<commit_message>
Start Documentatie - 19.03.2020
Introducere la introducere+ schite. Stare initiala ..mai urmeaza modificare. + Add culoare la expander
</commit_message>
<xml_diff>
--- a/Documentatie/Lucrare de Dizertatie - Tarce Paul.docx
+++ b/Documentatie/Lucrare de Dizertatie - Tarce Paul.docx
@@ -114,7 +114,7 @@
                     <a:blip r:embed="rId8" cstate="print">
                       <a:extLst>
                         <a:ext uri="{28A0092B-C50C-407E-A947-70E740481C1C}">
-                          <a14:useLocalDpi xmlns:arto="http://schemas.microsoft.com/office/word/2006/arto" xmlns="" xmlns:wpc="http://schemas.microsoft.com/office/word/2010/wordprocessingCanvas" xmlns:mc="http://schemas.openxmlformats.org/markup-compatibility/2006" xmlns:o="urn:schemas-microsoft-com:office:office" xmlns:v="urn:schemas-microsoft-com:vml" xmlns:wp14="http://schemas.microsoft.com/office/word/2010/wordprocessingDrawing" xmlns:w10="urn:schemas-microsoft-com:office:word" xmlns:w="http://schemas.openxmlformats.org/wordprocessingml/2006/main" xmlns:w14="http://schemas.microsoft.com/office/word/2010/wordml" xmlns:w15="http://schemas.microsoft.com/office/word/2012/wordml" xmlns:wpg="http://schemas.microsoft.com/office/word/2010/wordprocessingGroup" xmlns:wpi="http://schemas.microsoft.com/office/word/2010/wordprocessingInk" xmlns:wps="http://schemas.microsoft.com/office/word/2010/wordprocessingShape" xmlns:a14="http://schemas.microsoft.com/office/drawing/2010/main" val="0"/>
+                          <a14:useLocalDpi xmlns:a14="http://schemas.microsoft.com/office/drawing/2010/main" xmlns:wps="http://schemas.microsoft.com/office/word/2010/wordprocessingShape" xmlns:wpi="http://schemas.microsoft.com/office/word/2010/wordprocessingInk" xmlns:wpg="http://schemas.microsoft.com/office/word/2010/wordprocessingGroup" xmlns:w15="http://schemas.microsoft.com/office/word/2012/wordml" xmlns:w14="http://schemas.microsoft.com/office/word/2010/wordml" xmlns:w="http://schemas.openxmlformats.org/wordprocessingml/2006/main" xmlns:w10="urn:schemas-microsoft-com:office:word" xmlns:wp14="http://schemas.microsoft.com/office/word/2010/wordprocessingDrawing" xmlns:v="urn:schemas-microsoft-com:vml" xmlns:o="urn:schemas-microsoft-com:office:office" xmlns:mc="http://schemas.openxmlformats.org/markup-compatibility/2006" xmlns:wpc="http://schemas.microsoft.com/office/word/2010/wordprocessingCanvas" xmlns="" xmlns:arto="http://schemas.microsoft.com/office/word/2006/arto" val="0"/>
                         </a:ext>
                       </a:extLst>
                     </a:blip>
@@ -743,22 +743,20 @@
     </w:p>
     <w:sdt>
       <w:sdtPr>
+        <w:rPr>
+          <w:rFonts w:ascii="Calibri" w:eastAsia="Calibri" w:hAnsi="Calibri" w:cs="Times New Roman"/>
+          <w:b w:val="0"/>
+          <w:bCs w:val="0"/>
+          <w:color w:val="auto"/>
+          <w:sz w:val="22"/>
+          <w:szCs w:val="22"/>
+        </w:rPr>
         <w:id w:val="45731547"/>
         <w:docPartObj>
           <w:docPartGallery w:val="Table of Contents"/>
           <w:docPartUnique/>
         </w:docPartObj>
       </w:sdtPr>
-      <w:sdtEndPr>
-        <w:rPr>
-          <w:rFonts w:ascii="Calibri" w:eastAsia="Calibri" w:hAnsi="Calibri" w:cs="Times New Roman"/>
-          <w:b w:val="0"/>
-          <w:bCs w:val="0"/>
-          <w:color w:val="auto"/>
-          <w:sz w:val="22"/>
-          <w:szCs w:val="22"/>
-        </w:rPr>
-      </w:sdtEndPr>
       <w:sdtContent>
         <w:p>
           <w:pPr>
@@ -1443,79 +1441,416 @@
     </w:p>
     <w:p>
       <w:pPr>
-        <w:spacing w:after="0" w:line="240" w:lineRule="auto"/>
-        <w:rPr>
-          <w:rFonts w:ascii="Arial" w:eastAsia="Times New Roman" w:hAnsi="Arial" w:cs="Arial"/>
-          <w:color w:val="000000"/>
-        </w:rPr>
-      </w:pPr>
-    </w:p>
-    <w:p>
-      <w:pPr>
-        <w:spacing w:after="0" w:line="240" w:lineRule="auto"/>
-        <w:rPr>
-          <w:rFonts w:ascii="Arial" w:eastAsia="Times New Roman" w:hAnsi="Arial" w:cs="Arial"/>
-          <w:color w:val="000000"/>
-        </w:rPr>
-      </w:pPr>
-    </w:p>
-    <w:p>
-      <w:pPr>
-        <w:spacing w:after="0" w:line="240" w:lineRule="auto"/>
-        <w:rPr>
-          <w:rFonts w:ascii="Arial" w:eastAsia="Times New Roman" w:hAnsi="Arial" w:cs="Arial"/>
-          <w:color w:val="000000"/>
-        </w:rPr>
-      </w:pPr>
-    </w:p>
-    <w:p>
-      <w:pPr>
-        <w:spacing w:after="0" w:line="240" w:lineRule="auto"/>
-        <w:rPr>
-          <w:rFonts w:ascii="Arial" w:eastAsia="Times New Roman" w:hAnsi="Arial" w:cs="Arial"/>
-          <w:color w:val="000000"/>
-        </w:rPr>
-      </w:pPr>
-    </w:p>
-    <w:p>
-      <w:pPr>
-        <w:spacing w:after="0" w:line="240" w:lineRule="auto"/>
-        <w:rPr>
-          <w:rFonts w:ascii="Arial" w:eastAsia="Times New Roman" w:hAnsi="Arial" w:cs="Arial"/>
-          <w:color w:val="000000"/>
-        </w:rPr>
-      </w:pPr>
-    </w:p>
-    <w:p>
-      <w:pPr>
-        <w:spacing w:after="0" w:line="240" w:lineRule="auto"/>
-        <w:rPr>
-          <w:rFonts w:ascii="Times New Roman" w:eastAsia="Times New Roman" w:hAnsi="Times New Roman" w:cs="Times New Roman"/>
-          <w:sz w:val="24"/>
-          <w:szCs w:val="24"/>
-        </w:rPr>
-      </w:pPr>
-      <w:r>
-        <w:rPr>
-          <w:rFonts w:ascii="Arial" w:eastAsia="Times New Roman" w:hAnsi="Arial" w:cs="Arial"/>
-          <w:color w:val="000000"/>
-        </w:rPr>
+        <w:spacing w:after="0" w:line="360" w:lineRule="auto"/>
+        <w:rPr>
+          <w:rFonts w:ascii="Arial" w:eastAsia="Times New Roman" w:hAnsi="Arial" w:cs="Arial"/>
+          <w:color w:val="000000"/>
+        </w:rPr>
+      </w:pPr>
+    </w:p>
+    <w:p>
+      <w:pPr>
+        <w:spacing w:after="0" w:line="360" w:lineRule="auto"/>
+        <w:jc w:val="both"/>
+        <w:rPr>
+          <w:rFonts w:ascii="Times New Roman" w:eastAsia="Times New Roman" w:hAnsi="Times New Roman" w:cs="Times New Roman"/>
+          <w:color w:val="000000"/>
+          <w:sz w:val="24"/>
+          <w:szCs w:val="24"/>
+        </w:rPr>
+      </w:pPr>
+    </w:p>
+    <w:p>
+      <w:pPr>
+        <w:spacing w:after="0" w:line="360" w:lineRule="auto"/>
+        <w:ind w:left="180" w:firstLine="465"/>
+        <w:jc w:val="both"/>
+        <w:rPr>
+          <w:rFonts w:ascii="Times New Roman" w:eastAsia="Times New Roman" w:hAnsi="Times New Roman" w:cs="Times New Roman"/>
+          <w:color w:val="000000"/>
+          <w:sz w:val="24"/>
+          <w:szCs w:val="24"/>
+          <w:lang w:val="ro-RO"/>
+        </w:rPr>
+      </w:pPr>
+      <w:r>
+        <w:rPr>
+          <w:rFonts w:ascii="Times New Roman" w:eastAsia="Times New Roman" w:hAnsi="Times New Roman" w:cs="Times New Roman"/>
+          <w:color w:val="000000"/>
+          <w:sz w:val="24"/>
+          <w:szCs w:val="24"/>
+        </w:rPr>
+        <w:t xml:space="preserve">Scopul tehnologiei a fost, este si va fi acela de a-i veni în ajutor omului. Evoluția fără precedent a mijloacelor tehnice din ultimii ani </w:t>
+      </w:r>
+      <w:r>
+        <w:rPr>
+          <w:rFonts w:ascii="Times New Roman" w:eastAsia="Times New Roman" w:hAnsi="Times New Roman" w:cs="Times New Roman"/>
+          <w:color w:val="000000"/>
+          <w:sz w:val="24"/>
+          <w:szCs w:val="24"/>
+        </w:rPr>
+        <w:t>a permis pătrunderea acesteia în majoritatea domeniilor de activitate ale omului atât pe plan professional cât și pe plan personal. În această epocă digitală aproape orice informație dorită este la câteva click-uri distanță, datele sunt accesate și circulă cu o viteză tot mai mare, astfel că în ultimii ani tot mai multi oameni au acces la exponate ale tehnologiei precum calculatoare, telefoane mobile</w:t>
+      </w:r>
+      <w:r>
+        <w:rPr>
+          <w:rFonts w:ascii="Times New Roman" w:eastAsia="Times New Roman" w:hAnsi="Times New Roman" w:cs="Times New Roman"/>
+          <w:color w:val="000000"/>
+          <w:sz w:val="24"/>
+          <w:szCs w:val="24"/>
+        </w:rPr>
+        <w:t>(smartphone-uri)</w:t>
+      </w:r>
+      <w:r>
+        <w:rPr>
+          <w:rFonts w:ascii="Times New Roman" w:eastAsia="Times New Roman" w:hAnsi="Times New Roman" w:cs="Times New Roman"/>
+          <w:color w:val="000000"/>
+          <w:sz w:val="24"/>
+          <w:szCs w:val="24"/>
+        </w:rPr>
+        <w:t xml:space="preserve">, </w:t>
+      </w:r>
+      <w:r>
+        <w:rPr>
+          <w:rFonts w:ascii="Times New Roman" w:eastAsia="Times New Roman" w:hAnsi="Times New Roman" w:cs="Times New Roman"/>
+          <w:color w:val="000000"/>
+          <w:sz w:val="24"/>
+          <w:szCs w:val="24"/>
+        </w:rPr>
+        <w:t xml:space="preserve">internet de mare viteză iar recent o multitudine de accesorii si inovații smart destinate tot mai multor activitati de zi cu zi. Daca în urmă cu 15 - 20 de ani un om de rând dintr-o tară cu o dezvoltare economică medie, avea acces, cu un efort financiar semnificativ, la un calculator, telefon mobil, internet, în ziua de azi aceste tehnologii sunt mai mult decât accesibile și pentru cât mai mulți oameni. Și nu doar acestea, dar mult mai multe și în răspândite în cât mai multe domenii. </w:t>
+      </w:r>
+      <w:r>
+        <w:rPr>
+          <w:rFonts w:ascii="Times New Roman" w:eastAsia="Times New Roman" w:hAnsi="Times New Roman" w:cs="Times New Roman"/>
+          <w:color w:val="000000"/>
+          <w:sz w:val="24"/>
+          <w:szCs w:val="24"/>
+        </w:rPr>
+        <w:t>De la agricultur</w:t>
+      </w:r>
+      <w:r>
+        <w:rPr>
+          <w:rFonts w:ascii="Times New Roman" w:eastAsia="Times New Roman" w:hAnsi="Times New Roman" w:cs="Times New Roman"/>
+          <w:color w:val="000000"/>
+          <w:sz w:val="24"/>
+          <w:szCs w:val="24"/>
+          <w:lang w:val="ro-RO"/>
+        </w:rPr>
+        <w:t xml:space="preserve">ă la medicină, de la inginerie software la construcții, de la industria automobilelor la industria muzicală, toate acestea au beneficiat de pe urma evoluției tehnologice. </w:t>
+      </w:r>
+    </w:p>
+    <w:p>
+      <w:pPr>
+        <w:spacing w:after="0" w:line="360" w:lineRule="auto"/>
+        <w:jc w:val="both"/>
+        <w:rPr>
+          <w:rFonts w:ascii="Times New Roman" w:eastAsia="Times New Roman" w:hAnsi="Times New Roman" w:cs="Times New Roman"/>
+          <w:color w:val="000000"/>
+          <w:sz w:val="24"/>
+          <w:szCs w:val="24"/>
+        </w:rPr>
+      </w:pPr>
+    </w:p>
+    <w:p>
+      <w:pPr>
+        <w:pStyle w:val="ListParagraph"/>
+        <w:numPr>
+          <w:ilvl w:val="0"/>
+          <w:numId w:val="2"/>
+        </w:numPr>
+        <w:spacing w:after="0" w:line="360" w:lineRule="auto"/>
+        <w:jc w:val="both"/>
+        <w:rPr>
+          <w:rFonts w:ascii="Times New Roman" w:eastAsia="Times New Roman" w:hAnsi="Times New Roman" w:cs="Times New Roman"/>
+          <w:color w:val="000000"/>
+          <w:sz w:val="24"/>
+          <w:szCs w:val="24"/>
+        </w:rPr>
+      </w:pPr>
+      <w:r>
+        <w:rPr>
+          <w:rFonts w:ascii="Times New Roman" w:eastAsia="Times New Roman" w:hAnsi="Times New Roman" w:cs="Times New Roman"/>
+          <w:color w:val="000000"/>
+          <w:sz w:val="24"/>
+          <w:szCs w:val="24"/>
+        </w:rPr>
+        <w:t xml:space="preserve">a face viata mai usoara </w:t>
+      </w:r>
+    </w:p>
+    <w:p>
+      <w:pPr>
+        <w:spacing w:after="0" w:line="360" w:lineRule="auto"/>
+        <w:jc w:val="both"/>
+        <w:rPr>
+          <w:rFonts w:ascii="Times New Roman" w:eastAsia="Times New Roman" w:hAnsi="Times New Roman" w:cs="Times New Roman"/>
+          <w:color w:val="000000"/>
+          <w:sz w:val="24"/>
+          <w:szCs w:val="24"/>
+        </w:rPr>
+      </w:pPr>
+      <w:r>
+        <w:rPr>
+          <w:rFonts w:ascii="Times New Roman" w:eastAsia="Times New Roman" w:hAnsi="Times New Roman" w:cs="Times New Roman"/>
+          <w:color w:val="000000"/>
+          <w:sz w:val="24"/>
+          <w:szCs w:val="24"/>
+          <w:u w:val="single"/>
+        </w:rPr>
+        <w:t xml:space="preserve">Contextul </w:t>
+      </w:r>
+      <w:r>
+        <w:rPr>
+          <w:rFonts w:ascii="Times New Roman" w:eastAsia="Times New Roman" w:hAnsi="Times New Roman" w:cs="Times New Roman"/>
+          <w:color w:val="000000"/>
+          <w:sz w:val="24"/>
+          <w:szCs w:val="24"/>
+          <w:u w:val="single"/>
+        </w:rPr>
+        <w:t xml:space="preserve">domeniului temei : </w:t>
+      </w:r>
+      <w:r>
+        <w:rPr>
+          <w:rFonts w:ascii="Times New Roman" w:eastAsia="Times New Roman" w:hAnsi="Times New Roman" w:cs="Times New Roman"/>
+          <w:b/>
+          <w:color w:val="000000"/>
+          <w:sz w:val="24"/>
+          <w:szCs w:val="24"/>
+          <w:u w:val="single"/>
+        </w:rPr>
+        <w:t xml:space="preserve"> </w:t>
+      </w:r>
+      <w:r>
+        <w:rPr>
+          <w:rFonts w:ascii="Times New Roman" w:eastAsia="Times New Roman" w:hAnsi="Times New Roman" w:cs="Times New Roman"/>
+          <w:b/>
+          <w:color w:val="000000"/>
+          <w:sz w:val="24"/>
+          <w:szCs w:val="24"/>
+        </w:rPr>
+        <w:t xml:space="preserve"> </w:t>
+      </w:r>
+      <w:r>
+        <w:rPr>
+          <w:rFonts w:ascii="Times New Roman" w:eastAsia="Times New Roman" w:hAnsi="Times New Roman" w:cs="Times New Roman"/>
+          <w:color w:val="000000"/>
+          <w:sz w:val="24"/>
+          <w:szCs w:val="24"/>
+        </w:rPr>
+        <w:t>Odată cu începuturile epocii industriale, automatizarea proceselor a devenit o prioritate pentru ingineri iar cuvântul “automat” a devenit un</w:t>
+      </w:r>
+    </w:p>
+    <w:p>
+      <w:pPr>
+        <w:pStyle w:val="ListParagraph"/>
+        <w:numPr>
+          <w:ilvl w:val="0"/>
+          <w:numId w:val="2"/>
+        </w:numPr>
+        <w:spacing w:after="0" w:line="360" w:lineRule="auto"/>
+        <w:jc w:val="both"/>
+        <w:rPr>
+          <w:rFonts w:ascii="Times New Roman" w:eastAsia="Times New Roman" w:hAnsi="Times New Roman" w:cs="Times New Roman"/>
+          <w:color w:val="000000"/>
+          <w:sz w:val="24"/>
+          <w:szCs w:val="24"/>
+        </w:rPr>
+      </w:pPr>
+      <w:r>
+        <w:rPr>
+          <w:rFonts w:ascii="Times New Roman" w:eastAsia="Times New Roman" w:hAnsi="Times New Roman" w:cs="Times New Roman"/>
+          <w:color w:val="000000"/>
+          <w:sz w:val="24"/>
+          <w:szCs w:val="24"/>
+        </w:rPr>
+        <w:t xml:space="preserve">tehnologia a adus si poluare </w:t>
+      </w:r>
+    </w:p>
+    <w:p>
+      <w:pPr>
+        <w:pStyle w:val="ListParagraph"/>
+        <w:numPr>
+          <w:ilvl w:val="0"/>
+          <w:numId w:val="2"/>
+        </w:numPr>
+        <w:spacing w:after="0" w:line="360" w:lineRule="auto"/>
+        <w:jc w:val="both"/>
+        <w:rPr>
+          <w:rFonts w:ascii="Times New Roman" w:eastAsia="Times New Roman" w:hAnsi="Times New Roman" w:cs="Times New Roman"/>
+          <w:color w:val="000000"/>
+          <w:sz w:val="24"/>
+          <w:szCs w:val="24"/>
+        </w:rPr>
+      </w:pPr>
+      <w:r>
+        <w:rPr>
+          <w:rFonts w:ascii="Times New Roman" w:eastAsia="Times New Roman" w:hAnsi="Times New Roman" w:cs="Times New Roman"/>
+          <w:color w:val="000000"/>
+          <w:sz w:val="24"/>
+          <w:szCs w:val="24"/>
+        </w:rPr>
+        <w:t>poluarea a ajuns una din marile problem ale planetei</w:t>
+      </w:r>
+    </w:p>
+    <w:p>
+      <w:pPr>
+        <w:pStyle w:val="ListParagraph"/>
+        <w:numPr>
+          <w:ilvl w:val="0"/>
+          <w:numId w:val="2"/>
+        </w:numPr>
+        <w:spacing w:after="0" w:line="360" w:lineRule="auto"/>
+        <w:jc w:val="both"/>
+        <w:rPr>
+          <w:rFonts w:ascii="Times New Roman" w:eastAsia="Times New Roman" w:hAnsi="Times New Roman" w:cs="Times New Roman"/>
+          <w:color w:val="000000"/>
+          <w:sz w:val="24"/>
+          <w:szCs w:val="24"/>
+        </w:rPr>
+      </w:pPr>
+      <w:r>
+        <w:rPr>
+          <w:rFonts w:ascii="Times New Roman" w:eastAsia="Times New Roman" w:hAnsi="Times New Roman" w:cs="Times New Roman"/>
+          <w:color w:val="000000"/>
+          <w:sz w:val="24"/>
+          <w:szCs w:val="24"/>
+        </w:rPr>
+        <w:t xml:space="preserve">cum afecteaza poluarea planeta – omul – fauna – animalele </w:t>
+      </w:r>
+    </w:p>
+    <w:p>
+      <w:pPr>
+        <w:pStyle w:val="ListParagraph"/>
+        <w:numPr>
+          <w:ilvl w:val="0"/>
+          <w:numId w:val="2"/>
+        </w:numPr>
+        <w:spacing w:after="0" w:line="360" w:lineRule="auto"/>
+        <w:jc w:val="both"/>
+        <w:rPr>
+          <w:rFonts w:ascii="Times New Roman" w:eastAsia="Times New Roman" w:hAnsi="Times New Roman" w:cs="Times New Roman"/>
+          <w:color w:val="000000"/>
+          <w:sz w:val="24"/>
+          <w:szCs w:val="24"/>
+        </w:rPr>
+      </w:pPr>
+      <w:r>
+        <w:rPr>
+          <w:rFonts w:ascii="Times New Roman" w:eastAsia="Times New Roman" w:hAnsi="Times New Roman" w:cs="Times New Roman"/>
+          <w:color w:val="000000"/>
+          <w:sz w:val="24"/>
+          <w:szCs w:val="24"/>
+        </w:rPr>
+        <w:t>Cine masoara poluarea (in trecut vs in present )</w:t>
+      </w:r>
+    </w:p>
+    <w:p>
+      <w:pPr>
+        <w:spacing w:after="0" w:line="360" w:lineRule="auto"/>
+        <w:jc w:val="both"/>
+        <w:rPr>
+          <w:rFonts w:ascii="Times New Roman" w:eastAsia="Times New Roman" w:hAnsi="Times New Roman" w:cs="Times New Roman"/>
+          <w:color w:val="000000"/>
+          <w:sz w:val="24"/>
+          <w:szCs w:val="24"/>
+        </w:rPr>
+      </w:pPr>
+    </w:p>
+    <w:p>
+      <w:pPr>
+        <w:spacing w:after="0" w:line="360" w:lineRule="auto"/>
+        <w:jc w:val="both"/>
+        <w:rPr>
+          <w:rFonts w:ascii="Times New Roman" w:eastAsia="Times New Roman" w:hAnsi="Times New Roman" w:cs="Times New Roman"/>
+          <w:color w:val="000000"/>
+          <w:sz w:val="24"/>
+          <w:szCs w:val="24"/>
+        </w:rPr>
+      </w:pPr>
+      <w:r>
+        <w:rPr>
+          <w:rFonts w:ascii="Times New Roman" w:eastAsia="Times New Roman" w:hAnsi="Times New Roman" w:cs="Times New Roman"/>
+          <w:color w:val="000000"/>
+          <w:sz w:val="24"/>
+          <w:szCs w:val="24"/>
+        </w:rPr>
+        <w:t xml:space="preserve">Gadget personal </w:t>
+      </w:r>
+      <w:r>
+        <w:rPr>
+          <w:rFonts w:ascii="Times New Roman" w:eastAsia="Times New Roman" w:hAnsi="Times New Roman" w:cs="Times New Roman"/>
+          <w:color w:val="000000"/>
+          <w:sz w:val="24"/>
+          <w:szCs w:val="24"/>
+        </w:rPr>
+        <w:t>–</w:t>
+      </w:r>
+      <w:r>
+        <w:rPr>
+          <w:rFonts w:ascii="Times New Roman" w:eastAsia="Times New Roman" w:hAnsi="Times New Roman" w:cs="Times New Roman"/>
+          <w:color w:val="000000"/>
+          <w:sz w:val="24"/>
+          <w:szCs w:val="24"/>
+        </w:rPr>
+        <w:t xml:space="preserve"> </w:t>
+      </w:r>
+      <w:r>
+        <w:rPr>
+          <w:rFonts w:ascii="Times New Roman" w:eastAsia="Times New Roman" w:hAnsi="Times New Roman" w:cs="Times New Roman"/>
+          <w:color w:val="000000"/>
+          <w:sz w:val="24"/>
+          <w:szCs w:val="24"/>
+        </w:rPr>
+        <w:t xml:space="preserve">vs informare de la statii din orase </w:t>
+      </w:r>
+    </w:p>
+    <w:p>
+      <w:pPr>
+        <w:spacing w:after="0" w:line="360" w:lineRule="auto"/>
+        <w:jc w:val="both"/>
+        <w:rPr>
+          <w:rFonts w:ascii="Times New Roman" w:eastAsia="Times New Roman" w:hAnsi="Times New Roman" w:cs="Times New Roman"/>
+          <w:color w:val="000000"/>
+          <w:sz w:val="24"/>
+          <w:szCs w:val="24"/>
+        </w:rPr>
+      </w:pPr>
+    </w:p>
+    <w:p>
+      <w:pPr>
+        <w:spacing w:after="0" w:line="360" w:lineRule="auto"/>
+        <w:jc w:val="both"/>
+        <w:rPr>
+          <w:rFonts w:ascii="Times New Roman" w:eastAsia="Times New Roman" w:hAnsi="Times New Roman" w:cs="Times New Roman"/>
+          <w:sz w:val="24"/>
+          <w:szCs w:val="24"/>
+        </w:rPr>
+      </w:pPr>
+      <w:r>
+        <w:rPr>
+          <w:rFonts w:ascii="Times New Roman" w:eastAsia="Times New Roman" w:hAnsi="Times New Roman" w:cs="Times New Roman"/>
+          <w:color w:val="000000"/>
+          <w:sz w:val="24"/>
+          <w:szCs w:val="24"/>
+        </w:rPr>
+        <w:lastRenderedPageBreak/>
         <w:t>1. Intorducere - de scris despre contextul domeniului temei - generalitati ststistici - poluare , utilizare mobile scara larga, integrare senzori  - discutie</w:t>
       </w:r>
     </w:p>
     <w:p>
       <w:pPr>
-        <w:spacing w:after="0" w:line="240" w:lineRule="auto"/>
-        <w:rPr>
-          <w:rFonts w:ascii="Times New Roman" w:eastAsia="Times New Roman" w:hAnsi="Times New Roman" w:cs="Times New Roman"/>
-          <w:sz w:val="24"/>
-          <w:szCs w:val="24"/>
-        </w:rPr>
-      </w:pPr>
-      <w:r>
-        <w:rPr>
-          <w:rFonts w:ascii="Arial" w:eastAsia="Times New Roman" w:hAnsi="Arial" w:cs="Arial"/>
-          <w:color w:val="000000"/>
+        <w:spacing w:after="0" w:line="360" w:lineRule="auto"/>
+        <w:jc w:val="both"/>
+        <w:rPr>
+          <w:rFonts w:ascii="Times New Roman" w:eastAsia="Times New Roman" w:hAnsi="Times New Roman" w:cs="Times New Roman"/>
+          <w:sz w:val="24"/>
+          <w:szCs w:val="24"/>
+        </w:rPr>
+      </w:pPr>
+      <w:r>
+        <w:rPr>
+          <w:rFonts w:ascii="Times New Roman" w:eastAsia="Times New Roman" w:hAnsi="Times New Roman" w:cs="Times New Roman"/>
+          <w:color w:val="000000"/>
+          <w:sz w:val="24"/>
+          <w:szCs w:val="24"/>
         </w:rPr>
         <w:tab/>
         <w:t>- problema pe care incerc sa o rezolv, motivatia temei , solutia propusa - desceisa non-tehnic</w:t>
@@ -1523,122 +1858,142 @@
     </w:p>
     <w:p>
       <w:pPr>
-        <w:spacing w:after="0" w:line="240" w:lineRule="auto"/>
-        <w:rPr>
-          <w:rFonts w:ascii="Times New Roman" w:eastAsia="Times New Roman" w:hAnsi="Times New Roman" w:cs="Times New Roman"/>
-          <w:sz w:val="24"/>
-          <w:szCs w:val="24"/>
-        </w:rPr>
-      </w:pPr>
-    </w:p>
-    <w:p>
-      <w:pPr>
-        <w:spacing w:after="0" w:line="240" w:lineRule="auto"/>
-        <w:rPr>
-          <w:rFonts w:ascii="Times New Roman" w:eastAsia="Times New Roman" w:hAnsi="Times New Roman" w:cs="Times New Roman"/>
-          <w:sz w:val="24"/>
-          <w:szCs w:val="24"/>
-        </w:rPr>
-      </w:pPr>
-      <w:r>
-        <w:rPr>
-          <w:rFonts w:ascii="Arial" w:eastAsia="Times New Roman" w:hAnsi="Arial" w:cs="Arial"/>
-          <w:color w:val="000000"/>
+        <w:spacing w:after="0" w:line="360" w:lineRule="auto"/>
+        <w:jc w:val="both"/>
+        <w:rPr>
+          <w:rFonts w:ascii="Times New Roman" w:eastAsia="Times New Roman" w:hAnsi="Times New Roman" w:cs="Times New Roman"/>
+          <w:sz w:val="24"/>
+          <w:szCs w:val="24"/>
+        </w:rPr>
+      </w:pPr>
+    </w:p>
+    <w:p>
+      <w:pPr>
+        <w:spacing w:after="0" w:line="360" w:lineRule="auto"/>
+        <w:jc w:val="both"/>
+        <w:rPr>
+          <w:rFonts w:ascii="Times New Roman" w:eastAsia="Times New Roman" w:hAnsi="Times New Roman" w:cs="Times New Roman"/>
+          <w:sz w:val="24"/>
+          <w:szCs w:val="24"/>
+        </w:rPr>
+      </w:pPr>
+      <w:r>
+        <w:rPr>
+          <w:rFonts w:ascii="Times New Roman" w:eastAsia="Times New Roman" w:hAnsi="Times New Roman" w:cs="Times New Roman"/>
+          <w:color w:val="000000"/>
+          <w:sz w:val="24"/>
+          <w:szCs w:val="24"/>
         </w:rPr>
         <w:t>2. State of the art - descriere aplicații similare - descriere articole similare -  2-5 pag</w:t>
       </w:r>
     </w:p>
     <w:p>
       <w:pPr>
-        <w:spacing w:after="0" w:line="240" w:lineRule="auto"/>
-        <w:rPr>
-          <w:rFonts w:ascii="Times New Roman" w:eastAsia="Times New Roman" w:hAnsi="Times New Roman" w:cs="Times New Roman"/>
-          <w:sz w:val="24"/>
-          <w:szCs w:val="24"/>
-        </w:rPr>
-      </w:pPr>
-    </w:p>
-    <w:p>
-      <w:pPr>
-        <w:spacing w:after="0" w:line="240" w:lineRule="auto"/>
-        <w:rPr>
-          <w:rFonts w:ascii="Times New Roman" w:eastAsia="Times New Roman" w:hAnsi="Times New Roman" w:cs="Times New Roman"/>
-          <w:sz w:val="24"/>
-          <w:szCs w:val="24"/>
-        </w:rPr>
-      </w:pPr>
-      <w:r>
-        <w:rPr>
-          <w:rFonts w:ascii="Arial" w:eastAsia="Times New Roman" w:hAnsi="Arial" w:cs="Arial"/>
-          <w:color w:val="000000"/>
+        <w:spacing w:after="0" w:line="360" w:lineRule="auto"/>
+        <w:jc w:val="both"/>
+        <w:rPr>
+          <w:rFonts w:ascii="Times New Roman" w:eastAsia="Times New Roman" w:hAnsi="Times New Roman" w:cs="Times New Roman"/>
+          <w:sz w:val="24"/>
+          <w:szCs w:val="24"/>
+        </w:rPr>
+      </w:pPr>
+    </w:p>
+    <w:p>
+      <w:pPr>
+        <w:spacing w:after="0" w:line="360" w:lineRule="auto"/>
+        <w:jc w:val="both"/>
+        <w:rPr>
+          <w:rFonts w:ascii="Times New Roman" w:eastAsia="Times New Roman" w:hAnsi="Times New Roman" w:cs="Times New Roman"/>
+          <w:sz w:val="24"/>
+          <w:szCs w:val="24"/>
+        </w:rPr>
+      </w:pPr>
+      <w:r>
+        <w:rPr>
+          <w:rFonts w:ascii="Times New Roman" w:eastAsia="Times New Roman" w:hAnsi="Times New Roman" w:cs="Times New Roman"/>
+          <w:color w:val="000000"/>
+          <w:sz w:val="24"/>
+          <w:szCs w:val="24"/>
         </w:rPr>
         <w:t>3. Documentatie : fundamente teoretice: factorii poluantii, substante AIQ , standarde de calitate( din europa, usa - le compar ) - senzori/metode de masurare - ce se foloseste in general - si ce am folosit eu. BLE - programare aplicatii Mobile ( teorie ) - 30%</w:t>
       </w:r>
     </w:p>
     <w:p>
       <w:pPr>
-        <w:spacing w:after="0" w:line="240" w:lineRule="auto"/>
-        <w:rPr>
-          <w:rFonts w:ascii="Times New Roman" w:eastAsia="Times New Roman" w:hAnsi="Times New Roman" w:cs="Times New Roman"/>
-          <w:sz w:val="24"/>
-          <w:szCs w:val="24"/>
-        </w:rPr>
-      </w:pPr>
-    </w:p>
-    <w:p>
-      <w:pPr>
-        <w:spacing w:after="0" w:line="240" w:lineRule="auto"/>
-        <w:rPr>
-          <w:rFonts w:ascii="Times New Roman" w:eastAsia="Times New Roman" w:hAnsi="Times New Roman" w:cs="Times New Roman"/>
-          <w:sz w:val="24"/>
-          <w:szCs w:val="24"/>
-        </w:rPr>
-      </w:pPr>
-      <w:r>
-        <w:rPr>
-          <w:rFonts w:ascii="Arial" w:eastAsia="Times New Roman" w:hAnsi="Arial" w:cs="Arial"/>
-          <w:color w:val="000000"/>
+        <w:spacing w:after="0" w:line="360" w:lineRule="auto"/>
+        <w:jc w:val="both"/>
+        <w:rPr>
+          <w:rFonts w:ascii="Times New Roman" w:eastAsia="Times New Roman" w:hAnsi="Times New Roman" w:cs="Times New Roman"/>
+          <w:sz w:val="24"/>
+          <w:szCs w:val="24"/>
+        </w:rPr>
+      </w:pPr>
+    </w:p>
+    <w:p>
+      <w:pPr>
+        <w:spacing w:after="0" w:line="360" w:lineRule="auto"/>
+        <w:jc w:val="both"/>
+        <w:rPr>
+          <w:rFonts w:ascii="Times New Roman" w:eastAsia="Times New Roman" w:hAnsi="Times New Roman" w:cs="Times New Roman"/>
+          <w:sz w:val="24"/>
+          <w:szCs w:val="24"/>
+        </w:rPr>
+      </w:pPr>
+      <w:r>
+        <w:rPr>
+          <w:rFonts w:ascii="Times New Roman" w:eastAsia="Times New Roman" w:hAnsi="Times New Roman" w:cs="Times New Roman"/>
+          <w:color w:val="000000"/>
+          <w:sz w:val="24"/>
+          <w:szCs w:val="24"/>
         </w:rPr>
         <w:t>4. Implementarea solutiei 40%</w:t>
       </w:r>
     </w:p>
     <w:p>
       <w:pPr>
-        <w:spacing w:after="0" w:line="240" w:lineRule="auto"/>
-        <w:rPr>
-          <w:rFonts w:ascii="Times New Roman" w:eastAsia="Times New Roman" w:hAnsi="Times New Roman" w:cs="Times New Roman"/>
-          <w:sz w:val="24"/>
-          <w:szCs w:val="24"/>
-        </w:rPr>
-      </w:pPr>
-      <w:r>
-        <w:rPr>
-          <w:rFonts w:ascii="Arial" w:eastAsia="Times New Roman" w:hAnsi="Arial" w:cs="Arial"/>
-          <w:color w:val="000000"/>
+        <w:spacing w:after="0" w:line="360" w:lineRule="auto"/>
+        <w:jc w:val="both"/>
+        <w:rPr>
+          <w:rFonts w:ascii="Times New Roman" w:eastAsia="Times New Roman" w:hAnsi="Times New Roman" w:cs="Times New Roman"/>
+          <w:sz w:val="24"/>
+          <w:szCs w:val="24"/>
+        </w:rPr>
+      </w:pPr>
+      <w:r>
+        <w:rPr>
+          <w:rFonts w:ascii="Times New Roman" w:eastAsia="Times New Roman" w:hAnsi="Times New Roman" w:cs="Times New Roman"/>
+          <w:color w:val="000000"/>
+          <w:sz w:val="24"/>
+          <w:szCs w:val="24"/>
         </w:rPr>
         <w:t>Subcapitole :</w:t>
       </w:r>
     </w:p>
     <w:p>
       <w:pPr>
-        <w:spacing w:after="0" w:line="240" w:lineRule="auto"/>
-        <w:rPr>
-          <w:rFonts w:ascii="Times New Roman" w:eastAsia="Times New Roman" w:hAnsi="Times New Roman" w:cs="Times New Roman"/>
-          <w:sz w:val="24"/>
-          <w:szCs w:val="24"/>
-        </w:rPr>
-      </w:pPr>
-      <w:r>
-        <w:rPr>
-          <w:rFonts w:ascii="Arial" w:eastAsia="Times New Roman" w:hAnsi="Arial" w:cs="Arial"/>
-          <w:color w:val="000000"/>
+        <w:spacing w:after="0" w:line="360" w:lineRule="auto"/>
+        <w:jc w:val="both"/>
+        <w:rPr>
+          <w:rFonts w:ascii="Times New Roman" w:eastAsia="Times New Roman" w:hAnsi="Times New Roman" w:cs="Times New Roman"/>
+          <w:sz w:val="24"/>
+          <w:szCs w:val="24"/>
+        </w:rPr>
+      </w:pPr>
+      <w:r>
+        <w:rPr>
+          <w:rFonts w:ascii="Times New Roman" w:eastAsia="Times New Roman" w:hAnsi="Times New Roman" w:cs="Times New Roman"/>
+          <w:color w:val="000000"/>
+          <w:sz w:val="24"/>
+          <w:szCs w:val="24"/>
         </w:rPr>
         <w:t> </w:t>
       </w:r>
       <w:r>
         <w:rPr>
-          <w:rFonts w:ascii="Arial" w:eastAsia="Times New Roman" w:hAnsi="Arial" w:cs="Arial"/>
-          <w:color w:val="000000"/>
+          <w:rFonts w:ascii="Times New Roman" w:eastAsia="Times New Roman" w:hAnsi="Times New Roman" w:cs="Times New Roman"/>
+          <w:color w:val="000000"/>
+          <w:sz w:val="24"/>
+          <w:szCs w:val="24"/>
         </w:rPr>
         <w:tab/>
         <w:t>- specificare cerinte - ce cerinte am plecare, USE- case-uri</w:t>
@@ -1646,24 +2001,29 @@
     </w:p>
     <w:p>
       <w:pPr>
-        <w:spacing w:after="0" w:line="240" w:lineRule="auto"/>
-        <w:rPr>
-          <w:rFonts w:ascii="Times New Roman" w:eastAsia="Times New Roman" w:hAnsi="Times New Roman" w:cs="Times New Roman"/>
-          <w:sz w:val="24"/>
-          <w:szCs w:val="24"/>
-        </w:rPr>
-      </w:pPr>
-      <w:r>
-        <w:rPr>
-          <w:rFonts w:ascii="Arial" w:eastAsia="Times New Roman" w:hAnsi="Arial" w:cs="Arial"/>
-          <w:color w:val="000000"/>
+        <w:spacing w:after="0" w:line="360" w:lineRule="auto"/>
+        <w:jc w:val="both"/>
+        <w:rPr>
+          <w:rFonts w:ascii="Times New Roman" w:eastAsia="Times New Roman" w:hAnsi="Times New Roman" w:cs="Times New Roman"/>
+          <w:sz w:val="24"/>
+          <w:szCs w:val="24"/>
+        </w:rPr>
+      </w:pPr>
+      <w:r>
+        <w:rPr>
+          <w:rFonts w:ascii="Times New Roman" w:eastAsia="Times New Roman" w:hAnsi="Times New Roman" w:cs="Times New Roman"/>
+          <w:color w:val="000000"/>
+          <w:sz w:val="24"/>
+          <w:szCs w:val="24"/>
         </w:rPr>
         <w:t> </w:t>
       </w:r>
       <w:r>
         <w:rPr>
-          <w:rFonts w:ascii="Arial" w:eastAsia="Times New Roman" w:hAnsi="Arial" w:cs="Arial"/>
-          <w:color w:val="000000"/>
+          <w:rFonts w:ascii="Times New Roman" w:eastAsia="Times New Roman" w:hAnsi="Times New Roman" w:cs="Times New Roman"/>
+          <w:color w:val="000000"/>
+          <w:sz w:val="24"/>
+          <w:szCs w:val="24"/>
         </w:rPr>
         <w:tab/>
         <w:t>- arhitectura solutiei - scheme bloc, BD</w:t>
@@ -1671,24 +2031,29 @@
     </w:p>
     <w:p>
       <w:pPr>
-        <w:spacing w:after="0" w:line="240" w:lineRule="auto"/>
-        <w:rPr>
-          <w:rFonts w:ascii="Times New Roman" w:eastAsia="Times New Roman" w:hAnsi="Times New Roman" w:cs="Times New Roman"/>
-          <w:sz w:val="24"/>
-          <w:szCs w:val="24"/>
-        </w:rPr>
-      </w:pPr>
-      <w:r>
-        <w:rPr>
-          <w:rFonts w:ascii="Arial" w:eastAsia="Times New Roman" w:hAnsi="Arial" w:cs="Arial"/>
-          <w:color w:val="000000"/>
+        <w:spacing w:after="0" w:line="360" w:lineRule="auto"/>
+        <w:jc w:val="both"/>
+        <w:rPr>
+          <w:rFonts w:ascii="Times New Roman" w:eastAsia="Times New Roman" w:hAnsi="Times New Roman" w:cs="Times New Roman"/>
+          <w:sz w:val="24"/>
+          <w:szCs w:val="24"/>
+        </w:rPr>
+      </w:pPr>
+      <w:r>
+        <w:rPr>
+          <w:rFonts w:ascii="Times New Roman" w:eastAsia="Times New Roman" w:hAnsi="Times New Roman" w:cs="Times New Roman"/>
+          <w:color w:val="000000"/>
+          <w:sz w:val="24"/>
+          <w:szCs w:val="24"/>
         </w:rPr>
         <w:t> </w:t>
       </w:r>
       <w:r>
         <w:rPr>
-          <w:rFonts w:ascii="Arial" w:eastAsia="Times New Roman" w:hAnsi="Arial" w:cs="Arial"/>
-          <w:color w:val="000000"/>
+          <w:rFonts w:ascii="Times New Roman" w:eastAsia="Times New Roman" w:hAnsi="Times New Roman" w:cs="Times New Roman"/>
+          <w:color w:val="000000"/>
+          <w:sz w:val="24"/>
+          <w:szCs w:val="24"/>
         </w:rPr>
         <w:tab/>
         <w:t>- proiectare detaliata - Clase , diagrame secventa, structura baza de date - UML</w:t>
@@ -1696,24 +2061,29 @@
     </w:p>
     <w:p>
       <w:pPr>
-        <w:spacing w:after="0" w:line="240" w:lineRule="auto"/>
-        <w:rPr>
-          <w:rFonts w:ascii="Times New Roman" w:eastAsia="Times New Roman" w:hAnsi="Times New Roman" w:cs="Times New Roman"/>
-          <w:sz w:val="24"/>
-          <w:szCs w:val="24"/>
-        </w:rPr>
-      </w:pPr>
-      <w:r>
-        <w:rPr>
-          <w:rFonts w:ascii="Arial" w:eastAsia="Times New Roman" w:hAnsi="Arial" w:cs="Arial"/>
-          <w:color w:val="000000"/>
+        <w:spacing w:after="0" w:line="360" w:lineRule="auto"/>
+        <w:jc w:val="both"/>
+        <w:rPr>
+          <w:rFonts w:ascii="Times New Roman" w:eastAsia="Times New Roman" w:hAnsi="Times New Roman" w:cs="Times New Roman"/>
+          <w:sz w:val="24"/>
+          <w:szCs w:val="24"/>
+        </w:rPr>
+      </w:pPr>
+      <w:r>
+        <w:rPr>
+          <w:rFonts w:ascii="Times New Roman" w:eastAsia="Times New Roman" w:hAnsi="Times New Roman" w:cs="Times New Roman"/>
+          <w:color w:val="000000"/>
+          <w:sz w:val="24"/>
+          <w:szCs w:val="24"/>
         </w:rPr>
         <w:t> </w:t>
       </w:r>
       <w:r>
         <w:rPr>
-          <w:rFonts w:ascii="Arial" w:eastAsia="Times New Roman" w:hAnsi="Arial" w:cs="Arial"/>
-          <w:color w:val="000000"/>
+          <w:rFonts w:ascii="Times New Roman" w:eastAsia="Times New Roman" w:hAnsi="Times New Roman" w:cs="Times New Roman"/>
+          <w:color w:val="000000"/>
+          <w:sz w:val="24"/>
+          <w:szCs w:val="24"/>
         </w:rPr>
         <w:tab/>
         <w:t>- implementare - API-uri, portiuni de cod mai relevate, Biblioteci</w:t>
@@ -1721,24 +2091,29 @@
     </w:p>
     <w:p>
       <w:pPr>
-        <w:spacing w:after="0" w:line="240" w:lineRule="auto"/>
-        <w:rPr>
-          <w:rFonts w:ascii="Times New Roman" w:eastAsia="Times New Roman" w:hAnsi="Times New Roman" w:cs="Times New Roman"/>
-          <w:sz w:val="24"/>
-          <w:szCs w:val="24"/>
-        </w:rPr>
-      </w:pPr>
-      <w:r>
-        <w:rPr>
-          <w:rFonts w:ascii="Arial" w:eastAsia="Times New Roman" w:hAnsi="Arial" w:cs="Arial"/>
-          <w:color w:val="000000"/>
+        <w:spacing w:after="0" w:line="360" w:lineRule="auto"/>
+        <w:jc w:val="both"/>
+        <w:rPr>
+          <w:rFonts w:ascii="Times New Roman" w:eastAsia="Times New Roman" w:hAnsi="Times New Roman" w:cs="Times New Roman"/>
+          <w:sz w:val="24"/>
+          <w:szCs w:val="24"/>
+        </w:rPr>
+      </w:pPr>
+      <w:r>
+        <w:rPr>
+          <w:rFonts w:ascii="Times New Roman" w:eastAsia="Times New Roman" w:hAnsi="Times New Roman" w:cs="Times New Roman"/>
+          <w:color w:val="000000"/>
+          <w:sz w:val="24"/>
+          <w:szCs w:val="24"/>
         </w:rPr>
         <w:t> </w:t>
       </w:r>
       <w:r>
         <w:rPr>
-          <w:rFonts w:ascii="Arial" w:eastAsia="Times New Roman" w:hAnsi="Arial" w:cs="Arial"/>
-          <w:color w:val="000000"/>
+          <w:rFonts w:ascii="Times New Roman" w:eastAsia="Times New Roman" w:hAnsi="Times New Roman" w:cs="Times New Roman"/>
+          <w:color w:val="000000"/>
+          <w:sz w:val="24"/>
+          <w:szCs w:val="24"/>
         </w:rPr>
         <w:tab/>
         <w:t>- testare - cum am făcut testare - automata , manuala. - nRF connect </w:t>
@@ -1746,116 +2121,135 @@
     </w:p>
     <w:p>
       <w:pPr>
-        <w:spacing w:after="0" w:line="240" w:lineRule="auto"/>
-        <w:rPr>
-          <w:rFonts w:ascii="Times New Roman" w:eastAsia="Times New Roman" w:hAnsi="Times New Roman" w:cs="Times New Roman"/>
-          <w:sz w:val="24"/>
-          <w:szCs w:val="24"/>
-        </w:rPr>
-      </w:pPr>
-    </w:p>
-    <w:p>
-      <w:pPr>
-        <w:spacing w:after="0" w:line="240" w:lineRule="auto"/>
-        <w:rPr>
-          <w:rFonts w:ascii="Times New Roman" w:eastAsia="Times New Roman" w:hAnsi="Times New Roman" w:cs="Times New Roman"/>
-          <w:sz w:val="24"/>
-          <w:szCs w:val="24"/>
-        </w:rPr>
-      </w:pPr>
-      <w:r>
-        <w:rPr>
-          <w:rFonts w:ascii="Arial" w:eastAsia="Times New Roman" w:hAnsi="Arial" w:cs="Arial"/>
-          <w:color w:val="000000"/>
+        <w:spacing w:after="0" w:line="360" w:lineRule="auto"/>
+        <w:jc w:val="both"/>
+        <w:rPr>
+          <w:rFonts w:ascii="Times New Roman" w:eastAsia="Times New Roman" w:hAnsi="Times New Roman" w:cs="Times New Roman"/>
+          <w:sz w:val="24"/>
+          <w:szCs w:val="24"/>
+        </w:rPr>
+      </w:pPr>
+    </w:p>
+    <w:p>
+      <w:pPr>
+        <w:spacing w:after="0" w:line="360" w:lineRule="auto"/>
+        <w:jc w:val="both"/>
+        <w:rPr>
+          <w:rFonts w:ascii="Times New Roman" w:eastAsia="Times New Roman" w:hAnsi="Times New Roman" w:cs="Times New Roman"/>
+          <w:sz w:val="24"/>
+          <w:szCs w:val="24"/>
+        </w:rPr>
+      </w:pPr>
+      <w:r>
+        <w:rPr>
+          <w:rFonts w:ascii="Times New Roman" w:eastAsia="Times New Roman" w:hAnsi="Times New Roman" w:cs="Times New Roman"/>
+          <w:color w:val="000000"/>
+          <w:sz w:val="24"/>
+          <w:szCs w:val="24"/>
         </w:rPr>
         <w:t>5. Rezultate experimebtale..cat iese</w:t>
       </w:r>
     </w:p>
     <w:p>
       <w:pPr>
-        <w:spacing w:after="0" w:line="240" w:lineRule="auto"/>
-        <w:rPr>
-          <w:rFonts w:ascii="Times New Roman" w:eastAsia="Times New Roman" w:hAnsi="Times New Roman" w:cs="Times New Roman"/>
-          <w:sz w:val="24"/>
-          <w:szCs w:val="24"/>
-        </w:rPr>
-      </w:pPr>
-    </w:p>
-    <w:p>
-      <w:pPr>
-        <w:spacing w:after="0" w:line="240" w:lineRule="auto"/>
-        <w:rPr>
-          <w:rFonts w:ascii="Times New Roman" w:eastAsia="Times New Roman" w:hAnsi="Times New Roman" w:cs="Times New Roman"/>
-          <w:sz w:val="24"/>
-          <w:szCs w:val="24"/>
-        </w:rPr>
-      </w:pPr>
-      <w:r>
-        <w:rPr>
-          <w:rFonts w:ascii="Arial" w:eastAsia="Times New Roman" w:hAnsi="Arial" w:cs="Arial"/>
-          <w:color w:val="000000"/>
+        <w:spacing w:after="0" w:line="360" w:lineRule="auto"/>
+        <w:jc w:val="both"/>
+        <w:rPr>
+          <w:rFonts w:ascii="Times New Roman" w:eastAsia="Times New Roman" w:hAnsi="Times New Roman" w:cs="Times New Roman"/>
+          <w:sz w:val="24"/>
+          <w:szCs w:val="24"/>
+        </w:rPr>
+      </w:pPr>
+    </w:p>
+    <w:p>
+      <w:pPr>
+        <w:spacing w:after="0" w:line="360" w:lineRule="auto"/>
+        <w:jc w:val="both"/>
+        <w:rPr>
+          <w:rFonts w:ascii="Times New Roman" w:eastAsia="Times New Roman" w:hAnsi="Times New Roman" w:cs="Times New Roman"/>
+          <w:sz w:val="24"/>
+          <w:szCs w:val="24"/>
+        </w:rPr>
+      </w:pPr>
+      <w:r>
+        <w:rPr>
+          <w:rFonts w:ascii="Times New Roman" w:eastAsia="Times New Roman" w:hAnsi="Times New Roman" w:cs="Times New Roman"/>
+          <w:color w:val="000000"/>
+          <w:sz w:val="24"/>
+          <w:szCs w:val="24"/>
         </w:rPr>
         <w:t>6.Concluzii si directii de dezvoltare</w:t>
       </w:r>
     </w:p>
     <w:p>
       <w:pPr>
-        <w:spacing w:after="0" w:line="240" w:lineRule="auto"/>
-        <w:rPr>
-          <w:rFonts w:ascii="Times New Roman" w:eastAsia="Times New Roman" w:hAnsi="Times New Roman" w:cs="Times New Roman"/>
-          <w:sz w:val="24"/>
-          <w:szCs w:val="24"/>
-        </w:rPr>
-      </w:pPr>
-    </w:p>
-    <w:p>
-      <w:pPr>
-        <w:spacing w:after="0" w:line="240" w:lineRule="auto"/>
-        <w:rPr>
-          <w:rFonts w:ascii="Arial" w:eastAsia="Times New Roman" w:hAnsi="Arial" w:cs="Arial"/>
-          <w:color w:val="000000"/>
-        </w:rPr>
-      </w:pPr>
-      <w:r>
-        <w:rPr>
-          <w:rFonts w:ascii="Arial" w:eastAsia="Times New Roman" w:hAnsi="Arial" w:cs="Arial"/>
-          <w:color w:val="000000"/>
+        <w:spacing w:after="0" w:line="360" w:lineRule="auto"/>
+        <w:jc w:val="both"/>
+        <w:rPr>
+          <w:rFonts w:ascii="Times New Roman" w:eastAsia="Times New Roman" w:hAnsi="Times New Roman" w:cs="Times New Roman"/>
+          <w:sz w:val="24"/>
+          <w:szCs w:val="24"/>
+        </w:rPr>
+      </w:pPr>
+    </w:p>
+    <w:p>
+      <w:pPr>
+        <w:spacing w:after="0" w:line="360" w:lineRule="auto"/>
+        <w:jc w:val="both"/>
+        <w:rPr>
+          <w:rFonts w:ascii="Times New Roman" w:eastAsia="Times New Roman" w:hAnsi="Times New Roman" w:cs="Times New Roman"/>
+          <w:color w:val="000000"/>
+          <w:sz w:val="24"/>
+          <w:szCs w:val="24"/>
+        </w:rPr>
+      </w:pPr>
+      <w:r>
+        <w:rPr>
+          <w:rFonts w:ascii="Times New Roman" w:eastAsia="Times New Roman" w:hAnsi="Times New Roman" w:cs="Times New Roman"/>
+          <w:color w:val="000000"/>
+          <w:sz w:val="24"/>
+          <w:szCs w:val="24"/>
         </w:rPr>
         <w:t xml:space="preserve">7. Bibliografie </w:t>
       </w:r>
     </w:p>
     <w:p>
       <w:pPr>
-        <w:spacing w:after="0" w:line="240" w:lineRule="auto"/>
-        <w:rPr>
-          <w:rFonts w:ascii="Arial" w:eastAsia="Times New Roman" w:hAnsi="Arial" w:cs="Arial"/>
-          <w:color w:val="000000"/>
-        </w:rPr>
-      </w:pPr>
-    </w:p>
-    <w:p>
-      <w:pPr>
-        <w:spacing w:after="0" w:line="240" w:lineRule="auto"/>
-        <w:rPr>
-          <w:rFonts w:ascii="Times New Roman" w:eastAsia="Times New Roman" w:hAnsi="Times New Roman" w:cs="Times New Roman"/>
-          <w:sz w:val="24"/>
-          <w:szCs w:val="24"/>
-        </w:rPr>
-      </w:pPr>
-    </w:p>
-    <w:p/>
-    <w:p/>
-    <w:p/>
-    <w:p/>
-    <w:p/>
-    <w:p/>
-    <w:p/>
+        <w:spacing w:line="360" w:lineRule="auto"/>
+        <w:rPr>
+          <w:rFonts w:ascii="Times New Roman" w:hAnsi="Times New Roman" w:cs="Times New Roman"/>
+          <w:sz w:val="24"/>
+          <w:szCs w:val="24"/>
+        </w:rPr>
+      </w:pPr>
+    </w:p>
+    <w:p>
+      <w:pPr>
+        <w:spacing w:line="360" w:lineRule="auto"/>
+        <w:rPr>
+          <w:rFonts w:ascii="Times New Roman" w:hAnsi="Times New Roman" w:cs="Times New Roman"/>
+          <w:sz w:val="24"/>
+          <w:szCs w:val="24"/>
+        </w:rPr>
+      </w:pPr>
+    </w:p>
+    <w:p>
+      <w:pPr>
+        <w:spacing w:line="360" w:lineRule="auto"/>
+        <w:rPr>
+          <w:rFonts w:ascii="Times New Roman" w:hAnsi="Times New Roman" w:cs="Times New Roman"/>
+          <w:sz w:val="24"/>
+          <w:szCs w:val="24"/>
+        </w:rPr>
+      </w:pPr>
+    </w:p>
     <w:p>
       <w:pPr>
         <w:pStyle w:val="Heading1"/>
         <w:spacing w:line="360" w:lineRule="auto"/>
         <w:jc w:val="center"/>
         <w:rPr>
+          <w:rFonts w:ascii="Times New Roman" w:hAnsi="Times New Roman" w:cs="Times New Roman"/>
           <w:sz w:val="36"/>
           <w:szCs w:val="36"/>
           <w:lang w:val="ro-RO"/>
@@ -1864,32 +2258,25 @@
       <w:bookmarkStart w:id="2" w:name="_Toc517617477"/>
       <w:r>
         <w:rPr>
+          <w:rFonts w:ascii="Times New Roman" w:hAnsi="Times New Roman" w:cs="Times New Roman"/>
           <w:sz w:val="36"/>
           <w:szCs w:val="36"/>
           <w:lang w:val="ro-RO"/>
         </w:rPr>
-        <w:lastRenderedPageBreak/>
-        <w:t>Capitolul 2</w:t>
-      </w:r>
-      <w:r>
-        <w:rPr>
-          <w:sz w:val="36"/>
-          <w:szCs w:val="36"/>
-          <w:lang w:val="ro-RO"/>
-        </w:rPr>
-        <w:t>.</w:t>
-      </w:r>
-      <w:r>
-        <w:rPr>
-          <w:sz w:val="36"/>
-          <w:szCs w:val="36"/>
-          <w:lang w:val="ro-RO"/>
-        </w:rPr>
-        <w:t>Tehnologii folosite</w:t>
+        <w:t>Capitolul 2.Tehnologii folosite</w:t>
       </w:r>
       <w:bookmarkEnd w:id="2"/>
     </w:p>
-    <w:p/>
+    <w:p>
+      <w:pPr>
+        <w:spacing w:line="360" w:lineRule="auto"/>
+        <w:rPr>
+          <w:rFonts w:ascii="Times New Roman" w:hAnsi="Times New Roman" w:cs="Times New Roman"/>
+          <w:sz w:val="24"/>
+          <w:szCs w:val="24"/>
+        </w:rPr>
+      </w:pPr>
+    </w:p>
     <w:sectPr>
       <w:headerReference w:type="default" r:id="rId9"/>
       <w:footerReference w:type="default" r:id="rId10"/>
@@ -1948,7 +2335,7 @@
             <w:rPr>
               <w:noProof/>
             </w:rPr>
-            <w:t>4</w:t>
+            <w:t>3</w:t>
           </w:r>
         </w:fldSimple>
       </w:p>
@@ -2001,7 +2388,7 @@
         <w:rPr>
           <w:noProof/>
         </w:rPr>
-        <w:t>Capitolul 2.Tehnologii folosite</w:t>
+        <w:t>Capitolul 1.Introducere</w:t>
       </w:r>
     </w:fldSimple>
   </w:p>
@@ -2123,8 +2510,123 @@
       </w:rPr>
     </w:lvl>
   </w:abstractNum>
+  <w:abstractNum w:abstractNumId="1">
+    <w:nsid w:val="672D69EF"/>
+    <w:multiLevelType w:val="hybridMultilevel"/>
+    <w:tmpl w:val="DB6428B8"/>
+    <w:lvl w:ilvl="0" w:tplc="15F6E0A0">
+      <w:numFmt w:val="bullet"/>
+      <w:lvlText w:val="-"/>
+      <w:lvlJc w:val="left"/>
+      <w:pPr>
+        <w:ind w:left="720" w:hanging="360"/>
+      </w:pPr>
+      <w:rPr>
+        <w:rFonts w:ascii="Times New Roman" w:eastAsia="Times New Roman" w:hAnsi="Times New Roman" w:cs="Times New Roman" w:hint="default"/>
+      </w:rPr>
+    </w:lvl>
+    <w:lvl w:ilvl="1" w:tplc="04090003" w:tentative="1">
+      <w:start w:val="1"/>
+      <w:numFmt w:val="bullet"/>
+      <w:lvlText w:val="o"/>
+      <w:lvlJc w:val="left"/>
+      <w:pPr>
+        <w:ind w:left="1440" w:hanging="360"/>
+      </w:pPr>
+      <w:rPr>
+        <w:rFonts w:ascii="Courier New" w:hAnsi="Courier New" w:cs="Courier New" w:hint="default"/>
+      </w:rPr>
+    </w:lvl>
+    <w:lvl w:ilvl="2" w:tplc="04090005" w:tentative="1">
+      <w:start w:val="1"/>
+      <w:numFmt w:val="bullet"/>
+      <w:lvlText w:val=""/>
+      <w:lvlJc w:val="left"/>
+      <w:pPr>
+        <w:ind w:left="2160" w:hanging="360"/>
+      </w:pPr>
+      <w:rPr>
+        <w:rFonts w:ascii="Wingdings" w:hAnsi="Wingdings" w:hint="default"/>
+      </w:rPr>
+    </w:lvl>
+    <w:lvl w:ilvl="3" w:tplc="04090001" w:tentative="1">
+      <w:start w:val="1"/>
+      <w:numFmt w:val="bullet"/>
+      <w:lvlText w:val=""/>
+      <w:lvlJc w:val="left"/>
+      <w:pPr>
+        <w:ind w:left="2880" w:hanging="360"/>
+      </w:pPr>
+      <w:rPr>
+        <w:rFonts w:ascii="Symbol" w:hAnsi="Symbol" w:hint="default"/>
+      </w:rPr>
+    </w:lvl>
+    <w:lvl w:ilvl="4" w:tplc="04090003" w:tentative="1">
+      <w:start w:val="1"/>
+      <w:numFmt w:val="bullet"/>
+      <w:lvlText w:val="o"/>
+      <w:lvlJc w:val="left"/>
+      <w:pPr>
+        <w:ind w:left="3600" w:hanging="360"/>
+      </w:pPr>
+      <w:rPr>
+        <w:rFonts w:ascii="Courier New" w:hAnsi="Courier New" w:cs="Courier New" w:hint="default"/>
+      </w:rPr>
+    </w:lvl>
+    <w:lvl w:ilvl="5" w:tplc="04090005" w:tentative="1">
+      <w:start w:val="1"/>
+      <w:numFmt w:val="bullet"/>
+      <w:lvlText w:val=""/>
+      <w:lvlJc w:val="left"/>
+      <w:pPr>
+        <w:ind w:left="4320" w:hanging="360"/>
+      </w:pPr>
+      <w:rPr>
+        <w:rFonts w:ascii="Wingdings" w:hAnsi="Wingdings" w:hint="default"/>
+      </w:rPr>
+    </w:lvl>
+    <w:lvl w:ilvl="6" w:tplc="04090001" w:tentative="1">
+      <w:start w:val="1"/>
+      <w:numFmt w:val="bullet"/>
+      <w:lvlText w:val=""/>
+      <w:lvlJc w:val="left"/>
+      <w:pPr>
+        <w:ind w:left="5040" w:hanging="360"/>
+      </w:pPr>
+      <w:rPr>
+        <w:rFonts w:ascii="Symbol" w:hAnsi="Symbol" w:hint="default"/>
+      </w:rPr>
+    </w:lvl>
+    <w:lvl w:ilvl="7" w:tplc="04090003" w:tentative="1">
+      <w:start w:val="1"/>
+      <w:numFmt w:val="bullet"/>
+      <w:lvlText w:val="o"/>
+      <w:lvlJc w:val="left"/>
+      <w:pPr>
+        <w:ind w:left="5760" w:hanging="360"/>
+      </w:pPr>
+      <w:rPr>
+        <w:rFonts w:ascii="Courier New" w:hAnsi="Courier New" w:cs="Courier New" w:hint="default"/>
+      </w:rPr>
+    </w:lvl>
+    <w:lvl w:ilvl="8" w:tplc="04090005" w:tentative="1">
+      <w:start w:val="1"/>
+      <w:numFmt w:val="bullet"/>
+      <w:lvlText w:val=""/>
+      <w:lvlJc w:val="left"/>
+      <w:pPr>
+        <w:ind w:left="6480" w:hanging="360"/>
+      </w:pPr>
+      <w:rPr>
+        <w:rFonts w:ascii="Wingdings" w:hAnsi="Wingdings" w:hint="default"/>
+      </w:rPr>
+    </w:lvl>
+  </w:abstractNum>
   <w:num w:numId="1">
     <w:abstractNumId w:val="0"/>
+  </w:num>
+  <w:num w:numId="2">
+    <w:abstractNumId w:val="1"/>
   </w:num>
 </w:numbering>
 </file>
@@ -2544,287 +3046,18 @@
       <w:szCs w:val="26"/>
     </w:rPr>
   </w:style>
-</w:styles>
-</file>
-
-<file path=word/glossary/document.xml><?xml version="1.0" encoding="utf-8"?>
-<w:glossaryDocument xmlns:ve="http://schemas.openxmlformats.org/markup-compatibility/2006" xmlns:o="urn:schemas-microsoft-com:office:office" xmlns:r="http://schemas.openxmlformats.org/officeDocument/2006/relationships" xmlns:m="http://schemas.openxmlformats.org/officeDocument/2006/math" xmlns:v="urn:schemas-microsoft-com:vml" xmlns:wp="http://schemas.openxmlformats.org/drawingml/2006/wordprocessingDrawing" xmlns:w10="urn:schemas-microsoft-com:office:word" xmlns:w="http://schemas.openxmlformats.org/wordprocessingml/2006/main" xmlns:wne="http://schemas.microsoft.com/office/word/2006/wordml">
-  <w:docParts/>
-</w:glossaryDocument>
-</file>
-
-<file path=word/glossary/fontTable.xml><?xml version="1.0" encoding="utf-8"?>
-<w:fonts xmlns:r="http://schemas.openxmlformats.org/officeDocument/2006/relationships" xmlns:w="http://schemas.openxmlformats.org/wordprocessingml/2006/main">
-  <w:font w:name="Times New Roman">
-    <w:panose1 w:val="02020603050405020304"/>
-    <w:charset w:val="00"/>
-    <w:family w:val="roman"/>
-    <w:pitch w:val="variable"/>
-    <w:sig w:usb0="E0002EFF" w:usb1="C000785B" w:usb2="00000009" w:usb3="00000000" w:csb0="000001FF" w:csb1="00000000"/>
-  </w:font>
-  <w:font w:name="Calibri">
-    <w:panose1 w:val="020F0502020204030204"/>
-    <w:charset w:val="00"/>
-    <w:family w:val="swiss"/>
-    <w:pitch w:val="variable"/>
-    <w:sig w:usb0="E4002EFF" w:usb1="C000247B" w:usb2="00000009" w:usb3="00000000" w:csb0="000001FF" w:csb1="00000000"/>
-  </w:font>
-  <w:font w:name="Cambria">
-    <w:panose1 w:val="02040503050406030204"/>
-    <w:charset w:val="00"/>
-    <w:family w:val="roman"/>
-    <w:pitch w:val="variable"/>
-    <w:sig w:usb0="E00006FF" w:usb1="420024FF" w:usb2="02000000" w:usb3="00000000" w:csb0="0000019F" w:csb1="00000000"/>
-  </w:font>
-  <w:font w:name="Tahoma">
-    <w:panose1 w:val="020B0604030504040204"/>
-    <w:charset w:val="00"/>
-    <w:family w:val="swiss"/>
-    <w:pitch w:val="variable"/>
-    <w:sig w:usb0="E1002EFF" w:usb1="C000605B" w:usb2="00000029" w:usb3="00000000" w:csb0="000101FF" w:csb1="00000000"/>
-  </w:font>
-  <w:font w:name="Arial">
-    <w:panose1 w:val="020B0604020202020204"/>
-    <w:charset w:val="00"/>
-    <w:family w:val="swiss"/>
-    <w:pitch w:val="variable"/>
-    <w:sig w:usb0="E0002EFF" w:usb1="C000785B" w:usb2="00000009" w:usb3="00000000" w:csb0="000001FF" w:csb1="00000000"/>
-  </w:font>
-</w:fonts>
-</file>
-
-<file path=word/glossary/settings.xml><?xml version="1.0" encoding="utf-8"?>
-<w:settings xmlns:o="urn:schemas-microsoft-com:office:office" xmlns:r="http://schemas.openxmlformats.org/officeDocument/2006/relationships" xmlns:m="http://schemas.openxmlformats.org/officeDocument/2006/math" xmlns:v="urn:schemas-microsoft-com:vml" xmlns:w10="urn:schemas-microsoft-com:office:word" xmlns:w="http://schemas.openxmlformats.org/wordprocessingml/2006/main" xmlns:sl="http://schemas.openxmlformats.org/schemaLibrary/2006/main">
-  <w:view w:val="normal"/>
-  <w:defaultTabStop w:val="720"/>
-  <w:characterSpacingControl w:val="doNotCompress"/>
-  <w:compat>
-    <w:useFELayout/>
-  </w:compat>
-  <w:rsids>
-    <w:rsidRoot w:val="00FE2137"/>
-    <w:rsid w:val="00D72799"/>
-    <w:rsid w:val="00FE2137"/>
-  </w:rsids>
-  <m:mathPr>
-    <m:mathFont m:val="Cambria Math"/>
-    <m:brkBin m:val="before"/>
-    <m:brkBinSub m:val="--"/>
-    <m:smallFrac m:val="off"/>
-    <m:dispDef/>
-    <m:lMargin m:val="0"/>
-    <m:rMargin m:val="0"/>
-    <m:defJc m:val="centerGroup"/>
-    <m:wrapIndent m:val="1440"/>
-    <m:intLim m:val="subSup"/>
-    <m:naryLim m:val="undOvr"/>
-  </m:mathPr>
-  <w:themeFontLang w:val="en-US"/>
-  <w:clrSchemeMapping w:bg1="light1" w:t1="dark1" w:bg2="light2" w:t2="dark2" w:accent1="accent1" w:accent2="accent2" w:accent3="accent3" w:accent4="accent4" w:accent5="accent5" w:accent6="accent6" w:hyperlink="hyperlink" w:followedHyperlink="followedHyperlink"/>
-  <w:decimalSymbol w:val="."/>
-  <w:listSeparator w:val=","/>
-</w:settings>
-</file>
-
-<file path=word/glossary/styles.xml><?xml version="1.0" encoding="utf-8"?>
-<w:styles xmlns:r="http://schemas.openxmlformats.org/officeDocument/2006/relationships" xmlns:w="http://schemas.openxmlformats.org/wordprocessingml/2006/main">
-  <w:docDefaults>
-    <w:rPrDefault>
-      <w:rPr>
-        <w:rFonts w:asciiTheme="minorHAnsi" w:eastAsiaTheme="minorEastAsia" w:hAnsiTheme="minorHAnsi" w:cstheme="minorBidi"/>
-        <w:sz w:val="22"/>
-        <w:szCs w:val="22"/>
-        <w:lang w:val="en-US" w:eastAsia="en-US" w:bidi="ar-SA"/>
-      </w:rPr>
-    </w:rPrDefault>
-    <w:pPrDefault>
-      <w:pPr>
-        <w:spacing w:after="200" w:line="276" w:lineRule="auto"/>
-      </w:pPr>
-    </w:pPrDefault>
-  </w:docDefaults>
-  <w:latentStyles w:defLockedState="0" w:defUIPriority="99" w:defSemiHidden="1" w:defUnhideWhenUsed="1" w:defQFormat="0" w:count="267">
-    <w:lsdException w:name="Normal" w:semiHidden="0" w:uiPriority="0" w:unhideWhenUsed="0" w:qFormat="1"/>
-    <w:lsdException w:name="heading 1" w:semiHidden="0" w:uiPriority="9" w:unhideWhenUsed="0" w:qFormat="1"/>
-    <w:lsdException w:name="heading 2" w:uiPriority="9" w:qFormat="1"/>
-    <w:lsdException w:name="heading 3" w:uiPriority="9" w:qFormat="1"/>
-    <w:lsdException w:name="heading 4" w:uiPriority="9" w:qFormat="1"/>
-    <w:lsdException w:name="heading 5" w:uiPriority="9" w:qFormat="1"/>
-    <w:lsdException w:name="heading 6" w:uiPriority="9" w:qFormat="1"/>
-    <w:lsdException w:name="heading 7" w:uiPriority="9" w:qFormat="1"/>
-    <w:lsdException w:name="heading 8" w:uiPriority="9" w:qFormat="1"/>
-    <w:lsdException w:name="heading 9" w:uiPriority="9" w:qFormat="1"/>
-    <w:lsdException w:name="toc 1" w:uiPriority="39"/>
-    <w:lsdException w:name="toc 2" w:uiPriority="39"/>
-    <w:lsdException w:name="toc 3" w:uiPriority="39"/>
-    <w:lsdException w:name="toc 4" w:uiPriority="39"/>
-    <w:lsdException w:name="toc 5" w:uiPriority="39"/>
-    <w:lsdException w:name="toc 6" w:uiPriority="39"/>
-    <w:lsdException w:name="toc 7" w:uiPriority="39"/>
-    <w:lsdException w:name="toc 8" w:uiPriority="39"/>
-    <w:lsdException w:name="toc 9" w:uiPriority="39"/>
-    <w:lsdException w:name="caption" w:uiPriority="35" w:qFormat="1"/>
-    <w:lsdException w:name="Title" w:semiHidden="0" w:uiPriority="10" w:unhideWhenUsed="0" w:qFormat="1"/>
-    <w:lsdException w:name="Default Paragraph Font" w:uiPriority="1"/>
-    <w:lsdException w:name="Subtitle" w:semiHidden="0" w:uiPriority="11" w:unhideWhenUsed="0" w:qFormat="1"/>
-    <w:lsdException w:name="Strong" w:semiHidden="0" w:uiPriority="22" w:unhideWhenUsed="0" w:qFormat="1"/>
-    <w:lsdException w:name="Emphasis" w:semiHidden="0" w:uiPriority="20" w:unhideWhenUsed="0" w:qFormat="1"/>
-    <w:lsdException w:name="Table Grid" w:semiHidden="0" w:uiPriority="59" w:unhideWhenUsed="0"/>
-    <w:lsdException w:name="Placeholder Text" w:unhideWhenUsed="0"/>
-    <w:lsdException w:name="No Spacing" w:semiHidden="0" w:uiPriority="1" w:unhideWhenUsed="0" w:qFormat="1"/>
-    <w:lsdException w:name="Light Shading" w:semiHidden="0" w:uiPriority="60" w:unhideWhenUsed="0"/>
-    <w:lsdException w:name="Light List" w:semiHidden="0" w:uiPriority="61" w:unhideWhenUsed="0"/>
-    <w:lsdException w:name="Light Grid" w:semiHidden="0" w:uiPriority="62" w:unhideWhenUsed="0"/>
-    <w:lsdException w:name="Medium Shading 1" w:semiHidden="0" w:uiPriority="63" w:unhideWhenUsed="0"/>
-    <w:lsdException w:name="Medium Shading 2" w:semiHidden="0" w:uiPriority="64" w:unhideWhenUsed="0"/>
-    <w:lsdException w:name="Medium List 1" w:semiHidden="0" w:uiPriority="65" w:unhideWhenUsed="0"/>
-    <w:lsdException w:name="Medium List 2" w:semiHidden="0" w:uiPriority="66" w:unhideWhenUsed="0"/>
-    <w:lsdException w:name="Medium Grid 1" w:semiHidden="0" w:uiPriority="67" w:unhideWhenUsed="0"/>
-    <w:lsdException w:name="Medium Grid 2" w:semiHidden="0" w:uiPriority="68" w:unhideWhenUsed="0"/>
-    <w:lsdException w:name="Medium Grid 3" w:semiHidden="0" w:uiPriority="69" w:unhideWhenUsed="0"/>
-    <w:lsdException w:name="Dark List" w:semiHidden="0" w:uiPriority="70" w:unhideWhenUsed="0"/>
-    <w:lsdException w:name="Colorful Shading" w:semiHidden="0" w:uiPriority="71" w:unhideWhenUsed="0"/>
-    <w:lsdException w:name="Colorful List" w:semiHidden="0" w:uiPriority="72" w:unhideWhenUsed="0"/>
-    <w:lsdException w:name="Colorful Grid" w:semiHidden="0" w:uiPriority="73" w:unhideWhenUsed="0"/>
-    <w:lsdException w:name="Light Shading Accent 1" w:semiHidden="0" w:uiPriority="60" w:unhideWhenUsed="0"/>
-    <w:lsdException w:name="Light List Accent 1" w:semiHidden="0" w:uiPriority="61" w:unhideWhenUsed="0"/>
-    <w:lsdException w:name="Light Grid Accent 1" w:semiHidden="0" w:uiPriority="62" w:unhideWhenUsed="0"/>
-    <w:lsdException w:name="Medium Shading 1 Accent 1" w:semiHidden="0" w:uiPriority="63" w:unhideWhenUsed="0"/>
-    <w:lsdException w:name="Medium Shading 2 Accent 1" w:semiHidden="0" w:uiPriority="64" w:unhideWhenUsed="0"/>
-    <w:lsdException w:name="Medium List 1 Accent 1" w:semiHidden="0" w:uiPriority="65" w:unhideWhenUsed="0"/>
-    <w:lsdException w:name="Revision" w:unhideWhenUsed="0"/>
-    <w:lsdException w:name="List Paragraph" w:semiHidden="0" w:uiPriority="34" w:unhideWhenUsed="0" w:qFormat="1"/>
-    <w:lsdException w:name="Quote" w:semiHidden="0" w:uiPriority="29" w:unhideWhenUsed="0" w:qFormat="1"/>
-    <w:lsdException w:name="Intense Quote" w:semiHidden="0" w:uiPriority="30" w:unhideWhenUsed="0" w:qFormat="1"/>
-    <w:lsdException w:name="Medium List 2 Accent 1" w:semiHidden="0" w:uiPriority="66" w:unhideWhenUsed="0"/>
-    <w:lsdException w:name="Medium Grid 1 Accent 1" w:semiHidden="0" w:uiPriority="67" w:unhideWhenUsed="0"/>
-    <w:lsdException w:name="Medium Grid 2 Accent 1" w:semiHidden="0" w:uiPriority="68" w:unhideWhenUsed="0"/>
-    <w:lsdException w:name="Medium Grid 3 Accent 1" w:semiHidden="0" w:uiPriority="69" w:unhideWhenUsed="0"/>
-    <w:lsdException w:name="Dark List Accent 1" w:semiHidden="0" w:uiPriority="70" w:unhideWhenUsed="0"/>
-    <w:lsdException w:name="Colorful Shading Accent 1" w:semiHidden="0" w:uiPriority="71" w:unhideWhenUsed="0"/>
-    <w:lsdException w:name="Colorful List Accent 1" w:semiHidden="0" w:uiPriority="72" w:unhideWhenUsed="0"/>
-    <w:lsdException w:name="Colorful Grid Accent 1" w:semiHidden="0" w:uiPriority="73" w:unhideWhenUsed="0"/>
-    <w:lsdException w:name="Light Shading Accent 2" w:semiHidden="0" w:uiPriority="60" w:unhideWhenUsed="0"/>
-    <w:lsdException w:name="Light List Accent 2" w:semiHidden="0" w:uiPriority="61" w:unhideWhenUsed="0"/>
-    <w:lsdException w:name="Light Grid Accent 2" w:semiHidden="0" w:uiPriority="62" w:unhideWhenUsed="0"/>
-    <w:lsdException w:name="Medium Shading 1 Accent 2" w:semiHidden="0" w:uiPriority="63" w:unhideWhenUsed="0"/>
-    <w:lsdException w:name="Medium Shading 2 Accent 2" w:semiHidden="0" w:uiPriority="64" w:unhideWhenUsed="0"/>
-    <w:lsdException w:name="Medium List 1 Accent 2" w:semiHidden="0" w:uiPriority="65" w:unhideWhenUsed="0"/>
-    <w:lsdException w:name="Medium List 2 Accent 2" w:semiHidden="0" w:uiPriority="66" w:unhideWhenUsed="0"/>
-    <w:lsdException w:name="Medium Grid 1 Accent 2" w:semiHidden="0" w:uiPriority="67" w:unhideWhenUsed="0"/>
-    <w:lsdException w:name="Medium Grid 2 Accent 2" w:semiHidden="0" w:uiPriority="68" w:unhideWhenUsed="0"/>
-    <w:lsdException w:name="Medium Grid 3 Accent 2" w:semiHidden="0" w:uiPriority="69" w:unhideWhenUsed="0"/>
-    <w:lsdException w:name="Dark List Accent 2" w:semiHidden="0" w:uiPriority="70" w:unhideWhenUsed="0"/>
-    <w:lsdException w:name="Colorful Shading Accent 2" w:semiHidden="0" w:uiPriority="71" w:unhideWhenUsed="0"/>
-    <w:lsdException w:name="Colorful List Accent 2" w:semiHidden="0" w:uiPriority="72" w:unhideWhenUsed="0"/>
-    <w:lsdException w:name="Colorful Grid Accent 2" w:semiHidden="0" w:uiPriority="73" w:unhideWhenUsed="0"/>
-    <w:lsdException w:name="Light Shading Accent 3" w:semiHidden="0" w:uiPriority="60" w:unhideWhenUsed="0"/>
-    <w:lsdException w:name="Light List Accent 3" w:semiHidden="0" w:uiPriority="61" w:unhideWhenUsed="0"/>
-    <w:lsdException w:name="Light Grid Accent 3" w:semiHidden="0" w:uiPriority="62" w:unhideWhenUsed="0"/>
-    <w:lsdException w:name="Medium Shading 1 Accent 3" w:semiHidden="0" w:uiPriority="63" w:unhideWhenUsed="0"/>
-    <w:lsdException w:name="Medium Shading 2 Accent 3" w:semiHidden="0" w:uiPriority="64" w:unhideWhenUsed="0"/>
-    <w:lsdException w:name="Medium List 1 Accent 3" w:semiHidden="0" w:uiPriority="65" w:unhideWhenUsed="0"/>
-    <w:lsdException w:name="Medium List 2 Accent 3" w:semiHidden="0" w:uiPriority="66" w:unhideWhenUsed="0"/>
-    <w:lsdException w:name="Medium Grid 1 Accent 3" w:semiHidden="0" w:uiPriority="67" w:unhideWhenUsed="0"/>
-    <w:lsdException w:name="Medium Grid 2 Accent 3" w:semiHidden="0" w:uiPriority="68" w:unhideWhenUsed="0"/>
-    <w:lsdException w:name="Medium Grid 3 Accent 3" w:semiHidden="0" w:uiPriority="69" w:unhideWhenUsed="0"/>
-    <w:lsdException w:name="Dark List Accent 3" w:semiHidden="0" w:uiPriority="70" w:unhideWhenUsed="0"/>
-    <w:lsdException w:name="Colorful Shading Accent 3" w:semiHidden="0" w:uiPriority="71" w:unhideWhenUsed="0"/>
-    <w:lsdException w:name="Colorful List Accent 3" w:semiHidden="0" w:uiPriority="72" w:unhideWhenUsed="0"/>
-    <w:lsdException w:name="Colorful Grid Accent 3" w:semiHidden="0" w:uiPriority="73" w:unhideWhenUsed="0"/>
-    <w:lsdException w:name="Light Shading Accent 4" w:semiHidden="0" w:uiPriority="60" w:unhideWhenUsed="0"/>
-    <w:lsdException w:name="Light List Accent 4" w:semiHidden="0" w:uiPriority="61" w:unhideWhenUsed="0"/>
-    <w:lsdException w:name="Light Grid Accent 4" w:semiHidden="0" w:uiPriority="62" w:unhideWhenUsed="0"/>
-    <w:lsdException w:name="Medium Shading 1 Accent 4" w:semiHidden="0" w:uiPriority="63" w:unhideWhenUsed="0"/>
-    <w:lsdException w:name="Medium Shading 2 Accent 4" w:semiHidden="0" w:uiPriority="64" w:unhideWhenUsed="0"/>
-    <w:lsdException w:name="Medium List 1 Accent 4" w:semiHidden="0" w:uiPriority="65" w:unhideWhenUsed="0"/>
-    <w:lsdException w:name="Medium List 2 Accent 4" w:semiHidden="0" w:uiPriority="66" w:unhideWhenUsed="0"/>
-    <w:lsdException w:name="Medium Grid 1 Accent 4" w:semiHidden="0" w:uiPriority="67" w:unhideWhenUsed="0"/>
-    <w:lsdException w:name="Medium Grid 2 Accent 4" w:semiHidden="0" w:uiPriority="68" w:unhideWhenUsed="0"/>
-    <w:lsdException w:name="Medium Grid 3 Accent 4" w:semiHidden="0" w:uiPriority="69" w:unhideWhenUsed="0"/>
-    <w:lsdException w:name="Dark List Accent 4" w:semiHidden="0" w:uiPriority="70" w:unhideWhenUsed="0"/>
-    <w:lsdException w:name="Colorful Shading Accent 4" w:semiHidden="0" w:uiPriority="71" w:unhideWhenUsed="0"/>
-    <w:lsdException w:name="Colorful List Accent 4" w:semiHidden="0" w:uiPriority="72" w:unhideWhenUsed="0"/>
-    <w:lsdException w:name="Colorful Grid Accent 4" w:semiHidden="0" w:uiPriority="73" w:unhideWhenUsed="0"/>
-    <w:lsdException w:name="Light Shading Accent 5" w:semiHidden="0" w:uiPriority="60" w:unhideWhenUsed="0"/>
-    <w:lsdException w:name="Light List Accent 5" w:semiHidden="0" w:uiPriority="61" w:unhideWhenUsed="0"/>
-    <w:lsdException w:name="Light Grid Accent 5" w:semiHidden="0" w:uiPriority="62" w:unhideWhenUsed="0"/>
-    <w:lsdException w:name="Medium Shading 1 Accent 5" w:semiHidden="0" w:uiPriority="63" w:unhideWhenUsed="0"/>
-    <w:lsdException w:name="Medium Shading 2 Accent 5" w:semiHidden="0" w:uiPriority="64" w:unhideWhenUsed="0"/>
-    <w:lsdException w:name="Medium List 1 Accent 5" w:semiHidden="0" w:uiPriority="65" w:unhideWhenUsed="0"/>
-    <w:lsdException w:name="Medium List 2 Accent 5" w:semiHidden="0" w:uiPriority="66" w:unhideWhenUsed="0"/>
-    <w:lsdException w:name="Medium Grid 1 Accent 5" w:semiHidden="0" w:uiPriority="67" w:unhideWhenUsed="0"/>
-    <w:lsdException w:name="Medium Grid 2 Accent 5" w:semiHidden="0" w:uiPriority="68" w:unhideWhenUsed="0"/>
-    <w:lsdException w:name="Medium Grid 3 Accent 5" w:semiHidden="0" w:uiPriority="69" w:unhideWhenUsed="0"/>
-    <w:lsdException w:name="Dark List Accent 5" w:semiHidden="0" w:uiPriority="70" w:unhideWhenUsed="0"/>
-    <w:lsdException w:name="Colorful Shading Accent 5" w:semiHidden="0" w:uiPriority="71" w:unhideWhenUsed="0"/>
-    <w:lsdException w:name="Colorful List Accent 5" w:semiHidden="0" w:uiPriority="72" w:unhideWhenUsed="0"/>
-    <w:lsdException w:name="Colorful Grid Accent 5" w:semiHidden="0" w:uiPriority="73" w:unhideWhenUsed="0"/>
-    <w:lsdException w:name="Light Shading Accent 6" w:semiHidden="0" w:uiPriority="60" w:unhideWhenUsed="0"/>
-    <w:lsdException w:name="Light List Accent 6" w:semiHidden="0" w:uiPriority="61" w:unhideWhenUsed="0"/>
-    <w:lsdException w:name="Light Grid Accent 6" w:semiHidden="0" w:uiPriority="62" w:unhideWhenUsed="0"/>
-    <w:lsdException w:name="Medium Shading 1 Accent 6" w:semiHidden="0" w:uiPriority="63" w:unhideWhenUsed="0"/>
-    <w:lsdException w:name="Medium Shading 2 Accent 6" w:semiHidden="0" w:uiPriority="64" w:unhideWhenUsed="0"/>
-    <w:lsdException w:name="Medium List 1 Accent 6" w:semiHidden="0" w:uiPriority="65" w:unhideWhenUsed="0"/>
-    <w:lsdException w:name="Medium List 2 Accent 6" w:semiHidden="0" w:uiPriority="66" w:unhideWhenUsed="0"/>
-    <w:lsdException w:name="Medium Grid 1 Accent 6" w:semiHidden="0" w:uiPriority="67" w:unhideWhenUsed="0"/>
-    <w:lsdException w:name="Medium Grid 2 Accent 6" w:semiHidden="0" w:uiPriority="68" w:unhideWhenUsed="0"/>
-    <w:lsdException w:name="Medium Grid 3 Accent 6" w:semiHidden="0" w:uiPriority="69" w:unhideWhenUsed="0"/>
-    <w:lsdException w:name="Dark List Accent 6" w:semiHidden="0" w:uiPriority="70" w:unhideWhenUsed="0"/>
-    <w:lsdException w:name="Colorful Shading Accent 6" w:semiHidden="0" w:uiPriority="71" w:unhideWhenUsed="0"/>
-    <w:lsdException w:name="Colorful List Accent 6" w:semiHidden="0" w:uiPriority="72" w:unhideWhenUsed="0"/>
-    <w:lsdException w:name="Colorful Grid Accent 6" w:semiHidden="0" w:uiPriority="73" w:unhideWhenUsed="0"/>
-    <w:lsdException w:name="Subtle Emphasis" w:semiHidden="0" w:uiPriority="19" w:unhideWhenUsed="0" w:qFormat="1"/>
-    <w:lsdException w:name="Intense Emphasis" w:semiHidden="0" w:uiPriority="21" w:unhideWhenUsed="0" w:qFormat="1"/>
-    <w:lsdException w:name="Subtle Reference" w:semiHidden="0" w:uiPriority="31" w:unhideWhenUsed="0" w:qFormat="1"/>
-    <w:lsdException w:name="Intense Reference" w:semiHidden="0" w:uiPriority="32" w:unhideWhenUsed="0" w:qFormat="1"/>
-    <w:lsdException w:name="Book Title" w:semiHidden="0" w:uiPriority="33" w:unhideWhenUsed="0" w:qFormat="1"/>
-    <w:lsdException w:name="Bibliography" w:uiPriority="37"/>
-    <w:lsdException w:name="TOC Heading" w:uiPriority="39" w:qFormat="1"/>
-  </w:latentStyles>
-  <w:style w:type="paragraph" w:default="1" w:styleId="Normal">
-    <w:name w:val="Normal"/>
+  <w:style w:type="paragraph" w:styleId="ListParagraph">
+    <w:name w:val="List Paragraph"/>
+    <w:basedOn w:val="Normal"/>
+    <w:uiPriority w:val="34"/>
     <w:qFormat/>
-  </w:style>
-  <w:style w:type="character" w:default="1" w:styleId="DefaultParagraphFont">
-    <w:name w:val="Default Paragraph Font"/>
-    <w:uiPriority w:val="1"/>
-    <w:semiHidden/>
-    <w:unhideWhenUsed/>
-  </w:style>
-  <w:style w:type="table" w:default="1" w:styleId="TableNormal">
-    <w:name w:val="Normal Table"/>
-    <w:uiPriority w:val="99"/>
-    <w:semiHidden/>
-    <w:unhideWhenUsed/>
-    <w:qFormat/>
-    <w:tblPr>
-      <w:tblInd w:w="0" w:type="dxa"/>
-      <w:tblCellMar>
-        <w:top w:w="0" w:type="dxa"/>
-        <w:left w:w="108" w:type="dxa"/>
-        <w:bottom w:w="0" w:type="dxa"/>
-        <w:right w:w="108" w:type="dxa"/>
-      </w:tblCellMar>
-    </w:tblPr>
-  </w:style>
-  <w:style w:type="numbering" w:default="1" w:styleId="NoList">
-    <w:name w:val="No List"/>
-    <w:uiPriority w:val="99"/>
-    <w:semiHidden/>
-    <w:unhideWhenUsed/>
-  </w:style>
-  <w:style w:type="paragraph" w:customStyle="1" w:styleId="0CDDD3DC0CD045A796D00AFA3C719ADE">
-    <w:name w:val="0CDDD3DC0CD045A796D00AFA3C719ADE"/>
-    <w:rsid w:val="00FE2137"/>
+    <w:rsid w:val="007F3E15"/>
+    <w:pPr>
+      <w:ind w:left="720"/>
+      <w:contextualSpacing/>
+    </w:pPr>
   </w:style>
 </w:styles>
-</file>
-
-<file path=word/glossary/webSettings.xml><?xml version="1.0" encoding="utf-8"?>
-<w:webSettings xmlns:r="http://schemas.openxmlformats.org/officeDocument/2006/relationships" xmlns:w="http://schemas.openxmlformats.org/wordprocessingml/2006/main">
-  <w:optimizeForBrowser/>
-</w:webSettings>
 </file>
 
 <file path=word/theme/theme1.xml><?xml version="1.0" encoding="utf-8"?>

</xml_diff>

<commit_message>
20.03 - Doc + culori Aplicatie
</commit_message>
<xml_diff>
--- a/Documentatie/Lucrare de Dizertatie - Tarce Paul.docx
+++ b/Documentatie/Lucrare de Dizertatie - Tarce Paul.docx
@@ -114,7 +114,7 @@
                     <a:blip r:embed="rId8" cstate="print">
                       <a:extLst>
                         <a:ext uri="{28A0092B-C50C-407E-A947-70E740481C1C}">
-                          <a14:useLocalDpi xmlns:a14="http://schemas.microsoft.com/office/drawing/2010/main" xmlns:wps="http://schemas.microsoft.com/office/word/2010/wordprocessingShape" xmlns:wpi="http://schemas.microsoft.com/office/word/2010/wordprocessingInk" xmlns:wpg="http://schemas.microsoft.com/office/word/2010/wordprocessingGroup" xmlns:w15="http://schemas.microsoft.com/office/word/2012/wordml" xmlns:w14="http://schemas.microsoft.com/office/word/2010/wordml" xmlns:w="http://schemas.openxmlformats.org/wordprocessingml/2006/main" xmlns:w10="urn:schemas-microsoft-com:office:word" xmlns:wp14="http://schemas.microsoft.com/office/word/2010/wordprocessingDrawing" xmlns:v="urn:schemas-microsoft-com:vml" xmlns:o="urn:schemas-microsoft-com:office:office" xmlns:mc="http://schemas.openxmlformats.org/markup-compatibility/2006" xmlns:wpc="http://schemas.microsoft.com/office/word/2010/wordprocessingCanvas" xmlns="" xmlns:arto="http://schemas.microsoft.com/office/word/2006/arto" val="0"/>
+                          <a14:useLocalDpi xmlns:arto="http://schemas.microsoft.com/office/word/2006/arto" xmlns="" xmlns:wpc="http://schemas.microsoft.com/office/word/2010/wordprocessingCanvas" xmlns:mc="http://schemas.openxmlformats.org/markup-compatibility/2006" xmlns:o="urn:schemas-microsoft-com:office:office" xmlns:v="urn:schemas-microsoft-com:vml" xmlns:wp14="http://schemas.microsoft.com/office/word/2010/wordprocessingDrawing" xmlns:w10="urn:schemas-microsoft-com:office:word" xmlns:w="http://schemas.openxmlformats.org/wordprocessingml/2006/main" xmlns:w14="http://schemas.microsoft.com/office/word/2010/wordml" xmlns:w15="http://schemas.microsoft.com/office/word/2012/wordml" xmlns:wpg="http://schemas.microsoft.com/office/word/2010/wordprocessingGroup" xmlns:wpi="http://schemas.microsoft.com/office/word/2010/wordprocessingInk" xmlns:wps="http://schemas.microsoft.com/office/word/2010/wordprocessingShape" xmlns:a14="http://schemas.microsoft.com/office/drawing/2010/main" val="0"/>
                         </a:ext>
                       </a:extLst>
                     </a:blip>
@@ -1442,23 +1442,292 @@
     <w:p>
       <w:pPr>
         <w:spacing w:after="0" w:line="360" w:lineRule="auto"/>
-        <w:rPr>
-          <w:rFonts w:ascii="Arial" w:eastAsia="Times New Roman" w:hAnsi="Arial" w:cs="Arial"/>
-          <w:color w:val="000000"/>
-        </w:rPr>
-      </w:pPr>
-    </w:p>
-    <w:p>
-      <w:pPr>
-        <w:spacing w:after="0" w:line="360" w:lineRule="auto"/>
         <w:jc w:val="both"/>
         <w:rPr>
           <w:rFonts w:ascii="Times New Roman" w:eastAsia="Times New Roman" w:hAnsi="Times New Roman" w:cs="Times New Roman"/>
           <w:color w:val="000000"/>
           <w:sz w:val="24"/>
           <w:szCs w:val="24"/>
-        </w:rPr>
-      </w:pPr>
+          <w:lang w:val="ro-RO"/>
+        </w:rPr>
+      </w:pPr>
+    </w:p>
+    <w:p>
+      <w:pPr>
+        <w:spacing w:after="120" w:line="360" w:lineRule="auto"/>
+        <w:ind w:left="180" w:firstLine="465"/>
+        <w:jc w:val="both"/>
+        <w:rPr>
+          <w:rFonts w:ascii="Times New Roman" w:eastAsia="Times New Roman" w:hAnsi="Times New Roman" w:cs="Times New Roman"/>
+          <w:color w:val="000000"/>
+          <w:sz w:val="24"/>
+          <w:szCs w:val="24"/>
+          <w:lang w:val="ro-RO"/>
+        </w:rPr>
+      </w:pPr>
+      <w:r>
+        <w:rPr>
+          <w:rFonts w:ascii="Times New Roman" w:eastAsia="Times New Roman" w:hAnsi="Times New Roman" w:cs="Times New Roman"/>
+          <w:color w:val="000000"/>
+          <w:sz w:val="24"/>
+          <w:szCs w:val="24"/>
+        </w:rPr>
+        <w:t xml:space="preserve">Scopul tehnologiei a fost, este si va fi acela de a-i veni în ajutor omului. Evoluția fără precedent a mijloacelor tehnice din ultimii ani </w:t>
+      </w:r>
+      <w:r>
+        <w:rPr>
+          <w:rFonts w:ascii="Times New Roman" w:eastAsia="Times New Roman" w:hAnsi="Times New Roman" w:cs="Times New Roman"/>
+          <w:color w:val="000000"/>
+          <w:sz w:val="24"/>
+          <w:szCs w:val="24"/>
+        </w:rPr>
+        <w:t>a permis pătrunderea acesteia în majoritatea domeniilor de activitate ale omului atât pe plan professional cât și pe plan personal. În această epocă digitală aproape orice informație dorită este la câteva click-uri distanță, datele sunt accesate și ci</w:t>
+      </w:r>
+      <w:r>
+        <w:rPr>
+          <w:rFonts w:ascii="Times New Roman" w:eastAsia="Times New Roman" w:hAnsi="Times New Roman" w:cs="Times New Roman"/>
+          <w:color w:val="000000"/>
+          <w:sz w:val="24"/>
+          <w:szCs w:val="24"/>
+        </w:rPr>
+        <w:t xml:space="preserve">rculă cu o viteză tot mai mare. Astfel, </w:t>
+      </w:r>
+      <w:r>
+        <w:rPr>
+          <w:rFonts w:ascii="Times New Roman" w:eastAsia="Times New Roman" w:hAnsi="Times New Roman" w:cs="Times New Roman"/>
+          <w:color w:val="000000"/>
+          <w:sz w:val="24"/>
+          <w:szCs w:val="24"/>
+        </w:rPr>
+        <w:t>în ultimii ani tot mai multi oameni au acces la exponate ale tehnologiei precum calculatoare, telefoane mobile</w:t>
+      </w:r>
+      <w:r>
+        <w:rPr>
+          <w:rFonts w:ascii="Times New Roman" w:eastAsia="Times New Roman" w:hAnsi="Times New Roman" w:cs="Times New Roman"/>
+          <w:color w:val="000000"/>
+          <w:sz w:val="24"/>
+          <w:szCs w:val="24"/>
+        </w:rPr>
+        <w:t>(smartphone-uri)</w:t>
+      </w:r>
+      <w:r>
+        <w:rPr>
+          <w:rFonts w:ascii="Times New Roman" w:eastAsia="Times New Roman" w:hAnsi="Times New Roman" w:cs="Times New Roman"/>
+          <w:color w:val="000000"/>
+          <w:sz w:val="24"/>
+          <w:szCs w:val="24"/>
+        </w:rPr>
+        <w:t xml:space="preserve">, </w:t>
+      </w:r>
+      <w:r>
+        <w:rPr>
+          <w:rFonts w:ascii="Times New Roman" w:eastAsia="Times New Roman" w:hAnsi="Times New Roman" w:cs="Times New Roman"/>
+          <w:color w:val="000000"/>
+          <w:sz w:val="24"/>
+          <w:szCs w:val="24"/>
+        </w:rPr>
+        <w:t xml:space="preserve">internet de mare viteză iar recent o multitudine de accesorii si inovații smart destinate tot mai multor activitati de zi cu zi. Daca în urmă cu 15 - 20 de ani un om de rând dintr-o tară cu o dezvoltare economică medie, avea acces, cu un efort financiar semnificativ, la un calculator, telefon mobil, internet, în ziua de azi aceste tehnologii sunt mai mult decât accesibile și pentru cât mai mulți oameni. Și nu doar acestea, dar mult mai multe și în răspândite în cât mai multe domenii. </w:t>
+      </w:r>
+      <w:r>
+        <w:rPr>
+          <w:rFonts w:ascii="Times New Roman" w:eastAsia="Times New Roman" w:hAnsi="Times New Roman" w:cs="Times New Roman"/>
+          <w:color w:val="000000"/>
+          <w:sz w:val="24"/>
+          <w:szCs w:val="24"/>
+        </w:rPr>
+        <w:t>De la agricultur</w:t>
+      </w:r>
+      <w:r>
+        <w:rPr>
+          <w:rFonts w:ascii="Times New Roman" w:eastAsia="Times New Roman" w:hAnsi="Times New Roman" w:cs="Times New Roman"/>
+          <w:color w:val="000000"/>
+          <w:sz w:val="24"/>
+          <w:szCs w:val="24"/>
+          <w:lang w:val="ro-RO"/>
+        </w:rPr>
+        <w:t xml:space="preserve">ă la medicină, de la inginerie software la construcții, de la industria automobilelor la industria muzicală, toate acestea au beneficiat de pe urma evoluției tehnologice. </w:t>
+      </w:r>
+    </w:p>
+    <w:p>
+      <w:pPr>
+        <w:spacing w:after="120" w:line="360" w:lineRule="auto"/>
+        <w:ind w:left="180" w:firstLine="465"/>
+        <w:jc w:val="both"/>
+        <w:rPr>
+          <w:rFonts w:ascii="Times New Roman" w:eastAsia="Times New Roman" w:hAnsi="Times New Roman" w:cs="Times New Roman"/>
+          <w:color w:val="000000"/>
+          <w:sz w:val="24"/>
+          <w:szCs w:val="24"/>
+          <w:lang w:val="ro-RO"/>
+        </w:rPr>
+      </w:pPr>
+      <w:r>
+        <w:rPr>
+          <w:rFonts w:ascii="Times New Roman" w:eastAsia="Times New Roman" w:hAnsi="Times New Roman" w:cs="Times New Roman"/>
+          <w:color w:val="000000"/>
+          <w:sz w:val="24"/>
+          <w:szCs w:val="24"/>
+          <w:lang w:val="ro-RO"/>
+        </w:rPr>
+        <w:tab/>
+        <w:t>Unele din cele mai mari și importante beneficii ale progresului tehnologic sunt aduse în domeniul sănătății</w:t>
+      </w:r>
+      <w:r>
+        <w:rPr>
+          <w:rFonts w:ascii="Times New Roman" w:eastAsia="Times New Roman" w:hAnsi="Times New Roman" w:cs="Times New Roman"/>
+          <w:color w:val="000000"/>
+          <w:sz w:val="24"/>
+          <w:szCs w:val="24"/>
+          <w:lang w:val="ro-RO"/>
+        </w:rPr>
+        <w:t xml:space="preserve"> și al medicinei</w:t>
+      </w:r>
+      <w:r>
+        <w:rPr>
+          <w:rFonts w:ascii="Times New Roman" w:eastAsia="Times New Roman" w:hAnsi="Times New Roman" w:cs="Times New Roman"/>
+          <w:color w:val="000000"/>
+          <w:sz w:val="24"/>
+          <w:szCs w:val="24"/>
+          <w:lang w:val="ro-RO"/>
+        </w:rPr>
+        <w:t xml:space="preserve">. </w:t>
+      </w:r>
+      <w:r>
+        <w:rPr>
+          <w:rFonts w:ascii="Times New Roman" w:eastAsia="Times New Roman" w:hAnsi="Times New Roman" w:cs="Times New Roman"/>
+          <w:color w:val="000000"/>
+          <w:sz w:val="24"/>
+          <w:szCs w:val="24"/>
+          <w:lang w:val="ro-RO"/>
+        </w:rPr>
+        <w:t>Inteligența artificială, realitatea virtuală, robotica, dispozitivele portabile cu senzori sunt doar câteva din lucrur</w:t>
+      </w:r>
+      <w:r>
+        <w:rPr>
+          <w:rFonts w:ascii="Times New Roman" w:eastAsia="Times New Roman" w:hAnsi="Times New Roman" w:cs="Times New Roman"/>
+          <w:color w:val="000000"/>
+          <w:sz w:val="24"/>
+          <w:szCs w:val="24"/>
+          <w:lang w:val="ro-RO"/>
+        </w:rPr>
+        <w:t xml:space="preserve">ile care au revoluționat acest </w:t>
+      </w:r>
+      <w:r>
+        <w:rPr>
+          <w:rFonts w:ascii="Times New Roman" w:eastAsia="Times New Roman" w:hAnsi="Times New Roman" w:cs="Times New Roman"/>
+          <w:color w:val="000000"/>
+          <w:sz w:val="24"/>
+          <w:szCs w:val="24"/>
+          <w:lang w:val="ro-RO"/>
+        </w:rPr>
+        <w:t xml:space="preserve">domeniu, contribuind toate la îmbunătățirea calității vieții omului. Cresterea semnificativă a puterii de calcul a procesoarelor per unitate a avut ca efect apariția unor dispozitive din ce în ce mai compacte, cu capabilități de calcul, grafice deosebite și ușor de folosit. Desigur cel mai răspândit astfel de dispozitiv </w:t>
+      </w:r>
+      <w:r>
+        <w:rPr>
+          <w:rFonts w:ascii="Times New Roman" w:eastAsia="Times New Roman" w:hAnsi="Times New Roman" w:cs="Times New Roman"/>
+          <w:color w:val="000000"/>
+          <w:sz w:val="24"/>
+          <w:szCs w:val="24"/>
+          <w:lang w:val="ro-RO"/>
+        </w:rPr>
+        <w:t>este telefonul mobil. Acesta,</w:t>
+      </w:r>
+      <w:r>
+        <w:rPr>
+          <w:rFonts w:ascii="Times New Roman" w:eastAsia="Times New Roman" w:hAnsi="Times New Roman" w:cs="Times New Roman"/>
+          <w:color w:val="000000"/>
+          <w:sz w:val="24"/>
+          <w:szCs w:val="24"/>
+          <w:lang w:val="ro-RO"/>
+        </w:rPr>
+        <w:t xml:space="preserve"> din cauză că nu mai este folosit doar pentru a vorbi și a trimite mesaje este numit smart-phone, un fel de calculator personal portabil, cu dimensiuni, evident, mult mai mici.</w:t>
+      </w:r>
+      <w:r>
+        <w:rPr>
+          <w:rFonts w:ascii="Times New Roman" w:eastAsia="Times New Roman" w:hAnsi="Times New Roman" w:cs="Times New Roman"/>
+          <w:color w:val="000000"/>
+          <w:sz w:val="24"/>
+          <w:szCs w:val="24"/>
+          <w:lang w:val="ro-RO"/>
+        </w:rPr>
+        <w:t xml:space="preserve"> Având o multitudine de funcții și de posibilități de conectare, telefonul a ajuns să fie folosit în conexiunie cu multe dispozitive(fizice). Toate acestea pentru ca utilizatorul să aibă acces la informații precise și în timp scurt.</w:t>
+      </w:r>
+    </w:p>
+    <w:p>
+      <w:pPr>
+        <w:spacing w:after="120" w:line="360" w:lineRule="auto"/>
+        <w:ind w:left="180" w:firstLine="465"/>
+        <w:jc w:val="both"/>
+        <w:rPr>
+          <w:rFonts w:ascii="Times New Roman" w:eastAsia="Times New Roman" w:hAnsi="Times New Roman" w:cs="Times New Roman"/>
+          <w:color w:val="000000"/>
+          <w:sz w:val="24"/>
+          <w:szCs w:val="24"/>
+          <w:lang w:val="ro-RO"/>
+        </w:rPr>
+      </w:pPr>
+    </w:p>
+    <w:p>
+      <w:pPr>
+        <w:spacing w:after="120" w:line="360" w:lineRule="auto"/>
+        <w:ind w:left="180" w:firstLine="465"/>
+        <w:jc w:val="both"/>
+        <w:rPr>
+          <w:rFonts w:ascii="Times New Roman" w:eastAsia="Times New Roman" w:hAnsi="Times New Roman" w:cs="Times New Roman"/>
+          <w:color w:val="000000"/>
+          <w:sz w:val="24"/>
+          <w:szCs w:val="24"/>
+          <w:lang w:val="ro-RO"/>
+        </w:rPr>
+      </w:pPr>
+    </w:p>
+    <w:p>
+      <w:pPr>
+        <w:spacing w:after="120" w:line="360" w:lineRule="auto"/>
+        <w:ind w:left="180" w:firstLine="465"/>
+        <w:jc w:val="both"/>
+        <w:rPr>
+          <w:rFonts w:ascii="Times New Roman" w:eastAsia="Times New Roman" w:hAnsi="Times New Roman" w:cs="Times New Roman"/>
+          <w:color w:val="000000"/>
+          <w:sz w:val="24"/>
+          <w:szCs w:val="24"/>
+          <w:lang w:val="ro-RO"/>
+        </w:rPr>
+      </w:pPr>
+      <w:r>
+        <w:rPr>
+          <w:rFonts w:ascii="Times New Roman" w:eastAsia="Times New Roman" w:hAnsi="Times New Roman" w:cs="Times New Roman"/>
+          <w:color w:val="000000"/>
+          <w:sz w:val="24"/>
+          <w:szCs w:val="24"/>
+          <w:lang w:val="ro-RO"/>
+        </w:rPr>
+        <w:tab/>
+      </w:r>
+    </w:p>
+    <w:p>
+      <w:pPr>
+        <w:spacing w:after="120" w:line="360" w:lineRule="auto"/>
+        <w:ind w:left="180" w:firstLine="465"/>
+        <w:jc w:val="both"/>
+        <w:rPr>
+          <w:rFonts w:ascii="Times New Roman" w:eastAsia="Times New Roman" w:hAnsi="Times New Roman" w:cs="Times New Roman"/>
+          <w:color w:val="000000"/>
+          <w:sz w:val="24"/>
+          <w:szCs w:val="24"/>
+          <w:lang w:val="ro-RO"/>
+        </w:rPr>
+      </w:pPr>
+      <w:r>
+        <w:rPr>
+          <w:rFonts w:ascii="Times New Roman" w:eastAsia="Times New Roman" w:hAnsi="Times New Roman" w:cs="Times New Roman"/>
+          <w:color w:val="000000"/>
+          <w:sz w:val="24"/>
+          <w:szCs w:val="24"/>
+          <w:lang w:val="ro-RO"/>
+        </w:rPr>
+        <w:tab/>
+      </w:r>
     </w:p>
     <w:p>
       <w:pPr>
@@ -1473,70 +1742,6 @@
           <w:lang w:val="ro-RO"/>
         </w:rPr>
       </w:pPr>
-      <w:r>
-        <w:rPr>
-          <w:rFonts w:ascii="Times New Roman" w:eastAsia="Times New Roman" w:hAnsi="Times New Roman" w:cs="Times New Roman"/>
-          <w:color w:val="000000"/>
-          <w:sz w:val="24"/>
-          <w:szCs w:val="24"/>
-        </w:rPr>
-        <w:t xml:space="preserve">Scopul tehnologiei a fost, este si va fi acela de a-i veni în ajutor omului. Evoluția fără precedent a mijloacelor tehnice din ultimii ani </w:t>
-      </w:r>
-      <w:r>
-        <w:rPr>
-          <w:rFonts w:ascii="Times New Roman" w:eastAsia="Times New Roman" w:hAnsi="Times New Roman" w:cs="Times New Roman"/>
-          <w:color w:val="000000"/>
-          <w:sz w:val="24"/>
-          <w:szCs w:val="24"/>
-        </w:rPr>
-        <w:t>a permis pătrunderea acesteia în majoritatea domeniilor de activitate ale omului atât pe plan professional cât și pe plan personal. În această epocă digitală aproape orice informație dorită este la câteva click-uri distanță, datele sunt accesate și circulă cu o viteză tot mai mare, astfel că în ultimii ani tot mai multi oameni au acces la exponate ale tehnologiei precum calculatoare, telefoane mobile</w:t>
-      </w:r>
-      <w:r>
-        <w:rPr>
-          <w:rFonts w:ascii="Times New Roman" w:eastAsia="Times New Roman" w:hAnsi="Times New Roman" w:cs="Times New Roman"/>
-          <w:color w:val="000000"/>
-          <w:sz w:val="24"/>
-          <w:szCs w:val="24"/>
-        </w:rPr>
-        <w:t>(smartphone-uri)</w:t>
-      </w:r>
-      <w:r>
-        <w:rPr>
-          <w:rFonts w:ascii="Times New Roman" w:eastAsia="Times New Roman" w:hAnsi="Times New Roman" w:cs="Times New Roman"/>
-          <w:color w:val="000000"/>
-          <w:sz w:val="24"/>
-          <w:szCs w:val="24"/>
-        </w:rPr>
-        <w:t xml:space="preserve">, </w:t>
-      </w:r>
-      <w:r>
-        <w:rPr>
-          <w:rFonts w:ascii="Times New Roman" w:eastAsia="Times New Roman" w:hAnsi="Times New Roman" w:cs="Times New Roman"/>
-          <w:color w:val="000000"/>
-          <w:sz w:val="24"/>
-          <w:szCs w:val="24"/>
-        </w:rPr>
-        <w:t xml:space="preserve">internet de mare viteză iar recent o multitudine de accesorii si inovații smart destinate tot mai multor activitati de zi cu zi. Daca în urmă cu 15 - 20 de ani un om de rând dintr-o tară cu o dezvoltare economică medie, avea acces, cu un efort financiar semnificativ, la un calculator, telefon mobil, internet, în ziua de azi aceste tehnologii sunt mai mult decât accesibile și pentru cât mai mulți oameni. Și nu doar acestea, dar mult mai multe și în răspândite în cât mai multe domenii. </w:t>
-      </w:r>
-      <w:r>
-        <w:rPr>
-          <w:rFonts w:ascii="Times New Roman" w:eastAsia="Times New Roman" w:hAnsi="Times New Roman" w:cs="Times New Roman"/>
-          <w:color w:val="000000"/>
-          <w:sz w:val="24"/>
-          <w:szCs w:val="24"/>
-        </w:rPr>
-        <w:t>De la agricultur</w:t>
-      </w:r>
-      <w:r>
-        <w:rPr>
-          <w:rFonts w:ascii="Times New Roman" w:eastAsia="Times New Roman" w:hAnsi="Times New Roman" w:cs="Times New Roman"/>
-          <w:color w:val="000000"/>
-          <w:sz w:val="24"/>
-          <w:szCs w:val="24"/>
-          <w:lang w:val="ro-RO"/>
-        </w:rPr>
-        <w:t xml:space="preserve">ă la medicină, de la inginerie software la construcții, de la industria automobilelor la industria muzicală, toate acestea au beneficiat de pe urma evoluției tehnologice. </w:t>
-      </w:r>
     </w:p>
     <w:p>
       <w:pPr>
@@ -1831,7 +2036,6 @@
           <w:sz w:val="24"/>
           <w:szCs w:val="24"/>
         </w:rPr>
-        <w:lastRenderedPageBreak/>
         <w:t>1. Intorducere - de scris despre contextul domeniului temei - generalitati ststistici - poluare , utilizare mobile scara larga, integrare senzori  - discutie</w:t>
       </w:r>
     </w:p>
@@ -2046,6 +2250,7 @@
           <w:sz w:val="24"/>
           <w:szCs w:val="24"/>
         </w:rPr>
+        <w:lastRenderedPageBreak/>
         <w:t> </w:t>
       </w:r>
       <w:r>
@@ -2266,6 +2471,398 @@
         <w:t>Capitolul 2.Tehnologii folosite</w:t>
       </w:r>
       <w:bookmarkEnd w:id="2"/>
+    </w:p>
+    <w:p>
+      <w:pPr>
+        <w:rPr>
+          <w:lang w:val="ro-RO"/>
+        </w:rPr>
+      </w:pPr>
+    </w:p>
+    <w:p>
+      <w:pPr>
+        <w:rPr>
+          <w:lang w:val="ro-RO"/>
+        </w:rPr>
+      </w:pPr>
+    </w:p>
+    <w:p>
+      <w:pPr>
+        <w:rPr>
+          <w:lang w:val="ro-RO"/>
+        </w:rPr>
+      </w:pPr>
+    </w:p>
+    <w:p>
+      <w:pPr>
+        <w:rPr>
+          <w:lang w:val="ro-RO"/>
+        </w:rPr>
+      </w:pPr>
+    </w:p>
+    <w:p>
+      <w:pPr>
+        <w:rPr>
+          <w:lang w:val="ro-RO"/>
+        </w:rPr>
+      </w:pPr>
+    </w:p>
+    <w:p>
+      <w:pPr>
+        <w:rPr>
+          <w:lang w:val="ro-RO"/>
+        </w:rPr>
+      </w:pPr>
+    </w:p>
+    <w:p>
+      <w:pPr>
+        <w:rPr>
+          <w:lang w:val="ro-RO"/>
+        </w:rPr>
+      </w:pPr>
+    </w:p>
+    <w:p>
+      <w:pPr>
+        <w:rPr>
+          <w:lang w:val="ro-RO"/>
+        </w:rPr>
+      </w:pPr>
+    </w:p>
+    <w:p>
+      <w:pPr>
+        <w:rPr>
+          <w:lang w:val="ro-RO"/>
+        </w:rPr>
+      </w:pPr>
+    </w:p>
+    <w:p>
+      <w:pPr>
+        <w:rPr>
+          <w:lang w:val="ro-RO"/>
+        </w:rPr>
+      </w:pPr>
+    </w:p>
+    <w:p>
+      <w:pPr>
+        <w:rPr>
+          <w:lang w:val="ro-RO"/>
+        </w:rPr>
+      </w:pPr>
+    </w:p>
+    <w:p>
+      <w:pPr>
+        <w:rPr>
+          <w:lang w:val="ro-RO"/>
+        </w:rPr>
+      </w:pPr>
+    </w:p>
+    <w:p>
+      <w:pPr>
+        <w:rPr>
+          <w:lang w:val="ro-RO"/>
+        </w:rPr>
+      </w:pPr>
+    </w:p>
+    <w:p>
+      <w:pPr>
+        <w:rPr>
+          <w:lang w:val="ro-RO"/>
+        </w:rPr>
+      </w:pPr>
+    </w:p>
+    <w:p>
+      <w:pPr>
+        <w:rPr>
+          <w:lang w:val="ro-RO"/>
+        </w:rPr>
+      </w:pPr>
+    </w:p>
+    <w:p>
+      <w:pPr>
+        <w:rPr>
+          <w:lang w:val="ro-RO"/>
+        </w:rPr>
+      </w:pPr>
+    </w:p>
+    <w:p>
+      <w:pPr>
+        <w:rPr>
+          <w:lang w:val="ro-RO"/>
+        </w:rPr>
+      </w:pPr>
+    </w:p>
+    <w:p>
+      <w:pPr>
+        <w:rPr>
+          <w:lang w:val="ro-RO"/>
+        </w:rPr>
+      </w:pPr>
+    </w:p>
+    <w:p>
+      <w:pPr>
+        <w:rPr>
+          <w:lang w:val="ro-RO"/>
+        </w:rPr>
+      </w:pPr>
+    </w:p>
+    <w:p>
+      <w:pPr>
+        <w:rPr>
+          <w:lang w:val="ro-RO"/>
+        </w:rPr>
+      </w:pPr>
+    </w:p>
+    <w:p>
+      <w:pPr>
+        <w:rPr>
+          <w:lang w:val="ro-RO"/>
+        </w:rPr>
+      </w:pPr>
+    </w:p>
+    <w:p>
+      <w:pPr>
+        <w:rPr>
+          <w:lang w:val="ro-RO"/>
+        </w:rPr>
+      </w:pPr>
+    </w:p>
+    <w:p>
+      <w:pPr>
+        <w:pStyle w:val="Heading1"/>
+        <w:spacing w:line="360" w:lineRule="auto"/>
+        <w:jc w:val="center"/>
+        <w:rPr>
+          <w:sz w:val="36"/>
+          <w:szCs w:val="36"/>
+          <w:lang w:val="ro-RO"/>
+        </w:rPr>
+      </w:pPr>
+      <w:bookmarkStart w:id="3" w:name="_Toc517617496"/>
+      <w:r>
+        <w:rPr>
+          <w:sz w:val="36"/>
+          <w:szCs w:val="36"/>
+          <w:lang w:val="ro-RO"/>
+        </w:rPr>
+        <w:t>Capitolul 7</w:t>
+      </w:r>
+      <w:r>
+        <w:rPr>
+          <w:sz w:val="36"/>
+          <w:szCs w:val="36"/>
+          <w:lang w:val="ro-RO"/>
+        </w:rPr>
+        <w:t>.</w:t>
+      </w:r>
+      <w:r>
+        <w:rPr>
+          <w:sz w:val="36"/>
+          <w:szCs w:val="36"/>
+          <w:lang w:val="ro-RO"/>
+        </w:rPr>
+        <w:t xml:space="preserve"> Bibliografie</w:t>
+      </w:r>
+      <w:bookmarkEnd w:id="3"/>
+    </w:p>
+    <w:p>
+      <w:pPr>
+        <w:rPr>
+          <w:lang w:val="ro-RO"/>
+        </w:rPr>
+      </w:pPr>
+    </w:p>
+    <w:p>
+      <w:pPr>
+        <w:spacing w:after="0" w:line="360" w:lineRule="auto"/>
+        <w:rPr>
+          <w:rFonts w:ascii="Times New Roman" w:hAnsi="Times New Roman"/>
+          <w:sz w:val="24"/>
+          <w:szCs w:val="24"/>
+        </w:rPr>
+      </w:pPr>
+      <w:r>
+        <w:rPr>
+          <w:rFonts w:ascii="Times New Roman" w:hAnsi="Times New Roman"/>
+          <w:sz w:val="24"/>
+          <w:szCs w:val="24"/>
+        </w:rPr>
+        <w:t xml:space="preserve">[1] </w:t>
+      </w:r>
+      <w:r>
+        <w:rPr>
+          <w:rFonts w:ascii="Times New Roman" w:hAnsi="Times New Roman"/>
+          <w:sz w:val="24"/>
+          <w:szCs w:val="24"/>
+          <w:lang w:val="ro-RO"/>
+        </w:rPr>
+        <w:t xml:space="preserve">Phd. Lect. Arch. Camil O. Milincu, Phd.  Arch. Otilia A. Tudoran, </w:t>
+      </w:r>
+      <w:r>
+        <w:rPr>
+          <w:rFonts w:ascii="Times New Roman" w:hAnsi="Times New Roman"/>
+          <w:bCs/>
+          <w:i/>
+          <w:iCs/>
+          <w:sz w:val="24"/>
+          <w:szCs w:val="24"/>
+          <w:lang w:val="ro-RO"/>
+        </w:rPr>
+        <w:t>Whiteboard upgrade? Discussing specific needs for architecture and design</w:t>
+      </w:r>
+      <w:r>
+        <w:rPr>
+          <w:rFonts w:ascii="Times New Roman" w:hAnsi="Times New Roman"/>
+          <w:sz w:val="24"/>
+          <w:szCs w:val="24"/>
+          <w:lang w:val="ro-RO"/>
+        </w:rPr>
+        <w:t>,  Politehnica University Timișoara – Faculty of Achitecture, Romania</w:t>
+      </w:r>
+    </w:p>
+    <w:p>
+      <w:pPr>
+        <w:spacing w:after="0" w:line="360" w:lineRule="auto"/>
+        <w:jc w:val="both"/>
+        <w:rPr>
+          <w:rFonts w:ascii="Times New Roman" w:hAnsi="Times New Roman"/>
+          <w:i/>
+          <w:sz w:val="24"/>
+          <w:szCs w:val="24"/>
+          <w:lang w:val="ro-RO"/>
+        </w:rPr>
+      </w:pPr>
+      <w:r>
+        <w:rPr>
+          <w:rFonts w:ascii="Times New Roman" w:hAnsi="Times New Roman"/>
+          <w:sz w:val="24"/>
+          <w:szCs w:val="24"/>
+          <w:lang w:val="ro-RO"/>
+        </w:rPr>
+        <w:t xml:space="preserve">[2] Dorin Berian, </w:t>
+      </w:r>
+      <w:r>
+        <w:rPr>
+          <w:rFonts w:ascii="Times New Roman" w:hAnsi="Times New Roman"/>
+          <w:i/>
+          <w:sz w:val="24"/>
+          <w:szCs w:val="24"/>
+          <w:lang w:val="ro-RO"/>
+        </w:rPr>
+        <w:t>Medii și tehnologii de programare</w:t>
+      </w:r>
+      <w:r>
+        <w:rPr>
+          <w:rFonts w:ascii="Times New Roman" w:hAnsi="Times New Roman"/>
+          <w:sz w:val="24"/>
+          <w:szCs w:val="24"/>
+          <w:lang w:val="ro-RO"/>
+        </w:rPr>
+        <w:t>, capitolul 1</w:t>
+      </w:r>
+      <w:r>
+        <w:rPr>
+          <w:rFonts w:ascii="Times New Roman" w:hAnsi="Times New Roman"/>
+          <w:i/>
+          <w:sz w:val="24"/>
+          <w:szCs w:val="24"/>
+          <w:lang w:val="ro-RO"/>
+        </w:rPr>
+        <w:t>: Introducere în Visual Studio .Net</w:t>
+      </w:r>
+    </w:p>
+    <w:p>
+      <w:pPr>
+        <w:spacing w:after="120"/>
+        <w:rPr>
+          <w:rFonts w:ascii="Times New Roman" w:hAnsi="Times New Roman"/>
+          <w:sz w:val="24"/>
+          <w:szCs w:val="24"/>
+        </w:rPr>
+      </w:pPr>
+      <w:r>
+        <w:rPr>
+          <w:rFonts w:ascii="Times New Roman" w:hAnsi="Times New Roman"/>
+          <w:sz w:val="24"/>
+          <w:szCs w:val="24"/>
+        </w:rPr>
+        <w:t xml:space="preserve">[8] S.Hansen, Timothy V. Fossum </w:t>
+      </w:r>
+      <w:r>
+        <w:rPr>
+          <w:rFonts w:ascii="Times New Roman" w:hAnsi="Times New Roman"/>
+          <w:i/>
+          <w:sz w:val="24"/>
+          <w:szCs w:val="24"/>
+        </w:rPr>
+        <w:t>Event Based Programming.</w:t>
+      </w:r>
+      <w:r>
+        <w:rPr>
+          <w:rFonts w:ascii="Times New Roman" w:hAnsi="Times New Roman"/>
+          <w:sz w:val="24"/>
+          <w:szCs w:val="24"/>
+        </w:rPr>
+        <w:t xml:space="preserve"> Kenosha WI, 2010</w:t>
+      </w:r>
+    </w:p>
+    <w:p>
+      <w:pPr>
+        <w:spacing w:after="120"/>
+        <w:rPr>
+          <w:rFonts w:ascii="Times New Roman" w:hAnsi="Times New Roman"/>
+          <w:sz w:val="24"/>
+          <w:szCs w:val="24"/>
+        </w:rPr>
+      </w:pPr>
+      <w:r>
+        <w:rPr>
+          <w:rFonts w:ascii="Times New Roman" w:hAnsi="Times New Roman"/>
+          <w:sz w:val="24"/>
+          <w:szCs w:val="24"/>
+        </w:rPr>
+        <w:t xml:space="preserve">[1] Central Pollution Control Board, Ministry of Environment, Forests &amp; Climate Change, </w:t>
+      </w:r>
+    </w:p>
+    <w:p>
+      <w:pPr>
+        <w:spacing w:after="120"/>
+        <w:rPr>
+          <w:rFonts w:ascii="Times New Roman" w:hAnsi="Times New Roman"/>
+          <w:sz w:val="24"/>
+          <w:szCs w:val="24"/>
+        </w:rPr>
+      </w:pPr>
+      <w:r>
+        <w:rPr>
+          <w:rFonts w:ascii="Times New Roman" w:hAnsi="Times New Roman"/>
+          <w:i/>
+          <w:sz w:val="24"/>
+          <w:szCs w:val="24"/>
+        </w:rPr>
+        <w:t>National Air Quality Index</w:t>
+      </w:r>
+      <w:r>
+        <w:rPr>
+          <w:rFonts w:ascii="Times New Roman" w:hAnsi="Times New Roman"/>
+          <w:sz w:val="24"/>
+          <w:szCs w:val="24"/>
+        </w:rPr>
+        <w:t>, New Delhi, 2014</w:t>
+      </w:r>
+    </w:p>
+    <w:p>
+      <w:pPr>
+        <w:rPr>
+          <w:lang w:val="ro-RO"/>
+        </w:rPr>
+      </w:pPr>
+    </w:p>
+    <w:p>
+      <w:pPr>
+        <w:rPr>
+          <w:lang w:val="ro-RO"/>
+        </w:rPr>
+      </w:pPr>
     </w:p>
     <w:p>
       <w:pPr>

</xml_diff>

<commit_message>
22.02 - Doc update
Studiu Articole + Site-uri + adunat date - mod calcul AQI
</commit_message>
<xml_diff>
--- a/Documentatie/Lucrare de Dizertatie - Tarce Paul.docx
+++ b/Documentatie/Lucrare de Dizertatie - Tarce Paul.docx
@@ -114,7 +114,7 @@
                     <a:blip r:embed="rId8" cstate="print">
                       <a:extLst>
                         <a:ext uri="{28A0092B-C50C-407E-A947-70E740481C1C}">
-                          <a14:useLocalDpi xmlns:arto="http://schemas.microsoft.com/office/word/2006/arto" xmlns="" xmlns:wpc="http://schemas.microsoft.com/office/word/2010/wordprocessingCanvas" xmlns:mc="http://schemas.openxmlformats.org/markup-compatibility/2006" xmlns:o="urn:schemas-microsoft-com:office:office" xmlns:v="urn:schemas-microsoft-com:vml" xmlns:wp14="http://schemas.microsoft.com/office/word/2010/wordprocessingDrawing" xmlns:w10="urn:schemas-microsoft-com:office:word" xmlns:w="http://schemas.openxmlformats.org/wordprocessingml/2006/main" xmlns:w14="http://schemas.microsoft.com/office/word/2010/wordml" xmlns:w15="http://schemas.microsoft.com/office/word/2012/wordml" xmlns:wpg="http://schemas.microsoft.com/office/word/2010/wordprocessingGroup" xmlns:wpi="http://schemas.microsoft.com/office/word/2010/wordprocessingInk" xmlns:wps="http://schemas.microsoft.com/office/word/2010/wordprocessingShape" xmlns:a14="http://schemas.microsoft.com/office/drawing/2010/main" val="0"/>
+                          <a14:useLocalDpi xmlns:a14="http://schemas.microsoft.com/office/drawing/2010/main" xmlns:wps="http://schemas.microsoft.com/office/word/2010/wordprocessingShape" xmlns:wpi="http://schemas.microsoft.com/office/word/2010/wordprocessingInk" xmlns:wpg="http://schemas.microsoft.com/office/word/2010/wordprocessingGroup" xmlns:w15="http://schemas.microsoft.com/office/word/2012/wordml" xmlns:w14="http://schemas.microsoft.com/office/word/2010/wordml" xmlns:w="http://schemas.openxmlformats.org/wordprocessingml/2006/main" xmlns:w10="urn:schemas-microsoft-com:office:word" xmlns:wp14="http://schemas.microsoft.com/office/word/2010/wordprocessingDrawing" xmlns:v="urn:schemas-microsoft-com:vml" xmlns:o="urn:schemas-microsoft-com:office:office" xmlns:mc="http://schemas.openxmlformats.org/markup-compatibility/2006" xmlns:wpc="http://schemas.microsoft.com/office/word/2010/wordprocessingCanvas" xmlns="" xmlns:arto="http://schemas.microsoft.com/office/word/2006/arto" val="0"/>
                         </a:ext>
                       </a:extLst>
                     </a:blip>
@@ -805,7 +805,7 @@
           <w:r>
             <w:fldChar w:fldCharType="separate"/>
           </w:r>
-          <w:hyperlink w:anchor="_Toc517617473" w:history="1">
+          <w:hyperlink w:anchor="_Toc35807878" w:history="1">
             <w:r>
               <w:rPr>
                 <w:rStyle w:val="Hyperlink"/>
@@ -833,7 +833,7 @@
                 <w:noProof/>
                 <w:webHidden/>
               </w:rPr>
-              <w:instrText xml:space="preserve"> PAGEREF _Toc517617473 \h </w:instrText>
+              <w:instrText xml:space="preserve"> PAGEREF _Toc35807878 \h </w:instrText>
             </w:r>
             <w:r>
               <w:rPr>
@@ -876,7 +876,7 @@
               <w:noProof/>
             </w:rPr>
           </w:pPr>
-          <w:hyperlink w:anchor="_Toc517617474" w:history="1">
+          <w:hyperlink w:anchor="_Toc35807879" w:history="1">
             <w:r>
               <w:rPr>
                 <w:rStyle w:val="Hyperlink"/>
@@ -919,7 +919,7 @@
                 <w:noProof/>
                 <w:webHidden/>
               </w:rPr>
-              <w:instrText xml:space="preserve"> PAGEREF _Toc517617474 \h </w:instrText>
+              <w:instrText xml:space="preserve"> PAGEREF _Toc35807879 \h </w:instrText>
             </w:r>
             <w:r>
               <w:rPr>
@@ -949,6 +949,402 @@
               <w:fldChar w:fldCharType="end"/>
             </w:r>
           </w:hyperlink>
+        </w:p>
+        <w:p>
+          <w:pPr>
+            <w:pStyle w:val="TOC2"/>
+            <w:tabs>
+              <w:tab w:val="left" w:pos="880"/>
+              <w:tab w:val="right" w:leader="dot" w:pos="9350"/>
+            </w:tabs>
+            <w:rPr>
+              <w:rFonts w:asciiTheme="minorHAnsi" w:eastAsiaTheme="minorEastAsia" w:hAnsiTheme="minorHAnsi" w:cstheme="minorBidi"/>
+              <w:noProof/>
+            </w:rPr>
+          </w:pPr>
+          <w:hyperlink w:anchor="_Toc35807880" w:history="1">
+            <w:r>
+              <w:rPr>
+                <w:rStyle w:val="Hyperlink"/>
+                <w:noProof/>
+                <w:lang w:val="ro-RO"/>
+              </w:rPr>
+              <w:t>1.2</w:t>
+            </w:r>
+            <w:r>
+              <w:rPr>
+                <w:rFonts w:asciiTheme="minorHAnsi" w:eastAsiaTheme="minorEastAsia" w:hAnsiTheme="minorHAnsi" w:cstheme="minorBidi"/>
+                <w:noProof/>
+              </w:rPr>
+              <w:tab/>
+            </w:r>
+            <w:r>
+              <w:rPr>
+                <w:rStyle w:val="Hyperlink"/>
+                <w:noProof/>
+                <w:lang w:val="ro-RO"/>
+              </w:rPr>
+              <w:t>Obiective, descrierea, domeniul și problema rezolvată</w:t>
+            </w:r>
+            <w:r>
+              <w:rPr>
+                <w:noProof/>
+                <w:webHidden/>
+              </w:rPr>
+              <w:tab/>
+            </w:r>
+            <w:r>
+              <w:rPr>
+                <w:noProof/>
+                <w:webHidden/>
+              </w:rPr>
+              <w:fldChar w:fldCharType="begin"/>
+            </w:r>
+            <w:r>
+              <w:rPr>
+                <w:noProof/>
+                <w:webHidden/>
+              </w:rPr>
+              <w:instrText xml:space="preserve"> PAGEREF _Toc35807880 \h </w:instrText>
+            </w:r>
+            <w:r>
+              <w:rPr>
+                <w:noProof/>
+                <w:webHidden/>
+              </w:rPr>
+            </w:r>
+            <w:r>
+              <w:rPr>
+                <w:noProof/>
+                <w:webHidden/>
+              </w:rPr>
+              <w:fldChar w:fldCharType="separate"/>
+            </w:r>
+            <w:r>
+              <w:rPr>
+                <w:noProof/>
+                <w:webHidden/>
+              </w:rPr>
+              <w:t>4</w:t>
+            </w:r>
+            <w:r>
+              <w:rPr>
+                <w:noProof/>
+                <w:webHidden/>
+              </w:rPr>
+              <w:fldChar w:fldCharType="end"/>
+            </w:r>
+          </w:hyperlink>
+        </w:p>
+        <w:p>
+          <w:pPr>
+            <w:pStyle w:val="TOC2"/>
+            <w:tabs>
+              <w:tab w:val="left" w:pos="880"/>
+              <w:tab w:val="right" w:leader="dot" w:pos="9350"/>
+            </w:tabs>
+            <w:rPr>
+              <w:rFonts w:asciiTheme="minorHAnsi" w:eastAsiaTheme="minorEastAsia" w:hAnsiTheme="minorHAnsi" w:cstheme="minorBidi"/>
+              <w:noProof/>
+            </w:rPr>
+          </w:pPr>
+          <w:hyperlink w:anchor="_Toc35807881" w:history="1">
+            <w:r>
+              <w:rPr>
+                <w:rStyle w:val="Hyperlink"/>
+                <w:noProof/>
+                <w:lang w:val="ro-RO"/>
+              </w:rPr>
+              <w:t>1.3</w:t>
+            </w:r>
+            <w:r>
+              <w:rPr>
+                <w:rFonts w:asciiTheme="minorHAnsi" w:eastAsiaTheme="minorEastAsia" w:hAnsiTheme="minorHAnsi" w:cstheme="minorBidi"/>
+                <w:noProof/>
+              </w:rPr>
+              <w:tab/>
+            </w:r>
+            <w:r>
+              <w:rPr>
+                <w:rStyle w:val="Hyperlink"/>
+                <w:noProof/>
+                <w:lang w:val="ro-RO"/>
+              </w:rPr>
+              <w:t>Conținutul lucrării</w:t>
+            </w:r>
+            <w:r>
+              <w:rPr>
+                <w:noProof/>
+                <w:webHidden/>
+              </w:rPr>
+              <w:tab/>
+            </w:r>
+            <w:r>
+              <w:rPr>
+                <w:noProof/>
+                <w:webHidden/>
+              </w:rPr>
+              <w:fldChar w:fldCharType="begin"/>
+            </w:r>
+            <w:r>
+              <w:rPr>
+                <w:noProof/>
+                <w:webHidden/>
+              </w:rPr>
+              <w:instrText xml:space="preserve"> PAGEREF _Toc35807881 \h </w:instrText>
+            </w:r>
+            <w:r>
+              <w:rPr>
+                <w:noProof/>
+                <w:webHidden/>
+              </w:rPr>
+            </w:r>
+            <w:r>
+              <w:rPr>
+                <w:noProof/>
+                <w:webHidden/>
+              </w:rPr>
+              <w:fldChar w:fldCharType="separate"/>
+            </w:r>
+            <w:r>
+              <w:rPr>
+                <w:noProof/>
+                <w:webHidden/>
+              </w:rPr>
+              <w:t>5</w:t>
+            </w:r>
+            <w:r>
+              <w:rPr>
+                <w:noProof/>
+                <w:webHidden/>
+              </w:rPr>
+              <w:fldChar w:fldCharType="end"/>
+            </w:r>
+          </w:hyperlink>
+        </w:p>
+        <w:p>
+          <w:pPr>
+            <w:pStyle w:val="TOC1"/>
+            <w:tabs>
+              <w:tab w:val="right" w:leader="dot" w:pos="9350"/>
+            </w:tabs>
+            <w:rPr>
+              <w:rFonts w:asciiTheme="minorHAnsi" w:eastAsiaTheme="minorEastAsia" w:hAnsiTheme="minorHAnsi" w:cstheme="minorBidi"/>
+              <w:noProof/>
+            </w:rPr>
+          </w:pPr>
+          <w:hyperlink w:anchor="_Toc35807882" w:history="1">
+            <w:r>
+              <w:rPr>
+                <w:rStyle w:val="Hyperlink"/>
+                <w:noProof/>
+                <w:lang w:val="ro-RO"/>
+              </w:rPr>
+              <w:t>Capitolul 2.State of the Art</w:t>
+            </w:r>
+            <w:r>
+              <w:rPr>
+                <w:noProof/>
+                <w:webHidden/>
+              </w:rPr>
+              <w:tab/>
+            </w:r>
+            <w:r>
+              <w:rPr>
+                <w:noProof/>
+                <w:webHidden/>
+              </w:rPr>
+              <w:fldChar w:fldCharType="begin"/>
+            </w:r>
+            <w:r>
+              <w:rPr>
+                <w:noProof/>
+                <w:webHidden/>
+              </w:rPr>
+              <w:instrText xml:space="preserve"> PAGEREF _Toc35807882 \h </w:instrText>
+            </w:r>
+            <w:r>
+              <w:rPr>
+                <w:noProof/>
+                <w:webHidden/>
+              </w:rPr>
+            </w:r>
+            <w:r>
+              <w:rPr>
+                <w:noProof/>
+                <w:webHidden/>
+              </w:rPr>
+              <w:fldChar w:fldCharType="separate"/>
+            </w:r>
+            <w:r>
+              <w:rPr>
+                <w:noProof/>
+                <w:webHidden/>
+              </w:rPr>
+              <w:t>5</w:t>
+            </w:r>
+            <w:r>
+              <w:rPr>
+                <w:noProof/>
+                <w:webHidden/>
+              </w:rPr>
+              <w:fldChar w:fldCharType="end"/>
+            </w:r>
+          </w:hyperlink>
+        </w:p>
+        <w:p>
+          <w:pPr>
+            <w:pStyle w:val="TOC1"/>
+            <w:tabs>
+              <w:tab w:val="right" w:leader="dot" w:pos="9350"/>
+            </w:tabs>
+            <w:rPr>
+              <w:rFonts w:asciiTheme="minorHAnsi" w:eastAsiaTheme="minorEastAsia" w:hAnsiTheme="minorHAnsi" w:cstheme="minorBidi"/>
+              <w:noProof/>
+            </w:rPr>
+          </w:pPr>
+          <w:hyperlink w:anchor="_Toc35807883" w:history="1">
+            <w:r>
+              <w:rPr>
+                <w:rStyle w:val="Hyperlink"/>
+                <w:rFonts w:ascii="Times New Roman" w:hAnsi="Times New Roman"/>
+                <w:noProof/>
+                <w:lang w:val="ro-RO"/>
+              </w:rPr>
+              <w:t>Capitolul 2.Tehnologii folosite</w:t>
+            </w:r>
+            <w:r>
+              <w:rPr>
+                <w:noProof/>
+                <w:webHidden/>
+              </w:rPr>
+              <w:tab/>
+            </w:r>
+            <w:r>
+              <w:rPr>
+                <w:noProof/>
+                <w:webHidden/>
+              </w:rPr>
+              <w:fldChar w:fldCharType="begin"/>
+            </w:r>
+            <w:r>
+              <w:rPr>
+                <w:noProof/>
+                <w:webHidden/>
+              </w:rPr>
+              <w:instrText xml:space="preserve"> PAGEREF _Toc35807883 \h </w:instrText>
+            </w:r>
+            <w:r>
+              <w:rPr>
+                <w:noProof/>
+                <w:webHidden/>
+              </w:rPr>
+            </w:r>
+            <w:r>
+              <w:rPr>
+                <w:noProof/>
+                <w:webHidden/>
+              </w:rPr>
+              <w:fldChar w:fldCharType="separate"/>
+            </w:r>
+            <w:r>
+              <w:rPr>
+                <w:noProof/>
+                <w:webHidden/>
+              </w:rPr>
+              <w:t>6</w:t>
+            </w:r>
+            <w:r>
+              <w:rPr>
+                <w:noProof/>
+                <w:webHidden/>
+              </w:rPr>
+              <w:fldChar w:fldCharType="end"/>
+            </w:r>
+          </w:hyperlink>
+        </w:p>
+        <w:p>
+          <w:pPr>
+            <w:pStyle w:val="TOC1"/>
+            <w:tabs>
+              <w:tab w:val="right" w:leader="dot" w:pos="9350"/>
+            </w:tabs>
+            <w:rPr>
+              <w:rFonts w:asciiTheme="minorHAnsi" w:eastAsiaTheme="minorEastAsia" w:hAnsiTheme="minorHAnsi" w:cstheme="minorBidi"/>
+              <w:noProof/>
+            </w:rPr>
+          </w:pPr>
+          <w:hyperlink w:anchor="_Toc35807884" w:history="1">
+            <w:r>
+              <w:rPr>
+                <w:rStyle w:val="Hyperlink"/>
+                <w:noProof/>
+                <w:lang w:val="ro-RO"/>
+              </w:rPr>
+              <w:t>Capitolul 7. Bibliografie</w:t>
+            </w:r>
+            <w:r>
+              <w:rPr>
+                <w:noProof/>
+                <w:webHidden/>
+              </w:rPr>
+              <w:tab/>
+            </w:r>
+            <w:r>
+              <w:rPr>
+                <w:noProof/>
+                <w:webHidden/>
+              </w:rPr>
+              <w:fldChar w:fldCharType="begin"/>
+            </w:r>
+            <w:r>
+              <w:rPr>
+                <w:noProof/>
+                <w:webHidden/>
+              </w:rPr>
+              <w:instrText xml:space="preserve"> PAGEREF _Toc35807884 \h </w:instrText>
+            </w:r>
+            <w:r>
+              <w:rPr>
+                <w:noProof/>
+                <w:webHidden/>
+              </w:rPr>
+            </w:r>
+            <w:r>
+              <w:rPr>
+                <w:noProof/>
+                <w:webHidden/>
+              </w:rPr>
+              <w:fldChar w:fldCharType="separate"/>
+            </w:r>
+            <w:r>
+              <w:rPr>
+                <w:noProof/>
+                <w:webHidden/>
+              </w:rPr>
+              <w:t>7</w:t>
+            </w:r>
+            <w:r>
+              <w:rPr>
+                <w:noProof/>
+                <w:webHidden/>
+              </w:rPr>
+              <w:fldChar w:fldCharType="end"/>
+            </w:r>
+          </w:hyperlink>
+        </w:p>
+        <w:p>
+          <w:pPr>
+            <w:pStyle w:val="TOC2"/>
+            <w:tabs>
+              <w:tab w:val="left" w:pos="880"/>
+              <w:tab w:val="right" w:leader="dot" w:pos="9350"/>
+            </w:tabs>
+            <w:rPr>
+              <w:rFonts w:asciiTheme="minorHAnsi" w:eastAsiaTheme="minorEastAsia" w:hAnsiTheme="minorHAnsi" w:cstheme="minorBidi"/>
+              <w:noProof/>
+            </w:rPr>
+          </w:pPr>
           <w:r>
             <w:fldChar w:fldCharType="end"/>
           </w:r>
@@ -1263,103 +1659,6 @@
     </w:p>
     <w:p>
       <w:pPr>
-        <w:spacing w:after="0" w:line="240" w:lineRule="auto"/>
-        <w:rPr>
-          <w:rFonts w:ascii="Arial" w:eastAsia="Times New Roman" w:hAnsi="Arial" w:cs="Arial"/>
-          <w:color w:val="000000"/>
-        </w:rPr>
-      </w:pPr>
-    </w:p>
-    <w:p>
-      <w:pPr>
-        <w:spacing w:after="0" w:line="240" w:lineRule="auto"/>
-        <w:rPr>
-          <w:rFonts w:ascii="Arial" w:eastAsia="Times New Roman" w:hAnsi="Arial" w:cs="Arial"/>
-          <w:color w:val="000000"/>
-        </w:rPr>
-      </w:pPr>
-      <w:r>
-        <w:rPr>
-          <w:rFonts w:ascii="Arial" w:eastAsia="Times New Roman" w:hAnsi="Arial" w:cs="Arial"/>
-          <w:color w:val="000000"/>
-        </w:rPr>
-        <w:t>‘</w:t>
-      </w:r>
-    </w:p>
-    <w:p>
-      <w:pPr>
-        <w:spacing w:after="0" w:line="240" w:lineRule="auto"/>
-        <w:rPr>
-          <w:rFonts w:ascii="Arial" w:eastAsia="Times New Roman" w:hAnsi="Arial" w:cs="Arial"/>
-          <w:color w:val="000000"/>
-        </w:rPr>
-      </w:pPr>
-    </w:p>
-    <w:p>
-      <w:pPr>
-        <w:spacing w:after="0" w:line="240" w:lineRule="auto"/>
-        <w:rPr>
-          <w:rFonts w:ascii="Arial" w:eastAsia="Times New Roman" w:hAnsi="Arial" w:cs="Arial"/>
-          <w:color w:val="000000"/>
-        </w:rPr>
-      </w:pPr>
-    </w:p>
-    <w:p>
-      <w:pPr>
-        <w:spacing w:after="0" w:line="240" w:lineRule="auto"/>
-        <w:rPr>
-          <w:rFonts w:ascii="Arial" w:eastAsia="Times New Roman" w:hAnsi="Arial" w:cs="Arial"/>
-          <w:color w:val="000000"/>
-        </w:rPr>
-      </w:pPr>
-    </w:p>
-    <w:p>
-      <w:pPr>
-        <w:spacing w:after="0" w:line="240" w:lineRule="auto"/>
-        <w:rPr>
-          <w:rFonts w:ascii="Arial" w:eastAsia="Times New Roman" w:hAnsi="Arial" w:cs="Arial"/>
-          <w:color w:val="000000"/>
-        </w:rPr>
-      </w:pPr>
-    </w:p>
-    <w:p>
-      <w:pPr>
-        <w:spacing w:after="0" w:line="240" w:lineRule="auto"/>
-        <w:rPr>
-          <w:rFonts w:ascii="Arial" w:eastAsia="Times New Roman" w:hAnsi="Arial" w:cs="Arial"/>
-          <w:color w:val="000000"/>
-        </w:rPr>
-      </w:pPr>
-    </w:p>
-    <w:p>
-      <w:pPr>
-        <w:spacing w:after="0" w:line="240" w:lineRule="auto"/>
-        <w:rPr>
-          <w:rFonts w:ascii="Arial" w:eastAsia="Times New Roman" w:hAnsi="Arial" w:cs="Arial"/>
-          <w:color w:val="000000"/>
-        </w:rPr>
-      </w:pPr>
-    </w:p>
-    <w:p>
-      <w:pPr>
-        <w:spacing w:after="0" w:line="240" w:lineRule="auto"/>
-        <w:rPr>
-          <w:rFonts w:ascii="Arial" w:eastAsia="Times New Roman" w:hAnsi="Arial" w:cs="Arial"/>
-          <w:color w:val="000000"/>
-        </w:rPr>
-      </w:pPr>
-    </w:p>
-    <w:p>
-      <w:pPr>
-        <w:spacing w:after="0" w:line="240" w:lineRule="auto"/>
-        <w:rPr>
-          <w:rFonts w:ascii="Arial" w:eastAsia="Times New Roman" w:hAnsi="Arial" w:cs="Arial"/>
-          <w:color w:val="000000"/>
-        </w:rPr>
-      </w:pPr>
-    </w:p>
-    <w:p>
-      <w:pPr>
         <w:pStyle w:val="Heading1"/>
         <w:spacing w:line="360" w:lineRule="auto"/>
         <w:jc w:val="center"/>
@@ -1369,7 +1668,7 @@
           <w:lang w:val="ro-RO"/>
         </w:rPr>
       </w:pPr>
-      <w:bookmarkStart w:id="0" w:name="_Toc517617473"/>
+      <w:bookmarkStart w:id="0" w:name="_Toc35807878"/>
       <w:r>
         <w:rPr>
           <w:sz w:val="36"/>
@@ -1412,7 +1711,7 @@
         </w:rPr>
         <w:t xml:space="preserve"> </w:t>
       </w:r>
-      <w:bookmarkStart w:id="1" w:name="_Toc517617474"/>
+      <w:bookmarkStart w:id="1" w:name="_Toc35807879"/>
       <w:r>
         <w:rPr>
           <w:sz w:val="32"/>
@@ -1438,10 +1737,18 @@
         <w:t>ontext</w:t>
       </w:r>
       <w:bookmarkEnd w:id="1"/>
-    </w:p>
-    <w:p>
-      <w:pPr>
-        <w:spacing w:after="0" w:line="360" w:lineRule="auto"/>
+      <w:r>
+        <w:rPr>
+          <w:sz w:val="32"/>
+          <w:szCs w:val="32"/>
+          <w:lang w:val="ro-RO"/>
+        </w:rPr>
+        <w:t xml:space="preserve"> actual</w:t>
+      </w:r>
+    </w:p>
+    <w:p>
+      <w:pPr>
+        <w:spacing w:after="120" w:line="360" w:lineRule="auto"/>
         <w:jc w:val="both"/>
         <w:rPr>
           <w:rFonts w:ascii="Times New Roman" w:eastAsia="Times New Roman" w:hAnsi="Times New Roman" w:cs="Times New Roman"/>
@@ -1451,6 +1758,30 @@
           <w:lang w:val="ro-RO"/>
         </w:rPr>
       </w:pPr>
+    </w:p>
+    <w:p>
+      <w:pPr>
+        <w:spacing w:after="120" w:line="360" w:lineRule="auto"/>
+        <w:ind w:left="645"/>
+        <w:jc w:val="both"/>
+        <w:rPr>
+          <w:rFonts w:ascii="Times New Roman" w:eastAsia="Times New Roman" w:hAnsi="Times New Roman" w:cs="Times New Roman"/>
+          <w:b/>
+          <w:color w:val="000000"/>
+          <w:sz w:val="24"/>
+          <w:szCs w:val="24"/>
+        </w:rPr>
+      </w:pPr>
+      <w:r>
+        <w:rPr>
+          <w:rFonts w:ascii="Times New Roman" w:eastAsia="Times New Roman" w:hAnsi="Times New Roman" w:cs="Times New Roman"/>
+          <w:b/>
+          <w:color w:val="000000"/>
+          <w:sz w:val="24"/>
+          <w:szCs w:val="24"/>
+        </w:rPr>
+        <w:t>Tehnologia în contextual actual</w:t>
+      </w:r>
     </w:p>
     <w:p>
       <w:pPr>
@@ -1769,24 +2100,234 @@
     <w:p>
       <w:pPr>
         <w:spacing w:after="120" w:line="360" w:lineRule="auto"/>
+        <w:ind w:firstLine="645"/>
         <w:jc w:val="both"/>
         <w:rPr>
           <w:rFonts w:ascii="Times New Roman" w:eastAsia="Times New Roman" w:hAnsi="Times New Roman" w:cs="Times New Roman"/>
-          <w:color w:val="000000"/>
-          <w:sz w:val="24"/>
-          <w:szCs w:val="24"/>
-          <w:lang w:val="ro-RO"/>
-        </w:rPr>
-      </w:pPr>
-      <w:r>
-        <w:rPr>
-          <w:rFonts w:ascii="Times New Roman" w:eastAsia="Times New Roman" w:hAnsi="Times New Roman" w:cs="Times New Roman"/>
-          <w:color w:val="000000"/>
-          <w:sz w:val="24"/>
-          <w:szCs w:val="24"/>
-          <w:lang w:val="ro-RO"/>
-        </w:rPr>
-        <w:tab/>
+          <w:b/>
+          <w:color w:val="000000"/>
+          <w:sz w:val="24"/>
+          <w:szCs w:val="24"/>
+        </w:rPr>
+      </w:pPr>
+      <w:r>
+        <w:rPr>
+          <w:rFonts w:ascii="Times New Roman" w:eastAsia="Times New Roman" w:hAnsi="Times New Roman" w:cs="Times New Roman"/>
+          <w:b/>
+          <w:color w:val="000000"/>
+          <w:sz w:val="24"/>
+          <w:szCs w:val="24"/>
+        </w:rPr>
+        <w:t>Domeniul temei</w:t>
+      </w:r>
+      <w:r>
+        <w:rPr>
+          <w:rFonts w:ascii="Times New Roman" w:eastAsia="Times New Roman" w:hAnsi="Times New Roman" w:cs="Times New Roman"/>
+          <w:b/>
+          <w:color w:val="000000"/>
+          <w:sz w:val="24"/>
+          <w:szCs w:val="24"/>
+        </w:rPr>
+        <w:t>.</w:t>
+      </w:r>
+      <w:r>
+        <w:rPr>
+          <w:rFonts w:ascii="Times New Roman" w:eastAsia="Times New Roman" w:hAnsi="Times New Roman" w:cs="Times New Roman"/>
+          <w:b/>
+          <w:color w:val="000000"/>
+          <w:sz w:val="24"/>
+          <w:szCs w:val="24"/>
+        </w:rPr>
+        <w:t xml:space="preserve"> Problema actuală.</w:t>
+      </w:r>
+    </w:p>
+    <w:p>
+      <w:pPr>
+        <w:spacing w:after="120" w:line="360" w:lineRule="auto"/>
+        <w:ind w:firstLine="645"/>
+        <w:jc w:val="both"/>
+        <w:rPr>
+          <w:rFonts w:ascii="Times New Roman" w:eastAsia="Times New Roman" w:hAnsi="Times New Roman" w:cs="Times New Roman"/>
+          <w:color w:val="000000"/>
+          <w:sz w:val="24"/>
+          <w:szCs w:val="24"/>
+          <w:lang w:val="ro-RO"/>
+        </w:rPr>
+      </w:pPr>
+      <w:r>
+        <w:rPr>
+          <w:rFonts w:ascii="Times New Roman" w:eastAsia="Times New Roman" w:hAnsi="Times New Roman" w:cs="Times New Roman"/>
+          <w:color w:val="000000"/>
+          <w:sz w:val="24"/>
+          <w:szCs w:val="24"/>
+        </w:rPr>
+        <w:t>În prezent, omenirea</w:t>
+      </w:r>
+      <w:r>
+        <w:rPr>
+          <w:rFonts w:ascii="Times New Roman" w:eastAsia="Times New Roman" w:hAnsi="Times New Roman" w:cs="Times New Roman"/>
+          <w:color w:val="000000"/>
+          <w:sz w:val="24"/>
+          <w:szCs w:val="24"/>
+        </w:rPr>
+        <w:t xml:space="preserve"> se confrunt</w:t>
+      </w:r>
+      <w:r>
+        <w:rPr>
+          <w:rFonts w:ascii="Times New Roman" w:eastAsia="Times New Roman" w:hAnsi="Times New Roman" w:cs="Times New Roman"/>
+          <w:color w:val="000000"/>
+          <w:sz w:val="24"/>
+          <w:szCs w:val="24"/>
+          <w:lang w:val="ro-RO"/>
+        </w:rPr>
+        <w:t>ă</w:t>
+      </w:r>
+      <w:r>
+        <w:rPr>
+          <w:rFonts w:ascii="Times New Roman" w:eastAsia="Times New Roman" w:hAnsi="Times New Roman" w:cs="Times New Roman"/>
+          <w:color w:val="000000"/>
+          <w:sz w:val="24"/>
+          <w:szCs w:val="24"/>
+        </w:rPr>
+        <w:t xml:space="preserve"> cu multe probleme și hazarde ce țin de mediul înconjurător precum: poluarea, suprapopularea, încălzirea globală, desțeleniri și defrișări masive, depozitare</w:t>
+      </w:r>
+      <w:r>
+        <w:rPr>
+          <w:rFonts w:ascii="Times New Roman" w:eastAsia="Times New Roman" w:hAnsi="Times New Roman" w:cs="Times New Roman"/>
+          <w:color w:val="000000"/>
+          <w:sz w:val="24"/>
+          <w:szCs w:val="24"/>
+        </w:rPr>
+        <w:t>a</w:t>
+      </w:r>
+      <w:r>
+        <w:rPr>
+          <w:rFonts w:ascii="Times New Roman" w:eastAsia="Times New Roman" w:hAnsi="Times New Roman" w:cs="Times New Roman"/>
+          <w:color w:val="000000"/>
+          <w:sz w:val="24"/>
+          <w:szCs w:val="24"/>
+        </w:rPr>
+        <w:t xml:space="preserve"> deșeuri</w:t>
+      </w:r>
+      <w:r>
+        <w:rPr>
+          <w:rFonts w:ascii="Times New Roman" w:eastAsia="Times New Roman" w:hAnsi="Times New Roman" w:cs="Times New Roman"/>
+          <w:color w:val="000000"/>
+          <w:sz w:val="24"/>
+          <w:szCs w:val="24"/>
+        </w:rPr>
+        <w:t>lor</w:t>
+      </w:r>
+      <w:r>
+        <w:rPr>
+          <w:rFonts w:ascii="Times New Roman" w:eastAsia="Times New Roman" w:hAnsi="Times New Roman" w:cs="Times New Roman"/>
+          <w:color w:val="000000"/>
+          <w:sz w:val="24"/>
+          <w:szCs w:val="24"/>
+        </w:rPr>
+        <w:t xml:space="preserve"> poluante</w:t>
+      </w:r>
+      <w:r>
+        <w:rPr>
+          <w:rFonts w:ascii="Times New Roman" w:eastAsia="Times New Roman" w:hAnsi="Times New Roman" w:cs="Times New Roman"/>
+          <w:color w:val="000000"/>
+          <w:sz w:val="24"/>
+          <w:szCs w:val="24"/>
+          <w:lang w:val="ro-RO"/>
+        </w:rPr>
+        <w:t xml:space="preserve"> și multe altele.</w:t>
+      </w:r>
+      <w:r>
+        <w:rPr>
+          <w:rFonts w:ascii="Times New Roman" w:eastAsia="Times New Roman" w:hAnsi="Times New Roman" w:cs="Times New Roman"/>
+          <w:color w:val="000000"/>
+          <w:sz w:val="24"/>
+          <w:szCs w:val="24"/>
+        </w:rPr>
+        <w:t>[1] Una din principalele probleme ale mediului este poluarea cauzat</w:t>
+      </w:r>
+      <w:r>
+        <w:rPr>
+          <w:rFonts w:ascii="Times New Roman" w:eastAsia="Times New Roman" w:hAnsi="Times New Roman" w:cs="Times New Roman"/>
+          <w:color w:val="000000"/>
+          <w:sz w:val="24"/>
+          <w:szCs w:val="24"/>
+          <w:lang w:val="ro-RO"/>
+        </w:rPr>
+        <w:t>ă de om(antropică)</w:t>
+      </w:r>
+      <w:r>
+        <w:rPr>
+          <w:rFonts w:ascii="Times New Roman" w:eastAsia="Times New Roman" w:hAnsi="Times New Roman" w:cs="Times New Roman"/>
+          <w:color w:val="000000"/>
+          <w:sz w:val="24"/>
+          <w:szCs w:val="24"/>
+          <w:lang w:val="ro-RO"/>
+        </w:rPr>
+        <w:t xml:space="preserve">. </w:t>
+      </w:r>
+    </w:p>
+    <w:p>
+      <w:pPr>
+        <w:spacing w:after="120" w:line="360" w:lineRule="auto"/>
+        <w:ind w:firstLine="720"/>
+        <w:jc w:val="both"/>
+        <w:rPr>
+          <w:rFonts w:ascii="Times New Roman" w:eastAsia="Times New Roman" w:hAnsi="Times New Roman" w:cs="Times New Roman"/>
+          <w:color w:val="000000"/>
+          <w:sz w:val="24"/>
+          <w:szCs w:val="24"/>
+        </w:rPr>
+      </w:pPr>
+      <w:r>
+        <w:rPr>
+          <w:rFonts w:ascii="Times New Roman" w:eastAsia="Times New Roman" w:hAnsi="Times New Roman" w:cs="Times New Roman"/>
+          <w:color w:val="000000"/>
+          <w:sz w:val="24"/>
+          <w:szCs w:val="24"/>
+          <w:lang w:val="ro-RO"/>
+        </w:rPr>
+        <w:t>Conform [6], poluarea reprezintă</w:t>
+      </w:r>
+      <w:r>
+        <w:rPr>
+          <w:rFonts w:ascii="Times New Roman" w:eastAsia="Times New Roman" w:hAnsi="Times New Roman" w:cs="Times New Roman"/>
+          <w:color w:val="000000"/>
+          <w:sz w:val="24"/>
+          <w:szCs w:val="24"/>
+          <w:lang w:val="ro-RO"/>
+        </w:rPr>
+        <w:t xml:space="preserve"> introducerea de către om în mediul înconjurător de substanțe capabile să cauzeze hazar</w:t>
+      </w:r>
+      <w:r>
+        <w:rPr>
+          <w:rFonts w:ascii="Times New Roman" w:eastAsia="Times New Roman" w:hAnsi="Times New Roman" w:cs="Times New Roman"/>
+          <w:color w:val="000000"/>
+          <w:sz w:val="24"/>
+          <w:szCs w:val="24"/>
+          <w:lang w:val="ro-RO"/>
+        </w:rPr>
+        <w:t>d</w:t>
+      </w:r>
+      <w:r>
+        <w:rPr>
+          <w:rFonts w:ascii="Times New Roman" w:eastAsia="Times New Roman" w:hAnsi="Times New Roman" w:cs="Times New Roman"/>
+          <w:color w:val="000000"/>
+          <w:sz w:val="24"/>
+          <w:szCs w:val="24"/>
+          <w:lang w:val="ro-RO"/>
+        </w:rPr>
+        <w:t>e pentru sanatatea acestuia, să facă rău organismelor vii sau să deterioreze sisteme ecologice</w:t>
+      </w:r>
+      <w:r>
+        <w:rPr>
+          <w:rFonts w:ascii="Times New Roman" w:eastAsia="Times New Roman" w:hAnsi="Times New Roman" w:cs="Times New Roman"/>
+          <w:color w:val="000000"/>
+          <w:sz w:val="24"/>
+          <w:szCs w:val="24"/>
+          <w:lang w:val="ro-RO"/>
+        </w:rPr>
+        <w:t>.</w:t>
       </w:r>
       <w:r>
         <w:rPr>
@@ -1798,6 +2339,415 @@
         </w:rPr>
         <w:t xml:space="preserve"> </w:t>
       </w:r>
+      <w:r>
+        <w:rPr>
+          <w:rFonts w:ascii="Times New Roman" w:eastAsia="Times New Roman" w:hAnsi="Times New Roman" w:cs="Times New Roman"/>
+          <w:color w:val="000000"/>
+          <w:sz w:val="24"/>
+          <w:szCs w:val="24"/>
+          <w:lang w:val="ro-RO"/>
+        </w:rPr>
+        <w:t>Fo</w:t>
+      </w:r>
+      <w:r>
+        <w:rPr>
+          <w:rFonts w:ascii="Times New Roman" w:eastAsia="Times New Roman" w:hAnsi="Times New Roman" w:cs="Times New Roman"/>
+          <w:color w:val="000000"/>
+          <w:sz w:val="24"/>
+          <w:szCs w:val="24"/>
+          <w:lang w:val="ro-RO"/>
+        </w:rPr>
+        <w:t>arte mulți oameni mor an de an din cauza expunerii la aer poluat. Poluarea e o problema globală ce afectează cel mai mult populația urbană.</w:t>
+      </w:r>
+      <w:r>
+        <w:rPr>
+          <w:rFonts w:ascii="Times New Roman" w:eastAsia="Times New Roman" w:hAnsi="Times New Roman" w:cs="Times New Roman"/>
+          <w:color w:val="000000"/>
+          <w:sz w:val="24"/>
+          <w:szCs w:val="24"/>
+          <w:lang w:val="ro-RO"/>
+        </w:rPr>
+        <w:t xml:space="preserve"> Asociația </w:t>
+      </w:r>
+      <w:r>
+        <w:rPr>
+          <w:rFonts w:ascii="Times New Roman" w:eastAsia="Times New Roman" w:hAnsi="Times New Roman" w:cs="Times New Roman"/>
+          <w:color w:val="000000"/>
+          <w:sz w:val="24"/>
+          <w:szCs w:val="24"/>
+          <w:lang w:val="ro-RO"/>
+        </w:rPr>
+        <w:t>M</w:t>
+      </w:r>
+      <w:r>
+        <w:rPr>
+          <w:rFonts w:ascii="Times New Roman" w:eastAsia="Times New Roman" w:hAnsi="Times New Roman" w:cs="Times New Roman"/>
+          <w:color w:val="000000"/>
+          <w:sz w:val="24"/>
+          <w:szCs w:val="24"/>
+          <w:lang w:val="ro-RO"/>
+        </w:rPr>
+        <w:t xml:space="preserve">ondială a </w:t>
+      </w:r>
+      <w:r>
+        <w:rPr>
+          <w:rFonts w:ascii="Times New Roman" w:eastAsia="Times New Roman" w:hAnsi="Times New Roman" w:cs="Times New Roman"/>
+          <w:color w:val="000000"/>
+          <w:sz w:val="24"/>
+          <w:szCs w:val="24"/>
+          <w:lang w:val="ro-RO"/>
+        </w:rPr>
+        <w:t>S</w:t>
+      </w:r>
+      <w:r>
+        <w:rPr>
+          <w:rFonts w:ascii="Times New Roman" w:eastAsia="Times New Roman" w:hAnsi="Times New Roman" w:cs="Times New Roman"/>
+          <w:color w:val="000000"/>
+          <w:sz w:val="24"/>
+          <w:szCs w:val="24"/>
+          <w:lang w:val="ro-RO"/>
+        </w:rPr>
+        <w:t xml:space="preserve">ănătății, </w:t>
+      </w:r>
+      <w:r>
+        <w:rPr>
+          <w:rFonts w:ascii="Times New Roman" w:eastAsia="Times New Roman" w:hAnsi="Times New Roman" w:cs="Times New Roman"/>
+          <w:color w:val="000000"/>
+          <w:sz w:val="24"/>
+          <w:szCs w:val="24"/>
+        </w:rPr>
+        <w:t>[8], arat</w:t>
+      </w:r>
+      <w:r>
+        <w:rPr>
+          <w:rFonts w:ascii="Times New Roman" w:eastAsia="Times New Roman" w:hAnsi="Times New Roman" w:cs="Times New Roman"/>
+          <w:color w:val="000000"/>
+          <w:sz w:val="24"/>
+          <w:szCs w:val="24"/>
+          <w:lang w:val="ro-RO"/>
+        </w:rPr>
+        <w:t xml:space="preserve">ă prin datele sale că în medie, anual mor peste 4.2 milioane de oameni ca rezultat al expunerii la aer poluat( aproximativ 7.6% din totalul deceselor dintr-un an). </w:t>
+      </w:r>
+      <w:r>
+        <w:rPr>
+          <w:rFonts w:ascii="Times New Roman" w:eastAsia="Times New Roman" w:hAnsi="Times New Roman" w:cs="Times New Roman"/>
+          <w:color w:val="000000"/>
+          <w:sz w:val="24"/>
+          <w:szCs w:val="24"/>
+          <w:lang w:val="ro-RO"/>
+        </w:rPr>
+        <w:t xml:space="preserve">   Datele de la această asociație arată că 9 din 10 oameni respiră aer care are un nivel mare de poluanți.</w:t>
+      </w:r>
+      <w:r>
+        <w:rPr>
+          <w:rFonts w:ascii="Times New Roman" w:eastAsia="Times New Roman" w:hAnsi="Times New Roman" w:cs="Times New Roman"/>
+          <w:color w:val="000000"/>
+          <w:sz w:val="24"/>
+          <w:szCs w:val="24"/>
+        </w:rPr>
+        <w:t xml:space="preserve"> </w:t>
+      </w:r>
+      <w:r>
+        <w:rPr>
+          <w:rFonts w:ascii="Times New Roman" w:eastAsia="Times New Roman" w:hAnsi="Times New Roman" w:cs="Times New Roman"/>
+          <w:color w:val="000000"/>
+          <w:sz w:val="24"/>
+          <w:szCs w:val="24"/>
+          <w:lang w:val="ro-RO"/>
+        </w:rPr>
+        <w:t xml:space="preserve"> Studiile au arătat că expunerea repetată într-un mediu cu aer poluat pe o perioadă de timp îndelungată, crește riscul îmbolnăvirii cu boli cardiovasculare, respiratorii și cancer la plămâni.</w:t>
+      </w:r>
+      <w:r>
+        <w:rPr>
+          <w:rFonts w:ascii="Times New Roman" w:eastAsia="Times New Roman" w:hAnsi="Times New Roman" w:cs="Times New Roman"/>
+          <w:color w:val="000000"/>
+          <w:sz w:val="24"/>
+          <w:szCs w:val="24"/>
+          <w:lang w:val="ro-RO"/>
+        </w:rPr>
+        <w:t>[7]. Calitatea aerului influențiază în mod direct felul în care omul respiră</w:t>
+      </w:r>
+      <w:r>
+        <w:rPr>
+          <w:rFonts w:ascii="Times New Roman" w:eastAsia="Times New Roman" w:hAnsi="Times New Roman" w:cs="Times New Roman"/>
+          <w:color w:val="000000"/>
+          <w:sz w:val="24"/>
+          <w:szCs w:val="24"/>
+          <w:lang w:val="ro-RO"/>
+        </w:rPr>
+        <w:t xml:space="preserve"> și trăiește. De aceea, calitatea aerului trebuie monitorizată zilnic, iar populația trebuie să aibă acces la date concrete, complete și corecte cu privire la aceasta. Un instrument esențial în această monitorizare și informare în reprezintă Indicele de Calitate al Aerului. În prezenta lucrare, acest indice va fi referit ca și AQI ( Air Quality Index, notație internațională ). AQI este un </w:t>
+      </w:r>
+      <w:r>
+        <w:rPr>
+          <w:rFonts w:ascii="Times New Roman" w:eastAsia="Times New Roman" w:hAnsi="Times New Roman" w:cs="Times New Roman"/>
+          <w:color w:val="000000"/>
+          <w:sz w:val="24"/>
+          <w:szCs w:val="24"/>
+          <w:lang w:val="ro-RO"/>
+        </w:rPr>
+        <w:t>indice</w:t>
+      </w:r>
+      <w:r>
+        <w:rPr>
+          <w:rFonts w:ascii="Times New Roman" w:eastAsia="Times New Roman" w:hAnsi="Times New Roman" w:cs="Times New Roman"/>
+          <w:color w:val="000000"/>
+          <w:sz w:val="24"/>
+          <w:szCs w:val="24"/>
+          <w:lang w:val="ro-RO"/>
+        </w:rPr>
+        <w:t xml:space="preserve"> prin care se raportează calitatea aerului. El redă cat de curat sau poluat este aerul și ce efecte nedorite asupra sănățății poate să aibă</w:t>
+      </w:r>
+      <w:r>
+        <w:rPr>
+          <w:rFonts w:ascii="Times New Roman" w:eastAsia="Times New Roman" w:hAnsi="Times New Roman" w:cs="Times New Roman"/>
+          <w:color w:val="000000"/>
+          <w:sz w:val="24"/>
+          <w:szCs w:val="24"/>
+          <w:lang w:val="ro-RO"/>
+        </w:rPr>
+        <w:t>, în cazul expunerii pentru o anumită perioadă de timp.</w:t>
+      </w:r>
+      <w:r>
+        <w:rPr>
+          <w:rFonts w:ascii="Times New Roman" w:eastAsia="Times New Roman" w:hAnsi="Times New Roman" w:cs="Times New Roman"/>
+          <w:color w:val="000000"/>
+          <w:sz w:val="24"/>
+          <w:szCs w:val="24"/>
+        </w:rPr>
+        <w:t>[2]</w:t>
+      </w:r>
+    </w:p>
+    <w:p>
+      <w:pPr>
+        <w:spacing w:after="120" w:line="360" w:lineRule="auto"/>
+        <w:ind w:firstLine="720"/>
+        <w:jc w:val="both"/>
+        <w:rPr>
+          <w:rFonts w:ascii="Times New Roman" w:eastAsia="Times New Roman" w:hAnsi="Times New Roman" w:cs="Times New Roman"/>
+          <w:color w:val="000000"/>
+          <w:sz w:val="24"/>
+          <w:szCs w:val="24"/>
+        </w:rPr>
+      </w:pPr>
+      <w:r>
+        <w:rPr>
+          <w:rFonts w:ascii="Times New Roman" w:eastAsia="Times New Roman" w:hAnsi="Times New Roman" w:cs="Times New Roman"/>
+          <w:color w:val="000000"/>
+          <w:sz w:val="24"/>
+          <w:szCs w:val="24"/>
+        </w:rPr>
+        <w:t xml:space="preserve">Conform [5], indicii de calitate ai aerului au scopul de a traduce măsurătorile concentrațiilor a unui amestec complex de poluanți într-un singur element care indică calitatea </w:t>
+      </w:r>
+      <w:r>
+        <w:rPr>
+          <w:rFonts w:ascii="Times New Roman" w:eastAsia="Times New Roman" w:hAnsi="Times New Roman" w:cs="Times New Roman"/>
+          <w:color w:val="000000"/>
+          <w:sz w:val="24"/>
+          <w:szCs w:val="24"/>
+        </w:rPr>
+        <w:lastRenderedPageBreak/>
+        <w:t>aerului din mediul înconjurător, în mod relativ.</w:t>
+      </w:r>
+      <w:r>
+        <w:rPr>
+          <w:rFonts w:ascii="Times New Roman" w:eastAsia="Times New Roman" w:hAnsi="Times New Roman" w:cs="Times New Roman"/>
+          <w:color w:val="000000"/>
+          <w:sz w:val="24"/>
+          <w:szCs w:val="24"/>
+        </w:rPr>
+        <w:t xml:space="preserve"> AQI este calculat în general din șase poluanți : ozon (O</w:t>
+      </w:r>
+      <w:r>
+        <w:rPr>
+          <w:rFonts w:ascii="Times New Roman" w:eastAsia="Times New Roman" w:hAnsi="Times New Roman" w:cs="Times New Roman"/>
+          <w:color w:val="000000"/>
+          <w:sz w:val="24"/>
+          <w:szCs w:val="24"/>
+          <w:vertAlign w:val="subscript"/>
+        </w:rPr>
+        <w:t>3</w:t>
+      </w:r>
+      <w:r>
+        <w:rPr>
+          <w:rFonts w:ascii="Times New Roman" w:eastAsia="Times New Roman" w:hAnsi="Times New Roman" w:cs="Times New Roman"/>
+          <w:color w:val="000000"/>
+          <w:sz w:val="24"/>
+          <w:szCs w:val="24"/>
+        </w:rPr>
+        <w:t>), dioxid de sulf(SO</w:t>
+      </w:r>
+      <w:r>
+        <w:rPr>
+          <w:rFonts w:ascii="Times New Roman" w:eastAsia="Times New Roman" w:hAnsi="Times New Roman" w:cs="Times New Roman"/>
+          <w:color w:val="000000"/>
+          <w:sz w:val="24"/>
+          <w:szCs w:val="24"/>
+          <w:vertAlign w:val="subscript"/>
+        </w:rPr>
+        <w:t>2</w:t>
+      </w:r>
+      <w:r>
+        <w:rPr>
+          <w:rFonts w:ascii="Times New Roman" w:eastAsia="Times New Roman" w:hAnsi="Times New Roman" w:cs="Times New Roman"/>
+          <w:color w:val="000000"/>
+          <w:sz w:val="24"/>
+          <w:szCs w:val="24"/>
+        </w:rPr>
+        <w:t>), monoxid de carbon(CO), dioxid de azot(NO</w:t>
+      </w:r>
+      <w:r>
+        <w:rPr>
+          <w:rFonts w:ascii="Times New Roman" w:eastAsia="Times New Roman" w:hAnsi="Times New Roman" w:cs="Times New Roman"/>
+          <w:color w:val="000000"/>
+          <w:sz w:val="24"/>
+          <w:szCs w:val="24"/>
+          <w:vertAlign w:val="subscript"/>
+        </w:rPr>
+        <w:t>2</w:t>
+      </w:r>
+      <w:r>
+        <w:rPr>
+          <w:rFonts w:ascii="Times New Roman" w:eastAsia="Times New Roman" w:hAnsi="Times New Roman" w:cs="Times New Roman"/>
+          <w:color w:val="000000"/>
+          <w:sz w:val="24"/>
+          <w:szCs w:val="24"/>
+        </w:rPr>
+        <w:t>)</w:t>
+      </w:r>
+      <w:r>
+        <w:rPr>
+          <w:rFonts w:ascii="Times New Roman" w:eastAsia="Times New Roman" w:hAnsi="Times New Roman" w:cs="Times New Roman"/>
+          <w:color w:val="000000"/>
+          <w:sz w:val="24"/>
+          <w:szCs w:val="24"/>
+        </w:rPr>
+        <w:t xml:space="preserve"> </w:t>
+      </w:r>
+      <w:r>
+        <w:rPr>
+          <w:rFonts w:ascii="Times New Roman" w:eastAsia="Times New Roman" w:hAnsi="Times New Roman" w:cs="Times New Roman"/>
+          <w:color w:val="000000"/>
+          <w:sz w:val="24"/>
+          <w:szCs w:val="24"/>
+        </w:rPr>
+        <w:t>și particulele în suspensie de două tipuri : materie particulă fină (PM</w:t>
+      </w:r>
+      <w:r>
+        <w:rPr>
+          <w:rFonts w:ascii="Times New Roman" w:eastAsia="Times New Roman" w:hAnsi="Times New Roman" w:cs="Times New Roman"/>
+          <w:color w:val="000000"/>
+          <w:sz w:val="24"/>
+          <w:szCs w:val="24"/>
+          <w:vertAlign w:val="subscript"/>
+        </w:rPr>
+        <w:t>2.5</w:t>
+      </w:r>
+      <w:r>
+        <w:rPr>
+          <w:rFonts w:ascii="Times New Roman" w:eastAsia="Times New Roman" w:hAnsi="Times New Roman" w:cs="Times New Roman"/>
+          <w:color w:val="000000"/>
+          <w:sz w:val="24"/>
+          <w:szCs w:val="24"/>
+        </w:rPr>
+        <w:t>) și particule inhalabile (PM</w:t>
+      </w:r>
+      <w:r>
+        <w:rPr>
+          <w:rFonts w:ascii="Times New Roman" w:eastAsia="Times New Roman" w:hAnsi="Times New Roman" w:cs="Times New Roman"/>
+          <w:color w:val="000000"/>
+          <w:sz w:val="24"/>
+          <w:szCs w:val="24"/>
+          <w:vertAlign w:val="subscript"/>
+        </w:rPr>
+        <w:t>10</w:t>
+      </w:r>
+      <w:r>
+        <w:rPr>
+          <w:rFonts w:ascii="Times New Roman" w:eastAsia="Times New Roman" w:hAnsi="Times New Roman" w:cs="Times New Roman"/>
+          <w:color w:val="000000"/>
+          <w:sz w:val="24"/>
+          <w:szCs w:val="24"/>
+        </w:rPr>
+        <w:t>)</w:t>
+      </w:r>
+      <w:r>
+        <w:rPr>
+          <w:rFonts w:ascii="Times New Roman" w:hAnsi="Times New Roman" w:cs="Times New Roman"/>
+          <w:sz w:val="24"/>
+          <w:szCs w:val="24"/>
+        </w:rPr>
+        <w:t>[</w:t>
+      </w:r>
+      <w:r>
+        <w:rPr>
+          <w:rFonts w:ascii="Times New Roman" w:hAnsi="Times New Roman" w:cs="Times New Roman"/>
+          <w:sz w:val="24"/>
+          <w:szCs w:val="24"/>
+        </w:rPr>
+        <w:t>4]</w:t>
+      </w:r>
+      <w:r>
+        <w:rPr>
+          <w:rFonts w:ascii="Times New Roman" w:eastAsia="Times New Roman" w:hAnsi="Times New Roman" w:cs="Times New Roman"/>
+          <w:color w:val="000000"/>
+          <w:sz w:val="24"/>
+          <w:szCs w:val="24"/>
+        </w:rPr>
+        <w:t>. Diferitele metodologii de calcul și abordările la nivel internațional vor fi abordate mai în detaliu în capitolul 3.</w:t>
+      </w:r>
+    </w:p>
+    <w:p>
+      <w:pPr>
+        <w:spacing w:after="120" w:line="360" w:lineRule="auto"/>
+        <w:ind w:firstLine="720"/>
+        <w:jc w:val="both"/>
+        <w:rPr>
+          <w:rFonts w:ascii="Times New Roman" w:eastAsia="Times New Roman" w:hAnsi="Times New Roman" w:cs="Times New Roman"/>
+          <w:color w:val="000000"/>
+          <w:sz w:val="24"/>
+          <w:szCs w:val="24"/>
+        </w:rPr>
+      </w:pPr>
+      <w:r>
+        <w:rPr>
+          <w:rFonts w:ascii="Times New Roman" w:eastAsia="Times New Roman" w:hAnsi="Times New Roman" w:cs="Times New Roman"/>
+          <w:color w:val="000000"/>
+          <w:sz w:val="24"/>
+          <w:szCs w:val="24"/>
+        </w:rPr>
+        <w:t xml:space="preserve">Printre multele clasificari ale poluării una din ele împarte poluarea în poluare în mediul exterior, ambientală și în poluarea din spații închise( în diferite clădiri, case). </w:t>
+      </w:r>
+      <w:r>
+        <w:rPr>
+          <w:rFonts w:ascii="Times New Roman" w:eastAsia="Times New Roman" w:hAnsi="Times New Roman" w:cs="Times New Roman"/>
+          <w:color w:val="000000"/>
+          <w:sz w:val="24"/>
+          <w:szCs w:val="24"/>
+        </w:rPr>
+        <w:t>Unele surse de poluare la cele două medii diferă. În aer liber, principalii factori poluanți sunt : vehiculele</w:t>
+      </w:r>
+      <w:r>
+        <w:rPr>
+          <w:rFonts w:ascii="Times New Roman" w:eastAsia="Times New Roman" w:hAnsi="Times New Roman" w:cs="Times New Roman"/>
+          <w:color w:val="000000"/>
+          <w:sz w:val="24"/>
+          <w:szCs w:val="24"/>
+        </w:rPr>
+        <w:t xml:space="preserve">, generarea energiei electrice, industria grea sau deșeurile. În spațiile închise sursele de poluare pot să fie : arderea unor combustibili precum lemn, carbuni, gunoi în cuptor sau vatră deschisă, fumul și particulele rezultate.[8] </w:t>
+      </w:r>
+    </w:p>
+    <w:p>
+      <w:pPr>
+        <w:spacing w:after="120" w:line="360" w:lineRule="auto"/>
+        <w:ind w:firstLine="720"/>
+        <w:jc w:val="both"/>
+        <w:rPr>
+          <w:rFonts w:ascii="Times New Roman" w:eastAsia="Times New Roman" w:hAnsi="Times New Roman" w:cs="Times New Roman"/>
+          <w:color w:val="000000"/>
+          <w:sz w:val="24"/>
+          <w:szCs w:val="24"/>
+        </w:rPr>
+      </w:pPr>
     </w:p>
     <w:p>
       <w:pPr>
@@ -1821,15 +2771,16 @@
           <w:szCs w:val="32"/>
           <w:lang w:val="ro-RO"/>
         </w:rPr>
-        <w:t xml:space="preserve"> Obiective, d</w:t>
-      </w:r>
+        <w:t xml:space="preserve"> </w:t>
+      </w:r>
+      <w:bookmarkStart w:id="3" w:name="_Toc35807880"/>
       <w:r>
         <w:rPr>
           <w:sz w:val="32"/>
           <w:szCs w:val="32"/>
           <w:lang w:val="ro-RO"/>
         </w:rPr>
-        <w:t xml:space="preserve">escrierea, </w:t>
+        <w:t>Obiective, d</w:t>
       </w:r>
       <w:r>
         <w:rPr>
@@ -1837,7 +2788,7 @@
           <w:szCs w:val="32"/>
           <w:lang w:val="ro-RO"/>
         </w:rPr>
-        <w:t>d</w:t>
+        <w:t xml:space="preserve">escrierea, </w:t>
       </w:r>
       <w:r>
         <w:rPr>
@@ -1845,17 +2796,26 @@
           <w:szCs w:val="32"/>
           <w:lang w:val="ro-RO"/>
         </w:rPr>
-        <w:t>omeniul și</w:t>
-      </w:r>
-      <w:bookmarkEnd w:id="2"/>
+        <w:t>d</w:t>
+      </w:r>
       <w:r>
         <w:rPr>
           <w:sz w:val="32"/>
           <w:szCs w:val="32"/>
           <w:lang w:val="ro-RO"/>
         </w:rPr>
+        <w:t>omeniul și</w:t>
+      </w:r>
+      <w:bookmarkEnd w:id="2"/>
+      <w:r>
+        <w:rPr>
+          <w:sz w:val="32"/>
+          <w:szCs w:val="32"/>
+          <w:lang w:val="ro-RO"/>
+        </w:rPr>
         <w:t xml:space="preserve"> problema rezolvată</w:t>
       </w:r>
+      <w:bookmarkEnd w:id="3"/>
     </w:p>
     <w:p>
       <w:pPr>
@@ -1878,6 +2838,32 @@
         <w:jc w:val="both"/>
         <w:rPr>
           <w:rFonts w:ascii="Times New Roman" w:eastAsia="Times New Roman" w:hAnsi="Times New Roman" w:cs="Times New Roman"/>
+          <w:b/>
+          <w:color w:val="000000"/>
+          <w:sz w:val="24"/>
+          <w:szCs w:val="24"/>
+          <w:lang w:val="ro-RO"/>
+        </w:rPr>
+      </w:pPr>
+      <w:r>
+        <w:rPr>
+          <w:rFonts w:ascii="Times New Roman" w:eastAsia="Times New Roman" w:hAnsi="Times New Roman" w:cs="Times New Roman"/>
+          <w:b/>
+          <w:color w:val="000000"/>
+          <w:sz w:val="24"/>
+          <w:szCs w:val="24"/>
+          <w:lang w:val="ro-RO"/>
+        </w:rPr>
+        <w:t>Tema. Domeniul.</w:t>
+      </w:r>
+    </w:p>
+    <w:p>
+      <w:pPr>
+        <w:spacing w:after="120" w:line="360" w:lineRule="auto"/>
+        <w:ind w:left="180" w:firstLine="465"/>
+        <w:jc w:val="both"/>
+        <w:rPr>
+          <w:rFonts w:ascii="Times New Roman" w:eastAsia="Times New Roman" w:hAnsi="Times New Roman" w:cs="Times New Roman"/>
           <w:color w:val="000000"/>
           <w:sz w:val="24"/>
           <w:szCs w:val="24"/>
@@ -1913,7 +2899,189 @@
           <w:szCs w:val="24"/>
           <w:lang w:val="ro-RO"/>
         </w:rPr>
-        <w:t>) cu ajutorul unei aplicații mobile care este conectată la un dispozitiv extern cu senzori. Acest dispozitiv este portabil și are senzori care măsoară diferite substanțe poluante prezente în aer.  Prin acest proiect se doreste a obține o înțelegere mai bună a evoluției indicelui de calitate al aerului în timp, în diferite medii și condiții atmosferice. Tot odată, proiectul propune scenariul în care utilizatorul poate să aibă acces tot timpul la date despre calitatea aerului exact în locul în care se află. Acesta poate să fie</w:t>
+        <w:t xml:space="preserve">) cu ajutorul unei aplicații mobile care este conectată la un dispozitiv extern cu senzori. Acest dispozitiv este portabil și are senzori care măsoară diferite substanțe poluante prezente în aer.  Prin acest proiect se doreste a obține o înțelegere mai bună a evoluției indicelui de calitate al aerului în timp, în diferite medii și condiții atmosferice. Tot odată, proiectul propune scenariul în care utilizatorul poate să aibă acces tot timpul la date despre calitatea aerului </w:t>
+      </w:r>
+      <w:r>
+        <w:rPr>
+          <w:rFonts w:ascii="Times New Roman" w:eastAsia="Times New Roman" w:hAnsi="Times New Roman" w:cs="Times New Roman"/>
+          <w:color w:val="000000"/>
+          <w:sz w:val="24"/>
+          <w:szCs w:val="24"/>
+          <w:lang w:val="ro-RO"/>
+        </w:rPr>
+        <w:t xml:space="preserve">exact în locul în care se află. În primul subcapitol s-a arătat că problema calității aerului respirat este una serioasă cu efecte secundare posibil fatale, de aceea prin această aplicație să il faca pe utilizator constient la orice oră de calitatea aerului chiar din proximitatea lui, datele acestea fiind mult mai exacte ca unele obtinute la nivel de localitate sau național. Aceste date din proximitate pot să varieze mult mai mult, în functie de circumstante( geam deschis sau închis în încăpere, oră de vârf în oraș, </w:t>
+      </w:r>
+      <w:r>
+        <w:rPr>
+          <w:rFonts w:ascii="Times New Roman" w:eastAsia="Times New Roman" w:hAnsi="Times New Roman" w:cs="Times New Roman"/>
+          <w:color w:val="000000"/>
+          <w:sz w:val="24"/>
+          <w:szCs w:val="24"/>
+          <w:lang w:val="ro-RO"/>
+        </w:rPr>
+        <w:t>incendii, industrie poluantă în apropiere), de aceea este de folos a avea un dispozitiv portabil conectat la aplicația mobilă</w:t>
+      </w:r>
+      <w:r>
+        <w:rPr>
+          <w:rFonts w:ascii="Times New Roman" w:eastAsia="Times New Roman" w:hAnsi="Times New Roman" w:cs="Times New Roman"/>
+          <w:color w:val="000000"/>
+          <w:sz w:val="24"/>
+          <w:szCs w:val="24"/>
+          <w:lang w:val="ro-RO"/>
+        </w:rPr>
+        <w:t xml:space="preserve"> prin care utilizatorul are acces la date sau este notificat.</w:t>
+      </w:r>
+    </w:p>
+    <w:p>
+      <w:pPr>
+        <w:spacing w:after="120" w:line="360" w:lineRule="auto"/>
+        <w:ind w:left="180" w:firstLine="465"/>
+        <w:jc w:val="both"/>
+        <w:rPr>
+          <w:rFonts w:ascii="Times New Roman" w:eastAsia="Times New Roman" w:hAnsi="Times New Roman" w:cs="Times New Roman"/>
+          <w:color w:val="000000"/>
+          <w:sz w:val="24"/>
+          <w:szCs w:val="24"/>
+          <w:lang w:val="ro-RO"/>
+        </w:rPr>
+      </w:pPr>
+    </w:p>
+    <w:p>
+      <w:pPr>
+        <w:pStyle w:val="ListParagraph"/>
+        <w:numPr>
+          <w:ilvl w:val="0"/>
+          <w:numId w:val="6"/>
+        </w:numPr>
+        <w:spacing w:after="120" w:line="360" w:lineRule="auto"/>
+        <w:jc w:val="both"/>
+        <w:rPr>
+          <w:rFonts w:ascii="Times New Roman" w:eastAsia="Times New Roman" w:hAnsi="Times New Roman" w:cs="Times New Roman"/>
+          <w:b/>
+          <w:color w:val="000000"/>
+          <w:sz w:val="24"/>
+          <w:szCs w:val="24"/>
+          <w:lang w:val="ro-RO"/>
+        </w:rPr>
+      </w:pPr>
+      <w:r>
+        <w:rPr>
+          <w:rFonts w:ascii="Times New Roman" w:eastAsia="Times New Roman" w:hAnsi="Times New Roman" w:cs="Times New Roman"/>
+          <w:b/>
+          <w:color w:val="000000"/>
+          <w:sz w:val="24"/>
+          <w:szCs w:val="24"/>
+          <w:lang w:val="ro-RO"/>
+        </w:rPr>
+        <w:t>-???</w:t>
+      </w:r>
+      <w:r>
+        <w:rPr>
+          <w:rFonts w:ascii="Times New Roman" w:eastAsia="Times New Roman" w:hAnsi="Times New Roman" w:cs="Times New Roman"/>
+          <w:b/>
+          <w:color w:val="000000"/>
+          <w:sz w:val="24"/>
+          <w:szCs w:val="24"/>
+          <w:lang w:val="ro-RO"/>
+        </w:rPr>
+        <w:t>Generalitati și statistici poluare</w:t>
+      </w:r>
+    </w:p>
+    <w:p>
+      <w:pPr>
+        <w:spacing w:after="120" w:line="360" w:lineRule="auto"/>
+        <w:ind w:left="180" w:firstLine="465"/>
+        <w:jc w:val="both"/>
+        <w:rPr>
+          <w:rFonts w:ascii="Times New Roman" w:eastAsia="Times New Roman" w:hAnsi="Times New Roman" w:cs="Times New Roman"/>
+          <w:b/>
+          <w:color w:val="000000"/>
+          <w:sz w:val="24"/>
+          <w:szCs w:val="24"/>
+          <w:lang w:val="ro-RO"/>
+        </w:rPr>
+      </w:pPr>
+    </w:p>
+    <w:p>
+      <w:pPr>
+        <w:spacing w:after="120" w:line="360" w:lineRule="auto"/>
+        <w:ind w:left="180" w:firstLine="465"/>
+        <w:jc w:val="both"/>
+        <w:rPr>
+          <w:rFonts w:ascii="Times New Roman" w:eastAsia="Times New Roman" w:hAnsi="Times New Roman" w:cs="Times New Roman"/>
+          <w:b/>
+          <w:color w:val="000000"/>
+          <w:sz w:val="24"/>
+          <w:szCs w:val="24"/>
+          <w:lang w:val="ro-RO"/>
+        </w:rPr>
+      </w:pPr>
+    </w:p>
+    <w:p>
+      <w:pPr>
+        <w:spacing w:after="120" w:line="360" w:lineRule="auto"/>
+        <w:ind w:left="180" w:firstLine="465"/>
+        <w:jc w:val="both"/>
+        <w:rPr>
+          <w:rFonts w:ascii="Times New Roman" w:eastAsia="Times New Roman" w:hAnsi="Times New Roman" w:cs="Times New Roman"/>
+          <w:b/>
+          <w:color w:val="000000"/>
+          <w:sz w:val="24"/>
+          <w:szCs w:val="24"/>
+          <w:lang w:val="ro-RO"/>
+        </w:rPr>
+      </w:pPr>
+      <w:r>
+        <w:rPr>
+          <w:rFonts w:ascii="Times New Roman" w:eastAsia="Times New Roman" w:hAnsi="Times New Roman" w:cs="Times New Roman"/>
+          <w:b/>
+          <w:color w:val="000000"/>
+          <w:sz w:val="24"/>
+          <w:szCs w:val="24"/>
+          <w:lang w:val="ro-RO"/>
+        </w:rPr>
+        <w:t>Utilizare mobile la scara larga. Integrare senzori.</w:t>
+      </w:r>
+    </w:p>
+    <w:p>
+      <w:pPr>
+        <w:spacing w:after="120" w:line="360" w:lineRule="auto"/>
+        <w:ind w:left="180" w:firstLine="465"/>
+        <w:jc w:val="both"/>
+        <w:rPr>
+          <w:rFonts w:ascii="Times New Roman" w:eastAsia="Times New Roman" w:hAnsi="Times New Roman" w:cs="Times New Roman"/>
+          <w:b/>
+          <w:color w:val="000000"/>
+          <w:sz w:val="24"/>
+          <w:szCs w:val="24"/>
+          <w:lang w:val="ro-RO"/>
+        </w:rPr>
+      </w:pPr>
+    </w:p>
+    <w:p>
+      <w:pPr>
+        <w:spacing w:after="120" w:line="360" w:lineRule="auto"/>
+        <w:ind w:left="180" w:firstLine="465"/>
+        <w:jc w:val="both"/>
+        <w:rPr>
+          <w:rFonts w:ascii="Times New Roman" w:eastAsia="Times New Roman" w:hAnsi="Times New Roman" w:cs="Times New Roman"/>
+          <w:b/>
+          <w:color w:val="000000"/>
+          <w:sz w:val="24"/>
+          <w:szCs w:val="24"/>
+          <w:lang w:val="ro-RO"/>
+        </w:rPr>
+      </w:pPr>
+      <w:r>
+        <w:rPr>
+          <w:rFonts w:ascii="Times New Roman" w:eastAsia="Times New Roman" w:hAnsi="Times New Roman" w:cs="Times New Roman"/>
+          <w:b/>
+          <w:color w:val="000000"/>
+          <w:sz w:val="24"/>
+          <w:szCs w:val="24"/>
+          <w:lang w:val="ro-RO"/>
+        </w:rPr>
+        <w:t>Problema rezolvată. Soluție propusă.</w:t>
       </w:r>
     </w:p>
     <w:p>
@@ -2070,6 +3238,7 @@
           <w:lang w:val="ro-RO"/>
         </w:rPr>
       </w:pPr>
+      <w:bookmarkStart w:id="4" w:name="_Toc35807881"/>
       <w:r>
         <w:rPr>
           <w:sz w:val="32"/>
@@ -2078,6 +3247,7 @@
         </w:rPr>
         <w:t>Conținutul lucrării</w:t>
       </w:r>
+      <w:bookmarkEnd w:id="4"/>
     </w:p>
     <w:p>
       <w:pPr>
@@ -2124,6 +3294,7 @@
           <w:lang w:val="ro-RO"/>
         </w:rPr>
       </w:pPr>
+      <w:bookmarkStart w:id="5" w:name="_Toc35807882"/>
       <w:r>
         <w:rPr>
           <w:sz w:val="36"/>
@@ -2148,6 +3319,7 @@
         </w:rPr>
         <w:t>State of the Art</w:t>
       </w:r>
+      <w:bookmarkEnd w:id="5"/>
     </w:p>
     <w:p>
       <w:pPr>
@@ -2263,6 +3435,7 @@
           <w:sz w:val="24"/>
           <w:szCs w:val="24"/>
         </w:rPr>
+        <w:lastRenderedPageBreak/>
         <w:t xml:space="preserve">a face viata mai usoara </w:t>
       </w:r>
     </w:p>
@@ -2676,7 +3849,6 @@
           <w:sz w:val="24"/>
           <w:szCs w:val="24"/>
         </w:rPr>
-        <w:lastRenderedPageBreak/>
         <w:t>4. Implementarea solutiei 40%</w:t>
       </w:r>
     </w:p>
@@ -2986,7 +4158,8 @@
           <w:lang w:val="ro-RO"/>
         </w:rPr>
       </w:pPr>
-      <w:bookmarkStart w:id="3" w:name="_Toc517617477"/>
+      <w:bookmarkStart w:id="6" w:name="_Toc517617477"/>
+      <w:bookmarkStart w:id="7" w:name="_Toc35807883"/>
       <w:r>
         <w:rPr>
           <w:rFonts w:ascii="Times New Roman" w:hAnsi="Times New Roman" w:cs="Times New Roman"/>
@@ -2996,7 +4169,8 @@
         </w:rPr>
         <w:t>Capitolul 2.Tehnologii folosite</w:t>
       </w:r>
-      <w:bookmarkEnd w:id="3"/>
+      <w:bookmarkEnd w:id="6"/>
+      <w:bookmarkEnd w:id="7"/>
     </w:p>
     <w:p>
       <w:pPr>
@@ -3163,7 +4337,8 @@
           <w:lang w:val="ro-RO"/>
         </w:rPr>
       </w:pPr>
-      <w:bookmarkStart w:id="4" w:name="_Toc517617496"/>
+      <w:bookmarkStart w:id="8" w:name="_Toc517617496"/>
+      <w:bookmarkStart w:id="9" w:name="_Toc35807884"/>
       <w:r>
         <w:rPr>
           <w:sz w:val="36"/>
@@ -3188,7 +4363,8 @@
         </w:rPr>
         <w:t xml:space="preserve"> Bibliografie</w:t>
       </w:r>
-      <w:bookmarkEnd w:id="4"/>
+      <w:bookmarkEnd w:id="8"/>
+      <w:bookmarkEnd w:id="9"/>
     </w:p>
     <w:p>
       <w:pPr>
@@ -3421,6 +4597,14 @@
         </w:rPr>
         <w:t xml:space="preserve"> – doar prima parte – a2-a e prea in detaliu </w:t>
       </w:r>
+      <w:r>
+        <w:rPr>
+          <w:rFonts w:ascii="Times New Roman" w:hAnsi="Times New Roman"/>
+          <w:sz w:val="24"/>
+          <w:szCs w:val="24"/>
+        </w:rPr>
+        <w:t xml:space="preserve">– Comparatie pe Tari partea 2. </w:t>
+      </w:r>
     </w:p>
     <w:p>
       <w:pPr>
@@ -3437,7 +4621,6 @@
           <w:sz w:val="24"/>
           <w:szCs w:val="24"/>
         </w:rPr>
-        <w:lastRenderedPageBreak/>
         <w:t xml:space="preserve">[2] – Brosura aqi_brochure_02_14 -&gt;  </w:t>
       </w:r>
       <w:r>
@@ -3760,6 +4943,55 @@
           <w:szCs w:val="24"/>
         </w:rPr>
       </w:pPr>
+      <w:r>
+        <w:rPr>
+          <w:rFonts w:ascii="Times New Roman" w:hAnsi="Times New Roman" w:cs="Times New Roman"/>
+          <w:sz w:val="24"/>
+          <w:szCs w:val="24"/>
+        </w:rPr>
+        <w:t xml:space="preserve">[5] </w:t>
+      </w:r>
+      <w:r>
+        <w:rPr>
+          <w:rFonts w:ascii="Times New Roman" w:hAnsi="Times New Roman" w:cs="Times New Roman"/>
+          <w:sz w:val="24"/>
+          <w:szCs w:val="24"/>
+        </w:rPr>
+        <w:t>AQI-COuntries-BH-2018</w:t>
+      </w:r>
+      <w:r>
+        <w:rPr>
+          <w:rFonts w:ascii="Times New Roman" w:hAnsi="Times New Roman" w:cs="Times New Roman"/>
+          <w:sz w:val="24"/>
+          <w:szCs w:val="24"/>
+        </w:rPr>
+        <w:t xml:space="preserve"> : </w:t>
+      </w:r>
+      <w:r>
+        <w:rPr>
+          <w:rFonts w:ascii="Times New Roman" w:hAnsi="Times New Roman" w:cs="Times New Roman"/>
+          <w:sz w:val="24"/>
+          <w:szCs w:val="24"/>
+        </w:rPr>
+        <w:t xml:space="preserve">Samir Lemes, </w:t>
+      </w:r>
+      <w:r>
+        <w:rPr>
+          <w:rFonts w:ascii="Times New Roman" w:hAnsi="Times New Roman" w:cs="Times New Roman"/>
+          <w:i/>
+          <w:sz w:val="24"/>
+          <w:szCs w:val="24"/>
+        </w:rPr>
+        <w:t>Air Quality Index – Comparative Study and assessment of an appropriate model for B&amp;H</w:t>
+      </w:r>
+      <w:r>
+        <w:rPr>
+          <w:rFonts w:ascii="Times New Roman" w:hAnsi="Times New Roman" w:cs="Times New Roman"/>
+          <w:sz w:val="24"/>
+          <w:szCs w:val="24"/>
+        </w:rPr>
+        <w:t>, 2018, Zenica, Bosnia and Herzegovina</w:t>
+      </w:r>
     </w:p>
     <w:p>
       <w:pPr>
@@ -3770,7 +5002,181 @@
           <w:szCs w:val="24"/>
         </w:rPr>
       </w:pPr>
+      <w:r>
+        <w:rPr>
+          <w:rFonts w:ascii="Times New Roman" w:hAnsi="Times New Roman" w:cs="Times New Roman"/>
+          <w:sz w:val="24"/>
+          <w:szCs w:val="24"/>
+        </w:rPr>
+        <w:tab/>
+        <w:t>- studio comparative UE , USA,  Balcani – capitol 3</w:t>
+      </w:r>
+    </w:p>
+    <w:p>
+      <w:pPr>
+        <w:spacing w:after="120"/>
+        <w:rPr>
+          <w:rFonts w:ascii="Times New Roman" w:hAnsi="Times New Roman" w:cs="Times New Roman"/>
+          <w:sz w:val="24"/>
+          <w:szCs w:val="24"/>
+        </w:rPr>
+      </w:pPr>
+    </w:p>
+    <w:p>
+      <w:pPr>
+        <w:spacing w:after="120"/>
+        <w:rPr>
+          <w:rFonts w:ascii="Times New Roman" w:hAnsi="Times New Roman" w:cs="Times New Roman"/>
+          <w:i/>
+          <w:sz w:val="24"/>
+          <w:szCs w:val="24"/>
+        </w:rPr>
+      </w:pPr>
+      <w:r>
+        <w:rPr>
+          <w:rFonts w:ascii="Times New Roman" w:hAnsi="Times New Roman" w:cs="Times New Roman"/>
+          <w:sz w:val="24"/>
+          <w:szCs w:val="24"/>
+        </w:rPr>
+        <w:t xml:space="preserve">[6] Dr. Ramamohana Reddy Appannagari, </w:t>
+      </w:r>
+      <w:r>
+        <w:rPr>
+          <w:rFonts w:ascii="Times New Roman" w:hAnsi="Times New Roman" w:cs="Times New Roman"/>
+          <w:i/>
+          <w:sz w:val="24"/>
+          <w:szCs w:val="24"/>
+        </w:rPr>
+        <w:t xml:space="preserve">Environmental Pollution Causes and Consequences:A Study, </w:t>
+      </w:r>
+      <w:r>
+        <w:rPr>
+          <w:rFonts w:ascii="Times New Roman" w:hAnsi="Times New Roman" w:cs="Times New Roman"/>
+          <w:sz w:val="24"/>
+          <w:szCs w:val="24"/>
+        </w:rPr>
+        <w:t>North Asia International Journal of Social Science &amp; Humanities, 2017</w:t>
+      </w:r>
+      <w:r>
+        <w:rPr>
+          <w:rFonts w:ascii="Times New Roman" w:hAnsi="Times New Roman" w:cs="Times New Roman"/>
+          <w:i/>
+          <w:sz w:val="24"/>
+          <w:szCs w:val="24"/>
+        </w:rPr>
+        <w:t xml:space="preserve"> </w:t>
+      </w:r>
+    </w:p>
+    <w:p>
+      <w:pPr>
+        <w:spacing w:after="120"/>
+        <w:rPr>
+          <w:rFonts w:ascii="Times New Roman" w:hAnsi="Times New Roman" w:cs="Times New Roman"/>
+          <w:i/>
+          <w:sz w:val="24"/>
+          <w:szCs w:val="24"/>
+        </w:rPr>
+      </w:pPr>
+    </w:p>
+    <w:p>
+      <w:pPr>
+        <w:spacing w:after="120"/>
+        <w:rPr>
+          <w:rFonts w:ascii="Times New Roman" w:hAnsi="Times New Roman" w:cs="Times New Roman"/>
+          <w:sz w:val="24"/>
+          <w:szCs w:val="24"/>
+        </w:rPr>
+      </w:pPr>
+      <w:r>
+        <w:rPr>
+          <w:rFonts w:ascii="Times New Roman" w:hAnsi="Times New Roman" w:cs="Times New Roman"/>
+          <w:sz w:val="24"/>
+          <w:szCs w:val="24"/>
+        </w:rPr>
+        <w:t xml:space="preserve">[7] Kanchan, Amit Kumar GOrai, Pramila Goyal,  </w:t>
+      </w:r>
+      <w:r>
+        <w:rPr>
+          <w:rFonts w:ascii="Times New Roman" w:hAnsi="Times New Roman" w:cs="Times New Roman"/>
+          <w:i/>
+          <w:sz w:val="24"/>
+          <w:szCs w:val="24"/>
+        </w:rPr>
+        <w:t>A Review on Air Quality Indexing System</w:t>
+      </w:r>
+      <w:r>
+        <w:rPr>
+          <w:rFonts w:ascii="Times New Roman" w:hAnsi="Times New Roman" w:cs="Times New Roman"/>
+          <w:sz w:val="24"/>
+          <w:szCs w:val="24"/>
+        </w:rPr>
+        <w:t xml:space="preserve">, </w:t>
+      </w:r>
+      <w:r>
+        <w:rPr>
+          <w:rFonts w:ascii="Times New Roman" w:hAnsi="Times New Roman" w:cs="Times New Roman"/>
+          <w:sz w:val="24"/>
+          <w:szCs w:val="24"/>
+        </w:rPr>
+        <w:t>Asian Journal of Atmospheric Environment, June 2015</w:t>
+      </w:r>
+    </w:p>
+    <w:p>
+      <w:pPr>
+        <w:spacing w:after="120"/>
+        <w:rPr>
+          <w:rFonts w:ascii="Times New Roman" w:hAnsi="Times New Roman" w:cs="Times New Roman"/>
+          <w:sz w:val="24"/>
+          <w:szCs w:val="24"/>
+        </w:rPr>
+      </w:pPr>
+    </w:p>
+    <w:p>
+      <w:pPr>
+        <w:spacing w:after="120"/>
+        <w:rPr>
+          <w:rFonts w:ascii="Times New Roman" w:hAnsi="Times New Roman" w:cs="Times New Roman"/>
+          <w:sz w:val="24"/>
+          <w:szCs w:val="24"/>
+        </w:rPr>
+      </w:pPr>
+      <w:r>
+        <w:rPr>
+          <w:rFonts w:ascii="Times New Roman" w:hAnsi="Times New Roman" w:cs="Times New Roman"/>
+          <w:sz w:val="24"/>
+          <w:szCs w:val="24"/>
+        </w:rPr>
+        <w:t xml:space="preserve">[8] </w:t>
+      </w:r>
       <w:hyperlink r:id="rId9" w:history="1">
+        <w:r>
+          <w:rPr>
+            <w:rStyle w:val="Hyperlink"/>
+          </w:rPr>
+          <w:t>https://www.who.int/gho/phe/outdoor_air_pollution/burden/en/</w:t>
+        </w:r>
+      </w:hyperlink>
+    </w:p>
+    <w:p>
+      <w:pPr>
+        <w:spacing w:after="120"/>
+        <w:rPr>
+          <w:rFonts w:ascii="Times New Roman" w:hAnsi="Times New Roman" w:cs="Times New Roman"/>
+          <w:sz w:val="24"/>
+          <w:szCs w:val="24"/>
+        </w:rPr>
+      </w:pPr>
+    </w:p>
+    <w:p>
+      <w:pPr>
+        <w:spacing w:after="120"/>
+        <w:rPr>
+          <w:rFonts w:ascii="Times New Roman" w:hAnsi="Times New Roman" w:cs="Times New Roman"/>
+          <w:sz w:val="24"/>
+          <w:szCs w:val="24"/>
+        </w:rPr>
+      </w:pPr>
+      <w:hyperlink r:id="rId10" w:history="1">
         <w:r>
           <w:rPr>
             <w:rStyle w:val="Hyperlink"/>
@@ -3791,7 +5197,7 @@
           <w:szCs w:val="24"/>
         </w:rPr>
       </w:pPr>
-      <w:hyperlink r:id="rId10" w:history="1">
+      <w:hyperlink r:id="rId11" w:history="1">
         <w:r>
           <w:rPr>
             <w:rStyle w:val="Hyperlink"/>
@@ -3832,6 +5238,419 @@
       </w:pPr>
     </w:p>
     <w:p>
+      <w:r>
+        <w:rPr>
+          <w:rFonts w:ascii="Times New Roman" w:hAnsi="Times New Roman" w:cs="Times New Roman"/>
+          <w:sz w:val="24"/>
+          <w:szCs w:val="24"/>
+          <w:lang w:val="ro-RO"/>
+        </w:rPr>
+        <w:t xml:space="preserve">[10] </w:t>
+      </w:r>
+      <w:hyperlink r:id="rId12" w:history="1">
+        <w:r>
+          <w:rPr>
+            <w:rStyle w:val="Hyperlink"/>
+          </w:rPr>
+          <w:t>https://en.wikipedia.org/wiki/Air_quality_index</w:t>
+        </w:r>
+      </w:hyperlink>
+      <w:r>
+        <w:t xml:space="preserve"> : </w:t>
+      </w:r>
+    </w:p>
+    <w:p>
+      <w:pPr>
+        <w:rPr>
+          <w:rFonts w:ascii="Arial" w:hAnsi="Arial" w:cs="Arial"/>
+          <w:color w:val="222222"/>
+          <w:sz w:val="23"/>
+          <w:szCs w:val="23"/>
+          <w:shd w:val="clear" w:color="auto" w:fill="FFFFFF"/>
+        </w:rPr>
+      </w:pPr>
+      <w:r>
+        <w:tab/>
+        <w:t xml:space="preserve">- </w:t>
+      </w:r>
+      <w:r>
+        <w:rPr>
+          <w:rFonts w:ascii="Arial" w:hAnsi="Arial" w:cs="Arial"/>
+          <w:color w:val="222222"/>
+          <w:sz w:val="23"/>
+          <w:szCs w:val="23"/>
+          <w:shd w:val="clear" w:color="auto" w:fill="FFFFFF"/>
+        </w:rPr>
+        <w:t>Computation of the AQI requires an air pollutant concentration over a specified averaging period, obtained from an </w:t>
+      </w:r>
+      <w:hyperlink r:id="rId13" w:anchor="air_quality_monitoring" w:tooltip="Environmental monitoring" w:history="1">
+        <w:r>
+          <w:rPr>
+            <w:rStyle w:val="Hyperlink"/>
+            <w:rFonts w:ascii="Arial" w:hAnsi="Arial" w:cs="Arial"/>
+            <w:color w:val="0B0080"/>
+            <w:sz w:val="23"/>
+            <w:szCs w:val="23"/>
+            <w:shd w:val="clear" w:color="auto" w:fill="FFFFFF"/>
+          </w:rPr>
+          <w:t>air monitor</w:t>
+        </w:r>
+      </w:hyperlink>
+      <w:r>
+        <w:rPr>
+          <w:rFonts w:ascii="Arial" w:hAnsi="Arial" w:cs="Arial"/>
+          <w:color w:val="222222"/>
+          <w:sz w:val="23"/>
+          <w:szCs w:val="23"/>
+          <w:shd w:val="clear" w:color="auto" w:fill="FFFFFF"/>
+        </w:rPr>
+        <w:t> or </w:t>
+      </w:r>
+      <w:hyperlink r:id="rId14" w:tooltip="Atmospheric dispersion modeling" w:history="1">
+        <w:r>
+          <w:rPr>
+            <w:rStyle w:val="Hyperlink"/>
+            <w:rFonts w:ascii="Arial" w:hAnsi="Arial" w:cs="Arial"/>
+            <w:color w:val="0B0080"/>
+            <w:sz w:val="23"/>
+            <w:szCs w:val="23"/>
+            <w:shd w:val="clear" w:color="auto" w:fill="FFFFFF"/>
+          </w:rPr>
+          <w:t>model</w:t>
+        </w:r>
+      </w:hyperlink>
+      <w:r>
+        <w:rPr>
+          <w:rFonts w:ascii="Arial" w:hAnsi="Arial" w:cs="Arial"/>
+          <w:color w:val="222222"/>
+          <w:sz w:val="23"/>
+          <w:szCs w:val="23"/>
+          <w:shd w:val="clear" w:color="auto" w:fill="FFFFFF"/>
+        </w:rPr>
+        <w:t>. Taken together, concentration and time represent the </w:t>
+      </w:r>
+      <w:hyperlink r:id="rId15" w:tooltip="Dose response" w:history="1">
+        <w:r>
+          <w:rPr>
+            <w:rStyle w:val="Hyperlink"/>
+            <w:rFonts w:ascii="Arial" w:hAnsi="Arial" w:cs="Arial"/>
+            <w:color w:val="0B0080"/>
+            <w:sz w:val="23"/>
+            <w:szCs w:val="23"/>
+            <w:shd w:val="clear" w:color="auto" w:fill="FFFFFF"/>
+          </w:rPr>
+          <w:t>dose</w:t>
+        </w:r>
+      </w:hyperlink>
+      <w:r>
+        <w:rPr>
+          <w:rFonts w:ascii="Arial" w:hAnsi="Arial" w:cs="Arial"/>
+          <w:color w:val="222222"/>
+          <w:sz w:val="23"/>
+          <w:szCs w:val="23"/>
+          <w:shd w:val="clear" w:color="auto" w:fill="FFFFFF"/>
+        </w:rPr>
+        <w:t> of the air pollutant. Health effects corresponding to a given dose are established by epidemiological research.</w:t>
+      </w:r>
+      <w:hyperlink r:id="rId16" w:anchor="cite_note-4" w:history="1">
+        <w:r>
+          <w:rPr>
+            <w:rStyle w:val="Hyperlink"/>
+            <w:rFonts w:ascii="Arial" w:hAnsi="Arial" w:cs="Arial"/>
+            <w:color w:val="0B0080"/>
+            <w:sz w:val="19"/>
+            <w:szCs w:val="19"/>
+            <w:shd w:val="clear" w:color="auto" w:fill="FFFFFF"/>
+            <w:vertAlign w:val="superscript"/>
+          </w:rPr>
+          <w:t>[4]</w:t>
+        </w:r>
+      </w:hyperlink>
+      <w:r>
+        <w:rPr>
+          <w:rFonts w:ascii="Arial" w:hAnsi="Arial" w:cs="Arial"/>
+          <w:color w:val="222222"/>
+          <w:sz w:val="23"/>
+          <w:szCs w:val="23"/>
+          <w:shd w:val="clear" w:color="auto" w:fill="FFFFFF"/>
+        </w:rPr>
+        <w:t> Air pollutants vary in potency, and the function used to convert from air pollutant concentration to AQI varies by pollutant. Its air quality index values are typically grouped into ranges. Each range is assigned a descriptor, a color code, and a standardized public health advisory.</w:t>
+      </w:r>
+    </w:p>
+    <w:p>
+      <w:pPr>
+        <w:rPr>
+          <w:rFonts w:ascii="Arial" w:hAnsi="Arial" w:cs="Arial"/>
+          <w:color w:val="222222"/>
+          <w:sz w:val="23"/>
+          <w:szCs w:val="23"/>
+          <w:shd w:val="clear" w:color="auto" w:fill="FFFFFF"/>
+        </w:rPr>
+      </w:pPr>
+    </w:p>
+    <w:p>
+      <w:pPr>
+        <w:pStyle w:val="NormalWeb"/>
+        <w:shd w:val="clear" w:color="auto" w:fill="FFFFFF"/>
+        <w:spacing w:before="120" w:beforeAutospacing="0" w:after="120" w:afterAutospacing="0"/>
+        <w:rPr>
+          <w:rFonts w:ascii="Arial" w:hAnsi="Arial" w:cs="Arial"/>
+          <w:color w:val="222222"/>
+          <w:sz w:val="23"/>
+          <w:szCs w:val="23"/>
+        </w:rPr>
+      </w:pPr>
+      <w:r>
+        <w:rPr>
+          <w:rFonts w:ascii="Arial" w:hAnsi="Arial" w:cs="Arial"/>
+          <w:color w:val="222222"/>
+          <w:sz w:val="23"/>
+          <w:szCs w:val="23"/>
+          <w:shd w:val="clear" w:color="auto" w:fill="FFFFFF"/>
+        </w:rPr>
+        <w:lastRenderedPageBreak/>
+        <w:t>-</w:t>
+      </w:r>
+      <w:r>
+        <w:rPr>
+          <w:rFonts w:ascii="Arial" w:hAnsi="Arial" w:cs="Arial"/>
+          <w:color w:val="222222"/>
+          <w:sz w:val="23"/>
+          <w:szCs w:val="23"/>
+        </w:rPr>
+        <w:t>Most air contaminants do not have an associated AQI. Many countries monitor </w:t>
+      </w:r>
+      <w:hyperlink r:id="rId17" w:tooltip="Ground-level ozone" w:history="1">
+        <w:r>
+          <w:rPr>
+            <w:rStyle w:val="Hyperlink"/>
+            <w:rFonts w:ascii="Arial" w:hAnsi="Arial" w:cs="Arial"/>
+            <w:color w:val="0B0080"/>
+            <w:sz w:val="23"/>
+            <w:szCs w:val="23"/>
+          </w:rPr>
+          <w:t>ground-level ozone</w:t>
+        </w:r>
+      </w:hyperlink>
+      <w:r>
+        <w:rPr>
+          <w:rFonts w:ascii="Arial" w:hAnsi="Arial" w:cs="Arial"/>
+          <w:color w:val="222222"/>
+          <w:sz w:val="23"/>
+          <w:szCs w:val="23"/>
+        </w:rPr>
+        <w:t>, </w:t>
+      </w:r>
+      <w:hyperlink r:id="rId18" w:tooltip="Atmospheric particulate matter" w:history="1">
+        <w:r>
+          <w:rPr>
+            <w:rStyle w:val="Hyperlink"/>
+            <w:rFonts w:ascii="Arial" w:hAnsi="Arial" w:cs="Arial"/>
+            <w:color w:val="0B0080"/>
+            <w:sz w:val="23"/>
+            <w:szCs w:val="23"/>
+          </w:rPr>
+          <w:t>particulates</w:t>
+        </w:r>
+      </w:hyperlink>
+      <w:r>
+        <w:rPr>
+          <w:rFonts w:ascii="Arial" w:hAnsi="Arial" w:cs="Arial"/>
+          <w:color w:val="222222"/>
+          <w:sz w:val="23"/>
+          <w:szCs w:val="23"/>
+        </w:rPr>
+        <w:t>, </w:t>
+      </w:r>
+      <w:hyperlink r:id="rId19" w:tooltip="Sulfur dioxide" w:history="1">
+        <w:r>
+          <w:rPr>
+            <w:rStyle w:val="Hyperlink"/>
+            <w:rFonts w:ascii="Arial" w:hAnsi="Arial" w:cs="Arial"/>
+            <w:color w:val="0B0080"/>
+            <w:sz w:val="23"/>
+            <w:szCs w:val="23"/>
+          </w:rPr>
+          <w:t>sulfur dioxide</w:t>
+        </w:r>
+      </w:hyperlink>
+      <w:r>
+        <w:rPr>
+          <w:rFonts w:ascii="Arial" w:hAnsi="Arial" w:cs="Arial"/>
+          <w:color w:val="222222"/>
+          <w:sz w:val="23"/>
+          <w:szCs w:val="23"/>
+        </w:rPr>
+        <w:t>, </w:t>
+      </w:r>
+      <w:hyperlink r:id="rId20" w:tooltip="Carbon monoxide" w:history="1">
+        <w:r>
+          <w:rPr>
+            <w:rStyle w:val="Hyperlink"/>
+            <w:rFonts w:ascii="Arial" w:hAnsi="Arial" w:cs="Arial"/>
+            <w:color w:val="0B0080"/>
+            <w:sz w:val="23"/>
+            <w:szCs w:val="23"/>
+          </w:rPr>
+          <w:t>carbon monoxide</w:t>
+        </w:r>
+      </w:hyperlink>
+      <w:r>
+        <w:rPr>
+          <w:rFonts w:ascii="Arial" w:hAnsi="Arial" w:cs="Arial"/>
+          <w:color w:val="222222"/>
+          <w:sz w:val="23"/>
+          <w:szCs w:val="23"/>
+        </w:rPr>
+        <w:t> and </w:t>
+      </w:r>
+      <w:hyperlink r:id="rId21" w:tooltip="Nitrogen dioxide" w:history="1">
+        <w:r>
+          <w:rPr>
+            <w:rStyle w:val="Hyperlink"/>
+            <w:rFonts w:ascii="Arial" w:hAnsi="Arial" w:cs="Arial"/>
+            <w:color w:val="0B0080"/>
+            <w:sz w:val="23"/>
+            <w:szCs w:val="23"/>
+          </w:rPr>
+          <w:t>nitrogen dioxide</w:t>
+        </w:r>
+      </w:hyperlink>
+      <w:r>
+        <w:rPr>
+          <w:rFonts w:ascii="Arial" w:hAnsi="Arial" w:cs="Arial"/>
+          <w:color w:val="222222"/>
+          <w:sz w:val="23"/>
+          <w:szCs w:val="23"/>
+        </w:rPr>
+        <w:t>, and calculate air quality indices for these pollutants.</w:t>
+      </w:r>
+      <w:hyperlink r:id="rId22" w:anchor="cite_note-aqi_basic-10" w:history="1">
+        <w:r>
+          <w:rPr>
+            <w:rStyle w:val="Hyperlink"/>
+            <w:rFonts w:ascii="Arial" w:hAnsi="Arial" w:cs="Arial"/>
+            <w:color w:val="0B0080"/>
+            <w:sz w:val="19"/>
+            <w:szCs w:val="19"/>
+            <w:vertAlign w:val="superscript"/>
+          </w:rPr>
+          <w:t>[10]</w:t>
+        </w:r>
+      </w:hyperlink>
+    </w:p>
+    <w:p>
+      <w:pPr>
+        <w:pStyle w:val="NormalWeb"/>
+        <w:shd w:val="clear" w:color="auto" w:fill="FFFFFF"/>
+        <w:spacing w:before="120" w:beforeAutospacing="0" w:after="120" w:afterAutospacing="0"/>
+        <w:rPr>
+          <w:rFonts w:ascii="Arial" w:hAnsi="Arial" w:cs="Arial"/>
+          <w:color w:val="222222"/>
+          <w:sz w:val="23"/>
+          <w:szCs w:val="23"/>
+        </w:rPr>
+      </w:pPr>
+      <w:r>
+        <w:rPr>
+          <w:rFonts w:ascii="Arial" w:hAnsi="Arial" w:cs="Arial"/>
+          <w:color w:val="222222"/>
+          <w:sz w:val="23"/>
+          <w:szCs w:val="23"/>
+        </w:rPr>
+        <w:t>The definition of the AQI in a particular nation reflects the discourse surrounding the development of national air quality standards in that nation.</w:t>
+      </w:r>
+      <w:hyperlink r:id="rId23" w:anchor="cite_note-11" w:history="1">
+        <w:r>
+          <w:rPr>
+            <w:rStyle w:val="Hyperlink"/>
+            <w:rFonts w:ascii="Arial" w:hAnsi="Arial" w:cs="Arial"/>
+            <w:color w:val="0B0080"/>
+            <w:sz w:val="19"/>
+            <w:szCs w:val="19"/>
+            <w:vertAlign w:val="superscript"/>
+          </w:rPr>
+          <w:t>[11]</w:t>
+        </w:r>
+      </w:hyperlink>
+      <w:r>
+        <w:rPr>
+          <w:rFonts w:ascii="Arial" w:hAnsi="Arial" w:cs="Arial"/>
+          <w:color w:val="222222"/>
+          <w:sz w:val="23"/>
+          <w:szCs w:val="23"/>
+        </w:rPr>
+        <w:t> A website allowing government agencies anywhere in the world to submit their real-time air monitoring data for display using a common definition of the air quality index has recently become available.</w:t>
+      </w:r>
+      <w:hyperlink r:id="rId24" w:anchor="cite_note-12" w:history="1">
+        <w:r>
+          <w:rPr>
+            <w:rStyle w:val="Hyperlink"/>
+            <w:rFonts w:ascii="Arial" w:hAnsi="Arial" w:cs="Arial"/>
+            <w:color w:val="0B0080"/>
+            <w:sz w:val="19"/>
+            <w:szCs w:val="19"/>
+            <w:vertAlign w:val="superscript"/>
+          </w:rPr>
+          <w:t>[12]</w:t>
+        </w:r>
+      </w:hyperlink>
+    </w:p>
+    <w:p>
+      <w:pPr>
+        <w:pStyle w:val="ListParagraph"/>
+        <w:numPr>
+          <w:ilvl w:val="0"/>
+          <w:numId w:val="2"/>
+        </w:numPr>
+        <w:rPr>
+          <w:rFonts w:ascii="Times New Roman" w:hAnsi="Times New Roman" w:cs="Times New Roman"/>
+          <w:sz w:val="24"/>
+          <w:szCs w:val="24"/>
+          <w:lang w:val="ro-RO"/>
+        </w:rPr>
+      </w:pPr>
+      <w:r>
+        <w:rPr>
+          <w:rFonts w:ascii="Times New Roman" w:hAnsi="Times New Roman" w:cs="Times New Roman"/>
+          <w:sz w:val="24"/>
+          <w:szCs w:val="24"/>
+          <w:lang w:val="ro-RO"/>
+        </w:rPr>
+        <w:t xml:space="preserve">depinde de la tara la tara ce calculeaza – depinde ce industrii au </w:t>
+      </w:r>
+    </w:p>
+    <w:p>
+      <w:pPr>
+        <w:ind w:left="720"/>
+        <w:rPr>
+          <w:rFonts w:ascii="Times New Roman" w:hAnsi="Times New Roman" w:cs="Times New Roman"/>
+          <w:sz w:val="24"/>
+          <w:szCs w:val="24"/>
+          <w:lang w:val="ro-RO"/>
+        </w:rPr>
+      </w:pPr>
+      <w:r>
+        <w:rPr>
+          <w:rFonts w:ascii="Times New Roman" w:hAnsi="Times New Roman" w:cs="Times New Roman"/>
+          <w:sz w:val="24"/>
+          <w:szCs w:val="24"/>
+          <w:lang w:val="ro-RO"/>
+        </w:rPr>
+        <w:t>Canada – AQHI   Hong Kong - API</w:t>
+      </w:r>
+    </w:p>
+    <w:p>
+      <w:pPr>
+        <w:rPr>
+          <w:rFonts w:ascii="Times New Roman" w:hAnsi="Times New Roman" w:cs="Times New Roman"/>
+          <w:sz w:val="24"/>
+          <w:szCs w:val="24"/>
+          <w:lang w:val="ro-RO"/>
+        </w:rPr>
+      </w:pPr>
+    </w:p>
+    <w:p>
       <w:pPr>
         <w:spacing w:line="360" w:lineRule="auto"/>
         <w:rPr>
@@ -3842,8 +5661,8 @@
       </w:pPr>
     </w:p>
     <w:sectPr>
-      <w:headerReference w:type="default" r:id="rId11"/>
-      <w:footerReference w:type="default" r:id="rId12"/>
+      <w:headerReference w:type="default" r:id="rId25"/>
+      <w:footerReference w:type="default" r:id="rId26"/>
       <w:pgSz w:w="12240" w:h="15840"/>
       <w:pgMar w:top="1440" w:right="1440" w:bottom="1440" w:left="1440" w:header="720" w:footer="720" w:gutter="0"/>
       <w:cols w:space="720"/>
@@ -3899,7 +5718,7 @@
             <w:rPr>
               <w:noProof/>
             </w:rPr>
-            <w:t>8</w:t>
+            <w:t>5</w:t>
           </w:r>
         </w:fldSimple>
       </w:p>
@@ -3912,6 +5731,25 @@
         <w:lang w:val="ro-RO"/>
       </w:rPr>
     </w:pPr>
+    <w:r>
+      <w:rPr>
+        <w:lang w:val="ro-RO"/>
+      </w:rPr>
+      <w:t>Lucrare de dizertație</w:t>
+    </w:r>
+    <w:r>
+      <w:rPr>
+        <w:lang w:val="ro-RO"/>
+      </w:rPr>
+      <w:tab/>
+    </w:r>
+    <w:r>
+      <w:rPr>
+        <w:lang w:val="ro-RO"/>
+      </w:rPr>
+      <w:tab/>
+      <w:t>Paul-Florin TARCE</w:t>
+    </w:r>
   </w:p>
 </w:ftr>
 </file>
@@ -3952,7 +5790,7 @@
         <w:rPr>
           <w:noProof/>
         </w:rPr>
-        <w:t>Capitolul 7. Bibliografie</w:t>
+        <w:t>Capitolul 1.Introducere</w:t>
       </w:r>
     </w:fldSimple>
   </w:p>
@@ -4188,6 +6026,118 @@
     </w:lvl>
   </w:abstractNum>
   <w:abstractNum w:abstractNumId="2">
+    <w:nsid w:val="60B43669"/>
+    <w:multiLevelType w:val="hybridMultilevel"/>
+    <w:tmpl w:val="A13E4CC0"/>
+    <w:lvl w:ilvl="0" w:tplc="E622312A">
+      <w:numFmt w:val="bullet"/>
+      <w:lvlText w:val=""/>
+      <w:lvlJc w:val="left"/>
+      <w:pPr>
+        <w:ind w:left="1005" w:hanging="360"/>
+      </w:pPr>
+      <w:rPr>
+        <w:rFonts w:ascii="Wingdings" w:eastAsia="Times New Roman" w:hAnsi="Wingdings" w:cs="Times New Roman" w:hint="default"/>
+      </w:rPr>
+    </w:lvl>
+    <w:lvl w:ilvl="1" w:tplc="04090003" w:tentative="1">
+      <w:start w:val="1"/>
+      <w:numFmt w:val="bullet"/>
+      <w:lvlText w:val="o"/>
+      <w:lvlJc w:val="left"/>
+      <w:pPr>
+        <w:ind w:left="1725" w:hanging="360"/>
+      </w:pPr>
+      <w:rPr>
+        <w:rFonts w:ascii="Courier New" w:hAnsi="Courier New" w:cs="Courier New" w:hint="default"/>
+      </w:rPr>
+    </w:lvl>
+    <w:lvl w:ilvl="2" w:tplc="04090005" w:tentative="1">
+      <w:start w:val="1"/>
+      <w:numFmt w:val="bullet"/>
+      <w:lvlText w:val=""/>
+      <w:lvlJc w:val="left"/>
+      <w:pPr>
+        <w:ind w:left="2445" w:hanging="360"/>
+      </w:pPr>
+      <w:rPr>
+        <w:rFonts w:ascii="Wingdings" w:hAnsi="Wingdings" w:hint="default"/>
+      </w:rPr>
+    </w:lvl>
+    <w:lvl w:ilvl="3" w:tplc="04090001" w:tentative="1">
+      <w:start w:val="1"/>
+      <w:numFmt w:val="bullet"/>
+      <w:lvlText w:val=""/>
+      <w:lvlJc w:val="left"/>
+      <w:pPr>
+        <w:ind w:left="3165" w:hanging="360"/>
+      </w:pPr>
+      <w:rPr>
+        <w:rFonts w:ascii="Symbol" w:hAnsi="Symbol" w:hint="default"/>
+      </w:rPr>
+    </w:lvl>
+    <w:lvl w:ilvl="4" w:tplc="04090003" w:tentative="1">
+      <w:start w:val="1"/>
+      <w:numFmt w:val="bullet"/>
+      <w:lvlText w:val="o"/>
+      <w:lvlJc w:val="left"/>
+      <w:pPr>
+        <w:ind w:left="3885" w:hanging="360"/>
+      </w:pPr>
+      <w:rPr>
+        <w:rFonts w:ascii="Courier New" w:hAnsi="Courier New" w:cs="Courier New" w:hint="default"/>
+      </w:rPr>
+    </w:lvl>
+    <w:lvl w:ilvl="5" w:tplc="04090005" w:tentative="1">
+      <w:start w:val="1"/>
+      <w:numFmt w:val="bullet"/>
+      <w:lvlText w:val=""/>
+      <w:lvlJc w:val="left"/>
+      <w:pPr>
+        <w:ind w:left="4605" w:hanging="360"/>
+      </w:pPr>
+      <w:rPr>
+        <w:rFonts w:ascii="Wingdings" w:hAnsi="Wingdings" w:hint="default"/>
+      </w:rPr>
+    </w:lvl>
+    <w:lvl w:ilvl="6" w:tplc="04090001" w:tentative="1">
+      <w:start w:val="1"/>
+      <w:numFmt w:val="bullet"/>
+      <w:lvlText w:val=""/>
+      <w:lvlJc w:val="left"/>
+      <w:pPr>
+        <w:ind w:left="5325" w:hanging="360"/>
+      </w:pPr>
+      <w:rPr>
+        <w:rFonts w:ascii="Symbol" w:hAnsi="Symbol" w:hint="default"/>
+      </w:rPr>
+    </w:lvl>
+    <w:lvl w:ilvl="7" w:tplc="04090003" w:tentative="1">
+      <w:start w:val="1"/>
+      <w:numFmt w:val="bullet"/>
+      <w:lvlText w:val="o"/>
+      <w:lvlJc w:val="left"/>
+      <w:pPr>
+        <w:ind w:left="6045" w:hanging="360"/>
+      </w:pPr>
+      <w:rPr>
+        <w:rFonts w:ascii="Courier New" w:hAnsi="Courier New" w:cs="Courier New" w:hint="default"/>
+      </w:rPr>
+    </w:lvl>
+    <w:lvl w:ilvl="8" w:tplc="04090005" w:tentative="1">
+      <w:start w:val="1"/>
+      <w:numFmt w:val="bullet"/>
+      <w:lvlText w:val=""/>
+      <w:lvlJc w:val="left"/>
+      <w:pPr>
+        <w:ind w:left="6765" w:hanging="360"/>
+      </w:pPr>
+      <w:rPr>
+        <w:rFonts w:ascii="Wingdings" w:hAnsi="Wingdings" w:hint="default"/>
+      </w:rPr>
+    </w:lvl>
+  </w:abstractNum>
+  <w:abstractNum w:abstractNumId="3">
     <w:nsid w:val="61605E37"/>
     <w:multiLevelType w:val="multilevel"/>
     <w:tmpl w:val="2D848684"/>
@@ -4300,7 +6250,7 @@
       </w:rPr>
     </w:lvl>
   </w:abstractNum>
-  <w:abstractNum w:abstractNumId="3">
+  <w:abstractNum w:abstractNumId="4">
     <w:nsid w:val="672D69EF"/>
     <w:multiLevelType w:val="hybridMultilevel"/>
     <w:tmpl w:val="DB6428B8"/>
@@ -4310,6 +6260,119 @@
       <w:lvlJc w:val="left"/>
       <w:pPr>
         <w:ind w:left="720" w:hanging="360"/>
+      </w:pPr>
+      <w:rPr>
+        <w:rFonts w:ascii="Times New Roman" w:eastAsia="Times New Roman" w:hAnsi="Times New Roman" w:cs="Times New Roman" w:hint="default"/>
+      </w:rPr>
+    </w:lvl>
+    <w:lvl w:ilvl="1" w:tplc="04090003">
+      <w:start w:val="1"/>
+      <w:numFmt w:val="bullet"/>
+      <w:lvlText w:val="o"/>
+      <w:lvlJc w:val="left"/>
+      <w:pPr>
+        <w:ind w:left="1440" w:hanging="360"/>
+      </w:pPr>
+      <w:rPr>
+        <w:rFonts w:ascii="Courier New" w:hAnsi="Courier New" w:cs="Courier New" w:hint="default"/>
+      </w:rPr>
+    </w:lvl>
+    <w:lvl w:ilvl="2" w:tplc="04090005" w:tentative="1">
+      <w:start w:val="1"/>
+      <w:numFmt w:val="bullet"/>
+      <w:lvlText w:val=""/>
+      <w:lvlJc w:val="left"/>
+      <w:pPr>
+        <w:ind w:left="2160" w:hanging="360"/>
+      </w:pPr>
+      <w:rPr>
+        <w:rFonts w:ascii="Wingdings" w:hAnsi="Wingdings" w:hint="default"/>
+      </w:rPr>
+    </w:lvl>
+    <w:lvl w:ilvl="3" w:tplc="04090001" w:tentative="1">
+      <w:start w:val="1"/>
+      <w:numFmt w:val="bullet"/>
+      <w:lvlText w:val=""/>
+      <w:lvlJc w:val="left"/>
+      <w:pPr>
+        <w:ind w:left="2880" w:hanging="360"/>
+      </w:pPr>
+      <w:rPr>
+        <w:rFonts w:ascii="Symbol" w:hAnsi="Symbol" w:hint="default"/>
+      </w:rPr>
+    </w:lvl>
+    <w:lvl w:ilvl="4" w:tplc="04090003" w:tentative="1">
+      <w:start w:val="1"/>
+      <w:numFmt w:val="bullet"/>
+      <w:lvlText w:val="o"/>
+      <w:lvlJc w:val="left"/>
+      <w:pPr>
+        <w:ind w:left="3600" w:hanging="360"/>
+      </w:pPr>
+      <w:rPr>
+        <w:rFonts w:ascii="Courier New" w:hAnsi="Courier New" w:cs="Courier New" w:hint="default"/>
+      </w:rPr>
+    </w:lvl>
+    <w:lvl w:ilvl="5" w:tplc="04090005" w:tentative="1">
+      <w:start w:val="1"/>
+      <w:numFmt w:val="bullet"/>
+      <w:lvlText w:val=""/>
+      <w:lvlJc w:val="left"/>
+      <w:pPr>
+        <w:ind w:left="4320" w:hanging="360"/>
+      </w:pPr>
+      <w:rPr>
+        <w:rFonts w:ascii="Wingdings" w:hAnsi="Wingdings" w:hint="default"/>
+      </w:rPr>
+    </w:lvl>
+    <w:lvl w:ilvl="6" w:tplc="04090001" w:tentative="1">
+      <w:start w:val="1"/>
+      <w:numFmt w:val="bullet"/>
+      <w:lvlText w:val=""/>
+      <w:lvlJc w:val="left"/>
+      <w:pPr>
+        <w:ind w:left="5040" w:hanging="360"/>
+      </w:pPr>
+      <w:rPr>
+        <w:rFonts w:ascii="Symbol" w:hAnsi="Symbol" w:hint="default"/>
+      </w:rPr>
+    </w:lvl>
+    <w:lvl w:ilvl="7" w:tplc="04090003" w:tentative="1">
+      <w:start w:val="1"/>
+      <w:numFmt w:val="bullet"/>
+      <w:lvlText w:val="o"/>
+      <w:lvlJc w:val="left"/>
+      <w:pPr>
+        <w:ind w:left="5760" w:hanging="360"/>
+      </w:pPr>
+      <w:rPr>
+        <w:rFonts w:ascii="Courier New" w:hAnsi="Courier New" w:cs="Courier New" w:hint="default"/>
+      </w:rPr>
+    </w:lvl>
+    <w:lvl w:ilvl="8" w:tplc="04090005" w:tentative="1">
+      <w:start w:val="1"/>
+      <w:numFmt w:val="bullet"/>
+      <w:lvlText w:val=""/>
+      <w:lvlJc w:val="left"/>
+      <w:pPr>
+        <w:ind w:left="6480" w:hanging="360"/>
+      </w:pPr>
+      <w:rPr>
+        <w:rFonts w:ascii="Wingdings" w:hAnsi="Wingdings" w:hint="default"/>
+      </w:rPr>
+    </w:lvl>
+  </w:abstractNum>
+  <w:abstractNum w:abstractNumId="5">
+    <w:nsid w:val="76AF792D"/>
+    <w:multiLevelType w:val="hybridMultilevel"/>
+    <w:tmpl w:val="1630B896"/>
+    <w:lvl w:ilvl="0" w:tplc="85C2F1CE">
+      <w:start w:val="1"/>
+      <w:numFmt w:val="bullet"/>
+      <w:lvlText w:val="-"/>
+      <w:lvlJc w:val="left"/>
+      <w:pPr>
+        <w:ind w:left="1005" w:hanging="360"/>
       </w:pPr>
       <w:rPr>
         <w:rFonts w:ascii="Times New Roman" w:eastAsia="Times New Roman" w:hAnsi="Times New Roman" w:cs="Times New Roman" w:hint="default"/>
@@ -4321,7 +6384,7 @@
       <w:lvlText w:val="o"/>
       <w:lvlJc w:val="left"/>
       <w:pPr>
-        <w:ind w:left="1440" w:hanging="360"/>
+        <w:ind w:left="1725" w:hanging="360"/>
       </w:pPr>
       <w:rPr>
         <w:rFonts w:ascii="Courier New" w:hAnsi="Courier New" w:cs="Courier New" w:hint="default"/>
@@ -4333,7 +6396,7 @@
       <w:lvlText w:val=""/>
       <w:lvlJc w:val="left"/>
       <w:pPr>
-        <w:ind w:left="2160" w:hanging="360"/>
+        <w:ind w:left="2445" w:hanging="360"/>
       </w:pPr>
       <w:rPr>
         <w:rFonts w:ascii="Wingdings" w:hAnsi="Wingdings" w:hint="default"/>
@@ -4345,7 +6408,7 @@
       <w:lvlText w:val=""/>
       <w:lvlJc w:val="left"/>
       <w:pPr>
-        <w:ind w:left="2880" w:hanging="360"/>
+        <w:ind w:left="3165" w:hanging="360"/>
       </w:pPr>
       <w:rPr>
         <w:rFonts w:ascii="Symbol" w:hAnsi="Symbol" w:hint="default"/>
@@ -4357,7 +6420,7 @@
       <w:lvlText w:val="o"/>
       <w:lvlJc w:val="left"/>
       <w:pPr>
-        <w:ind w:left="3600" w:hanging="360"/>
+        <w:ind w:left="3885" w:hanging="360"/>
       </w:pPr>
       <w:rPr>
         <w:rFonts w:ascii="Courier New" w:hAnsi="Courier New" w:cs="Courier New" w:hint="default"/>
@@ -4369,7 +6432,7 @@
       <w:lvlText w:val=""/>
       <w:lvlJc w:val="left"/>
       <w:pPr>
-        <w:ind w:left="4320" w:hanging="360"/>
+        <w:ind w:left="4605" w:hanging="360"/>
       </w:pPr>
       <w:rPr>
         <w:rFonts w:ascii="Wingdings" w:hAnsi="Wingdings" w:hint="default"/>
@@ -4381,7 +6444,7 @@
       <w:lvlText w:val=""/>
       <w:lvlJc w:val="left"/>
       <w:pPr>
-        <w:ind w:left="5040" w:hanging="360"/>
+        <w:ind w:left="5325" w:hanging="360"/>
       </w:pPr>
       <w:rPr>
         <w:rFonts w:ascii="Symbol" w:hAnsi="Symbol" w:hint="default"/>
@@ -4393,7 +6456,7 @@
       <w:lvlText w:val="o"/>
       <w:lvlJc w:val="left"/>
       <w:pPr>
-        <w:ind w:left="5760" w:hanging="360"/>
+        <w:ind w:left="6045" w:hanging="360"/>
       </w:pPr>
       <w:rPr>
         <w:rFonts w:ascii="Courier New" w:hAnsi="Courier New" w:cs="Courier New" w:hint="default"/>
@@ -4405,119 +6468,6 @@
       <w:lvlText w:val=""/>
       <w:lvlJc w:val="left"/>
       <w:pPr>
-        <w:ind w:left="6480" w:hanging="360"/>
-      </w:pPr>
-      <w:rPr>
-        <w:rFonts w:ascii="Wingdings" w:hAnsi="Wingdings" w:hint="default"/>
-      </w:rPr>
-    </w:lvl>
-  </w:abstractNum>
-  <w:abstractNum w:abstractNumId="4">
-    <w:nsid w:val="76AF792D"/>
-    <w:multiLevelType w:val="hybridMultilevel"/>
-    <w:tmpl w:val="1630B896"/>
-    <w:lvl w:ilvl="0" w:tplc="85C2F1CE">
-      <w:start w:val="1"/>
-      <w:numFmt w:val="bullet"/>
-      <w:lvlText w:val="-"/>
-      <w:lvlJc w:val="left"/>
-      <w:pPr>
-        <w:ind w:left="1005" w:hanging="360"/>
-      </w:pPr>
-      <w:rPr>
-        <w:rFonts w:ascii="Times New Roman" w:eastAsia="Times New Roman" w:hAnsi="Times New Roman" w:cs="Times New Roman" w:hint="default"/>
-      </w:rPr>
-    </w:lvl>
-    <w:lvl w:ilvl="1" w:tplc="04090003" w:tentative="1">
-      <w:start w:val="1"/>
-      <w:numFmt w:val="bullet"/>
-      <w:lvlText w:val="o"/>
-      <w:lvlJc w:val="left"/>
-      <w:pPr>
-        <w:ind w:left="1725" w:hanging="360"/>
-      </w:pPr>
-      <w:rPr>
-        <w:rFonts w:ascii="Courier New" w:hAnsi="Courier New" w:cs="Courier New" w:hint="default"/>
-      </w:rPr>
-    </w:lvl>
-    <w:lvl w:ilvl="2" w:tplc="04090005" w:tentative="1">
-      <w:start w:val="1"/>
-      <w:numFmt w:val="bullet"/>
-      <w:lvlText w:val=""/>
-      <w:lvlJc w:val="left"/>
-      <w:pPr>
-        <w:ind w:left="2445" w:hanging="360"/>
-      </w:pPr>
-      <w:rPr>
-        <w:rFonts w:ascii="Wingdings" w:hAnsi="Wingdings" w:hint="default"/>
-      </w:rPr>
-    </w:lvl>
-    <w:lvl w:ilvl="3" w:tplc="04090001" w:tentative="1">
-      <w:start w:val="1"/>
-      <w:numFmt w:val="bullet"/>
-      <w:lvlText w:val=""/>
-      <w:lvlJc w:val="left"/>
-      <w:pPr>
-        <w:ind w:left="3165" w:hanging="360"/>
-      </w:pPr>
-      <w:rPr>
-        <w:rFonts w:ascii="Symbol" w:hAnsi="Symbol" w:hint="default"/>
-      </w:rPr>
-    </w:lvl>
-    <w:lvl w:ilvl="4" w:tplc="04090003" w:tentative="1">
-      <w:start w:val="1"/>
-      <w:numFmt w:val="bullet"/>
-      <w:lvlText w:val="o"/>
-      <w:lvlJc w:val="left"/>
-      <w:pPr>
-        <w:ind w:left="3885" w:hanging="360"/>
-      </w:pPr>
-      <w:rPr>
-        <w:rFonts w:ascii="Courier New" w:hAnsi="Courier New" w:cs="Courier New" w:hint="default"/>
-      </w:rPr>
-    </w:lvl>
-    <w:lvl w:ilvl="5" w:tplc="04090005" w:tentative="1">
-      <w:start w:val="1"/>
-      <w:numFmt w:val="bullet"/>
-      <w:lvlText w:val=""/>
-      <w:lvlJc w:val="left"/>
-      <w:pPr>
-        <w:ind w:left="4605" w:hanging="360"/>
-      </w:pPr>
-      <w:rPr>
-        <w:rFonts w:ascii="Wingdings" w:hAnsi="Wingdings" w:hint="default"/>
-      </w:rPr>
-    </w:lvl>
-    <w:lvl w:ilvl="6" w:tplc="04090001" w:tentative="1">
-      <w:start w:val="1"/>
-      <w:numFmt w:val="bullet"/>
-      <w:lvlText w:val=""/>
-      <w:lvlJc w:val="left"/>
-      <w:pPr>
-        <w:ind w:left="5325" w:hanging="360"/>
-      </w:pPr>
-      <w:rPr>
-        <w:rFonts w:ascii="Symbol" w:hAnsi="Symbol" w:hint="default"/>
-      </w:rPr>
-    </w:lvl>
-    <w:lvl w:ilvl="7" w:tplc="04090003" w:tentative="1">
-      <w:start w:val="1"/>
-      <w:numFmt w:val="bullet"/>
-      <w:lvlText w:val="o"/>
-      <w:lvlJc w:val="left"/>
-      <w:pPr>
-        <w:ind w:left="6045" w:hanging="360"/>
-      </w:pPr>
-      <w:rPr>
-        <w:rFonts w:ascii="Courier New" w:hAnsi="Courier New" w:cs="Courier New" w:hint="default"/>
-      </w:rPr>
-    </w:lvl>
-    <w:lvl w:ilvl="8" w:tplc="04090005" w:tentative="1">
-      <w:start w:val="1"/>
-      <w:numFmt w:val="bullet"/>
-      <w:lvlText w:val=""/>
-      <w:lvlJc w:val="left"/>
-      <w:pPr>
         <w:ind w:left="6765" w:hanging="360"/>
       </w:pPr>
       <w:rPr>
@@ -4529,15 +6479,18 @@
     <w:abstractNumId w:val="0"/>
   </w:num>
   <w:num w:numId="2">
-    <w:abstractNumId w:val="3"/>
+    <w:abstractNumId w:val="4"/>
   </w:num>
   <w:num w:numId="3">
     <w:abstractNumId w:val="1"/>
   </w:num>
   <w:num w:numId="4">
-    <w:abstractNumId w:val="4"/>
+    <w:abstractNumId w:val="5"/>
   </w:num>
   <w:num w:numId="5">
+    <w:abstractNumId w:val="3"/>
+  </w:num>
+  <w:num w:numId="6">
     <w:abstractNumId w:val="2"/>
   </w:num>
 </w:numbering>

</xml_diff>

<commit_message>
24.03 Doc - Cap 1.2
Tema, Problema Rezolvata
</commit_message>
<xml_diff>
--- a/Documentatie/Lucrare de Dizertatie - Tarce Paul.docx
+++ b/Documentatie/Lucrare de Dizertatie - Tarce Paul.docx
@@ -114,7 +114,7 @@
                     <a:blip r:embed="rId8" cstate="print">
                       <a:extLst>
                         <a:ext uri="{28A0092B-C50C-407E-A947-70E740481C1C}">
-                          <a14:useLocalDpi xmlns:arto="http://schemas.microsoft.com/office/word/2006/arto" xmlns="" xmlns:wpc="http://schemas.microsoft.com/office/word/2010/wordprocessingCanvas" xmlns:mc="http://schemas.openxmlformats.org/markup-compatibility/2006" xmlns:o="urn:schemas-microsoft-com:office:office" xmlns:v="urn:schemas-microsoft-com:vml" xmlns:wp14="http://schemas.microsoft.com/office/word/2010/wordprocessingDrawing" xmlns:w10="urn:schemas-microsoft-com:office:word" xmlns:w="http://schemas.openxmlformats.org/wordprocessingml/2006/main" xmlns:w14="http://schemas.microsoft.com/office/word/2010/wordml" xmlns:w15="http://schemas.microsoft.com/office/word/2012/wordml" xmlns:wpg="http://schemas.microsoft.com/office/word/2010/wordprocessingGroup" xmlns:wpi="http://schemas.microsoft.com/office/word/2010/wordprocessingInk" xmlns:wps="http://schemas.microsoft.com/office/word/2010/wordprocessingShape" xmlns:a14="http://schemas.microsoft.com/office/drawing/2010/main" val="0"/>
+                          <a14:useLocalDpi xmlns:a14="http://schemas.microsoft.com/office/drawing/2010/main" xmlns:wps="http://schemas.microsoft.com/office/word/2010/wordprocessingShape" xmlns:wpi="http://schemas.microsoft.com/office/word/2010/wordprocessingInk" xmlns:wpg="http://schemas.microsoft.com/office/word/2010/wordprocessingGroup" xmlns:w15="http://schemas.microsoft.com/office/word/2012/wordml" xmlns:w14="http://schemas.microsoft.com/office/word/2010/wordml" xmlns:w="http://schemas.openxmlformats.org/wordprocessingml/2006/main" xmlns:w10="urn:schemas-microsoft-com:office:word" xmlns:wp14="http://schemas.microsoft.com/office/word/2010/wordprocessingDrawing" xmlns:v="urn:schemas-microsoft-com:vml" xmlns:o="urn:schemas-microsoft-com:office:office" xmlns:mc="http://schemas.openxmlformats.org/markup-compatibility/2006" xmlns:wpc="http://schemas.microsoft.com/office/word/2010/wordprocessingCanvas" xmlns="" xmlns:arto="http://schemas.microsoft.com/office/word/2006/arto" val="0"/>
                         </a:ext>
                       </a:extLst>
                     </a:blip>
@@ -805,7 +805,7 @@
           <w:r>
             <w:fldChar w:fldCharType="separate"/>
           </w:r>
-          <w:hyperlink w:anchor="_Toc35807878" w:history="1">
+          <w:hyperlink w:anchor="_Toc35992812" w:history="1">
             <w:r>
               <w:rPr>
                 <w:rStyle w:val="Hyperlink"/>
@@ -833,7 +833,7 @@
                 <w:noProof/>
                 <w:webHidden/>
               </w:rPr>
-              <w:instrText xml:space="preserve"> PAGEREF _Toc35807878 \h </w:instrText>
+              <w:instrText xml:space="preserve"> PAGEREF _Toc35992812 \h </w:instrText>
             </w:r>
             <w:r>
               <w:rPr>
@@ -876,7 +876,7 @@
               <w:noProof/>
             </w:rPr>
           </w:pPr>
-          <w:hyperlink w:anchor="_Toc35807879" w:history="1">
+          <w:hyperlink w:anchor="_Toc35992813" w:history="1">
             <w:r>
               <w:rPr>
                 <w:rStyle w:val="Hyperlink"/>
@@ -898,7 +898,7 @@
                 <w:noProof/>
                 <w:lang w:val="ro-RO"/>
               </w:rPr>
-              <w:t>Motivatie și context</w:t>
+              <w:t>Motivatie și context actual</w:t>
             </w:r>
             <w:r>
               <w:rPr>
@@ -919,7 +919,7 @@
                 <w:noProof/>
                 <w:webHidden/>
               </w:rPr>
-              <w:instrText xml:space="preserve"> PAGEREF _Toc35807879 \h </w:instrText>
+              <w:instrText xml:space="preserve"> PAGEREF _Toc35992813 \h </w:instrText>
             </w:r>
             <w:r>
               <w:rPr>
@@ -962,7 +962,7 @@
               <w:noProof/>
             </w:rPr>
           </w:pPr>
-          <w:hyperlink w:anchor="_Toc35807880" w:history="1">
+          <w:hyperlink w:anchor="_Toc35992814" w:history="1">
             <w:r>
               <w:rPr>
                 <w:rStyle w:val="Hyperlink"/>
@@ -1005,7 +1005,7 @@
                 <w:noProof/>
                 <w:webHidden/>
               </w:rPr>
-              <w:instrText xml:space="preserve"> PAGEREF _Toc35807880 \h </w:instrText>
+              <w:instrText xml:space="preserve"> PAGEREF _Toc35992814 \h </w:instrText>
             </w:r>
             <w:r>
               <w:rPr>
@@ -1025,7 +1025,7 @@
                 <w:noProof/>
                 <w:webHidden/>
               </w:rPr>
-              <w:t>4</w:t>
+              <w:t>5</w:t>
             </w:r>
             <w:r>
               <w:rPr>
@@ -1048,7 +1048,7 @@
               <w:noProof/>
             </w:rPr>
           </w:pPr>
-          <w:hyperlink w:anchor="_Toc35807881" w:history="1">
+          <w:hyperlink w:anchor="_Toc35992815" w:history="1">
             <w:r>
               <w:rPr>
                 <w:rStyle w:val="Hyperlink"/>
@@ -1091,7 +1091,7 @@
                 <w:noProof/>
                 <w:webHidden/>
               </w:rPr>
-              <w:instrText xml:space="preserve"> PAGEREF _Toc35807881 \h </w:instrText>
+              <w:instrText xml:space="preserve"> PAGEREF _Toc35992815 \h </w:instrText>
             </w:r>
             <w:r>
               <w:rPr>
@@ -1111,7 +1111,7 @@
                 <w:noProof/>
                 <w:webHidden/>
               </w:rPr>
-              <w:t>5</w:t>
+              <w:t>8</w:t>
             </w:r>
             <w:r>
               <w:rPr>
@@ -1133,7 +1133,7 @@
               <w:noProof/>
             </w:rPr>
           </w:pPr>
-          <w:hyperlink w:anchor="_Toc35807882" w:history="1">
+          <w:hyperlink w:anchor="_Toc35992816" w:history="1">
             <w:r>
               <w:rPr>
                 <w:rStyle w:val="Hyperlink"/>
@@ -1161,7 +1161,7 @@
                 <w:noProof/>
                 <w:webHidden/>
               </w:rPr>
-              <w:instrText xml:space="preserve"> PAGEREF _Toc35807882 \h </w:instrText>
+              <w:instrText xml:space="preserve"> PAGEREF _Toc35992816 \h </w:instrText>
             </w:r>
             <w:r>
               <w:rPr>
@@ -1181,7 +1181,7 @@
                 <w:noProof/>
                 <w:webHidden/>
               </w:rPr>
-              <w:t>5</w:t>
+              <w:t>9</w:t>
             </w:r>
             <w:r>
               <w:rPr>
@@ -1203,7 +1203,7 @@
               <w:noProof/>
             </w:rPr>
           </w:pPr>
-          <w:hyperlink w:anchor="_Toc35807883" w:history="1">
+          <w:hyperlink w:anchor="_Toc35992817" w:history="1">
             <w:r>
               <w:rPr>
                 <w:rStyle w:val="Hyperlink"/>
@@ -1232,7 +1232,7 @@
                 <w:noProof/>
                 <w:webHidden/>
               </w:rPr>
-              <w:instrText xml:space="preserve"> PAGEREF _Toc35807883 \h </w:instrText>
+              <w:instrText xml:space="preserve"> PAGEREF _Toc35992817 \h </w:instrText>
             </w:r>
             <w:r>
               <w:rPr>
@@ -1252,7 +1252,7 @@
                 <w:noProof/>
                 <w:webHidden/>
               </w:rPr>
-              <w:t>6</w:t>
+              <w:t>10</w:t>
             </w:r>
             <w:r>
               <w:rPr>
@@ -1274,7 +1274,7 @@
               <w:noProof/>
             </w:rPr>
           </w:pPr>
-          <w:hyperlink w:anchor="_Toc35807884" w:history="1">
+          <w:hyperlink w:anchor="_Toc35992818" w:history="1">
             <w:r>
               <w:rPr>
                 <w:rStyle w:val="Hyperlink"/>
@@ -1302,7 +1302,7 @@
                 <w:noProof/>
                 <w:webHidden/>
               </w:rPr>
-              <w:instrText xml:space="preserve"> PAGEREF _Toc35807884 \h </w:instrText>
+              <w:instrText xml:space="preserve"> PAGEREF _Toc35992818 \h </w:instrText>
             </w:r>
             <w:r>
               <w:rPr>
@@ -1322,7 +1322,7 @@
                 <w:noProof/>
                 <w:webHidden/>
               </w:rPr>
-              <w:t>7</w:t>
+              <w:t>11</w:t>
             </w:r>
             <w:r>
               <w:rPr>
@@ -1668,7 +1668,7 @@
           <w:lang w:val="ro-RO"/>
         </w:rPr>
       </w:pPr>
-      <w:bookmarkStart w:id="0" w:name="_Toc35807878"/>
+      <w:bookmarkStart w:id="0" w:name="_Toc35992812"/>
       <w:r>
         <w:rPr>
           <w:sz w:val="36"/>
@@ -1711,7 +1711,7 @@
         </w:rPr>
         <w:t xml:space="preserve"> </w:t>
       </w:r>
-      <w:bookmarkStart w:id="1" w:name="_Toc35807879"/>
+      <w:bookmarkStart w:id="1" w:name="_Toc35992813"/>
       <w:r>
         <w:rPr>
           <w:sz w:val="32"/>
@@ -1736,7 +1736,6 @@
         </w:rPr>
         <w:t>ontext</w:t>
       </w:r>
-      <w:bookmarkEnd w:id="1"/>
       <w:r>
         <w:rPr>
           <w:sz w:val="32"/>
@@ -1745,6 +1744,7 @@
         </w:rPr>
         <w:t xml:space="preserve"> actual</w:t>
       </w:r>
+      <w:bookmarkEnd w:id="1"/>
     </w:p>
     <w:p>
       <w:pPr>
@@ -2861,7 +2861,7 @@
         </w:rPr>
         <w:t xml:space="preserve"> </w:t>
       </w:r>
-      <w:bookmarkStart w:id="3" w:name="_Toc35807880"/>
+      <w:bookmarkStart w:id="3" w:name="_Toc35992814"/>
       <w:r>
         <w:rPr>
           <w:sz w:val="32"/>
@@ -2942,7 +2942,29 @@
           <w:szCs w:val="24"/>
           <w:lang w:val="ro-RO"/>
         </w:rPr>
-        <w:t>Obietive. Problema rezolvată</w:t>
+        <w:t>Obie</w:t>
+      </w:r>
+      <w:r>
+        <w:rPr>
+          <w:rFonts w:ascii="Times New Roman" w:eastAsia="Times New Roman" w:hAnsi="Times New Roman" w:cs="Times New Roman"/>
+          <w:b/>
+          <w:color w:val="000000"/>
+          <w:sz w:val="24"/>
+          <w:szCs w:val="24"/>
+          <w:lang w:val="ro-RO"/>
+        </w:rPr>
+        <w:t>c</w:t>
+      </w:r>
+      <w:r>
+        <w:rPr>
+          <w:rFonts w:ascii="Times New Roman" w:eastAsia="Times New Roman" w:hAnsi="Times New Roman" w:cs="Times New Roman"/>
+          <w:b/>
+          <w:color w:val="000000"/>
+          <w:sz w:val="24"/>
+          <w:szCs w:val="24"/>
+          <w:lang w:val="ro-RO"/>
+        </w:rPr>
+        <w:t>tive. Problema rezolvată</w:t>
       </w:r>
     </w:p>
     <w:p>
@@ -3019,6 +3041,95 @@
         </w:rPr>
         <w:t xml:space="preserve"> prin care utilizatorul are acces la date sau este notificat.</w:t>
       </w:r>
+      <w:r>
+        <w:rPr>
+          <w:rFonts w:ascii="Times New Roman" w:eastAsia="Times New Roman" w:hAnsi="Times New Roman" w:cs="Times New Roman"/>
+          <w:color w:val="000000"/>
+          <w:sz w:val="24"/>
+          <w:szCs w:val="24"/>
+          <w:lang w:val="ro-RO"/>
+        </w:rPr>
+        <w:t xml:space="preserve"> </w:t>
+      </w:r>
+      <w:r>
+        <w:rPr>
+          <w:rFonts w:ascii="Times New Roman" w:eastAsia="Times New Roman" w:hAnsi="Times New Roman" w:cs="Times New Roman"/>
+          <w:color w:val="000000"/>
+          <w:sz w:val="24"/>
+          <w:szCs w:val="24"/>
+          <w:lang w:val="ro-RO"/>
+        </w:rPr>
+        <w:t xml:space="preserve">În </w:t>
+      </w:r>
+      <w:r>
+        <w:rPr>
+          <w:rFonts w:ascii="Times New Roman" w:eastAsia="Times New Roman" w:hAnsi="Times New Roman" w:cs="Times New Roman"/>
+          <w:color w:val="000000"/>
+          <w:sz w:val="24"/>
+          <w:szCs w:val="24"/>
+        </w:rPr>
+        <w:t>[3] se arat</w:t>
+      </w:r>
+      <w:r>
+        <w:rPr>
+          <w:rFonts w:ascii="Times New Roman" w:eastAsia="Times New Roman" w:hAnsi="Times New Roman" w:cs="Times New Roman"/>
+          <w:color w:val="000000"/>
+          <w:sz w:val="24"/>
+          <w:szCs w:val="24"/>
+          <w:lang w:val="ro-RO"/>
+        </w:rPr>
+        <w:t>ă că g</w:t>
+      </w:r>
+      <w:r>
+        <w:rPr>
+          <w:rFonts w:ascii="Times New Roman" w:eastAsia="Times New Roman" w:hAnsi="Times New Roman" w:cs="Times New Roman"/>
+          <w:color w:val="000000"/>
+          <w:sz w:val="24"/>
+          <w:szCs w:val="24"/>
+          <w:lang w:val="ro-RO"/>
+        </w:rPr>
+        <w:t xml:space="preserve">rija crescută pentru </w:t>
+      </w:r>
+      <w:r>
+        <w:rPr>
+          <w:rFonts w:ascii="Times New Roman" w:eastAsia="Times New Roman" w:hAnsi="Times New Roman" w:cs="Times New Roman"/>
+          <w:color w:val="000000"/>
+          <w:sz w:val="24"/>
+          <w:szCs w:val="24"/>
+          <w:lang w:val="ro-RO"/>
+        </w:rPr>
+        <w:lastRenderedPageBreak/>
+        <w:t xml:space="preserve">calitatea aerului de interior a accelerat dezvoltarea </w:t>
+      </w:r>
+      <w:r>
+        <w:rPr>
+          <w:rFonts w:ascii="Times New Roman" w:eastAsia="Times New Roman" w:hAnsi="Times New Roman" w:cs="Times New Roman"/>
+          <w:color w:val="000000"/>
+          <w:sz w:val="24"/>
+          <w:szCs w:val="24"/>
+          <w:lang w:val="ro-RO"/>
+        </w:rPr>
+        <w:t>unor dispozitive mici, ieftine de monitorizare a calității. Dar aceste dispozitive IoT prezintă valoarea numerică a poluanților și este dificil pentru utilizatorii fără cunoștiințe în domeniu să calculeze cât de poluat e aerul.</w:t>
+      </w:r>
+      <w:r>
+        <w:rPr>
+          <w:rFonts w:ascii="Times New Roman" w:eastAsia="Times New Roman" w:hAnsi="Times New Roman" w:cs="Times New Roman"/>
+          <w:color w:val="000000"/>
+          <w:sz w:val="24"/>
+          <w:szCs w:val="24"/>
+        </w:rPr>
+        <w:t>[3]</w:t>
+      </w:r>
+      <w:r>
+        <w:rPr>
+          <w:rFonts w:ascii="Times New Roman" w:eastAsia="Times New Roman" w:hAnsi="Times New Roman" w:cs="Times New Roman"/>
+          <w:color w:val="000000"/>
+          <w:sz w:val="24"/>
+          <w:szCs w:val="24"/>
+          <w:lang w:val="ro-RO"/>
+        </w:rPr>
+        <w:t xml:space="preserve"> Deci este important ca aceste date venite de la senzori să fie interpretate, conform unor date exacte despre poluanți și apoi calculat Indicele de Calitate a Aerului. Interfața este una accesibilă majorității utilizatorilor din ziua de azi, și anume un smartphone Android.</w:t>
+      </w:r>
     </w:p>
     <w:p>
       <w:pPr>
@@ -3043,7 +3154,6 @@
           <w:szCs w:val="24"/>
           <w:lang w:val="ro-RO"/>
         </w:rPr>
-        <w:lastRenderedPageBreak/>
         <w:t>Utilizare mobile la scară largă</w:t>
       </w:r>
     </w:p>
@@ -3125,6 +3235,219 @@
     <w:p>
       <w:pPr>
         <w:spacing w:after="120" w:line="360" w:lineRule="auto"/>
+        <w:ind w:firstLine="645"/>
+        <w:jc w:val="both"/>
+        <w:rPr>
+          <w:rFonts w:ascii="Times New Roman" w:eastAsia="Times New Roman" w:hAnsi="Times New Roman" w:cs="Times New Roman"/>
+          <w:color w:val="000000"/>
+          <w:sz w:val="24"/>
+          <w:szCs w:val="24"/>
+          <w:lang w:val="ro-RO"/>
+        </w:rPr>
+      </w:pPr>
+      <w:r>
+        <w:rPr>
+          <w:rFonts w:ascii="Times New Roman" w:eastAsia="Times New Roman" w:hAnsi="Times New Roman" w:cs="Times New Roman"/>
+          <w:color w:val="000000"/>
+          <w:sz w:val="24"/>
+          <w:szCs w:val="24"/>
+        </w:rPr>
+        <w:t>Dispozitivele mobile personale au o r</w:t>
+      </w:r>
+      <w:r>
+        <w:rPr>
+          <w:rFonts w:ascii="Times New Roman" w:eastAsia="Times New Roman" w:hAnsi="Times New Roman" w:cs="Times New Roman"/>
+          <w:color w:val="000000"/>
+          <w:sz w:val="24"/>
+          <w:szCs w:val="24"/>
+          <w:lang w:val="ro-RO"/>
+        </w:rPr>
+        <w:t xml:space="preserve">ăspândire largă, globală, și oamenii petrec ore întregi folosind </w:t>
+      </w:r>
+      <w:r>
+        <w:rPr>
+          <w:rFonts w:ascii="Times New Roman" w:eastAsia="Times New Roman" w:hAnsi="Times New Roman" w:cs="Times New Roman"/>
+          <w:color w:val="000000"/>
+          <w:sz w:val="24"/>
+          <w:szCs w:val="24"/>
+          <w:lang w:val="ro-RO"/>
+        </w:rPr>
+        <w:t>smartphone-uri și tablete în fiecare zi. Studiul acestei relații între oameni și dispozitive mobile și analiza caracteristicilor interacțiunilor utilizatorului cu dispozitivul poate să aducă beneficii în multe zone de cercetare. Ca și exemple avem aplicații de predicție a traficului, de monitorizare a calității aerului, aplicații folosite în educație sau în îngrijirea sănătății. În ciuda numă</w:t>
+      </w:r>
+      <w:r>
+        <w:rPr>
+          <w:rFonts w:ascii="Times New Roman" w:eastAsia="Times New Roman" w:hAnsi="Times New Roman" w:cs="Times New Roman"/>
+          <w:color w:val="000000"/>
+          <w:sz w:val="24"/>
+          <w:szCs w:val="24"/>
+          <w:lang w:val="ro-RO"/>
+        </w:rPr>
+        <w:t>rului mare de dispozitive, există puține studii despre modul lor de utilizare la scară largă și despre impactul lor în societate.</w:t>
+      </w:r>
+      <w:r>
+        <w:rPr>
+          <w:rFonts w:ascii="Times New Roman" w:eastAsia="Times New Roman" w:hAnsi="Times New Roman" w:cs="Times New Roman"/>
+          <w:color w:val="000000"/>
+          <w:sz w:val="24"/>
+          <w:szCs w:val="24"/>
+        </w:rPr>
+        <w:t>[11] Smartphone-urile din ziua de azi sunt echipate cu capabilități din ce în ce mai avansate și complexe precum: navigație, camere foto de rezoluție și claritate mare, redare audio video, internet GSM și Wi-Fi de mare viteză, cititoare de amprente, recunoaștere facială și multe altele. Primele smartphone-uri au apărut pe piață încă din 1993 și erau destinate în mare parte pentru corporații în scopuri de muncă sau afaceri. Apoi a urmat perioada iPhone, care în 2007 a introdus pentru prima dată pe piață un smartphone pentru publicul larg</w:t>
+      </w:r>
+      <w:r>
+        <w:rPr>
+          <w:rFonts w:ascii="Times New Roman" w:eastAsia="Times New Roman" w:hAnsi="Times New Roman" w:cs="Times New Roman"/>
+          <w:color w:val="000000"/>
+          <w:sz w:val="24"/>
+          <w:szCs w:val="24"/>
+        </w:rPr>
+        <w:t xml:space="preserve"> cu sistemul de operare iOS.</w:t>
+      </w:r>
+      <w:r>
+        <w:rPr>
+          <w:rFonts w:ascii="Times New Roman" w:eastAsia="Times New Roman" w:hAnsi="Times New Roman" w:cs="Times New Roman"/>
+          <w:color w:val="000000"/>
+          <w:sz w:val="24"/>
+          <w:szCs w:val="24"/>
+        </w:rPr>
+        <w:t xml:space="preserve"> La sfârșitul lui 2007, Google a apărut pe piață cu sistemul de operare Android. La început au fost adăugate facilități precum email, audio/video, </w:t>
+      </w:r>
+      <w:r>
+        <w:rPr>
+          <w:rFonts w:ascii="Times New Roman" w:eastAsia="Times New Roman" w:hAnsi="Times New Roman" w:cs="Times New Roman"/>
+          <w:color w:val="000000"/>
+          <w:sz w:val="24"/>
+          <w:szCs w:val="24"/>
+        </w:rPr>
+        <w:lastRenderedPageBreak/>
+        <w:t xml:space="preserve">acces internet, chat-uri. În ultimii ani </w:t>
+      </w:r>
+      <w:r>
+        <w:rPr>
+          <w:rFonts w:ascii="Times New Roman" w:eastAsia="Times New Roman" w:hAnsi="Times New Roman" w:cs="Times New Roman"/>
+          <w:color w:val="000000"/>
+          <w:sz w:val="24"/>
+          <w:szCs w:val="24"/>
+        </w:rPr>
+        <w:t>s-a diminuat diferența între utilizatorii bussines și utilizatorul de rând, de zi cu zi.</w:t>
+      </w:r>
+      <w:r>
+        <w:rPr>
+          <w:rFonts w:ascii="Times New Roman" w:eastAsia="Times New Roman" w:hAnsi="Times New Roman" w:cs="Times New Roman"/>
+          <w:color w:val="000000"/>
+          <w:sz w:val="24"/>
+          <w:szCs w:val="24"/>
+          <w:lang w:val="ro-RO"/>
+        </w:rPr>
+        <w:t>[13]</w:t>
+      </w:r>
+    </w:p>
+    <w:p>
+      <w:pPr>
+        <w:spacing w:after="120" w:line="360" w:lineRule="auto"/>
+        <w:ind w:firstLine="645"/>
+        <w:jc w:val="both"/>
+        <w:rPr>
+          <w:rFonts w:ascii="Times New Roman" w:eastAsia="Times New Roman" w:hAnsi="Times New Roman" w:cs="Times New Roman"/>
+          <w:color w:val="000000"/>
+          <w:sz w:val="24"/>
+          <w:szCs w:val="24"/>
+        </w:rPr>
+      </w:pPr>
+      <w:r>
+        <w:rPr>
+          <w:rFonts w:ascii="Times New Roman" w:eastAsia="Times New Roman" w:hAnsi="Times New Roman" w:cs="Times New Roman"/>
+          <w:color w:val="000000"/>
+          <w:sz w:val="24"/>
+          <w:szCs w:val="24"/>
+          <w:lang w:val="ro-RO"/>
+        </w:rPr>
+        <w:t xml:space="preserve">Android are marele merit de a fi adus oportunitatea tuturor producătorilor de telefoane mobile să producă dispozitive folosind </w:t>
+      </w:r>
+      <w:r>
+        <w:rPr>
+          <w:rFonts w:ascii="Times New Roman" w:eastAsia="Times New Roman" w:hAnsi="Times New Roman" w:cs="Times New Roman"/>
+          <w:color w:val="000000"/>
+          <w:sz w:val="24"/>
+          <w:szCs w:val="24"/>
+          <w:lang w:val="ro-RO"/>
+        </w:rPr>
+        <w:t>foarte buna tehnologie Android open source. Smartphone-urile au impactat o mare parte din domeniile vieți. Cele mai evidente influențe sunt în afaceri, educație, sănătate și viață socială. Impactul este și negativ ( oamenii își creează micro-culturile lor și dezvoltă comportament anti-social) dar și pozitiv( oamenii pot să rămână conectați tot timpul și accesul la o multitudine de infromații).</w:t>
+      </w:r>
+      <w:r>
+        <w:rPr>
+          <w:rFonts w:ascii="Times New Roman" w:eastAsia="Times New Roman" w:hAnsi="Times New Roman" w:cs="Times New Roman"/>
+          <w:color w:val="000000"/>
+          <w:sz w:val="24"/>
+          <w:szCs w:val="24"/>
+        </w:rPr>
+        <w:t>[13]</w:t>
+      </w:r>
+    </w:p>
+    <w:p>
+      <w:pPr>
+        <w:spacing w:after="120" w:line="360" w:lineRule="auto"/>
+        <w:ind w:firstLine="645"/>
+        <w:jc w:val="both"/>
+        <w:rPr>
+          <w:rFonts w:ascii="Times New Roman" w:eastAsia="Times New Roman" w:hAnsi="Times New Roman" w:cs="Times New Roman"/>
+          <w:b/>
+          <w:color w:val="000000"/>
+          <w:sz w:val="24"/>
+          <w:szCs w:val="24"/>
+        </w:rPr>
+      </w:pPr>
+      <w:r>
+        <w:rPr>
+          <w:rFonts w:ascii="Times New Roman" w:eastAsia="Times New Roman" w:hAnsi="Times New Roman" w:cs="Times New Roman"/>
+          <w:b/>
+          <w:color w:val="000000"/>
+          <w:sz w:val="24"/>
+          <w:szCs w:val="24"/>
+        </w:rPr>
+        <w:t xml:space="preserve">Integrare senzori </w:t>
+      </w:r>
+    </w:p>
+    <w:p>
+      <w:pPr>
+        <w:spacing w:after="120" w:line="360" w:lineRule="auto"/>
+        <w:ind w:firstLine="645"/>
+        <w:jc w:val="both"/>
+        <w:rPr>
+          <w:rFonts w:ascii="Times New Roman" w:eastAsia="Times New Roman" w:hAnsi="Times New Roman" w:cs="Times New Roman"/>
+          <w:b/>
+          <w:color w:val="000000"/>
+          <w:sz w:val="24"/>
+          <w:szCs w:val="24"/>
+        </w:rPr>
+      </w:pPr>
+      <w:r>
+        <w:rPr>
+          <w:rFonts w:ascii="Times New Roman" w:eastAsia="Times New Roman" w:hAnsi="Times New Roman" w:cs="Times New Roman"/>
+          <w:b/>
+          <w:color w:val="000000"/>
+          <w:sz w:val="24"/>
+          <w:szCs w:val="24"/>
+        </w:rPr>
+        <w:t xml:space="preserve">??? – la ce senzori se refera ? ai telefonului sau ai dispozitivului ? </w:t>
+      </w:r>
+    </w:p>
+    <w:p>
+      <w:pPr>
+        <w:spacing w:after="120" w:line="360" w:lineRule="auto"/>
+        <w:ind w:firstLine="645"/>
+        <w:jc w:val="both"/>
+        <w:rPr>
+          <w:rFonts w:ascii="Times New Roman" w:eastAsia="Times New Roman" w:hAnsi="Times New Roman" w:cs="Times New Roman"/>
+          <w:b/>
+          <w:color w:val="000000"/>
+          <w:sz w:val="24"/>
+          <w:szCs w:val="24"/>
+        </w:rPr>
+      </w:pPr>
+    </w:p>
+    <w:p>
+      <w:pPr>
+        <w:spacing w:after="120" w:line="360" w:lineRule="auto"/>
         <w:jc w:val="both"/>
         <w:rPr>
           <w:rFonts w:ascii="Times New Roman" w:eastAsia="Times New Roman" w:hAnsi="Times New Roman" w:cs="Times New Roman"/>
@@ -3238,41 +3561,23 @@
           <w:lang w:val="ro-RO"/>
         </w:rPr>
       </w:pPr>
-    </w:p>
-    <w:p>
-      <w:pPr>
+      <w:r>
+        <w:rPr>
+          <w:rFonts w:ascii="Times New Roman" w:eastAsia="Times New Roman" w:hAnsi="Times New Roman" w:cs="Times New Roman"/>
+          <w:b/>
+          <w:color w:val="000000"/>
+          <w:sz w:val="24"/>
+          <w:szCs w:val="24"/>
+          <w:lang w:val="ro-RO"/>
+        </w:rPr>
+        <w:t>Problema rezolvată. Soluție propusă.</w:t>
+      </w:r>
+    </w:p>
+    <w:p>
+      <w:pPr>
+        <w:pStyle w:val="ListParagraph"/>
         <w:spacing w:after="120" w:line="360" w:lineRule="auto"/>
-        <w:ind w:left="180" w:firstLine="465"/>
-        <w:jc w:val="both"/>
-        <w:rPr>
-          <w:rFonts w:ascii="Times New Roman" w:eastAsia="Times New Roman" w:hAnsi="Times New Roman" w:cs="Times New Roman"/>
-          <w:b/>
-          <w:color w:val="000000"/>
-          <w:sz w:val="24"/>
-          <w:szCs w:val="24"/>
-          <w:lang w:val="ro-RO"/>
-        </w:rPr>
-      </w:pPr>
-      <w:r>
-        <w:rPr>
-          <w:rFonts w:ascii="Times New Roman" w:eastAsia="Times New Roman" w:hAnsi="Times New Roman" w:cs="Times New Roman"/>
-          <w:b/>
-          <w:color w:val="000000"/>
-          <w:sz w:val="24"/>
-          <w:szCs w:val="24"/>
-          <w:lang w:val="ro-RO"/>
-        </w:rPr>
-        <w:t>Problema rezolvată. Soluție propusă.</w:t>
-      </w:r>
-    </w:p>
-    <w:p>
-      <w:pPr>
-        <w:pStyle w:val="ListParagraph"/>
-        <w:numPr>
-          <w:ilvl w:val="0"/>
-          <w:numId w:val="4"/>
-        </w:numPr>
-        <w:spacing w:after="120" w:line="360" w:lineRule="auto"/>
+        <w:ind w:left="1005"/>
         <w:jc w:val="both"/>
         <w:rPr>
           <w:rFonts w:ascii="Times New Roman" w:eastAsia="Times New Roman" w:hAnsi="Times New Roman" w:cs="Times New Roman"/>
@@ -3292,20 +3597,6 @@
         </w:rPr>
         <w:t>descriere non-tehnica a solutiei  - motivatia temei</w:t>
       </w:r>
-    </w:p>
-    <w:p>
-      <w:pPr>
-        <w:spacing w:after="120" w:line="360" w:lineRule="auto"/>
-        <w:ind w:left="180" w:firstLine="465"/>
-        <w:jc w:val="both"/>
-        <w:rPr>
-          <w:rFonts w:ascii="Times New Roman" w:eastAsia="Times New Roman" w:hAnsi="Times New Roman" w:cs="Times New Roman"/>
-          <w:color w:val="000000"/>
-          <w:sz w:val="24"/>
-          <w:szCs w:val="24"/>
-          <w:lang w:val="ro-RO"/>
-        </w:rPr>
-      </w:pPr>
     </w:p>
     <w:p>
       <w:pPr>
@@ -3384,6 +3675,40 @@
           <w:rFonts w:ascii="Times New Roman" w:eastAsia="Times New Roman" w:hAnsi="Times New Roman" w:cs="Times New Roman"/>
           <w:sz w:val="24"/>
           <w:szCs w:val="24"/>
+        </w:rPr>
+      </w:pPr>
+    </w:p>
+    <w:p>
+      <w:pPr>
+        <w:tabs>
+          <w:tab w:val="left" w:pos="1758"/>
+        </w:tabs>
+        <w:spacing w:after="120" w:line="360" w:lineRule="auto"/>
+        <w:ind w:left="180" w:firstLine="465"/>
+        <w:jc w:val="both"/>
+        <w:rPr>
+          <w:rFonts w:ascii="Times New Roman" w:eastAsia="Times New Roman" w:hAnsi="Times New Roman" w:cs="Times New Roman"/>
+          <w:color w:val="000000"/>
+          <w:sz w:val="24"/>
+          <w:szCs w:val="24"/>
+          <w:lang w:val="ro-RO"/>
+        </w:rPr>
+      </w:pPr>
+    </w:p>
+    <w:p>
+      <w:pPr>
+        <w:tabs>
+          <w:tab w:val="left" w:pos="1758"/>
+        </w:tabs>
+        <w:spacing w:after="120" w:line="360" w:lineRule="auto"/>
+        <w:ind w:left="180" w:firstLine="465"/>
+        <w:jc w:val="both"/>
+        <w:rPr>
+          <w:rFonts w:ascii="Times New Roman" w:eastAsia="Times New Roman" w:hAnsi="Times New Roman" w:cs="Times New Roman"/>
+          <w:color w:val="000000"/>
+          <w:sz w:val="24"/>
+          <w:szCs w:val="24"/>
+          <w:lang w:val="ro-RO"/>
         </w:rPr>
       </w:pPr>
     </w:p>
@@ -3419,7 +3744,16 @@
           <w:lang w:val="ro-RO"/>
         </w:rPr>
       </w:pPr>
-      <w:bookmarkStart w:id="4" w:name="_Toc35807881"/>
+      <w:r>
+        <w:rPr>
+          <w:sz w:val="32"/>
+          <w:szCs w:val="32"/>
+          <w:lang w:val="ro-RO"/>
+        </w:rPr>
+        <w:lastRenderedPageBreak/>
+        <w:t xml:space="preserve"> </w:t>
+      </w:r>
+      <w:bookmarkStart w:id="4" w:name="_Toc35992815"/>
       <w:r>
         <w:rPr>
           <w:sz w:val="32"/>
@@ -3466,6 +3800,346 @@
     </w:p>
     <w:p>
       <w:pPr>
+        <w:tabs>
+          <w:tab w:val="left" w:pos="1758"/>
+        </w:tabs>
+        <w:spacing w:after="120" w:line="360" w:lineRule="auto"/>
+        <w:ind w:left="180" w:firstLine="465"/>
+        <w:jc w:val="both"/>
+        <w:rPr>
+          <w:rFonts w:ascii="Times New Roman" w:eastAsia="Times New Roman" w:hAnsi="Times New Roman" w:cs="Times New Roman"/>
+          <w:color w:val="000000"/>
+          <w:sz w:val="24"/>
+          <w:szCs w:val="24"/>
+          <w:lang w:val="ro-RO"/>
+        </w:rPr>
+      </w:pPr>
+    </w:p>
+    <w:p>
+      <w:pPr>
+        <w:tabs>
+          <w:tab w:val="left" w:pos="1758"/>
+        </w:tabs>
+        <w:spacing w:after="120" w:line="360" w:lineRule="auto"/>
+        <w:ind w:left="180" w:firstLine="465"/>
+        <w:jc w:val="both"/>
+        <w:rPr>
+          <w:rFonts w:ascii="Times New Roman" w:eastAsia="Times New Roman" w:hAnsi="Times New Roman" w:cs="Times New Roman"/>
+          <w:color w:val="000000"/>
+          <w:sz w:val="24"/>
+          <w:szCs w:val="24"/>
+          <w:lang w:val="ro-RO"/>
+        </w:rPr>
+      </w:pPr>
+    </w:p>
+    <w:p>
+      <w:pPr>
+        <w:tabs>
+          <w:tab w:val="left" w:pos="1758"/>
+        </w:tabs>
+        <w:spacing w:after="120" w:line="360" w:lineRule="auto"/>
+        <w:ind w:left="180" w:firstLine="465"/>
+        <w:jc w:val="both"/>
+        <w:rPr>
+          <w:rFonts w:ascii="Times New Roman" w:eastAsia="Times New Roman" w:hAnsi="Times New Roman" w:cs="Times New Roman"/>
+          <w:color w:val="000000"/>
+          <w:sz w:val="24"/>
+          <w:szCs w:val="24"/>
+          <w:lang w:val="ro-RO"/>
+        </w:rPr>
+      </w:pPr>
+    </w:p>
+    <w:p>
+      <w:pPr>
+        <w:tabs>
+          <w:tab w:val="left" w:pos="1758"/>
+        </w:tabs>
+        <w:spacing w:after="120" w:line="360" w:lineRule="auto"/>
+        <w:ind w:left="180" w:firstLine="465"/>
+        <w:jc w:val="both"/>
+        <w:rPr>
+          <w:rFonts w:ascii="Times New Roman" w:eastAsia="Times New Roman" w:hAnsi="Times New Roman" w:cs="Times New Roman"/>
+          <w:color w:val="000000"/>
+          <w:sz w:val="24"/>
+          <w:szCs w:val="24"/>
+          <w:lang w:val="ro-RO"/>
+        </w:rPr>
+      </w:pPr>
+    </w:p>
+    <w:p>
+      <w:pPr>
+        <w:tabs>
+          <w:tab w:val="left" w:pos="1758"/>
+        </w:tabs>
+        <w:spacing w:after="120" w:line="360" w:lineRule="auto"/>
+        <w:ind w:left="180" w:firstLine="465"/>
+        <w:jc w:val="both"/>
+        <w:rPr>
+          <w:rFonts w:ascii="Times New Roman" w:eastAsia="Times New Roman" w:hAnsi="Times New Roman" w:cs="Times New Roman"/>
+          <w:color w:val="000000"/>
+          <w:sz w:val="24"/>
+          <w:szCs w:val="24"/>
+          <w:lang w:val="ro-RO"/>
+        </w:rPr>
+      </w:pPr>
+    </w:p>
+    <w:p>
+      <w:pPr>
+        <w:tabs>
+          <w:tab w:val="left" w:pos="1758"/>
+        </w:tabs>
+        <w:spacing w:after="120" w:line="360" w:lineRule="auto"/>
+        <w:ind w:left="180" w:firstLine="465"/>
+        <w:jc w:val="both"/>
+        <w:rPr>
+          <w:rFonts w:ascii="Times New Roman" w:eastAsia="Times New Roman" w:hAnsi="Times New Roman" w:cs="Times New Roman"/>
+          <w:color w:val="000000"/>
+          <w:sz w:val="24"/>
+          <w:szCs w:val="24"/>
+          <w:lang w:val="ro-RO"/>
+        </w:rPr>
+      </w:pPr>
+    </w:p>
+    <w:p>
+      <w:pPr>
+        <w:tabs>
+          <w:tab w:val="left" w:pos="1758"/>
+        </w:tabs>
+        <w:spacing w:after="120" w:line="360" w:lineRule="auto"/>
+        <w:ind w:left="180" w:firstLine="465"/>
+        <w:jc w:val="both"/>
+        <w:rPr>
+          <w:rFonts w:ascii="Times New Roman" w:eastAsia="Times New Roman" w:hAnsi="Times New Roman" w:cs="Times New Roman"/>
+          <w:color w:val="000000"/>
+          <w:sz w:val="24"/>
+          <w:szCs w:val="24"/>
+          <w:lang w:val="ro-RO"/>
+        </w:rPr>
+      </w:pPr>
+    </w:p>
+    <w:p>
+      <w:pPr>
+        <w:tabs>
+          <w:tab w:val="left" w:pos="1758"/>
+        </w:tabs>
+        <w:spacing w:after="120" w:line="360" w:lineRule="auto"/>
+        <w:ind w:left="180" w:firstLine="465"/>
+        <w:jc w:val="both"/>
+        <w:rPr>
+          <w:rFonts w:ascii="Times New Roman" w:eastAsia="Times New Roman" w:hAnsi="Times New Roman" w:cs="Times New Roman"/>
+          <w:color w:val="000000"/>
+          <w:sz w:val="24"/>
+          <w:szCs w:val="24"/>
+          <w:lang w:val="ro-RO"/>
+        </w:rPr>
+      </w:pPr>
+    </w:p>
+    <w:p>
+      <w:pPr>
+        <w:tabs>
+          <w:tab w:val="left" w:pos="1758"/>
+        </w:tabs>
+        <w:spacing w:after="120" w:line="360" w:lineRule="auto"/>
+        <w:ind w:left="180" w:firstLine="465"/>
+        <w:jc w:val="both"/>
+        <w:rPr>
+          <w:rFonts w:ascii="Times New Roman" w:eastAsia="Times New Roman" w:hAnsi="Times New Roman" w:cs="Times New Roman"/>
+          <w:color w:val="000000"/>
+          <w:sz w:val="24"/>
+          <w:szCs w:val="24"/>
+          <w:lang w:val="ro-RO"/>
+        </w:rPr>
+      </w:pPr>
+    </w:p>
+    <w:p>
+      <w:pPr>
+        <w:tabs>
+          <w:tab w:val="left" w:pos="1758"/>
+        </w:tabs>
+        <w:spacing w:after="120" w:line="360" w:lineRule="auto"/>
+        <w:ind w:left="180" w:firstLine="465"/>
+        <w:jc w:val="both"/>
+        <w:rPr>
+          <w:rFonts w:ascii="Times New Roman" w:eastAsia="Times New Roman" w:hAnsi="Times New Roman" w:cs="Times New Roman"/>
+          <w:color w:val="000000"/>
+          <w:sz w:val="24"/>
+          <w:szCs w:val="24"/>
+          <w:lang w:val="ro-RO"/>
+        </w:rPr>
+      </w:pPr>
+    </w:p>
+    <w:p>
+      <w:pPr>
+        <w:tabs>
+          <w:tab w:val="left" w:pos="1758"/>
+        </w:tabs>
+        <w:spacing w:after="120" w:line="360" w:lineRule="auto"/>
+        <w:ind w:left="180" w:firstLine="465"/>
+        <w:jc w:val="both"/>
+        <w:rPr>
+          <w:rFonts w:ascii="Times New Roman" w:eastAsia="Times New Roman" w:hAnsi="Times New Roman" w:cs="Times New Roman"/>
+          <w:color w:val="000000"/>
+          <w:sz w:val="24"/>
+          <w:szCs w:val="24"/>
+          <w:lang w:val="ro-RO"/>
+        </w:rPr>
+      </w:pPr>
+    </w:p>
+    <w:p>
+      <w:pPr>
+        <w:tabs>
+          <w:tab w:val="left" w:pos="1758"/>
+        </w:tabs>
+        <w:spacing w:after="120" w:line="360" w:lineRule="auto"/>
+        <w:ind w:left="180" w:firstLine="465"/>
+        <w:jc w:val="both"/>
+        <w:rPr>
+          <w:rFonts w:ascii="Times New Roman" w:eastAsia="Times New Roman" w:hAnsi="Times New Roman" w:cs="Times New Roman"/>
+          <w:color w:val="000000"/>
+          <w:sz w:val="24"/>
+          <w:szCs w:val="24"/>
+          <w:lang w:val="ro-RO"/>
+        </w:rPr>
+      </w:pPr>
+    </w:p>
+    <w:p>
+      <w:pPr>
+        <w:tabs>
+          <w:tab w:val="left" w:pos="1758"/>
+        </w:tabs>
+        <w:spacing w:after="120" w:line="360" w:lineRule="auto"/>
+        <w:ind w:left="180" w:firstLine="465"/>
+        <w:jc w:val="both"/>
+        <w:rPr>
+          <w:rFonts w:ascii="Times New Roman" w:eastAsia="Times New Roman" w:hAnsi="Times New Roman" w:cs="Times New Roman"/>
+          <w:color w:val="000000"/>
+          <w:sz w:val="24"/>
+          <w:szCs w:val="24"/>
+          <w:lang w:val="ro-RO"/>
+        </w:rPr>
+      </w:pPr>
+    </w:p>
+    <w:p>
+      <w:pPr>
+        <w:tabs>
+          <w:tab w:val="left" w:pos="1758"/>
+        </w:tabs>
+        <w:spacing w:after="120" w:line="360" w:lineRule="auto"/>
+        <w:ind w:left="180" w:firstLine="465"/>
+        <w:jc w:val="both"/>
+        <w:rPr>
+          <w:rFonts w:ascii="Times New Roman" w:eastAsia="Times New Roman" w:hAnsi="Times New Roman" w:cs="Times New Roman"/>
+          <w:color w:val="000000"/>
+          <w:sz w:val="24"/>
+          <w:szCs w:val="24"/>
+          <w:lang w:val="ro-RO"/>
+        </w:rPr>
+      </w:pPr>
+    </w:p>
+    <w:p>
+      <w:pPr>
+        <w:tabs>
+          <w:tab w:val="left" w:pos="1758"/>
+        </w:tabs>
+        <w:spacing w:after="120" w:line="360" w:lineRule="auto"/>
+        <w:ind w:left="180" w:firstLine="465"/>
+        <w:jc w:val="both"/>
+        <w:rPr>
+          <w:rFonts w:ascii="Times New Roman" w:eastAsia="Times New Roman" w:hAnsi="Times New Roman" w:cs="Times New Roman"/>
+          <w:color w:val="000000"/>
+          <w:sz w:val="24"/>
+          <w:szCs w:val="24"/>
+          <w:lang w:val="ro-RO"/>
+        </w:rPr>
+      </w:pPr>
+    </w:p>
+    <w:p>
+      <w:pPr>
+        <w:tabs>
+          <w:tab w:val="left" w:pos="1758"/>
+        </w:tabs>
+        <w:spacing w:after="120" w:line="360" w:lineRule="auto"/>
+        <w:ind w:left="180" w:firstLine="465"/>
+        <w:jc w:val="both"/>
+        <w:rPr>
+          <w:rFonts w:ascii="Times New Roman" w:eastAsia="Times New Roman" w:hAnsi="Times New Roman" w:cs="Times New Roman"/>
+          <w:color w:val="000000"/>
+          <w:sz w:val="24"/>
+          <w:szCs w:val="24"/>
+          <w:lang w:val="ro-RO"/>
+        </w:rPr>
+      </w:pPr>
+    </w:p>
+    <w:p>
+      <w:pPr>
+        <w:tabs>
+          <w:tab w:val="left" w:pos="1758"/>
+        </w:tabs>
+        <w:spacing w:after="120" w:line="360" w:lineRule="auto"/>
+        <w:ind w:left="180" w:firstLine="465"/>
+        <w:jc w:val="both"/>
+        <w:rPr>
+          <w:rFonts w:ascii="Times New Roman" w:eastAsia="Times New Roman" w:hAnsi="Times New Roman" w:cs="Times New Roman"/>
+          <w:color w:val="000000"/>
+          <w:sz w:val="24"/>
+          <w:szCs w:val="24"/>
+          <w:lang w:val="ro-RO"/>
+        </w:rPr>
+      </w:pPr>
+    </w:p>
+    <w:p>
+      <w:pPr>
+        <w:tabs>
+          <w:tab w:val="left" w:pos="1758"/>
+        </w:tabs>
+        <w:spacing w:after="120" w:line="360" w:lineRule="auto"/>
+        <w:ind w:left="180" w:firstLine="465"/>
+        <w:jc w:val="both"/>
+        <w:rPr>
+          <w:rFonts w:ascii="Times New Roman" w:eastAsia="Times New Roman" w:hAnsi="Times New Roman" w:cs="Times New Roman"/>
+          <w:color w:val="000000"/>
+          <w:sz w:val="24"/>
+          <w:szCs w:val="24"/>
+          <w:lang w:val="ro-RO"/>
+        </w:rPr>
+      </w:pPr>
+    </w:p>
+    <w:p>
+      <w:pPr>
+        <w:tabs>
+          <w:tab w:val="left" w:pos="1758"/>
+        </w:tabs>
+        <w:spacing w:after="120" w:line="360" w:lineRule="auto"/>
+        <w:ind w:left="180" w:firstLine="465"/>
+        <w:jc w:val="both"/>
+        <w:rPr>
+          <w:rFonts w:ascii="Times New Roman" w:eastAsia="Times New Roman" w:hAnsi="Times New Roman" w:cs="Times New Roman"/>
+          <w:color w:val="000000"/>
+          <w:sz w:val="24"/>
+          <w:szCs w:val="24"/>
+          <w:lang w:val="ro-RO"/>
+        </w:rPr>
+      </w:pPr>
+    </w:p>
+    <w:p>
+      <w:pPr>
+        <w:tabs>
+          <w:tab w:val="left" w:pos="1758"/>
+        </w:tabs>
+        <w:spacing w:after="120" w:line="360" w:lineRule="auto"/>
+        <w:ind w:left="180" w:firstLine="465"/>
+        <w:jc w:val="both"/>
+        <w:rPr>
+          <w:rFonts w:ascii="Times New Roman" w:eastAsia="Times New Roman" w:hAnsi="Times New Roman" w:cs="Times New Roman"/>
+          <w:color w:val="000000"/>
+          <w:sz w:val="24"/>
+          <w:szCs w:val="24"/>
+          <w:lang w:val="ro-RO"/>
+        </w:rPr>
+      </w:pPr>
+    </w:p>
+    <w:p>
+      <w:pPr>
         <w:pStyle w:val="Heading1"/>
         <w:spacing w:line="360" w:lineRule="auto"/>
         <w:jc w:val="center"/>
@@ -3475,7 +4149,7 @@
           <w:lang w:val="ro-RO"/>
         </w:rPr>
       </w:pPr>
-      <w:bookmarkStart w:id="5" w:name="_Toc35807882"/>
+      <w:bookmarkStart w:id="5" w:name="_Toc35992816"/>
       <w:r>
         <w:rPr>
           <w:sz w:val="36"/>
@@ -4341,7 +5015,7 @@
         </w:rPr>
       </w:pPr>
       <w:bookmarkStart w:id="6" w:name="_Toc517617477"/>
-      <w:bookmarkStart w:id="7" w:name="_Toc35807883"/>
+      <w:bookmarkStart w:id="7" w:name="_Toc35992817"/>
       <w:r>
         <w:rPr>
           <w:rFonts w:ascii="Times New Roman" w:hAnsi="Times New Roman" w:cs="Times New Roman"/>
@@ -4520,7 +5194,7 @@
         </w:rPr>
       </w:pPr>
       <w:bookmarkStart w:id="8" w:name="_Toc517617496"/>
-      <w:bookmarkStart w:id="9" w:name="_Toc35807884"/>
+      <w:bookmarkStart w:id="9" w:name="_Toc35992818"/>
       <w:r>
         <w:rPr>
           <w:sz w:val="36"/>
@@ -5303,16 +5977,6 @@
         </w:rPr>
         <w:t>Asian Journal of Atmospheric Environment, June 2015</w:t>
       </w:r>
-    </w:p>
-    <w:p>
-      <w:pPr>
-        <w:spacing w:after="120"/>
-        <w:rPr>
-          <w:rFonts w:ascii="Times New Roman" w:hAnsi="Times New Roman" w:cs="Times New Roman"/>
-          <w:sz w:val="24"/>
-          <w:szCs w:val="24"/>
-        </w:rPr>
-      </w:pPr>
     </w:p>
     <w:p>
       <w:pPr>
@@ -5374,15 +6038,65 @@
     <w:p>
       <w:pPr>
         <w:spacing w:after="120"/>
+      </w:pPr>
+      <w:r>
+        <w:t>[10]</w:t>
+      </w:r>
+      <w:r>
+        <w:t xml:space="preserve"> </w:t>
+      </w:r>
+      <w:hyperlink r:id="rId11" w:history="1">
+        <w:r>
+          <w:rPr>
+            <w:rStyle w:val="Hyperlink"/>
+          </w:rPr>
+          <w:t>https://www.statista.com/statistics/330695/number-of-smartphone-users-worldwide/</w:t>
+        </w:r>
+      </w:hyperlink>
+    </w:p>
+    <w:p>
+      <w:pPr>
+        <w:spacing w:after="120"/>
+      </w:pPr>
+      <w:r>
+        <w:t xml:space="preserve">[11] Daniel Hintze, Philipp Hintze, Rainard D. Findling, Rene Mayrhofer, </w:t>
+      </w:r>
+      <w:r>
+        <w:rPr>
+          <w:i/>
+        </w:rPr>
+        <w:t>A Large-Scale, Long-Term Analysis of Mobile Device Usage Characteristics</w:t>
+      </w:r>
+      <w:r>
+        <w:t>, ResearchGate, 2017</w:t>
+      </w:r>
+    </w:p>
+    <w:p>
+      <w:pPr>
+        <w:spacing w:after="120"/>
+      </w:pPr>
+      <w:r>
+        <w:t xml:space="preserve">[12]  Muhammad Sarwar, Tariq Rahim Soomro, </w:t>
+      </w:r>
+      <w:r>
+        <w:rPr>
+          <w:i/>
+        </w:rPr>
+        <w:t>Impact of Smartphone’s on Society</w:t>
+      </w:r>
+      <w:r>
+        <w:t>, European Journal of Scientific Research, 2013</w:t>
+      </w:r>
+    </w:p>
+    <w:p>
+      <w:pPr>
+        <w:spacing w:after="120"/>
         <w:rPr>
           <w:rFonts w:ascii="Times New Roman" w:hAnsi="Times New Roman" w:cs="Times New Roman"/>
           <w:sz w:val="24"/>
           <w:szCs w:val="24"/>
         </w:rPr>
       </w:pPr>
-      <w:r>
-        <w:t>[10]</w:t>
-      </w:r>
     </w:p>
     <w:p>
       <w:pPr>
@@ -5393,7 +6107,7 @@
           <w:szCs w:val="24"/>
         </w:rPr>
       </w:pPr>
-      <w:hyperlink r:id="rId11" w:history="1">
+      <w:hyperlink r:id="rId12" w:history="1">
         <w:r>
           <w:rPr>
             <w:rStyle w:val="Hyperlink"/>
@@ -5414,7 +6128,7 @@
           <w:szCs w:val="24"/>
         </w:rPr>
       </w:pPr>
-      <w:hyperlink r:id="rId12" w:history="1">
+      <w:hyperlink r:id="rId13" w:history="1">
         <w:r>
           <w:rPr>
             <w:rStyle w:val="Hyperlink"/>
@@ -5464,7 +6178,7 @@
         </w:rPr>
         <w:t xml:space="preserve">[10] </w:t>
       </w:r>
-      <w:hyperlink r:id="rId13" w:history="1">
+      <w:hyperlink r:id="rId14" w:history="1">
         <w:r>
           <w:rPr>
             <w:rStyle w:val="Hyperlink"/>
@@ -5500,7 +6214,7 @@
         </w:rPr>
         <w:t>Computation of the AQI requires an air pollutant concentration over a specified averaging period, obtained from an </w:t>
       </w:r>
-      <w:hyperlink r:id="rId14" w:anchor="air_quality_monitoring" w:tooltip="Environmental monitoring" w:history="1">
+      <w:hyperlink r:id="rId15" w:anchor="air_quality_monitoring" w:tooltip="Environmental monitoring" w:history="1">
         <w:r>
           <w:rPr>
             <w:rStyle w:val="Hyperlink"/>
@@ -5523,7 +6237,7 @@
         </w:rPr>
         <w:t> or </w:t>
       </w:r>
-      <w:hyperlink r:id="rId15" w:tooltip="Atmospheric dispersion modeling" w:history="1">
+      <w:hyperlink r:id="rId16" w:tooltip="Atmospheric dispersion modeling" w:history="1">
         <w:r>
           <w:rPr>
             <w:rStyle w:val="Hyperlink"/>
@@ -5546,7 +6260,7 @@
         </w:rPr>
         <w:t>. Taken together, concentration and time represent the </w:t>
       </w:r>
-      <w:hyperlink r:id="rId16" w:tooltip="Dose response" w:history="1">
+      <w:hyperlink r:id="rId17" w:tooltip="Dose response" w:history="1">
         <w:r>
           <w:rPr>
             <w:rStyle w:val="Hyperlink"/>
@@ -5569,7 +6283,7 @@
         </w:rPr>
         <w:t> of the air pollutant. Health effects corresponding to a given dose are established by epidemiological research.</w:t>
       </w:r>
-      <w:hyperlink r:id="rId17" w:anchor="cite_note-4" w:history="1">
+      <w:hyperlink r:id="rId18" w:anchor="cite_note-4" w:history="1">
         <w:r>
           <w:rPr>
             <w:rStyle w:val="Hyperlink"/>
@@ -5636,7 +6350,7 @@
         </w:rPr>
         <w:t>Most air contaminants do not have an associated AQI. Many countries monitor </w:t>
       </w:r>
-      <w:hyperlink r:id="rId18" w:tooltip="Ground-level ozone" w:history="1">
+      <w:hyperlink r:id="rId19" w:tooltip="Ground-level ozone" w:history="1">
         <w:r>
           <w:rPr>
             <w:rStyle w:val="Hyperlink"/>
@@ -5657,7 +6371,7 @@
         </w:rPr>
         <w:t>, </w:t>
       </w:r>
-      <w:hyperlink r:id="rId19" w:tooltip="Atmospheric particulate matter" w:history="1">
+      <w:hyperlink r:id="rId20" w:tooltip="Atmospheric particulate matter" w:history="1">
         <w:r>
           <w:rPr>
             <w:rStyle w:val="Hyperlink"/>
@@ -5678,7 +6392,7 @@
         </w:rPr>
         <w:t>, </w:t>
       </w:r>
-      <w:hyperlink r:id="rId20" w:tooltip="Sulfur dioxide" w:history="1">
+      <w:hyperlink r:id="rId21" w:tooltip="Sulfur dioxide" w:history="1">
         <w:r>
           <w:rPr>
             <w:rStyle w:val="Hyperlink"/>
@@ -5699,7 +6413,7 @@
         </w:rPr>
         <w:t>, </w:t>
       </w:r>
-      <w:hyperlink r:id="rId21" w:tooltip="Carbon monoxide" w:history="1">
+      <w:hyperlink r:id="rId22" w:tooltip="Carbon monoxide" w:history="1">
         <w:r>
           <w:rPr>
             <w:rStyle w:val="Hyperlink"/>
@@ -5720,7 +6434,7 @@
         </w:rPr>
         <w:t> and </w:t>
       </w:r>
-      <w:hyperlink r:id="rId22" w:tooltip="Nitrogen dioxide" w:history="1">
+      <w:hyperlink r:id="rId23" w:tooltip="Nitrogen dioxide" w:history="1">
         <w:r>
           <w:rPr>
             <w:rStyle w:val="Hyperlink"/>
@@ -5741,7 +6455,7 @@
         </w:rPr>
         <w:t>, and calculate air quality indices for these pollutants.</w:t>
       </w:r>
-      <w:hyperlink r:id="rId23" w:anchor="cite_note-aqi_basic-10" w:history="1">
+      <w:hyperlink r:id="rId24" w:anchor="cite_note-aqi_basic-10" w:history="1">
         <w:r>
           <w:rPr>
             <w:rStyle w:val="Hyperlink"/>
@@ -5776,7 +6490,7 @@
         </w:rPr>
         <w:t>The definition of the AQI in a particular nation reflects the discourse surrounding the development of national air quality standards in that nation.</w:t>
       </w:r>
-      <w:hyperlink r:id="rId24" w:anchor="cite_note-11" w:history="1">
+      <w:hyperlink r:id="rId25" w:anchor="cite_note-11" w:history="1">
         <w:r>
           <w:rPr>
             <w:rStyle w:val="Hyperlink"/>
@@ -5798,7 +6512,7 @@
         </w:rPr>
         <w:t> A website allowing government agencies anywhere in the world to submit their real-time air monitoring data for display using a common definition of the air quality index has recently become available.</w:t>
       </w:r>
-      <w:hyperlink r:id="rId25" w:anchor="cite_note-12" w:history="1">
+      <w:hyperlink r:id="rId26" w:anchor="cite_note-12" w:history="1">
         <w:r>
           <w:rPr>
             <w:rStyle w:val="Hyperlink"/>
@@ -5877,8 +6591,8 @@
       </w:pPr>
     </w:p>
     <w:sectPr>
-      <w:headerReference w:type="default" r:id="rId26"/>
-      <w:footerReference w:type="default" r:id="rId27"/>
+      <w:headerReference w:type="default" r:id="rId27"/>
+      <w:footerReference w:type="default" r:id="rId28"/>
       <w:pgSz w:w="12240" w:h="15840"/>
       <w:pgMar w:top="1440" w:right="1440" w:bottom="1440" w:left="1440" w:header="720" w:footer="720" w:gutter="0"/>
       <w:cols w:space="720"/>
@@ -5934,7 +6648,7 @@
             <w:rPr>
               <w:noProof/>
             </w:rPr>
-            <w:t>6</w:t>
+            <w:t>2</w:t>
           </w:r>
         </w:fldSimple>
       </w:p>
@@ -6001,14 +6715,15 @@
     <w:pPr>
       <w:pStyle w:val="Header"/>
     </w:pPr>
-    <w:fldSimple w:instr=" STYLEREF  &quot;Heading 1&quot;  \* MERGEFORMAT ">
-      <w:r>
-        <w:rPr>
-          <w:noProof/>
-        </w:rPr>
-        <w:t>Capitolul 1.Introducere</w:t>
-      </w:r>
-    </w:fldSimple>
+    <w:r>
+      <w:fldChar w:fldCharType="begin"/>
+    </w:r>
+    <w:r>
+      <w:instrText xml:space="preserve"> STYLEREF  "Heading 1"  \* MERGEFORMAT </w:instrText>
+    </w:r>
+    <w:r>
+      <w:fldChar w:fldCharType="end"/>
+    </w:r>
   </w:p>
 </w:hdr>
 </file>

</xml_diff>

<commit_message>
25.03 - Doc - 1.3, start cap 2
</commit_message>
<xml_diff>
--- a/Documentatie/Lucrare de Dizertatie - Tarce Paul.docx
+++ b/Documentatie/Lucrare de Dizertatie - Tarce Paul.docx
@@ -114,7 +114,7 @@
                     <a:blip r:embed="rId8" cstate="print">
                       <a:extLst>
                         <a:ext uri="{28A0092B-C50C-407E-A947-70E740481C1C}">
-                          <a14:useLocalDpi xmlns:a14="http://schemas.microsoft.com/office/drawing/2010/main" xmlns:wps="http://schemas.microsoft.com/office/word/2010/wordprocessingShape" xmlns:wpi="http://schemas.microsoft.com/office/word/2010/wordprocessingInk" xmlns:wpg="http://schemas.microsoft.com/office/word/2010/wordprocessingGroup" xmlns:w15="http://schemas.microsoft.com/office/word/2012/wordml" xmlns:w14="http://schemas.microsoft.com/office/word/2010/wordml" xmlns:w="http://schemas.openxmlformats.org/wordprocessingml/2006/main" xmlns:w10="urn:schemas-microsoft-com:office:word" xmlns:wp14="http://schemas.microsoft.com/office/word/2010/wordprocessingDrawing" xmlns:v="urn:schemas-microsoft-com:vml" xmlns:o="urn:schemas-microsoft-com:office:office" xmlns:mc="http://schemas.openxmlformats.org/markup-compatibility/2006" xmlns:wpc="http://schemas.microsoft.com/office/word/2010/wordprocessingCanvas" xmlns="" xmlns:arto="http://schemas.microsoft.com/office/word/2006/arto" val="0"/>
+                          <a14:useLocalDpi xmlns:arto="http://schemas.microsoft.com/office/word/2006/arto" xmlns="" xmlns:wpc="http://schemas.microsoft.com/office/word/2010/wordprocessingCanvas" xmlns:mc="http://schemas.openxmlformats.org/markup-compatibility/2006" xmlns:o="urn:schemas-microsoft-com:office:office" xmlns:v="urn:schemas-microsoft-com:vml" xmlns:wp14="http://schemas.microsoft.com/office/word/2010/wordprocessingDrawing" xmlns:w10="urn:schemas-microsoft-com:office:word" xmlns:w="http://schemas.openxmlformats.org/wordprocessingml/2006/main" xmlns:w14="http://schemas.microsoft.com/office/word/2010/wordml" xmlns:w15="http://schemas.microsoft.com/office/word/2012/wordml" xmlns:wpg="http://schemas.microsoft.com/office/word/2010/wordprocessingGroup" xmlns:wpi="http://schemas.microsoft.com/office/word/2010/wordprocessingInk" xmlns:wps="http://schemas.microsoft.com/office/word/2010/wordprocessingShape" xmlns:a14="http://schemas.microsoft.com/office/drawing/2010/main" val="0"/>
                         </a:ext>
                       </a:extLst>
                     </a:blip>
@@ -3009,17 +3009,67 @@
           <w:szCs w:val="24"/>
           <w:lang w:val="ro-RO"/>
         </w:rPr>
-        <w:t xml:space="preserve">) cu ajutorul unei aplicații mobile care este conectată la un dispozitiv extern cu senzori. Acest dispozitiv este portabil și are senzori care măsoară diferite substanțe poluante prezente în aer.  Prin acest proiect se doreste a obține o înțelegere mai bună a evoluției indicelui de calitate al aerului în timp, în diferite medii și condiții atmosferice. Tot odată, proiectul propune scenariul în care utilizatorul poate să aibă acces tot timpul la date despre calitatea aerului </w:t>
-      </w:r>
-      <w:r>
-        <w:rPr>
-          <w:rFonts w:ascii="Times New Roman" w:eastAsia="Times New Roman" w:hAnsi="Times New Roman" w:cs="Times New Roman"/>
-          <w:color w:val="000000"/>
-          <w:sz w:val="24"/>
-          <w:szCs w:val="24"/>
-          <w:lang w:val="ro-RO"/>
-        </w:rPr>
-        <w:t xml:space="preserve">exact în locul în care se află. În primul subcapitol s-a arătat că problema calității aerului respirat este una serioasă cu efecte secundare posibil fatale, de aceea prin această aplicație să il faca pe utilizator constient la orice oră de calitatea aerului chiar din proximitatea lui, datele acestea fiind mult mai exacte ca unele obtinute la nivel de localitate sau național. Aceste date din proximitate pot să varieze mult mai mult, în functie de circumstante( geam deschis sau închis în încăpere, oră de vârf în oraș, </w:t>
+        <w:t>). Soluția propusă constă în o</w:t>
+      </w:r>
+      <w:r>
+        <w:rPr>
+          <w:rFonts w:ascii="Times New Roman" w:eastAsia="Times New Roman" w:hAnsi="Times New Roman" w:cs="Times New Roman"/>
+          <w:color w:val="000000"/>
+          <w:sz w:val="24"/>
+          <w:szCs w:val="24"/>
+          <w:lang w:val="ro-RO"/>
+        </w:rPr>
+        <w:t xml:space="preserve"> </w:t>
+      </w:r>
+      <w:r>
+        <w:rPr>
+          <w:rFonts w:ascii="Times New Roman" w:eastAsia="Times New Roman" w:hAnsi="Times New Roman" w:cs="Times New Roman"/>
+          <w:color w:val="000000"/>
+          <w:sz w:val="24"/>
+          <w:szCs w:val="24"/>
+          <w:lang w:val="ro-RO"/>
+        </w:rPr>
+        <w:t>aplicație mobilă</w:t>
+      </w:r>
+      <w:r>
+        <w:rPr>
+          <w:rFonts w:ascii="Times New Roman" w:eastAsia="Times New Roman" w:hAnsi="Times New Roman" w:cs="Times New Roman"/>
+          <w:color w:val="000000"/>
+          <w:sz w:val="24"/>
+          <w:szCs w:val="24"/>
+          <w:lang w:val="ro-RO"/>
+        </w:rPr>
+        <w:t xml:space="preserve"> care este conectată la un dispozitiv extern cu senzori. Acest dispozitiv este portabil și are senzori care măsoară diferite substanțe poluante prezente în aer.  Prin acest proiect se doreste a obține o înțelegere mai bună a evoluției indicelui de calitate al aerului în timp, în diferite medii și condiții atmosferice. Tot odată, proiectul propune scenariul în care utilizatorul poate să aibă acces tot timpul la date despre calitatea aerului </w:t>
+      </w:r>
+      <w:r>
+        <w:rPr>
+          <w:rFonts w:ascii="Times New Roman" w:eastAsia="Times New Roman" w:hAnsi="Times New Roman" w:cs="Times New Roman"/>
+          <w:color w:val="000000"/>
+          <w:sz w:val="24"/>
+          <w:szCs w:val="24"/>
+          <w:lang w:val="ro-RO"/>
+        </w:rPr>
+        <w:t xml:space="preserve">exact în locul în care se află. În primul subcapitol s-a arătat că problema calității aerului respirat este una serioasă cu efecte secundare posibil fatale, de aceea </w:t>
+      </w:r>
+      <w:r>
+        <w:rPr>
+          <w:rFonts w:ascii="Times New Roman" w:eastAsia="Times New Roman" w:hAnsi="Times New Roman" w:cs="Times New Roman"/>
+          <w:color w:val="000000"/>
+          <w:sz w:val="24"/>
+          <w:szCs w:val="24"/>
+          <w:lang w:val="ro-RO"/>
+        </w:rPr>
+        <w:t>scopul acestei aplicații este să îl facă pe utilizator conș</w:t>
+      </w:r>
+      <w:r>
+        <w:rPr>
+          <w:rFonts w:ascii="Times New Roman" w:eastAsia="Times New Roman" w:hAnsi="Times New Roman" w:cs="Times New Roman"/>
+          <w:color w:val="000000"/>
+          <w:sz w:val="24"/>
+          <w:szCs w:val="24"/>
+          <w:lang w:val="ro-RO"/>
+        </w:rPr>
+        <w:t xml:space="preserve">tient la orice oră de calitatea aerului chiar din proximitatea lui, datele acestea fiind mult mai exacte ca unele obtinute la nivel de localitate sau național. Aceste date din proximitate pot să varieze mult mai mult, în functie de circumstante( geam deschis sau închis în încăpere, oră de vârf în oraș, </w:t>
       </w:r>
       <w:r>
         <w:rPr>
@@ -3088,7 +3138,7 @@
           <w:szCs w:val="24"/>
           <w:lang w:val="ro-RO"/>
         </w:rPr>
-        <w:t xml:space="preserve">rija crescută pentru </w:t>
+        <w:t xml:space="preserve">rija crescută </w:t>
       </w:r>
       <w:r>
         <w:rPr>
@@ -3099,7 +3149,7 @@
           <w:lang w:val="ro-RO"/>
         </w:rPr>
         <w:lastRenderedPageBreak/>
-        <w:t xml:space="preserve">calitatea aerului de interior a accelerat dezvoltarea </w:t>
+        <w:t xml:space="preserve">pentru calitatea aerului de interior a accelerat dezvoltarea </w:t>
       </w:r>
       <w:r>
         <w:rPr>
@@ -3371,7 +3421,37 @@
           <w:szCs w:val="24"/>
           <w:lang w:val="ro-RO"/>
         </w:rPr>
-        <w:t>foarte buna tehnologie Android open source. Smartphone-urile au impactat o mare parte din domeniile vieți. Cele mai evidente influențe sunt în afaceri, educație, sănătate și viață socială. Impactul este și negativ ( oamenii își creează micro-culturile lor și dezvoltă comportament anti-social) dar și pozitiv( oamenii pot să rămână conectați tot timpul și accesul la o multitudine de infromații).</w:t>
+        <w:t>foarte buna tehnologie Android open source. Smartphone-urile au impactat o mare parte din domeniile vieți. Cele mai evidente influențe sunt în afaceri, educație, sănătate și viață socială. Impactul</w:t>
+      </w:r>
+      <w:r>
+        <w:rPr>
+          <w:rFonts w:ascii="Times New Roman" w:eastAsia="Times New Roman" w:hAnsi="Times New Roman" w:cs="Times New Roman"/>
+          <w:color w:val="000000"/>
+          <w:sz w:val="24"/>
+          <w:szCs w:val="24"/>
+          <w:lang w:val="ro-RO"/>
+        </w:rPr>
+        <w:t xml:space="preserve"> utilizării dispozitivelor mobile</w:t>
+      </w:r>
+      <w:r>
+        <w:rPr>
+          <w:rFonts w:ascii="Times New Roman" w:eastAsia="Times New Roman" w:hAnsi="Times New Roman" w:cs="Times New Roman"/>
+          <w:color w:val="000000"/>
+          <w:sz w:val="24"/>
+          <w:szCs w:val="24"/>
+          <w:lang w:val="ro-RO"/>
+        </w:rPr>
+        <w:t xml:space="preserve"> este și negativ ( oamenii își creează micro-culturile lor și dezvoltă comportament anti-social) dar și pozitiv( oamenii pot să rămână conectați tot timpul și accesul la o multitudine de infromații).</w:t>
+      </w:r>
+      <w:r>
+        <w:rPr>
+          <w:rFonts w:ascii="Times New Roman" w:eastAsia="Times New Roman" w:hAnsi="Times New Roman" w:cs="Times New Roman"/>
+          <w:color w:val="000000"/>
+          <w:sz w:val="24"/>
+          <w:szCs w:val="24"/>
+          <w:lang w:val="ro-RO"/>
+        </w:rPr>
+        <w:t xml:space="preserve"> </w:t>
       </w:r>
       <w:r>
         <w:rPr>
@@ -3394,6 +3474,8 @@
           <w:color w:val="000000"/>
           <w:sz w:val="24"/>
           <w:szCs w:val="24"/>
+          <w:highlight w:val="yellow"/>
+          <w:u w:val="single"/>
         </w:rPr>
       </w:pPr>
       <w:r>
@@ -3403,6 +3485,8 @@
           <w:color w:val="000000"/>
           <w:sz w:val="24"/>
           <w:szCs w:val="24"/>
+          <w:highlight w:val="yellow"/>
+          <w:u w:val="single"/>
         </w:rPr>
         <w:t xml:space="preserve">Integrare senzori </w:t>
       </w:r>
@@ -3418,6 +3502,7 @@
           <w:color w:val="000000"/>
           <w:sz w:val="24"/>
           <w:szCs w:val="24"/>
+          <w:highlight w:val="yellow"/>
         </w:rPr>
       </w:pPr>
       <w:r>
@@ -3427,6 +3512,7 @@
           <w:color w:val="000000"/>
           <w:sz w:val="24"/>
           <w:szCs w:val="24"/>
+          <w:highlight w:val="yellow"/>
         </w:rPr>
         <w:t xml:space="preserve">??? – la ce senzori se refera ? ai telefonului sau ai dispozitivului ? </w:t>
       </w:r>
@@ -3434,7 +3520,6 @@
     <w:p>
       <w:pPr>
         <w:spacing w:after="120" w:line="360" w:lineRule="auto"/>
-        <w:ind w:firstLine="645"/>
         <w:jc w:val="both"/>
         <w:rPr>
           <w:rFonts w:ascii="Times New Roman" w:eastAsia="Times New Roman" w:hAnsi="Times New Roman" w:cs="Times New Roman"/>
@@ -3442,8 +3527,45 @@
           <w:color w:val="000000"/>
           <w:sz w:val="24"/>
           <w:szCs w:val="24"/>
-        </w:rPr>
-      </w:pPr>
+          <w:highlight w:val="yellow"/>
+          <w:lang w:val="ro-RO"/>
+        </w:rPr>
+      </w:pPr>
+      <w:r>
+        <w:rPr>
+          <w:rFonts w:ascii="Times New Roman" w:eastAsia="Times New Roman" w:hAnsi="Times New Roman" w:cs="Times New Roman"/>
+          <w:color w:val="000000"/>
+          <w:sz w:val="24"/>
+          <w:szCs w:val="24"/>
+          <w:highlight w:val="yellow"/>
+          <w:lang w:val="ro-RO"/>
+        </w:rPr>
+        <w:tab/>
+      </w:r>
+      <w:r>
+        <w:rPr>
+          <w:rFonts w:ascii="Times New Roman" w:eastAsia="Times New Roman" w:hAnsi="Times New Roman" w:cs="Times New Roman"/>
+          <w:b/>
+          <w:color w:val="000000"/>
+          <w:sz w:val="24"/>
+          <w:szCs w:val="24"/>
+          <w:highlight w:val="yellow"/>
+          <w:lang w:val="ro-RO"/>
+        </w:rPr>
+        <w:t>-???</w:t>
+      </w:r>
+      <w:r>
+        <w:rPr>
+          <w:rFonts w:ascii="Times New Roman" w:eastAsia="Times New Roman" w:hAnsi="Times New Roman" w:cs="Times New Roman"/>
+          <w:b/>
+          <w:color w:val="000000"/>
+          <w:sz w:val="24"/>
+          <w:szCs w:val="24"/>
+          <w:highlight w:val="yellow"/>
+          <w:lang w:val="ro-RO"/>
+        </w:rPr>
+        <w:t>Generalitati și statistici poluare</w:t>
+      </w:r>
     </w:p>
     <w:p>
       <w:pPr>
@@ -3455,19 +3577,10 @@
           <w:color w:val="000000"/>
           <w:sz w:val="24"/>
           <w:szCs w:val="24"/>
-          <w:lang w:val="ro-RO"/>
-        </w:rPr>
-      </w:pPr>
-      <w:r>
-        <w:rPr>
-          <w:rFonts w:ascii="Times New Roman" w:eastAsia="Times New Roman" w:hAnsi="Times New Roman" w:cs="Times New Roman"/>
-          <w:color w:val="000000"/>
-          <w:sz w:val="24"/>
-          <w:szCs w:val="24"/>
-          <w:lang w:val="ro-RO"/>
-        </w:rPr>
-        <w:tab/>
-      </w:r>
+          <w:highlight w:val="yellow"/>
+          <w:lang w:val="ro-RO"/>
+        </w:rPr>
+      </w:pPr>
       <w:r>
         <w:rPr>
           <w:rFonts w:ascii="Times New Roman" w:eastAsia="Times New Roman" w:hAnsi="Times New Roman" w:cs="Times New Roman"/>
@@ -3475,102 +3588,10 @@
           <w:color w:val="000000"/>
           <w:sz w:val="24"/>
           <w:szCs w:val="24"/>
-          <w:lang w:val="ro-RO"/>
-        </w:rPr>
-        <w:t>-???</w:t>
-      </w:r>
-      <w:r>
-        <w:rPr>
-          <w:rFonts w:ascii="Times New Roman" w:eastAsia="Times New Roman" w:hAnsi="Times New Roman" w:cs="Times New Roman"/>
-          <w:b/>
-          <w:color w:val="000000"/>
-          <w:sz w:val="24"/>
-          <w:szCs w:val="24"/>
-          <w:lang w:val="ro-RO"/>
-        </w:rPr>
-        <w:t>Generalitati și statistici poluare</w:t>
-      </w:r>
-    </w:p>
-    <w:p>
-      <w:pPr>
-        <w:spacing w:after="120" w:line="360" w:lineRule="auto"/>
-        <w:ind w:left="180" w:firstLine="465"/>
-        <w:jc w:val="both"/>
-        <w:rPr>
-          <w:rFonts w:ascii="Times New Roman" w:eastAsia="Times New Roman" w:hAnsi="Times New Roman" w:cs="Times New Roman"/>
-          <w:b/>
-          <w:color w:val="000000"/>
-          <w:sz w:val="24"/>
-          <w:szCs w:val="24"/>
-          <w:lang w:val="ro-RO"/>
-        </w:rPr>
-      </w:pPr>
-    </w:p>
-    <w:p>
-      <w:pPr>
-        <w:spacing w:after="120" w:line="360" w:lineRule="auto"/>
-        <w:ind w:left="180" w:firstLine="465"/>
-        <w:jc w:val="both"/>
-        <w:rPr>
-          <w:rFonts w:ascii="Times New Roman" w:eastAsia="Times New Roman" w:hAnsi="Times New Roman" w:cs="Times New Roman"/>
-          <w:b/>
-          <w:color w:val="000000"/>
-          <w:sz w:val="24"/>
-          <w:szCs w:val="24"/>
-          <w:lang w:val="ro-RO"/>
-        </w:rPr>
-      </w:pPr>
-    </w:p>
-    <w:p>
-      <w:pPr>
-        <w:spacing w:after="120" w:line="360" w:lineRule="auto"/>
-        <w:ind w:left="180" w:firstLine="465"/>
-        <w:jc w:val="both"/>
-        <w:rPr>
-          <w:rFonts w:ascii="Times New Roman" w:eastAsia="Times New Roman" w:hAnsi="Times New Roman" w:cs="Times New Roman"/>
-          <w:b/>
-          <w:color w:val="000000"/>
-          <w:sz w:val="24"/>
-          <w:szCs w:val="24"/>
-          <w:lang w:val="ro-RO"/>
-        </w:rPr>
-      </w:pPr>
-      <w:r>
-        <w:rPr>
-          <w:rFonts w:ascii="Times New Roman" w:eastAsia="Times New Roman" w:hAnsi="Times New Roman" w:cs="Times New Roman"/>
-          <w:b/>
-          <w:color w:val="000000"/>
-          <w:sz w:val="24"/>
-          <w:szCs w:val="24"/>
-          <w:lang w:val="ro-RO"/>
-        </w:rPr>
-        <w:t>Utilizare mobile la scara larga. Integrare senzori.</w:t>
-      </w:r>
-    </w:p>
-    <w:p>
-      <w:pPr>
-        <w:spacing w:after="120" w:line="360" w:lineRule="auto"/>
-        <w:ind w:left="180" w:firstLine="465"/>
-        <w:jc w:val="both"/>
-        <w:rPr>
-          <w:rFonts w:ascii="Times New Roman" w:eastAsia="Times New Roman" w:hAnsi="Times New Roman" w:cs="Times New Roman"/>
-          <w:b/>
-          <w:color w:val="000000"/>
-          <w:sz w:val="24"/>
-          <w:szCs w:val="24"/>
-          <w:lang w:val="ro-RO"/>
-        </w:rPr>
-      </w:pPr>
-      <w:r>
-        <w:rPr>
-          <w:rFonts w:ascii="Times New Roman" w:eastAsia="Times New Roman" w:hAnsi="Times New Roman" w:cs="Times New Roman"/>
-          <w:b/>
-          <w:color w:val="000000"/>
-          <w:sz w:val="24"/>
-          <w:szCs w:val="24"/>
-          <w:lang w:val="ro-RO"/>
-        </w:rPr>
-        <w:t>Problema rezolvată. Soluție propusă.</w:t>
+          <w:highlight w:val="yellow"/>
+          <w:lang w:val="ro-RO"/>
+        </w:rPr>
+        <w:t>Utilizare mobile la scara larga. Integrare senzori.Problema rezolvată. Soluție propusă.</w:t>
       </w:r>
     </w:p>
     <w:p>
@@ -3584,15 +3605,17 @@
           <w:color w:val="000000"/>
           <w:sz w:val="24"/>
           <w:szCs w:val="24"/>
-          <w:lang w:val="ro-RO"/>
-        </w:rPr>
-      </w:pPr>
-      <w:r>
-        <w:rPr>
-          <w:rFonts w:ascii="Times New Roman" w:eastAsia="Times New Roman" w:hAnsi="Times New Roman" w:cs="Times New Roman"/>
-          <w:color w:val="000000"/>
-          <w:sz w:val="24"/>
-          <w:szCs w:val="24"/>
+          <w:highlight w:val="yellow"/>
+          <w:lang w:val="ro-RO"/>
+        </w:rPr>
+      </w:pPr>
+      <w:r>
+        <w:rPr>
+          <w:rFonts w:ascii="Times New Roman" w:eastAsia="Times New Roman" w:hAnsi="Times New Roman" w:cs="Times New Roman"/>
+          <w:color w:val="000000"/>
+          <w:sz w:val="24"/>
+          <w:szCs w:val="24"/>
+          <w:highlight w:val="yellow"/>
           <w:lang w:val="ro-RO"/>
         </w:rPr>
         <w:t>descriere non-tehnica a solutiei  - motivatia temei</w:t>
@@ -3606,14 +3629,16 @@
           <w:rFonts w:ascii="Times New Roman" w:eastAsia="Times New Roman" w:hAnsi="Times New Roman" w:cs="Times New Roman"/>
           <w:sz w:val="24"/>
           <w:szCs w:val="24"/>
-        </w:rPr>
-      </w:pPr>
-      <w:r>
-        <w:rPr>
-          <w:rFonts w:ascii="Times New Roman" w:eastAsia="Times New Roman" w:hAnsi="Times New Roman" w:cs="Times New Roman"/>
-          <w:color w:val="000000"/>
-          <w:sz w:val="24"/>
-          <w:szCs w:val="24"/>
+          <w:highlight w:val="yellow"/>
+        </w:rPr>
+      </w:pPr>
+      <w:r>
+        <w:rPr>
+          <w:rFonts w:ascii="Times New Roman" w:eastAsia="Times New Roman" w:hAnsi="Times New Roman" w:cs="Times New Roman"/>
+          <w:color w:val="000000"/>
+          <w:sz w:val="24"/>
+          <w:szCs w:val="24"/>
+          <w:highlight w:val="yellow"/>
           <w:lang w:val="ro-RO"/>
         </w:rPr>
         <w:tab/>
@@ -3624,6 +3649,7 @@
           <w:color w:val="000000"/>
           <w:sz w:val="24"/>
           <w:szCs w:val="24"/>
+          <w:highlight w:val="yellow"/>
         </w:rPr>
         <w:t>1. Intorducere - de scris despre contextul domeniului temei - generalitati ststistici - poluare , utilizare mobile scara larga, integrare senzori  - discutie</w:t>
       </w:r>
@@ -3645,6 +3671,7 @@
           <w:color w:val="000000"/>
           <w:sz w:val="24"/>
           <w:szCs w:val="24"/>
+          <w:highlight w:val="yellow"/>
         </w:rPr>
         <w:tab/>
         <w:t>- problema pe care incerc sa o rezolv, motivatia temei , solutia propusa - desceisa non-tehnic</w:t>
@@ -3675,6 +3702,57 @@
           <w:rFonts w:ascii="Times New Roman" w:eastAsia="Times New Roman" w:hAnsi="Times New Roman" w:cs="Times New Roman"/>
           <w:sz w:val="24"/>
           <w:szCs w:val="24"/>
+        </w:rPr>
+      </w:pPr>
+    </w:p>
+    <w:p>
+      <w:pPr>
+        <w:tabs>
+          <w:tab w:val="left" w:pos="1758"/>
+        </w:tabs>
+        <w:spacing w:after="120" w:line="360" w:lineRule="auto"/>
+        <w:ind w:left="180" w:firstLine="465"/>
+        <w:jc w:val="both"/>
+        <w:rPr>
+          <w:rFonts w:ascii="Times New Roman" w:eastAsia="Times New Roman" w:hAnsi="Times New Roman" w:cs="Times New Roman"/>
+          <w:color w:val="000000"/>
+          <w:sz w:val="24"/>
+          <w:szCs w:val="24"/>
+          <w:lang w:val="ro-RO"/>
+        </w:rPr>
+      </w:pPr>
+    </w:p>
+    <w:p>
+      <w:pPr>
+        <w:tabs>
+          <w:tab w:val="left" w:pos="1758"/>
+        </w:tabs>
+        <w:spacing w:after="120" w:line="360" w:lineRule="auto"/>
+        <w:ind w:left="180" w:firstLine="465"/>
+        <w:jc w:val="both"/>
+        <w:rPr>
+          <w:rFonts w:ascii="Times New Roman" w:eastAsia="Times New Roman" w:hAnsi="Times New Roman" w:cs="Times New Roman"/>
+          <w:color w:val="000000"/>
+          <w:sz w:val="24"/>
+          <w:szCs w:val="24"/>
+          <w:lang w:val="ro-RO"/>
+        </w:rPr>
+      </w:pPr>
+    </w:p>
+    <w:p>
+      <w:pPr>
+        <w:tabs>
+          <w:tab w:val="left" w:pos="1758"/>
+        </w:tabs>
+        <w:spacing w:after="120" w:line="360" w:lineRule="auto"/>
+        <w:ind w:left="180" w:firstLine="465"/>
+        <w:jc w:val="both"/>
+        <w:rPr>
+          <w:rFonts w:ascii="Times New Roman" w:eastAsia="Times New Roman" w:hAnsi="Times New Roman" w:cs="Times New Roman"/>
+          <w:color w:val="000000"/>
+          <w:sz w:val="24"/>
+          <w:szCs w:val="24"/>
+          <w:lang w:val="ro-RO"/>
         </w:rPr>
       </w:pPr>
     </w:p>
@@ -3797,6 +3875,46 @@
           <w:lang w:val="ro-RO"/>
         </w:rPr>
       </w:pPr>
+      <w:r>
+        <w:rPr>
+          <w:rFonts w:ascii="Times New Roman" w:eastAsia="Times New Roman" w:hAnsi="Times New Roman" w:cs="Times New Roman"/>
+          <w:color w:val="000000"/>
+          <w:sz w:val="24"/>
+          <w:szCs w:val="24"/>
+          <w:lang w:val="ro-RO"/>
+        </w:rPr>
+        <w:t xml:space="preserve">Prezenta lucrare este organizată în </w:t>
+      </w:r>
+      <w:r>
+        <w:rPr>
+          <w:rFonts w:ascii="Times New Roman" w:eastAsia="Times New Roman" w:hAnsi="Times New Roman" w:cs="Times New Roman"/>
+          <w:color w:val="000000"/>
+          <w:sz w:val="24"/>
+          <w:szCs w:val="24"/>
+          <w:lang w:val="ro-RO"/>
+        </w:rPr>
+        <w:t>7</w:t>
+      </w:r>
+      <w:r>
+        <w:rPr>
+          <w:rFonts w:ascii="Times New Roman" w:eastAsia="Times New Roman" w:hAnsi="Times New Roman" w:cs="Times New Roman"/>
+          <w:color w:val="000000"/>
+          <w:sz w:val="24"/>
+          <w:szCs w:val="24"/>
+          <w:lang w:val="ro-RO"/>
+        </w:rPr>
+        <w:t xml:space="preserve"> capitole menite să expună informații cu caracter mai general despre proiect și aplicație în primele capitole, mai apoi în ultimele </w:t>
+      </w:r>
+      <w:r>
+        <w:rPr>
+          <w:rFonts w:ascii="Times New Roman" w:eastAsia="Times New Roman" w:hAnsi="Times New Roman" w:cs="Times New Roman"/>
+          <w:color w:val="000000"/>
+          <w:sz w:val="24"/>
+          <w:szCs w:val="24"/>
+          <w:lang w:val="ro-RO"/>
+        </w:rPr>
+        <w:t>intrându-se în mai multe detalii. Capitolele sunt :</w:t>
+      </w:r>
     </w:p>
     <w:p>
       <w:pPr>
@@ -3817,6 +3935,498 @@
     </w:p>
     <w:p>
       <w:pPr>
+        <w:pStyle w:val="ListParagraph"/>
+        <w:numPr>
+          <w:ilvl w:val="0"/>
+          <w:numId w:val="7"/>
+        </w:numPr>
+        <w:tabs>
+          <w:tab w:val="left" w:pos="1758"/>
+        </w:tabs>
+        <w:spacing w:after="120" w:line="360" w:lineRule="auto"/>
+        <w:jc w:val="both"/>
+        <w:rPr>
+          <w:rFonts w:ascii="Times New Roman" w:eastAsia="Times New Roman" w:hAnsi="Times New Roman" w:cs="Times New Roman"/>
+          <w:color w:val="000000"/>
+          <w:sz w:val="24"/>
+          <w:szCs w:val="24"/>
+          <w:lang w:val="ro-RO"/>
+        </w:rPr>
+      </w:pPr>
+      <w:r>
+        <w:rPr>
+          <w:rFonts w:ascii="Times New Roman" w:eastAsia="Times New Roman" w:hAnsi="Times New Roman" w:cs="Times New Roman"/>
+          <w:color w:val="000000"/>
+          <w:sz w:val="24"/>
+          <w:szCs w:val="24"/>
+          <w:lang w:val="ro-RO"/>
+        </w:rPr>
+        <w:t>Capitolul 1. Introducere :</w:t>
+      </w:r>
+      <w:r>
+        <w:rPr>
+          <w:rFonts w:ascii="Times New Roman" w:eastAsia="Times New Roman" w:hAnsi="Times New Roman" w:cs="Times New Roman"/>
+          <w:color w:val="000000"/>
+          <w:sz w:val="24"/>
+          <w:szCs w:val="24"/>
+          <w:lang w:val="ro-RO"/>
+        </w:rPr>
+        <w:t xml:space="preserve"> conține informații pe scurt despre contextul și domeniul temei</w:t>
+      </w:r>
+      <w:r>
+        <w:rPr>
+          <w:rFonts w:ascii="Times New Roman" w:eastAsia="Times New Roman" w:hAnsi="Times New Roman" w:cs="Times New Roman"/>
+          <w:color w:val="000000"/>
+          <w:sz w:val="24"/>
+          <w:szCs w:val="24"/>
+          <w:lang w:val="ro-RO"/>
+        </w:rPr>
+        <w:t>, statistici, generalități despre poluare și AQI, mobile la scară largă</w:t>
+      </w:r>
+    </w:p>
+    <w:p>
+      <w:pPr>
+        <w:pStyle w:val="ListParagraph"/>
+        <w:tabs>
+          <w:tab w:val="left" w:pos="1758"/>
+        </w:tabs>
+        <w:spacing w:after="120" w:line="360" w:lineRule="auto"/>
+        <w:ind w:left="1440"/>
+        <w:jc w:val="both"/>
+        <w:rPr>
+          <w:rFonts w:ascii="Times New Roman" w:eastAsia="Times New Roman" w:hAnsi="Times New Roman" w:cs="Times New Roman"/>
+          <w:color w:val="000000"/>
+          <w:sz w:val="24"/>
+          <w:szCs w:val="24"/>
+          <w:lang w:val="ro-RO"/>
+        </w:rPr>
+      </w:pPr>
+    </w:p>
+    <w:p>
+      <w:pPr>
+        <w:pStyle w:val="ListParagraph"/>
+        <w:numPr>
+          <w:ilvl w:val="0"/>
+          <w:numId w:val="7"/>
+        </w:numPr>
+        <w:tabs>
+          <w:tab w:val="left" w:pos="1758"/>
+        </w:tabs>
+        <w:spacing w:after="120" w:line="360" w:lineRule="auto"/>
+        <w:jc w:val="both"/>
+        <w:rPr>
+          <w:rFonts w:ascii="Times New Roman" w:eastAsia="Times New Roman" w:hAnsi="Times New Roman" w:cs="Times New Roman"/>
+          <w:color w:val="000000"/>
+          <w:sz w:val="24"/>
+          <w:szCs w:val="24"/>
+          <w:lang w:val="ro-RO"/>
+        </w:rPr>
+      </w:pPr>
+      <w:r>
+        <w:rPr>
+          <w:rFonts w:ascii="Times New Roman" w:eastAsia="Times New Roman" w:hAnsi="Times New Roman" w:cs="Times New Roman"/>
+          <w:color w:val="000000"/>
+          <w:sz w:val="24"/>
+          <w:szCs w:val="24"/>
+          <w:lang w:val="ro-RO"/>
+        </w:rPr>
+        <w:t xml:space="preserve">Capitolul 2. State of the Art </w:t>
+      </w:r>
+      <w:r>
+        <w:rPr>
+          <w:rFonts w:ascii="Times New Roman" w:eastAsia="Times New Roman" w:hAnsi="Times New Roman" w:cs="Times New Roman"/>
+          <w:color w:val="000000"/>
+          <w:sz w:val="24"/>
+          <w:szCs w:val="24"/>
+          <w:lang w:val="ro-RO"/>
+        </w:rPr>
+        <w:t xml:space="preserve">: descrierea unor aplicații și a unor articole similare </w:t>
+      </w:r>
+    </w:p>
+    <w:p>
+      <w:pPr>
+        <w:tabs>
+          <w:tab w:val="left" w:pos="1758"/>
+        </w:tabs>
+        <w:spacing w:after="120" w:line="360" w:lineRule="auto"/>
+        <w:jc w:val="both"/>
+        <w:rPr>
+          <w:rFonts w:ascii="Times New Roman" w:eastAsia="Times New Roman" w:hAnsi="Times New Roman" w:cs="Times New Roman"/>
+          <w:color w:val="000000"/>
+          <w:sz w:val="24"/>
+          <w:szCs w:val="24"/>
+          <w:lang w:val="ro-RO"/>
+        </w:rPr>
+      </w:pPr>
+    </w:p>
+    <w:p>
+      <w:pPr>
+        <w:pStyle w:val="ListParagraph"/>
+        <w:numPr>
+          <w:ilvl w:val="0"/>
+          <w:numId w:val="7"/>
+        </w:numPr>
+        <w:tabs>
+          <w:tab w:val="left" w:pos="1758"/>
+        </w:tabs>
+        <w:spacing w:after="120" w:line="360" w:lineRule="auto"/>
+        <w:jc w:val="both"/>
+        <w:rPr>
+          <w:rFonts w:ascii="Times New Roman" w:eastAsia="Times New Roman" w:hAnsi="Times New Roman" w:cs="Times New Roman"/>
+          <w:color w:val="000000"/>
+          <w:sz w:val="24"/>
+          <w:szCs w:val="24"/>
+          <w:lang w:val="ro-RO"/>
+        </w:rPr>
+      </w:pPr>
+      <w:r>
+        <w:rPr>
+          <w:rFonts w:ascii="Times New Roman" w:eastAsia="Times New Roman" w:hAnsi="Times New Roman" w:cs="Times New Roman"/>
+          <w:color w:val="000000"/>
+          <w:sz w:val="24"/>
+          <w:szCs w:val="24"/>
+          <w:lang w:val="ro-RO"/>
+        </w:rPr>
+        <w:t>Capitolul 3. Documentație</w:t>
+      </w:r>
+    </w:p>
+    <w:p>
+      <w:pPr>
+        <w:tabs>
+          <w:tab w:val="left" w:pos="1758"/>
+        </w:tabs>
+        <w:spacing w:after="120" w:line="360" w:lineRule="auto"/>
+        <w:jc w:val="both"/>
+        <w:rPr>
+          <w:rFonts w:ascii="Times New Roman" w:eastAsia="Times New Roman" w:hAnsi="Times New Roman" w:cs="Times New Roman"/>
+          <w:color w:val="000000"/>
+          <w:sz w:val="24"/>
+          <w:szCs w:val="24"/>
+          <w:lang w:val="ro-RO"/>
+        </w:rPr>
+      </w:pPr>
+    </w:p>
+    <w:p>
+      <w:pPr>
+        <w:pStyle w:val="ListParagraph"/>
+        <w:numPr>
+          <w:ilvl w:val="0"/>
+          <w:numId w:val="7"/>
+        </w:numPr>
+        <w:tabs>
+          <w:tab w:val="left" w:pos="1758"/>
+        </w:tabs>
+        <w:spacing w:after="120" w:line="360" w:lineRule="auto"/>
+        <w:jc w:val="both"/>
+        <w:rPr>
+          <w:rFonts w:ascii="Times New Roman" w:eastAsia="Times New Roman" w:hAnsi="Times New Roman" w:cs="Times New Roman"/>
+          <w:color w:val="000000"/>
+          <w:sz w:val="24"/>
+          <w:szCs w:val="24"/>
+          <w:lang w:val="ro-RO"/>
+        </w:rPr>
+      </w:pPr>
+      <w:r>
+        <w:rPr>
+          <w:rFonts w:ascii="Times New Roman" w:eastAsia="Times New Roman" w:hAnsi="Times New Roman" w:cs="Times New Roman"/>
+          <w:color w:val="000000"/>
+          <w:sz w:val="24"/>
+          <w:szCs w:val="24"/>
+          <w:lang w:val="ro-RO"/>
+        </w:rPr>
+        <w:t>Capitolul 4. Implementarea soluției</w:t>
+      </w:r>
+    </w:p>
+    <w:p>
+      <w:pPr>
+        <w:pStyle w:val="ListParagraph"/>
+        <w:rPr>
+          <w:rFonts w:ascii="Times New Roman" w:eastAsia="Times New Roman" w:hAnsi="Times New Roman" w:cs="Times New Roman"/>
+          <w:color w:val="000000"/>
+          <w:sz w:val="24"/>
+          <w:szCs w:val="24"/>
+          <w:lang w:val="ro-RO"/>
+        </w:rPr>
+      </w:pPr>
+    </w:p>
+    <w:p>
+      <w:pPr>
+        <w:pStyle w:val="ListParagraph"/>
+        <w:numPr>
+          <w:ilvl w:val="0"/>
+          <w:numId w:val="7"/>
+        </w:numPr>
+        <w:tabs>
+          <w:tab w:val="left" w:pos="1758"/>
+        </w:tabs>
+        <w:spacing w:after="120" w:line="360" w:lineRule="auto"/>
+        <w:jc w:val="both"/>
+        <w:rPr>
+          <w:rFonts w:ascii="Times New Roman" w:eastAsia="Times New Roman" w:hAnsi="Times New Roman" w:cs="Times New Roman"/>
+          <w:color w:val="000000"/>
+          <w:sz w:val="24"/>
+          <w:szCs w:val="24"/>
+          <w:lang w:val="ro-RO"/>
+        </w:rPr>
+      </w:pPr>
+      <w:r>
+        <w:rPr>
+          <w:rFonts w:ascii="Times New Roman" w:eastAsia="Times New Roman" w:hAnsi="Times New Roman" w:cs="Times New Roman"/>
+          <w:color w:val="000000"/>
+          <w:sz w:val="24"/>
+          <w:szCs w:val="24"/>
+          <w:lang w:val="ro-RO"/>
+        </w:rPr>
+        <w:t>Capitolul 5. Rezultate experimentale</w:t>
+      </w:r>
+    </w:p>
+    <w:p>
+      <w:pPr>
+        <w:pStyle w:val="ListParagraph"/>
+        <w:rPr>
+          <w:rFonts w:ascii="Times New Roman" w:eastAsia="Times New Roman" w:hAnsi="Times New Roman" w:cs="Times New Roman"/>
+          <w:color w:val="000000"/>
+          <w:sz w:val="24"/>
+          <w:szCs w:val="24"/>
+          <w:lang w:val="ro-RO"/>
+        </w:rPr>
+      </w:pPr>
+    </w:p>
+    <w:p>
+      <w:pPr>
+        <w:pStyle w:val="ListParagraph"/>
+        <w:numPr>
+          <w:ilvl w:val="0"/>
+          <w:numId w:val="7"/>
+        </w:numPr>
+        <w:tabs>
+          <w:tab w:val="left" w:pos="1758"/>
+        </w:tabs>
+        <w:spacing w:after="120" w:line="360" w:lineRule="auto"/>
+        <w:jc w:val="both"/>
+        <w:rPr>
+          <w:rFonts w:ascii="Times New Roman" w:eastAsia="Times New Roman" w:hAnsi="Times New Roman" w:cs="Times New Roman"/>
+          <w:color w:val="000000"/>
+          <w:sz w:val="24"/>
+          <w:szCs w:val="24"/>
+          <w:lang w:val="ro-RO"/>
+        </w:rPr>
+      </w:pPr>
+      <w:r>
+        <w:rPr>
+          <w:rFonts w:ascii="Times New Roman" w:eastAsia="Times New Roman" w:hAnsi="Times New Roman" w:cs="Times New Roman"/>
+          <w:color w:val="000000"/>
+          <w:sz w:val="24"/>
+          <w:szCs w:val="24"/>
+          <w:lang w:val="ro-RO"/>
+        </w:rPr>
+        <w:t>Capitolul 6. Concluzii și direcții de dezvoltare</w:t>
+      </w:r>
+    </w:p>
+    <w:p>
+      <w:pPr>
+        <w:pStyle w:val="ListParagraph"/>
+        <w:rPr>
+          <w:rFonts w:ascii="Times New Roman" w:eastAsia="Times New Roman" w:hAnsi="Times New Roman" w:cs="Times New Roman"/>
+          <w:color w:val="000000"/>
+          <w:sz w:val="24"/>
+          <w:szCs w:val="24"/>
+          <w:lang w:val="ro-RO"/>
+        </w:rPr>
+      </w:pPr>
+    </w:p>
+    <w:p>
+      <w:pPr>
+        <w:pStyle w:val="ListParagraph"/>
+        <w:numPr>
+          <w:ilvl w:val="0"/>
+          <w:numId w:val="7"/>
+        </w:numPr>
+        <w:tabs>
+          <w:tab w:val="left" w:pos="1758"/>
+        </w:tabs>
+        <w:spacing w:after="120" w:line="360" w:lineRule="auto"/>
+        <w:jc w:val="both"/>
+        <w:rPr>
+          <w:rFonts w:ascii="Times New Roman" w:eastAsia="Times New Roman" w:hAnsi="Times New Roman" w:cs="Times New Roman"/>
+          <w:color w:val="000000"/>
+          <w:sz w:val="24"/>
+          <w:szCs w:val="24"/>
+          <w:lang w:val="ro-RO"/>
+        </w:rPr>
+      </w:pPr>
+      <w:r>
+        <w:rPr>
+          <w:rFonts w:ascii="Times New Roman" w:eastAsia="Times New Roman" w:hAnsi="Times New Roman" w:cs="Times New Roman"/>
+          <w:color w:val="000000"/>
+          <w:sz w:val="24"/>
+          <w:szCs w:val="24"/>
+          <w:lang w:val="ro-RO"/>
+        </w:rPr>
+        <w:t>Capitolul 7. Bibliografie</w:t>
+      </w:r>
+    </w:p>
+    <w:p>
+      <w:pPr>
+        <w:pStyle w:val="ListParagraph"/>
+        <w:rPr>
+          <w:rFonts w:ascii="Times New Roman" w:eastAsia="Times New Roman" w:hAnsi="Times New Roman" w:cs="Times New Roman"/>
+          <w:color w:val="000000"/>
+          <w:sz w:val="24"/>
+          <w:szCs w:val="24"/>
+          <w:lang w:val="ro-RO"/>
+        </w:rPr>
+      </w:pPr>
+    </w:p>
+    <w:p>
+      <w:pPr>
+        <w:pStyle w:val="ListParagraph"/>
+        <w:tabs>
+          <w:tab w:val="left" w:pos="1758"/>
+        </w:tabs>
+        <w:spacing w:after="120" w:line="360" w:lineRule="auto"/>
+        <w:ind w:left="1440"/>
+        <w:jc w:val="both"/>
+        <w:rPr>
+          <w:rFonts w:ascii="Times New Roman" w:eastAsia="Times New Roman" w:hAnsi="Times New Roman" w:cs="Times New Roman"/>
+          <w:color w:val="000000"/>
+          <w:sz w:val="24"/>
+          <w:szCs w:val="24"/>
+          <w:lang w:val="ro-RO"/>
+        </w:rPr>
+      </w:pPr>
+    </w:p>
+    <w:p>
+      <w:pPr>
+        <w:pStyle w:val="ListParagraph"/>
+        <w:tabs>
+          <w:tab w:val="left" w:pos="1758"/>
+        </w:tabs>
+        <w:spacing w:after="120" w:line="360" w:lineRule="auto"/>
+        <w:ind w:left="1440"/>
+        <w:jc w:val="both"/>
+        <w:rPr>
+          <w:rFonts w:ascii="Times New Roman" w:eastAsia="Times New Roman" w:hAnsi="Times New Roman" w:cs="Times New Roman"/>
+          <w:color w:val="000000"/>
+          <w:sz w:val="24"/>
+          <w:szCs w:val="24"/>
+          <w:lang w:val="ro-RO"/>
+        </w:rPr>
+      </w:pPr>
+    </w:p>
+    <w:p>
+      <w:pPr>
+        <w:pStyle w:val="ListParagraph"/>
+        <w:tabs>
+          <w:tab w:val="left" w:pos="1758"/>
+        </w:tabs>
+        <w:spacing w:after="120" w:line="360" w:lineRule="auto"/>
+        <w:ind w:left="1440"/>
+        <w:jc w:val="both"/>
+        <w:rPr>
+          <w:rFonts w:ascii="Times New Roman" w:eastAsia="Times New Roman" w:hAnsi="Times New Roman" w:cs="Times New Roman"/>
+          <w:color w:val="000000"/>
+          <w:sz w:val="24"/>
+          <w:szCs w:val="24"/>
+          <w:lang w:val="ro-RO"/>
+        </w:rPr>
+      </w:pPr>
+    </w:p>
+    <w:p>
+      <w:pPr>
+        <w:pStyle w:val="ListParagraph"/>
+        <w:tabs>
+          <w:tab w:val="left" w:pos="1758"/>
+        </w:tabs>
+        <w:spacing w:after="120" w:line="360" w:lineRule="auto"/>
+        <w:ind w:left="1440"/>
+        <w:jc w:val="both"/>
+        <w:rPr>
+          <w:rFonts w:ascii="Times New Roman" w:eastAsia="Times New Roman" w:hAnsi="Times New Roman" w:cs="Times New Roman"/>
+          <w:color w:val="000000"/>
+          <w:sz w:val="24"/>
+          <w:szCs w:val="24"/>
+          <w:lang w:val="ro-RO"/>
+        </w:rPr>
+      </w:pPr>
+    </w:p>
+    <w:p>
+      <w:pPr>
+        <w:pStyle w:val="ListParagraph"/>
+        <w:tabs>
+          <w:tab w:val="left" w:pos="1758"/>
+        </w:tabs>
+        <w:spacing w:after="120" w:line="360" w:lineRule="auto"/>
+        <w:ind w:left="1440"/>
+        <w:jc w:val="both"/>
+        <w:rPr>
+          <w:rFonts w:ascii="Times New Roman" w:eastAsia="Times New Roman" w:hAnsi="Times New Roman" w:cs="Times New Roman"/>
+          <w:color w:val="000000"/>
+          <w:sz w:val="24"/>
+          <w:szCs w:val="24"/>
+          <w:lang w:val="ro-RO"/>
+        </w:rPr>
+      </w:pPr>
+    </w:p>
+    <w:p>
+      <w:pPr>
+        <w:pStyle w:val="ListParagraph"/>
+        <w:tabs>
+          <w:tab w:val="left" w:pos="1758"/>
+        </w:tabs>
+        <w:spacing w:after="120" w:line="360" w:lineRule="auto"/>
+        <w:ind w:left="1440"/>
+        <w:jc w:val="both"/>
+        <w:rPr>
+          <w:rFonts w:ascii="Times New Roman" w:eastAsia="Times New Roman" w:hAnsi="Times New Roman" w:cs="Times New Roman"/>
+          <w:color w:val="000000"/>
+          <w:sz w:val="24"/>
+          <w:szCs w:val="24"/>
+          <w:lang w:val="ro-RO"/>
+        </w:rPr>
+      </w:pPr>
+    </w:p>
+    <w:p>
+      <w:pPr>
+        <w:pStyle w:val="Heading1"/>
+        <w:spacing w:line="360" w:lineRule="auto"/>
+        <w:jc w:val="center"/>
+        <w:rPr>
+          <w:sz w:val="36"/>
+          <w:szCs w:val="36"/>
+          <w:lang w:val="ro-RO"/>
+        </w:rPr>
+      </w:pPr>
+      <w:bookmarkStart w:id="5" w:name="_Toc35992816"/>
+      <w:r>
+        <w:rPr>
+          <w:sz w:val="36"/>
+          <w:szCs w:val="36"/>
+          <w:lang w:val="ro-RO"/>
+        </w:rPr>
+        <w:lastRenderedPageBreak/>
+        <w:t>Capitolul 2</w:t>
+      </w:r>
+      <w:r>
+        <w:rPr>
+          <w:sz w:val="36"/>
+          <w:szCs w:val="36"/>
+          <w:lang w:val="ro-RO"/>
+        </w:rPr>
+        <w:t>.</w:t>
+      </w:r>
+      <w:r>
+        <w:rPr>
+          <w:sz w:val="36"/>
+          <w:szCs w:val="36"/>
+          <w:lang w:val="ro-RO"/>
+        </w:rPr>
+        <w:t>State of the Art</w:t>
+      </w:r>
+      <w:bookmarkEnd w:id="5"/>
+    </w:p>
+    <w:p>
+      <w:pPr>
         <w:tabs>
           <w:tab w:val="left" w:pos="1758"/>
         </w:tabs>
@@ -3834,9 +4444,6 @@
     </w:p>
     <w:p>
       <w:pPr>
-        <w:tabs>
-          <w:tab w:val="left" w:pos="1758"/>
-        </w:tabs>
         <w:spacing w:after="120" w:line="360" w:lineRule="auto"/>
         <w:ind w:left="180" w:firstLine="465"/>
         <w:jc w:val="both"/>
@@ -3848,29 +4455,107 @@
           <w:lang w:val="ro-RO"/>
         </w:rPr>
       </w:pPr>
-    </w:p>
-    <w:p>
-      <w:pPr>
-        <w:tabs>
-          <w:tab w:val="left" w:pos="1758"/>
-        </w:tabs>
+      <w:r>
+        <w:rPr>
+          <w:rFonts w:ascii="Times New Roman" w:eastAsia="Times New Roman" w:hAnsi="Times New Roman" w:cs="Times New Roman"/>
+          <w:color w:val="000000"/>
+          <w:sz w:val="24"/>
+          <w:szCs w:val="24"/>
+          <w:lang w:val="ro-RO"/>
+        </w:rPr>
+        <w:tab/>
+      </w:r>
+      <w:r>
+        <w:rPr>
+          <w:rFonts w:ascii="Times New Roman" w:eastAsia="Times New Roman" w:hAnsi="Times New Roman" w:cs="Times New Roman"/>
+          <w:color w:val="000000"/>
+          <w:sz w:val="24"/>
+          <w:szCs w:val="24"/>
+          <w:lang w:val="ro-RO"/>
+        </w:rPr>
+        <w:tab/>
+        <w:t>În prezent</w:t>
+      </w:r>
+      <w:r>
+        <w:rPr>
+          <w:rFonts w:ascii="Times New Roman" w:eastAsia="Times New Roman" w:hAnsi="Times New Roman" w:cs="Times New Roman"/>
+          <w:color w:val="000000"/>
+          <w:sz w:val="24"/>
+          <w:szCs w:val="24"/>
+          <w:lang w:val="ro-RO"/>
+        </w:rPr>
+        <w:t>, în domeniul descris la capitolul 1, există mai multe aplicații care redau indicele de calitate al aerului</w:t>
+      </w:r>
+      <w:r>
+        <w:rPr>
+          <w:rFonts w:ascii="Times New Roman" w:eastAsia="Times New Roman" w:hAnsi="Times New Roman" w:cs="Times New Roman"/>
+          <w:color w:val="000000"/>
+          <w:sz w:val="24"/>
+          <w:szCs w:val="24"/>
+          <w:lang w:val="ro-RO"/>
+        </w:rPr>
+        <w:t>. Unele oferă și informații despre categoriile vulnerabile la un anumit nivel de poluare și recomandă sau nu diferite activități în funcție de marimea AQI.</w:t>
+      </w:r>
+      <w:r>
+        <w:rPr>
+          <w:rFonts w:ascii="Times New Roman" w:eastAsia="Times New Roman" w:hAnsi="Times New Roman" w:cs="Times New Roman"/>
+          <w:color w:val="000000"/>
+          <w:sz w:val="24"/>
+          <w:szCs w:val="24"/>
+          <w:lang w:val="ro-RO"/>
+        </w:rPr>
+        <w:t xml:space="preserve"> Dar majoritatea au ca sursă de date, anumite stații fixe plasate în puncte de interes. Deci ceea ce măsoară aceste aplicații este un AQI general pentru o suprafață mai mare, de obicei la nivel de așezare/localitate.</w:t>
+      </w:r>
+      <w:r>
+        <w:rPr>
+          <w:rFonts w:ascii="Times New Roman" w:eastAsia="Times New Roman" w:hAnsi="Times New Roman" w:cs="Times New Roman"/>
+          <w:color w:val="000000"/>
+          <w:sz w:val="24"/>
+          <w:szCs w:val="24"/>
+          <w:lang w:val="ro-RO"/>
+        </w:rPr>
+        <w:t xml:space="preserve"> În continuare vor fi prezentate 3 dintre aceste aplicații </w:t>
+      </w:r>
+    </w:p>
+    <w:p>
+      <w:pPr>
         <w:spacing w:after="120" w:line="360" w:lineRule="auto"/>
         <w:ind w:left="180" w:firstLine="465"/>
         <w:jc w:val="both"/>
         <w:rPr>
           <w:rFonts w:ascii="Times New Roman" w:eastAsia="Times New Roman" w:hAnsi="Times New Roman" w:cs="Times New Roman"/>
-          <w:color w:val="000000"/>
-          <w:sz w:val="24"/>
-          <w:szCs w:val="24"/>
-          <w:lang w:val="ro-RO"/>
-        </w:rPr>
-      </w:pPr>
-    </w:p>
-    <w:p>
-      <w:pPr>
-        <w:tabs>
-          <w:tab w:val="left" w:pos="1758"/>
-        </w:tabs>
+          <w:b/>
+          <w:color w:val="000000"/>
+          <w:sz w:val="24"/>
+          <w:szCs w:val="24"/>
+          <w:lang w:val="ro-RO"/>
+        </w:rPr>
+      </w:pPr>
+      <w:r>
+        <w:rPr>
+          <w:rFonts w:ascii="Times New Roman" w:eastAsia="Times New Roman" w:hAnsi="Times New Roman" w:cs="Times New Roman"/>
+          <w:b/>
+          <w:color w:val="000000"/>
+          <w:sz w:val="24"/>
+          <w:szCs w:val="24"/>
+          <w:lang w:val="ro-RO"/>
+        </w:rPr>
+        <w:t>AirVisual - IQ Air</w:t>
+      </w:r>
+      <w:r>
+        <w:rPr>
+          <w:rFonts w:ascii="Times New Roman" w:eastAsia="Times New Roman" w:hAnsi="Times New Roman" w:cs="Times New Roman"/>
+          <w:b/>
+          <w:color w:val="000000"/>
+          <w:sz w:val="24"/>
+          <w:szCs w:val="24"/>
+          <w:lang w:val="ro-RO"/>
+        </w:rPr>
+        <w:t xml:space="preserve">  </w:t>
+      </w:r>
+    </w:p>
+    <w:p>
+      <w:pPr>
         <w:spacing w:after="120" w:line="360" w:lineRule="auto"/>
         <w:ind w:left="180" w:firstLine="465"/>
         <w:jc w:val="both"/>
@@ -3882,364 +4567,41 @@
           <w:lang w:val="ro-RO"/>
         </w:rPr>
       </w:pPr>
-    </w:p>
-    <w:p>
-      <w:pPr>
-        <w:tabs>
-          <w:tab w:val="left" w:pos="1758"/>
-        </w:tabs>
+      <w:r>
+        <w:rPr>
+          <w:rFonts w:ascii="Times New Roman" w:eastAsia="Times New Roman" w:hAnsi="Times New Roman" w:cs="Times New Roman"/>
+          <w:color w:val="000000"/>
+          <w:sz w:val="24"/>
+          <w:szCs w:val="24"/>
+          <w:lang w:val="ro-RO"/>
+        </w:rPr>
+        <w:tab/>
+      </w:r>
+    </w:p>
+    <w:p>
+      <w:pPr>
         <w:spacing w:after="120" w:line="360" w:lineRule="auto"/>
         <w:ind w:left="180" w:firstLine="465"/>
         <w:jc w:val="both"/>
         <w:rPr>
           <w:rFonts w:ascii="Times New Roman" w:eastAsia="Times New Roman" w:hAnsi="Times New Roman" w:cs="Times New Roman"/>
-          <w:color w:val="000000"/>
-          <w:sz w:val="24"/>
-          <w:szCs w:val="24"/>
-          <w:lang w:val="ro-RO"/>
-        </w:rPr>
-      </w:pPr>
-    </w:p>
-    <w:p>
-      <w:pPr>
-        <w:tabs>
-          <w:tab w:val="left" w:pos="1758"/>
-        </w:tabs>
-        <w:spacing w:after="120" w:line="360" w:lineRule="auto"/>
-        <w:ind w:left="180" w:firstLine="465"/>
-        <w:jc w:val="both"/>
-        <w:rPr>
-          <w:rFonts w:ascii="Times New Roman" w:eastAsia="Times New Roman" w:hAnsi="Times New Roman" w:cs="Times New Roman"/>
-          <w:color w:val="000000"/>
-          <w:sz w:val="24"/>
-          <w:szCs w:val="24"/>
-          <w:lang w:val="ro-RO"/>
-        </w:rPr>
-      </w:pPr>
-    </w:p>
-    <w:p>
-      <w:pPr>
-        <w:tabs>
-          <w:tab w:val="left" w:pos="1758"/>
-        </w:tabs>
-        <w:spacing w:after="120" w:line="360" w:lineRule="auto"/>
-        <w:ind w:left="180" w:firstLine="465"/>
-        <w:jc w:val="both"/>
-        <w:rPr>
-          <w:rFonts w:ascii="Times New Roman" w:eastAsia="Times New Roman" w:hAnsi="Times New Roman" w:cs="Times New Roman"/>
-          <w:color w:val="000000"/>
-          <w:sz w:val="24"/>
-          <w:szCs w:val="24"/>
-          <w:lang w:val="ro-RO"/>
-        </w:rPr>
-      </w:pPr>
-    </w:p>
-    <w:p>
-      <w:pPr>
-        <w:tabs>
-          <w:tab w:val="left" w:pos="1758"/>
-        </w:tabs>
-        <w:spacing w:after="120" w:line="360" w:lineRule="auto"/>
-        <w:ind w:left="180" w:firstLine="465"/>
-        <w:jc w:val="both"/>
-        <w:rPr>
-          <w:rFonts w:ascii="Times New Roman" w:eastAsia="Times New Roman" w:hAnsi="Times New Roman" w:cs="Times New Roman"/>
-          <w:color w:val="000000"/>
-          <w:sz w:val="24"/>
-          <w:szCs w:val="24"/>
-          <w:lang w:val="ro-RO"/>
-        </w:rPr>
-      </w:pPr>
-    </w:p>
-    <w:p>
-      <w:pPr>
-        <w:tabs>
-          <w:tab w:val="left" w:pos="1758"/>
-        </w:tabs>
-        <w:spacing w:after="120" w:line="360" w:lineRule="auto"/>
-        <w:ind w:left="180" w:firstLine="465"/>
-        <w:jc w:val="both"/>
-        <w:rPr>
-          <w:rFonts w:ascii="Times New Roman" w:eastAsia="Times New Roman" w:hAnsi="Times New Roman" w:cs="Times New Roman"/>
-          <w:color w:val="000000"/>
-          <w:sz w:val="24"/>
-          <w:szCs w:val="24"/>
-          <w:lang w:val="ro-RO"/>
-        </w:rPr>
-      </w:pPr>
-    </w:p>
-    <w:p>
-      <w:pPr>
-        <w:tabs>
-          <w:tab w:val="left" w:pos="1758"/>
-        </w:tabs>
-        <w:spacing w:after="120" w:line="360" w:lineRule="auto"/>
-        <w:ind w:left="180" w:firstLine="465"/>
-        <w:jc w:val="both"/>
-        <w:rPr>
-          <w:rFonts w:ascii="Times New Roman" w:eastAsia="Times New Roman" w:hAnsi="Times New Roman" w:cs="Times New Roman"/>
-          <w:color w:val="000000"/>
-          <w:sz w:val="24"/>
-          <w:szCs w:val="24"/>
-          <w:lang w:val="ro-RO"/>
-        </w:rPr>
-      </w:pPr>
-    </w:p>
-    <w:p>
-      <w:pPr>
-        <w:tabs>
-          <w:tab w:val="left" w:pos="1758"/>
-        </w:tabs>
-        <w:spacing w:after="120" w:line="360" w:lineRule="auto"/>
-        <w:ind w:left="180" w:firstLine="465"/>
-        <w:jc w:val="both"/>
-        <w:rPr>
-          <w:rFonts w:ascii="Times New Roman" w:eastAsia="Times New Roman" w:hAnsi="Times New Roman" w:cs="Times New Roman"/>
-          <w:color w:val="000000"/>
-          <w:sz w:val="24"/>
-          <w:szCs w:val="24"/>
-          <w:lang w:val="ro-RO"/>
-        </w:rPr>
-      </w:pPr>
-    </w:p>
-    <w:p>
-      <w:pPr>
-        <w:tabs>
-          <w:tab w:val="left" w:pos="1758"/>
-        </w:tabs>
-        <w:spacing w:after="120" w:line="360" w:lineRule="auto"/>
-        <w:ind w:left="180" w:firstLine="465"/>
-        <w:jc w:val="both"/>
-        <w:rPr>
-          <w:rFonts w:ascii="Times New Roman" w:eastAsia="Times New Roman" w:hAnsi="Times New Roman" w:cs="Times New Roman"/>
-          <w:color w:val="000000"/>
-          <w:sz w:val="24"/>
-          <w:szCs w:val="24"/>
-          <w:lang w:val="ro-RO"/>
-        </w:rPr>
-      </w:pPr>
-    </w:p>
-    <w:p>
-      <w:pPr>
-        <w:tabs>
-          <w:tab w:val="left" w:pos="1758"/>
-        </w:tabs>
-        <w:spacing w:after="120" w:line="360" w:lineRule="auto"/>
-        <w:ind w:left="180" w:firstLine="465"/>
-        <w:jc w:val="both"/>
-        <w:rPr>
-          <w:rFonts w:ascii="Times New Roman" w:eastAsia="Times New Roman" w:hAnsi="Times New Roman" w:cs="Times New Roman"/>
-          <w:color w:val="000000"/>
-          <w:sz w:val="24"/>
-          <w:szCs w:val="24"/>
-          <w:lang w:val="ro-RO"/>
-        </w:rPr>
-      </w:pPr>
-    </w:p>
-    <w:p>
-      <w:pPr>
-        <w:tabs>
-          <w:tab w:val="left" w:pos="1758"/>
-        </w:tabs>
-        <w:spacing w:after="120" w:line="360" w:lineRule="auto"/>
-        <w:ind w:left="180" w:firstLine="465"/>
-        <w:jc w:val="both"/>
-        <w:rPr>
-          <w:rFonts w:ascii="Times New Roman" w:eastAsia="Times New Roman" w:hAnsi="Times New Roman" w:cs="Times New Roman"/>
-          <w:color w:val="000000"/>
-          <w:sz w:val="24"/>
-          <w:szCs w:val="24"/>
-          <w:lang w:val="ro-RO"/>
-        </w:rPr>
-      </w:pPr>
-    </w:p>
-    <w:p>
-      <w:pPr>
-        <w:tabs>
-          <w:tab w:val="left" w:pos="1758"/>
-        </w:tabs>
-        <w:spacing w:after="120" w:line="360" w:lineRule="auto"/>
-        <w:ind w:left="180" w:firstLine="465"/>
-        <w:jc w:val="both"/>
-        <w:rPr>
-          <w:rFonts w:ascii="Times New Roman" w:eastAsia="Times New Roman" w:hAnsi="Times New Roman" w:cs="Times New Roman"/>
-          <w:color w:val="000000"/>
-          <w:sz w:val="24"/>
-          <w:szCs w:val="24"/>
-          <w:lang w:val="ro-RO"/>
-        </w:rPr>
-      </w:pPr>
-    </w:p>
-    <w:p>
-      <w:pPr>
-        <w:tabs>
-          <w:tab w:val="left" w:pos="1758"/>
-        </w:tabs>
-        <w:spacing w:after="120" w:line="360" w:lineRule="auto"/>
-        <w:ind w:left="180" w:firstLine="465"/>
-        <w:jc w:val="both"/>
-        <w:rPr>
-          <w:rFonts w:ascii="Times New Roman" w:eastAsia="Times New Roman" w:hAnsi="Times New Roman" w:cs="Times New Roman"/>
-          <w:color w:val="000000"/>
-          <w:sz w:val="24"/>
-          <w:szCs w:val="24"/>
-          <w:lang w:val="ro-RO"/>
-        </w:rPr>
-      </w:pPr>
-    </w:p>
-    <w:p>
-      <w:pPr>
-        <w:tabs>
-          <w:tab w:val="left" w:pos="1758"/>
-        </w:tabs>
-        <w:spacing w:after="120" w:line="360" w:lineRule="auto"/>
-        <w:ind w:left="180" w:firstLine="465"/>
-        <w:jc w:val="both"/>
-        <w:rPr>
-          <w:rFonts w:ascii="Times New Roman" w:eastAsia="Times New Roman" w:hAnsi="Times New Roman" w:cs="Times New Roman"/>
-          <w:color w:val="000000"/>
-          <w:sz w:val="24"/>
-          <w:szCs w:val="24"/>
-          <w:lang w:val="ro-RO"/>
-        </w:rPr>
-      </w:pPr>
-    </w:p>
-    <w:p>
-      <w:pPr>
-        <w:tabs>
-          <w:tab w:val="left" w:pos="1758"/>
-        </w:tabs>
-        <w:spacing w:after="120" w:line="360" w:lineRule="auto"/>
-        <w:ind w:left="180" w:firstLine="465"/>
-        <w:jc w:val="both"/>
-        <w:rPr>
-          <w:rFonts w:ascii="Times New Roman" w:eastAsia="Times New Roman" w:hAnsi="Times New Roman" w:cs="Times New Roman"/>
-          <w:color w:val="000000"/>
-          <w:sz w:val="24"/>
-          <w:szCs w:val="24"/>
-          <w:lang w:val="ro-RO"/>
-        </w:rPr>
-      </w:pPr>
-    </w:p>
-    <w:p>
-      <w:pPr>
-        <w:tabs>
-          <w:tab w:val="left" w:pos="1758"/>
-        </w:tabs>
-        <w:spacing w:after="120" w:line="360" w:lineRule="auto"/>
-        <w:ind w:left="180" w:firstLine="465"/>
-        <w:jc w:val="both"/>
-        <w:rPr>
-          <w:rFonts w:ascii="Times New Roman" w:eastAsia="Times New Roman" w:hAnsi="Times New Roman" w:cs="Times New Roman"/>
-          <w:color w:val="000000"/>
-          <w:sz w:val="24"/>
-          <w:szCs w:val="24"/>
-          <w:lang w:val="ro-RO"/>
-        </w:rPr>
-      </w:pPr>
-    </w:p>
-    <w:p>
-      <w:pPr>
-        <w:pStyle w:val="Heading1"/>
-        <w:spacing w:line="360" w:lineRule="auto"/>
-        <w:jc w:val="center"/>
-        <w:rPr>
-          <w:sz w:val="36"/>
-          <w:szCs w:val="36"/>
-          <w:lang w:val="ro-RO"/>
-        </w:rPr>
-      </w:pPr>
-      <w:bookmarkStart w:id="5" w:name="_Toc35992816"/>
-      <w:r>
-        <w:rPr>
-          <w:sz w:val="36"/>
-          <w:szCs w:val="36"/>
-          <w:lang w:val="ro-RO"/>
-        </w:rPr>
-        <w:lastRenderedPageBreak/>
-        <w:t>Capitolul 2</w:t>
-      </w:r>
-      <w:r>
-        <w:rPr>
-          <w:sz w:val="36"/>
-          <w:szCs w:val="36"/>
-          <w:lang w:val="ro-RO"/>
-        </w:rPr>
-        <w:t>.</w:t>
-      </w:r>
-      <w:r>
-        <w:rPr>
-          <w:sz w:val="36"/>
-          <w:szCs w:val="36"/>
-          <w:lang w:val="ro-RO"/>
-        </w:rPr>
-        <w:t>State of the Art</w:t>
-      </w:r>
-      <w:bookmarkEnd w:id="5"/>
-    </w:p>
-    <w:p>
-      <w:pPr>
-        <w:tabs>
-          <w:tab w:val="left" w:pos="1758"/>
-        </w:tabs>
-        <w:spacing w:after="120" w:line="360" w:lineRule="auto"/>
-        <w:ind w:left="180" w:firstLine="465"/>
-        <w:jc w:val="both"/>
-        <w:rPr>
-          <w:rFonts w:ascii="Times New Roman" w:eastAsia="Times New Roman" w:hAnsi="Times New Roman" w:cs="Times New Roman"/>
-          <w:color w:val="000000"/>
-          <w:sz w:val="24"/>
-          <w:szCs w:val="24"/>
-          <w:lang w:val="ro-RO"/>
-        </w:rPr>
-      </w:pPr>
-    </w:p>
-    <w:p>
-      <w:pPr>
-        <w:spacing w:after="120" w:line="360" w:lineRule="auto"/>
-        <w:ind w:left="180" w:firstLine="465"/>
-        <w:jc w:val="both"/>
-        <w:rPr>
-          <w:rFonts w:ascii="Times New Roman" w:eastAsia="Times New Roman" w:hAnsi="Times New Roman" w:cs="Times New Roman"/>
-          <w:color w:val="000000"/>
-          <w:sz w:val="24"/>
-          <w:szCs w:val="24"/>
-          <w:lang w:val="ro-RO"/>
-        </w:rPr>
-      </w:pPr>
-      <w:r>
-        <w:rPr>
-          <w:rFonts w:ascii="Times New Roman" w:eastAsia="Times New Roman" w:hAnsi="Times New Roman" w:cs="Times New Roman"/>
-          <w:color w:val="000000"/>
-          <w:sz w:val="24"/>
-          <w:szCs w:val="24"/>
-          <w:lang w:val="ro-RO"/>
-        </w:rPr>
-        <w:tab/>
-      </w:r>
-    </w:p>
-    <w:p>
-      <w:pPr>
-        <w:spacing w:after="120" w:line="360" w:lineRule="auto"/>
-        <w:ind w:left="180" w:firstLine="465"/>
-        <w:jc w:val="both"/>
-        <w:rPr>
-          <w:rFonts w:ascii="Times New Roman" w:eastAsia="Times New Roman" w:hAnsi="Times New Roman" w:cs="Times New Roman"/>
-          <w:color w:val="000000"/>
-          <w:sz w:val="24"/>
-          <w:szCs w:val="24"/>
-          <w:lang w:val="ro-RO"/>
-        </w:rPr>
-      </w:pPr>
-      <w:r>
-        <w:rPr>
-          <w:rFonts w:ascii="Times New Roman" w:eastAsia="Times New Roman" w:hAnsi="Times New Roman" w:cs="Times New Roman"/>
-          <w:color w:val="000000"/>
-          <w:sz w:val="24"/>
-          <w:szCs w:val="24"/>
-          <w:lang w:val="ro-RO"/>
-        </w:rPr>
-        <w:tab/>
+          <w:b/>
+          <w:color w:val="000000"/>
+          <w:sz w:val="24"/>
+          <w:szCs w:val="24"/>
+          <w:lang w:val="ro-RO"/>
+        </w:rPr>
+      </w:pPr>
+      <w:r>
+        <w:rPr>
+          <w:rFonts w:ascii="Times New Roman" w:eastAsia="Times New Roman" w:hAnsi="Times New Roman" w:cs="Times New Roman"/>
+          <w:b/>
+          <w:color w:val="000000"/>
+          <w:sz w:val="24"/>
+          <w:szCs w:val="24"/>
+          <w:lang w:val="ro-RO"/>
+        </w:rPr>
+        <w:t>Plume – Plume labs</w:t>
       </w:r>
     </w:p>
     <w:p>
@@ -4744,7 +5106,6 @@
           <w:sz w:val="24"/>
           <w:szCs w:val="24"/>
         </w:rPr>
-        <w:lastRenderedPageBreak/>
         <w:t> </w:t>
       </w:r>
       <w:r>
@@ -5537,7 +5898,6 @@
           <w:sz w:val="24"/>
           <w:szCs w:val="24"/>
         </w:rPr>
-        <w:lastRenderedPageBreak/>
         <w:tab/>
         <w:t xml:space="preserve">- pt partea 1 scriu ce e aici cu verde </w:t>
       </w:r>
@@ -6024,6 +6384,7 @@
           <w:sz w:val="24"/>
           <w:szCs w:val="24"/>
         </w:rPr>
+        <w:lastRenderedPageBreak/>
         <w:t xml:space="preserve">[9] </w:t>
       </w:r>
       <w:hyperlink r:id="rId10" w:anchor="dossierSummary__chapter2" w:history="1">
@@ -6648,7 +7009,7 @@
             <w:rPr>
               <w:noProof/>
             </w:rPr>
-            <w:t>2</w:t>
+            <w:t>9</w:t>
           </w:r>
         </w:fldSimple>
       </w:p>
@@ -6715,15 +7076,14 @@
     <w:pPr>
       <w:pStyle w:val="Header"/>
     </w:pPr>
-    <w:r>
-      <w:fldChar w:fldCharType="begin"/>
-    </w:r>
-    <w:r>
-      <w:instrText xml:space="preserve"> STYLEREF  "Heading 1"  \* MERGEFORMAT </w:instrText>
-    </w:r>
-    <w:r>
-      <w:fldChar w:fldCharType="end"/>
-    </w:r>
+    <w:fldSimple w:instr=" STYLEREF  &quot;Heading 1&quot;  \* MERGEFORMAT ">
+      <w:r>
+        <w:rPr>
+          <w:noProof/>
+        </w:rPr>
+        <w:t>Capitolul 2.State of the Art</w:t>
+      </w:r>
+    </w:fldSimple>
   </w:p>
 </w:hdr>
 </file>
@@ -6844,6 +7204,119 @@
     </w:lvl>
   </w:abstractNum>
   <w:abstractNum w:abstractNumId="1">
+    <w:nsid w:val="1A7D64A6"/>
+    <w:multiLevelType w:val="hybridMultilevel"/>
+    <w:tmpl w:val="F612AF62"/>
+    <w:lvl w:ilvl="0" w:tplc="04090005">
+      <w:start w:val="1"/>
+      <w:numFmt w:val="bullet"/>
+      <w:lvlText w:val=""/>
+      <w:lvlJc w:val="left"/>
+      <w:pPr>
+        <w:ind w:left="1440" w:hanging="360"/>
+      </w:pPr>
+      <w:rPr>
+        <w:rFonts w:ascii="Wingdings" w:hAnsi="Wingdings" w:hint="default"/>
+      </w:rPr>
+    </w:lvl>
+    <w:lvl w:ilvl="1" w:tplc="04090003" w:tentative="1">
+      <w:start w:val="1"/>
+      <w:numFmt w:val="bullet"/>
+      <w:lvlText w:val="o"/>
+      <w:lvlJc w:val="left"/>
+      <w:pPr>
+        <w:ind w:left="2160" w:hanging="360"/>
+      </w:pPr>
+      <w:rPr>
+        <w:rFonts w:ascii="Courier New" w:hAnsi="Courier New" w:cs="Courier New" w:hint="default"/>
+      </w:rPr>
+    </w:lvl>
+    <w:lvl w:ilvl="2" w:tplc="04090005" w:tentative="1">
+      <w:start w:val="1"/>
+      <w:numFmt w:val="bullet"/>
+      <w:lvlText w:val=""/>
+      <w:lvlJc w:val="left"/>
+      <w:pPr>
+        <w:ind w:left="2880" w:hanging="360"/>
+      </w:pPr>
+      <w:rPr>
+        <w:rFonts w:ascii="Wingdings" w:hAnsi="Wingdings" w:hint="default"/>
+      </w:rPr>
+    </w:lvl>
+    <w:lvl w:ilvl="3" w:tplc="04090001" w:tentative="1">
+      <w:start w:val="1"/>
+      <w:numFmt w:val="bullet"/>
+      <w:lvlText w:val=""/>
+      <w:lvlJc w:val="left"/>
+      <w:pPr>
+        <w:ind w:left="3600" w:hanging="360"/>
+      </w:pPr>
+      <w:rPr>
+        <w:rFonts w:ascii="Symbol" w:hAnsi="Symbol" w:hint="default"/>
+      </w:rPr>
+    </w:lvl>
+    <w:lvl w:ilvl="4" w:tplc="04090003" w:tentative="1">
+      <w:start w:val="1"/>
+      <w:numFmt w:val="bullet"/>
+      <w:lvlText w:val="o"/>
+      <w:lvlJc w:val="left"/>
+      <w:pPr>
+        <w:ind w:left="4320" w:hanging="360"/>
+      </w:pPr>
+      <w:rPr>
+        <w:rFonts w:ascii="Courier New" w:hAnsi="Courier New" w:cs="Courier New" w:hint="default"/>
+      </w:rPr>
+    </w:lvl>
+    <w:lvl w:ilvl="5" w:tplc="04090005" w:tentative="1">
+      <w:start w:val="1"/>
+      <w:numFmt w:val="bullet"/>
+      <w:lvlText w:val=""/>
+      <w:lvlJc w:val="left"/>
+      <w:pPr>
+        <w:ind w:left="5040" w:hanging="360"/>
+      </w:pPr>
+      <w:rPr>
+        <w:rFonts w:ascii="Wingdings" w:hAnsi="Wingdings" w:hint="default"/>
+      </w:rPr>
+    </w:lvl>
+    <w:lvl w:ilvl="6" w:tplc="04090001" w:tentative="1">
+      <w:start w:val="1"/>
+      <w:numFmt w:val="bullet"/>
+      <w:lvlText w:val=""/>
+      <w:lvlJc w:val="left"/>
+      <w:pPr>
+        <w:ind w:left="5760" w:hanging="360"/>
+      </w:pPr>
+      <w:rPr>
+        <w:rFonts w:ascii="Symbol" w:hAnsi="Symbol" w:hint="default"/>
+      </w:rPr>
+    </w:lvl>
+    <w:lvl w:ilvl="7" w:tplc="04090003" w:tentative="1">
+      <w:start w:val="1"/>
+      <w:numFmt w:val="bullet"/>
+      <w:lvlText w:val="o"/>
+      <w:lvlJc w:val="left"/>
+      <w:pPr>
+        <w:ind w:left="6480" w:hanging="360"/>
+      </w:pPr>
+      <w:rPr>
+        <w:rFonts w:ascii="Courier New" w:hAnsi="Courier New" w:cs="Courier New" w:hint="default"/>
+      </w:rPr>
+    </w:lvl>
+    <w:lvl w:ilvl="8" w:tplc="04090005" w:tentative="1">
+      <w:start w:val="1"/>
+      <w:numFmt w:val="bullet"/>
+      <w:lvlText w:val=""/>
+      <w:lvlJc w:val="left"/>
+      <w:pPr>
+        <w:ind w:left="7200" w:hanging="360"/>
+      </w:pPr>
+      <w:rPr>
+        <w:rFonts w:ascii="Wingdings" w:hAnsi="Wingdings" w:hint="default"/>
+      </w:rPr>
+    </w:lvl>
+  </w:abstractNum>
+  <w:abstractNum w:abstractNumId="2">
     <w:nsid w:val="1D964549"/>
     <w:multiLevelType w:val="multilevel"/>
     <w:tmpl w:val="2D848684"/>
@@ -6956,7 +7429,7 @@
       </w:rPr>
     </w:lvl>
   </w:abstractNum>
-  <w:abstractNum w:abstractNumId="2">
+  <w:abstractNum w:abstractNumId="3">
     <w:nsid w:val="60B43669"/>
     <w:multiLevelType w:val="hybridMultilevel"/>
     <w:tmpl w:val="A13E4CC0"/>
@@ -7068,7 +7541,7 @@
       </w:rPr>
     </w:lvl>
   </w:abstractNum>
-  <w:abstractNum w:abstractNumId="3">
+  <w:abstractNum w:abstractNumId="4">
     <w:nsid w:val="61605E37"/>
     <w:multiLevelType w:val="multilevel"/>
     <w:tmpl w:val="2D848684"/>
@@ -7181,7 +7654,7 @@
       </w:rPr>
     </w:lvl>
   </w:abstractNum>
-  <w:abstractNum w:abstractNumId="4">
+  <w:abstractNum w:abstractNumId="5">
     <w:nsid w:val="672D69EF"/>
     <w:multiLevelType w:val="hybridMultilevel"/>
     <w:tmpl w:val="DB6428B8"/>
@@ -7293,7 +7766,7 @@
       </w:rPr>
     </w:lvl>
   </w:abstractNum>
-  <w:abstractNum w:abstractNumId="5">
+  <w:abstractNum w:abstractNumId="6">
     <w:nsid w:val="76AF792D"/>
     <w:multiLevelType w:val="hybridMultilevel"/>
     <w:tmpl w:val="1630B896"/>
@@ -7410,19 +7883,22 @@
     <w:abstractNumId w:val="0"/>
   </w:num>
   <w:num w:numId="2">
+    <w:abstractNumId w:val="5"/>
+  </w:num>
+  <w:num w:numId="3">
+    <w:abstractNumId w:val="2"/>
+  </w:num>
+  <w:num w:numId="4">
+    <w:abstractNumId w:val="6"/>
+  </w:num>
+  <w:num w:numId="5">
     <w:abstractNumId w:val="4"/>
   </w:num>
-  <w:num w:numId="3">
-    <w:abstractNumId w:val="1"/>
-  </w:num>
-  <w:num w:numId="4">
-    <w:abstractNumId w:val="5"/>
-  </w:num>
-  <w:num w:numId="5">
+  <w:num w:numId="6">
     <w:abstractNumId w:val="3"/>
   </w:num>
-  <w:num w:numId="6">
-    <w:abstractNumId w:val="2"/>
+  <w:num w:numId="7">
+    <w:abstractNumId w:val="1"/>
   </w:num>
 </w:numbering>
 </file>

</xml_diff>

<commit_message>
26.03 - State of art ( plume, IqAir)
</commit_message>
<xml_diff>
--- a/Documentatie/Lucrare de Dizertatie - Tarce Paul.docx
+++ b/Documentatie/Lucrare de Dizertatie - Tarce Paul.docx
@@ -114,7 +114,7 @@
                     <a:blip r:embed="rId8" cstate="print">
                       <a:extLst>
                         <a:ext uri="{28A0092B-C50C-407E-A947-70E740481C1C}">
-                          <a14:useLocalDpi xmlns:arto="http://schemas.microsoft.com/office/word/2006/arto" xmlns="" xmlns:wpc="http://schemas.microsoft.com/office/word/2010/wordprocessingCanvas" xmlns:mc="http://schemas.openxmlformats.org/markup-compatibility/2006" xmlns:o="urn:schemas-microsoft-com:office:office" xmlns:v="urn:schemas-microsoft-com:vml" xmlns:wp14="http://schemas.microsoft.com/office/word/2010/wordprocessingDrawing" xmlns:w10="urn:schemas-microsoft-com:office:word" xmlns:w="http://schemas.openxmlformats.org/wordprocessingml/2006/main" xmlns:w14="http://schemas.microsoft.com/office/word/2010/wordml" xmlns:w15="http://schemas.microsoft.com/office/word/2012/wordml" xmlns:wpg="http://schemas.microsoft.com/office/word/2010/wordprocessingGroup" xmlns:wpi="http://schemas.microsoft.com/office/word/2010/wordprocessingInk" xmlns:wps="http://schemas.microsoft.com/office/word/2010/wordprocessingShape" xmlns:a14="http://schemas.microsoft.com/office/drawing/2010/main" val="0"/>
+                          <a14:useLocalDpi xmlns:a14="http://schemas.microsoft.com/office/drawing/2010/main" xmlns:wps="http://schemas.microsoft.com/office/word/2010/wordprocessingShape" xmlns:wpi="http://schemas.microsoft.com/office/word/2010/wordprocessingInk" xmlns:wpg="http://schemas.microsoft.com/office/word/2010/wordprocessingGroup" xmlns:w15="http://schemas.microsoft.com/office/word/2012/wordml" xmlns:w14="http://schemas.microsoft.com/office/word/2010/wordml" xmlns:w="http://schemas.openxmlformats.org/wordprocessingml/2006/main" xmlns:w10="urn:schemas-microsoft-com:office:word" xmlns:wp14="http://schemas.microsoft.com/office/word/2010/wordprocessingDrawing" xmlns:v="urn:schemas-microsoft-com:vml" xmlns:o="urn:schemas-microsoft-com:office:office" xmlns:mc="http://schemas.openxmlformats.org/markup-compatibility/2006" xmlns:wpc="http://schemas.microsoft.com/office/word/2010/wordprocessingCanvas" xmlns="" xmlns:arto="http://schemas.microsoft.com/office/word/2006/arto" val="0"/>
                         </a:ext>
                       </a:extLst>
                     </a:blip>
@@ -805,7 +805,7 @@
           <w:r>
             <w:fldChar w:fldCharType="separate"/>
           </w:r>
-          <w:hyperlink w:anchor="_Toc35992812" w:history="1">
+          <w:hyperlink w:anchor="_Toc36166280" w:history="1">
             <w:r>
               <w:rPr>
                 <w:rStyle w:val="Hyperlink"/>
@@ -833,7 +833,7 @@
                 <w:noProof/>
                 <w:webHidden/>
               </w:rPr>
-              <w:instrText xml:space="preserve"> PAGEREF _Toc35992812 \h </w:instrText>
+              <w:instrText xml:space="preserve"> PAGEREF _Toc36166280 \h </w:instrText>
             </w:r>
             <w:r>
               <w:rPr>
@@ -876,7 +876,7 @@
               <w:noProof/>
             </w:rPr>
           </w:pPr>
-          <w:hyperlink w:anchor="_Toc35992813" w:history="1">
+          <w:hyperlink w:anchor="_Toc36166281" w:history="1">
             <w:r>
               <w:rPr>
                 <w:rStyle w:val="Hyperlink"/>
@@ -919,7 +919,7 @@
                 <w:noProof/>
                 <w:webHidden/>
               </w:rPr>
-              <w:instrText xml:space="preserve"> PAGEREF _Toc35992813 \h </w:instrText>
+              <w:instrText xml:space="preserve"> PAGEREF _Toc36166281 \h </w:instrText>
             </w:r>
             <w:r>
               <w:rPr>
@@ -962,7 +962,7 @@
               <w:noProof/>
             </w:rPr>
           </w:pPr>
-          <w:hyperlink w:anchor="_Toc35992814" w:history="1">
+          <w:hyperlink w:anchor="_Toc36166282" w:history="1">
             <w:r>
               <w:rPr>
                 <w:rStyle w:val="Hyperlink"/>
@@ -1005,7 +1005,7 @@
                 <w:noProof/>
                 <w:webHidden/>
               </w:rPr>
-              <w:instrText xml:space="preserve"> PAGEREF _Toc35992814 \h </w:instrText>
+              <w:instrText xml:space="preserve"> PAGEREF _Toc36166282 \h </w:instrText>
             </w:r>
             <w:r>
               <w:rPr>
@@ -1048,7 +1048,7 @@
               <w:noProof/>
             </w:rPr>
           </w:pPr>
-          <w:hyperlink w:anchor="_Toc35992815" w:history="1">
+          <w:hyperlink w:anchor="_Toc36166283" w:history="1">
             <w:r>
               <w:rPr>
                 <w:rStyle w:val="Hyperlink"/>
@@ -1091,7 +1091,7 @@
                 <w:noProof/>
                 <w:webHidden/>
               </w:rPr>
-              <w:instrText xml:space="preserve"> PAGEREF _Toc35992815 \h </w:instrText>
+              <w:instrText xml:space="preserve"> PAGEREF _Toc36166283 \h </w:instrText>
             </w:r>
             <w:r>
               <w:rPr>
@@ -1133,7 +1133,7 @@
               <w:noProof/>
             </w:rPr>
           </w:pPr>
-          <w:hyperlink w:anchor="_Toc35992816" w:history="1">
+          <w:hyperlink w:anchor="_Toc36166284" w:history="1">
             <w:r>
               <w:rPr>
                 <w:rStyle w:val="Hyperlink"/>
@@ -1161,7 +1161,78 @@
                 <w:noProof/>
                 <w:webHidden/>
               </w:rPr>
-              <w:instrText xml:space="preserve"> PAGEREF _Toc35992816 \h </w:instrText>
+              <w:instrText xml:space="preserve"> PAGEREF _Toc36166284 \h </w:instrText>
+            </w:r>
+            <w:r>
+              <w:rPr>
+                <w:noProof/>
+                <w:webHidden/>
+              </w:rPr>
+            </w:r>
+            <w:r>
+              <w:rPr>
+                <w:noProof/>
+                <w:webHidden/>
+              </w:rPr>
+              <w:fldChar w:fldCharType="separate"/>
+            </w:r>
+            <w:r>
+              <w:rPr>
+                <w:noProof/>
+                <w:webHidden/>
+              </w:rPr>
+              <w:t>9</w:t>
+            </w:r>
+            <w:r>
+              <w:rPr>
+                <w:noProof/>
+                <w:webHidden/>
+              </w:rPr>
+              <w:fldChar w:fldCharType="end"/>
+            </w:r>
+          </w:hyperlink>
+        </w:p>
+        <w:p>
+          <w:pPr>
+            <w:pStyle w:val="TOC2"/>
+            <w:tabs>
+              <w:tab w:val="right" w:leader="dot" w:pos="9350"/>
+            </w:tabs>
+            <w:rPr>
+              <w:rFonts w:asciiTheme="minorHAnsi" w:eastAsiaTheme="minorEastAsia" w:hAnsiTheme="minorHAnsi" w:cstheme="minorBidi"/>
+              <w:noProof/>
+            </w:rPr>
+          </w:pPr>
+          <w:hyperlink w:anchor="_Toc36166285" w:history="1">
+            <w:r>
+              <w:rPr>
+                <w:rStyle w:val="Hyperlink"/>
+                <w:rFonts w:eastAsia="Times New Roman"/>
+                <w:noProof/>
+                <w:lang w:val="ro-RO"/>
+              </w:rPr>
+              <w:t>2.1 Aplicații similare</w:t>
+            </w:r>
+            <w:r>
+              <w:rPr>
+                <w:noProof/>
+                <w:webHidden/>
+              </w:rPr>
+              <w:tab/>
+            </w:r>
+            <w:r>
+              <w:rPr>
+                <w:noProof/>
+                <w:webHidden/>
+              </w:rPr>
+              <w:fldChar w:fldCharType="begin"/>
+            </w:r>
+            <w:r>
+              <w:rPr>
+                <w:noProof/>
+                <w:webHidden/>
+              </w:rPr>
+              <w:instrText xml:space="preserve"> PAGEREF _Toc36166285 \h </w:instrText>
             </w:r>
             <w:r>
               <w:rPr>
@@ -1203,7 +1274,7 @@
               <w:noProof/>
             </w:rPr>
           </w:pPr>
-          <w:hyperlink w:anchor="_Toc35992817" w:history="1">
+          <w:hyperlink w:anchor="_Toc36166286" w:history="1">
             <w:r>
               <w:rPr>
                 <w:rStyle w:val="Hyperlink"/>
@@ -1232,7 +1303,7 @@
                 <w:noProof/>
                 <w:webHidden/>
               </w:rPr>
-              <w:instrText xml:space="preserve"> PAGEREF _Toc35992817 \h </w:instrText>
+              <w:instrText xml:space="preserve"> PAGEREF _Toc36166286 \h </w:instrText>
             </w:r>
             <w:r>
               <w:rPr>
@@ -1252,7 +1323,7 @@
                 <w:noProof/>
                 <w:webHidden/>
               </w:rPr>
-              <w:t>10</w:t>
+              <w:t>12</w:t>
             </w:r>
             <w:r>
               <w:rPr>
@@ -1274,7 +1345,7 @@
               <w:noProof/>
             </w:rPr>
           </w:pPr>
-          <w:hyperlink w:anchor="_Toc35992818" w:history="1">
+          <w:hyperlink w:anchor="_Toc36166287" w:history="1">
             <w:r>
               <w:rPr>
                 <w:rStyle w:val="Hyperlink"/>
@@ -1302,7 +1373,7 @@
                 <w:noProof/>
                 <w:webHidden/>
               </w:rPr>
-              <w:instrText xml:space="preserve"> PAGEREF _Toc35992818 \h </w:instrText>
+              <w:instrText xml:space="preserve"> PAGEREF _Toc36166287 \h </w:instrText>
             </w:r>
             <w:r>
               <w:rPr>
@@ -1322,7 +1393,7 @@
                 <w:noProof/>
                 <w:webHidden/>
               </w:rPr>
-              <w:t>11</w:t>
+              <w:t>13</w:t>
             </w:r>
             <w:r>
               <w:rPr>
@@ -1668,14 +1739,13 @@
           <w:lang w:val="ro-RO"/>
         </w:rPr>
       </w:pPr>
-      <w:bookmarkStart w:id="0" w:name="_Toc35992812"/>
+      <w:bookmarkStart w:id="0" w:name="_Toc36166280"/>
       <w:r>
         <w:rPr>
           <w:sz w:val="36"/>
           <w:szCs w:val="36"/>
           <w:lang w:val="ro-RO"/>
         </w:rPr>
-        <w:lastRenderedPageBreak/>
         <w:t xml:space="preserve">Capitolul </w:t>
       </w:r>
       <w:r>
@@ -1711,7 +1781,7 @@
         </w:rPr>
         <w:t xml:space="preserve"> </w:t>
       </w:r>
-      <w:bookmarkStart w:id="1" w:name="_Toc35992813"/>
+      <w:bookmarkStart w:id="1" w:name="_Toc36166281"/>
       <w:r>
         <w:rPr>
           <w:sz w:val="32"/>
@@ -2047,7 +2117,18 @@
           <w:szCs w:val="24"/>
           <w:lang w:val="ro-RO"/>
         </w:rPr>
-        <w:t xml:space="preserve"> Având o multitudine de funcții și de posibilități de conectare, telefonul a ajuns să fie folosit în conexiunie cu multe dispozitive(fizice). Toate acestea pentru ca utilizatorul să aibă acces la informații precise și în timp scurt.</w:t>
+        <w:t xml:space="preserve"> Având o multitudine de funcții și de posibilități de </w:t>
+      </w:r>
+      <w:r>
+        <w:rPr>
+          <w:rFonts w:ascii="Times New Roman" w:eastAsia="Times New Roman" w:hAnsi="Times New Roman" w:cs="Times New Roman"/>
+          <w:color w:val="000000"/>
+          <w:sz w:val="24"/>
+          <w:szCs w:val="24"/>
+          <w:lang w:val="ro-RO"/>
+        </w:rPr>
+        <w:lastRenderedPageBreak/>
+        <w:t>conectare, telefonul a ajuns să fie folosit în conexiunie cu multe dispozitive(fizice). Toate acestea pentru ca utilizatorul să aibă acces la informații precise și în timp scurt.</w:t>
       </w:r>
       <w:r>
         <w:rPr>
@@ -2080,7 +2161,6 @@
           <w:szCs w:val="24"/>
           <w:lang w:val="ro-RO"/>
         </w:rPr>
-        <w:lastRenderedPageBreak/>
         <w:tab/>
         <w:t xml:space="preserve">Printre cele mai importante domenii care contribuie la automatizarea proceselor și care îi vin în ajutor omului este ingineria software. Tehnologia informației(sau IT-ul) este industria cea mai vibrantă și caracteristică vremurilor actuale. Date fiind aceste lucruri, acest proiect își propune să aducă soluții să descopere și să aprofundeze o </w:t>
       </w:r>
@@ -2624,17 +2704,8 @@
           <w:sz w:val="24"/>
           <w:szCs w:val="24"/>
         </w:rPr>
-        <w:t xml:space="preserve">Conform [5], indicii de calitate ai aerului au scopul de a traduce măsurătorile concentrațiilor a unui amestec complex de poluanți într-un singur element care indică calitatea </w:t>
-      </w:r>
-      <w:r>
-        <w:rPr>
-          <w:rFonts w:ascii="Times New Roman" w:eastAsia="Times New Roman" w:hAnsi="Times New Roman" w:cs="Times New Roman"/>
-          <w:color w:val="000000"/>
-          <w:sz w:val="24"/>
-          <w:szCs w:val="24"/>
-        </w:rPr>
         <w:lastRenderedPageBreak/>
-        <w:t>aerului din mediul înconjurător, în mod relativ.</w:t>
+        <w:t>Conform [5], indicii de calitate ai aerului au scopul de a traduce măsurătorile concentrațiilor a unui amestec complex de poluanți într-un singur element care indică calitatea aerului din mediul înconjurător, în mod relativ.</w:t>
       </w:r>
       <w:r>
         <w:rPr>
@@ -2861,7 +2932,7 @@
         </w:rPr>
         <w:t xml:space="preserve"> </w:t>
       </w:r>
-      <w:bookmarkStart w:id="3" w:name="_Toc35992814"/>
+      <w:bookmarkStart w:id="3" w:name="_Toc36166282"/>
       <w:r>
         <w:rPr>
           <w:sz w:val="32"/>
@@ -3079,7 +3150,18 @@
           <w:szCs w:val="24"/>
           <w:lang w:val="ro-RO"/>
         </w:rPr>
-        <w:t>incendii, industrie poluantă în apropiere), de aceea este de folos a avea un dispozitiv portabil conectat la aplicația mobilă</w:t>
+        <w:t xml:space="preserve">incendii, industrie </w:t>
+      </w:r>
+      <w:r>
+        <w:rPr>
+          <w:rFonts w:ascii="Times New Roman" w:eastAsia="Times New Roman" w:hAnsi="Times New Roman" w:cs="Times New Roman"/>
+          <w:color w:val="000000"/>
+          <w:sz w:val="24"/>
+          <w:szCs w:val="24"/>
+          <w:lang w:val="ro-RO"/>
+        </w:rPr>
+        <w:lastRenderedPageBreak/>
+        <w:t>poluantă în apropiere), de aceea este de folos a avea un dispozitiv portabil conectat la aplicația mobilă</w:t>
       </w:r>
       <w:r>
         <w:rPr>
@@ -3138,18 +3220,7 @@
           <w:szCs w:val="24"/>
           <w:lang w:val="ro-RO"/>
         </w:rPr>
-        <w:t xml:space="preserve">rija crescută </w:t>
-      </w:r>
-      <w:r>
-        <w:rPr>
-          <w:rFonts w:ascii="Times New Roman" w:eastAsia="Times New Roman" w:hAnsi="Times New Roman" w:cs="Times New Roman"/>
-          <w:color w:val="000000"/>
-          <w:sz w:val="24"/>
-          <w:szCs w:val="24"/>
-          <w:lang w:val="ro-RO"/>
-        </w:rPr>
-        <w:lastRenderedPageBreak/>
-        <w:t xml:space="preserve">pentru calitatea aerului de interior a accelerat dezvoltarea </w:t>
+        <w:t xml:space="preserve">rija crescută pentru calitatea aerului de interior a accelerat dezvoltarea </w:t>
       </w:r>
       <w:r>
         <w:rPr>
@@ -3359,7 +3430,7 @@
           <w:sz w:val="24"/>
           <w:szCs w:val="24"/>
         </w:rPr>
-        <w:t xml:space="preserve"> La sfârșitul lui 2007, Google a apărut pe piață cu sistemul de operare Android. La început au fost adăugate facilități precum email, audio/video, </w:t>
+        <w:t xml:space="preserve"> La sfârșitul lui 2007, Google a apărut pe piață cu </w:t>
       </w:r>
       <w:r>
         <w:rPr>
@@ -3369,7 +3440,7 @@
           <w:szCs w:val="24"/>
         </w:rPr>
         <w:lastRenderedPageBreak/>
-        <w:t xml:space="preserve">acces internet, chat-uri. În ultimii ani </w:t>
+        <w:t xml:space="preserve">sistemul de operare Android. La început au fost adăugate facilități precum email, audio/video, acces internet, chat-uri. În ultimii ani </w:t>
       </w:r>
       <w:r>
         <w:rPr>
@@ -3388,7 +3459,17 @@
           <w:szCs w:val="24"/>
           <w:lang w:val="ro-RO"/>
         </w:rPr>
-        <w:t>[13]</w:t>
+        <w:t xml:space="preserve"> [12</w:t>
+      </w:r>
+      <w:r>
+        <w:rPr>
+          <w:rFonts w:ascii="Times New Roman" w:eastAsia="Times New Roman" w:hAnsi="Times New Roman" w:cs="Times New Roman"/>
+          <w:color w:val="000000"/>
+          <w:sz w:val="24"/>
+          <w:szCs w:val="24"/>
+          <w:lang w:val="ro-RO"/>
+        </w:rPr>
+        <w:t>]</w:t>
       </w:r>
     </w:p>
     <w:p>
@@ -3460,7 +3541,25 @@
           <w:sz w:val="24"/>
           <w:szCs w:val="24"/>
         </w:rPr>
-        <w:t>[13]</w:t>
+        <w:t>[1</w:t>
+      </w:r>
+      <w:r>
+        <w:rPr>
+          <w:rFonts w:ascii="Times New Roman" w:eastAsia="Times New Roman" w:hAnsi="Times New Roman" w:cs="Times New Roman"/>
+          <w:color w:val="000000"/>
+          <w:sz w:val="24"/>
+          <w:szCs w:val="24"/>
+        </w:rPr>
+        <w:t>2</w:t>
+      </w:r>
+      <w:r>
+        <w:rPr>
+          <w:rFonts w:ascii="Times New Roman" w:eastAsia="Times New Roman" w:hAnsi="Times New Roman" w:cs="Times New Roman"/>
+          <w:color w:val="000000"/>
+          <w:sz w:val="24"/>
+          <w:szCs w:val="24"/>
+        </w:rPr>
+        <w:t>]</w:t>
       </w:r>
     </w:p>
     <w:p>
@@ -3831,7 +3930,7 @@
         <w:lastRenderedPageBreak/>
         <w:t xml:space="preserve"> </w:t>
       </w:r>
-      <w:bookmarkStart w:id="4" w:name="_Toc35992815"/>
+      <w:bookmarkStart w:id="4" w:name="_Toc36166283"/>
       <w:r>
         <w:rPr>
           <w:sz w:val="32"/>
@@ -3943,25 +4042,45 @@
         <w:tabs>
           <w:tab w:val="left" w:pos="1758"/>
         </w:tabs>
-        <w:spacing w:after="120" w:line="360" w:lineRule="auto"/>
-        <w:jc w:val="both"/>
-        <w:rPr>
-          <w:rFonts w:ascii="Times New Roman" w:eastAsia="Times New Roman" w:hAnsi="Times New Roman" w:cs="Times New Roman"/>
-          <w:color w:val="000000"/>
-          <w:sz w:val="24"/>
-          <w:szCs w:val="24"/>
-          <w:lang w:val="ro-RO"/>
-        </w:rPr>
-      </w:pPr>
-      <w:r>
-        <w:rPr>
-          <w:rFonts w:ascii="Times New Roman" w:eastAsia="Times New Roman" w:hAnsi="Times New Roman" w:cs="Times New Roman"/>
-          <w:color w:val="000000"/>
-          <w:sz w:val="24"/>
-          <w:szCs w:val="24"/>
-          <w:lang w:val="ro-RO"/>
-        </w:rPr>
-        <w:t>Capitolul 1. Introducere :</w:t>
+        <w:spacing w:line="360" w:lineRule="auto"/>
+        <w:jc w:val="both"/>
+        <w:rPr>
+          <w:rFonts w:ascii="Times New Roman" w:eastAsia="Times New Roman" w:hAnsi="Times New Roman" w:cs="Times New Roman"/>
+          <w:color w:val="000000"/>
+          <w:sz w:val="24"/>
+          <w:szCs w:val="24"/>
+          <w:lang w:val="ro-RO"/>
+        </w:rPr>
+      </w:pPr>
+      <w:r>
+        <w:rPr>
+          <w:rFonts w:ascii="Times New Roman" w:eastAsia="Times New Roman" w:hAnsi="Times New Roman" w:cs="Times New Roman"/>
+          <w:color w:val="000000"/>
+          <w:sz w:val="24"/>
+          <w:szCs w:val="24"/>
+          <w:lang w:val="ro-RO"/>
+        </w:rPr>
+        <w:t>Capitolul</w:t>
+      </w:r>
+      <w:r>
+        <w:rPr>
+          <w:rFonts w:ascii="Times New Roman" w:eastAsia="Times New Roman" w:hAnsi="Times New Roman" w:cs="Times New Roman"/>
+          <w:color w:val="000000"/>
+          <w:sz w:val="24"/>
+          <w:szCs w:val="24"/>
+          <w:lang w:val="ro-RO"/>
+        </w:rPr>
+        <w:t xml:space="preserve"> 1. Introducere</w:t>
+      </w:r>
+      <w:r>
+        <w:rPr>
+          <w:rFonts w:ascii="Times New Roman" w:eastAsia="Times New Roman" w:hAnsi="Times New Roman" w:cs="Times New Roman"/>
+          <w:color w:val="000000"/>
+          <w:sz w:val="24"/>
+          <w:szCs w:val="24"/>
+          <w:lang w:val="ro-RO"/>
+        </w:rPr>
+        <w:t>:</w:t>
       </w:r>
       <w:r>
         <w:rPr>
@@ -3990,7 +4109,7 @@
         <w:tabs>
           <w:tab w:val="left" w:pos="1758"/>
         </w:tabs>
-        <w:spacing w:after="120" w:line="360" w:lineRule="auto"/>
+        <w:spacing w:line="360" w:lineRule="auto"/>
         <w:ind w:left="1440"/>
         <w:jc w:val="both"/>
         <w:rPr>
@@ -4012,7 +4131,7 @@
         <w:tabs>
           <w:tab w:val="left" w:pos="1758"/>
         </w:tabs>
-        <w:spacing w:after="120" w:line="360" w:lineRule="auto"/>
+        <w:spacing w:line="360" w:lineRule="auto"/>
         <w:jc w:val="both"/>
         <w:rPr>
           <w:rFonts w:ascii="Times New Roman" w:eastAsia="Times New Roman" w:hAnsi="Times New Roman" w:cs="Times New Roman"/>
@@ -4040,15 +4159,27 @@
           <w:szCs w:val="24"/>
           <w:lang w:val="ro-RO"/>
         </w:rPr>
-        <w:t xml:space="preserve">: descrierea unor aplicații și a unor articole similare </w:t>
-      </w:r>
-    </w:p>
-    <w:p>
-      <w:pPr>
+        <w:t>: descrierea unor aplica</w:t>
+      </w:r>
+      <w:r>
+        <w:rPr>
+          <w:rFonts w:ascii="Times New Roman" w:eastAsia="Times New Roman" w:hAnsi="Times New Roman" w:cs="Times New Roman"/>
+          <w:color w:val="000000"/>
+          <w:sz w:val="24"/>
+          <w:szCs w:val="24"/>
+          <w:lang w:val="ro-RO"/>
+        </w:rPr>
+        <w:t>ții și a unor articole similare. La ce stadiu s-a ajuns în zilele noastre în acest domeniu.</w:t>
+      </w:r>
+    </w:p>
+    <w:p>
+      <w:pPr>
+        <w:pStyle w:val="ListParagraph"/>
         <w:tabs>
           <w:tab w:val="left" w:pos="1758"/>
         </w:tabs>
-        <w:spacing w:after="120" w:line="360" w:lineRule="auto"/>
+        <w:spacing w:line="360" w:lineRule="auto"/>
+        <w:ind w:left="1440"/>
         <w:jc w:val="both"/>
         <w:rPr>
           <w:rFonts w:ascii="Times New Roman" w:eastAsia="Times New Roman" w:hAnsi="Times New Roman" w:cs="Times New Roman"/>
@@ -4069,7 +4200,7 @@
         <w:tabs>
           <w:tab w:val="left" w:pos="1758"/>
         </w:tabs>
-        <w:spacing w:after="120" w:line="360" w:lineRule="auto"/>
+        <w:spacing w:line="360" w:lineRule="auto"/>
         <w:jc w:val="both"/>
         <w:rPr>
           <w:rFonts w:ascii="Times New Roman" w:eastAsia="Times New Roman" w:hAnsi="Times New Roman" w:cs="Times New Roman"/>
@@ -4089,13 +4220,55 @@
         </w:rPr>
         <w:t>Capitolul 3. Documentație</w:t>
       </w:r>
-    </w:p>
-    <w:p>
-      <w:pPr>
+      <w:r>
+        <w:rPr>
+          <w:rFonts w:ascii="Times New Roman" w:eastAsia="Times New Roman" w:hAnsi="Times New Roman" w:cs="Times New Roman"/>
+          <w:color w:val="000000"/>
+          <w:sz w:val="24"/>
+          <w:szCs w:val="24"/>
+          <w:lang w:val="ro-RO"/>
+        </w:rPr>
+        <w:t>: aici sunt descrise tehnologiie folosite pentru realizarea aplicației și sunt detaliate mai multe informații despre AQI (mod de calcul</w:t>
+      </w:r>
+      <w:r>
+        <w:rPr>
+          <w:rFonts w:ascii="Times New Roman" w:eastAsia="Times New Roman" w:hAnsi="Times New Roman" w:cs="Times New Roman"/>
+          <w:color w:val="000000"/>
+          <w:sz w:val="24"/>
+          <w:szCs w:val="24"/>
+          <w:lang w:val="ro-RO"/>
+        </w:rPr>
+        <w:t>, senzori</w:t>
+      </w:r>
+      <w:r>
+        <w:rPr>
+          <w:rFonts w:ascii="Times New Roman" w:eastAsia="Times New Roman" w:hAnsi="Times New Roman" w:cs="Times New Roman"/>
+          <w:color w:val="000000"/>
+          <w:sz w:val="24"/>
+          <w:szCs w:val="24"/>
+          <w:lang w:val="ro-RO"/>
+        </w:rPr>
+        <w:t xml:space="preserve">) și standarde de calitate </w:t>
+      </w:r>
+      <w:r>
+        <w:rPr>
+          <w:rFonts w:ascii="Times New Roman" w:eastAsia="Times New Roman" w:hAnsi="Times New Roman" w:cs="Times New Roman"/>
+          <w:color w:val="000000"/>
+          <w:sz w:val="24"/>
+          <w:szCs w:val="24"/>
+          <w:lang w:val="ro-RO"/>
+        </w:rPr>
+        <w:t>din diferite zone ale lumii.</w:t>
+      </w:r>
+    </w:p>
+    <w:p>
+      <w:pPr>
+        <w:pStyle w:val="ListParagraph"/>
         <w:tabs>
           <w:tab w:val="left" w:pos="1758"/>
         </w:tabs>
-        <w:spacing w:after="120" w:line="360" w:lineRule="auto"/>
+        <w:spacing w:line="360" w:lineRule="auto"/>
+        <w:ind w:left="1440"/>
         <w:jc w:val="both"/>
         <w:rPr>
           <w:rFonts w:ascii="Times New Roman" w:eastAsia="Times New Roman" w:hAnsi="Times New Roman" w:cs="Times New Roman"/>
@@ -4116,25 +4289,45 @@
         <w:tabs>
           <w:tab w:val="left" w:pos="1758"/>
         </w:tabs>
-        <w:spacing w:after="120" w:line="360" w:lineRule="auto"/>
-        <w:jc w:val="both"/>
-        <w:rPr>
-          <w:rFonts w:ascii="Times New Roman" w:eastAsia="Times New Roman" w:hAnsi="Times New Roman" w:cs="Times New Roman"/>
-          <w:color w:val="000000"/>
-          <w:sz w:val="24"/>
-          <w:szCs w:val="24"/>
-          <w:lang w:val="ro-RO"/>
-        </w:rPr>
-      </w:pPr>
-      <w:r>
-        <w:rPr>
-          <w:rFonts w:ascii="Times New Roman" w:eastAsia="Times New Roman" w:hAnsi="Times New Roman" w:cs="Times New Roman"/>
-          <w:color w:val="000000"/>
-          <w:sz w:val="24"/>
-          <w:szCs w:val="24"/>
-          <w:lang w:val="ro-RO"/>
-        </w:rPr>
-        <w:t>Capitolul 4. Implementarea soluției</w:t>
+        <w:spacing w:line="360" w:lineRule="auto"/>
+        <w:jc w:val="both"/>
+        <w:rPr>
+          <w:rFonts w:ascii="Times New Roman" w:eastAsia="Times New Roman" w:hAnsi="Times New Roman" w:cs="Times New Roman"/>
+          <w:color w:val="000000"/>
+          <w:sz w:val="24"/>
+          <w:szCs w:val="24"/>
+          <w:lang w:val="ro-RO"/>
+        </w:rPr>
+      </w:pPr>
+      <w:r>
+        <w:rPr>
+          <w:rFonts w:ascii="Times New Roman" w:eastAsia="Times New Roman" w:hAnsi="Times New Roman" w:cs="Times New Roman"/>
+          <w:color w:val="000000"/>
+          <w:sz w:val="24"/>
+          <w:szCs w:val="24"/>
+          <w:lang w:val="ro-RO"/>
+        </w:rPr>
+        <w:t>Cap</w:t>
+      </w:r>
+      <w:r>
+        <w:rPr>
+          <w:rFonts w:ascii="Times New Roman" w:eastAsia="Times New Roman" w:hAnsi="Times New Roman" w:cs="Times New Roman"/>
+          <w:color w:val="000000"/>
+          <w:sz w:val="24"/>
+          <w:szCs w:val="24"/>
+          <w:lang w:val="ro-RO"/>
+        </w:rPr>
+        <w:t>itolul 4. Implementarea soluți</w:t>
+      </w:r>
+      <w:r>
+        <w:rPr>
+          <w:rFonts w:ascii="Times New Roman" w:eastAsia="Times New Roman" w:hAnsi="Times New Roman" w:cs="Times New Roman"/>
+          <w:color w:val="000000"/>
+          <w:sz w:val="24"/>
+          <w:szCs w:val="24"/>
+          <w:lang w:val="ro-RO"/>
+        </w:rPr>
+        <w:t>ei: specificarea cerințelor, arhitectura soluției, proiectarea detaliată, implementarea și testarea</w:t>
       </w:r>
     </w:p>
     <w:p>
@@ -4159,7 +4352,7 @@
         <w:tabs>
           <w:tab w:val="left" w:pos="1758"/>
         </w:tabs>
-        <w:spacing w:after="120" w:line="360" w:lineRule="auto"/>
+        <w:spacing w:line="360" w:lineRule="auto"/>
         <w:jc w:val="both"/>
         <w:rPr>
           <w:rFonts w:ascii="Times New Roman" w:eastAsia="Times New Roman" w:hAnsi="Times New Roman" w:cs="Times New Roman"/>
@@ -4202,7 +4395,7 @@
         <w:tabs>
           <w:tab w:val="left" w:pos="1758"/>
         </w:tabs>
-        <w:spacing w:after="120" w:line="360" w:lineRule="auto"/>
+        <w:spacing w:line="360" w:lineRule="auto"/>
         <w:jc w:val="both"/>
         <w:rPr>
           <w:rFonts w:ascii="Times New Roman" w:eastAsia="Times New Roman" w:hAnsi="Times New Roman" w:cs="Times New Roman"/>
@@ -4221,6 +4414,16 @@
           <w:lang w:val="ro-RO"/>
         </w:rPr>
         <w:t>Capitolul 6. Concluzii și direcții de dezvoltare</w:t>
+      </w:r>
+      <w:r>
+        <w:rPr>
+          <w:rFonts w:ascii="Times New Roman" w:eastAsia="Times New Roman" w:hAnsi="Times New Roman" w:cs="Times New Roman"/>
+          <w:color w:val="000000"/>
+          <w:sz w:val="24"/>
+          <w:szCs w:val="24"/>
+          <w:lang w:val="ro-RO"/>
+        </w:rPr>
+        <w:t>: ce s-a realizat în proiect și la ce concluzii s-a ajuns în urma folosirii aplicației și a studiilor de caz</w:t>
       </w:r>
     </w:p>
     <w:p>
@@ -4245,7 +4448,7 @@
         <w:tabs>
           <w:tab w:val="left" w:pos="1758"/>
         </w:tabs>
-        <w:spacing w:after="120" w:line="360" w:lineRule="auto"/>
+        <w:spacing w:line="360" w:lineRule="auto"/>
         <w:jc w:val="both"/>
         <w:rPr>
           <w:rFonts w:ascii="Times New Roman" w:eastAsia="Times New Roman" w:hAnsi="Times New Roman" w:cs="Times New Roman"/>
@@ -4352,30 +4555,10 @@
     </w:p>
     <w:p>
       <w:pPr>
-        <w:pStyle w:val="ListParagraph"/>
         <w:tabs>
           <w:tab w:val="left" w:pos="1758"/>
         </w:tabs>
         <w:spacing w:after="120" w:line="360" w:lineRule="auto"/>
-        <w:ind w:left="1440"/>
-        <w:jc w:val="both"/>
-        <w:rPr>
-          <w:rFonts w:ascii="Times New Roman" w:eastAsia="Times New Roman" w:hAnsi="Times New Roman" w:cs="Times New Roman"/>
-          <w:color w:val="000000"/>
-          <w:sz w:val="24"/>
-          <w:szCs w:val="24"/>
-          <w:lang w:val="ro-RO"/>
-        </w:rPr>
-      </w:pPr>
-    </w:p>
-    <w:p>
-      <w:pPr>
-        <w:pStyle w:val="ListParagraph"/>
-        <w:tabs>
-          <w:tab w:val="left" w:pos="1758"/>
-        </w:tabs>
-        <w:spacing w:after="120" w:line="360" w:lineRule="auto"/>
-        <w:ind w:left="1440"/>
         <w:jc w:val="both"/>
         <w:rPr>
           <w:rFonts w:ascii="Times New Roman" w:eastAsia="Times New Roman" w:hAnsi="Times New Roman" w:cs="Times New Roman"/>
@@ -4397,7 +4580,7 @@
           <w:lang w:val="ro-RO"/>
         </w:rPr>
       </w:pPr>
-      <w:bookmarkStart w:id="5" w:name="_Toc35992816"/>
+      <w:bookmarkStart w:id="5" w:name="_Toc36166284"/>
       <w:r>
         <w:rPr>
           <w:sz w:val="36"/>
@@ -4524,35 +4707,31 @@
         <w:jc w:val="both"/>
         <w:rPr>
           <w:rFonts w:ascii="Times New Roman" w:eastAsia="Times New Roman" w:hAnsi="Times New Roman" w:cs="Times New Roman"/>
-          <w:b/>
-          <w:color w:val="000000"/>
-          <w:sz w:val="24"/>
-          <w:szCs w:val="24"/>
-          <w:lang w:val="ro-RO"/>
-        </w:rPr>
-      </w:pPr>
-      <w:r>
-        <w:rPr>
-          <w:rFonts w:ascii="Times New Roman" w:eastAsia="Times New Roman" w:hAnsi="Times New Roman" w:cs="Times New Roman"/>
-          <w:b/>
-          <w:color w:val="000000"/>
-          <w:sz w:val="24"/>
-          <w:szCs w:val="24"/>
-          <w:lang w:val="ro-RO"/>
-        </w:rPr>
-        <w:t>AirVisual - IQ Air</w:t>
-      </w:r>
-      <w:r>
-        <w:rPr>
-          <w:rFonts w:ascii="Times New Roman" w:eastAsia="Times New Roman" w:hAnsi="Times New Roman" w:cs="Times New Roman"/>
-          <w:b/>
-          <w:color w:val="000000"/>
-          <w:sz w:val="24"/>
-          <w:szCs w:val="24"/>
-          <w:lang w:val="ro-RO"/>
-        </w:rPr>
-        <w:t xml:space="preserve">  </w:t>
-      </w:r>
+          <w:color w:val="000000"/>
+          <w:sz w:val="24"/>
+          <w:szCs w:val="24"/>
+          <w:lang w:val="ro-RO"/>
+        </w:rPr>
+      </w:pPr>
+    </w:p>
+    <w:p>
+      <w:pPr>
+        <w:pStyle w:val="Heading2"/>
+        <w:jc w:val="center"/>
+        <w:rPr>
+          <w:rFonts w:eastAsia="Times New Roman"/>
+          <w:lang w:val="ro-RO"/>
+        </w:rPr>
+      </w:pPr>
+      <w:bookmarkStart w:id="6" w:name="_Toc36166285"/>
+      <w:r>
+        <w:rPr>
+          <w:rFonts w:eastAsia="Times New Roman"/>
+          <w:lang w:val="ro-RO"/>
+        </w:rPr>
+        <w:t>2.1 Aplicații similare</w:t>
+      </w:r>
+      <w:bookmarkEnd w:id="6"/>
     </w:p>
     <w:p>
       <w:pPr>
@@ -4561,22 +4740,13 @@
         <w:jc w:val="both"/>
         <w:rPr>
           <w:rFonts w:ascii="Times New Roman" w:eastAsia="Times New Roman" w:hAnsi="Times New Roman" w:cs="Times New Roman"/>
-          <w:color w:val="000000"/>
-          <w:sz w:val="24"/>
-          <w:szCs w:val="24"/>
-          <w:lang w:val="ro-RO"/>
-        </w:rPr>
-      </w:pPr>
-      <w:r>
-        <w:rPr>
-          <w:rFonts w:ascii="Times New Roman" w:eastAsia="Times New Roman" w:hAnsi="Times New Roman" w:cs="Times New Roman"/>
-          <w:color w:val="000000"/>
-          <w:sz w:val="24"/>
-          <w:szCs w:val="24"/>
-          <w:lang w:val="ro-RO"/>
-        </w:rPr>
-        <w:tab/>
-      </w:r>
+          <w:b/>
+          <w:color w:val="000000"/>
+          <w:sz w:val="24"/>
+          <w:szCs w:val="24"/>
+          <w:lang w:val="ro-RO"/>
+        </w:rPr>
+      </w:pPr>
     </w:p>
     <w:p>
       <w:pPr>
@@ -4601,8 +4771,607 @@
           <w:szCs w:val="24"/>
           <w:lang w:val="ro-RO"/>
         </w:rPr>
-        <w:t>Plume – Plume labs</w:t>
-      </w:r>
+        <w:t>AIR( Plume labs )</w:t>
+      </w:r>
+    </w:p>
+    <w:p>
+      <w:pPr>
+        <w:spacing w:after="120" w:line="360" w:lineRule="auto"/>
+        <w:ind w:left="180" w:firstLine="465"/>
+        <w:jc w:val="both"/>
+      </w:pPr>
+      <w:r>
+        <w:rPr>
+          <w:noProof/>
+        </w:rPr>
+        <w:drawing>
+          <wp:anchor distT="0" distB="0" distL="114300" distR="114300" simplePos="0" relativeHeight="251661312" behindDoc="0" locked="0" layoutInCell="1" allowOverlap="1">
+            <wp:simplePos x="0" y="0"/>
+            <wp:positionH relativeFrom="column">
+              <wp:posOffset>2638425</wp:posOffset>
+            </wp:positionH>
+            <wp:positionV relativeFrom="paragraph">
+              <wp:posOffset>633730</wp:posOffset>
+            </wp:positionV>
+            <wp:extent cx="1174115" cy="1171575"/>
+            <wp:effectExtent l="19050" t="0" r="6985" b="0"/>
+            <wp:wrapSquare wrapText="bothSides"/>
+            <wp:docPr id="3" name="Picture 10" descr="Air Quality by Plume Labs App for iPhone - Free Download Air ..."/>
+            <wp:cNvGraphicFramePr>
+              <a:graphicFrameLocks xmlns:a="http://schemas.openxmlformats.org/drawingml/2006/main" noChangeAspect="1"/>
+            </wp:cNvGraphicFramePr>
+            <a:graphic xmlns:a="http://schemas.openxmlformats.org/drawingml/2006/main">
+              <a:graphicData uri="http://schemas.openxmlformats.org/drawingml/2006/picture">
+                <pic:pic xmlns:pic="http://schemas.openxmlformats.org/drawingml/2006/picture">
+                  <pic:nvPicPr>
+                    <pic:cNvPr id="0" name="Picture 10" descr="Air Quality by Plume Labs App for iPhone - Free Download Air ..."/>
+                    <pic:cNvPicPr>
+                      <a:picLocks noChangeAspect="1" noChangeArrowheads="1"/>
+                    </pic:cNvPicPr>
+                  </pic:nvPicPr>
+                  <pic:blipFill>
+                    <a:blip r:embed="rId9" cstate="print"/>
+                    <a:srcRect/>
+                    <a:stretch>
+                      <a:fillRect/>
+                    </a:stretch>
+                  </pic:blipFill>
+                  <pic:spPr bwMode="auto">
+                    <a:xfrm>
+                      <a:off x="0" y="0"/>
+                      <a:ext cx="1174115" cy="1171575"/>
+                    </a:xfrm>
+                    <a:prstGeom prst="rect">
+                      <a:avLst/>
+                    </a:prstGeom>
+                    <a:noFill/>
+                    <a:ln w="9525">
+                      <a:noFill/>
+                      <a:miter lim="800000"/>
+                      <a:headEnd/>
+                      <a:tailEnd/>
+                    </a:ln>
+                  </pic:spPr>
+                </pic:pic>
+              </a:graphicData>
+            </a:graphic>
+          </wp:anchor>
+        </w:drawing>
+      </w:r>
+      <w:r>
+        <w:rPr>
+          <w:noProof/>
+        </w:rPr>
+        <w:drawing>
+          <wp:inline distT="0" distB="0" distL="0" distR="0">
+            <wp:extent cx="1995777" cy="2744734"/>
+            <wp:effectExtent l="0" t="0" r="0" b="0"/>
+            <wp:docPr id="4" name="Picture 4" descr="https://plumelabs.com/static/a4c172fe430148bd425152268e761227/67f75/air3%402x.png"/>
+            <wp:cNvGraphicFramePr>
+              <a:graphicFrameLocks xmlns:a="http://schemas.openxmlformats.org/drawingml/2006/main" noChangeAspect="1"/>
+            </wp:cNvGraphicFramePr>
+            <a:graphic xmlns:a="http://schemas.openxmlformats.org/drawingml/2006/main">
+              <a:graphicData uri="http://schemas.openxmlformats.org/drawingml/2006/picture">
+                <pic:pic xmlns:pic="http://schemas.openxmlformats.org/drawingml/2006/picture">
+                  <pic:nvPicPr>
+                    <pic:cNvPr id="0" name="Picture 4" descr="https://plumelabs.com/static/a4c172fe430148bd425152268e761227/67f75/air3%402x.png"/>
+                    <pic:cNvPicPr>
+                      <a:picLocks noChangeAspect="1" noChangeArrowheads="1"/>
+                    </pic:cNvPicPr>
+                  </pic:nvPicPr>
+                  <pic:blipFill>
+                    <a:blip r:embed="rId10" cstate="print"/>
+                    <a:srcRect/>
+                    <a:stretch>
+                      <a:fillRect/>
+                    </a:stretch>
+                  </pic:blipFill>
+                  <pic:spPr bwMode="auto">
+                    <a:xfrm>
+                      <a:off x="0" y="0"/>
+                      <a:ext cx="1995777" cy="2744734"/>
+                    </a:xfrm>
+                    <a:prstGeom prst="rect">
+                      <a:avLst/>
+                    </a:prstGeom>
+                    <a:noFill/>
+                    <a:ln w="9525">
+                      <a:noFill/>
+                      <a:miter lim="800000"/>
+                      <a:headEnd/>
+                      <a:tailEnd/>
+                    </a:ln>
+                  </pic:spPr>
+                </pic:pic>
+              </a:graphicData>
+            </a:graphic>
+          </wp:inline>
+        </w:drawing>
+      </w:r>
+      <w:r>
+        <w:t xml:space="preserve">     </w:t>
+      </w:r>
+      <w:r>
+        <w:t xml:space="preserve"> </w:t>
+      </w:r>
+      <w:r>
+        <w:t xml:space="preserve">   </w:t>
+      </w:r>
+      <w:r>
+        <w:rPr>
+          <w:noProof/>
+        </w:rPr>
+        <w:drawing>
+          <wp:inline distT="0" distB="0" distL="0" distR="0">
+            <wp:extent cx="1987826" cy="2733925"/>
+            <wp:effectExtent l="0" t="0" r="0" b="0"/>
+            <wp:docPr id="7" name="Picture 7" descr="https://plumelabs.com/static/cf4ae2a0ea203a0d69b4279b3ece3e58/67f75/air2%402x.png"/>
+            <wp:cNvGraphicFramePr>
+              <a:graphicFrameLocks xmlns:a="http://schemas.openxmlformats.org/drawingml/2006/main" noChangeAspect="1"/>
+            </wp:cNvGraphicFramePr>
+            <a:graphic xmlns:a="http://schemas.openxmlformats.org/drawingml/2006/main">
+              <a:graphicData uri="http://schemas.openxmlformats.org/drawingml/2006/picture">
+                <pic:pic xmlns:pic="http://schemas.openxmlformats.org/drawingml/2006/picture">
+                  <pic:nvPicPr>
+                    <pic:cNvPr id="0" name="Picture 7" descr="https://plumelabs.com/static/cf4ae2a0ea203a0d69b4279b3ece3e58/67f75/air2%402x.png"/>
+                    <pic:cNvPicPr>
+                      <a:picLocks noChangeAspect="1" noChangeArrowheads="1"/>
+                    </pic:cNvPicPr>
+                  </pic:nvPicPr>
+                  <pic:blipFill>
+                    <a:blip r:embed="rId11" cstate="print"/>
+                    <a:srcRect/>
+                    <a:stretch>
+                      <a:fillRect/>
+                    </a:stretch>
+                  </pic:blipFill>
+                  <pic:spPr bwMode="auto">
+                    <a:xfrm>
+                      <a:off x="0" y="0"/>
+                      <a:ext cx="1992404" cy="2740221"/>
+                    </a:xfrm>
+                    <a:prstGeom prst="rect">
+                      <a:avLst/>
+                    </a:prstGeom>
+                    <a:noFill/>
+                    <a:ln w="9525">
+                      <a:noFill/>
+                      <a:miter lim="800000"/>
+                      <a:headEnd/>
+                      <a:tailEnd/>
+                    </a:ln>
+                  </pic:spPr>
+                </pic:pic>
+              </a:graphicData>
+            </a:graphic>
+          </wp:inline>
+        </w:drawing>
+      </w:r>
+      <w:r>
+        <w:t xml:space="preserve"> </w:t>
+      </w:r>
+    </w:p>
+    <w:p>
+      <w:pPr>
+        <w:spacing w:after="120" w:line="360" w:lineRule="auto"/>
+        <w:ind w:left="180" w:firstLine="465"/>
+        <w:jc w:val="both"/>
+        <w:rPr>
+          <w:rFonts w:ascii="Times New Roman" w:hAnsi="Times New Roman" w:cs="Times New Roman"/>
+          <w:sz w:val="24"/>
+          <w:szCs w:val="24"/>
+        </w:rPr>
+      </w:pPr>
+      <w:r>
+        <w:tab/>
+      </w:r>
+      <w:r>
+        <w:tab/>
+      </w:r>
+      <w:r>
+        <w:rPr>
+          <w:rFonts w:ascii="Times New Roman" w:hAnsi="Times New Roman" w:cs="Times New Roman"/>
+          <w:sz w:val="24"/>
+          <w:szCs w:val="24"/>
+        </w:rPr>
+        <w:t>Cercet</w:t>
+      </w:r>
+      <w:r>
+        <w:rPr>
+          <w:rFonts w:ascii="Times New Roman" w:hAnsi="Times New Roman" w:cs="Times New Roman"/>
+          <w:sz w:val="24"/>
+          <w:szCs w:val="24"/>
+          <w:lang w:val="ro-RO"/>
+        </w:rPr>
+        <w:t>ătorii și dezvoltatorii</w:t>
+      </w:r>
+      <w:r>
+        <w:rPr>
+          <w:rFonts w:ascii="Times New Roman" w:hAnsi="Times New Roman" w:cs="Times New Roman"/>
+          <w:sz w:val="24"/>
+          <w:szCs w:val="24"/>
+        </w:rPr>
+        <w:t xml:space="preserve"> de la Plume Labs au ca și misiune : “a face informa</w:t>
+      </w:r>
+      <w:r>
+        <w:rPr>
+          <w:rFonts w:ascii="Times New Roman" w:hAnsi="Times New Roman" w:cs="Times New Roman"/>
+          <w:sz w:val="24"/>
+          <w:szCs w:val="24"/>
+          <w:lang w:val="ro-RO"/>
+        </w:rPr>
+        <w:t xml:space="preserve">ția cu privire la AQI mai accesibilă </w:t>
+      </w:r>
+      <w:r>
+        <w:rPr>
+          <w:rFonts w:ascii="Times New Roman" w:hAnsi="Times New Roman" w:cs="Times New Roman"/>
+          <w:sz w:val="24"/>
+          <w:szCs w:val="24"/>
+          <w:lang w:val="ro-RO"/>
+        </w:rPr>
+        <w:t>si a-i da utilizatorului încredere și control asupra problematicii abordate</w:t>
+      </w:r>
+      <w:r>
+        <w:rPr>
+          <w:rFonts w:ascii="Times New Roman" w:hAnsi="Times New Roman" w:cs="Times New Roman"/>
+          <w:sz w:val="24"/>
+          <w:szCs w:val="24"/>
+        </w:rPr>
+        <w:t>”.[13]</w:t>
+      </w:r>
+      <w:r>
+        <w:rPr>
+          <w:rFonts w:ascii="Times New Roman" w:hAnsi="Times New Roman" w:cs="Times New Roman"/>
+          <w:sz w:val="24"/>
+          <w:szCs w:val="24"/>
+        </w:rPr>
+        <w:t xml:space="preserve"> Aplica</w:t>
+      </w:r>
+      <w:r>
+        <w:rPr>
+          <w:rFonts w:ascii="Times New Roman" w:hAnsi="Times New Roman" w:cs="Times New Roman"/>
+          <w:sz w:val="24"/>
+          <w:szCs w:val="24"/>
+          <w:lang w:val="ro-RO"/>
+        </w:rPr>
+        <w:t xml:space="preserve">ția are peste 100 de mii de instalări de pe Google Play și redă nivelul de poluare din zona utilizatorului și din întreaga lume. Pentru orașele mari </w:t>
+      </w:r>
+      <w:r>
+        <w:rPr>
+          <w:rFonts w:ascii="Times New Roman" w:hAnsi="Times New Roman" w:cs="Times New Roman"/>
+          <w:sz w:val="24"/>
+          <w:szCs w:val="24"/>
+          <w:lang w:val="ro-RO"/>
+        </w:rPr>
+        <w:t xml:space="preserve">oferă informații și la nivel de străzi. Aplicația oferă și prognoza pe 72 de ore a calității aerului. Ca și funcționalități cheie Plume are : hărți detaliate, informații live, istorice și prognozate, antrenament pentru </w:t>
+      </w:r>
+      <w:r>
+        <w:rPr>
+          <w:rFonts w:ascii="Times New Roman" w:hAnsi="Times New Roman" w:cs="Times New Roman"/>
+          <w:sz w:val="24"/>
+          <w:szCs w:val="24"/>
+          <w:lang w:val="ro-RO"/>
+        </w:rPr>
+        <w:lastRenderedPageBreak/>
+        <w:t>găsirea aerului curat în timpul activităților sportive când omul consumă mult mai mult aer ca de obicei. De asemenea utilizatorul primește dimineața și seara notificări despre calitatea aerului din localitățile dorite.</w:t>
+      </w:r>
+      <w:r>
+        <w:rPr>
+          <w:rFonts w:ascii="Times New Roman" w:hAnsi="Times New Roman" w:cs="Times New Roman"/>
+          <w:sz w:val="24"/>
+          <w:szCs w:val="24"/>
+        </w:rPr>
+        <w:t>[13]</w:t>
+      </w:r>
+    </w:p>
+    <w:p>
+      <w:pPr>
+        <w:spacing w:after="120" w:line="360" w:lineRule="auto"/>
+        <w:ind w:left="180" w:firstLine="465"/>
+        <w:jc w:val="both"/>
+        <w:rPr>
+          <w:rFonts w:ascii="Times New Roman" w:eastAsia="Times New Roman" w:hAnsi="Times New Roman" w:cs="Times New Roman"/>
+          <w:b/>
+          <w:color w:val="000000"/>
+          <w:sz w:val="24"/>
+          <w:szCs w:val="24"/>
+          <w:lang w:val="ro-RO"/>
+        </w:rPr>
+      </w:pPr>
+      <w:r>
+        <w:rPr>
+          <w:rFonts w:ascii="Times New Roman" w:eastAsia="Times New Roman" w:hAnsi="Times New Roman" w:cs="Times New Roman"/>
+          <w:b/>
+          <w:noProof/>
+          <w:color w:val="000000"/>
+          <w:sz w:val="24"/>
+          <w:szCs w:val="24"/>
+        </w:rPr>
+        <w:drawing>
+          <wp:anchor distT="0" distB="0" distL="114300" distR="114300" simplePos="0" relativeHeight="251662336" behindDoc="0" locked="0" layoutInCell="1" allowOverlap="1">
+            <wp:simplePos x="0" y="0"/>
+            <wp:positionH relativeFrom="column">
+              <wp:posOffset>2495550</wp:posOffset>
+            </wp:positionH>
+            <wp:positionV relativeFrom="paragraph">
+              <wp:posOffset>49530</wp:posOffset>
+            </wp:positionV>
+            <wp:extent cx="2333625" cy="771525"/>
+            <wp:effectExtent l="19050" t="0" r="9525" b="0"/>
+            <wp:wrapSquare wrapText="bothSides"/>
+            <wp:docPr id="23" name="Picture 23"/>
+            <wp:cNvGraphicFramePr>
+              <a:graphicFrameLocks xmlns:a="http://schemas.openxmlformats.org/drawingml/2006/main" noChangeAspect="1"/>
+            </wp:cNvGraphicFramePr>
+            <a:graphic xmlns:a="http://schemas.openxmlformats.org/drawingml/2006/main">
+              <a:graphicData uri="http://schemas.openxmlformats.org/drawingml/2006/picture">
+                <pic:pic xmlns:pic="http://schemas.openxmlformats.org/drawingml/2006/picture">
+                  <pic:nvPicPr>
+                    <pic:cNvPr id="0" name="Picture 23"/>
+                    <pic:cNvPicPr>
+                      <a:picLocks noChangeAspect="1" noChangeArrowheads="1"/>
+                    </pic:cNvPicPr>
+                  </pic:nvPicPr>
+                  <pic:blipFill>
+                    <a:blip r:embed="rId12" cstate="print"/>
+                    <a:srcRect/>
+                    <a:stretch>
+                      <a:fillRect/>
+                    </a:stretch>
+                  </pic:blipFill>
+                  <pic:spPr bwMode="auto">
+                    <a:xfrm>
+                      <a:off x="0" y="0"/>
+                      <a:ext cx="2333625" cy="771525"/>
+                    </a:xfrm>
+                    <a:prstGeom prst="rect">
+                      <a:avLst/>
+                    </a:prstGeom>
+                    <a:noFill/>
+                    <a:ln w="9525">
+                      <a:noFill/>
+                      <a:miter lim="800000"/>
+                      <a:headEnd/>
+                      <a:tailEnd/>
+                    </a:ln>
+                  </pic:spPr>
+                </pic:pic>
+              </a:graphicData>
+            </a:graphic>
+          </wp:anchor>
+        </w:drawing>
+      </w:r>
+    </w:p>
+    <w:p>
+      <w:pPr>
+        <w:spacing w:after="120" w:line="360" w:lineRule="auto"/>
+        <w:ind w:left="180" w:firstLine="465"/>
+        <w:jc w:val="both"/>
+        <w:rPr>
+          <w:rFonts w:ascii="Times New Roman" w:eastAsia="Times New Roman" w:hAnsi="Times New Roman" w:cs="Times New Roman"/>
+          <w:b/>
+          <w:color w:val="000000"/>
+          <w:sz w:val="24"/>
+          <w:szCs w:val="24"/>
+          <w:lang w:val="ro-RO"/>
+        </w:rPr>
+      </w:pPr>
+      <w:r>
+        <w:rPr>
+          <w:rFonts w:ascii="Times New Roman" w:eastAsia="Times New Roman" w:hAnsi="Times New Roman" w:cs="Times New Roman"/>
+          <w:b/>
+          <w:color w:val="000000"/>
+          <w:sz w:val="24"/>
+          <w:szCs w:val="24"/>
+          <w:lang w:val="ro-RO"/>
+        </w:rPr>
+        <w:t>AirVisual - IQ Air</w:t>
+      </w:r>
+      <w:r>
+        <w:rPr>
+          <w:rFonts w:ascii="Times New Roman" w:eastAsia="Times New Roman" w:hAnsi="Times New Roman" w:cs="Times New Roman"/>
+          <w:b/>
+          <w:color w:val="000000"/>
+          <w:sz w:val="24"/>
+          <w:szCs w:val="24"/>
+          <w:lang w:val="ro-RO"/>
+        </w:rPr>
+        <w:t xml:space="preserve">  </w:t>
+      </w:r>
+    </w:p>
+    <w:p>
+      <w:pPr>
+        <w:spacing w:after="120" w:line="360" w:lineRule="auto"/>
+        <w:ind w:left="180" w:firstLine="465"/>
+        <w:jc w:val="both"/>
+        <w:rPr>
+          <w:rFonts w:ascii="Times New Roman" w:eastAsia="Times New Roman" w:hAnsi="Times New Roman" w:cs="Times New Roman"/>
+          <w:b/>
+          <w:color w:val="000000"/>
+          <w:sz w:val="24"/>
+          <w:szCs w:val="24"/>
+          <w:lang w:val="ro-RO"/>
+        </w:rPr>
+      </w:pPr>
+    </w:p>
+    <w:p>
+      <w:pPr>
+        <w:spacing w:after="120" w:line="360" w:lineRule="auto"/>
+        <w:ind w:left="180" w:firstLine="465"/>
+        <w:jc w:val="both"/>
+        <w:rPr>
+          <w:rFonts w:ascii="Times New Roman" w:eastAsia="Times New Roman" w:hAnsi="Times New Roman" w:cs="Times New Roman"/>
+          <w:b/>
+          <w:color w:val="000000"/>
+          <w:sz w:val="24"/>
+          <w:szCs w:val="24"/>
+          <w:lang w:val="ro-RO"/>
+        </w:rPr>
+      </w:pPr>
+      <w:r>
+        <w:rPr>
+          <w:rFonts w:ascii="Times New Roman" w:eastAsia="Times New Roman" w:hAnsi="Times New Roman" w:cs="Times New Roman"/>
+          <w:b/>
+          <w:noProof/>
+          <w:color w:val="000000"/>
+          <w:sz w:val="24"/>
+          <w:szCs w:val="24"/>
+        </w:rPr>
+        <w:drawing>
+          <wp:inline distT="0" distB="0" distL="0" distR="0">
+            <wp:extent cx="5648325" cy="3733800"/>
+            <wp:effectExtent l="19050" t="0" r="9525" b="0"/>
+            <wp:docPr id="29" name="Picture 29"/>
+            <wp:cNvGraphicFramePr>
+              <a:graphicFrameLocks xmlns:a="http://schemas.openxmlformats.org/drawingml/2006/main" noChangeAspect="1"/>
+            </wp:cNvGraphicFramePr>
+            <a:graphic xmlns:a="http://schemas.openxmlformats.org/drawingml/2006/main">
+              <a:graphicData uri="http://schemas.openxmlformats.org/drawingml/2006/picture">
+                <pic:pic xmlns:pic="http://schemas.openxmlformats.org/drawingml/2006/picture">
+                  <pic:nvPicPr>
+                    <pic:cNvPr id="0" name="Picture 29"/>
+                    <pic:cNvPicPr>
+                      <a:picLocks noChangeAspect="1" noChangeArrowheads="1"/>
+                    </pic:cNvPicPr>
+                  </pic:nvPicPr>
+                  <pic:blipFill>
+                    <a:blip r:embed="rId13" cstate="print"/>
+                    <a:srcRect/>
+                    <a:stretch>
+                      <a:fillRect/>
+                    </a:stretch>
+                  </pic:blipFill>
+                  <pic:spPr bwMode="auto">
+                    <a:xfrm>
+                      <a:off x="0" y="0"/>
+                      <a:ext cx="5648325" cy="3733800"/>
+                    </a:xfrm>
+                    <a:prstGeom prst="rect">
+                      <a:avLst/>
+                    </a:prstGeom>
+                    <a:noFill/>
+                    <a:ln w="9525">
+                      <a:noFill/>
+                      <a:miter lim="800000"/>
+                      <a:headEnd/>
+                      <a:tailEnd/>
+                    </a:ln>
+                  </pic:spPr>
+                </pic:pic>
+              </a:graphicData>
+            </a:graphic>
+          </wp:inline>
+        </w:drawing>
+      </w:r>
+    </w:p>
+    <w:p>
+      <w:pPr>
+        <w:spacing w:after="120" w:line="360" w:lineRule="auto"/>
+        <w:ind w:left="180" w:firstLine="465"/>
+        <w:jc w:val="both"/>
+        <w:rPr>
+          <w:rFonts w:ascii="Times New Roman" w:eastAsia="Times New Roman" w:hAnsi="Times New Roman" w:cs="Times New Roman"/>
+          <w:b/>
+          <w:color w:val="000000"/>
+          <w:sz w:val="24"/>
+          <w:szCs w:val="24"/>
+          <w:lang w:val="ro-RO"/>
+        </w:rPr>
+      </w:pPr>
+    </w:p>
+    <w:p>
+      <w:pPr>
+        <w:spacing w:after="120" w:line="360" w:lineRule="auto"/>
+        <w:ind w:left="180" w:firstLine="465"/>
+        <w:jc w:val="both"/>
+        <w:rPr>
+          <w:rFonts w:ascii="Times New Roman" w:eastAsia="Times New Roman" w:hAnsi="Times New Roman" w:cs="Times New Roman"/>
+          <w:color w:val="000000"/>
+          <w:sz w:val="24"/>
+          <w:szCs w:val="24"/>
+          <w:lang w:val="ro-RO"/>
+        </w:rPr>
+      </w:pPr>
+      <w:r>
+        <w:rPr>
+          <w:rFonts w:ascii="Times New Roman" w:eastAsia="Times New Roman" w:hAnsi="Times New Roman" w:cs="Times New Roman"/>
+          <w:color w:val="000000"/>
+          <w:sz w:val="24"/>
+          <w:szCs w:val="24"/>
+          <w:lang w:val="ro-RO"/>
+        </w:rPr>
+        <w:tab/>
+      </w:r>
+    </w:p>
+    <w:p>
+      <w:pPr>
+        <w:spacing w:after="0" w:line="360" w:lineRule="auto"/>
+        <w:ind w:left="180" w:firstLine="465"/>
+        <w:jc w:val="both"/>
+        <w:rPr>
+          <w:rFonts w:ascii="Times New Roman" w:eastAsia="Times New Roman" w:hAnsi="Times New Roman" w:cs="Times New Roman"/>
+          <w:color w:val="000000"/>
+          <w:sz w:val="24"/>
+          <w:szCs w:val="24"/>
+          <w:lang w:val="ro-RO"/>
+        </w:rPr>
+      </w:pPr>
+    </w:p>
+    <w:p>
+      <w:pPr>
+        <w:spacing w:after="0" w:line="360" w:lineRule="auto"/>
+        <w:ind w:left="180" w:firstLine="465"/>
+        <w:jc w:val="both"/>
+        <w:rPr>
+          <w:rFonts w:ascii="Times New Roman" w:eastAsia="Times New Roman" w:hAnsi="Times New Roman" w:cs="Times New Roman"/>
+          <w:color w:val="000000"/>
+          <w:sz w:val="24"/>
+          <w:szCs w:val="24"/>
+          <w:lang w:val="ro-RO"/>
+        </w:rPr>
+      </w:pPr>
+    </w:p>
+    <w:p>
+      <w:pPr>
+        <w:spacing w:after="0" w:line="360" w:lineRule="auto"/>
+        <w:ind w:left="180" w:firstLine="465"/>
+        <w:jc w:val="both"/>
+        <w:rPr>
+          <w:rFonts w:ascii="Times New Roman" w:eastAsia="Times New Roman" w:hAnsi="Times New Roman" w:cs="Times New Roman"/>
+          <w:color w:val="000000"/>
+          <w:sz w:val="24"/>
+          <w:szCs w:val="24"/>
+          <w:lang w:val="ro-RO"/>
+        </w:rPr>
+      </w:pPr>
+    </w:p>
+    <w:p>
+      <w:pPr>
+        <w:spacing w:after="0" w:line="360" w:lineRule="auto"/>
+        <w:ind w:left="180" w:firstLine="465"/>
+        <w:jc w:val="both"/>
+        <w:rPr>
+          <w:rFonts w:ascii="Times New Roman" w:eastAsia="Times New Roman" w:hAnsi="Times New Roman" w:cs="Times New Roman"/>
+          <w:color w:val="000000"/>
+          <w:sz w:val="24"/>
+          <w:szCs w:val="24"/>
+          <w:lang w:val="ro-RO"/>
+        </w:rPr>
+      </w:pPr>
+    </w:p>
+    <w:p>
+      <w:pPr>
+        <w:spacing w:after="0" w:line="360" w:lineRule="auto"/>
+        <w:ind w:left="180" w:firstLine="465"/>
+        <w:jc w:val="both"/>
+        <w:rPr>
+          <w:rFonts w:ascii="Times New Roman" w:eastAsia="Times New Roman" w:hAnsi="Times New Roman" w:cs="Times New Roman"/>
+          <w:color w:val="000000"/>
+          <w:sz w:val="24"/>
+          <w:szCs w:val="24"/>
+          <w:lang w:val="ro-RO"/>
+        </w:rPr>
+      </w:pPr>
     </w:p>
     <w:p>
       <w:pPr>
@@ -4653,6 +5422,7 @@
           <w:sz w:val="24"/>
           <w:szCs w:val="24"/>
         </w:rPr>
+        <w:lastRenderedPageBreak/>
         <w:t xml:space="preserve">a face viata mai usoara </w:t>
       </w:r>
     </w:p>
@@ -5375,8 +6145,8 @@
           <w:lang w:val="ro-RO"/>
         </w:rPr>
       </w:pPr>
-      <w:bookmarkStart w:id="6" w:name="_Toc517617477"/>
-      <w:bookmarkStart w:id="7" w:name="_Toc35992817"/>
+      <w:bookmarkStart w:id="7" w:name="_Toc517617477"/>
+      <w:bookmarkStart w:id="8" w:name="_Toc36166286"/>
       <w:r>
         <w:rPr>
           <w:rFonts w:ascii="Times New Roman" w:hAnsi="Times New Roman" w:cs="Times New Roman"/>
@@ -5386,8 +6156,8 @@
         </w:rPr>
         <w:t>Capitolul 2.Tehnologii folosite</w:t>
       </w:r>
-      <w:bookmarkEnd w:id="6"/>
       <w:bookmarkEnd w:id="7"/>
+      <w:bookmarkEnd w:id="8"/>
     </w:p>
     <w:p>
       <w:pPr>
@@ -5554,8 +6324,8 @@
           <w:lang w:val="ro-RO"/>
         </w:rPr>
       </w:pPr>
-      <w:bookmarkStart w:id="8" w:name="_Toc517617496"/>
-      <w:bookmarkStart w:id="9" w:name="_Toc35992818"/>
+      <w:bookmarkStart w:id="9" w:name="_Toc517617496"/>
+      <w:bookmarkStart w:id="10" w:name="_Toc36166287"/>
       <w:r>
         <w:rPr>
           <w:sz w:val="36"/>
@@ -5580,8 +6350,8 @@
         </w:rPr>
         <w:t xml:space="preserve"> Bibliografie</w:t>
       </w:r>
-      <w:bookmarkEnd w:id="8"/>
       <w:bookmarkEnd w:id="9"/>
+      <w:bookmarkEnd w:id="10"/>
     </w:p>
     <w:p>
       <w:pPr>
@@ -6355,7 +7125,7 @@
         </w:rPr>
         <w:t xml:space="preserve">[8] </w:t>
       </w:r>
-      <w:hyperlink r:id="rId9" w:history="1">
+      <w:hyperlink r:id="rId14" w:history="1">
         <w:r>
           <w:rPr>
             <w:rStyle w:val="Hyperlink"/>
@@ -6384,10 +7154,9 @@
           <w:sz w:val="24"/>
           <w:szCs w:val="24"/>
         </w:rPr>
-        <w:lastRenderedPageBreak/>
         <w:t xml:space="preserve">[9] </w:t>
       </w:r>
-      <w:hyperlink r:id="rId10" w:anchor="dossierSummary__chapter2" w:history="1">
+      <w:hyperlink r:id="rId15" w:anchor="dossierSummary__chapter2" w:history="1">
         <w:r>
           <w:rPr>
             <w:rStyle w:val="Hyperlink"/>
@@ -6406,7 +7175,7 @@
       <w:r>
         <w:t xml:space="preserve"> </w:t>
       </w:r>
-      <w:hyperlink r:id="rId11" w:history="1">
+      <w:hyperlink r:id="rId16" w:history="1">
         <w:r>
           <w:rPr>
             <w:rStyle w:val="Hyperlink"/>
@@ -6452,23 +7221,34 @@
     <w:p>
       <w:pPr>
         <w:spacing w:after="120"/>
+      </w:pPr>
+    </w:p>
+    <w:p>
+      <w:pPr>
+        <w:spacing w:after="120"/>
+      </w:pPr>
+      <w:r>
+        <w:t xml:space="preserve">[13] </w:t>
+      </w:r>
+      <w:hyperlink r:id="rId17" w:history="1">
+        <w:r>
+          <w:rPr>
+            <w:rStyle w:val="Hyperlink"/>
+          </w:rPr>
+          <w:t>https://play.google.com/store/apps/details?id=com.plumelabs.air</w:t>
+        </w:r>
+      </w:hyperlink>
+    </w:p>
+    <w:p>
+      <w:pPr>
+        <w:spacing w:after="120"/>
         <w:rPr>
           <w:rFonts w:ascii="Times New Roman" w:hAnsi="Times New Roman" w:cs="Times New Roman"/>
           <w:sz w:val="24"/>
           <w:szCs w:val="24"/>
         </w:rPr>
       </w:pPr>
-    </w:p>
-    <w:p>
-      <w:pPr>
-        <w:spacing w:after="120"/>
-        <w:rPr>
-          <w:rFonts w:ascii="Times New Roman" w:hAnsi="Times New Roman" w:cs="Times New Roman"/>
-          <w:sz w:val="24"/>
-          <w:szCs w:val="24"/>
-        </w:rPr>
-      </w:pPr>
-      <w:hyperlink r:id="rId12" w:history="1">
+      <w:hyperlink r:id="rId18" w:history="1">
         <w:r>
           <w:rPr>
             <w:rStyle w:val="Hyperlink"/>
@@ -6489,7 +7269,7 @@
           <w:szCs w:val="24"/>
         </w:rPr>
       </w:pPr>
-      <w:hyperlink r:id="rId13" w:history="1">
+      <w:hyperlink r:id="rId19" w:history="1">
         <w:r>
           <w:rPr>
             <w:rStyle w:val="Hyperlink"/>
@@ -6537,9 +7317,18 @@
           <w:szCs w:val="24"/>
           <w:lang w:val="ro-RO"/>
         </w:rPr>
-        <w:t xml:space="preserve">[10] </w:t>
-      </w:r>
-      <w:hyperlink r:id="rId14" w:history="1">
+        <w:t>[14</w:t>
+      </w:r>
+      <w:r>
+        <w:rPr>
+          <w:rFonts w:ascii="Times New Roman" w:hAnsi="Times New Roman" w:cs="Times New Roman"/>
+          <w:sz w:val="24"/>
+          <w:szCs w:val="24"/>
+          <w:lang w:val="ro-RO"/>
+        </w:rPr>
+        <w:t xml:space="preserve">] </w:t>
+      </w:r>
+      <w:hyperlink r:id="rId20" w:history="1">
         <w:r>
           <w:rPr>
             <w:rStyle w:val="Hyperlink"/>
@@ -6562,6 +7351,7 @@
         </w:rPr>
       </w:pPr>
       <w:r>
+        <w:lastRenderedPageBreak/>
         <w:tab/>
         <w:t xml:space="preserve">- </w:t>
       </w:r>
@@ -6575,7 +7365,7 @@
         </w:rPr>
         <w:t>Computation of the AQI requires an air pollutant concentration over a specified averaging period, obtained from an </w:t>
       </w:r>
-      <w:hyperlink r:id="rId15" w:anchor="air_quality_monitoring" w:tooltip="Environmental monitoring" w:history="1">
+      <w:hyperlink r:id="rId21" w:anchor="air_quality_monitoring" w:tooltip="Environmental monitoring" w:history="1">
         <w:r>
           <w:rPr>
             <w:rStyle w:val="Hyperlink"/>
@@ -6598,7 +7388,7 @@
         </w:rPr>
         <w:t> or </w:t>
       </w:r>
-      <w:hyperlink r:id="rId16" w:tooltip="Atmospheric dispersion modeling" w:history="1">
+      <w:hyperlink r:id="rId22" w:tooltip="Atmospheric dispersion modeling" w:history="1">
         <w:r>
           <w:rPr>
             <w:rStyle w:val="Hyperlink"/>
@@ -6621,7 +7411,7 @@
         </w:rPr>
         <w:t>. Taken together, concentration and time represent the </w:t>
       </w:r>
-      <w:hyperlink r:id="rId17" w:tooltip="Dose response" w:history="1">
+      <w:hyperlink r:id="rId23" w:tooltip="Dose response" w:history="1">
         <w:r>
           <w:rPr>
             <w:rStyle w:val="Hyperlink"/>
@@ -6644,7 +7434,7 @@
         </w:rPr>
         <w:t> of the air pollutant. Health effects corresponding to a given dose are established by epidemiological research.</w:t>
       </w:r>
-      <w:hyperlink r:id="rId18" w:anchor="cite_note-4" w:history="1">
+      <w:hyperlink r:id="rId24" w:anchor="cite_note-4" w:history="1">
         <w:r>
           <w:rPr>
             <w:rStyle w:val="Hyperlink"/>
@@ -6711,7 +7501,7 @@
         </w:rPr>
         <w:t>Most air contaminants do not have an associated AQI. Many countries monitor </w:t>
       </w:r>
-      <w:hyperlink r:id="rId19" w:tooltip="Ground-level ozone" w:history="1">
+      <w:hyperlink r:id="rId25" w:tooltip="Ground-level ozone" w:history="1">
         <w:r>
           <w:rPr>
             <w:rStyle w:val="Hyperlink"/>
@@ -6732,7 +7522,7 @@
         </w:rPr>
         <w:t>, </w:t>
       </w:r>
-      <w:hyperlink r:id="rId20" w:tooltip="Atmospheric particulate matter" w:history="1">
+      <w:hyperlink r:id="rId26" w:tooltip="Atmospheric particulate matter" w:history="1">
         <w:r>
           <w:rPr>
             <w:rStyle w:val="Hyperlink"/>
@@ -6753,7 +7543,7 @@
         </w:rPr>
         <w:t>, </w:t>
       </w:r>
-      <w:hyperlink r:id="rId21" w:tooltip="Sulfur dioxide" w:history="1">
+      <w:hyperlink r:id="rId27" w:tooltip="Sulfur dioxide" w:history="1">
         <w:r>
           <w:rPr>
             <w:rStyle w:val="Hyperlink"/>
@@ -6774,7 +7564,7 @@
         </w:rPr>
         <w:t>, </w:t>
       </w:r>
-      <w:hyperlink r:id="rId22" w:tooltip="Carbon monoxide" w:history="1">
+      <w:hyperlink r:id="rId28" w:tooltip="Carbon monoxide" w:history="1">
         <w:r>
           <w:rPr>
             <w:rStyle w:val="Hyperlink"/>
@@ -6795,7 +7585,7 @@
         </w:rPr>
         <w:t> and </w:t>
       </w:r>
-      <w:hyperlink r:id="rId23" w:tooltip="Nitrogen dioxide" w:history="1">
+      <w:hyperlink r:id="rId29" w:tooltip="Nitrogen dioxide" w:history="1">
         <w:r>
           <w:rPr>
             <w:rStyle w:val="Hyperlink"/>
@@ -6816,7 +7606,7 @@
         </w:rPr>
         <w:t>, and calculate air quality indices for these pollutants.</w:t>
       </w:r>
-      <w:hyperlink r:id="rId24" w:anchor="cite_note-aqi_basic-10" w:history="1">
+      <w:hyperlink r:id="rId30" w:anchor="cite_note-aqi_basic-10" w:history="1">
         <w:r>
           <w:rPr>
             <w:rStyle w:val="Hyperlink"/>
@@ -6851,7 +7641,7 @@
         </w:rPr>
         <w:t>The definition of the AQI in a particular nation reflects the discourse surrounding the development of national air quality standards in that nation.</w:t>
       </w:r>
-      <w:hyperlink r:id="rId25" w:anchor="cite_note-11" w:history="1">
+      <w:hyperlink r:id="rId31" w:anchor="cite_note-11" w:history="1">
         <w:r>
           <w:rPr>
             <w:rStyle w:val="Hyperlink"/>
@@ -6873,7 +7663,7 @@
         </w:rPr>
         <w:t> A website allowing government agencies anywhere in the world to submit their real-time air monitoring data for display using a common definition of the air quality index has recently become available.</w:t>
       </w:r>
-      <w:hyperlink r:id="rId26" w:anchor="cite_note-12" w:history="1">
+      <w:hyperlink r:id="rId32" w:anchor="cite_note-12" w:history="1">
         <w:r>
           <w:rPr>
             <w:rStyle w:val="Hyperlink"/>
@@ -6928,18 +7718,212 @@
           <w:szCs w:val="24"/>
           <w:lang w:val="ro-RO"/>
         </w:rPr>
-        <w:t>Canada – AQHI   Hong Kong - API</w:t>
-      </w:r>
-    </w:p>
-    <w:p>
-      <w:pPr>
+        <w:t xml:space="preserve">Canada – AQHI   Hong Kong </w:t>
+      </w:r>
+      <w:r>
         <w:rPr>
           <w:rFonts w:ascii="Times New Roman" w:hAnsi="Times New Roman" w:cs="Times New Roman"/>
           <w:sz w:val="24"/>
           <w:szCs w:val="24"/>
           <w:lang w:val="ro-RO"/>
         </w:rPr>
-      </w:pPr>
+        <w:t>–</w:t>
+      </w:r>
+      <w:r>
+        <w:rPr>
+          <w:rFonts w:ascii="Times New Roman" w:hAnsi="Times New Roman" w:cs="Times New Roman"/>
+          <w:sz w:val="24"/>
+          <w:szCs w:val="24"/>
+          <w:lang w:val="ro-RO"/>
+        </w:rPr>
+        <w:t xml:space="preserve"> API</w:t>
+      </w:r>
+    </w:p>
+    <w:p>
+      <w:pPr>
+        <w:ind w:left="720"/>
+        <w:rPr>
+          <w:rFonts w:ascii="Times New Roman" w:hAnsi="Times New Roman" w:cs="Times New Roman"/>
+          <w:sz w:val="24"/>
+          <w:szCs w:val="24"/>
+          <w:lang w:val="ro-RO"/>
+        </w:rPr>
+      </w:pPr>
+    </w:p>
+    <w:p>
+      <w:pPr>
+        <w:rPr>
+          <w:rFonts w:ascii="Times New Roman" w:hAnsi="Times New Roman" w:cs="Times New Roman"/>
+          <w:b/>
+          <w:sz w:val="24"/>
+          <w:szCs w:val="24"/>
+          <w:lang w:val="ro-RO"/>
+        </w:rPr>
+      </w:pPr>
+      <w:r>
+        <w:rPr>
+          <w:rFonts w:ascii="Times New Roman" w:hAnsi="Times New Roman" w:cs="Times New Roman"/>
+          <w:b/>
+          <w:sz w:val="24"/>
+          <w:szCs w:val="24"/>
+          <w:lang w:val="ro-RO"/>
+        </w:rPr>
+        <w:t>Imagini :</w:t>
+      </w:r>
+    </w:p>
+    <w:p>
+      <w:pPr>
+        <w:rPr>
+          <w:rFonts w:ascii="Times New Roman" w:hAnsi="Times New Roman" w:cs="Times New Roman"/>
+          <w:sz w:val="24"/>
+          <w:szCs w:val="24"/>
+        </w:rPr>
+      </w:pPr>
+      <w:r>
+        <w:rPr>
+          <w:rFonts w:ascii="Times New Roman" w:hAnsi="Times New Roman" w:cs="Times New Roman"/>
+          <w:b/>
+          <w:sz w:val="24"/>
+          <w:szCs w:val="24"/>
+        </w:rPr>
+        <w:t>[img1]</w:t>
+      </w:r>
+      <w:r>
+        <w:rPr>
+          <w:rFonts w:ascii="Times New Roman" w:hAnsi="Times New Roman" w:cs="Times New Roman"/>
+          <w:b/>
+          <w:sz w:val="24"/>
+          <w:szCs w:val="24"/>
+        </w:rPr>
+        <w:t xml:space="preserve"> [img2]</w:t>
+      </w:r>
+      <w:r>
+        <w:rPr>
+          <w:rFonts w:ascii="Times New Roman" w:hAnsi="Times New Roman" w:cs="Times New Roman"/>
+          <w:b/>
+          <w:sz w:val="24"/>
+          <w:szCs w:val="24"/>
+        </w:rPr>
+        <w:t xml:space="preserve"> </w:t>
+      </w:r>
+      <w:r>
+        <w:rPr>
+          <w:rFonts w:ascii="Times New Roman" w:hAnsi="Times New Roman" w:cs="Times New Roman"/>
+          <w:b/>
+          <w:sz w:val="24"/>
+          <w:szCs w:val="24"/>
+        </w:rPr>
+        <w:t xml:space="preserve"> </w:t>
+      </w:r>
+      <w:hyperlink r:id="rId33" w:history="1">
+        <w:r>
+          <w:rPr>
+            <w:rStyle w:val="Hyperlink"/>
+            <w:rFonts w:ascii="Times New Roman" w:hAnsi="Times New Roman" w:cs="Times New Roman"/>
+            <w:color w:val="auto"/>
+            <w:sz w:val="24"/>
+            <w:szCs w:val="24"/>
+            <w:u w:val="none"/>
+          </w:rPr>
+          <w:t>https://plumelabs.com/en/air/</w:t>
+        </w:r>
+      </w:hyperlink>
+    </w:p>
+    <w:p>
+      <w:r>
+        <w:rPr>
+          <w:rFonts w:ascii="Times New Roman" w:hAnsi="Times New Roman" w:cs="Times New Roman"/>
+          <w:b/>
+          <w:sz w:val="24"/>
+          <w:szCs w:val="24"/>
+        </w:rPr>
+        <w:t xml:space="preserve">[img3] </w:t>
+      </w:r>
+      <w:hyperlink r:id="rId34" w:history="1">
+        <w:r>
+          <w:rPr>
+            <w:rStyle w:val="Hyperlink"/>
+            <w:color w:val="auto"/>
+            <w:u w:val="none"/>
+          </w:rPr>
+          <w:t>https://apprecs.com/ios/950289243/plume-air-report-pollution</w:t>
+        </w:r>
+      </w:hyperlink>
+    </w:p>
+    <w:p>
+      <w:pPr>
+        <w:rPr>
+          <w:rFonts w:ascii="Times New Roman" w:hAnsi="Times New Roman" w:cs="Times New Roman"/>
+          <w:b/>
+          <w:sz w:val="24"/>
+          <w:szCs w:val="24"/>
+        </w:rPr>
+      </w:pPr>
+      <w:r>
+        <w:rPr>
+          <w:rFonts w:ascii="Times New Roman" w:hAnsi="Times New Roman" w:cs="Times New Roman"/>
+          <w:b/>
+          <w:sz w:val="24"/>
+          <w:szCs w:val="24"/>
+        </w:rPr>
+        <w:t xml:space="preserve">[img4] </w:t>
+      </w:r>
+      <w:hyperlink r:id="rId35" w:history="1">
+        <w:r>
+          <w:rPr>
+            <w:rStyle w:val="Hyperlink"/>
+            <w:rFonts w:ascii="Times New Roman" w:hAnsi="Times New Roman" w:cs="Times New Roman"/>
+            <w:color w:val="auto"/>
+            <w:sz w:val="24"/>
+            <w:szCs w:val="24"/>
+            <w:u w:val="none"/>
+          </w:rPr>
+          <w:t>https://www.iqair.com/air-quality-app</w:t>
+        </w:r>
+      </w:hyperlink>
+    </w:p>
+    <w:p>
+      <w:pPr>
+        <w:rPr>
+          <w:rFonts w:ascii="Times New Roman" w:hAnsi="Times New Roman" w:cs="Times New Roman"/>
+          <w:b/>
+          <w:sz w:val="24"/>
+          <w:szCs w:val="24"/>
+          <w:lang w:val="ro-RO"/>
+        </w:rPr>
+      </w:pPr>
+      <w:r>
+        <w:rPr>
+          <w:rFonts w:ascii="Times New Roman" w:hAnsi="Times New Roman" w:cs="Times New Roman"/>
+          <w:sz w:val="24"/>
+          <w:szCs w:val="24"/>
+          <w:lang w:val="ro-RO"/>
+        </w:rPr>
+        <w:t>[</w:t>
+      </w:r>
+      <w:r>
+        <w:rPr>
+          <w:rFonts w:ascii="Times New Roman" w:hAnsi="Times New Roman" w:cs="Times New Roman"/>
+          <w:b/>
+          <w:sz w:val="24"/>
+          <w:szCs w:val="24"/>
+          <w:lang w:val="ro-RO"/>
+        </w:rPr>
+        <w:t xml:space="preserve">img5] </w:t>
+      </w:r>
+      <w:hyperlink r:id="rId36" w:history="1">
+        <w:r>
+          <w:rPr>
+            <w:rStyle w:val="Hyperlink"/>
+            <w:rFonts w:ascii="Times New Roman" w:hAnsi="Times New Roman" w:cs="Times New Roman"/>
+            <w:color w:val="auto"/>
+            <w:sz w:val="24"/>
+            <w:szCs w:val="24"/>
+            <w:u w:val="none"/>
+          </w:rPr>
+          <w:t>https://dribbble.com/shots/5350290-Airvisual-App</w:t>
+        </w:r>
+      </w:hyperlink>
     </w:p>
     <w:p>
       <w:pPr>
@@ -6952,8 +7936,8 @@
       </w:pPr>
     </w:p>
     <w:sectPr>
-      <w:headerReference w:type="default" r:id="rId27"/>
-      <w:footerReference w:type="default" r:id="rId28"/>
+      <w:headerReference w:type="default" r:id="rId37"/>
+      <w:footerReference w:type="default" r:id="rId38"/>
       <w:pgSz w:w="12240" w:h="15840"/>
       <w:pgMar w:top="1440" w:right="1440" w:bottom="1440" w:left="1440" w:header="720" w:footer="720" w:gutter="0"/>
       <w:cols w:space="720"/>
@@ -7009,7 +7993,7 @@
             <w:rPr>
               <w:noProof/>
             </w:rPr>
-            <w:t>9</w:t>
+            <w:t>15</w:t>
           </w:r>
         </w:fldSimple>
       </w:p>
@@ -7081,7 +8065,7 @@
         <w:rPr>
           <w:noProof/>
         </w:rPr>
-        <w:t>Capitolul 2.State of the Art</w:t>
+        <w:t>Capitolul 7. Bibliografie</w:t>
       </w:r>
     </w:fldSimple>
   </w:p>

</xml_diff>

<commit_message>
27.03 - Doc - cap 2.1, 2.2
State of the art
</commit_message>
<xml_diff>
--- a/Documentatie/Lucrare de Dizertatie - Tarce Paul.docx
+++ b/Documentatie/Lucrare de Dizertatie - Tarce Paul.docx
@@ -49,7 +49,7 @@
                     </pic:cNvPicPr>
                   </pic:nvPicPr>
                   <pic:blipFill>
-                    <a:blip r:embed="rId7" cstate="print"/>
+                    <a:blip r:embed="rId8" cstate="print"/>
                     <a:srcRect/>
                     <a:stretch>
                       <a:fillRect/>
@@ -111,10 +111,10 @@
                     </pic:cNvPicPr>
                   </pic:nvPicPr>
                   <pic:blipFill>
-                    <a:blip r:embed="rId8" cstate="print">
+                    <a:blip r:embed="rId9" cstate="print">
                       <a:extLst>
                         <a:ext uri="{28A0092B-C50C-407E-A947-70E740481C1C}">
-                          <a14:useLocalDpi xmlns:a14="http://schemas.microsoft.com/office/drawing/2010/main" xmlns:wps="http://schemas.microsoft.com/office/word/2010/wordprocessingShape" xmlns:wpi="http://schemas.microsoft.com/office/word/2010/wordprocessingInk" xmlns:wpg="http://schemas.microsoft.com/office/word/2010/wordprocessingGroup" xmlns:w15="http://schemas.microsoft.com/office/word/2012/wordml" xmlns:w14="http://schemas.microsoft.com/office/word/2010/wordml" xmlns:w="http://schemas.openxmlformats.org/wordprocessingml/2006/main" xmlns:w10="urn:schemas-microsoft-com:office:word" xmlns:wp14="http://schemas.microsoft.com/office/word/2010/wordprocessingDrawing" xmlns:v="urn:schemas-microsoft-com:vml" xmlns:o="urn:schemas-microsoft-com:office:office" xmlns:mc="http://schemas.openxmlformats.org/markup-compatibility/2006" xmlns:wpc="http://schemas.microsoft.com/office/word/2010/wordprocessingCanvas" xmlns="" xmlns:arto="http://schemas.microsoft.com/office/word/2006/arto" val="0"/>
+                          <a14:useLocalDpi xmlns:arto="http://schemas.microsoft.com/office/word/2006/arto" xmlns="" xmlns:wpc="http://schemas.microsoft.com/office/word/2010/wordprocessingCanvas" xmlns:mc="http://schemas.openxmlformats.org/markup-compatibility/2006" xmlns:o="urn:schemas-microsoft-com:office:office" xmlns:v="urn:schemas-microsoft-com:vml" xmlns:wp14="http://schemas.microsoft.com/office/word/2010/wordprocessingDrawing" xmlns:w10="urn:schemas-microsoft-com:office:word" xmlns:w="http://schemas.openxmlformats.org/wordprocessingml/2006/main" xmlns:w14="http://schemas.microsoft.com/office/word/2010/wordml" xmlns:w15="http://schemas.microsoft.com/office/word/2012/wordml" xmlns:wpg="http://schemas.microsoft.com/office/word/2010/wordprocessingGroup" xmlns:wpi="http://schemas.microsoft.com/office/word/2010/wordprocessingInk" xmlns:wps="http://schemas.microsoft.com/office/word/2010/wordprocessingShape" xmlns:a14="http://schemas.microsoft.com/office/drawing/2010/main" val="0"/>
                         </a:ext>
                       </a:extLst>
                     </a:blip>
@@ -805,7 +805,7 @@
           <w:r>
             <w:fldChar w:fldCharType="separate"/>
           </w:r>
-          <w:hyperlink w:anchor="_Toc36166280" w:history="1">
+          <w:hyperlink w:anchor="_Toc36254031" w:history="1">
             <w:r>
               <w:rPr>
                 <w:rStyle w:val="Hyperlink"/>
@@ -833,7 +833,7 @@
                 <w:noProof/>
                 <w:webHidden/>
               </w:rPr>
-              <w:instrText xml:space="preserve"> PAGEREF _Toc36166280 \h </w:instrText>
+              <w:instrText xml:space="preserve"> PAGEREF _Toc36254031 \h </w:instrText>
             </w:r>
             <w:r>
               <w:rPr>
@@ -876,7 +876,7 @@
               <w:noProof/>
             </w:rPr>
           </w:pPr>
-          <w:hyperlink w:anchor="_Toc36166281" w:history="1">
+          <w:hyperlink w:anchor="_Toc36254032" w:history="1">
             <w:r>
               <w:rPr>
                 <w:rStyle w:val="Hyperlink"/>
@@ -919,7 +919,7 @@
                 <w:noProof/>
                 <w:webHidden/>
               </w:rPr>
-              <w:instrText xml:space="preserve"> PAGEREF _Toc36166281 \h </w:instrText>
+              <w:instrText xml:space="preserve"> PAGEREF _Toc36254032 \h </w:instrText>
             </w:r>
             <w:r>
               <w:rPr>
@@ -962,7 +962,7 @@
               <w:noProof/>
             </w:rPr>
           </w:pPr>
-          <w:hyperlink w:anchor="_Toc36166282" w:history="1">
+          <w:hyperlink w:anchor="_Toc36254033" w:history="1">
             <w:r>
               <w:rPr>
                 <w:rStyle w:val="Hyperlink"/>
@@ -1005,7 +1005,7 @@
                 <w:noProof/>
                 <w:webHidden/>
               </w:rPr>
-              <w:instrText xml:space="preserve"> PAGEREF _Toc36166282 \h </w:instrText>
+              <w:instrText xml:space="preserve"> PAGEREF _Toc36254033 \h </w:instrText>
             </w:r>
             <w:r>
               <w:rPr>
@@ -1048,7 +1048,7 @@
               <w:noProof/>
             </w:rPr>
           </w:pPr>
-          <w:hyperlink w:anchor="_Toc36166283" w:history="1">
+          <w:hyperlink w:anchor="_Toc36254034" w:history="1">
             <w:r>
               <w:rPr>
                 <w:rStyle w:val="Hyperlink"/>
@@ -1091,7 +1091,7 @@
                 <w:noProof/>
                 <w:webHidden/>
               </w:rPr>
-              <w:instrText xml:space="preserve"> PAGEREF _Toc36166283 \h </w:instrText>
+              <w:instrText xml:space="preserve"> PAGEREF _Toc36254034 \h </w:instrText>
             </w:r>
             <w:r>
               <w:rPr>
@@ -1133,7 +1133,7 @@
               <w:noProof/>
             </w:rPr>
           </w:pPr>
-          <w:hyperlink w:anchor="_Toc36166284" w:history="1">
+          <w:hyperlink w:anchor="_Toc36254035" w:history="1">
             <w:r>
               <w:rPr>
                 <w:rStyle w:val="Hyperlink"/>
@@ -1161,7 +1161,7 @@
                 <w:noProof/>
                 <w:webHidden/>
               </w:rPr>
-              <w:instrText xml:space="preserve"> PAGEREF _Toc36166284 \h </w:instrText>
+              <w:instrText xml:space="preserve"> PAGEREF _Toc36254035 \h </w:instrText>
             </w:r>
             <w:r>
               <w:rPr>
@@ -1203,7 +1203,7 @@
               <w:noProof/>
             </w:rPr>
           </w:pPr>
-          <w:hyperlink w:anchor="_Toc36166285" w:history="1">
+          <w:hyperlink w:anchor="_Toc36254036" w:history="1">
             <w:r>
               <w:rPr>
                 <w:rStyle w:val="Hyperlink"/>
@@ -1211,7 +1211,7 @@
                 <w:noProof/>
                 <w:lang w:val="ro-RO"/>
               </w:rPr>
-              <w:t>2.1 Aplicații similare</w:t>
+              <w:t>2.1 Aplicații similare - Android</w:t>
             </w:r>
             <w:r>
               <w:rPr>
@@ -1232,7 +1232,7 @@
                 <w:noProof/>
                 <w:webHidden/>
               </w:rPr>
-              <w:instrText xml:space="preserve"> PAGEREF _Toc36166285 \h </w:instrText>
+              <w:instrText xml:space="preserve"> PAGEREF _Toc36254036 \h </w:instrText>
             </w:r>
             <w:r>
               <w:rPr>
@@ -1265,7 +1265,7 @@
         </w:p>
         <w:p>
           <w:pPr>
-            <w:pStyle w:val="TOC1"/>
+            <w:pStyle w:val="TOC2"/>
             <w:tabs>
               <w:tab w:val="right" w:leader="dot" w:pos="9350"/>
             </w:tabs>
@@ -1274,15 +1274,14 @@
               <w:noProof/>
             </w:rPr>
           </w:pPr>
-          <w:hyperlink w:anchor="_Toc36166286" w:history="1">
+          <w:hyperlink w:anchor="_Toc36254037" w:history="1">
             <w:r>
               <w:rPr>
                 <w:rStyle w:val="Hyperlink"/>
-                <w:rFonts w:ascii="Times New Roman" w:hAnsi="Times New Roman"/>
+                <w:rFonts w:eastAsia="Times New Roman"/>
                 <w:noProof/>
-                <w:lang w:val="ro-RO"/>
               </w:rPr>
-              <w:t>Capitolul 2.Tehnologii folosite</w:t>
+              <w:t>2.2 Proiecte, soluții anterioare recente</w:t>
             </w:r>
             <w:r>
               <w:rPr>
@@ -1303,7 +1302,7 @@
                 <w:noProof/>
                 <w:webHidden/>
               </w:rPr>
-              <w:instrText xml:space="preserve"> PAGEREF _Toc36166286 \h </w:instrText>
+              <w:instrText xml:space="preserve"> PAGEREF _Toc36254037 \h </w:instrText>
             </w:r>
             <w:r>
               <w:rPr>
@@ -1323,7 +1322,7 @@
                 <w:noProof/>
                 <w:webHidden/>
               </w:rPr>
-              <w:t>12</w:t>
+              <w:t>11</w:t>
             </w:r>
             <w:r>
               <w:rPr>
@@ -1345,14 +1344,15 @@
               <w:noProof/>
             </w:rPr>
           </w:pPr>
-          <w:hyperlink w:anchor="_Toc36166287" w:history="1">
+          <w:hyperlink w:anchor="_Toc36254038" w:history="1">
             <w:r>
               <w:rPr>
                 <w:rStyle w:val="Hyperlink"/>
+                <w:rFonts w:ascii="Times New Roman" w:hAnsi="Times New Roman"/>
                 <w:noProof/>
                 <w:lang w:val="ro-RO"/>
               </w:rPr>
-              <w:t>Capitolul 7. Bibliografie</w:t>
+              <w:t>Capitolul 3.Tehnologii folosite</w:t>
             </w:r>
             <w:r>
               <w:rPr>
@@ -1373,7 +1373,7 @@
                 <w:noProof/>
                 <w:webHidden/>
               </w:rPr>
-              <w:instrText xml:space="preserve"> PAGEREF _Toc36166287 \h </w:instrText>
+              <w:instrText xml:space="preserve"> PAGEREF _Toc36254038 \h </w:instrText>
             </w:r>
             <w:r>
               <w:rPr>
@@ -1406,6 +1406,76 @@
         </w:p>
         <w:p>
           <w:pPr>
+            <w:pStyle w:val="TOC1"/>
+            <w:tabs>
+              <w:tab w:val="right" w:leader="dot" w:pos="9350"/>
+            </w:tabs>
+            <w:rPr>
+              <w:rFonts w:asciiTheme="minorHAnsi" w:eastAsiaTheme="minorEastAsia" w:hAnsiTheme="minorHAnsi" w:cstheme="minorBidi"/>
+              <w:noProof/>
+            </w:rPr>
+          </w:pPr>
+          <w:hyperlink w:anchor="_Toc36254039" w:history="1">
+            <w:r>
+              <w:rPr>
+                <w:rStyle w:val="Hyperlink"/>
+                <w:noProof/>
+                <w:lang w:val="ro-RO"/>
+              </w:rPr>
+              <w:t>Capitolul 7. Bibliografie</w:t>
+            </w:r>
+            <w:r>
+              <w:rPr>
+                <w:noProof/>
+                <w:webHidden/>
+              </w:rPr>
+              <w:tab/>
+            </w:r>
+            <w:r>
+              <w:rPr>
+                <w:noProof/>
+                <w:webHidden/>
+              </w:rPr>
+              <w:fldChar w:fldCharType="begin"/>
+            </w:r>
+            <w:r>
+              <w:rPr>
+                <w:noProof/>
+                <w:webHidden/>
+              </w:rPr>
+              <w:instrText xml:space="preserve"> PAGEREF _Toc36254039 \h </w:instrText>
+            </w:r>
+            <w:r>
+              <w:rPr>
+                <w:noProof/>
+                <w:webHidden/>
+              </w:rPr>
+            </w:r>
+            <w:r>
+              <w:rPr>
+                <w:noProof/>
+                <w:webHidden/>
+              </w:rPr>
+              <w:fldChar w:fldCharType="separate"/>
+            </w:r>
+            <w:r>
+              <w:rPr>
+                <w:noProof/>
+                <w:webHidden/>
+              </w:rPr>
+              <w:t>14</w:t>
+            </w:r>
+            <w:r>
+              <w:rPr>
+                <w:noProof/>
+                <w:webHidden/>
+              </w:rPr>
+              <w:fldChar w:fldCharType="end"/>
+            </w:r>
+          </w:hyperlink>
+        </w:p>
+        <w:p>
+          <w:pPr>
             <w:pStyle w:val="TOC2"/>
             <w:tabs>
               <w:tab w:val="left" w:pos="880"/>
@@ -1739,7 +1809,7 @@
           <w:lang w:val="ro-RO"/>
         </w:rPr>
       </w:pPr>
-      <w:bookmarkStart w:id="0" w:name="_Toc36166280"/>
+      <w:bookmarkStart w:id="0" w:name="_Toc36254031"/>
       <w:r>
         <w:rPr>
           <w:sz w:val="36"/>
@@ -1781,7 +1851,7 @@
         </w:rPr>
         <w:t xml:space="preserve"> </w:t>
       </w:r>
-      <w:bookmarkStart w:id="1" w:name="_Toc36166281"/>
+      <w:bookmarkStart w:id="1" w:name="_Toc36254032"/>
       <w:r>
         <w:rPr>
           <w:sz w:val="32"/>
@@ -2107,17 +2177,7 @@
           <w:szCs w:val="24"/>
           <w:lang w:val="ro-RO"/>
         </w:rPr>
-        <w:t xml:space="preserve"> din cauză că nu mai este folosit doar pentru a vorbi și a trimite mesaje este numit smart-phone, un fel de calculator personal portabil, cu dimensiuni, evident, mult mai mici.</w:t>
-      </w:r>
-      <w:r>
-        <w:rPr>
-          <w:rFonts w:ascii="Times New Roman" w:eastAsia="Times New Roman" w:hAnsi="Times New Roman" w:cs="Times New Roman"/>
-          <w:color w:val="000000"/>
-          <w:sz w:val="24"/>
-          <w:szCs w:val="24"/>
-          <w:lang w:val="ro-RO"/>
-        </w:rPr>
-        <w:t xml:space="preserve"> Având o multitudine de funcții și de posibilități de </w:t>
+        <w:t xml:space="preserve"> din cauză că nu mai este folosit doar pentru a vorbi și a trimite mesaje este numit smart-phone, un fel de calculator personal portabil, </w:t>
       </w:r>
       <w:r>
         <w:rPr>
@@ -2128,7 +2188,17 @@
           <w:lang w:val="ro-RO"/>
         </w:rPr>
         <w:lastRenderedPageBreak/>
-        <w:t>conectare, telefonul a ajuns să fie folosit în conexiunie cu multe dispozitive(fizice). Toate acestea pentru ca utilizatorul să aibă acces la informații precise și în timp scurt.</w:t>
+        <w:t>cu dimensiuni, evident, mult mai mici.</w:t>
+      </w:r>
+      <w:r>
+        <w:rPr>
+          <w:rFonts w:ascii="Times New Roman" w:eastAsia="Times New Roman" w:hAnsi="Times New Roman" w:cs="Times New Roman"/>
+          <w:color w:val="000000"/>
+          <w:sz w:val="24"/>
+          <w:szCs w:val="24"/>
+          <w:lang w:val="ro-RO"/>
+        </w:rPr>
+        <w:t xml:space="preserve"> Având o multitudine de funcții și de posibilități de conectare, telefonul a ajuns să fie folosit în conexiunie cu multe dispozitive(fizice). Toate acestea pentru ca utilizatorul să aibă acces la informații precise și în timp scurt.</w:t>
       </w:r>
       <w:r>
         <w:rPr>
@@ -2663,7 +2733,18 @@
           <w:szCs w:val="24"/>
           <w:lang w:val="ro-RO"/>
         </w:rPr>
-        <w:t xml:space="preserve"> prin care se raportează calitatea aerului. El redă cat de curat sau poluat este aerul și ce efecte nedorite asupra sănățății poate să aibă</w:t>
+        <w:t xml:space="preserve"> prin care se </w:t>
+      </w:r>
+      <w:r>
+        <w:rPr>
+          <w:rFonts w:ascii="Times New Roman" w:eastAsia="Times New Roman" w:hAnsi="Times New Roman" w:cs="Times New Roman"/>
+          <w:color w:val="000000"/>
+          <w:sz w:val="24"/>
+          <w:szCs w:val="24"/>
+          <w:lang w:val="ro-RO"/>
+        </w:rPr>
+        <w:lastRenderedPageBreak/>
+        <w:t>raportează calitatea aerului. El redă cat de curat sau poluat este aerul și ce efecte nedorite asupra sănățății poate să aibă</w:t>
       </w:r>
       <w:r>
         <w:rPr>
@@ -2704,7 +2785,6 @@
           <w:sz w:val="24"/>
           <w:szCs w:val="24"/>
         </w:rPr>
-        <w:lastRenderedPageBreak/>
         <w:t>Conform [5], indicii de calitate ai aerului au scopul de a traduce măsurătorile concentrațiilor a unui amestec complex de poluanți într-un singur element care indică calitatea aerului din mediul înconjurător, în mod relativ.</w:t>
       </w:r>
       <w:r>
@@ -2932,7 +3012,7 @@
         </w:rPr>
         <w:t xml:space="preserve"> </w:t>
       </w:r>
-      <w:bookmarkStart w:id="3" w:name="_Toc36166282"/>
+      <w:bookmarkStart w:id="3" w:name="_Toc36254033"/>
       <w:r>
         <w:rPr>
           <w:sz w:val="32"/>
@@ -3140,17 +3220,7 @@
           <w:szCs w:val="24"/>
           <w:lang w:val="ro-RO"/>
         </w:rPr>
-        <w:t xml:space="preserve">tient la orice oră de calitatea aerului chiar din proximitatea lui, datele acestea fiind mult mai exacte ca unele obtinute la nivel de localitate sau național. Aceste date din proximitate pot să varieze mult mai mult, în functie de circumstante( geam deschis sau închis în încăpere, oră de vârf în oraș, </w:t>
-      </w:r>
-      <w:r>
-        <w:rPr>
-          <w:rFonts w:ascii="Times New Roman" w:eastAsia="Times New Roman" w:hAnsi="Times New Roman" w:cs="Times New Roman"/>
-          <w:color w:val="000000"/>
-          <w:sz w:val="24"/>
-          <w:szCs w:val="24"/>
-          <w:lang w:val="ro-RO"/>
-        </w:rPr>
-        <w:t xml:space="preserve">incendii, industrie </w:t>
+        <w:t xml:space="preserve">tient la orice oră de calitatea aerului chiar din proximitatea lui, datele acestea fiind mult mai exacte ca unele obtinute la nivel de </w:t>
       </w:r>
       <w:r>
         <w:rPr>
@@ -3161,7 +3231,17 @@
           <w:lang w:val="ro-RO"/>
         </w:rPr>
         <w:lastRenderedPageBreak/>
-        <w:t>poluantă în apropiere), de aceea este de folos a avea un dispozitiv portabil conectat la aplicația mobilă</w:t>
+        <w:t xml:space="preserve">localitate sau național. Aceste date din proximitate pot să varieze mult mai mult, în functie de circumstante( geam deschis sau închis în încăpere, oră de vârf în oraș, </w:t>
+      </w:r>
+      <w:r>
+        <w:rPr>
+          <w:rFonts w:ascii="Times New Roman" w:eastAsia="Times New Roman" w:hAnsi="Times New Roman" w:cs="Times New Roman"/>
+          <w:color w:val="000000"/>
+          <w:sz w:val="24"/>
+          <w:szCs w:val="24"/>
+          <w:lang w:val="ro-RO"/>
+        </w:rPr>
+        <w:t>incendii, industrie poluantă în apropiere), de aceea este de folos a avea un dispozitiv portabil conectat la aplicația mobilă</w:t>
       </w:r>
       <w:r>
         <w:rPr>
@@ -3412,7 +3492,17 @@
           <w:sz w:val="24"/>
           <w:szCs w:val="24"/>
         </w:rPr>
-        <w:t>[11] Smartphone-urile din ziua de azi sunt echipate cu capabilități din ce în ce mai avansate și complexe precum: navigație, camere foto de rezoluție și claritate mare, redare audio video, internet GSM și Wi-Fi de mare viteză, cititoare de amprente, recunoaștere facială și multe altele. Primele smartphone-uri au apărut pe piață încă din 1993 și erau destinate în mare parte pentru corporații în scopuri de muncă sau afaceri. Apoi a urmat perioada iPhone, care în 2007 a introdus pentru prima dată pe piață un smartphone pentru publicul larg</w:t>
+        <w:t xml:space="preserve">[11] Smartphone-urile din ziua de azi sunt echipate cu capabilități din ce în ce mai avansate și complexe precum: navigație, camere foto de rezoluție și claritate mare, redare audio video, internet GSM și Wi-Fi de mare viteză, cititoare de amprente, recunoaștere facială și multe altele. Primele smartphone-uri au apărut pe piață încă din 1993 și erau destinate în mare parte pentru corporații în scopuri de muncă sau afaceri. Apoi a urmat </w:t>
+      </w:r>
+      <w:r>
+        <w:rPr>
+          <w:rFonts w:ascii="Times New Roman" w:eastAsia="Times New Roman" w:hAnsi="Times New Roman" w:cs="Times New Roman"/>
+          <w:color w:val="000000"/>
+          <w:sz w:val="24"/>
+          <w:szCs w:val="24"/>
+        </w:rPr>
+        <w:lastRenderedPageBreak/>
+        <w:t>perioada iPhone, care în 2007 a introdus pentru prima dată pe piață un smartphone pentru publicul larg</w:t>
       </w:r>
       <w:r>
         <w:rPr>
@@ -3430,17 +3520,7 @@
           <w:sz w:val="24"/>
           <w:szCs w:val="24"/>
         </w:rPr>
-        <w:t xml:space="preserve"> La sfârșitul lui 2007, Google a apărut pe piață cu </w:t>
-      </w:r>
-      <w:r>
-        <w:rPr>
-          <w:rFonts w:ascii="Times New Roman" w:eastAsia="Times New Roman" w:hAnsi="Times New Roman" w:cs="Times New Roman"/>
-          <w:color w:val="000000"/>
-          <w:sz w:val="24"/>
-          <w:szCs w:val="24"/>
-        </w:rPr>
-        <w:lastRenderedPageBreak/>
-        <w:t xml:space="preserve">sistemul de operare Android. La început au fost adăugate facilități precum email, audio/video, acces internet, chat-uri. În ultimii ani </w:t>
+        <w:t xml:space="preserve"> La sfârșitul lui 2007, Google a apărut pe piață cu sistemul de operare Android. La început au fost adăugate facilități precum email, audio/video, acces internet, chat-uri. În ultimii ani </w:t>
       </w:r>
       <w:r>
         <w:rPr>
@@ -3927,10 +4007,9 @@
           <w:szCs w:val="32"/>
           <w:lang w:val="ro-RO"/>
         </w:rPr>
-        <w:lastRenderedPageBreak/>
         <w:t xml:space="preserve"> </w:t>
       </w:r>
-      <w:bookmarkStart w:id="4" w:name="_Toc36166283"/>
+      <w:bookmarkStart w:id="4" w:name="_Toc36254034"/>
       <w:r>
         <w:rPr>
           <w:sz w:val="32"/>
@@ -4580,14 +4659,13 @@
           <w:lang w:val="ro-RO"/>
         </w:rPr>
       </w:pPr>
-      <w:bookmarkStart w:id="5" w:name="_Toc36166284"/>
+      <w:bookmarkStart w:id="5" w:name="_Toc36254035"/>
       <w:r>
         <w:rPr>
           <w:sz w:val="36"/>
           <w:szCs w:val="36"/>
           <w:lang w:val="ro-RO"/>
         </w:rPr>
-        <w:lastRenderedPageBreak/>
         <w:t>Capitolul 2</w:t>
       </w:r>
       <w:r>
@@ -4699,6 +4777,16 @@
         </w:rPr>
         <w:t xml:space="preserve"> În continuare vor fi prezentate 3 dintre aceste aplicații </w:t>
       </w:r>
+      <w:r>
+        <w:rPr>
+          <w:rFonts w:ascii="Times New Roman" w:eastAsia="Times New Roman" w:hAnsi="Times New Roman" w:cs="Times New Roman"/>
+          <w:color w:val="000000"/>
+          <w:sz w:val="24"/>
+          <w:szCs w:val="24"/>
+          <w:lang w:val="ro-RO"/>
+        </w:rPr>
+        <w:t>.</w:t>
+      </w:r>
     </w:p>
     <w:p>
       <w:pPr>
@@ -4723,13 +4811,20 @@
           <w:lang w:val="ro-RO"/>
         </w:rPr>
       </w:pPr>
-      <w:bookmarkStart w:id="6" w:name="_Toc36166285"/>
+      <w:bookmarkStart w:id="6" w:name="_Toc36254036"/>
       <w:r>
         <w:rPr>
           <w:rFonts w:eastAsia="Times New Roman"/>
           <w:lang w:val="ro-RO"/>
         </w:rPr>
         <w:t>2.1 Aplicații similare</w:t>
+      </w:r>
+      <w:r>
+        <w:rPr>
+          <w:rFonts w:eastAsia="Times New Roman"/>
+          <w:lang w:val="ro-RO"/>
+        </w:rPr>
+        <w:t xml:space="preserve"> - Android</w:t>
       </w:r>
       <w:bookmarkEnd w:id="6"/>
     </w:p>
@@ -4777,8 +4872,8 @@
     <w:p>
       <w:pPr>
         <w:spacing w:after="120" w:line="360" w:lineRule="auto"/>
-        <w:ind w:left="180" w:firstLine="465"/>
-        <w:jc w:val="both"/>
+        <w:ind w:left="720"/>
+        <w:jc w:val="center"/>
       </w:pPr>
       <w:r>
         <w:rPr>
@@ -4810,7 +4905,7 @@
                     </pic:cNvPicPr>
                   </pic:nvPicPr>
                   <pic:blipFill>
-                    <a:blip r:embed="rId9" cstate="print"/>
+                    <a:blip r:embed="rId10" cstate="print"/>
                     <a:srcRect/>
                     <a:stretch>
                       <a:fillRect/>
@@ -4860,7 +4955,7 @@
                     </pic:cNvPicPr>
                   </pic:nvPicPr>
                   <pic:blipFill>
-                    <a:blip r:embed="rId10" cstate="print"/>
+                    <a:blip r:embed="rId11" cstate="print"/>
                     <a:srcRect/>
                     <a:stretch>
                       <a:fillRect/>
@@ -4889,15 +4984,6 @@
         </w:drawing>
       </w:r>
       <w:r>
-        <w:t xml:space="preserve">     </w:t>
-      </w:r>
-      <w:r>
-        <w:t xml:space="preserve"> </w:t>
-      </w:r>
-      <w:r>
-        <w:t xml:space="preserve">   </w:t>
-      </w:r>
-      <w:r>
         <w:rPr>
           <w:noProof/>
         </w:rPr>
@@ -4919,7 +5005,7 @@
                     </pic:cNvPicPr>
                   </pic:nvPicPr>
                   <pic:blipFill>
-                    <a:blip r:embed="rId11" cstate="print"/>
+                    <a:blip r:embed="rId12" cstate="print"/>
                     <a:srcRect/>
                     <a:stretch>
                       <a:fillRect/>
@@ -4948,7 +5034,7 @@
         </w:drawing>
       </w:r>
       <w:r>
-        <w:t xml:space="preserve"> </w:t>
+        <w:t>[img1], [img2], [img3]</w:t>
       </w:r>
     </w:p>
     <w:p>
@@ -5009,7 +5095,17 @@
           <w:szCs w:val="24"/>
           <w:lang w:val="ro-RO"/>
         </w:rPr>
-        <w:t>si a-i da utilizatorului încredere și control asupra problematicii abordate</w:t>
+        <w:t xml:space="preserve">si a-i da utilizatorului încredere și control asupra problematicii </w:t>
+      </w:r>
+      <w:r>
+        <w:rPr>
+          <w:rFonts w:ascii="Times New Roman" w:hAnsi="Times New Roman" w:cs="Times New Roman"/>
+          <w:sz w:val="24"/>
+          <w:szCs w:val="24"/>
+          <w:lang w:val="ro-RO"/>
+        </w:rPr>
+        <w:lastRenderedPageBreak/>
+        <w:t>abordate</w:t>
       </w:r>
       <w:r>
         <w:rPr>
@@ -5043,17 +5139,7 @@
           <w:szCs w:val="24"/>
           <w:lang w:val="ro-RO"/>
         </w:rPr>
-        <w:t xml:space="preserve">oferă informații și la nivel de străzi. Aplicația oferă și prognoza pe 72 de ore a calității aerului. Ca și funcționalități cheie Plume are : hărți detaliate, informații live, istorice și prognozate, antrenament pentru </w:t>
-      </w:r>
-      <w:r>
-        <w:rPr>
-          <w:rFonts w:ascii="Times New Roman" w:hAnsi="Times New Roman" w:cs="Times New Roman"/>
-          <w:sz w:val="24"/>
-          <w:szCs w:val="24"/>
-          <w:lang w:val="ro-RO"/>
-        </w:rPr>
-        <w:lastRenderedPageBreak/>
-        <w:t>găsirea aerului curat în timpul activităților sportive când omul consumă mult mai mult aer ca de obicei. De asemenea utilizatorul primește dimineața și seara notificări despre calitatea aerului din localitățile dorite.</w:t>
+        <w:t>oferă informații și la nivel de străzi. Aplicația oferă și prognoza pe 72 de ore a calității aerului. Ca și funcționalități cheie Plume are : hărți detaliate, informații live, istorice și prognozate, antrenament pentru găsirea aerului curat în timpul activităților sportive când omul consumă mult mai mult aer ca de obicei. De asemenea utilizatorul primește dimineața și seara notificări despre calitatea aerului din localitățile dorite.</w:t>
       </w:r>
       <w:r>
         <w:rPr>
@@ -5113,7 +5199,7 @@
                     </pic:cNvPicPr>
                   </pic:nvPicPr>
                   <pic:blipFill>
-                    <a:blip r:embed="rId12" cstate="print"/>
+                    <a:blip r:embed="rId13" cstate="print"/>
                     <a:srcRect/>
                     <a:stretch>
                       <a:fillRect/>
@@ -5193,15 +5279,91 @@
           <w:lang w:val="ro-RO"/>
         </w:rPr>
       </w:pPr>
+      <w:r>
+        <w:rPr>
+          <w:rFonts w:ascii="Times New Roman" w:eastAsia="Times New Roman" w:hAnsi="Times New Roman" w:cs="Times New Roman"/>
+          <w:b/>
+          <w:color w:val="000000"/>
+          <w:sz w:val="24"/>
+          <w:szCs w:val="24"/>
+          <w:lang w:val="ro-RO"/>
+        </w:rPr>
+        <w:tab/>
+      </w:r>
+      <w:r>
+        <w:rPr>
+          <w:rFonts w:ascii="Times New Roman" w:eastAsia="Times New Roman" w:hAnsi="Times New Roman" w:cs="Times New Roman"/>
+          <w:b/>
+          <w:color w:val="000000"/>
+          <w:sz w:val="24"/>
+          <w:szCs w:val="24"/>
+          <w:lang w:val="ro-RO"/>
+        </w:rPr>
+        <w:tab/>
+      </w:r>
+      <w:r>
+        <w:rPr>
+          <w:rFonts w:ascii="Times New Roman" w:eastAsia="Times New Roman" w:hAnsi="Times New Roman" w:cs="Times New Roman"/>
+          <w:b/>
+          <w:color w:val="000000"/>
+          <w:sz w:val="24"/>
+          <w:szCs w:val="24"/>
+          <w:lang w:val="ro-RO"/>
+        </w:rPr>
+        <w:tab/>
+      </w:r>
+      <w:r>
+        <w:rPr>
+          <w:rFonts w:ascii="Times New Roman" w:eastAsia="Times New Roman" w:hAnsi="Times New Roman" w:cs="Times New Roman"/>
+          <w:b/>
+          <w:color w:val="000000"/>
+          <w:sz w:val="24"/>
+          <w:szCs w:val="24"/>
+          <w:lang w:val="ro-RO"/>
+        </w:rPr>
+        <w:tab/>
+        <w:t xml:space="preserve">                     </w:t>
+      </w:r>
+      <w:r>
+        <w:rPr>
+          <w:rFonts w:ascii="Times New Roman" w:eastAsia="Times New Roman" w:hAnsi="Times New Roman" w:cs="Times New Roman"/>
+          <w:b/>
+          <w:color w:val="000000"/>
+          <w:sz w:val="24"/>
+          <w:szCs w:val="24"/>
+          <w:lang w:val="ro-RO"/>
+        </w:rPr>
+        <w:t xml:space="preserve">                                                                                                  </w:t>
+      </w:r>
+      <w:r>
+        <w:rPr>
+          <w:rFonts w:ascii="Times New Roman" w:eastAsia="Times New Roman" w:hAnsi="Times New Roman" w:cs="Times New Roman"/>
+          <w:color w:val="000000"/>
+          <w:sz w:val="24"/>
+          <w:szCs w:val="24"/>
+          <w:lang w:val="ro-RO"/>
+        </w:rPr>
+        <w:t>[img4]</w:t>
+      </w:r>
+      <w:r>
+        <w:rPr>
+          <w:rFonts w:ascii="Times New Roman" w:eastAsia="Times New Roman" w:hAnsi="Times New Roman" w:cs="Times New Roman"/>
+          <w:b/>
+          <w:color w:val="000000"/>
+          <w:sz w:val="24"/>
+          <w:szCs w:val="24"/>
+          <w:lang w:val="ro-RO"/>
+        </w:rPr>
+        <w:tab/>
+      </w:r>
     </w:p>
     <w:p>
       <w:pPr>
         <w:spacing w:after="120" w:line="360" w:lineRule="auto"/>
         <w:ind w:left="180" w:firstLine="465"/>
-        <w:jc w:val="both"/>
-        <w:rPr>
-          <w:rFonts w:ascii="Times New Roman" w:eastAsia="Times New Roman" w:hAnsi="Times New Roman" w:cs="Times New Roman"/>
-          <w:b/>
+        <w:jc w:val="center"/>
+        <w:rPr>
+          <w:rFonts w:ascii="Times New Roman" w:eastAsia="Times New Roman" w:hAnsi="Times New Roman" w:cs="Times New Roman"/>
           <w:color w:val="000000"/>
           <w:sz w:val="24"/>
           <w:szCs w:val="24"/>
@@ -5219,8 +5381,8 @@
         </w:rPr>
         <w:drawing>
           <wp:inline distT="0" distB="0" distL="0" distR="0">
-            <wp:extent cx="5648325" cy="3733800"/>
-            <wp:effectExtent l="19050" t="0" r="9525" b="0"/>
+            <wp:extent cx="5640840" cy="4061361"/>
+            <wp:effectExtent l="19050" t="0" r="0" b="0"/>
             <wp:docPr id="29" name="Picture 29"/>
             <wp:cNvGraphicFramePr>
               <a:graphicFrameLocks xmlns:a="http://schemas.openxmlformats.org/drawingml/2006/main" noChangeAspect="1"/>
@@ -5235,7 +5397,7 @@
                     </pic:cNvPicPr>
                   </pic:nvPicPr>
                   <pic:blipFill>
-                    <a:blip r:embed="rId13" cstate="print"/>
+                    <a:blip r:embed="rId14" cstate="print"/>
                     <a:srcRect/>
                     <a:stretch>
                       <a:fillRect/>
@@ -5244,7 +5406,7 @@
                   <pic:spPr bwMode="auto">
                     <a:xfrm>
                       <a:off x="0" y="0"/>
-                      <a:ext cx="5648325" cy="3733800"/>
+                      <a:ext cx="5648325" cy="4066750"/>
                     </a:xfrm>
                     <a:prstGeom prst="rect">
                       <a:avLst/>
@@ -5263,127 +5425,303 @@
           </wp:inline>
         </w:drawing>
       </w:r>
-    </w:p>
-    <w:p>
-      <w:pPr>
-        <w:spacing w:after="120" w:line="360" w:lineRule="auto"/>
-        <w:ind w:left="180" w:firstLine="465"/>
-        <w:jc w:val="both"/>
-        <w:rPr>
-          <w:rFonts w:ascii="Times New Roman" w:eastAsia="Times New Roman" w:hAnsi="Times New Roman" w:cs="Times New Roman"/>
-          <w:b/>
-          <w:color w:val="000000"/>
-          <w:sz w:val="24"/>
-          <w:szCs w:val="24"/>
-          <w:lang w:val="ro-RO"/>
-        </w:rPr>
-      </w:pPr>
-    </w:p>
-    <w:p>
-      <w:pPr>
-        <w:spacing w:after="120" w:line="360" w:lineRule="auto"/>
-        <w:ind w:left="180" w:firstLine="465"/>
-        <w:jc w:val="both"/>
-        <w:rPr>
-          <w:rFonts w:ascii="Times New Roman" w:eastAsia="Times New Roman" w:hAnsi="Times New Roman" w:cs="Times New Roman"/>
-          <w:color w:val="000000"/>
-          <w:sz w:val="24"/>
-          <w:szCs w:val="24"/>
-          <w:lang w:val="ro-RO"/>
-        </w:rPr>
-      </w:pPr>
-      <w:r>
-        <w:rPr>
-          <w:rFonts w:ascii="Times New Roman" w:eastAsia="Times New Roman" w:hAnsi="Times New Roman" w:cs="Times New Roman"/>
-          <w:color w:val="000000"/>
-          <w:sz w:val="24"/>
-          <w:szCs w:val="24"/>
-          <w:lang w:val="ro-RO"/>
+      <w:r>
+        <w:rPr>
+          <w:rFonts w:ascii="Times New Roman" w:eastAsia="Times New Roman" w:hAnsi="Times New Roman" w:cs="Times New Roman"/>
+          <w:color w:val="000000"/>
+          <w:sz w:val="24"/>
+          <w:szCs w:val="24"/>
+          <w:lang w:val="ro-RO"/>
+        </w:rPr>
+        <w:t>[img5]</w:t>
+      </w:r>
+    </w:p>
+    <w:p>
+      <w:pPr>
+        <w:spacing w:after="0" w:line="360" w:lineRule="auto"/>
+        <w:jc w:val="both"/>
+        <w:rPr>
+          <w:rFonts w:ascii="Times New Roman" w:eastAsia="Times New Roman" w:hAnsi="Times New Roman" w:cs="Times New Roman"/>
+          <w:noProof/>
+          <w:color w:val="000000"/>
+          <w:sz w:val="24"/>
+          <w:szCs w:val="24"/>
+          <w:lang w:val="ro-RO"/>
+        </w:rPr>
+      </w:pPr>
+      <w:r>
+        <w:rPr>
+          <w:rFonts w:ascii="Times New Roman" w:eastAsia="Times New Roman" w:hAnsi="Times New Roman" w:cs="Times New Roman"/>
+          <w:noProof/>
+          <w:color w:val="000000"/>
+          <w:sz w:val="24"/>
+          <w:szCs w:val="24"/>
         </w:rPr>
         <w:tab/>
+        <w:t>IQAir este o companie elve</w:t>
+      </w:r>
+      <w:r>
+        <w:rPr>
+          <w:rFonts w:ascii="Times New Roman" w:eastAsia="Times New Roman" w:hAnsi="Times New Roman" w:cs="Times New Roman"/>
+          <w:noProof/>
+          <w:color w:val="000000"/>
+          <w:sz w:val="24"/>
+          <w:szCs w:val="24"/>
+          <w:lang w:val="ro-RO"/>
+        </w:rPr>
+        <w:t>țiană</w:t>
+      </w:r>
+      <w:r>
+        <w:rPr>
+          <w:rFonts w:ascii="Times New Roman" w:eastAsia="Times New Roman" w:hAnsi="Times New Roman" w:cs="Times New Roman"/>
+          <w:noProof/>
+          <w:color w:val="000000"/>
+          <w:sz w:val="24"/>
+          <w:szCs w:val="24"/>
+          <w:lang w:val="ro-RO"/>
+        </w:rPr>
+        <w:t xml:space="preserve"> înființată în 1963 </w:t>
+      </w:r>
+      <w:r>
+        <w:rPr>
+          <w:rFonts w:ascii="Times New Roman" w:eastAsia="Times New Roman" w:hAnsi="Times New Roman" w:cs="Times New Roman"/>
+          <w:noProof/>
+          <w:color w:val="000000"/>
+          <w:sz w:val="24"/>
+          <w:szCs w:val="24"/>
+          <w:lang w:val="ro-RO"/>
+        </w:rPr>
+        <w:t xml:space="preserve"> specializată în construirea produselor de curățare a aerului. IQAir are ca și scop și viziune a-i asista pe oameni în a trăi mai mult, mai sănătos</w:t>
+      </w:r>
+      <w:r>
+        <w:rPr>
+          <w:rFonts w:ascii="Times New Roman" w:eastAsia="Times New Roman" w:hAnsi="Times New Roman" w:cs="Times New Roman"/>
+          <w:noProof/>
+          <w:color w:val="000000"/>
+          <w:sz w:val="24"/>
+          <w:szCs w:val="24"/>
+          <w:lang w:val="ro-RO"/>
+        </w:rPr>
+        <w:t xml:space="preserve"> ajutandu-i să respire ce mai curat aer posibil. Unul din mijloacele cu care realizează acest </w:t>
+      </w:r>
+      <w:r>
+        <w:rPr>
+          <w:rFonts w:ascii="Times New Roman" w:eastAsia="Times New Roman" w:hAnsi="Times New Roman" w:cs="Times New Roman"/>
+          <w:noProof/>
+          <w:color w:val="000000"/>
+          <w:sz w:val="24"/>
+          <w:szCs w:val="24"/>
+          <w:lang w:val="ro-RO"/>
+        </w:rPr>
+        <w:lastRenderedPageBreak/>
+        <w:t xml:space="preserve">lucru este aplicația AirVisual App prezentată în imaginile de mai sus. Această aplicație are peste 1 milion de instalări pe Google Play și accesează date de la agenții guvernamentale și imagini din satelit pentru a oferii </w:t>
+      </w:r>
+      <w:r>
+        <w:rPr>
+          <w:rFonts w:ascii="Times New Roman" w:eastAsia="Times New Roman" w:hAnsi="Times New Roman" w:cs="Times New Roman"/>
+          <w:noProof/>
+          <w:color w:val="000000"/>
+          <w:sz w:val="24"/>
+          <w:szCs w:val="24"/>
+          <w:lang w:val="ro-RO"/>
+        </w:rPr>
+        <w:t>cea mai curpinzătoare imagine  din lume cu privire la calitatea aerului. Cu ajutorul aplicației utilizatorul poate să își planifice și activitățiile din viitor pentru că are la dispoziție o prognoză pe șapte zile care are la bază algoritmi de machine learning și inteligență artificială.</w:t>
+      </w:r>
+      <w:r>
+        <w:rPr>
+          <w:rFonts w:ascii="Times New Roman" w:eastAsia="Times New Roman" w:hAnsi="Times New Roman" w:cs="Times New Roman"/>
+          <w:noProof/>
+          <w:color w:val="000000"/>
+          <w:sz w:val="24"/>
+          <w:szCs w:val="24"/>
+          <w:lang w:val="ro-RO"/>
+        </w:rPr>
+        <w:t xml:space="preserve"> </w:t>
       </w:r>
     </w:p>
     <w:p>
       <w:pPr>
         <w:spacing w:after="0" w:line="360" w:lineRule="auto"/>
-        <w:ind w:left="180" w:firstLine="465"/>
-        <w:jc w:val="both"/>
-        <w:rPr>
-          <w:rFonts w:ascii="Times New Roman" w:eastAsia="Times New Roman" w:hAnsi="Times New Roman" w:cs="Times New Roman"/>
-          <w:color w:val="000000"/>
-          <w:sz w:val="24"/>
-          <w:szCs w:val="24"/>
-          <w:lang w:val="ro-RO"/>
-        </w:rPr>
-      </w:pPr>
+        <w:ind w:firstLine="720"/>
+        <w:jc w:val="both"/>
+        <w:rPr>
+          <w:rFonts w:ascii="Times New Roman" w:eastAsia="Times New Roman" w:hAnsi="Times New Roman" w:cs="Times New Roman"/>
+          <w:color w:val="000000"/>
+          <w:sz w:val="24"/>
+          <w:szCs w:val="24"/>
+        </w:rPr>
+      </w:pPr>
+      <w:r>
+        <w:rPr>
+          <w:rFonts w:ascii="Times New Roman" w:eastAsia="Times New Roman" w:hAnsi="Times New Roman" w:cs="Times New Roman"/>
+          <w:noProof/>
+          <w:color w:val="000000"/>
+          <w:sz w:val="24"/>
+          <w:szCs w:val="24"/>
+          <w:lang w:val="ro-RO"/>
+        </w:rPr>
+        <w:t>De asemenea IQ Air oferă și un dispozitiv pentru măsurarea calității aerului în interior</w:t>
+      </w:r>
+      <w:r>
+        <w:rPr>
+          <w:rFonts w:ascii="Times New Roman" w:eastAsia="Times New Roman" w:hAnsi="Times New Roman" w:cs="Times New Roman"/>
+          <w:noProof/>
+          <w:color w:val="000000"/>
+          <w:sz w:val="24"/>
+          <w:szCs w:val="24"/>
+          <w:lang w:val="ro-RO"/>
+        </w:rPr>
+        <w:t>, pentru că acest aer poate să fie de două până la cinci ori mai poluat decât cel de afară. Datele de pe acest mic monitor sunt afișate și pe ecranul lui, dar comunică datele și pe aplicația mobilă, pentru control de la distanță</w:t>
+      </w:r>
+      <w:r>
+        <w:rPr>
+          <w:rFonts w:ascii="Times New Roman" w:eastAsia="Times New Roman" w:hAnsi="Times New Roman" w:cs="Times New Roman"/>
+          <w:noProof/>
+          <w:color w:val="000000"/>
+          <w:sz w:val="24"/>
+          <w:szCs w:val="24"/>
+          <w:lang w:val="ro-RO"/>
+        </w:rPr>
+        <w:t xml:space="preserve">. </w:t>
+      </w:r>
+      <w:r>
+        <w:rPr>
+          <w:rFonts w:ascii="Times New Roman" w:eastAsia="Times New Roman" w:hAnsi="Times New Roman" w:cs="Times New Roman"/>
+          <w:noProof/>
+          <w:color w:val="000000"/>
+          <w:sz w:val="24"/>
+          <w:szCs w:val="24"/>
+          <w:lang w:val="ro-RO"/>
+        </w:rPr>
+        <w:t>Aplicația</w:t>
+      </w:r>
+      <w:r>
+        <w:rPr>
+          <w:rFonts w:ascii="Times New Roman" w:eastAsia="Times New Roman" w:hAnsi="Times New Roman" w:cs="Times New Roman"/>
+          <w:noProof/>
+          <w:color w:val="000000"/>
+          <w:sz w:val="24"/>
+          <w:szCs w:val="24"/>
+          <w:lang w:val="ro-RO"/>
+        </w:rPr>
+        <w:t xml:space="preserve"> vine în sprijinul</w:t>
+      </w:r>
+      <w:r>
+        <w:rPr>
+          <w:rFonts w:ascii="Times New Roman" w:eastAsia="Times New Roman" w:hAnsi="Times New Roman" w:cs="Times New Roman"/>
+          <w:noProof/>
+          <w:color w:val="000000"/>
+          <w:sz w:val="24"/>
+          <w:szCs w:val="24"/>
+          <w:lang w:val="ro-RO"/>
+        </w:rPr>
+        <w:t xml:space="preserve"> și grupurile predispuse mai mult la afectiuni cauzate de poluare și oferă informații relevante pentru aceștia</w:t>
+      </w:r>
+      <w:r>
+        <w:rPr>
+          <w:rFonts w:ascii="Times New Roman" w:eastAsia="Times New Roman" w:hAnsi="Times New Roman" w:cs="Times New Roman"/>
+          <w:noProof/>
+          <w:color w:val="000000"/>
+          <w:sz w:val="24"/>
+          <w:szCs w:val="24"/>
+          <w:lang w:val="ro-RO"/>
+        </w:rPr>
+        <w:t>. Pe lângă informațiile despre calitatea aerului, aplicația are și o secțiune cu prognoza vremii, care e în strânsă legătură cu calitatea aerului.[14]</w:t>
+      </w:r>
     </w:p>
     <w:p>
       <w:pPr>
         <w:spacing w:after="0" w:line="360" w:lineRule="auto"/>
-        <w:ind w:left="180" w:firstLine="465"/>
-        <w:jc w:val="both"/>
-        <w:rPr>
-          <w:rFonts w:ascii="Times New Roman" w:eastAsia="Times New Roman" w:hAnsi="Times New Roman" w:cs="Times New Roman"/>
-          <w:color w:val="000000"/>
-          <w:sz w:val="24"/>
-          <w:szCs w:val="24"/>
-          <w:lang w:val="ro-RO"/>
+        <w:jc w:val="both"/>
+        <w:rPr>
+          <w:rFonts w:ascii="Times New Roman" w:eastAsia="Times New Roman" w:hAnsi="Times New Roman" w:cs="Times New Roman"/>
+          <w:color w:val="000000"/>
+          <w:sz w:val="24"/>
+          <w:szCs w:val="24"/>
+        </w:rPr>
+      </w:pPr>
+    </w:p>
+    <w:p>
+      <w:pPr>
+        <w:pStyle w:val="Heading2"/>
+        <w:spacing w:line="360" w:lineRule="auto"/>
+        <w:jc w:val="center"/>
+        <w:rPr>
+          <w:rFonts w:eastAsia="Times New Roman"/>
+        </w:rPr>
+      </w:pPr>
+      <w:bookmarkStart w:id="7" w:name="_Toc36254037"/>
+      <w:r>
+        <w:rPr>
+          <w:rFonts w:eastAsia="Times New Roman"/>
+        </w:rPr>
+        <w:t>2.2 Proiecte, soluții anterioare</w:t>
+      </w:r>
+      <w:r>
+        <w:rPr>
+          <w:rFonts w:eastAsia="Times New Roman"/>
+        </w:rPr>
+        <w:t xml:space="preserve"> recente</w:t>
+      </w:r>
+      <w:bookmarkEnd w:id="7"/>
+    </w:p>
+    <w:p>
+      <w:pPr>
+        <w:spacing w:line="360" w:lineRule="auto"/>
+        <w:rPr>
+          <w:rFonts w:ascii="Times New Roman" w:hAnsi="Times New Roman" w:cs="Times New Roman"/>
+          <w:sz w:val="24"/>
+          <w:szCs w:val="24"/>
+        </w:rPr>
+      </w:pPr>
+    </w:p>
+    <w:p>
+      <w:pPr>
+        <w:spacing w:line="360" w:lineRule="auto"/>
+        <w:jc w:val="both"/>
+        <w:rPr>
+          <w:rFonts w:ascii="Times New Roman" w:hAnsi="Times New Roman" w:cs="Times New Roman"/>
+          <w:sz w:val="24"/>
+          <w:szCs w:val="24"/>
+        </w:rPr>
+      </w:pPr>
+      <w:r>
+        <w:rPr>
+          <w:rFonts w:ascii="Times New Roman" w:hAnsi="Times New Roman" w:cs="Times New Roman"/>
+          <w:sz w:val="24"/>
+          <w:szCs w:val="24"/>
+        </w:rPr>
+        <w:tab/>
+      </w:r>
+      <w:r>
+        <w:rPr>
+          <w:rFonts w:ascii="Times New Roman" w:hAnsi="Times New Roman" w:cs="Times New Roman"/>
+          <w:sz w:val="24"/>
+          <w:szCs w:val="24"/>
+        </w:rPr>
+        <w:t xml:space="preserve">În capitoul 1 s-a arătat că studiul calității aerului este unul de mare importanță din cauză că poluarea produce multe daune pentru organismele vii. Fiind un subiect și o problemă de asa mare interes pentru societatea actuală, s-au investit multe resurse în studiul poluării și în analiza și implementarea diferitelor soluții de monitorizare e ei, în primul rând( monitorizarea fiind și subiectul acestui proiect) și în reducerea ei. În continuare vor fi analizate câteva soluții de proiecte de cercetare cu proporții mai restânse, realizate în anii recenți. </w:t>
+      </w:r>
+    </w:p>
+    <w:p>
+      <w:pPr>
+        <w:spacing w:line="360" w:lineRule="auto"/>
+        <w:jc w:val="both"/>
+        <w:rPr>
+          <w:rFonts w:ascii="Times New Roman" w:hAnsi="Times New Roman" w:cs="Times New Roman"/>
+          <w:sz w:val="24"/>
+          <w:szCs w:val="24"/>
         </w:rPr>
       </w:pPr>
     </w:p>
     <w:p>
       <w:pPr>
         <w:spacing w:after="0" w:line="360" w:lineRule="auto"/>
-        <w:ind w:left="180" w:firstLine="465"/>
-        <w:jc w:val="both"/>
-        <w:rPr>
-          <w:rFonts w:ascii="Times New Roman" w:eastAsia="Times New Roman" w:hAnsi="Times New Roman" w:cs="Times New Roman"/>
-          <w:color w:val="000000"/>
-          <w:sz w:val="24"/>
-          <w:szCs w:val="24"/>
-          <w:lang w:val="ro-RO"/>
-        </w:rPr>
-      </w:pPr>
-    </w:p>
-    <w:p>
-      <w:pPr>
-        <w:spacing w:after="0" w:line="360" w:lineRule="auto"/>
-        <w:ind w:left="180" w:firstLine="465"/>
-        <w:jc w:val="both"/>
-        <w:rPr>
-          <w:rFonts w:ascii="Times New Roman" w:eastAsia="Times New Roman" w:hAnsi="Times New Roman" w:cs="Times New Roman"/>
-          <w:color w:val="000000"/>
-          <w:sz w:val="24"/>
-          <w:szCs w:val="24"/>
-          <w:lang w:val="ro-RO"/>
-        </w:rPr>
-      </w:pPr>
-    </w:p>
-    <w:p>
-      <w:pPr>
-        <w:spacing w:after="0" w:line="360" w:lineRule="auto"/>
-        <w:ind w:left="180" w:firstLine="465"/>
-        <w:jc w:val="both"/>
-        <w:rPr>
-          <w:rFonts w:ascii="Times New Roman" w:eastAsia="Times New Roman" w:hAnsi="Times New Roman" w:cs="Times New Roman"/>
-          <w:color w:val="000000"/>
-          <w:sz w:val="24"/>
-          <w:szCs w:val="24"/>
-          <w:lang w:val="ro-RO"/>
-        </w:rPr>
-      </w:pPr>
-    </w:p>
-    <w:p>
-      <w:pPr>
-        <w:spacing w:after="0" w:line="360" w:lineRule="auto"/>
-        <w:ind w:left="180" w:firstLine="465"/>
-        <w:jc w:val="both"/>
-        <w:rPr>
-          <w:rFonts w:ascii="Times New Roman" w:eastAsia="Times New Roman" w:hAnsi="Times New Roman" w:cs="Times New Roman"/>
-          <w:color w:val="000000"/>
-          <w:sz w:val="24"/>
-          <w:szCs w:val="24"/>
-          <w:lang w:val="ro-RO"/>
+        <w:jc w:val="both"/>
+        <w:rPr>
+          <w:rFonts w:ascii="Times New Roman" w:eastAsia="Times New Roman" w:hAnsi="Times New Roman" w:cs="Times New Roman"/>
+          <w:color w:val="000000"/>
+          <w:sz w:val="24"/>
+          <w:szCs w:val="24"/>
         </w:rPr>
       </w:pPr>
     </w:p>
@@ -5415,78 +5753,6 @@
           <w:szCs w:val="24"/>
         </w:rPr>
       </w:pPr>
-      <w:r>
-        <w:rPr>
-          <w:rFonts w:ascii="Times New Roman" w:eastAsia="Times New Roman" w:hAnsi="Times New Roman" w:cs="Times New Roman"/>
-          <w:color w:val="000000"/>
-          <w:sz w:val="24"/>
-          <w:szCs w:val="24"/>
-        </w:rPr>
-        <w:lastRenderedPageBreak/>
-        <w:t xml:space="preserve">a face viata mai usoara </w:t>
-      </w:r>
-    </w:p>
-    <w:p>
-      <w:pPr>
-        <w:spacing w:after="0" w:line="360" w:lineRule="auto"/>
-        <w:jc w:val="both"/>
-        <w:rPr>
-          <w:rFonts w:ascii="Times New Roman" w:eastAsia="Times New Roman" w:hAnsi="Times New Roman" w:cs="Times New Roman"/>
-          <w:color w:val="000000"/>
-          <w:sz w:val="24"/>
-          <w:szCs w:val="24"/>
-        </w:rPr>
-      </w:pPr>
-      <w:r>
-        <w:rPr>
-          <w:rFonts w:ascii="Times New Roman" w:eastAsia="Times New Roman" w:hAnsi="Times New Roman" w:cs="Times New Roman"/>
-          <w:color w:val="000000"/>
-          <w:sz w:val="24"/>
-          <w:szCs w:val="24"/>
-          <w:u w:val="single"/>
-        </w:rPr>
-        <w:t xml:space="preserve">Contextul </w:t>
-      </w:r>
-      <w:r>
-        <w:rPr>
-          <w:rFonts w:ascii="Times New Roman" w:eastAsia="Times New Roman" w:hAnsi="Times New Roman" w:cs="Times New Roman"/>
-          <w:color w:val="000000"/>
-          <w:sz w:val="24"/>
-          <w:szCs w:val="24"/>
-          <w:u w:val="single"/>
-        </w:rPr>
-        <w:t xml:space="preserve">domeniului temei : </w:t>
-      </w:r>
-      <w:r>
-        <w:rPr>
-          <w:rFonts w:ascii="Times New Roman" w:eastAsia="Times New Roman" w:hAnsi="Times New Roman" w:cs="Times New Roman"/>
-          <w:b/>
-          <w:color w:val="000000"/>
-          <w:sz w:val="24"/>
-          <w:szCs w:val="24"/>
-          <w:u w:val="single"/>
-        </w:rPr>
-        <w:t xml:space="preserve"> </w:t>
-      </w:r>
-      <w:r>
-        <w:rPr>
-          <w:rFonts w:ascii="Times New Roman" w:eastAsia="Times New Roman" w:hAnsi="Times New Roman" w:cs="Times New Roman"/>
-          <w:b/>
-          <w:color w:val="000000"/>
-          <w:sz w:val="24"/>
-          <w:szCs w:val="24"/>
-        </w:rPr>
-        <w:t xml:space="preserve"> </w:t>
-      </w:r>
-      <w:r>
-        <w:rPr>
-          <w:rFonts w:ascii="Times New Roman" w:eastAsia="Times New Roman" w:hAnsi="Times New Roman" w:cs="Times New Roman"/>
-          <w:color w:val="000000"/>
-          <w:sz w:val="24"/>
-          <w:szCs w:val="24"/>
-        </w:rPr>
-        <w:t>Odată cu începuturile epocii industriale, automatizarea proceselor a devenit o prioritate pentru ingineri iar cuvântul “automat” a devenit un</w:t>
-      </w:r>
     </w:p>
     <w:p>
       <w:pPr>
@@ -5511,7 +5777,59 @@
           <w:sz w:val="24"/>
           <w:szCs w:val="24"/>
         </w:rPr>
-        <w:t xml:space="preserve">tehnologia a adus si poluare </w:t>
+        <w:t xml:space="preserve">a face viata mai usoara </w:t>
+      </w:r>
+    </w:p>
+    <w:p>
+      <w:pPr>
+        <w:spacing w:after="0" w:line="360" w:lineRule="auto"/>
+        <w:jc w:val="both"/>
+        <w:rPr>
+          <w:rFonts w:ascii="Times New Roman" w:eastAsia="Times New Roman" w:hAnsi="Times New Roman" w:cs="Times New Roman"/>
+          <w:color w:val="000000"/>
+          <w:sz w:val="24"/>
+          <w:szCs w:val="24"/>
+        </w:rPr>
+      </w:pPr>
+      <w:r>
+        <w:rPr>
+          <w:rFonts w:ascii="Times New Roman" w:eastAsia="Times New Roman" w:hAnsi="Times New Roman" w:cs="Times New Roman"/>
+          <w:color w:val="000000"/>
+          <w:sz w:val="24"/>
+          <w:szCs w:val="24"/>
+          <w:u w:val="single"/>
+        </w:rPr>
+        <w:t xml:space="preserve">Contextul domeniului temei : </w:t>
+      </w:r>
+      <w:r>
+        <w:rPr>
+          <w:rFonts w:ascii="Times New Roman" w:eastAsia="Times New Roman" w:hAnsi="Times New Roman" w:cs="Times New Roman"/>
+          <w:b/>
+          <w:color w:val="000000"/>
+          <w:sz w:val="24"/>
+          <w:szCs w:val="24"/>
+          <w:u w:val="single"/>
+        </w:rPr>
+        <w:t xml:space="preserve"> </w:t>
+      </w:r>
+      <w:r>
+        <w:rPr>
+          <w:rFonts w:ascii="Times New Roman" w:eastAsia="Times New Roman" w:hAnsi="Times New Roman" w:cs="Times New Roman"/>
+          <w:b/>
+          <w:color w:val="000000"/>
+          <w:sz w:val="24"/>
+          <w:szCs w:val="24"/>
+        </w:rPr>
+        <w:t xml:space="preserve"> </w:t>
+      </w:r>
+      <w:r>
+        <w:rPr>
+          <w:rFonts w:ascii="Times New Roman" w:eastAsia="Times New Roman" w:hAnsi="Times New Roman" w:cs="Times New Roman"/>
+          <w:color w:val="000000"/>
+          <w:sz w:val="24"/>
+          <w:szCs w:val="24"/>
+        </w:rPr>
+        <w:t>Odată cu începuturile epocii industriale, automatizarea proceselor a devenit o prioritate pentru ingineri iar cuvântul “automat” a devenit un</w:t>
       </w:r>
     </w:p>
     <w:p>
@@ -5537,7 +5855,8 @@
           <w:sz w:val="24"/>
           <w:szCs w:val="24"/>
         </w:rPr>
-        <w:t>poluarea a ajuns una din marile problem ale planetei</w:t>
+        <w:lastRenderedPageBreak/>
+        <w:t xml:space="preserve">tehnologia a adus si poluare </w:t>
       </w:r>
     </w:p>
     <w:p>
@@ -5563,7 +5882,7 @@
           <w:sz w:val="24"/>
           <w:szCs w:val="24"/>
         </w:rPr>
-        <w:t xml:space="preserve">cum afecteaza poluarea planeta – omul – fauna – animalele </w:t>
+        <w:t>poluarea a ajuns una din marile problem ale planetei</w:t>
       </w:r>
     </w:p>
     <w:p>
@@ -5589,6 +5908,32 @@
           <w:sz w:val="24"/>
           <w:szCs w:val="24"/>
         </w:rPr>
+        <w:t xml:space="preserve">cum afecteaza poluarea planeta – omul – fauna – animalele </w:t>
+      </w:r>
+    </w:p>
+    <w:p>
+      <w:pPr>
+        <w:pStyle w:val="ListParagraph"/>
+        <w:numPr>
+          <w:ilvl w:val="0"/>
+          <w:numId w:val="2"/>
+        </w:numPr>
+        <w:spacing w:after="0" w:line="360" w:lineRule="auto"/>
+        <w:jc w:val="both"/>
+        <w:rPr>
+          <w:rFonts w:ascii="Times New Roman" w:eastAsia="Times New Roman" w:hAnsi="Times New Roman" w:cs="Times New Roman"/>
+          <w:color w:val="000000"/>
+          <w:sz w:val="24"/>
+          <w:szCs w:val="24"/>
+        </w:rPr>
+      </w:pPr>
+      <w:r>
+        <w:rPr>
+          <w:rFonts w:ascii="Times New Roman" w:eastAsia="Times New Roman" w:hAnsi="Times New Roman" w:cs="Times New Roman"/>
+          <w:color w:val="000000"/>
+          <w:sz w:val="24"/>
+          <w:szCs w:val="24"/>
+        </w:rPr>
         <w:t>Cine masoara poluarea (in trecut vs in present )</w:t>
       </w:r>
     </w:p>
@@ -6100,12 +6445,14 @@
           <w:sz w:val="24"/>
           <w:szCs w:val="24"/>
         </w:rPr>
+        <w:lastRenderedPageBreak/>
         <w:t xml:space="preserve">7. Bibliografie </w:t>
       </w:r>
     </w:p>
     <w:p>
       <w:pPr>
         <w:spacing w:line="360" w:lineRule="auto"/>
+        <w:jc w:val="both"/>
         <w:rPr>
           <w:rFonts w:ascii="Times New Roman" w:hAnsi="Times New Roman" w:cs="Times New Roman"/>
           <w:sz w:val="24"/>
@@ -6116,6 +6463,7 @@
     <w:p>
       <w:pPr>
         <w:spacing w:line="360" w:lineRule="auto"/>
+        <w:jc w:val="both"/>
         <w:rPr>
           <w:rFonts w:ascii="Times New Roman" w:hAnsi="Times New Roman" w:cs="Times New Roman"/>
           <w:sz w:val="24"/>
@@ -6145,8 +6493,8 @@
           <w:lang w:val="ro-RO"/>
         </w:rPr>
       </w:pPr>
-      <w:bookmarkStart w:id="7" w:name="_Toc517617477"/>
-      <w:bookmarkStart w:id="8" w:name="_Toc36166286"/>
+      <w:bookmarkStart w:id="8" w:name="_Toc517617477"/>
+      <w:bookmarkStart w:id="9" w:name="_Toc36254038"/>
       <w:r>
         <w:rPr>
           <w:rFonts w:ascii="Times New Roman" w:hAnsi="Times New Roman" w:cs="Times New Roman"/>
@@ -6154,45 +6502,19 @@
           <w:szCs w:val="36"/>
           <w:lang w:val="ro-RO"/>
         </w:rPr>
-        <w:t>Capitolul 2.Tehnologii folosite</w:t>
-      </w:r>
-      <w:bookmarkEnd w:id="7"/>
+        <w:t>Capitolul 3</w:t>
+      </w:r>
+      <w:r>
+        <w:rPr>
+          <w:rFonts w:ascii="Times New Roman" w:hAnsi="Times New Roman" w:cs="Times New Roman"/>
+          <w:sz w:val="36"/>
+          <w:szCs w:val="36"/>
+          <w:lang w:val="ro-RO"/>
+        </w:rPr>
+        <w:t>.Tehnologii folosite</w:t>
+      </w:r>
       <w:bookmarkEnd w:id="8"/>
-    </w:p>
-    <w:p>
-      <w:pPr>
-        <w:rPr>
-          <w:lang w:val="ro-RO"/>
-        </w:rPr>
-      </w:pPr>
-    </w:p>
-    <w:p>
-      <w:pPr>
-        <w:rPr>
-          <w:lang w:val="ro-RO"/>
-        </w:rPr>
-      </w:pPr>
-    </w:p>
-    <w:p>
-      <w:pPr>
-        <w:rPr>
-          <w:lang w:val="ro-RO"/>
-        </w:rPr>
-      </w:pPr>
-    </w:p>
-    <w:p>
-      <w:pPr>
-        <w:rPr>
-          <w:lang w:val="ro-RO"/>
-        </w:rPr>
-      </w:pPr>
-    </w:p>
-    <w:p>
-      <w:pPr>
-        <w:rPr>
-          <w:lang w:val="ro-RO"/>
-        </w:rPr>
-      </w:pPr>
+      <w:bookmarkEnd w:id="9"/>
     </w:p>
     <w:p>
       <w:pPr>
@@ -6324,14 +6646,15 @@
           <w:lang w:val="ro-RO"/>
         </w:rPr>
       </w:pPr>
-      <w:bookmarkStart w:id="9" w:name="_Toc517617496"/>
-      <w:bookmarkStart w:id="10" w:name="_Toc36166287"/>
+      <w:bookmarkStart w:id="10" w:name="_Toc517617496"/>
+      <w:bookmarkStart w:id="11" w:name="_Toc36254039"/>
       <w:r>
         <w:rPr>
           <w:sz w:val="36"/>
           <w:szCs w:val="36"/>
           <w:lang w:val="ro-RO"/>
         </w:rPr>
+        <w:lastRenderedPageBreak/>
         <w:t>Capitolul 7</w:t>
       </w:r>
       <w:r>
@@ -6350,8 +6673,8 @@
         </w:rPr>
         <w:t xml:space="preserve"> Bibliografie</w:t>
       </w:r>
-      <w:bookmarkEnd w:id="9"/>
       <w:bookmarkEnd w:id="10"/>
+      <w:bookmarkEnd w:id="11"/>
     </w:p>
     <w:p>
       <w:pPr>
@@ -6528,14 +6851,14 @@
       <w:pPr>
         <w:spacing w:after="120"/>
         <w:rPr>
-          <w:rFonts w:ascii="Times New Roman" w:hAnsi="Times New Roman"/>
-          <w:sz w:val="24"/>
-          <w:szCs w:val="24"/>
-        </w:rPr>
-      </w:pPr>
-      <w:r>
-        <w:rPr>
-          <w:rFonts w:ascii="Times New Roman" w:hAnsi="Times New Roman"/>
+          <w:rFonts w:ascii="Times New Roman" w:hAnsi="Times New Roman" w:cs="Times New Roman"/>
+          <w:sz w:val="24"/>
+          <w:szCs w:val="24"/>
+        </w:rPr>
+      </w:pPr>
+      <w:r>
+        <w:rPr>
+          <w:rFonts w:ascii="Times New Roman" w:hAnsi="Times New Roman" w:cs="Times New Roman"/>
           <w:sz w:val="24"/>
           <w:szCs w:val="24"/>
         </w:rPr>
@@ -6546,14 +6869,14 @@
       <w:pPr>
         <w:spacing w:after="120"/>
         <w:rPr>
-          <w:rFonts w:ascii="Times New Roman" w:hAnsi="Times New Roman"/>
-          <w:sz w:val="24"/>
-          <w:szCs w:val="24"/>
-        </w:rPr>
-      </w:pPr>
-      <w:r>
-        <w:rPr>
-          <w:rFonts w:ascii="Times New Roman" w:hAnsi="Times New Roman"/>
+          <w:rFonts w:ascii="Times New Roman" w:hAnsi="Times New Roman" w:cs="Times New Roman"/>
+          <w:sz w:val="24"/>
+          <w:szCs w:val="24"/>
+        </w:rPr>
+      </w:pPr>
+      <w:r>
+        <w:rPr>
+          <w:rFonts w:ascii="Times New Roman" w:hAnsi="Times New Roman" w:cs="Times New Roman"/>
           <w:i/>
           <w:sz w:val="24"/>
           <w:szCs w:val="24"/>
@@ -6562,7 +6885,7 @@
       </w:r>
       <w:r>
         <w:rPr>
-          <w:rFonts w:ascii="Times New Roman" w:hAnsi="Times New Roman"/>
+          <w:rFonts w:ascii="Times New Roman" w:hAnsi="Times New Roman" w:cs="Times New Roman"/>
           <w:sz w:val="24"/>
           <w:szCs w:val="24"/>
         </w:rPr>
@@ -6570,7 +6893,7 @@
       </w:r>
       <w:r>
         <w:rPr>
-          <w:rFonts w:ascii="Times New Roman" w:hAnsi="Times New Roman"/>
+          <w:rFonts w:ascii="Times New Roman" w:hAnsi="Times New Roman" w:cs="Times New Roman"/>
           <w:sz w:val="24"/>
           <w:szCs w:val="24"/>
         </w:rPr>
@@ -6578,7 +6901,7 @@
       </w:r>
       <w:r>
         <w:rPr>
-          <w:rFonts w:ascii="Times New Roman" w:hAnsi="Times New Roman"/>
+          <w:rFonts w:ascii="Times New Roman" w:hAnsi="Times New Roman" w:cs="Times New Roman"/>
           <w:sz w:val="24"/>
           <w:szCs w:val="24"/>
         </w:rPr>
@@ -6586,7 +6909,7 @@
       </w:r>
       <w:r>
         <w:rPr>
-          <w:rFonts w:ascii="Times New Roman" w:hAnsi="Times New Roman"/>
+          <w:rFonts w:ascii="Times New Roman" w:hAnsi="Times New Roman" w:cs="Times New Roman"/>
           <w:sz w:val="24"/>
           <w:szCs w:val="24"/>
         </w:rPr>
@@ -6597,14 +6920,14 @@
       <w:pPr>
         <w:spacing w:after="120"/>
         <w:rPr>
-          <w:rFonts w:ascii="Times New Roman" w:hAnsi="Times New Roman"/>
-          <w:sz w:val="24"/>
-          <w:szCs w:val="24"/>
-        </w:rPr>
-      </w:pPr>
-      <w:r>
-        <w:rPr>
-          <w:rFonts w:ascii="Times New Roman" w:hAnsi="Times New Roman"/>
+          <w:rFonts w:ascii="Times New Roman" w:hAnsi="Times New Roman" w:cs="Times New Roman"/>
+          <w:sz w:val="24"/>
+          <w:szCs w:val="24"/>
+        </w:rPr>
+      </w:pPr>
+      <w:r>
+        <w:rPr>
+          <w:rFonts w:ascii="Times New Roman" w:hAnsi="Times New Roman" w:cs="Times New Roman"/>
           <w:sz w:val="24"/>
           <w:szCs w:val="24"/>
         </w:rPr>
@@ -6612,7 +6935,7 @@
       </w:r>
       <w:r>
         <w:rPr>
-          <w:rFonts w:ascii="Times New Roman" w:hAnsi="Times New Roman"/>
+          <w:rFonts w:ascii="Times New Roman" w:hAnsi="Times New Roman" w:cs="Times New Roman"/>
           <w:sz w:val="24"/>
           <w:szCs w:val="24"/>
         </w:rPr>
@@ -6620,7 +6943,7 @@
       </w:r>
       <w:r>
         <w:rPr>
-          <w:rFonts w:ascii="Times New Roman" w:hAnsi="Times New Roman"/>
+          <w:rFonts w:ascii="Times New Roman" w:hAnsi="Times New Roman" w:cs="Times New Roman"/>
           <w:i/>
           <w:sz w:val="24"/>
           <w:szCs w:val="24"/>
@@ -6629,7 +6952,7 @@
       </w:r>
       <w:r>
         <w:rPr>
-          <w:rFonts w:ascii="Times New Roman" w:hAnsi="Times New Roman"/>
+          <w:rFonts w:ascii="Times New Roman" w:hAnsi="Times New Roman" w:cs="Times New Roman"/>
           <w:i/>
           <w:sz w:val="24"/>
           <w:szCs w:val="24"/>
@@ -6638,7 +6961,7 @@
       </w:r>
       <w:r>
         <w:rPr>
-          <w:rFonts w:ascii="Times New Roman" w:hAnsi="Times New Roman"/>
+          <w:rFonts w:ascii="Times New Roman" w:hAnsi="Times New Roman" w:cs="Times New Roman"/>
           <w:sz w:val="24"/>
           <w:szCs w:val="24"/>
         </w:rPr>
@@ -6646,7 +6969,7 @@
       </w:r>
       <w:r>
         <w:rPr>
-          <w:rFonts w:ascii="Times New Roman" w:hAnsi="Times New Roman"/>
+          <w:rFonts w:ascii="Times New Roman" w:hAnsi="Times New Roman" w:cs="Times New Roman"/>
           <w:sz w:val="24"/>
           <w:szCs w:val="24"/>
         </w:rPr>
@@ -6657,14 +6980,14 @@
       <w:pPr>
         <w:spacing w:after="120"/>
         <w:rPr>
-          <w:rFonts w:ascii="Times New Roman" w:hAnsi="Times New Roman"/>
-          <w:sz w:val="24"/>
-          <w:szCs w:val="24"/>
-        </w:rPr>
-      </w:pPr>
-      <w:r>
-        <w:rPr>
-          <w:rFonts w:ascii="Times New Roman" w:hAnsi="Times New Roman"/>
+          <w:rFonts w:ascii="Times New Roman" w:hAnsi="Times New Roman" w:cs="Times New Roman"/>
+          <w:sz w:val="24"/>
+          <w:szCs w:val="24"/>
+        </w:rPr>
+      </w:pPr>
+      <w:r>
+        <w:rPr>
+          <w:rFonts w:ascii="Times New Roman" w:hAnsi="Times New Roman" w:cs="Times New Roman"/>
           <w:sz w:val="24"/>
           <w:szCs w:val="24"/>
         </w:rPr>
@@ -6676,14 +6999,14 @@
       <w:pPr>
         <w:spacing w:after="120"/>
         <w:rPr>
-          <w:rFonts w:ascii="Times New Roman" w:hAnsi="Times New Roman"/>
-          <w:sz w:val="24"/>
-          <w:szCs w:val="24"/>
-        </w:rPr>
-      </w:pPr>
-      <w:r>
-        <w:rPr>
-          <w:rFonts w:ascii="Times New Roman" w:hAnsi="Times New Roman"/>
+          <w:rFonts w:ascii="Times New Roman" w:hAnsi="Times New Roman" w:cs="Times New Roman"/>
+          <w:sz w:val="24"/>
+          <w:szCs w:val="24"/>
+        </w:rPr>
+      </w:pPr>
+      <w:r>
+        <w:rPr>
+          <w:rFonts w:ascii="Times New Roman" w:hAnsi="Times New Roman" w:cs="Times New Roman"/>
           <w:sz w:val="24"/>
           <w:szCs w:val="24"/>
         </w:rPr>
@@ -6695,7 +7018,7 @@
       <w:pPr>
         <w:spacing w:after="120"/>
         <w:rPr>
-          <w:rFonts w:ascii="Times New Roman" w:hAnsi="Times New Roman"/>
+          <w:rFonts w:ascii="Times New Roman" w:hAnsi="Times New Roman" w:cs="Times New Roman"/>
           <w:sz w:val="24"/>
           <w:szCs w:val="24"/>
         </w:rPr>
@@ -6705,14 +7028,14 @@
       <w:pPr>
         <w:spacing w:after="120"/>
         <w:rPr>
-          <w:rFonts w:ascii="Times New Roman" w:hAnsi="Times New Roman"/>
-          <w:sz w:val="24"/>
-          <w:szCs w:val="24"/>
-        </w:rPr>
-      </w:pPr>
-      <w:r>
-        <w:rPr>
-          <w:rFonts w:ascii="Times New Roman" w:hAnsi="Times New Roman"/>
+          <w:rFonts w:ascii="Times New Roman" w:hAnsi="Times New Roman" w:cs="Times New Roman"/>
+          <w:sz w:val="24"/>
+          <w:szCs w:val="24"/>
+        </w:rPr>
+      </w:pPr>
+      <w:r>
+        <w:rPr>
+          <w:rFonts w:ascii="Times New Roman" w:hAnsi="Times New Roman" w:cs="Times New Roman"/>
           <w:sz w:val="24"/>
           <w:szCs w:val="24"/>
         </w:rPr>
@@ -6720,7 +7043,7 @@
       </w:r>
       <w:r>
         <w:rPr>
-          <w:rFonts w:ascii="Times New Roman" w:hAnsi="Times New Roman"/>
+          <w:rFonts w:ascii="Times New Roman" w:hAnsi="Times New Roman" w:cs="Times New Roman"/>
           <w:sz w:val="24"/>
           <w:szCs w:val="24"/>
         </w:rPr>
@@ -6728,7 +7051,7 @@
       </w:r>
       <w:r>
         <w:rPr>
-          <w:rFonts w:ascii="Times New Roman" w:hAnsi="Times New Roman"/>
+          <w:rFonts w:ascii="Times New Roman" w:hAnsi="Times New Roman" w:cs="Times New Roman"/>
           <w:sz w:val="24"/>
           <w:szCs w:val="24"/>
         </w:rPr>
@@ -6736,7 +7059,7 @@
       </w:r>
       <w:r>
         <w:rPr>
-          <w:rFonts w:ascii="Times New Roman" w:hAnsi="Times New Roman"/>
+          <w:rFonts w:ascii="Times New Roman" w:hAnsi="Times New Roman" w:cs="Times New Roman"/>
           <w:i/>
           <w:sz w:val="24"/>
           <w:szCs w:val="24"/>
@@ -6745,7 +7068,7 @@
       </w:r>
       <w:r>
         <w:rPr>
-          <w:rFonts w:ascii="Times New Roman" w:hAnsi="Times New Roman"/>
+          <w:rFonts w:ascii="Times New Roman" w:hAnsi="Times New Roman" w:cs="Times New Roman"/>
           <w:sz w:val="24"/>
           <w:szCs w:val="24"/>
         </w:rPr>
@@ -6753,7 +7076,7 @@
       </w:r>
       <w:r>
         <w:rPr>
-          <w:rFonts w:ascii="Times New Roman" w:hAnsi="Times New Roman"/>
+          <w:rFonts w:ascii="Times New Roman" w:hAnsi="Times New Roman" w:cs="Times New Roman"/>
           <w:sz w:val="24"/>
           <w:szCs w:val="24"/>
         </w:rPr>
@@ -6764,14 +7087,14 @@
       <w:pPr>
         <w:spacing w:after="120"/>
         <w:rPr>
-          <w:rFonts w:ascii="Times New Roman" w:hAnsi="Times New Roman"/>
-          <w:sz w:val="24"/>
-          <w:szCs w:val="24"/>
-        </w:rPr>
-      </w:pPr>
-      <w:r>
-        <w:rPr>
-          <w:rFonts w:ascii="Times New Roman" w:hAnsi="Times New Roman"/>
+          <w:rFonts w:ascii="Times New Roman" w:hAnsi="Times New Roman" w:cs="Times New Roman"/>
+          <w:sz w:val="24"/>
+          <w:szCs w:val="24"/>
+        </w:rPr>
+      </w:pPr>
+      <w:r>
+        <w:rPr>
+          <w:rFonts w:ascii="Times New Roman" w:hAnsi="Times New Roman" w:cs="Times New Roman"/>
           <w:i/>
           <w:sz w:val="24"/>
           <w:szCs w:val="24"/>
@@ -6780,7 +7103,7 @@
       </w:r>
       <w:r>
         <w:rPr>
-          <w:rFonts w:ascii="Times New Roman" w:hAnsi="Times New Roman"/>
+          <w:rFonts w:ascii="Times New Roman" w:hAnsi="Times New Roman" w:cs="Times New Roman"/>
           <w:sz w:val="24"/>
           <w:szCs w:val="24"/>
         </w:rPr>
@@ -6788,47 +7111,30 @@
       </w:r>
       <w:r>
         <w:rPr>
-          <w:rFonts w:ascii="Times New Roman" w:hAnsi="Times New Roman"/>
-          <w:sz w:val="24"/>
-          <w:szCs w:val="24"/>
-        </w:rPr>
-        <w:t xml:space="preserve"> – dispozitiv similar HW - </w:t>
-      </w:r>
-      <w:r>
-        <w:rPr>
-          <w:rFonts w:ascii="Times New Roman" w:hAnsi="Times New Roman"/>
-          <w:sz w:val="24"/>
-          <w:szCs w:val="24"/>
-        </w:rPr>
-        <w:t xml:space="preserve"> Real-Time Air-Quality Monitoring System</w:t>
+          <w:rFonts w:ascii="Times New Roman" w:hAnsi="Times New Roman" w:cs="Times New Roman"/>
+          <w:sz w:val="24"/>
+          <w:szCs w:val="24"/>
+        </w:rPr>
+        <w:t xml:space="preserve"> – dispozitiv similar HW -  Real-Time Air-Quality Monitoring System</w:t>
       </w:r>
     </w:p>
     <w:p>
       <w:pPr>
         <w:spacing w:after="120"/>
-      </w:pPr>
-      <w:r>
-        <w:rPr>
-          <w:rFonts w:ascii="Times New Roman" w:hAnsi="Times New Roman"/>
+        <w:rPr>
+          <w:rFonts w:ascii="Times New Roman" w:hAnsi="Times New Roman" w:cs="Times New Roman"/>
+          <w:sz w:val="24"/>
+          <w:szCs w:val="24"/>
+        </w:rPr>
+      </w:pPr>
+      <w:r>
+        <w:rPr>
+          <w:rFonts w:ascii="Times New Roman" w:hAnsi="Times New Roman" w:cs="Times New Roman"/>
           <w:sz w:val="24"/>
           <w:szCs w:val="24"/>
         </w:rPr>
         <w:tab/>
-        <w:t>-</w:t>
-      </w:r>
-      <w:r>
-        <w:rPr>
-          <w:rFonts w:ascii="Times New Roman" w:hAnsi="Times New Roman"/>
-          <w:sz w:val="24"/>
-          <w:szCs w:val="24"/>
-        </w:rPr>
-        <w:t>Comprehensive Indoor Air-Quality Indicator</w:t>
-      </w:r>
-      <w:r>
-        <w:t xml:space="preserve"> - </w:t>
-      </w:r>
-      <w:r>
-        <w:t xml:space="preserve"> CIAQI</w:t>
+        <w:t>-Comprehensive Indoor Air-Quality Indicator -  CIAQI</w:t>
       </w:r>
     </w:p>
     <w:p>
@@ -6864,15 +7170,7 @@
           <w:sz w:val="24"/>
           <w:szCs w:val="24"/>
         </w:rPr>
-        <w:t xml:space="preserve">AQI Prediction – machine learning - </w:t>
-      </w:r>
-      <w:r>
-        <w:rPr>
-          <w:rFonts w:ascii="Times New Roman" w:hAnsi="Times New Roman" w:cs="Times New Roman"/>
-          <w:sz w:val="24"/>
-          <w:szCs w:val="24"/>
-        </w:rPr>
-        <w:t xml:space="preserve">Huixiang Liu, Qing Li, Dongbing Yu, Yu Gu, </w:t>
+        <w:t xml:space="preserve">AQI Prediction – machine learning - Huixiang Liu, Qing Li, Dongbing Yu, Yu Gu, </w:t>
       </w:r>
       <w:r>
         <w:rPr>
@@ -6936,15 +7234,8 @@
           <w:sz w:val="24"/>
           <w:szCs w:val="24"/>
         </w:rPr>
-        <w:t xml:space="preserve">[5] </w:t>
-      </w:r>
-      <w:r>
-        <w:rPr>
-          <w:rFonts w:ascii="Times New Roman" w:hAnsi="Times New Roman" w:cs="Times New Roman"/>
-          <w:sz w:val="24"/>
-          <w:szCs w:val="24"/>
-        </w:rPr>
-        <w:t>AQI-COuntries-BH-2018</w:t>
+        <w:lastRenderedPageBreak/>
+        <w:t>[5] AQI-COuntries-BH-2018</w:t>
       </w:r>
       <w:r>
         <w:rPr>
@@ -7125,10 +7416,13 @@
         </w:rPr>
         <w:t xml:space="preserve">[8] </w:t>
       </w:r>
-      <w:hyperlink r:id="rId14" w:history="1">
+      <w:hyperlink r:id="rId15" w:history="1">
         <w:r>
           <w:rPr>
             <w:rStyle w:val="Hyperlink"/>
+            <w:rFonts w:ascii="Times New Roman" w:hAnsi="Times New Roman" w:cs="Times New Roman"/>
+            <w:sz w:val="24"/>
+            <w:szCs w:val="24"/>
           </w:rPr>
           <w:t>https://www.who.int/gho/phe/outdoor_air_pollution/burden/en/</w:t>
         </w:r>
@@ -7147,6 +7441,11 @@
     <w:p>
       <w:pPr>
         <w:spacing w:after="120"/>
+        <w:rPr>
+          <w:rFonts w:ascii="Times New Roman" w:hAnsi="Times New Roman" w:cs="Times New Roman"/>
+          <w:sz w:val="24"/>
+          <w:szCs w:val="24"/>
+        </w:rPr>
       </w:pPr>
       <w:r>
         <w:rPr>
@@ -7156,10 +7455,13 @@
         </w:rPr>
         <w:t xml:space="preserve">[9] </w:t>
       </w:r>
-      <w:hyperlink r:id="rId15" w:anchor="dossierSummary__chapter2" w:history="1">
+      <w:hyperlink r:id="rId16" w:anchor="dossierSummary__chapter2" w:history="1">
         <w:r>
           <w:rPr>
             <w:rStyle w:val="Hyperlink"/>
+            <w:rFonts w:ascii="Times New Roman" w:hAnsi="Times New Roman" w:cs="Times New Roman"/>
+            <w:sz w:val="24"/>
+            <w:szCs w:val="24"/>
           </w:rPr>
           <w:t>https://www.statista.com/topics/1002/mobile-app-usage/#dossierSummary__chapter2</w:t>
         </w:r>
@@ -7168,17 +7470,35 @@
     <w:p>
       <w:pPr>
         <w:spacing w:after="120"/>
-      </w:pPr>
-      <w:r>
+        <w:rPr>
+          <w:rFonts w:ascii="Times New Roman" w:hAnsi="Times New Roman" w:cs="Times New Roman"/>
+          <w:sz w:val="24"/>
+          <w:szCs w:val="24"/>
+        </w:rPr>
+      </w:pPr>
+      <w:r>
+        <w:rPr>
+          <w:rFonts w:ascii="Times New Roman" w:hAnsi="Times New Roman" w:cs="Times New Roman"/>
+          <w:sz w:val="24"/>
+          <w:szCs w:val="24"/>
+        </w:rPr>
         <w:t>[10]</w:t>
       </w:r>
       <w:r>
+        <w:rPr>
+          <w:rFonts w:ascii="Times New Roman" w:hAnsi="Times New Roman" w:cs="Times New Roman"/>
+          <w:sz w:val="24"/>
+          <w:szCs w:val="24"/>
+        </w:rPr>
         <w:t xml:space="preserve"> </w:t>
       </w:r>
-      <w:hyperlink r:id="rId16" w:history="1">
+      <w:hyperlink r:id="rId17" w:history="1">
         <w:r>
           <w:rPr>
             <w:rStyle w:val="Hyperlink"/>
+            <w:rFonts w:ascii="Times New Roman" w:hAnsi="Times New Roman" w:cs="Times New Roman"/>
+            <w:sz w:val="24"/>
+            <w:szCs w:val="24"/>
           </w:rPr>
           <w:t>https://www.statista.com/statistics/330695/number-of-smartphone-users-worldwide/</w:t>
         </w:r>
@@ -7187,53 +7507,97 @@
     <w:p>
       <w:pPr>
         <w:spacing w:after="120"/>
-      </w:pPr>
-      <w:r>
+        <w:rPr>
+          <w:rFonts w:ascii="Times New Roman" w:hAnsi="Times New Roman" w:cs="Times New Roman"/>
+          <w:sz w:val="24"/>
+          <w:szCs w:val="24"/>
+        </w:rPr>
+      </w:pPr>
+      <w:r>
+        <w:rPr>
+          <w:rFonts w:ascii="Times New Roman" w:hAnsi="Times New Roman" w:cs="Times New Roman"/>
+          <w:sz w:val="24"/>
+          <w:szCs w:val="24"/>
+        </w:rPr>
         <w:t xml:space="preserve">[11] Daniel Hintze, Philipp Hintze, Rainard D. Findling, Rene Mayrhofer, </w:t>
       </w:r>
       <w:r>
         <w:rPr>
+          <w:rFonts w:ascii="Times New Roman" w:hAnsi="Times New Roman" w:cs="Times New Roman"/>
           <w:i/>
+          <w:sz w:val="24"/>
+          <w:szCs w:val="24"/>
         </w:rPr>
         <w:t>A Large-Scale, Long-Term Analysis of Mobile Device Usage Characteristics</w:t>
       </w:r>
       <w:r>
+        <w:rPr>
+          <w:rFonts w:ascii="Times New Roman" w:hAnsi="Times New Roman" w:cs="Times New Roman"/>
+          <w:sz w:val="24"/>
+          <w:szCs w:val="24"/>
+        </w:rPr>
         <w:t>, ResearchGate, 2017</w:t>
       </w:r>
     </w:p>
     <w:p>
       <w:pPr>
         <w:spacing w:after="120"/>
-      </w:pPr>
-      <w:r>
+        <w:rPr>
+          <w:rFonts w:ascii="Times New Roman" w:hAnsi="Times New Roman" w:cs="Times New Roman"/>
+          <w:sz w:val="24"/>
+          <w:szCs w:val="24"/>
+        </w:rPr>
+      </w:pPr>
+      <w:r>
+        <w:rPr>
+          <w:rFonts w:ascii="Times New Roman" w:hAnsi="Times New Roman" w:cs="Times New Roman"/>
+          <w:sz w:val="24"/>
+          <w:szCs w:val="24"/>
+        </w:rPr>
         <w:t xml:space="preserve">[12]  Muhammad Sarwar, Tariq Rahim Soomro, </w:t>
       </w:r>
       <w:r>
         <w:rPr>
+          <w:rFonts w:ascii="Times New Roman" w:hAnsi="Times New Roman" w:cs="Times New Roman"/>
           <w:i/>
+          <w:sz w:val="24"/>
+          <w:szCs w:val="24"/>
         </w:rPr>
         <w:t>Impact of Smartphone’s on Society</w:t>
       </w:r>
       <w:r>
+        <w:rPr>
+          <w:rFonts w:ascii="Times New Roman" w:hAnsi="Times New Roman" w:cs="Times New Roman"/>
+          <w:sz w:val="24"/>
+          <w:szCs w:val="24"/>
+        </w:rPr>
         <w:t>, European Journal of Scientific Research, 2013</w:t>
       </w:r>
     </w:p>
     <w:p>
       <w:pPr>
         <w:spacing w:after="120"/>
-      </w:pPr>
-    </w:p>
-    <w:p>
-      <w:pPr>
-        <w:spacing w:after="120"/>
-      </w:pPr>
-      <w:r>
+        <w:rPr>
+          <w:rFonts w:ascii="Times New Roman" w:hAnsi="Times New Roman" w:cs="Times New Roman"/>
+          <w:sz w:val="24"/>
+          <w:szCs w:val="24"/>
+        </w:rPr>
+      </w:pPr>
+      <w:r>
+        <w:rPr>
+          <w:rFonts w:ascii="Times New Roman" w:hAnsi="Times New Roman" w:cs="Times New Roman"/>
+          <w:sz w:val="24"/>
+          <w:szCs w:val="24"/>
+        </w:rPr>
         <w:t xml:space="preserve">[13] </w:t>
       </w:r>
-      <w:hyperlink r:id="rId17" w:history="1">
+      <w:hyperlink r:id="rId18" w:history="1">
         <w:r>
           <w:rPr>
             <w:rStyle w:val="Hyperlink"/>
+            <w:rFonts w:ascii="Times New Roman" w:hAnsi="Times New Roman" w:cs="Times New Roman"/>
+            <w:sz w:val="24"/>
+            <w:szCs w:val="24"/>
           </w:rPr>
           <w:t>https://play.google.com/store/apps/details?id=com.plumelabs.air</w:t>
         </w:r>
@@ -7248,7 +7612,256 @@
           <w:szCs w:val="24"/>
         </w:rPr>
       </w:pPr>
-      <w:hyperlink r:id="rId18" w:history="1">
+      <w:r>
+        <w:rPr>
+          <w:rFonts w:ascii="Times New Roman" w:hAnsi="Times New Roman" w:cs="Times New Roman"/>
+          <w:sz w:val="24"/>
+          <w:szCs w:val="24"/>
+        </w:rPr>
+        <w:t xml:space="preserve">[14] </w:t>
+      </w:r>
+      <w:hyperlink r:id="rId19" w:history="1">
+        <w:r>
+          <w:rPr>
+            <w:rStyle w:val="Hyperlink"/>
+            <w:rFonts w:ascii="Times New Roman" w:hAnsi="Times New Roman" w:cs="Times New Roman"/>
+            <w:sz w:val="24"/>
+            <w:szCs w:val="24"/>
+          </w:rPr>
+          <w:t>https://www.iqair.com/air-quality-app</w:t>
+        </w:r>
+      </w:hyperlink>
+    </w:p>
+    <w:p>
+      <w:pPr>
+        <w:spacing w:after="120"/>
+        <w:rPr>
+          <w:rFonts w:ascii="Times New Roman" w:hAnsi="Times New Roman" w:cs="Times New Roman"/>
+          <w:sz w:val="24"/>
+          <w:szCs w:val="24"/>
+        </w:rPr>
+      </w:pPr>
+      <w:r>
+        <w:rPr>
+          <w:rFonts w:ascii="Times New Roman" w:hAnsi="Times New Roman" w:cs="Times New Roman"/>
+          <w:sz w:val="24"/>
+          <w:szCs w:val="24"/>
+        </w:rPr>
+        <w:t xml:space="preserve">[15] Simone Brienza, Andrea Galli, Giuseppe Anastasi, Paolo Bruschi, </w:t>
+      </w:r>
+      <w:r>
+        <w:rPr>
+          <w:rFonts w:ascii="Times New Roman" w:hAnsi="Times New Roman" w:cs="Times New Roman"/>
+          <w:i/>
+          <w:sz w:val="24"/>
+          <w:szCs w:val="24"/>
+        </w:rPr>
+        <w:t xml:space="preserve"> A Low-Cost Sensing System for Cooperative Air Quality Monitoring in Urban Areas,</w:t>
+      </w:r>
+      <w:r>
+        <w:rPr>
+          <w:rFonts w:ascii="Times New Roman" w:hAnsi="Times New Roman" w:cs="Times New Roman"/>
+          <w:sz w:val="24"/>
+          <w:szCs w:val="24"/>
+        </w:rPr>
+        <w:t xml:space="preserve"> Sensors Scientific Journal, 2015</w:t>
+      </w:r>
+    </w:p>
+    <w:p>
+      <w:pPr>
+        <w:spacing w:after="120"/>
+      </w:pPr>
+    </w:p>
+    <w:p>
+      <w:pPr>
+        <w:rPr>
+          <w:rFonts w:ascii="Times New Roman" w:hAnsi="Times New Roman" w:cs="Times New Roman"/>
+          <w:b/>
+          <w:sz w:val="24"/>
+          <w:szCs w:val="24"/>
+          <w:lang w:val="ro-RO"/>
+        </w:rPr>
+      </w:pPr>
+      <w:r>
+        <w:rPr>
+          <w:rFonts w:ascii="Times New Roman" w:hAnsi="Times New Roman" w:cs="Times New Roman"/>
+          <w:b/>
+          <w:sz w:val="24"/>
+          <w:szCs w:val="24"/>
+          <w:lang w:val="ro-RO"/>
+        </w:rPr>
+        <w:t>Imagini :</w:t>
+      </w:r>
+    </w:p>
+    <w:p>
+      <w:pPr>
+        <w:rPr>
+          <w:rFonts w:ascii="Times New Roman" w:hAnsi="Times New Roman" w:cs="Times New Roman"/>
+          <w:sz w:val="24"/>
+          <w:szCs w:val="24"/>
+        </w:rPr>
+      </w:pPr>
+      <w:r>
+        <w:rPr>
+          <w:rFonts w:ascii="Times New Roman" w:hAnsi="Times New Roman" w:cs="Times New Roman"/>
+          <w:b/>
+          <w:sz w:val="24"/>
+          <w:szCs w:val="24"/>
+        </w:rPr>
+        <w:t>[img1]</w:t>
+      </w:r>
+      <w:r>
+        <w:rPr>
+          <w:rFonts w:ascii="Times New Roman" w:hAnsi="Times New Roman" w:cs="Times New Roman"/>
+          <w:b/>
+          <w:sz w:val="24"/>
+          <w:szCs w:val="24"/>
+        </w:rPr>
+        <w:t xml:space="preserve"> [img2]</w:t>
+      </w:r>
+      <w:r>
+        <w:rPr>
+          <w:rFonts w:ascii="Times New Roman" w:hAnsi="Times New Roman" w:cs="Times New Roman"/>
+          <w:b/>
+          <w:sz w:val="24"/>
+          <w:szCs w:val="24"/>
+        </w:rPr>
+        <w:t xml:space="preserve"> </w:t>
+      </w:r>
+      <w:r>
+        <w:rPr>
+          <w:rFonts w:ascii="Times New Roman" w:hAnsi="Times New Roman" w:cs="Times New Roman"/>
+          <w:b/>
+          <w:sz w:val="24"/>
+          <w:szCs w:val="24"/>
+        </w:rPr>
+        <w:t xml:space="preserve"> </w:t>
+      </w:r>
+      <w:hyperlink r:id="rId20" w:history="1">
+        <w:r>
+          <w:rPr>
+            <w:rStyle w:val="Hyperlink"/>
+            <w:rFonts w:ascii="Times New Roman" w:hAnsi="Times New Roman" w:cs="Times New Roman"/>
+            <w:color w:val="auto"/>
+            <w:sz w:val="24"/>
+            <w:szCs w:val="24"/>
+            <w:u w:val="none"/>
+          </w:rPr>
+          <w:t>https://plumelabs.com/en/air/</w:t>
+        </w:r>
+      </w:hyperlink>
+    </w:p>
+    <w:p>
+      <w:r>
+        <w:rPr>
+          <w:rFonts w:ascii="Times New Roman" w:hAnsi="Times New Roman" w:cs="Times New Roman"/>
+          <w:b/>
+          <w:sz w:val="24"/>
+          <w:szCs w:val="24"/>
+        </w:rPr>
+        <w:t xml:space="preserve">[img3] </w:t>
+      </w:r>
+      <w:hyperlink r:id="rId21" w:history="1">
+        <w:r>
+          <w:rPr>
+            <w:rStyle w:val="Hyperlink"/>
+            <w:color w:val="auto"/>
+            <w:u w:val="none"/>
+          </w:rPr>
+          <w:t>https://apprecs.com/ios/950289243/plume-air-report-pollution</w:t>
+        </w:r>
+      </w:hyperlink>
+    </w:p>
+    <w:p>
+      <w:pPr>
+        <w:rPr>
+          <w:rFonts w:ascii="Times New Roman" w:hAnsi="Times New Roman" w:cs="Times New Roman"/>
+          <w:b/>
+          <w:sz w:val="24"/>
+          <w:szCs w:val="24"/>
+        </w:rPr>
+      </w:pPr>
+      <w:r>
+        <w:rPr>
+          <w:rFonts w:ascii="Times New Roman" w:hAnsi="Times New Roman" w:cs="Times New Roman"/>
+          <w:b/>
+          <w:sz w:val="24"/>
+          <w:szCs w:val="24"/>
+        </w:rPr>
+        <w:t xml:space="preserve">[img4] </w:t>
+      </w:r>
+      <w:hyperlink r:id="rId22" w:history="1">
+        <w:r>
+          <w:rPr>
+            <w:rStyle w:val="Hyperlink"/>
+            <w:rFonts w:ascii="Times New Roman" w:hAnsi="Times New Roman" w:cs="Times New Roman"/>
+            <w:color w:val="auto"/>
+            <w:sz w:val="24"/>
+            <w:szCs w:val="24"/>
+            <w:u w:val="none"/>
+          </w:rPr>
+          <w:t>https://www.iqair.com/air-quality-app</w:t>
+        </w:r>
+      </w:hyperlink>
+    </w:p>
+    <w:p>
+      <w:pPr>
+        <w:rPr>
+          <w:rFonts w:ascii="Times New Roman" w:hAnsi="Times New Roman" w:cs="Times New Roman"/>
+          <w:b/>
+          <w:sz w:val="24"/>
+          <w:szCs w:val="24"/>
+          <w:lang w:val="ro-RO"/>
+        </w:rPr>
+      </w:pPr>
+      <w:r>
+        <w:rPr>
+          <w:rFonts w:ascii="Times New Roman" w:hAnsi="Times New Roman" w:cs="Times New Roman"/>
+          <w:sz w:val="24"/>
+          <w:szCs w:val="24"/>
+          <w:lang w:val="ro-RO"/>
+        </w:rPr>
+        <w:t>[</w:t>
+      </w:r>
+      <w:r>
+        <w:rPr>
+          <w:rFonts w:ascii="Times New Roman" w:hAnsi="Times New Roman" w:cs="Times New Roman"/>
+          <w:b/>
+          <w:sz w:val="24"/>
+          <w:szCs w:val="24"/>
+          <w:lang w:val="ro-RO"/>
+        </w:rPr>
+        <w:t xml:space="preserve">img5] </w:t>
+      </w:r>
+      <w:hyperlink r:id="rId23" w:history="1">
+        <w:r>
+          <w:rPr>
+            <w:rStyle w:val="Hyperlink"/>
+            <w:rFonts w:ascii="Times New Roman" w:hAnsi="Times New Roman" w:cs="Times New Roman"/>
+            <w:color w:val="auto"/>
+            <w:sz w:val="24"/>
+            <w:szCs w:val="24"/>
+            <w:u w:val="none"/>
+          </w:rPr>
+          <w:t>https://dribbble.com/shots/5350290-Airvisual-App</w:t>
+        </w:r>
+      </w:hyperlink>
+    </w:p>
+    <w:p>
+      <w:pPr>
+        <w:spacing w:after="120"/>
+      </w:pPr>
+    </w:p>
+    <w:p>
+      <w:pPr>
+        <w:spacing w:after="120"/>
+        <w:rPr>
+          <w:rFonts w:ascii="Times New Roman" w:hAnsi="Times New Roman" w:cs="Times New Roman"/>
+          <w:sz w:val="24"/>
+          <w:szCs w:val="24"/>
+        </w:rPr>
+      </w:pPr>
+      <w:hyperlink r:id="rId24" w:history="1">
         <w:r>
           <w:rPr>
             <w:rStyle w:val="Hyperlink"/>
@@ -7269,7 +7882,7 @@
           <w:szCs w:val="24"/>
         </w:rPr>
       </w:pPr>
-      <w:hyperlink r:id="rId19" w:history="1">
+      <w:hyperlink r:id="rId25" w:history="1">
         <w:r>
           <w:rPr>
             <w:rStyle w:val="Hyperlink"/>
@@ -7310,14 +7923,24 @@
       </w:pPr>
     </w:p>
     <w:p>
-      <w:r>
-        <w:rPr>
-          <w:rFonts w:ascii="Times New Roman" w:hAnsi="Times New Roman" w:cs="Times New Roman"/>
-          <w:sz w:val="24"/>
-          <w:szCs w:val="24"/>
-          <w:lang w:val="ro-RO"/>
-        </w:rPr>
-        <w:t>[14</w:t>
+      <w:pPr>
+        <w:rPr>
+          <w:rFonts w:ascii="Times New Roman" w:hAnsi="Times New Roman" w:cs="Times New Roman"/>
+          <w:sz w:val="24"/>
+          <w:szCs w:val="24"/>
+          <w:lang w:val="ro-RO"/>
+        </w:rPr>
+      </w:pPr>
+    </w:p>
+    <w:p>
+      <w:r>
+        <w:rPr>
+          <w:rFonts w:ascii="Times New Roman" w:hAnsi="Times New Roman" w:cs="Times New Roman"/>
+          <w:sz w:val="24"/>
+          <w:szCs w:val="24"/>
+          <w:lang w:val="ro-RO"/>
+        </w:rPr>
+        <w:t>[</w:t>
       </w:r>
       <w:r>
         <w:rPr>
@@ -7328,7 +7951,7 @@
         </w:rPr>
         <w:t xml:space="preserve">] </w:t>
       </w:r>
-      <w:hyperlink r:id="rId20" w:history="1">
+      <w:hyperlink r:id="rId26" w:history="1">
         <w:r>
           <w:rPr>
             <w:rStyle w:val="Hyperlink"/>
@@ -7351,7 +7974,6 @@
         </w:rPr>
       </w:pPr>
       <w:r>
-        <w:lastRenderedPageBreak/>
         <w:tab/>
         <w:t xml:space="preserve">- </w:t>
       </w:r>
@@ -7365,7 +7987,7 @@
         </w:rPr>
         <w:t>Computation of the AQI requires an air pollutant concentration over a specified averaging period, obtained from an </w:t>
       </w:r>
-      <w:hyperlink r:id="rId21" w:anchor="air_quality_monitoring" w:tooltip="Environmental monitoring" w:history="1">
+      <w:hyperlink r:id="rId27" w:anchor="air_quality_monitoring" w:tooltip="Environmental monitoring" w:history="1">
         <w:r>
           <w:rPr>
             <w:rStyle w:val="Hyperlink"/>
@@ -7388,7 +8010,7 @@
         </w:rPr>
         <w:t> or </w:t>
       </w:r>
-      <w:hyperlink r:id="rId22" w:tooltip="Atmospheric dispersion modeling" w:history="1">
+      <w:hyperlink r:id="rId28" w:tooltip="Atmospheric dispersion modeling" w:history="1">
         <w:r>
           <w:rPr>
             <w:rStyle w:val="Hyperlink"/>
@@ -7411,7 +8033,7 @@
         </w:rPr>
         <w:t>. Taken together, concentration and time represent the </w:t>
       </w:r>
-      <w:hyperlink r:id="rId23" w:tooltip="Dose response" w:history="1">
+      <w:hyperlink r:id="rId29" w:tooltip="Dose response" w:history="1">
         <w:r>
           <w:rPr>
             <w:rStyle w:val="Hyperlink"/>
@@ -7434,7 +8056,7 @@
         </w:rPr>
         <w:t> of the air pollutant. Health effects corresponding to a given dose are established by epidemiological research.</w:t>
       </w:r>
-      <w:hyperlink r:id="rId24" w:anchor="cite_note-4" w:history="1">
+      <w:hyperlink r:id="rId30" w:anchor="cite_note-4" w:history="1">
         <w:r>
           <w:rPr>
             <w:rStyle w:val="Hyperlink"/>
@@ -7501,7 +8123,7 @@
         </w:rPr>
         <w:t>Most air contaminants do not have an associated AQI. Many countries monitor </w:t>
       </w:r>
-      <w:hyperlink r:id="rId25" w:tooltip="Ground-level ozone" w:history="1">
+      <w:hyperlink r:id="rId31" w:tooltip="Ground-level ozone" w:history="1">
         <w:r>
           <w:rPr>
             <w:rStyle w:val="Hyperlink"/>
@@ -7522,7 +8144,7 @@
         </w:rPr>
         <w:t>, </w:t>
       </w:r>
-      <w:hyperlink r:id="rId26" w:tooltip="Atmospheric particulate matter" w:history="1">
+      <w:hyperlink r:id="rId32" w:tooltip="Atmospheric particulate matter" w:history="1">
         <w:r>
           <w:rPr>
             <w:rStyle w:val="Hyperlink"/>
@@ -7543,7 +8165,7 @@
         </w:rPr>
         <w:t>, </w:t>
       </w:r>
-      <w:hyperlink r:id="rId27" w:tooltip="Sulfur dioxide" w:history="1">
+      <w:hyperlink r:id="rId33" w:tooltip="Sulfur dioxide" w:history="1">
         <w:r>
           <w:rPr>
             <w:rStyle w:val="Hyperlink"/>
@@ -7564,7 +8186,7 @@
         </w:rPr>
         <w:t>, </w:t>
       </w:r>
-      <w:hyperlink r:id="rId28" w:tooltip="Carbon monoxide" w:history="1">
+      <w:hyperlink r:id="rId34" w:tooltip="Carbon monoxide" w:history="1">
         <w:r>
           <w:rPr>
             <w:rStyle w:val="Hyperlink"/>
@@ -7585,7 +8207,7 @@
         </w:rPr>
         <w:t> and </w:t>
       </w:r>
-      <w:hyperlink r:id="rId29" w:tooltip="Nitrogen dioxide" w:history="1">
+      <w:hyperlink r:id="rId35" w:tooltip="Nitrogen dioxide" w:history="1">
         <w:r>
           <w:rPr>
             <w:rStyle w:val="Hyperlink"/>
@@ -7606,7 +8228,7 @@
         </w:rPr>
         <w:t>, and calculate air quality indices for these pollutants.</w:t>
       </w:r>
-      <w:hyperlink r:id="rId30" w:anchor="cite_note-aqi_basic-10" w:history="1">
+      <w:hyperlink r:id="rId36" w:anchor="cite_note-aqi_basic-10" w:history="1">
         <w:r>
           <w:rPr>
             <w:rStyle w:val="Hyperlink"/>
@@ -7641,7 +8263,7 @@
         </w:rPr>
         <w:t>The definition of the AQI in a particular nation reflects the discourse surrounding the development of national air quality standards in that nation.</w:t>
       </w:r>
-      <w:hyperlink r:id="rId31" w:anchor="cite_note-11" w:history="1">
+      <w:hyperlink r:id="rId37" w:anchor="cite_note-11" w:history="1">
         <w:r>
           <w:rPr>
             <w:rStyle w:val="Hyperlink"/>
@@ -7663,7 +8285,7 @@
         </w:rPr>
         <w:t> A website allowing government agencies anywhere in the world to submit their real-time air monitoring data for display using a common definition of the air quality index has recently become available.</w:t>
       </w:r>
-      <w:hyperlink r:id="rId32" w:anchor="cite_note-12" w:history="1">
+      <w:hyperlink r:id="rId38" w:anchor="cite_note-12" w:history="1">
         <w:r>
           <w:rPr>
             <w:rStyle w:val="Hyperlink"/>
@@ -7752,181 +8374,6 @@
     </w:p>
     <w:p>
       <w:pPr>
-        <w:rPr>
-          <w:rFonts w:ascii="Times New Roman" w:hAnsi="Times New Roman" w:cs="Times New Roman"/>
-          <w:b/>
-          <w:sz w:val="24"/>
-          <w:szCs w:val="24"/>
-          <w:lang w:val="ro-RO"/>
-        </w:rPr>
-      </w:pPr>
-      <w:r>
-        <w:rPr>
-          <w:rFonts w:ascii="Times New Roman" w:hAnsi="Times New Roman" w:cs="Times New Roman"/>
-          <w:b/>
-          <w:sz w:val="24"/>
-          <w:szCs w:val="24"/>
-          <w:lang w:val="ro-RO"/>
-        </w:rPr>
-        <w:t>Imagini :</w:t>
-      </w:r>
-    </w:p>
-    <w:p>
-      <w:pPr>
-        <w:rPr>
-          <w:rFonts w:ascii="Times New Roman" w:hAnsi="Times New Roman" w:cs="Times New Roman"/>
-          <w:sz w:val="24"/>
-          <w:szCs w:val="24"/>
-        </w:rPr>
-      </w:pPr>
-      <w:r>
-        <w:rPr>
-          <w:rFonts w:ascii="Times New Roman" w:hAnsi="Times New Roman" w:cs="Times New Roman"/>
-          <w:b/>
-          <w:sz w:val="24"/>
-          <w:szCs w:val="24"/>
-        </w:rPr>
-        <w:t>[img1]</w:t>
-      </w:r>
-      <w:r>
-        <w:rPr>
-          <w:rFonts w:ascii="Times New Roman" w:hAnsi="Times New Roman" w:cs="Times New Roman"/>
-          <w:b/>
-          <w:sz w:val="24"/>
-          <w:szCs w:val="24"/>
-        </w:rPr>
-        <w:t xml:space="preserve"> [img2]</w:t>
-      </w:r>
-      <w:r>
-        <w:rPr>
-          <w:rFonts w:ascii="Times New Roman" w:hAnsi="Times New Roman" w:cs="Times New Roman"/>
-          <w:b/>
-          <w:sz w:val="24"/>
-          <w:szCs w:val="24"/>
-        </w:rPr>
-        <w:t xml:space="preserve"> </w:t>
-      </w:r>
-      <w:r>
-        <w:rPr>
-          <w:rFonts w:ascii="Times New Roman" w:hAnsi="Times New Roman" w:cs="Times New Roman"/>
-          <w:b/>
-          <w:sz w:val="24"/>
-          <w:szCs w:val="24"/>
-        </w:rPr>
-        <w:t xml:space="preserve"> </w:t>
-      </w:r>
-      <w:hyperlink r:id="rId33" w:history="1">
-        <w:r>
-          <w:rPr>
-            <w:rStyle w:val="Hyperlink"/>
-            <w:rFonts w:ascii="Times New Roman" w:hAnsi="Times New Roman" w:cs="Times New Roman"/>
-            <w:color w:val="auto"/>
-            <w:sz w:val="24"/>
-            <w:szCs w:val="24"/>
-            <w:u w:val="none"/>
-          </w:rPr>
-          <w:t>https://plumelabs.com/en/air/</w:t>
-        </w:r>
-      </w:hyperlink>
-    </w:p>
-    <w:p>
-      <w:r>
-        <w:rPr>
-          <w:rFonts w:ascii="Times New Roman" w:hAnsi="Times New Roman" w:cs="Times New Roman"/>
-          <w:b/>
-          <w:sz w:val="24"/>
-          <w:szCs w:val="24"/>
-        </w:rPr>
-        <w:t xml:space="preserve">[img3] </w:t>
-      </w:r>
-      <w:hyperlink r:id="rId34" w:history="1">
-        <w:r>
-          <w:rPr>
-            <w:rStyle w:val="Hyperlink"/>
-            <w:color w:val="auto"/>
-            <w:u w:val="none"/>
-          </w:rPr>
-          <w:t>https://apprecs.com/ios/950289243/plume-air-report-pollution</w:t>
-        </w:r>
-      </w:hyperlink>
-    </w:p>
-    <w:p>
-      <w:pPr>
-        <w:rPr>
-          <w:rFonts w:ascii="Times New Roman" w:hAnsi="Times New Roman" w:cs="Times New Roman"/>
-          <w:b/>
-          <w:sz w:val="24"/>
-          <w:szCs w:val="24"/>
-        </w:rPr>
-      </w:pPr>
-      <w:r>
-        <w:rPr>
-          <w:rFonts w:ascii="Times New Roman" w:hAnsi="Times New Roman" w:cs="Times New Roman"/>
-          <w:b/>
-          <w:sz w:val="24"/>
-          <w:szCs w:val="24"/>
-        </w:rPr>
-        <w:t xml:space="preserve">[img4] </w:t>
-      </w:r>
-      <w:hyperlink r:id="rId35" w:history="1">
-        <w:r>
-          <w:rPr>
-            <w:rStyle w:val="Hyperlink"/>
-            <w:rFonts w:ascii="Times New Roman" w:hAnsi="Times New Roman" w:cs="Times New Roman"/>
-            <w:color w:val="auto"/>
-            <w:sz w:val="24"/>
-            <w:szCs w:val="24"/>
-            <w:u w:val="none"/>
-          </w:rPr>
-          <w:t>https://www.iqair.com/air-quality-app</w:t>
-        </w:r>
-      </w:hyperlink>
-    </w:p>
-    <w:p>
-      <w:pPr>
-        <w:rPr>
-          <w:rFonts w:ascii="Times New Roman" w:hAnsi="Times New Roman" w:cs="Times New Roman"/>
-          <w:b/>
-          <w:sz w:val="24"/>
-          <w:szCs w:val="24"/>
-          <w:lang w:val="ro-RO"/>
-        </w:rPr>
-      </w:pPr>
-      <w:r>
-        <w:rPr>
-          <w:rFonts w:ascii="Times New Roman" w:hAnsi="Times New Roman" w:cs="Times New Roman"/>
-          <w:sz w:val="24"/>
-          <w:szCs w:val="24"/>
-          <w:lang w:val="ro-RO"/>
-        </w:rPr>
-        <w:t>[</w:t>
-      </w:r>
-      <w:r>
-        <w:rPr>
-          <w:rFonts w:ascii="Times New Roman" w:hAnsi="Times New Roman" w:cs="Times New Roman"/>
-          <w:b/>
-          <w:sz w:val="24"/>
-          <w:szCs w:val="24"/>
-          <w:lang w:val="ro-RO"/>
-        </w:rPr>
-        <w:t xml:space="preserve">img5] </w:t>
-      </w:r>
-      <w:hyperlink r:id="rId36" w:history="1">
-        <w:r>
-          <w:rPr>
-            <w:rStyle w:val="Hyperlink"/>
-            <w:rFonts w:ascii="Times New Roman" w:hAnsi="Times New Roman" w:cs="Times New Roman"/>
-            <w:color w:val="auto"/>
-            <w:sz w:val="24"/>
-            <w:szCs w:val="24"/>
-            <w:u w:val="none"/>
-          </w:rPr>
-          <w:t>https://dribbble.com/shots/5350290-Airvisual-App</w:t>
-        </w:r>
-      </w:hyperlink>
-    </w:p>
-    <w:p>
-      <w:pPr>
         <w:spacing w:line="360" w:lineRule="auto"/>
         <w:rPr>
           <w:rFonts w:ascii="Times New Roman" w:hAnsi="Times New Roman" w:cs="Times New Roman"/>
@@ -7936,8 +8383,8 @@
       </w:pPr>
     </w:p>
     <w:sectPr>
-      <w:headerReference w:type="default" r:id="rId37"/>
-      <w:footerReference w:type="default" r:id="rId38"/>
+      <w:headerReference w:type="default" r:id="rId39"/>
+      <w:footerReference w:type="default" r:id="rId40"/>
       <w:pgSz w:w="12240" w:h="15840"/>
       <w:pgMar w:top="1440" w:right="1440" w:bottom="1440" w:left="1440" w:header="720" w:footer="720" w:gutter="0"/>
       <w:cols w:space="720"/>
@@ -7993,7 +8440,7 @@
             <w:rPr>
               <w:noProof/>
             </w:rPr>
-            <w:t>15</w:t>
+            <w:t>2</w:t>
           </w:r>
         </w:fldSimple>
       </w:p>
@@ -8060,14 +8507,15 @@
     <w:pPr>
       <w:pStyle w:val="Header"/>
     </w:pPr>
-    <w:fldSimple w:instr=" STYLEREF  &quot;Heading 1&quot;  \* MERGEFORMAT ">
-      <w:r>
-        <w:rPr>
-          <w:noProof/>
-        </w:rPr>
-        <w:t>Capitolul 7. Bibliografie</w:t>
-      </w:r>
-    </w:fldSimple>
+    <w:r>
+      <w:fldChar w:fldCharType="begin"/>
+    </w:r>
+    <w:r>
+      <w:instrText xml:space="preserve"> STYLEREF  "Heading 1"  \* MERGEFORMAT </w:instrText>
+    </w:r>
+    <w:r>
+      <w:fldChar w:fldCharType="end"/>
+    </w:r>
   </w:p>
 </w:hdr>
 </file>
@@ -9597,4 +10045,16 @@
   <a:objectDefaults/>
   <a:extraClrSchemeLst/>
 </a:theme>
+</file>
+
+<file path=customXml/item1.xml><?xml version="1.0" encoding="utf-8"?>
+<b:Sources xmlns:b="http://schemas.openxmlformats.org/officeDocument/2006/bibliography" xmlns="http://schemas.openxmlformats.org/officeDocument/2006/bibliography" SelectedStyle="\APA.XSL" StyleName="APA"/>
+</file>
+
+<file path=customXml/itemProps1.xml><?xml version="1.0" encoding="utf-8"?>
+<ds:datastoreItem xmlns:ds="http://schemas.openxmlformats.org/officeDocument/2006/customXml" ds:itemID="{1F95ACEA-0FF5-4DF5-A026-5513EFE67C84}">
+  <ds:schemaRefs>
+    <ds:schemaRef ds:uri="http://schemas.openxmlformats.org/officeDocument/2006/bibliography"/>
+  </ds:schemaRefs>
+</ds:datastoreItem>
 </file>
</xml_diff>

<commit_message>
28.03 - Documentatie : cap 2.2
State of art - studiu articole proiecte anterioare
</commit_message>
<xml_diff>
--- a/Documentatie/Lucrare de Dizertatie - Tarce Paul.docx
+++ b/Documentatie/Lucrare de Dizertatie - Tarce Paul.docx
@@ -114,7 +114,7 @@
                     <a:blip r:embed="rId9" cstate="print">
                       <a:extLst>
                         <a:ext uri="{28A0092B-C50C-407E-A947-70E740481C1C}">
-                          <a14:useLocalDpi xmlns:arto="http://schemas.microsoft.com/office/word/2006/arto" xmlns="" xmlns:wpc="http://schemas.microsoft.com/office/word/2010/wordprocessingCanvas" xmlns:mc="http://schemas.openxmlformats.org/markup-compatibility/2006" xmlns:o="urn:schemas-microsoft-com:office:office" xmlns:v="urn:schemas-microsoft-com:vml" xmlns:wp14="http://schemas.microsoft.com/office/word/2010/wordprocessingDrawing" xmlns:w10="urn:schemas-microsoft-com:office:word" xmlns:w="http://schemas.openxmlformats.org/wordprocessingml/2006/main" xmlns:w14="http://schemas.microsoft.com/office/word/2010/wordml" xmlns:w15="http://schemas.microsoft.com/office/word/2012/wordml" xmlns:wpg="http://schemas.microsoft.com/office/word/2010/wordprocessingGroup" xmlns:wpi="http://schemas.microsoft.com/office/word/2010/wordprocessingInk" xmlns:wps="http://schemas.microsoft.com/office/word/2010/wordprocessingShape" xmlns:a14="http://schemas.microsoft.com/office/drawing/2010/main" val="0"/>
+                          <a14:useLocalDpi xmlns:a14="http://schemas.microsoft.com/office/drawing/2010/main" xmlns:wps="http://schemas.microsoft.com/office/word/2010/wordprocessingShape" xmlns:wpi="http://schemas.microsoft.com/office/word/2010/wordprocessingInk" xmlns:wpg="http://schemas.microsoft.com/office/word/2010/wordprocessingGroup" xmlns:w15="http://schemas.microsoft.com/office/word/2012/wordml" xmlns:w14="http://schemas.microsoft.com/office/word/2010/wordml" xmlns:w="http://schemas.openxmlformats.org/wordprocessingml/2006/main" xmlns:w10="urn:schemas-microsoft-com:office:word" xmlns:wp14="http://schemas.microsoft.com/office/word/2010/wordprocessingDrawing" xmlns:v="urn:schemas-microsoft-com:vml" xmlns:o="urn:schemas-microsoft-com:office:office" xmlns:mc="http://schemas.openxmlformats.org/markup-compatibility/2006" xmlns:wpc="http://schemas.microsoft.com/office/word/2010/wordprocessingCanvas" xmlns="" xmlns:arto="http://schemas.microsoft.com/office/word/2006/arto" val="0"/>
                         </a:ext>
                       </a:extLst>
                     </a:blip>
@@ -805,7 +805,7 @@
           <w:r>
             <w:fldChar w:fldCharType="separate"/>
           </w:r>
-          <w:hyperlink w:anchor="_Toc36254031" w:history="1">
+          <w:hyperlink w:anchor="_Toc36338669" w:history="1">
             <w:r>
               <w:rPr>
                 <w:rStyle w:val="Hyperlink"/>
@@ -833,7 +833,7 @@
                 <w:noProof/>
                 <w:webHidden/>
               </w:rPr>
-              <w:instrText xml:space="preserve"> PAGEREF _Toc36254031 \h </w:instrText>
+              <w:instrText xml:space="preserve"> PAGEREF _Toc36338669 \h </w:instrText>
             </w:r>
             <w:r>
               <w:rPr>
@@ -876,7 +876,7 @@
               <w:noProof/>
             </w:rPr>
           </w:pPr>
-          <w:hyperlink w:anchor="_Toc36254032" w:history="1">
+          <w:hyperlink w:anchor="_Toc36338670" w:history="1">
             <w:r>
               <w:rPr>
                 <w:rStyle w:val="Hyperlink"/>
@@ -919,7 +919,7 @@
                 <w:noProof/>
                 <w:webHidden/>
               </w:rPr>
-              <w:instrText xml:space="preserve"> PAGEREF _Toc36254032 \h </w:instrText>
+              <w:instrText xml:space="preserve"> PAGEREF _Toc36338670 \h </w:instrText>
             </w:r>
             <w:r>
               <w:rPr>
@@ -962,7 +962,7 @@
               <w:noProof/>
             </w:rPr>
           </w:pPr>
-          <w:hyperlink w:anchor="_Toc36254033" w:history="1">
+          <w:hyperlink w:anchor="_Toc36338671" w:history="1">
             <w:r>
               <w:rPr>
                 <w:rStyle w:val="Hyperlink"/>
@@ -1005,7 +1005,7 @@
                 <w:noProof/>
                 <w:webHidden/>
               </w:rPr>
-              <w:instrText xml:space="preserve"> PAGEREF _Toc36254033 \h </w:instrText>
+              <w:instrText xml:space="preserve"> PAGEREF _Toc36338671 \h </w:instrText>
             </w:r>
             <w:r>
               <w:rPr>
@@ -1048,7 +1048,7 @@
               <w:noProof/>
             </w:rPr>
           </w:pPr>
-          <w:hyperlink w:anchor="_Toc36254034" w:history="1">
+          <w:hyperlink w:anchor="_Toc36338672" w:history="1">
             <w:r>
               <w:rPr>
                 <w:rStyle w:val="Hyperlink"/>
@@ -1091,7 +1091,7 @@
                 <w:noProof/>
                 <w:webHidden/>
               </w:rPr>
-              <w:instrText xml:space="preserve"> PAGEREF _Toc36254034 \h </w:instrText>
+              <w:instrText xml:space="preserve"> PAGEREF _Toc36338672 \h </w:instrText>
             </w:r>
             <w:r>
               <w:rPr>
@@ -1133,7 +1133,7 @@
               <w:noProof/>
             </w:rPr>
           </w:pPr>
-          <w:hyperlink w:anchor="_Toc36254035" w:history="1">
+          <w:hyperlink w:anchor="_Toc36338673" w:history="1">
             <w:r>
               <w:rPr>
                 <w:rStyle w:val="Hyperlink"/>
@@ -1161,7 +1161,7 @@
                 <w:noProof/>
                 <w:webHidden/>
               </w:rPr>
-              <w:instrText xml:space="preserve"> PAGEREF _Toc36254035 \h </w:instrText>
+              <w:instrText xml:space="preserve"> PAGEREF _Toc36338673 \h </w:instrText>
             </w:r>
             <w:r>
               <w:rPr>
@@ -1203,7 +1203,7 @@
               <w:noProof/>
             </w:rPr>
           </w:pPr>
-          <w:hyperlink w:anchor="_Toc36254036" w:history="1">
+          <w:hyperlink w:anchor="_Toc36338674" w:history="1">
             <w:r>
               <w:rPr>
                 <w:rStyle w:val="Hyperlink"/>
@@ -1232,7 +1232,7 @@
                 <w:noProof/>
                 <w:webHidden/>
               </w:rPr>
-              <w:instrText xml:space="preserve"> PAGEREF _Toc36254036 \h </w:instrText>
+              <w:instrText xml:space="preserve"> PAGEREF _Toc36338674 \h </w:instrText>
             </w:r>
             <w:r>
               <w:rPr>
@@ -1274,14 +1274,30 @@
               <w:noProof/>
             </w:rPr>
           </w:pPr>
-          <w:hyperlink w:anchor="_Toc36254037" w:history="1">
+          <w:hyperlink w:anchor="_Toc36338675" w:history="1">
             <w:r>
               <w:rPr>
                 <w:rStyle w:val="Hyperlink"/>
                 <w:rFonts w:eastAsia="Times New Roman"/>
                 <w:noProof/>
               </w:rPr>
-              <w:t>2.2 Proiecte, soluții anterioare recente</w:t>
+              <w:t>2.2 Proiecte, soluții anterio</w:t>
+            </w:r>
+            <w:r>
+              <w:rPr>
+                <w:rStyle w:val="Hyperlink"/>
+                <w:rFonts w:eastAsia="Times New Roman"/>
+                <w:noProof/>
+              </w:rPr>
+              <w:t>a</w:t>
+            </w:r>
+            <w:r>
+              <w:rPr>
+                <w:rStyle w:val="Hyperlink"/>
+                <w:rFonts w:eastAsia="Times New Roman"/>
+                <w:noProof/>
+              </w:rPr>
+              <w:t>re recente</w:t>
             </w:r>
             <w:r>
               <w:rPr>
@@ -1302,7 +1318,7 @@
                 <w:noProof/>
                 <w:webHidden/>
               </w:rPr>
-              <w:instrText xml:space="preserve"> PAGEREF _Toc36254037 \h </w:instrText>
+              <w:instrText xml:space="preserve"> PAGEREF _Toc36338675 \h </w:instrText>
             </w:r>
             <w:r>
               <w:rPr>
@@ -1344,7 +1360,7 @@
               <w:noProof/>
             </w:rPr>
           </w:pPr>
-          <w:hyperlink w:anchor="_Toc36254038" w:history="1">
+          <w:hyperlink w:anchor="_Toc36338676" w:history="1">
             <w:r>
               <w:rPr>
                 <w:rStyle w:val="Hyperlink"/>
@@ -1373,77 +1389,7 @@
                 <w:noProof/>
                 <w:webHidden/>
               </w:rPr>
-              <w:instrText xml:space="preserve"> PAGEREF _Toc36254038 \h </w:instrText>
-            </w:r>
-            <w:r>
-              <w:rPr>
-                <w:noProof/>
-                <w:webHidden/>
-              </w:rPr>
-            </w:r>
-            <w:r>
-              <w:rPr>
-                <w:noProof/>
-                <w:webHidden/>
-              </w:rPr>
-              <w:fldChar w:fldCharType="separate"/>
-            </w:r>
-            <w:r>
-              <w:rPr>
-                <w:noProof/>
-                <w:webHidden/>
-              </w:rPr>
-              <w:t>13</w:t>
-            </w:r>
-            <w:r>
-              <w:rPr>
-                <w:noProof/>
-                <w:webHidden/>
-              </w:rPr>
-              <w:fldChar w:fldCharType="end"/>
-            </w:r>
-          </w:hyperlink>
-        </w:p>
-        <w:p>
-          <w:pPr>
-            <w:pStyle w:val="TOC1"/>
-            <w:tabs>
-              <w:tab w:val="right" w:leader="dot" w:pos="9350"/>
-            </w:tabs>
-            <w:rPr>
-              <w:rFonts w:asciiTheme="minorHAnsi" w:eastAsiaTheme="minorEastAsia" w:hAnsiTheme="minorHAnsi" w:cstheme="minorBidi"/>
-              <w:noProof/>
-            </w:rPr>
-          </w:pPr>
-          <w:hyperlink w:anchor="_Toc36254039" w:history="1">
-            <w:r>
-              <w:rPr>
-                <w:rStyle w:val="Hyperlink"/>
-                <w:noProof/>
-                <w:lang w:val="ro-RO"/>
-              </w:rPr>
-              <w:t>Capitolul 7. Bibliografie</w:t>
-            </w:r>
-            <w:r>
-              <w:rPr>
-                <w:noProof/>
-                <w:webHidden/>
-              </w:rPr>
-              <w:tab/>
-            </w:r>
-            <w:r>
-              <w:rPr>
-                <w:noProof/>
-                <w:webHidden/>
-              </w:rPr>
-              <w:fldChar w:fldCharType="begin"/>
-            </w:r>
-            <w:r>
-              <w:rPr>
-                <w:noProof/>
-                <w:webHidden/>
-              </w:rPr>
-              <w:instrText xml:space="preserve"> PAGEREF _Toc36254039 \h </w:instrText>
+              <w:instrText xml:space="preserve"> PAGEREF _Toc36338676 \h </w:instrText>
             </w:r>
             <w:r>
               <w:rPr>
@@ -1476,6 +1422,76 @@
         </w:p>
         <w:p>
           <w:pPr>
+            <w:pStyle w:val="TOC1"/>
+            <w:tabs>
+              <w:tab w:val="right" w:leader="dot" w:pos="9350"/>
+            </w:tabs>
+            <w:rPr>
+              <w:rFonts w:asciiTheme="minorHAnsi" w:eastAsiaTheme="minorEastAsia" w:hAnsiTheme="minorHAnsi" w:cstheme="minorBidi"/>
+              <w:noProof/>
+            </w:rPr>
+          </w:pPr>
+          <w:hyperlink w:anchor="_Toc36338677" w:history="1">
+            <w:r>
+              <w:rPr>
+                <w:rStyle w:val="Hyperlink"/>
+                <w:noProof/>
+                <w:lang w:val="ro-RO"/>
+              </w:rPr>
+              <w:t>Capitolul 7. Bibliografie</w:t>
+            </w:r>
+            <w:r>
+              <w:rPr>
+                <w:noProof/>
+                <w:webHidden/>
+              </w:rPr>
+              <w:tab/>
+            </w:r>
+            <w:r>
+              <w:rPr>
+                <w:noProof/>
+                <w:webHidden/>
+              </w:rPr>
+              <w:fldChar w:fldCharType="begin"/>
+            </w:r>
+            <w:r>
+              <w:rPr>
+                <w:noProof/>
+                <w:webHidden/>
+              </w:rPr>
+              <w:instrText xml:space="preserve"> PAGEREF _Toc36338677 \h </w:instrText>
+            </w:r>
+            <w:r>
+              <w:rPr>
+                <w:noProof/>
+                <w:webHidden/>
+              </w:rPr>
+            </w:r>
+            <w:r>
+              <w:rPr>
+                <w:noProof/>
+                <w:webHidden/>
+              </w:rPr>
+              <w:fldChar w:fldCharType="separate"/>
+            </w:r>
+            <w:r>
+              <w:rPr>
+                <w:noProof/>
+                <w:webHidden/>
+              </w:rPr>
+              <w:t>15</w:t>
+            </w:r>
+            <w:r>
+              <w:rPr>
+                <w:noProof/>
+                <w:webHidden/>
+              </w:rPr>
+              <w:fldChar w:fldCharType="end"/>
+            </w:r>
+          </w:hyperlink>
+        </w:p>
+        <w:p>
+          <w:pPr>
             <w:pStyle w:val="TOC2"/>
             <w:tabs>
               <w:tab w:val="left" w:pos="880"/>
@@ -1809,7 +1825,7 @@
           <w:lang w:val="ro-RO"/>
         </w:rPr>
       </w:pPr>
-      <w:bookmarkStart w:id="0" w:name="_Toc36254031"/>
+      <w:bookmarkStart w:id="0" w:name="_Toc36338669"/>
       <w:r>
         <w:rPr>
           <w:sz w:val="36"/>
@@ -1851,7 +1867,7 @@
         </w:rPr>
         <w:t xml:space="preserve"> </w:t>
       </w:r>
-      <w:bookmarkStart w:id="1" w:name="_Toc36254032"/>
+      <w:bookmarkStart w:id="1" w:name="_Toc36338670"/>
       <w:r>
         <w:rPr>
           <w:sz w:val="32"/>
@@ -3012,7 +3028,7 @@
         </w:rPr>
         <w:t xml:space="preserve"> </w:t>
       </w:r>
-      <w:bookmarkStart w:id="3" w:name="_Toc36254033"/>
+      <w:bookmarkStart w:id="3" w:name="_Toc36338671"/>
       <w:r>
         <w:rPr>
           <w:sz w:val="32"/>
@@ -3073,7 +3089,7 @@
     <w:p>
       <w:pPr>
         <w:spacing w:after="120" w:line="360" w:lineRule="auto"/>
-        <w:ind w:left="180" w:firstLine="465"/>
+        <w:ind w:firstLine="465"/>
         <w:jc w:val="both"/>
         <w:rPr>
           <w:rFonts w:ascii="Times New Roman" w:eastAsia="Times New Roman" w:hAnsi="Times New Roman" w:cs="Times New Roman"/>
@@ -3116,6 +3132,284 @@
           <w:lang w:val="ro-RO"/>
         </w:rPr>
         <w:t>tive. Problema rezolvată</w:t>
+      </w:r>
+    </w:p>
+    <w:p>
+      <w:pPr>
+        <w:spacing w:after="120" w:line="360" w:lineRule="auto"/>
+        <w:ind w:firstLine="465"/>
+        <w:jc w:val="both"/>
+        <w:rPr>
+          <w:rFonts w:ascii="Times New Roman" w:eastAsia="Times New Roman" w:hAnsi="Times New Roman" w:cs="Times New Roman"/>
+          <w:color w:val="000000"/>
+          <w:sz w:val="24"/>
+          <w:szCs w:val="24"/>
+          <w:lang w:val="ro-RO"/>
+        </w:rPr>
+      </w:pPr>
+      <w:r>
+        <w:rPr>
+          <w:rFonts w:ascii="Times New Roman" w:eastAsia="Times New Roman" w:hAnsi="Times New Roman" w:cs="Times New Roman"/>
+          <w:color w:val="000000"/>
+          <w:sz w:val="24"/>
+          <w:szCs w:val="24"/>
+          <w:lang w:val="ro-RO"/>
+        </w:rPr>
+        <w:t xml:space="preserve">Tema proiectului este reprezentată de studiul Indicelui de Calitate al Aerului( prescurtat AQI – </w:t>
+      </w:r>
+      <w:r>
+        <w:rPr>
+          <w:rFonts w:ascii="Times New Roman" w:eastAsia="Times New Roman" w:hAnsi="Times New Roman" w:cs="Times New Roman"/>
+          <w:i/>
+          <w:color w:val="000000"/>
+          <w:sz w:val="24"/>
+          <w:szCs w:val="24"/>
+          <w:lang w:val="ro-RO"/>
+        </w:rPr>
+        <w:t xml:space="preserve">Air Quality Idex </w:t>
+      </w:r>
+      <w:r>
+        <w:rPr>
+          <w:rFonts w:ascii="Times New Roman" w:eastAsia="Times New Roman" w:hAnsi="Times New Roman" w:cs="Times New Roman"/>
+          <w:color w:val="000000"/>
+          <w:sz w:val="24"/>
+          <w:szCs w:val="24"/>
+          <w:lang w:val="ro-RO"/>
+        </w:rPr>
+        <w:t>). Soluția propusă constă în o</w:t>
+      </w:r>
+      <w:r>
+        <w:rPr>
+          <w:rFonts w:ascii="Times New Roman" w:eastAsia="Times New Roman" w:hAnsi="Times New Roman" w:cs="Times New Roman"/>
+          <w:color w:val="000000"/>
+          <w:sz w:val="24"/>
+          <w:szCs w:val="24"/>
+          <w:lang w:val="ro-RO"/>
+        </w:rPr>
+        <w:t xml:space="preserve"> </w:t>
+      </w:r>
+      <w:r>
+        <w:rPr>
+          <w:rFonts w:ascii="Times New Roman" w:eastAsia="Times New Roman" w:hAnsi="Times New Roman" w:cs="Times New Roman"/>
+          <w:color w:val="000000"/>
+          <w:sz w:val="24"/>
+          <w:szCs w:val="24"/>
+          <w:lang w:val="ro-RO"/>
+        </w:rPr>
+        <w:t>aplicație mobilă</w:t>
+      </w:r>
+      <w:r>
+        <w:rPr>
+          <w:rFonts w:ascii="Times New Roman" w:eastAsia="Times New Roman" w:hAnsi="Times New Roman" w:cs="Times New Roman"/>
+          <w:color w:val="000000"/>
+          <w:sz w:val="24"/>
+          <w:szCs w:val="24"/>
+          <w:lang w:val="ro-RO"/>
+        </w:rPr>
+        <w:t xml:space="preserve"> care este conectată la un dispozitiv extern cu senzori. Acest dispozitiv este portabil și are senzori care măsoară diferite substanțe poluante prezente în aer.  Prin acest proiect se doreste a obține o înțelegere mai bună a evoluției indicelui de calitate al aerului în timp, în diferite medii și condiții atmosferice. Tot odată, proiectul propune scenariul în care utilizatorul poate să aibă acces tot timpul la date despre calitatea aerului </w:t>
+      </w:r>
+      <w:r>
+        <w:rPr>
+          <w:rFonts w:ascii="Times New Roman" w:eastAsia="Times New Roman" w:hAnsi="Times New Roman" w:cs="Times New Roman"/>
+          <w:color w:val="000000"/>
+          <w:sz w:val="24"/>
+          <w:szCs w:val="24"/>
+          <w:lang w:val="ro-RO"/>
+        </w:rPr>
+        <w:t xml:space="preserve">exact în locul în care se află. În primul subcapitol s-a arătat că problema calității aerului respirat este una serioasă cu efecte secundare posibil fatale, de aceea </w:t>
+      </w:r>
+      <w:r>
+        <w:rPr>
+          <w:rFonts w:ascii="Times New Roman" w:eastAsia="Times New Roman" w:hAnsi="Times New Roman" w:cs="Times New Roman"/>
+          <w:color w:val="000000"/>
+          <w:sz w:val="24"/>
+          <w:szCs w:val="24"/>
+          <w:lang w:val="ro-RO"/>
+        </w:rPr>
+        <w:t>scopul acestei aplicații este să îl facă pe utilizator conș</w:t>
+      </w:r>
+      <w:r>
+        <w:rPr>
+          <w:rFonts w:ascii="Times New Roman" w:eastAsia="Times New Roman" w:hAnsi="Times New Roman" w:cs="Times New Roman"/>
+          <w:color w:val="000000"/>
+          <w:sz w:val="24"/>
+          <w:szCs w:val="24"/>
+          <w:lang w:val="ro-RO"/>
+        </w:rPr>
+        <w:t xml:space="preserve">tient la orice oră de calitatea aerului chiar din proximitatea lui, datele acestea fiind mult mai exacte ca unele obtinute la nivel de localitate sau </w:t>
+      </w:r>
+      <w:r>
+        <w:rPr>
+          <w:rFonts w:ascii="Times New Roman" w:eastAsia="Times New Roman" w:hAnsi="Times New Roman" w:cs="Times New Roman"/>
+          <w:color w:val="000000"/>
+          <w:sz w:val="24"/>
+          <w:szCs w:val="24"/>
+          <w:lang w:val="ro-RO"/>
+        </w:rPr>
+        <w:lastRenderedPageBreak/>
+        <w:t xml:space="preserve">național. Aceste date din proximitate pot să varieze mult mai mult, în functie de circumstante( geam deschis sau închis în încăpere, oră de vârf în oraș, </w:t>
+      </w:r>
+      <w:r>
+        <w:rPr>
+          <w:rFonts w:ascii="Times New Roman" w:eastAsia="Times New Roman" w:hAnsi="Times New Roman" w:cs="Times New Roman"/>
+          <w:color w:val="000000"/>
+          <w:sz w:val="24"/>
+          <w:szCs w:val="24"/>
+          <w:lang w:val="ro-RO"/>
+        </w:rPr>
+        <w:t>incendii, industrie poluantă în apropiere), de aceea este de folos a avea un dispozitiv portabil conectat la aplicația mobilă</w:t>
+      </w:r>
+      <w:r>
+        <w:rPr>
+          <w:rFonts w:ascii="Times New Roman" w:eastAsia="Times New Roman" w:hAnsi="Times New Roman" w:cs="Times New Roman"/>
+          <w:color w:val="000000"/>
+          <w:sz w:val="24"/>
+          <w:szCs w:val="24"/>
+          <w:lang w:val="ro-RO"/>
+        </w:rPr>
+        <w:t xml:space="preserve"> prin care utilizatorul are acces la date sau este notificat.</w:t>
+      </w:r>
+      <w:r>
+        <w:rPr>
+          <w:rFonts w:ascii="Times New Roman" w:eastAsia="Times New Roman" w:hAnsi="Times New Roman" w:cs="Times New Roman"/>
+          <w:color w:val="000000"/>
+          <w:sz w:val="24"/>
+          <w:szCs w:val="24"/>
+          <w:lang w:val="ro-RO"/>
+        </w:rPr>
+        <w:t xml:space="preserve"> </w:t>
+      </w:r>
+      <w:r>
+        <w:rPr>
+          <w:rFonts w:ascii="Times New Roman" w:eastAsia="Times New Roman" w:hAnsi="Times New Roman" w:cs="Times New Roman"/>
+          <w:color w:val="000000"/>
+          <w:sz w:val="24"/>
+          <w:szCs w:val="24"/>
+          <w:lang w:val="ro-RO"/>
+        </w:rPr>
+        <w:t xml:space="preserve">În </w:t>
+      </w:r>
+      <w:r>
+        <w:rPr>
+          <w:rFonts w:ascii="Times New Roman" w:eastAsia="Times New Roman" w:hAnsi="Times New Roman" w:cs="Times New Roman"/>
+          <w:color w:val="000000"/>
+          <w:sz w:val="24"/>
+          <w:szCs w:val="24"/>
+        </w:rPr>
+        <w:t>[3] se arat</w:t>
+      </w:r>
+      <w:r>
+        <w:rPr>
+          <w:rFonts w:ascii="Times New Roman" w:eastAsia="Times New Roman" w:hAnsi="Times New Roman" w:cs="Times New Roman"/>
+          <w:color w:val="000000"/>
+          <w:sz w:val="24"/>
+          <w:szCs w:val="24"/>
+          <w:lang w:val="ro-RO"/>
+        </w:rPr>
+        <w:t>ă că g</w:t>
+      </w:r>
+      <w:r>
+        <w:rPr>
+          <w:rFonts w:ascii="Times New Roman" w:eastAsia="Times New Roman" w:hAnsi="Times New Roman" w:cs="Times New Roman"/>
+          <w:color w:val="000000"/>
+          <w:sz w:val="24"/>
+          <w:szCs w:val="24"/>
+          <w:lang w:val="ro-RO"/>
+        </w:rPr>
+        <w:t xml:space="preserve">rija crescută pentru calitatea aerului de interior a accelerat dezvoltarea </w:t>
+      </w:r>
+      <w:r>
+        <w:rPr>
+          <w:rFonts w:ascii="Times New Roman" w:eastAsia="Times New Roman" w:hAnsi="Times New Roman" w:cs="Times New Roman"/>
+          <w:color w:val="000000"/>
+          <w:sz w:val="24"/>
+          <w:szCs w:val="24"/>
+          <w:lang w:val="ro-RO"/>
+        </w:rPr>
+        <w:t>unor dispozitive mici, ieftine de monitorizare a calității. Dar aceste dispozitive IoT prezintă valoarea numerică a poluanților și este dificil pentru utilizatorii fără cunoștiințe în domeniu să calculeze cât de poluat e aerul.</w:t>
+      </w:r>
+      <w:r>
+        <w:rPr>
+          <w:rFonts w:ascii="Times New Roman" w:eastAsia="Times New Roman" w:hAnsi="Times New Roman" w:cs="Times New Roman"/>
+          <w:color w:val="000000"/>
+          <w:sz w:val="24"/>
+          <w:szCs w:val="24"/>
+        </w:rPr>
+        <w:t>[3]</w:t>
+      </w:r>
+      <w:r>
+        <w:rPr>
+          <w:rFonts w:ascii="Times New Roman" w:eastAsia="Times New Roman" w:hAnsi="Times New Roman" w:cs="Times New Roman"/>
+          <w:color w:val="000000"/>
+          <w:sz w:val="24"/>
+          <w:szCs w:val="24"/>
+          <w:lang w:val="ro-RO"/>
+        </w:rPr>
+        <w:t xml:space="preserve"> Deci este </w:t>
+      </w:r>
+      <w:r>
+        <w:rPr>
+          <w:rFonts w:ascii="Times New Roman" w:eastAsia="Times New Roman" w:hAnsi="Times New Roman" w:cs="Times New Roman"/>
+          <w:color w:val="000000"/>
+          <w:sz w:val="24"/>
+          <w:szCs w:val="24"/>
+          <w:lang w:val="ro-RO"/>
+        </w:rPr>
+        <w:t xml:space="preserve">    </w:t>
+      </w:r>
+      <w:r>
+        <w:rPr>
+          <w:rFonts w:ascii="Times New Roman" w:eastAsia="Times New Roman" w:hAnsi="Times New Roman" w:cs="Times New Roman"/>
+          <w:color w:val="000000"/>
+          <w:sz w:val="24"/>
+          <w:szCs w:val="24"/>
+          <w:lang w:val="ro-RO"/>
+        </w:rPr>
+        <w:t>important ca aceste date venite de la senzori să fie interpretate, conform unor date exacte despre poluanți și apoi calculat Indicele de Calitate a Aerului. Interfața este una accesibilă majorității utilizatorilor din ziua de azi, și anume un smartphone Android.</w:t>
+      </w:r>
+      <w:r>
+        <w:rPr>
+          <w:rFonts w:ascii="Times New Roman" w:eastAsia="Times New Roman" w:hAnsi="Times New Roman" w:cs="Times New Roman"/>
+          <w:color w:val="000000"/>
+          <w:sz w:val="24"/>
+          <w:szCs w:val="24"/>
+          <w:lang w:val="ro-RO"/>
+        </w:rPr>
+        <w:t xml:space="preserve"> </w:t>
+      </w:r>
+    </w:p>
+    <w:p>
+      <w:pPr>
+        <w:spacing w:after="120" w:line="360" w:lineRule="auto"/>
+        <w:jc w:val="both"/>
+        <w:rPr>
+          <w:rFonts w:ascii="Times New Roman" w:eastAsia="Times New Roman" w:hAnsi="Times New Roman" w:cs="Times New Roman"/>
+          <w:color w:val="000000"/>
+          <w:sz w:val="24"/>
+          <w:szCs w:val="24"/>
+          <w:lang w:val="ro-RO"/>
+        </w:rPr>
+      </w:pPr>
+      <w:r>
+        <w:rPr>
+          <w:rFonts w:ascii="Times New Roman" w:eastAsia="Times New Roman" w:hAnsi="Times New Roman" w:cs="Times New Roman"/>
+          <w:color w:val="000000"/>
+          <w:sz w:val="24"/>
+          <w:szCs w:val="24"/>
+          <w:lang w:val="ro-RO"/>
+        </w:rPr>
+        <w:tab/>
+        <w:t>În ceea ce priveste dimensiunile acestui proiect el este unul de proporții mici având scopul de a</w:t>
+      </w:r>
+      <w:r>
+        <w:rPr>
+          <w:rFonts w:ascii="Times New Roman" w:eastAsia="Times New Roman" w:hAnsi="Times New Roman" w:cs="Times New Roman"/>
+          <w:color w:val="000000"/>
+          <w:sz w:val="24"/>
+          <w:szCs w:val="24"/>
+          <w:lang w:val="ro-RO"/>
+        </w:rPr>
+        <w:t xml:space="preserve"> de a aduce o soluție cât mai compacă. De asemenea din punct de vedere a costurilor pentru echipamente , acestea sunt și se doresc a fi scăzute, pentru ca aplicația să fie accesibilă câtor mai mulți utilizatori.</w:t>
       </w:r>
     </w:p>
     <w:p>
@@ -3125,220 +3419,6 @@
         <w:jc w:val="both"/>
         <w:rPr>
           <w:rFonts w:ascii="Times New Roman" w:eastAsia="Times New Roman" w:hAnsi="Times New Roman" w:cs="Times New Roman"/>
-          <w:color w:val="000000"/>
-          <w:sz w:val="24"/>
-          <w:szCs w:val="24"/>
-          <w:lang w:val="ro-RO"/>
-        </w:rPr>
-      </w:pPr>
-      <w:r>
-        <w:rPr>
-          <w:rFonts w:ascii="Times New Roman" w:eastAsia="Times New Roman" w:hAnsi="Times New Roman" w:cs="Times New Roman"/>
-          <w:color w:val="000000"/>
-          <w:sz w:val="24"/>
-          <w:szCs w:val="24"/>
-          <w:lang w:val="ro-RO"/>
-        </w:rPr>
-        <w:t xml:space="preserve">Tema proiectului este reprezentată de studiul Indicelui de Calitate al Aerului( prescurtat AQI – </w:t>
-      </w:r>
-      <w:r>
-        <w:rPr>
-          <w:rFonts w:ascii="Times New Roman" w:eastAsia="Times New Roman" w:hAnsi="Times New Roman" w:cs="Times New Roman"/>
-          <w:i/>
-          <w:color w:val="000000"/>
-          <w:sz w:val="24"/>
-          <w:szCs w:val="24"/>
-          <w:lang w:val="ro-RO"/>
-        </w:rPr>
-        <w:t xml:space="preserve">Air Quality Idex </w:t>
-      </w:r>
-      <w:r>
-        <w:rPr>
-          <w:rFonts w:ascii="Times New Roman" w:eastAsia="Times New Roman" w:hAnsi="Times New Roman" w:cs="Times New Roman"/>
-          <w:color w:val="000000"/>
-          <w:sz w:val="24"/>
-          <w:szCs w:val="24"/>
-          <w:lang w:val="ro-RO"/>
-        </w:rPr>
-        <w:t>). Soluția propusă constă în o</w:t>
-      </w:r>
-      <w:r>
-        <w:rPr>
-          <w:rFonts w:ascii="Times New Roman" w:eastAsia="Times New Roman" w:hAnsi="Times New Roman" w:cs="Times New Roman"/>
-          <w:color w:val="000000"/>
-          <w:sz w:val="24"/>
-          <w:szCs w:val="24"/>
-          <w:lang w:val="ro-RO"/>
-        </w:rPr>
-        <w:t xml:space="preserve"> </w:t>
-      </w:r>
-      <w:r>
-        <w:rPr>
-          <w:rFonts w:ascii="Times New Roman" w:eastAsia="Times New Roman" w:hAnsi="Times New Roman" w:cs="Times New Roman"/>
-          <w:color w:val="000000"/>
-          <w:sz w:val="24"/>
-          <w:szCs w:val="24"/>
-          <w:lang w:val="ro-RO"/>
-        </w:rPr>
-        <w:t>aplicație mobilă</w:t>
-      </w:r>
-      <w:r>
-        <w:rPr>
-          <w:rFonts w:ascii="Times New Roman" w:eastAsia="Times New Roman" w:hAnsi="Times New Roman" w:cs="Times New Roman"/>
-          <w:color w:val="000000"/>
-          <w:sz w:val="24"/>
-          <w:szCs w:val="24"/>
-          <w:lang w:val="ro-RO"/>
-        </w:rPr>
-        <w:t xml:space="preserve"> care este conectată la un dispozitiv extern cu senzori. Acest dispozitiv este portabil și are senzori care măsoară diferite substanțe poluante prezente în aer.  Prin acest proiect se doreste a obține o înțelegere mai bună a evoluției indicelui de calitate al aerului în timp, în diferite medii și condiții atmosferice. Tot odată, proiectul propune scenariul în care utilizatorul poate să aibă acces tot timpul la date despre calitatea aerului </w:t>
-      </w:r>
-      <w:r>
-        <w:rPr>
-          <w:rFonts w:ascii="Times New Roman" w:eastAsia="Times New Roman" w:hAnsi="Times New Roman" w:cs="Times New Roman"/>
-          <w:color w:val="000000"/>
-          <w:sz w:val="24"/>
-          <w:szCs w:val="24"/>
-          <w:lang w:val="ro-RO"/>
-        </w:rPr>
-        <w:t xml:space="preserve">exact în locul în care se află. În primul subcapitol s-a arătat că problema calității aerului respirat este una serioasă cu efecte secundare posibil fatale, de aceea </w:t>
-      </w:r>
-      <w:r>
-        <w:rPr>
-          <w:rFonts w:ascii="Times New Roman" w:eastAsia="Times New Roman" w:hAnsi="Times New Roman" w:cs="Times New Roman"/>
-          <w:color w:val="000000"/>
-          <w:sz w:val="24"/>
-          <w:szCs w:val="24"/>
-          <w:lang w:val="ro-RO"/>
-        </w:rPr>
-        <w:t>scopul acestei aplicații este să îl facă pe utilizator conș</w:t>
-      </w:r>
-      <w:r>
-        <w:rPr>
-          <w:rFonts w:ascii="Times New Roman" w:eastAsia="Times New Roman" w:hAnsi="Times New Roman" w:cs="Times New Roman"/>
-          <w:color w:val="000000"/>
-          <w:sz w:val="24"/>
-          <w:szCs w:val="24"/>
-          <w:lang w:val="ro-RO"/>
-        </w:rPr>
-        <w:t xml:space="preserve">tient la orice oră de calitatea aerului chiar din proximitatea lui, datele acestea fiind mult mai exacte ca unele obtinute la nivel de </w:t>
-      </w:r>
-      <w:r>
-        <w:rPr>
-          <w:rFonts w:ascii="Times New Roman" w:eastAsia="Times New Roman" w:hAnsi="Times New Roman" w:cs="Times New Roman"/>
-          <w:color w:val="000000"/>
-          <w:sz w:val="24"/>
-          <w:szCs w:val="24"/>
-          <w:lang w:val="ro-RO"/>
-        </w:rPr>
-        <w:lastRenderedPageBreak/>
-        <w:t xml:space="preserve">localitate sau național. Aceste date din proximitate pot să varieze mult mai mult, în functie de circumstante( geam deschis sau închis în încăpere, oră de vârf în oraș, </w:t>
-      </w:r>
-      <w:r>
-        <w:rPr>
-          <w:rFonts w:ascii="Times New Roman" w:eastAsia="Times New Roman" w:hAnsi="Times New Roman" w:cs="Times New Roman"/>
-          <w:color w:val="000000"/>
-          <w:sz w:val="24"/>
-          <w:szCs w:val="24"/>
-          <w:lang w:val="ro-RO"/>
-        </w:rPr>
-        <w:t>incendii, industrie poluantă în apropiere), de aceea este de folos a avea un dispozitiv portabil conectat la aplicația mobilă</w:t>
-      </w:r>
-      <w:r>
-        <w:rPr>
-          <w:rFonts w:ascii="Times New Roman" w:eastAsia="Times New Roman" w:hAnsi="Times New Roman" w:cs="Times New Roman"/>
-          <w:color w:val="000000"/>
-          <w:sz w:val="24"/>
-          <w:szCs w:val="24"/>
-          <w:lang w:val="ro-RO"/>
-        </w:rPr>
-        <w:t xml:space="preserve"> prin care utilizatorul are acces la date sau este notificat.</w:t>
-      </w:r>
-      <w:r>
-        <w:rPr>
-          <w:rFonts w:ascii="Times New Roman" w:eastAsia="Times New Roman" w:hAnsi="Times New Roman" w:cs="Times New Roman"/>
-          <w:color w:val="000000"/>
-          <w:sz w:val="24"/>
-          <w:szCs w:val="24"/>
-          <w:lang w:val="ro-RO"/>
-        </w:rPr>
-        <w:t xml:space="preserve"> </w:t>
-      </w:r>
-      <w:r>
-        <w:rPr>
-          <w:rFonts w:ascii="Times New Roman" w:eastAsia="Times New Roman" w:hAnsi="Times New Roman" w:cs="Times New Roman"/>
-          <w:color w:val="000000"/>
-          <w:sz w:val="24"/>
-          <w:szCs w:val="24"/>
-          <w:lang w:val="ro-RO"/>
-        </w:rPr>
-        <w:t xml:space="preserve">În </w:t>
-      </w:r>
-      <w:r>
-        <w:rPr>
-          <w:rFonts w:ascii="Times New Roman" w:eastAsia="Times New Roman" w:hAnsi="Times New Roman" w:cs="Times New Roman"/>
-          <w:color w:val="000000"/>
-          <w:sz w:val="24"/>
-          <w:szCs w:val="24"/>
-        </w:rPr>
-        <w:t>[3] se arat</w:t>
-      </w:r>
-      <w:r>
-        <w:rPr>
-          <w:rFonts w:ascii="Times New Roman" w:eastAsia="Times New Roman" w:hAnsi="Times New Roman" w:cs="Times New Roman"/>
-          <w:color w:val="000000"/>
-          <w:sz w:val="24"/>
-          <w:szCs w:val="24"/>
-          <w:lang w:val="ro-RO"/>
-        </w:rPr>
-        <w:t>ă că g</w:t>
-      </w:r>
-      <w:r>
-        <w:rPr>
-          <w:rFonts w:ascii="Times New Roman" w:eastAsia="Times New Roman" w:hAnsi="Times New Roman" w:cs="Times New Roman"/>
-          <w:color w:val="000000"/>
-          <w:sz w:val="24"/>
-          <w:szCs w:val="24"/>
-          <w:lang w:val="ro-RO"/>
-        </w:rPr>
-        <w:t xml:space="preserve">rija crescută pentru calitatea aerului de interior a accelerat dezvoltarea </w:t>
-      </w:r>
-      <w:r>
-        <w:rPr>
-          <w:rFonts w:ascii="Times New Roman" w:eastAsia="Times New Roman" w:hAnsi="Times New Roman" w:cs="Times New Roman"/>
-          <w:color w:val="000000"/>
-          <w:sz w:val="24"/>
-          <w:szCs w:val="24"/>
-          <w:lang w:val="ro-RO"/>
-        </w:rPr>
-        <w:t>unor dispozitive mici, ieftine de monitorizare a calității. Dar aceste dispozitive IoT prezintă valoarea numerică a poluanților și este dificil pentru utilizatorii fără cunoștiințe în domeniu să calculeze cât de poluat e aerul.</w:t>
-      </w:r>
-      <w:r>
-        <w:rPr>
-          <w:rFonts w:ascii="Times New Roman" w:eastAsia="Times New Roman" w:hAnsi="Times New Roman" w:cs="Times New Roman"/>
-          <w:color w:val="000000"/>
-          <w:sz w:val="24"/>
-          <w:szCs w:val="24"/>
-        </w:rPr>
-        <w:t>[3]</w:t>
-      </w:r>
-      <w:r>
-        <w:rPr>
-          <w:rFonts w:ascii="Times New Roman" w:eastAsia="Times New Roman" w:hAnsi="Times New Roman" w:cs="Times New Roman"/>
-          <w:color w:val="000000"/>
-          <w:sz w:val="24"/>
-          <w:szCs w:val="24"/>
-          <w:lang w:val="ro-RO"/>
-        </w:rPr>
-        <w:t xml:space="preserve"> Deci este important ca aceste date venite de la senzori să fie interpretate, conform unor date exacte despre poluanți și apoi calculat Indicele de Calitate a Aerului. Interfața este una accesibilă majorității utilizatorilor din ziua de azi, și anume un smartphone Android.</w:t>
-      </w:r>
-    </w:p>
-    <w:p>
-      <w:pPr>
-        <w:spacing w:after="120" w:line="360" w:lineRule="auto"/>
-        <w:ind w:left="180" w:firstLine="465"/>
-        <w:jc w:val="both"/>
-        <w:rPr>
-          <w:rFonts w:ascii="Times New Roman" w:eastAsia="Times New Roman" w:hAnsi="Times New Roman" w:cs="Times New Roman"/>
           <w:b/>
           <w:color w:val="000000"/>
           <w:sz w:val="24"/>
@@ -3412,7 +3492,27 @@
           <w:szCs w:val="24"/>
           <w:lang w:val="ro-RO"/>
         </w:rPr>
-        <w:t>Aplicațiile mobile sunt programe destinate rulării lor pe dispozitive fără fir, mobile precum tablete și telefoane. Aplicațiile sunt proiectate ținând cont de limitările și cararcteristicile dispozitivelor mobile. De exemplu, o aplicație poate folosi accelerometrul dipozitivului iar alta se poate folosi de stylus. Numărul de descărcări de aplicații mobile la nivel global a fost de 204 miliarde în anul 2019.</w:t>
+        <w:t xml:space="preserve">Aplicațiile mobile sunt programe destinate rulării lor pe dispozitive fără fir, mobile precum tablete și telefoane. Aplicațiile sunt proiectate ținând cont de limitările și cararcteristicile dispozitivelor mobile. De exemplu, o aplicație poate folosi accelerometrul dipozitivului iar alta </w:t>
+      </w:r>
+      <w:r>
+        <w:rPr>
+          <w:rFonts w:ascii="Times New Roman" w:eastAsia="Times New Roman" w:hAnsi="Times New Roman" w:cs="Times New Roman"/>
+          <w:color w:val="000000"/>
+          <w:sz w:val="24"/>
+          <w:szCs w:val="24"/>
+          <w:lang w:val="ro-RO"/>
+        </w:rPr>
+        <w:t xml:space="preserve">    </w:t>
+      </w:r>
+      <w:r>
+        <w:rPr>
+          <w:rFonts w:ascii="Times New Roman" w:eastAsia="Times New Roman" w:hAnsi="Times New Roman" w:cs="Times New Roman"/>
+          <w:color w:val="000000"/>
+          <w:sz w:val="24"/>
+          <w:szCs w:val="24"/>
+          <w:lang w:val="ro-RO"/>
+        </w:rPr>
+        <w:t>se poate folosi de stylus. Numărul de descărcări de aplicații mobile la nivel global a fost de 204 miliarde în anul 2019.</w:t>
       </w:r>
       <w:r>
         <w:rPr>
@@ -3492,7 +3592,7 @@
           <w:sz w:val="24"/>
           <w:szCs w:val="24"/>
         </w:rPr>
-        <w:t xml:space="preserve">[11] Smartphone-urile din ziua de azi sunt echipate cu capabilități din ce în ce mai avansate și complexe precum: navigație, camere foto de rezoluție și claritate mare, redare audio video, internet GSM și Wi-Fi de mare viteză, cititoare de amprente, recunoaștere facială și multe altele. Primele smartphone-uri au apărut pe piață încă din 1993 și erau destinate în mare parte pentru corporații în scopuri de muncă sau afaceri. Apoi a urmat </w:t>
+        <w:t xml:space="preserve">[11] Smartphone-urile din ziua de azi sunt echipate cu </w:t>
       </w:r>
       <w:r>
         <w:rPr>
@@ -3502,7 +3602,7 @@
           <w:szCs w:val="24"/>
         </w:rPr>
         <w:lastRenderedPageBreak/>
-        <w:t>perioada iPhone, care în 2007 a introdus pentru prima dată pe piață un smartphone pentru publicul larg</w:t>
+        <w:t>capabilități din ce în ce mai avansate și complexe precum: navigație, camere foto de rezoluție și claritate mare, redare audio video, internet GSM și Wi-Fi de mare viteză, cititoare de amprente, recunoaștere facială și multe altele. Primele smartphone-uri au apărut pe piață încă din 1993 și erau destinate în mare parte pentru corporații în scopuri de muncă sau afaceri. Apoi a urmat perioada iPhone, care în 2007 a introdus pentru prima dată pe piață un smartphone pentru publicul larg</w:t>
       </w:r>
       <w:r>
         <w:rPr>
@@ -3907,75 +4007,6 @@
           <w:tab w:val="left" w:pos="1758"/>
         </w:tabs>
         <w:spacing w:after="120" w:line="360" w:lineRule="auto"/>
-        <w:ind w:left="180" w:firstLine="465"/>
-        <w:jc w:val="both"/>
-        <w:rPr>
-          <w:rFonts w:ascii="Times New Roman" w:eastAsia="Times New Roman" w:hAnsi="Times New Roman" w:cs="Times New Roman"/>
-          <w:color w:val="000000"/>
-          <w:sz w:val="24"/>
-          <w:szCs w:val="24"/>
-          <w:lang w:val="ro-RO"/>
-        </w:rPr>
-      </w:pPr>
-    </w:p>
-    <w:p>
-      <w:pPr>
-        <w:tabs>
-          <w:tab w:val="left" w:pos="1758"/>
-        </w:tabs>
-        <w:spacing w:after="120" w:line="360" w:lineRule="auto"/>
-        <w:ind w:left="180" w:firstLine="465"/>
-        <w:jc w:val="both"/>
-        <w:rPr>
-          <w:rFonts w:ascii="Times New Roman" w:eastAsia="Times New Roman" w:hAnsi="Times New Roman" w:cs="Times New Roman"/>
-          <w:color w:val="000000"/>
-          <w:sz w:val="24"/>
-          <w:szCs w:val="24"/>
-          <w:lang w:val="ro-RO"/>
-        </w:rPr>
-      </w:pPr>
-    </w:p>
-    <w:p>
-      <w:pPr>
-        <w:tabs>
-          <w:tab w:val="left" w:pos="1758"/>
-        </w:tabs>
-        <w:spacing w:after="120" w:line="360" w:lineRule="auto"/>
-        <w:ind w:left="180" w:firstLine="465"/>
-        <w:jc w:val="both"/>
-        <w:rPr>
-          <w:rFonts w:ascii="Times New Roman" w:eastAsia="Times New Roman" w:hAnsi="Times New Roman" w:cs="Times New Roman"/>
-          <w:color w:val="000000"/>
-          <w:sz w:val="24"/>
-          <w:szCs w:val="24"/>
-          <w:lang w:val="ro-RO"/>
-        </w:rPr>
-      </w:pPr>
-    </w:p>
-    <w:p>
-      <w:pPr>
-        <w:tabs>
-          <w:tab w:val="left" w:pos="1758"/>
-        </w:tabs>
-        <w:spacing w:after="120" w:line="360" w:lineRule="auto"/>
-        <w:ind w:left="180" w:firstLine="465"/>
-        <w:jc w:val="both"/>
-        <w:rPr>
-          <w:rFonts w:ascii="Times New Roman" w:eastAsia="Times New Roman" w:hAnsi="Times New Roman" w:cs="Times New Roman"/>
-          <w:color w:val="000000"/>
-          <w:sz w:val="24"/>
-          <w:szCs w:val="24"/>
-          <w:lang w:val="ro-RO"/>
-        </w:rPr>
-      </w:pPr>
-    </w:p>
-    <w:p>
-      <w:pPr>
-        <w:tabs>
-          <w:tab w:val="left" w:pos="1758"/>
-        </w:tabs>
-        <w:spacing w:after="120" w:line="360" w:lineRule="auto"/>
-        <w:ind w:left="180" w:firstLine="465"/>
         <w:jc w:val="both"/>
         <w:rPr>
           <w:rFonts w:ascii="Times New Roman" w:eastAsia="Times New Roman" w:hAnsi="Times New Roman" w:cs="Times New Roman"/>
@@ -4007,9 +4038,10 @@
           <w:szCs w:val="32"/>
           <w:lang w:val="ro-RO"/>
         </w:rPr>
+        <w:lastRenderedPageBreak/>
         <w:t xml:space="preserve"> </w:t>
       </w:r>
-      <w:bookmarkStart w:id="4" w:name="_Toc36254034"/>
+      <w:bookmarkStart w:id="4" w:name="_Toc36338672"/>
       <w:r>
         <w:rPr>
           <w:sz w:val="32"/>
@@ -4598,42 +4630,6 @@
     </w:p>
     <w:p>
       <w:pPr>
-        <w:pStyle w:val="ListParagraph"/>
-        <w:tabs>
-          <w:tab w:val="left" w:pos="1758"/>
-        </w:tabs>
-        <w:spacing w:after="120" w:line="360" w:lineRule="auto"/>
-        <w:ind w:left="1440"/>
-        <w:jc w:val="both"/>
-        <w:rPr>
-          <w:rFonts w:ascii="Times New Roman" w:eastAsia="Times New Roman" w:hAnsi="Times New Roman" w:cs="Times New Roman"/>
-          <w:color w:val="000000"/>
-          <w:sz w:val="24"/>
-          <w:szCs w:val="24"/>
-          <w:lang w:val="ro-RO"/>
-        </w:rPr>
-      </w:pPr>
-    </w:p>
-    <w:p>
-      <w:pPr>
-        <w:pStyle w:val="ListParagraph"/>
-        <w:tabs>
-          <w:tab w:val="left" w:pos="1758"/>
-        </w:tabs>
-        <w:spacing w:after="120" w:line="360" w:lineRule="auto"/>
-        <w:ind w:left="1440"/>
-        <w:jc w:val="both"/>
-        <w:rPr>
-          <w:rFonts w:ascii="Times New Roman" w:eastAsia="Times New Roman" w:hAnsi="Times New Roman" w:cs="Times New Roman"/>
-          <w:color w:val="000000"/>
-          <w:sz w:val="24"/>
-          <w:szCs w:val="24"/>
-          <w:lang w:val="ro-RO"/>
-        </w:rPr>
-      </w:pPr>
-    </w:p>
-    <w:p>
-      <w:pPr>
         <w:tabs>
           <w:tab w:val="left" w:pos="1758"/>
         </w:tabs>
@@ -4659,13 +4655,14 @@
           <w:lang w:val="ro-RO"/>
         </w:rPr>
       </w:pPr>
-      <w:bookmarkStart w:id="5" w:name="_Toc36254035"/>
+      <w:bookmarkStart w:id="5" w:name="_Toc36338673"/>
       <w:r>
         <w:rPr>
           <w:sz w:val="36"/>
           <w:szCs w:val="36"/>
           <w:lang w:val="ro-RO"/>
         </w:rPr>
+        <w:lastRenderedPageBreak/>
         <w:t>Capitolul 2</w:t>
       </w:r>
       <w:r>
@@ -4811,7 +4808,7 @@
           <w:lang w:val="ro-RO"/>
         </w:rPr>
       </w:pPr>
-      <w:bookmarkStart w:id="6" w:name="_Toc36254036"/>
+      <w:bookmarkStart w:id="6" w:name="_Toc36338674"/>
       <w:r>
         <w:rPr>
           <w:rFonts w:eastAsia="Times New Roman"/>
@@ -5095,7 +5092,41 @@
           <w:szCs w:val="24"/>
           <w:lang w:val="ro-RO"/>
         </w:rPr>
-        <w:t xml:space="preserve">si a-i da utilizatorului încredere și control asupra problematicii </w:t>
+        <w:t>si a-i da utilizatorului încredere și control asupra problematicii abordate</w:t>
+      </w:r>
+      <w:r>
+        <w:rPr>
+          <w:rFonts w:ascii="Times New Roman" w:hAnsi="Times New Roman" w:cs="Times New Roman"/>
+          <w:sz w:val="24"/>
+          <w:szCs w:val="24"/>
+        </w:rPr>
+        <w:t>”.[13]</w:t>
+      </w:r>
+      <w:r>
+        <w:rPr>
+          <w:rFonts w:ascii="Times New Roman" w:hAnsi="Times New Roman" w:cs="Times New Roman"/>
+          <w:sz w:val="24"/>
+          <w:szCs w:val="24"/>
+        </w:rPr>
+        <w:t xml:space="preserve"> Aplica</w:t>
+      </w:r>
+      <w:r>
+        <w:rPr>
+          <w:rFonts w:ascii="Times New Roman" w:hAnsi="Times New Roman" w:cs="Times New Roman"/>
+          <w:sz w:val="24"/>
+          <w:szCs w:val="24"/>
+          <w:lang w:val="ro-RO"/>
+        </w:rPr>
+        <w:t xml:space="preserve">ția are peste 100 de mii de instalări de pe Google Play și redă nivelul de poluare din zona utilizatorului și din întreaga lume. Pentru orașele mari </w:t>
+      </w:r>
+      <w:r>
+        <w:rPr>
+          <w:rFonts w:ascii="Times New Roman" w:hAnsi="Times New Roman" w:cs="Times New Roman"/>
+          <w:sz w:val="24"/>
+          <w:szCs w:val="24"/>
+          <w:lang w:val="ro-RO"/>
+        </w:rPr>
+        <w:t xml:space="preserve">oferă informații și la nivel de străzi. Aplicația oferă și prognoza pe 72 de ore a calității aerului. Ca și funcționalități </w:t>
       </w:r>
       <w:r>
         <w:rPr>
@@ -5105,41 +5136,25 @@
           <w:lang w:val="ro-RO"/>
         </w:rPr>
         <w:lastRenderedPageBreak/>
-        <w:t>abordate</w:t>
-      </w:r>
-      <w:r>
-        <w:rPr>
-          <w:rFonts w:ascii="Times New Roman" w:hAnsi="Times New Roman" w:cs="Times New Roman"/>
-          <w:sz w:val="24"/>
-          <w:szCs w:val="24"/>
-        </w:rPr>
-        <w:t>”.[13]</w:t>
-      </w:r>
-      <w:r>
-        <w:rPr>
-          <w:rFonts w:ascii="Times New Roman" w:hAnsi="Times New Roman" w:cs="Times New Roman"/>
-          <w:sz w:val="24"/>
-          <w:szCs w:val="24"/>
-        </w:rPr>
-        <w:t xml:space="preserve"> Aplica</w:t>
-      </w:r>
-      <w:r>
-        <w:rPr>
-          <w:rFonts w:ascii="Times New Roman" w:hAnsi="Times New Roman" w:cs="Times New Roman"/>
-          <w:sz w:val="24"/>
-          <w:szCs w:val="24"/>
-          <w:lang w:val="ro-RO"/>
-        </w:rPr>
-        <w:t xml:space="preserve">ția are peste 100 de mii de instalări de pe Google Play și redă nivelul de poluare din zona utilizatorului și din întreaga lume. Pentru orașele mari </w:t>
-      </w:r>
-      <w:r>
-        <w:rPr>
-          <w:rFonts w:ascii="Times New Roman" w:hAnsi="Times New Roman" w:cs="Times New Roman"/>
-          <w:sz w:val="24"/>
-          <w:szCs w:val="24"/>
-          <w:lang w:val="ro-RO"/>
-        </w:rPr>
-        <w:t>oferă informații și la nivel de străzi. Aplicația oferă și prognoza pe 72 de ore a calității aerului. Ca și funcționalități cheie Plume are : hărți detaliate, informații live, istorice și prognozate, antrenament pentru găsirea aerului curat în timpul activităților sportive când omul consumă mult mai mult aer ca de obicei. De asemenea utilizatorul primește dimineața și seara notificări despre calitatea aerului din localitățile dorite.</w:t>
+        <w:t>cheie</w:t>
+      </w:r>
+      <w:r>
+        <w:rPr>
+          <w:rFonts w:ascii="Times New Roman" w:hAnsi="Times New Roman" w:cs="Times New Roman"/>
+          <w:sz w:val="24"/>
+          <w:szCs w:val="24"/>
+          <w:lang w:val="ro-RO"/>
+        </w:rPr>
+        <w:t>,</w:t>
+      </w:r>
+      <w:r>
+        <w:rPr>
+          <w:rFonts w:ascii="Times New Roman" w:hAnsi="Times New Roman" w:cs="Times New Roman"/>
+          <w:sz w:val="24"/>
+          <w:szCs w:val="24"/>
+          <w:lang w:val="ro-RO"/>
+        </w:rPr>
+        <w:t xml:space="preserve"> Plume are : hărți detaliate, informații live, istorice și prognozate, antrenament pentru găsirea aerului curat în timpul activităților sportive când omul consumă mult mai mult aer ca de obicei. De asemenea utilizatorul primește dimineața și seara notificări despre calitatea aerului din localitățile dorite.</w:t>
       </w:r>
       <w:r>
         <w:rPr>
@@ -5381,8 +5396,8 @@
         </w:rPr>
         <w:drawing>
           <wp:inline distT="0" distB="0" distL="0" distR="0">
-            <wp:extent cx="5640840" cy="4061361"/>
-            <wp:effectExtent l="19050" t="0" r="0" b="0"/>
+            <wp:extent cx="5635686" cy="4343400"/>
+            <wp:effectExtent l="19050" t="0" r="3114" b="0"/>
             <wp:docPr id="29" name="Picture 29"/>
             <wp:cNvGraphicFramePr>
               <a:graphicFrameLocks xmlns:a="http://schemas.openxmlformats.org/drawingml/2006/main" noChangeAspect="1"/>
@@ -5406,7 +5421,7 @@
                   <pic:spPr bwMode="auto">
                     <a:xfrm>
                       <a:off x="0" y="0"/>
-                      <a:ext cx="5648325" cy="4066750"/>
+                      <a:ext cx="5648325" cy="4353141"/>
                     </a:xfrm>
                     <a:prstGeom prst="rect">
                       <a:avLst/>
@@ -5502,7 +5517,7 @@
           <w:szCs w:val="24"/>
           <w:lang w:val="ro-RO"/>
         </w:rPr>
-        <w:t xml:space="preserve"> ajutandu-i să respire ce mai curat aer posibil. Unul din mijloacele cu care realizează acest </w:t>
+        <w:t xml:space="preserve"> ajutandu-i să respire ce mai curat aer posibil. Unul din mijloacele cu care realizează acest lucru este aplicația AirVisual App prezentată în imaginile de mai sus. Această aplicație are peste 1 milion de instalări pe Google Play și accesează date de la agenții guvernamentale și imagini din </w:t>
       </w:r>
       <w:r>
         <w:rPr>
@@ -5514,7 +5529,7 @@
           <w:lang w:val="ro-RO"/>
         </w:rPr>
         <w:lastRenderedPageBreak/>
-        <w:t xml:space="preserve">lucru este aplicația AirVisual App prezentată în imaginile de mai sus. Această aplicație are peste 1 milion de instalări pe Google Play și accesează date de la agenții guvernamentale și imagini din satelit pentru a oferii </w:t>
+        <w:t xml:space="preserve">satelit pentru a oferii </w:t>
       </w:r>
       <w:r>
         <w:rPr>
@@ -5650,7 +5665,7 @@
           <w:rFonts w:eastAsia="Times New Roman"/>
         </w:rPr>
       </w:pPr>
-      <w:bookmarkStart w:id="7" w:name="_Toc36254037"/>
+      <w:bookmarkStart w:id="7" w:name="_Toc36338675"/>
       <w:r>
         <w:rPr>
           <w:rFonts w:eastAsia="Times New Roman"/>
@@ -5708,34 +5723,622 @@
         <w:jc w:val="both"/>
         <w:rPr>
           <w:rFonts w:ascii="Times New Roman" w:hAnsi="Times New Roman" w:cs="Times New Roman"/>
-          <w:sz w:val="24"/>
-          <w:szCs w:val="24"/>
-        </w:rPr>
-      </w:pPr>
-    </w:p>
-    <w:p>
-      <w:pPr>
-        <w:spacing w:after="0" w:line="360" w:lineRule="auto"/>
+          <w:b/>
+          <w:sz w:val="24"/>
+          <w:szCs w:val="24"/>
+        </w:rPr>
+      </w:pPr>
+      <w:r>
+        <w:rPr>
+          <w:rFonts w:ascii="Times New Roman" w:hAnsi="Times New Roman" w:cs="Times New Roman"/>
+          <w:sz w:val="24"/>
+          <w:szCs w:val="24"/>
+        </w:rPr>
+        <w:tab/>
+      </w:r>
+      <w:r>
+        <w:rPr>
+          <w:rFonts w:ascii="Times New Roman" w:hAnsi="Times New Roman" w:cs="Times New Roman"/>
+          <w:b/>
+          <w:sz w:val="24"/>
+          <w:szCs w:val="24"/>
+        </w:rPr>
+        <w:t>Descriere generală</w:t>
+      </w:r>
+    </w:p>
+    <w:p>
+      <w:pPr>
+        <w:spacing w:line="360" w:lineRule="auto"/>
         <w:jc w:val="both"/>
         <w:rPr>
-          <w:rFonts w:ascii="Times New Roman" w:eastAsia="Times New Roman" w:hAnsi="Times New Roman" w:cs="Times New Roman"/>
-          <w:color w:val="000000"/>
-          <w:sz w:val="24"/>
-          <w:szCs w:val="24"/>
-        </w:rPr>
-      </w:pPr>
-    </w:p>
-    <w:p>
-      <w:pPr>
-        <w:spacing w:after="0" w:line="360" w:lineRule="auto"/>
+          <w:rFonts w:ascii="Times New Roman" w:hAnsi="Times New Roman" w:cs="Times New Roman"/>
+          <w:sz w:val="24"/>
+          <w:szCs w:val="24"/>
+          <w:lang w:val="ro-RO"/>
+        </w:rPr>
+      </w:pPr>
+      <w:r>
+        <w:rPr>
+          <w:rFonts w:ascii="Times New Roman" w:hAnsi="Times New Roman" w:cs="Times New Roman"/>
+          <w:sz w:val="24"/>
+          <w:szCs w:val="24"/>
+        </w:rPr>
+        <w:tab/>
+        <w:t xml:space="preserve">Ca și context si motivație, proiectul din </w:t>
+      </w:r>
+      <w:r>
+        <w:rPr>
+          <w:rFonts w:ascii="Times New Roman" w:hAnsi="Times New Roman" w:cs="Times New Roman"/>
+          <w:i/>
+          <w:sz w:val="24"/>
+          <w:szCs w:val="24"/>
+        </w:rPr>
+        <w:t xml:space="preserve">Sensors </w:t>
+      </w:r>
+      <w:r>
+        <w:rPr>
+          <w:rFonts w:ascii="Times New Roman" w:hAnsi="Times New Roman" w:cs="Times New Roman"/>
+          <w:sz w:val="24"/>
+          <w:szCs w:val="24"/>
+        </w:rPr>
+        <w:t xml:space="preserve"> realizat în [15] are faptul c</w:t>
+      </w:r>
+      <w:r>
+        <w:rPr>
+          <w:rFonts w:ascii="Times New Roman" w:hAnsi="Times New Roman" w:cs="Times New Roman"/>
+          <w:sz w:val="24"/>
+          <w:szCs w:val="24"/>
+          <w:lang w:val="ro-RO"/>
+        </w:rPr>
+        <w:t>ă monitorizarea calității aerului în zonele urbane  este esențial pentru ca autoritățile să poată lua decizii din timp în cazul în care se cere. Totul pentru a</w:t>
+      </w:r>
+      <w:r>
+        <w:rPr>
+          <w:rFonts w:ascii="Times New Roman" w:hAnsi="Times New Roman" w:cs="Times New Roman"/>
+          <w:sz w:val="24"/>
+          <w:szCs w:val="24"/>
+          <w:lang w:val="ro-RO"/>
+        </w:rPr>
+        <w:t xml:space="preserve"> menține sănătatea cetățenilor. Autorii motivează în </w:t>
+      </w:r>
+      <w:r>
+        <w:rPr>
+          <w:rFonts w:ascii="Times New Roman" w:hAnsi="Times New Roman" w:cs="Times New Roman"/>
+          <w:sz w:val="24"/>
+          <w:szCs w:val="24"/>
+        </w:rPr>
+        <w:t>[15] c</w:t>
+      </w:r>
+      <w:r>
+        <w:rPr>
+          <w:rFonts w:ascii="Times New Roman" w:hAnsi="Times New Roman" w:cs="Times New Roman"/>
+          <w:sz w:val="24"/>
+          <w:szCs w:val="24"/>
+          <w:lang w:val="ro-RO"/>
+        </w:rPr>
+        <w:t xml:space="preserve">ă de obicei calitatea aerului este monitorizată prin sații mari și costisitoare instalate în locații strategice și gestionate de autoritățiile publice. Deci monitorizarea este limitată la cateva zone </w:t>
+      </w:r>
+      <w:r>
+        <w:rPr>
+          <w:rFonts w:ascii="Times New Roman" w:hAnsi="Times New Roman" w:cs="Times New Roman"/>
+          <w:sz w:val="24"/>
+          <w:szCs w:val="24"/>
+          <w:lang w:val="ro-RO"/>
+        </w:rPr>
+        <w:t xml:space="preserve">și cetățenii nu au acces neaparat la ele. Se dorește astfel o soluție mai cu aplicabilitate la nivel de individ și de locație. </w:t>
+      </w:r>
+      <w:r>
+        <w:rPr>
+          <w:rFonts w:ascii="Times New Roman" w:hAnsi="Times New Roman" w:cs="Times New Roman"/>
+          <w:sz w:val="24"/>
+          <w:szCs w:val="24"/>
+        </w:rPr>
+        <w:t>[15] vine cu solu</w:t>
+      </w:r>
+      <w:r>
+        <w:rPr>
+          <w:rFonts w:ascii="Times New Roman" w:hAnsi="Times New Roman" w:cs="Times New Roman"/>
+          <w:sz w:val="24"/>
+          <w:szCs w:val="24"/>
+          <w:lang w:val="ro-RO"/>
+        </w:rPr>
+        <w:t xml:space="preserve">ția </w:t>
+      </w:r>
+      <w:r>
+        <w:rPr>
+          <w:rFonts w:ascii="Times New Roman" w:hAnsi="Times New Roman" w:cs="Times New Roman"/>
+          <w:i/>
+          <w:sz w:val="24"/>
+          <w:szCs w:val="24"/>
+        </w:rPr>
+        <w:t>uSense</w:t>
+      </w:r>
+      <w:r>
+        <w:rPr>
+          <w:rFonts w:ascii="Times New Roman" w:hAnsi="Times New Roman" w:cs="Times New Roman"/>
+          <w:sz w:val="24"/>
+          <w:szCs w:val="24"/>
+        </w:rPr>
+        <w:t xml:space="preserve"> care este un sistem de monitorizare a calit</w:t>
+      </w:r>
+      <w:r>
+        <w:rPr>
+          <w:rFonts w:ascii="Times New Roman" w:hAnsi="Times New Roman" w:cs="Times New Roman"/>
+          <w:sz w:val="24"/>
+          <w:szCs w:val="24"/>
+          <w:lang w:val="ro-RO"/>
+        </w:rPr>
+        <w:t xml:space="preserve">ății aerului în zonele urbane care se bazează pe mai multi senzori/noduri </w:t>
+      </w:r>
+      <w:r>
+        <w:rPr>
+          <w:rFonts w:ascii="Times New Roman" w:hAnsi="Times New Roman" w:cs="Times New Roman"/>
+          <w:sz w:val="24"/>
+          <w:szCs w:val="24"/>
+          <w:lang w:val="ro-RO"/>
+        </w:rPr>
+        <w:lastRenderedPageBreak/>
+        <w:t xml:space="preserve">interconectate( care măsoară gaze precum ozon, monoxid de carbon și dioxid de azot ). Acești senzori pot fi plasați de către utilizatori în </w:t>
+      </w:r>
+      <w:r>
+        <w:rPr>
+          <w:rFonts w:ascii="Times New Roman" w:hAnsi="Times New Roman" w:cs="Times New Roman"/>
+          <w:sz w:val="24"/>
+          <w:szCs w:val="24"/>
+          <w:lang w:val="ro-RO"/>
+        </w:rPr>
+        <w:t>locuințele lor și ei au baterii și se bazează pe Wi-Fi pentru transferul datelor. Scopul sistemului acestuia este să fie accesibil cât mai multor oameni, având costuri scăzute. Utilizatorii acestui sistem pot de asemenea să</w:t>
+      </w:r>
+      <w:r>
+        <w:rPr>
+          <w:rFonts w:ascii="Times New Roman" w:hAnsi="Times New Roman" w:cs="Times New Roman"/>
+          <w:sz w:val="24"/>
+          <w:szCs w:val="24"/>
+          <w:lang w:val="ro-RO"/>
+        </w:rPr>
+        <w:t xml:space="preserve"> distribuie rezultatele mărusătorilor senzorilor lor și altor utilizatori ai acestui sistem printr-o rețea socială. Datele obtinute din acest proiect au fost calculate și comparate cu cele oficiale puse la dispoziție de către autorități.</w:t>
+      </w:r>
+      <w:r>
+        <w:rPr>
+          <w:rFonts w:ascii="Times New Roman" w:hAnsi="Times New Roman" w:cs="Times New Roman"/>
+          <w:sz w:val="24"/>
+          <w:szCs w:val="24"/>
+          <w:lang w:val="ro-RO"/>
+        </w:rPr>
+        <w:t xml:space="preserve"> Ceea ce aduce nou acest proiectul </w:t>
+      </w:r>
+      <w:r>
+        <w:rPr>
+          <w:rFonts w:ascii="Times New Roman" w:hAnsi="Times New Roman" w:cs="Times New Roman"/>
+          <w:sz w:val="24"/>
+          <w:szCs w:val="24"/>
+        </w:rPr>
+        <w:t>[15]</w:t>
+      </w:r>
+      <w:r>
+        <w:rPr>
+          <w:rFonts w:ascii="Times New Roman" w:hAnsi="Times New Roman" w:cs="Times New Roman"/>
+          <w:sz w:val="24"/>
+          <w:szCs w:val="24"/>
+          <w:lang w:val="ro-RO"/>
+        </w:rPr>
+        <w:t xml:space="preserve"> este posibilitatea ca utilizatorii să își instaleze</w:t>
+      </w:r>
+      <w:r>
+        <w:rPr>
+          <w:rFonts w:ascii="Times New Roman" w:hAnsi="Times New Roman" w:cs="Times New Roman"/>
+          <w:sz w:val="24"/>
+          <w:szCs w:val="24"/>
+          <w:lang w:val="ro-RO"/>
+        </w:rPr>
+        <w:t xml:space="preserve"> senzori și în locuintele lor, practic pot să își extindă rețeaua locală de senzori prin adăugarea de noduri.</w:t>
+      </w:r>
+      <w:r>
+        <w:rPr>
+          <w:rFonts w:ascii="Times New Roman" w:hAnsi="Times New Roman" w:cs="Times New Roman"/>
+          <w:sz w:val="24"/>
+          <w:szCs w:val="24"/>
+          <w:lang w:val="ro-RO"/>
+        </w:rPr>
+        <w:t xml:space="preserve"> Comparațiile cu mărurătorile de la agențiile de mediu locale au arătat că în ciuda faptului că </w:t>
+      </w:r>
+      <w:r>
+        <w:rPr>
+          <w:rFonts w:ascii="Times New Roman" w:hAnsi="Times New Roman" w:cs="Times New Roman"/>
+          <w:sz w:val="24"/>
+          <w:szCs w:val="24"/>
+          <w:lang w:val="ro-RO"/>
+        </w:rPr>
+        <w:t>măsurătorile cu acești senzori propuși nu sunt la fel de exacte ca cele de la stațiile mari de la agenții, ele tot pot să dea informații utile în locații specifice.</w:t>
+      </w:r>
+    </w:p>
+    <w:p>
+      <w:pPr>
+        <w:spacing w:line="360" w:lineRule="auto"/>
         <w:jc w:val="both"/>
         <w:rPr>
-          <w:rFonts w:ascii="Times New Roman" w:eastAsia="Times New Roman" w:hAnsi="Times New Roman" w:cs="Times New Roman"/>
-          <w:color w:val="000000"/>
-          <w:sz w:val="24"/>
-          <w:szCs w:val="24"/>
-        </w:rPr>
-      </w:pPr>
+          <w:rFonts w:ascii="Times New Roman" w:hAnsi="Times New Roman" w:cs="Times New Roman"/>
+          <w:sz w:val="24"/>
+          <w:szCs w:val="24"/>
+          <w:lang w:val="ro-RO"/>
+        </w:rPr>
+      </w:pPr>
+      <w:r>
+        <w:rPr>
+          <w:rFonts w:ascii="Times New Roman" w:hAnsi="Times New Roman" w:cs="Times New Roman"/>
+          <w:sz w:val="24"/>
+          <w:szCs w:val="24"/>
+          <w:lang w:val="ro-RO"/>
+        </w:rPr>
+        <w:tab/>
+        <w:t xml:space="preserve">Un alt proiect actual, care are legătură cu scopul și implementarea proiectului în discuție, este prezentat în </w:t>
+      </w:r>
+      <w:r>
+        <w:rPr>
+          <w:rFonts w:ascii="Times New Roman" w:hAnsi="Times New Roman" w:cs="Times New Roman"/>
+          <w:sz w:val="24"/>
+          <w:szCs w:val="24"/>
+        </w:rPr>
+        <w:t>[3]. Autorii lucrării [3] propun un mic sistem de monitorizare a calit</w:t>
+      </w:r>
+      <w:r>
+        <w:rPr>
+          <w:rFonts w:ascii="Times New Roman" w:hAnsi="Times New Roman" w:cs="Times New Roman"/>
+          <w:sz w:val="24"/>
+          <w:szCs w:val="24"/>
+          <w:lang w:val="ro-RO"/>
+        </w:rPr>
+        <w:t>ății aerului</w:t>
+      </w:r>
+      <w:r>
+        <w:rPr>
+          <w:rFonts w:ascii="Times New Roman" w:hAnsi="Times New Roman" w:cs="Times New Roman"/>
+          <w:sz w:val="24"/>
+          <w:szCs w:val="24"/>
+          <w:lang w:val="ro-RO"/>
+        </w:rPr>
+        <w:t xml:space="preserve"> în interior. Contextul în care această soluție este propusă este că majoritatea sistemelor de monitorizare bazate pe Internet of Things (IoT) prezintă date </w:t>
+      </w:r>
+      <w:r>
+        <w:rPr>
+          <w:rFonts w:ascii="Times New Roman" w:hAnsi="Times New Roman" w:cs="Times New Roman"/>
+          <w:sz w:val="24"/>
+          <w:szCs w:val="24"/>
+        </w:rPr>
+        <w:t xml:space="preserve">“crude” </w:t>
+      </w:r>
+      <w:r>
+        <w:rPr>
+          <w:rFonts w:ascii="Times New Roman" w:hAnsi="Times New Roman" w:cs="Times New Roman"/>
+          <w:sz w:val="24"/>
+          <w:szCs w:val="24"/>
+          <w:lang w:val="ro-RO"/>
+        </w:rPr>
+        <w:t>în ceea ce privește valorile poluanților, și pentru mulți utilizatorii este dificil să priceapă nivelul de poluare al aerului.</w:t>
+      </w:r>
+      <w:r>
+        <w:rPr>
+          <w:rFonts w:ascii="Times New Roman" w:hAnsi="Times New Roman" w:cs="Times New Roman"/>
+          <w:sz w:val="24"/>
+          <w:szCs w:val="24"/>
+          <w:lang w:val="ro-RO"/>
+        </w:rPr>
+        <w:t xml:space="preserve"> Un alt motiv este că mulți ocupanți ai diferitor spații interioare au semnalat diferite simptome precum: snezații</w:t>
+      </w:r>
+      <w:r>
+        <w:rPr>
+          <w:rFonts w:ascii="Times New Roman" w:hAnsi="Times New Roman" w:cs="Times New Roman"/>
+          <w:sz w:val="24"/>
+          <w:szCs w:val="24"/>
+          <w:lang w:val="ro-RO"/>
+        </w:rPr>
+        <w:t xml:space="preserve"> </w:t>
+      </w:r>
+      <w:r>
+        <w:rPr>
+          <w:rFonts w:ascii="Times New Roman" w:hAnsi="Times New Roman" w:cs="Times New Roman"/>
+          <w:sz w:val="24"/>
+          <w:szCs w:val="24"/>
+          <w:lang w:val="ro-RO"/>
+        </w:rPr>
+        <w:t>de arsuri și iritații la ochi, oboseală, uscăciune sau iritații ale membranelor mucoase sau dureri de cap.</w:t>
+      </w:r>
+      <w:r>
+        <w:rPr>
+          <w:rFonts w:ascii="Times New Roman" w:hAnsi="Times New Roman" w:cs="Times New Roman"/>
+          <w:sz w:val="24"/>
+          <w:szCs w:val="24"/>
+          <w:lang w:val="ro-RO"/>
+        </w:rPr>
+        <w:t xml:space="preserve"> Aceste simptome pot să aibă legătură cu poluanți din interior precum aldehida formică sau monoxidul de carbon.</w:t>
+      </w:r>
+      <w:r>
+        <w:rPr>
+          <w:rFonts w:ascii="Times New Roman" w:hAnsi="Times New Roman" w:cs="Times New Roman"/>
+          <w:sz w:val="24"/>
+          <w:szCs w:val="24"/>
+        </w:rPr>
+        <w:t xml:space="preserve"> Proiectul [3]</w:t>
+      </w:r>
+      <w:r>
+        <w:rPr>
+          <w:rFonts w:ascii="Times New Roman" w:hAnsi="Times New Roman" w:cs="Times New Roman"/>
+          <w:sz w:val="24"/>
+          <w:szCs w:val="24"/>
+          <w:lang w:val="ro-RO"/>
+        </w:rPr>
+        <w:t xml:space="preserve"> folosește o monitorizare nouă, prin faptul că AQI este calculat astfel încât ia în considerare schimbările dinamice</w:t>
+      </w:r>
+      <w:r>
+        <w:rPr>
+          <w:rFonts w:ascii="Times New Roman" w:hAnsi="Times New Roman" w:cs="Times New Roman"/>
+          <w:sz w:val="24"/>
+          <w:szCs w:val="24"/>
+          <w:lang w:val="ro-RO"/>
+        </w:rPr>
+        <w:t xml:space="preserve"> și aduce eficiență în procesare și în overhead-ul memoriei.</w:t>
+      </w:r>
+      <w:r>
+        <w:rPr>
+          <w:rFonts w:ascii="Times New Roman" w:hAnsi="Times New Roman" w:cs="Times New Roman"/>
+          <w:sz w:val="24"/>
+          <w:szCs w:val="24"/>
+          <w:lang w:val="ro-RO"/>
+        </w:rPr>
+        <w:tab/>
+      </w:r>
+    </w:p>
+    <w:p>
+      <w:pPr>
+        <w:spacing w:line="360" w:lineRule="auto"/>
+        <w:jc w:val="both"/>
+        <w:rPr>
+          <w:rFonts w:ascii="Times New Roman" w:hAnsi="Times New Roman" w:cs="Times New Roman"/>
+          <w:b/>
+          <w:sz w:val="24"/>
+          <w:szCs w:val="24"/>
+          <w:lang w:val="ro-RO"/>
+        </w:rPr>
+      </w:pPr>
+      <w:r>
+        <w:rPr>
+          <w:rFonts w:ascii="Times New Roman" w:hAnsi="Times New Roman" w:cs="Times New Roman"/>
+          <w:sz w:val="24"/>
+          <w:szCs w:val="24"/>
+          <w:lang w:val="ro-RO"/>
+        </w:rPr>
+        <w:tab/>
+      </w:r>
+      <w:r>
+        <w:rPr>
+          <w:rFonts w:ascii="Times New Roman" w:hAnsi="Times New Roman" w:cs="Times New Roman"/>
+          <w:b/>
+          <w:sz w:val="24"/>
+          <w:szCs w:val="24"/>
+          <w:lang w:val="ro-RO"/>
+        </w:rPr>
+        <w:t>Mod de calcul AQI</w:t>
+      </w:r>
+    </w:p>
+    <w:p>
+      <w:pPr>
+        <w:spacing w:line="360" w:lineRule="auto"/>
+        <w:jc w:val="both"/>
+        <w:rPr>
+          <w:rFonts w:ascii="Times New Roman" w:hAnsi="Times New Roman" w:cs="Times New Roman"/>
+          <w:sz w:val="24"/>
+          <w:szCs w:val="24"/>
+          <w:lang w:val="ro-RO"/>
+        </w:rPr>
+      </w:pPr>
+      <w:r>
+        <w:rPr>
+          <w:rFonts w:ascii="Times New Roman" w:hAnsi="Times New Roman" w:cs="Times New Roman"/>
+          <w:b/>
+          <w:sz w:val="24"/>
+          <w:szCs w:val="24"/>
+          <w:lang w:val="ro-RO"/>
+        </w:rPr>
+        <w:tab/>
+      </w:r>
+      <w:r>
+        <w:rPr>
+          <w:rFonts w:ascii="Times New Roman" w:hAnsi="Times New Roman" w:cs="Times New Roman"/>
+          <w:sz w:val="24"/>
+          <w:szCs w:val="24"/>
+        </w:rPr>
+        <w:t xml:space="preserve">Ca </w:t>
+      </w:r>
+      <w:r>
+        <w:rPr>
+          <w:rFonts w:ascii="Times New Roman" w:hAnsi="Times New Roman" w:cs="Times New Roman"/>
+          <w:sz w:val="24"/>
+          <w:szCs w:val="24"/>
+          <w:lang w:val="ro-RO"/>
+        </w:rPr>
+        <w:t>și mod de calcul al lui AQI, după cum s-a menționat și în capitolul 1, acesta poate să fie calculat în mai multe feluri. Modurile de calcul depind în general de zona și locul în care se calculează, de standardele de poluare și substanțele luate în considerare care pot să difere de la o țară la alta.</w:t>
+      </w:r>
+    </w:p>
+    <w:p>
+      <w:pPr>
+        <w:spacing w:line="360" w:lineRule="auto"/>
+        <w:jc w:val="both"/>
+        <w:rPr>
+          <w:rFonts w:ascii="Times New Roman" w:hAnsi="Times New Roman" w:cs="Times New Roman"/>
+          <w:sz w:val="24"/>
+          <w:szCs w:val="24"/>
+          <w:lang w:val="ro-RO"/>
+        </w:rPr>
+      </w:pPr>
+      <w:r>
+        <w:rPr>
+          <w:rFonts w:ascii="Times New Roman" w:hAnsi="Times New Roman" w:cs="Times New Roman"/>
+          <w:sz w:val="24"/>
+          <w:szCs w:val="24"/>
+          <w:lang w:val="ro-RO"/>
+        </w:rPr>
+        <w:tab/>
+      </w:r>
+      <w:r>
+        <w:rPr>
+          <w:rFonts w:ascii="Times New Roman" w:hAnsi="Times New Roman" w:cs="Times New Roman"/>
+          <w:sz w:val="24"/>
+          <w:szCs w:val="24"/>
+        </w:rPr>
+        <w:t>Autorii proiectului uSense – [15], au definit un AQI simplu pentru a furniza date despre nivelul polu</w:t>
+      </w:r>
+      <w:r>
+        <w:rPr>
+          <w:rFonts w:ascii="Times New Roman" w:hAnsi="Times New Roman" w:cs="Times New Roman"/>
+          <w:sz w:val="24"/>
+          <w:szCs w:val="24"/>
+          <w:lang w:val="ro-RO"/>
+        </w:rPr>
+        <w:t>ării care să fie ușor de citit și de înț</w:t>
+      </w:r>
+      <w:r>
+        <w:rPr>
+          <w:rFonts w:ascii="Times New Roman" w:hAnsi="Times New Roman" w:cs="Times New Roman"/>
+          <w:sz w:val="24"/>
+          <w:szCs w:val="24"/>
+          <w:lang w:val="ro-RO"/>
+        </w:rPr>
+        <w:t xml:space="preserve">eles. Au făcut aceasta pentru că în ciuda faptului </w:t>
+      </w:r>
+      <w:r>
+        <w:rPr>
+          <w:rFonts w:ascii="Times New Roman" w:hAnsi="Times New Roman" w:cs="Times New Roman"/>
+          <w:sz w:val="24"/>
+          <w:szCs w:val="24"/>
+          <w:lang w:val="ro-RO"/>
+        </w:rPr>
+        <w:lastRenderedPageBreak/>
+        <w:t>că unele organizații oficiale care se ocupa de AQI definesc valori limită pentru fiecare poluant și metode specifice de măsurare, în acest proiect se folosesc senzori ieftini care nu au calitatea celor folosiți de sursele oficiale.</w:t>
+      </w:r>
+    </w:p>
+    <w:p>
+      <w:pPr>
+        <w:spacing w:line="360" w:lineRule="auto"/>
+        <w:jc w:val="both"/>
+        <w:rPr>
+          <w:rFonts w:ascii="Times New Roman" w:hAnsi="Times New Roman" w:cs="Times New Roman"/>
+          <w:b/>
+          <w:sz w:val="24"/>
+          <w:szCs w:val="24"/>
+          <w:lang w:val="ro-RO"/>
+        </w:rPr>
+      </w:pPr>
+      <w:r>
+        <w:rPr>
+          <w:rFonts w:ascii="Times New Roman" w:hAnsi="Times New Roman" w:cs="Times New Roman"/>
+          <w:b/>
+          <w:sz w:val="24"/>
+          <w:szCs w:val="24"/>
+          <w:lang w:val="ro-RO"/>
+        </w:rPr>
+        <w:tab/>
+        <w:t>Echipamente folosite</w:t>
+      </w:r>
+    </w:p>
+    <w:p>
+      <w:pPr>
+        <w:spacing w:line="360" w:lineRule="auto"/>
+        <w:jc w:val="both"/>
+        <w:rPr>
+          <w:rFonts w:ascii="Times New Roman" w:hAnsi="Times New Roman" w:cs="Times New Roman"/>
+          <w:b/>
+          <w:sz w:val="24"/>
+          <w:szCs w:val="24"/>
+          <w:lang w:val="ro-RO"/>
+        </w:rPr>
+      </w:pPr>
+    </w:p>
+    <w:p>
+      <w:pPr>
+        <w:spacing w:line="360" w:lineRule="auto"/>
+        <w:jc w:val="both"/>
+        <w:rPr>
+          <w:rFonts w:ascii="Times New Roman" w:hAnsi="Times New Roman" w:cs="Times New Roman"/>
+          <w:b/>
+          <w:sz w:val="24"/>
+          <w:szCs w:val="24"/>
+          <w:lang w:val="ro-RO"/>
+        </w:rPr>
+      </w:pPr>
+      <w:r>
+        <w:rPr>
+          <w:rFonts w:ascii="Times New Roman" w:hAnsi="Times New Roman" w:cs="Times New Roman"/>
+          <w:b/>
+          <w:sz w:val="24"/>
+          <w:szCs w:val="24"/>
+          <w:lang w:val="ro-RO"/>
+        </w:rPr>
+        <w:tab/>
+        <w:t xml:space="preserve">Software folosit </w:t>
+      </w:r>
+    </w:p>
+    <w:p>
+      <w:pPr>
+        <w:spacing w:line="360" w:lineRule="auto"/>
+        <w:jc w:val="both"/>
+        <w:rPr>
+          <w:rFonts w:ascii="Times New Roman" w:hAnsi="Times New Roman" w:cs="Times New Roman"/>
+          <w:sz w:val="24"/>
+          <w:szCs w:val="24"/>
+          <w:lang w:val="ro-RO"/>
+        </w:rPr>
+      </w:pPr>
+      <w:r>
+        <w:rPr>
+          <w:rFonts w:ascii="Times New Roman" w:hAnsi="Times New Roman" w:cs="Times New Roman"/>
+          <w:sz w:val="24"/>
+          <w:szCs w:val="24"/>
+          <w:lang w:val="ro-RO"/>
+        </w:rPr>
+        <w:tab/>
+      </w:r>
+    </w:p>
+    <w:p>
+      <w:pPr>
+        <w:spacing w:line="360" w:lineRule="auto"/>
+        <w:jc w:val="both"/>
+        <w:rPr>
+          <w:rFonts w:ascii="Times New Roman" w:hAnsi="Times New Roman" w:cs="Times New Roman"/>
+          <w:sz w:val="24"/>
+          <w:szCs w:val="24"/>
+          <w:lang w:val="ro-RO"/>
+        </w:rPr>
+      </w:pPr>
+      <w:r>
+        <w:rPr>
+          <w:rFonts w:ascii="Times New Roman" w:hAnsi="Times New Roman" w:cs="Times New Roman"/>
+          <w:sz w:val="24"/>
+          <w:szCs w:val="24"/>
+          <w:lang w:val="ro-RO"/>
+        </w:rPr>
+        <w:tab/>
+      </w:r>
+    </w:p>
+    <w:p>
+      <w:pPr>
+        <w:spacing w:line="360" w:lineRule="auto"/>
+        <w:jc w:val="both"/>
+        <w:rPr>
+          <w:rFonts w:ascii="Times New Roman" w:hAnsi="Times New Roman" w:cs="Times New Roman"/>
+          <w:sz w:val="24"/>
+          <w:szCs w:val="24"/>
+          <w:lang w:val="ro-RO"/>
+        </w:rPr>
+      </w:pPr>
+      <w:r>
+        <w:rPr>
+          <w:rFonts w:ascii="Times New Roman" w:hAnsi="Times New Roman" w:cs="Times New Roman"/>
+          <w:sz w:val="24"/>
+          <w:szCs w:val="24"/>
+          <w:lang w:val="ro-RO"/>
+        </w:rPr>
+        <w:tab/>
+      </w:r>
     </w:p>
     <w:p>
       <w:pPr>
@@ -5855,7 +6458,6 @@
           <w:sz w:val="24"/>
           <w:szCs w:val="24"/>
         </w:rPr>
-        <w:lastRenderedPageBreak/>
         <w:t xml:space="preserve">tehnologia a adus si poluare </w:t>
       </w:r>
     </w:p>
@@ -6110,6 +6712,7 @@
           <w:sz w:val="24"/>
           <w:szCs w:val="24"/>
         </w:rPr>
+        <w:lastRenderedPageBreak/>
         <w:t>3. Documentatie : fundamente teoretice: factorii poluantii, substante AIQ , standarde de calitate( din europa, usa - le compar ) - senzori/metode de masurare - ce se foloseste in general - si ce am folosit eu. BLE - programare aplicatii Mobile ( teorie ) - 30%</w:t>
       </w:r>
       <w:r>
@@ -6445,41 +7048,8 @@
           <w:sz w:val="24"/>
           <w:szCs w:val="24"/>
         </w:rPr>
-        <w:lastRenderedPageBreak/>
         <w:t xml:space="preserve">7. Bibliografie </w:t>
       </w:r>
-    </w:p>
-    <w:p>
-      <w:pPr>
-        <w:spacing w:line="360" w:lineRule="auto"/>
-        <w:jc w:val="both"/>
-        <w:rPr>
-          <w:rFonts w:ascii="Times New Roman" w:hAnsi="Times New Roman" w:cs="Times New Roman"/>
-          <w:sz w:val="24"/>
-          <w:szCs w:val="24"/>
-        </w:rPr>
-      </w:pPr>
-    </w:p>
-    <w:p>
-      <w:pPr>
-        <w:spacing w:line="360" w:lineRule="auto"/>
-        <w:jc w:val="both"/>
-        <w:rPr>
-          <w:rFonts w:ascii="Times New Roman" w:hAnsi="Times New Roman" w:cs="Times New Roman"/>
-          <w:sz w:val="24"/>
-          <w:szCs w:val="24"/>
-        </w:rPr>
-      </w:pPr>
-    </w:p>
-    <w:p>
-      <w:pPr>
-        <w:spacing w:line="360" w:lineRule="auto"/>
-        <w:rPr>
-          <w:rFonts w:ascii="Times New Roman" w:hAnsi="Times New Roman" w:cs="Times New Roman"/>
-          <w:sz w:val="24"/>
-          <w:szCs w:val="24"/>
-        </w:rPr>
-      </w:pPr>
     </w:p>
     <w:p>
       <w:pPr>
@@ -6494,7 +7064,7 @@
         </w:rPr>
       </w:pPr>
       <w:bookmarkStart w:id="8" w:name="_Toc517617477"/>
-      <w:bookmarkStart w:id="9" w:name="_Toc36254038"/>
+      <w:bookmarkStart w:id="9" w:name="_Toc36338676"/>
       <w:r>
         <w:rPr>
           <w:rFonts w:ascii="Times New Roman" w:hAnsi="Times New Roman" w:cs="Times New Roman"/>
@@ -6647,14 +7217,13 @@
         </w:rPr>
       </w:pPr>
       <w:bookmarkStart w:id="10" w:name="_Toc517617496"/>
-      <w:bookmarkStart w:id="11" w:name="_Toc36254039"/>
+      <w:bookmarkStart w:id="11" w:name="_Toc36338677"/>
       <w:r>
         <w:rPr>
           <w:sz w:val="36"/>
           <w:szCs w:val="36"/>
           <w:lang w:val="ro-RO"/>
         </w:rPr>
-        <w:lastRenderedPageBreak/>
         <w:t>Capitolul 7</w:t>
       </w:r>
       <w:r>
@@ -7039,6 +7608,7 @@
           <w:sz w:val="24"/>
           <w:szCs w:val="24"/>
         </w:rPr>
+        <w:lastRenderedPageBreak/>
         <w:t xml:space="preserve">[3] </w:t>
       </w:r>
       <w:r>
@@ -7080,7 +7650,7 @@
           <w:sz w:val="24"/>
           <w:szCs w:val="24"/>
         </w:rPr>
-        <w:t xml:space="preserve"> </w:t>
+        <w:t>, MDPI Journals Sustainability.</w:t>
       </w:r>
     </w:p>
     <w:p>
@@ -7234,7 +7804,6 @@
           <w:sz w:val="24"/>
           <w:szCs w:val="24"/>
         </w:rPr>
-        <w:lastRenderedPageBreak/>
         <w:t>[5] AQI-COuntries-BH-2018</w:t>
       </w:r>
       <w:r>
@@ -7666,6 +8235,409 @@
         </w:rPr>
         <w:t xml:space="preserve"> Sensors Scientific Journal, 2015</w:t>
       </w:r>
+    </w:p>
+    <w:p>
+      <w:pPr>
+        <w:spacing w:after="120"/>
+        <w:rPr>
+          <w:rFonts w:ascii="Times New Roman" w:hAnsi="Times New Roman" w:cs="Times New Roman"/>
+          <w:sz w:val="24"/>
+          <w:szCs w:val="24"/>
+        </w:rPr>
+      </w:pPr>
+    </w:p>
+    <w:p>
+      <w:pPr>
+        <w:spacing w:after="120"/>
+        <w:rPr>
+          <w:rFonts w:ascii="Times New Roman" w:hAnsi="Times New Roman" w:cs="Times New Roman"/>
+          <w:b/>
+          <w:sz w:val="24"/>
+          <w:szCs w:val="24"/>
+        </w:rPr>
+      </w:pPr>
+      <w:r>
+        <w:rPr>
+          <w:rFonts w:ascii="Times New Roman" w:hAnsi="Times New Roman" w:cs="Times New Roman"/>
+          <w:b/>
+          <w:sz w:val="24"/>
+          <w:szCs w:val="24"/>
+        </w:rPr>
+        <w:t>Abrevieri</w:t>
+      </w:r>
+    </w:p>
+    <w:p>
+      <w:pPr>
+        <w:spacing w:after="120"/>
+        <w:rPr>
+          <w:rFonts w:ascii="Times New Roman" w:hAnsi="Times New Roman" w:cs="Times New Roman"/>
+          <w:sz w:val="24"/>
+          <w:szCs w:val="24"/>
+          <w:lang w:val="ro-RO"/>
+        </w:rPr>
+      </w:pPr>
+      <w:r>
+        <w:rPr>
+          <w:rFonts w:ascii="Times New Roman" w:hAnsi="Times New Roman" w:cs="Times New Roman"/>
+          <w:sz w:val="24"/>
+          <w:szCs w:val="24"/>
+          <w:lang w:val="ro-RO"/>
+        </w:rPr>
+        <w:tab/>
+        <w:t>În această lucrare scrisă sunt folosite următoarele abrevieri :</w:t>
+      </w:r>
+    </w:p>
+    <w:p>
+      <w:pPr>
+        <w:pStyle w:val="ListParagraph"/>
+        <w:numPr>
+          <w:ilvl w:val="0"/>
+          <w:numId w:val="2"/>
+        </w:numPr>
+        <w:spacing w:after="120"/>
+        <w:rPr>
+          <w:rFonts w:ascii="Times New Roman" w:hAnsi="Times New Roman" w:cs="Times New Roman"/>
+          <w:sz w:val="24"/>
+          <w:szCs w:val="24"/>
+          <w:lang w:val="ro-RO"/>
+        </w:rPr>
+      </w:pPr>
+      <w:r>
+        <w:rPr>
+          <w:rFonts w:ascii="Times New Roman" w:hAnsi="Times New Roman" w:cs="Times New Roman"/>
+          <w:sz w:val="24"/>
+          <w:szCs w:val="24"/>
+          <w:lang w:val="ro-RO"/>
+        </w:rPr>
+        <w:t>AQI  - Air-Quality Index ( indicele de calitate al aerului)</w:t>
+      </w:r>
+    </w:p>
+    <w:p>
+      <w:pPr>
+        <w:pStyle w:val="ListParagraph"/>
+        <w:numPr>
+          <w:ilvl w:val="0"/>
+          <w:numId w:val="2"/>
+        </w:numPr>
+        <w:spacing w:after="120"/>
+        <w:rPr>
+          <w:rFonts w:ascii="Times New Roman" w:hAnsi="Times New Roman" w:cs="Times New Roman"/>
+          <w:sz w:val="24"/>
+          <w:szCs w:val="24"/>
+          <w:lang w:val="ro-RO"/>
+        </w:rPr>
+      </w:pPr>
+      <w:r>
+        <w:rPr>
+          <w:rFonts w:ascii="Times New Roman" w:hAnsi="Times New Roman" w:cs="Times New Roman"/>
+          <w:sz w:val="24"/>
+          <w:szCs w:val="24"/>
+          <w:lang w:val="ro-RO"/>
+        </w:rPr>
+        <w:t xml:space="preserve">CAQI - </w:t>
+      </w:r>
+    </w:p>
+    <w:p>
+      <w:pPr>
+        <w:pStyle w:val="ListParagraph"/>
+        <w:numPr>
+          <w:ilvl w:val="0"/>
+          <w:numId w:val="2"/>
+        </w:numPr>
+        <w:spacing w:after="120"/>
+        <w:rPr>
+          <w:rFonts w:ascii="Times New Roman" w:hAnsi="Times New Roman" w:cs="Times New Roman"/>
+          <w:sz w:val="24"/>
+          <w:szCs w:val="24"/>
+          <w:lang w:val="ro-RO"/>
+        </w:rPr>
+      </w:pPr>
+      <w:r>
+        <w:rPr>
+          <w:rFonts w:ascii="Times New Roman" w:hAnsi="Times New Roman" w:cs="Times New Roman"/>
+          <w:sz w:val="24"/>
+          <w:szCs w:val="24"/>
+          <w:lang w:val="ro-RO"/>
+        </w:rPr>
+        <w:t xml:space="preserve">IoT – Internet of Thing </w:t>
+      </w:r>
+    </w:p>
+    <w:p>
+      <w:pPr>
+        <w:pStyle w:val="ListParagraph"/>
+        <w:numPr>
+          <w:ilvl w:val="0"/>
+          <w:numId w:val="2"/>
+        </w:numPr>
+        <w:spacing w:after="120"/>
+        <w:rPr>
+          <w:rFonts w:ascii="Times New Roman" w:hAnsi="Times New Roman" w:cs="Times New Roman"/>
+          <w:sz w:val="24"/>
+          <w:szCs w:val="24"/>
+          <w:lang w:val="ro-RO"/>
+        </w:rPr>
+      </w:pPr>
+      <w:r>
+        <w:rPr>
+          <w:rFonts w:ascii="Times New Roman" w:hAnsi="Times New Roman" w:cs="Times New Roman"/>
+          <w:sz w:val="24"/>
+          <w:szCs w:val="24"/>
+          <w:lang w:val="ro-RO"/>
+        </w:rPr>
+        <w:t>CO – monoxid de carbon</w:t>
+      </w:r>
+    </w:p>
+    <w:p>
+      <w:pPr>
+        <w:pStyle w:val="ListParagraph"/>
+        <w:numPr>
+          <w:ilvl w:val="0"/>
+          <w:numId w:val="2"/>
+        </w:numPr>
+        <w:spacing w:before="240" w:after="120"/>
+        <w:rPr>
+          <w:rFonts w:ascii="Times New Roman" w:hAnsi="Times New Roman" w:cs="Times New Roman"/>
+          <w:sz w:val="24"/>
+          <w:szCs w:val="24"/>
+          <w:lang w:val="ro-RO"/>
+        </w:rPr>
+      </w:pPr>
+      <w:r>
+        <w:rPr>
+          <w:rFonts w:ascii="Times New Roman" w:hAnsi="Times New Roman" w:cs="Times New Roman"/>
+          <w:sz w:val="24"/>
+          <w:szCs w:val="24"/>
+          <w:lang w:val="ro-RO"/>
+        </w:rPr>
+        <w:t>SO</w:t>
+      </w:r>
+      <w:r>
+        <w:rPr>
+          <w:rFonts w:ascii="Times New Roman" w:hAnsi="Times New Roman" w:cs="Times New Roman"/>
+          <w:sz w:val="24"/>
+          <w:szCs w:val="24"/>
+          <w:vertAlign w:val="subscript"/>
+          <w:lang w:val="ro-RO"/>
+        </w:rPr>
+        <w:t xml:space="preserve">2 </w:t>
+      </w:r>
+      <w:r>
+        <w:rPr>
+          <w:rFonts w:ascii="Times New Roman" w:hAnsi="Times New Roman" w:cs="Times New Roman"/>
+          <w:sz w:val="24"/>
+          <w:szCs w:val="24"/>
+          <w:lang w:val="ro-RO"/>
+        </w:rPr>
+        <w:t>– dioxid de sulf</w:t>
+      </w:r>
+    </w:p>
+    <w:p>
+      <w:pPr>
+        <w:pStyle w:val="ListParagraph"/>
+        <w:numPr>
+          <w:ilvl w:val="0"/>
+          <w:numId w:val="2"/>
+        </w:numPr>
+        <w:spacing w:before="240" w:after="120"/>
+        <w:rPr>
+          <w:rFonts w:ascii="Times New Roman" w:hAnsi="Times New Roman" w:cs="Times New Roman"/>
+          <w:sz w:val="24"/>
+          <w:szCs w:val="24"/>
+          <w:lang w:val="ro-RO"/>
+        </w:rPr>
+      </w:pPr>
+      <w:r>
+        <w:rPr>
+          <w:rFonts w:ascii="Times New Roman" w:hAnsi="Times New Roman" w:cs="Times New Roman"/>
+          <w:sz w:val="24"/>
+          <w:szCs w:val="24"/>
+          <w:lang w:val="ro-RO"/>
+        </w:rPr>
+        <w:t>NO</w:t>
+      </w:r>
+      <w:r>
+        <w:rPr>
+          <w:rFonts w:ascii="Times New Roman" w:hAnsi="Times New Roman" w:cs="Times New Roman"/>
+          <w:sz w:val="24"/>
+          <w:szCs w:val="24"/>
+          <w:vertAlign w:val="subscript"/>
+          <w:lang w:val="ro-RO"/>
+        </w:rPr>
+        <w:t xml:space="preserve">2 </w:t>
+      </w:r>
+      <w:r>
+        <w:rPr>
+          <w:rFonts w:ascii="Times New Roman" w:hAnsi="Times New Roman" w:cs="Times New Roman"/>
+          <w:sz w:val="24"/>
+          <w:szCs w:val="24"/>
+          <w:vertAlign w:val="subscript"/>
+          <w:lang w:val="ro-RO"/>
+        </w:rPr>
+        <w:softHyphen/>
+      </w:r>
+      <w:r>
+        <w:rPr>
+          <w:rFonts w:ascii="Times New Roman" w:hAnsi="Times New Roman" w:cs="Times New Roman"/>
+          <w:sz w:val="24"/>
+          <w:szCs w:val="24"/>
+          <w:lang w:val="ro-RO"/>
+        </w:rPr>
+        <w:t xml:space="preserve">– dioxid de azot </w:t>
+      </w:r>
+    </w:p>
+    <w:p>
+      <w:pPr>
+        <w:pStyle w:val="ListParagraph"/>
+        <w:numPr>
+          <w:ilvl w:val="0"/>
+          <w:numId w:val="2"/>
+        </w:numPr>
+        <w:spacing w:before="240" w:after="120"/>
+        <w:rPr>
+          <w:rFonts w:ascii="Times New Roman" w:hAnsi="Times New Roman" w:cs="Times New Roman"/>
+          <w:sz w:val="24"/>
+          <w:szCs w:val="24"/>
+          <w:lang w:val="ro-RO"/>
+        </w:rPr>
+      </w:pPr>
+      <w:r>
+        <w:rPr>
+          <w:rFonts w:ascii="Times New Roman" w:hAnsi="Times New Roman" w:cs="Times New Roman"/>
+          <w:sz w:val="24"/>
+          <w:szCs w:val="24"/>
+          <w:lang w:val="ro-RO"/>
+        </w:rPr>
+        <w:t>CO</w:t>
+      </w:r>
+      <w:r>
+        <w:rPr>
+          <w:rFonts w:ascii="Times New Roman" w:hAnsi="Times New Roman" w:cs="Times New Roman"/>
+          <w:sz w:val="24"/>
+          <w:szCs w:val="24"/>
+          <w:vertAlign w:val="subscript"/>
+          <w:lang w:val="ro-RO"/>
+        </w:rPr>
+        <w:t xml:space="preserve">2 </w:t>
+      </w:r>
+      <w:r>
+        <w:rPr>
+          <w:rFonts w:ascii="Times New Roman" w:hAnsi="Times New Roman" w:cs="Times New Roman"/>
+          <w:sz w:val="24"/>
+          <w:szCs w:val="24"/>
+          <w:lang w:val="ro-RO"/>
+        </w:rPr>
+        <w:t>– dioxid de carbon</w:t>
+      </w:r>
+    </w:p>
+    <w:p>
+      <w:pPr>
+        <w:pStyle w:val="ListParagraph"/>
+        <w:numPr>
+          <w:ilvl w:val="0"/>
+          <w:numId w:val="2"/>
+        </w:numPr>
+        <w:spacing w:before="240" w:after="120"/>
+        <w:rPr>
+          <w:rFonts w:ascii="Times New Roman" w:hAnsi="Times New Roman" w:cs="Times New Roman"/>
+          <w:sz w:val="24"/>
+          <w:szCs w:val="24"/>
+          <w:lang w:val="ro-RO"/>
+        </w:rPr>
+      </w:pPr>
+      <w:r>
+        <w:rPr>
+          <w:rFonts w:ascii="Times New Roman" w:hAnsi="Times New Roman" w:cs="Times New Roman"/>
+          <w:sz w:val="24"/>
+          <w:szCs w:val="24"/>
+          <w:lang w:val="ro-RO"/>
+        </w:rPr>
+        <w:t>O</w:t>
+      </w:r>
+      <w:r>
+        <w:rPr>
+          <w:rFonts w:ascii="Times New Roman" w:hAnsi="Times New Roman" w:cs="Times New Roman"/>
+          <w:sz w:val="24"/>
+          <w:szCs w:val="24"/>
+          <w:vertAlign w:val="subscript"/>
+          <w:lang w:val="ro-RO"/>
+        </w:rPr>
+        <w:t xml:space="preserve">3 </w:t>
+      </w:r>
+      <w:r>
+        <w:rPr>
+          <w:rFonts w:ascii="Times New Roman" w:hAnsi="Times New Roman" w:cs="Times New Roman"/>
+          <w:sz w:val="24"/>
+          <w:szCs w:val="24"/>
+          <w:lang w:val="ro-RO"/>
+        </w:rPr>
+        <w:t>– ozon</w:t>
+      </w:r>
+    </w:p>
+    <w:p>
+      <w:pPr>
+        <w:pStyle w:val="ListParagraph"/>
+        <w:numPr>
+          <w:ilvl w:val="0"/>
+          <w:numId w:val="2"/>
+        </w:numPr>
+        <w:spacing w:before="240" w:after="120"/>
+        <w:rPr>
+          <w:rFonts w:ascii="Times New Roman" w:hAnsi="Times New Roman" w:cs="Times New Roman"/>
+          <w:sz w:val="24"/>
+          <w:szCs w:val="24"/>
+          <w:lang w:val="ro-RO"/>
+        </w:rPr>
+      </w:pPr>
+      <w:r>
+        <w:rPr>
+          <w:rFonts w:ascii="Times New Roman" w:hAnsi="Times New Roman" w:cs="Times New Roman"/>
+          <w:sz w:val="24"/>
+          <w:szCs w:val="24"/>
+          <w:lang w:val="ro-RO"/>
+        </w:rPr>
+        <w:t>PM10 – particule inhalabile</w:t>
+      </w:r>
+    </w:p>
+    <w:p>
+      <w:pPr>
+        <w:pStyle w:val="ListParagraph"/>
+        <w:numPr>
+          <w:ilvl w:val="0"/>
+          <w:numId w:val="2"/>
+        </w:numPr>
+        <w:spacing w:before="240" w:after="120"/>
+        <w:rPr>
+          <w:rFonts w:ascii="Times New Roman" w:hAnsi="Times New Roman" w:cs="Times New Roman"/>
+          <w:sz w:val="24"/>
+          <w:szCs w:val="24"/>
+          <w:lang w:val="ro-RO"/>
+        </w:rPr>
+      </w:pPr>
+      <w:r>
+        <w:rPr>
+          <w:rFonts w:ascii="Times New Roman" w:hAnsi="Times New Roman" w:cs="Times New Roman"/>
+          <w:sz w:val="24"/>
+          <w:szCs w:val="24"/>
+          <w:lang w:val="ro-RO"/>
+        </w:rPr>
+        <w:t>PM2.5 – materie particulă fină</w:t>
+      </w:r>
+    </w:p>
+    <w:p>
+      <w:pPr>
+        <w:pStyle w:val="ListParagraph"/>
+        <w:numPr>
+          <w:ilvl w:val="0"/>
+          <w:numId w:val="2"/>
+        </w:numPr>
+        <w:spacing w:before="240" w:after="120"/>
+        <w:rPr>
+          <w:rFonts w:ascii="Times New Roman" w:hAnsi="Times New Roman" w:cs="Times New Roman"/>
+          <w:sz w:val="24"/>
+          <w:szCs w:val="24"/>
+          <w:lang w:val="ro-RO"/>
+        </w:rPr>
+      </w:pPr>
     </w:p>
     <w:p>
       <w:pPr>
@@ -7901,36 +8873,6 @@
         </w:rPr>
         <w:t xml:space="preserve"> PLUME </w:t>
       </w:r>
-    </w:p>
-    <w:p>
-      <w:pPr>
-        <w:rPr>
-          <w:rFonts w:ascii="Times New Roman" w:hAnsi="Times New Roman" w:cs="Times New Roman"/>
-          <w:sz w:val="24"/>
-          <w:szCs w:val="24"/>
-          <w:lang w:val="ro-RO"/>
-        </w:rPr>
-      </w:pPr>
-    </w:p>
-    <w:p>
-      <w:pPr>
-        <w:rPr>
-          <w:rFonts w:ascii="Times New Roman" w:hAnsi="Times New Roman" w:cs="Times New Roman"/>
-          <w:sz w:val="24"/>
-          <w:szCs w:val="24"/>
-          <w:lang w:val="ro-RO"/>
-        </w:rPr>
-      </w:pPr>
-    </w:p>
-    <w:p>
-      <w:pPr>
-        <w:rPr>
-          <w:rFonts w:ascii="Times New Roman" w:hAnsi="Times New Roman" w:cs="Times New Roman"/>
-          <w:sz w:val="24"/>
-          <w:szCs w:val="24"/>
-          <w:lang w:val="ro-RO"/>
-        </w:rPr>
-      </w:pPr>
     </w:p>
     <w:p>
       <w:r>
@@ -8112,6 +9054,7 @@
           <w:szCs w:val="23"/>
           <w:shd w:val="clear" w:color="auto" w:fill="FFFFFF"/>
         </w:rPr>
+        <w:lastRenderedPageBreak/>
         <w:t>-</w:t>
       </w:r>
       <w:r>
@@ -8440,7 +9383,7 @@
             <w:rPr>
               <w:noProof/>
             </w:rPr>
-            <w:t>2</w:t>
+            <w:t>12</w:t>
           </w:r>
         </w:fldSimple>
       </w:p>
@@ -8507,15 +9450,14 @@
     <w:pPr>
       <w:pStyle w:val="Header"/>
     </w:pPr>
-    <w:r>
-      <w:fldChar w:fldCharType="begin"/>
-    </w:r>
-    <w:r>
-      <w:instrText xml:space="preserve"> STYLEREF  "Heading 1"  \* MERGEFORMAT </w:instrText>
-    </w:r>
-    <w:r>
-      <w:fldChar w:fldCharType="end"/>
-    </w:r>
+    <w:fldSimple w:instr=" STYLEREF  &quot;Heading 1&quot;  \* MERGEFORMAT ">
+      <w:r>
+        <w:rPr>
+          <w:noProof/>
+        </w:rPr>
+        <w:t>Capitolul 2.State of the Art</w:t>
+      </w:r>
+    </w:fldSimple>
   </w:p>
 </w:hdr>
 </file>
@@ -10052,7 +10994,7 @@
 </file>
 
 <file path=customXml/itemProps1.xml><?xml version="1.0" encoding="utf-8"?>
-<ds:datastoreItem xmlns:ds="http://schemas.openxmlformats.org/officeDocument/2006/customXml" ds:itemID="{1F95ACEA-0FF5-4DF5-A026-5513EFE67C84}">
+<ds:datastoreItem xmlns:ds="http://schemas.openxmlformats.org/officeDocument/2006/customXml" ds:itemID="{6EF32578-AACD-488E-BBDE-56BB88EFFB5B}">
   <ds:schemaRefs>
     <ds:schemaRef ds:uri="http://schemas.openxmlformats.org/officeDocument/2006/bibliography"/>
   </ds:schemaRefs>

</xml_diff>

<commit_message>
29.03 - Doc Terminat Cap.2( 6 pag)
</commit_message>
<xml_diff>
--- a/Documentatie/Lucrare de Dizertatie - Tarce Paul.docx
+++ b/Documentatie/Lucrare de Dizertatie - Tarce Paul.docx
@@ -114,7 +114,7 @@
                     <a:blip r:embed="rId9" cstate="print">
                       <a:extLst>
                         <a:ext uri="{28A0092B-C50C-407E-A947-70E740481C1C}">
-                          <a14:useLocalDpi xmlns:a14="http://schemas.microsoft.com/office/drawing/2010/main" xmlns:wps="http://schemas.microsoft.com/office/word/2010/wordprocessingShape" xmlns:wpi="http://schemas.microsoft.com/office/word/2010/wordprocessingInk" xmlns:wpg="http://schemas.microsoft.com/office/word/2010/wordprocessingGroup" xmlns:w15="http://schemas.microsoft.com/office/word/2012/wordml" xmlns:w14="http://schemas.microsoft.com/office/word/2010/wordml" xmlns:w="http://schemas.openxmlformats.org/wordprocessingml/2006/main" xmlns:w10="urn:schemas-microsoft-com:office:word" xmlns:wp14="http://schemas.microsoft.com/office/word/2010/wordprocessingDrawing" xmlns:v="urn:schemas-microsoft-com:vml" xmlns:o="urn:schemas-microsoft-com:office:office" xmlns:mc="http://schemas.openxmlformats.org/markup-compatibility/2006" xmlns:wpc="http://schemas.microsoft.com/office/word/2010/wordprocessingCanvas" xmlns="" xmlns:arto="http://schemas.microsoft.com/office/word/2006/arto" val="0"/>
+                          <a14:useLocalDpi xmlns:arto="http://schemas.microsoft.com/office/word/2006/arto" xmlns="" xmlns:wpc="http://schemas.microsoft.com/office/word/2010/wordprocessingCanvas" xmlns:mc="http://schemas.openxmlformats.org/markup-compatibility/2006" xmlns:o="urn:schemas-microsoft-com:office:office" xmlns:v="urn:schemas-microsoft-com:vml" xmlns:wp14="http://schemas.microsoft.com/office/word/2010/wordprocessingDrawing" xmlns:w10="urn:schemas-microsoft-com:office:word" xmlns:w="http://schemas.openxmlformats.org/wordprocessingml/2006/main" xmlns:w14="http://schemas.microsoft.com/office/word/2010/wordml" xmlns:w15="http://schemas.microsoft.com/office/word/2012/wordml" xmlns:wpg="http://schemas.microsoft.com/office/word/2010/wordprocessingGroup" xmlns:wpi="http://schemas.microsoft.com/office/word/2010/wordprocessingInk" xmlns:wps="http://schemas.microsoft.com/office/word/2010/wordprocessingShape" xmlns:a14="http://schemas.microsoft.com/office/drawing/2010/main" val="0"/>
                         </a:ext>
                       </a:extLst>
                     </a:blip>
@@ -805,7 +805,7 @@
           <w:r>
             <w:fldChar w:fldCharType="separate"/>
           </w:r>
-          <w:hyperlink w:anchor="_Toc36338669" w:history="1">
+          <w:hyperlink w:anchor="_Toc36424250" w:history="1">
             <w:r>
               <w:rPr>
                 <w:rStyle w:val="Hyperlink"/>
@@ -833,7 +833,7 @@
                 <w:noProof/>
                 <w:webHidden/>
               </w:rPr>
-              <w:instrText xml:space="preserve"> PAGEREF _Toc36338669 \h </w:instrText>
+              <w:instrText xml:space="preserve"> PAGEREF _Toc36424250 \h </w:instrText>
             </w:r>
             <w:r>
               <w:rPr>
@@ -876,7 +876,7 @@
               <w:noProof/>
             </w:rPr>
           </w:pPr>
-          <w:hyperlink w:anchor="_Toc36338670" w:history="1">
+          <w:hyperlink w:anchor="_Toc36424251" w:history="1">
             <w:r>
               <w:rPr>
                 <w:rStyle w:val="Hyperlink"/>
@@ -919,7 +919,7 @@
                 <w:noProof/>
                 <w:webHidden/>
               </w:rPr>
-              <w:instrText xml:space="preserve"> PAGEREF _Toc36338670 \h </w:instrText>
+              <w:instrText xml:space="preserve"> PAGEREF _Toc36424251 \h </w:instrText>
             </w:r>
             <w:r>
               <w:rPr>
@@ -962,7 +962,7 @@
               <w:noProof/>
             </w:rPr>
           </w:pPr>
-          <w:hyperlink w:anchor="_Toc36338671" w:history="1">
+          <w:hyperlink w:anchor="_Toc36424252" w:history="1">
             <w:r>
               <w:rPr>
                 <w:rStyle w:val="Hyperlink"/>
@@ -1005,7 +1005,7 @@
                 <w:noProof/>
                 <w:webHidden/>
               </w:rPr>
-              <w:instrText xml:space="preserve"> PAGEREF _Toc36338671 \h </w:instrText>
+              <w:instrText xml:space="preserve"> PAGEREF _Toc36424252 \h </w:instrText>
             </w:r>
             <w:r>
               <w:rPr>
@@ -1048,7 +1048,7 @@
               <w:noProof/>
             </w:rPr>
           </w:pPr>
-          <w:hyperlink w:anchor="_Toc36338672" w:history="1">
+          <w:hyperlink w:anchor="_Toc36424253" w:history="1">
             <w:r>
               <w:rPr>
                 <w:rStyle w:val="Hyperlink"/>
@@ -1091,7 +1091,7 @@
                 <w:noProof/>
                 <w:webHidden/>
               </w:rPr>
-              <w:instrText xml:space="preserve"> PAGEREF _Toc36338672 \h </w:instrText>
+              <w:instrText xml:space="preserve"> PAGEREF _Toc36424253 \h </w:instrText>
             </w:r>
             <w:r>
               <w:rPr>
@@ -1133,7 +1133,7 @@
               <w:noProof/>
             </w:rPr>
           </w:pPr>
-          <w:hyperlink w:anchor="_Toc36338673" w:history="1">
+          <w:hyperlink w:anchor="_Toc36424254" w:history="1">
             <w:r>
               <w:rPr>
                 <w:rStyle w:val="Hyperlink"/>
@@ -1161,7 +1161,7 @@
                 <w:noProof/>
                 <w:webHidden/>
               </w:rPr>
-              <w:instrText xml:space="preserve"> PAGEREF _Toc36338673 \h </w:instrText>
+              <w:instrText xml:space="preserve"> PAGEREF _Toc36424254 \h </w:instrText>
             </w:r>
             <w:r>
               <w:rPr>
@@ -1203,7 +1203,7 @@
               <w:noProof/>
             </w:rPr>
           </w:pPr>
-          <w:hyperlink w:anchor="_Toc36338674" w:history="1">
+          <w:hyperlink w:anchor="_Toc36424255" w:history="1">
             <w:r>
               <w:rPr>
                 <w:rStyle w:val="Hyperlink"/>
@@ -1232,7 +1232,7 @@
                 <w:noProof/>
                 <w:webHidden/>
               </w:rPr>
-              <w:instrText xml:space="preserve"> PAGEREF _Toc36338674 \h </w:instrText>
+              <w:instrText xml:space="preserve"> PAGEREF _Toc36424255 \h </w:instrText>
             </w:r>
             <w:r>
               <w:rPr>
@@ -1274,30 +1274,14 @@
               <w:noProof/>
             </w:rPr>
           </w:pPr>
-          <w:hyperlink w:anchor="_Toc36338675" w:history="1">
+          <w:hyperlink w:anchor="_Toc36424256" w:history="1">
             <w:r>
               <w:rPr>
                 <w:rStyle w:val="Hyperlink"/>
                 <w:rFonts w:eastAsia="Times New Roman"/>
                 <w:noProof/>
               </w:rPr>
-              <w:t>2.2 Proiecte, soluții anterio</w:t>
-            </w:r>
-            <w:r>
-              <w:rPr>
-                <w:rStyle w:val="Hyperlink"/>
-                <w:rFonts w:eastAsia="Times New Roman"/>
-                <w:noProof/>
-              </w:rPr>
-              <w:t>a</w:t>
-            </w:r>
-            <w:r>
-              <w:rPr>
-                <w:rStyle w:val="Hyperlink"/>
-                <w:rFonts w:eastAsia="Times New Roman"/>
-                <w:noProof/>
-              </w:rPr>
-              <w:t>re recente</w:t>
+              <w:t>2.2 Proiecte, soluții anterioare recente</w:t>
             </w:r>
             <w:r>
               <w:rPr>
@@ -1318,7 +1302,7 @@
                 <w:noProof/>
                 <w:webHidden/>
               </w:rPr>
-              <w:instrText xml:space="preserve"> PAGEREF _Toc36338675 \h </w:instrText>
+              <w:instrText xml:space="preserve"> PAGEREF _Toc36424256 \h </w:instrText>
             </w:r>
             <w:r>
               <w:rPr>
@@ -1360,7 +1344,7 @@
               <w:noProof/>
             </w:rPr>
           </w:pPr>
-          <w:hyperlink w:anchor="_Toc36338676" w:history="1">
+          <w:hyperlink w:anchor="_Toc36424257" w:history="1">
             <w:r>
               <w:rPr>
                 <w:rStyle w:val="Hyperlink"/>
@@ -1389,7 +1373,7 @@
                 <w:noProof/>
                 <w:webHidden/>
               </w:rPr>
-              <w:instrText xml:space="preserve"> PAGEREF _Toc36338676 \h </w:instrText>
+              <w:instrText xml:space="preserve"> PAGEREF _Toc36424257 \h </w:instrText>
             </w:r>
             <w:r>
               <w:rPr>
@@ -1409,7 +1393,7 @@
                 <w:noProof/>
                 <w:webHidden/>
               </w:rPr>
-              <w:t>14</w:t>
+              <w:t>16</w:t>
             </w:r>
             <w:r>
               <w:rPr>
@@ -1431,7 +1415,7 @@
               <w:noProof/>
             </w:rPr>
           </w:pPr>
-          <w:hyperlink w:anchor="_Toc36338677" w:history="1">
+          <w:hyperlink w:anchor="_Toc36424258" w:history="1">
             <w:r>
               <w:rPr>
                 <w:rStyle w:val="Hyperlink"/>
@@ -1459,7 +1443,7 @@
                 <w:noProof/>
                 <w:webHidden/>
               </w:rPr>
-              <w:instrText xml:space="preserve"> PAGEREF _Toc36338677 \h </w:instrText>
+              <w:instrText xml:space="preserve"> PAGEREF _Toc36424258 \h </w:instrText>
             </w:r>
             <w:r>
               <w:rPr>
@@ -1479,7 +1463,7 @@
                 <w:noProof/>
                 <w:webHidden/>
               </w:rPr>
-              <w:t>15</w:t>
+              <w:t>17</w:t>
             </w:r>
             <w:r>
               <w:rPr>
@@ -1789,33 +1773,6 @@
     </w:p>
     <w:p>
       <w:pPr>
-        <w:spacing w:after="0" w:line="240" w:lineRule="auto"/>
-        <w:rPr>
-          <w:rFonts w:ascii="Arial" w:eastAsia="Times New Roman" w:hAnsi="Arial" w:cs="Arial"/>
-          <w:color w:val="000000"/>
-        </w:rPr>
-      </w:pPr>
-    </w:p>
-    <w:p>
-      <w:pPr>
-        <w:spacing w:after="0" w:line="240" w:lineRule="auto"/>
-        <w:rPr>
-          <w:rFonts w:ascii="Arial" w:eastAsia="Times New Roman" w:hAnsi="Arial" w:cs="Arial"/>
-          <w:color w:val="000000"/>
-        </w:rPr>
-      </w:pPr>
-    </w:p>
-    <w:p>
-      <w:pPr>
-        <w:spacing w:after="0" w:line="240" w:lineRule="auto"/>
-        <w:rPr>
-          <w:rFonts w:ascii="Arial" w:eastAsia="Times New Roman" w:hAnsi="Arial" w:cs="Arial"/>
-          <w:color w:val="000000"/>
-        </w:rPr>
-      </w:pPr>
-    </w:p>
-    <w:p>
-      <w:pPr>
         <w:pStyle w:val="Heading1"/>
         <w:spacing w:line="360" w:lineRule="auto"/>
         <w:jc w:val="center"/>
@@ -1825,13 +1782,14 @@
           <w:lang w:val="ro-RO"/>
         </w:rPr>
       </w:pPr>
-      <w:bookmarkStart w:id="0" w:name="_Toc36338669"/>
+      <w:bookmarkStart w:id="0" w:name="_Toc36424250"/>
       <w:r>
         <w:rPr>
           <w:sz w:val="36"/>
           <w:szCs w:val="36"/>
           <w:lang w:val="ro-RO"/>
         </w:rPr>
+        <w:lastRenderedPageBreak/>
         <w:t xml:space="preserve">Capitolul </w:t>
       </w:r>
       <w:r>
@@ -1867,7 +1825,7 @@
         </w:rPr>
         <w:t xml:space="preserve"> </w:t>
       </w:r>
-      <w:bookmarkStart w:id="1" w:name="_Toc36338670"/>
+      <w:bookmarkStart w:id="1" w:name="_Toc36424251"/>
       <w:r>
         <w:rPr>
           <w:sz w:val="32"/>
@@ -2193,18 +2151,7 @@
           <w:szCs w:val="24"/>
           <w:lang w:val="ro-RO"/>
         </w:rPr>
-        <w:t xml:space="preserve"> din cauză că nu mai este folosit doar pentru a vorbi și a trimite mesaje este numit smart-phone, un fel de calculator personal portabil, </w:t>
-      </w:r>
-      <w:r>
-        <w:rPr>
-          <w:rFonts w:ascii="Times New Roman" w:eastAsia="Times New Roman" w:hAnsi="Times New Roman" w:cs="Times New Roman"/>
-          <w:color w:val="000000"/>
-          <w:sz w:val="24"/>
-          <w:szCs w:val="24"/>
-          <w:lang w:val="ro-RO"/>
-        </w:rPr>
-        <w:lastRenderedPageBreak/>
-        <w:t>cu dimensiuni, evident, mult mai mici.</w:t>
+        <w:t xml:space="preserve"> din cauză că nu mai este folosit doar pentru a vorbi și a trimite mesaje este numit smart-phone, un fel de calculator personal portabil, cu dimensiuni, evident, mult mai mici.</w:t>
       </w:r>
       <w:r>
         <w:rPr>
@@ -2247,6 +2194,7 @@
           <w:szCs w:val="24"/>
           <w:lang w:val="ro-RO"/>
         </w:rPr>
+        <w:lastRenderedPageBreak/>
         <w:tab/>
         <w:t xml:space="preserve">Printre cele mai importante domenii care contribuie la automatizarea proceselor și care îi vin în ajutor omului este ingineria software. Tehnologia informației(sau IT-ul) este industria cea mai vibrantă și caracteristică vremurilor actuale. Date fiind aceste lucruri, acest proiect își propune să aducă soluții să descopere și să aprofundeze o </w:t>
       </w:r>
@@ -2749,18 +2697,7 @@
           <w:szCs w:val="24"/>
           <w:lang w:val="ro-RO"/>
         </w:rPr>
-        <w:t xml:space="preserve"> prin care se </w:t>
-      </w:r>
-      <w:r>
-        <w:rPr>
-          <w:rFonts w:ascii="Times New Roman" w:eastAsia="Times New Roman" w:hAnsi="Times New Roman" w:cs="Times New Roman"/>
-          <w:color w:val="000000"/>
-          <w:sz w:val="24"/>
-          <w:szCs w:val="24"/>
-          <w:lang w:val="ro-RO"/>
-        </w:rPr>
-        <w:lastRenderedPageBreak/>
-        <w:t>raportează calitatea aerului. El redă cat de curat sau poluat este aerul și ce efecte nedorite asupra sănățății poate să aibă</w:t>
+        <w:t xml:space="preserve"> prin care se raportează calitatea aerului. El redă cat de curat sau poluat este aerul și ce efecte nedorite asupra sănățății poate să aibă</w:t>
       </w:r>
       <w:r>
         <w:rPr>
@@ -2801,7 +2738,17 @@
           <w:sz w:val="24"/>
           <w:szCs w:val="24"/>
         </w:rPr>
-        <w:t>Conform [5], indicii de calitate ai aerului au scopul de a traduce măsurătorile concentrațiilor a unui amestec complex de poluanți într-un singur element care indică calitatea aerului din mediul înconjurător, în mod relativ.</w:t>
+        <w:t xml:space="preserve">Conform [5], indicii de calitate ai aerului au scopul de a traduce măsurătorile concentrațiilor a unui amestec complex de poluanți într-un singur element care indică calitatea </w:t>
+      </w:r>
+      <w:r>
+        <w:rPr>
+          <w:rFonts w:ascii="Times New Roman" w:eastAsia="Times New Roman" w:hAnsi="Times New Roman" w:cs="Times New Roman"/>
+          <w:color w:val="000000"/>
+          <w:sz w:val="24"/>
+          <w:szCs w:val="24"/>
+        </w:rPr>
+        <w:lastRenderedPageBreak/>
+        <w:t>aerului din mediul înconjurător, în mod relativ.</w:t>
       </w:r>
       <w:r>
         <w:rPr>
@@ -3028,7 +2975,7 @@
         </w:rPr>
         <w:t xml:space="preserve"> </w:t>
       </w:r>
-      <w:bookmarkStart w:id="3" w:name="_Toc36338671"/>
+      <w:bookmarkStart w:id="3" w:name="_Toc36424252"/>
       <w:r>
         <w:rPr>
           <w:sz w:val="32"/>
@@ -3236,7 +3183,76 @@
           <w:szCs w:val="24"/>
           <w:lang w:val="ro-RO"/>
         </w:rPr>
-        <w:t xml:space="preserve">tient la orice oră de calitatea aerului chiar din proximitatea lui, datele acestea fiind mult mai exacte ca unele obtinute la nivel de localitate sau </w:t>
+        <w:t xml:space="preserve">tient la orice oră de calitatea aerului chiar din proximitatea lui, datele acestea fiind mult mai exacte ca unele obtinute la nivel de localitate sau național. Aceste date din proximitate pot să varieze mult mai mult, în functie de circumstante( geam deschis sau închis în încăpere, oră de vârf în oraș, </w:t>
+      </w:r>
+      <w:r>
+        <w:rPr>
+          <w:rFonts w:ascii="Times New Roman" w:eastAsia="Times New Roman" w:hAnsi="Times New Roman" w:cs="Times New Roman"/>
+          <w:color w:val="000000"/>
+          <w:sz w:val="24"/>
+          <w:szCs w:val="24"/>
+          <w:lang w:val="ro-RO"/>
+        </w:rPr>
+        <w:t>incendii, industrie poluantă în apropiere), de aceea este de folos a avea un dispozitiv portabil conectat la aplicația mobilă</w:t>
+      </w:r>
+      <w:r>
+        <w:rPr>
+          <w:rFonts w:ascii="Times New Roman" w:eastAsia="Times New Roman" w:hAnsi="Times New Roman" w:cs="Times New Roman"/>
+          <w:color w:val="000000"/>
+          <w:sz w:val="24"/>
+          <w:szCs w:val="24"/>
+          <w:lang w:val="ro-RO"/>
+        </w:rPr>
+        <w:t xml:space="preserve"> prin care utilizatorul are acces la date sau este notificat.</w:t>
+      </w:r>
+      <w:r>
+        <w:rPr>
+          <w:rFonts w:ascii="Times New Roman" w:eastAsia="Times New Roman" w:hAnsi="Times New Roman" w:cs="Times New Roman"/>
+          <w:color w:val="000000"/>
+          <w:sz w:val="24"/>
+          <w:szCs w:val="24"/>
+          <w:lang w:val="ro-RO"/>
+        </w:rPr>
+        <w:t xml:space="preserve"> </w:t>
+      </w:r>
+      <w:r>
+        <w:rPr>
+          <w:rFonts w:ascii="Times New Roman" w:eastAsia="Times New Roman" w:hAnsi="Times New Roman" w:cs="Times New Roman"/>
+          <w:color w:val="000000"/>
+          <w:sz w:val="24"/>
+          <w:szCs w:val="24"/>
+          <w:lang w:val="ro-RO"/>
+        </w:rPr>
+        <w:t xml:space="preserve">În </w:t>
+      </w:r>
+      <w:r>
+        <w:rPr>
+          <w:rFonts w:ascii="Times New Roman" w:eastAsia="Times New Roman" w:hAnsi="Times New Roman" w:cs="Times New Roman"/>
+          <w:color w:val="000000"/>
+          <w:sz w:val="24"/>
+          <w:szCs w:val="24"/>
+        </w:rPr>
+        <w:t>[3] se arat</w:t>
+      </w:r>
+      <w:r>
+        <w:rPr>
+          <w:rFonts w:ascii="Times New Roman" w:eastAsia="Times New Roman" w:hAnsi="Times New Roman" w:cs="Times New Roman"/>
+          <w:color w:val="000000"/>
+          <w:sz w:val="24"/>
+          <w:szCs w:val="24"/>
+          <w:lang w:val="ro-RO"/>
+        </w:rPr>
+        <w:t>ă că g</w:t>
+      </w:r>
+      <w:r>
+        <w:rPr>
+          <w:rFonts w:ascii="Times New Roman" w:eastAsia="Times New Roman" w:hAnsi="Times New Roman" w:cs="Times New Roman"/>
+          <w:color w:val="000000"/>
+          <w:sz w:val="24"/>
+          <w:szCs w:val="24"/>
+          <w:lang w:val="ro-RO"/>
+        </w:rPr>
+        <w:t xml:space="preserve">rija crescută pentru </w:t>
       </w:r>
       <w:r>
         <w:rPr>
@@ -3247,76 +3263,7 @@
           <w:lang w:val="ro-RO"/>
         </w:rPr>
         <w:lastRenderedPageBreak/>
-        <w:t xml:space="preserve">național. Aceste date din proximitate pot să varieze mult mai mult, în functie de circumstante( geam deschis sau închis în încăpere, oră de vârf în oraș, </w:t>
-      </w:r>
-      <w:r>
-        <w:rPr>
-          <w:rFonts w:ascii="Times New Roman" w:eastAsia="Times New Roman" w:hAnsi="Times New Roman" w:cs="Times New Roman"/>
-          <w:color w:val="000000"/>
-          <w:sz w:val="24"/>
-          <w:szCs w:val="24"/>
-          <w:lang w:val="ro-RO"/>
-        </w:rPr>
-        <w:t>incendii, industrie poluantă în apropiere), de aceea este de folos a avea un dispozitiv portabil conectat la aplicația mobilă</w:t>
-      </w:r>
-      <w:r>
-        <w:rPr>
-          <w:rFonts w:ascii="Times New Roman" w:eastAsia="Times New Roman" w:hAnsi="Times New Roman" w:cs="Times New Roman"/>
-          <w:color w:val="000000"/>
-          <w:sz w:val="24"/>
-          <w:szCs w:val="24"/>
-          <w:lang w:val="ro-RO"/>
-        </w:rPr>
-        <w:t xml:space="preserve"> prin care utilizatorul are acces la date sau este notificat.</w:t>
-      </w:r>
-      <w:r>
-        <w:rPr>
-          <w:rFonts w:ascii="Times New Roman" w:eastAsia="Times New Roman" w:hAnsi="Times New Roman" w:cs="Times New Roman"/>
-          <w:color w:val="000000"/>
-          <w:sz w:val="24"/>
-          <w:szCs w:val="24"/>
-          <w:lang w:val="ro-RO"/>
-        </w:rPr>
-        <w:t xml:space="preserve"> </w:t>
-      </w:r>
-      <w:r>
-        <w:rPr>
-          <w:rFonts w:ascii="Times New Roman" w:eastAsia="Times New Roman" w:hAnsi="Times New Roman" w:cs="Times New Roman"/>
-          <w:color w:val="000000"/>
-          <w:sz w:val="24"/>
-          <w:szCs w:val="24"/>
-          <w:lang w:val="ro-RO"/>
-        </w:rPr>
-        <w:t xml:space="preserve">În </w:t>
-      </w:r>
-      <w:r>
-        <w:rPr>
-          <w:rFonts w:ascii="Times New Roman" w:eastAsia="Times New Roman" w:hAnsi="Times New Roman" w:cs="Times New Roman"/>
-          <w:color w:val="000000"/>
-          <w:sz w:val="24"/>
-          <w:szCs w:val="24"/>
-        </w:rPr>
-        <w:t>[3] se arat</w:t>
-      </w:r>
-      <w:r>
-        <w:rPr>
-          <w:rFonts w:ascii="Times New Roman" w:eastAsia="Times New Roman" w:hAnsi="Times New Roman" w:cs="Times New Roman"/>
-          <w:color w:val="000000"/>
-          <w:sz w:val="24"/>
-          <w:szCs w:val="24"/>
-          <w:lang w:val="ro-RO"/>
-        </w:rPr>
-        <w:t>ă că g</w:t>
-      </w:r>
-      <w:r>
-        <w:rPr>
-          <w:rFonts w:ascii="Times New Roman" w:eastAsia="Times New Roman" w:hAnsi="Times New Roman" w:cs="Times New Roman"/>
-          <w:color w:val="000000"/>
-          <w:sz w:val="24"/>
-          <w:szCs w:val="24"/>
-          <w:lang w:val="ro-RO"/>
-        </w:rPr>
-        <w:t xml:space="preserve">rija crescută pentru calitatea aerului de interior a accelerat dezvoltarea </w:t>
+        <w:t xml:space="preserve">calitatea aerului de interior a accelerat dezvoltarea </w:t>
       </w:r>
       <w:r>
         <w:rPr>
@@ -3592,7 +3539,7 @@
           <w:sz w:val="24"/>
           <w:szCs w:val="24"/>
         </w:rPr>
-        <w:t xml:space="preserve">[11] Smartphone-urile din ziua de azi sunt echipate cu </w:t>
+        <w:t xml:space="preserve">[11] Smartphone-urile din ziua de azi sunt echipate cu capabilități din ce în ce mai avansate și complexe precum: navigație, camere foto de rezoluție și claritate mare, redare audio video, internet GSM și Wi-Fi de mare viteză, cititoare de amprente, recunoaștere facială și multe altele. Primele smartphone-uri au apărut pe piață încă din 1993 și erau destinate în mare parte pentru corporații în scopuri de muncă sau afaceri. Apoi a urmat </w:t>
       </w:r>
       <w:r>
         <w:rPr>
@@ -3602,7 +3549,7 @@
           <w:szCs w:val="24"/>
         </w:rPr>
         <w:lastRenderedPageBreak/>
-        <w:t>capabilități din ce în ce mai avansate și complexe precum: navigație, camere foto de rezoluție și claritate mare, redare audio video, internet GSM și Wi-Fi de mare viteză, cititoare de amprente, recunoaștere facială și multe altele. Primele smartphone-uri au apărut pe piață încă din 1993 și erau destinate în mare parte pentru corporații în scopuri de muncă sau afaceri. Apoi a urmat perioada iPhone, care în 2007 a introdus pentru prima dată pe piață un smartphone pentru publicul larg</w:t>
+        <w:t>perioada iPhone, care în 2007 a introdus pentru prima dată pe piață un smartphone pentru publicul larg</w:t>
       </w:r>
       <w:r>
         <w:rPr>
@@ -4019,6 +3966,38 @@
     </w:p>
     <w:p>
       <w:pPr>
+        <w:tabs>
+          <w:tab w:val="left" w:pos="1758"/>
+        </w:tabs>
+        <w:spacing w:after="120" w:line="360" w:lineRule="auto"/>
+        <w:jc w:val="both"/>
+        <w:rPr>
+          <w:rFonts w:ascii="Times New Roman" w:eastAsia="Times New Roman" w:hAnsi="Times New Roman" w:cs="Times New Roman"/>
+          <w:color w:val="000000"/>
+          <w:sz w:val="24"/>
+          <w:szCs w:val="24"/>
+          <w:lang w:val="ro-RO"/>
+        </w:rPr>
+      </w:pPr>
+    </w:p>
+    <w:p>
+      <w:pPr>
+        <w:tabs>
+          <w:tab w:val="left" w:pos="1758"/>
+        </w:tabs>
+        <w:spacing w:after="120" w:line="360" w:lineRule="auto"/>
+        <w:jc w:val="both"/>
+        <w:rPr>
+          <w:rFonts w:ascii="Times New Roman" w:eastAsia="Times New Roman" w:hAnsi="Times New Roman" w:cs="Times New Roman"/>
+          <w:color w:val="000000"/>
+          <w:sz w:val="24"/>
+          <w:szCs w:val="24"/>
+          <w:lang w:val="ro-RO"/>
+        </w:rPr>
+      </w:pPr>
+    </w:p>
+    <w:p>
+      <w:pPr>
         <w:pStyle w:val="Heading2"/>
         <w:numPr>
           <w:ilvl w:val="1"/>
@@ -4041,7 +4020,7 @@
         <w:lastRenderedPageBreak/>
         <w:t xml:space="preserve"> </w:t>
       </w:r>
-      <w:bookmarkStart w:id="4" w:name="_Toc36338672"/>
+      <w:bookmarkStart w:id="4" w:name="_Toc36424253"/>
       <w:r>
         <w:rPr>
           <w:sz w:val="32"/>
@@ -4655,7 +4634,7 @@
           <w:lang w:val="ro-RO"/>
         </w:rPr>
       </w:pPr>
-      <w:bookmarkStart w:id="5" w:name="_Toc36338673"/>
+      <w:bookmarkStart w:id="5" w:name="_Toc36424254"/>
       <w:r>
         <w:rPr>
           <w:sz w:val="36"/>
@@ -4808,7 +4787,7 @@
           <w:lang w:val="ro-RO"/>
         </w:rPr>
       </w:pPr>
-      <w:bookmarkStart w:id="6" w:name="_Toc36338674"/>
+      <w:bookmarkStart w:id="6" w:name="_Toc36424255"/>
       <w:r>
         <w:rPr>
           <w:rFonts w:eastAsia="Times New Roman"/>
@@ -5473,6 +5452,25 @@
           <w:szCs w:val="24"/>
         </w:rPr>
         <w:tab/>
+      </w:r>
+      <w:r>
+        <w:rPr>
+          <w:rFonts w:ascii="Times New Roman" w:eastAsia="Times New Roman" w:hAnsi="Times New Roman" w:cs="Times New Roman"/>
+          <w:noProof/>
+          <w:color w:val="000000"/>
+          <w:sz w:val="24"/>
+          <w:szCs w:val="24"/>
+        </w:rPr>
+        <w:t xml:space="preserve">După cum se prezintă în [14], </w:t>
+      </w:r>
+      <w:r>
+        <w:rPr>
+          <w:rFonts w:ascii="Times New Roman" w:eastAsia="Times New Roman" w:hAnsi="Times New Roman" w:cs="Times New Roman"/>
+          <w:noProof/>
+          <w:color w:val="000000"/>
+          <w:sz w:val="24"/>
+          <w:szCs w:val="24"/>
+        </w:rPr>
         <w:t>IQAir este o companie elve</w:t>
       </w:r>
       <w:r>
@@ -5517,7 +5515,7 @@
           <w:szCs w:val="24"/>
           <w:lang w:val="ro-RO"/>
         </w:rPr>
-        <w:t xml:space="preserve"> ajutandu-i să respire ce mai curat aer posibil. Unul din mijloacele cu care realizează acest lucru este aplicația AirVisual App prezentată în imaginile de mai sus. Această aplicație are peste 1 milion de instalări pe Google Play și accesează date de la agenții guvernamentale și imagini din </w:t>
+        <w:t xml:space="preserve"> ajutandu-i să respire ce mai curat aer posibil. Unul din mijloacele cu care realizează acest lucru este aplicația AirVisual App prezentată în imaginile de mai sus. Această aplicație are peste 1 milion de instalări pe Google Play și </w:t>
       </w:r>
       <w:r>
         <w:rPr>
@@ -5529,7 +5527,7 @@
           <w:lang w:val="ro-RO"/>
         </w:rPr>
         <w:lastRenderedPageBreak/>
-        <w:t xml:space="preserve">satelit pentru a oferii </w:t>
+        <w:t xml:space="preserve">accesează date de la agenții guvernamentale și imagini din satelit pentru a oferii </w:t>
       </w:r>
       <w:r>
         <w:rPr>
@@ -5586,7 +5584,18 @@
           <w:szCs w:val="24"/>
           <w:lang w:val="ro-RO"/>
         </w:rPr>
-        <w:t>, pentru că acest aer poate să fie de două până la cinci ori mai poluat decât cel de afară. Datele de pe acest mic monitor sunt afișate și pe ecranul lui, dar comunică datele și pe aplicația mobilă, pentru control de la distanță</w:t>
+        <w:t>, pentru</w:t>
+      </w:r>
+      <w:r>
+        <w:rPr>
+          <w:rFonts w:ascii="Times New Roman" w:eastAsia="Times New Roman" w:hAnsi="Times New Roman" w:cs="Times New Roman"/>
+          <w:noProof/>
+          <w:color w:val="000000"/>
+          <w:sz w:val="24"/>
+          <w:szCs w:val="24"/>
+          <w:lang w:val="ro-RO"/>
+        </w:rPr>
+        <w:t xml:space="preserve"> că acest aer poate să fie de două până la cinci ori mai poluat decât cel de afară. Datele de pe acest mic monitor sunt afișate și pe ecranul lui, dar comunică datele și pe aplicația mobilă, pentru control de la distanță</w:t>
       </w:r>
       <w:r>
         <w:rPr>
@@ -5665,7 +5674,7 @@
           <w:rFonts w:eastAsia="Times New Roman"/>
         </w:rPr>
       </w:pPr>
-      <w:bookmarkStart w:id="7" w:name="_Toc36338675"/>
+      <w:bookmarkStart w:id="7" w:name="_Toc36424256"/>
       <w:r>
         <w:rPr>
           <w:rFonts w:eastAsia="Times New Roman"/>
@@ -6215,6 +6224,188 @@
         <w:lastRenderedPageBreak/>
         <w:t>că unele organizații oficiale care se ocupa de AQI definesc valori limită pentru fiecare poluant și metode specifice de măsurare, în acest proiect se folosesc senzori ieftini care nu au calitatea celor folosiți de sursele oficiale.</w:t>
       </w:r>
+      <w:r>
+        <w:rPr>
+          <w:rFonts w:ascii="Times New Roman" w:hAnsi="Times New Roman" w:cs="Times New Roman"/>
+          <w:sz w:val="24"/>
+          <w:szCs w:val="24"/>
+          <w:lang w:val="ro-RO"/>
+        </w:rPr>
+        <w:t xml:space="preserve"> Practic pentru fiecare senzor(nod) aplicația</w:t>
+      </w:r>
+      <w:r>
+        <w:rPr>
+          <w:rFonts w:ascii="Times New Roman" w:hAnsi="Times New Roman" w:cs="Times New Roman"/>
+          <w:sz w:val="24"/>
+          <w:szCs w:val="24"/>
+        </w:rPr>
+        <w:t>[15] returneaz</w:t>
+      </w:r>
+      <w:r>
+        <w:rPr>
+          <w:rFonts w:ascii="Times New Roman" w:hAnsi="Times New Roman" w:cs="Times New Roman"/>
+          <w:sz w:val="24"/>
+          <w:szCs w:val="24"/>
+          <w:lang w:val="ro-RO"/>
+        </w:rPr>
+        <w:t>ă un număr care reprezintă nivelul de poluare din aer. Nu este nevoie de cunoștiițe apriori pentru a interpreta aceste valori. Dacă indicele are o valoare mai mare înseamnă că nivelul poluării este mai mare. Se iau câțiva poluanți și se compară cu limitele puse de lege. AQI la uSense se obține prin compararea concentrațiilor medii ale poluanților</w:t>
+      </w:r>
+      <w:r>
+        <w:rPr>
+          <w:rFonts w:ascii="Times New Roman" w:hAnsi="Times New Roman" w:cs="Times New Roman"/>
+          <w:sz w:val="24"/>
+          <w:szCs w:val="24"/>
+          <w:lang w:val="ro-RO"/>
+        </w:rPr>
+        <w:t>. Pentru nivelul de concentrație al unui gaz nu poate fi comparat numeric( de exemplu 100 µg/</w:t>
+      </w:r>
+      <w:r>
+        <w:rPr>
+          <w:rFonts w:ascii="Times New Roman" w:hAnsi="Times New Roman" w:cs="Times New Roman"/>
+          <w:sz w:val="24"/>
+          <w:szCs w:val="24"/>
+          <w:lang w:val="ro-RO"/>
+        </w:rPr>
+        <w:t>m</w:t>
+      </w:r>
+      <w:r>
+        <w:rPr>
+          <w:rFonts w:ascii="Times New Roman" w:hAnsi="Times New Roman" w:cs="Times New Roman"/>
+          <w:sz w:val="24"/>
+          <w:szCs w:val="24"/>
+          <w:vertAlign w:val="superscript"/>
+          <w:lang w:val="ro-RO"/>
+        </w:rPr>
+        <w:t>3</w:t>
+      </w:r>
+      <w:r>
+        <w:rPr>
+          <w:rFonts w:ascii="Times New Roman" w:hAnsi="Times New Roman" w:cs="Times New Roman"/>
+          <w:sz w:val="24"/>
+          <w:szCs w:val="24"/>
+          <w:vertAlign w:val="superscript"/>
+          <w:lang w:val="ro-RO"/>
+        </w:rPr>
+        <w:t xml:space="preserve"> </w:t>
+      </w:r>
+      <w:r>
+        <w:rPr>
+          <w:rFonts w:ascii="Times New Roman" w:hAnsi="Times New Roman" w:cs="Times New Roman"/>
+          <w:sz w:val="24"/>
+          <w:szCs w:val="24"/>
+          <w:lang w:val="ro-RO"/>
+        </w:rPr>
+        <w:t>la SO</w:t>
+      </w:r>
+      <w:r>
+        <w:rPr>
+          <w:rFonts w:ascii="Times New Roman" w:hAnsi="Times New Roman" w:cs="Times New Roman"/>
+          <w:sz w:val="24"/>
+          <w:szCs w:val="24"/>
+          <w:vertAlign w:val="subscript"/>
+          <w:lang w:val="ro-RO"/>
+        </w:rPr>
+        <w:t>2</w:t>
+      </w:r>
+      <w:r>
+        <w:rPr>
+          <w:rFonts w:ascii="Times New Roman" w:hAnsi="Times New Roman" w:cs="Times New Roman"/>
+          <w:sz w:val="24"/>
+          <w:szCs w:val="24"/>
+          <w:lang w:val="ro-RO"/>
+        </w:rPr>
+        <w:t xml:space="preserve"> nu </w:t>
+      </w:r>
+      <w:r>
+        <w:rPr>
+          <w:rFonts w:ascii="Times New Roman" w:hAnsi="Times New Roman" w:cs="Times New Roman"/>
+          <w:sz w:val="24"/>
+          <w:szCs w:val="24"/>
+          <w:lang w:val="ro-RO"/>
+        </w:rPr>
+        <w:t>dă același AQI precum 100 µg/</w:t>
+      </w:r>
+      <w:r>
+        <w:rPr>
+          <w:rFonts w:ascii="Times New Roman" w:hAnsi="Times New Roman" w:cs="Times New Roman"/>
+          <w:sz w:val="24"/>
+          <w:szCs w:val="24"/>
+          <w:lang w:val="ro-RO"/>
+        </w:rPr>
+        <w:t>m</w:t>
+      </w:r>
+      <w:r>
+        <w:rPr>
+          <w:rFonts w:ascii="Times New Roman" w:hAnsi="Times New Roman" w:cs="Times New Roman"/>
+          <w:sz w:val="24"/>
+          <w:szCs w:val="24"/>
+          <w:vertAlign w:val="superscript"/>
+          <w:lang w:val="ro-RO"/>
+        </w:rPr>
+        <w:t>3</w:t>
+      </w:r>
+      <w:r>
+        <w:rPr>
+          <w:rFonts w:ascii="Times New Roman" w:hAnsi="Times New Roman" w:cs="Times New Roman"/>
+          <w:sz w:val="24"/>
+          <w:szCs w:val="24"/>
+          <w:lang w:val="ro-RO"/>
+        </w:rPr>
+        <w:t xml:space="preserve"> de NO</w:t>
+      </w:r>
+      <w:r>
+        <w:rPr>
+          <w:rFonts w:ascii="Times New Roman" w:hAnsi="Times New Roman" w:cs="Times New Roman"/>
+          <w:sz w:val="24"/>
+          <w:szCs w:val="24"/>
+          <w:vertAlign w:val="subscript"/>
+          <w:lang w:val="ro-RO"/>
+        </w:rPr>
+        <w:t>2</w:t>
+      </w:r>
+      <w:r>
+        <w:rPr>
+          <w:rFonts w:ascii="Times New Roman" w:hAnsi="Times New Roman" w:cs="Times New Roman"/>
+          <w:sz w:val="24"/>
+          <w:szCs w:val="24"/>
+          <w:lang w:val="ro-RO"/>
+        </w:rPr>
+        <w:t xml:space="preserve"> ) se compară raportul dintre media unui poluant </w:t>
+      </w:r>
+      <w:r>
+        <w:rPr>
+          <w:rFonts w:ascii="Times New Roman" w:hAnsi="Times New Roman" w:cs="Times New Roman"/>
+          <w:sz w:val="24"/>
+          <w:szCs w:val="24"/>
+          <w:lang w:val="ro-RO"/>
+        </w:rPr>
+        <w:t xml:space="preserve">și concentrația limită poluantului. Mai apoi autorii lui </w:t>
+      </w:r>
+      <w:r>
+        <w:rPr>
+          <w:rFonts w:ascii="Times New Roman" w:hAnsi="Times New Roman" w:cs="Times New Roman"/>
+          <w:sz w:val="24"/>
+          <w:szCs w:val="24"/>
+        </w:rPr>
+        <w:t xml:space="preserve">[15] au creat un sistem </w:t>
+      </w:r>
+      <w:r>
+        <w:rPr>
+          <w:rFonts w:ascii="Times New Roman" w:hAnsi="Times New Roman" w:cs="Times New Roman"/>
+          <w:sz w:val="24"/>
+          <w:szCs w:val="24"/>
+        </w:rPr>
+        <w:t xml:space="preserve">pe nivele </w:t>
+      </w:r>
+      <w:r>
+        <w:rPr>
+          <w:rFonts w:ascii="Times New Roman" w:hAnsi="Times New Roman" w:cs="Times New Roman"/>
+          <w:sz w:val="24"/>
+          <w:szCs w:val="24"/>
+          <w:lang w:val="ro-RO"/>
+        </w:rPr>
+        <w:t>și clase.  Clasele sunt : bun, echitabil, moderat, nesănătos și insalubru.</w:t>
+      </w:r>
     </w:p>
     <w:p>
       <w:pPr>
@@ -6225,6 +6416,135 @@
           <w:b/>
           <w:sz w:val="24"/>
           <w:szCs w:val="24"/>
+        </w:rPr>
+      </w:pPr>
+      <w:r>
+        <w:rPr>
+          <w:rFonts w:ascii="Times New Roman" w:hAnsi="Times New Roman" w:cs="Times New Roman"/>
+          <w:sz w:val="24"/>
+          <w:szCs w:val="24"/>
+          <w:lang w:val="ro-RO"/>
+        </w:rPr>
+        <w:tab/>
+        <w:t xml:space="preserve">În alt proiect, </w:t>
+      </w:r>
+      <w:r>
+        <w:rPr>
+          <w:rFonts w:ascii="Times New Roman" w:hAnsi="Times New Roman" w:cs="Times New Roman"/>
+          <w:sz w:val="24"/>
+          <w:szCs w:val="24"/>
+        </w:rPr>
+        <w:t xml:space="preserve">[3], </w:t>
+      </w:r>
+      <w:r>
+        <w:rPr>
+          <w:rFonts w:ascii="Times New Roman" w:hAnsi="Times New Roman" w:cs="Times New Roman"/>
+          <w:sz w:val="24"/>
+          <w:szCs w:val="24"/>
+        </w:rPr>
+        <w:t>rezultatele experimentale au ar</w:t>
+      </w:r>
+      <w:r>
+        <w:rPr>
+          <w:rFonts w:ascii="Times New Roman" w:hAnsi="Times New Roman" w:cs="Times New Roman"/>
+          <w:sz w:val="24"/>
+          <w:szCs w:val="24"/>
+          <w:lang w:val="ro-RO"/>
+        </w:rPr>
+        <w:t xml:space="preserve">ătat că CAQI(comprehensive air quality index folosit de unele țări) ambiental nu se potrivește pentru reprezentarea în timp real a calității aerului în spații închise, deci s-a creeat un nou indice. Unii poluanți care afectează aerul în interior diferă de cei care poluează în exterior. Aceștia pot </w:t>
+      </w:r>
+      <w:r>
+        <w:rPr>
+          <w:rFonts w:ascii="Times New Roman" w:hAnsi="Times New Roman" w:cs="Times New Roman"/>
+          <w:sz w:val="24"/>
+          <w:szCs w:val="24"/>
+          <w:lang w:val="ro-RO"/>
+        </w:rPr>
+        <w:t>varia în funcție</w:t>
+      </w:r>
+      <w:r>
+        <w:rPr>
+          <w:rFonts w:ascii="Times New Roman" w:hAnsi="Times New Roman" w:cs="Times New Roman"/>
+          <w:sz w:val="24"/>
+          <w:szCs w:val="24"/>
+          <w:lang w:val="ro-RO"/>
+        </w:rPr>
+        <w:t xml:space="preserve"> de </w:t>
+      </w:r>
+      <w:r>
+        <w:rPr>
+          <w:rFonts w:ascii="Times New Roman" w:hAnsi="Times New Roman" w:cs="Times New Roman"/>
+          <w:sz w:val="24"/>
+          <w:szCs w:val="24"/>
+          <w:lang w:val="ro-RO"/>
+        </w:rPr>
+        <w:t>lucruri precum gătitul, scurgeri de gaze, parfumatul, curățatul, ventilatul, aerisitul. Astfel indicele</w:t>
+      </w:r>
+      <w:r>
+        <w:rPr>
+          <w:rFonts w:ascii="Times New Roman" w:hAnsi="Times New Roman" w:cs="Times New Roman"/>
+          <w:sz w:val="24"/>
+          <w:szCs w:val="24"/>
+          <w:lang w:val="ro-RO"/>
+        </w:rPr>
+        <w:t xml:space="preserve"> </w:t>
+      </w:r>
+      <w:r>
+        <w:rPr>
+          <w:rFonts w:ascii="Times New Roman" w:hAnsi="Times New Roman" w:cs="Times New Roman"/>
+          <w:sz w:val="24"/>
+          <w:szCs w:val="24"/>
+          <w:lang w:val="ro-RO"/>
+        </w:rPr>
+        <w:t xml:space="preserve">este susceptibil la variații mult mai mari și pe perioade de timp mult mai mici. </w:t>
+      </w:r>
+      <w:r>
+        <w:rPr>
+          <w:rFonts w:ascii="Times New Roman" w:hAnsi="Times New Roman" w:cs="Times New Roman"/>
+          <w:sz w:val="24"/>
+          <w:szCs w:val="24"/>
+          <w:lang w:val="ro-RO"/>
+        </w:rPr>
+        <w:t xml:space="preserve">CAQI e calculat pentru valori ale poluanților adunate timp de 1 oră sau 24 de ore, iar indicele acesta este posibil să nu prezinte calitatea aerului actuală. Astfel, realizatorii proiectului [3] au definit un indicatori prescurtat CIAQI ( Comprehensive Indoor Air-Quality Indicator ) care e configurabil în funcție de mediul interior : casă, fabrică, teren de sport etc. Pentru acesta se iau în considerare </w:t>
+      </w:r>
+      <w:r>
+        <w:rPr>
+          <w:rFonts w:ascii="Times New Roman" w:hAnsi="Times New Roman" w:cs="Times New Roman"/>
+          <w:sz w:val="24"/>
+          <w:szCs w:val="24"/>
+          <w:lang w:val="ro-RO"/>
+        </w:rPr>
+        <w:t>poluanții VOC( Volatile organic compound ), adică compuși organici volatili, CO și PM</w:t>
+      </w:r>
+      <w:r>
+        <w:rPr>
+          <w:rFonts w:ascii="Times New Roman" w:hAnsi="Times New Roman" w:cs="Times New Roman"/>
+          <w:sz w:val="24"/>
+          <w:szCs w:val="24"/>
+          <w:vertAlign w:val="subscript"/>
+          <w:lang w:val="ro-RO"/>
+        </w:rPr>
+        <w:t>10</w:t>
+      </w:r>
+      <w:r>
+        <w:rPr>
+          <w:rFonts w:ascii="Times New Roman" w:hAnsi="Times New Roman" w:cs="Times New Roman"/>
+          <w:sz w:val="24"/>
+          <w:szCs w:val="24"/>
+          <w:lang w:val="ro-RO"/>
+        </w:rPr>
+        <w:t>. Pentru fiecare poluant se calculează o medie prin EMA(exponential moving average) la un interval de timp. Prin aceste valori este obținut IAQI și în final CIAQI, în funcție de câți poluanți au o valoare o valoare mare ( calificativ nesănătos)</w:t>
+      </w:r>
+    </w:p>
+    <w:p>
+      <w:pPr>
+        <w:spacing w:line="360" w:lineRule="auto"/>
+        <w:jc w:val="both"/>
+        <w:rPr>
+          <w:rFonts w:ascii="Times New Roman" w:hAnsi="Times New Roman" w:cs="Times New Roman"/>
+          <w:b/>
+          <w:sz w:val="24"/>
+          <w:szCs w:val="24"/>
           <w:lang w:val="ro-RO"/>
         </w:rPr>
       </w:pPr>
@@ -6239,6 +6559,16 @@
         <w:tab/>
         <w:t>Echipamente folosite</w:t>
       </w:r>
+      <w:r>
+        <w:rPr>
+          <w:rFonts w:ascii="Times New Roman" w:hAnsi="Times New Roman" w:cs="Times New Roman"/>
+          <w:b/>
+          <w:sz w:val="24"/>
+          <w:szCs w:val="24"/>
+          <w:lang w:val="ro-RO"/>
+        </w:rPr>
+        <w:t xml:space="preserve"> și tehnologii folosite în prezent</w:t>
+      </w:r>
     </w:p>
     <w:p>
       <w:pPr>
@@ -6246,12 +6576,289 @@
         <w:jc w:val="both"/>
         <w:rPr>
           <w:rFonts w:ascii="Times New Roman" w:hAnsi="Times New Roman" w:cs="Times New Roman"/>
+          <w:sz w:val="24"/>
+          <w:szCs w:val="24"/>
+          <w:lang w:val="ro-RO"/>
+        </w:rPr>
+      </w:pPr>
+      <w:r>
+        <w:rPr>
+          <w:rFonts w:ascii="Times New Roman" w:hAnsi="Times New Roman" w:cs="Times New Roman"/>
           <w:b/>
           <w:sz w:val="24"/>
           <w:szCs w:val="24"/>
           <w:lang w:val="ro-RO"/>
         </w:rPr>
-      </w:pPr>
+        <w:tab/>
+      </w:r>
+      <w:r>
+        <w:rPr>
+          <w:rFonts w:ascii="Times New Roman" w:hAnsi="Times New Roman" w:cs="Times New Roman"/>
+          <w:sz w:val="24"/>
+          <w:szCs w:val="24"/>
+          <w:lang w:val="ro-RO"/>
+        </w:rPr>
+        <w:t xml:space="preserve">Pentru proiecte de cercetare, de dimensini mici și cu costuri scăzute precum cele din </w:t>
+      </w:r>
+      <w:r>
+        <w:rPr>
+          <w:rFonts w:ascii="Times New Roman" w:hAnsi="Times New Roman" w:cs="Times New Roman"/>
+          <w:sz w:val="24"/>
+          <w:szCs w:val="24"/>
+        </w:rPr>
+        <w:t xml:space="preserve">[3] </w:t>
+      </w:r>
+      <w:r>
+        <w:rPr>
+          <w:rFonts w:ascii="Times New Roman" w:hAnsi="Times New Roman" w:cs="Times New Roman"/>
+          <w:sz w:val="24"/>
+          <w:szCs w:val="24"/>
+          <w:lang w:val="ro-RO"/>
+        </w:rPr>
+        <w:t xml:space="preserve">și </w:t>
+      </w:r>
+      <w:r>
+        <w:rPr>
+          <w:rFonts w:ascii="Times New Roman" w:hAnsi="Times New Roman" w:cs="Times New Roman"/>
+          <w:sz w:val="24"/>
+          <w:szCs w:val="24"/>
+        </w:rPr>
+        <w:t xml:space="preserve">[15] </w:t>
+      </w:r>
+      <w:r>
+        <w:rPr>
+          <w:rFonts w:ascii="Times New Roman" w:hAnsi="Times New Roman" w:cs="Times New Roman"/>
+          <w:sz w:val="24"/>
+          <w:szCs w:val="24"/>
+          <w:lang w:val="ro-RO"/>
+        </w:rPr>
+        <w:t>s-au folosit echipamente ieftine, dar a căror informații sunt acceptabile</w:t>
+      </w:r>
+      <w:r>
+        <w:rPr>
+          <w:rFonts w:ascii="Times New Roman" w:hAnsi="Times New Roman" w:cs="Times New Roman"/>
+          <w:sz w:val="24"/>
+          <w:szCs w:val="24"/>
+          <w:lang w:val="ro-RO"/>
+        </w:rPr>
+        <w:t xml:space="preserve"> comparativ cu stațiile folosite de agențiile de mediu. Pe partea de senzori la </w:t>
+      </w:r>
+      <w:r>
+        <w:rPr>
+          <w:rFonts w:ascii="Times New Roman" w:hAnsi="Times New Roman" w:cs="Times New Roman"/>
+          <w:sz w:val="24"/>
+          <w:szCs w:val="24"/>
+        </w:rPr>
+        <w:t xml:space="preserve">[15] s-au folosit </w:t>
+      </w:r>
+      <w:r>
+        <w:rPr>
+          <w:rFonts w:ascii="Times New Roman" w:hAnsi="Times New Roman" w:cs="Times New Roman"/>
+          <w:sz w:val="24"/>
+          <w:szCs w:val="24"/>
+        </w:rPr>
+        <w:t xml:space="preserve">un modul </w:t>
+      </w:r>
+      <w:r>
+        <w:rPr>
+          <w:rFonts w:ascii="Times New Roman" w:hAnsi="Times New Roman" w:cs="Times New Roman"/>
+          <w:sz w:val="24"/>
+          <w:szCs w:val="24"/>
+        </w:rPr>
+        <w:t xml:space="preserve"> de la platforma destinat</w:t>
+      </w:r>
+      <w:r>
+        <w:rPr>
+          <w:rFonts w:ascii="Times New Roman" w:hAnsi="Times New Roman" w:cs="Times New Roman"/>
+          <w:sz w:val="24"/>
+          <w:szCs w:val="24"/>
+          <w:lang w:val="ro-RO"/>
+        </w:rPr>
+        <w:t xml:space="preserve">ă IoT </w:t>
+      </w:r>
+      <w:r>
+        <w:rPr>
+          <w:rFonts w:ascii="Times New Roman" w:hAnsi="Times New Roman" w:cs="Times New Roman"/>
+          <w:sz w:val="24"/>
+          <w:szCs w:val="24"/>
+        </w:rPr>
+        <w:t xml:space="preserve"> </w:t>
+      </w:r>
+      <w:r>
+        <w:rPr>
+          <w:rFonts w:ascii="Times New Roman" w:hAnsi="Times New Roman" w:cs="Times New Roman"/>
+          <w:i/>
+          <w:sz w:val="24"/>
+          <w:szCs w:val="24"/>
+        </w:rPr>
+        <w:t>Libelium</w:t>
+      </w:r>
+      <w:r>
+        <w:rPr>
+          <w:rFonts w:ascii="Times New Roman" w:hAnsi="Times New Roman" w:cs="Times New Roman"/>
+          <w:i/>
+          <w:sz w:val="24"/>
+          <w:szCs w:val="24"/>
+          <w:lang w:val="ro-RO"/>
+        </w:rPr>
+        <w:t xml:space="preserve">. </w:t>
+      </w:r>
+      <w:r>
+        <w:rPr>
+          <w:rFonts w:ascii="Times New Roman" w:hAnsi="Times New Roman" w:cs="Times New Roman"/>
+          <w:sz w:val="24"/>
+          <w:szCs w:val="24"/>
+          <w:lang w:val="ro-RO"/>
+        </w:rPr>
+        <w:t xml:space="preserve">Modulul </w:t>
+      </w:r>
+      <w:r>
+        <w:rPr>
+          <w:rFonts w:ascii="Times New Roman" w:hAnsi="Times New Roman" w:cs="Times New Roman"/>
+          <w:sz w:val="24"/>
+          <w:szCs w:val="24"/>
+          <w:lang w:val="ro-RO"/>
+        </w:rPr>
+        <w:t xml:space="preserve"> se numes</w:t>
+      </w:r>
+      <w:r>
+        <w:rPr>
+          <w:rFonts w:ascii="Times New Roman" w:hAnsi="Times New Roman" w:cs="Times New Roman"/>
+          <w:sz w:val="24"/>
+          <w:szCs w:val="24"/>
+          <w:lang w:val="ro-RO"/>
+        </w:rPr>
+        <w:t>te</w:t>
+      </w:r>
+      <w:r>
+        <w:rPr>
+          <w:rFonts w:ascii="Times New Roman" w:hAnsi="Times New Roman" w:cs="Times New Roman"/>
+          <w:sz w:val="24"/>
+          <w:szCs w:val="24"/>
+          <w:lang w:val="ro-RO"/>
+        </w:rPr>
+        <w:t xml:space="preserve"> Libelium Wapsmote</w:t>
+      </w:r>
+      <w:r>
+        <w:rPr>
+          <w:rFonts w:ascii="Times New Roman" w:hAnsi="Times New Roman" w:cs="Times New Roman"/>
+          <w:sz w:val="24"/>
+          <w:szCs w:val="24"/>
+          <w:lang w:val="ro-RO"/>
+        </w:rPr>
+        <w:t>(Fig 2.6)</w:t>
+      </w:r>
+      <w:r>
+        <w:rPr>
+          <w:rFonts w:ascii="Times New Roman" w:hAnsi="Times New Roman" w:cs="Times New Roman"/>
+          <w:sz w:val="24"/>
+          <w:szCs w:val="24"/>
+          <w:lang w:val="ro-RO"/>
+        </w:rPr>
+        <w:t xml:space="preserve"> și </w:t>
+      </w:r>
+      <w:r>
+        <w:rPr>
+          <w:rFonts w:ascii="Times New Roman" w:hAnsi="Times New Roman" w:cs="Times New Roman"/>
+          <w:sz w:val="24"/>
+          <w:szCs w:val="24"/>
+          <w:lang w:val="ro-RO"/>
+        </w:rPr>
+        <w:t xml:space="preserve">au </w:t>
+      </w:r>
+      <w:r>
+        <w:rPr>
+          <w:rFonts w:ascii="Times New Roman" w:hAnsi="Times New Roman" w:cs="Times New Roman"/>
+          <w:sz w:val="24"/>
+          <w:szCs w:val="24"/>
+          <w:lang w:val="ro-RO"/>
+        </w:rPr>
+        <w:lastRenderedPageBreak/>
+        <w:t>modul WiFi pentru conexiunie TPC/IP, UDP, HTTTP/S . Senzorii de pe modul sunt pentru CO, NO</w:t>
+      </w:r>
+      <w:r>
+        <w:rPr>
+          <w:rFonts w:ascii="Times New Roman" w:hAnsi="Times New Roman" w:cs="Times New Roman"/>
+          <w:sz w:val="24"/>
+          <w:szCs w:val="24"/>
+          <w:vertAlign w:val="subscript"/>
+          <w:lang w:val="ro-RO"/>
+        </w:rPr>
+        <w:t>2</w:t>
+      </w:r>
+      <w:r>
+        <w:rPr>
+          <w:rFonts w:ascii="Times New Roman" w:hAnsi="Times New Roman" w:cs="Times New Roman"/>
+          <w:sz w:val="24"/>
+          <w:szCs w:val="24"/>
+          <w:lang w:val="ro-RO"/>
+        </w:rPr>
+        <w:t>, O</w:t>
+      </w:r>
+      <w:r>
+        <w:rPr>
+          <w:rFonts w:ascii="Times New Roman" w:hAnsi="Times New Roman" w:cs="Times New Roman"/>
+          <w:sz w:val="24"/>
+          <w:szCs w:val="24"/>
+          <w:vertAlign w:val="subscript"/>
+          <w:lang w:val="ro-RO"/>
+        </w:rPr>
+        <w:t>3</w:t>
+      </w:r>
+      <w:r>
+        <w:rPr>
+          <w:rFonts w:ascii="Times New Roman" w:hAnsi="Times New Roman" w:cs="Times New Roman"/>
+          <w:sz w:val="24"/>
+          <w:szCs w:val="24"/>
+          <w:lang w:val="ro-RO"/>
+        </w:rPr>
+        <w:t>, temperatu,  umiditate și sunt : TGS2442</w:t>
+      </w:r>
+      <w:r>
+        <w:rPr>
+          <w:rFonts w:ascii="Times New Roman" w:hAnsi="Times New Roman" w:cs="Times New Roman"/>
+          <w:sz w:val="24"/>
+          <w:szCs w:val="24"/>
+          <w:lang w:val="ro-RO"/>
+        </w:rPr>
+        <w:t>(Fig 2.7)</w:t>
+      </w:r>
+      <w:r>
+        <w:rPr>
+          <w:rFonts w:ascii="Times New Roman" w:hAnsi="Times New Roman" w:cs="Times New Roman"/>
+          <w:sz w:val="24"/>
+          <w:szCs w:val="24"/>
+          <w:lang w:val="ro-RO"/>
+        </w:rPr>
+        <w:t>, MiCS-2714, MiCS-2614 și MiCS-2714(</w:t>
+      </w:r>
+      <w:r>
+        <w:rPr>
+          <w:rFonts w:ascii="Times New Roman" w:hAnsi="Times New Roman" w:cs="Times New Roman"/>
+          <w:sz w:val="24"/>
+          <w:szCs w:val="24"/>
+          <w:lang w:val="ro-RO"/>
+        </w:rPr>
+        <w:t>Fig 2.</w:t>
+      </w:r>
+      <w:r>
+        <w:rPr>
+          <w:rFonts w:ascii="Times New Roman" w:hAnsi="Times New Roman" w:cs="Times New Roman"/>
+          <w:sz w:val="24"/>
+          <w:szCs w:val="24"/>
+          <w:lang w:val="ro-RO"/>
+        </w:rPr>
+        <w:t>8</w:t>
+      </w:r>
+      <w:r>
+        <w:rPr>
+          <w:rFonts w:ascii="Times New Roman" w:hAnsi="Times New Roman" w:cs="Times New Roman"/>
+          <w:sz w:val="24"/>
+          <w:szCs w:val="24"/>
+          <w:lang w:val="ro-RO"/>
+        </w:rPr>
+        <w:t xml:space="preserve">). </w:t>
+      </w:r>
     </w:p>
     <w:p>
       <w:pPr>
@@ -6259,22 +6866,163 @@
         <w:jc w:val="both"/>
         <w:rPr>
           <w:rFonts w:ascii="Times New Roman" w:hAnsi="Times New Roman" w:cs="Times New Roman"/>
-          <w:b/>
-          <w:sz w:val="24"/>
-          <w:szCs w:val="24"/>
-          <w:lang w:val="ro-RO"/>
-        </w:rPr>
-      </w:pPr>
-      <w:r>
-        <w:rPr>
-          <w:rFonts w:ascii="Times New Roman" w:hAnsi="Times New Roman" w:cs="Times New Roman"/>
-          <w:b/>
+          <w:sz w:val="24"/>
+          <w:szCs w:val="24"/>
+          <w:lang w:val="ro-RO"/>
+        </w:rPr>
+      </w:pPr>
+      <w:r>
+        <w:rPr>
+          <w:rFonts w:ascii="Times New Roman" w:hAnsi="Times New Roman" w:cs="Times New Roman"/>
           <w:sz w:val="24"/>
           <w:szCs w:val="24"/>
           <w:lang w:val="ro-RO"/>
         </w:rPr>
         <w:tab/>
-        <w:t xml:space="preserve">Software folosit </w:t>
+        <w:t xml:space="preserve">Proiectul de la </w:t>
+      </w:r>
+      <w:r>
+        <w:rPr>
+          <w:rFonts w:ascii="Times New Roman" w:hAnsi="Times New Roman" w:cs="Times New Roman"/>
+          <w:sz w:val="24"/>
+          <w:szCs w:val="24"/>
+        </w:rPr>
+        <w:t xml:space="preserve">[3] </w:t>
+      </w:r>
+      <w:r>
+        <w:rPr>
+          <w:rFonts w:ascii="Times New Roman" w:hAnsi="Times New Roman" w:cs="Times New Roman"/>
+          <w:sz w:val="24"/>
+          <w:szCs w:val="24"/>
+          <w:lang w:val="ro-RO"/>
+        </w:rPr>
+        <w:t xml:space="preserve">folosește de asemenea un modul IoT cu costuri scazute potrivit pentru analiză de cost scăzut. Are un modul Wi-Fi pentru acces la internet, modul Bluetooth pentru configurare funcții și comunicare RF(radio-frecvență). Senzorii de gaze folosiți sunt Sharp </w:t>
+      </w:r>
+      <w:r>
+        <w:rPr>
+          <w:rFonts w:ascii="Times New Roman" w:hAnsi="Times New Roman" w:cs="Times New Roman"/>
+          <w:sz w:val="24"/>
+          <w:szCs w:val="24"/>
+          <w:lang w:val="ro-RO"/>
+        </w:rPr>
+        <w:t>GP2Y1010AU0F</w:t>
+      </w:r>
+      <w:r>
+        <w:rPr>
+          <w:rFonts w:ascii="Times New Roman" w:hAnsi="Times New Roman" w:cs="Times New Roman"/>
+          <w:sz w:val="24"/>
+          <w:szCs w:val="24"/>
+          <w:lang w:val="ro-RO"/>
+        </w:rPr>
+        <w:t>(PM</w:t>
+      </w:r>
+      <w:r>
+        <w:rPr>
+          <w:rFonts w:ascii="Times New Roman" w:hAnsi="Times New Roman" w:cs="Times New Roman"/>
+          <w:sz w:val="24"/>
+          <w:szCs w:val="24"/>
+          <w:lang w:val="ro-RO"/>
+        </w:rPr>
+        <w:t>- Fig</w:t>
+      </w:r>
+      <w:r>
+        <w:rPr>
+          <w:rFonts w:ascii="Times New Roman" w:hAnsi="Times New Roman" w:cs="Times New Roman"/>
+          <w:sz w:val="24"/>
+          <w:szCs w:val="24"/>
+          <w:lang w:val="ro-RO"/>
+        </w:rPr>
+        <w:t>.</w:t>
+      </w:r>
+      <w:r>
+        <w:rPr>
+          <w:rFonts w:ascii="Times New Roman" w:hAnsi="Times New Roman" w:cs="Times New Roman"/>
+          <w:sz w:val="24"/>
+          <w:szCs w:val="24"/>
+          <w:lang w:val="ro-RO"/>
+        </w:rPr>
+        <w:t xml:space="preserve"> 2.9</w:t>
+      </w:r>
+      <w:r>
+        <w:rPr>
+          <w:rFonts w:ascii="Times New Roman" w:hAnsi="Times New Roman" w:cs="Times New Roman"/>
+          <w:sz w:val="24"/>
+          <w:szCs w:val="24"/>
+          <w:lang w:val="ro-RO"/>
+        </w:rPr>
+        <w:t>) , GSBT11(VOC</w:t>
+      </w:r>
+      <w:r>
+        <w:rPr>
+          <w:rFonts w:ascii="Times New Roman" w:hAnsi="Times New Roman" w:cs="Times New Roman"/>
+          <w:sz w:val="24"/>
+          <w:szCs w:val="24"/>
+          <w:lang w:val="ro-RO"/>
+        </w:rPr>
+        <w:t>-Fig</w:t>
+      </w:r>
+      <w:r>
+        <w:rPr>
+          <w:rFonts w:ascii="Times New Roman" w:hAnsi="Times New Roman" w:cs="Times New Roman"/>
+          <w:sz w:val="24"/>
+          <w:szCs w:val="24"/>
+          <w:lang w:val="ro-RO"/>
+        </w:rPr>
+        <w:t>.</w:t>
+      </w:r>
+      <w:r>
+        <w:rPr>
+          <w:rFonts w:ascii="Times New Roman" w:hAnsi="Times New Roman" w:cs="Times New Roman"/>
+          <w:sz w:val="24"/>
+          <w:szCs w:val="24"/>
+          <w:lang w:val="ro-RO"/>
+        </w:rPr>
+        <w:t xml:space="preserve"> 2.10 </w:t>
+      </w:r>
+      <w:r>
+        <w:rPr>
+          <w:rFonts w:ascii="Times New Roman" w:hAnsi="Times New Roman" w:cs="Times New Roman"/>
+          <w:sz w:val="24"/>
+          <w:szCs w:val="24"/>
+          <w:lang w:val="ro-RO"/>
+        </w:rPr>
+        <w:t>), MQ7(pentru CO</w:t>
+      </w:r>
+      <w:r>
+        <w:rPr>
+          <w:rFonts w:ascii="Times New Roman" w:hAnsi="Times New Roman" w:cs="Times New Roman"/>
+          <w:sz w:val="24"/>
+          <w:szCs w:val="24"/>
+          <w:lang w:val="ro-RO"/>
+        </w:rPr>
+        <w:t xml:space="preserve"> – Fig. 2.11</w:t>
+      </w:r>
+      <w:r>
+        <w:rPr>
+          <w:rFonts w:ascii="Times New Roman" w:hAnsi="Times New Roman" w:cs="Times New Roman"/>
+          <w:sz w:val="24"/>
+          <w:szCs w:val="24"/>
+          <w:lang w:val="ro-RO"/>
+        </w:rPr>
+        <w:t>) și DHT22 pentru temperatură</w:t>
+      </w:r>
+      <w:r>
+        <w:rPr>
+          <w:rFonts w:ascii="Times New Roman" w:hAnsi="Times New Roman" w:cs="Times New Roman"/>
+          <w:sz w:val="24"/>
+          <w:szCs w:val="24"/>
+          <w:lang w:val="ro-RO"/>
+        </w:rPr>
+        <w:t>( Fig. 2.12)</w:t>
+      </w:r>
+      <w:r>
+        <w:rPr>
+          <w:rFonts w:ascii="Times New Roman" w:hAnsi="Times New Roman" w:cs="Times New Roman"/>
+          <w:sz w:val="24"/>
+          <w:szCs w:val="24"/>
+          <w:lang w:val="ro-RO"/>
+        </w:rPr>
+        <w:t xml:space="preserve">. </w:t>
       </w:r>
     </w:p>
     <w:p>
@@ -6282,21 +7030,9 @@
         <w:spacing w:line="360" w:lineRule="auto"/>
         <w:jc w:val="both"/>
         <w:rPr>
-          <w:rFonts w:ascii="Times New Roman" w:hAnsi="Times New Roman" w:cs="Times New Roman"/>
-          <w:sz w:val="24"/>
-          <w:szCs w:val="24"/>
-          <w:lang w:val="ro-RO"/>
-        </w:rPr>
-      </w:pPr>
-      <w:r>
-        <w:rPr>
-          <w:rFonts w:ascii="Times New Roman" w:hAnsi="Times New Roman" w:cs="Times New Roman"/>
-          <w:sz w:val="24"/>
-          <w:szCs w:val="24"/>
-          <w:lang w:val="ro-RO"/>
-        </w:rPr>
-        <w:tab/>
-      </w:r>
+          <w:lang w:val="ro-RO"/>
+        </w:rPr>
+      </w:pPr>
     </w:p>
     <w:p>
       <w:pPr>
@@ -6311,13 +7047,880 @@
       </w:pPr>
       <w:r>
         <w:rPr>
-          <w:rFonts w:ascii="Times New Roman" w:hAnsi="Times New Roman" w:cs="Times New Roman"/>
-          <w:sz w:val="24"/>
-          <w:szCs w:val="24"/>
-          <w:lang w:val="ro-RO"/>
+          <w:noProof/>
+        </w:rPr>
+        <w:drawing>
+          <wp:inline distT="0" distB="0" distL="0" distR="0">
+            <wp:extent cx="2676525" cy="1722120"/>
+            <wp:effectExtent l="19050" t="19050" r="28575" b="11430"/>
+            <wp:docPr id="1" name="Picture 1"/>
+            <wp:cNvGraphicFramePr>
+              <a:graphicFrameLocks xmlns:a="http://schemas.openxmlformats.org/drawingml/2006/main" noChangeAspect="1"/>
+            </wp:cNvGraphicFramePr>
+            <a:graphic xmlns:a="http://schemas.openxmlformats.org/drawingml/2006/main">
+              <a:graphicData uri="http://schemas.openxmlformats.org/drawingml/2006/picture">
+                <pic:pic xmlns:pic="http://schemas.openxmlformats.org/drawingml/2006/picture">
+                  <pic:nvPicPr>
+                    <pic:cNvPr id="0" name="Picture 1"/>
+                    <pic:cNvPicPr>
+                      <a:picLocks noChangeAspect="1" noChangeArrowheads="1"/>
+                    </pic:cNvPicPr>
+                  </pic:nvPicPr>
+                  <pic:blipFill>
+                    <a:blip r:embed="rId15" cstate="print"/>
+                    <a:srcRect/>
+                    <a:stretch>
+                      <a:fillRect/>
+                    </a:stretch>
+                  </pic:blipFill>
+                  <pic:spPr bwMode="auto">
+                    <a:xfrm>
+                      <a:off x="0" y="0"/>
+                      <a:ext cx="2676525" cy="1722120"/>
+                    </a:xfrm>
+                    <a:prstGeom prst="rect">
+                      <a:avLst/>
+                    </a:prstGeom>
+                    <a:noFill/>
+                    <a:ln w="9525">
+                      <a:solidFill>
+                        <a:schemeClr val="accent1"/>
+                      </a:solidFill>
+                      <a:miter lim="800000"/>
+                      <a:headEnd/>
+                      <a:tailEnd/>
+                    </a:ln>
+                  </pic:spPr>
+                </pic:pic>
+              </a:graphicData>
+            </a:graphic>
+          </wp:inline>
+        </w:drawing>
+      </w:r>
+      <w:r>
+        <w:t xml:space="preserve"> </w:t>
+      </w:r>
+      <w:r>
+        <w:t xml:space="preserve">   </w:t>
+      </w:r>
+      <w:r>
+        <w:t xml:space="preserve">    </w:t>
+      </w:r>
+      <w:r>
+        <w:t xml:space="preserve">   </w:t>
+      </w:r>
+      <w:r>
+        <w:rPr>
+          <w:noProof/>
+        </w:rPr>
+        <w:drawing>
+          <wp:inline distT="0" distB="0" distL="0" distR="0">
+            <wp:extent cx="716140" cy="1393288"/>
+            <wp:effectExtent l="19050" t="19050" r="26810" b="16412"/>
+            <wp:docPr id="2" name="Picture 4" descr="TGS2442 Figaro | Octopart"/>
+            <wp:cNvGraphicFramePr>
+              <a:graphicFrameLocks xmlns:a="http://schemas.openxmlformats.org/drawingml/2006/main" noChangeAspect="1"/>
+            </wp:cNvGraphicFramePr>
+            <a:graphic xmlns:a="http://schemas.openxmlformats.org/drawingml/2006/main">
+              <a:graphicData uri="http://schemas.openxmlformats.org/drawingml/2006/picture">
+                <pic:pic xmlns:pic="http://schemas.openxmlformats.org/drawingml/2006/picture">
+                  <pic:nvPicPr>
+                    <pic:cNvPr id="0" name="Picture 4" descr="TGS2442 Figaro | Octopart"/>
+                    <pic:cNvPicPr>
+                      <a:picLocks noChangeAspect="1" noChangeArrowheads="1"/>
+                    </pic:cNvPicPr>
+                  </pic:nvPicPr>
+                  <pic:blipFill>
+                    <a:blip r:embed="rId16" cstate="print"/>
+                    <a:srcRect/>
+                    <a:stretch>
+                      <a:fillRect/>
+                    </a:stretch>
+                  </pic:blipFill>
+                  <pic:spPr bwMode="auto">
+                    <a:xfrm>
+                      <a:off x="0" y="0"/>
+                      <a:ext cx="718044" cy="1396993"/>
+                    </a:xfrm>
+                    <a:prstGeom prst="rect">
+                      <a:avLst/>
+                    </a:prstGeom>
+                    <a:noFill/>
+                    <a:ln w="9525">
+                      <a:solidFill>
+                        <a:schemeClr val="accent1"/>
+                      </a:solidFill>
+                      <a:miter lim="800000"/>
+                      <a:headEnd/>
+                      <a:tailEnd/>
+                    </a:ln>
+                  </pic:spPr>
+                </pic:pic>
+              </a:graphicData>
+            </a:graphic>
+          </wp:inline>
+        </w:drawing>
+      </w:r>
+      <w:r>
+        <w:t xml:space="preserve">         </w:t>
+      </w:r>
+      <w:r>
+        <w:t xml:space="preserve">         </w:t>
+      </w:r>
+      <w:r>
+        <w:t xml:space="preserve">  </w:t>
+      </w:r>
+      <w:r>
+        <w:rPr>
+          <w:noProof/>
+        </w:rPr>
+        <w:drawing>
+          <wp:inline distT="0" distB="0" distL="0" distR="0">
+            <wp:extent cx="1180358" cy="1396693"/>
+            <wp:effectExtent l="38100" t="19050" r="19792" b="13007"/>
+            <wp:docPr id="5" name="Picture 7"/>
+            <wp:cNvGraphicFramePr>
+              <a:graphicFrameLocks xmlns:a="http://schemas.openxmlformats.org/drawingml/2006/main" noChangeAspect="1"/>
+            </wp:cNvGraphicFramePr>
+            <a:graphic xmlns:a="http://schemas.openxmlformats.org/drawingml/2006/main">
+              <a:graphicData uri="http://schemas.openxmlformats.org/drawingml/2006/picture">
+                <pic:pic xmlns:pic="http://schemas.openxmlformats.org/drawingml/2006/picture">
+                  <pic:nvPicPr>
+                    <pic:cNvPr id="0" name="Picture 7"/>
+                    <pic:cNvPicPr>
+                      <a:picLocks noChangeAspect="1" noChangeArrowheads="1"/>
+                    </pic:cNvPicPr>
+                  </pic:nvPicPr>
+                  <pic:blipFill>
+                    <a:blip r:embed="rId17" cstate="print"/>
+                    <a:srcRect/>
+                    <a:stretch>
+                      <a:fillRect/>
+                    </a:stretch>
+                  </pic:blipFill>
+                  <pic:spPr bwMode="auto">
+                    <a:xfrm>
+                      <a:off x="0" y="0"/>
+                      <a:ext cx="1184156" cy="1401187"/>
+                    </a:xfrm>
+                    <a:prstGeom prst="rect">
+                      <a:avLst/>
+                    </a:prstGeom>
+                    <a:noFill/>
+                    <a:ln w="9525">
+                      <a:solidFill>
+                        <a:schemeClr val="accent1"/>
+                      </a:solidFill>
+                      <a:miter lim="800000"/>
+                      <a:headEnd/>
+                      <a:tailEnd/>
+                    </a:ln>
+                  </pic:spPr>
+                </pic:pic>
+              </a:graphicData>
+            </a:graphic>
+          </wp:inline>
+        </w:drawing>
+      </w:r>
+    </w:p>
+    <w:p>
+      <w:pPr>
+        <w:spacing w:line="360" w:lineRule="auto"/>
+        <w:jc w:val="both"/>
+        <w:rPr>
+          <w:rFonts w:ascii="Times New Roman" w:hAnsi="Times New Roman" w:cs="Times New Roman"/>
+          <w:sz w:val="24"/>
+          <w:szCs w:val="24"/>
+        </w:rPr>
+      </w:pPr>
+      <w:r>
+        <w:rPr>
+          <w:rFonts w:ascii="Times New Roman" w:hAnsi="Times New Roman" w:cs="Times New Roman"/>
+          <w:sz w:val="24"/>
+          <w:szCs w:val="24"/>
+        </w:rPr>
+        <w:t>Fig.2.6 Modul proiect [3] [img6]</w:t>
+      </w:r>
+      <w:r>
+        <w:rPr>
+          <w:rFonts w:ascii="Times New Roman" w:hAnsi="Times New Roman" w:cs="Times New Roman"/>
+          <w:sz w:val="24"/>
+          <w:szCs w:val="24"/>
         </w:rPr>
         <w:tab/>
-      </w:r>
+        <w:t xml:space="preserve">      </w:t>
+      </w:r>
+      <w:r>
+        <w:rPr>
+          <w:rFonts w:ascii="Times New Roman" w:hAnsi="Times New Roman" w:cs="Times New Roman"/>
+          <w:sz w:val="24"/>
+          <w:szCs w:val="24"/>
+        </w:rPr>
+        <w:t xml:space="preserve">  </w:t>
+      </w:r>
+      <w:r>
+        <w:rPr>
+          <w:rFonts w:ascii="Times New Roman" w:hAnsi="Times New Roman" w:cs="Times New Roman"/>
+          <w:sz w:val="24"/>
+          <w:szCs w:val="24"/>
+        </w:rPr>
+        <w:t xml:space="preserve">Fig.2.7 </w:t>
+      </w:r>
+      <w:r>
+        <w:rPr>
+          <w:rFonts w:ascii="Times New Roman" w:hAnsi="Times New Roman" w:cs="Times New Roman"/>
+          <w:sz w:val="24"/>
+          <w:szCs w:val="24"/>
+        </w:rPr>
+        <w:t>TGS2442</w:t>
+      </w:r>
+      <w:r>
+        <w:rPr>
+          <w:rFonts w:ascii="Times New Roman" w:hAnsi="Times New Roman" w:cs="Times New Roman"/>
+          <w:sz w:val="24"/>
+          <w:szCs w:val="24"/>
+        </w:rPr>
+        <w:t xml:space="preserve"> [img7]     Fig.2.8 </w:t>
+      </w:r>
+      <w:r>
+        <w:rPr>
+          <w:rFonts w:ascii="Times New Roman" w:hAnsi="Times New Roman" w:cs="Times New Roman"/>
+          <w:sz w:val="24"/>
+          <w:szCs w:val="24"/>
+        </w:rPr>
+        <w:t>MiCS-2714</w:t>
+      </w:r>
+      <w:r>
+        <w:rPr>
+          <w:rFonts w:ascii="Times New Roman" w:hAnsi="Times New Roman" w:cs="Times New Roman"/>
+          <w:sz w:val="24"/>
+          <w:szCs w:val="24"/>
+        </w:rPr>
+        <w:t>[img8]</w:t>
+      </w:r>
+    </w:p>
+    <w:p>
+      <w:pPr>
+        <w:spacing w:line="360" w:lineRule="auto"/>
+        <w:jc w:val="both"/>
+        <w:rPr>
+          <w:rFonts w:ascii="Times New Roman" w:hAnsi="Times New Roman" w:cs="Times New Roman"/>
+          <w:sz w:val="24"/>
+          <w:szCs w:val="24"/>
+        </w:rPr>
+      </w:pPr>
+    </w:p>
+    <w:p>
+      <w:pPr>
+        <w:spacing w:line="360" w:lineRule="auto"/>
+        <w:jc w:val="both"/>
+        <w:rPr>
+          <w:rFonts w:ascii="Times New Roman" w:hAnsi="Times New Roman" w:cs="Times New Roman"/>
+          <w:sz w:val="24"/>
+          <w:szCs w:val="24"/>
+        </w:rPr>
+      </w:pPr>
+      <w:r>
+        <w:rPr>
+          <w:rFonts w:ascii="Times New Roman" w:hAnsi="Times New Roman" w:cs="Times New Roman"/>
+          <w:noProof/>
+          <w:sz w:val="24"/>
+          <w:szCs w:val="24"/>
+        </w:rPr>
+        <w:t xml:space="preserve">     </w:t>
+      </w:r>
+      <w:r>
+        <w:rPr>
+          <w:rFonts w:ascii="Times New Roman" w:hAnsi="Times New Roman" w:cs="Times New Roman"/>
+          <w:noProof/>
+          <w:sz w:val="24"/>
+          <w:szCs w:val="24"/>
+        </w:rPr>
+        <w:drawing>
+          <wp:inline distT="0" distB="0" distL="0" distR="0">
+            <wp:extent cx="1228725" cy="935257"/>
+            <wp:effectExtent l="19050" t="19050" r="28575" b="17243"/>
+            <wp:docPr id="6" name="Picture 10"/>
+            <wp:cNvGraphicFramePr>
+              <a:graphicFrameLocks xmlns:a="http://schemas.openxmlformats.org/drawingml/2006/main" noChangeAspect="1"/>
+            </wp:cNvGraphicFramePr>
+            <a:graphic xmlns:a="http://schemas.openxmlformats.org/drawingml/2006/main">
+              <a:graphicData uri="http://schemas.openxmlformats.org/drawingml/2006/picture">
+                <pic:pic xmlns:pic="http://schemas.openxmlformats.org/drawingml/2006/picture">
+                  <pic:nvPicPr>
+                    <pic:cNvPr id="0" name="Picture 10"/>
+                    <pic:cNvPicPr>
+                      <a:picLocks noChangeAspect="1" noChangeArrowheads="1"/>
+                    </pic:cNvPicPr>
+                  </pic:nvPicPr>
+                  <pic:blipFill>
+                    <a:blip r:embed="rId18" cstate="print"/>
+                    <a:srcRect/>
+                    <a:stretch>
+                      <a:fillRect/>
+                    </a:stretch>
+                  </pic:blipFill>
+                  <pic:spPr bwMode="auto">
+                    <a:xfrm>
+                      <a:off x="0" y="0"/>
+                      <a:ext cx="1228725" cy="935257"/>
+                    </a:xfrm>
+                    <a:prstGeom prst="rect">
+                      <a:avLst/>
+                    </a:prstGeom>
+                    <a:noFill/>
+                    <a:ln w="9525">
+                      <a:solidFill>
+                        <a:schemeClr val="accent1"/>
+                      </a:solidFill>
+                      <a:miter lim="800000"/>
+                      <a:headEnd/>
+                      <a:tailEnd/>
+                    </a:ln>
+                  </pic:spPr>
+                </pic:pic>
+              </a:graphicData>
+            </a:graphic>
+          </wp:inline>
+        </w:drawing>
+      </w:r>
+      <w:r>
+        <w:rPr>
+          <w:rFonts w:ascii="Times New Roman" w:hAnsi="Times New Roman" w:cs="Times New Roman"/>
+          <w:noProof/>
+          <w:sz w:val="24"/>
+          <w:szCs w:val="24"/>
+        </w:rPr>
+        <w:t xml:space="preserve">       </w:t>
+      </w:r>
+      <w:r>
+        <w:rPr>
+          <w:rFonts w:ascii="Times New Roman" w:hAnsi="Times New Roman" w:cs="Times New Roman"/>
+          <w:noProof/>
+          <w:sz w:val="24"/>
+          <w:szCs w:val="24"/>
+        </w:rPr>
+        <w:t xml:space="preserve">   </w:t>
+      </w:r>
+      <w:r>
+        <w:rPr>
+          <w:rFonts w:ascii="Times New Roman" w:hAnsi="Times New Roman" w:cs="Times New Roman"/>
+          <w:noProof/>
+          <w:sz w:val="24"/>
+          <w:szCs w:val="24"/>
+        </w:rPr>
+        <w:t xml:space="preserve"> </w:t>
+      </w:r>
+      <w:r>
+        <w:rPr>
+          <w:rFonts w:ascii="Times New Roman" w:hAnsi="Times New Roman" w:cs="Times New Roman"/>
+          <w:noProof/>
+          <w:sz w:val="24"/>
+          <w:szCs w:val="24"/>
+        </w:rPr>
+        <w:drawing>
+          <wp:inline distT="0" distB="0" distL="0" distR="0">
+            <wp:extent cx="1029291" cy="1019175"/>
+            <wp:effectExtent l="19050" t="19050" r="18459" b="28575"/>
+            <wp:docPr id="17" name="Picture 17"/>
+            <wp:cNvGraphicFramePr>
+              <a:graphicFrameLocks xmlns:a="http://schemas.openxmlformats.org/drawingml/2006/main" noChangeAspect="1"/>
+            </wp:cNvGraphicFramePr>
+            <a:graphic xmlns:a="http://schemas.openxmlformats.org/drawingml/2006/main">
+              <a:graphicData uri="http://schemas.openxmlformats.org/drawingml/2006/picture">
+                <pic:pic xmlns:pic="http://schemas.openxmlformats.org/drawingml/2006/picture">
+                  <pic:nvPicPr>
+                    <pic:cNvPr id="0" name="Picture 17"/>
+                    <pic:cNvPicPr>
+                      <a:picLocks noChangeAspect="1" noChangeArrowheads="1"/>
+                    </pic:cNvPicPr>
+                  </pic:nvPicPr>
+                  <pic:blipFill>
+                    <a:blip r:embed="rId19" cstate="print"/>
+                    <a:srcRect/>
+                    <a:stretch>
+                      <a:fillRect/>
+                    </a:stretch>
+                  </pic:blipFill>
+                  <pic:spPr bwMode="auto">
+                    <a:xfrm>
+                      <a:off x="0" y="0"/>
+                      <a:ext cx="1029291" cy="1019175"/>
+                    </a:xfrm>
+                    <a:prstGeom prst="rect">
+                      <a:avLst/>
+                    </a:prstGeom>
+                    <a:noFill/>
+                    <a:ln w="9525">
+                      <a:solidFill>
+                        <a:schemeClr val="accent1"/>
+                      </a:solidFill>
+                      <a:miter lim="800000"/>
+                      <a:headEnd/>
+                      <a:tailEnd/>
+                    </a:ln>
+                  </pic:spPr>
+                </pic:pic>
+              </a:graphicData>
+            </a:graphic>
+          </wp:inline>
+        </w:drawing>
+      </w:r>
+      <w:r>
+        <w:rPr>
+          <w:rFonts w:ascii="Times New Roman" w:hAnsi="Times New Roman" w:cs="Times New Roman"/>
+          <w:noProof/>
+          <w:sz w:val="24"/>
+          <w:szCs w:val="24"/>
+        </w:rPr>
+        <w:t xml:space="preserve">           </w:t>
+      </w:r>
+      <w:r>
+        <w:rPr>
+          <w:rFonts w:ascii="Times New Roman" w:hAnsi="Times New Roman" w:cs="Times New Roman"/>
+          <w:noProof/>
+          <w:sz w:val="24"/>
+          <w:szCs w:val="24"/>
+        </w:rPr>
+        <w:drawing>
+          <wp:inline distT="0" distB="0" distL="0" distR="0">
+            <wp:extent cx="1200150" cy="983299"/>
+            <wp:effectExtent l="19050" t="19050" r="19050" b="26351"/>
+            <wp:docPr id="20" name="Picture 20"/>
+            <wp:cNvGraphicFramePr>
+              <a:graphicFrameLocks xmlns:a="http://schemas.openxmlformats.org/drawingml/2006/main" noChangeAspect="1"/>
+            </wp:cNvGraphicFramePr>
+            <a:graphic xmlns:a="http://schemas.openxmlformats.org/drawingml/2006/main">
+              <a:graphicData uri="http://schemas.openxmlformats.org/drawingml/2006/picture">
+                <pic:pic xmlns:pic="http://schemas.openxmlformats.org/drawingml/2006/picture">
+                  <pic:nvPicPr>
+                    <pic:cNvPr id="0" name="Picture 20"/>
+                    <pic:cNvPicPr>
+                      <a:picLocks noChangeAspect="1" noChangeArrowheads="1"/>
+                    </pic:cNvPicPr>
+                  </pic:nvPicPr>
+                  <pic:blipFill>
+                    <a:blip r:embed="rId20" cstate="print"/>
+                    <a:srcRect/>
+                    <a:stretch>
+                      <a:fillRect/>
+                    </a:stretch>
+                  </pic:blipFill>
+                  <pic:spPr bwMode="auto">
+                    <a:xfrm>
+                      <a:off x="0" y="0"/>
+                      <a:ext cx="1203760" cy="986257"/>
+                    </a:xfrm>
+                    <a:prstGeom prst="rect">
+                      <a:avLst/>
+                    </a:prstGeom>
+                    <a:noFill/>
+                    <a:ln w="9525">
+                      <a:solidFill>
+                        <a:schemeClr val="accent1"/>
+                      </a:solidFill>
+                      <a:miter lim="800000"/>
+                      <a:headEnd/>
+                      <a:tailEnd/>
+                    </a:ln>
+                  </pic:spPr>
+                </pic:pic>
+              </a:graphicData>
+            </a:graphic>
+          </wp:inline>
+        </w:drawing>
+      </w:r>
+      <w:r>
+        <w:rPr>
+          <w:rFonts w:ascii="Times New Roman" w:hAnsi="Times New Roman" w:cs="Times New Roman"/>
+          <w:noProof/>
+          <w:sz w:val="24"/>
+          <w:szCs w:val="24"/>
+        </w:rPr>
+        <w:t xml:space="preserve">       </w:t>
+      </w:r>
+      <w:r>
+        <w:rPr>
+          <w:rFonts w:ascii="Times New Roman" w:hAnsi="Times New Roman" w:cs="Times New Roman"/>
+          <w:noProof/>
+          <w:sz w:val="24"/>
+          <w:szCs w:val="24"/>
+        </w:rPr>
+        <w:t xml:space="preserve"> </w:t>
+      </w:r>
+      <w:r>
+        <w:rPr>
+          <w:rFonts w:ascii="Times New Roman" w:hAnsi="Times New Roman" w:cs="Times New Roman"/>
+          <w:noProof/>
+          <w:sz w:val="24"/>
+          <w:szCs w:val="24"/>
+        </w:rPr>
+        <w:drawing>
+          <wp:inline distT="0" distB="0" distL="0" distR="0">
+            <wp:extent cx="723900" cy="1123665"/>
+            <wp:effectExtent l="19050" t="19050" r="19050" b="19335"/>
+            <wp:docPr id="8" name="Picture 23"/>
+            <wp:cNvGraphicFramePr>
+              <a:graphicFrameLocks xmlns:a="http://schemas.openxmlformats.org/drawingml/2006/main" noChangeAspect="1"/>
+            </wp:cNvGraphicFramePr>
+            <a:graphic xmlns:a="http://schemas.openxmlformats.org/drawingml/2006/main">
+              <a:graphicData uri="http://schemas.openxmlformats.org/drawingml/2006/picture">
+                <pic:pic xmlns:pic="http://schemas.openxmlformats.org/drawingml/2006/picture">
+                  <pic:nvPicPr>
+                    <pic:cNvPr id="0" name="Picture 23"/>
+                    <pic:cNvPicPr>
+                      <a:picLocks noChangeAspect="1" noChangeArrowheads="1"/>
+                    </pic:cNvPicPr>
+                  </pic:nvPicPr>
+                  <pic:blipFill>
+                    <a:blip r:embed="rId21" cstate="print"/>
+                    <a:srcRect/>
+                    <a:stretch>
+                      <a:fillRect/>
+                    </a:stretch>
+                  </pic:blipFill>
+                  <pic:spPr bwMode="auto">
+                    <a:xfrm>
+                      <a:off x="0" y="0"/>
+                      <a:ext cx="723900" cy="1123665"/>
+                    </a:xfrm>
+                    <a:prstGeom prst="rect">
+                      <a:avLst/>
+                    </a:prstGeom>
+                    <a:noFill/>
+                    <a:ln w="9525">
+                      <a:solidFill>
+                        <a:schemeClr val="accent1"/>
+                      </a:solidFill>
+                      <a:miter lim="800000"/>
+                      <a:headEnd/>
+                      <a:tailEnd/>
+                    </a:ln>
+                  </pic:spPr>
+                </pic:pic>
+              </a:graphicData>
+            </a:graphic>
+          </wp:inline>
+        </w:drawing>
+      </w:r>
+    </w:p>
+    <w:p>
+      <w:pPr>
+        <w:spacing w:line="360" w:lineRule="auto"/>
+        <w:jc w:val="both"/>
+        <w:rPr>
+          <w:rFonts w:ascii="Times New Roman" w:hAnsi="Times New Roman" w:cs="Times New Roman"/>
+          <w:sz w:val="24"/>
+          <w:szCs w:val="24"/>
+        </w:rPr>
+      </w:pPr>
+      <w:r>
+        <w:rPr>
+          <w:rFonts w:ascii="Times New Roman" w:hAnsi="Times New Roman" w:cs="Times New Roman"/>
+          <w:sz w:val="24"/>
+          <w:szCs w:val="24"/>
+        </w:rPr>
+        <w:t xml:space="preserve">Fig 2.9 </w:t>
+      </w:r>
+      <w:r>
+        <w:rPr>
+          <w:rFonts w:ascii="Times New Roman" w:hAnsi="Times New Roman" w:cs="Times New Roman"/>
+          <w:sz w:val="24"/>
+          <w:szCs w:val="24"/>
+          <w:lang w:val="ro-RO"/>
+        </w:rPr>
+        <w:t xml:space="preserve">Sharp PM </w:t>
+      </w:r>
+      <w:r>
+        <w:rPr>
+          <w:rFonts w:ascii="Times New Roman" w:hAnsi="Times New Roman" w:cs="Times New Roman"/>
+          <w:sz w:val="24"/>
+          <w:szCs w:val="24"/>
+        </w:rPr>
+        <w:t xml:space="preserve">[img9]   Fig2.10 </w:t>
+      </w:r>
+      <w:r>
+        <w:rPr>
+          <w:rFonts w:ascii="Times New Roman" w:hAnsi="Times New Roman" w:cs="Times New Roman"/>
+          <w:sz w:val="24"/>
+          <w:szCs w:val="24"/>
+          <w:lang w:val="ro-RO"/>
+        </w:rPr>
+        <w:t>GSBT11</w:t>
+      </w:r>
+      <w:r>
+        <w:rPr>
+          <w:rFonts w:ascii="Times New Roman" w:hAnsi="Times New Roman" w:cs="Times New Roman"/>
+          <w:sz w:val="24"/>
+          <w:szCs w:val="24"/>
+        </w:rPr>
+        <w:t>[img10]</w:t>
+      </w:r>
+      <w:r>
+        <w:rPr>
+          <w:rFonts w:ascii="Times New Roman" w:hAnsi="Times New Roman" w:cs="Times New Roman"/>
+          <w:sz w:val="24"/>
+          <w:szCs w:val="24"/>
+        </w:rPr>
+        <w:t xml:space="preserve">   Fig 2.11 </w:t>
+      </w:r>
+      <w:r>
+        <w:rPr>
+          <w:rFonts w:ascii="Times New Roman" w:hAnsi="Times New Roman" w:cs="Times New Roman"/>
+          <w:sz w:val="24"/>
+          <w:szCs w:val="24"/>
+          <w:lang w:val="ro-RO"/>
+        </w:rPr>
+        <w:t>MQ7 [img11]   Fig 2.12</w:t>
+      </w:r>
+      <w:r>
+        <w:rPr>
+          <w:rFonts w:ascii="Times New Roman" w:hAnsi="Times New Roman" w:cs="Times New Roman"/>
+          <w:sz w:val="24"/>
+          <w:szCs w:val="24"/>
+          <w:lang w:val="ro-RO"/>
+        </w:rPr>
+        <w:t xml:space="preserve"> DHT22</w:t>
+      </w:r>
+    </w:p>
+    <w:p>
+      <w:pPr>
+        <w:spacing w:line="360" w:lineRule="auto"/>
+        <w:jc w:val="both"/>
+        <w:rPr>
+          <w:rFonts w:ascii="Times New Roman" w:hAnsi="Times New Roman" w:cs="Times New Roman"/>
+          <w:sz w:val="24"/>
+          <w:szCs w:val="24"/>
+        </w:rPr>
+      </w:pPr>
+    </w:p>
+    <w:p>
+      <w:pPr>
+        <w:spacing w:line="360" w:lineRule="auto"/>
+        <w:jc w:val="both"/>
+        <w:rPr>
+          <w:rFonts w:ascii="Times New Roman" w:hAnsi="Times New Roman" w:cs="Times New Roman"/>
+          <w:sz w:val="24"/>
+          <w:szCs w:val="24"/>
+        </w:rPr>
+      </w:pPr>
+    </w:p>
+    <w:p>
+      <w:pPr>
+        <w:spacing w:line="360" w:lineRule="auto"/>
+        <w:jc w:val="both"/>
+        <w:rPr>
+          <w:rFonts w:ascii="Times New Roman" w:hAnsi="Times New Roman" w:cs="Times New Roman"/>
+          <w:sz w:val="24"/>
+          <w:szCs w:val="24"/>
+          <w:lang w:val="ro-RO"/>
+        </w:rPr>
+      </w:pPr>
+      <w:r>
+        <w:rPr>
+          <w:rFonts w:ascii="Times New Roman" w:hAnsi="Times New Roman" w:cs="Times New Roman"/>
+          <w:sz w:val="24"/>
+          <w:szCs w:val="24"/>
+          <w:lang w:val="ro-RO"/>
+        </w:rPr>
+        <w:tab/>
+      </w:r>
+    </w:p>
+    <w:p>
+      <w:pPr>
+        <w:pStyle w:val="Heading1"/>
+        <w:spacing w:line="360" w:lineRule="auto"/>
+        <w:jc w:val="center"/>
+        <w:rPr>
+          <w:rFonts w:ascii="Times New Roman" w:hAnsi="Times New Roman" w:cs="Times New Roman"/>
+          <w:sz w:val="36"/>
+          <w:szCs w:val="36"/>
+          <w:lang w:val="ro-RO"/>
+        </w:rPr>
+      </w:pPr>
+      <w:bookmarkStart w:id="8" w:name="_Toc517617477"/>
+      <w:bookmarkStart w:id="9" w:name="_Toc36424257"/>
+      <w:r>
+        <w:rPr>
+          <w:rFonts w:ascii="Times New Roman" w:hAnsi="Times New Roman" w:cs="Times New Roman"/>
+          <w:sz w:val="36"/>
+          <w:szCs w:val="36"/>
+          <w:lang w:val="ro-RO"/>
+        </w:rPr>
+        <w:lastRenderedPageBreak/>
+        <w:t>Capitolul 3</w:t>
+      </w:r>
+      <w:r>
+        <w:rPr>
+          <w:rFonts w:ascii="Times New Roman" w:hAnsi="Times New Roman" w:cs="Times New Roman"/>
+          <w:sz w:val="36"/>
+          <w:szCs w:val="36"/>
+          <w:lang w:val="ro-RO"/>
+        </w:rPr>
+        <w:t>.Tehnologii folosite</w:t>
+      </w:r>
+      <w:bookmarkEnd w:id="8"/>
+      <w:bookmarkEnd w:id="9"/>
+    </w:p>
+    <w:p>
+      <w:pPr>
+        <w:rPr>
+          <w:lang w:val="ro-RO"/>
+        </w:rPr>
+      </w:pPr>
+    </w:p>
+    <w:p>
+      <w:pPr>
+        <w:rPr>
+          <w:lang w:val="ro-RO"/>
+        </w:rPr>
+      </w:pPr>
+    </w:p>
+    <w:p>
+      <w:pPr>
+        <w:rPr>
+          <w:lang w:val="ro-RO"/>
+        </w:rPr>
+      </w:pPr>
+    </w:p>
+    <w:p>
+      <w:pPr>
+        <w:rPr>
+          <w:lang w:val="ro-RO"/>
+        </w:rPr>
+      </w:pPr>
+    </w:p>
+    <w:p>
+      <w:pPr>
+        <w:spacing w:after="0" w:line="360" w:lineRule="auto"/>
+        <w:jc w:val="both"/>
+        <w:rPr>
+          <w:rFonts w:ascii="Times New Roman" w:eastAsia="Times New Roman" w:hAnsi="Times New Roman" w:cs="Times New Roman"/>
+          <w:color w:val="000000"/>
+          <w:sz w:val="24"/>
+          <w:szCs w:val="24"/>
+        </w:rPr>
+      </w:pPr>
+      <w:r>
+        <w:rPr>
+          <w:lang w:val="ro-RO"/>
+        </w:rPr>
+        <w:tab/>
+      </w:r>
+      <w:r>
+        <w:rPr>
+          <w:rFonts w:ascii="Times New Roman" w:eastAsia="Times New Roman" w:hAnsi="Times New Roman" w:cs="Times New Roman"/>
+          <w:color w:val="000000"/>
+          <w:sz w:val="24"/>
+          <w:szCs w:val="24"/>
+        </w:rPr>
+        <w:t xml:space="preserve">3. Documentatie : fundamente teoretice: factorii poluantii, substante AIQ , standarde de calitate( din europa, usa - le compar ) - senzori/metode de masurare - ce se foloseste in general - si ce am folosit eu. BLE - programare aplicatii Mobile ( teorie ) - 30%  </w:t>
+      </w:r>
+    </w:p>
+    <w:p>
+      <w:pPr>
+        <w:spacing w:after="0" w:line="360" w:lineRule="auto"/>
+        <w:jc w:val="both"/>
+        <w:rPr>
+          <w:rFonts w:ascii="Times New Roman" w:eastAsia="Times New Roman" w:hAnsi="Times New Roman" w:cs="Times New Roman"/>
+          <w:sz w:val="24"/>
+          <w:szCs w:val="24"/>
+        </w:rPr>
+      </w:pPr>
+      <w:r>
+        <w:rPr>
+          <w:rFonts w:ascii="Times New Roman" w:eastAsia="Times New Roman" w:hAnsi="Times New Roman" w:cs="Times New Roman"/>
+          <w:color w:val="000000"/>
+          <w:sz w:val="24"/>
+          <w:szCs w:val="24"/>
+        </w:rPr>
+        <w:tab/>
+        <w:t xml:space="preserve">- documentatie dispozitiv </w:t>
+      </w:r>
+      <w:r>
+        <w:rPr>
+          <w:rFonts w:ascii="Times New Roman" w:eastAsia="Times New Roman" w:hAnsi="Times New Roman" w:cs="Times New Roman"/>
+          <w:color w:val="000000"/>
+          <w:sz w:val="24"/>
+          <w:szCs w:val="24"/>
+        </w:rPr>
+        <w:tab/>
+        <w:t>-</w:t>
+      </w:r>
+      <w:r>
+        <w:rPr>
+          <w:rFonts w:ascii="Times New Roman" w:eastAsia="Times New Roman" w:hAnsi="Times New Roman" w:cs="Times New Roman"/>
+          <w:color w:val="000000"/>
+          <w:sz w:val="24"/>
+          <w:szCs w:val="24"/>
+        </w:rPr>
+        <w:t xml:space="preserve"> Aprox 15 pag daca scriu 50 pag </w:t>
+      </w:r>
+      <w:r>
+        <w:rPr>
+          <w:rFonts w:ascii="Times New Roman" w:eastAsia="Times New Roman" w:hAnsi="Times New Roman" w:cs="Times New Roman"/>
+          <w:color w:val="000000"/>
+          <w:sz w:val="24"/>
+          <w:szCs w:val="24"/>
+        </w:rPr>
+        <w:t xml:space="preserve"> </w:t>
+      </w:r>
+    </w:p>
+    <w:p>
+      <w:pPr>
+        <w:rPr>
+          <w:lang w:val="ro-RO"/>
+        </w:rPr>
+      </w:pPr>
+    </w:p>
+    <w:p>
+      <w:pPr>
+        <w:rPr>
+          <w:lang w:val="ro-RO"/>
+        </w:rPr>
+      </w:pPr>
+    </w:p>
+    <w:p>
+      <w:pPr>
+        <w:rPr>
+          <w:lang w:val="ro-RO"/>
+        </w:rPr>
+      </w:pPr>
+    </w:p>
+    <w:p>
+      <w:pPr>
+        <w:rPr>
+          <w:lang w:val="ro-RO"/>
+        </w:rPr>
+      </w:pPr>
+    </w:p>
+    <w:p>
+      <w:pPr>
+        <w:rPr>
+          <w:lang w:val="ro-RO"/>
+        </w:rPr>
+      </w:pPr>
+    </w:p>
+    <w:p>
+      <w:pPr>
+        <w:rPr>
+          <w:lang w:val="ro-RO"/>
+        </w:rPr>
+      </w:pPr>
+    </w:p>
+    <w:p>
+      <w:pPr>
+        <w:rPr>
+          <w:lang w:val="ro-RO"/>
+        </w:rPr>
+      </w:pPr>
+    </w:p>
+    <w:p>
+      <w:pPr>
+        <w:rPr>
+          <w:lang w:val="ro-RO"/>
+        </w:rPr>
+      </w:pPr>
     </w:p>
     <w:p>
       <w:pPr>
@@ -6569,34 +8172,8 @@
           <w:sz w:val="24"/>
           <w:szCs w:val="24"/>
         </w:rPr>
-        <w:t xml:space="preserve">Gadget personal </w:t>
-      </w:r>
-      <w:r>
-        <w:rPr>
-          <w:rFonts w:ascii="Times New Roman" w:eastAsia="Times New Roman" w:hAnsi="Times New Roman" w:cs="Times New Roman"/>
-          <w:color w:val="000000"/>
-          <w:sz w:val="24"/>
-          <w:szCs w:val="24"/>
-        </w:rPr>
-        <w:t>–</w:t>
-      </w:r>
-      <w:r>
-        <w:rPr>
-          <w:rFonts w:ascii="Times New Roman" w:eastAsia="Times New Roman" w:hAnsi="Times New Roman" w:cs="Times New Roman"/>
-          <w:color w:val="000000"/>
-          <w:sz w:val="24"/>
-          <w:szCs w:val="24"/>
-        </w:rPr>
-        <w:t xml:space="preserve"> </w:t>
-      </w:r>
-      <w:r>
-        <w:rPr>
-          <w:rFonts w:ascii="Times New Roman" w:eastAsia="Times New Roman" w:hAnsi="Times New Roman" w:cs="Times New Roman"/>
-          <w:color w:val="000000"/>
-          <w:sz w:val="24"/>
-          <w:szCs w:val="24"/>
-        </w:rPr>
-        <w:t xml:space="preserve">vs informare de la statii din orase </w:t>
+        <w:lastRenderedPageBreak/>
+        <w:t xml:space="preserve">Gadget personal – vs informare de la statii din orase </w:t>
       </w:r>
     </w:p>
     <w:p>
@@ -6712,17 +8289,7 @@
           <w:sz w:val="24"/>
           <w:szCs w:val="24"/>
         </w:rPr>
-        <w:lastRenderedPageBreak/>
-        <w:t>3. Documentatie : fundamente teoretice: factorii poluantii, substante AIQ , standarde de calitate( din europa, usa - le compar ) - senzori/metode de masurare - ce se foloseste in general - si ce am folosit eu. BLE - programare aplicatii Mobile ( teorie ) - 30%</w:t>
-      </w:r>
-      <w:r>
-        <w:rPr>
-          <w:rFonts w:ascii="Times New Roman" w:eastAsia="Times New Roman" w:hAnsi="Times New Roman" w:cs="Times New Roman"/>
-          <w:color w:val="000000"/>
-          <w:sz w:val="24"/>
-          <w:szCs w:val="24"/>
-        </w:rPr>
-        <w:t xml:space="preserve">  </w:t>
+        <w:t xml:space="preserve">3. Documentatie : fundamente teoretice: factorii poluantii, substante AIQ , standarde de calitate( din europa, usa - le compar ) - senzori/metode de masurare - ce se foloseste in general - si ce am folosit eu. BLE - programare aplicatii Mobile ( teorie ) - 30%  </w:t>
       </w:r>
     </w:p>
     <w:p>
@@ -6786,6 +8353,15 @@
         </w:rPr>
         <w:t>4. Implementarea solutiei 40%</w:t>
       </w:r>
+      <w:r>
+        <w:rPr>
+          <w:rFonts w:ascii="Times New Roman" w:eastAsia="Times New Roman" w:hAnsi="Times New Roman" w:cs="Times New Roman"/>
+          <w:color w:val="000000"/>
+          <w:sz w:val="24"/>
+          <w:szCs w:val="24"/>
+        </w:rPr>
+        <w:t xml:space="preserve"> ( la 50 pag – 20 )</w:t>
+      </w:r>
     </w:p>
     <w:p>
       <w:pPr>
@@ -7050,6 +8626,151 @@
         </w:rPr>
         <w:t xml:space="preserve">7. Bibliografie </w:t>
       </w:r>
+    </w:p>
+    <w:p>
+      <w:pPr>
+        <w:rPr>
+          <w:lang w:val="ro-RO"/>
+        </w:rPr>
+      </w:pPr>
+    </w:p>
+    <w:p>
+      <w:pPr>
+        <w:rPr>
+          <w:lang w:val="ro-RO"/>
+        </w:rPr>
+      </w:pPr>
+      <w:r>
+        <w:rPr>
+          <w:lang w:val="ro-RO"/>
+        </w:rPr>
+        <w:t xml:space="preserve">Nr pagini curente </w:t>
+      </w:r>
+    </w:p>
+    <w:p>
+      <w:pPr>
+        <w:pStyle w:val="ListParagraph"/>
+        <w:numPr>
+          <w:ilvl w:val="0"/>
+          <w:numId w:val="8"/>
+        </w:numPr>
+        <w:rPr>
+          <w:lang w:val="ro-RO"/>
+        </w:rPr>
+      </w:pPr>
+      <w:r>
+        <w:rPr>
+          <w:lang w:val="ro-RO"/>
+        </w:rPr>
+        <w:t>Introducere : 5 pag</w:t>
+      </w:r>
+    </w:p>
+    <w:p>
+      <w:pPr>
+        <w:pStyle w:val="ListParagraph"/>
+        <w:numPr>
+          <w:ilvl w:val="0"/>
+          <w:numId w:val="8"/>
+        </w:numPr>
+        <w:rPr>
+          <w:lang w:val="ro-RO"/>
+        </w:rPr>
+      </w:pPr>
+      <w:r>
+        <w:rPr>
+          <w:lang w:val="ro-RO"/>
+        </w:rPr>
+        <w:t xml:space="preserve">State of the art – a iesit 6 pag ... mai scurtez ? </w:t>
+      </w:r>
+    </w:p>
+    <w:p>
+      <w:pPr>
+        <w:pStyle w:val="ListParagraph"/>
+        <w:numPr>
+          <w:ilvl w:val="0"/>
+          <w:numId w:val="8"/>
+        </w:numPr>
+        <w:rPr>
+          <w:lang w:val="ro-RO"/>
+        </w:rPr>
+      </w:pPr>
+      <w:r>
+        <w:rPr>
+          <w:lang w:val="ro-RO"/>
+        </w:rPr>
+        <w:lastRenderedPageBreak/>
+        <w:t>la 50 pag trebuie cam 15 sa fie aici</w:t>
+      </w:r>
+    </w:p>
+    <w:p>
+      <w:pPr>
+        <w:rPr>
+          <w:lang w:val="ro-RO"/>
+        </w:rPr>
+      </w:pPr>
+    </w:p>
+    <w:p>
+      <w:pPr>
+        <w:rPr>
+          <w:lang w:val="ro-RO"/>
+        </w:rPr>
+      </w:pPr>
+    </w:p>
+    <w:p>
+      <w:pPr>
+        <w:rPr>
+          <w:lang w:val="ro-RO"/>
+        </w:rPr>
+      </w:pPr>
+    </w:p>
+    <w:p>
+      <w:pPr>
+        <w:rPr>
+          <w:lang w:val="ro-RO"/>
+        </w:rPr>
+      </w:pPr>
+    </w:p>
+    <w:p>
+      <w:pPr>
+        <w:rPr>
+          <w:lang w:val="ro-RO"/>
+        </w:rPr>
+      </w:pPr>
+    </w:p>
+    <w:p>
+      <w:pPr>
+        <w:rPr>
+          <w:lang w:val="ro-RO"/>
+        </w:rPr>
+      </w:pPr>
+    </w:p>
+    <w:p>
+      <w:pPr>
+        <w:rPr>
+          <w:lang w:val="ro-RO"/>
+        </w:rPr>
+      </w:pPr>
+    </w:p>
+    <w:p>
+      <w:pPr>
+        <w:rPr>
+          <w:lang w:val="ro-RO"/>
+        </w:rPr>
+      </w:pPr>
+    </w:p>
+    <w:p>
+      <w:pPr>
+        <w:rPr>
+          <w:lang w:val="ro-RO"/>
+        </w:rPr>
+      </w:pPr>
+    </w:p>
+    <w:p>
+      <w:pPr>
+        <w:rPr>
+          <w:lang w:val="ro-RO"/>
+        </w:rPr>
+      </w:pPr>
     </w:p>
     <w:p>
       <w:pPr>
@@ -7057,167 +8778,13 @@
         <w:spacing w:line="360" w:lineRule="auto"/>
         <w:jc w:val="center"/>
         <w:rPr>
-          <w:rFonts w:ascii="Times New Roman" w:hAnsi="Times New Roman" w:cs="Times New Roman"/>
           <w:sz w:val="36"/>
           <w:szCs w:val="36"/>
           <w:lang w:val="ro-RO"/>
         </w:rPr>
       </w:pPr>
-      <w:bookmarkStart w:id="8" w:name="_Toc517617477"/>
-      <w:bookmarkStart w:id="9" w:name="_Toc36338676"/>
-      <w:r>
-        <w:rPr>
-          <w:rFonts w:ascii="Times New Roman" w:hAnsi="Times New Roman" w:cs="Times New Roman"/>
-          <w:sz w:val="36"/>
-          <w:szCs w:val="36"/>
-          <w:lang w:val="ro-RO"/>
-        </w:rPr>
-        <w:t>Capitolul 3</w:t>
-      </w:r>
-      <w:r>
-        <w:rPr>
-          <w:rFonts w:ascii="Times New Roman" w:hAnsi="Times New Roman" w:cs="Times New Roman"/>
-          <w:sz w:val="36"/>
-          <w:szCs w:val="36"/>
-          <w:lang w:val="ro-RO"/>
-        </w:rPr>
-        <w:t>.Tehnologii folosite</w:t>
-      </w:r>
-      <w:bookmarkEnd w:id="8"/>
-      <w:bookmarkEnd w:id="9"/>
-    </w:p>
-    <w:p>
-      <w:pPr>
-        <w:rPr>
-          <w:lang w:val="ro-RO"/>
-        </w:rPr>
-      </w:pPr>
-    </w:p>
-    <w:p>
-      <w:pPr>
-        <w:rPr>
-          <w:lang w:val="ro-RO"/>
-        </w:rPr>
-      </w:pPr>
-    </w:p>
-    <w:p>
-      <w:pPr>
-        <w:rPr>
-          <w:lang w:val="ro-RO"/>
-        </w:rPr>
-      </w:pPr>
-    </w:p>
-    <w:p>
-      <w:pPr>
-        <w:rPr>
-          <w:lang w:val="ro-RO"/>
-        </w:rPr>
-      </w:pPr>
-    </w:p>
-    <w:p>
-      <w:pPr>
-        <w:rPr>
-          <w:lang w:val="ro-RO"/>
-        </w:rPr>
-      </w:pPr>
-    </w:p>
-    <w:p>
-      <w:pPr>
-        <w:rPr>
-          <w:lang w:val="ro-RO"/>
-        </w:rPr>
-      </w:pPr>
-    </w:p>
-    <w:p>
-      <w:pPr>
-        <w:rPr>
-          <w:lang w:val="ro-RO"/>
-        </w:rPr>
-      </w:pPr>
-    </w:p>
-    <w:p>
-      <w:pPr>
-        <w:rPr>
-          <w:lang w:val="ro-RO"/>
-        </w:rPr>
-      </w:pPr>
-    </w:p>
-    <w:p>
-      <w:pPr>
-        <w:rPr>
-          <w:lang w:val="ro-RO"/>
-        </w:rPr>
-      </w:pPr>
-    </w:p>
-    <w:p>
-      <w:pPr>
-        <w:rPr>
-          <w:lang w:val="ro-RO"/>
-        </w:rPr>
-      </w:pPr>
-    </w:p>
-    <w:p>
-      <w:pPr>
-        <w:rPr>
-          <w:lang w:val="ro-RO"/>
-        </w:rPr>
-      </w:pPr>
-    </w:p>
-    <w:p>
-      <w:pPr>
-        <w:rPr>
-          <w:lang w:val="ro-RO"/>
-        </w:rPr>
-      </w:pPr>
-    </w:p>
-    <w:p>
-      <w:pPr>
-        <w:rPr>
-          <w:lang w:val="ro-RO"/>
-        </w:rPr>
-      </w:pPr>
-    </w:p>
-    <w:p>
-      <w:pPr>
-        <w:rPr>
-          <w:lang w:val="ro-RO"/>
-        </w:rPr>
-      </w:pPr>
-    </w:p>
-    <w:p>
-      <w:pPr>
-        <w:rPr>
-          <w:lang w:val="ro-RO"/>
-        </w:rPr>
-      </w:pPr>
-    </w:p>
-    <w:p>
-      <w:pPr>
-        <w:rPr>
-          <w:lang w:val="ro-RO"/>
-        </w:rPr>
-      </w:pPr>
-    </w:p>
-    <w:p>
-      <w:pPr>
-        <w:rPr>
-          <w:lang w:val="ro-RO"/>
-        </w:rPr>
-      </w:pPr>
-    </w:p>
-    <w:p>
-      <w:pPr>
-        <w:pStyle w:val="Heading1"/>
-        <w:spacing w:line="360" w:lineRule="auto"/>
-        <w:jc w:val="center"/>
-        <w:rPr>
-          <w:sz w:val="36"/>
-          <w:szCs w:val="36"/>
-          <w:lang w:val="ro-RO"/>
-        </w:rPr>
-      </w:pPr>
       <w:bookmarkStart w:id="10" w:name="_Toc517617496"/>
-      <w:bookmarkStart w:id="11" w:name="_Toc36338677"/>
+      <w:bookmarkStart w:id="11" w:name="_Toc36424258"/>
       <w:r>
         <w:rPr>
           <w:sz w:val="36"/>
@@ -7560,6 +9127,7 @@
           <w:sz w:val="24"/>
           <w:szCs w:val="24"/>
         </w:rPr>
+        <w:lastRenderedPageBreak/>
         <w:tab/>
         <w:t xml:space="preserve">- pt partea 1 scriu ce e aici cu verde </w:t>
       </w:r>
@@ -7608,7 +9176,6 @@
           <w:sz w:val="24"/>
           <w:szCs w:val="24"/>
         </w:rPr>
-        <w:lastRenderedPageBreak/>
         <w:t xml:space="preserve">[3] </w:t>
       </w:r>
       <w:r>
@@ -7985,7 +9552,7 @@
         </w:rPr>
         <w:t xml:space="preserve">[8] </w:t>
       </w:r>
-      <w:hyperlink r:id="rId15" w:history="1">
+      <w:hyperlink r:id="rId22" w:history="1">
         <w:r>
           <w:rPr>
             <w:rStyle w:val="Hyperlink"/>
@@ -8024,7 +9591,7 @@
         </w:rPr>
         <w:t xml:space="preserve">[9] </w:t>
       </w:r>
-      <w:hyperlink r:id="rId16" w:anchor="dossierSummary__chapter2" w:history="1">
+      <w:hyperlink r:id="rId23" w:anchor="dossierSummary__chapter2" w:history="1">
         <w:r>
           <w:rPr>
             <w:rStyle w:val="Hyperlink"/>
@@ -8061,7 +9628,7 @@
         </w:rPr>
         <w:t xml:space="preserve"> </w:t>
       </w:r>
-      <w:hyperlink r:id="rId17" w:history="1">
+      <w:hyperlink r:id="rId24" w:history="1">
         <w:r>
           <w:rPr>
             <w:rStyle w:val="Hyperlink"/>
@@ -8160,7 +9727,7 @@
         </w:rPr>
         <w:t xml:space="preserve">[13] </w:t>
       </w:r>
-      <w:hyperlink r:id="rId18" w:history="1">
+      <w:hyperlink r:id="rId25" w:history="1">
         <w:r>
           <w:rPr>
             <w:rStyle w:val="Hyperlink"/>
@@ -8187,9 +9754,10 @@
           <w:sz w:val="24"/>
           <w:szCs w:val="24"/>
         </w:rPr>
+        <w:lastRenderedPageBreak/>
         <w:t xml:space="preserve">[14] </w:t>
       </w:r>
-      <w:hyperlink r:id="rId19" w:history="1">
+      <w:hyperlink r:id="rId26" w:history="1">
         <w:r>
           <w:rPr>
             <w:rStyle w:val="Hyperlink"/>
@@ -8638,6 +10206,15 @@
           <w:lang w:val="ro-RO"/>
         </w:rPr>
       </w:pPr>
+      <w:r>
+        <w:rPr>
+          <w:rFonts w:ascii="Times New Roman" w:hAnsi="Times New Roman" w:cs="Times New Roman"/>
+          <w:sz w:val="24"/>
+          <w:szCs w:val="24"/>
+          <w:lang w:val="ro-RO"/>
+        </w:rPr>
+        <w:t>VOC</w:t>
+      </w:r>
     </w:p>
     <w:p>
       <w:pPr>
@@ -8680,36 +10257,9 @@
           <w:sz w:val="24"/>
           <w:szCs w:val="24"/>
         </w:rPr>
-        <w:t>[img1]</w:t>
-      </w:r>
-      <w:r>
-        <w:rPr>
-          <w:rFonts w:ascii="Times New Roman" w:hAnsi="Times New Roman" w:cs="Times New Roman"/>
-          <w:b/>
-          <w:sz w:val="24"/>
-          <w:szCs w:val="24"/>
-        </w:rPr>
-        <w:t xml:space="preserve"> [img2]</w:t>
-      </w:r>
-      <w:r>
-        <w:rPr>
-          <w:rFonts w:ascii="Times New Roman" w:hAnsi="Times New Roman" w:cs="Times New Roman"/>
-          <w:b/>
-          <w:sz w:val="24"/>
-          <w:szCs w:val="24"/>
-        </w:rPr>
-        <w:t xml:space="preserve"> </w:t>
-      </w:r>
-      <w:r>
-        <w:rPr>
-          <w:rFonts w:ascii="Times New Roman" w:hAnsi="Times New Roman" w:cs="Times New Roman"/>
-          <w:b/>
-          <w:sz w:val="24"/>
-          <w:szCs w:val="24"/>
-        </w:rPr>
-        <w:t xml:space="preserve"> </w:t>
-      </w:r>
-      <w:hyperlink r:id="rId20" w:history="1">
+        <w:t xml:space="preserve">[img1] [img2]  </w:t>
+      </w:r>
+      <w:hyperlink r:id="rId27" w:history="1">
         <w:r>
           <w:rPr>
             <w:rStyle w:val="Hyperlink"/>
@@ -8724,6 +10274,13 @@
       </w:hyperlink>
     </w:p>
     <w:p>
+      <w:pPr>
+        <w:rPr>
+          <w:rFonts w:ascii="Times New Roman" w:hAnsi="Times New Roman" w:cs="Times New Roman"/>
+          <w:sz w:val="24"/>
+          <w:szCs w:val="24"/>
+        </w:rPr>
+      </w:pPr>
       <w:r>
         <w:rPr>
           <w:rFonts w:ascii="Times New Roman" w:hAnsi="Times New Roman" w:cs="Times New Roman"/>
@@ -8733,11 +10290,14 @@
         </w:rPr>
         <w:t xml:space="preserve">[img3] </w:t>
       </w:r>
-      <w:hyperlink r:id="rId21" w:history="1">
+      <w:hyperlink r:id="rId28" w:history="1">
         <w:r>
           <w:rPr>
             <w:rStyle w:val="Hyperlink"/>
+            <w:rFonts w:ascii="Times New Roman" w:hAnsi="Times New Roman" w:cs="Times New Roman"/>
             <w:color w:val="auto"/>
+            <w:sz w:val="24"/>
+            <w:szCs w:val="24"/>
             <w:u w:val="none"/>
           </w:rPr>
           <w:t>https://apprecs.com/ios/950289243/plume-air-report-pollution</w:t>
@@ -8762,7 +10322,7 @@
         </w:rPr>
         <w:t xml:space="preserve">[img4] </w:t>
       </w:r>
-      <w:hyperlink r:id="rId22" w:history="1">
+      <w:hyperlink r:id="rId29" w:history="1">
         <w:r>
           <w:rPr>
             <w:rStyle w:val="Hyperlink"/>
@@ -8780,32 +10340,30 @@
       <w:pPr>
         <w:rPr>
           <w:rFonts w:ascii="Times New Roman" w:hAnsi="Times New Roman" w:cs="Times New Roman"/>
+          <w:sz w:val="24"/>
+          <w:szCs w:val="24"/>
+        </w:rPr>
+      </w:pPr>
+      <w:r>
+        <w:rPr>
+          <w:rFonts w:ascii="Times New Roman" w:hAnsi="Times New Roman" w:cs="Times New Roman"/>
+          <w:sz w:val="24"/>
+          <w:szCs w:val="24"/>
+          <w:lang w:val="ro-RO"/>
+        </w:rPr>
+        <w:t>[</w:t>
+      </w:r>
+      <w:r>
+        <w:rPr>
+          <w:rFonts w:ascii="Times New Roman" w:hAnsi="Times New Roman" w:cs="Times New Roman"/>
           <w:b/>
           <w:sz w:val="24"/>
           <w:szCs w:val="24"/>
           <w:lang w:val="ro-RO"/>
         </w:rPr>
-      </w:pPr>
-      <w:r>
-        <w:rPr>
-          <w:rFonts w:ascii="Times New Roman" w:hAnsi="Times New Roman" w:cs="Times New Roman"/>
-          <w:sz w:val="24"/>
-          <w:szCs w:val="24"/>
-          <w:lang w:val="ro-RO"/>
-        </w:rPr>
-        <w:t>[</w:t>
-      </w:r>
-      <w:r>
-        <w:rPr>
-          <w:rFonts w:ascii="Times New Roman" w:hAnsi="Times New Roman" w:cs="Times New Roman"/>
-          <w:b/>
-          <w:sz w:val="24"/>
-          <w:szCs w:val="24"/>
-          <w:lang w:val="ro-RO"/>
-        </w:rPr>
         <w:t xml:space="preserve">img5] </w:t>
       </w:r>
-      <w:hyperlink r:id="rId23" w:history="1">
+      <w:hyperlink r:id="rId30" w:history="1">
         <w:r>
           <w:rPr>
             <w:rStyle w:val="Hyperlink"/>
@@ -8821,6 +10379,229 @@
     </w:p>
     <w:p>
       <w:pPr>
+        <w:rPr>
+          <w:rFonts w:ascii="Times New Roman" w:hAnsi="Times New Roman" w:cs="Times New Roman"/>
+          <w:b/>
+          <w:sz w:val="24"/>
+          <w:szCs w:val="24"/>
+        </w:rPr>
+      </w:pPr>
+      <w:r>
+        <w:rPr>
+          <w:rFonts w:ascii="Times New Roman" w:hAnsi="Times New Roman" w:cs="Times New Roman"/>
+          <w:b/>
+          <w:sz w:val="24"/>
+          <w:szCs w:val="24"/>
+        </w:rPr>
+        <w:t>[img6] – articol</w:t>
+      </w:r>
+    </w:p>
+    <w:p>
+      <w:pPr>
+        <w:rPr>
+          <w:rFonts w:ascii="Times New Roman" w:hAnsi="Times New Roman" w:cs="Times New Roman"/>
+          <w:sz w:val="24"/>
+          <w:szCs w:val="24"/>
+        </w:rPr>
+      </w:pPr>
+      <w:r>
+        <w:rPr>
+          <w:rFonts w:ascii="Times New Roman" w:hAnsi="Times New Roman" w:cs="Times New Roman"/>
+          <w:b/>
+          <w:sz w:val="24"/>
+          <w:szCs w:val="24"/>
+        </w:rPr>
+        <w:t>[img7] -</w:t>
+      </w:r>
+      <w:r>
+        <w:rPr>
+          <w:rFonts w:ascii="Times New Roman" w:hAnsi="Times New Roman" w:cs="Times New Roman"/>
+          <w:sz w:val="24"/>
+          <w:szCs w:val="24"/>
+        </w:rPr>
+        <w:t xml:space="preserve"> </w:t>
+      </w:r>
+      <w:hyperlink r:id="rId31" w:history="1">
+        <w:r>
+          <w:rPr>
+            <w:rStyle w:val="Hyperlink"/>
+            <w:rFonts w:ascii="Times New Roman" w:hAnsi="Times New Roman" w:cs="Times New Roman"/>
+            <w:sz w:val="24"/>
+            <w:szCs w:val="24"/>
+          </w:rPr>
+          <w:t>https://octopart.com/tgs2442-figaro-57464727</w:t>
+        </w:r>
+      </w:hyperlink>
+    </w:p>
+    <w:p>
+      <w:pPr>
+        <w:rPr>
+          <w:rFonts w:ascii="Times New Roman" w:hAnsi="Times New Roman" w:cs="Times New Roman"/>
+          <w:sz w:val="24"/>
+          <w:szCs w:val="24"/>
+        </w:rPr>
+      </w:pPr>
+      <w:r>
+        <w:rPr>
+          <w:rFonts w:ascii="Times New Roman" w:hAnsi="Times New Roman" w:cs="Times New Roman"/>
+          <w:b/>
+          <w:sz w:val="24"/>
+          <w:szCs w:val="24"/>
+        </w:rPr>
+        <w:t xml:space="preserve">[img8] - </w:t>
+      </w:r>
+      <w:hyperlink r:id="rId32" w:history="1">
+        <w:r>
+          <w:rPr>
+            <w:rStyle w:val="Hyperlink"/>
+            <w:rFonts w:ascii="Times New Roman" w:hAnsi="Times New Roman" w:cs="Times New Roman"/>
+            <w:sz w:val="24"/>
+            <w:szCs w:val="24"/>
+          </w:rPr>
+          <w:t>https://ro.mouser.com/ProductDetail/Amphenol-SGX-Sensortech/MICS-2714?qs=YCa%2FAAYMW00IhKRBVpgT1g%3D%3D</w:t>
+        </w:r>
+      </w:hyperlink>
+    </w:p>
+    <w:p>
+      <w:pPr>
+        <w:rPr>
+          <w:rFonts w:ascii="Times New Roman" w:hAnsi="Times New Roman" w:cs="Times New Roman"/>
+          <w:b/>
+          <w:sz w:val="24"/>
+          <w:szCs w:val="24"/>
+        </w:rPr>
+      </w:pPr>
+      <w:r>
+        <w:rPr>
+          <w:rFonts w:ascii="Times New Roman" w:hAnsi="Times New Roman" w:cs="Times New Roman"/>
+          <w:b/>
+          <w:sz w:val="24"/>
+          <w:szCs w:val="24"/>
+        </w:rPr>
+        <w:t>[img9]</w:t>
+      </w:r>
+      <w:r>
+        <w:rPr>
+          <w:rFonts w:ascii="Times New Roman" w:hAnsi="Times New Roman" w:cs="Times New Roman"/>
+          <w:sz w:val="24"/>
+          <w:szCs w:val="24"/>
+        </w:rPr>
+        <w:t xml:space="preserve"> </w:t>
+      </w:r>
+      <w:hyperlink r:id="rId33" w:history="1">
+        <w:r>
+          <w:rPr>
+            <w:rStyle w:val="Hyperlink"/>
+            <w:rFonts w:ascii="Times New Roman" w:hAnsi="Times New Roman" w:cs="Times New Roman"/>
+            <w:sz w:val="24"/>
+            <w:szCs w:val="24"/>
+          </w:rPr>
+          <w:t>https://ro.rsdelivers.com/product/sharp/gp2y1010au0f/compact-optical-dust-sensor/6989110</w:t>
+        </w:r>
+      </w:hyperlink>
+    </w:p>
+    <w:p>
+      <w:pPr>
+        <w:rPr>
+          <w:rFonts w:ascii="Times New Roman" w:hAnsi="Times New Roman" w:cs="Times New Roman"/>
+          <w:sz w:val="24"/>
+          <w:szCs w:val="24"/>
+        </w:rPr>
+      </w:pPr>
+      <w:r>
+        <w:rPr>
+          <w:rFonts w:ascii="Times New Roman" w:hAnsi="Times New Roman" w:cs="Times New Roman"/>
+          <w:b/>
+          <w:sz w:val="24"/>
+          <w:szCs w:val="24"/>
+        </w:rPr>
+        <w:t xml:space="preserve">[img10] </w:t>
+      </w:r>
+      <w:hyperlink r:id="rId34" w:history="1">
+        <w:r>
+          <w:rPr>
+            <w:rStyle w:val="Hyperlink"/>
+            <w:rFonts w:ascii="Times New Roman" w:hAnsi="Times New Roman" w:cs="Times New Roman"/>
+            <w:sz w:val="24"/>
+            <w:szCs w:val="24"/>
+          </w:rPr>
+          <w:t>https://jtamatic.wixsite.com/jtamatic/product-page/voc-ms-1100-gsbt-11-module</w:t>
+        </w:r>
+      </w:hyperlink>
+    </w:p>
+    <w:p>
+      <w:pPr>
+        <w:rPr>
+          <w:rFonts w:ascii="Times New Roman" w:hAnsi="Times New Roman" w:cs="Times New Roman"/>
+          <w:sz w:val="24"/>
+          <w:szCs w:val="24"/>
+        </w:rPr>
+      </w:pPr>
+      <w:r>
+        <w:rPr>
+          <w:rFonts w:ascii="Times New Roman" w:hAnsi="Times New Roman" w:cs="Times New Roman"/>
+          <w:b/>
+          <w:sz w:val="24"/>
+          <w:szCs w:val="24"/>
+        </w:rPr>
+        <w:t xml:space="preserve">[img11] </w:t>
+      </w:r>
+      <w:hyperlink r:id="rId35" w:history="1">
+        <w:r>
+          <w:rPr>
+            <w:rStyle w:val="Hyperlink"/>
+            <w:rFonts w:ascii="Times New Roman" w:hAnsi="Times New Roman" w:cs="Times New Roman"/>
+            <w:sz w:val="24"/>
+            <w:szCs w:val="24"/>
+          </w:rPr>
+          <w:t>https://robu.in/product/mq-7-co-carbon-monoxide-coal-gas-sensor-module/</w:t>
+        </w:r>
+      </w:hyperlink>
+    </w:p>
+    <w:p>
+      <w:pPr>
+        <w:rPr>
+          <w:rFonts w:ascii="Times New Roman" w:hAnsi="Times New Roman" w:cs="Times New Roman"/>
+          <w:b/>
+          <w:sz w:val="24"/>
+          <w:szCs w:val="24"/>
+        </w:rPr>
+      </w:pPr>
+      <w:r>
+        <w:rPr>
+          <w:rFonts w:ascii="Times New Roman" w:hAnsi="Times New Roman" w:cs="Times New Roman"/>
+          <w:b/>
+          <w:sz w:val="24"/>
+          <w:szCs w:val="24"/>
+        </w:rPr>
+        <w:lastRenderedPageBreak/>
+        <w:t xml:space="preserve">[img12] </w:t>
+      </w:r>
+      <w:hyperlink r:id="rId36" w:history="1">
+        <w:r>
+          <w:rPr>
+            <w:rStyle w:val="Hyperlink"/>
+            <w:rFonts w:ascii="Times New Roman" w:hAnsi="Times New Roman" w:cs="Times New Roman"/>
+            <w:sz w:val="24"/>
+            <w:szCs w:val="24"/>
+          </w:rPr>
+          <w:t>https://core-electronics.com.au/dht22-temperature-and-relative-humidity-sensor-module.html</w:t>
+        </w:r>
+      </w:hyperlink>
+    </w:p>
+    <w:p>
+      <w:pPr>
+        <w:rPr>
+          <w:rFonts w:ascii="Times New Roman" w:hAnsi="Times New Roman" w:cs="Times New Roman"/>
+          <w:b/>
+          <w:sz w:val="24"/>
+          <w:szCs w:val="24"/>
+          <w:lang w:val="ro-RO"/>
+        </w:rPr>
+      </w:pPr>
+    </w:p>
+    <w:p>
+      <w:pPr>
         <w:spacing w:after="120"/>
       </w:pPr>
     </w:p>
@@ -8833,7 +10614,7 @@
           <w:szCs w:val="24"/>
         </w:rPr>
       </w:pPr>
-      <w:hyperlink r:id="rId24" w:history="1">
+      <w:hyperlink r:id="rId37" w:history="1">
         <w:r>
           <w:rPr>
             <w:rStyle w:val="Hyperlink"/>
@@ -8854,7 +10635,7 @@
           <w:szCs w:val="24"/>
         </w:rPr>
       </w:pPr>
-      <w:hyperlink r:id="rId25" w:history="1">
+      <w:hyperlink r:id="rId38" w:history="1">
         <w:r>
           <w:rPr>
             <w:rStyle w:val="Hyperlink"/>
@@ -8893,7 +10674,7 @@
         </w:rPr>
         <w:t xml:space="preserve">] </w:t>
       </w:r>
-      <w:hyperlink r:id="rId26" w:history="1">
+      <w:hyperlink r:id="rId39" w:history="1">
         <w:r>
           <w:rPr>
             <w:rStyle w:val="Hyperlink"/>
@@ -8929,7 +10710,7 @@
         </w:rPr>
         <w:t>Computation of the AQI requires an air pollutant concentration over a specified averaging period, obtained from an </w:t>
       </w:r>
-      <w:hyperlink r:id="rId27" w:anchor="air_quality_monitoring" w:tooltip="Environmental monitoring" w:history="1">
+      <w:hyperlink r:id="rId40" w:anchor="air_quality_monitoring" w:tooltip="Environmental monitoring" w:history="1">
         <w:r>
           <w:rPr>
             <w:rStyle w:val="Hyperlink"/>
@@ -8952,7 +10733,7 @@
         </w:rPr>
         <w:t> or </w:t>
       </w:r>
-      <w:hyperlink r:id="rId28" w:tooltip="Atmospheric dispersion modeling" w:history="1">
+      <w:hyperlink r:id="rId41" w:tooltip="Atmospheric dispersion modeling" w:history="1">
         <w:r>
           <w:rPr>
             <w:rStyle w:val="Hyperlink"/>
@@ -8975,7 +10756,7 @@
         </w:rPr>
         <w:t>. Taken together, concentration and time represent the </w:t>
       </w:r>
-      <w:hyperlink r:id="rId29" w:tooltip="Dose response" w:history="1">
+      <w:hyperlink r:id="rId42" w:tooltip="Dose response" w:history="1">
         <w:r>
           <w:rPr>
             <w:rStyle w:val="Hyperlink"/>
@@ -8998,7 +10779,7 @@
         </w:rPr>
         <w:t> of the air pollutant. Health effects corresponding to a given dose are established by epidemiological research.</w:t>
       </w:r>
-      <w:hyperlink r:id="rId30" w:anchor="cite_note-4" w:history="1">
+      <w:hyperlink r:id="rId43" w:anchor="cite_note-4" w:history="1">
         <w:r>
           <w:rPr>
             <w:rStyle w:val="Hyperlink"/>
@@ -9054,7 +10835,6 @@
           <w:szCs w:val="23"/>
           <w:shd w:val="clear" w:color="auto" w:fill="FFFFFF"/>
         </w:rPr>
-        <w:lastRenderedPageBreak/>
         <w:t>-</w:t>
       </w:r>
       <w:r>
@@ -9066,7 +10846,7 @@
         </w:rPr>
         <w:t>Most air contaminants do not have an associated AQI. Many countries monitor </w:t>
       </w:r>
-      <w:hyperlink r:id="rId31" w:tooltip="Ground-level ozone" w:history="1">
+      <w:hyperlink r:id="rId44" w:tooltip="Ground-level ozone" w:history="1">
         <w:r>
           <w:rPr>
             <w:rStyle w:val="Hyperlink"/>
@@ -9087,7 +10867,7 @@
         </w:rPr>
         <w:t>, </w:t>
       </w:r>
-      <w:hyperlink r:id="rId32" w:tooltip="Atmospheric particulate matter" w:history="1">
+      <w:hyperlink r:id="rId45" w:tooltip="Atmospheric particulate matter" w:history="1">
         <w:r>
           <w:rPr>
             <w:rStyle w:val="Hyperlink"/>
@@ -9108,7 +10888,7 @@
         </w:rPr>
         <w:t>, </w:t>
       </w:r>
-      <w:hyperlink r:id="rId33" w:tooltip="Sulfur dioxide" w:history="1">
+      <w:hyperlink r:id="rId46" w:tooltip="Sulfur dioxide" w:history="1">
         <w:r>
           <w:rPr>
             <w:rStyle w:val="Hyperlink"/>
@@ -9129,7 +10909,7 @@
         </w:rPr>
         <w:t>, </w:t>
       </w:r>
-      <w:hyperlink r:id="rId34" w:tooltip="Carbon monoxide" w:history="1">
+      <w:hyperlink r:id="rId47" w:tooltip="Carbon monoxide" w:history="1">
         <w:r>
           <w:rPr>
             <w:rStyle w:val="Hyperlink"/>
@@ -9150,7 +10930,7 @@
         </w:rPr>
         <w:t> and </w:t>
       </w:r>
-      <w:hyperlink r:id="rId35" w:tooltip="Nitrogen dioxide" w:history="1">
+      <w:hyperlink r:id="rId48" w:tooltip="Nitrogen dioxide" w:history="1">
         <w:r>
           <w:rPr>
             <w:rStyle w:val="Hyperlink"/>
@@ -9171,7 +10951,7 @@
         </w:rPr>
         <w:t>, and calculate air quality indices for these pollutants.</w:t>
       </w:r>
-      <w:hyperlink r:id="rId36" w:anchor="cite_note-aqi_basic-10" w:history="1">
+      <w:hyperlink r:id="rId49" w:anchor="cite_note-aqi_basic-10" w:history="1">
         <w:r>
           <w:rPr>
             <w:rStyle w:val="Hyperlink"/>
@@ -9206,7 +10986,7 @@
         </w:rPr>
         <w:t>The definition of the AQI in a particular nation reflects the discourse surrounding the development of national air quality standards in that nation.</w:t>
       </w:r>
-      <w:hyperlink r:id="rId37" w:anchor="cite_note-11" w:history="1">
+      <w:hyperlink r:id="rId50" w:anchor="cite_note-11" w:history="1">
         <w:r>
           <w:rPr>
             <w:rStyle w:val="Hyperlink"/>
@@ -9228,7 +11008,7 @@
         </w:rPr>
         <w:t> A website allowing government agencies anywhere in the world to submit their real-time air monitoring data for display using a common definition of the air quality index has recently become available.</w:t>
       </w:r>
-      <w:hyperlink r:id="rId38" w:anchor="cite_note-12" w:history="1">
+      <w:hyperlink r:id="rId51" w:anchor="cite_note-12" w:history="1">
         <w:r>
           <w:rPr>
             <w:rStyle w:val="Hyperlink"/>
@@ -9326,8 +11106,8 @@
       </w:pPr>
     </w:p>
     <w:sectPr>
-      <w:headerReference w:type="default" r:id="rId39"/>
-      <w:footerReference w:type="default" r:id="rId40"/>
+      <w:headerReference w:type="default" r:id="rId52"/>
+      <w:footerReference w:type="default" r:id="rId53"/>
       <w:pgSz w:w="12240" w:h="15840"/>
       <w:pgMar w:top="1440" w:right="1440" w:bottom="1440" w:left="1440" w:header="720" w:footer="720" w:gutter="0"/>
       <w:cols w:space="720"/>
@@ -9383,7 +11163,7 @@
             <w:rPr>
               <w:noProof/>
             </w:rPr>
-            <w:t>12</w:t>
+            <w:t>10</w:t>
           </w:r>
         </w:fldSimple>
       </w:p>
@@ -9804,6 +11584,95 @@
     </w:lvl>
   </w:abstractNum>
   <w:abstractNum w:abstractNumId="3">
+    <w:nsid w:val="50B8639B"/>
+    <w:multiLevelType w:val="hybridMultilevel"/>
+    <w:tmpl w:val="A3F0C6BC"/>
+    <w:lvl w:ilvl="0" w:tplc="0409000F">
+      <w:start w:val="1"/>
+      <w:numFmt w:val="decimal"/>
+      <w:lvlText w:val="%1."/>
+      <w:lvlJc w:val="left"/>
+      <w:pPr>
+        <w:ind w:left="720" w:hanging="360"/>
+      </w:pPr>
+      <w:rPr>
+        <w:rFonts w:hint="default"/>
+      </w:rPr>
+    </w:lvl>
+    <w:lvl w:ilvl="1" w:tplc="04090019" w:tentative="1">
+      <w:start w:val="1"/>
+      <w:numFmt w:val="lowerLetter"/>
+      <w:lvlText w:val="%2."/>
+      <w:lvlJc w:val="left"/>
+      <w:pPr>
+        <w:ind w:left="1440" w:hanging="360"/>
+      </w:pPr>
+    </w:lvl>
+    <w:lvl w:ilvl="2" w:tplc="0409001B" w:tentative="1">
+      <w:start w:val="1"/>
+      <w:numFmt w:val="lowerRoman"/>
+      <w:lvlText w:val="%3."/>
+      <w:lvlJc w:val="right"/>
+      <w:pPr>
+        <w:ind w:left="2160" w:hanging="180"/>
+      </w:pPr>
+    </w:lvl>
+    <w:lvl w:ilvl="3" w:tplc="0409000F" w:tentative="1">
+      <w:start w:val="1"/>
+      <w:numFmt w:val="decimal"/>
+      <w:lvlText w:val="%4."/>
+      <w:lvlJc w:val="left"/>
+      <w:pPr>
+        <w:ind w:left="2880" w:hanging="360"/>
+      </w:pPr>
+    </w:lvl>
+    <w:lvl w:ilvl="4" w:tplc="04090019" w:tentative="1">
+      <w:start w:val="1"/>
+      <w:numFmt w:val="lowerLetter"/>
+      <w:lvlText w:val="%5."/>
+      <w:lvlJc w:val="left"/>
+      <w:pPr>
+        <w:ind w:left="3600" w:hanging="360"/>
+      </w:pPr>
+    </w:lvl>
+    <w:lvl w:ilvl="5" w:tplc="0409001B" w:tentative="1">
+      <w:start w:val="1"/>
+      <w:numFmt w:val="lowerRoman"/>
+      <w:lvlText w:val="%6."/>
+      <w:lvlJc w:val="right"/>
+      <w:pPr>
+        <w:ind w:left="4320" w:hanging="180"/>
+      </w:pPr>
+    </w:lvl>
+    <w:lvl w:ilvl="6" w:tplc="0409000F" w:tentative="1">
+      <w:start w:val="1"/>
+      <w:numFmt w:val="decimal"/>
+      <w:lvlText w:val="%7."/>
+      <w:lvlJc w:val="left"/>
+      <w:pPr>
+        <w:ind w:left="5040" w:hanging="360"/>
+      </w:pPr>
+    </w:lvl>
+    <w:lvl w:ilvl="7" w:tplc="04090019" w:tentative="1">
+      <w:start w:val="1"/>
+      <w:numFmt w:val="lowerLetter"/>
+      <w:lvlText w:val="%8."/>
+      <w:lvlJc w:val="left"/>
+      <w:pPr>
+        <w:ind w:left="5760" w:hanging="360"/>
+      </w:pPr>
+    </w:lvl>
+    <w:lvl w:ilvl="8" w:tplc="0409001B" w:tentative="1">
+      <w:start w:val="1"/>
+      <w:numFmt w:val="lowerRoman"/>
+      <w:lvlText w:val="%9."/>
+      <w:lvlJc w:val="right"/>
+      <w:pPr>
+        <w:ind w:left="6480" w:hanging="180"/>
+      </w:pPr>
+    </w:lvl>
+  </w:abstractNum>
+  <w:abstractNum w:abstractNumId="4">
     <w:nsid w:val="60B43669"/>
     <w:multiLevelType w:val="hybridMultilevel"/>
     <w:tmpl w:val="A13E4CC0"/>
@@ -9915,7 +11784,7 @@
       </w:rPr>
     </w:lvl>
   </w:abstractNum>
-  <w:abstractNum w:abstractNumId="4">
+  <w:abstractNum w:abstractNumId="5">
     <w:nsid w:val="61605E37"/>
     <w:multiLevelType w:val="multilevel"/>
     <w:tmpl w:val="2D848684"/>
@@ -10028,7 +11897,7 @@
       </w:rPr>
     </w:lvl>
   </w:abstractNum>
-  <w:abstractNum w:abstractNumId="5">
+  <w:abstractNum w:abstractNumId="6">
     <w:nsid w:val="672D69EF"/>
     <w:multiLevelType w:val="hybridMultilevel"/>
     <w:tmpl w:val="DB6428B8"/>
@@ -10140,7 +12009,7 @@
       </w:rPr>
     </w:lvl>
   </w:abstractNum>
-  <w:abstractNum w:abstractNumId="6">
+  <w:abstractNum w:abstractNumId="7">
     <w:nsid w:val="76AF792D"/>
     <w:multiLevelType w:val="hybridMultilevel"/>
     <w:tmpl w:val="1630B896"/>
@@ -10257,22 +12126,25 @@
     <w:abstractNumId w:val="0"/>
   </w:num>
   <w:num w:numId="2">
-    <w:abstractNumId w:val="5"/>
+    <w:abstractNumId w:val="6"/>
   </w:num>
   <w:num w:numId="3">
     <w:abstractNumId w:val="2"/>
   </w:num>
   <w:num w:numId="4">
-    <w:abstractNumId w:val="6"/>
+    <w:abstractNumId w:val="7"/>
   </w:num>
   <w:num w:numId="5">
-    <w:abstractNumId w:val="4"/>
+    <w:abstractNumId w:val="5"/>
   </w:num>
   <w:num w:numId="6">
-    <w:abstractNumId w:val="3"/>
+    <w:abstractNumId w:val="4"/>
   </w:num>
   <w:num w:numId="7">
     <w:abstractNumId w:val="1"/>
+  </w:num>
+  <w:num w:numId="8">
+    <w:abstractNumId w:val="3"/>
   </w:num>
 </w:numbering>
 </file>
@@ -10488,7 +12360,6 @@
   <w:style w:type="character" w:default="1" w:styleId="DefaultParagraphFont">
     <w:name w:val="Default Paragraph Font"/>
     <w:uiPriority w:val="1"/>
-    <w:semiHidden/>
     <w:unhideWhenUsed/>
   </w:style>
   <w:style w:type="table" w:default="1" w:styleId="TableNormal">
@@ -10994,7 +12865,7 @@
 </file>
 
 <file path=customXml/itemProps1.xml><?xml version="1.0" encoding="utf-8"?>
-<ds:datastoreItem xmlns:ds="http://schemas.openxmlformats.org/officeDocument/2006/customXml" ds:itemID="{6EF32578-AACD-488E-BBDE-56BB88EFFB5B}">
+<ds:datastoreItem xmlns:ds="http://schemas.openxmlformats.org/officeDocument/2006/customXml" ds:itemID="{CE2EB2F6-9F51-4319-89FD-AA68CB1F490E}">
   <ds:schemaRefs>
     <ds:schemaRef ds:uri="http://schemas.openxmlformats.org/officeDocument/2006/bibliography"/>
   </ds:schemaRefs>

</xml_diff>

<commit_message>
30.03 - Inceput cap 3 - Documentatie
Notat cu fundal galben neclaritatiile
</commit_message>
<xml_diff>
--- a/Documentatie/Lucrare de Dizertatie - Tarce Paul.docx
+++ b/Documentatie/Lucrare de Dizertatie - Tarce Paul.docx
@@ -114,7 +114,7 @@
                     <a:blip r:embed="rId9" cstate="print">
                       <a:extLst>
                         <a:ext uri="{28A0092B-C50C-407E-A947-70E740481C1C}">
-                          <a14:useLocalDpi xmlns:arto="http://schemas.microsoft.com/office/word/2006/arto" xmlns="" xmlns:wpc="http://schemas.microsoft.com/office/word/2010/wordprocessingCanvas" xmlns:mc="http://schemas.openxmlformats.org/markup-compatibility/2006" xmlns:o="urn:schemas-microsoft-com:office:office" xmlns:v="urn:schemas-microsoft-com:vml" xmlns:wp14="http://schemas.microsoft.com/office/word/2010/wordprocessingDrawing" xmlns:w10="urn:schemas-microsoft-com:office:word" xmlns:w="http://schemas.openxmlformats.org/wordprocessingml/2006/main" xmlns:w14="http://schemas.microsoft.com/office/word/2010/wordml" xmlns:w15="http://schemas.microsoft.com/office/word/2012/wordml" xmlns:wpg="http://schemas.microsoft.com/office/word/2010/wordprocessingGroup" xmlns:wpi="http://schemas.microsoft.com/office/word/2010/wordprocessingInk" xmlns:wps="http://schemas.microsoft.com/office/word/2010/wordprocessingShape" xmlns:a14="http://schemas.microsoft.com/office/drawing/2010/main" val="0"/>
+                          <a14:useLocalDpi xmlns:a14="http://schemas.microsoft.com/office/drawing/2010/main" xmlns:wps="http://schemas.microsoft.com/office/word/2010/wordprocessingShape" xmlns:wpi="http://schemas.microsoft.com/office/word/2010/wordprocessingInk" xmlns:wpg="http://schemas.microsoft.com/office/word/2010/wordprocessingGroup" xmlns:w15="http://schemas.microsoft.com/office/word/2012/wordml" xmlns:w14="http://schemas.microsoft.com/office/word/2010/wordml" xmlns:w="http://schemas.openxmlformats.org/wordprocessingml/2006/main" xmlns:w10="urn:schemas-microsoft-com:office:word" xmlns:wp14="http://schemas.microsoft.com/office/word/2010/wordprocessingDrawing" xmlns:v="urn:schemas-microsoft-com:vml" xmlns:o="urn:schemas-microsoft-com:office:office" xmlns:mc="http://schemas.openxmlformats.org/markup-compatibility/2006" xmlns:wpc="http://schemas.microsoft.com/office/word/2010/wordprocessingCanvas" xmlns="" xmlns:arto="http://schemas.microsoft.com/office/word/2006/arto" val="0"/>
                         </a:ext>
                       </a:extLst>
                     </a:blip>
@@ -271,7 +271,7 @@
           <w:sz w:val="48"/>
           <w:szCs w:val="48"/>
         </w:rPr>
-        <w:t>Aplica</w:t>
+        <w:t>Sistem/Aplicatie Mobil</w:t>
       </w:r>
       <w:r>
         <w:rPr>
@@ -283,7 +283,7 @@
           <w:szCs w:val="48"/>
           <w:lang w:val="ro-RO"/>
         </w:rPr>
-        <w:t>ț</w:t>
+        <w:t xml:space="preserve">ă </w:t>
       </w:r>
       <w:r>
         <w:rPr>
@@ -293,8 +293,10 @@
           <w:spacing w:val="20"/>
           <w:sz w:val="48"/>
           <w:szCs w:val="48"/>
-        </w:rPr>
-        <w:t xml:space="preserve">ie Mobliă Pentru </w:t>
+          <w:highlight w:val="yellow"/>
+          <w:lang w:val="ro-RO"/>
+        </w:rPr>
+        <w:t>?</w:t>
       </w:r>
       <w:r>
         <w:rPr>
@@ -305,12 +307,9 @@
           <w:sz w:val="48"/>
           <w:szCs w:val="48"/>
         </w:rPr>
-        <w:t>Determinarea și Măsurarea Indicelui de Calitate al Aerului</w:t>
-      </w:r>
-    </w:p>
-    <w:p>
-      <w:pPr>
-        <w:jc w:val="center"/>
+        <w:t xml:space="preserve"> pentru</w:t>
+      </w:r>
+      <w:r>
         <w:rPr>
           <w:rFonts w:ascii="Arial" w:hAnsi="Arial" w:cs="Arial"/>
           <w:b/>
@@ -319,6 +318,54 @@
           <w:sz w:val="48"/>
           <w:szCs w:val="48"/>
         </w:rPr>
+        <w:t xml:space="preserve"> </w:t>
+      </w:r>
+      <w:r>
+        <w:rPr>
+          <w:rFonts w:ascii="Arial" w:hAnsi="Arial" w:cs="Arial"/>
+          <w:b/>
+          <w:smallCaps/>
+          <w:spacing w:val="20"/>
+          <w:sz w:val="48"/>
+          <w:szCs w:val="48"/>
+        </w:rPr>
+        <w:t>Determinarea și Măsurarea Indicelui de Calitate al Aerului</w:t>
+      </w:r>
+      <w:r>
+        <w:rPr>
+          <w:rFonts w:ascii="Arial" w:hAnsi="Arial" w:cs="Arial"/>
+          <w:b/>
+          <w:smallCaps/>
+          <w:spacing w:val="20"/>
+          <w:sz w:val="48"/>
+          <w:szCs w:val="48"/>
+        </w:rPr>
+        <w:t xml:space="preserve"> </w:t>
+      </w:r>
+      <w:r>
+        <w:rPr>
+          <w:rFonts w:ascii="Arial" w:hAnsi="Arial" w:cs="Arial"/>
+          <w:b/>
+          <w:smallCaps/>
+          <w:spacing w:val="20"/>
+          <w:sz w:val="48"/>
+          <w:szCs w:val="48"/>
+          <w:highlight w:val="yellow"/>
+        </w:rPr>
+        <w:t>???</w:t>
+      </w:r>
+    </w:p>
+    <w:p>
+      <w:pPr>
+        <w:jc w:val="center"/>
+        <w:rPr>
+          <w:rFonts w:ascii="Arial" w:hAnsi="Arial" w:cs="Arial"/>
+          <w:b/>
+          <w:smallCaps/>
+          <w:spacing w:val="20"/>
+          <w:sz w:val="48"/>
+          <w:szCs w:val="48"/>
+        </w:rPr>
       </w:pPr>
     </w:p>
     <w:p>
@@ -354,6 +401,29 @@
         </w:rPr>
         <w:t>DIZERTAȚIE</w:t>
       </w:r>
+      <w:r>
+        <w:rPr>
+          <w:rFonts w:ascii="Times New Roman" w:hAnsi="Times New Roman"/>
+          <w:b/>
+          <w:bCs/>
+          <w:sz w:val="36"/>
+          <w:szCs w:val="36"/>
+          <w:lang w:val="ro-RO"/>
+        </w:rPr>
+        <w:t xml:space="preserve"> – </w:t>
+      </w:r>
+      <w:r>
+        <w:rPr>
+          <w:rFonts w:ascii="Times New Roman" w:hAnsi="Times New Roman"/>
+          <w:b/>
+          <w:bCs/>
+          <w:sz w:val="36"/>
+          <w:szCs w:val="36"/>
+          <w:highlight w:val="yellow"/>
+          <w:lang w:val="ro-RO"/>
+        </w:rPr>
+        <w:t>Z sau S?</w:t>
+      </w:r>
     </w:p>
     <w:p>
       <w:pPr>
@@ -608,7 +678,18 @@
           <w:szCs w:val="28"/>
           <w:lang w:val="ro-RO"/>
         </w:rPr>
-        <w:tab/>
+        <w:t xml:space="preserve"> </w:t>
+      </w:r>
+      <w:r>
+        <w:rPr>
+          <w:rFonts w:ascii="Times New Roman" w:hAnsi="Times New Roman"/>
+          <w:bCs/>
+          <w:sz w:val="28"/>
+          <w:szCs w:val="28"/>
+          <w:highlight w:val="yellow"/>
+          <w:lang w:val="ro-RO"/>
+        </w:rPr>
+        <w:t>ok ?</w:t>
       </w:r>
       <w:r>
         <w:rPr>
@@ -805,7 +886,7 @@
           <w:r>
             <w:fldChar w:fldCharType="separate"/>
           </w:r>
-          <w:hyperlink w:anchor="_Toc36424250" w:history="1">
+          <w:hyperlink w:anchor="_Toc36514017" w:history="1">
             <w:r>
               <w:rPr>
                 <w:rStyle w:val="Hyperlink"/>
@@ -833,7 +914,7 @@
                 <w:noProof/>
                 <w:webHidden/>
               </w:rPr>
-              <w:instrText xml:space="preserve"> PAGEREF _Toc36424250 \h </w:instrText>
+              <w:instrText xml:space="preserve"> PAGEREF _Toc36514017 \h </w:instrText>
             </w:r>
             <w:r>
               <w:rPr>
@@ -876,7 +957,7 @@
               <w:noProof/>
             </w:rPr>
           </w:pPr>
-          <w:hyperlink w:anchor="_Toc36424251" w:history="1">
+          <w:hyperlink w:anchor="_Toc36514018" w:history="1">
             <w:r>
               <w:rPr>
                 <w:rStyle w:val="Hyperlink"/>
@@ -919,7 +1000,7 @@
                 <w:noProof/>
                 <w:webHidden/>
               </w:rPr>
-              <w:instrText xml:space="preserve"> PAGEREF _Toc36424251 \h </w:instrText>
+              <w:instrText xml:space="preserve"> PAGEREF _Toc36514018 \h </w:instrText>
             </w:r>
             <w:r>
               <w:rPr>
@@ -962,7 +1043,7 @@
               <w:noProof/>
             </w:rPr>
           </w:pPr>
-          <w:hyperlink w:anchor="_Toc36424252" w:history="1">
+          <w:hyperlink w:anchor="_Toc36514019" w:history="1">
             <w:r>
               <w:rPr>
                 <w:rStyle w:val="Hyperlink"/>
@@ -1005,7 +1086,7 @@
                 <w:noProof/>
                 <w:webHidden/>
               </w:rPr>
-              <w:instrText xml:space="preserve"> PAGEREF _Toc36424252 \h </w:instrText>
+              <w:instrText xml:space="preserve"> PAGEREF _Toc36514019 \h </w:instrText>
             </w:r>
             <w:r>
               <w:rPr>
@@ -1048,7 +1129,7 @@
               <w:noProof/>
             </w:rPr>
           </w:pPr>
-          <w:hyperlink w:anchor="_Toc36424253" w:history="1">
+          <w:hyperlink w:anchor="_Toc36514020" w:history="1">
             <w:r>
               <w:rPr>
                 <w:rStyle w:val="Hyperlink"/>
@@ -1091,7 +1172,7 @@
                 <w:noProof/>
                 <w:webHidden/>
               </w:rPr>
-              <w:instrText xml:space="preserve"> PAGEREF _Toc36424253 \h </w:instrText>
+              <w:instrText xml:space="preserve"> PAGEREF _Toc36514020 \h </w:instrText>
             </w:r>
             <w:r>
               <w:rPr>
@@ -1133,7 +1214,7 @@
               <w:noProof/>
             </w:rPr>
           </w:pPr>
-          <w:hyperlink w:anchor="_Toc36424254" w:history="1">
+          <w:hyperlink w:anchor="_Toc36514021" w:history="1">
             <w:r>
               <w:rPr>
                 <w:rStyle w:val="Hyperlink"/>
@@ -1161,7 +1242,7 @@
                 <w:noProof/>
                 <w:webHidden/>
               </w:rPr>
-              <w:instrText xml:space="preserve"> PAGEREF _Toc36424254 \h </w:instrText>
+              <w:instrText xml:space="preserve"> PAGEREF _Toc36514021 \h </w:instrText>
             </w:r>
             <w:r>
               <w:rPr>
@@ -1203,7 +1284,7 @@
               <w:noProof/>
             </w:rPr>
           </w:pPr>
-          <w:hyperlink w:anchor="_Toc36424255" w:history="1">
+          <w:hyperlink w:anchor="_Toc36514022" w:history="1">
             <w:r>
               <w:rPr>
                 <w:rStyle w:val="Hyperlink"/>
@@ -1232,7 +1313,7 @@
                 <w:noProof/>
                 <w:webHidden/>
               </w:rPr>
-              <w:instrText xml:space="preserve"> PAGEREF _Toc36424255 \h </w:instrText>
+              <w:instrText xml:space="preserve"> PAGEREF _Toc36514022 \h </w:instrText>
             </w:r>
             <w:r>
               <w:rPr>
@@ -1274,7 +1355,7 @@
               <w:noProof/>
             </w:rPr>
           </w:pPr>
-          <w:hyperlink w:anchor="_Toc36424256" w:history="1">
+          <w:hyperlink w:anchor="_Toc36514023" w:history="1">
             <w:r>
               <w:rPr>
                 <w:rStyle w:val="Hyperlink"/>
@@ -1302,7 +1383,7 @@
                 <w:noProof/>
                 <w:webHidden/>
               </w:rPr>
-              <w:instrText xml:space="preserve"> PAGEREF _Toc36424256 \h </w:instrText>
+              <w:instrText xml:space="preserve"> PAGEREF _Toc36514023 \h </w:instrText>
             </w:r>
             <w:r>
               <w:rPr>
@@ -1344,7 +1425,7 @@
               <w:noProof/>
             </w:rPr>
           </w:pPr>
-          <w:hyperlink w:anchor="_Toc36424257" w:history="1">
+          <w:hyperlink w:anchor="_Toc36514024" w:history="1">
             <w:r>
               <w:rPr>
                 <w:rStyle w:val="Hyperlink"/>
@@ -1373,7 +1454,7 @@
                 <w:noProof/>
                 <w:webHidden/>
               </w:rPr>
-              <w:instrText xml:space="preserve"> PAGEREF _Toc36424257 \h </w:instrText>
+              <w:instrText xml:space="preserve"> PAGEREF _Toc36514024 \h </w:instrText>
             </w:r>
             <w:r>
               <w:rPr>
@@ -1393,7 +1474,77 @@
                 <w:noProof/>
                 <w:webHidden/>
               </w:rPr>
-              <w:t>16</w:t>
+              <w:t>15</w:t>
+            </w:r>
+            <w:r>
+              <w:rPr>
+                <w:noProof/>
+                <w:webHidden/>
+              </w:rPr>
+              <w:fldChar w:fldCharType="end"/>
+            </w:r>
+          </w:hyperlink>
+        </w:p>
+        <w:p>
+          <w:pPr>
+            <w:pStyle w:val="TOC2"/>
+            <w:tabs>
+              <w:tab w:val="right" w:leader="dot" w:pos="9350"/>
+            </w:tabs>
+            <w:rPr>
+              <w:rFonts w:asciiTheme="minorHAnsi" w:eastAsiaTheme="minorEastAsia" w:hAnsiTheme="minorHAnsi" w:cstheme="minorBidi"/>
+              <w:noProof/>
+            </w:rPr>
+          </w:pPr>
+          <w:hyperlink w:anchor="_Toc36514025" w:history="1">
+            <w:r>
+              <w:rPr>
+                <w:rStyle w:val="Hyperlink"/>
+                <w:rFonts w:eastAsia="Times New Roman"/>
+                <w:noProof/>
+              </w:rPr>
+              <w:t>3.1 Sistemul de operare Android. Android Studio IDE. Java</w:t>
+            </w:r>
+            <w:r>
+              <w:rPr>
+                <w:noProof/>
+                <w:webHidden/>
+              </w:rPr>
+              <w:tab/>
+            </w:r>
+            <w:r>
+              <w:rPr>
+                <w:noProof/>
+                <w:webHidden/>
+              </w:rPr>
+              <w:fldChar w:fldCharType="begin"/>
+            </w:r>
+            <w:r>
+              <w:rPr>
+                <w:noProof/>
+                <w:webHidden/>
+              </w:rPr>
+              <w:instrText xml:space="preserve"> PAGEREF _Toc36514025 \h </w:instrText>
+            </w:r>
+            <w:r>
+              <w:rPr>
+                <w:noProof/>
+                <w:webHidden/>
+              </w:rPr>
+            </w:r>
+            <w:r>
+              <w:rPr>
+                <w:noProof/>
+                <w:webHidden/>
+              </w:rPr>
+              <w:fldChar w:fldCharType="separate"/>
+            </w:r>
+            <w:r>
+              <w:rPr>
+                <w:noProof/>
+                <w:webHidden/>
+              </w:rPr>
+              <w:t>15</w:t>
             </w:r>
             <w:r>
               <w:rPr>
@@ -1415,7 +1566,7 @@
               <w:noProof/>
             </w:rPr>
           </w:pPr>
-          <w:hyperlink w:anchor="_Toc36424258" w:history="1">
+          <w:hyperlink w:anchor="_Toc36514026" w:history="1">
             <w:r>
               <w:rPr>
                 <w:rStyle w:val="Hyperlink"/>
@@ -1443,7 +1594,7 @@
                 <w:noProof/>
                 <w:webHidden/>
               </w:rPr>
-              <w:instrText xml:space="preserve"> PAGEREF _Toc36424258 \h </w:instrText>
+              <w:instrText xml:space="preserve"> PAGEREF _Toc36514026 \h </w:instrText>
             </w:r>
             <w:r>
               <w:rPr>
@@ -1463,7 +1614,7 @@
                 <w:noProof/>
                 <w:webHidden/>
               </w:rPr>
-              <w:t>17</w:t>
+              <w:t>19</w:t>
             </w:r>
             <w:r>
               <w:rPr>
@@ -1782,14 +1933,13 @@
           <w:lang w:val="ro-RO"/>
         </w:rPr>
       </w:pPr>
-      <w:bookmarkStart w:id="0" w:name="_Toc36424250"/>
+      <w:bookmarkStart w:id="0" w:name="_Toc36514017"/>
       <w:r>
         <w:rPr>
           <w:sz w:val="36"/>
           <w:szCs w:val="36"/>
           <w:lang w:val="ro-RO"/>
         </w:rPr>
-        <w:lastRenderedPageBreak/>
         <w:t xml:space="preserve">Capitolul </w:t>
       </w:r>
       <w:r>
@@ -1825,7 +1975,7 @@
         </w:rPr>
         <w:t xml:space="preserve"> </w:t>
       </w:r>
-      <w:bookmarkStart w:id="1" w:name="_Toc36424251"/>
+      <w:bookmarkStart w:id="1" w:name="_Toc36514018"/>
       <w:r>
         <w:rPr>
           <w:sz w:val="32"/>
@@ -2161,7 +2311,18 @@
           <w:szCs w:val="24"/>
           <w:lang w:val="ro-RO"/>
         </w:rPr>
-        <w:t xml:space="preserve"> Având o multitudine de funcții și de posibilități de conectare, telefonul a ajuns să fie folosit în conexiunie cu multe dispozitive(fizice). Toate acestea pentru ca utilizatorul să aibă acces la informații precise și în timp scurt.</w:t>
+        <w:t xml:space="preserve"> Având o multitudine de funcții și de posibilități de </w:t>
+      </w:r>
+      <w:r>
+        <w:rPr>
+          <w:rFonts w:ascii="Times New Roman" w:eastAsia="Times New Roman" w:hAnsi="Times New Roman" w:cs="Times New Roman"/>
+          <w:color w:val="000000"/>
+          <w:sz w:val="24"/>
+          <w:szCs w:val="24"/>
+          <w:lang w:val="ro-RO"/>
+        </w:rPr>
+        <w:lastRenderedPageBreak/>
+        <w:t>conectare, telefonul a ajuns să fie folosit în conexiunie cu multe dispozitive(fizice). Toate acestea pentru ca utilizatorul să aibă acces la informații precise și în timp scurt.</w:t>
       </w:r>
       <w:r>
         <w:rPr>
@@ -2194,7 +2355,6 @@
           <w:szCs w:val="24"/>
           <w:lang w:val="ro-RO"/>
         </w:rPr>
-        <w:lastRenderedPageBreak/>
         <w:tab/>
         <w:t xml:space="preserve">Printre cele mai importante domenii care contribuie la automatizarea proceselor și care îi vin în ajutor omului este ingineria software. Tehnologia informației(sau IT-ul) este industria cea mai vibrantă și caracteristică vremurilor actuale. Date fiind aceste lucruri, acest proiect își propune să aducă soluții să descopere și să aprofundeze o </w:t>
       </w:r>
@@ -2738,17 +2898,8 @@
           <w:sz w:val="24"/>
           <w:szCs w:val="24"/>
         </w:rPr>
-        <w:t xml:space="preserve">Conform [5], indicii de calitate ai aerului au scopul de a traduce măsurătorile concentrațiilor a unui amestec complex de poluanți într-un singur element care indică calitatea </w:t>
-      </w:r>
-      <w:r>
-        <w:rPr>
-          <w:rFonts w:ascii="Times New Roman" w:eastAsia="Times New Roman" w:hAnsi="Times New Roman" w:cs="Times New Roman"/>
-          <w:color w:val="000000"/>
-          <w:sz w:val="24"/>
-          <w:szCs w:val="24"/>
-        </w:rPr>
         <w:lastRenderedPageBreak/>
-        <w:t>aerului din mediul înconjurător, în mod relativ.</w:t>
+        <w:t>Conform [5], indicii de calitate ai aerului au scopul de a traduce măsurătorile concentrațiilor a unui amestec complex de poluanți într-un singur element care indică calitatea aerului din mediul înconjurător, în mod relativ.</w:t>
       </w:r>
       <w:r>
         <w:rPr>
@@ -2975,7 +3126,7 @@
         </w:rPr>
         <w:t xml:space="preserve"> </w:t>
       </w:r>
-      <w:bookmarkStart w:id="3" w:name="_Toc36424252"/>
+      <w:bookmarkStart w:id="3" w:name="_Toc36514019"/>
       <w:r>
         <w:rPr>
           <w:sz w:val="32"/>
@@ -3193,7 +3344,18 @@
           <w:szCs w:val="24"/>
           <w:lang w:val="ro-RO"/>
         </w:rPr>
-        <w:t>incendii, industrie poluantă în apropiere), de aceea este de folos a avea un dispozitiv portabil conectat la aplicația mobilă</w:t>
+        <w:t xml:space="preserve">incendii, industrie poluantă în </w:t>
+      </w:r>
+      <w:r>
+        <w:rPr>
+          <w:rFonts w:ascii="Times New Roman" w:eastAsia="Times New Roman" w:hAnsi="Times New Roman" w:cs="Times New Roman"/>
+          <w:color w:val="000000"/>
+          <w:sz w:val="24"/>
+          <w:szCs w:val="24"/>
+          <w:lang w:val="ro-RO"/>
+        </w:rPr>
+        <w:lastRenderedPageBreak/>
+        <w:t>apropiere), de aceea este de folos a avea un dispozitiv portabil conectat la aplicația mobilă</w:t>
       </w:r>
       <w:r>
         <w:rPr>
@@ -3252,18 +3414,7 @@
           <w:szCs w:val="24"/>
           <w:lang w:val="ro-RO"/>
         </w:rPr>
-        <w:t xml:space="preserve">rija crescută pentru </w:t>
-      </w:r>
-      <w:r>
-        <w:rPr>
-          <w:rFonts w:ascii="Times New Roman" w:eastAsia="Times New Roman" w:hAnsi="Times New Roman" w:cs="Times New Roman"/>
-          <w:color w:val="000000"/>
-          <w:sz w:val="24"/>
-          <w:szCs w:val="24"/>
-          <w:lang w:val="ro-RO"/>
-        </w:rPr>
-        <w:lastRenderedPageBreak/>
-        <w:t xml:space="preserve">calitatea aerului de interior a accelerat dezvoltarea </w:t>
+        <w:t xml:space="preserve">rija crescută pentru calitatea aerului de interior a accelerat dezvoltarea </w:t>
       </w:r>
       <w:r>
         <w:rPr>
@@ -3539,7 +3690,7 @@
           <w:sz w:val="24"/>
           <w:szCs w:val="24"/>
         </w:rPr>
-        <w:t xml:space="preserve">[11] Smartphone-urile din ziua de azi sunt echipate cu capabilități din ce în ce mai avansate și complexe precum: navigație, camere foto de rezoluție și claritate mare, redare audio video, internet GSM și Wi-Fi de mare viteză, cititoare de amprente, recunoaștere facială și multe altele. Primele smartphone-uri au apărut pe piață încă din 1993 și erau destinate în mare parte pentru corporații în scopuri de muncă sau afaceri. Apoi a urmat </w:t>
+        <w:t xml:space="preserve">[11] Smartphone-urile din ziua de azi sunt echipate cu capabilități din ce în ce mai avansate și complexe precum: navigație, camere foto de rezoluție și claritate mare, redare audio video, internet GSM și Wi-Fi de mare viteză, cititoare de amprente, </w:t>
       </w:r>
       <w:r>
         <w:rPr>
@@ -3549,7 +3700,7 @@
           <w:szCs w:val="24"/>
         </w:rPr>
         <w:lastRenderedPageBreak/>
-        <w:t>perioada iPhone, care în 2007 a introdus pentru prima dată pe piață un smartphone pentru publicul larg</w:t>
+        <w:t>recunoaștere facială și multe altele. Primele smartphone-uri au apărut pe piață încă din 1993 și erau destinate în mare parte pentru corporații în scopuri de muncă sau afaceri. Apoi a urmat perioada iPhone, care în 2007 a introdus pentru prima dată pe piață un smartphone pentru publicul larg</w:t>
       </w:r>
       <w:r>
         <w:rPr>
@@ -4017,10 +4168,9 @@
           <w:szCs w:val="32"/>
           <w:lang w:val="ro-RO"/>
         </w:rPr>
-        <w:lastRenderedPageBreak/>
         <w:t xml:space="preserve"> </w:t>
       </w:r>
-      <w:bookmarkStart w:id="4" w:name="_Toc36424253"/>
+      <w:bookmarkStart w:id="4" w:name="_Toc36514020"/>
       <w:r>
         <w:rPr>
           <w:sz w:val="32"/>
@@ -4634,7 +4784,7 @@
           <w:lang w:val="ro-RO"/>
         </w:rPr>
       </w:pPr>
-      <w:bookmarkStart w:id="5" w:name="_Toc36424254"/>
+      <w:bookmarkStart w:id="5" w:name="_Toc36514021"/>
       <w:r>
         <w:rPr>
           <w:sz w:val="36"/>
@@ -4787,7 +4937,7 @@
           <w:lang w:val="ro-RO"/>
         </w:rPr>
       </w:pPr>
-      <w:bookmarkStart w:id="6" w:name="_Toc36424255"/>
+      <w:bookmarkStart w:id="6" w:name="_Toc36514022"/>
       <w:r>
         <w:rPr>
           <w:rFonts w:eastAsia="Times New Roman"/>
@@ -5674,7 +5824,7 @@
           <w:rFonts w:eastAsia="Times New Roman"/>
         </w:rPr>
       </w:pPr>
-      <w:bookmarkStart w:id="7" w:name="_Toc36424256"/>
+      <w:bookmarkStart w:id="7" w:name="_Toc36514023"/>
       <w:r>
         <w:rPr>
           <w:rFonts w:eastAsia="Times New Roman"/>
@@ -7739,7 +7889,7 @@
         </w:rPr>
       </w:pPr>
       <w:bookmarkStart w:id="8" w:name="_Toc517617477"/>
-      <w:bookmarkStart w:id="9" w:name="_Toc36424257"/>
+      <w:bookmarkStart w:id="9" w:name="_Toc36514024"/>
       <w:r>
         <w:rPr>
           <w:rFonts w:ascii="Times New Roman" w:hAnsi="Times New Roman" w:cs="Times New Roman"/>
@@ -7764,65 +7914,715 @@
     </w:p>
     <w:p>
       <w:pPr>
-        <w:rPr>
-          <w:lang w:val="ro-RO"/>
-        </w:rPr>
-      </w:pPr>
-    </w:p>
-    <w:p>
-      <w:pPr>
-        <w:rPr>
-          <w:lang w:val="ro-RO"/>
-        </w:rPr>
-      </w:pPr>
-    </w:p>
-    <w:p>
-      <w:pPr>
-        <w:rPr>
-          <w:lang w:val="ro-RO"/>
-        </w:rPr>
-      </w:pPr>
-    </w:p>
-    <w:p>
-      <w:pPr>
-        <w:rPr>
-          <w:lang w:val="ro-RO"/>
-        </w:rPr>
-      </w:pPr>
+        <w:spacing w:line="360" w:lineRule="auto"/>
+        <w:rPr>
+          <w:rFonts w:ascii="Times New Roman" w:hAnsi="Times New Roman" w:cs="Times New Roman"/>
+          <w:sz w:val="24"/>
+          <w:szCs w:val="24"/>
+          <w:lang w:val="ro-RO"/>
+        </w:rPr>
+      </w:pPr>
+    </w:p>
+    <w:p>
+      <w:pPr>
+        <w:spacing w:line="360" w:lineRule="auto"/>
+        <w:jc w:val="both"/>
+        <w:rPr>
+          <w:rFonts w:ascii="Times New Roman" w:hAnsi="Times New Roman" w:cs="Times New Roman"/>
+          <w:sz w:val="24"/>
+          <w:szCs w:val="24"/>
+          <w:lang w:val="ro-RO"/>
+        </w:rPr>
+      </w:pPr>
+      <w:r>
+        <w:rPr>
+          <w:rFonts w:ascii="Times New Roman" w:hAnsi="Times New Roman" w:cs="Times New Roman"/>
+          <w:sz w:val="24"/>
+          <w:szCs w:val="24"/>
+          <w:lang w:val="ro-RO"/>
+        </w:rPr>
+        <w:tab/>
+        <w:t>În capitolul curent vor fi prezentate tehnologiile folosite pentru dezvoltarea acestui proiect, precum și o detaliere a lucrurilor prezentate pe scurt în capitolele 1 și 2 despre AQI(metode de calcul și standarde de calitate). Tehnologiie se refera la uneltele de bază cu ajutorul cărora s-a creeat acest proiect, în mare parte fiind vorba despre crearea aplicației mobile la care s-a contribuit. Vor fi menționate și unele lucruri despre modulul bluetooth cu senzori de la care se iau date, care a fost construit anterior aplicației mobile. De asemenea se va detalia protocolul BLE( Bluetooth Low Energy ) care stă la baza comunic</w:t>
+      </w:r>
+      <w:r>
+        <w:rPr>
+          <w:rFonts w:ascii="Times New Roman" w:hAnsi="Times New Roman" w:cs="Times New Roman"/>
+          <w:sz w:val="24"/>
+          <w:szCs w:val="24"/>
+          <w:lang w:val="ro-RO"/>
+        </w:rPr>
+        <w:t>ării dintre aplicația mobilă și modulul bluetooth.</w:t>
+      </w:r>
+    </w:p>
+    <w:p>
+      <w:pPr>
+        <w:spacing w:line="360" w:lineRule="auto"/>
+        <w:jc w:val="both"/>
+        <w:rPr>
+          <w:rFonts w:ascii="Times New Roman" w:hAnsi="Times New Roman" w:cs="Times New Roman"/>
+          <w:sz w:val="24"/>
+          <w:szCs w:val="24"/>
+          <w:lang w:val="ro-RO"/>
+        </w:rPr>
+      </w:pPr>
+    </w:p>
+    <w:p>
+      <w:pPr>
+        <w:pStyle w:val="Heading2"/>
+        <w:spacing w:line="360" w:lineRule="auto"/>
+        <w:jc w:val="center"/>
+        <w:rPr>
+          <w:rFonts w:eastAsia="Times New Roman"/>
+        </w:rPr>
+      </w:pPr>
+      <w:r>
+        <w:rPr>
+          <w:rFonts w:ascii="Times New Roman" w:hAnsi="Times New Roman" w:cs="Times New Roman"/>
+          <w:sz w:val="24"/>
+          <w:szCs w:val="24"/>
+          <w:lang w:val="ro-RO"/>
+        </w:rPr>
+        <w:tab/>
+      </w:r>
+      <w:bookmarkStart w:id="10" w:name="_Toc36514025"/>
+      <w:r>
+        <w:rPr>
+          <w:rFonts w:eastAsia="Times New Roman"/>
+        </w:rPr>
+        <w:t>3.1</w:t>
+      </w:r>
+      <w:r>
+        <w:rPr>
+          <w:rFonts w:eastAsia="Times New Roman"/>
+        </w:rPr>
+        <w:t xml:space="preserve"> Sistemul de operare Android.</w:t>
+      </w:r>
+      <w:r>
+        <w:rPr>
+          <w:rFonts w:eastAsia="Times New Roman"/>
+        </w:rPr>
+        <w:t xml:space="preserve"> </w:t>
+      </w:r>
+      <w:r>
+        <w:rPr>
+          <w:rFonts w:eastAsia="Times New Roman"/>
+        </w:rPr>
+        <w:t>Android Studio IDE. Java</w:t>
+      </w:r>
+      <w:bookmarkEnd w:id="10"/>
+      <w:r>
+        <w:rPr>
+          <w:rFonts w:eastAsia="Times New Roman"/>
+        </w:rPr>
+        <w:t xml:space="preserve"> </w:t>
+      </w:r>
+    </w:p>
+    <w:p>
+      <w:pPr>
+        <w:spacing w:line="360" w:lineRule="auto"/>
+        <w:jc w:val="both"/>
+        <w:rPr>
+          <w:rFonts w:ascii="Times New Roman" w:hAnsi="Times New Roman" w:cs="Times New Roman"/>
+          <w:sz w:val="24"/>
+          <w:szCs w:val="24"/>
+          <w:lang w:val="ro-RO"/>
+        </w:rPr>
+      </w:pPr>
+    </w:p>
+    <w:p>
+      <w:pPr>
+        <w:spacing w:line="360" w:lineRule="auto"/>
+        <w:jc w:val="both"/>
+        <w:rPr>
+          <w:rFonts w:ascii="Times New Roman" w:hAnsi="Times New Roman" w:cs="Times New Roman"/>
+          <w:b/>
+          <w:sz w:val="24"/>
+          <w:szCs w:val="24"/>
+          <w:lang w:val="ro-RO"/>
+        </w:rPr>
+      </w:pPr>
+      <w:r>
+        <w:rPr>
+          <w:rFonts w:ascii="Times New Roman" w:hAnsi="Times New Roman" w:cs="Times New Roman"/>
+          <w:sz w:val="24"/>
+          <w:szCs w:val="24"/>
+          <w:lang w:val="ro-RO"/>
+        </w:rPr>
+        <w:tab/>
+      </w:r>
+      <w:r>
+        <w:rPr>
+          <w:rFonts w:ascii="Times New Roman" w:hAnsi="Times New Roman" w:cs="Times New Roman"/>
+          <w:b/>
+          <w:sz w:val="24"/>
+          <w:szCs w:val="24"/>
+          <w:lang w:val="ro-RO"/>
+        </w:rPr>
+        <w:t>Sistemul de operare Android</w:t>
+      </w:r>
+    </w:p>
+    <w:p>
+      <w:pPr>
+        <w:spacing w:line="360" w:lineRule="auto"/>
+        <w:jc w:val="both"/>
+        <w:rPr>
+          <w:rFonts w:ascii="Times New Roman" w:hAnsi="Times New Roman" w:cs="Times New Roman"/>
+          <w:sz w:val="24"/>
+          <w:szCs w:val="24"/>
+          <w:lang w:val="ro-RO"/>
+        </w:rPr>
+      </w:pPr>
+      <w:r>
+        <w:rPr>
+          <w:rFonts w:ascii="Times New Roman" w:hAnsi="Times New Roman" w:cs="Times New Roman"/>
+          <w:b/>
+          <w:sz w:val="24"/>
+          <w:szCs w:val="24"/>
+          <w:lang w:val="ro-RO"/>
+        </w:rPr>
+        <w:tab/>
+      </w:r>
+      <w:r>
+        <w:rPr>
+          <w:rFonts w:ascii="Times New Roman" w:hAnsi="Times New Roman" w:cs="Times New Roman"/>
+          <w:sz w:val="24"/>
+          <w:szCs w:val="24"/>
+          <w:lang w:val="ro-RO"/>
+        </w:rPr>
+        <w:t>Android este un sistem</w:t>
+      </w:r>
+      <w:r>
+        <w:rPr>
+          <w:rFonts w:ascii="Times New Roman" w:hAnsi="Times New Roman" w:cs="Times New Roman"/>
+          <w:sz w:val="24"/>
+          <w:szCs w:val="24"/>
+          <w:lang w:val="ro-RO"/>
+        </w:rPr>
+        <w:t xml:space="preserve"> de operare</w:t>
+      </w:r>
+      <w:r>
+        <w:rPr>
+          <w:rFonts w:ascii="Times New Roman" w:hAnsi="Times New Roman" w:cs="Times New Roman"/>
+          <w:sz w:val="24"/>
+          <w:szCs w:val="24"/>
+          <w:lang w:val="ro-RO"/>
+        </w:rPr>
+        <w:t xml:space="preserve"> </w:t>
+      </w:r>
+      <w:r>
+        <w:rPr>
+          <w:rFonts w:ascii="Times New Roman" w:hAnsi="Times New Roman" w:cs="Times New Roman"/>
+          <w:sz w:val="24"/>
+          <w:szCs w:val="24"/>
+          <w:lang w:val="ro-RO"/>
+        </w:rPr>
+        <w:t>proiectat de Google în principal pentru dispozitive mobile cu ecran tactil precum telefoane mobile și tablete, dar</w:t>
+      </w:r>
+      <w:r>
+        <w:rPr>
+          <w:rFonts w:ascii="Times New Roman" w:hAnsi="Times New Roman" w:cs="Times New Roman"/>
+          <w:sz w:val="24"/>
+          <w:szCs w:val="24"/>
+          <w:lang w:val="ro-RO"/>
+        </w:rPr>
+        <w:t xml:space="preserve"> există și derivate din acesta precum Android TV sau Android pentru ceasuri de mană – Wear OS.</w:t>
+      </w:r>
+      <w:r>
+        <w:rPr>
+          <w:rFonts w:ascii="Times New Roman" w:hAnsi="Times New Roman" w:cs="Times New Roman"/>
+          <w:sz w:val="24"/>
+          <w:szCs w:val="24"/>
+        </w:rPr>
+        <w:t>[</w:t>
+      </w:r>
+      <w:r>
+        <w:rPr>
+          <w:rFonts w:ascii="Times New Roman" w:hAnsi="Times New Roman" w:cs="Times New Roman"/>
+          <w:sz w:val="24"/>
+          <w:szCs w:val="24"/>
+        </w:rPr>
+        <w:t>16]</w:t>
+      </w:r>
+      <w:r>
+        <w:rPr>
+          <w:rFonts w:ascii="Times New Roman" w:hAnsi="Times New Roman" w:cs="Times New Roman"/>
+          <w:sz w:val="24"/>
+          <w:szCs w:val="24"/>
+        </w:rPr>
+        <w:t xml:space="preserve"> Android se bazează pe o versiune modificată a sistemului de operare Linux. În 2005 Android a fost cumpărat de Google iar acesta a preluat dezvoltarea.Google a făcut ca Android să fie platformă deschisă(open source), deci oricine poate să ia codul sursă al sistemului și să aducă modificări. Din această cauză Android a devenit cel mai popular sistem de operare pentru mobile, producătorii avand posibilitatea să personalizeze sistemul. Android a fost o soluție de salvare pentru mulți producători  după apariția sistemului de la Apple iPhone și anume iOS.[17]</w:t>
+      </w:r>
+      <w:r>
+        <w:rPr>
+          <w:rFonts w:ascii="Times New Roman" w:hAnsi="Times New Roman" w:cs="Times New Roman"/>
+          <w:sz w:val="24"/>
+          <w:szCs w:val="24"/>
+        </w:rPr>
+        <w:t xml:space="preserve"> </w:t>
+      </w:r>
+      <w:r>
+        <w:rPr>
+          <w:rFonts w:ascii="Times New Roman" w:hAnsi="Times New Roman" w:cs="Times New Roman"/>
+          <w:sz w:val="24"/>
+          <w:szCs w:val="24"/>
+          <w:lang w:val="ro-RO"/>
+        </w:rPr>
+        <w:t>În 2008, Android a adus pe piață primul sistem de operare, Android 1.0</w:t>
+      </w:r>
+      <w:r>
+        <w:rPr>
+          <w:rFonts w:ascii="Times New Roman" w:hAnsi="Times New Roman" w:cs="Times New Roman"/>
+          <w:sz w:val="24"/>
+          <w:szCs w:val="24"/>
+          <w:lang w:val="ro-RO"/>
+        </w:rPr>
+        <w:t>(API 1)</w:t>
+      </w:r>
+      <w:r>
+        <w:rPr>
+          <w:rFonts w:ascii="Times New Roman" w:hAnsi="Times New Roman" w:cs="Times New Roman"/>
+          <w:sz w:val="24"/>
+          <w:szCs w:val="24"/>
+          <w:lang w:val="ro-RO"/>
+        </w:rPr>
+        <w:t xml:space="preserve"> neavând un nume specific, dar având funcționalități de baza precum </w:t>
+      </w:r>
+      <w:r>
+        <w:rPr>
+          <w:rFonts w:ascii="Times New Roman" w:hAnsi="Times New Roman" w:cs="Times New Roman"/>
+          <w:sz w:val="24"/>
+          <w:szCs w:val="24"/>
+          <w:lang w:val="ro-RO"/>
+        </w:rPr>
+        <w:t>mail, youtube, hărți. Apoi, de la Android 1.5(API3), s-au adoptat un fel de porecle pentru fiecare versiunie. 1.5 s-a numit Cupcake și în prezent s-a ajuns la versiunea 10 (sau Android Q - API29)[18].</w:t>
+      </w:r>
+    </w:p>
+    <w:p>
+      <w:pPr>
+        <w:spacing w:line="360" w:lineRule="auto"/>
+        <w:jc w:val="both"/>
+        <w:rPr>
+          <w:rFonts w:ascii="Times New Roman" w:hAnsi="Times New Roman" w:cs="Times New Roman"/>
+          <w:sz w:val="24"/>
+          <w:szCs w:val="24"/>
+          <w:lang w:val="ro-RO"/>
+        </w:rPr>
+      </w:pPr>
+      <w:r>
+        <w:rPr>
+          <w:rFonts w:ascii="Times New Roman" w:hAnsi="Times New Roman" w:cs="Times New Roman"/>
+          <w:sz w:val="24"/>
+          <w:szCs w:val="24"/>
+          <w:lang w:val="ro-RO"/>
+        </w:rPr>
+        <w:lastRenderedPageBreak/>
+        <w:tab/>
+        <w:t>Arhitectura sistemului Android, împarte acest sistem în cinci subsisteme(sau layers) după cum se vede în Figura 3.1</w:t>
+      </w:r>
+      <w:r>
+        <w:rPr>
+          <w:rFonts w:ascii="Times New Roman" w:hAnsi="Times New Roman" w:cs="Times New Roman"/>
+          <w:sz w:val="24"/>
+          <w:szCs w:val="24"/>
+          <w:lang w:val="ro-RO"/>
+        </w:rPr>
+        <w:t xml:space="preserve"> Acestea sunt conform lui </w:t>
+      </w:r>
+      <w:r>
+        <w:rPr>
+          <w:rFonts w:ascii="Times New Roman" w:hAnsi="Times New Roman" w:cs="Times New Roman"/>
+          <w:sz w:val="24"/>
+          <w:szCs w:val="24"/>
+        </w:rPr>
+        <w:t xml:space="preserve">[17] </w:t>
+      </w:r>
+      <w:r>
+        <w:rPr>
+          <w:rFonts w:ascii="Times New Roman" w:hAnsi="Times New Roman" w:cs="Times New Roman"/>
+          <w:sz w:val="24"/>
+          <w:szCs w:val="24"/>
+          <w:lang w:val="ro-RO"/>
+        </w:rPr>
+        <w:t xml:space="preserve"> :</w:t>
+      </w:r>
     </w:p>
     <w:p>
       <w:pPr>
         <w:spacing w:after="0" w:line="360" w:lineRule="auto"/>
         <w:jc w:val="both"/>
         <w:rPr>
-          <w:rFonts w:ascii="Times New Roman" w:eastAsia="Times New Roman" w:hAnsi="Times New Roman" w:cs="Times New Roman"/>
-          <w:color w:val="000000"/>
-          <w:sz w:val="24"/>
-          <w:szCs w:val="24"/>
-        </w:rPr>
-      </w:pPr>
-      <w:r>
-        <w:rPr>
-          <w:lang w:val="ro-RO"/>
-        </w:rPr>
-        <w:tab/>
-      </w:r>
-      <w:r>
-        <w:rPr>
-          <w:rFonts w:ascii="Times New Roman" w:eastAsia="Times New Roman" w:hAnsi="Times New Roman" w:cs="Times New Roman"/>
-          <w:color w:val="000000"/>
-          <w:sz w:val="24"/>
-          <w:szCs w:val="24"/>
-        </w:rPr>
-        <w:t xml:space="preserve">3. Documentatie : fundamente teoretice: factorii poluantii, substante AIQ , standarde de calitate( din europa, usa - le compar ) - senzori/metode de masurare - ce se foloseste in general - si ce am folosit eu. BLE - programare aplicatii Mobile ( teorie ) - 30%  </w:t>
-      </w:r>
-    </w:p>
-    <w:p>
-      <w:pPr>
+          <w:rFonts w:ascii="Times New Roman" w:hAnsi="Times New Roman" w:cs="Times New Roman"/>
+          <w:sz w:val="24"/>
+          <w:szCs w:val="24"/>
+        </w:rPr>
+      </w:pPr>
+      <w:r>
+        <w:rPr>
+          <w:noProof/>
+        </w:rPr>
+        <w:drawing>
+          <wp:inline distT="0" distB="0" distL="0" distR="0">
+            <wp:extent cx="6009610" cy="3349256"/>
+            <wp:effectExtent l="19050" t="0" r="0" b="0"/>
+            <wp:docPr id="9" name="Picture 1" descr="Android-system-architecture.jpg"/>
+            <wp:cNvGraphicFramePr>
+              <a:graphicFrameLocks xmlns:a="http://schemas.openxmlformats.org/drawingml/2006/main" noChangeAspect="1"/>
+            </wp:cNvGraphicFramePr>
+            <a:graphic xmlns:a="http://schemas.openxmlformats.org/drawingml/2006/main">
+              <a:graphicData uri="http://schemas.openxmlformats.org/drawingml/2006/picture">
+                <pic:pic xmlns:pic="http://schemas.openxmlformats.org/drawingml/2006/picture">
+                  <pic:nvPicPr>
+                    <pic:cNvPr id="0" name="Picture 1" descr="Android-system-architecture.jpg"/>
+                    <pic:cNvPicPr>
+                      <a:picLocks noChangeAspect="1" noChangeArrowheads="1"/>
+                    </pic:cNvPicPr>
+                  </pic:nvPicPr>
+                  <pic:blipFill>
+                    <a:blip r:embed="rId22" cstate="print"/>
+                    <a:srcRect/>
+                    <a:stretch>
+                      <a:fillRect/>
+                    </a:stretch>
+                  </pic:blipFill>
+                  <pic:spPr bwMode="auto">
+                    <a:xfrm>
+                      <a:off x="0" y="0"/>
+                      <a:ext cx="6004929" cy="3346647"/>
+                    </a:xfrm>
+                    <a:prstGeom prst="rect">
+                      <a:avLst/>
+                    </a:prstGeom>
+                    <a:noFill/>
+                    <a:ln w="9525">
+                      <a:noFill/>
+                      <a:miter lim="800000"/>
+                      <a:headEnd/>
+                      <a:tailEnd/>
+                    </a:ln>
+                  </pic:spPr>
+                </pic:pic>
+              </a:graphicData>
+            </a:graphic>
+          </wp:inline>
+        </w:drawing>
+      </w:r>
+    </w:p>
+    <w:p>
+      <w:pPr>
+        <w:spacing w:after="120" w:line="360" w:lineRule="auto"/>
+        <w:jc w:val="center"/>
+        <w:rPr>
+          <w:rFonts w:ascii="Times New Roman" w:hAnsi="Times New Roman" w:cs="Times New Roman"/>
+          <w:sz w:val="24"/>
+          <w:szCs w:val="24"/>
+        </w:rPr>
+      </w:pPr>
+      <w:r>
+        <w:rPr>
+          <w:rFonts w:ascii="Times New Roman" w:hAnsi="Times New Roman" w:cs="Times New Roman"/>
+          <w:sz w:val="24"/>
+          <w:szCs w:val="24"/>
+        </w:rPr>
+        <w:t>Fig 3.1 Arhitectura sistemului de operare Android [img13]</w:t>
+      </w:r>
+    </w:p>
+    <w:p>
+      <w:pPr>
+        <w:pStyle w:val="ListParagraph"/>
+        <w:numPr>
+          <w:ilvl w:val="0"/>
+          <w:numId w:val="10"/>
+        </w:numPr>
         <w:spacing w:after="0" w:line="360" w:lineRule="auto"/>
         <w:jc w:val="both"/>
         <w:rPr>
-          <w:rFonts w:ascii="Times New Roman" w:eastAsia="Times New Roman" w:hAnsi="Times New Roman" w:cs="Times New Roman"/>
+          <w:rFonts w:ascii="Times New Roman" w:hAnsi="Times New Roman" w:cs="Times New Roman"/>
+          <w:sz w:val="24"/>
+          <w:szCs w:val="24"/>
+        </w:rPr>
+      </w:pPr>
+      <w:r>
+        <w:rPr>
+          <w:rFonts w:ascii="Times New Roman" w:hAnsi="Times New Roman" w:cs="Times New Roman"/>
+          <w:sz w:val="24"/>
+          <w:szCs w:val="24"/>
+        </w:rPr>
+        <w:t>Nucleul</w:t>
+      </w:r>
+      <w:r>
+        <w:rPr>
+          <w:rFonts w:ascii="Times New Roman" w:hAnsi="Times New Roman" w:cs="Times New Roman"/>
+          <w:sz w:val="24"/>
+          <w:szCs w:val="24"/>
+        </w:rPr>
+        <w:t xml:space="preserve"> </w:t>
+      </w:r>
+      <w:r>
+        <w:rPr>
+          <w:rFonts w:ascii="Times New Roman" w:hAnsi="Times New Roman" w:cs="Times New Roman"/>
+          <w:sz w:val="24"/>
+          <w:szCs w:val="24"/>
+        </w:rPr>
+        <w:t>– are la bază kernel-ul de Linux. Conține drivere de nivel scăzut de pentru diferite componente hardware</w:t>
+      </w:r>
+    </w:p>
+    <w:p>
+      <w:pPr>
+        <w:pStyle w:val="ListParagraph"/>
+        <w:numPr>
+          <w:ilvl w:val="0"/>
+          <w:numId w:val="10"/>
+        </w:numPr>
+        <w:spacing w:after="0" w:line="360" w:lineRule="auto"/>
+        <w:jc w:val="both"/>
+        <w:rPr>
+          <w:rFonts w:ascii="Times New Roman" w:hAnsi="Times New Roman" w:cs="Times New Roman"/>
+          <w:sz w:val="24"/>
+          <w:szCs w:val="24"/>
+        </w:rPr>
+      </w:pPr>
+      <w:r>
+        <w:rPr>
+          <w:rFonts w:ascii="Times New Roman" w:hAnsi="Times New Roman" w:cs="Times New Roman"/>
+          <w:sz w:val="24"/>
+          <w:szCs w:val="24"/>
+        </w:rPr>
+        <w:t>Biblioteci native: con</w:t>
+      </w:r>
+      <w:r>
+        <w:rPr>
+          <w:rFonts w:ascii="Times New Roman" w:hAnsi="Times New Roman" w:cs="Times New Roman"/>
+          <w:sz w:val="24"/>
+          <w:szCs w:val="24"/>
+          <w:lang w:val="ro-RO"/>
+        </w:rPr>
+        <w:t>țin cod care livrează funcționalități de bază pentru Android</w:t>
+      </w:r>
+    </w:p>
+    <w:p>
+      <w:pPr>
+        <w:pStyle w:val="ListParagraph"/>
+        <w:numPr>
+          <w:ilvl w:val="0"/>
+          <w:numId w:val="10"/>
+        </w:numPr>
+        <w:spacing w:after="0" w:line="360" w:lineRule="auto"/>
+        <w:jc w:val="both"/>
+        <w:rPr>
+          <w:rFonts w:ascii="Times New Roman" w:hAnsi="Times New Roman" w:cs="Times New Roman"/>
+          <w:sz w:val="24"/>
+          <w:szCs w:val="24"/>
+        </w:rPr>
+      </w:pPr>
+      <w:r>
+        <w:rPr>
+          <w:rFonts w:ascii="Times New Roman" w:hAnsi="Times New Roman" w:cs="Times New Roman"/>
+          <w:sz w:val="24"/>
+          <w:szCs w:val="24"/>
+          <w:lang w:val="ro-RO"/>
+        </w:rPr>
+        <w:t>Android runtime: conține un set de biblioteci nucleu prin care programatorii pot să scrie aplicații Android folosind limbajul de programare Java. Mai include masina virtuala Dalvik, care permite fiecărei aplicații Android să ruleze într-un proces unic( o instanță per mașină virtuală Dalvik)</w:t>
+      </w:r>
+    </w:p>
+    <w:p>
+      <w:pPr>
+        <w:pStyle w:val="ListParagraph"/>
+        <w:numPr>
+          <w:ilvl w:val="0"/>
+          <w:numId w:val="10"/>
+        </w:numPr>
+        <w:spacing w:after="0" w:line="360" w:lineRule="auto"/>
+        <w:jc w:val="both"/>
+        <w:rPr>
+          <w:rFonts w:ascii="Times New Roman" w:hAnsi="Times New Roman" w:cs="Times New Roman"/>
+          <w:sz w:val="24"/>
+          <w:szCs w:val="24"/>
+        </w:rPr>
+      </w:pPr>
+      <w:r>
+        <w:rPr>
+          <w:rFonts w:ascii="Times New Roman" w:hAnsi="Times New Roman" w:cs="Times New Roman"/>
+          <w:sz w:val="24"/>
+          <w:szCs w:val="24"/>
+          <w:lang w:val="ro-RO"/>
+        </w:rPr>
+        <w:t>Application Framework: expune anumite funcționalități Android care pot fi folosite în programarea aplicațiilor</w:t>
+      </w:r>
+    </w:p>
+    <w:p>
+      <w:pPr>
+        <w:pStyle w:val="ListParagraph"/>
+        <w:numPr>
+          <w:ilvl w:val="0"/>
+          <w:numId w:val="10"/>
+        </w:numPr>
+        <w:spacing w:after="0" w:line="360" w:lineRule="auto"/>
+        <w:jc w:val="both"/>
+        <w:rPr>
+          <w:rFonts w:ascii="Times New Roman" w:hAnsi="Times New Roman" w:cs="Times New Roman"/>
+          <w:sz w:val="24"/>
+          <w:szCs w:val="24"/>
+        </w:rPr>
+      </w:pPr>
+      <w:r>
+        <w:rPr>
+          <w:rFonts w:ascii="Times New Roman" w:hAnsi="Times New Roman" w:cs="Times New Roman"/>
+          <w:sz w:val="24"/>
+          <w:szCs w:val="24"/>
+          <w:lang w:val="ro-RO"/>
+        </w:rPr>
+        <w:t>Applications: cel mai înalt nivel. Sunt aplicații de sine stătătoare, funcționale</w:t>
+      </w:r>
+    </w:p>
+    <w:p>
+      <w:pPr>
+        <w:spacing w:after="0" w:line="360" w:lineRule="auto"/>
+        <w:ind w:left="360"/>
+        <w:jc w:val="both"/>
+        <w:rPr>
+          <w:rFonts w:ascii="Times New Roman" w:hAnsi="Times New Roman" w:cs="Times New Roman"/>
+          <w:sz w:val="24"/>
+          <w:szCs w:val="24"/>
+        </w:rPr>
+      </w:pPr>
+    </w:p>
+    <w:p>
+      <w:pPr>
+        <w:spacing w:after="0" w:line="360" w:lineRule="auto"/>
+        <w:ind w:left="360"/>
+        <w:jc w:val="both"/>
+        <w:rPr>
+          <w:rFonts w:ascii="Times New Roman" w:hAnsi="Times New Roman" w:cs="Times New Roman"/>
+          <w:b/>
+          <w:sz w:val="24"/>
+          <w:szCs w:val="24"/>
+        </w:rPr>
+      </w:pPr>
+      <w:r>
+        <w:rPr>
+          <w:rFonts w:ascii="Times New Roman" w:hAnsi="Times New Roman" w:cs="Times New Roman"/>
+          <w:b/>
+          <w:sz w:val="24"/>
+          <w:szCs w:val="24"/>
+        </w:rPr>
+        <w:t xml:space="preserve">Android Studio </w:t>
+      </w:r>
+    </w:p>
+    <w:p>
+      <w:pPr>
+        <w:spacing w:after="0" w:line="360" w:lineRule="auto"/>
+        <w:ind w:left="360"/>
+        <w:jc w:val="both"/>
+        <w:rPr>
+          <w:rFonts w:ascii="Times New Roman" w:hAnsi="Times New Roman" w:cs="Times New Roman"/>
+          <w:sz w:val="24"/>
+          <w:szCs w:val="24"/>
+        </w:rPr>
+      </w:pPr>
+      <w:r>
+        <w:rPr>
+          <w:rFonts w:ascii="Times New Roman" w:hAnsi="Times New Roman" w:cs="Times New Roman"/>
+          <w:b/>
+          <w:sz w:val="24"/>
+          <w:szCs w:val="24"/>
+        </w:rPr>
+        <w:tab/>
+      </w:r>
+      <w:r>
+        <w:rPr>
+          <w:rFonts w:ascii="Times New Roman" w:hAnsi="Times New Roman" w:cs="Times New Roman"/>
+          <w:sz w:val="24"/>
+          <w:szCs w:val="24"/>
+        </w:rPr>
+        <w:t xml:space="preserve">Android Studio IDE este un mediu de dezvoltare care este folosit pentru a dezvolta aplicații pentru sistemul de operare Android. Este mediul de dezvoltare oficial pentru </w:t>
+      </w:r>
+      <w:r>
+        <w:rPr>
+          <w:rFonts w:ascii="Times New Roman" w:hAnsi="Times New Roman" w:cs="Times New Roman"/>
+          <w:sz w:val="24"/>
+          <w:szCs w:val="24"/>
+        </w:rPr>
+        <w:lastRenderedPageBreak/>
+        <w:t>Android și prin simpla lui descărcare și instalare utilizatorul obține tot ce are nevoie pentru a începe dezvoltarea. Cand spunem dezvoltare ne referim la mai mulți pași precum, scriere cod, compilarea lui, rularea și depanarea lui și simularea sau emularea.</w:t>
+      </w:r>
+    </w:p>
+    <w:p>
+      <w:pPr>
+        <w:spacing w:after="0" w:line="360" w:lineRule="auto"/>
+        <w:rPr>
+          <w:rFonts w:ascii="Times New Roman" w:hAnsi="Times New Roman" w:cs="Times New Roman"/>
+          <w:sz w:val="24"/>
+          <w:szCs w:val="24"/>
+        </w:rPr>
+      </w:pPr>
+      <w:r>
+        <w:rPr>
+          <w:rFonts w:ascii="Times New Roman" w:hAnsi="Times New Roman" w:cs="Times New Roman"/>
+          <w:sz w:val="24"/>
+          <w:szCs w:val="24"/>
+        </w:rPr>
+        <w:tab/>
+      </w:r>
+    </w:p>
+    <w:p>
+      <w:pPr>
+        <w:spacing w:after="100" w:afterAutospacing="1" w:line="360" w:lineRule="auto"/>
+        <w:jc w:val="center"/>
+        <w:rPr>
+          <w:rFonts w:ascii="Times New Roman" w:hAnsi="Times New Roman" w:cs="Times New Roman"/>
+          <w:sz w:val="24"/>
+          <w:szCs w:val="24"/>
+        </w:rPr>
+      </w:pPr>
+    </w:p>
+    <w:p>
+      <w:pPr>
+        <w:spacing w:line="360" w:lineRule="auto"/>
+        <w:jc w:val="both"/>
+        <w:rPr>
+          <w:rFonts w:ascii="Times New Roman" w:hAnsi="Times New Roman" w:cs="Times New Roman"/>
+          <w:sz w:val="24"/>
+          <w:szCs w:val="24"/>
+          <w:lang w:val="ro-RO"/>
+        </w:rPr>
+      </w:pPr>
+    </w:p>
+    <w:p>
+      <w:pPr>
+        <w:spacing w:after="0" w:line="360" w:lineRule="auto"/>
+        <w:jc w:val="both"/>
+        <w:rPr>
+          <w:rFonts w:ascii="Times New Roman" w:eastAsia="Times New Roman" w:hAnsi="Times New Roman" w:cs="Times New Roman"/>
+          <w:color w:val="000000"/>
+          <w:sz w:val="24"/>
+          <w:szCs w:val="24"/>
+        </w:rPr>
+      </w:pPr>
+      <w:r>
+        <w:rPr>
+          <w:rFonts w:ascii="Times New Roman" w:hAnsi="Times New Roman" w:cs="Times New Roman"/>
+          <w:sz w:val="24"/>
+          <w:szCs w:val="24"/>
+          <w:lang w:val="ro-RO"/>
+        </w:rPr>
+        <w:tab/>
+      </w:r>
+      <w:r>
+        <w:rPr>
+          <w:rFonts w:ascii="Times New Roman" w:eastAsia="Times New Roman" w:hAnsi="Times New Roman" w:cs="Times New Roman"/>
+          <w:color w:val="000000"/>
+          <w:sz w:val="24"/>
+          <w:szCs w:val="24"/>
+        </w:rPr>
+        <w:t xml:space="preserve">3. Documentatie : fundamente teoretice: factorii poluantii, substante AIQ , standarde de calitate( din europa, usa - le compar ) - senzori/metode de masurare - ce se foloseste in general - si ce am folosit eu. BLE - programare aplicatii Mobile ( teorie ) - 30%  </w:t>
+      </w:r>
+    </w:p>
+    <w:p>
+      <w:pPr>
+        <w:spacing w:after="0" w:line="360" w:lineRule="auto"/>
+        <w:jc w:val="both"/>
+        <w:rPr>
+          <w:rFonts w:ascii="Times New Roman" w:eastAsia="Times New Roman" w:hAnsi="Times New Roman" w:cs="Times New Roman"/>
+          <w:color w:val="000000"/>
           <w:sz w:val="24"/>
           <w:szCs w:val="24"/>
         </w:rPr>
@@ -7845,79 +8645,251 @@
           <w:szCs w:val="24"/>
         </w:rPr>
         <w:tab/>
-        <w:t>-</w:t>
-      </w:r>
-      <w:r>
-        <w:rPr>
-          <w:rFonts w:ascii="Times New Roman" w:eastAsia="Times New Roman" w:hAnsi="Times New Roman" w:cs="Times New Roman"/>
-          <w:color w:val="000000"/>
-          <w:sz w:val="24"/>
-          <w:szCs w:val="24"/>
-        </w:rPr>
-        <w:t xml:space="preserve"> Aprox 15 pag daca scriu 50 pag </w:t>
-      </w:r>
-      <w:r>
-        <w:rPr>
-          <w:rFonts w:ascii="Times New Roman" w:eastAsia="Times New Roman" w:hAnsi="Times New Roman" w:cs="Times New Roman"/>
-          <w:color w:val="000000"/>
-          <w:sz w:val="24"/>
-          <w:szCs w:val="24"/>
-        </w:rPr>
-        <w:t xml:space="preserve"> </w:t>
-      </w:r>
-    </w:p>
-    <w:p>
-      <w:pPr>
-        <w:rPr>
-          <w:lang w:val="ro-RO"/>
-        </w:rPr>
-      </w:pPr>
-    </w:p>
-    <w:p>
-      <w:pPr>
-        <w:rPr>
-          <w:lang w:val="ro-RO"/>
-        </w:rPr>
-      </w:pPr>
-    </w:p>
-    <w:p>
-      <w:pPr>
-        <w:rPr>
-          <w:lang w:val="ro-RO"/>
-        </w:rPr>
-      </w:pPr>
-    </w:p>
-    <w:p>
-      <w:pPr>
-        <w:rPr>
-          <w:lang w:val="ro-RO"/>
-        </w:rPr>
-      </w:pPr>
-    </w:p>
-    <w:p>
-      <w:pPr>
-        <w:rPr>
-          <w:lang w:val="ro-RO"/>
-        </w:rPr>
-      </w:pPr>
-    </w:p>
-    <w:p>
-      <w:pPr>
-        <w:rPr>
-          <w:lang w:val="ro-RO"/>
-        </w:rPr>
-      </w:pPr>
-    </w:p>
-    <w:p>
-      <w:pPr>
-        <w:rPr>
-          <w:lang w:val="ro-RO"/>
-        </w:rPr>
-      </w:pPr>
-    </w:p>
-    <w:p>
-      <w:pPr>
-        <w:rPr>
+        <w:t xml:space="preserve">- Aprox 15 pag daca scriu 50 pag  </w:t>
+      </w:r>
+    </w:p>
+    <w:p>
+      <w:pPr>
+        <w:spacing w:after="0" w:line="360" w:lineRule="auto"/>
+        <w:jc w:val="both"/>
+        <w:rPr>
+          <w:rFonts w:ascii="Times New Roman" w:eastAsia="Times New Roman" w:hAnsi="Times New Roman" w:cs="Times New Roman"/>
+          <w:color w:val="000000"/>
+          <w:sz w:val="24"/>
+          <w:szCs w:val="24"/>
+        </w:rPr>
+      </w:pPr>
+    </w:p>
+    <w:p>
+      <w:pPr>
+        <w:pStyle w:val="ListParagraph"/>
+        <w:numPr>
+          <w:ilvl w:val="0"/>
+          <w:numId w:val="4"/>
+        </w:numPr>
+        <w:spacing w:after="0" w:line="360" w:lineRule="auto"/>
+        <w:jc w:val="both"/>
+        <w:rPr>
+          <w:rFonts w:ascii="Times New Roman" w:eastAsia="Times New Roman" w:hAnsi="Times New Roman" w:cs="Times New Roman"/>
+          <w:sz w:val="24"/>
+          <w:szCs w:val="24"/>
+        </w:rPr>
+      </w:pPr>
+      <w:r>
+        <w:rPr>
+          <w:rFonts w:ascii="Times New Roman" w:eastAsia="Times New Roman" w:hAnsi="Times New Roman" w:cs="Times New Roman"/>
+          <w:sz w:val="24"/>
+          <w:szCs w:val="24"/>
+        </w:rPr>
+        <w:t>Android Studio  - SDK, Emulator</w:t>
+      </w:r>
+    </w:p>
+    <w:p>
+      <w:pPr>
+        <w:pStyle w:val="ListParagraph"/>
+        <w:numPr>
+          <w:ilvl w:val="0"/>
+          <w:numId w:val="4"/>
+        </w:numPr>
+        <w:spacing w:after="0" w:line="360" w:lineRule="auto"/>
+        <w:jc w:val="both"/>
+        <w:rPr>
+          <w:rFonts w:ascii="Times New Roman" w:eastAsia="Times New Roman" w:hAnsi="Times New Roman" w:cs="Times New Roman"/>
+          <w:sz w:val="24"/>
+          <w:szCs w:val="24"/>
+        </w:rPr>
+      </w:pPr>
+      <w:r>
+        <w:rPr>
+          <w:rFonts w:ascii="Times New Roman" w:eastAsia="Times New Roman" w:hAnsi="Times New Roman" w:cs="Times New Roman"/>
+          <w:sz w:val="24"/>
+          <w:szCs w:val="24"/>
+        </w:rPr>
+        <w:t xml:space="preserve">Java, Java SDK,  </w:t>
+      </w:r>
+      <w:r>
+        <w:rPr>
+          <w:rFonts w:ascii="Times New Roman" w:eastAsia="Times New Roman" w:hAnsi="Times New Roman" w:cs="Times New Roman"/>
+          <w:sz w:val="24"/>
+          <w:szCs w:val="24"/>
+        </w:rPr>
+        <w:t>JDK</w:t>
+      </w:r>
+    </w:p>
+    <w:p>
+      <w:pPr>
+        <w:pStyle w:val="ListParagraph"/>
+        <w:numPr>
+          <w:ilvl w:val="0"/>
+          <w:numId w:val="4"/>
+        </w:numPr>
+        <w:spacing w:after="0" w:line="360" w:lineRule="auto"/>
+        <w:jc w:val="both"/>
+        <w:rPr>
+          <w:rFonts w:ascii="Times New Roman" w:eastAsia="Times New Roman" w:hAnsi="Times New Roman" w:cs="Times New Roman"/>
+          <w:sz w:val="24"/>
+          <w:szCs w:val="24"/>
+        </w:rPr>
+      </w:pPr>
+      <w:r>
+        <w:rPr>
+          <w:rFonts w:ascii="Times New Roman" w:eastAsia="Times New Roman" w:hAnsi="Times New Roman" w:cs="Times New Roman"/>
+          <w:sz w:val="24"/>
+          <w:szCs w:val="24"/>
+        </w:rPr>
+        <w:t xml:space="preserve">Senzori folositi </w:t>
+      </w:r>
+    </w:p>
+    <w:p>
+      <w:pPr>
+        <w:pStyle w:val="ListParagraph"/>
+        <w:numPr>
+          <w:ilvl w:val="0"/>
+          <w:numId w:val="4"/>
+        </w:numPr>
+        <w:spacing w:after="0" w:line="360" w:lineRule="auto"/>
+        <w:jc w:val="both"/>
+        <w:rPr>
+          <w:rFonts w:ascii="Times New Roman" w:eastAsia="Times New Roman" w:hAnsi="Times New Roman" w:cs="Times New Roman"/>
+          <w:sz w:val="24"/>
+          <w:szCs w:val="24"/>
+        </w:rPr>
+      </w:pPr>
+      <w:r>
+        <w:rPr>
+          <w:rFonts w:ascii="Times New Roman" w:eastAsia="Times New Roman" w:hAnsi="Times New Roman" w:cs="Times New Roman"/>
+          <w:sz w:val="24"/>
+          <w:szCs w:val="24"/>
+        </w:rPr>
+        <w:t>Bluetooth Low Energy – vs Bluetooth</w:t>
+      </w:r>
+    </w:p>
+    <w:p>
+      <w:pPr>
+        <w:pStyle w:val="ListParagraph"/>
+        <w:numPr>
+          <w:ilvl w:val="0"/>
+          <w:numId w:val="4"/>
+        </w:numPr>
+        <w:spacing w:after="0" w:line="360" w:lineRule="auto"/>
+        <w:jc w:val="both"/>
+        <w:rPr>
+          <w:rFonts w:ascii="Times New Roman" w:eastAsia="Times New Roman" w:hAnsi="Times New Roman" w:cs="Times New Roman"/>
+          <w:sz w:val="24"/>
+          <w:szCs w:val="24"/>
+        </w:rPr>
+      </w:pPr>
+      <w:r>
+        <w:rPr>
+          <w:rFonts w:ascii="Times New Roman" w:eastAsia="Times New Roman" w:hAnsi="Times New Roman" w:cs="Times New Roman"/>
+          <w:sz w:val="24"/>
+          <w:szCs w:val="24"/>
+        </w:rPr>
+        <w:t xml:space="preserve">AQI, metode </w:t>
+      </w:r>
+      <w:r>
+        <w:rPr>
+          <w:rFonts w:ascii="Times New Roman" w:eastAsia="Times New Roman" w:hAnsi="Times New Roman" w:cs="Times New Roman"/>
+          <w:sz w:val="24"/>
+          <w:szCs w:val="24"/>
+        </w:rPr>
+        <w:t xml:space="preserve">masurare, standarde de calitate, </w:t>
+      </w:r>
+      <w:r>
+        <w:rPr>
+          <w:rFonts w:ascii="Times New Roman" w:eastAsia="Times New Roman" w:hAnsi="Times New Roman" w:cs="Times New Roman"/>
+          <w:color w:val="000000"/>
+          <w:sz w:val="24"/>
+          <w:szCs w:val="24"/>
+        </w:rPr>
+        <w:t>factorii poluantii</w:t>
+      </w:r>
+    </w:p>
+    <w:p>
+      <w:pPr>
+        <w:spacing w:line="360" w:lineRule="auto"/>
+        <w:jc w:val="both"/>
+        <w:rPr>
+          <w:rFonts w:ascii="Times New Roman" w:hAnsi="Times New Roman" w:cs="Times New Roman"/>
+          <w:sz w:val="24"/>
+          <w:szCs w:val="24"/>
+          <w:lang w:val="ro-RO"/>
+        </w:rPr>
+      </w:pPr>
+    </w:p>
+    <w:p>
+      <w:pPr>
+        <w:spacing w:line="360" w:lineRule="auto"/>
+        <w:rPr>
+          <w:rFonts w:ascii="Times New Roman" w:hAnsi="Times New Roman" w:cs="Times New Roman"/>
+          <w:sz w:val="24"/>
+          <w:szCs w:val="24"/>
+          <w:lang w:val="ro-RO"/>
+        </w:rPr>
+      </w:pPr>
+    </w:p>
+    <w:p>
+      <w:pPr>
+        <w:spacing w:line="360" w:lineRule="auto"/>
+        <w:rPr>
+          <w:rFonts w:ascii="Times New Roman" w:hAnsi="Times New Roman" w:cs="Times New Roman"/>
+          <w:sz w:val="24"/>
+          <w:szCs w:val="24"/>
+          <w:lang w:val="ro-RO"/>
+        </w:rPr>
+      </w:pPr>
+    </w:p>
+    <w:p>
+      <w:pPr>
+        <w:spacing w:line="360" w:lineRule="auto"/>
+        <w:rPr>
+          <w:rFonts w:ascii="Times New Roman" w:hAnsi="Times New Roman" w:cs="Times New Roman"/>
+          <w:sz w:val="24"/>
+          <w:szCs w:val="24"/>
+          <w:lang w:val="ro-RO"/>
+        </w:rPr>
+      </w:pPr>
+    </w:p>
+    <w:p>
+      <w:pPr>
+        <w:spacing w:line="360" w:lineRule="auto"/>
+        <w:rPr>
+          <w:rFonts w:ascii="Times New Roman" w:hAnsi="Times New Roman" w:cs="Times New Roman"/>
+          <w:sz w:val="24"/>
+          <w:szCs w:val="24"/>
+          <w:lang w:val="ro-RO"/>
+        </w:rPr>
+      </w:pPr>
+    </w:p>
+    <w:p>
+      <w:pPr>
+        <w:spacing w:line="360" w:lineRule="auto"/>
+        <w:rPr>
+          <w:rFonts w:ascii="Times New Roman" w:hAnsi="Times New Roman" w:cs="Times New Roman"/>
+          <w:sz w:val="24"/>
+          <w:szCs w:val="24"/>
+          <w:lang w:val="ro-RO"/>
+        </w:rPr>
+      </w:pPr>
+    </w:p>
+    <w:p>
+      <w:pPr>
+        <w:spacing w:line="360" w:lineRule="auto"/>
+        <w:rPr>
+          <w:rFonts w:ascii="Times New Roman" w:hAnsi="Times New Roman" w:cs="Times New Roman"/>
+          <w:sz w:val="24"/>
+          <w:szCs w:val="24"/>
+          <w:lang w:val="ro-RO"/>
+        </w:rPr>
+      </w:pPr>
+    </w:p>
+    <w:p>
+      <w:pPr>
+        <w:spacing w:line="360" w:lineRule="auto"/>
+        <w:rPr>
+          <w:rFonts w:ascii="Times New Roman" w:hAnsi="Times New Roman" w:cs="Times New Roman"/>
+          <w:sz w:val="24"/>
+          <w:szCs w:val="24"/>
           <w:lang w:val="ro-RO"/>
         </w:rPr>
       </w:pPr>
@@ -7983,6 +8955,7 @@
           <w:sz w:val="24"/>
           <w:szCs w:val="24"/>
         </w:rPr>
+        <w:lastRenderedPageBreak/>
         <w:t xml:space="preserve">a face viata mai usoara </w:t>
       </w:r>
     </w:p>
@@ -8172,7 +9145,6 @@
           <w:sz w:val="24"/>
           <w:szCs w:val="24"/>
         </w:rPr>
-        <w:lastRenderedPageBreak/>
         <w:t xml:space="preserve">Gadget personal – vs informare de la statii din orase </w:t>
       </w:r>
     </w:p>
@@ -8351,16 +9323,7 @@
           <w:sz w:val="24"/>
           <w:szCs w:val="24"/>
         </w:rPr>
-        <w:t>4. Implementarea solutiei 40%</w:t>
-      </w:r>
-      <w:r>
-        <w:rPr>
-          <w:rFonts w:ascii="Times New Roman" w:eastAsia="Times New Roman" w:hAnsi="Times New Roman" w:cs="Times New Roman"/>
-          <w:color w:val="000000"/>
-          <w:sz w:val="24"/>
-          <w:szCs w:val="24"/>
-        </w:rPr>
-        <w:t xml:space="preserve"> ( la 50 pag – 20 )</w:t>
+        <w:t>4. Implementarea solutiei 40% ( la 50 pag – 20 )</w:t>
       </w:r>
     </w:p>
     <w:p>
@@ -8629,19 +9592,30 @@
     </w:p>
     <w:p>
       <w:pPr>
-        <w:rPr>
-          <w:lang w:val="ro-RO"/>
-        </w:rPr>
-      </w:pPr>
-    </w:p>
-    <w:p>
-      <w:pPr>
-        <w:rPr>
-          <w:lang w:val="ro-RO"/>
-        </w:rPr>
-      </w:pPr>
-      <w:r>
-        <w:rPr>
+        <w:spacing w:line="360" w:lineRule="auto"/>
+        <w:rPr>
+          <w:rFonts w:ascii="Times New Roman" w:hAnsi="Times New Roman" w:cs="Times New Roman"/>
+          <w:sz w:val="24"/>
+          <w:szCs w:val="24"/>
+          <w:lang w:val="ro-RO"/>
+        </w:rPr>
+      </w:pPr>
+    </w:p>
+    <w:p>
+      <w:pPr>
+        <w:spacing w:line="360" w:lineRule="auto"/>
+        <w:rPr>
+          <w:rFonts w:ascii="Times New Roman" w:hAnsi="Times New Roman" w:cs="Times New Roman"/>
+          <w:sz w:val="24"/>
+          <w:szCs w:val="24"/>
+          <w:lang w:val="ro-RO"/>
+        </w:rPr>
+      </w:pPr>
+      <w:r>
+        <w:rPr>
+          <w:rFonts w:ascii="Times New Roman" w:hAnsi="Times New Roman" w:cs="Times New Roman"/>
+          <w:sz w:val="24"/>
+          <w:szCs w:val="24"/>
           <w:lang w:val="ro-RO"/>
         </w:rPr>
         <w:t xml:space="preserve">Nr pagini curente </w:t>
@@ -8654,12 +9628,19 @@
           <w:ilvl w:val="0"/>
           <w:numId w:val="8"/>
         </w:numPr>
-        <w:rPr>
-          <w:lang w:val="ro-RO"/>
-        </w:rPr>
-      </w:pPr>
-      <w:r>
-        <w:rPr>
+        <w:spacing w:line="360" w:lineRule="auto"/>
+        <w:rPr>
+          <w:rFonts w:ascii="Times New Roman" w:hAnsi="Times New Roman" w:cs="Times New Roman"/>
+          <w:sz w:val="24"/>
+          <w:szCs w:val="24"/>
+          <w:lang w:val="ro-RO"/>
+        </w:rPr>
+      </w:pPr>
+      <w:r>
+        <w:rPr>
+          <w:rFonts w:ascii="Times New Roman" w:hAnsi="Times New Roman" w:cs="Times New Roman"/>
+          <w:sz w:val="24"/>
+          <w:szCs w:val="24"/>
           <w:lang w:val="ro-RO"/>
         </w:rPr>
         <w:t>Introducere : 5 pag</w:t>
@@ -8672,12 +9653,19 @@
           <w:ilvl w:val="0"/>
           <w:numId w:val="8"/>
         </w:numPr>
-        <w:rPr>
-          <w:lang w:val="ro-RO"/>
-        </w:rPr>
-      </w:pPr>
-      <w:r>
-        <w:rPr>
+        <w:spacing w:line="360" w:lineRule="auto"/>
+        <w:rPr>
+          <w:rFonts w:ascii="Times New Roman" w:hAnsi="Times New Roman" w:cs="Times New Roman"/>
+          <w:sz w:val="24"/>
+          <w:szCs w:val="24"/>
+          <w:lang w:val="ro-RO"/>
+        </w:rPr>
+      </w:pPr>
+      <w:r>
+        <w:rPr>
+          <w:rFonts w:ascii="Times New Roman" w:hAnsi="Times New Roman" w:cs="Times New Roman"/>
+          <w:sz w:val="24"/>
+          <w:szCs w:val="24"/>
           <w:lang w:val="ro-RO"/>
         </w:rPr>
         <w:t xml:space="preserve">State of the art – a iesit 6 pag ... mai scurtez ? </w:t>
@@ -8690,28 +9678,42 @@
           <w:ilvl w:val="0"/>
           <w:numId w:val="8"/>
         </w:numPr>
-        <w:rPr>
-          <w:lang w:val="ro-RO"/>
-        </w:rPr>
-      </w:pPr>
-      <w:r>
-        <w:rPr>
-          <w:lang w:val="ro-RO"/>
-        </w:rPr>
-        <w:lastRenderedPageBreak/>
+        <w:spacing w:line="360" w:lineRule="auto"/>
+        <w:rPr>
+          <w:rFonts w:ascii="Times New Roman" w:hAnsi="Times New Roman" w:cs="Times New Roman"/>
+          <w:sz w:val="24"/>
+          <w:szCs w:val="24"/>
+          <w:lang w:val="ro-RO"/>
+        </w:rPr>
+      </w:pPr>
+      <w:r>
+        <w:rPr>
+          <w:rFonts w:ascii="Times New Roman" w:hAnsi="Times New Roman" w:cs="Times New Roman"/>
+          <w:sz w:val="24"/>
+          <w:szCs w:val="24"/>
+          <w:lang w:val="ro-RO"/>
+        </w:rPr>
         <w:t>la 50 pag trebuie cam 15 sa fie aici</w:t>
       </w:r>
     </w:p>
     <w:p>
       <w:pPr>
-        <w:rPr>
-          <w:lang w:val="ro-RO"/>
-        </w:rPr>
-      </w:pPr>
-    </w:p>
-    <w:p>
-      <w:pPr>
-        <w:rPr>
+        <w:spacing w:line="360" w:lineRule="auto"/>
+        <w:rPr>
+          <w:rFonts w:ascii="Times New Roman" w:hAnsi="Times New Roman" w:cs="Times New Roman"/>
+          <w:sz w:val="24"/>
+          <w:szCs w:val="24"/>
+          <w:lang w:val="ro-RO"/>
+        </w:rPr>
+      </w:pPr>
+    </w:p>
+    <w:p>
+      <w:pPr>
+        <w:spacing w:line="360" w:lineRule="auto"/>
+        <w:rPr>
+          <w:rFonts w:ascii="Times New Roman" w:hAnsi="Times New Roman" w:cs="Times New Roman"/>
+          <w:sz w:val="24"/>
+          <w:szCs w:val="24"/>
           <w:lang w:val="ro-RO"/>
         </w:rPr>
       </w:pPr>
@@ -8783,8 +9785,8 @@
           <w:lang w:val="ro-RO"/>
         </w:rPr>
       </w:pPr>
-      <w:bookmarkStart w:id="10" w:name="_Toc517617496"/>
-      <w:bookmarkStart w:id="11" w:name="_Toc36424258"/>
+      <w:bookmarkStart w:id="11" w:name="_Toc517617496"/>
+      <w:bookmarkStart w:id="12" w:name="_Toc36514026"/>
       <w:r>
         <w:rPr>
           <w:sz w:val="36"/>
@@ -8809,8 +9811,8 @@
         </w:rPr>
         <w:t xml:space="preserve"> Bibliografie</w:t>
       </w:r>
-      <w:bookmarkEnd w:id="10"/>
       <w:bookmarkEnd w:id="11"/>
+      <w:bookmarkEnd w:id="12"/>
     </w:p>
     <w:p>
       <w:pPr>
@@ -8886,6 +9888,7 @@
           <w:szCs w:val="24"/>
           <w:lang w:val="ro-RO"/>
         </w:rPr>
+        <w:lastRenderedPageBreak/>
         <w:t xml:space="preserve">[2] Dorin Berian, </w:t>
       </w:r>
       <w:r>
@@ -9127,7 +10130,6 @@
           <w:sz w:val="24"/>
           <w:szCs w:val="24"/>
         </w:rPr>
-        <w:lastRenderedPageBreak/>
         <w:tab/>
         <w:t xml:space="preserve">- pt partea 1 scriu ce e aici cu verde </w:t>
       </w:r>
@@ -9507,6 +10509,7 @@
           <w:sz w:val="24"/>
           <w:szCs w:val="24"/>
         </w:rPr>
+        <w:lastRenderedPageBreak/>
         <w:t xml:space="preserve">[7] Kanchan, Amit Kumar GOrai, Pramila Goyal,  </w:t>
       </w:r>
       <w:r>
@@ -9552,7 +10555,7 @@
         </w:rPr>
         <w:t xml:space="preserve">[8] </w:t>
       </w:r>
-      <w:hyperlink r:id="rId22" w:history="1">
+      <w:hyperlink r:id="rId23" w:history="1">
         <w:r>
           <w:rPr>
             <w:rStyle w:val="Hyperlink"/>
@@ -9591,7 +10594,7 @@
         </w:rPr>
         <w:t xml:space="preserve">[9] </w:t>
       </w:r>
-      <w:hyperlink r:id="rId23" w:anchor="dossierSummary__chapter2" w:history="1">
+      <w:hyperlink r:id="rId24" w:anchor="dossierSummary__chapter2" w:history="1">
         <w:r>
           <w:rPr>
             <w:rStyle w:val="Hyperlink"/>
@@ -9628,7 +10631,7 @@
         </w:rPr>
         <w:t xml:space="preserve"> </w:t>
       </w:r>
-      <w:hyperlink r:id="rId24" w:history="1">
+      <w:hyperlink r:id="rId25" w:history="1">
         <w:r>
           <w:rPr>
             <w:rStyle w:val="Hyperlink"/>
@@ -9727,7 +10730,7 @@
         </w:rPr>
         <w:t xml:space="preserve">[13] </w:t>
       </w:r>
-      <w:hyperlink r:id="rId25" w:history="1">
+      <w:hyperlink r:id="rId26" w:history="1">
         <w:r>
           <w:rPr>
             <w:rStyle w:val="Hyperlink"/>
@@ -9754,10 +10757,9 @@
           <w:sz w:val="24"/>
           <w:szCs w:val="24"/>
         </w:rPr>
-        <w:lastRenderedPageBreak/>
         <w:t xml:space="preserve">[14] </w:t>
       </w:r>
-      <w:hyperlink r:id="rId26" w:history="1">
+      <w:hyperlink r:id="rId27" w:history="1">
         <w:r>
           <w:rPr>
             <w:rStyle w:val="Hyperlink"/>
@@ -9813,6 +10815,94 @@
           <w:szCs w:val="24"/>
         </w:rPr>
       </w:pPr>
+      <w:r>
+        <w:rPr>
+          <w:rFonts w:ascii="Times New Roman" w:hAnsi="Times New Roman" w:cs="Times New Roman"/>
+          <w:sz w:val="24"/>
+          <w:szCs w:val="24"/>
+        </w:rPr>
+        <w:t xml:space="preserve">[16] </w:t>
+      </w:r>
+      <w:hyperlink r:id="rId28" w:history="1">
+        <w:r>
+          <w:rPr>
+            <w:rStyle w:val="Hyperlink"/>
+            <w:rFonts w:ascii="Times New Roman" w:hAnsi="Times New Roman" w:cs="Times New Roman"/>
+            <w:sz w:val="24"/>
+            <w:szCs w:val="24"/>
+          </w:rPr>
+          <w:t>https://www.investopedia.com/terms/a/android-operating-system.asp</w:t>
+        </w:r>
+      </w:hyperlink>
+    </w:p>
+    <w:p>
+      <w:pPr>
+        <w:spacing w:after="120"/>
+        <w:rPr>
+          <w:rFonts w:ascii="Times New Roman" w:hAnsi="Times New Roman" w:cs="Times New Roman"/>
+          <w:sz w:val="24"/>
+          <w:szCs w:val="24"/>
+        </w:rPr>
+      </w:pPr>
+      <w:r>
+        <w:rPr>
+          <w:rFonts w:ascii="Times New Roman" w:hAnsi="Times New Roman" w:cs="Times New Roman"/>
+          <w:sz w:val="24"/>
+          <w:szCs w:val="24"/>
+        </w:rPr>
+        <w:t>[17]</w:t>
+      </w:r>
+      <w:r>
+        <w:rPr>
+          <w:rFonts w:ascii="Times New Roman" w:hAnsi="Times New Roman" w:cs="Times New Roman"/>
+          <w:sz w:val="24"/>
+          <w:szCs w:val="24"/>
+        </w:rPr>
+        <w:t xml:space="preserve"> J.F DiMarzio, </w:t>
+      </w:r>
+      <w:r>
+        <w:rPr>
+          <w:rFonts w:ascii="Times New Roman" w:hAnsi="Times New Roman" w:cs="Times New Roman"/>
+          <w:i/>
+          <w:sz w:val="24"/>
+          <w:szCs w:val="24"/>
+        </w:rPr>
+        <w:t xml:space="preserve">Beginning Android Programming with Android Studio </w:t>
+      </w:r>
+      <w:r>
+        <w:rPr>
+          <w:rFonts w:ascii="Times New Roman" w:hAnsi="Times New Roman" w:cs="Times New Roman"/>
+          <w:sz w:val="24"/>
+          <w:szCs w:val="24"/>
+        </w:rPr>
+        <w:t>, Fourth Edition, Indianapolis, Indiana, 2017</w:t>
+      </w:r>
+    </w:p>
+    <w:p>
+      <w:pPr>
+        <w:spacing w:after="120"/>
+        <w:rPr>
+          <w:rFonts w:ascii="Times New Roman" w:hAnsi="Times New Roman" w:cs="Times New Roman"/>
+          <w:sz w:val="24"/>
+          <w:szCs w:val="24"/>
+        </w:rPr>
+      </w:pPr>
+      <w:r>
+        <w:rPr>
+          <w:rFonts w:ascii="Times New Roman" w:hAnsi="Times New Roman" w:cs="Times New Roman"/>
+          <w:sz w:val="24"/>
+          <w:szCs w:val="24"/>
+        </w:rPr>
+        <w:t xml:space="preserve">[18] </w:t>
+      </w:r>
+      <w:hyperlink r:id="rId29" w:anchor="Android_1.0_(API_1)" w:history="1">
+        <w:r>
+          <w:rPr>
+            <w:rStyle w:val="Hyperlink"/>
+          </w:rPr>
+          <w:t>https://en.wikipedia.org/wiki/Android_version_history#Android_1.0_(API_1)</w:t>
+        </w:r>
+      </w:hyperlink>
     </w:p>
     <w:p>
       <w:pPr>
@@ -10219,6 +11309,11 @@
     <w:p>
       <w:pPr>
         <w:spacing w:after="120"/>
+        <w:rPr>
+          <w:rFonts w:ascii="Times New Roman" w:hAnsi="Times New Roman" w:cs="Times New Roman"/>
+          <w:sz w:val="24"/>
+          <w:szCs w:val="24"/>
+        </w:rPr>
       </w:pPr>
     </w:p>
     <w:p>
@@ -10257,9 +11352,10 @@
           <w:sz w:val="24"/>
           <w:szCs w:val="24"/>
         </w:rPr>
+        <w:lastRenderedPageBreak/>
         <w:t xml:space="preserve">[img1] [img2]  </w:t>
       </w:r>
-      <w:hyperlink r:id="rId27" w:history="1">
+      <w:hyperlink r:id="rId30" w:history="1">
         <w:r>
           <w:rPr>
             <w:rStyle w:val="Hyperlink"/>
@@ -10290,7 +11386,7 @@
         </w:rPr>
         <w:t xml:space="preserve">[img3] </w:t>
       </w:r>
-      <w:hyperlink r:id="rId28" w:history="1">
+      <w:hyperlink r:id="rId31" w:history="1">
         <w:r>
           <w:rPr>
             <w:rStyle w:val="Hyperlink"/>
@@ -10322,7 +11418,7 @@
         </w:rPr>
         <w:t xml:space="preserve">[img4] </w:t>
       </w:r>
-      <w:hyperlink r:id="rId29" w:history="1">
+      <w:hyperlink r:id="rId32" w:history="1">
         <w:r>
           <w:rPr>
             <w:rStyle w:val="Hyperlink"/>
@@ -10363,7 +11459,7 @@
         </w:rPr>
         <w:t xml:space="preserve">img5] </w:t>
       </w:r>
-      <w:hyperlink r:id="rId30" w:history="1">
+      <w:hyperlink r:id="rId33" w:history="1">
         <w:r>
           <w:rPr>
             <w:rStyle w:val="Hyperlink"/>
@@ -10421,7 +11517,7 @@
         </w:rPr>
         <w:t xml:space="preserve"> </w:t>
       </w:r>
-      <w:hyperlink r:id="rId31" w:history="1">
+      <w:hyperlink r:id="rId34" w:history="1">
         <w:r>
           <w:rPr>
             <w:rStyle w:val="Hyperlink"/>
@@ -10450,7 +11546,7 @@
         </w:rPr>
         <w:t xml:space="preserve">[img8] - </w:t>
       </w:r>
-      <w:hyperlink r:id="rId32" w:history="1">
+      <w:hyperlink r:id="rId35" w:history="1">
         <w:r>
           <w:rPr>
             <w:rStyle w:val="Hyperlink"/>
@@ -10488,7 +11584,7 @@
         </w:rPr>
         <w:t xml:space="preserve"> </w:t>
       </w:r>
-      <w:hyperlink r:id="rId33" w:history="1">
+      <w:hyperlink r:id="rId36" w:history="1">
         <w:r>
           <w:rPr>
             <w:rStyle w:val="Hyperlink"/>
@@ -10517,7 +11613,7 @@
         </w:rPr>
         <w:t xml:space="preserve">[img10] </w:t>
       </w:r>
-      <w:hyperlink r:id="rId34" w:history="1">
+      <w:hyperlink r:id="rId37" w:history="1">
         <w:r>
           <w:rPr>
             <w:rStyle w:val="Hyperlink"/>
@@ -10546,7 +11642,7 @@
         </w:rPr>
         <w:t xml:space="preserve">[img11] </w:t>
       </w:r>
-      <w:hyperlink r:id="rId35" w:history="1">
+      <w:hyperlink r:id="rId38" w:history="1">
         <w:r>
           <w:rPr>
             <w:rStyle w:val="Hyperlink"/>
@@ -10562,22 +11658,20 @@
       <w:pPr>
         <w:rPr>
           <w:rFonts w:ascii="Times New Roman" w:hAnsi="Times New Roman" w:cs="Times New Roman"/>
+          <w:sz w:val="24"/>
+          <w:szCs w:val="24"/>
+        </w:rPr>
+      </w:pPr>
+      <w:r>
+        <w:rPr>
+          <w:rFonts w:ascii="Times New Roman" w:hAnsi="Times New Roman" w:cs="Times New Roman"/>
           <w:b/>
           <w:sz w:val="24"/>
           <w:szCs w:val="24"/>
         </w:rPr>
-      </w:pPr>
-      <w:r>
-        <w:rPr>
-          <w:rFonts w:ascii="Times New Roman" w:hAnsi="Times New Roman" w:cs="Times New Roman"/>
-          <w:b/>
-          <w:sz w:val="24"/>
-          <w:szCs w:val="24"/>
-        </w:rPr>
-        <w:lastRenderedPageBreak/>
         <w:t xml:space="preserve">[img12] </w:t>
       </w:r>
-      <w:hyperlink r:id="rId36" w:history="1">
+      <w:hyperlink r:id="rId39" w:history="1">
         <w:r>
           <w:rPr>
             <w:rStyle w:val="Hyperlink"/>
@@ -10596,6 +11690,33 @@
           <w:b/>
           <w:sz w:val="24"/>
           <w:szCs w:val="24"/>
+        </w:rPr>
+      </w:pPr>
+      <w:r>
+        <w:rPr>
+          <w:rFonts w:ascii="Times New Roman" w:hAnsi="Times New Roman" w:cs="Times New Roman"/>
+          <w:b/>
+          <w:sz w:val="24"/>
+          <w:szCs w:val="24"/>
+        </w:rPr>
+        <w:t xml:space="preserve">[img13] </w:t>
+      </w:r>
+      <w:hyperlink r:id="rId40" w:history="1">
+        <w:r>
+          <w:rPr>
+            <w:rStyle w:val="Hyperlink"/>
+          </w:rPr>
+          <w:t>https://elinux.org/Android_Architecture</w:t>
+        </w:r>
+      </w:hyperlink>
+    </w:p>
+    <w:p>
+      <w:pPr>
+        <w:rPr>
+          <w:rFonts w:ascii="Times New Roman" w:hAnsi="Times New Roman" w:cs="Times New Roman"/>
+          <w:b/>
+          <w:sz w:val="24"/>
+          <w:szCs w:val="24"/>
           <w:lang w:val="ro-RO"/>
         </w:rPr>
       </w:pPr>
@@ -10603,6 +11724,11 @@
     <w:p>
       <w:pPr>
         <w:spacing w:after="120"/>
+        <w:rPr>
+          <w:rFonts w:ascii="Times New Roman" w:hAnsi="Times New Roman" w:cs="Times New Roman"/>
+          <w:sz w:val="24"/>
+          <w:szCs w:val="24"/>
+        </w:rPr>
       </w:pPr>
     </w:p>
     <w:p>
@@ -10614,7 +11740,7 @@
           <w:szCs w:val="24"/>
         </w:rPr>
       </w:pPr>
-      <w:hyperlink r:id="rId37" w:history="1">
+      <w:hyperlink r:id="rId41" w:history="1">
         <w:r>
           <w:rPr>
             <w:rStyle w:val="Hyperlink"/>
@@ -10635,7 +11761,7 @@
           <w:szCs w:val="24"/>
         </w:rPr>
       </w:pPr>
-      <w:hyperlink r:id="rId38" w:history="1">
+      <w:hyperlink r:id="rId42" w:history="1">
         <w:r>
           <w:rPr>
             <w:rStyle w:val="Hyperlink"/>
@@ -10656,6 +11782,13 @@
       </w:r>
     </w:p>
     <w:p>
+      <w:pPr>
+        <w:rPr>
+          <w:rFonts w:ascii="Times New Roman" w:hAnsi="Times New Roman" w:cs="Times New Roman"/>
+          <w:sz w:val="24"/>
+          <w:szCs w:val="24"/>
+        </w:rPr>
+      </w:pPr>
       <w:r>
         <w:rPr>
           <w:rFonts w:ascii="Times New Roman" w:hAnsi="Times New Roman" w:cs="Times New Roman"/>
@@ -10674,50 +11807,63 @@
         </w:rPr>
         <w:t xml:space="preserve">] </w:t>
       </w:r>
-      <w:hyperlink r:id="rId39" w:history="1">
+      <w:hyperlink r:id="rId43" w:history="1">
         <w:r>
           <w:rPr>
             <w:rStyle w:val="Hyperlink"/>
+            <w:rFonts w:ascii="Times New Roman" w:hAnsi="Times New Roman" w:cs="Times New Roman"/>
+            <w:sz w:val="24"/>
+            <w:szCs w:val="24"/>
           </w:rPr>
           <w:t>https://en.wikipedia.org/wiki/Air_quality_index</w:t>
         </w:r>
       </w:hyperlink>
       <w:r>
+        <w:rPr>
+          <w:rFonts w:ascii="Times New Roman" w:hAnsi="Times New Roman" w:cs="Times New Roman"/>
+          <w:sz w:val="24"/>
+          <w:szCs w:val="24"/>
+        </w:rPr>
         <w:t xml:space="preserve"> : </w:t>
       </w:r>
     </w:p>
     <w:p>
       <w:pPr>
         <w:rPr>
-          <w:rFonts w:ascii="Arial" w:hAnsi="Arial" w:cs="Arial"/>
+          <w:rFonts w:ascii="Times New Roman" w:hAnsi="Times New Roman" w:cs="Times New Roman"/>
           <w:color w:val="222222"/>
-          <w:sz w:val="23"/>
-          <w:szCs w:val="23"/>
+          <w:sz w:val="24"/>
+          <w:szCs w:val="24"/>
           <w:shd w:val="clear" w:color="auto" w:fill="FFFFFF"/>
         </w:rPr>
       </w:pPr>
       <w:r>
+        <w:rPr>
+          <w:rFonts w:ascii="Times New Roman" w:hAnsi="Times New Roman" w:cs="Times New Roman"/>
+          <w:sz w:val="24"/>
+          <w:szCs w:val="24"/>
+        </w:rPr>
         <w:tab/>
         <w:t xml:space="preserve">- </w:t>
       </w:r>
       <w:r>
         <w:rPr>
-          <w:rFonts w:ascii="Arial" w:hAnsi="Arial" w:cs="Arial"/>
+          <w:rFonts w:ascii="Times New Roman" w:hAnsi="Times New Roman" w:cs="Times New Roman"/>
           <w:color w:val="222222"/>
-          <w:sz w:val="23"/>
-          <w:szCs w:val="23"/>
+          <w:sz w:val="24"/>
+          <w:szCs w:val="24"/>
           <w:shd w:val="clear" w:color="auto" w:fill="FFFFFF"/>
         </w:rPr>
         <w:t>Computation of the AQI requires an air pollutant concentration over a specified averaging period, obtained from an </w:t>
       </w:r>
-      <w:hyperlink r:id="rId40" w:anchor="air_quality_monitoring" w:tooltip="Environmental monitoring" w:history="1">
+      <w:hyperlink r:id="rId44" w:anchor="air_quality_monitoring" w:tooltip="Environmental monitoring" w:history="1">
         <w:r>
           <w:rPr>
             <w:rStyle w:val="Hyperlink"/>
-            <w:rFonts w:ascii="Arial" w:hAnsi="Arial" w:cs="Arial"/>
+            <w:rFonts w:ascii="Times New Roman" w:hAnsi="Times New Roman" w:cs="Times New Roman"/>
             <w:color w:val="0B0080"/>
-            <w:sz w:val="23"/>
-            <w:szCs w:val="23"/>
+            <w:sz w:val="24"/>
+            <w:szCs w:val="24"/>
             <w:shd w:val="clear" w:color="auto" w:fill="FFFFFF"/>
           </w:rPr>
           <w:t>air monitor</w:t>
@@ -10725,22 +11871,22 @@
       </w:hyperlink>
       <w:r>
         <w:rPr>
-          <w:rFonts w:ascii="Arial" w:hAnsi="Arial" w:cs="Arial"/>
+          <w:rFonts w:ascii="Times New Roman" w:hAnsi="Times New Roman" w:cs="Times New Roman"/>
           <w:color w:val="222222"/>
-          <w:sz w:val="23"/>
-          <w:szCs w:val="23"/>
+          <w:sz w:val="24"/>
+          <w:szCs w:val="24"/>
           <w:shd w:val="clear" w:color="auto" w:fill="FFFFFF"/>
         </w:rPr>
         <w:t> or </w:t>
       </w:r>
-      <w:hyperlink r:id="rId41" w:tooltip="Atmospheric dispersion modeling" w:history="1">
+      <w:hyperlink r:id="rId45" w:tooltip="Atmospheric dispersion modeling" w:history="1">
         <w:r>
           <w:rPr>
             <w:rStyle w:val="Hyperlink"/>
-            <w:rFonts w:ascii="Arial" w:hAnsi="Arial" w:cs="Arial"/>
+            <w:rFonts w:ascii="Times New Roman" w:hAnsi="Times New Roman" w:cs="Times New Roman"/>
             <w:color w:val="0B0080"/>
-            <w:sz w:val="23"/>
-            <w:szCs w:val="23"/>
+            <w:sz w:val="24"/>
+            <w:szCs w:val="24"/>
             <w:shd w:val="clear" w:color="auto" w:fill="FFFFFF"/>
           </w:rPr>
           <w:t>model</w:t>
@@ -10748,22 +11894,22 @@
       </w:hyperlink>
       <w:r>
         <w:rPr>
-          <w:rFonts w:ascii="Arial" w:hAnsi="Arial" w:cs="Arial"/>
+          <w:rFonts w:ascii="Times New Roman" w:hAnsi="Times New Roman" w:cs="Times New Roman"/>
           <w:color w:val="222222"/>
-          <w:sz w:val="23"/>
-          <w:szCs w:val="23"/>
+          <w:sz w:val="24"/>
+          <w:szCs w:val="24"/>
           <w:shd w:val="clear" w:color="auto" w:fill="FFFFFF"/>
         </w:rPr>
         <w:t>. Taken together, concentration and time represent the </w:t>
       </w:r>
-      <w:hyperlink r:id="rId42" w:tooltip="Dose response" w:history="1">
+      <w:hyperlink r:id="rId46" w:tooltip="Dose response" w:history="1">
         <w:r>
           <w:rPr>
             <w:rStyle w:val="Hyperlink"/>
-            <w:rFonts w:ascii="Arial" w:hAnsi="Arial" w:cs="Arial"/>
+            <w:rFonts w:ascii="Times New Roman" w:hAnsi="Times New Roman" w:cs="Times New Roman"/>
             <w:color w:val="0B0080"/>
-            <w:sz w:val="23"/>
-            <w:szCs w:val="23"/>
+            <w:sz w:val="24"/>
+            <w:szCs w:val="24"/>
             <w:shd w:val="clear" w:color="auto" w:fill="FFFFFF"/>
           </w:rPr>
           <w:t>dose</w:t>
@@ -10771,22 +11917,22 @@
       </w:hyperlink>
       <w:r>
         <w:rPr>
-          <w:rFonts w:ascii="Arial" w:hAnsi="Arial" w:cs="Arial"/>
+          <w:rFonts w:ascii="Times New Roman" w:hAnsi="Times New Roman" w:cs="Times New Roman"/>
           <w:color w:val="222222"/>
-          <w:sz w:val="23"/>
-          <w:szCs w:val="23"/>
+          <w:sz w:val="24"/>
+          <w:szCs w:val="24"/>
           <w:shd w:val="clear" w:color="auto" w:fill="FFFFFF"/>
         </w:rPr>
         <w:t> of the air pollutant. Health effects corresponding to a given dose are established by epidemiological research.</w:t>
       </w:r>
-      <w:hyperlink r:id="rId43" w:anchor="cite_note-4" w:history="1">
+      <w:hyperlink r:id="rId47" w:anchor="cite_note-4" w:history="1">
         <w:r>
           <w:rPr>
             <w:rStyle w:val="Hyperlink"/>
-            <w:rFonts w:ascii="Arial" w:hAnsi="Arial" w:cs="Arial"/>
+            <w:rFonts w:ascii="Times New Roman" w:hAnsi="Times New Roman" w:cs="Times New Roman"/>
             <w:color w:val="0B0080"/>
-            <w:sz w:val="19"/>
-            <w:szCs w:val="19"/>
+            <w:sz w:val="24"/>
+            <w:szCs w:val="24"/>
             <w:shd w:val="clear" w:color="auto" w:fill="FFFFFF"/>
             <w:vertAlign w:val="superscript"/>
           </w:rPr>
@@ -10795,10 +11941,10 @@
       </w:hyperlink>
       <w:r>
         <w:rPr>
-          <w:rFonts w:ascii="Arial" w:hAnsi="Arial" w:cs="Arial"/>
+          <w:rFonts w:ascii="Times New Roman" w:hAnsi="Times New Roman" w:cs="Times New Roman"/>
           <w:color w:val="222222"/>
-          <w:sz w:val="23"/>
-          <w:szCs w:val="23"/>
+          <w:sz w:val="24"/>
+          <w:szCs w:val="24"/>
           <w:shd w:val="clear" w:color="auto" w:fill="FFFFFF"/>
         </w:rPr>
         <w:t> Air pollutants vary in potency, and the function used to convert from air pollutant concentration to AQI varies by pollutant. Its air quality index values are typically grouped into ranges. Each range is assigned a descriptor, a color code, and a standardized public health advisory.</w:t>
@@ -10807,10 +11953,10 @@
     <w:p>
       <w:pPr>
         <w:rPr>
-          <w:rFonts w:ascii="Arial" w:hAnsi="Arial" w:cs="Arial"/>
+          <w:rFonts w:ascii="Times New Roman" w:hAnsi="Times New Roman" w:cs="Times New Roman"/>
           <w:color w:val="222222"/>
-          <w:sz w:val="23"/>
-          <w:szCs w:val="23"/>
+          <w:sz w:val="24"/>
+          <w:szCs w:val="24"/>
           <w:shd w:val="clear" w:color="auto" w:fill="FFFFFF"/>
         </w:rPr>
       </w:pPr>
@@ -10821,144 +11967,103 @@
         <w:shd w:val="clear" w:color="auto" w:fill="FFFFFF"/>
         <w:spacing w:before="120" w:beforeAutospacing="0" w:after="120" w:afterAutospacing="0"/>
         <w:rPr>
-          <w:rFonts w:ascii="Arial" w:hAnsi="Arial" w:cs="Arial"/>
           <w:color w:val="222222"/>
-          <w:sz w:val="23"/>
-          <w:szCs w:val="23"/>
-        </w:rPr>
-      </w:pPr>
-      <w:r>
-        <w:rPr>
-          <w:rFonts w:ascii="Arial" w:hAnsi="Arial" w:cs="Arial"/>
+        </w:rPr>
+      </w:pPr>
+      <w:r>
+        <w:rPr>
           <w:color w:val="222222"/>
-          <w:sz w:val="23"/>
-          <w:szCs w:val="23"/>
           <w:shd w:val="clear" w:color="auto" w:fill="FFFFFF"/>
         </w:rPr>
+        <w:lastRenderedPageBreak/>
         <w:t>-</w:t>
       </w:r>
       <w:r>
         <w:rPr>
-          <w:rFonts w:ascii="Arial" w:hAnsi="Arial" w:cs="Arial"/>
           <w:color w:val="222222"/>
-          <w:sz w:val="23"/>
-          <w:szCs w:val="23"/>
         </w:rPr>
         <w:t>Most air contaminants do not have an associated AQI. Many countries monitor </w:t>
       </w:r>
-      <w:hyperlink r:id="rId44" w:tooltip="Ground-level ozone" w:history="1">
+      <w:hyperlink r:id="rId48" w:tooltip="Ground-level ozone" w:history="1">
         <w:r>
           <w:rPr>
             <w:rStyle w:val="Hyperlink"/>
-            <w:rFonts w:ascii="Arial" w:hAnsi="Arial" w:cs="Arial"/>
             <w:color w:val="0B0080"/>
-            <w:sz w:val="23"/>
-            <w:szCs w:val="23"/>
           </w:rPr>
           <w:t>ground-level ozone</w:t>
         </w:r>
       </w:hyperlink>
       <w:r>
         <w:rPr>
-          <w:rFonts w:ascii="Arial" w:hAnsi="Arial" w:cs="Arial"/>
           <w:color w:val="222222"/>
-          <w:sz w:val="23"/>
-          <w:szCs w:val="23"/>
         </w:rPr>
         <w:t>, </w:t>
       </w:r>
-      <w:hyperlink r:id="rId45" w:tooltip="Atmospheric particulate matter" w:history="1">
+      <w:hyperlink r:id="rId49" w:tooltip="Atmospheric particulate matter" w:history="1">
         <w:r>
           <w:rPr>
             <w:rStyle w:val="Hyperlink"/>
-            <w:rFonts w:ascii="Arial" w:hAnsi="Arial" w:cs="Arial"/>
             <w:color w:val="0B0080"/>
-            <w:sz w:val="23"/>
-            <w:szCs w:val="23"/>
           </w:rPr>
           <w:t>particulates</w:t>
         </w:r>
       </w:hyperlink>
       <w:r>
         <w:rPr>
-          <w:rFonts w:ascii="Arial" w:hAnsi="Arial" w:cs="Arial"/>
           <w:color w:val="222222"/>
-          <w:sz w:val="23"/>
-          <w:szCs w:val="23"/>
         </w:rPr>
         <w:t>, </w:t>
       </w:r>
-      <w:hyperlink r:id="rId46" w:tooltip="Sulfur dioxide" w:history="1">
+      <w:hyperlink r:id="rId50" w:tooltip="Sulfur dioxide" w:history="1">
         <w:r>
           <w:rPr>
             <w:rStyle w:val="Hyperlink"/>
-            <w:rFonts w:ascii="Arial" w:hAnsi="Arial" w:cs="Arial"/>
             <w:color w:val="0B0080"/>
-            <w:sz w:val="23"/>
-            <w:szCs w:val="23"/>
           </w:rPr>
           <w:t>sulfur dioxide</w:t>
         </w:r>
       </w:hyperlink>
       <w:r>
         <w:rPr>
-          <w:rFonts w:ascii="Arial" w:hAnsi="Arial" w:cs="Arial"/>
           <w:color w:val="222222"/>
-          <w:sz w:val="23"/>
-          <w:szCs w:val="23"/>
         </w:rPr>
         <w:t>, </w:t>
       </w:r>
-      <w:hyperlink r:id="rId47" w:tooltip="Carbon monoxide" w:history="1">
+      <w:hyperlink r:id="rId51" w:tooltip="Carbon monoxide" w:history="1">
         <w:r>
           <w:rPr>
             <w:rStyle w:val="Hyperlink"/>
-            <w:rFonts w:ascii="Arial" w:hAnsi="Arial" w:cs="Arial"/>
             <w:color w:val="0B0080"/>
-            <w:sz w:val="23"/>
-            <w:szCs w:val="23"/>
           </w:rPr>
           <w:t>carbon monoxide</w:t>
         </w:r>
       </w:hyperlink>
       <w:r>
         <w:rPr>
-          <w:rFonts w:ascii="Arial" w:hAnsi="Arial" w:cs="Arial"/>
           <w:color w:val="222222"/>
-          <w:sz w:val="23"/>
-          <w:szCs w:val="23"/>
         </w:rPr>
         <w:t> and </w:t>
       </w:r>
-      <w:hyperlink r:id="rId48" w:tooltip="Nitrogen dioxide" w:history="1">
+      <w:hyperlink r:id="rId52" w:tooltip="Nitrogen dioxide" w:history="1">
         <w:r>
           <w:rPr>
             <w:rStyle w:val="Hyperlink"/>
-            <w:rFonts w:ascii="Arial" w:hAnsi="Arial" w:cs="Arial"/>
             <w:color w:val="0B0080"/>
-            <w:sz w:val="23"/>
-            <w:szCs w:val="23"/>
           </w:rPr>
           <w:t>nitrogen dioxide</w:t>
         </w:r>
       </w:hyperlink>
       <w:r>
         <w:rPr>
-          <w:rFonts w:ascii="Arial" w:hAnsi="Arial" w:cs="Arial"/>
           <w:color w:val="222222"/>
-          <w:sz w:val="23"/>
-          <w:szCs w:val="23"/>
         </w:rPr>
         <w:t>, and calculate air quality indices for these pollutants.</w:t>
       </w:r>
-      <w:hyperlink r:id="rId49" w:anchor="cite_note-aqi_basic-10" w:history="1">
+      <w:hyperlink r:id="rId53" w:anchor="cite_note-aqi_basic-10" w:history="1">
         <w:r>
           <w:rPr>
             <w:rStyle w:val="Hyperlink"/>
-            <w:rFonts w:ascii="Arial" w:hAnsi="Arial" w:cs="Arial"/>
             <w:color w:val="0B0080"/>
-            <w:sz w:val="19"/>
-            <w:szCs w:val="19"/>
             <w:vertAlign w:val="superscript"/>
           </w:rPr>
           <w:t>[10]</w:t>
@@ -10971,29 +12076,20 @@
         <w:shd w:val="clear" w:color="auto" w:fill="FFFFFF"/>
         <w:spacing w:before="120" w:beforeAutospacing="0" w:after="120" w:afterAutospacing="0"/>
         <w:rPr>
-          <w:rFonts w:ascii="Arial" w:hAnsi="Arial" w:cs="Arial"/>
           <w:color w:val="222222"/>
-          <w:sz w:val="23"/>
-          <w:szCs w:val="23"/>
-        </w:rPr>
-      </w:pPr>
-      <w:r>
-        <w:rPr>
-          <w:rFonts w:ascii="Arial" w:hAnsi="Arial" w:cs="Arial"/>
+        </w:rPr>
+      </w:pPr>
+      <w:r>
+        <w:rPr>
           <w:color w:val="222222"/>
-          <w:sz w:val="23"/>
-          <w:szCs w:val="23"/>
         </w:rPr>
         <w:t>The definition of the AQI in a particular nation reflects the discourse surrounding the development of national air quality standards in that nation.</w:t>
       </w:r>
-      <w:hyperlink r:id="rId50" w:anchor="cite_note-11" w:history="1">
+      <w:hyperlink r:id="rId54" w:anchor="cite_note-11" w:history="1">
         <w:r>
           <w:rPr>
             <w:rStyle w:val="Hyperlink"/>
-            <w:rFonts w:ascii="Arial" w:hAnsi="Arial" w:cs="Arial"/>
             <w:color w:val="0B0080"/>
-            <w:sz w:val="19"/>
-            <w:szCs w:val="19"/>
             <w:vertAlign w:val="superscript"/>
           </w:rPr>
           <w:t>[11]</w:t>
@@ -11001,21 +12097,15 @@
       </w:hyperlink>
       <w:r>
         <w:rPr>
-          <w:rFonts w:ascii="Arial" w:hAnsi="Arial" w:cs="Arial"/>
           <w:color w:val="222222"/>
-          <w:sz w:val="23"/>
-          <w:szCs w:val="23"/>
         </w:rPr>
         <w:t> A website allowing government agencies anywhere in the world to submit their real-time air monitoring data for display using a common definition of the air quality index has recently become available.</w:t>
       </w:r>
-      <w:hyperlink r:id="rId51" w:anchor="cite_note-12" w:history="1">
+      <w:hyperlink r:id="rId55" w:anchor="cite_note-12" w:history="1">
         <w:r>
           <w:rPr>
             <w:rStyle w:val="Hyperlink"/>
-            <w:rFonts w:ascii="Arial" w:hAnsi="Arial" w:cs="Arial"/>
             <w:color w:val="0B0080"/>
-            <w:sz w:val="19"/>
-            <w:szCs w:val="19"/>
             <w:vertAlign w:val="superscript"/>
           </w:rPr>
           <w:t>[12]</w:t>
@@ -11106,8 +12196,8 @@
       </w:pPr>
     </w:p>
     <w:sectPr>
-      <w:headerReference w:type="default" r:id="rId52"/>
-      <w:footerReference w:type="default" r:id="rId53"/>
+      <w:headerReference w:type="default" r:id="rId56"/>
+      <w:footerReference w:type="default" r:id="rId57"/>
       <w:pgSz w:w="12240" w:h="15840"/>
       <w:pgMar w:top="1440" w:right="1440" w:bottom="1440" w:left="1440" w:header="720" w:footer="720" w:gutter="0"/>
       <w:cols w:space="720"/>
@@ -11163,7 +12253,7 @@
             <w:rPr>
               <w:noProof/>
             </w:rPr>
-            <w:t>10</w:t>
+            <w:t>2</w:t>
           </w:r>
         </w:fldSimple>
       </w:p>
@@ -11230,14 +12320,15 @@
     <w:pPr>
       <w:pStyle w:val="Header"/>
     </w:pPr>
-    <w:fldSimple w:instr=" STYLEREF  &quot;Heading 1&quot;  \* MERGEFORMAT ">
-      <w:r>
-        <w:rPr>
-          <w:noProof/>
-        </w:rPr>
-        <w:t>Capitolul 2.State of the Art</w:t>
-      </w:r>
-    </w:fldSimple>
+    <w:r>
+      <w:fldChar w:fldCharType="begin"/>
+    </w:r>
+    <w:r>
+      <w:instrText xml:space="preserve"> STYLEREF  "Heading 1"  \* MERGEFORMAT </w:instrText>
+    </w:r>
+    <w:r>
+      <w:fldChar w:fldCharType="end"/>
+    </w:r>
   </w:p>
 </w:hdr>
 </file>
@@ -11584,6 +12675,232 @@
     </w:lvl>
   </w:abstractNum>
   <w:abstractNum w:abstractNumId="3">
+    <w:nsid w:val="2204376C"/>
+    <w:multiLevelType w:val="hybridMultilevel"/>
+    <w:tmpl w:val="ED708802"/>
+    <w:lvl w:ilvl="0" w:tplc="0409000B">
+      <w:start w:val="1"/>
+      <w:numFmt w:val="bullet"/>
+      <w:lvlText w:val=""/>
+      <w:lvlJc w:val="left"/>
+      <w:pPr>
+        <w:ind w:left="720" w:hanging="360"/>
+      </w:pPr>
+      <w:rPr>
+        <w:rFonts w:ascii="Wingdings" w:hAnsi="Wingdings" w:hint="default"/>
+      </w:rPr>
+    </w:lvl>
+    <w:lvl w:ilvl="1" w:tplc="04090003" w:tentative="1">
+      <w:start w:val="1"/>
+      <w:numFmt w:val="bullet"/>
+      <w:lvlText w:val="o"/>
+      <w:lvlJc w:val="left"/>
+      <w:pPr>
+        <w:ind w:left="1440" w:hanging="360"/>
+      </w:pPr>
+      <w:rPr>
+        <w:rFonts w:ascii="Courier New" w:hAnsi="Courier New" w:cs="Courier New" w:hint="default"/>
+      </w:rPr>
+    </w:lvl>
+    <w:lvl w:ilvl="2" w:tplc="04090005" w:tentative="1">
+      <w:start w:val="1"/>
+      <w:numFmt w:val="bullet"/>
+      <w:lvlText w:val=""/>
+      <w:lvlJc w:val="left"/>
+      <w:pPr>
+        <w:ind w:left="2160" w:hanging="360"/>
+      </w:pPr>
+      <w:rPr>
+        <w:rFonts w:ascii="Wingdings" w:hAnsi="Wingdings" w:hint="default"/>
+      </w:rPr>
+    </w:lvl>
+    <w:lvl w:ilvl="3" w:tplc="04090001" w:tentative="1">
+      <w:start w:val="1"/>
+      <w:numFmt w:val="bullet"/>
+      <w:lvlText w:val=""/>
+      <w:lvlJc w:val="left"/>
+      <w:pPr>
+        <w:ind w:left="2880" w:hanging="360"/>
+      </w:pPr>
+      <w:rPr>
+        <w:rFonts w:ascii="Symbol" w:hAnsi="Symbol" w:hint="default"/>
+      </w:rPr>
+    </w:lvl>
+    <w:lvl w:ilvl="4" w:tplc="04090003" w:tentative="1">
+      <w:start w:val="1"/>
+      <w:numFmt w:val="bullet"/>
+      <w:lvlText w:val="o"/>
+      <w:lvlJc w:val="left"/>
+      <w:pPr>
+        <w:ind w:left="3600" w:hanging="360"/>
+      </w:pPr>
+      <w:rPr>
+        <w:rFonts w:ascii="Courier New" w:hAnsi="Courier New" w:cs="Courier New" w:hint="default"/>
+      </w:rPr>
+    </w:lvl>
+    <w:lvl w:ilvl="5" w:tplc="04090005" w:tentative="1">
+      <w:start w:val="1"/>
+      <w:numFmt w:val="bullet"/>
+      <w:lvlText w:val=""/>
+      <w:lvlJc w:val="left"/>
+      <w:pPr>
+        <w:ind w:left="4320" w:hanging="360"/>
+      </w:pPr>
+      <w:rPr>
+        <w:rFonts w:ascii="Wingdings" w:hAnsi="Wingdings" w:hint="default"/>
+      </w:rPr>
+    </w:lvl>
+    <w:lvl w:ilvl="6" w:tplc="04090001" w:tentative="1">
+      <w:start w:val="1"/>
+      <w:numFmt w:val="bullet"/>
+      <w:lvlText w:val=""/>
+      <w:lvlJc w:val="left"/>
+      <w:pPr>
+        <w:ind w:left="5040" w:hanging="360"/>
+      </w:pPr>
+      <w:rPr>
+        <w:rFonts w:ascii="Symbol" w:hAnsi="Symbol" w:hint="default"/>
+      </w:rPr>
+    </w:lvl>
+    <w:lvl w:ilvl="7" w:tplc="04090003" w:tentative="1">
+      <w:start w:val="1"/>
+      <w:numFmt w:val="bullet"/>
+      <w:lvlText w:val="o"/>
+      <w:lvlJc w:val="left"/>
+      <w:pPr>
+        <w:ind w:left="5760" w:hanging="360"/>
+      </w:pPr>
+      <w:rPr>
+        <w:rFonts w:ascii="Courier New" w:hAnsi="Courier New" w:cs="Courier New" w:hint="default"/>
+      </w:rPr>
+    </w:lvl>
+    <w:lvl w:ilvl="8" w:tplc="04090005" w:tentative="1">
+      <w:start w:val="1"/>
+      <w:numFmt w:val="bullet"/>
+      <w:lvlText w:val=""/>
+      <w:lvlJc w:val="left"/>
+      <w:pPr>
+        <w:ind w:left="6480" w:hanging="360"/>
+      </w:pPr>
+      <w:rPr>
+        <w:rFonts w:ascii="Wingdings" w:hAnsi="Wingdings" w:hint="default"/>
+      </w:rPr>
+    </w:lvl>
+  </w:abstractNum>
+  <w:abstractNum w:abstractNumId="4">
+    <w:nsid w:val="31F00B7B"/>
+    <w:multiLevelType w:val="hybridMultilevel"/>
+    <w:tmpl w:val="5FA4719A"/>
+    <w:lvl w:ilvl="0" w:tplc="0409000B">
+      <w:start w:val="1"/>
+      <w:numFmt w:val="bullet"/>
+      <w:lvlText w:val=""/>
+      <w:lvlJc w:val="left"/>
+      <w:pPr>
+        <w:ind w:left="1725" w:hanging="360"/>
+      </w:pPr>
+      <w:rPr>
+        <w:rFonts w:ascii="Wingdings" w:hAnsi="Wingdings" w:hint="default"/>
+      </w:rPr>
+    </w:lvl>
+    <w:lvl w:ilvl="1" w:tplc="04090003" w:tentative="1">
+      <w:start w:val="1"/>
+      <w:numFmt w:val="bullet"/>
+      <w:lvlText w:val="o"/>
+      <w:lvlJc w:val="left"/>
+      <w:pPr>
+        <w:ind w:left="2445" w:hanging="360"/>
+      </w:pPr>
+      <w:rPr>
+        <w:rFonts w:ascii="Courier New" w:hAnsi="Courier New" w:cs="Courier New" w:hint="default"/>
+      </w:rPr>
+    </w:lvl>
+    <w:lvl w:ilvl="2" w:tplc="04090005" w:tentative="1">
+      <w:start w:val="1"/>
+      <w:numFmt w:val="bullet"/>
+      <w:lvlText w:val=""/>
+      <w:lvlJc w:val="left"/>
+      <w:pPr>
+        <w:ind w:left="3165" w:hanging="360"/>
+      </w:pPr>
+      <w:rPr>
+        <w:rFonts w:ascii="Wingdings" w:hAnsi="Wingdings" w:hint="default"/>
+      </w:rPr>
+    </w:lvl>
+    <w:lvl w:ilvl="3" w:tplc="04090001" w:tentative="1">
+      <w:start w:val="1"/>
+      <w:numFmt w:val="bullet"/>
+      <w:lvlText w:val=""/>
+      <w:lvlJc w:val="left"/>
+      <w:pPr>
+        <w:ind w:left="3885" w:hanging="360"/>
+      </w:pPr>
+      <w:rPr>
+        <w:rFonts w:ascii="Symbol" w:hAnsi="Symbol" w:hint="default"/>
+      </w:rPr>
+    </w:lvl>
+    <w:lvl w:ilvl="4" w:tplc="04090003" w:tentative="1">
+      <w:start w:val="1"/>
+      <w:numFmt w:val="bullet"/>
+      <w:lvlText w:val="o"/>
+      <w:lvlJc w:val="left"/>
+      <w:pPr>
+        <w:ind w:left="4605" w:hanging="360"/>
+      </w:pPr>
+      <w:rPr>
+        <w:rFonts w:ascii="Courier New" w:hAnsi="Courier New" w:cs="Courier New" w:hint="default"/>
+      </w:rPr>
+    </w:lvl>
+    <w:lvl w:ilvl="5" w:tplc="04090005" w:tentative="1">
+      <w:start w:val="1"/>
+      <w:numFmt w:val="bullet"/>
+      <w:lvlText w:val=""/>
+      <w:lvlJc w:val="left"/>
+      <w:pPr>
+        <w:ind w:left="5325" w:hanging="360"/>
+      </w:pPr>
+      <w:rPr>
+        <w:rFonts w:ascii="Wingdings" w:hAnsi="Wingdings" w:hint="default"/>
+      </w:rPr>
+    </w:lvl>
+    <w:lvl w:ilvl="6" w:tplc="04090001" w:tentative="1">
+      <w:start w:val="1"/>
+      <w:numFmt w:val="bullet"/>
+      <w:lvlText w:val=""/>
+      <w:lvlJc w:val="left"/>
+      <w:pPr>
+        <w:ind w:left="6045" w:hanging="360"/>
+      </w:pPr>
+      <w:rPr>
+        <w:rFonts w:ascii="Symbol" w:hAnsi="Symbol" w:hint="default"/>
+      </w:rPr>
+    </w:lvl>
+    <w:lvl w:ilvl="7" w:tplc="04090003" w:tentative="1">
+      <w:start w:val="1"/>
+      <w:numFmt w:val="bullet"/>
+      <w:lvlText w:val="o"/>
+      <w:lvlJc w:val="left"/>
+      <w:pPr>
+        <w:ind w:left="6765" w:hanging="360"/>
+      </w:pPr>
+      <w:rPr>
+        <w:rFonts w:ascii="Courier New" w:hAnsi="Courier New" w:cs="Courier New" w:hint="default"/>
+      </w:rPr>
+    </w:lvl>
+    <w:lvl w:ilvl="8" w:tplc="04090005" w:tentative="1">
+      <w:start w:val="1"/>
+      <w:numFmt w:val="bullet"/>
+      <w:lvlText w:val=""/>
+      <w:lvlJc w:val="left"/>
+      <w:pPr>
+        <w:ind w:left="7485" w:hanging="360"/>
+      </w:pPr>
+      <w:rPr>
+        <w:rFonts w:ascii="Wingdings" w:hAnsi="Wingdings" w:hint="default"/>
+      </w:rPr>
+    </w:lvl>
+  </w:abstractNum>
+  <w:abstractNum w:abstractNumId="5">
     <w:nsid w:val="50B8639B"/>
     <w:multiLevelType w:val="hybridMultilevel"/>
     <w:tmpl w:val="A3F0C6BC"/>
@@ -11672,7 +12989,7 @@
       </w:pPr>
     </w:lvl>
   </w:abstractNum>
-  <w:abstractNum w:abstractNumId="4">
+  <w:abstractNum w:abstractNumId="6">
     <w:nsid w:val="60B43669"/>
     <w:multiLevelType w:val="hybridMultilevel"/>
     <w:tmpl w:val="A13E4CC0"/>
@@ -11784,7 +13101,7 @@
       </w:rPr>
     </w:lvl>
   </w:abstractNum>
-  <w:abstractNum w:abstractNumId="5">
+  <w:abstractNum w:abstractNumId="7">
     <w:nsid w:val="61605E37"/>
     <w:multiLevelType w:val="multilevel"/>
     <w:tmpl w:val="2D848684"/>
@@ -11897,7 +13214,7 @@
       </w:rPr>
     </w:lvl>
   </w:abstractNum>
-  <w:abstractNum w:abstractNumId="6">
+  <w:abstractNum w:abstractNumId="8">
     <w:nsid w:val="672D69EF"/>
     <w:multiLevelType w:val="hybridMultilevel"/>
     <w:tmpl w:val="DB6428B8"/>
@@ -12009,10 +13326,10 @@
       </w:rPr>
     </w:lvl>
   </w:abstractNum>
-  <w:abstractNum w:abstractNumId="7">
+  <w:abstractNum w:abstractNumId="9">
     <w:nsid w:val="76AF792D"/>
     <w:multiLevelType w:val="hybridMultilevel"/>
-    <w:tmpl w:val="1630B896"/>
+    <w:tmpl w:val="2E7CA37C"/>
     <w:lvl w:ilvl="0" w:tplc="85C2F1CE">
       <w:start w:val="1"/>
       <w:numFmt w:val="bullet"/>
@@ -12126,24 +13443,30 @@
     <w:abstractNumId w:val="0"/>
   </w:num>
   <w:num w:numId="2">
-    <w:abstractNumId w:val="6"/>
+    <w:abstractNumId w:val="8"/>
   </w:num>
   <w:num w:numId="3">
     <w:abstractNumId w:val="2"/>
   </w:num>
   <w:num w:numId="4">
+    <w:abstractNumId w:val="9"/>
+  </w:num>
+  <w:num w:numId="5">
     <w:abstractNumId w:val="7"/>
   </w:num>
-  <w:num w:numId="5">
-    <w:abstractNumId w:val="5"/>
-  </w:num>
   <w:num w:numId="6">
-    <w:abstractNumId w:val="4"/>
+    <w:abstractNumId w:val="6"/>
   </w:num>
   <w:num w:numId="7">
     <w:abstractNumId w:val="1"/>
   </w:num>
   <w:num w:numId="8">
+    <w:abstractNumId w:val="5"/>
+  </w:num>
+  <w:num w:numId="9">
+    <w:abstractNumId w:val="4"/>
+  </w:num>
+  <w:num w:numId="10">
     <w:abstractNumId w:val="3"/>
   </w:num>
 </w:numbering>
@@ -12360,6 +13683,7 @@
   <w:style w:type="character" w:default="1" w:styleId="DefaultParagraphFont">
     <w:name w:val="Default Paragraph Font"/>
     <w:uiPriority w:val="1"/>
+    <w:semiHidden/>
     <w:unhideWhenUsed/>
   </w:style>
   <w:style w:type="table" w:default="1" w:styleId="TableNormal">
@@ -12865,7 +14189,7 @@
 </file>
 
 <file path=customXml/itemProps1.xml><?xml version="1.0" encoding="utf-8"?>
-<ds:datastoreItem xmlns:ds="http://schemas.openxmlformats.org/officeDocument/2006/customXml" ds:itemID="{CE2EB2F6-9F51-4319-89FD-AA68CB1F490E}">
+<ds:datastoreItem xmlns:ds="http://schemas.openxmlformats.org/officeDocument/2006/customXml" ds:itemID="{7CDFC882-EC91-422F-A7FC-55380701C840}">
   <ds:schemaRefs>
     <ds:schemaRef ds:uri="http://schemas.openxmlformats.org/officeDocument/2006/bibliography"/>
   </ds:schemaRefs>

</xml_diff>

<commit_message>
31.03 - Documentatie. Cap3.1,  3.2 start
</commit_message>
<xml_diff>
--- a/Documentatie/Lucrare de Dizertatie - Tarce Paul.docx
+++ b/Documentatie/Lucrare de Dizertatie - Tarce Paul.docx
@@ -114,7 +114,7 @@
                     <a:blip r:embed="rId9" cstate="print">
                       <a:extLst>
                         <a:ext uri="{28A0092B-C50C-407E-A947-70E740481C1C}">
-                          <a14:useLocalDpi xmlns:a14="http://schemas.microsoft.com/office/drawing/2010/main" xmlns:wps="http://schemas.microsoft.com/office/word/2010/wordprocessingShape" xmlns:wpi="http://schemas.microsoft.com/office/word/2010/wordprocessingInk" xmlns:wpg="http://schemas.microsoft.com/office/word/2010/wordprocessingGroup" xmlns:w15="http://schemas.microsoft.com/office/word/2012/wordml" xmlns:w14="http://schemas.microsoft.com/office/word/2010/wordml" xmlns:w="http://schemas.openxmlformats.org/wordprocessingml/2006/main" xmlns:w10="urn:schemas-microsoft-com:office:word" xmlns:wp14="http://schemas.microsoft.com/office/word/2010/wordprocessingDrawing" xmlns:v="urn:schemas-microsoft-com:vml" xmlns:o="urn:schemas-microsoft-com:office:office" xmlns:mc="http://schemas.openxmlformats.org/markup-compatibility/2006" xmlns:wpc="http://schemas.microsoft.com/office/word/2010/wordprocessingCanvas" xmlns="" xmlns:arto="http://schemas.microsoft.com/office/word/2006/arto" val="0"/>
+                          <a14:useLocalDpi xmlns:arto="http://schemas.microsoft.com/office/word/2006/arto" xmlns="" xmlns:wpc="http://schemas.microsoft.com/office/word/2010/wordprocessingCanvas" xmlns:mc="http://schemas.openxmlformats.org/markup-compatibility/2006" xmlns:o="urn:schemas-microsoft-com:office:office" xmlns:v="urn:schemas-microsoft-com:vml" xmlns:wp14="http://schemas.microsoft.com/office/word/2010/wordprocessingDrawing" xmlns:w10="urn:schemas-microsoft-com:office:word" xmlns:w="http://schemas.openxmlformats.org/wordprocessingml/2006/main" xmlns:w14="http://schemas.microsoft.com/office/word/2010/wordml" xmlns:w15="http://schemas.microsoft.com/office/word/2012/wordml" xmlns:wpg="http://schemas.microsoft.com/office/word/2010/wordprocessingGroup" xmlns:wpi="http://schemas.microsoft.com/office/word/2010/wordprocessingInk" xmlns:wps="http://schemas.microsoft.com/office/word/2010/wordprocessingShape" xmlns:a14="http://schemas.microsoft.com/office/drawing/2010/main" val="0"/>
                         </a:ext>
                       </a:extLst>
                     </a:blip>
@@ -1906,24 +1906,6 @@
     </w:p>
     <w:p>
       <w:pPr>
-        <w:spacing w:after="0" w:line="240" w:lineRule="auto"/>
-        <w:rPr>
-          <w:rFonts w:ascii="Arial" w:eastAsia="Times New Roman" w:hAnsi="Arial" w:cs="Arial"/>
-          <w:color w:val="000000"/>
-        </w:rPr>
-      </w:pPr>
-    </w:p>
-    <w:p>
-      <w:pPr>
-        <w:spacing w:after="0" w:line="240" w:lineRule="auto"/>
-        <w:rPr>
-          <w:rFonts w:ascii="Arial" w:eastAsia="Times New Roman" w:hAnsi="Arial" w:cs="Arial"/>
-          <w:color w:val="000000"/>
-        </w:rPr>
-      </w:pPr>
-    </w:p>
-    <w:p>
-      <w:pPr>
         <w:pStyle w:val="Heading1"/>
         <w:spacing w:line="360" w:lineRule="auto"/>
         <w:jc w:val="center"/>
@@ -1940,6 +1922,7 @@
           <w:szCs w:val="36"/>
           <w:lang w:val="ro-RO"/>
         </w:rPr>
+        <w:lastRenderedPageBreak/>
         <w:t xml:space="preserve">Capitolul </w:t>
       </w:r>
       <w:r>
@@ -2311,8 +2294,31 @@
           <w:szCs w:val="24"/>
           <w:lang w:val="ro-RO"/>
         </w:rPr>
-        <w:t xml:space="preserve"> Având o multitudine de funcții și de posibilități de </w:t>
-      </w:r>
+        <w:t xml:space="preserve"> Având o multitudine de funcții și de posibilități de conectare, telefonul a ajuns să fie folosit în conexiunie cu multe dispozitive(fizice). Toate acestea pentru ca utilizatorul să aibă acces la informații precise și în timp scurt.</w:t>
+      </w:r>
+      <w:r>
+        <w:rPr>
+          <w:rFonts w:ascii="Times New Roman" w:eastAsia="Times New Roman" w:hAnsi="Times New Roman" w:cs="Times New Roman"/>
+          <w:color w:val="000000"/>
+          <w:sz w:val="24"/>
+          <w:szCs w:val="24"/>
+          <w:lang w:val="ro-RO"/>
+        </w:rPr>
+        <w:tab/>
+      </w:r>
+    </w:p>
+    <w:p>
+      <w:pPr>
+        <w:spacing w:after="120" w:line="360" w:lineRule="auto"/>
+        <w:jc w:val="both"/>
+        <w:rPr>
+          <w:rFonts w:ascii="Times New Roman" w:eastAsia="Times New Roman" w:hAnsi="Times New Roman" w:cs="Times New Roman"/>
+          <w:color w:val="000000"/>
+          <w:sz w:val="24"/>
+          <w:szCs w:val="24"/>
+          <w:lang w:val="ro-RO"/>
+        </w:rPr>
+      </w:pPr>
       <w:r>
         <w:rPr>
           <w:rFonts w:ascii="Times New Roman" w:eastAsia="Times New Roman" w:hAnsi="Times New Roman" w:cs="Times New Roman"/>
@@ -2322,39 +2328,6 @@
           <w:lang w:val="ro-RO"/>
         </w:rPr>
         <w:lastRenderedPageBreak/>
-        <w:t>conectare, telefonul a ajuns să fie folosit în conexiunie cu multe dispozitive(fizice). Toate acestea pentru ca utilizatorul să aibă acces la informații precise și în timp scurt.</w:t>
-      </w:r>
-      <w:r>
-        <w:rPr>
-          <w:rFonts w:ascii="Times New Roman" w:eastAsia="Times New Roman" w:hAnsi="Times New Roman" w:cs="Times New Roman"/>
-          <w:color w:val="000000"/>
-          <w:sz w:val="24"/>
-          <w:szCs w:val="24"/>
-          <w:lang w:val="ro-RO"/>
-        </w:rPr>
-        <w:tab/>
-      </w:r>
-    </w:p>
-    <w:p>
-      <w:pPr>
-        <w:spacing w:after="120" w:line="360" w:lineRule="auto"/>
-        <w:jc w:val="both"/>
-        <w:rPr>
-          <w:rFonts w:ascii="Times New Roman" w:eastAsia="Times New Roman" w:hAnsi="Times New Roman" w:cs="Times New Roman"/>
-          <w:color w:val="000000"/>
-          <w:sz w:val="24"/>
-          <w:szCs w:val="24"/>
-          <w:lang w:val="ro-RO"/>
-        </w:rPr>
-      </w:pPr>
-      <w:r>
-        <w:rPr>
-          <w:rFonts w:ascii="Times New Roman" w:eastAsia="Times New Roman" w:hAnsi="Times New Roman" w:cs="Times New Roman"/>
-          <w:color w:val="000000"/>
-          <w:sz w:val="24"/>
-          <w:szCs w:val="24"/>
-          <w:lang w:val="ro-RO"/>
-        </w:rPr>
         <w:tab/>
         <w:t xml:space="preserve">Printre cele mai importante domenii care contribuie la automatizarea proceselor și care îi vin în ajutor omului este ingineria software. Tehnologia informației(sau IT-ul) este industria cea mai vibrantă și caracteristică vremurilor actuale. Date fiind aceste lucruri, acest proiect își propune să aducă soluții să descopere și să aprofundeze o </w:t>
       </w:r>
@@ -2898,8 +2871,17 @@
           <w:sz w:val="24"/>
           <w:szCs w:val="24"/>
         </w:rPr>
+        <w:t xml:space="preserve">Conform [5], indicii de calitate ai aerului au scopul de a traduce măsurătorile concentrațiilor a unui amestec complex de poluanți într-un singur element care indică calitatea </w:t>
+      </w:r>
+      <w:r>
+        <w:rPr>
+          <w:rFonts w:ascii="Times New Roman" w:eastAsia="Times New Roman" w:hAnsi="Times New Roman" w:cs="Times New Roman"/>
+          <w:color w:val="000000"/>
+          <w:sz w:val="24"/>
+          <w:szCs w:val="24"/>
+        </w:rPr>
         <w:lastRenderedPageBreak/>
-        <w:t>Conform [5], indicii de calitate ai aerului au scopul de a traduce măsurătorile concentrațiilor a unui amestec complex de poluanți într-un singur element care indică calitatea aerului din mediul înconjurător, în mod relativ.</w:t>
+        <w:t>aerului din mediul înconjurător, în mod relativ.</w:t>
       </w:r>
       <w:r>
         <w:rPr>
@@ -3344,7 +3326,66 @@
           <w:szCs w:val="24"/>
           <w:lang w:val="ro-RO"/>
         </w:rPr>
-        <w:t xml:space="preserve">incendii, industrie poluantă în </w:t>
+        <w:t>incendii, industrie poluantă în apropiere), de aceea este de folos a avea un dispozitiv portabil conectat la aplicația mobilă</w:t>
+      </w:r>
+      <w:r>
+        <w:rPr>
+          <w:rFonts w:ascii="Times New Roman" w:eastAsia="Times New Roman" w:hAnsi="Times New Roman" w:cs="Times New Roman"/>
+          <w:color w:val="000000"/>
+          <w:sz w:val="24"/>
+          <w:szCs w:val="24"/>
+          <w:lang w:val="ro-RO"/>
+        </w:rPr>
+        <w:t xml:space="preserve"> prin care utilizatorul are acces la date sau este notificat.</w:t>
+      </w:r>
+      <w:r>
+        <w:rPr>
+          <w:rFonts w:ascii="Times New Roman" w:eastAsia="Times New Roman" w:hAnsi="Times New Roman" w:cs="Times New Roman"/>
+          <w:color w:val="000000"/>
+          <w:sz w:val="24"/>
+          <w:szCs w:val="24"/>
+          <w:lang w:val="ro-RO"/>
+        </w:rPr>
+        <w:t xml:space="preserve"> </w:t>
+      </w:r>
+      <w:r>
+        <w:rPr>
+          <w:rFonts w:ascii="Times New Roman" w:eastAsia="Times New Roman" w:hAnsi="Times New Roman" w:cs="Times New Roman"/>
+          <w:color w:val="000000"/>
+          <w:sz w:val="24"/>
+          <w:szCs w:val="24"/>
+          <w:lang w:val="ro-RO"/>
+        </w:rPr>
+        <w:t xml:space="preserve">În </w:t>
+      </w:r>
+      <w:r>
+        <w:rPr>
+          <w:rFonts w:ascii="Times New Roman" w:eastAsia="Times New Roman" w:hAnsi="Times New Roman" w:cs="Times New Roman"/>
+          <w:color w:val="000000"/>
+          <w:sz w:val="24"/>
+          <w:szCs w:val="24"/>
+        </w:rPr>
+        <w:t>[3] se arat</w:t>
+      </w:r>
+      <w:r>
+        <w:rPr>
+          <w:rFonts w:ascii="Times New Roman" w:eastAsia="Times New Roman" w:hAnsi="Times New Roman" w:cs="Times New Roman"/>
+          <w:color w:val="000000"/>
+          <w:sz w:val="24"/>
+          <w:szCs w:val="24"/>
+          <w:lang w:val="ro-RO"/>
+        </w:rPr>
+        <w:t>ă că g</w:t>
+      </w:r>
+      <w:r>
+        <w:rPr>
+          <w:rFonts w:ascii="Times New Roman" w:eastAsia="Times New Roman" w:hAnsi="Times New Roman" w:cs="Times New Roman"/>
+          <w:color w:val="000000"/>
+          <w:sz w:val="24"/>
+          <w:szCs w:val="24"/>
+          <w:lang w:val="ro-RO"/>
+        </w:rPr>
+        <w:t xml:space="preserve">rija crescută pentru </w:t>
       </w:r>
       <w:r>
         <w:rPr>
@@ -3355,66 +3396,7 @@
           <w:lang w:val="ro-RO"/>
         </w:rPr>
         <w:lastRenderedPageBreak/>
-        <w:t>apropiere), de aceea este de folos a avea un dispozitiv portabil conectat la aplicația mobilă</w:t>
-      </w:r>
-      <w:r>
-        <w:rPr>
-          <w:rFonts w:ascii="Times New Roman" w:eastAsia="Times New Roman" w:hAnsi="Times New Roman" w:cs="Times New Roman"/>
-          <w:color w:val="000000"/>
-          <w:sz w:val="24"/>
-          <w:szCs w:val="24"/>
-          <w:lang w:val="ro-RO"/>
-        </w:rPr>
-        <w:t xml:space="preserve"> prin care utilizatorul are acces la date sau este notificat.</w:t>
-      </w:r>
-      <w:r>
-        <w:rPr>
-          <w:rFonts w:ascii="Times New Roman" w:eastAsia="Times New Roman" w:hAnsi="Times New Roman" w:cs="Times New Roman"/>
-          <w:color w:val="000000"/>
-          <w:sz w:val="24"/>
-          <w:szCs w:val="24"/>
-          <w:lang w:val="ro-RO"/>
-        </w:rPr>
-        <w:t xml:space="preserve"> </w:t>
-      </w:r>
-      <w:r>
-        <w:rPr>
-          <w:rFonts w:ascii="Times New Roman" w:eastAsia="Times New Roman" w:hAnsi="Times New Roman" w:cs="Times New Roman"/>
-          <w:color w:val="000000"/>
-          <w:sz w:val="24"/>
-          <w:szCs w:val="24"/>
-          <w:lang w:val="ro-RO"/>
-        </w:rPr>
-        <w:t xml:space="preserve">În </w:t>
-      </w:r>
-      <w:r>
-        <w:rPr>
-          <w:rFonts w:ascii="Times New Roman" w:eastAsia="Times New Roman" w:hAnsi="Times New Roman" w:cs="Times New Roman"/>
-          <w:color w:val="000000"/>
-          <w:sz w:val="24"/>
-          <w:szCs w:val="24"/>
-        </w:rPr>
-        <w:t>[3] se arat</w:t>
-      </w:r>
-      <w:r>
-        <w:rPr>
-          <w:rFonts w:ascii="Times New Roman" w:eastAsia="Times New Roman" w:hAnsi="Times New Roman" w:cs="Times New Roman"/>
-          <w:color w:val="000000"/>
-          <w:sz w:val="24"/>
-          <w:szCs w:val="24"/>
-          <w:lang w:val="ro-RO"/>
-        </w:rPr>
-        <w:t>ă că g</w:t>
-      </w:r>
-      <w:r>
-        <w:rPr>
-          <w:rFonts w:ascii="Times New Roman" w:eastAsia="Times New Roman" w:hAnsi="Times New Roman" w:cs="Times New Roman"/>
-          <w:color w:val="000000"/>
-          <w:sz w:val="24"/>
-          <w:szCs w:val="24"/>
-          <w:lang w:val="ro-RO"/>
-        </w:rPr>
-        <w:t xml:space="preserve">rija crescută pentru calitatea aerului de interior a accelerat dezvoltarea </w:t>
+        <w:t xml:space="preserve">calitatea aerului de interior a accelerat dezvoltarea </w:t>
       </w:r>
       <w:r>
         <w:rPr>
@@ -3690,7 +3672,7 @@
           <w:sz w:val="24"/>
           <w:szCs w:val="24"/>
         </w:rPr>
-        <w:t xml:space="preserve">[11] Smartphone-urile din ziua de azi sunt echipate cu capabilități din ce în ce mai avansate și complexe precum: navigație, camere foto de rezoluție și claritate mare, redare audio video, internet GSM și Wi-Fi de mare viteză, cititoare de amprente, </w:t>
+        <w:t xml:space="preserve">[11] Smartphone-urile din ziua de azi sunt echipate cu capabilități din ce în ce mai avansate și complexe precum: navigație, camere foto de rezoluție și claritate mare, redare audio video, internet GSM și Wi-Fi de mare viteză, cititoare de amprente, recunoaștere facială și multe altele. Primele smartphone-uri au apărut pe piață încă din 1993 și erau destinate în mare parte pentru corporații în scopuri de muncă sau afaceri. Apoi a urmat </w:t>
       </w:r>
       <w:r>
         <w:rPr>
@@ -3700,7 +3682,7 @@
           <w:szCs w:val="24"/>
         </w:rPr>
         <w:lastRenderedPageBreak/>
-        <w:t>recunoaștere facială și multe altele. Primele smartphone-uri au apărut pe piață încă din 1993 și erau destinate în mare parte pentru corporații în scopuri de muncă sau afaceri. Apoi a urmat perioada iPhone, care în 2007 a introdus pentru prima dată pe piață un smartphone pentru publicul larg</w:t>
+        <w:t>perioada iPhone, care în 2007 a introdus pentru prima dată pe piață un smartphone pentru publicul larg</w:t>
       </w:r>
       <w:r>
         <w:rPr>
@@ -4168,6 +4150,7 @@
           <w:szCs w:val="32"/>
           <w:lang w:val="ro-RO"/>
         </w:rPr>
+        <w:lastRenderedPageBreak/>
         <w:t xml:space="preserve"> </w:t>
       </w:r>
       <w:bookmarkStart w:id="4" w:name="_Toc36514020"/>
@@ -7973,6 +7956,8 @@
         <w:jc w:val="center"/>
         <w:rPr>
           <w:rFonts w:eastAsia="Times New Roman"/>
+          <w:sz w:val="32"/>
+          <w:szCs w:val="32"/>
         </w:rPr>
       </w:pPr>
       <w:r>
@@ -7988,24 +7973,32 @@
       <w:r>
         <w:rPr>
           <w:rFonts w:eastAsia="Times New Roman"/>
+          <w:sz w:val="32"/>
+          <w:szCs w:val="32"/>
         </w:rPr>
         <w:t>3.1</w:t>
       </w:r>
       <w:r>
         <w:rPr>
           <w:rFonts w:eastAsia="Times New Roman"/>
+          <w:sz w:val="32"/>
+          <w:szCs w:val="32"/>
         </w:rPr>
         <w:t xml:space="preserve"> Sistemul de operare Android.</w:t>
       </w:r>
       <w:r>
         <w:rPr>
           <w:rFonts w:eastAsia="Times New Roman"/>
+          <w:sz w:val="32"/>
+          <w:szCs w:val="32"/>
         </w:rPr>
         <w:t xml:space="preserve"> </w:t>
       </w:r>
       <w:r>
         <w:rPr>
           <w:rFonts w:eastAsia="Times New Roman"/>
+          <w:sz w:val="32"/>
+          <w:szCs w:val="32"/>
         </w:rPr>
         <w:t>Android Studio IDE. Java</w:t>
       </w:r>
@@ -8013,6 +8006,8 @@
       <w:r>
         <w:rPr>
           <w:rFonts w:eastAsia="Times New Roman"/>
+          <w:sz w:val="32"/>
+          <w:szCs w:val="32"/>
         </w:rPr>
         <w:t xml:space="preserve"> </w:t>
       </w:r>
@@ -8036,8 +8031,8 @@
         <w:rPr>
           <w:rFonts w:ascii="Times New Roman" w:hAnsi="Times New Roman" w:cs="Times New Roman"/>
           <w:b/>
-          <w:sz w:val="24"/>
-          <w:szCs w:val="24"/>
+          <w:sz w:val="28"/>
+          <w:szCs w:val="28"/>
           <w:lang w:val="ro-RO"/>
         </w:rPr>
       </w:pPr>
@@ -8054,8 +8049,18 @@
         <w:rPr>
           <w:rFonts w:ascii="Times New Roman" w:hAnsi="Times New Roman" w:cs="Times New Roman"/>
           <w:b/>
-          <w:sz w:val="24"/>
-          <w:szCs w:val="24"/>
+          <w:sz w:val="28"/>
+          <w:szCs w:val="28"/>
+          <w:lang w:val="ro-RO"/>
+        </w:rPr>
+        <w:t xml:space="preserve">3.1.1 </w:t>
+      </w:r>
+      <w:r>
+        <w:rPr>
+          <w:rFonts w:ascii="Times New Roman" w:hAnsi="Times New Roman" w:cs="Times New Roman"/>
+          <w:b/>
+          <w:sz w:val="28"/>
+          <w:szCs w:val="28"/>
           <w:lang w:val="ro-RO"/>
         </w:rPr>
         <w:t>Sistemul de operare Android</w:t>
@@ -8069,7 +8074,6 @@
           <w:rFonts w:ascii="Times New Roman" w:hAnsi="Times New Roman" w:cs="Times New Roman"/>
           <w:sz w:val="24"/>
           <w:szCs w:val="24"/>
-          <w:lang w:val="ro-RO"/>
         </w:rPr>
       </w:pPr>
       <w:r>
@@ -8151,6 +8155,19 @@
         </w:rPr>
         <w:t xml:space="preserve"> Android se bazează pe o versiune modificată a sistemului de operare Linux. În 2005 Android a fost cumpărat de Google iar acesta a preluat dezvoltarea.Google a făcut ca Android să fie platformă deschisă(open source), deci oricine poate să ia codul sursă al sistemului și să aducă modificări. Din această cauză Android a devenit cel mai popular sistem de operare pentru mobile, producătorii avand posibilitatea să personalizeze sistemul. Android a fost o soluție de salvare pentru mulți producători  după apariția sistemului de la Apple iPhone și anume iOS.[17]</w:t>
       </w:r>
+    </w:p>
+    <w:p>
+      <w:pPr>
+        <w:spacing w:line="360" w:lineRule="auto"/>
+        <w:ind w:firstLine="720"/>
+        <w:jc w:val="both"/>
+        <w:rPr>
+          <w:rFonts w:ascii="Times New Roman" w:hAnsi="Times New Roman" w:cs="Times New Roman"/>
+          <w:sz w:val="24"/>
+          <w:szCs w:val="24"/>
+          <w:lang w:val="ro-RO"/>
+        </w:rPr>
+      </w:pPr>
       <w:r>
         <w:rPr>
           <w:rFonts w:ascii="Times New Roman" w:hAnsi="Times New Roman" w:cs="Times New Roman"/>
@@ -8493,18 +8510,152 @@
         <w:rPr>
           <w:rFonts w:ascii="Times New Roman" w:hAnsi="Times New Roman" w:cs="Times New Roman"/>
           <w:b/>
-          <w:sz w:val="24"/>
-          <w:szCs w:val="24"/>
+          <w:sz w:val="28"/>
+          <w:szCs w:val="28"/>
         </w:rPr>
       </w:pPr>
       <w:r>
         <w:rPr>
           <w:rFonts w:ascii="Times New Roman" w:hAnsi="Times New Roman" w:cs="Times New Roman"/>
           <w:b/>
-          <w:sz w:val="24"/>
-          <w:szCs w:val="24"/>
+          <w:sz w:val="28"/>
+          <w:szCs w:val="28"/>
+        </w:rPr>
+        <w:t xml:space="preserve">3.1.2 </w:t>
+      </w:r>
+      <w:r>
+        <w:rPr>
+          <w:rFonts w:ascii="Times New Roman" w:hAnsi="Times New Roman" w:cs="Times New Roman"/>
+          <w:b/>
+          <w:sz w:val="28"/>
+          <w:szCs w:val="28"/>
         </w:rPr>
         <w:t xml:space="preserve">Android Studio </w:t>
+      </w:r>
+    </w:p>
+    <w:p>
+      <w:pPr>
+        <w:spacing w:after="0" w:line="360" w:lineRule="auto"/>
+        <w:jc w:val="both"/>
+        <w:rPr>
+          <w:rFonts w:ascii="Times New Roman" w:hAnsi="Times New Roman" w:cs="Times New Roman"/>
+          <w:sz w:val="24"/>
+          <w:szCs w:val="24"/>
+        </w:rPr>
+      </w:pPr>
+      <w:r>
+        <w:rPr>
+          <w:rFonts w:ascii="Times New Roman" w:hAnsi="Times New Roman" w:cs="Times New Roman"/>
+          <w:b/>
+          <w:sz w:val="24"/>
+          <w:szCs w:val="24"/>
+        </w:rPr>
+        <w:tab/>
+      </w:r>
+      <w:r>
+        <w:rPr>
+          <w:rFonts w:ascii="Times New Roman" w:hAnsi="Times New Roman" w:cs="Times New Roman"/>
+          <w:sz w:val="24"/>
+          <w:szCs w:val="24"/>
+        </w:rPr>
+        <w:t xml:space="preserve">Android Studio IDE este un mediu de dezvoltare care este folosit pentru a dezvolta aplicații pentru sistemul de operare Android. Este mediul de dezvoltare oficial pentru Android și </w:t>
+      </w:r>
+      <w:r>
+        <w:rPr>
+          <w:rFonts w:ascii="Times New Roman" w:hAnsi="Times New Roman" w:cs="Times New Roman"/>
+          <w:sz w:val="24"/>
+          <w:szCs w:val="24"/>
+        </w:rPr>
+        <w:lastRenderedPageBreak/>
+        <w:t>prin simpla lui descărcare și instalare utilizatorul obține tot ce are nevoie pentru a începe dezvoltarea. Cand spunem dezvoltare ne referim la mai mulți pași precum, scriere cod, compilarea lui, rularea și depanarea lui și simularea sau emularea</w:t>
+      </w:r>
+      <w:r>
+        <w:rPr>
+          <w:rFonts w:ascii="Times New Roman" w:hAnsi="Times New Roman" w:cs="Times New Roman"/>
+          <w:sz w:val="24"/>
+          <w:szCs w:val="24"/>
+        </w:rPr>
+        <w:t xml:space="preserve">. Pentru a putea folosi limbajul Java </w:t>
+      </w:r>
+      <w:r>
+        <w:rPr>
+          <w:rFonts w:ascii="Times New Roman" w:hAnsi="Times New Roman" w:cs="Times New Roman"/>
+          <w:sz w:val="24"/>
+          <w:szCs w:val="24"/>
+          <w:lang w:val="ro-RO"/>
+        </w:rPr>
+        <w:t>în Android Studio este nevoie de un program numit Java Development Kit(JDK). De asemenea sunt multe alte unelte necesare pentru a programa în Android și e nevoie și de Android API(codul de nivel înalt prin care sunt accesate funcționalități de bază din sistemul Android). Toate aceste unelete sunt cunoscute sub numele de echipament de dezevoltare software ( sau SDK – software development kit).</w:t>
+      </w:r>
+      <w:r>
+        <w:rPr>
+          <w:rFonts w:ascii="Times New Roman" w:hAnsi="Times New Roman" w:cs="Times New Roman"/>
+          <w:sz w:val="24"/>
+          <w:szCs w:val="24"/>
+        </w:rPr>
+        <w:t xml:space="preserve"> </w:t>
+      </w:r>
+      <w:r>
+        <w:rPr>
+          <w:rFonts w:ascii="Times New Roman" w:hAnsi="Times New Roman" w:cs="Times New Roman"/>
+          <w:sz w:val="24"/>
+          <w:szCs w:val="24"/>
+        </w:rPr>
+        <w:t>[19]. SDK-ul este cea mai importantă parte din această suită de programe necesare. SDK-urile sunt numite dup</w:t>
+      </w:r>
+      <w:r>
+        <w:rPr>
+          <w:rFonts w:ascii="Times New Roman" w:hAnsi="Times New Roman" w:cs="Times New Roman"/>
+          <w:sz w:val="24"/>
+          <w:szCs w:val="24"/>
+          <w:lang w:val="ro-RO"/>
+        </w:rPr>
+        <w:t>ă versiuni din Android.</w:t>
+      </w:r>
+      <w:r>
+        <w:rPr>
+          <w:rFonts w:ascii="Times New Roman" w:hAnsi="Times New Roman" w:cs="Times New Roman"/>
+          <w:sz w:val="24"/>
+          <w:szCs w:val="24"/>
+        </w:rPr>
+        <w:t xml:space="preserve"> </w:t>
+      </w:r>
+    </w:p>
+    <w:p>
+      <w:pPr>
+        <w:spacing w:after="0" w:line="360" w:lineRule="auto"/>
+        <w:ind w:firstLine="720"/>
+        <w:jc w:val="both"/>
+        <w:rPr>
+          <w:rFonts w:ascii="Times New Roman" w:hAnsi="Times New Roman" w:cs="Times New Roman"/>
+          <w:sz w:val="24"/>
+          <w:szCs w:val="24"/>
+          <w:lang w:val="ro-RO"/>
+        </w:rPr>
+      </w:pPr>
+      <w:r>
+        <w:rPr>
+          <w:rFonts w:ascii="Times New Roman" w:hAnsi="Times New Roman" w:cs="Times New Roman"/>
+          <w:sz w:val="24"/>
+          <w:szCs w:val="24"/>
+        </w:rPr>
+        <w:t>Software Development Kit-ul conține o mulțime de biblioteci de care utilizatorul are nevoie și oferă posibilitatea descărcării unor emulatoare de Android. Aceste emulatoare permit rularea aplicațiilor dezvoltate pe un program în interiorul lui Android Studio, fără a mai avea nevoie de un dispozitiv fizic. Dac</w:t>
+      </w:r>
+      <w:r>
+        <w:rPr>
+          <w:rFonts w:ascii="Times New Roman" w:hAnsi="Times New Roman" w:cs="Times New Roman"/>
+          <w:sz w:val="24"/>
+          <w:szCs w:val="24"/>
+          <w:lang w:val="ro-RO"/>
+        </w:rPr>
+        <w:t>ă utilizatorul dorește altă versiune de SDK poate să o facă din SDK manager în Android Studio.</w:t>
+      </w:r>
+      <w:r>
+        <w:rPr>
+          <w:rFonts w:ascii="Times New Roman" w:hAnsi="Times New Roman" w:cs="Times New Roman"/>
+          <w:sz w:val="24"/>
+          <w:szCs w:val="24"/>
+        </w:rPr>
+        <w:t xml:space="preserve"> [17]</w:t>
       </w:r>
     </w:p>
     <w:p>
@@ -8516,38 +8667,422 @@
           <w:rFonts w:ascii="Times New Roman" w:hAnsi="Times New Roman" w:cs="Times New Roman"/>
           <w:sz w:val="24"/>
           <w:szCs w:val="24"/>
-        </w:rPr>
-      </w:pPr>
-      <w:r>
+          <w:lang w:val="ro-RO"/>
+        </w:rPr>
+      </w:pPr>
+      <w:r>
+        <w:rPr>
+          <w:rFonts w:ascii="Times New Roman" w:hAnsi="Times New Roman" w:cs="Times New Roman"/>
+          <w:sz w:val="24"/>
+          <w:szCs w:val="24"/>
+          <w:lang w:val="ro-RO"/>
+        </w:rPr>
+        <w:t xml:space="preserve"> </w:t>
+      </w:r>
+    </w:p>
+    <w:p>
+      <w:pPr>
+        <w:spacing w:after="0" w:line="360" w:lineRule="auto"/>
+        <w:ind w:left="360"/>
+        <w:jc w:val="both"/>
         <w:rPr>
           <w:rFonts w:ascii="Times New Roman" w:hAnsi="Times New Roman" w:cs="Times New Roman"/>
           <w:b/>
+          <w:sz w:val="28"/>
+          <w:szCs w:val="28"/>
+        </w:rPr>
+      </w:pPr>
+      <w:r>
+        <w:rPr>
+          <w:rFonts w:ascii="Times New Roman" w:hAnsi="Times New Roman" w:cs="Times New Roman"/>
+          <w:b/>
+          <w:sz w:val="28"/>
+          <w:szCs w:val="28"/>
+        </w:rPr>
+        <w:t xml:space="preserve">3.1.3 </w:t>
+      </w:r>
+      <w:r>
+        <w:rPr>
+          <w:rFonts w:ascii="Times New Roman" w:hAnsi="Times New Roman" w:cs="Times New Roman"/>
+          <w:b/>
+          <w:sz w:val="28"/>
+          <w:szCs w:val="28"/>
+        </w:rPr>
+        <w:t>Limbajul de pro</w:t>
+      </w:r>
+      <w:r>
+        <w:rPr>
+          <w:rFonts w:ascii="Times New Roman" w:hAnsi="Times New Roman" w:cs="Times New Roman"/>
+          <w:b/>
+          <w:sz w:val="28"/>
+          <w:szCs w:val="28"/>
+        </w:rPr>
+        <w:t>gramare Java în Android</w:t>
+      </w:r>
+    </w:p>
+    <w:p>
+      <w:pPr>
+        <w:spacing w:after="0" w:line="360" w:lineRule="auto"/>
+        <w:ind w:left="360"/>
+        <w:jc w:val="both"/>
+        <w:rPr>
+          <w:rFonts w:ascii="Times New Roman" w:hAnsi="Times New Roman" w:cs="Times New Roman"/>
+          <w:b/>
+          <w:sz w:val="28"/>
+          <w:szCs w:val="28"/>
+        </w:rPr>
+      </w:pPr>
+    </w:p>
+    <w:p>
+      <w:pPr>
+        <w:spacing w:after="0" w:line="360" w:lineRule="auto"/>
+        <w:jc w:val="both"/>
+        <w:rPr>
+          <w:rFonts w:ascii="Times New Roman" w:hAnsi="Times New Roman" w:cs="Times New Roman"/>
+          <w:sz w:val="24"/>
+          <w:szCs w:val="24"/>
+        </w:rPr>
+      </w:pPr>
+      <w:r>
+        <w:rPr>
+          <w:rFonts w:ascii="Times New Roman" w:hAnsi="Times New Roman" w:cs="Times New Roman"/>
+          <w:b/>
+          <w:sz w:val="24"/>
+          <w:szCs w:val="24"/>
+        </w:rPr>
+        <w:t xml:space="preserve"> </w:t>
+      </w:r>
+      <w:r>
+        <w:rPr>
+          <w:rFonts w:ascii="Times New Roman" w:hAnsi="Times New Roman" w:cs="Times New Roman"/>
           <w:sz w:val="24"/>
           <w:szCs w:val="24"/>
         </w:rPr>
         <w:tab/>
-      </w:r>
-      <w:r>
-        <w:rPr>
-          <w:rFonts w:ascii="Times New Roman" w:hAnsi="Times New Roman" w:cs="Times New Roman"/>
-          <w:sz w:val="24"/>
-          <w:szCs w:val="24"/>
-        </w:rPr>
-        <w:t xml:space="preserve">Android Studio IDE este un mediu de dezvoltare care este folosit pentru a dezvolta aplicații pentru sistemul de operare Android. Este mediul de dezvoltare oficial pentru </w:t>
-      </w:r>
-      <w:r>
-        <w:rPr>
-          <w:rFonts w:ascii="Times New Roman" w:hAnsi="Times New Roman" w:cs="Times New Roman"/>
-          <w:sz w:val="24"/>
-          <w:szCs w:val="24"/>
+        <w:t>Ja</w:t>
+      </w:r>
+      <w:r>
+        <w:rPr>
+          <w:rFonts w:ascii="Times New Roman" w:hAnsi="Times New Roman" w:cs="Times New Roman"/>
+          <w:sz w:val="24"/>
+          <w:szCs w:val="24"/>
+        </w:rPr>
+        <w:t>va este un limbaj de programare orientat pe obiecte creat de Sun Microsystems în anul 1991, acesta fiind lansat în 1995</w:t>
+      </w:r>
+      <w:r>
+        <w:rPr>
+          <w:rFonts w:ascii="Times New Roman" w:hAnsi="Times New Roman" w:cs="Times New Roman"/>
+          <w:sz w:val="24"/>
+          <w:szCs w:val="24"/>
+        </w:rPr>
+        <w:t>. Ini</w:t>
+      </w:r>
+      <w:r>
+        <w:rPr>
+          <w:rFonts w:ascii="Times New Roman" w:hAnsi="Times New Roman" w:cs="Times New Roman"/>
+          <w:sz w:val="24"/>
+          <w:szCs w:val="24"/>
+          <w:lang w:val="ro-RO"/>
+        </w:rPr>
+        <w:t>țial a fost făcut pentru televiziune pe cablu digitală, dar odată cu apariția internetului limbajul Java s-a dovedit a fi cel mai potrivit, primul mare succes fiind incorporarea lui în navigatorul Netscape. De atunci, Java a ajuns să fie cel mai popular limbaj de programare fiind folosit într-o multitudine de aplicații, de la telefoane mobile, la aplicații bancare și de la jocuri la aplicații web. Acest lucru se datorează robusteții lui reutilizabilității lui(fiind orientat pe obiecte un cod odată scris poate să fie reutilizat)</w:t>
+      </w:r>
+      <w:r>
+        <w:rPr>
+          <w:rFonts w:ascii="Times New Roman" w:hAnsi="Times New Roman" w:cs="Times New Roman"/>
+          <w:sz w:val="24"/>
+          <w:szCs w:val="24"/>
+          <w:lang w:val="ro-RO"/>
+        </w:rPr>
+        <w:t xml:space="preserve"> și pentru faptul ca poate rula pe o multitudine de platforme(este cross-platform)</w:t>
+      </w:r>
+      <w:r>
+        <w:rPr>
+          <w:rFonts w:ascii="Times New Roman" w:hAnsi="Times New Roman" w:cs="Times New Roman"/>
+          <w:sz w:val="24"/>
+          <w:szCs w:val="24"/>
+        </w:rPr>
+        <w:t>[20]</w:t>
+      </w:r>
+      <w:r>
+        <w:rPr>
+          <w:rFonts w:ascii="Times New Roman" w:hAnsi="Times New Roman" w:cs="Times New Roman"/>
+          <w:sz w:val="24"/>
+          <w:szCs w:val="24"/>
+        </w:rPr>
+        <w:t xml:space="preserve">[21] </w:t>
+      </w:r>
+    </w:p>
+    <w:p>
+      <w:pPr>
+        <w:spacing w:after="0" w:line="360" w:lineRule="auto"/>
+        <w:jc w:val="both"/>
+        <w:rPr>
+          <w:rFonts w:ascii="Times New Roman" w:hAnsi="Times New Roman" w:cs="Times New Roman"/>
+          <w:sz w:val="24"/>
+          <w:szCs w:val="24"/>
+          <w:lang w:val="ro-RO"/>
+        </w:rPr>
+      </w:pPr>
+      <w:r>
+        <w:rPr>
+          <w:rFonts w:ascii="Times New Roman" w:hAnsi="Times New Roman" w:cs="Times New Roman"/>
+          <w:sz w:val="24"/>
+          <w:szCs w:val="24"/>
+        </w:rPr>
+        <w:tab/>
+        <w:t xml:space="preserve">Dupa ce un program este scris in Java pentru Android, acesta este compilat </w:t>
+      </w:r>
+      <w:r>
+        <w:rPr>
+          <w:rFonts w:ascii="Times New Roman" w:hAnsi="Times New Roman" w:cs="Times New Roman"/>
+          <w:sz w:val="24"/>
+          <w:szCs w:val="24"/>
+          <w:lang w:val="ro-RO"/>
+        </w:rPr>
+        <w:t>într-o formă înțeleasă de Android și anume DEX ( Dalvik Executable).  Mașina virtuală Dalvik</w:t>
+      </w:r>
+      <w:r>
+        <w:rPr>
+          <w:rFonts w:ascii="Times New Roman" w:hAnsi="Times New Roman" w:cs="Times New Roman"/>
+          <w:sz w:val="24"/>
+          <w:szCs w:val="24"/>
+          <w:lang w:val="ro-RO"/>
+        </w:rPr>
+        <w:t xml:space="preserve"> va executa codul compilat DEX[20].</w:t>
+      </w:r>
+      <w:r>
+        <w:rPr>
+          <w:rFonts w:ascii="Times New Roman" w:hAnsi="Times New Roman" w:cs="Times New Roman"/>
+          <w:sz w:val="24"/>
+          <w:szCs w:val="24"/>
+          <w:lang w:val="ro-RO"/>
+        </w:rPr>
+        <w:t xml:space="preserve"> În Figura 3.2 se poate observa procesul de construcție(build) și compilare</w:t>
+      </w:r>
+      <w:r>
+        <w:rPr>
+          <w:rFonts w:ascii="Times New Roman" w:hAnsi="Times New Roman" w:cs="Times New Roman"/>
+          <w:sz w:val="24"/>
+          <w:szCs w:val="24"/>
+          <w:lang w:val="ro-RO"/>
+        </w:rPr>
+        <w:t xml:space="preserve">. Fișierele sursă .java sunt compilate prin compilatorul Java în fișiere .class care conțin bytecod-ul care mai apoi este compilat într-un fișier .dex. Acest fișier .dex poate să fie rulat de mașina virtuală Dalvik. Celelalte fișiere, precum fișierele .xml, imaginile, fișierele video și alte </w:t>
+      </w:r>
+      <w:r>
+        <w:rPr>
+          <w:rFonts w:ascii="Times New Roman" w:hAnsi="Times New Roman" w:cs="Times New Roman"/>
+          <w:sz w:val="24"/>
+          <w:szCs w:val="24"/>
+          <w:lang w:val="ro-RO"/>
         </w:rPr>
         <w:lastRenderedPageBreak/>
-        <w:t>Android și prin simpla lui descărcare și instalare utilizatorul obține tot ce are nevoie pentru a începe dezvoltarea. Cand spunem dezvoltare ne referim la mai mulți pași precum, scriere cod, compilarea lui, rularea și depanarea lui și simularea sau emularea.</w:t>
+        <w:t>resurse precum AndroidManifest.xml sunt împachetate de</w:t>
+      </w:r>
+      <w:r>
+        <w:rPr>
+          <w:rFonts w:ascii="Times New Roman" w:hAnsi="Times New Roman" w:cs="Times New Roman"/>
+          <w:sz w:val="24"/>
+          <w:szCs w:val="24"/>
+          <w:lang w:val="ro-RO"/>
+        </w:rPr>
+        <w:t xml:space="preserve"> către Android Asset Packaging Tool(AAPT) </w:t>
+      </w:r>
+      <w:r>
+        <w:rPr>
+          <w:rFonts w:ascii="Times New Roman" w:hAnsi="Times New Roman" w:cs="Times New Roman"/>
+          <w:sz w:val="24"/>
+          <w:szCs w:val="24"/>
+          <w:lang w:val="ro-RO"/>
+        </w:rPr>
+        <w:t xml:space="preserve">într-un format binar. </w:t>
+      </w:r>
+      <w:r>
+        <w:rPr>
+          <w:rFonts w:ascii="Times New Roman" w:hAnsi="Times New Roman" w:cs="Times New Roman"/>
+          <w:sz w:val="24"/>
+          <w:szCs w:val="24"/>
+          <w:lang w:val="ro-RO"/>
+        </w:rPr>
+        <w:t xml:space="preserve"> Aceste resurse compilate de AAPT împreună cu fișierele .dex formează Pachetul Android, un fișier cu extensia .apk, care este folosit la instalarea aplicației pe dispozitiv.</w:t>
       </w:r>
     </w:p>
     <w:p>
       <w:pPr>
         <w:spacing w:after="0" w:line="360" w:lineRule="auto"/>
+        <w:ind w:left="360"/>
+        <w:jc w:val="both"/>
+        <w:rPr>
+          <w:rFonts w:ascii="Times New Roman" w:hAnsi="Times New Roman" w:cs="Times New Roman"/>
+          <w:sz w:val="24"/>
+          <w:szCs w:val="24"/>
+          <w:lang w:val="ro-RO"/>
+        </w:rPr>
+      </w:pPr>
+    </w:p>
+    <w:p>
+      <w:pPr>
+        <w:spacing w:after="0" w:line="360" w:lineRule="auto"/>
+        <w:ind w:left="360"/>
+        <w:jc w:val="both"/>
+        <w:rPr>
+          <w:rFonts w:ascii="Times New Roman" w:hAnsi="Times New Roman" w:cs="Times New Roman"/>
+          <w:sz w:val="24"/>
+          <w:szCs w:val="24"/>
+          <w:lang w:val="ro-RO"/>
+        </w:rPr>
+      </w:pPr>
+      <w:r>
+        <w:rPr>
+          <w:noProof/>
+        </w:rPr>
+        <w:drawing>
+          <wp:inline distT="0" distB="0" distL="0" distR="0">
+            <wp:extent cx="5365907" cy="2998381"/>
+            <wp:effectExtent l="19050" t="19050" r="25243" b="11519"/>
+            <wp:docPr id="11" name="Picture 1" descr="https://miro.medium.com/max/1776/1*2wsimRFo3i2Ro-Fcpb_kyA.png"/>
+            <wp:cNvGraphicFramePr>
+              <a:graphicFrameLocks xmlns:a="http://schemas.openxmlformats.org/drawingml/2006/main" noChangeAspect="1"/>
+            </wp:cNvGraphicFramePr>
+            <a:graphic xmlns:a="http://schemas.openxmlformats.org/drawingml/2006/main">
+              <a:graphicData uri="http://schemas.openxmlformats.org/drawingml/2006/picture">
+                <pic:pic xmlns:pic="http://schemas.openxmlformats.org/drawingml/2006/picture">
+                  <pic:nvPicPr>
+                    <pic:cNvPr id="0" name="Picture 1" descr="https://miro.medium.com/max/1776/1*2wsimRFo3i2Ro-Fcpb_kyA.png"/>
+                    <pic:cNvPicPr>
+                      <a:picLocks noChangeAspect="1" noChangeArrowheads="1"/>
+                    </pic:cNvPicPr>
+                  </pic:nvPicPr>
+                  <pic:blipFill>
+                    <a:blip r:embed="rId23" cstate="print"/>
+                    <a:srcRect/>
+                    <a:stretch>
+                      <a:fillRect/>
+                    </a:stretch>
+                  </pic:blipFill>
+                  <pic:spPr bwMode="auto">
+                    <a:xfrm>
+                      <a:off x="0" y="0"/>
+                      <a:ext cx="5375228" cy="3003589"/>
+                    </a:xfrm>
+                    <a:prstGeom prst="rect">
+                      <a:avLst/>
+                    </a:prstGeom>
+                    <a:noFill/>
+                    <a:ln w="9525">
+                      <a:solidFill>
+                        <a:schemeClr val="accent1"/>
+                      </a:solidFill>
+                      <a:miter lim="800000"/>
+                      <a:headEnd/>
+                      <a:tailEnd/>
+                    </a:ln>
+                  </pic:spPr>
+                </pic:pic>
+              </a:graphicData>
+            </a:graphic>
+          </wp:inline>
+        </w:drawing>
+      </w:r>
+    </w:p>
+    <w:p>
+      <w:pPr>
+        <w:spacing w:after="0" w:line="360" w:lineRule="auto"/>
+        <w:ind w:left="360"/>
+        <w:jc w:val="center"/>
+        <w:rPr>
+          <w:rFonts w:ascii="Times New Roman" w:hAnsi="Times New Roman" w:cs="Times New Roman"/>
+          <w:sz w:val="24"/>
+          <w:szCs w:val="24"/>
+        </w:rPr>
+      </w:pPr>
+      <w:r>
+        <w:rPr>
+          <w:rFonts w:ascii="Times New Roman" w:hAnsi="Times New Roman" w:cs="Times New Roman"/>
+          <w:sz w:val="24"/>
+          <w:szCs w:val="24"/>
+          <w:lang w:val="ro-RO"/>
+        </w:rPr>
+        <w:t>Fig 3.</w:t>
+      </w:r>
+      <w:r>
+        <w:rPr>
+          <w:rFonts w:ascii="Times New Roman" w:hAnsi="Times New Roman" w:cs="Times New Roman"/>
+          <w:sz w:val="24"/>
+          <w:szCs w:val="24"/>
+          <w:lang w:val="ro-RO"/>
+        </w:rPr>
+        <w:t xml:space="preserve">2 Procesul de construire(build) specific </w:t>
+      </w:r>
+      <w:r>
+        <w:rPr>
+          <w:rFonts w:ascii="Times New Roman" w:hAnsi="Times New Roman" w:cs="Times New Roman"/>
+          <w:sz w:val="24"/>
+          <w:szCs w:val="24"/>
+          <w:lang w:val="ro-RO"/>
+        </w:rPr>
+        <w:t xml:space="preserve">Android  </w:t>
+      </w:r>
+      <w:r>
+        <w:rPr>
+          <w:rFonts w:ascii="Times New Roman" w:hAnsi="Times New Roman" w:cs="Times New Roman"/>
+          <w:sz w:val="24"/>
+          <w:szCs w:val="24"/>
+        </w:rPr>
+        <w:t>[img14]</w:t>
+      </w:r>
+    </w:p>
+    <w:p>
+      <w:pPr>
+        <w:spacing w:after="0" w:line="360" w:lineRule="auto"/>
+        <w:ind w:left="360"/>
+        <w:jc w:val="both"/>
+        <w:rPr>
+          <w:rFonts w:ascii="Times New Roman" w:hAnsi="Times New Roman" w:cs="Times New Roman"/>
+          <w:sz w:val="24"/>
+          <w:szCs w:val="24"/>
+        </w:rPr>
+      </w:pPr>
+    </w:p>
+    <w:p>
+      <w:pPr>
+        <w:pStyle w:val="Heading2"/>
+        <w:jc w:val="center"/>
+        <w:rPr>
+          <w:rFonts w:eastAsia="Times New Roman"/>
+          <w:sz w:val="32"/>
+          <w:szCs w:val="32"/>
+        </w:rPr>
+      </w:pPr>
+      <w:r>
+        <w:rPr>
+          <w:rFonts w:eastAsia="Times New Roman"/>
+          <w:sz w:val="32"/>
+          <w:szCs w:val="32"/>
+        </w:rPr>
+        <w:t>3.2</w:t>
+      </w:r>
+      <w:r>
+        <w:rPr>
+          <w:rFonts w:eastAsia="Times New Roman"/>
+          <w:sz w:val="32"/>
+          <w:szCs w:val="32"/>
+        </w:rPr>
+        <w:t xml:space="preserve"> Bluetooth Low Energy</w:t>
+      </w:r>
+    </w:p>
+    <w:p>
+      <w:pPr>
+        <w:rPr>
+          <w:rFonts w:ascii="Times New Roman" w:hAnsi="Times New Roman" w:cs="Times New Roman"/>
+          <w:sz w:val="24"/>
+          <w:szCs w:val="24"/>
+        </w:rPr>
+      </w:pPr>
+    </w:p>
+    <w:p>
+      <w:pPr>
+        <w:spacing w:line="360" w:lineRule="auto"/>
+        <w:jc w:val="both"/>
         <w:rPr>
           <w:rFonts w:ascii="Times New Roman" w:hAnsi="Times New Roman" w:cs="Times New Roman"/>
           <w:sz w:val="24"/>
@@ -8561,18 +9096,8 @@
           <w:szCs w:val="24"/>
         </w:rPr>
         <w:tab/>
-      </w:r>
-    </w:p>
-    <w:p>
-      <w:pPr>
-        <w:spacing w:after="100" w:afterAutospacing="1" w:line="360" w:lineRule="auto"/>
-        <w:jc w:val="center"/>
-        <w:rPr>
-          <w:rFonts w:ascii="Times New Roman" w:hAnsi="Times New Roman" w:cs="Times New Roman"/>
-          <w:sz w:val="24"/>
-          <w:szCs w:val="24"/>
-        </w:rPr>
-      </w:pPr>
+        <w:t xml:space="preserve">Aplicația mobilă construită în acest proiect preia date despre concentrația poluanților din aer de la un modul cu senzori. Protocolul prin care comunică aplicația cu acest modul este tehnologia fără fir Bluetooth, dar o ulterioară a acestuia și anume Bluetooth Low Energy . </w:t>
+      </w:r>
     </w:p>
     <w:p>
       <w:pPr>
@@ -8582,7 +9107,48 @@
           <w:rFonts w:ascii="Times New Roman" w:hAnsi="Times New Roman" w:cs="Times New Roman"/>
           <w:sz w:val="24"/>
           <w:szCs w:val="24"/>
-          <w:lang w:val="ro-RO"/>
+        </w:rPr>
+      </w:pPr>
+      <w:r>
+        <w:rPr>
+          <w:rFonts w:ascii="Times New Roman" w:hAnsi="Times New Roman" w:cs="Times New Roman"/>
+          <w:sz w:val="24"/>
+          <w:szCs w:val="24"/>
+        </w:rPr>
+        <w:tab/>
+      </w:r>
+      <w:r>
+        <w:rPr>
+          <w:rFonts w:ascii="Times New Roman" w:hAnsi="Times New Roman" w:cs="Times New Roman"/>
+          <w:sz w:val="24"/>
+          <w:szCs w:val="24"/>
+        </w:rPr>
+        <w:t>Bluetooth Low Energy(BLE) este o tehnologie mai recentă care are la bază protocolul Bluetooth, dar este proiectat să consume cât mai puțină energie posibilă. Deși are la bază Bluetooth, BLE are scopuri diferite și este destinat unei piețe diferite. Protocolul Bluetooth clasic a fost făcut pentru  a lega două medii tehnologice diferite sau la fel precum un telefon și un difuzor, sau un telefon și un telefon. Viteza de transfer a crescut în timp  ...</w:t>
+      </w:r>
+      <w:r>
+        <w:rPr>
+          <w:rFonts w:ascii="Times New Roman" w:hAnsi="Times New Roman" w:cs="Times New Roman"/>
+          <w:sz w:val="24"/>
+          <w:szCs w:val="24"/>
+        </w:rPr>
+        <w:t>[22].</w:t>
+      </w:r>
+    </w:p>
+    <w:p>
+      <w:pPr>
+        <w:rPr>
+          <w:rFonts w:ascii="Times New Roman" w:hAnsi="Times New Roman" w:cs="Times New Roman"/>
+          <w:sz w:val="24"/>
+          <w:szCs w:val="24"/>
+        </w:rPr>
+      </w:pPr>
+    </w:p>
+    <w:p>
+      <w:pPr>
+        <w:rPr>
+          <w:rFonts w:ascii="Times New Roman" w:hAnsi="Times New Roman" w:cs="Times New Roman"/>
+          <w:sz w:val="24"/>
+          <w:szCs w:val="24"/>
         </w:rPr>
       </w:pPr>
     </w:p>
@@ -8737,7 +9303,7 @@
           <w:sz w:val="24"/>
           <w:szCs w:val="24"/>
         </w:rPr>
-        <w:t xml:space="preserve">Senzori folositi </w:t>
+        <w:t xml:space="preserve">Elemente Android Folosite : Servicii, Activitati , Intent-uri ( aici sau la capitolul cu implementarea) </w:t>
       </w:r>
     </w:p>
     <w:p>
@@ -8761,7 +9327,7 @@
           <w:sz w:val="24"/>
           <w:szCs w:val="24"/>
         </w:rPr>
-        <w:t>Bluetooth Low Energy – vs Bluetooth</w:t>
+        <w:t xml:space="preserve">Senzori folositi </w:t>
       </w:r>
     </w:p>
     <w:p>
@@ -8785,6 +9351,30 @@
           <w:sz w:val="24"/>
           <w:szCs w:val="24"/>
         </w:rPr>
+        <w:t>Bluetooth Low Energy – vs Bluetooth</w:t>
+      </w:r>
+    </w:p>
+    <w:p>
+      <w:pPr>
+        <w:pStyle w:val="ListParagraph"/>
+        <w:numPr>
+          <w:ilvl w:val="0"/>
+          <w:numId w:val="4"/>
+        </w:numPr>
+        <w:spacing w:after="0" w:line="360" w:lineRule="auto"/>
+        <w:jc w:val="both"/>
+        <w:rPr>
+          <w:rFonts w:ascii="Times New Roman" w:eastAsia="Times New Roman" w:hAnsi="Times New Roman" w:cs="Times New Roman"/>
+          <w:sz w:val="24"/>
+          <w:szCs w:val="24"/>
+        </w:rPr>
+      </w:pPr>
+      <w:r>
+        <w:rPr>
+          <w:rFonts w:ascii="Times New Roman" w:eastAsia="Times New Roman" w:hAnsi="Times New Roman" w:cs="Times New Roman"/>
+          <w:sz w:val="24"/>
+          <w:szCs w:val="24"/>
+        </w:rPr>
         <w:t xml:space="preserve">AQI, metode </w:t>
       </w:r>
       <w:r>
@@ -8955,7 +9545,6 @@
           <w:sz w:val="24"/>
           <w:szCs w:val="24"/>
         </w:rPr>
-        <w:lastRenderedPageBreak/>
         <w:t xml:space="preserve">a face viata mai usoara </w:t>
       </w:r>
     </w:p>
@@ -9060,6 +9649,7 @@
           <w:sz w:val="24"/>
           <w:szCs w:val="24"/>
         </w:rPr>
+        <w:lastRenderedPageBreak/>
         <w:t>poluarea a ajuns una din marile problem ale planetei</w:t>
       </w:r>
     </w:p>
@@ -9888,7 +10478,6 @@
           <w:szCs w:val="24"/>
           <w:lang w:val="ro-RO"/>
         </w:rPr>
-        <w:lastRenderedPageBreak/>
         <w:t xml:space="preserve">[2] Dorin Berian, </w:t>
       </w:r>
       <w:r>
@@ -10509,7 +11098,6 @@
           <w:sz w:val="24"/>
           <w:szCs w:val="24"/>
         </w:rPr>
-        <w:lastRenderedPageBreak/>
         <w:t xml:space="preserve">[7] Kanchan, Amit Kumar GOrai, Pramila Goyal,  </w:t>
       </w:r>
       <w:r>
@@ -10555,7 +11143,7 @@
         </w:rPr>
         <w:t xml:space="preserve">[8] </w:t>
       </w:r>
-      <w:hyperlink r:id="rId23" w:history="1">
+      <w:hyperlink r:id="rId24" w:history="1">
         <w:r>
           <w:rPr>
             <w:rStyle w:val="Hyperlink"/>
@@ -10594,7 +11182,7 @@
         </w:rPr>
         <w:t xml:space="preserve">[9] </w:t>
       </w:r>
-      <w:hyperlink r:id="rId24" w:anchor="dossierSummary__chapter2" w:history="1">
+      <w:hyperlink r:id="rId25" w:anchor="dossierSummary__chapter2" w:history="1">
         <w:r>
           <w:rPr>
             <w:rStyle w:val="Hyperlink"/>
@@ -10621,6 +11209,7 @@
           <w:sz w:val="24"/>
           <w:szCs w:val="24"/>
         </w:rPr>
+        <w:lastRenderedPageBreak/>
         <w:t>[10]</w:t>
       </w:r>
       <w:r>
@@ -10631,7 +11220,7 @@
         </w:rPr>
         <w:t xml:space="preserve"> </w:t>
       </w:r>
-      <w:hyperlink r:id="rId25" w:history="1">
+      <w:hyperlink r:id="rId26" w:history="1">
         <w:r>
           <w:rPr>
             <w:rStyle w:val="Hyperlink"/>
@@ -10730,7 +11319,7 @@
         </w:rPr>
         <w:t xml:space="preserve">[13] </w:t>
       </w:r>
-      <w:hyperlink r:id="rId26" w:history="1">
+      <w:hyperlink r:id="rId27" w:history="1">
         <w:r>
           <w:rPr>
             <w:rStyle w:val="Hyperlink"/>
@@ -10759,7 +11348,7 @@
         </w:rPr>
         <w:t xml:space="preserve">[14] </w:t>
       </w:r>
-      <w:hyperlink r:id="rId27" w:history="1">
+      <w:hyperlink r:id="rId28" w:history="1">
         <w:r>
           <w:rPr>
             <w:rStyle w:val="Hyperlink"/>
@@ -10823,7 +11412,7 @@
         </w:rPr>
         <w:t xml:space="preserve">[16] </w:t>
       </w:r>
-      <w:hyperlink r:id="rId28" w:history="1">
+      <w:hyperlink r:id="rId29" w:history="1">
         <w:r>
           <w:rPr>
             <w:rStyle w:val="Hyperlink"/>
@@ -10881,11 +11470,6 @@
     <w:p>
       <w:pPr>
         <w:spacing w:after="120"/>
-        <w:rPr>
-          <w:rFonts w:ascii="Times New Roman" w:hAnsi="Times New Roman" w:cs="Times New Roman"/>
-          <w:sz w:val="24"/>
-          <w:szCs w:val="24"/>
-        </w:rPr>
       </w:pPr>
       <w:r>
         <w:rPr>
@@ -10895,7 +11479,7 @@
         </w:rPr>
         <w:t xml:space="preserve">[18] </w:t>
       </w:r>
-      <w:hyperlink r:id="rId29" w:anchor="Android_1.0_(API_1)" w:history="1">
+      <w:hyperlink r:id="rId30" w:anchor="Android_1.0_(API_1)" w:history="1">
         <w:r>
           <w:rPr>
             <w:rStyle w:val="Hyperlink"/>
@@ -10909,6 +11493,140 @@
         <w:spacing w:after="120"/>
         <w:rPr>
           <w:rFonts w:ascii="Times New Roman" w:hAnsi="Times New Roman" w:cs="Times New Roman"/>
+        </w:rPr>
+      </w:pPr>
+      <w:r>
+        <w:rPr>
+          <w:rFonts w:ascii="Times New Roman" w:hAnsi="Times New Roman" w:cs="Times New Roman"/>
+        </w:rPr>
+        <w:t xml:space="preserve">[19] Chryssa Alifer, </w:t>
+      </w:r>
+      <w:r>
+        <w:rPr>
+          <w:rFonts w:ascii="Times New Roman" w:hAnsi="Times New Roman" w:cs="Times New Roman"/>
+          <w:i/>
+        </w:rPr>
+        <w:t>Android Programming Cookbook. Kick-start your Android projects</w:t>
+      </w:r>
+      <w:r>
+        <w:rPr>
+          <w:rFonts w:ascii="Times New Roman" w:hAnsi="Times New Roman" w:cs="Times New Roman"/>
+        </w:rPr>
+        <w:t>, Exelixis Media P.C.,</w:t>
+      </w:r>
+      <w:r>
+        <w:rPr>
+          <w:rFonts w:ascii="Times New Roman" w:hAnsi="Times New Roman" w:cs="Times New Roman"/>
+        </w:rPr>
+        <w:t xml:space="preserve">Atena, </w:t>
+      </w:r>
+      <w:r>
+        <w:rPr>
+          <w:rFonts w:ascii="Times New Roman" w:hAnsi="Times New Roman" w:cs="Times New Roman"/>
+        </w:rPr>
+        <w:t>2016</w:t>
+      </w:r>
+    </w:p>
+    <w:p>
+      <w:pPr>
+        <w:spacing w:after="120"/>
+        <w:rPr>
+          <w:rFonts w:ascii="Times New Roman" w:hAnsi="Times New Roman" w:cs="Times New Roman"/>
+        </w:rPr>
+      </w:pPr>
+      <w:r>
+        <w:rPr>
+          <w:rFonts w:ascii="Times New Roman" w:hAnsi="Times New Roman" w:cs="Times New Roman"/>
+        </w:rPr>
+        <w:t xml:space="preserve">[20]  John Horton, </w:t>
+      </w:r>
+      <w:r>
+        <w:rPr>
+          <w:rFonts w:ascii="Times New Roman" w:hAnsi="Times New Roman" w:cs="Times New Roman"/>
+          <w:i/>
+        </w:rPr>
+        <w:t>Android Programming for Beginners</w:t>
+      </w:r>
+      <w:r>
+        <w:rPr>
+          <w:rFonts w:ascii="Times New Roman" w:hAnsi="Times New Roman" w:cs="Times New Roman"/>
+        </w:rPr>
+        <w:t xml:space="preserve">, Packt Publishing, </w:t>
+      </w:r>
+      <w:r>
+        <w:rPr>
+          <w:rFonts w:ascii="Times New Roman" w:hAnsi="Times New Roman" w:cs="Times New Roman"/>
+        </w:rPr>
+        <w:t>Birmingham</w:t>
+      </w:r>
+      <w:r>
+        <w:rPr>
+          <w:rFonts w:ascii="Times New Roman" w:hAnsi="Times New Roman" w:cs="Times New Roman"/>
+        </w:rPr>
+        <w:t>, 2015</w:t>
+      </w:r>
+    </w:p>
+    <w:p>
+      <w:pPr>
+        <w:spacing w:after="120"/>
+        <w:rPr>
+          <w:rFonts w:ascii="Times New Roman" w:hAnsi="Times New Roman" w:cs="Times New Roman"/>
+        </w:rPr>
+      </w:pPr>
+      <w:r>
+        <w:rPr>
+          <w:rFonts w:ascii="Times New Roman" w:hAnsi="Times New Roman" w:cs="Times New Roman"/>
+        </w:rPr>
+        <w:t xml:space="preserve">[21] Android ATC(Advanced Training Consultants) Team, </w:t>
+      </w:r>
+      <w:r>
+        <w:rPr>
+          <w:rFonts w:ascii="Times New Roman" w:hAnsi="Times New Roman" w:cs="Times New Roman"/>
+          <w:i/>
+        </w:rPr>
+        <w:t xml:space="preserve"> Java Fundamentals for Android Development, </w:t>
+      </w:r>
+      <w:r>
+        <w:rPr>
+          <w:rFonts w:ascii="Times New Roman" w:hAnsi="Times New Roman" w:cs="Times New Roman"/>
+        </w:rPr>
+        <w:t>Android ATC, 2017</w:t>
+      </w:r>
+    </w:p>
+    <w:p>
+      <w:pPr>
+        <w:spacing w:after="120"/>
+        <w:rPr>
+          <w:rFonts w:ascii="Times New Roman" w:hAnsi="Times New Roman" w:cs="Times New Roman"/>
+          <w:sz w:val="24"/>
+          <w:szCs w:val="24"/>
+        </w:rPr>
+      </w:pPr>
+      <w:r>
+        <w:rPr>
+          <w:rFonts w:ascii="Times New Roman" w:hAnsi="Times New Roman" w:cs="Times New Roman"/>
+        </w:rPr>
+        <w:t xml:space="preserve">[22] Robin Heydon, </w:t>
+      </w:r>
+      <w:r>
+        <w:rPr>
+          <w:rFonts w:ascii="Times New Roman" w:hAnsi="Times New Roman" w:cs="Times New Roman"/>
+          <w:i/>
+        </w:rPr>
+        <w:t>Bluetooth Low Energy. The Developer’s Handbook.</w:t>
+      </w:r>
+      <w:r>
+        <w:rPr>
+          <w:rFonts w:ascii="Times New Roman" w:hAnsi="Times New Roman" w:cs="Times New Roman"/>
+        </w:rPr>
+        <w:t>, Pearson Education, Inc, 2013</w:t>
+      </w:r>
+    </w:p>
+    <w:p>
+      <w:pPr>
+        <w:spacing w:after="120"/>
+        <w:rPr>
+          <w:rFonts w:ascii="Times New Roman" w:hAnsi="Times New Roman" w:cs="Times New Roman"/>
           <w:b/>
           <w:sz w:val="24"/>
           <w:szCs w:val="24"/>
@@ -11355,7 +12073,7 @@
         <w:lastRenderedPageBreak/>
         <w:t xml:space="preserve">[img1] [img2]  </w:t>
       </w:r>
-      <w:hyperlink r:id="rId30" w:history="1">
+      <w:hyperlink r:id="rId31" w:history="1">
         <w:r>
           <w:rPr>
             <w:rStyle w:val="Hyperlink"/>
@@ -11386,7 +12104,7 @@
         </w:rPr>
         <w:t xml:space="preserve">[img3] </w:t>
       </w:r>
-      <w:hyperlink r:id="rId31" w:history="1">
+      <w:hyperlink r:id="rId32" w:history="1">
         <w:r>
           <w:rPr>
             <w:rStyle w:val="Hyperlink"/>
@@ -11418,7 +12136,7 @@
         </w:rPr>
         <w:t xml:space="preserve">[img4] </w:t>
       </w:r>
-      <w:hyperlink r:id="rId32" w:history="1">
+      <w:hyperlink r:id="rId33" w:history="1">
         <w:r>
           <w:rPr>
             <w:rStyle w:val="Hyperlink"/>
@@ -11459,7 +12177,7 @@
         </w:rPr>
         <w:t xml:space="preserve">img5] </w:t>
       </w:r>
-      <w:hyperlink r:id="rId33" w:history="1">
+      <w:hyperlink r:id="rId34" w:history="1">
         <w:r>
           <w:rPr>
             <w:rStyle w:val="Hyperlink"/>
@@ -11517,7 +12235,7 @@
         </w:rPr>
         <w:t xml:space="preserve"> </w:t>
       </w:r>
-      <w:hyperlink r:id="rId34" w:history="1">
+      <w:hyperlink r:id="rId35" w:history="1">
         <w:r>
           <w:rPr>
             <w:rStyle w:val="Hyperlink"/>
@@ -11546,7 +12264,7 @@
         </w:rPr>
         <w:t xml:space="preserve">[img8] - </w:t>
       </w:r>
-      <w:hyperlink r:id="rId35" w:history="1">
+      <w:hyperlink r:id="rId36" w:history="1">
         <w:r>
           <w:rPr>
             <w:rStyle w:val="Hyperlink"/>
@@ -11584,7 +12302,7 @@
         </w:rPr>
         <w:t xml:space="preserve"> </w:t>
       </w:r>
-      <w:hyperlink r:id="rId36" w:history="1">
+      <w:hyperlink r:id="rId37" w:history="1">
         <w:r>
           <w:rPr>
             <w:rStyle w:val="Hyperlink"/>
@@ -11613,7 +12331,7 @@
         </w:rPr>
         <w:t xml:space="preserve">[img10] </w:t>
       </w:r>
-      <w:hyperlink r:id="rId37" w:history="1">
+      <w:hyperlink r:id="rId38" w:history="1">
         <w:r>
           <w:rPr>
             <w:rStyle w:val="Hyperlink"/>
@@ -11642,7 +12360,7 @@
         </w:rPr>
         <w:t xml:space="preserve">[img11] </w:t>
       </w:r>
-      <w:hyperlink r:id="rId38" w:history="1">
+      <w:hyperlink r:id="rId39" w:history="1">
         <w:r>
           <w:rPr>
             <w:rStyle w:val="Hyperlink"/>
@@ -11671,7 +12389,7 @@
         </w:rPr>
         <w:t xml:space="preserve">[img12] </w:t>
       </w:r>
-      <w:hyperlink r:id="rId39" w:history="1">
+      <w:hyperlink r:id="rId40" w:history="1">
         <w:r>
           <w:rPr>
             <w:rStyle w:val="Hyperlink"/>
@@ -11684,24 +12402,16 @@
       </w:hyperlink>
     </w:p>
     <w:p>
-      <w:pPr>
+      <w:r>
         <w:rPr>
           <w:rFonts w:ascii="Times New Roman" w:hAnsi="Times New Roman" w:cs="Times New Roman"/>
           <w:b/>
           <w:sz w:val="24"/>
           <w:szCs w:val="24"/>
         </w:rPr>
-      </w:pPr>
-      <w:r>
-        <w:rPr>
-          <w:rFonts w:ascii="Times New Roman" w:hAnsi="Times New Roman" w:cs="Times New Roman"/>
-          <w:b/>
-          <w:sz w:val="24"/>
-          <w:szCs w:val="24"/>
-        </w:rPr>
         <w:t xml:space="preserve">[img13] </w:t>
       </w:r>
-      <w:hyperlink r:id="rId40" w:history="1">
+      <w:hyperlink r:id="rId41" w:history="1">
         <w:r>
           <w:rPr>
             <w:rStyle w:val="Hyperlink"/>
@@ -11717,96 +12427,53 @@
           <w:b/>
           <w:sz w:val="24"/>
           <w:szCs w:val="24"/>
-          <w:lang w:val="ro-RO"/>
-        </w:rPr>
-      </w:pPr>
-    </w:p>
-    <w:p>
-      <w:pPr>
-        <w:spacing w:after="120"/>
-        <w:rPr>
-          <w:rFonts w:ascii="Times New Roman" w:hAnsi="Times New Roman" w:cs="Times New Roman"/>
-          <w:sz w:val="24"/>
-          <w:szCs w:val="24"/>
-        </w:rPr>
-      </w:pPr>
-    </w:p>
-    <w:p>
-      <w:pPr>
-        <w:spacing w:after="120"/>
-        <w:rPr>
-          <w:rFonts w:ascii="Times New Roman" w:hAnsi="Times New Roman" w:cs="Times New Roman"/>
-          <w:sz w:val="24"/>
-          <w:szCs w:val="24"/>
-        </w:rPr>
-      </w:pPr>
-      <w:hyperlink r:id="rId41" w:history="1">
-        <w:r>
-          <w:rPr>
-            <w:rStyle w:val="Hyperlink"/>
-            <w:rFonts w:ascii="Times New Roman" w:hAnsi="Times New Roman" w:cs="Times New Roman"/>
-            <w:sz w:val="24"/>
-            <w:szCs w:val="24"/>
-          </w:rPr>
-          <w:t>https://en.wikipedia.org/wiki/Air_quality_index</w:t>
-        </w:r>
-      </w:hyperlink>
-    </w:p>
-    <w:p>
-      <w:pPr>
-        <w:spacing w:after="120"/>
-        <w:rPr>
-          <w:rFonts w:ascii="Times New Roman" w:hAnsi="Times New Roman" w:cs="Times New Roman"/>
-          <w:sz w:val="24"/>
-          <w:szCs w:val="24"/>
-        </w:rPr>
-      </w:pPr>
+        </w:rPr>
+      </w:pPr>
+      <w:r>
+        <w:rPr>
+          <w:b/>
+        </w:rPr>
+        <w:t xml:space="preserve">[img14] </w:t>
+      </w:r>
       <w:hyperlink r:id="rId42" w:history="1">
         <w:r>
           <w:rPr>
             <w:rStyle w:val="Hyperlink"/>
-            <w:rFonts w:ascii="Times New Roman" w:hAnsi="Times New Roman" w:cs="Times New Roman"/>
-            <w:sz w:val="24"/>
-            <w:szCs w:val="24"/>
           </w:rPr>
-          <w:t>https://plumelabs.zendesk.com/hc/en-us/articles/360008268434-What-is-the-Plume-AQI-</w:t>
+          <w:t>https://proandroiddev.com/android-cpu-compilers-d8-r8-a3aa2bfbc109</w:t>
         </w:r>
       </w:hyperlink>
-      <w:r>
-        <w:rPr>
-          <w:rFonts w:ascii="Times New Roman" w:hAnsi="Times New Roman" w:cs="Times New Roman"/>
-          <w:sz w:val="24"/>
-          <w:szCs w:val="24"/>
-        </w:rPr>
-        <w:t xml:space="preserve"> PLUME </w:t>
-      </w:r>
-    </w:p>
-    <w:p>
-      <w:pPr>
-        <w:rPr>
-          <w:rFonts w:ascii="Times New Roman" w:hAnsi="Times New Roman" w:cs="Times New Roman"/>
-          <w:sz w:val="24"/>
-          <w:szCs w:val="24"/>
-        </w:rPr>
-      </w:pPr>
-      <w:r>
-        <w:rPr>
-          <w:rFonts w:ascii="Times New Roman" w:hAnsi="Times New Roman" w:cs="Times New Roman"/>
-          <w:sz w:val="24"/>
-          <w:szCs w:val="24"/>
-          <w:lang w:val="ro-RO"/>
-        </w:rPr>
-        <w:t>[</w:t>
-      </w:r>
-      <w:r>
-        <w:rPr>
-          <w:rFonts w:ascii="Times New Roman" w:hAnsi="Times New Roman" w:cs="Times New Roman"/>
-          <w:sz w:val="24"/>
-          <w:szCs w:val="24"/>
-          <w:lang w:val="ro-RO"/>
-        </w:rPr>
-        <w:t xml:space="preserve">] </w:t>
-      </w:r>
+    </w:p>
+    <w:p>
+      <w:pPr>
+        <w:rPr>
+          <w:rFonts w:ascii="Times New Roman" w:hAnsi="Times New Roman" w:cs="Times New Roman"/>
+          <w:b/>
+          <w:sz w:val="24"/>
+          <w:szCs w:val="24"/>
+          <w:lang w:val="ro-RO"/>
+        </w:rPr>
+      </w:pPr>
+    </w:p>
+    <w:p>
+      <w:pPr>
+        <w:spacing w:after="120"/>
+        <w:rPr>
+          <w:rFonts w:ascii="Times New Roman" w:hAnsi="Times New Roman" w:cs="Times New Roman"/>
+          <w:sz w:val="24"/>
+          <w:szCs w:val="24"/>
+        </w:rPr>
+      </w:pPr>
+    </w:p>
+    <w:p>
+      <w:pPr>
+        <w:spacing w:after="120"/>
+        <w:rPr>
+          <w:rFonts w:ascii="Times New Roman" w:hAnsi="Times New Roman" w:cs="Times New Roman"/>
+          <w:sz w:val="24"/>
+          <w:szCs w:val="24"/>
+        </w:rPr>
+      </w:pPr>
       <w:hyperlink r:id="rId43" w:history="1">
         <w:r>
           <w:rPr>
@@ -11818,6 +12485,73 @@
           <w:t>https://en.wikipedia.org/wiki/Air_quality_index</w:t>
         </w:r>
       </w:hyperlink>
+    </w:p>
+    <w:p>
+      <w:pPr>
+        <w:spacing w:after="120"/>
+        <w:rPr>
+          <w:rFonts w:ascii="Times New Roman" w:hAnsi="Times New Roman" w:cs="Times New Roman"/>
+          <w:sz w:val="24"/>
+          <w:szCs w:val="24"/>
+        </w:rPr>
+      </w:pPr>
+      <w:hyperlink r:id="rId44" w:history="1">
+        <w:r>
+          <w:rPr>
+            <w:rStyle w:val="Hyperlink"/>
+            <w:rFonts w:ascii="Times New Roman" w:hAnsi="Times New Roman" w:cs="Times New Roman"/>
+            <w:sz w:val="24"/>
+            <w:szCs w:val="24"/>
+          </w:rPr>
+          <w:t>https://plumelabs.zendesk.com/hc/en-us/articles/360008268434-What-is-the-Plume-AQI-</w:t>
+        </w:r>
+      </w:hyperlink>
+      <w:r>
+        <w:rPr>
+          <w:rFonts w:ascii="Times New Roman" w:hAnsi="Times New Roman" w:cs="Times New Roman"/>
+          <w:sz w:val="24"/>
+          <w:szCs w:val="24"/>
+        </w:rPr>
+        <w:t xml:space="preserve"> PLUME </w:t>
+      </w:r>
+    </w:p>
+    <w:p>
+      <w:pPr>
+        <w:rPr>
+          <w:rFonts w:ascii="Times New Roman" w:hAnsi="Times New Roman" w:cs="Times New Roman"/>
+          <w:sz w:val="24"/>
+          <w:szCs w:val="24"/>
+        </w:rPr>
+      </w:pPr>
+      <w:r>
+        <w:rPr>
+          <w:rFonts w:ascii="Times New Roman" w:hAnsi="Times New Roman" w:cs="Times New Roman"/>
+          <w:sz w:val="24"/>
+          <w:szCs w:val="24"/>
+          <w:lang w:val="ro-RO"/>
+        </w:rPr>
+        <w:t>[</w:t>
+      </w:r>
+      <w:r>
+        <w:rPr>
+          <w:rFonts w:ascii="Times New Roman" w:hAnsi="Times New Roman" w:cs="Times New Roman"/>
+          <w:sz w:val="24"/>
+          <w:szCs w:val="24"/>
+          <w:lang w:val="ro-RO"/>
+        </w:rPr>
+        <w:t xml:space="preserve">] </w:t>
+      </w:r>
+      <w:hyperlink r:id="rId45" w:history="1">
+        <w:r>
+          <w:rPr>
+            <w:rStyle w:val="Hyperlink"/>
+            <w:rFonts w:ascii="Times New Roman" w:hAnsi="Times New Roman" w:cs="Times New Roman"/>
+            <w:sz w:val="24"/>
+            <w:szCs w:val="24"/>
+          </w:rPr>
+          <w:t>https://en.wikipedia.org/wiki/Air_quality_index</w:t>
+        </w:r>
+      </w:hyperlink>
       <w:r>
         <w:rPr>
           <w:rFonts w:ascii="Times New Roman" w:hAnsi="Times New Roman" w:cs="Times New Roman"/>
@@ -11856,7 +12590,7 @@
         </w:rPr>
         <w:t>Computation of the AQI requires an air pollutant concentration over a specified averaging period, obtained from an </w:t>
       </w:r>
-      <w:hyperlink r:id="rId44" w:anchor="air_quality_monitoring" w:tooltip="Environmental monitoring" w:history="1">
+      <w:hyperlink r:id="rId46" w:anchor="air_quality_monitoring" w:tooltip="Environmental monitoring" w:history="1">
         <w:r>
           <w:rPr>
             <w:rStyle w:val="Hyperlink"/>
@@ -11879,7 +12613,7 @@
         </w:rPr>
         <w:t> or </w:t>
       </w:r>
-      <w:hyperlink r:id="rId45" w:tooltip="Atmospheric dispersion modeling" w:history="1">
+      <w:hyperlink r:id="rId47" w:tooltip="Atmospheric dispersion modeling" w:history="1">
         <w:r>
           <w:rPr>
             <w:rStyle w:val="Hyperlink"/>
@@ -11902,7 +12636,7 @@
         </w:rPr>
         <w:t>. Taken together, concentration and time represent the </w:t>
       </w:r>
-      <w:hyperlink r:id="rId46" w:tooltip="Dose response" w:history="1">
+      <w:hyperlink r:id="rId48" w:tooltip="Dose response" w:history="1">
         <w:r>
           <w:rPr>
             <w:rStyle w:val="Hyperlink"/>
@@ -11925,7 +12659,7 @@
         </w:rPr>
         <w:t> of the air pollutant. Health effects corresponding to a given dose are established by epidemiological research.</w:t>
       </w:r>
-      <w:hyperlink r:id="rId47" w:anchor="cite_note-4" w:history="1">
+      <w:hyperlink r:id="rId49" w:anchor="cite_note-4" w:history="1">
         <w:r>
           <w:rPr>
             <w:rStyle w:val="Hyperlink"/>
@@ -11975,7 +12709,6 @@
           <w:color w:val="222222"/>
           <w:shd w:val="clear" w:color="auto" w:fill="FFFFFF"/>
         </w:rPr>
-        <w:lastRenderedPageBreak/>
         <w:t>-</w:t>
       </w:r>
       <w:r>
@@ -11984,7 +12717,7 @@
         </w:rPr>
         <w:t>Most air contaminants do not have an associated AQI. Many countries monitor </w:t>
       </w:r>
-      <w:hyperlink r:id="rId48" w:tooltip="Ground-level ozone" w:history="1">
+      <w:hyperlink r:id="rId50" w:tooltip="Ground-level ozone" w:history="1">
         <w:r>
           <w:rPr>
             <w:rStyle w:val="Hyperlink"/>
@@ -11999,7 +12732,7 @@
         </w:rPr>
         <w:t>, </w:t>
       </w:r>
-      <w:hyperlink r:id="rId49" w:tooltip="Atmospheric particulate matter" w:history="1">
+      <w:hyperlink r:id="rId51" w:tooltip="Atmospheric particulate matter" w:history="1">
         <w:r>
           <w:rPr>
             <w:rStyle w:val="Hyperlink"/>
@@ -12014,7 +12747,7 @@
         </w:rPr>
         <w:t>, </w:t>
       </w:r>
-      <w:hyperlink r:id="rId50" w:tooltip="Sulfur dioxide" w:history="1">
+      <w:hyperlink r:id="rId52" w:tooltip="Sulfur dioxide" w:history="1">
         <w:r>
           <w:rPr>
             <w:rStyle w:val="Hyperlink"/>
@@ -12029,7 +12762,7 @@
         </w:rPr>
         <w:t>, </w:t>
       </w:r>
-      <w:hyperlink r:id="rId51" w:tooltip="Carbon monoxide" w:history="1">
+      <w:hyperlink r:id="rId53" w:tooltip="Carbon monoxide" w:history="1">
         <w:r>
           <w:rPr>
             <w:rStyle w:val="Hyperlink"/>
@@ -12044,7 +12777,7 @@
         </w:rPr>
         <w:t> and </w:t>
       </w:r>
-      <w:hyperlink r:id="rId52" w:tooltip="Nitrogen dioxide" w:history="1">
+      <w:hyperlink r:id="rId54" w:tooltip="Nitrogen dioxide" w:history="1">
         <w:r>
           <w:rPr>
             <w:rStyle w:val="Hyperlink"/>
@@ -12059,7 +12792,7 @@
         </w:rPr>
         <w:t>, and calculate air quality indices for these pollutants.</w:t>
       </w:r>
-      <w:hyperlink r:id="rId53" w:anchor="cite_note-aqi_basic-10" w:history="1">
+      <w:hyperlink r:id="rId55" w:anchor="cite_note-aqi_basic-10" w:history="1">
         <w:r>
           <w:rPr>
             <w:rStyle w:val="Hyperlink"/>
@@ -12085,7 +12818,7 @@
         </w:rPr>
         <w:t>The definition of the AQI in a particular nation reflects the discourse surrounding the development of national air quality standards in that nation.</w:t>
       </w:r>
-      <w:hyperlink r:id="rId54" w:anchor="cite_note-11" w:history="1">
+      <w:hyperlink r:id="rId56" w:anchor="cite_note-11" w:history="1">
         <w:r>
           <w:rPr>
             <w:rStyle w:val="Hyperlink"/>
@@ -12101,7 +12834,7 @@
         </w:rPr>
         <w:t> A website allowing government agencies anywhere in the world to submit their real-time air monitoring data for display using a common definition of the air quality index has recently become available.</w:t>
       </w:r>
-      <w:hyperlink r:id="rId55" w:anchor="cite_note-12" w:history="1">
+      <w:hyperlink r:id="rId57" w:anchor="cite_note-12" w:history="1">
         <w:r>
           <w:rPr>
             <w:rStyle w:val="Hyperlink"/>
@@ -12196,8 +12929,8 @@
       </w:pPr>
     </w:p>
     <w:sectPr>
-      <w:headerReference w:type="default" r:id="rId56"/>
-      <w:footerReference w:type="default" r:id="rId57"/>
+      <w:headerReference w:type="default" r:id="rId58"/>
+      <w:footerReference w:type="default" r:id="rId59"/>
       <w:pgSz w:w="12240" w:h="15840"/>
       <w:pgMar w:top="1440" w:right="1440" w:bottom="1440" w:left="1440" w:header="720" w:footer="720" w:gutter="0"/>
       <w:cols w:space="720"/>
@@ -12253,7 +12986,7 @@
             <w:rPr>
               <w:noProof/>
             </w:rPr>
-            <w:t>2</w:t>
+            <w:t>18</w:t>
           </w:r>
         </w:fldSimple>
       </w:p>
@@ -12320,15 +13053,14 @@
     <w:pPr>
       <w:pStyle w:val="Header"/>
     </w:pPr>
-    <w:r>
-      <w:fldChar w:fldCharType="begin"/>
-    </w:r>
-    <w:r>
-      <w:instrText xml:space="preserve"> STYLEREF  "Heading 1"  \* MERGEFORMAT </w:instrText>
-    </w:r>
-    <w:r>
-      <w:fldChar w:fldCharType="end"/>
-    </w:r>
+    <w:fldSimple w:instr=" STYLEREF  &quot;Heading 1&quot;  \* MERGEFORMAT ">
+      <w:r>
+        <w:rPr>
+          <w:noProof/>
+        </w:rPr>
+        <w:t>Capitolul 3.Tehnologii folosite</w:t>
+      </w:r>
+    </w:fldSimple>
   </w:p>
 </w:hdr>
 </file>
@@ -14189,7 +14921,7 @@
 </file>
 
 <file path=customXml/itemProps1.xml><?xml version="1.0" encoding="utf-8"?>
-<ds:datastoreItem xmlns:ds="http://schemas.openxmlformats.org/officeDocument/2006/customXml" ds:itemID="{7CDFC882-EC91-422F-A7FC-55380701C840}">
+<ds:datastoreItem xmlns:ds="http://schemas.openxmlformats.org/officeDocument/2006/customXml" ds:itemID="{0C9124EE-A23B-4B55-8CA7-47785DBFFA38}">
   <ds:schemaRefs>
     <ds:schemaRef ds:uri="http://schemas.openxmlformats.org/officeDocument/2006/bibliography"/>
   </ds:schemaRefs>

</xml_diff>

<commit_message>
01.04 - Doc. 3.2 BLE info
Documentatie Bluetooth low energy
</commit_message>
<xml_diff>
--- a/Documentatie/Lucrare de Dizertatie - Tarce Paul.docx
+++ b/Documentatie/Lucrare de Dizertatie - Tarce Paul.docx
@@ -114,7 +114,7 @@
                     <a:blip r:embed="rId9" cstate="print">
                       <a:extLst>
                         <a:ext uri="{28A0092B-C50C-407E-A947-70E740481C1C}">
-                          <a14:useLocalDpi xmlns:arto="http://schemas.microsoft.com/office/word/2006/arto" xmlns="" xmlns:wpc="http://schemas.microsoft.com/office/word/2010/wordprocessingCanvas" xmlns:mc="http://schemas.openxmlformats.org/markup-compatibility/2006" xmlns:o="urn:schemas-microsoft-com:office:office" xmlns:v="urn:schemas-microsoft-com:vml" xmlns:wp14="http://schemas.microsoft.com/office/word/2010/wordprocessingDrawing" xmlns:w10="urn:schemas-microsoft-com:office:word" xmlns:w="http://schemas.openxmlformats.org/wordprocessingml/2006/main" xmlns:w14="http://schemas.microsoft.com/office/word/2010/wordml" xmlns:w15="http://schemas.microsoft.com/office/word/2012/wordml" xmlns:wpg="http://schemas.microsoft.com/office/word/2010/wordprocessingGroup" xmlns:wpi="http://schemas.microsoft.com/office/word/2010/wordprocessingInk" xmlns:wps="http://schemas.microsoft.com/office/word/2010/wordprocessingShape" xmlns:a14="http://schemas.microsoft.com/office/drawing/2010/main" val="0"/>
+                          <a14:useLocalDpi xmlns:a14="http://schemas.microsoft.com/office/drawing/2010/main" xmlns:wps="http://schemas.microsoft.com/office/word/2010/wordprocessingShape" xmlns:wpi="http://schemas.microsoft.com/office/word/2010/wordprocessingInk" xmlns:wpg="http://schemas.microsoft.com/office/word/2010/wordprocessingGroup" xmlns:w15="http://schemas.microsoft.com/office/word/2012/wordml" xmlns:w14="http://schemas.microsoft.com/office/word/2010/wordml" xmlns:w="http://schemas.openxmlformats.org/wordprocessingml/2006/main" xmlns:w10="urn:schemas-microsoft-com:office:word" xmlns:wp14="http://schemas.microsoft.com/office/word/2010/wordprocessingDrawing" xmlns:v="urn:schemas-microsoft-com:vml" xmlns:o="urn:schemas-microsoft-com:office:office" xmlns:mc="http://schemas.openxmlformats.org/markup-compatibility/2006" xmlns:wpc="http://schemas.microsoft.com/office/word/2010/wordprocessingCanvas" xmlns="" xmlns:arto="http://schemas.microsoft.com/office/word/2006/arto" val="0"/>
                         </a:ext>
                       </a:extLst>
                     </a:blip>
@@ -886,7 +886,7 @@
           <w:r>
             <w:fldChar w:fldCharType="separate"/>
           </w:r>
-          <w:hyperlink w:anchor="_Toc36514017" w:history="1">
+          <w:hyperlink w:anchor="_Toc36675023" w:history="1">
             <w:r>
               <w:rPr>
                 <w:rStyle w:val="Hyperlink"/>
@@ -914,7 +914,7 @@
                 <w:noProof/>
                 <w:webHidden/>
               </w:rPr>
-              <w:instrText xml:space="preserve"> PAGEREF _Toc36514017 \h </w:instrText>
+              <w:instrText xml:space="preserve"> PAGEREF _Toc36675023 \h </w:instrText>
             </w:r>
             <w:r>
               <w:rPr>
@@ -957,7 +957,7 @@
               <w:noProof/>
             </w:rPr>
           </w:pPr>
-          <w:hyperlink w:anchor="_Toc36514018" w:history="1">
+          <w:hyperlink w:anchor="_Toc36675024" w:history="1">
             <w:r>
               <w:rPr>
                 <w:rStyle w:val="Hyperlink"/>
@@ -1000,7 +1000,7 @@
                 <w:noProof/>
                 <w:webHidden/>
               </w:rPr>
-              <w:instrText xml:space="preserve"> PAGEREF _Toc36514018 \h </w:instrText>
+              <w:instrText xml:space="preserve"> PAGEREF _Toc36675024 \h </w:instrText>
             </w:r>
             <w:r>
               <w:rPr>
@@ -1043,7 +1043,7 @@
               <w:noProof/>
             </w:rPr>
           </w:pPr>
-          <w:hyperlink w:anchor="_Toc36514019" w:history="1">
+          <w:hyperlink w:anchor="_Toc36675025" w:history="1">
             <w:r>
               <w:rPr>
                 <w:rStyle w:val="Hyperlink"/>
@@ -1086,7 +1086,7 @@
                 <w:noProof/>
                 <w:webHidden/>
               </w:rPr>
-              <w:instrText xml:space="preserve"> PAGEREF _Toc36514019 \h </w:instrText>
+              <w:instrText xml:space="preserve"> PAGEREF _Toc36675025 \h </w:instrText>
             </w:r>
             <w:r>
               <w:rPr>
@@ -1129,7 +1129,7 @@
               <w:noProof/>
             </w:rPr>
           </w:pPr>
-          <w:hyperlink w:anchor="_Toc36514020" w:history="1">
+          <w:hyperlink w:anchor="_Toc36675026" w:history="1">
             <w:r>
               <w:rPr>
                 <w:rStyle w:val="Hyperlink"/>
@@ -1172,7 +1172,7 @@
                 <w:noProof/>
                 <w:webHidden/>
               </w:rPr>
-              <w:instrText xml:space="preserve"> PAGEREF _Toc36514020 \h </w:instrText>
+              <w:instrText xml:space="preserve"> PAGEREF _Toc36675026 \h </w:instrText>
             </w:r>
             <w:r>
               <w:rPr>
@@ -1214,7 +1214,7 @@
               <w:noProof/>
             </w:rPr>
           </w:pPr>
-          <w:hyperlink w:anchor="_Toc36514021" w:history="1">
+          <w:hyperlink w:anchor="_Toc36675027" w:history="1">
             <w:r>
               <w:rPr>
                 <w:rStyle w:val="Hyperlink"/>
@@ -1242,7 +1242,7 @@
                 <w:noProof/>
                 <w:webHidden/>
               </w:rPr>
-              <w:instrText xml:space="preserve"> PAGEREF _Toc36514021 \h </w:instrText>
+              <w:instrText xml:space="preserve"> PAGEREF _Toc36675027 \h </w:instrText>
             </w:r>
             <w:r>
               <w:rPr>
@@ -1284,7 +1284,7 @@
               <w:noProof/>
             </w:rPr>
           </w:pPr>
-          <w:hyperlink w:anchor="_Toc36514022" w:history="1">
+          <w:hyperlink w:anchor="_Toc36675028" w:history="1">
             <w:r>
               <w:rPr>
                 <w:rStyle w:val="Hyperlink"/>
@@ -1313,7 +1313,7 @@
                 <w:noProof/>
                 <w:webHidden/>
               </w:rPr>
-              <w:instrText xml:space="preserve"> PAGEREF _Toc36514022 \h </w:instrText>
+              <w:instrText xml:space="preserve"> PAGEREF _Toc36675028 \h </w:instrText>
             </w:r>
             <w:r>
               <w:rPr>
@@ -1355,7 +1355,7 @@
               <w:noProof/>
             </w:rPr>
           </w:pPr>
-          <w:hyperlink w:anchor="_Toc36514023" w:history="1">
+          <w:hyperlink w:anchor="_Toc36675029" w:history="1">
             <w:r>
               <w:rPr>
                 <w:rStyle w:val="Hyperlink"/>
@@ -1383,7 +1383,7 @@
                 <w:noProof/>
                 <w:webHidden/>
               </w:rPr>
-              <w:instrText xml:space="preserve"> PAGEREF _Toc36514023 \h </w:instrText>
+              <w:instrText xml:space="preserve"> PAGEREF _Toc36675029 \h </w:instrText>
             </w:r>
             <w:r>
               <w:rPr>
@@ -1425,7 +1425,7 @@
               <w:noProof/>
             </w:rPr>
           </w:pPr>
-          <w:hyperlink w:anchor="_Toc36514024" w:history="1">
+          <w:hyperlink w:anchor="_Toc36675030" w:history="1">
             <w:r>
               <w:rPr>
                 <w:rStyle w:val="Hyperlink"/>
@@ -1454,7 +1454,7 @@
                 <w:noProof/>
                 <w:webHidden/>
               </w:rPr>
-              <w:instrText xml:space="preserve"> PAGEREF _Toc36514024 \h </w:instrText>
+              <w:instrText xml:space="preserve"> PAGEREF _Toc36675030 \h </w:instrText>
             </w:r>
             <w:r>
               <w:rPr>
@@ -1496,7 +1496,7 @@
               <w:noProof/>
             </w:rPr>
           </w:pPr>
-          <w:hyperlink w:anchor="_Toc36514025" w:history="1">
+          <w:hyperlink w:anchor="_Toc36675031" w:history="1">
             <w:r>
               <w:rPr>
                 <w:rStyle w:val="Hyperlink"/>
@@ -1524,7 +1524,7 @@
                 <w:noProof/>
                 <w:webHidden/>
               </w:rPr>
-              <w:instrText xml:space="preserve"> PAGEREF _Toc36514025 \h </w:instrText>
+              <w:instrText xml:space="preserve"> PAGEREF _Toc36675031 \h </w:instrText>
             </w:r>
             <w:r>
               <w:rPr>
@@ -1557,6 +1557,76 @@
         </w:p>
         <w:p>
           <w:pPr>
+            <w:pStyle w:val="TOC2"/>
+            <w:tabs>
+              <w:tab w:val="right" w:leader="dot" w:pos="9350"/>
+            </w:tabs>
+            <w:rPr>
+              <w:rFonts w:asciiTheme="minorHAnsi" w:eastAsiaTheme="minorEastAsia" w:hAnsiTheme="minorHAnsi" w:cstheme="minorBidi"/>
+              <w:noProof/>
+            </w:rPr>
+          </w:pPr>
+          <w:hyperlink w:anchor="_Toc36675032" w:history="1">
+            <w:r>
+              <w:rPr>
+                <w:rStyle w:val="Hyperlink"/>
+                <w:rFonts w:eastAsia="Times New Roman"/>
+                <w:noProof/>
+              </w:rPr>
+              <w:t>3.2 Bluetooth Low Energy</w:t>
+            </w:r>
+            <w:r>
+              <w:rPr>
+                <w:noProof/>
+                <w:webHidden/>
+              </w:rPr>
+              <w:tab/>
+            </w:r>
+            <w:r>
+              <w:rPr>
+                <w:noProof/>
+                <w:webHidden/>
+              </w:rPr>
+              <w:fldChar w:fldCharType="begin"/>
+            </w:r>
+            <w:r>
+              <w:rPr>
+                <w:noProof/>
+                <w:webHidden/>
+              </w:rPr>
+              <w:instrText xml:space="preserve"> PAGEREF _Toc36675032 \h </w:instrText>
+            </w:r>
+            <w:r>
+              <w:rPr>
+                <w:noProof/>
+                <w:webHidden/>
+              </w:rPr>
+            </w:r>
+            <w:r>
+              <w:rPr>
+                <w:noProof/>
+                <w:webHidden/>
+              </w:rPr>
+              <w:fldChar w:fldCharType="separate"/>
+            </w:r>
+            <w:r>
+              <w:rPr>
+                <w:noProof/>
+                <w:webHidden/>
+              </w:rPr>
+              <w:t>18</w:t>
+            </w:r>
+            <w:r>
+              <w:rPr>
+                <w:noProof/>
+                <w:webHidden/>
+              </w:rPr>
+              <w:fldChar w:fldCharType="end"/>
+            </w:r>
+          </w:hyperlink>
+        </w:p>
+        <w:p>
+          <w:pPr>
             <w:pStyle w:val="TOC1"/>
             <w:tabs>
               <w:tab w:val="right" w:leader="dot" w:pos="9350"/>
@@ -1566,7 +1636,7 @@
               <w:noProof/>
             </w:rPr>
           </w:pPr>
-          <w:hyperlink w:anchor="_Toc36514026" w:history="1">
+          <w:hyperlink w:anchor="_Toc36675033" w:history="1">
             <w:r>
               <w:rPr>
                 <w:rStyle w:val="Hyperlink"/>
@@ -1594,7 +1664,7 @@
                 <w:noProof/>
                 <w:webHidden/>
               </w:rPr>
-              <w:instrText xml:space="preserve"> PAGEREF _Toc36514026 \h </w:instrText>
+              <w:instrText xml:space="preserve"> PAGEREF _Toc36675033 \h </w:instrText>
             </w:r>
             <w:r>
               <w:rPr>
@@ -1614,7 +1684,7 @@
                 <w:noProof/>
                 <w:webHidden/>
               </w:rPr>
-              <w:t>19</w:t>
+              <w:t>21</w:t>
             </w:r>
             <w:r>
               <w:rPr>
@@ -1897,15 +1967,6 @@
     </w:p>
     <w:p>
       <w:pPr>
-        <w:spacing w:after="0" w:line="240" w:lineRule="auto"/>
-        <w:rPr>
-          <w:rFonts w:ascii="Arial" w:eastAsia="Times New Roman" w:hAnsi="Arial" w:cs="Arial"/>
-          <w:color w:val="000000"/>
-        </w:rPr>
-      </w:pPr>
-    </w:p>
-    <w:p>
-      <w:pPr>
         <w:pStyle w:val="Heading1"/>
         <w:spacing w:line="360" w:lineRule="auto"/>
         <w:jc w:val="center"/>
@@ -1915,7 +1976,7 @@
           <w:lang w:val="ro-RO"/>
         </w:rPr>
       </w:pPr>
-      <w:bookmarkStart w:id="0" w:name="_Toc36514017"/>
+      <w:bookmarkStart w:id="0" w:name="_Toc36675023"/>
       <w:r>
         <w:rPr>
           <w:sz w:val="36"/>
@@ -1958,7 +2019,7 @@
         </w:rPr>
         <w:t xml:space="preserve"> </w:t>
       </w:r>
-      <w:bookmarkStart w:id="1" w:name="_Toc36514018"/>
+      <w:bookmarkStart w:id="1" w:name="_Toc36675024"/>
       <w:r>
         <w:rPr>
           <w:sz w:val="32"/>
@@ -3108,7 +3169,7 @@
         </w:rPr>
         <w:t xml:space="preserve"> </w:t>
       </w:r>
-      <w:bookmarkStart w:id="3" w:name="_Toc36514019"/>
+      <w:bookmarkStart w:id="3" w:name="_Toc36675025"/>
       <w:r>
         <w:rPr>
           <w:sz w:val="32"/>
@@ -4153,7 +4214,7 @@
         <w:lastRenderedPageBreak/>
         <w:t xml:space="preserve"> </w:t>
       </w:r>
-      <w:bookmarkStart w:id="4" w:name="_Toc36514020"/>
+      <w:bookmarkStart w:id="4" w:name="_Toc36675026"/>
       <w:r>
         <w:rPr>
           <w:sz w:val="32"/>
@@ -4767,7 +4828,7 @@
           <w:lang w:val="ro-RO"/>
         </w:rPr>
       </w:pPr>
-      <w:bookmarkStart w:id="5" w:name="_Toc36514021"/>
+      <w:bookmarkStart w:id="5" w:name="_Toc36675027"/>
       <w:r>
         <w:rPr>
           <w:sz w:val="36"/>
@@ -4920,7 +4981,7 @@
           <w:lang w:val="ro-RO"/>
         </w:rPr>
       </w:pPr>
-      <w:bookmarkStart w:id="6" w:name="_Toc36514022"/>
+      <w:bookmarkStart w:id="6" w:name="_Toc36675028"/>
       <w:r>
         <w:rPr>
           <w:rFonts w:eastAsia="Times New Roman"/>
@@ -5807,7 +5868,7 @@
           <w:rFonts w:eastAsia="Times New Roman"/>
         </w:rPr>
       </w:pPr>
-      <w:bookmarkStart w:id="7" w:name="_Toc36514023"/>
+      <w:bookmarkStart w:id="7" w:name="_Toc36675029"/>
       <w:r>
         <w:rPr>
           <w:rFonts w:eastAsia="Times New Roman"/>
@@ -7872,7 +7933,7 @@
         </w:rPr>
       </w:pPr>
       <w:bookmarkStart w:id="8" w:name="_Toc517617477"/>
-      <w:bookmarkStart w:id="9" w:name="_Toc36514024"/>
+      <w:bookmarkStart w:id="9" w:name="_Toc36675030"/>
       <w:r>
         <w:rPr>
           <w:rFonts w:ascii="Times New Roman" w:hAnsi="Times New Roman" w:cs="Times New Roman"/>
@@ -7969,7 +8030,7 @@
         </w:rPr>
         <w:tab/>
       </w:r>
-      <w:bookmarkStart w:id="10" w:name="_Toc36514025"/>
+      <w:bookmarkStart w:id="10" w:name="_Toc36675031"/>
       <w:r>
         <w:rPr>
           <w:rFonts w:eastAsia="Times New Roman"/>
@@ -8278,7 +8339,7 @@
         </w:rPr>
         <w:drawing>
           <wp:inline distT="0" distB="0" distL="0" distR="0">
-            <wp:extent cx="6009610" cy="3349256"/>
+            <wp:extent cx="6009610" cy="3444949"/>
             <wp:effectExtent l="19050" t="0" r="0" b="0"/>
             <wp:docPr id="9" name="Picture 1" descr="Android-system-architecture.jpg"/>
             <wp:cNvGraphicFramePr>
@@ -8303,7 +8364,7 @@
                   <pic:spPr bwMode="auto">
                     <a:xfrm>
                       <a:off x="0" y="0"/>
-                      <a:ext cx="6004929" cy="3346647"/>
+                      <a:ext cx="6004929" cy="3442266"/>
                     </a:xfrm>
                     <a:prstGeom prst="rect">
                       <a:avLst/>
@@ -8820,7 +8881,6 @@
           <w:rFonts w:ascii="Times New Roman" w:hAnsi="Times New Roman" w:cs="Times New Roman"/>
           <w:sz w:val="24"/>
           <w:szCs w:val="24"/>
-          <w:lang w:val="ro-RO"/>
         </w:rPr>
       </w:pPr>
       <w:r>
@@ -8904,6 +8964,14 @@
           <w:lang w:val="ro-RO"/>
         </w:rPr>
         <w:t xml:space="preserve"> Aceste resurse compilate de AAPT împreună cu fișierele .dex formează Pachetul Android, un fișier cu extensia .apk, care este folosit la instalarea aplicației pe dispozitiv.</w:t>
+      </w:r>
+      <w:r>
+        <w:rPr>
+          <w:rFonts w:ascii="Times New Roman" w:hAnsi="Times New Roman" w:cs="Times New Roman"/>
+          <w:sz w:val="24"/>
+          <w:szCs w:val="24"/>
+        </w:rPr>
+        <w:t>[img14]</w:t>
       </w:r>
     </w:p>
     <w:p>
@@ -9053,6 +9121,7 @@
           <w:szCs w:val="32"/>
         </w:rPr>
       </w:pPr>
+      <w:bookmarkStart w:id="11" w:name="_Toc36675032"/>
       <w:r>
         <w:rPr>
           <w:rFonts w:eastAsia="Times New Roman"/>
@@ -9069,6 +9138,7 @@
         </w:rPr>
         <w:t xml:space="preserve"> Bluetooth Low Energy</w:t>
       </w:r>
+      <w:bookmarkEnd w:id="11"/>
     </w:p>
     <w:p>
       <w:pPr>
@@ -9096,7 +9166,23 @@
           <w:szCs w:val="24"/>
         </w:rPr>
         <w:tab/>
-        <w:t xml:space="preserve">Aplicația mobilă construită în acest proiect preia date despre concentrația poluanților din aer de la un modul cu senzori. Protocolul prin care comunică aplicația cu acest modul este tehnologia fără fir Bluetooth, dar o ulterioară a acestuia și anume Bluetooth Low Energy . </w:t>
+        <w:t>Aplicația mobilă construită în acest proiect preia date despre concentrația poluanților din aer de la un modul cu senzori. Protocolul prin care comunică aplicația cu acest modul este tehnologia fără fir Bluetooth, dar o ulterioară a acestui</w:t>
+      </w:r>
+      <w:r>
+        <w:rPr>
+          <w:rFonts w:ascii="Times New Roman" w:hAnsi="Times New Roman" w:cs="Times New Roman"/>
+          <w:sz w:val="24"/>
+          <w:szCs w:val="24"/>
+        </w:rPr>
+        <w:t>a și anume Bluetooth Low Energy</w:t>
+      </w:r>
+      <w:r>
+        <w:rPr>
+          <w:rFonts w:ascii="Times New Roman" w:hAnsi="Times New Roman" w:cs="Times New Roman"/>
+          <w:sz w:val="24"/>
+          <w:szCs w:val="24"/>
+        </w:rPr>
+        <w:t xml:space="preserve">. </w:t>
       </w:r>
     </w:p>
     <w:p>
@@ -9123,25 +9209,768 @@
           <w:sz w:val="24"/>
           <w:szCs w:val="24"/>
         </w:rPr>
-        <w:t>Bluetooth Low Energy(BLE) este o tehnologie mai recentă care are la bază protocolul Bluetooth, dar este proiectat să consume cât mai puțină energie posibilă. Deși are la bază Bluetooth, BLE are scopuri diferite și este destinat unei piețe diferite. Protocolul Bluetooth clasic a fost făcut pentru  a lega două medii tehnologice diferite sau la fel precum un telefon și un difuzor, sau un telefon și un telefon. Viteza de transfer a crescut în timp  ...</w:t>
-      </w:r>
-      <w:r>
-        <w:rPr>
-          <w:rFonts w:ascii="Times New Roman" w:hAnsi="Times New Roman" w:cs="Times New Roman"/>
-          <w:sz w:val="24"/>
-          <w:szCs w:val="24"/>
-        </w:rPr>
-        <w:t>[22].</w:t>
-      </w:r>
-    </w:p>
-    <w:p>
-      <w:pPr>
-        <w:rPr>
-          <w:rFonts w:ascii="Times New Roman" w:hAnsi="Times New Roman" w:cs="Times New Roman"/>
-          <w:sz w:val="24"/>
-          <w:szCs w:val="24"/>
-        </w:rPr>
-      </w:pPr>
+        <w:t xml:space="preserve">Bluetooth Low Energy(BLE) este o tehnologie mai recentă care are la bază protocolul Bluetooth, dar este proiectat să consume cât mai puțină energie posibilă. Deși are la bază Bluetooth, BLE are scopuri diferite și este destinat unei piețe diferite. Protocolul Bluetooth clasic a fost făcut pentru  a lega două medii tehnologice diferite sau la fel precum un telefon și un difuzor, sau un telefon și un </w:t>
+      </w:r>
+      <w:r>
+        <w:rPr>
+          <w:rFonts w:ascii="Times New Roman" w:hAnsi="Times New Roman" w:cs="Times New Roman"/>
+          <w:sz w:val="24"/>
+          <w:szCs w:val="24"/>
+        </w:rPr>
+        <w:t>alt telefon. Direc</w:t>
+      </w:r>
+      <w:r>
+        <w:rPr>
+          <w:rFonts w:ascii="Times New Roman" w:hAnsi="Times New Roman" w:cs="Times New Roman"/>
+          <w:sz w:val="24"/>
+          <w:szCs w:val="24"/>
+          <w:lang w:val="ro-RO"/>
+        </w:rPr>
+        <w:t>ția în care Bluetooth clasic a evoluat a fost înspre creșterea vitezei de transfer a datelor</w:t>
+      </w:r>
+      <w:r>
+        <w:rPr>
+          <w:rFonts w:ascii="Times New Roman" w:hAnsi="Times New Roman" w:cs="Times New Roman"/>
+          <w:sz w:val="24"/>
+          <w:szCs w:val="24"/>
+        </w:rPr>
+        <w:t>.</w:t>
+      </w:r>
+      <w:r>
+        <w:rPr>
+          <w:rFonts w:ascii="Times New Roman" w:hAnsi="Times New Roman" w:cs="Times New Roman"/>
+          <w:sz w:val="24"/>
+          <w:szCs w:val="24"/>
+        </w:rPr>
+        <w:t xml:space="preserve"> Bluetooth 1.0 a început cu 1 megabit pe secundă, </w:t>
+      </w:r>
+      <w:r>
+        <w:rPr>
+          <w:rFonts w:ascii="Times New Roman" w:hAnsi="Times New Roman" w:cs="Times New Roman"/>
+          <w:sz w:val="24"/>
+          <w:szCs w:val="24"/>
+        </w:rPr>
+        <w:lastRenderedPageBreak/>
+        <w:t>Bluetooth 2.0</w:t>
+      </w:r>
+      <w:r>
+        <w:rPr>
+          <w:rFonts w:ascii="Times New Roman" w:hAnsi="Times New Roman" w:cs="Times New Roman"/>
+          <w:sz w:val="24"/>
+          <w:szCs w:val="24"/>
+        </w:rPr>
+        <w:t xml:space="preserve"> cu 3 Mbps iar mai apoi Bluetooth varianta 3.0 a escaladat pana la sute de Mbps.. Spre deosebire de acesta, BLE</w:t>
+      </w:r>
+      <w:r>
+        <w:rPr>
+          <w:rFonts w:ascii="Times New Roman" w:hAnsi="Times New Roman" w:cs="Times New Roman"/>
+          <w:sz w:val="24"/>
+          <w:szCs w:val="24"/>
+        </w:rPr>
+        <w:t xml:space="preserve"> </w:t>
+      </w:r>
+      <w:r>
+        <w:rPr>
+          <w:rFonts w:ascii="Times New Roman" w:hAnsi="Times New Roman" w:cs="Times New Roman"/>
+          <w:sz w:val="24"/>
+          <w:szCs w:val="24"/>
+        </w:rPr>
+        <w:t>a fost construit pentru a aborda în mod diferit lucrurile.</w:t>
+      </w:r>
+      <w:r>
+        <w:rPr>
+          <w:rFonts w:ascii="Times New Roman" w:hAnsi="Times New Roman" w:cs="Times New Roman"/>
+          <w:sz w:val="24"/>
+          <w:szCs w:val="24"/>
+        </w:rPr>
+        <w:t xml:space="preserve"> Ini</w:t>
+      </w:r>
+      <w:r>
+        <w:rPr>
+          <w:rFonts w:ascii="Times New Roman" w:hAnsi="Times New Roman" w:cs="Times New Roman"/>
+          <w:sz w:val="24"/>
+          <w:szCs w:val="24"/>
+          <w:lang w:val="ro-RO"/>
+        </w:rPr>
+        <w:t>țial s-a numit Bluetooth Smart și a apărut ca una din variantele noului Bluetooth 4.0 din 2010. Cealaltă variantă era cea clasică, Basic Rate(BR) cu Enhanced Data Rate(EDR).</w:t>
+      </w:r>
+      <w:r>
+        <w:rPr>
+          <w:rFonts w:ascii="Times New Roman" w:hAnsi="Times New Roman" w:cs="Times New Roman"/>
+          <w:sz w:val="24"/>
+          <w:szCs w:val="24"/>
+        </w:rPr>
+        <w:t xml:space="preserve"> </w:t>
+      </w:r>
+      <w:r>
+        <w:rPr>
+          <w:rFonts w:ascii="Times New Roman" w:hAnsi="Times New Roman" w:cs="Times New Roman"/>
+          <w:sz w:val="24"/>
+          <w:szCs w:val="24"/>
+        </w:rPr>
+        <w:t>Dezvoltarea lui nu s-a axat doar pe creșterea vitezei datelor, ci pe a optimiza la maxim consumul de energie.</w:t>
+      </w:r>
+      <w:r>
+        <w:rPr>
+          <w:rFonts w:ascii="Times New Roman" w:hAnsi="Times New Roman" w:cs="Times New Roman"/>
+          <w:sz w:val="24"/>
+          <w:szCs w:val="24"/>
+        </w:rPr>
+        <w:t xml:space="preserve"> Rata de transfer a datelor la BLE este mai mică decât la cel calsic</w:t>
+      </w:r>
+      <w:r>
+        <w:rPr>
+          <w:rFonts w:ascii="Times New Roman" w:hAnsi="Times New Roman" w:cs="Times New Roman"/>
+          <w:sz w:val="24"/>
+          <w:szCs w:val="24"/>
+        </w:rPr>
+        <w:t xml:space="preserve"> [22] </w:t>
+      </w:r>
+    </w:p>
+    <w:p>
+      <w:pPr>
+        <w:spacing w:line="360" w:lineRule="auto"/>
+        <w:jc w:val="both"/>
+        <w:rPr>
+          <w:rFonts w:ascii="Times New Roman" w:hAnsi="Times New Roman" w:cs="Times New Roman"/>
+          <w:sz w:val="24"/>
+          <w:szCs w:val="24"/>
+        </w:rPr>
+      </w:pPr>
+      <w:r>
+        <w:rPr>
+          <w:rFonts w:ascii="Times New Roman" w:hAnsi="Times New Roman" w:cs="Times New Roman"/>
+          <w:sz w:val="24"/>
+          <w:szCs w:val="24"/>
+        </w:rPr>
+        <w:tab/>
+      </w:r>
+      <w:r>
+        <w:rPr>
+          <w:rFonts w:ascii="Times New Roman" w:hAnsi="Times New Roman" w:cs="Times New Roman"/>
+          <w:sz w:val="24"/>
+          <w:szCs w:val="24"/>
+        </w:rPr>
+        <w:t xml:space="preserve">Protocolul Bluetooth, </w:t>
+      </w:r>
+      <w:r>
+        <w:rPr>
+          <w:rFonts w:ascii="Times New Roman" w:hAnsi="Times New Roman" w:cs="Times New Roman"/>
+          <w:sz w:val="24"/>
+          <w:szCs w:val="24"/>
+          <w:lang w:val="ro-RO"/>
+        </w:rPr>
+        <w:t xml:space="preserve">în oricare din variantele lui, </w:t>
+      </w:r>
+      <w:r>
+        <w:rPr>
+          <w:rFonts w:ascii="Times New Roman" w:hAnsi="Times New Roman" w:cs="Times New Roman"/>
+          <w:sz w:val="24"/>
+          <w:szCs w:val="24"/>
+        </w:rPr>
+        <w:t>este atât de răspândit si de folosit din mai multe motive: are aplicabilitate globală, este robust, are costuri foarte scăzute și consumă puțină energie(mai ales varianta BLE).</w:t>
+      </w:r>
+      <w:r>
+        <w:rPr>
+          <w:rFonts w:ascii="Times New Roman" w:hAnsi="Times New Roman" w:cs="Times New Roman"/>
+          <w:sz w:val="24"/>
+          <w:szCs w:val="24"/>
+        </w:rPr>
+        <w:t xml:space="preserve"> BLE este folosit în principal pentru a transfera date puține la dispozitive din apropiere. Un astfel de exemplu este interacțiunea cu Google Beacons pentru locație.</w:t>
+      </w:r>
+      <w:r>
+        <w:rPr>
+          <w:rFonts w:ascii="Times New Roman" w:hAnsi="Times New Roman" w:cs="Times New Roman"/>
+          <w:sz w:val="24"/>
+          <w:szCs w:val="24"/>
+        </w:rPr>
+        <w:t xml:space="preserve">  Protocolul BLE este foarte răspândit în domenii precum: </w:t>
+      </w:r>
+      <w:r>
+        <w:rPr>
+          <w:rFonts w:ascii="Times New Roman" w:hAnsi="Times New Roman" w:cs="Times New Roman"/>
+          <w:sz w:val="24"/>
+          <w:szCs w:val="24"/>
+        </w:rPr>
+        <w:t xml:space="preserve"> </w:t>
+      </w:r>
+    </w:p>
+    <w:p>
+      <w:pPr>
+        <w:pStyle w:val="ListParagraph"/>
+        <w:numPr>
+          <w:ilvl w:val="0"/>
+          <w:numId w:val="11"/>
+        </w:numPr>
+        <w:spacing w:line="360" w:lineRule="auto"/>
+        <w:jc w:val="both"/>
+        <w:rPr>
+          <w:rFonts w:ascii="Times New Roman" w:hAnsi="Times New Roman" w:cs="Times New Roman"/>
+          <w:sz w:val="24"/>
+          <w:szCs w:val="24"/>
+        </w:rPr>
+      </w:pPr>
+      <w:r>
+        <w:rPr>
+          <w:rFonts w:ascii="Times New Roman" w:hAnsi="Times New Roman" w:cs="Times New Roman"/>
+          <w:sz w:val="24"/>
+          <w:szCs w:val="24"/>
+        </w:rPr>
+        <w:t xml:space="preserve">Sport: </w:t>
+      </w:r>
+      <w:r>
+        <w:rPr>
+          <w:rFonts w:ascii="Times New Roman" w:hAnsi="Times New Roman" w:cs="Times New Roman"/>
+          <w:sz w:val="24"/>
+          <w:szCs w:val="24"/>
+        </w:rPr>
+        <w:t xml:space="preserve"> tot felul de </w:t>
+      </w:r>
+      <w:r>
+        <w:rPr>
+          <w:rFonts w:ascii="Times New Roman" w:hAnsi="Times New Roman" w:cs="Times New Roman"/>
+          <w:sz w:val="24"/>
+          <w:szCs w:val="24"/>
+        </w:rPr>
+        <w:t xml:space="preserve">gadgeturi pentru </w:t>
+      </w:r>
+      <w:r>
+        <w:rPr>
+          <w:rFonts w:ascii="Times New Roman" w:hAnsi="Times New Roman" w:cs="Times New Roman"/>
+          <w:sz w:val="24"/>
+          <w:szCs w:val="24"/>
+          <w:lang w:val="ro-RO"/>
+        </w:rPr>
+        <w:t xml:space="preserve">înregistrarea activităților </w:t>
+      </w:r>
+      <w:r>
+        <w:rPr>
+          <w:rFonts w:ascii="Times New Roman" w:hAnsi="Times New Roman" w:cs="Times New Roman"/>
+          <w:sz w:val="24"/>
+          <w:szCs w:val="24"/>
+          <w:lang w:val="ro-RO"/>
+        </w:rPr>
+        <w:t>sportive sau pentru monitorizarea unor parametrii ai mediului înconjurător sau ai corpului uman(puls, tensiune)</w:t>
+      </w:r>
+      <w:r>
+        <w:rPr>
+          <w:rFonts w:ascii="Times New Roman" w:hAnsi="Times New Roman" w:cs="Times New Roman"/>
+          <w:sz w:val="24"/>
+          <w:szCs w:val="24"/>
+        </w:rPr>
+        <w:t xml:space="preserve">  </w:t>
+      </w:r>
+    </w:p>
+    <w:p>
+      <w:pPr>
+        <w:pStyle w:val="ListParagraph"/>
+        <w:numPr>
+          <w:ilvl w:val="0"/>
+          <w:numId w:val="11"/>
+        </w:numPr>
+        <w:spacing w:line="360" w:lineRule="auto"/>
+        <w:jc w:val="both"/>
+        <w:rPr>
+          <w:rFonts w:ascii="Times New Roman" w:hAnsi="Times New Roman" w:cs="Times New Roman"/>
+          <w:sz w:val="24"/>
+          <w:szCs w:val="24"/>
+        </w:rPr>
+      </w:pPr>
+      <w:r>
+        <w:rPr>
+          <w:rFonts w:ascii="Times New Roman" w:hAnsi="Times New Roman" w:cs="Times New Roman"/>
+          <w:sz w:val="24"/>
+          <w:szCs w:val="24"/>
+        </w:rPr>
+        <w:t>Domeniul sanitar: echipamente pentru măsurare tensiune, temperatură, greutate</w:t>
+      </w:r>
+    </w:p>
+    <w:p>
+      <w:pPr>
+        <w:pStyle w:val="ListParagraph"/>
+        <w:numPr>
+          <w:ilvl w:val="0"/>
+          <w:numId w:val="11"/>
+        </w:numPr>
+        <w:spacing w:line="360" w:lineRule="auto"/>
+        <w:jc w:val="both"/>
+        <w:rPr>
+          <w:rFonts w:ascii="Times New Roman" w:hAnsi="Times New Roman" w:cs="Times New Roman"/>
+          <w:sz w:val="24"/>
+          <w:szCs w:val="24"/>
+        </w:rPr>
+      </w:pPr>
+      <w:r>
+        <w:rPr>
+          <w:rFonts w:ascii="Times New Roman" w:hAnsi="Times New Roman" w:cs="Times New Roman"/>
+          <w:sz w:val="24"/>
+          <w:szCs w:val="24"/>
+        </w:rPr>
+        <w:t>Divertisment: dispozitive audio</w:t>
+      </w:r>
+    </w:p>
+    <w:p>
+      <w:pPr>
+        <w:pStyle w:val="ListParagraph"/>
+        <w:numPr>
+          <w:ilvl w:val="0"/>
+          <w:numId w:val="11"/>
+        </w:numPr>
+        <w:spacing w:line="360" w:lineRule="auto"/>
+        <w:jc w:val="both"/>
+        <w:rPr>
+          <w:rFonts w:ascii="Times New Roman" w:hAnsi="Times New Roman" w:cs="Times New Roman"/>
+          <w:sz w:val="24"/>
+          <w:szCs w:val="24"/>
+        </w:rPr>
+      </w:pPr>
+      <w:r>
+        <w:rPr>
+          <w:rFonts w:ascii="Times New Roman" w:hAnsi="Times New Roman" w:cs="Times New Roman"/>
+          <w:sz w:val="24"/>
+          <w:szCs w:val="24"/>
+        </w:rPr>
+        <w:t xml:space="preserve">Aplicații pentru automatizare a caselor: dispozitive de proximitate(beacons), dispozitive de măsurare a calității aerului, de reglare a căldurii sau a nivelului de luminozitate și multe altele.  </w:t>
+      </w:r>
+      <w:r>
+        <w:rPr>
+          <w:rFonts w:ascii="Times New Roman" w:hAnsi="Times New Roman" w:cs="Times New Roman"/>
+          <w:sz w:val="24"/>
+          <w:szCs w:val="24"/>
+        </w:rPr>
+        <w:t>[23]</w:t>
+      </w:r>
+    </w:p>
+    <w:p>
+      <w:pPr>
+        <w:spacing w:line="360" w:lineRule="auto"/>
+        <w:ind w:firstLine="720"/>
+        <w:jc w:val="both"/>
+        <w:rPr>
+          <w:rFonts w:ascii="Times New Roman" w:hAnsi="Times New Roman" w:cs="Times New Roman"/>
+          <w:sz w:val="24"/>
+          <w:szCs w:val="24"/>
+          <w:lang w:val="ro-RO"/>
+        </w:rPr>
+      </w:pPr>
+      <w:r>
+        <w:rPr>
+          <w:rFonts w:ascii="Times New Roman" w:hAnsi="Times New Roman" w:cs="Times New Roman"/>
+          <w:sz w:val="24"/>
+          <w:szCs w:val="24"/>
+        </w:rPr>
+        <w:t>Arhitectura protocolului BLE</w:t>
+      </w:r>
+      <w:r>
+        <w:rPr>
+          <w:rFonts w:ascii="Times New Roman" w:hAnsi="Times New Roman" w:cs="Times New Roman"/>
+          <w:sz w:val="24"/>
+          <w:szCs w:val="24"/>
+        </w:rPr>
+        <w:t>(Figura 3.3)</w:t>
+      </w:r>
+      <w:r>
+        <w:rPr>
+          <w:rFonts w:ascii="Times New Roman" w:hAnsi="Times New Roman" w:cs="Times New Roman"/>
+          <w:sz w:val="24"/>
+          <w:szCs w:val="24"/>
+        </w:rPr>
+        <w:t xml:space="preserve"> </w:t>
+      </w:r>
+      <w:r>
+        <w:rPr>
+          <w:rFonts w:ascii="Times New Roman" w:hAnsi="Times New Roman" w:cs="Times New Roman"/>
+          <w:sz w:val="24"/>
+          <w:szCs w:val="24"/>
+        </w:rPr>
+        <w:t>este alc</w:t>
+      </w:r>
+      <w:r>
+        <w:rPr>
+          <w:rFonts w:ascii="Times New Roman" w:hAnsi="Times New Roman" w:cs="Times New Roman"/>
+          <w:sz w:val="24"/>
+          <w:szCs w:val="24"/>
+          <w:lang w:val="ro-RO"/>
+        </w:rPr>
+        <w:t>ătuită din două părți : controlerul și</w:t>
+      </w:r>
+      <w:r>
+        <w:rPr>
+          <w:rFonts w:ascii="Times New Roman" w:hAnsi="Times New Roman" w:cs="Times New Roman"/>
+          <w:sz w:val="24"/>
+          <w:szCs w:val="24"/>
+          <w:lang w:val="ro-RO"/>
+        </w:rPr>
+        <w:t xml:space="preserve"> gazda(host). Controlerul are nivelurile Fizic și Legătura de date, cel mai de jos, fiind partea hardware a arhitecturii. Este responsabil de operații la nivel fizic de transmitere, primire date la anumite frecvențe și de scanare, creare conexiuni, transmitere mesaje(advertising). Controlerrul comunică cu gazda printr-o interfață numită Host Controller Interface(HCI)</w:t>
+      </w:r>
+      <w:r>
+        <w:rPr>
+          <w:rFonts w:ascii="Times New Roman" w:hAnsi="Times New Roman" w:cs="Times New Roman"/>
+          <w:sz w:val="24"/>
+          <w:szCs w:val="24"/>
+          <w:lang w:val="ro-RO"/>
+        </w:rPr>
+        <w:t xml:space="preserve">. Poate fi implementată prin API sau prin SPI, USB. </w:t>
+      </w:r>
+      <w:r>
+        <w:rPr>
+          <w:rFonts w:ascii="Times New Roman" w:hAnsi="Times New Roman" w:cs="Times New Roman"/>
+          <w:sz w:val="24"/>
+          <w:szCs w:val="24"/>
+        </w:rPr>
+        <w:t>[24]</w:t>
+      </w:r>
+    </w:p>
+    <w:p>
+      <w:pPr>
+        <w:spacing w:line="360" w:lineRule="auto"/>
+        <w:ind w:firstLine="720"/>
+        <w:jc w:val="both"/>
+        <w:rPr>
+          <w:rFonts w:ascii="Times New Roman" w:hAnsi="Times New Roman" w:cs="Times New Roman"/>
+          <w:sz w:val="24"/>
+          <w:szCs w:val="24"/>
+          <w:lang w:val="ro-RO"/>
+        </w:rPr>
+      </w:pPr>
+      <w:r>
+        <w:rPr>
+          <w:rFonts w:ascii="Times New Roman" w:hAnsi="Times New Roman" w:cs="Times New Roman"/>
+          <w:sz w:val="24"/>
+          <w:szCs w:val="24"/>
+          <w:lang w:val="ro-RO"/>
+        </w:rPr>
+        <w:t xml:space="preserve">Mai departe, din componenta gazdă, componentele care prezintă interes pentru acest proiect sunt: Generic Access Profile(GAP), Generic Attribute Protocol(GATT) și Atribute Protocol(ATT). GAP </w:t>
+      </w:r>
+      <w:r>
+        <w:rPr>
+          <w:rFonts w:ascii="Times New Roman" w:hAnsi="Times New Roman" w:cs="Times New Roman"/>
+          <w:sz w:val="24"/>
+          <w:szCs w:val="24"/>
+          <w:lang w:val="ro-RO"/>
+        </w:rPr>
+        <w:t xml:space="preserve">are legătură directă cu aplicația și profilele ei(un dispozitiv poate implementa mai multe profile). Profilul este o informație despre modul în care un dispozitiv </w:t>
+      </w:r>
+      <w:r>
+        <w:rPr>
+          <w:rFonts w:ascii="Times New Roman" w:hAnsi="Times New Roman" w:cs="Times New Roman"/>
+          <w:sz w:val="24"/>
+          <w:szCs w:val="24"/>
+          <w:lang w:val="ro-RO"/>
+        </w:rPr>
+        <w:lastRenderedPageBreak/>
+        <w:t>funcționează în anumite aplicații. GAP este un profil de bază preluat de toate dispozitivele. Descrie metodele de descoperire a dispozitivelor de realizare a conexiunii de securitate.</w:t>
+      </w:r>
+    </w:p>
+    <w:p>
+      <w:pPr>
+        <w:spacing w:after="0" w:line="360" w:lineRule="auto"/>
+        <w:ind w:left="720"/>
+        <w:jc w:val="both"/>
+        <w:rPr>
+          <w:rFonts w:ascii="Times New Roman" w:hAnsi="Times New Roman" w:cs="Times New Roman"/>
+          <w:sz w:val="24"/>
+          <w:szCs w:val="24"/>
+        </w:rPr>
+      </w:pPr>
+      <w:r>
+        <w:rPr>
+          <w:noProof/>
+        </w:rPr>
+        <w:drawing>
+          <wp:inline distT="0" distB="0" distL="0" distR="0">
+            <wp:extent cx="5426602" cy="3681682"/>
+            <wp:effectExtent l="19050" t="19050" r="21698" b="14018"/>
+            <wp:docPr id="12" name="Picture 1" descr="BLE Protocol Stack"/>
+            <wp:cNvGraphicFramePr>
+              <a:graphicFrameLocks xmlns:a="http://schemas.openxmlformats.org/drawingml/2006/main" noChangeAspect="1"/>
+            </wp:cNvGraphicFramePr>
+            <a:graphic xmlns:a="http://schemas.openxmlformats.org/drawingml/2006/main">
+              <a:graphicData uri="http://schemas.openxmlformats.org/drawingml/2006/picture">
+                <pic:pic xmlns:pic="http://schemas.openxmlformats.org/drawingml/2006/picture">
+                  <pic:nvPicPr>
+                    <pic:cNvPr id="0" name="Picture 1" descr="BLE Protocol Stack"/>
+                    <pic:cNvPicPr>
+                      <a:picLocks noChangeAspect="1" noChangeArrowheads="1"/>
+                    </pic:cNvPicPr>
+                  </pic:nvPicPr>
+                  <pic:blipFill>
+                    <a:blip r:embed="rId24" cstate="print"/>
+                    <a:srcRect/>
+                    <a:stretch>
+                      <a:fillRect/>
+                    </a:stretch>
+                  </pic:blipFill>
+                  <pic:spPr bwMode="auto">
+                    <a:xfrm>
+                      <a:off x="0" y="0"/>
+                      <a:ext cx="5426710" cy="3681755"/>
+                    </a:xfrm>
+                    <a:prstGeom prst="rect">
+                      <a:avLst/>
+                    </a:prstGeom>
+                    <a:noFill/>
+                    <a:ln w="9525">
+                      <a:solidFill>
+                        <a:schemeClr val="accent1"/>
+                      </a:solidFill>
+                      <a:miter lim="800000"/>
+                      <a:headEnd/>
+                      <a:tailEnd/>
+                    </a:ln>
+                  </pic:spPr>
+                </pic:pic>
+              </a:graphicData>
+            </a:graphic>
+          </wp:inline>
+        </w:drawing>
+      </w:r>
+    </w:p>
+    <w:p>
+      <w:pPr>
+        <w:tabs>
+          <w:tab w:val="left" w:pos="720"/>
+          <w:tab w:val="left" w:pos="1440"/>
+          <w:tab w:val="left" w:pos="2160"/>
+          <w:tab w:val="left" w:pos="2880"/>
+          <w:tab w:val="left" w:pos="3600"/>
+          <w:tab w:val="left" w:pos="4320"/>
+          <w:tab w:val="left" w:pos="5040"/>
+          <w:tab w:val="left" w:pos="5760"/>
+          <w:tab w:val="left" w:pos="6480"/>
+          <w:tab w:val="left" w:pos="7106"/>
+        </w:tabs>
+        <w:spacing w:line="360" w:lineRule="auto"/>
+        <w:ind w:left="720"/>
+        <w:jc w:val="center"/>
+        <w:rPr>
+          <w:rFonts w:ascii="Times New Roman" w:hAnsi="Times New Roman" w:cs="Times New Roman"/>
+          <w:sz w:val="24"/>
+          <w:szCs w:val="24"/>
+        </w:rPr>
+      </w:pPr>
+      <w:r>
+        <w:rPr>
+          <w:rFonts w:ascii="Times New Roman" w:hAnsi="Times New Roman" w:cs="Times New Roman"/>
+          <w:sz w:val="24"/>
+          <w:szCs w:val="24"/>
+        </w:rPr>
+        <w:t>Fig 3.3Arhitectura BLE. Stiva de protocoale [img15]</w:t>
+      </w:r>
+    </w:p>
+    <w:p>
+      <w:pPr>
+        <w:spacing w:line="360" w:lineRule="auto"/>
+        <w:ind w:firstLine="720"/>
+        <w:jc w:val="both"/>
+        <w:rPr>
+          <w:rFonts w:ascii="Times New Roman" w:hAnsi="Times New Roman" w:cs="Times New Roman"/>
+          <w:sz w:val="24"/>
+          <w:szCs w:val="24"/>
+        </w:rPr>
+      </w:pPr>
+      <w:r>
+        <w:rPr>
+          <w:rFonts w:ascii="Times New Roman" w:hAnsi="Times New Roman" w:cs="Times New Roman"/>
+          <w:sz w:val="24"/>
+          <w:szCs w:val="24"/>
+          <w:lang w:val="ro-RO"/>
+        </w:rPr>
+        <w:t xml:space="preserve">ATT permite lui BLE să facă disponibile sau să expună  anumite date. Un atribut este identificat printr-un UUID și permisii de citire sau de scriere. Este un protocol între un client (care cere informații, indicații) și un server(care are atribute, preia cereri, le prelucrează și răspunde). GATT se foloseste de ATT(indică cum se folosește pentru descoperire, citire, scriere atribute) și definește felul în care dispozitivele BLE comunică între ele.  Conform </w:t>
+      </w:r>
+      <w:r>
+        <w:rPr>
+          <w:rFonts w:ascii="Times New Roman" w:hAnsi="Times New Roman" w:cs="Times New Roman"/>
+          <w:sz w:val="24"/>
+          <w:szCs w:val="24"/>
+        </w:rPr>
+        <w:t xml:space="preserve">[25] </w:t>
+      </w:r>
+      <w:r>
+        <w:rPr>
+          <w:rFonts w:ascii="Times New Roman" w:hAnsi="Times New Roman" w:cs="Times New Roman"/>
+          <w:sz w:val="24"/>
+          <w:szCs w:val="24"/>
+          <w:lang w:val="ro-RO"/>
+        </w:rPr>
+        <w:t xml:space="preserve">toate dispozitivele curente BLE folosesc GATT. Transferul acesta de atribute se face prin </w:t>
+      </w:r>
+      <w:r>
+        <w:rPr>
+          <w:rFonts w:ascii="Times New Roman" w:hAnsi="Times New Roman" w:cs="Times New Roman"/>
+          <w:i/>
+          <w:sz w:val="24"/>
+          <w:szCs w:val="24"/>
+          <w:lang w:val="ro-RO"/>
+        </w:rPr>
+        <w:t xml:space="preserve">caracteristici </w:t>
+      </w:r>
+      <w:r>
+        <w:rPr>
+          <w:rFonts w:ascii="Times New Roman" w:hAnsi="Times New Roman" w:cs="Times New Roman"/>
+          <w:sz w:val="24"/>
+          <w:szCs w:val="24"/>
+          <w:lang w:val="ro-RO"/>
+        </w:rPr>
+        <w:t xml:space="preserve">și </w:t>
+      </w:r>
+      <w:r>
+        <w:rPr>
+          <w:rFonts w:ascii="Times New Roman" w:hAnsi="Times New Roman" w:cs="Times New Roman"/>
+          <w:i/>
+          <w:sz w:val="24"/>
+          <w:szCs w:val="24"/>
+          <w:lang w:val="ro-RO"/>
+        </w:rPr>
+        <w:t xml:space="preserve">servicii. </w:t>
+      </w:r>
+      <w:r>
+        <w:rPr>
+          <w:rFonts w:ascii="Times New Roman" w:hAnsi="Times New Roman" w:cs="Times New Roman"/>
+          <w:sz w:val="24"/>
+          <w:szCs w:val="24"/>
+          <w:lang w:val="ro-RO"/>
+        </w:rPr>
+        <w:t>O caracteristică conține o valoare și 0 sau mai mulți descriptori( cu rolul de a aduce informații suplimentare despre caracteristic).</w:t>
+      </w:r>
+      <w:r>
+        <w:rPr>
+          <w:rFonts w:ascii="Times New Roman" w:hAnsi="Times New Roman" w:cs="Times New Roman"/>
+          <w:sz w:val="24"/>
+          <w:szCs w:val="24"/>
+        </w:rPr>
+        <w:t xml:space="preserve"> </w:t>
+      </w:r>
+      <w:r>
+        <w:rPr>
+          <w:rFonts w:ascii="Times New Roman" w:hAnsi="Times New Roman" w:cs="Times New Roman"/>
+          <w:sz w:val="24"/>
+          <w:szCs w:val="24"/>
+          <w:lang w:val="ro-RO"/>
+        </w:rPr>
+        <w:t>Un serviciu este o colecție de caracteristici asociate unui anumit comportament.</w:t>
+      </w:r>
+      <w:r>
+        <w:rPr>
+          <w:rFonts w:ascii="Times New Roman" w:hAnsi="Times New Roman" w:cs="Times New Roman"/>
+          <w:sz w:val="24"/>
+          <w:szCs w:val="24"/>
+        </w:rPr>
+        <w:t xml:space="preserve"> </w:t>
+      </w:r>
+      <w:r>
+        <w:rPr>
+          <w:rFonts w:ascii="Times New Roman" w:hAnsi="Times New Roman" w:cs="Times New Roman"/>
+          <w:sz w:val="24"/>
+          <w:szCs w:val="24"/>
+        </w:rPr>
+        <w:t>[23][24]</w:t>
+      </w:r>
+      <w:r>
+        <w:rPr>
+          <w:rFonts w:ascii="Times New Roman" w:hAnsi="Times New Roman" w:cs="Times New Roman"/>
+          <w:sz w:val="24"/>
+          <w:szCs w:val="24"/>
+          <w:lang w:val="ro-RO"/>
+        </w:rPr>
+        <w:t xml:space="preserve">  De exemplu un dispozitiv poate să aibă un profil de monitorizare a pulsului. Acest profil poate sa includă un serviciu de </w:t>
+      </w:r>
+      <w:r>
+        <w:rPr>
+          <w:rFonts w:ascii="Times New Roman" w:hAnsi="Times New Roman" w:cs="Times New Roman"/>
+          <w:sz w:val="24"/>
+          <w:szCs w:val="24"/>
+        </w:rPr>
+        <w:t xml:space="preserve"> monitorizare a pulsului( </w:t>
+      </w:r>
+      <w:r>
+        <w:rPr>
+          <w:rFonts w:ascii="Times New Roman" w:hAnsi="Times New Roman" w:cs="Times New Roman"/>
+          <w:sz w:val="24"/>
+          <w:szCs w:val="24"/>
+        </w:rPr>
+        <w:t xml:space="preserve">cu o caracteristică la UUID 0x1AC0 cu valoarea 70, descriptor “puls” la), </w:t>
+      </w:r>
+      <w:r>
+        <w:rPr>
+          <w:rFonts w:ascii="Times New Roman" w:hAnsi="Times New Roman" w:cs="Times New Roman"/>
+          <w:sz w:val="24"/>
+          <w:szCs w:val="24"/>
+          <w:lang w:val="ro-RO"/>
+        </w:rPr>
+        <w:t>și un alt serviciu de tensiunii( caracteristica fiind nivelul tensiunii).</w:t>
+      </w:r>
+      <w:r>
+        <w:rPr>
+          <w:rFonts w:ascii="Times New Roman" w:hAnsi="Times New Roman" w:cs="Times New Roman"/>
+          <w:sz w:val="24"/>
+          <w:szCs w:val="24"/>
+        </w:rPr>
+        <w:t>[23]</w:t>
+      </w:r>
+      <w:r>
+        <w:rPr>
+          <w:rFonts w:ascii="Times New Roman" w:hAnsi="Times New Roman" w:cs="Times New Roman"/>
+          <w:sz w:val="24"/>
+          <w:szCs w:val="24"/>
+        </w:rPr>
+        <w:t xml:space="preserve"> </w:t>
+      </w:r>
+    </w:p>
+    <w:p>
+      <w:pPr>
+        <w:tabs>
+          <w:tab w:val="left" w:pos="720"/>
+          <w:tab w:val="left" w:pos="1440"/>
+          <w:tab w:val="left" w:pos="2160"/>
+          <w:tab w:val="left" w:pos="2880"/>
+          <w:tab w:val="left" w:pos="3600"/>
+          <w:tab w:val="left" w:pos="4320"/>
+          <w:tab w:val="left" w:pos="5040"/>
+          <w:tab w:val="left" w:pos="5760"/>
+          <w:tab w:val="left" w:pos="6480"/>
+          <w:tab w:val="left" w:pos="7106"/>
+        </w:tabs>
+        <w:spacing w:line="360" w:lineRule="auto"/>
+        <w:ind w:left="720"/>
+        <w:jc w:val="both"/>
+        <w:rPr>
+          <w:rFonts w:ascii="Times New Roman" w:hAnsi="Times New Roman" w:cs="Times New Roman"/>
+          <w:sz w:val="24"/>
+          <w:szCs w:val="24"/>
+        </w:rPr>
+      </w:pPr>
+    </w:p>
+    <w:p>
+      <w:pPr>
+        <w:spacing w:line="360" w:lineRule="auto"/>
+        <w:ind w:left="720"/>
+        <w:jc w:val="both"/>
+        <w:rPr>
+          <w:rFonts w:ascii="Times New Roman" w:hAnsi="Times New Roman" w:cs="Times New Roman"/>
+          <w:sz w:val="24"/>
+          <w:szCs w:val="24"/>
+        </w:rPr>
+      </w:pPr>
+    </w:p>
+    <w:p>
+      <w:pPr>
+        <w:spacing w:line="360" w:lineRule="auto"/>
+        <w:jc w:val="both"/>
+        <w:rPr>
+          <w:rFonts w:ascii="Times New Roman" w:hAnsi="Times New Roman" w:cs="Times New Roman"/>
+          <w:sz w:val="24"/>
+          <w:szCs w:val="24"/>
+        </w:rPr>
+      </w:pPr>
+      <w:r>
+        <w:rPr>
+          <w:rFonts w:ascii="Times New Roman" w:hAnsi="Times New Roman" w:cs="Times New Roman"/>
+          <w:sz w:val="24"/>
+          <w:szCs w:val="24"/>
+        </w:rPr>
+        <w:tab/>
+      </w:r>
     </w:p>
     <w:p>
       <w:pPr>
@@ -9649,7 +10478,6 @@
           <w:sz w:val="24"/>
           <w:szCs w:val="24"/>
         </w:rPr>
-        <w:lastRenderedPageBreak/>
         <w:t>poluarea a ajuns una din marile problem ale planetei</w:t>
       </w:r>
     </w:p>
@@ -10114,6 +10942,7 @@
           <w:sz w:val="24"/>
           <w:szCs w:val="24"/>
         </w:rPr>
+        <w:lastRenderedPageBreak/>
         <w:t>5. Rezultate experimebtale..cat iese</w:t>
       </w:r>
     </w:p>
@@ -10324,48 +11153,6 @@
     </w:p>
     <w:p>
       <w:pPr>
-        <w:rPr>
-          <w:lang w:val="ro-RO"/>
-        </w:rPr>
-      </w:pPr>
-    </w:p>
-    <w:p>
-      <w:pPr>
-        <w:rPr>
-          <w:lang w:val="ro-RO"/>
-        </w:rPr>
-      </w:pPr>
-    </w:p>
-    <w:p>
-      <w:pPr>
-        <w:rPr>
-          <w:lang w:val="ro-RO"/>
-        </w:rPr>
-      </w:pPr>
-    </w:p>
-    <w:p>
-      <w:pPr>
-        <w:rPr>
-          <w:lang w:val="ro-RO"/>
-        </w:rPr>
-      </w:pPr>
-    </w:p>
-    <w:p>
-      <w:pPr>
-        <w:rPr>
-          <w:lang w:val="ro-RO"/>
-        </w:rPr>
-      </w:pPr>
-    </w:p>
-    <w:p>
-      <w:pPr>
-        <w:rPr>
-          <w:lang w:val="ro-RO"/>
-        </w:rPr>
-      </w:pPr>
-    </w:p>
-    <w:p>
-      <w:pPr>
         <w:pStyle w:val="Heading1"/>
         <w:spacing w:line="360" w:lineRule="auto"/>
         <w:jc w:val="center"/>
@@ -10375,8 +11162,8 @@
           <w:lang w:val="ro-RO"/>
         </w:rPr>
       </w:pPr>
-      <w:bookmarkStart w:id="11" w:name="_Toc517617496"/>
-      <w:bookmarkStart w:id="12" w:name="_Toc36514026"/>
+      <w:bookmarkStart w:id="12" w:name="_Toc517617496"/>
+      <w:bookmarkStart w:id="13" w:name="_Toc36675033"/>
       <w:r>
         <w:rPr>
           <w:sz w:val="36"/>
@@ -10401,189 +11188,33 @@
         </w:rPr>
         <w:t xml:space="preserve"> Bibliografie</w:t>
       </w:r>
-      <w:bookmarkEnd w:id="11"/>
       <w:bookmarkEnd w:id="12"/>
-    </w:p>
-    <w:p>
-      <w:pPr>
-        <w:rPr>
-          <w:lang w:val="ro-RO"/>
-        </w:rPr>
-      </w:pPr>
-    </w:p>
-    <w:p>
-      <w:pPr>
-        <w:spacing w:after="0" w:line="360" w:lineRule="auto"/>
-        <w:rPr>
-          <w:rFonts w:ascii="Times New Roman" w:hAnsi="Times New Roman"/>
-          <w:sz w:val="24"/>
-          <w:szCs w:val="24"/>
-        </w:rPr>
-      </w:pPr>
-      <w:r>
-        <w:rPr>
-          <w:rFonts w:ascii="Times New Roman" w:hAnsi="Times New Roman"/>
-          <w:sz w:val="24"/>
-          <w:szCs w:val="24"/>
-        </w:rPr>
-        <w:t xml:space="preserve">[1] </w:t>
-      </w:r>
-      <w:r>
-        <w:rPr>
-          <w:rFonts w:ascii="Times New Roman" w:hAnsi="Times New Roman"/>
-          <w:sz w:val="24"/>
-          <w:szCs w:val="24"/>
-          <w:lang w:val="ro-RO"/>
-        </w:rPr>
-        <w:t xml:space="preserve">Phd. Lect. Arch. Camil O. Milincu, Phd.  Arch. Otilia A. Tudoran, </w:t>
-      </w:r>
-      <w:r>
-        <w:rPr>
-          <w:rFonts w:ascii="Times New Roman" w:hAnsi="Times New Roman"/>
-          <w:bCs/>
-          <w:i/>
-          <w:iCs/>
-          <w:sz w:val="24"/>
-          <w:szCs w:val="24"/>
-          <w:lang w:val="ro-RO"/>
-        </w:rPr>
-        <w:t>Whiteboard upgrade? Discussing specific needs for architecture and design</w:t>
-      </w:r>
-      <w:r>
-        <w:rPr>
-          <w:rFonts w:ascii="Times New Roman" w:hAnsi="Times New Roman"/>
-          <w:sz w:val="24"/>
-          <w:szCs w:val="24"/>
-          <w:lang w:val="ro-RO"/>
-        </w:rPr>
-        <w:t>,  Politehnica University Timișoara – Faculty of Achitecture, Romania</w:t>
-      </w:r>
-    </w:p>
-    <w:p>
-      <w:pPr>
-        <w:spacing w:after="0" w:line="360" w:lineRule="auto"/>
-        <w:jc w:val="both"/>
-        <w:rPr>
-          <w:rFonts w:ascii="Times New Roman" w:hAnsi="Times New Roman"/>
-          <w:i/>
-          <w:sz w:val="24"/>
-          <w:szCs w:val="24"/>
-          <w:lang w:val="ro-RO"/>
-        </w:rPr>
-      </w:pPr>
-      <w:r>
-        <w:rPr>
-          <w:rFonts w:ascii="Times New Roman" w:hAnsi="Times New Roman"/>
-          <w:sz w:val="24"/>
-          <w:szCs w:val="24"/>
-          <w:lang w:val="ro-RO"/>
-        </w:rPr>
-        <w:t xml:space="preserve">[2] Dorin Berian, </w:t>
-      </w:r>
-      <w:r>
-        <w:rPr>
-          <w:rFonts w:ascii="Times New Roman" w:hAnsi="Times New Roman"/>
-          <w:i/>
-          <w:sz w:val="24"/>
-          <w:szCs w:val="24"/>
-          <w:lang w:val="ro-RO"/>
-        </w:rPr>
-        <w:t>Medii și tehnologii de programare</w:t>
-      </w:r>
-      <w:r>
-        <w:rPr>
-          <w:rFonts w:ascii="Times New Roman" w:hAnsi="Times New Roman"/>
-          <w:sz w:val="24"/>
-          <w:szCs w:val="24"/>
-          <w:lang w:val="ro-RO"/>
-        </w:rPr>
-        <w:t>, capitolul 1</w:t>
-      </w:r>
-      <w:r>
-        <w:rPr>
-          <w:rFonts w:ascii="Times New Roman" w:hAnsi="Times New Roman"/>
-          <w:i/>
-          <w:sz w:val="24"/>
-          <w:szCs w:val="24"/>
-          <w:lang w:val="ro-RO"/>
-        </w:rPr>
-        <w:t>: Introducere în Visual Studio .Net</w:t>
-      </w:r>
+      <w:bookmarkEnd w:id="13"/>
+    </w:p>
+    <w:p>
+      <w:pPr>
+        <w:rPr>
+          <w:lang w:val="ro-RO"/>
+        </w:rPr>
+      </w:pPr>
     </w:p>
     <w:p>
       <w:pPr>
         <w:spacing w:after="120"/>
         <w:rPr>
-          <w:rFonts w:ascii="Times New Roman" w:hAnsi="Times New Roman"/>
-          <w:sz w:val="24"/>
-          <w:szCs w:val="24"/>
-        </w:rPr>
-      </w:pPr>
-      <w:r>
-        <w:rPr>
-          <w:rFonts w:ascii="Times New Roman" w:hAnsi="Times New Roman"/>
-          <w:sz w:val="24"/>
-          <w:szCs w:val="24"/>
-        </w:rPr>
-        <w:t xml:space="preserve">[8] S.Hansen, Timothy V. Fossum </w:t>
-      </w:r>
-      <w:r>
-        <w:rPr>
-          <w:rFonts w:ascii="Times New Roman" w:hAnsi="Times New Roman"/>
-          <w:i/>
-          <w:sz w:val="24"/>
-          <w:szCs w:val="24"/>
-        </w:rPr>
-        <w:t>Event Based Programming.</w:t>
-      </w:r>
-      <w:r>
-        <w:rPr>
-          <w:rFonts w:ascii="Times New Roman" w:hAnsi="Times New Roman"/>
-          <w:sz w:val="24"/>
-          <w:szCs w:val="24"/>
-        </w:rPr>
-        <w:t xml:space="preserve"> Kenosha WI, 2010</w:t>
-      </w:r>
-    </w:p>
-    <w:p>
-      <w:pPr>
-        <w:spacing w:after="120"/>
-        <w:rPr>
-          <w:rFonts w:ascii="Times New Roman" w:hAnsi="Times New Roman"/>
-          <w:sz w:val="24"/>
-          <w:szCs w:val="24"/>
-        </w:rPr>
-      </w:pPr>
-    </w:p>
-    <w:p>
-      <w:pPr>
-        <w:spacing w:after="120"/>
-        <w:rPr>
-          <w:rFonts w:ascii="Times New Roman" w:hAnsi="Times New Roman"/>
-          <w:sz w:val="24"/>
-          <w:szCs w:val="24"/>
-        </w:rPr>
-      </w:pPr>
-    </w:p>
-    <w:p>
-      <w:pPr>
-        <w:spacing w:after="120"/>
-        <w:rPr>
-          <w:rFonts w:ascii="Times New Roman" w:hAnsi="Times New Roman"/>
-          <w:sz w:val="24"/>
-          <w:szCs w:val="24"/>
-        </w:rPr>
-      </w:pPr>
-    </w:p>
-    <w:p>
-      <w:pPr>
-        <w:spacing w:after="120"/>
-        <w:rPr>
-          <w:rFonts w:ascii="Times New Roman" w:hAnsi="Times New Roman" w:cs="Times New Roman"/>
-          <w:sz w:val="24"/>
-          <w:szCs w:val="24"/>
-        </w:rPr>
-      </w:pPr>
+          <w:rFonts w:ascii="Times New Roman" w:hAnsi="Times New Roman" w:cs="Times New Roman"/>
+          <w:sz w:val="24"/>
+          <w:szCs w:val="24"/>
+        </w:rPr>
+      </w:pPr>
+      <w:r>
+        <w:rPr>
+          <w:rFonts w:ascii="Times New Roman" w:hAnsi="Times New Roman" w:cs="Times New Roman"/>
+          <w:sz w:val="24"/>
+          <w:szCs w:val="24"/>
+        </w:rPr>
+        <w:t xml:space="preserve"> </w:t>
+      </w:r>
       <w:r>
         <w:rPr>
           <w:rFonts w:ascii="Times New Roman" w:hAnsi="Times New Roman" w:cs="Times New Roman"/>
@@ -10827,6 +11458,7 @@
           <w:sz w:val="24"/>
           <w:szCs w:val="24"/>
         </w:rPr>
+        <w:lastRenderedPageBreak/>
         <w:tab/>
       </w:r>
       <w:r>
@@ -11143,7 +11775,7 @@
         </w:rPr>
         <w:t xml:space="preserve">[8] </w:t>
       </w:r>
-      <w:hyperlink r:id="rId24" w:history="1">
+      <w:hyperlink r:id="rId25" w:history="1">
         <w:r>
           <w:rPr>
             <w:rStyle w:val="Hyperlink"/>
@@ -11182,7 +11814,7 @@
         </w:rPr>
         <w:t xml:space="preserve">[9] </w:t>
       </w:r>
-      <w:hyperlink r:id="rId25" w:anchor="dossierSummary__chapter2" w:history="1">
+      <w:hyperlink r:id="rId26" w:anchor="dossierSummary__chapter2" w:history="1">
         <w:r>
           <w:rPr>
             <w:rStyle w:val="Hyperlink"/>
@@ -11209,7 +11841,6 @@
           <w:sz w:val="24"/>
           <w:szCs w:val="24"/>
         </w:rPr>
-        <w:lastRenderedPageBreak/>
         <w:t>[10]</w:t>
       </w:r>
       <w:r>
@@ -11220,7 +11851,7 @@
         </w:rPr>
         <w:t xml:space="preserve"> </w:t>
       </w:r>
-      <w:hyperlink r:id="rId26" w:history="1">
+      <w:hyperlink r:id="rId27" w:history="1">
         <w:r>
           <w:rPr>
             <w:rStyle w:val="Hyperlink"/>
@@ -11319,7 +11950,7 @@
         </w:rPr>
         <w:t xml:space="preserve">[13] </w:t>
       </w:r>
-      <w:hyperlink r:id="rId27" w:history="1">
+      <w:hyperlink r:id="rId28" w:history="1">
         <w:r>
           <w:rPr>
             <w:rStyle w:val="Hyperlink"/>
@@ -11348,7 +11979,7 @@
         </w:rPr>
         <w:t xml:space="preserve">[14] </w:t>
       </w:r>
-      <w:hyperlink r:id="rId28" w:history="1">
+      <w:hyperlink r:id="rId29" w:history="1">
         <w:r>
           <w:rPr>
             <w:rStyle w:val="Hyperlink"/>
@@ -11412,7 +12043,7 @@
         </w:rPr>
         <w:t xml:space="preserve">[16] </w:t>
       </w:r>
-      <w:hyperlink r:id="rId29" w:history="1">
+      <w:hyperlink r:id="rId30" w:history="1">
         <w:r>
           <w:rPr>
             <w:rStyle w:val="Hyperlink"/>
@@ -11439,6 +12070,7 @@
           <w:sz w:val="24"/>
           <w:szCs w:val="24"/>
         </w:rPr>
+        <w:lastRenderedPageBreak/>
         <w:t>[17]</w:t>
       </w:r>
       <w:r>
@@ -11479,7 +12111,7 @@
         </w:rPr>
         <w:t xml:space="preserve">[18] </w:t>
       </w:r>
-      <w:hyperlink r:id="rId30" w:anchor="Android_1.0_(API_1)" w:history="1">
+      <w:hyperlink r:id="rId31" w:anchor="Android_1.0_(API_1)" w:history="1">
         <w:r>
           <w:rPr>
             <w:rStyle w:val="Hyperlink"/>
@@ -11598,8 +12230,6 @@
         <w:spacing w:after="120"/>
         <w:rPr>
           <w:rFonts w:ascii="Times New Roman" w:hAnsi="Times New Roman" w:cs="Times New Roman"/>
-          <w:sz w:val="24"/>
-          <w:szCs w:val="24"/>
         </w:rPr>
       </w:pPr>
       <w:r>
@@ -11621,6 +12251,112 @@
         </w:rPr>
         <w:t>, Pearson Education, Inc, 2013</w:t>
       </w:r>
+    </w:p>
+    <w:p>
+      <w:pPr>
+        <w:spacing w:after="120"/>
+      </w:pPr>
+      <w:r>
+        <w:rPr>
+          <w:rFonts w:ascii="Times New Roman" w:hAnsi="Times New Roman" w:cs="Times New Roman"/>
+        </w:rPr>
+        <w:t xml:space="preserve">[23] Flavia Martelli, </w:t>
+      </w:r>
+      <w:r>
+        <w:rPr>
+          <w:rFonts w:ascii="Times New Roman" w:hAnsi="Times New Roman" w:cs="Times New Roman"/>
+          <w:i/>
+        </w:rPr>
+        <w:t>Wireless Sensor Networks.</w:t>
+      </w:r>
+      <w:r>
+        <w:rPr>
+          <w:rFonts w:ascii="Times New Roman" w:hAnsi="Times New Roman" w:cs="Times New Roman"/>
+        </w:rPr>
+        <w:t xml:space="preserve"> </w:t>
+      </w:r>
+      <w:r>
+        <w:rPr>
+          <w:rFonts w:ascii="Times New Roman" w:hAnsi="Times New Roman" w:cs="Times New Roman"/>
+          <w:i/>
+        </w:rPr>
+        <w:t>Bluetooth Low Energy</w:t>
+      </w:r>
+      <w:r>
+        <w:rPr>
+          <w:rFonts w:ascii="Times New Roman" w:hAnsi="Times New Roman" w:cs="Times New Roman"/>
+          <w:i/>
+        </w:rPr>
+        <w:t xml:space="preserve">, </w:t>
+      </w:r>
+      <w:r>
+        <w:rPr>
+          <w:rFonts w:ascii="Times New Roman" w:hAnsi="Times New Roman" w:cs="Times New Roman"/>
+          <w:i/>
+        </w:rPr>
+        <w:t xml:space="preserve"> </w:t>
+      </w:r>
+      <w:r>
+        <w:rPr>
+          <w:rFonts w:ascii="Times New Roman" w:hAnsi="Times New Roman" w:cs="Times New Roman"/>
+        </w:rPr>
+        <w:t xml:space="preserve">University of Bologna, 2014 =&gt; </w:t>
+      </w:r>
+      <w:hyperlink r:id="rId32" w:history="1">
+        <w:r>
+          <w:rPr>
+            <w:rStyle w:val="Hyperlink"/>
+          </w:rPr>
+          <w:t>https://scholar.google.com/citations?user=oevKCYoAAAAJ&amp;hl=en</w:t>
+        </w:r>
+      </w:hyperlink>
+    </w:p>
+    <w:p>
+      <w:r>
+        <w:t xml:space="preserve">[24] </w:t>
+      </w:r>
+      <w:hyperlink r:id="rId33" w:history="1">
+        <w:r>
+          <w:rPr>
+            <w:rStyle w:val="Hyperlink"/>
+          </w:rPr>
+          <w:t>https://www.rfwireless-world.com/Terminology/BLE-Protocol-Stack-Architecture.html</w:t>
+        </w:r>
+      </w:hyperlink>
+    </w:p>
+    <w:p>
+      <w:pPr>
+        <w:rPr>
+          <w:rFonts w:ascii="Times New Roman" w:hAnsi="Times New Roman" w:cs="Times New Roman"/>
+          <w:b/>
+          <w:sz w:val="24"/>
+          <w:szCs w:val="24"/>
+        </w:rPr>
+      </w:pPr>
+      <w:r>
+        <w:t>[25]</w:t>
+      </w:r>
+      <w:r>
+        <w:t xml:space="preserve"> </w:t>
+      </w:r>
+      <w:hyperlink r:id="rId34" w:history="1">
+        <w:r>
+          <w:rPr>
+            <w:rStyle w:val="Hyperlink"/>
+          </w:rPr>
+          <w:t>https://developer.android.com/guide/topics/connectivity/bluetooth-le</w:t>
+        </w:r>
+      </w:hyperlink>
+    </w:p>
+    <w:p>
+      <w:pPr>
+        <w:spacing w:after="120"/>
+        <w:rPr>
+          <w:rFonts w:ascii="Times New Roman" w:hAnsi="Times New Roman" w:cs="Times New Roman"/>
+          <w:sz w:val="24"/>
+          <w:szCs w:val="24"/>
+        </w:rPr>
+      </w:pPr>
     </w:p>
     <w:p>
       <w:pPr>
@@ -12023,6 +12759,40 @@
         </w:rPr>
         <w:t>VOC</w:t>
       </w:r>
+      <w:r>
+        <w:rPr>
+          <w:rFonts w:ascii="Times New Roman" w:hAnsi="Times New Roman" w:cs="Times New Roman"/>
+          <w:sz w:val="24"/>
+          <w:szCs w:val="24"/>
+          <w:lang w:val="ro-RO"/>
+        </w:rPr>
+        <w:t xml:space="preserve"> – V</w:t>
+      </w:r>
+    </w:p>
+    <w:p>
+      <w:pPr>
+        <w:pStyle w:val="ListParagraph"/>
+        <w:numPr>
+          <w:ilvl w:val="0"/>
+          <w:numId w:val="2"/>
+        </w:numPr>
+        <w:spacing w:before="240" w:after="120"/>
+        <w:rPr>
+          <w:rFonts w:ascii="Times New Roman" w:hAnsi="Times New Roman" w:cs="Times New Roman"/>
+          <w:sz w:val="24"/>
+          <w:szCs w:val="24"/>
+          <w:lang w:val="ro-RO"/>
+        </w:rPr>
+      </w:pPr>
+      <w:r>
+        <w:rPr>
+          <w:rFonts w:ascii="Times New Roman" w:hAnsi="Times New Roman" w:cs="Times New Roman"/>
+          <w:sz w:val="24"/>
+          <w:szCs w:val="24"/>
+          <w:lang w:val="ro-RO"/>
+        </w:rPr>
+        <w:t>BLE – Bluetooth Low Energy</w:t>
+      </w:r>
     </w:p>
     <w:p>
       <w:pPr>
@@ -12070,10 +12840,9 @@
           <w:sz w:val="24"/>
           <w:szCs w:val="24"/>
         </w:rPr>
-        <w:lastRenderedPageBreak/>
         <w:t xml:space="preserve">[img1] [img2]  </w:t>
       </w:r>
-      <w:hyperlink r:id="rId31" w:history="1">
+      <w:hyperlink r:id="rId35" w:history="1">
         <w:r>
           <w:rPr>
             <w:rStyle w:val="Hyperlink"/>
@@ -12104,7 +12873,7 @@
         </w:rPr>
         <w:t xml:space="preserve">[img3] </w:t>
       </w:r>
-      <w:hyperlink r:id="rId32" w:history="1">
+      <w:hyperlink r:id="rId36" w:history="1">
         <w:r>
           <w:rPr>
             <w:rStyle w:val="Hyperlink"/>
@@ -12136,7 +12905,7 @@
         </w:rPr>
         <w:t xml:space="preserve">[img4] </w:t>
       </w:r>
-      <w:hyperlink r:id="rId33" w:history="1">
+      <w:hyperlink r:id="rId37" w:history="1">
         <w:r>
           <w:rPr>
             <w:rStyle w:val="Hyperlink"/>
@@ -12165,6 +12934,7 @@
           <w:szCs w:val="24"/>
           <w:lang w:val="ro-RO"/>
         </w:rPr>
+        <w:lastRenderedPageBreak/>
         <w:t>[</w:t>
       </w:r>
       <w:r>
@@ -12177,7 +12947,7 @@
         </w:rPr>
         <w:t xml:space="preserve">img5] </w:t>
       </w:r>
-      <w:hyperlink r:id="rId34" w:history="1">
+      <w:hyperlink r:id="rId38" w:history="1">
         <w:r>
           <w:rPr>
             <w:rStyle w:val="Hyperlink"/>
@@ -12235,7 +13005,7 @@
         </w:rPr>
         <w:t xml:space="preserve"> </w:t>
       </w:r>
-      <w:hyperlink r:id="rId35" w:history="1">
+      <w:hyperlink r:id="rId39" w:history="1">
         <w:r>
           <w:rPr>
             <w:rStyle w:val="Hyperlink"/>
@@ -12264,7 +13034,7 @@
         </w:rPr>
         <w:t xml:space="preserve">[img8] - </w:t>
       </w:r>
-      <w:hyperlink r:id="rId36" w:history="1">
+      <w:hyperlink r:id="rId40" w:history="1">
         <w:r>
           <w:rPr>
             <w:rStyle w:val="Hyperlink"/>
@@ -12302,7 +13072,7 @@
         </w:rPr>
         <w:t xml:space="preserve"> </w:t>
       </w:r>
-      <w:hyperlink r:id="rId37" w:history="1">
+      <w:hyperlink r:id="rId41" w:history="1">
         <w:r>
           <w:rPr>
             <w:rStyle w:val="Hyperlink"/>
@@ -12331,7 +13101,7 @@
         </w:rPr>
         <w:t xml:space="preserve">[img10] </w:t>
       </w:r>
-      <w:hyperlink r:id="rId38" w:history="1">
+      <w:hyperlink r:id="rId42" w:history="1">
         <w:r>
           <w:rPr>
             <w:rStyle w:val="Hyperlink"/>
@@ -12360,7 +13130,7 @@
         </w:rPr>
         <w:t xml:space="preserve">[img11] </w:t>
       </w:r>
-      <w:hyperlink r:id="rId39" w:history="1">
+      <w:hyperlink r:id="rId43" w:history="1">
         <w:r>
           <w:rPr>
             <w:rStyle w:val="Hyperlink"/>
@@ -12389,7 +13159,7 @@
         </w:rPr>
         <w:t xml:space="preserve">[img12] </w:t>
       </w:r>
-      <w:hyperlink r:id="rId40" w:history="1">
+      <w:hyperlink r:id="rId44" w:history="1">
         <w:r>
           <w:rPr>
             <w:rStyle w:val="Hyperlink"/>
@@ -12411,7 +13181,7 @@
         </w:rPr>
         <w:t xml:space="preserve">[img13] </w:t>
       </w:r>
-      <w:hyperlink r:id="rId41" w:history="1">
+      <w:hyperlink r:id="rId45" w:history="1">
         <w:r>
           <w:rPr>
             <w:rStyle w:val="Hyperlink"/>
@@ -12421,21 +13191,13 @@
       </w:hyperlink>
     </w:p>
     <w:p>
-      <w:pPr>
-        <w:rPr>
-          <w:rFonts w:ascii="Times New Roman" w:hAnsi="Times New Roman" w:cs="Times New Roman"/>
+      <w:r>
+        <w:rPr>
           <w:b/>
-          <w:sz w:val="24"/>
-          <w:szCs w:val="24"/>
-        </w:rPr>
-      </w:pPr>
-      <w:r>
-        <w:rPr>
-          <w:b/>
         </w:rPr>
         <w:t xml:space="preserve">[img14] </w:t>
       </w:r>
-      <w:hyperlink r:id="rId42" w:history="1">
+      <w:hyperlink r:id="rId46" w:history="1">
         <w:r>
           <w:rPr>
             <w:rStyle w:val="Hyperlink"/>
@@ -12451,6 +13213,30 @@
           <w:b/>
           <w:sz w:val="24"/>
           <w:szCs w:val="24"/>
+        </w:rPr>
+      </w:pPr>
+      <w:r>
+        <w:rPr>
+          <w:b/>
+        </w:rPr>
+        <w:t xml:space="preserve">[img15] </w:t>
+      </w:r>
+      <w:hyperlink r:id="rId47" w:history="1">
+        <w:r>
+          <w:rPr>
+            <w:rStyle w:val="Hyperlink"/>
+          </w:rPr>
+          <w:t>https://www.rfwireless-world.com/Terminology/BLE-Protocol-Stack-Architecture.html</w:t>
+        </w:r>
+      </w:hyperlink>
+    </w:p>
+    <w:p>
+      <w:pPr>
+        <w:rPr>
+          <w:rFonts w:ascii="Times New Roman" w:hAnsi="Times New Roman" w:cs="Times New Roman"/>
+          <w:b/>
+          <w:sz w:val="24"/>
+          <w:szCs w:val="24"/>
           <w:lang w:val="ro-RO"/>
         </w:rPr>
       </w:pPr>
@@ -12474,7 +13260,7 @@
           <w:szCs w:val="24"/>
         </w:rPr>
       </w:pPr>
-      <w:hyperlink r:id="rId43" w:history="1">
+      <w:hyperlink r:id="rId48" w:history="1">
         <w:r>
           <w:rPr>
             <w:rStyle w:val="Hyperlink"/>
@@ -12495,7 +13281,7 @@
           <w:szCs w:val="24"/>
         </w:rPr>
       </w:pPr>
-      <w:hyperlink r:id="rId44" w:history="1">
+      <w:hyperlink r:id="rId49" w:history="1">
         <w:r>
           <w:rPr>
             <w:rStyle w:val="Hyperlink"/>
@@ -12541,7 +13327,7 @@
         </w:rPr>
         <w:t xml:space="preserve">] </w:t>
       </w:r>
-      <w:hyperlink r:id="rId45" w:history="1">
+      <w:hyperlink r:id="rId50" w:history="1">
         <w:r>
           <w:rPr>
             <w:rStyle w:val="Hyperlink"/>
@@ -12590,7 +13376,7 @@
         </w:rPr>
         <w:t>Computation of the AQI requires an air pollutant concentration over a specified averaging period, obtained from an </w:t>
       </w:r>
-      <w:hyperlink r:id="rId46" w:anchor="air_quality_monitoring" w:tooltip="Environmental monitoring" w:history="1">
+      <w:hyperlink r:id="rId51" w:anchor="air_quality_monitoring" w:tooltip="Environmental monitoring" w:history="1">
         <w:r>
           <w:rPr>
             <w:rStyle w:val="Hyperlink"/>
@@ -12613,7 +13399,7 @@
         </w:rPr>
         <w:t> or </w:t>
       </w:r>
-      <w:hyperlink r:id="rId47" w:tooltip="Atmospheric dispersion modeling" w:history="1">
+      <w:hyperlink r:id="rId52" w:tooltip="Atmospheric dispersion modeling" w:history="1">
         <w:r>
           <w:rPr>
             <w:rStyle w:val="Hyperlink"/>
@@ -12636,7 +13422,7 @@
         </w:rPr>
         <w:t>. Taken together, concentration and time represent the </w:t>
       </w:r>
-      <w:hyperlink r:id="rId48" w:tooltip="Dose response" w:history="1">
+      <w:hyperlink r:id="rId53" w:tooltip="Dose response" w:history="1">
         <w:r>
           <w:rPr>
             <w:rStyle w:val="Hyperlink"/>
@@ -12659,7 +13445,7 @@
         </w:rPr>
         <w:t> of the air pollutant. Health effects corresponding to a given dose are established by epidemiological research.</w:t>
       </w:r>
-      <w:hyperlink r:id="rId49" w:anchor="cite_note-4" w:history="1">
+      <w:hyperlink r:id="rId54" w:anchor="cite_note-4" w:history="1">
         <w:r>
           <w:rPr>
             <w:rStyle w:val="Hyperlink"/>
@@ -12709,6 +13495,7 @@
           <w:color w:val="222222"/>
           <w:shd w:val="clear" w:color="auto" w:fill="FFFFFF"/>
         </w:rPr>
+        <w:lastRenderedPageBreak/>
         <w:t>-</w:t>
       </w:r>
       <w:r>
@@ -12717,7 +13504,7 @@
         </w:rPr>
         <w:t>Most air contaminants do not have an associated AQI. Many countries monitor </w:t>
       </w:r>
-      <w:hyperlink r:id="rId50" w:tooltip="Ground-level ozone" w:history="1">
+      <w:hyperlink r:id="rId55" w:tooltip="Ground-level ozone" w:history="1">
         <w:r>
           <w:rPr>
             <w:rStyle w:val="Hyperlink"/>
@@ -12732,7 +13519,7 @@
         </w:rPr>
         <w:t>, </w:t>
       </w:r>
-      <w:hyperlink r:id="rId51" w:tooltip="Atmospheric particulate matter" w:history="1">
+      <w:hyperlink r:id="rId56" w:tooltip="Atmospheric particulate matter" w:history="1">
         <w:r>
           <w:rPr>
             <w:rStyle w:val="Hyperlink"/>
@@ -12747,7 +13534,7 @@
         </w:rPr>
         <w:t>, </w:t>
       </w:r>
-      <w:hyperlink r:id="rId52" w:tooltip="Sulfur dioxide" w:history="1">
+      <w:hyperlink r:id="rId57" w:tooltip="Sulfur dioxide" w:history="1">
         <w:r>
           <w:rPr>
             <w:rStyle w:val="Hyperlink"/>
@@ -12762,7 +13549,7 @@
         </w:rPr>
         <w:t>, </w:t>
       </w:r>
-      <w:hyperlink r:id="rId53" w:tooltip="Carbon monoxide" w:history="1">
+      <w:hyperlink r:id="rId58" w:tooltip="Carbon monoxide" w:history="1">
         <w:r>
           <w:rPr>
             <w:rStyle w:val="Hyperlink"/>
@@ -12777,7 +13564,7 @@
         </w:rPr>
         <w:t> and </w:t>
       </w:r>
-      <w:hyperlink r:id="rId54" w:tooltip="Nitrogen dioxide" w:history="1">
+      <w:hyperlink r:id="rId59" w:tooltip="Nitrogen dioxide" w:history="1">
         <w:r>
           <w:rPr>
             <w:rStyle w:val="Hyperlink"/>
@@ -12792,7 +13579,7 @@
         </w:rPr>
         <w:t>, and calculate air quality indices for these pollutants.</w:t>
       </w:r>
-      <w:hyperlink r:id="rId55" w:anchor="cite_note-aqi_basic-10" w:history="1">
+      <w:hyperlink r:id="rId60" w:anchor="cite_note-aqi_basic-10" w:history="1">
         <w:r>
           <w:rPr>
             <w:rStyle w:val="Hyperlink"/>
@@ -12818,7 +13605,7 @@
         </w:rPr>
         <w:t>The definition of the AQI in a particular nation reflects the discourse surrounding the development of national air quality standards in that nation.</w:t>
       </w:r>
-      <w:hyperlink r:id="rId56" w:anchor="cite_note-11" w:history="1">
+      <w:hyperlink r:id="rId61" w:anchor="cite_note-11" w:history="1">
         <w:r>
           <w:rPr>
             <w:rStyle w:val="Hyperlink"/>
@@ -12834,7 +13621,7 @@
         </w:rPr>
         <w:t> A website allowing government agencies anywhere in the world to submit their real-time air monitoring data for display using a common definition of the air quality index has recently become available.</w:t>
       </w:r>
-      <w:hyperlink r:id="rId57" w:anchor="cite_note-12" w:history="1">
+      <w:hyperlink r:id="rId62" w:anchor="cite_note-12" w:history="1">
         <w:r>
           <w:rPr>
             <w:rStyle w:val="Hyperlink"/>
@@ -12929,8 +13716,8 @@
       </w:pPr>
     </w:p>
     <w:sectPr>
-      <w:headerReference w:type="default" r:id="rId58"/>
-      <w:footerReference w:type="default" r:id="rId59"/>
+      <w:headerReference w:type="default" r:id="rId63"/>
+      <w:footerReference w:type="default" r:id="rId64"/>
       <w:pgSz w:w="12240" w:h="15840"/>
       <w:pgMar w:top="1440" w:right="1440" w:bottom="1440" w:left="1440" w:header="720" w:footer="720" w:gutter="0"/>
       <w:cols w:space="720"/>
@@ -12986,7 +13773,7 @@
             <w:rPr>
               <w:noProof/>
             </w:rPr>
-            <w:t>18</w:t>
+            <w:t>21</w:t>
           </w:r>
         </w:fldSimple>
       </w:p>
@@ -14171,6 +14958,119 @@
       </w:rPr>
     </w:lvl>
   </w:abstractNum>
+  <w:abstractNum w:abstractNumId="10">
+    <w:nsid w:val="7952102C"/>
+    <w:multiLevelType w:val="hybridMultilevel"/>
+    <w:tmpl w:val="253E41A4"/>
+    <w:lvl w:ilvl="0" w:tplc="04090001">
+      <w:start w:val="1"/>
+      <w:numFmt w:val="bullet"/>
+      <w:lvlText w:val=""/>
+      <w:lvlJc w:val="left"/>
+      <w:pPr>
+        <w:ind w:left="1505" w:hanging="360"/>
+      </w:pPr>
+      <w:rPr>
+        <w:rFonts w:ascii="Symbol" w:hAnsi="Symbol" w:hint="default"/>
+      </w:rPr>
+    </w:lvl>
+    <w:lvl w:ilvl="1" w:tplc="04090003" w:tentative="1">
+      <w:start w:val="1"/>
+      <w:numFmt w:val="bullet"/>
+      <w:lvlText w:val="o"/>
+      <w:lvlJc w:val="left"/>
+      <w:pPr>
+        <w:ind w:left="2225" w:hanging="360"/>
+      </w:pPr>
+      <w:rPr>
+        <w:rFonts w:ascii="Courier New" w:hAnsi="Courier New" w:cs="Courier New" w:hint="default"/>
+      </w:rPr>
+    </w:lvl>
+    <w:lvl w:ilvl="2" w:tplc="04090005" w:tentative="1">
+      <w:start w:val="1"/>
+      <w:numFmt w:val="bullet"/>
+      <w:lvlText w:val=""/>
+      <w:lvlJc w:val="left"/>
+      <w:pPr>
+        <w:ind w:left="2945" w:hanging="360"/>
+      </w:pPr>
+      <w:rPr>
+        <w:rFonts w:ascii="Wingdings" w:hAnsi="Wingdings" w:hint="default"/>
+      </w:rPr>
+    </w:lvl>
+    <w:lvl w:ilvl="3" w:tplc="04090001" w:tentative="1">
+      <w:start w:val="1"/>
+      <w:numFmt w:val="bullet"/>
+      <w:lvlText w:val=""/>
+      <w:lvlJc w:val="left"/>
+      <w:pPr>
+        <w:ind w:left="3665" w:hanging="360"/>
+      </w:pPr>
+      <w:rPr>
+        <w:rFonts w:ascii="Symbol" w:hAnsi="Symbol" w:hint="default"/>
+      </w:rPr>
+    </w:lvl>
+    <w:lvl w:ilvl="4" w:tplc="04090003" w:tentative="1">
+      <w:start w:val="1"/>
+      <w:numFmt w:val="bullet"/>
+      <w:lvlText w:val="o"/>
+      <w:lvlJc w:val="left"/>
+      <w:pPr>
+        <w:ind w:left="4385" w:hanging="360"/>
+      </w:pPr>
+      <w:rPr>
+        <w:rFonts w:ascii="Courier New" w:hAnsi="Courier New" w:cs="Courier New" w:hint="default"/>
+      </w:rPr>
+    </w:lvl>
+    <w:lvl w:ilvl="5" w:tplc="04090005" w:tentative="1">
+      <w:start w:val="1"/>
+      <w:numFmt w:val="bullet"/>
+      <w:lvlText w:val=""/>
+      <w:lvlJc w:val="left"/>
+      <w:pPr>
+        <w:ind w:left="5105" w:hanging="360"/>
+      </w:pPr>
+      <w:rPr>
+        <w:rFonts w:ascii="Wingdings" w:hAnsi="Wingdings" w:hint="default"/>
+      </w:rPr>
+    </w:lvl>
+    <w:lvl w:ilvl="6" w:tplc="04090001" w:tentative="1">
+      <w:start w:val="1"/>
+      <w:numFmt w:val="bullet"/>
+      <w:lvlText w:val=""/>
+      <w:lvlJc w:val="left"/>
+      <w:pPr>
+        <w:ind w:left="5825" w:hanging="360"/>
+      </w:pPr>
+      <w:rPr>
+        <w:rFonts w:ascii="Symbol" w:hAnsi="Symbol" w:hint="default"/>
+      </w:rPr>
+    </w:lvl>
+    <w:lvl w:ilvl="7" w:tplc="04090003" w:tentative="1">
+      <w:start w:val="1"/>
+      <w:numFmt w:val="bullet"/>
+      <w:lvlText w:val="o"/>
+      <w:lvlJc w:val="left"/>
+      <w:pPr>
+        <w:ind w:left="6545" w:hanging="360"/>
+      </w:pPr>
+      <w:rPr>
+        <w:rFonts w:ascii="Courier New" w:hAnsi="Courier New" w:cs="Courier New" w:hint="default"/>
+      </w:rPr>
+    </w:lvl>
+    <w:lvl w:ilvl="8" w:tplc="04090005" w:tentative="1">
+      <w:start w:val="1"/>
+      <w:numFmt w:val="bullet"/>
+      <w:lvlText w:val=""/>
+      <w:lvlJc w:val="left"/>
+      <w:pPr>
+        <w:ind w:left="7265" w:hanging="360"/>
+      </w:pPr>
+      <w:rPr>
+        <w:rFonts w:ascii="Wingdings" w:hAnsi="Wingdings" w:hint="default"/>
+      </w:rPr>
+    </w:lvl>
+  </w:abstractNum>
   <w:num w:numId="1">
     <w:abstractNumId w:val="0"/>
   </w:num>
@@ -14200,6 +15100,9 @@
   </w:num>
   <w:num w:numId="10">
     <w:abstractNumId w:val="3"/>
+  </w:num>
+  <w:num w:numId="11">
+    <w:abstractNumId w:val="10"/>
   </w:num>
 </w:numbering>
 </file>
@@ -14921,7 +15824,7 @@
 </file>
 
 <file path=customXml/itemProps1.xml><?xml version="1.0" encoding="utf-8"?>
-<ds:datastoreItem xmlns:ds="http://schemas.openxmlformats.org/officeDocument/2006/customXml" ds:itemID="{0C9124EE-A23B-4B55-8CA7-47785DBFFA38}">
+<ds:datastoreItem xmlns:ds="http://schemas.openxmlformats.org/officeDocument/2006/customXml" ds:itemID="{BE651FA6-BDDD-4E6B-8BD8-FD9F9935605A}">
   <ds:schemaRefs>
     <ds:schemaRef ds:uri="http://schemas.openxmlformats.org/officeDocument/2006/bibliography"/>
   </ds:schemaRefs>

</xml_diff>

<commit_message>
03.04 - Doc: Capitol 3.3 Poluare, AQI etc
</commit_message>
<xml_diff>
--- a/Documentatie/Lucrare de Dizertatie - Tarce Paul.docx
+++ b/Documentatie/Lucrare de Dizertatie - Tarce Paul.docx
@@ -114,7 +114,7 @@
                     <a:blip r:embed="rId9" cstate="print">
                       <a:extLst>
                         <a:ext uri="{28A0092B-C50C-407E-A947-70E740481C1C}">
-                          <a14:useLocalDpi xmlns:a14="http://schemas.microsoft.com/office/drawing/2010/main" xmlns:wps="http://schemas.microsoft.com/office/word/2010/wordprocessingShape" xmlns:wpi="http://schemas.microsoft.com/office/word/2010/wordprocessingInk" xmlns:wpg="http://schemas.microsoft.com/office/word/2010/wordprocessingGroup" xmlns:w15="http://schemas.microsoft.com/office/word/2012/wordml" xmlns:w14="http://schemas.microsoft.com/office/word/2010/wordml" xmlns:w="http://schemas.openxmlformats.org/wordprocessingml/2006/main" xmlns:w10="urn:schemas-microsoft-com:office:word" xmlns:wp14="http://schemas.microsoft.com/office/word/2010/wordprocessingDrawing" xmlns:v="urn:schemas-microsoft-com:vml" xmlns:o="urn:schemas-microsoft-com:office:office" xmlns:mc="http://schemas.openxmlformats.org/markup-compatibility/2006" xmlns:wpc="http://schemas.microsoft.com/office/word/2010/wordprocessingCanvas" xmlns="" xmlns:arto="http://schemas.microsoft.com/office/word/2006/arto" val="0"/>
+                          <a14:useLocalDpi xmlns:arto="http://schemas.microsoft.com/office/word/2006/arto" xmlns="" xmlns:wpc="http://schemas.microsoft.com/office/word/2010/wordprocessingCanvas" xmlns:mc="http://schemas.openxmlformats.org/markup-compatibility/2006" xmlns:o="urn:schemas-microsoft-com:office:office" xmlns:v="urn:schemas-microsoft-com:vml" xmlns:wp14="http://schemas.microsoft.com/office/word/2010/wordprocessingDrawing" xmlns:w10="urn:schemas-microsoft-com:office:word" xmlns:w="http://schemas.openxmlformats.org/wordprocessingml/2006/main" xmlns:w14="http://schemas.microsoft.com/office/word/2010/wordml" xmlns:w15="http://schemas.microsoft.com/office/word/2012/wordml" xmlns:wpg="http://schemas.microsoft.com/office/word/2010/wordprocessingGroup" xmlns:wpi="http://schemas.microsoft.com/office/word/2010/wordprocessingInk" xmlns:wps="http://schemas.microsoft.com/office/word/2010/wordprocessingShape" xmlns:a14="http://schemas.microsoft.com/office/drawing/2010/main" val="0"/>
                         </a:ext>
                       </a:extLst>
                     </a:blip>
@@ -6322,6 +6322,16 @@
         </w:rPr>
         <w:t>Mod de calcul AQI</w:t>
       </w:r>
+      <w:r>
+        <w:rPr>
+          <w:rFonts w:ascii="Times New Roman" w:hAnsi="Times New Roman" w:cs="Times New Roman"/>
+          <w:b/>
+          <w:sz w:val="24"/>
+          <w:szCs w:val="24"/>
+          <w:lang w:val="ro-RO"/>
+        </w:rPr>
+        <w:t>. Exemple proiecte.</w:t>
+      </w:r>
     </w:p>
     <w:p>
       <w:pPr>
@@ -8619,7 +8629,23 @@
           <w:sz w:val="24"/>
           <w:szCs w:val="24"/>
         </w:rPr>
-        <w:t xml:space="preserve">Android Studio IDE este un mediu de dezvoltare care este folosit pentru a dezvolta aplicații pentru sistemul de operare Android. Este mediul de dezvoltare oficial pentru Android și </w:t>
+        <w:t>Android Studio IDE</w:t>
+      </w:r>
+      <w:r>
+        <w:rPr>
+          <w:rFonts w:ascii="Times New Roman" w:hAnsi="Times New Roman" w:cs="Times New Roman"/>
+          <w:sz w:val="24"/>
+          <w:szCs w:val="24"/>
+        </w:rPr>
+        <w:t>(Fig. 3.2)</w:t>
+      </w:r>
+      <w:r>
+        <w:rPr>
+          <w:rFonts w:ascii="Times New Roman" w:hAnsi="Times New Roman" w:cs="Times New Roman"/>
+          <w:sz w:val="24"/>
+          <w:szCs w:val="24"/>
+        </w:rPr>
+        <w:t xml:space="preserve"> este un mediu de dezvoltare care este folosit pentru a dezvolta aplicații pentru sistemul de operare Android. Este mediul de dezvoltare oficial pentru </w:t>
       </w:r>
       <w:r>
         <w:rPr>
@@ -8628,7 +8654,7 @@
           <w:szCs w:val="24"/>
         </w:rPr>
         <w:lastRenderedPageBreak/>
-        <w:t>prin simpla lui descărcare și instalare utilizatorul obține tot ce are nevoie pentru a începe dezvoltarea. Cand spunem dezvoltare ne referim la mai mulți pași precum, scriere cod, compilarea lui, rularea și depanarea lui și simularea sau emularea</w:t>
+        <w:t>Android și prin simpla lui descărcare și instalare utilizatorul obține tot ce are nevoie pentru a începe dezvoltarea. Cand spunem dezvoltare ne referim la mai mulți pași precum, scriere cod, compilarea lui, rularea și depanarea lui și simularea sau emularea</w:t>
       </w:r>
       <w:r>
         <w:rPr>
@@ -8679,6 +8705,107 @@
           <w:szCs w:val="24"/>
         </w:rPr>
         <w:t xml:space="preserve"> </w:t>
+      </w:r>
+    </w:p>
+    <w:p>
+      <w:pPr>
+        <w:spacing w:after="0" w:line="360" w:lineRule="auto"/>
+        <w:jc w:val="both"/>
+        <w:rPr>
+          <w:rFonts w:ascii="Times New Roman" w:hAnsi="Times New Roman" w:cs="Times New Roman"/>
+          <w:sz w:val="24"/>
+          <w:szCs w:val="24"/>
+        </w:rPr>
+      </w:pPr>
+      <w:r>
+        <w:rPr>
+          <w:rFonts w:ascii="Times New Roman" w:hAnsi="Times New Roman" w:cs="Times New Roman"/>
+          <w:noProof/>
+          <w:sz w:val="24"/>
+          <w:szCs w:val="24"/>
+        </w:rPr>
+        <w:drawing>
+          <wp:inline distT="0" distB="0" distL="0" distR="0">
+            <wp:extent cx="6590581" cy="3371071"/>
+            <wp:effectExtent l="19050" t="19050" r="19769" b="19829"/>
+            <wp:docPr id="13" name="Picture 1"/>
+            <wp:cNvGraphicFramePr>
+              <a:graphicFrameLocks xmlns:a="http://schemas.openxmlformats.org/drawingml/2006/main" noChangeAspect="1"/>
+            </wp:cNvGraphicFramePr>
+            <a:graphic xmlns:a="http://schemas.openxmlformats.org/drawingml/2006/main">
+              <a:graphicData uri="http://schemas.openxmlformats.org/drawingml/2006/picture">
+                <pic:pic xmlns:pic="http://schemas.openxmlformats.org/drawingml/2006/picture">
+                  <pic:nvPicPr>
+                    <pic:cNvPr id="0" name="Picture 1"/>
+                    <pic:cNvPicPr>
+                      <a:picLocks noChangeAspect="1" noChangeArrowheads="1"/>
+                    </pic:cNvPicPr>
+                  </pic:nvPicPr>
+                  <pic:blipFill>
+                    <a:blip r:embed="rId23" cstate="print"/>
+                    <a:srcRect/>
+                    <a:stretch>
+                      <a:fillRect/>
+                    </a:stretch>
+                  </pic:blipFill>
+                  <pic:spPr bwMode="auto">
+                    <a:xfrm>
+                      <a:off x="0" y="0"/>
+                      <a:ext cx="6587051" cy="3369265"/>
+                    </a:xfrm>
+                    <a:prstGeom prst="rect">
+                      <a:avLst/>
+                    </a:prstGeom>
+                    <a:noFill/>
+                    <a:ln w="9525">
+                      <a:solidFill>
+                        <a:schemeClr val="accent1"/>
+                      </a:solidFill>
+                      <a:miter lim="800000"/>
+                      <a:headEnd/>
+                      <a:tailEnd/>
+                    </a:ln>
+                  </pic:spPr>
+                </pic:pic>
+              </a:graphicData>
+            </a:graphic>
+          </wp:inline>
+        </w:drawing>
+      </w:r>
+    </w:p>
+    <w:p>
+      <w:pPr>
+        <w:spacing w:after="0" w:line="360" w:lineRule="auto"/>
+        <w:jc w:val="center"/>
+        <w:rPr>
+          <w:rFonts w:ascii="Times New Roman" w:hAnsi="Times New Roman" w:cs="Times New Roman"/>
+          <w:sz w:val="24"/>
+          <w:szCs w:val="24"/>
+        </w:rPr>
+      </w:pPr>
+      <w:r>
+        <w:rPr>
+          <w:rFonts w:ascii="Times New Roman" w:hAnsi="Times New Roman" w:cs="Times New Roman"/>
+          <w:sz w:val="24"/>
+          <w:szCs w:val="24"/>
+        </w:rPr>
+        <w:t>Figura 3.</w:t>
+      </w:r>
+      <w:r>
+        <w:rPr>
+          <w:rFonts w:ascii="Times New Roman" w:hAnsi="Times New Roman" w:cs="Times New Roman"/>
+          <w:sz w:val="24"/>
+          <w:szCs w:val="24"/>
+        </w:rPr>
+        <w:t>2</w:t>
+      </w:r>
+      <w:r>
+        <w:rPr>
+          <w:rFonts w:ascii="Times New Roman" w:hAnsi="Times New Roman" w:cs="Times New Roman"/>
+          <w:sz w:val="24"/>
+          <w:szCs w:val="24"/>
+        </w:rPr>
+        <w:t xml:space="preserve"> Mediul de dezvoltare Android Studio( versiunea 3.5.1,  2019) </w:t>
       </w:r>
     </w:p>
     <w:p>
@@ -8717,28 +8844,6 @@
           <w:szCs w:val="24"/>
         </w:rPr>
         <w:t xml:space="preserve"> [17]</w:t>
-      </w:r>
-    </w:p>
-    <w:p>
-      <w:pPr>
-        <w:spacing w:after="0" w:line="360" w:lineRule="auto"/>
-        <w:ind w:left="360"/>
-        <w:jc w:val="both"/>
-        <w:rPr>
-          <w:rFonts w:ascii="Times New Roman" w:hAnsi="Times New Roman" w:cs="Times New Roman"/>
-          <w:sz w:val="24"/>
-          <w:szCs w:val="24"/>
-          <w:lang w:val="ro-RO"/>
-        </w:rPr>
-      </w:pPr>
-      <w:r>
-        <w:rPr>
-          <w:rFonts w:ascii="Times New Roman" w:hAnsi="Times New Roman" w:cs="Times New Roman"/>
-          <w:sz w:val="24"/>
-          <w:szCs w:val="24"/>
-          <w:lang w:val="ro-RO"/>
-        </w:rPr>
-        <w:t xml:space="preserve"> </w:t>
       </w:r>
     </w:p>
     <w:p>
@@ -8784,19 +8889,6 @@
     <w:p>
       <w:pPr>
         <w:spacing w:after="0" w:line="360" w:lineRule="auto"/>
-        <w:ind w:left="360"/>
-        <w:jc w:val="both"/>
-        <w:rPr>
-          <w:rFonts w:ascii="Times New Roman" w:hAnsi="Times New Roman" w:cs="Times New Roman"/>
-          <w:b/>
-          <w:sz w:val="28"/>
-          <w:szCs w:val="28"/>
-        </w:rPr>
-      </w:pPr>
-    </w:p>
-    <w:p>
-      <w:pPr>
-        <w:spacing w:after="0" w:line="360" w:lineRule="auto"/>
         <w:jc w:val="both"/>
         <w:rPr>
           <w:rFonts w:ascii="Times New Roman" w:hAnsi="Times New Roman" w:cs="Times New Roman"/>
@@ -8845,7 +8937,17 @@
           <w:szCs w:val="24"/>
           <w:lang w:val="ro-RO"/>
         </w:rPr>
-        <w:t>țial a fost făcut pentru televiziune pe cablu digitală, dar odată cu apariția internetului limbajul Java s-a dovedit a fi cel mai potrivit, primul mare succes fiind incorporarea lui în navigatorul Netscape. De atunci, Java a ajuns să fie cel mai popular limbaj de programare fiind folosit într-o multitudine de aplicații, de la telefoane mobile, la aplicații bancare și de la jocuri la aplicații web. Acest lucru se datorează robusteții lui reutilizabilității lui(fiind orientat pe obiecte un cod odată scris poate să fie reutilizat)</w:t>
+        <w:t xml:space="preserve">țial a fost făcut pentru televiziune pe cablu digitală, dar </w:t>
+      </w:r>
+      <w:r>
+        <w:rPr>
+          <w:rFonts w:ascii="Times New Roman" w:hAnsi="Times New Roman" w:cs="Times New Roman"/>
+          <w:sz w:val="24"/>
+          <w:szCs w:val="24"/>
+          <w:lang w:val="ro-RO"/>
+        </w:rPr>
+        <w:lastRenderedPageBreak/>
+        <w:t>odată cu apariția internetului limbajul Java s-a dovedit a fi cel mai potrivit, primul mare succes fiind incorporarea lui în navigatorul Netscape. De atunci, Java a ajuns să fie cel mai popular limbaj de programare fiind folosit într-o multitudine de aplicații, de la telefoane mobile, la aplicații bancare și de la jocuri la aplicații web. Acest lucru se datorează robusteții lui reutilizabilității lui(fiind orientat pe obiecte un cod odată scris poate să fie reutilizat)</w:t>
       </w:r>
       <w:r>
         <w:rPr>
@@ -8917,26 +9019,34 @@
           <w:szCs w:val="24"/>
           <w:lang w:val="ro-RO"/>
         </w:rPr>
-        <w:t xml:space="preserve"> În Figura 3.2 se poate observa procesul de construcție(build) și compilare</w:t>
-      </w:r>
-      <w:r>
-        <w:rPr>
-          <w:rFonts w:ascii="Times New Roman" w:hAnsi="Times New Roman" w:cs="Times New Roman"/>
-          <w:sz w:val="24"/>
-          <w:szCs w:val="24"/>
-          <w:lang w:val="ro-RO"/>
-        </w:rPr>
-        <w:t xml:space="preserve">. Fișierele sursă .java sunt compilate prin compilatorul Java în fișiere .class care conțin bytecod-ul care mai apoi este compilat într-un fișier .dex. Acest fișier .dex poate să fie rulat de mașina virtuală Dalvik. Celelalte fișiere, precum fișierele .xml, imaginile, fișierele video și alte </w:t>
-      </w:r>
-      <w:r>
-        <w:rPr>
-          <w:rFonts w:ascii="Times New Roman" w:hAnsi="Times New Roman" w:cs="Times New Roman"/>
-          <w:sz w:val="24"/>
-          <w:szCs w:val="24"/>
-          <w:lang w:val="ro-RO"/>
-        </w:rPr>
-        <w:lastRenderedPageBreak/>
-        <w:t>resurse precum AndroidManifest.xml sunt împachetate de</w:t>
+        <w:t xml:space="preserve"> În Figura 3.</w:t>
+      </w:r>
+      <w:r>
+        <w:rPr>
+          <w:rFonts w:ascii="Times New Roman" w:hAnsi="Times New Roman" w:cs="Times New Roman"/>
+          <w:sz w:val="24"/>
+          <w:szCs w:val="24"/>
+          <w:lang w:val="ro-RO"/>
+        </w:rPr>
+        <w:t>3</w:t>
+      </w:r>
+      <w:r>
+        <w:rPr>
+          <w:rFonts w:ascii="Times New Roman" w:hAnsi="Times New Roman" w:cs="Times New Roman"/>
+          <w:sz w:val="24"/>
+          <w:szCs w:val="24"/>
+          <w:lang w:val="ro-RO"/>
+        </w:rPr>
+        <w:t xml:space="preserve"> se poate observa procesul de construcție(build) și compilare</w:t>
+      </w:r>
+      <w:r>
+        <w:rPr>
+          <w:rFonts w:ascii="Times New Roman" w:hAnsi="Times New Roman" w:cs="Times New Roman"/>
+          <w:sz w:val="24"/>
+          <w:szCs w:val="24"/>
+          <w:lang w:val="ro-RO"/>
+        </w:rPr>
+        <w:t>. Fișierele sursă .java sunt compilate prin compilatorul Java în fișiere .class care conțin bytecod-ul care mai apoi este compilat într-un fișier .dex. Acest fișier .dex poate să fie rulat de mașina virtuală Dalvik. Celelalte fișiere, precum fișierele .xml, imaginile, fișierele video și alte resurse precum AndroidManifest.xml sunt împachetate de</w:t>
       </w:r>
       <w:r>
         <w:rPr>
@@ -8973,19 +9083,6 @@
         </w:rPr>
         <w:t>[img14]</w:t>
       </w:r>
-    </w:p>
-    <w:p>
-      <w:pPr>
-        <w:spacing w:after="0" w:line="360" w:lineRule="auto"/>
-        <w:ind w:left="360"/>
-        <w:jc w:val="both"/>
-        <w:rPr>
-          <w:rFonts w:ascii="Times New Roman" w:hAnsi="Times New Roman" w:cs="Times New Roman"/>
-          <w:sz w:val="24"/>
-          <w:szCs w:val="24"/>
-          <w:lang w:val="ro-RO"/>
-        </w:rPr>
-      </w:pPr>
     </w:p>
     <w:p>
       <w:pPr>
@@ -9021,7 +9118,7 @@
                     </pic:cNvPicPr>
                   </pic:nvPicPr>
                   <pic:blipFill>
-                    <a:blip r:embed="rId23" cstate="print"/>
+                    <a:blip r:embed="rId24" cstate="print"/>
                     <a:srcRect/>
                     <a:stretch>
                       <a:fillRect/>
@@ -9079,7 +9176,16 @@
           <w:szCs w:val="24"/>
           <w:lang w:val="ro-RO"/>
         </w:rPr>
-        <w:t xml:space="preserve">2 Procesul de construire(build) specific </w:t>
+        <w:t>3</w:t>
+      </w:r>
+      <w:r>
+        <w:rPr>
+          <w:rFonts w:ascii="Times New Roman" w:hAnsi="Times New Roman" w:cs="Times New Roman"/>
+          <w:sz w:val="24"/>
+          <w:szCs w:val="24"/>
+          <w:lang w:val="ro-RO"/>
+        </w:rPr>
+        <w:t xml:space="preserve"> Procesul de construire(build) specific </w:t>
       </w:r>
       <w:r>
         <w:rPr>
@@ -9098,12 +9204,13 @@
         </w:rPr>
         <w:t>[img14]</w:t>
       </w:r>
+      <w:bookmarkStart w:id="11" w:name="_Toc36675032"/>
     </w:p>
     <w:p>
       <w:pPr>
         <w:spacing w:after="0" w:line="360" w:lineRule="auto"/>
         <w:ind w:left="360"/>
-        <w:jc w:val="both"/>
+        <w:jc w:val="center"/>
         <w:rPr>
           <w:rFonts w:ascii="Times New Roman" w:hAnsi="Times New Roman" w:cs="Times New Roman"/>
           <w:sz w:val="24"/>
@@ -9121,13 +9228,13 @@
           <w:szCs w:val="32"/>
         </w:rPr>
       </w:pPr>
-      <w:bookmarkStart w:id="11" w:name="_Toc36675032"/>
       <w:r>
         <w:rPr>
           <w:rFonts w:eastAsia="Times New Roman"/>
           <w:sz w:val="32"/>
           <w:szCs w:val="32"/>
         </w:rPr>
+        <w:lastRenderedPageBreak/>
         <w:t>3.2</w:t>
       </w:r>
       <w:r>
@@ -9242,16 +9349,7 @@
           <w:sz w:val="24"/>
           <w:szCs w:val="24"/>
         </w:rPr>
-        <w:t xml:space="preserve"> Bluetooth 1.0 a început cu 1 megabit pe secundă, </w:t>
-      </w:r>
-      <w:r>
-        <w:rPr>
-          <w:rFonts w:ascii="Times New Roman" w:hAnsi="Times New Roman" w:cs="Times New Roman"/>
-          <w:sz w:val="24"/>
-          <w:szCs w:val="24"/>
-        </w:rPr>
-        <w:lastRenderedPageBreak/>
-        <w:t>Bluetooth 2.0</w:t>
+        <w:t xml:space="preserve"> Bluetooth 1.0 a început cu 1 megabit pe secundă, Bluetooth 2.0</w:t>
       </w:r>
       <w:r>
         <w:rPr>
@@ -9530,6 +9628,7 @@
           <w:sz w:val="24"/>
           <w:szCs w:val="24"/>
         </w:rPr>
+        <w:lastRenderedPageBreak/>
         <w:t xml:space="preserve">Aplicații pentru automatizare a caselor: dispozitive de proximitate(beacons), dispozitive de măsurare a calității aerului, de reglare a căldurii sau a nivelului de luminozitate și multe altele.  </w:t>
       </w:r>
       <w:r>
@@ -9567,7 +9666,23 @@
           <w:sz w:val="24"/>
           <w:szCs w:val="24"/>
         </w:rPr>
-        <w:t>(Figura 3.3)</w:t>
+        <w:t>(Figura 3.</w:t>
+      </w:r>
+      <w:r>
+        <w:rPr>
+          <w:rFonts w:ascii="Times New Roman" w:hAnsi="Times New Roman" w:cs="Times New Roman"/>
+          <w:sz w:val="24"/>
+          <w:szCs w:val="24"/>
+        </w:rPr>
+        <w:t>4</w:t>
+      </w:r>
+      <w:r>
+        <w:rPr>
+          <w:rFonts w:ascii="Times New Roman" w:hAnsi="Times New Roman" w:cs="Times New Roman"/>
+          <w:sz w:val="24"/>
+          <w:szCs w:val="24"/>
+        </w:rPr>
+        <w:t>)</w:t>
       </w:r>
       <w:r>
         <w:rPr>
@@ -9649,17 +9764,7 @@
           <w:szCs w:val="24"/>
           <w:lang w:val="ro-RO"/>
         </w:rPr>
-        <w:t xml:space="preserve">are legătură directă cu aplicația și profilele ei(un dispozitiv poate implementa mai multe profile). Profilul este o informație despre modul în care un dispozitiv </w:t>
-      </w:r>
-      <w:r>
-        <w:rPr>
-          <w:rFonts w:ascii="Times New Roman" w:hAnsi="Times New Roman" w:cs="Times New Roman"/>
-          <w:sz w:val="24"/>
-          <w:szCs w:val="24"/>
-          <w:lang w:val="ro-RO"/>
-        </w:rPr>
-        <w:lastRenderedPageBreak/>
-        <w:t>funcționează în anumite aplicații. GAP este un profil de bază preluat de toate dispozitivele. Descrie metodele de descoperire a dispozitivelor de realizare a conexiunii de securitate.</w:t>
+        <w:t>are legătură directă cu aplicația și profilele ei(un dispozitiv poate implementa mai multe profile). Profilul este o informație despre modul în care un dispozitiv funcționează în anumite aplicații. GAP este un profil de bază preluat de toate dispozitivele. Descrie metodele de descoperire a dispozitivelor de realizare a conexiunii de securitate.</w:t>
       </w:r>
     </w:p>
     <w:p>
@@ -9679,8 +9784,8 @@
         </w:rPr>
         <w:drawing>
           <wp:inline distT="0" distB="0" distL="0" distR="0">
-            <wp:extent cx="5426602" cy="3681682"/>
-            <wp:effectExtent l="19050" t="19050" r="21698" b="14018"/>
+            <wp:extent cx="5422009" cy="3484170"/>
+            <wp:effectExtent l="19050" t="19050" r="26291" b="21030"/>
             <wp:docPr id="12" name="Picture 1" descr="BLE Protocol Stack"/>
             <wp:cNvGraphicFramePr>
               <a:graphicFrameLocks xmlns:a="http://schemas.openxmlformats.org/drawingml/2006/main" noChangeAspect="1"/>
@@ -9695,7 +9800,7 @@
                     </pic:cNvPicPr>
                   </pic:nvPicPr>
                   <pic:blipFill>
-                    <a:blip r:embed="rId24" cstate="print"/>
+                    <a:blip r:embed="rId25" cstate="print"/>
                     <a:srcRect/>
                     <a:stretch>
                       <a:fillRect/>
@@ -9704,7 +9809,7 @@
                   <pic:spPr bwMode="auto">
                     <a:xfrm>
                       <a:off x="0" y="0"/>
-                      <a:ext cx="5426710" cy="3681755"/>
+                      <a:ext cx="5426710" cy="3487191"/>
                     </a:xfrm>
                     <a:prstGeom prst="rect">
                       <a:avLst/>
@@ -9755,7 +9860,23 @@
           <w:sz w:val="24"/>
           <w:szCs w:val="24"/>
         </w:rPr>
-        <w:t>Fig 3.3Arhitectura BLE. Stiva de protocoale [img15]</w:t>
+        <w:t>Fig 3.</w:t>
+      </w:r>
+      <w:r>
+        <w:rPr>
+          <w:rFonts w:ascii="Times New Roman" w:hAnsi="Times New Roman" w:cs="Times New Roman"/>
+          <w:sz w:val="24"/>
+          <w:szCs w:val="24"/>
+        </w:rPr>
+        <w:t xml:space="preserve">4 </w:t>
+      </w:r>
+      <w:r>
+        <w:rPr>
+          <w:rFonts w:ascii="Times New Roman" w:hAnsi="Times New Roman" w:cs="Times New Roman"/>
+          <w:sz w:val="24"/>
+          <w:szCs w:val="24"/>
+        </w:rPr>
+        <w:t>Arhitectura BLE. Stiva de protocoale [img15]</w:t>
       </w:r>
     </w:p>
     <w:p>
@@ -9767,16 +9888,39 @@
           <w:rFonts w:ascii="Times New Roman" w:hAnsi="Times New Roman" w:cs="Times New Roman"/>
           <w:sz w:val="24"/>
           <w:szCs w:val="24"/>
-        </w:rPr>
-      </w:pPr>
-      <w:r>
-        <w:rPr>
-          <w:rFonts w:ascii="Times New Roman" w:hAnsi="Times New Roman" w:cs="Times New Roman"/>
-          <w:sz w:val="24"/>
-          <w:szCs w:val="24"/>
-          <w:lang w:val="ro-RO"/>
-        </w:rPr>
-        <w:t xml:space="preserve">ATT permite lui BLE să facă disponibile sau să expună  anumite date. Un atribut este identificat printr-un UUID și permisii de citire sau de scriere. Este un protocol între un client (care cere informații, indicații) și un server(care are atribute, preia cereri, le prelucrează și răspunde). GATT se foloseste de ATT(indică cum se folosește pentru descoperire, citire, scriere atribute) și definește felul în care dispozitivele BLE comunică între ele.  Conform </w:t>
+          <w:lang w:val="ro-RO"/>
+        </w:rPr>
+      </w:pPr>
+      <w:r>
+        <w:rPr>
+          <w:rFonts w:ascii="Times New Roman" w:hAnsi="Times New Roman" w:cs="Times New Roman"/>
+          <w:sz w:val="24"/>
+          <w:szCs w:val="24"/>
+          <w:lang w:val="ro-RO"/>
+        </w:rPr>
+        <w:lastRenderedPageBreak/>
+        <w:t xml:space="preserve">ATT permite lui BLE să facă disponibile sau să expună  anumite date. Un atribut este identificat printr-un UUID și permisii de citire sau de scriere. Este un protocol între un client (care cere informații, indicații) și un server(care are atribute, preia cereri, le prelucrează și răspunde). </w:t>
+      </w:r>
+    </w:p>
+    <w:p>
+      <w:pPr>
+        <w:spacing w:line="360" w:lineRule="auto"/>
+        <w:ind w:firstLine="720"/>
+        <w:jc w:val="both"/>
+        <w:rPr>
+          <w:rFonts w:ascii="Times New Roman" w:hAnsi="Times New Roman" w:cs="Times New Roman"/>
+          <w:sz w:val="24"/>
+          <w:szCs w:val="24"/>
+        </w:rPr>
+      </w:pPr>
+      <w:r>
+        <w:rPr>
+          <w:rFonts w:ascii="Times New Roman" w:hAnsi="Times New Roman" w:cs="Times New Roman"/>
+          <w:sz w:val="24"/>
+          <w:szCs w:val="24"/>
+          <w:lang w:val="ro-RO"/>
+        </w:rPr>
+        <w:t xml:space="preserve">GATT se foloseste de ATT(indică cum se folosește pentru descoperire, citire, scriere atribute) și definește felul în care dispozitivele BLE comunică între ele.  Conform </w:t>
       </w:r>
       <w:r>
         <w:rPr>
@@ -9898,7 +10042,33 @@
           <w:szCs w:val="24"/>
           <w:lang w:val="ro-RO"/>
         </w:rPr>
-        <w:t>și un alt serviciu de tensiunii( caracteristica fiind nivelul tensiunii).</w:t>
+        <w:t>și un alt serviciu de tensiunii( caracteristica fiind nivelul tensiunii</w:t>
+      </w:r>
+      <w:r>
+        <w:rPr>
+          <w:rFonts w:ascii="Times New Roman" w:hAnsi="Times New Roman" w:cs="Times New Roman"/>
+          <w:sz w:val="24"/>
+          <w:szCs w:val="24"/>
+          <w:lang w:val="ro-RO"/>
+        </w:rPr>
+        <w:t xml:space="preserve">. </w:t>
+      </w:r>
+      <w:r>
+        <w:rPr>
+          <w:rFonts w:ascii="Times New Roman" w:hAnsi="Times New Roman" w:cs="Times New Roman"/>
+          <w:sz w:val="24"/>
+          <w:szCs w:val="24"/>
+        </w:rPr>
+        <w:t>Toat</w:t>
+      </w:r>
+      <w:r>
+        <w:rPr>
+          <w:rFonts w:ascii="Times New Roman" w:hAnsi="Times New Roman" w:cs="Times New Roman"/>
+          <w:sz w:val="24"/>
+          <w:szCs w:val="24"/>
+          <w:lang w:val="ro-RO"/>
+        </w:rPr>
+        <w:t>ă această stivă de protocoale interacționează cu aplicațiile care folosesc protocolul BLE).</w:t>
       </w:r>
       <w:r>
         <w:rPr>
@@ -9908,31 +10078,110 @@
         </w:rPr>
         <w:t>[23]</w:t>
       </w:r>
-      <w:r>
-        <w:rPr>
-          <w:rFonts w:ascii="Times New Roman" w:hAnsi="Times New Roman" w:cs="Times New Roman"/>
-          <w:sz w:val="24"/>
-          <w:szCs w:val="24"/>
+    </w:p>
+    <w:p>
+      <w:pPr>
+        <w:spacing w:line="360" w:lineRule="auto"/>
+        <w:ind w:firstLine="720"/>
+        <w:jc w:val="both"/>
+        <w:rPr>
+          <w:rFonts w:ascii="Times New Roman" w:hAnsi="Times New Roman" w:cs="Times New Roman"/>
+          <w:sz w:val="24"/>
+          <w:szCs w:val="24"/>
+        </w:rPr>
+      </w:pPr>
+      <w:r>
+        <w:rPr>
+          <w:rFonts w:ascii="Times New Roman" w:hAnsi="Times New Roman" w:cs="Times New Roman"/>
+          <w:sz w:val="24"/>
+          <w:szCs w:val="24"/>
+        </w:rPr>
+        <w:t xml:space="preserve">-- to be continued if needed – more details about BLE </w:t>
+      </w:r>
+    </w:p>
+    <w:p>
+      <w:pPr>
+        <w:spacing w:line="360" w:lineRule="auto"/>
+        <w:ind w:firstLine="720"/>
+        <w:jc w:val="both"/>
+        <w:rPr>
+          <w:rFonts w:ascii="Times New Roman" w:hAnsi="Times New Roman" w:cs="Times New Roman"/>
+          <w:sz w:val="24"/>
+          <w:szCs w:val="24"/>
+          <w:lang w:val="ro-RO"/>
+        </w:rPr>
+      </w:pPr>
+    </w:p>
+    <w:p>
+      <w:pPr>
+        <w:pStyle w:val="Heading2"/>
+        <w:jc w:val="center"/>
+        <w:rPr>
+          <w:rFonts w:eastAsia="Times New Roman"/>
+          <w:sz w:val="32"/>
+          <w:szCs w:val="32"/>
+        </w:rPr>
+      </w:pPr>
+      <w:r>
+        <w:rPr>
+          <w:rFonts w:ascii="Times New Roman" w:hAnsi="Times New Roman" w:cs="Times New Roman"/>
+          <w:sz w:val="24"/>
+          <w:szCs w:val="24"/>
+        </w:rPr>
+        <w:tab/>
+      </w:r>
+      <w:r>
+        <w:rPr>
+          <w:rFonts w:ascii="Times New Roman" w:hAnsi="Times New Roman" w:cs="Times New Roman"/>
+          <w:sz w:val="24"/>
+          <w:szCs w:val="24"/>
+        </w:rPr>
+        <w:tab/>
+      </w:r>
+      <w:r>
+        <w:rPr>
+          <w:rFonts w:eastAsia="Times New Roman"/>
+          <w:sz w:val="32"/>
+          <w:szCs w:val="32"/>
+        </w:rPr>
+        <w:t>3.3</w:t>
+      </w:r>
+      <w:r>
+        <w:rPr>
+          <w:rFonts w:eastAsia="Times New Roman"/>
+          <w:sz w:val="32"/>
+          <w:szCs w:val="32"/>
         </w:rPr>
         <w:t xml:space="preserve"> </w:t>
       </w:r>
-    </w:p>
-    <w:p>
-      <w:pPr>
-        <w:tabs>
-          <w:tab w:val="left" w:pos="720"/>
-          <w:tab w:val="left" w:pos="1440"/>
-          <w:tab w:val="left" w:pos="2160"/>
-          <w:tab w:val="left" w:pos="2880"/>
-          <w:tab w:val="left" w:pos="3600"/>
-          <w:tab w:val="left" w:pos="4320"/>
-          <w:tab w:val="left" w:pos="5040"/>
-          <w:tab w:val="left" w:pos="5760"/>
-          <w:tab w:val="left" w:pos="6480"/>
-          <w:tab w:val="left" w:pos="7106"/>
-        </w:tabs>
+      <w:r>
+        <w:rPr>
+          <w:rFonts w:eastAsia="Times New Roman"/>
+          <w:sz w:val="32"/>
+          <w:szCs w:val="32"/>
+        </w:rPr>
+        <w:t>Factorii poluanți. Substanț</w:t>
+      </w:r>
+      <w:r>
+        <w:rPr>
+          <w:rFonts w:eastAsia="Times New Roman"/>
+          <w:sz w:val="32"/>
+          <w:szCs w:val="32"/>
+        </w:rPr>
+        <w:t>e</w:t>
+      </w:r>
+      <w:r>
+        <w:rPr>
+          <w:rFonts w:eastAsia="Times New Roman"/>
+          <w:sz w:val="32"/>
+          <w:szCs w:val="32"/>
+        </w:rPr>
+        <w:t xml:space="preserve"> AIQ. Standarde de calitate</w:t>
+      </w:r>
+    </w:p>
+    <w:p>
+      <w:pPr>
         <w:spacing w:line="360" w:lineRule="auto"/>
-        <w:ind w:left="720"/>
         <w:jc w:val="both"/>
         <w:rPr>
           <w:rFonts w:ascii="Times New Roman" w:hAnsi="Times New Roman" w:cs="Times New Roman"/>
@@ -9944,14 +10193,171 @@
     <w:p>
       <w:pPr>
         <w:spacing w:line="360" w:lineRule="auto"/>
-        <w:ind w:left="720"/>
-        <w:jc w:val="both"/>
-        <w:rPr>
-          <w:rFonts w:ascii="Times New Roman" w:hAnsi="Times New Roman" w:cs="Times New Roman"/>
-          <w:sz w:val="24"/>
-          <w:szCs w:val="24"/>
-        </w:rPr>
-      </w:pPr>
+        <w:jc w:val="both"/>
+        <w:rPr>
+          <w:rFonts w:ascii="Times New Roman" w:hAnsi="Times New Roman" w:cs="Times New Roman"/>
+          <w:sz w:val="24"/>
+          <w:szCs w:val="24"/>
+        </w:rPr>
+      </w:pPr>
+      <w:r>
+        <w:rPr>
+          <w:rFonts w:ascii="Times New Roman" w:hAnsi="Times New Roman" w:cs="Times New Roman"/>
+          <w:sz w:val="24"/>
+          <w:szCs w:val="24"/>
+        </w:rPr>
+        <w:tab/>
+        <w:t>Poluarea poate să fie aibă două surse principale. Una este poluarea naturală, ce apare în mediul înconjurator iar cealaltă este poluarea cauzată de om prin factori antropici.</w:t>
+      </w:r>
+      <w:r>
+        <w:rPr>
+          <w:rFonts w:ascii="Times New Roman" w:hAnsi="Times New Roman" w:cs="Times New Roman"/>
+          <w:sz w:val="24"/>
+          <w:szCs w:val="24"/>
+        </w:rPr>
+        <w:t xml:space="preserve"> UNICEF( Fondul Internațional pentru Urgențe ale Copiilor Națiunilor Unite) a realizat un studiu “Clear The Air For Children”[26]. În acest studiu se arată că poluarea cauzată de om are surse precum: arderea combustibilor fosili, arderea deșeurilor, fum, praf din trafic, în general industria grea( fabricarea industrială ) și gaze de eșapament de la mijloace de transport( masini, avioane, vapoare). Incendiile de pajiști și păduri sunt o sursă de fum și materii</w:t>
+      </w:r>
+      <w:r>
+        <w:rPr>
+          <w:rFonts w:ascii="Times New Roman" w:hAnsi="Times New Roman" w:cs="Times New Roman"/>
+          <w:sz w:val="24"/>
+          <w:szCs w:val="24"/>
+        </w:rPr>
+        <w:t xml:space="preserve"> de </w:t>
+      </w:r>
+      <w:r>
+        <w:rPr>
+          <w:rFonts w:ascii="Times New Roman" w:hAnsi="Times New Roman" w:cs="Times New Roman"/>
+          <w:sz w:val="24"/>
+          <w:szCs w:val="24"/>
+        </w:rPr>
+        <w:t>particule.</w:t>
+      </w:r>
+      <w:r>
+        <w:rPr>
+          <w:rFonts w:ascii="Times New Roman" w:hAnsi="Times New Roman" w:cs="Times New Roman"/>
+          <w:sz w:val="24"/>
+          <w:szCs w:val="24"/>
+        </w:rPr>
+        <w:t xml:space="preserve"> De asemenea [26]</w:t>
+      </w:r>
+      <w:r>
+        <w:rPr>
+          <w:rFonts w:ascii="Times New Roman" w:hAnsi="Times New Roman" w:cs="Times New Roman"/>
+          <w:sz w:val="24"/>
+          <w:szCs w:val="24"/>
+          <w:lang w:val="ro-RO"/>
+        </w:rPr>
+        <w:t xml:space="preserve"> relatează că </w:t>
+      </w:r>
+      <w:r>
+        <w:rPr>
+          <w:rFonts w:ascii="Times New Roman" w:hAnsi="Times New Roman" w:cs="Times New Roman"/>
+          <w:sz w:val="24"/>
+          <w:szCs w:val="24"/>
+        </w:rPr>
+        <w:t>sunt și cauze naturale de poluare precum : erupții vulcanice care emit gaze cu mult sulf</w:t>
+      </w:r>
+      <w:r>
+        <w:rPr>
+          <w:rFonts w:ascii="Times New Roman" w:hAnsi="Times New Roman" w:cs="Times New Roman"/>
+          <w:sz w:val="24"/>
+          <w:szCs w:val="24"/>
+        </w:rPr>
+        <w:t>,</w:t>
+      </w:r>
+      <w:r>
+        <w:rPr>
+          <w:rFonts w:ascii="Times New Roman" w:hAnsi="Times New Roman" w:cs="Times New Roman"/>
+          <w:sz w:val="24"/>
+          <w:szCs w:val="24"/>
+        </w:rPr>
+        <w:t xml:space="preserve"> </w:t>
+      </w:r>
+      <w:r>
+        <w:rPr>
+          <w:rFonts w:ascii="Times New Roman" w:hAnsi="Times New Roman" w:cs="Times New Roman"/>
+          <w:sz w:val="24"/>
+          <w:szCs w:val="24"/>
+        </w:rPr>
+        <w:t>cenușă vulcanică</w:t>
+      </w:r>
+      <w:r>
+        <w:rPr>
+          <w:rFonts w:ascii="Times New Roman" w:hAnsi="Times New Roman" w:cs="Times New Roman"/>
+          <w:sz w:val="24"/>
+          <w:szCs w:val="24"/>
+        </w:rPr>
+        <w:t xml:space="preserve"> și furtuni de praf și</w:t>
+      </w:r>
+      <w:r>
+        <w:rPr>
+          <w:rFonts w:ascii="Times New Roman" w:hAnsi="Times New Roman" w:cs="Times New Roman"/>
+          <w:sz w:val="24"/>
+          <w:szCs w:val="24"/>
+        </w:rPr>
+        <w:t xml:space="preserve"> nisip</w:t>
+      </w:r>
+      <w:r>
+        <w:rPr>
+          <w:rFonts w:ascii="Times New Roman" w:hAnsi="Times New Roman" w:cs="Times New Roman"/>
+          <w:sz w:val="24"/>
+          <w:szCs w:val="24"/>
+        </w:rPr>
+        <w:t xml:space="preserve"> care contribuie la poluarea cu materie de particule</w:t>
+      </w:r>
+      <w:r>
+        <w:rPr>
+          <w:rFonts w:ascii="Times New Roman" w:hAnsi="Times New Roman" w:cs="Times New Roman"/>
+          <w:sz w:val="24"/>
+          <w:szCs w:val="24"/>
+        </w:rPr>
+        <w:t xml:space="preserve">. Poluarea din exterior este o problema tot mai mare, aceasta crescând cu 8% din 2008 în </w:t>
+      </w:r>
+      <w:r>
+        <w:rPr>
+          <w:rFonts w:ascii="Times New Roman" w:hAnsi="Times New Roman" w:cs="Times New Roman"/>
+          <w:sz w:val="24"/>
+          <w:szCs w:val="24"/>
+        </w:rPr>
+        <w:lastRenderedPageBreak/>
+        <w:t xml:space="preserve">2013, urbanizarea fiind una din cauze. </w:t>
+      </w:r>
+      <w:r>
+        <w:rPr>
+          <w:rFonts w:ascii="Times New Roman" w:hAnsi="Times New Roman" w:cs="Times New Roman"/>
+          <w:sz w:val="24"/>
+          <w:szCs w:val="24"/>
+          <w:lang w:val="ro-RO"/>
+        </w:rPr>
+        <w:t>Țările din lumea Occidentală au luat multe măsuri în ultimii care au contribuit la reducerea poluării, dar în unele țări din Orientul Mijlociu sau Africa nivelul poluării depășește cu mult nivelul normal.</w:t>
+      </w:r>
+      <w:r>
+        <w:rPr>
+          <w:rFonts w:ascii="Times New Roman" w:hAnsi="Times New Roman" w:cs="Times New Roman"/>
+          <w:sz w:val="24"/>
+          <w:szCs w:val="24"/>
+          <w:lang w:val="ro-RO"/>
+        </w:rPr>
+        <w:t xml:space="preserve"> O altă problemă este poluarea din spațiile închise</w:t>
+      </w:r>
+      <w:r>
+        <w:rPr>
+          <w:rFonts w:ascii="Times New Roman" w:hAnsi="Times New Roman" w:cs="Times New Roman"/>
+          <w:sz w:val="24"/>
+          <w:szCs w:val="24"/>
+          <w:lang w:val="ro-RO"/>
+        </w:rPr>
+        <w:t>. Peste 3 miliarde de oameni depinde de surse de încălzire care poluează în interior.</w:t>
+      </w:r>
+      <w:r>
+        <w:rPr>
+          <w:rFonts w:ascii="Times New Roman" w:hAnsi="Times New Roman" w:cs="Times New Roman"/>
+          <w:sz w:val="24"/>
+          <w:szCs w:val="24"/>
+        </w:rPr>
+        <w:t xml:space="preserve">[26] </w:t>
+      </w:r>
     </w:p>
     <w:p>
       <w:pPr>
@@ -9961,6 +10367,7 @@
           <w:rFonts w:ascii="Times New Roman" w:hAnsi="Times New Roman" w:cs="Times New Roman"/>
           <w:sz w:val="24"/>
           <w:szCs w:val="24"/>
+          <w:lang w:val="ro-RO"/>
         </w:rPr>
       </w:pPr>
       <w:r>
@@ -9971,6 +10378,379 @@
         </w:rPr>
         <w:tab/>
       </w:r>
+      <w:r>
+        <w:rPr>
+          <w:rFonts w:ascii="Times New Roman" w:hAnsi="Times New Roman" w:cs="Times New Roman"/>
+          <w:sz w:val="24"/>
+          <w:szCs w:val="24"/>
+          <w:lang w:val="ro-RO"/>
+        </w:rPr>
+        <w:t>În continuare vor fi prezentați cei mai întâlniți factori poluanți  care afectează cel mai mult organismele vii și mediul</w:t>
+      </w:r>
+      <w:r>
+        <w:rPr>
+          <w:rFonts w:ascii="Times New Roman" w:hAnsi="Times New Roman" w:cs="Times New Roman"/>
+          <w:sz w:val="24"/>
+          <w:szCs w:val="24"/>
+          <w:lang w:val="ro-RO"/>
+        </w:rPr>
+        <w:t xml:space="preserve"> înconjurător. Mulți dintre poluanți sunt legți și este greu să se distingă efectele lor. Conform [4], </w:t>
+      </w:r>
+      <w:r>
+        <w:rPr>
+          <w:rFonts w:ascii="Times New Roman" w:hAnsi="Times New Roman" w:cs="Times New Roman"/>
+          <w:sz w:val="24"/>
+          <w:szCs w:val="24"/>
+        </w:rPr>
+        <w:t>[26], ace</w:t>
+      </w:r>
+      <w:r>
+        <w:rPr>
+          <w:rFonts w:ascii="Times New Roman" w:hAnsi="Times New Roman" w:cs="Times New Roman"/>
+          <w:sz w:val="24"/>
+          <w:szCs w:val="24"/>
+          <w:lang w:val="ro-RO"/>
+        </w:rPr>
+        <w:t>știa sunt:</w:t>
+      </w:r>
+    </w:p>
+    <w:p>
+      <w:pPr>
+        <w:pStyle w:val="ListParagraph"/>
+        <w:numPr>
+          <w:ilvl w:val="0"/>
+          <w:numId w:val="12"/>
+        </w:numPr>
+        <w:spacing w:line="360" w:lineRule="auto"/>
+        <w:jc w:val="both"/>
+        <w:rPr>
+          <w:rFonts w:ascii="Times New Roman" w:hAnsi="Times New Roman" w:cs="Times New Roman"/>
+          <w:sz w:val="24"/>
+          <w:szCs w:val="24"/>
+          <w:lang w:val="ro-RO"/>
+        </w:rPr>
+      </w:pPr>
+      <w:r>
+        <w:rPr>
+          <w:rFonts w:ascii="Times New Roman" w:hAnsi="Times New Roman" w:cs="Times New Roman"/>
+          <w:sz w:val="24"/>
+          <w:szCs w:val="24"/>
+          <w:lang w:val="ro-RO"/>
+        </w:rPr>
+        <w:t>O</w:t>
+      </w:r>
+      <w:r>
+        <w:rPr>
+          <w:rFonts w:ascii="Times New Roman" w:hAnsi="Times New Roman" w:cs="Times New Roman"/>
+          <w:sz w:val="24"/>
+          <w:szCs w:val="24"/>
+          <w:vertAlign w:val="subscript"/>
+          <w:lang w:val="ro-RO"/>
+        </w:rPr>
+        <w:t>3</w:t>
+      </w:r>
+      <w:r>
+        <w:rPr>
+          <w:rFonts w:ascii="Times New Roman" w:hAnsi="Times New Roman" w:cs="Times New Roman"/>
+          <w:sz w:val="24"/>
+          <w:szCs w:val="24"/>
+          <w:lang w:val="ro-RO"/>
+        </w:rPr>
+        <w:t xml:space="preserve"> – Ozonul: e un poluant format printr-o reacție chimică dintre oxizi de azot, compuși volatili organici și lumina de la soare. E un iritant respiratoriu puternic care provoacă probleme pulmonare, respirație îngreunată și agravarea pneumoniei și astmului</w:t>
+      </w:r>
+    </w:p>
+    <w:p>
+      <w:pPr>
+        <w:pStyle w:val="ListParagraph"/>
+        <w:numPr>
+          <w:ilvl w:val="0"/>
+          <w:numId w:val="12"/>
+        </w:numPr>
+        <w:spacing w:line="360" w:lineRule="auto"/>
+        <w:jc w:val="both"/>
+        <w:rPr>
+          <w:rFonts w:ascii="Times New Roman" w:hAnsi="Times New Roman" w:cs="Times New Roman"/>
+          <w:sz w:val="24"/>
+          <w:szCs w:val="24"/>
+          <w:lang w:val="ro-RO"/>
+        </w:rPr>
+      </w:pPr>
+      <w:r>
+        <w:rPr>
+          <w:rFonts w:ascii="Times New Roman" w:hAnsi="Times New Roman" w:cs="Times New Roman"/>
+          <w:sz w:val="24"/>
+          <w:szCs w:val="24"/>
+          <w:lang w:val="ro-RO"/>
+        </w:rPr>
+        <w:t>NO</w:t>
+      </w:r>
+      <w:r>
+        <w:rPr>
+          <w:rFonts w:ascii="Times New Roman" w:hAnsi="Times New Roman" w:cs="Times New Roman"/>
+          <w:sz w:val="24"/>
+          <w:szCs w:val="24"/>
+          <w:vertAlign w:val="subscript"/>
+          <w:lang w:val="ro-RO"/>
+        </w:rPr>
+        <w:t>2</w:t>
+      </w:r>
+      <w:r>
+        <w:rPr>
+          <w:rFonts w:ascii="Times New Roman" w:hAnsi="Times New Roman" w:cs="Times New Roman"/>
+          <w:sz w:val="24"/>
+          <w:szCs w:val="24"/>
+          <w:lang w:val="ro-RO"/>
+        </w:rPr>
+        <w:t xml:space="preserve"> – Dioxidul de azot: ajunge în aer din combustibilii fosili. Apare mai mult în apropierea drumurilor și fabricilor, sau în interior în urma gătitului cu gaz. Agravează astmul și bronșita și reduce funcția plămânilor</w:t>
+      </w:r>
+    </w:p>
+    <w:p>
+      <w:pPr>
+        <w:pStyle w:val="ListParagraph"/>
+        <w:numPr>
+          <w:ilvl w:val="0"/>
+          <w:numId w:val="12"/>
+        </w:numPr>
+        <w:spacing w:line="360" w:lineRule="auto"/>
+        <w:jc w:val="both"/>
+        <w:rPr>
+          <w:rFonts w:ascii="Times New Roman" w:hAnsi="Times New Roman" w:cs="Times New Roman"/>
+          <w:sz w:val="24"/>
+          <w:szCs w:val="24"/>
+          <w:lang w:val="ro-RO"/>
+        </w:rPr>
+      </w:pPr>
+      <w:r>
+        <w:rPr>
+          <w:rFonts w:ascii="Times New Roman" w:hAnsi="Times New Roman" w:cs="Times New Roman"/>
+          <w:sz w:val="24"/>
+          <w:szCs w:val="24"/>
+          <w:lang w:val="ro-RO"/>
+        </w:rPr>
+        <w:t>SO</w:t>
+      </w:r>
+      <w:r>
+        <w:rPr>
+          <w:rFonts w:ascii="Times New Roman" w:hAnsi="Times New Roman" w:cs="Times New Roman"/>
+          <w:sz w:val="24"/>
+          <w:szCs w:val="24"/>
+          <w:vertAlign w:val="subscript"/>
+          <w:lang w:val="ro-RO"/>
+        </w:rPr>
+        <w:t xml:space="preserve">2 </w:t>
+      </w:r>
+      <w:r>
+        <w:rPr>
+          <w:rFonts w:ascii="Times New Roman" w:hAnsi="Times New Roman" w:cs="Times New Roman"/>
+          <w:sz w:val="24"/>
+          <w:szCs w:val="24"/>
+          <w:lang w:val="ro-RO"/>
+        </w:rPr>
+        <w:t>– Dioxidul de sulf: e un gaz incolor puternic mirositor. Apare în umra arderii cărbunilor sau uleiurilor care conțin sulfură. Devine acid combinat cu apa și poate provoca ploi acide. Produce tuse, secreție de mucus și agravează astmul și bronșita.</w:t>
+      </w:r>
+    </w:p>
+    <w:p>
+      <w:pPr>
+        <w:pStyle w:val="ListParagraph"/>
+        <w:numPr>
+          <w:ilvl w:val="0"/>
+          <w:numId w:val="12"/>
+        </w:numPr>
+        <w:spacing w:line="360" w:lineRule="auto"/>
+        <w:jc w:val="both"/>
+        <w:rPr>
+          <w:rFonts w:ascii="Times New Roman" w:hAnsi="Times New Roman" w:cs="Times New Roman"/>
+          <w:sz w:val="24"/>
+          <w:szCs w:val="24"/>
+          <w:lang w:val="ro-RO"/>
+        </w:rPr>
+      </w:pPr>
+      <w:r>
+        <w:rPr>
+          <w:rFonts w:ascii="Times New Roman" w:hAnsi="Times New Roman" w:cs="Times New Roman"/>
+          <w:sz w:val="24"/>
+          <w:szCs w:val="24"/>
+          <w:lang w:val="ro-RO"/>
+        </w:rPr>
+        <w:t>CO – Monoxidul de Carbon: este un gaz incolor, nemirositor care este generat în mare parte de arderea combustibililor în vehicule. Poate provocadureri de cap, probleme cu vederea,  afectează funcția congnitivă și abilitatea de a realiza lucruri complexe. În cantități foarte mari provoacă pierderea consțiinței sau chiar moartea.</w:t>
+      </w:r>
+    </w:p>
+    <w:p>
+      <w:pPr>
+        <w:pStyle w:val="ListParagraph"/>
+        <w:numPr>
+          <w:ilvl w:val="0"/>
+          <w:numId w:val="12"/>
+        </w:numPr>
+        <w:spacing w:line="360" w:lineRule="auto"/>
+        <w:jc w:val="both"/>
+        <w:rPr>
+          <w:rFonts w:ascii="Times New Roman" w:hAnsi="Times New Roman" w:cs="Times New Roman"/>
+          <w:sz w:val="24"/>
+          <w:szCs w:val="24"/>
+          <w:lang w:val="ro-RO"/>
+        </w:rPr>
+      </w:pPr>
+      <w:r>
+        <w:rPr>
+          <w:rFonts w:ascii="Times New Roman" w:hAnsi="Times New Roman" w:cs="Times New Roman"/>
+          <w:sz w:val="24"/>
+          <w:szCs w:val="24"/>
+          <w:lang w:val="ro-RO"/>
+        </w:rPr>
+        <w:t>Materia de particule(PM) este de 2 feluri : PM</w:t>
+      </w:r>
+      <w:r>
+        <w:rPr>
+          <w:rFonts w:ascii="Times New Roman" w:hAnsi="Times New Roman" w:cs="Times New Roman"/>
+          <w:sz w:val="24"/>
+          <w:szCs w:val="24"/>
+          <w:vertAlign w:val="subscript"/>
+          <w:lang w:val="ro-RO"/>
+        </w:rPr>
+        <w:t xml:space="preserve">10 </w:t>
+      </w:r>
+      <w:r>
+        <w:rPr>
+          <w:rFonts w:ascii="Times New Roman" w:hAnsi="Times New Roman" w:cs="Times New Roman"/>
+          <w:sz w:val="24"/>
+          <w:szCs w:val="24"/>
+          <w:lang w:val="ro-RO"/>
+        </w:rPr>
+        <w:t>( particula are 10 micrometri sau mai puțin) și PM</w:t>
+      </w:r>
+      <w:r>
+        <w:rPr>
+          <w:rFonts w:ascii="Times New Roman" w:hAnsi="Times New Roman" w:cs="Times New Roman"/>
+          <w:sz w:val="24"/>
+          <w:szCs w:val="24"/>
+          <w:vertAlign w:val="subscript"/>
+          <w:lang w:val="ro-RO"/>
+        </w:rPr>
+        <w:t>2.5</w:t>
+      </w:r>
+      <w:r>
+        <w:rPr>
+          <w:rFonts w:ascii="Times New Roman" w:hAnsi="Times New Roman" w:cs="Times New Roman"/>
+          <w:sz w:val="24"/>
+          <w:szCs w:val="24"/>
+          <w:lang w:val="ro-RO"/>
+        </w:rPr>
+        <w:t xml:space="preserve">(particula are </w:t>
+      </w:r>
+      <w:r>
+        <w:rPr>
+          <w:rFonts w:ascii="Times New Roman" w:hAnsi="Times New Roman" w:cs="Times New Roman"/>
+          <w:sz w:val="24"/>
+          <w:szCs w:val="24"/>
+          <w:lang w:val="ro-RO"/>
+        </w:rPr>
+        <w:t>2.5 micrometri sau mai puțin).  PM</w:t>
+      </w:r>
+      <w:r>
+        <w:rPr>
+          <w:rFonts w:ascii="Times New Roman" w:hAnsi="Times New Roman" w:cs="Times New Roman"/>
+          <w:sz w:val="24"/>
+          <w:szCs w:val="24"/>
+          <w:vertAlign w:val="subscript"/>
+          <w:lang w:val="ro-RO"/>
+        </w:rPr>
+        <w:t>10</w:t>
+      </w:r>
+      <w:r>
+        <w:rPr>
+          <w:rFonts w:ascii="Times New Roman" w:hAnsi="Times New Roman" w:cs="Times New Roman"/>
+          <w:sz w:val="24"/>
+          <w:szCs w:val="24"/>
+          <w:lang w:val="ro-RO"/>
+        </w:rPr>
+        <w:t xml:space="preserve"> conține sulfați, nitrați, praf și afectează sistemul respirator prin faptul că blochează și inflamează căile nazale și bonhiile. PM</w:t>
+      </w:r>
+      <w:r>
+        <w:rPr>
+          <w:rFonts w:ascii="Times New Roman" w:hAnsi="Times New Roman" w:cs="Times New Roman"/>
+          <w:sz w:val="24"/>
+          <w:szCs w:val="24"/>
+          <w:vertAlign w:val="subscript"/>
+          <w:lang w:val="ro-RO"/>
+        </w:rPr>
+        <w:t xml:space="preserve">2.5  </w:t>
+      </w:r>
+      <w:r>
+        <w:rPr>
+          <w:rFonts w:ascii="Times New Roman" w:hAnsi="Times New Roman" w:cs="Times New Roman"/>
+          <w:sz w:val="24"/>
+          <w:szCs w:val="24"/>
+          <w:lang w:val="ro-RO"/>
+        </w:rPr>
+        <w:t>este și mai periculos pentru că particulele sunt mai mici și pot pătrunde în plămâni cauzând boli cardiovasculare(boli de inima). Provine din arderea combustibililor, din praf sau de la vulcani.</w:t>
+      </w:r>
+    </w:p>
+    <w:p>
+      <w:pPr>
+        <w:spacing w:line="360" w:lineRule="auto"/>
+        <w:jc w:val="both"/>
+        <w:rPr>
+          <w:rFonts w:ascii="Times New Roman" w:hAnsi="Times New Roman" w:cs="Times New Roman"/>
+          <w:sz w:val="24"/>
+          <w:szCs w:val="24"/>
+          <w:lang w:val="ro-RO"/>
+        </w:rPr>
+      </w:pPr>
+      <w:r>
+        <w:rPr>
+          <w:rFonts w:ascii="Times New Roman" w:hAnsi="Times New Roman" w:cs="Times New Roman"/>
+          <w:sz w:val="24"/>
+          <w:szCs w:val="24"/>
+          <w:lang w:val="ro-RO"/>
+        </w:rPr>
+        <w:tab/>
+      </w:r>
+    </w:p>
+    <w:p>
+      <w:pPr>
+        <w:rPr>
+          <w:rFonts w:ascii="Times New Roman" w:hAnsi="Times New Roman" w:cs="Times New Roman"/>
+          <w:sz w:val="24"/>
+          <w:szCs w:val="24"/>
+        </w:rPr>
+      </w:pPr>
+    </w:p>
+    <w:p>
+      <w:pPr>
+        <w:rPr>
+          <w:rFonts w:ascii="Times New Roman" w:hAnsi="Times New Roman" w:cs="Times New Roman"/>
+          <w:sz w:val="24"/>
+          <w:szCs w:val="24"/>
+        </w:rPr>
+      </w:pPr>
+    </w:p>
+    <w:p>
+      <w:pPr>
+        <w:rPr>
+          <w:rFonts w:ascii="Times New Roman" w:hAnsi="Times New Roman" w:cs="Times New Roman"/>
+          <w:sz w:val="24"/>
+          <w:szCs w:val="24"/>
+        </w:rPr>
+      </w:pPr>
+    </w:p>
+    <w:p>
+      <w:pPr>
+        <w:rPr>
+          <w:rFonts w:ascii="Times New Roman" w:hAnsi="Times New Roman" w:cs="Times New Roman"/>
+          <w:sz w:val="24"/>
+          <w:szCs w:val="24"/>
+        </w:rPr>
+      </w:pPr>
+    </w:p>
+    <w:p>
+      <w:pPr>
+        <w:rPr>
+          <w:rFonts w:ascii="Times New Roman" w:hAnsi="Times New Roman" w:cs="Times New Roman"/>
+          <w:sz w:val="24"/>
+          <w:szCs w:val="24"/>
+        </w:rPr>
+      </w:pPr>
     </w:p>
     <w:p>
       <w:pPr>
@@ -10066,13 +10846,15 @@
         <w:jc w:val="both"/>
         <w:rPr>
           <w:rFonts w:ascii="Times New Roman" w:eastAsia="Times New Roman" w:hAnsi="Times New Roman" w:cs="Times New Roman"/>
-          <w:sz w:val="24"/>
-          <w:szCs w:val="24"/>
-        </w:rPr>
-      </w:pPr>
-      <w:r>
-        <w:rPr>
-          <w:rFonts w:ascii="Times New Roman" w:eastAsia="Times New Roman" w:hAnsi="Times New Roman" w:cs="Times New Roman"/>
+          <w:b/>
+          <w:sz w:val="24"/>
+          <w:szCs w:val="24"/>
+        </w:rPr>
+      </w:pPr>
+      <w:r>
+        <w:rPr>
+          <w:rFonts w:ascii="Times New Roman" w:eastAsia="Times New Roman" w:hAnsi="Times New Roman" w:cs="Times New Roman"/>
+          <w:b/>
           <w:sz w:val="24"/>
           <w:szCs w:val="24"/>
         </w:rPr>
@@ -10090,13 +10872,15 @@
         <w:jc w:val="both"/>
         <w:rPr>
           <w:rFonts w:ascii="Times New Roman" w:eastAsia="Times New Roman" w:hAnsi="Times New Roman" w:cs="Times New Roman"/>
-          <w:sz w:val="24"/>
-          <w:szCs w:val="24"/>
-        </w:rPr>
-      </w:pPr>
-      <w:r>
-        <w:rPr>
-          <w:rFonts w:ascii="Times New Roman" w:eastAsia="Times New Roman" w:hAnsi="Times New Roman" w:cs="Times New Roman"/>
+          <w:b/>
+          <w:sz w:val="24"/>
+          <w:szCs w:val="24"/>
+        </w:rPr>
+      </w:pPr>
+      <w:r>
+        <w:rPr>
+          <w:rFonts w:ascii="Times New Roman" w:eastAsia="Times New Roman" w:hAnsi="Times New Roman" w:cs="Times New Roman"/>
+          <w:b/>
           <w:sz w:val="24"/>
           <w:szCs w:val="24"/>
         </w:rPr>
@@ -10105,6 +10889,7 @@
       <w:r>
         <w:rPr>
           <w:rFonts w:ascii="Times New Roman" w:eastAsia="Times New Roman" w:hAnsi="Times New Roman" w:cs="Times New Roman"/>
+          <w:b/>
           <w:sz w:val="24"/>
           <w:szCs w:val="24"/>
         </w:rPr>
@@ -10134,6 +10919,14 @@
         </w:rPr>
         <w:t xml:space="preserve">Elemente Android Folosite : Servicii, Activitati , Intent-uri ( aici sau la capitolul cu implementarea) </w:t>
       </w:r>
+      <w:r>
+        <w:rPr>
+          <w:rFonts w:ascii="Times New Roman" w:eastAsia="Times New Roman" w:hAnsi="Times New Roman" w:cs="Times New Roman"/>
+          <w:sz w:val="24"/>
+          <w:szCs w:val="24"/>
+        </w:rPr>
+        <w:t xml:space="preserve">– programare aplicații mobile </w:t>
+      </w:r>
     </w:p>
     <w:p>
       <w:pPr>
@@ -10170,13 +10963,15 @@
         <w:jc w:val="both"/>
         <w:rPr>
           <w:rFonts w:ascii="Times New Roman" w:eastAsia="Times New Roman" w:hAnsi="Times New Roman" w:cs="Times New Roman"/>
-          <w:sz w:val="24"/>
-          <w:szCs w:val="24"/>
-        </w:rPr>
-      </w:pPr>
-      <w:r>
-        <w:rPr>
-          <w:rFonts w:ascii="Times New Roman" w:eastAsia="Times New Roman" w:hAnsi="Times New Roman" w:cs="Times New Roman"/>
+          <w:b/>
+          <w:sz w:val="24"/>
+          <w:szCs w:val="24"/>
+        </w:rPr>
+      </w:pPr>
+      <w:r>
+        <w:rPr>
+          <w:rFonts w:ascii="Times New Roman" w:eastAsia="Times New Roman" w:hAnsi="Times New Roman" w:cs="Times New Roman"/>
+          <w:b/>
           <w:sz w:val="24"/>
           <w:szCs w:val="24"/>
         </w:rPr>
@@ -10226,6 +11021,63 @@
     </w:p>
     <w:p>
       <w:pPr>
+        <w:pStyle w:val="ListParagraph"/>
+        <w:numPr>
+          <w:ilvl w:val="1"/>
+          <w:numId w:val="4"/>
+        </w:numPr>
+        <w:spacing w:after="0" w:line="360" w:lineRule="auto"/>
+        <w:jc w:val="both"/>
+        <w:rPr>
+          <w:rFonts w:ascii="Times New Roman" w:eastAsia="Times New Roman" w:hAnsi="Times New Roman" w:cs="Times New Roman"/>
+          <w:sz w:val="24"/>
+          <w:szCs w:val="24"/>
+        </w:rPr>
+      </w:pPr>
+      <w:r>
+        <w:rPr>
+          <w:rFonts w:ascii="Times New Roman" w:eastAsia="Times New Roman" w:hAnsi="Times New Roman" w:cs="Times New Roman"/>
+          <w:sz w:val="24"/>
+          <w:szCs w:val="24"/>
+        </w:rPr>
+        <w:t xml:space="preserve">check  </w:t>
+      </w:r>
+      <w:r>
+        <w:rPr>
+          <w:rFonts w:ascii="Times New Roman" w:hAnsi="Times New Roman" w:cs="Times New Roman"/>
+          <w:sz w:val="24"/>
+          <w:szCs w:val="24"/>
+        </w:rPr>
+        <w:t xml:space="preserve">[7] Kanchan, Amit Kumar GOrai, Pramila Goyal,  </w:t>
+      </w:r>
+      <w:r>
+        <w:rPr>
+          <w:rFonts w:ascii="Times New Roman" w:hAnsi="Times New Roman" w:cs="Times New Roman"/>
+          <w:i/>
+          <w:sz w:val="24"/>
+          <w:szCs w:val="24"/>
+        </w:rPr>
+        <w:t>A Review on Air Quality Indexing System</w:t>
+      </w:r>
+      <w:r>
+        <w:rPr>
+          <w:rFonts w:ascii="Times New Roman" w:hAnsi="Times New Roman" w:cs="Times New Roman"/>
+          <w:sz w:val="24"/>
+          <w:szCs w:val="24"/>
+        </w:rPr>
+        <w:t>,</w:t>
+      </w:r>
+      <w:r>
+        <w:rPr>
+          <w:rFonts w:ascii="Times New Roman" w:hAnsi="Times New Roman" w:cs="Times New Roman"/>
+          <w:sz w:val="24"/>
+          <w:szCs w:val="24"/>
+        </w:rPr>
+        <w:t xml:space="preserve"> - pt standarde  si metode </w:t>
+      </w:r>
+    </w:p>
+    <w:p>
+      <w:pPr>
         <w:spacing w:line="360" w:lineRule="auto"/>
         <w:jc w:val="both"/>
         <w:rPr>
@@ -10331,6 +11183,7 @@
           <w:szCs w:val="24"/>
           <w:lang w:val="ro-RO"/>
         </w:rPr>
+        <w:lastRenderedPageBreak/>
         <w:tab/>
       </w:r>
     </w:p>
@@ -10942,7 +11795,6 @@
           <w:sz w:val="24"/>
           <w:szCs w:val="24"/>
         </w:rPr>
-        <w:lastRenderedPageBreak/>
         <w:t>5. Rezultate experimebtale..cat iese</w:t>
       </w:r>
     </w:p>
@@ -11213,14 +12065,6 @@
           <w:sz w:val="24"/>
           <w:szCs w:val="24"/>
         </w:rPr>
-        <w:t xml:space="preserve"> </w:t>
-      </w:r>
-      <w:r>
-        <w:rPr>
-          <w:rFonts w:ascii="Times New Roman" w:hAnsi="Times New Roman" w:cs="Times New Roman"/>
-          <w:sz w:val="24"/>
-          <w:szCs w:val="24"/>
-        </w:rPr>
         <w:t xml:space="preserve">[1] Central Pollution Control Board, Ministry of Environment, Forests &amp; Climate Change, </w:t>
       </w:r>
     </w:p>
@@ -11775,7 +12619,7 @@
         </w:rPr>
         <w:t xml:space="preserve">[8] </w:t>
       </w:r>
-      <w:hyperlink r:id="rId25" w:history="1">
+      <w:hyperlink r:id="rId26" w:history="1">
         <w:r>
           <w:rPr>
             <w:rStyle w:val="Hyperlink"/>
@@ -11814,7 +12658,7 @@
         </w:rPr>
         <w:t xml:space="preserve">[9] </w:t>
       </w:r>
-      <w:hyperlink r:id="rId26" w:anchor="dossierSummary__chapter2" w:history="1">
+      <w:hyperlink r:id="rId27" w:anchor="dossierSummary__chapter2" w:history="1">
         <w:r>
           <w:rPr>
             <w:rStyle w:val="Hyperlink"/>
@@ -11851,7 +12695,7 @@
         </w:rPr>
         <w:t xml:space="preserve"> </w:t>
       </w:r>
-      <w:hyperlink r:id="rId27" w:history="1">
+      <w:hyperlink r:id="rId28" w:history="1">
         <w:r>
           <w:rPr>
             <w:rStyle w:val="Hyperlink"/>
@@ -11950,7 +12794,7 @@
         </w:rPr>
         <w:t xml:space="preserve">[13] </w:t>
       </w:r>
-      <w:hyperlink r:id="rId28" w:history="1">
+      <w:hyperlink r:id="rId29" w:history="1">
         <w:r>
           <w:rPr>
             <w:rStyle w:val="Hyperlink"/>
@@ -11979,7 +12823,7 @@
         </w:rPr>
         <w:t xml:space="preserve">[14] </w:t>
       </w:r>
-      <w:hyperlink r:id="rId29" w:history="1">
+      <w:hyperlink r:id="rId30" w:history="1">
         <w:r>
           <w:rPr>
             <w:rStyle w:val="Hyperlink"/>
@@ -12043,7 +12887,7 @@
         </w:rPr>
         <w:t xml:space="preserve">[16] </w:t>
       </w:r>
-      <w:hyperlink r:id="rId30" w:history="1">
+      <w:hyperlink r:id="rId31" w:history="1">
         <w:r>
           <w:rPr>
             <w:rStyle w:val="Hyperlink"/>
@@ -12111,7 +12955,7 @@
         </w:rPr>
         <w:t xml:space="preserve">[18] </w:t>
       </w:r>
-      <w:hyperlink r:id="rId31" w:anchor="Android_1.0_(API_1)" w:history="1">
+      <w:hyperlink r:id="rId32" w:anchor="Android_1.0_(API_1)" w:history="1">
         <w:r>
           <w:rPr>
             <w:rStyle w:val="Hyperlink"/>
@@ -12302,7 +13146,7 @@
         </w:rPr>
         <w:t xml:space="preserve">University of Bologna, 2014 =&gt; </w:t>
       </w:r>
-      <w:hyperlink r:id="rId32" w:history="1">
+      <w:hyperlink r:id="rId33" w:history="1">
         <w:r>
           <w:rPr>
             <w:rStyle w:val="Hyperlink"/>
@@ -12315,7 +13159,7 @@
       <w:r>
         <w:t xml:space="preserve">[24] </w:t>
       </w:r>
-      <w:hyperlink r:id="rId33" w:history="1">
+      <w:hyperlink r:id="rId34" w:history="1">
         <w:r>
           <w:rPr>
             <w:rStyle w:val="Hyperlink"/>
@@ -12325,21 +13169,13 @@
       </w:hyperlink>
     </w:p>
     <w:p>
-      <w:pPr>
-        <w:rPr>
-          <w:rFonts w:ascii="Times New Roman" w:hAnsi="Times New Roman" w:cs="Times New Roman"/>
-          <w:b/>
-          <w:sz w:val="24"/>
-          <w:szCs w:val="24"/>
-        </w:rPr>
-      </w:pPr>
       <w:r>
         <w:t>[25]</w:t>
       </w:r>
       <w:r>
         <w:t xml:space="preserve"> </w:t>
       </w:r>
-      <w:hyperlink r:id="rId34" w:history="1">
+      <w:hyperlink r:id="rId35" w:history="1">
         <w:r>
           <w:rPr>
             <w:rStyle w:val="Hyperlink"/>
@@ -12350,6 +13186,28 @@
     </w:p>
     <w:p>
       <w:pPr>
+        <w:rPr>
+          <w:rFonts w:ascii="Times New Roman" w:hAnsi="Times New Roman" w:cs="Times New Roman"/>
+          <w:b/>
+          <w:sz w:val="24"/>
+          <w:szCs w:val="24"/>
+        </w:rPr>
+      </w:pPr>
+      <w:r>
+        <w:t xml:space="preserve">[26] Nicholas Rees, </w:t>
+      </w:r>
+      <w:r>
+        <w:rPr>
+          <w:i/>
+        </w:rPr>
+        <w:t>Clear the air for children. The impact of air pollution on children</w:t>
+      </w:r>
+      <w:r>
+        <w:t>, UNICEF, 2016</w:t>
+      </w:r>
+    </w:p>
+    <w:p>
+      <w:pPr>
         <w:spacing w:after="120"/>
         <w:rPr>
           <w:rFonts w:ascii="Times New Roman" w:hAnsi="Times New Roman" w:cs="Times New Roman"/>
@@ -12768,6 +13626,15 @@
         </w:rPr>
         <w:t xml:space="preserve"> – V</w:t>
       </w:r>
+      <w:r>
+        <w:rPr>
+          <w:rFonts w:ascii="Times New Roman" w:hAnsi="Times New Roman" w:cs="Times New Roman"/>
+          <w:sz w:val="24"/>
+          <w:szCs w:val="24"/>
+          <w:lang w:val="ro-RO"/>
+        </w:rPr>
+        <w:t>olatile organic compound</w:t>
+      </w:r>
     </w:p>
     <w:p>
       <w:pPr>
@@ -12842,7 +13709,7 @@
         </w:rPr>
         <w:t xml:space="preserve">[img1] [img2]  </w:t>
       </w:r>
-      <w:hyperlink r:id="rId35" w:history="1">
+      <w:hyperlink r:id="rId36" w:history="1">
         <w:r>
           <w:rPr>
             <w:rStyle w:val="Hyperlink"/>
@@ -12873,7 +13740,7 @@
         </w:rPr>
         <w:t xml:space="preserve">[img3] </w:t>
       </w:r>
-      <w:hyperlink r:id="rId36" w:history="1">
+      <w:hyperlink r:id="rId37" w:history="1">
         <w:r>
           <w:rPr>
             <w:rStyle w:val="Hyperlink"/>
@@ -12903,9 +13770,10 @@
           <w:sz w:val="24"/>
           <w:szCs w:val="24"/>
         </w:rPr>
+        <w:lastRenderedPageBreak/>
         <w:t xml:space="preserve">[img4] </w:t>
       </w:r>
-      <w:hyperlink r:id="rId37" w:history="1">
+      <w:hyperlink r:id="rId38" w:history="1">
         <w:r>
           <w:rPr>
             <w:rStyle w:val="Hyperlink"/>
@@ -12934,7 +13802,6 @@
           <w:szCs w:val="24"/>
           <w:lang w:val="ro-RO"/>
         </w:rPr>
-        <w:lastRenderedPageBreak/>
         <w:t>[</w:t>
       </w:r>
       <w:r>
@@ -12947,7 +13814,7 @@
         </w:rPr>
         <w:t xml:space="preserve">img5] </w:t>
       </w:r>
-      <w:hyperlink r:id="rId38" w:history="1">
+      <w:hyperlink r:id="rId39" w:history="1">
         <w:r>
           <w:rPr>
             <w:rStyle w:val="Hyperlink"/>
@@ -13005,7 +13872,7 @@
         </w:rPr>
         <w:t xml:space="preserve"> </w:t>
       </w:r>
-      <w:hyperlink r:id="rId39" w:history="1">
+      <w:hyperlink r:id="rId40" w:history="1">
         <w:r>
           <w:rPr>
             <w:rStyle w:val="Hyperlink"/>
@@ -13034,7 +13901,7 @@
         </w:rPr>
         <w:t xml:space="preserve">[img8] - </w:t>
       </w:r>
-      <w:hyperlink r:id="rId40" w:history="1">
+      <w:hyperlink r:id="rId41" w:history="1">
         <w:r>
           <w:rPr>
             <w:rStyle w:val="Hyperlink"/>
@@ -13072,7 +13939,7 @@
         </w:rPr>
         <w:t xml:space="preserve"> </w:t>
       </w:r>
-      <w:hyperlink r:id="rId41" w:history="1">
+      <w:hyperlink r:id="rId42" w:history="1">
         <w:r>
           <w:rPr>
             <w:rStyle w:val="Hyperlink"/>
@@ -13101,7 +13968,7 @@
         </w:rPr>
         <w:t xml:space="preserve">[img10] </w:t>
       </w:r>
-      <w:hyperlink r:id="rId42" w:history="1">
+      <w:hyperlink r:id="rId43" w:history="1">
         <w:r>
           <w:rPr>
             <w:rStyle w:val="Hyperlink"/>
@@ -13130,7 +13997,7 @@
         </w:rPr>
         <w:t xml:space="preserve">[img11] </w:t>
       </w:r>
-      <w:hyperlink r:id="rId43" w:history="1">
+      <w:hyperlink r:id="rId44" w:history="1">
         <w:r>
           <w:rPr>
             <w:rStyle w:val="Hyperlink"/>
@@ -13159,7 +14026,7 @@
         </w:rPr>
         <w:t xml:space="preserve">[img12] </w:t>
       </w:r>
-      <w:hyperlink r:id="rId44" w:history="1">
+      <w:hyperlink r:id="rId45" w:history="1">
         <w:r>
           <w:rPr>
             <w:rStyle w:val="Hyperlink"/>
@@ -13181,7 +14048,7 @@
         </w:rPr>
         <w:t xml:space="preserve">[img13] </w:t>
       </w:r>
-      <w:hyperlink r:id="rId45" w:history="1">
+      <w:hyperlink r:id="rId46" w:history="1">
         <w:r>
           <w:rPr>
             <w:rStyle w:val="Hyperlink"/>
@@ -13197,7 +14064,7 @@
         </w:rPr>
         <w:t xml:space="preserve">[img14] </w:t>
       </w:r>
-      <w:hyperlink r:id="rId46" w:history="1">
+      <w:hyperlink r:id="rId47" w:history="1">
         <w:r>
           <w:rPr>
             <w:rStyle w:val="Hyperlink"/>
@@ -13221,7 +14088,7 @@
         </w:rPr>
         <w:t xml:space="preserve">[img15] </w:t>
       </w:r>
-      <w:hyperlink r:id="rId47" w:history="1">
+      <w:hyperlink r:id="rId48" w:history="1">
         <w:r>
           <w:rPr>
             <w:rStyle w:val="Hyperlink"/>
@@ -13260,7 +14127,7 @@
           <w:szCs w:val="24"/>
         </w:rPr>
       </w:pPr>
-      <w:hyperlink r:id="rId48" w:history="1">
+      <w:hyperlink r:id="rId49" w:history="1">
         <w:r>
           <w:rPr>
             <w:rStyle w:val="Hyperlink"/>
@@ -13281,7 +14148,7 @@
           <w:szCs w:val="24"/>
         </w:rPr>
       </w:pPr>
-      <w:hyperlink r:id="rId49" w:history="1">
+      <w:hyperlink r:id="rId50" w:history="1">
         <w:r>
           <w:rPr>
             <w:rStyle w:val="Hyperlink"/>
@@ -13327,7 +14194,7 @@
         </w:rPr>
         <w:t xml:space="preserve">] </w:t>
       </w:r>
-      <w:hyperlink r:id="rId50" w:history="1">
+      <w:hyperlink r:id="rId51" w:history="1">
         <w:r>
           <w:rPr>
             <w:rStyle w:val="Hyperlink"/>
@@ -13376,7 +14243,7 @@
         </w:rPr>
         <w:t>Computation of the AQI requires an air pollutant concentration over a specified averaging period, obtained from an </w:t>
       </w:r>
-      <w:hyperlink r:id="rId51" w:anchor="air_quality_monitoring" w:tooltip="Environmental monitoring" w:history="1">
+      <w:hyperlink r:id="rId52" w:anchor="air_quality_monitoring" w:tooltip="Environmental monitoring" w:history="1">
         <w:r>
           <w:rPr>
             <w:rStyle w:val="Hyperlink"/>
@@ -13399,7 +14266,7 @@
         </w:rPr>
         <w:t> or </w:t>
       </w:r>
-      <w:hyperlink r:id="rId52" w:tooltip="Atmospheric dispersion modeling" w:history="1">
+      <w:hyperlink r:id="rId53" w:tooltip="Atmospheric dispersion modeling" w:history="1">
         <w:r>
           <w:rPr>
             <w:rStyle w:val="Hyperlink"/>
@@ -13422,7 +14289,7 @@
         </w:rPr>
         <w:t>. Taken together, concentration and time represent the </w:t>
       </w:r>
-      <w:hyperlink r:id="rId53" w:tooltip="Dose response" w:history="1">
+      <w:hyperlink r:id="rId54" w:tooltip="Dose response" w:history="1">
         <w:r>
           <w:rPr>
             <w:rStyle w:val="Hyperlink"/>
@@ -13445,7 +14312,7 @@
         </w:rPr>
         <w:t> of the air pollutant. Health effects corresponding to a given dose are established by epidemiological research.</w:t>
       </w:r>
-      <w:hyperlink r:id="rId54" w:anchor="cite_note-4" w:history="1">
+      <w:hyperlink r:id="rId55" w:anchor="cite_note-4" w:history="1">
         <w:r>
           <w:rPr>
             <w:rStyle w:val="Hyperlink"/>
@@ -13504,7 +14371,7 @@
         </w:rPr>
         <w:t>Most air contaminants do not have an associated AQI. Many countries monitor </w:t>
       </w:r>
-      <w:hyperlink r:id="rId55" w:tooltip="Ground-level ozone" w:history="1">
+      <w:hyperlink r:id="rId56" w:tooltip="Ground-level ozone" w:history="1">
         <w:r>
           <w:rPr>
             <w:rStyle w:val="Hyperlink"/>
@@ -13519,7 +14386,7 @@
         </w:rPr>
         <w:t>, </w:t>
       </w:r>
-      <w:hyperlink r:id="rId56" w:tooltip="Atmospheric particulate matter" w:history="1">
+      <w:hyperlink r:id="rId57" w:tooltip="Atmospheric particulate matter" w:history="1">
         <w:r>
           <w:rPr>
             <w:rStyle w:val="Hyperlink"/>
@@ -13534,7 +14401,7 @@
         </w:rPr>
         <w:t>, </w:t>
       </w:r>
-      <w:hyperlink r:id="rId57" w:tooltip="Sulfur dioxide" w:history="1">
+      <w:hyperlink r:id="rId58" w:tooltip="Sulfur dioxide" w:history="1">
         <w:r>
           <w:rPr>
             <w:rStyle w:val="Hyperlink"/>
@@ -13549,7 +14416,7 @@
         </w:rPr>
         <w:t>, </w:t>
       </w:r>
-      <w:hyperlink r:id="rId58" w:tooltip="Carbon monoxide" w:history="1">
+      <w:hyperlink r:id="rId59" w:tooltip="Carbon monoxide" w:history="1">
         <w:r>
           <w:rPr>
             <w:rStyle w:val="Hyperlink"/>
@@ -13564,7 +14431,7 @@
         </w:rPr>
         <w:t> and </w:t>
       </w:r>
-      <w:hyperlink r:id="rId59" w:tooltip="Nitrogen dioxide" w:history="1">
+      <w:hyperlink r:id="rId60" w:tooltip="Nitrogen dioxide" w:history="1">
         <w:r>
           <w:rPr>
             <w:rStyle w:val="Hyperlink"/>
@@ -13579,7 +14446,7 @@
         </w:rPr>
         <w:t>, and calculate air quality indices for these pollutants.</w:t>
       </w:r>
-      <w:hyperlink r:id="rId60" w:anchor="cite_note-aqi_basic-10" w:history="1">
+      <w:hyperlink r:id="rId61" w:anchor="cite_note-aqi_basic-10" w:history="1">
         <w:r>
           <w:rPr>
             <w:rStyle w:val="Hyperlink"/>
@@ -13605,7 +14472,7 @@
         </w:rPr>
         <w:t>The definition of the AQI in a particular nation reflects the discourse surrounding the development of national air quality standards in that nation.</w:t>
       </w:r>
-      <w:hyperlink r:id="rId61" w:anchor="cite_note-11" w:history="1">
+      <w:hyperlink r:id="rId62" w:anchor="cite_note-11" w:history="1">
         <w:r>
           <w:rPr>
             <w:rStyle w:val="Hyperlink"/>
@@ -13621,7 +14488,7 @@
         </w:rPr>
         <w:t> A website allowing government agencies anywhere in the world to submit their real-time air monitoring data for display using a common definition of the air quality index has recently become available.</w:t>
       </w:r>
-      <w:hyperlink r:id="rId62" w:anchor="cite_note-12" w:history="1">
+      <w:hyperlink r:id="rId63" w:anchor="cite_note-12" w:history="1">
         <w:r>
           <w:rPr>
             <w:rStyle w:val="Hyperlink"/>
@@ -13716,8 +14583,8 @@
       </w:pPr>
     </w:p>
     <w:sectPr>
-      <w:headerReference w:type="default" r:id="rId63"/>
-      <w:footerReference w:type="default" r:id="rId64"/>
+      <w:headerReference w:type="default" r:id="rId64"/>
+      <w:footerReference w:type="default" r:id="rId65"/>
       <w:pgSz w:w="12240" w:h="15840"/>
       <w:pgMar w:top="1440" w:right="1440" w:bottom="1440" w:left="1440" w:header="720" w:footer="720" w:gutter="0"/>
       <w:cols w:space="720"/>
@@ -13773,7 +14640,7 @@
             <w:rPr>
               <w:noProof/>
             </w:rPr>
-            <w:t>21</w:t>
+            <w:t>22</w:t>
           </w:r>
         </w:fldSimple>
       </w:p>
@@ -13855,6 +14722,119 @@
 <file path=word/numbering.xml><?xml version="1.0" encoding="utf-8"?>
 <w:numbering xmlns:ve="http://schemas.openxmlformats.org/markup-compatibility/2006" xmlns:o="urn:schemas-microsoft-com:office:office" xmlns:r="http://schemas.openxmlformats.org/officeDocument/2006/relationships" xmlns:m="http://schemas.openxmlformats.org/officeDocument/2006/math" xmlns:v="urn:schemas-microsoft-com:vml" xmlns:wp="http://schemas.openxmlformats.org/drawingml/2006/wordprocessingDrawing" xmlns:w10="urn:schemas-microsoft-com:office:word" xmlns:w="http://schemas.openxmlformats.org/wordprocessingml/2006/main" xmlns:wne="http://schemas.microsoft.com/office/word/2006/wordml">
   <w:abstractNum w:abstractNumId="0">
+    <w:nsid w:val="132E6EB9"/>
+    <w:multiLevelType w:val="hybridMultilevel"/>
+    <w:tmpl w:val="EA12495E"/>
+    <w:lvl w:ilvl="0" w:tplc="0409000B">
+      <w:start w:val="1"/>
+      <w:numFmt w:val="bullet"/>
+      <w:lvlText w:val=""/>
+      <w:lvlJc w:val="left"/>
+      <w:pPr>
+        <w:ind w:left="854" w:hanging="360"/>
+      </w:pPr>
+      <w:rPr>
+        <w:rFonts w:ascii="Wingdings" w:hAnsi="Wingdings" w:hint="default"/>
+      </w:rPr>
+    </w:lvl>
+    <w:lvl w:ilvl="1" w:tplc="04090003" w:tentative="1">
+      <w:start w:val="1"/>
+      <w:numFmt w:val="bullet"/>
+      <w:lvlText w:val="o"/>
+      <w:lvlJc w:val="left"/>
+      <w:pPr>
+        <w:ind w:left="1574" w:hanging="360"/>
+      </w:pPr>
+      <w:rPr>
+        <w:rFonts w:ascii="Courier New" w:hAnsi="Courier New" w:cs="Courier New" w:hint="default"/>
+      </w:rPr>
+    </w:lvl>
+    <w:lvl w:ilvl="2" w:tplc="04090005" w:tentative="1">
+      <w:start w:val="1"/>
+      <w:numFmt w:val="bullet"/>
+      <w:lvlText w:val=""/>
+      <w:lvlJc w:val="left"/>
+      <w:pPr>
+        <w:ind w:left="2294" w:hanging="360"/>
+      </w:pPr>
+      <w:rPr>
+        <w:rFonts w:ascii="Wingdings" w:hAnsi="Wingdings" w:hint="default"/>
+      </w:rPr>
+    </w:lvl>
+    <w:lvl w:ilvl="3" w:tplc="04090001" w:tentative="1">
+      <w:start w:val="1"/>
+      <w:numFmt w:val="bullet"/>
+      <w:lvlText w:val=""/>
+      <w:lvlJc w:val="left"/>
+      <w:pPr>
+        <w:ind w:left="3014" w:hanging="360"/>
+      </w:pPr>
+      <w:rPr>
+        <w:rFonts w:ascii="Symbol" w:hAnsi="Symbol" w:hint="default"/>
+      </w:rPr>
+    </w:lvl>
+    <w:lvl w:ilvl="4" w:tplc="04090003" w:tentative="1">
+      <w:start w:val="1"/>
+      <w:numFmt w:val="bullet"/>
+      <w:lvlText w:val="o"/>
+      <w:lvlJc w:val="left"/>
+      <w:pPr>
+        <w:ind w:left="3734" w:hanging="360"/>
+      </w:pPr>
+      <w:rPr>
+        <w:rFonts w:ascii="Courier New" w:hAnsi="Courier New" w:cs="Courier New" w:hint="default"/>
+      </w:rPr>
+    </w:lvl>
+    <w:lvl w:ilvl="5" w:tplc="04090005" w:tentative="1">
+      <w:start w:val="1"/>
+      <w:numFmt w:val="bullet"/>
+      <w:lvlText w:val=""/>
+      <w:lvlJc w:val="left"/>
+      <w:pPr>
+        <w:ind w:left="4454" w:hanging="360"/>
+      </w:pPr>
+      <w:rPr>
+        <w:rFonts w:ascii="Wingdings" w:hAnsi="Wingdings" w:hint="default"/>
+      </w:rPr>
+    </w:lvl>
+    <w:lvl w:ilvl="6" w:tplc="04090001" w:tentative="1">
+      <w:start w:val="1"/>
+      <w:numFmt w:val="bullet"/>
+      <w:lvlText w:val=""/>
+      <w:lvlJc w:val="left"/>
+      <w:pPr>
+        <w:ind w:left="5174" w:hanging="360"/>
+      </w:pPr>
+      <w:rPr>
+        <w:rFonts w:ascii="Symbol" w:hAnsi="Symbol" w:hint="default"/>
+      </w:rPr>
+    </w:lvl>
+    <w:lvl w:ilvl="7" w:tplc="04090003" w:tentative="1">
+      <w:start w:val="1"/>
+      <w:numFmt w:val="bullet"/>
+      <w:lvlText w:val="o"/>
+      <w:lvlJc w:val="left"/>
+      <w:pPr>
+        <w:ind w:left="5894" w:hanging="360"/>
+      </w:pPr>
+      <w:rPr>
+        <w:rFonts w:ascii="Courier New" w:hAnsi="Courier New" w:cs="Courier New" w:hint="default"/>
+      </w:rPr>
+    </w:lvl>
+    <w:lvl w:ilvl="8" w:tplc="04090005" w:tentative="1">
+      <w:start w:val="1"/>
+      <w:numFmt w:val="bullet"/>
+      <w:lvlText w:val=""/>
+      <w:lvlJc w:val="left"/>
+      <w:pPr>
+        <w:ind w:left="6614" w:hanging="360"/>
+      </w:pPr>
+      <w:rPr>
+        <w:rFonts w:ascii="Wingdings" w:hAnsi="Wingdings" w:hint="default"/>
+      </w:rPr>
+    </w:lvl>
+  </w:abstractNum>
+  <w:abstractNum w:abstractNumId="1">
     <w:nsid w:val="14315AD0"/>
     <w:multiLevelType w:val="multilevel"/>
     <w:tmpl w:val="2D848684"/>
@@ -13967,7 +14947,7 @@
       </w:rPr>
     </w:lvl>
   </w:abstractNum>
-  <w:abstractNum w:abstractNumId="1">
+  <w:abstractNum w:abstractNumId="2">
     <w:nsid w:val="1A7D64A6"/>
     <w:multiLevelType w:val="hybridMultilevel"/>
     <w:tmpl w:val="F612AF62"/>
@@ -14080,7 +15060,7 @@
       </w:rPr>
     </w:lvl>
   </w:abstractNum>
-  <w:abstractNum w:abstractNumId="2">
+  <w:abstractNum w:abstractNumId="3">
     <w:nsid w:val="1D964549"/>
     <w:multiLevelType w:val="multilevel"/>
     <w:tmpl w:val="2D848684"/>
@@ -14193,7 +15173,7 @@
       </w:rPr>
     </w:lvl>
   </w:abstractNum>
-  <w:abstractNum w:abstractNumId="3">
+  <w:abstractNum w:abstractNumId="4">
     <w:nsid w:val="2204376C"/>
     <w:multiLevelType w:val="hybridMultilevel"/>
     <w:tmpl w:val="ED708802"/>
@@ -14306,7 +15286,7 @@
       </w:rPr>
     </w:lvl>
   </w:abstractNum>
-  <w:abstractNum w:abstractNumId="4">
+  <w:abstractNum w:abstractNumId="5">
     <w:nsid w:val="31F00B7B"/>
     <w:multiLevelType w:val="hybridMultilevel"/>
     <w:tmpl w:val="5FA4719A"/>
@@ -14419,7 +15399,7 @@
       </w:rPr>
     </w:lvl>
   </w:abstractNum>
-  <w:abstractNum w:abstractNumId="5">
+  <w:abstractNum w:abstractNumId="6">
     <w:nsid w:val="50B8639B"/>
     <w:multiLevelType w:val="hybridMultilevel"/>
     <w:tmpl w:val="A3F0C6BC"/>
@@ -14508,7 +15488,7 @@
       </w:pPr>
     </w:lvl>
   </w:abstractNum>
-  <w:abstractNum w:abstractNumId="6">
+  <w:abstractNum w:abstractNumId="7">
     <w:nsid w:val="60B43669"/>
     <w:multiLevelType w:val="hybridMultilevel"/>
     <w:tmpl w:val="A13E4CC0"/>
@@ -14620,7 +15600,7 @@
       </w:rPr>
     </w:lvl>
   </w:abstractNum>
-  <w:abstractNum w:abstractNumId="7">
+  <w:abstractNum w:abstractNumId="8">
     <w:nsid w:val="61605E37"/>
     <w:multiLevelType w:val="multilevel"/>
     <w:tmpl w:val="2D848684"/>
@@ -14733,7 +15713,7 @@
       </w:rPr>
     </w:lvl>
   </w:abstractNum>
-  <w:abstractNum w:abstractNumId="8">
+  <w:abstractNum w:abstractNumId="9">
     <w:nsid w:val="672D69EF"/>
     <w:multiLevelType w:val="hybridMultilevel"/>
     <w:tmpl w:val="DB6428B8"/>
@@ -14845,7 +15825,7 @@
       </w:rPr>
     </w:lvl>
   </w:abstractNum>
-  <w:abstractNum w:abstractNumId="9">
+  <w:abstractNum w:abstractNumId="10">
     <w:nsid w:val="76AF792D"/>
     <w:multiLevelType w:val="hybridMultilevel"/>
     <w:tmpl w:val="2E7CA37C"/>
@@ -14861,7 +15841,7 @@
         <w:rFonts w:ascii="Times New Roman" w:eastAsia="Times New Roman" w:hAnsi="Times New Roman" w:cs="Times New Roman" w:hint="default"/>
       </w:rPr>
     </w:lvl>
-    <w:lvl w:ilvl="1" w:tplc="04090003" w:tentative="1">
+    <w:lvl w:ilvl="1" w:tplc="04090003">
       <w:start w:val="1"/>
       <w:numFmt w:val="bullet"/>
       <w:lvlText w:val="o"/>
@@ -14958,7 +15938,7 @@
       </w:rPr>
     </w:lvl>
   </w:abstractNum>
-  <w:abstractNum w:abstractNumId="10">
+  <w:abstractNum w:abstractNumId="11">
     <w:nsid w:val="7952102C"/>
     <w:multiLevelType w:val="hybridMultilevel"/>
     <w:tmpl w:val="253E41A4"/>
@@ -15072,37 +16052,40 @@
     </w:lvl>
   </w:abstractNum>
   <w:num w:numId="1">
-    <w:abstractNumId w:val="0"/>
+    <w:abstractNumId w:val="1"/>
   </w:num>
   <w:num w:numId="2">
+    <w:abstractNumId w:val="9"/>
+  </w:num>
+  <w:num w:numId="3">
+    <w:abstractNumId w:val="3"/>
+  </w:num>
+  <w:num w:numId="4">
+    <w:abstractNumId w:val="10"/>
+  </w:num>
+  <w:num w:numId="5">
     <w:abstractNumId w:val="8"/>
   </w:num>
-  <w:num w:numId="3">
+  <w:num w:numId="6">
+    <w:abstractNumId w:val="7"/>
+  </w:num>
+  <w:num w:numId="7">
     <w:abstractNumId w:val="2"/>
   </w:num>
-  <w:num w:numId="4">
-    <w:abstractNumId w:val="9"/>
-  </w:num>
-  <w:num w:numId="5">
-    <w:abstractNumId w:val="7"/>
-  </w:num>
-  <w:num w:numId="6">
+  <w:num w:numId="8">
     <w:abstractNumId w:val="6"/>
   </w:num>
-  <w:num w:numId="7">
-    <w:abstractNumId w:val="1"/>
-  </w:num>
-  <w:num w:numId="8">
+  <w:num w:numId="9">
     <w:abstractNumId w:val="5"/>
   </w:num>
-  <w:num w:numId="9">
+  <w:num w:numId="10">
     <w:abstractNumId w:val="4"/>
   </w:num>
-  <w:num w:numId="10">
-    <w:abstractNumId w:val="3"/>
+  <w:num w:numId="11">
+    <w:abstractNumId w:val="11"/>
   </w:num>
-  <w:num w:numId="11">
-    <w:abstractNumId w:val="10"/>
+  <w:num w:numId="12">
+    <w:abstractNumId w:val="0"/>
   </w:num>
 </w:numbering>
 </file>
@@ -15533,6 +16516,18 @@
       <w:contextualSpacing/>
     </w:pPr>
   </w:style>
+  <w:style w:type="character" w:styleId="FollowedHyperlink">
+    <w:name w:val="FollowedHyperlink"/>
+    <w:basedOn w:val="DefaultParagraphFont"/>
+    <w:uiPriority w:val="99"/>
+    <w:semiHidden/>
+    <w:unhideWhenUsed/>
+    <w:rsid w:val="007E50D4"/>
+    <w:rPr>
+      <w:color w:val="800080" w:themeColor="followedHyperlink"/>
+      <w:u w:val="single"/>
+    </w:rPr>
+  </w:style>
 </w:styles>
 </file>
 
@@ -15824,7 +16819,7 @@
 </file>
 
 <file path=customXml/itemProps1.xml><?xml version="1.0" encoding="utf-8"?>
-<ds:datastoreItem xmlns:ds="http://schemas.openxmlformats.org/officeDocument/2006/customXml" ds:itemID="{BE651FA6-BDDD-4E6B-8BD8-FD9F9935605A}">
+<ds:datastoreItem xmlns:ds="http://schemas.openxmlformats.org/officeDocument/2006/customXml" ds:itemID="{BAFBFFA7-6E4E-440F-8AD2-8398C30B1535}">
   <ds:schemaRefs>
     <ds:schemaRef ds:uri="http://schemas.openxmlformats.org/officeDocument/2006/bibliography"/>
   </ds:schemaRefs>

</xml_diff>

<commit_message>
04.04 - Doc: Cap 3.2 Start AQI Standards
</commit_message>
<xml_diff>
--- a/Documentatie/Lucrare de Dizertatie - Tarce Paul.docx
+++ b/Documentatie/Lucrare de Dizertatie - Tarce Paul.docx
@@ -114,7 +114,7 @@
                     <a:blip r:embed="rId9" cstate="print">
                       <a:extLst>
                         <a:ext uri="{28A0092B-C50C-407E-A947-70E740481C1C}">
-                          <a14:useLocalDpi xmlns:arto="http://schemas.microsoft.com/office/word/2006/arto" xmlns="" xmlns:wpc="http://schemas.microsoft.com/office/word/2010/wordprocessingCanvas" xmlns:mc="http://schemas.openxmlformats.org/markup-compatibility/2006" xmlns:o="urn:schemas-microsoft-com:office:office" xmlns:v="urn:schemas-microsoft-com:vml" xmlns:wp14="http://schemas.microsoft.com/office/word/2010/wordprocessingDrawing" xmlns:w10="urn:schemas-microsoft-com:office:word" xmlns:w="http://schemas.openxmlformats.org/wordprocessingml/2006/main" xmlns:w14="http://schemas.microsoft.com/office/word/2010/wordml" xmlns:w15="http://schemas.microsoft.com/office/word/2012/wordml" xmlns:wpg="http://schemas.microsoft.com/office/word/2010/wordprocessingGroup" xmlns:wpi="http://schemas.microsoft.com/office/word/2010/wordprocessingInk" xmlns:wps="http://schemas.microsoft.com/office/word/2010/wordprocessingShape" xmlns:a14="http://schemas.microsoft.com/office/drawing/2010/main" val="0"/>
+                          <a14:useLocalDpi xmlns:a14="http://schemas.microsoft.com/office/drawing/2010/main" xmlns:wps="http://schemas.microsoft.com/office/word/2010/wordprocessingShape" xmlns:wpi="http://schemas.microsoft.com/office/word/2010/wordprocessingInk" xmlns:wpg="http://schemas.microsoft.com/office/word/2010/wordprocessingGroup" xmlns:w15="http://schemas.microsoft.com/office/word/2012/wordml" xmlns:w14="http://schemas.microsoft.com/office/word/2010/wordml" xmlns:w="http://schemas.openxmlformats.org/wordprocessingml/2006/main" xmlns:w10="urn:schemas-microsoft-com:office:word" xmlns:wp14="http://schemas.microsoft.com/office/word/2010/wordprocessingDrawing" xmlns:v="urn:schemas-microsoft-com:vml" xmlns:o="urn:schemas-microsoft-com:office:office" xmlns:mc="http://schemas.openxmlformats.org/markup-compatibility/2006" xmlns:wpc="http://schemas.microsoft.com/office/word/2010/wordprocessingCanvas" xmlns="" xmlns:arto="http://schemas.microsoft.com/office/word/2006/arto" val="0"/>
                         </a:ext>
                       </a:extLst>
                     </a:blip>
@@ -886,7 +886,7 @@
           <w:r>
             <w:fldChar w:fldCharType="separate"/>
           </w:r>
-          <w:hyperlink w:anchor="_Toc36675023" w:history="1">
+          <w:hyperlink w:anchor="_Toc36859019" w:history="1">
             <w:r>
               <w:rPr>
                 <w:rStyle w:val="Hyperlink"/>
@@ -914,7 +914,7 @@
                 <w:noProof/>
                 <w:webHidden/>
               </w:rPr>
-              <w:instrText xml:space="preserve"> PAGEREF _Toc36675023 \h </w:instrText>
+              <w:instrText xml:space="preserve"> PAGEREF _Toc36859019 \h </w:instrText>
             </w:r>
             <w:r>
               <w:rPr>
@@ -957,7 +957,7 @@
               <w:noProof/>
             </w:rPr>
           </w:pPr>
-          <w:hyperlink w:anchor="_Toc36675024" w:history="1">
+          <w:hyperlink w:anchor="_Toc36859020" w:history="1">
             <w:r>
               <w:rPr>
                 <w:rStyle w:val="Hyperlink"/>
@@ -1000,7 +1000,7 @@
                 <w:noProof/>
                 <w:webHidden/>
               </w:rPr>
-              <w:instrText xml:space="preserve"> PAGEREF _Toc36675024 \h </w:instrText>
+              <w:instrText xml:space="preserve"> PAGEREF _Toc36859020 \h </w:instrText>
             </w:r>
             <w:r>
               <w:rPr>
@@ -1043,7 +1043,7 @@
               <w:noProof/>
             </w:rPr>
           </w:pPr>
-          <w:hyperlink w:anchor="_Toc36675025" w:history="1">
+          <w:hyperlink w:anchor="_Toc36859021" w:history="1">
             <w:r>
               <w:rPr>
                 <w:rStyle w:val="Hyperlink"/>
@@ -1086,7 +1086,7 @@
                 <w:noProof/>
                 <w:webHidden/>
               </w:rPr>
-              <w:instrText xml:space="preserve"> PAGEREF _Toc36675025 \h </w:instrText>
+              <w:instrText xml:space="preserve"> PAGEREF _Toc36859021 \h </w:instrText>
             </w:r>
             <w:r>
               <w:rPr>
@@ -1129,7 +1129,7 @@
               <w:noProof/>
             </w:rPr>
           </w:pPr>
-          <w:hyperlink w:anchor="_Toc36675026" w:history="1">
+          <w:hyperlink w:anchor="_Toc36859022" w:history="1">
             <w:r>
               <w:rPr>
                 <w:rStyle w:val="Hyperlink"/>
@@ -1172,7 +1172,7 @@
                 <w:noProof/>
                 <w:webHidden/>
               </w:rPr>
-              <w:instrText xml:space="preserve"> PAGEREF _Toc36675026 \h </w:instrText>
+              <w:instrText xml:space="preserve"> PAGEREF _Toc36859022 \h </w:instrText>
             </w:r>
             <w:r>
               <w:rPr>
@@ -1214,7 +1214,7 @@
               <w:noProof/>
             </w:rPr>
           </w:pPr>
-          <w:hyperlink w:anchor="_Toc36675027" w:history="1">
+          <w:hyperlink w:anchor="_Toc36859023" w:history="1">
             <w:r>
               <w:rPr>
                 <w:rStyle w:val="Hyperlink"/>
@@ -1242,7 +1242,7 @@
                 <w:noProof/>
                 <w:webHidden/>
               </w:rPr>
-              <w:instrText xml:space="preserve"> PAGEREF _Toc36675027 \h </w:instrText>
+              <w:instrText xml:space="preserve"> PAGEREF _Toc36859023 \h </w:instrText>
             </w:r>
             <w:r>
               <w:rPr>
@@ -1284,7 +1284,7 @@
               <w:noProof/>
             </w:rPr>
           </w:pPr>
-          <w:hyperlink w:anchor="_Toc36675028" w:history="1">
+          <w:hyperlink w:anchor="_Toc36859024" w:history="1">
             <w:r>
               <w:rPr>
                 <w:rStyle w:val="Hyperlink"/>
@@ -1313,7 +1313,7 @@
                 <w:noProof/>
                 <w:webHidden/>
               </w:rPr>
-              <w:instrText xml:space="preserve"> PAGEREF _Toc36675028 \h </w:instrText>
+              <w:instrText xml:space="preserve"> PAGEREF _Toc36859024 \h </w:instrText>
             </w:r>
             <w:r>
               <w:rPr>
@@ -1355,7 +1355,7 @@
               <w:noProof/>
             </w:rPr>
           </w:pPr>
-          <w:hyperlink w:anchor="_Toc36675029" w:history="1">
+          <w:hyperlink w:anchor="_Toc36859025" w:history="1">
             <w:r>
               <w:rPr>
                 <w:rStyle w:val="Hyperlink"/>
@@ -1383,7 +1383,7 @@
                 <w:noProof/>
                 <w:webHidden/>
               </w:rPr>
-              <w:instrText xml:space="preserve"> PAGEREF _Toc36675029 \h </w:instrText>
+              <w:instrText xml:space="preserve"> PAGEREF _Toc36859025 \h </w:instrText>
             </w:r>
             <w:r>
               <w:rPr>
@@ -1425,7 +1425,7 @@
               <w:noProof/>
             </w:rPr>
           </w:pPr>
-          <w:hyperlink w:anchor="_Toc36675030" w:history="1">
+          <w:hyperlink w:anchor="_Toc36859026" w:history="1">
             <w:r>
               <w:rPr>
                 <w:rStyle w:val="Hyperlink"/>
@@ -1454,7 +1454,7 @@
                 <w:noProof/>
                 <w:webHidden/>
               </w:rPr>
-              <w:instrText xml:space="preserve"> PAGEREF _Toc36675030 \h </w:instrText>
+              <w:instrText xml:space="preserve"> PAGEREF _Toc36859026 \h </w:instrText>
             </w:r>
             <w:r>
               <w:rPr>
@@ -1496,7 +1496,7 @@
               <w:noProof/>
             </w:rPr>
           </w:pPr>
-          <w:hyperlink w:anchor="_Toc36675031" w:history="1">
+          <w:hyperlink w:anchor="_Toc36859027" w:history="1">
             <w:r>
               <w:rPr>
                 <w:rStyle w:val="Hyperlink"/>
@@ -1524,7 +1524,7 @@
                 <w:noProof/>
                 <w:webHidden/>
               </w:rPr>
-              <w:instrText xml:space="preserve"> PAGEREF _Toc36675031 \h </w:instrText>
+              <w:instrText xml:space="preserve"> PAGEREF _Toc36859027 \h </w:instrText>
             </w:r>
             <w:r>
               <w:rPr>
@@ -1566,7 +1566,7 @@
               <w:noProof/>
             </w:rPr>
           </w:pPr>
-          <w:hyperlink w:anchor="_Toc36675032" w:history="1">
+          <w:hyperlink w:anchor="_Toc36859028" w:history="1">
             <w:r>
               <w:rPr>
                 <w:rStyle w:val="Hyperlink"/>
@@ -1594,7 +1594,7 @@
                 <w:noProof/>
                 <w:webHidden/>
               </w:rPr>
-              <w:instrText xml:space="preserve"> PAGEREF _Toc36675032 \h </w:instrText>
+              <w:instrText xml:space="preserve"> PAGEREF _Toc36859028 \h </w:instrText>
             </w:r>
             <w:r>
               <w:rPr>
@@ -1614,7 +1614,7 @@
                 <w:noProof/>
                 <w:webHidden/>
               </w:rPr>
-              <w:t>18</w:t>
+              <w:t>19</w:t>
             </w:r>
             <w:r>
               <w:rPr>
@@ -1627,7 +1627,7 @@
         </w:p>
         <w:p>
           <w:pPr>
-            <w:pStyle w:val="TOC1"/>
+            <w:pStyle w:val="TOC2"/>
             <w:tabs>
               <w:tab w:val="right" w:leader="dot" w:pos="9350"/>
             </w:tabs>
@@ -1636,14 +1636,30 @@
               <w:noProof/>
             </w:rPr>
           </w:pPr>
-          <w:hyperlink w:anchor="_Toc36675033" w:history="1">
+          <w:hyperlink w:anchor="_Toc36859029" w:history="1">
             <w:r>
               <w:rPr>
                 <w:rStyle w:val="Hyperlink"/>
+                <w:rFonts w:eastAsia="Times New Roman"/>
                 <w:noProof/>
-                <w:lang w:val="ro-RO"/>
               </w:rPr>
-              <w:t>Capitolul 7. Bibliografie</w:t>
+              <w:t xml:space="preserve">3.3 Factorii poluanți. </w:t>
+            </w:r>
+            <w:r>
+              <w:rPr>
+                <w:rStyle w:val="Hyperlink"/>
+                <w:rFonts w:eastAsia="Times New Roman"/>
+                <w:noProof/>
+              </w:rPr>
+              <w:t>S</w:t>
+            </w:r>
+            <w:r>
+              <w:rPr>
+                <w:rStyle w:val="Hyperlink"/>
+                <w:rFonts w:eastAsia="Times New Roman"/>
+                <w:noProof/>
+              </w:rPr>
+              <w:t>ubstanțe AIQ. Standarde de calitate</w:t>
             </w:r>
             <w:r>
               <w:rPr>
@@ -1664,7 +1680,7 @@
                 <w:noProof/>
                 <w:webHidden/>
               </w:rPr>
-              <w:instrText xml:space="preserve"> PAGEREF _Toc36675033 \h </w:instrText>
+              <w:instrText xml:space="preserve"> PAGEREF _Toc36859029 \h </w:instrText>
             </w:r>
             <w:r>
               <w:rPr>
@@ -1697,6 +1713,76 @@
         </w:p>
         <w:p>
           <w:pPr>
+            <w:pStyle w:val="TOC1"/>
+            <w:tabs>
+              <w:tab w:val="right" w:leader="dot" w:pos="9350"/>
+            </w:tabs>
+            <w:rPr>
+              <w:rFonts w:asciiTheme="minorHAnsi" w:eastAsiaTheme="minorEastAsia" w:hAnsiTheme="minorHAnsi" w:cstheme="minorBidi"/>
+              <w:noProof/>
+            </w:rPr>
+          </w:pPr>
+          <w:hyperlink w:anchor="_Toc36859030" w:history="1">
+            <w:r>
+              <w:rPr>
+                <w:rStyle w:val="Hyperlink"/>
+                <w:noProof/>
+                <w:lang w:val="ro-RO"/>
+              </w:rPr>
+              <w:t>Capitolul 7. Bibliografie</w:t>
+            </w:r>
+            <w:r>
+              <w:rPr>
+                <w:noProof/>
+                <w:webHidden/>
+              </w:rPr>
+              <w:tab/>
+            </w:r>
+            <w:r>
+              <w:rPr>
+                <w:noProof/>
+                <w:webHidden/>
+              </w:rPr>
+              <w:fldChar w:fldCharType="begin"/>
+            </w:r>
+            <w:r>
+              <w:rPr>
+                <w:noProof/>
+                <w:webHidden/>
+              </w:rPr>
+              <w:instrText xml:space="preserve"> PAGEREF _Toc36859030 \h </w:instrText>
+            </w:r>
+            <w:r>
+              <w:rPr>
+                <w:noProof/>
+                <w:webHidden/>
+              </w:rPr>
+            </w:r>
+            <w:r>
+              <w:rPr>
+                <w:noProof/>
+                <w:webHidden/>
+              </w:rPr>
+              <w:fldChar w:fldCharType="separate"/>
+            </w:r>
+            <w:r>
+              <w:rPr>
+                <w:noProof/>
+                <w:webHidden/>
+              </w:rPr>
+              <w:t>25</w:t>
+            </w:r>
+            <w:r>
+              <w:rPr>
+                <w:noProof/>
+                <w:webHidden/>
+              </w:rPr>
+              <w:fldChar w:fldCharType="end"/>
+            </w:r>
+          </w:hyperlink>
+        </w:p>
+        <w:p>
+          <w:pPr>
             <w:pStyle w:val="TOC2"/>
             <w:tabs>
               <w:tab w:val="left" w:pos="880"/>
@@ -1976,14 +2062,13 @@
           <w:lang w:val="ro-RO"/>
         </w:rPr>
       </w:pPr>
-      <w:bookmarkStart w:id="0" w:name="_Toc36675023"/>
+      <w:bookmarkStart w:id="0" w:name="_Toc36859019"/>
       <w:r>
         <w:rPr>
           <w:sz w:val="36"/>
           <w:szCs w:val="36"/>
           <w:lang w:val="ro-RO"/>
         </w:rPr>
-        <w:lastRenderedPageBreak/>
         <w:t xml:space="preserve">Capitolul </w:t>
       </w:r>
       <w:r>
@@ -2019,7 +2104,7 @@
         </w:rPr>
         <w:t xml:space="preserve"> </w:t>
       </w:r>
-      <w:bookmarkStart w:id="1" w:name="_Toc36675024"/>
+      <w:bookmarkStart w:id="1" w:name="_Toc36859020"/>
       <w:r>
         <w:rPr>
           <w:sz w:val="32"/>
@@ -2355,7 +2440,18 @@
           <w:szCs w:val="24"/>
           <w:lang w:val="ro-RO"/>
         </w:rPr>
-        <w:t xml:space="preserve"> Având o multitudine de funcții și de posibilități de conectare, telefonul a ajuns să fie folosit în conexiunie cu multe dispozitive(fizice). Toate acestea pentru ca utilizatorul să aibă acces la informații precise și în timp scurt.</w:t>
+        <w:t xml:space="preserve"> Având o multitudine de funcții și de posibilități de </w:t>
+      </w:r>
+      <w:r>
+        <w:rPr>
+          <w:rFonts w:ascii="Times New Roman" w:eastAsia="Times New Roman" w:hAnsi="Times New Roman" w:cs="Times New Roman"/>
+          <w:color w:val="000000"/>
+          <w:sz w:val="24"/>
+          <w:szCs w:val="24"/>
+          <w:lang w:val="ro-RO"/>
+        </w:rPr>
+        <w:lastRenderedPageBreak/>
+        <w:t>conectare, telefonul a ajuns să fie folosit în conexiunie cu multe dispozitive(fizice). Toate acestea pentru ca utilizatorul să aibă acces la informații precise și în timp scurt.</w:t>
       </w:r>
       <w:r>
         <w:rPr>
@@ -2388,7 +2484,6 @@
           <w:szCs w:val="24"/>
           <w:lang w:val="ro-RO"/>
         </w:rPr>
-        <w:lastRenderedPageBreak/>
         <w:tab/>
         <w:t xml:space="preserve">Printre cele mai importante domenii care contribuie la automatizarea proceselor și care îi vin în ajutor omului este ingineria software. Tehnologia informației(sau IT-ul) este industria cea mai vibrantă și caracteristică vremurilor actuale. Date fiind aceste lucruri, acest proiect își propune să aducă soluții să descopere și să aprofundeze o </w:t>
       </w:r>
@@ -2891,7 +2986,27 @@
           <w:szCs w:val="24"/>
           <w:lang w:val="ro-RO"/>
         </w:rPr>
-        <w:t xml:space="preserve"> prin care se raportează calitatea aerului. El redă cat de curat sau poluat este aerul și ce efecte nedorite asupra sănățății poate să aibă</w:t>
+        <w:t xml:space="preserve"> prin care se raportează calitatea aerului. El redă cat de curat sau</w:t>
+      </w:r>
+      <w:r>
+        <w:rPr>
+          <w:rFonts w:ascii="Times New Roman" w:eastAsia="Times New Roman" w:hAnsi="Times New Roman" w:cs="Times New Roman"/>
+          <w:color w:val="000000"/>
+          <w:sz w:val="24"/>
+          <w:szCs w:val="24"/>
+          <w:lang w:val="ro-RO"/>
+        </w:rPr>
+        <w:t xml:space="preserve"> </w:t>
+      </w:r>
+      <w:r>
+        <w:rPr>
+          <w:rFonts w:ascii="Times New Roman" w:eastAsia="Times New Roman" w:hAnsi="Times New Roman" w:cs="Times New Roman"/>
+          <w:color w:val="000000"/>
+          <w:sz w:val="24"/>
+          <w:szCs w:val="24"/>
+          <w:lang w:val="ro-RO"/>
+        </w:rPr>
+        <w:t xml:space="preserve"> poluat este aerul și ce efecte nedorite asupra sănățății poate să aibă</w:t>
       </w:r>
       <w:r>
         <w:rPr>
@@ -2932,17 +3047,8 @@
           <w:sz w:val="24"/>
           <w:szCs w:val="24"/>
         </w:rPr>
-        <w:t xml:space="preserve">Conform [5], indicii de calitate ai aerului au scopul de a traduce măsurătorile concentrațiilor a unui amestec complex de poluanți într-un singur element care indică calitatea </w:t>
-      </w:r>
-      <w:r>
-        <w:rPr>
-          <w:rFonts w:ascii="Times New Roman" w:eastAsia="Times New Roman" w:hAnsi="Times New Roman" w:cs="Times New Roman"/>
-          <w:color w:val="000000"/>
-          <w:sz w:val="24"/>
-          <w:szCs w:val="24"/>
-        </w:rPr>
         <w:lastRenderedPageBreak/>
-        <w:t>aerului din mediul înconjurător, în mod relativ.</w:t>
+        <w:t>Conform [5], indicii de calitate ai aerului au scopul de a traduce măsurătorile concentrațiilor a unui amestec complex de poluanți într-un singur element care indică calitatea aerului din mediul înconjurător, în mod relativ.</w:t>
       </w:r>
       <w:r>
         <w:rPr>
@@ -3169,7 +3275,7 @@
         </w:rPr>
         <w:t xml:space="preserve"> </w:t>
       </w:r>
-      <w:bookmarkStart w:id="3" w:name="_Toc36675025"/>
+      <w:bookmarkStart w:id="3" w:name="_Toc36859021"/>
       <w:r>
         <w:rPr>
           <w:sz w:val="32"/>
@@ -3387,7 +3493,18 @@
           <w:szCs w:val="24"/>
           <w:lang w:val="ro-RO"/>
         </w:rPr>
-        <w:t>incendii, industrie poluantă în apropiere), de aceea este de folos a avea un dispozitiv portabil conectat la aplicația mobilă</w:t>
+        <w:t xml:space="preserve">incendii, industrie poluantă în </w:t>
+      </w:r>
+      <w:r>
+        <w:rPr>
+          <w:rFonts w:ascii="Times New Roman" w:eastAsia="Times New Roman" w:hAnsi="Times New Roman" w:cs="Times New Roman"/>
+          <w:color w:val="000000"/>
+          <w:sz w:val="24"/>
+          <w:szCs w:val="24"/>
+          <w:lang w:val="ro-RO"/>
+        </w:rPr>
+        <w:lastRenderedPageBreak/>
+        <w:t>apropiere), de aceea este de folos a avea un dispozitiv portabil conectat la aplicația mobilă</w:t>
       </w:r>
       <w:r>
         <w:rPr>
@@ -3446,18 +3563,7 @@
           <w:szCs w:val="24"/>
           <w:lang w:val="ro-RO"/>
         </w:rPr>
-        <w:t xml:space="preserve">rija crescută pentru </w:t>
-      </w:r>
-      <w:r>
-        <w:rPr>
-          <w:rFonts w:ascii="Times New Roman" w:eastAsia="Times New Roman" w:hAnsi="Times New Roman" w:cs="Times New Roman"/>
-          <w:color w:val="000000"/>
-          <w:sz w:val="24"/>
-          <w:szCs w:val="24"/>
-          <w:lang w:val="ro-RO"/>
-        </w:rPr>
-        <w:lastRenderedPageBreak/>
-        <w:t xml:space="preserve">calitatea aerului de interior a accelerat dezvoltarea </w:t>
+        <w:t xml:space="preserve">rija crescută pentru calitatea aerului de interior a accelerat dezvoltarea </w:t>
       </w:r>
       <w:r>
         <w:rPr>
@@ -3733,7 +3839,7 @@
           <w:sz w:val="24"/>
           <w:szCs w:val="24"/>
         </w:rPr>
-        <w:t xml:space="preserve">[11] Smartphone-urile din ziua de azi sunt echipate cu capabilități din ce în ce mai avansate și complexe precum: navigație, camere foto de rezoluție și claritate mare, redare audio video, internet GSM și Wi-Fi de mare viteză, cititoare de amprente, recunoaștere facială și multe altele. Primele smartphone-uri au apărut pe piață încă din 1993 și erau destinate în mare parte pentru corporații în scopuri de muncă sau afaceri. Apoi a urmat </w:t>
+        <w:t xml:space="preserve">[11] Smartphone-urile din ziua de azi sunt echipate cu capabilități din ce în ce mai avansate și complexe precum: navigație, camere foto de rezoluție și claritate mare, redare audio video, internet GSM și Wi-Fi de mare viteză, cititoare de amprente, </w:t>
       </w:r>
       <w:r>
         <w:rPr>
@@ -3743,7 +3849,7 @@
           <w:szCs w:val="24"/>
         </w:rPr>
         <w:lastRenderedPageBreak/>
-        <w:t>perioada iPhone, care în 2007 a introdus pentru prima dată pe piață un smartphone pentru publicul larg</w:t>
+        <w:t>recunoaștere facială și multe altele. Primele smartphone-uri au apărut pe piață încă din 1993 și erau destinate în mare parte pentru corporații în scopuri de muncă sau afaceri. Apoi a urmat perioada iPhone, care în 2007 a introdus pentru prima dată pe piață un smartphone pentru publicul larg</w:t>
       </w:r>
       <w:r>
         <w:rPr>
@@ -4211,10 +4317,9 @@
           <w:szCs w:val="32"/>
           <w:lang w:val="ro-RO"/>
         </w:rPr>
-        <w:lastRenderedPageBreak/>
         <w:t xml:space="preserve"> </w:t>
       </w:r>
-      <w:bookmarkStart w:id="4" w:name="_Toc36675026"/>
+      <w:bookmarkStart w:id="4" w:name="_Toc36859022"/>
       <w:r>
         <w:rPr>
           <w:sz w:val="32"/>
@@ -4828,7 +4933,7 @@
           <w:lang w:val="ro-RO"/>
         </w:rPr>
       </w:pPr>
-      <w:bookmarkStart w:id="5" w:name="_Toc36675027"/>
+      <w:bookmarkStart w:id="5" w:name="_Toc36859023"/>
       <w:r>
         <w:rPr>
           <w:sz w:val="36"/>
@@ -4981,7 +5086,7 @@
           <w:lang w:val="ro-RO"/>
         </w:rPr>
       </w:pPr>
-      <w:bookmarkStart w:id="6" w:name="_Toc36675028"/>
+      <w:bookmarkStart w:id="6" w:name="_Toc36859024"/>
       <w:r>
         <w:rPr>
           <w:rFonts w:eastAsia="Times New Roman"/>
@@ -5868,7 +5973,7 @@
           <w:rFonts w:eastAsia="Times New Roman"/>
         </w:rPr>
       </w:pPr>
-      <w:bookmarkStart w:id="7" w:name="_Toc36675029"/>
+      <w:bookmarkStart w:id="7" w:name="_Toc36859025"/>
       <w:r>
         <w:rPr>
           <w:rFonts w:eastAsia="Times New Roman"/>
@@ -7943,7 +8048,7 @@
         </w:rPr>
       </w:pPr>
       <w:bookmarkStart w:id="8" w:name="_Toc517617477"/>
-      <w:bookmarkStart w:id="9" w:name="_Toc36675030"/>
+      <w:bookmarkStart w:id="9" w:name="_Toc36859026"/>
       <w:r>
         <w:rPr>
           <w:rFonts w:ascii="Times New Roman" w:hAnsi="Times New Roman" w:cs="Times New Roman"/>
@@ -8040,7 +8145,7 @@
         </w:rPr>
         <w:tab/>
       </w:r>
-      <w:bookmarkStart w:id="10" w:name="_Toc36675031"/>
+      <w:bookmarkStart w:id="10" w:name="_Toc36859027"/>
       <w:r>
         <w:rPr>
           <w:rFonts w:eastAsia="Times New Roman"/>
@@ -9204,7 +9309,6 @@
         </w:rPr>
         <w:t>[img14]</w:t>
       </w:r>
-      <w:bookmarkStart w:id="11" w:name="_Toc36675032"/>
     </w:p>
     <w:p>
       <w:pPr>
@@ -9228,6 +9332,7 @@
           <w:szCs w:val="32"/>
         </w:rPr>
       </w:pPr>
+      <w:bookmarkStart w:id="11" w:name="_Toc36859028"/>
       <w:r>
         <w:rPr>
           <w:rFonts w:eastAsia="Times New Roman"/>
@@ -10138,6 +10243,7 @@
         </w:rPr>
         <w:tab/>
       </w:r>
+      <w:bookmarkStart w:id="12" w:name="_Toc36859029"/>
       <w:r>
         <w:rPr>
           <w:rFonts w:eastAsia="Times New Roman"/>
@@ -10176,8 +10282,25 @@
           <w:sz w:val="32"/>
           <w:szCs w:val="32"/>
         </w:rPr>
-        <w:t xml:space="preserve"> AIQ. Standarde de calitate</w:t>
-      </w:r>
+        <w:t xml:space="preserve"> A</w:t>
+      </w:r>
+      <w:r>
+        <w:rPr>
+          <w:rFonts w:eastAsia="Times New Roman"/>
+          <w:sz w:val="32"/>
+          <w:szCs w:val="32"/>
+        </w:rPr>
+        <w:t>QI</w:t>
+      </w:r>
+      <w:r>
+        <w:rPr>
+          <w:rFonts w:eastAsia="Times New Roman"/>
+          <w:sz w:val="32"/>
+          <w:szCs w:val="32"/>
+        </w:rPr>
+        <w:t>. Standarde de calitate</w:t>
+      </w:r>
+      <w:bookmarkEnd w:id="12"/>
     </w:p>
     <w:p>
       <w:pPr>
@@ -10688,6 +10811,11 @@
     </w:p>
     <w:p>
       <w:pPr>
+        <w:pStyle w:val="ListParagraph"/>
+        <w:numPr>
+          <w:ilvl w:val="0"/>
+          <w:numId w:val="12"/>
+        </w:numPr>
         <w:spacing w:line="360" w:lineRule="auto"/>
         <w:jc w:val="both"/>
         <w:rPr>
@@ -10704,20 +10832,337 @@
           <w:szCs w:val="24"/>
           <w:lang w:val="ro-RO"/>
         </w:rPr>
+        <w:t xml:space="preserve">Compuși Organici Volatili(VOC) – sunt gaze emișe din surse care există în interior. VOC este mai mare în interior ca în exterior. Pot să fie de la parfumuri, produse de curățare,  vopsele, solvenți organici, produse de dezinfectare, degresare sau alți </w:t>
+      </w:r>
+      <w:r>
+        <w:rPr>
+          <w:rFonts w:ascii="Times New Roman" w:hAnsi="Times New Roman" w:cs="Times New Roman"/>
+          <w:sz w:val="24"/>
+          <w:szCs w:val="24"/>
+          <w:lang w:val="ro-RO"/>
+        </w:rPr>
+        <w:lastRenderedPageBreak/>
+        <w:t xml:space="preserve">combustibili. VOC pot provoca iritații ale ochilor, nasului, gâtului, dureri de cap, pierdere de coordonare, daune la sistemul central nervos. </w:t>
+      </w:r>
+    </w:p>
+    <w:p>
+      <w:pPr>
+        <w:pStyle w:val="ListParagraph"/>
+        <w:spacing w:line="360" w:lineRule="auto"/>
+        <w:ind w:left="854"/>
+        <w:jc w:val="both"/>
+        <w:rPr>
+          <w:rFonts w:ascii="Times New Roman" w:hAnsi="Times New Roman" w:cs="Times New Roman"/>
+          <w:sz w:val="24"/>
+          <w:szCs w:val="24"/>
+          <w:lang w:val="ro-RO"/>
+        </w:rPr>
+      </w:pPr>
+    </w:p>
+    <w:p>
+      <w:pPr>
+        <w:spacing w:line="360" w:lineRule="auto"/>
+        <w:jc w:val="both"/>
+        <w:rPr>
+          <w:rFonts w:ascii="Times New Roman" w:hAnsi="Times New Roman" w:cs="Times New Roman"/>
+          <w:b/>
+          <w:sz w:val="24"/>
+          <w:szCs w:val="24"/>
+          <w:lang w:val="ro-RO"/>
+        </w:rPr>
+      </w:pPr>
+      <w:r>
+        <w:rPr>
+          <w:rFonts w:ascii="Times New Roman" w:hAnsi="Times New Roman" w:cs="Times New Roman"/>
+          <w:b/>
+          <w:sz w:val="24"/>
+          <w:szCs w:val="24"/>
+          <w:lang w:val="ro-RO"/>
+        </w:rPr>
+        <w:t>Air Quality Index</w:t>
+      </w:r>
+      <w:r>
+        <w:rPr>
+          <w:rFonts w:ascii="Times New Roman" w:hAnsi="Times New Roman" w:cs="Times New Roman"/>
+          <w:b/>
+          <w:sz w:val="24"/>
+          <w:szCs w:val="24"/>
+          <w:lang w:val="ro-RO"/>
+        </w:rPr>
+        <w:t>(AQI)</w:t>
+      </w:r>
+    </w:p>
+    <w:p>
+      <w:pPr>
+        <w:spacing w:line="360" w:lineRule="auto"/>
+        <w:jc w:val="both"/>
+        <w:rPr>
+          <w:rFonts w:ascii="Times New Roman" w:hAnsi="Times New Roman" w:cs="Times New Roman"/>
+          <w:sz w:val="24"/>
+          <w:szCs w:val="24"/>
+          <w:lang w:val="ro-RO"/>
+        </w:rPr>
+      </w:pPr>
+      <w:r>
+        <w:rPr>
+          <w:rFonts w:ascii="Times New Roman" w:hAnsi="Times New Roman" w:cs="Times New Roman"/>
+          <w:b/>
+          <w:sz w:val="24"/>
+          <w:szCs w:val="24"/>
+          <w:lang w:val="ro-RO"/>
+        </w:rPr>
         <w:tab/>
       </w:r>
-    </w:p>
-    <w:p>
-      <w:pPr>
-        <w:rPr>
-          <w:rFonts w:ascii="Times New Roman" w:hAnsi="Times New Roman" w:cs="Times New Roman"/>
-          <w:sz w:val="24"/>
-          <w:szCs w:val="24"/>
-        </w:rPr>
-      </w:pPr>
-    </w:p>
-    <w:p>
-      <w:pPr>
+      <w:r>
+        <w:rPr>
+          <w:rFonts w:ascii="Times New Roman" w:hAnsi="Times New Roman" w:cs="Times New Roman"/>
+          <w:b/>
+          <w:sz w:val="24"/>
+          <w:szCs w:val="24"/>
+          <w:lang w:val="ro-RO"/>
+        </w:rPr>
+        <w:tab/>
+      </w:r>
+      <w:r>
+        <w:rPr>
+          <w:rFonts w:ascii="Times New Roman" w:hAnsi="Times New Roman" w:cs="Times New Roman"/>
+          <w:sz w:val="24"/>
+          <w:szCs w:val="24"/>
+          <w:lang w:val="ro-RO"/>
+        </w:rPr>
+        <w:t>Pentru a raporta nivelul de poluare din aer se folosește indicele de calitate al aerului</w:t>
+      </w:r>
+      <w:r>
+        <w:rPr>
+          <w:rFonts w:ascii="Times New Roman" w:hAnsi="Times New Roman" w:cs="Times New Roman"/>
+          <w:sz w:val="24"/>
+          <w:szCs w:val="24"/>
+          <w:lang w:val="ro-RO"/>
+        </w:rPr>
+        <w:t>(AQI). AQI exprimă și riscul la care se expune populația în urma expunerii la ar poluat. In general AQI se calculează folosind poluanții enumerați mai sus, și anume: SO</w:t>
+      </w:r>
+      <w:r>
+        <w:rPr>
+          <w:rFonts w:ascii="Times New Roman" w:hAnsi="Times New Roman" w:cs="Times New Roman"/>
+          <w:sz w:val="24"/>
+          <w:szCs w:val="24"/>
+          <w:vertAlign w:val="subscript"/>
+          <w:lang w:val="ro-RO"/>
+        </w:rPr>
+        <w:t xml:space="preserve">2, </w:t>
+      </w:r>
+      <w:r>
+        <w:rPr>
+          <w:rFonts w:ascii="Times New Roman" w:hAnsi="Times New Roman" w:cs="Times New Roman"/>
+          <w:sz w:val="24"/>
+          <w:szCs w:val="24"/>
+          <w:lang w:val="ro-RO"/>
+        </w:rPr>
+        <w:t>NO</w:t>
+      </w:r>
+      <w:r>
+        <w:rPr>
+          <w:rFonts w:ascii="Times New Roman" w:hAnsi="Times New Roman" w:cs="Times New Roman"/>
+          <w:sz w:val="24"/>
+          <w:szCs w:val="24"/>
+          <w:vertAlign w:val="subscript"/>
+          <w:lang w:val="ro-RO"/>
+        </w:rPr>
+        <w:t>2</w:t>
+      </w:r>
+      <w:r>
+        <w:rPr>
+          <w:rFonts w:ascii="Times New Roman" w:hAnsi="Times New Roman" w:cs="Times New Roman"/>
+          <w:sz w:val="24"/>
+          <w:szCs w:val="24"/>
+          <w:lang w:val="ro-RO"/>
+        </w:rPr>
+        <w:t>, CO, O</w:t>
+      </w:r>
+      <w:r>
+        <w:rPr>
+          <w:rFonts w:ascii="Times New Roman" w:hAnsi="Times New Roman" w:cs="Times New Roman"/>
+          <w:sz w:val="24"/>
+          <w:szCs w:val="24"/>
+          <w:vertAlign w:val="subscript"/>
+          <w:lang w:val="ro-RO"/>
+        </w:rPr>
+        <w:t>3</w:t>
+      </w:r>
+      <w:r>
+        <w:rPr>
+          <w:rFonts w:ascii="Times New Roman" w:hAnsi="Times New Roman" w:cs="Times New Roman"/>
+          <w:sz w:val="24"/>
+          <w:szCs w:val="24"/>
+          <w:lang w:val="ro-RO"/>
+        </w:rPr>
+        <w:t>, PM</w:t>
+      </w:r>
+      <w:r>
+        <w:rPr>
+          <w:rFonts w:ascii="Times New Roman" w:hAnsi="Times New Roman" w:cs="Times New Roman"/>
+          <w:sz w:val="24"/>
+          <w:szCs w:val="24"/>
+          <w:vertAlign w:val="subscript"/>
+          <w:lang w:val="ro-RO"/>
+        </w:rPr>
+        <w:t>10</w:t>
+      </w:r>
+      <w:r>
+        <w:rPr>
+          <w:rFonts w:ascii="Times New Roman" w:hAnsi="Times New Roman" w:cs="Times New Roman"/>
+          <w:sz w:val="24"/>
+          <w:szCs w:val="24"/>
+          <w:lang w:val="ro-RO"/>
+        </w:rPr>
+        <w:t>, PM</w:t>
+      </w:r>
+      <w:r>
+        <w:rPr>
+          <w:rFonts w:ascii="Times New Roman" w:hAnsi="Times New Roman" w:cs="Times New Roman"/>
+          <w:sz w:val="24"/>
+          <w:szCs w:val="24"/>
+          <w:vertAlign w:val="subscript"/>
+          <w:lang w:val="ro-RO"/>
+        </w:rPr>
+        <w:t>2.5</w:t>
+      </w:r>
+      <w:r>
+        <w:rPr>
+          <w:rFonts w:ascii="Times New Roman" w:hAnsi="Times New Roman" w:cs="Times New Roman"/>
+          <w:sz w:val="24"/>
+          <w:szCs w:val="24"/>
+          <w:lang w:val="ro-RO"/>
+        </w:rPr>
+        <w:t>. În funcție de zona, orașul, țara, sau continentul în care se calculează, modul de calcul al AQI diferă mai mult sau mai puțin. Există anumite organizații naționale, internaționale sau agenții care au stabilit ce substanțe se iau în considerare și cum se calculează acest AQI, care este un indice care poate fi înțeles și de cei care nu au cunoștiințe multe în domeniul poluării, chimiei, fizicii.</w:t>
+      </w:r>
+    </w:p>
+    <w:p>
+      <w:pPr>
+        <w:spacing w:line="360" w:lineRule="auto"/>
+        <w:jc w:val="both"/>
+        <w:rPr>
+          <w:rFonts w:ascii="Times New Roman" w:hAnsi="Times New Roman" w:cs="Times New Roman"/>
+          <w:b/>
+          <w:sz w:val="24"/>
+          <w:szCs w:val="24"/>
+          <w:lang w:val="ro-RO"/>
+        </w:rPr>
+      </w:pPr>
+      <w:r>
+        <w:rPr>
+          <w:rFonts w:ascii="Times New Roman" w:hAnsi="Times New Roman" w:cs="Times New Roman"/>
+          <w:b/>
+          <w:sz w:val="24"/>
+          <w:szCs w:val="24"/>
+          <w:lang w:val="ro-RO"/>
+        </w:rPr>
+        <w:t xml:space="preserve">Standarde de calitate </w:t>
+      </w:r>
+    </w:p>
+    <w:p>
+      <w:pPr>
+        <w:pStyle w:val="ListParagraph"/>
+        <w:numPr>
+          <w:ilvl w:val="0"/>
+          <w:numId w:val="13"/>
+        </w:numPr>
+        <w:spacing w:line="360" w:lineRule="auto"/>
+        <w:jc w:val="both"/>
+        <w:rPr>
+          <w:rFonts w:ascii="Times New Roman" w:hAnsi="Times New Roman" w:cs="Times New Roman"/>
+          <w:b/>
+          <w:sz w:val="24"/>
+          <w:szCs w:val="24"/>
+          <w:lang w:val="ro-RO"/>
+        </w:rPr>
+      </w:pPr>
+      <w:r>
+        <w:rPr>
+          <w:rFonts w:ascii="Times New Roman" w:hAnsi="Times New Roman" w:cs="Times New Roman"/>
+          <w:b/>
+          <w:sz w:val="24"/>
+          <w:szCs w:val="24"/>
+          <w:lang w:val="ro-RO"/>
+        </w:rPr>
+        <w:t>EAA – European Environment Agency</w:t>
+      </w:r>
+    </w:p>
+    <w:p>
+      <w:pPr>
+        <w:spacing w:line="360" w:lineRule="auto"/>
+        <w:jc w:val="both"/>
+        <w:rPr>
+          <w:rFonts w:ascii="Times New Roman" w:hAnsi="Times New Roman" w:cs="Times New Roman"/>
+          <w:sz w:val="24"/>
+          <w:szCs w:val="24"/>
+          <w:lang w:val="ro-RO"/>
+        </w:rPr>
+      </w:pPr>
+      <w:r>
+        <w:rPr>
+          <w:noProof/>
+        </w:rPr>
+        <w:drawing>
+          <wp:inline distT="0" distB="0" distL="0" distR="0">
+            <wp:extent cx="6675366" cy="2778826"/>
+            <wp:effectExtent l="19050" t="0" r="0" b="0"/>
+            <wp:docPr id="14" name="Picture 1" descr="https://www.eea.europa.eu/themes/air/AQtableok.JPG"/>
+            <wp:cNvGraphicFramePr>
+              <a:graphicFrameLocks xmlns:a="http://schemas.openxmlformats.org/drawingml/2006/main" noChangeAspect="1"/>
+            </wp:cNvGraphicFramePr>
+            <a:graphic xmlns:a="http://schemas.openxmlformats.org/drawingml/2006/main">
+              <a:graphicData uri="http://schemas.openxmlformats.org/drawingml/2006/picture">
+                <pic:pic xmlns:pic="http://schemas.openxmlformats.org/drawingml/2006/picture">
+                  <pic:nvPicPr>
+                    <pic:cNvPr id="0" name="Picture 1" descr="https://www.eea.europa.eu/themes/air/AQtableok.JPG"/>
+                    <pic:cNvPicPr>
+                      <a:picLocks noChangeAspect="1" noChangeArrowheads="1"/>
+                    </pic:cNvPicPr>
+                  </pic:nvPicPr>
+                  <pic:blipFill>
+                    <a:blip r:embed="rId26" cstate="print"/>
+                    <a:srcRect/>
+                    <a:stretch>
+                      <a:fillRect/>
+                    </a:stretch>
+                  </pic:blipFill>
+                  <pic:spPr bwMode="auto">
+                    <a:xfrm>
+                      <a:off x="0" y="0"/>
+                      <a:ext cx="6690440" cy="2785101"/>
+                    </a:xfrm>
+                    <a:prstGeom prst="rect">
+                      <a:avLst/>
+                    </a:prstGeom>
+                    <a:noFill/>
+                    <a:ln w="9525">
+                      <a:noFill/>
+                      <a:miter lim="800000"/>
+                      <a:headEnd/>
+                      <a:tailEnd/>
+                    </a:ln>
+                  </pic:spPr>
+                </pic:pic>
+              </a:graphicData>
+            </a:graphic>
+          </wp:inline>
+        </w:drawing>
+      </w:r>
+    </w:p>
+    <w:p>
+      <w:pPr>
+        <w:jc w:val="both"/>
+        <w:rPr>
+          <w:rFonts w:ascii="Times New Roman" w:hAnsi="Times New Roman" w:cs="Times New Roman"/>
+          <w:sz w:val="24"/>
+          <w:szCs w:val="24"/>
+        </w:rPr>
+      </w:pPr>
+    </w:p>
+    <w:p>
+      <w:pPr>
+        <w:jc w:val="both"/>
         <w:rPr>
           <w:rFonts w:ascii="Times New Roman" w:hAnsi="Times New Roman" w:cs="Times New Roman"/>
           <w:sz w:val="24"/>
@@ -11183,7 +11628,6 @@
           <w:szCs w:val="24"/>
           <w:lang w:val="ro-RO"/>
         </w:rPr>
-        <w:lastRenderedPageBreak/>
         <w:tab/>
       </w:r>
     </w:p>
@@ -11795,6 +12239,7 @@
           <w:sz w:val="24"/>
           <w:szCs w:val="24"/>
         </w:rPr>
+        <w:lastRenderedPageBreak/>
         <w:t>5. Rezultate experimebtale..cat iese</w:t>
       </w:r>
     </w:p>
@@ -12014,8 +12459,8 @@
           <w:lang w:val="ro-RO"/>
         </w:rPr>
       </w:pPr>
-      <w:bookmarkStart w:id="12" w:name="_Toc517617496"/>
-      <w:bookmarkStart w:id="13" w:name="_Toc36675033"/>
+      <w:bookmarkStart w:id="13" w:name="_Toc517617496"/>
+      <w:bookmarkStart w:id="14" w:name="_Toc36859030"/>
       <w:r>
         <w:rPr>
           <w:sz w:val="36"/>
@@ -12040,8 +12485,8 @@
         </w:rPr>
         <w:t xml:space="preserve"> Bibliografie</w:t>
       </w:r>
-      <w:bookmarkEnd w:id="12"/>
       <w:bookmarkEnd w:id="13"/>
+      <w:bookmarkEnd w:id="14"/>
     </w:p>
     <w:p>
       <w:pPr>
@@ -12619,7 +13064,7 @@
         </w:rPr>
         <w:t xml:space="preserve">[8] </w:t>
       </w:r>
-      <w:hyperlink r:id="rId26" w:history="1">
+      <w:hyperlink r:id="rId27" w:history="1">
         <w:r>
           <w:rPr>
             <w:rStyle w:val="Hyperlink"/>
@@ -12658,7 +13103,7 @@
         </w:rPr>
         <w:t xml:space="preserve">[9] </w:t>
       </w:r>
-      <w:hyperlink r:id="rId27" w:anchor="dossierSummary__chapter2" w:history="1">
+      <w:hyperlink r:id="rId28" w:anchor="dossierSummary__chapter2" w:history="1">
         <w:r>
           <w:rPr>
             <w:rStyle w:val="Hyperlink"/>
@@ -12695,7 +13140,7 @@
         </w:rPr>
         <w:t xml:space="preserve"> </w:t>
       </w:r>
-      <w:hyperlink r:id="rId28" w:history="1">
+      <w:hyperlink r:id="rId29" w:history="1">
         <w:r>
           <w:rPr>
             <w:rStyle w:val="Hyperlink"/>
@@ -12794,7 +13239,7 @@
         </w:rPr>
         <w:t xml:space="preserve">[13] </w:t>
       </w:r>
-      <w:hyperlink r:id="rId29" w:history="1">
+      <w:hyperlink r:id="rId30" w:history="1">
         <w:r>
           <w:rPr>
             <w:rStyle w:val="Hyperlink"/>
@@ -12823,7 +13268,7 @@
         </w:rPr>
         <w:t xml:space="preserve">[14] </w:t>
       </w:r>
-      <w:hyperlink r:id="rId30" w:history="1">
+      <w:hyperlink r:id="rId31" w:history="1">
         <w:r>
           <w:rPr>
             <w:rStyle w:val="Hyperlink"/>
@@ -12887,7 +13332,7 @@
         </w:rPr>
         <w:t xml:space="preserve">[16] </w:t>
       </w:r>
-      <w:hyperlink r:id="rId31" w:history="1">
+      <w:hyperlink r:id="rId32" w:history="1">
         <w:r>
           <w:rPr>
             <w:rStyle w:val="Hyperlink"/>
@@ -12955,7 +13400,7 @@
         </w:rPr>
         <w:t xml:space="preserve">[18] </w:t>
       </w:r>
-      <w:hyperlink r:id="rId32" w:anchor="Android_1.0_(API_1)" w:history="1">
+      <w:hyperlink r:id="rId33" w:anchor="Android_1.0_(API_1)" w:history="1">
         <w:r>
           <w:rPr>
             <w:rStyle w:val="Hyperlink"/>
@@ -13146,7 +13591,7 @@
         </w:rPr>
         <w:t xml:space="preserve">University of Bologna, 2014 =&gt; </w:t>
       </w:r>
-      <w:hyperlink r:id="rId33" w:history="1">
+      <w:hyperlink r:id="rId34" w:history="1">
         <w:r>
           <w:rPr>
             <w:rStyle w:val="Hyperlink"/>
@@ -13159,7 +13604,7 @@
       <w:r>
         <w:t xml:space="preserve">[24] </w:t>
       </w:r>
-      <w:hyperlink r:id="rId34" w:history="1">
+      <w:hyperlink r:id="rId35" w:history="1">
         <w:r>
           <w:rPr>
             <w:rStyle w:val="Hyperlink"/>
@@ -13175,7 +13620,7 @@
       <w:r>
         <w:t xml:space="preserve"> </w:t>
       </w:r>
-      <w:hyperlink r:id="rId35" w:history="1">
+      <w:hyperlink r:id="rId36" w:history="1">
         <w:r>
           <w:rPr>
             <w:rStyle w:val="Hyperlink"/>
@@ -13709,7 +14154,7 @@
         </w:rPr>
         <w:t xml:space="preserve">[img1] [img2]  </w:t>
       </w:r>
-      <w:hyperlink r:id="rId36" w:history="1">
+      <w:hyperlink r:id="rId37" w:history="1">
         <w:r>
           <w:rPr>
             <w:rStyle w:val="Hyperlink"/>
@@ -13740,7 +14185,7 @@
         </w:rPr>
         <w:t xml:space="preserve">[img3] </w:t>
       </w:r>
-      <w:hyperlink r:id="rId37" w:history="1">
+      <w:hyperlink r:id="rId38" w:history="1">
         <w:r>
           <w:rPr>
             <w:rStyle w:val="Hyperlink"/>
@@ -13773,7 +14218,7 @@
         <w:lastRenderedPageBreak/>
         <w:t xml:space="preserve">[img4] </w:t>
       </w:r>
-      <w:hyperlink r:id="rId38" w:history="1">
+      <w:hyperlink r:id="rId39" w:history="1">
         <w:r>
           <w:rPr>
             <w:rStyle w:val="Hyperlink"/>
@@ -13814,7 +14259,7 @@
         </w:rPr>
         <w:t xml:space="preserve">img5] </w:t>
       </w:r>
-      <w:hyperlink r:id="rId39" w:history="1">
+      <w:hyperlink r:id="rId40" w:history="1">
         <w:r>
           <w:rPr>
             <w:rStyle w:val="Hyperlink"/>
@@ -13872,7 +14317,7 @@
         </w:rPr>
         <w:t xml:space="preserve"> </w:t>
       </w:r>
-      <w:hyperlink r:id="rId40" w:history="1">
+      <w:hyperlink r:id="rId41" w:history="1">
         <w:r>
           <w:rPr>
             <w:rStyle w:val="Hyperlink"/>
@@ -13901,7 +14346,7 @@
         </w:rPr>
         <w:t xml:space="preserve">[img8] - </w:t>
       </w:r>
-      <w:hyperlink r:id="rId41" w:history="1">
+      <w:hyperlink r:id="rId42" w:history="1">
         <w:r>
           <w:rPr>
             <w:rStyle w:val="Hyperlink"/>
@@ -13939,7 +14384,7 @@
         </w:rPr>
         <w:t xml:space="preserve"> </w:t>
       </w:r>
-      <w:hyperlink r:id="rId42" w:history="1">
+      <w:hyperlink r:id="rId43" w:history="1">
         <w:r>
           <w:rPr>
             <w:rStyle w:val="Hyperlink"/>
@@ -13968,7 +14413,7 @@
         </w:rPr>
         <w:t xml:space="preserve">[img10] </w:t>
       </w:r>
-      <w:hyperlink r:id="rId43" w:history="1">
+      <w:hyperlink r:id="rId44" w:history="1">
         <w:r>
           <w:rPr>
             <w:rStyle w:val="Hyperlink"/>
@@ -13997,7 +14442,7 @@
         </w:rPr>
         <w:t xml:space="preserve">[img11] </w:t>
       </w:r>
-      <w:hyperlink r:id="rId44" w:history="1">
+      <w:hyperlink r:id="rId45" w:history="1">
         <w:r>
           <w:rPr>
             <w:rStyle w:val="Hyperlink"/>
@@ -14026,7 +14471,7 @@
         </w:rPr>
         <w:t xml:space="preserve">[img12] </w:t>
       </w:r>
-      <w:hyperlink r:id="rId45" w:history="1">
+      <w:hyperlink r:id="rId46" w:history="1">
         <w:r>
           <w:rPr>
             <w:rStyle w:val="Hyperlink"/>
@@ -14048,7 +14493,7 @@
         </w:rPr>
         <w:t xml:space="preserve">[img13] </w:t>
       </w:r>
-      <w:hyperlink r:id="rId46" w:history="1">
+      <w:hyperlink r:id="rId47" w:history="1">
         <w:r>
           <w:rPr>
             <w:rStyle w:val="Hyperlink"/>
@@ -14064,7 +14509,7 @@
         </w:rPr>
         <w:t xml:space="preserve">[img14] </w:t>
       </w:r>
-      <w:hyperlink r:id="rId47" w:history="1">
+      <w:hyperlink r:id="rId48" w:history="1">
         <w:r>
           <w:rPr>
             <w:rStyle w:val="Hyperlink"/>
@@ -14088,7 +14533,7 @@
         </w:rPr>
         <w:t xml:space="preserve">[img15] </w:t>
       </w:r>
-      <w:hyperlink r:id="rId48" w:history="1">
+      <w:hyperlink r:id="rId49" w:history="1">
         <w:r>
           <w:rPr>
             <w:rStyle w:val="Hyperlink"/>
@@ -14127,7 +14572,7 @@
           <w:szCs w:val="24"/>
         </w:rPr>
       </w:pPr>
-      <w:hyperlink r:id="rId49" w:history="1">
+      <w:hyperlink r:id="rId50" w:history="1">
         <w:r>
           <w:rPr>
             <w:rStyle w:val="Hyperlink"/>
@@ -14148,7 +14593,7 @@
           <w:szCs w:val="24"/>
         </w:rPr>
       </w:pPr>
-      <w:hyperlink r:id="rId50" w:history="1">
+      <w:hyperlink r:id="rId51" w:history="1">
         <w:r>
           <w:rPr>
             <w:rStyle w:val="Hyperlink"/>
@@ -14194,7 +14639,7 @@
         </w:rPr>
         <w:t xml:space="preserve">] </w:t>
       </w:r>
-      <w:hyperlink r:id="rId51" w:history="1">
+      <w:hyperlink r:id="rId52" w:history="1">
         <w:r>
           <w:rPr>
             <w:rStyle w:val="Hyperlink"/>
@@ -14243,7 +14688,7 @@
         </w:rPr>
         <w:t>Computation of the AQI requires an air pollutant concentration over a specified averaging period, obtained from an </w:t>
       </w:r>
-      <w:hyperlink r:id="rId52" w:anchor="air_quality_monitoring" w:tooltip="Environmental monitoring" w:history="1">
+      <w:hyperlink r:id="rId53" w:anchor="air_quality_monitoring" w:tooltip="Environmental monitoring" w:history="1">
         <w:r>
           <w:rPr>
             <w:rStyle w:val="Hyperlink"/>
@@ -14266,7 +14711,7 @@
         </w:rPr>
         <w:t> or </w:t>
       </w:r>
-      <w:hyperlink r:id="rId53" w:tooltip="Atmospheric dispersion modeling" w:history="1">
+      <w:hyperlink r:id="rId54" w:tooltip="Atmospheric dispersion modeling" w:history="1">
         <w:r>
           <w:rPr>
             <w:rStyle w:val="Hyperlink"/>
@@ -14289,7 +14734,7 @@
         </w:rPr>
         <w:t>. Taken together, concentration and time represent the </w:t>
       </w:r>
-      <w:hyperlink r:id="rId54" w:tooltip="Dose response" w:history="1">
+      <w:hyperlink r:id="rId55" w:tooltip="Dose response" w:history="1">
         <w:r>
           <w:rPr>
             <w:rStyle w:val="Hyperlink"/>
@@ -14312,7 +14757,7 @@
         </w:rPr>
         <w:t> of the air pollutant. Health effects corresponding to a given dose are established by epidemiological research.</w:t>
       </w:r>
-      <w:hyperlink r:id="rId55" w:anchor="cite_note-4" w:history="1">
+      <w:hyperlink r:id="rId56" w:anchor="cite_note-4" w:history="1">
         <w:r>
           <w:rPr>
             <w:rStyle w:val="Hyperlink"/>
@@ -14371,7 +14816,7 @@
         </w:rPr>
         <w:t>Most air contaminants do not have an associated AQI. Many countries monitor </w:t>
       </w:r>
-      <w:hyperlink r:id="rId56" w:tooltip="Ground-level ozone" w:history="1">
+      <w:hyperlink r:id="rId57" w:tooltip="Ground-level ozone" w:history="1">
         <w:r>
           <w:rPr>
             <w:rStyle w:val="Hyperlink"/>
@@ -14386,7 +14831,7 @@
         </w:rPr>
         <w:t>, </w:t>
       </w:r>
-      <w:hyperlink r:id="rId57" w:tooltip="Atmospheric particulate matter" w:history="1">
+      <w:hyperlink r:id="rId58" w:tooltip="Atmospheric particulate matter" w:history="1">
         <w:r>
           <w:rPr>
             <w:rStyle w:val="Hyperlink"/>
@@ -14401,7 +14846,7 @@
         </w:rPr>
         <w:t>, </w:t>
       </w:r>
-      <w:hyperlink r:id="rId58" w:tooltip="Sulfur dioxide" w:history="1">
+      <w:hyperlink r:id="rId59" w:tooltip="Sulfur dioxide" w:history="1">
         <w:r>
           <w:rPr>
             <w:rStyle w:val="Hyperlink"/>
@@ -14416,7 +14861,7 @@
         </w:rPr>
         <w:t>, </w:t>
       </w:r>
-      <w:hyperlink r:id="rId59" w:tooltip="Carbon monoxide" w:history="1">
+      <w:hyperlink r:id="rId60" w:tooltip="Carbon monoxide" w:history="1">
         <w:r>
           <w:rPr>
             <w:rStyle w:val="Hyperlink"/>
@@ -14431,7 +14876,7 @@
         </w:rPr>
         <w:t> and </w:t>
       </w:r>
-      <w:hyperlink r:id="rId60" w:tooltip="Nitrogen dioxide" w:history="1">
+      <w:hyperlink r:id="rId61" w:tooltip="Nitrogen dioxide" w:history="1">
         <w:r>
           <w:rPr>
             <w:rStyle w:val="Hyperlink"/>
@@ -14446,7 +14891,7 @@
         </w:rPr>
         <w:t>, and calculate air quality indices for these pollutants.</w:t>
       </w:r>
-      <w:hyperlink r:id="rId61" w:anchor="cite_note-aqi_basic-10" w:history="1">
+      <w:hyperlink r:id="rId62" w:anchor="cite_note-aqi_basic-10" w:history="1">
         <w:r>
           <w:rPr>
             <w:rStyle w:val="Hyperlink"/>
@@ -14472,7 +14917,7 @@
         </w:rPr>
         <w:t>The definition of the AQI in a particular nation reflects the discourse surrounding the development of national air quality standards in that nation.</w:t>
       </w:r>
-      <w:hyperlink r:id="rId62" w:anchor="cite_note-11" w:history="1">
+      <w:hyperlink r:id="rId63" w:anchor="cite_note-11" w:history="1">
         <w:r>
           <w:rPr>
             <w:rStyle w:val="Hyperlink"/>
@@ -14488,7 +14933,7 @@
         </w:rPr>
         <w:t> A website allowing government agencies anywhere in the world to submit their real-time air monitoring data for display using a common definition of the air quality index has recently become available.</w:t>
       </w:r>
-      <w:hyperlink r:id="rId63" w:anchor="cite_note-12" w:history="1">
+      <w:hyperlink r:id="rId64" w:anchor="cite_note-12" w:history="1">
         <w:r>
           <w:rPr>
             <w:rStyle w:val="Hyperlink"/>
@@ -14583,8 +15028,8 @@
       </w:pPr>
     </w:p>
     <w:sectPr>
-      <w:headerReference w:type="default" r:id="rId64"/>
-      <w:footerReference w:type="default" r:id="rId65"/>
+      <w:headerReference w:type="default" r:id="rId65"/>
+      <w:footerReference w:type="default" r:id="rId66"/>
       <w:pgSz w:w="12240" w:h="15840"/>
       <w:pgMar w:top="1440" w:right="1440" w:bottom="1440" w:left="1440" w:header="720" w:footer="720" w:gutter="0"/>
       <w:cols w:space="720"/>
@@ -14640,7 +15085,7 @@
             <w:rPr>
               <w:noProof/>
             </w:rPr>
-            <w:t>22</w:t>
+            <w:t>23</w:t>
           </w:r>
         </w:fldSimple>
       </w:p>
@@ -14737,7 +15182,7 @@
         <w:rFonts w:ascii="Wingdings" w:hAnsi="Wingdings" w:hint="default"/>
       </w:rPr>
     </w:lvl>
-    <w:lvl w:ilvl="1" w:tplc="04090003" w:tentative="1">
+    <w:lvl w:ilvl="1" w:tplc="04090003">
       <w:start w:val="1"/>
       <w:numFmt w:val="bullet"/>
       <w:lvlText w:val="o"/>
@@ -15287,6 +15732,95 @@
     </w:lvl>
   </w:abstractNum>
   <w:abstractNum w:abstractNumId="5">
+    <w:nsid w:val="2B9B2494"/>
+    <w:multiLevelType w:val="hybridMultilevel"/>
+    <w:tmpl w:val="C9929E74"/>
+    <w:lvl w:ilvl="0" w:tplc="04090011">
+      <w:start w:val="1"/>
+      <w:numFmt w:val="decimal"/>
+      <w:lvlText w:val="%1)"/>
+      <w:lvlJc w:val="left"/>
+      <w:pPr>
+        <w:ind w:left="720" w:hanging="360"/>
+      </w:pPr>
+      <w:rPr>
+        <w:rFonts w:hint="default"/>
+      </w:rPr>
+    </w:lvl>
+    <w:lvl w:ilvl="1" w:tplc="04090019" w:tentative="1">
+      <w:start w:val="1"/>
+      <w:numFmt w:val="lowerLetter"/>
+      <w:lvlText w:val="%2."/>
+      <w:lvlJc w:val="left"/>
+      <w:pPr>
+        <w:ind w:left="1440" w:hanging="360"/>
+      </w:pPr>
+    </w:lvl>
+    <w:lvl w:ilvl="2" w:tplc="0409001B" w:tentative="1">
+      <w:start w:val="1"/>
+      <w:numFmt w:val="lowerRoman"/>
+      <w:lvlText w:val="%3."/>
+      <w:lvlJc w:val="right"/>
+      <w:pPr>
+        <w:ind w:left="2160" w:hanging="180"/>
+      </w:pPr>
+    </w:lvl>
+    <w:lvl w:ilvl="3" w:tplc="0409000F" w:tentative="1">
+      <w:start w:val="1"/>
+      <w:numFmt w:val="decimal"/>
+      <w:lvlText w:val="%4."/>
+      <w:lvlJc w:val="left"/>
+      <w:pPr>
+        <w:ind w:left="2880" w:hanging="360"/>
+      </w:pPr>
+    </w:lvl>
+    <w:lvl w:ilvl="4" w:tplc="04090019" w:tentative="1">
+      <w:start w:val="1"/>
+      <w:numFmt w:val="lowerLetter"/>
+      <w:lvlText w:val="%5."/>
+      <w:lvlJc w:val="left"/>
+      <w:pPr>
+        <w:ind w:left="3600" w:hanging="360"/>
+      </w:pPr>
+    </w:lvl>
+    <w:lvl w:ilvl="5" w:tplc="0409001B" w:tentative="1">
+      <w:start w:val="1"/>
+      <w:numFmt w:val="lowerRoman"/>
+      <w:lvlText w:val="%6."/>
+      <w:lvlJc w:val="right"/>
+      <w:pPr>
+        <w:ind w:left="4320" w:hanging="180"/>
+      </w:pPr>
+    </w:lvl>
+    <w:lvl w:ilvl="6" w:tplc="0409000F" w:tentative="1">
+      <w:start w:val="1"/>
+      <w:numFmt w:val="decimal"/>
+      <w:lvlText w:val="%7."/>
+      <w:lvlJc w:val="left"/>
+      <w:pPr>
+        <w:ind w:left="5040" w:hanging="360"/>
+      </w:pPr>
+    </w:lvl>
+    <w:lvl w:ilvl="7" w:tplc="04090019" w:tentative="1">
+      <w:start w:val="1"/>
+      <w:numFmt w:val="lowerLetter"/>
+      <w:lvlText w:val="%8."/>
+      <w:lvlJc w:val="left"/>
+      <w:pPr>
+        <w:ind w:left="5760" w:hanging="360"/>
+      </w:pPr>
+    </w:lvl>
+    <w:lvl w:ilvl="8" w:tplc="0409001B" w:tentative="1">
+      <w:start w:val="1"/>
+      <w:numFmt w:val="lowerRoman"/>
+      <w:lvlText w:val="%9."/>
+      <w:lvlJc w:val="right"/>
+      <w:pPr>
+        <w:ind w:left="6480" w:hanging="180"/>
+      </w:pPr>
+    </w:lvl>
+  </w:abstractNum>
+  <w:abstractNum w:abstractNumId="6">
     <w:nsid w:val="31F00B7B"/>
     <w:multiLevelType w:val="hybridMultilevel"/>
     <w:tmpl w:val="5FA4719A"/>
@@ -15399,7 +15933,7 @@
       </w:rPr>
     </w:lvl>
   </w:abstractNum>
-  <w:abstractNum w:abstractNumId="6">
+  <w:abstractNum w:abstractNumId="7">
     <w:nsid w:val="50B8639B"/>
     <w:multiLevelType w:val="hybridMultilevel"/>
     <w:tmpl w:val="A3F0C6BC"/>
@@ -15488,7 +16022,7 @@
       </w:pPr>
     </w:lvl>
   </w:abstractNum>
-  <w:abstractNum w:abstractNumId="7">
+  <w:abstractNum w:abstractNumId="8">
     <w:nsid w:val="60B43669"/>
     <w:multiLevelType w:val="hybridMultilevel"/>
     <w:tmpl w:val="A13E4CC0"/>
@@ -15600,7 +16134,7 @@
       </w:rPr>
     </w:lvl>
   </w:abstractNum>
-  <w:abstractNum w:abstractNumId="8">
+  <w:abstractNum w:abstractNumId="9">
     <w:nsid w:val="61605E37"/>
     <w:multiLevelType w:val="multilevel"/>
     <w:tmpl w:val="2D848684"/>
@@ -15713,7 +16247,7 @@
       </w:rPr>
     </w:lvl>
   </w:abstractNum>
-  <w:abstractNum w:abstractNumId="9">
+  <w:abstractNum w:abstractNumId="10">
     <w:nsid w:val="672D69EF"/>
     <w:multiLevelType w:val="hybridMultilevel"/>
     <w:tmpl w:val="DB6428B8"/>
@@ -15825,7 +16359,7 @@
       </w:rPr>
     </w:lvl>
   </w:abstractNum>
-  <w:abstractNum w:abstractNumId="10">
+  <w:abstractNum w:abstractNumId="11">
     <w:nsid w:val="76AF792D"/>
     <w:multiLevelType w:val="hybridMultilevel"/>
     <w:tmpl w:val="2E7CA37C"/>
@@ -15938,7 +16472,7 @@
       </w:rPr>
     </w:lvl>
   </w:abstractNum>
-  <w:abstractNum w:abstractNumId="11">
+  <w:abstractNum w:abstractNumId="12">
     <w:nsid w:val="7952102C"/>
     <w:multiLevelType w:val="hybridMultilevel"/>
     <w:tmpl w:val="253E41A4"/>
@@ -16055,37 +16589,40 @@
     <w:abstractNumId w:val="1"/>
   </w:num>
   <w:num w:numId="2">
-    <w:abstractNumId w:val="9"/>
+    <w:abstractNumId w:val="10"/>
   </w:num>
   <w:num w:numId="3">
     <w:abstractNumId w:val="3"/>
   </w:num>
   <w:num w:numId="4">
-    <w:abstractNumId w:val="10"/>
+    <w:abstractNumId w:val="11"/>
   </w:num>
   <w:num w:numId="5">
-    <w:abstractNumId w:val="8"/>
+    <w:abstractNumId w:val="9"/>
   </w:num>
   <w:num w:numId="6">
-    <w:abstractNumId w:val="7"/>
+    <w:abstractNumId w:val="8"/>
   </w:num>
   <w:num w:numId="7">
     <w:abstractNumId w:val="2"/>
   </w:num>
   <w:num w:numId="8">
-    <w:abstractNumId w:val="6"/>
+    <w:abstractNumId w:val="7"/>
   </w:num>
   <w:num w:numId="9">
-    <w:abstractNumId w:val="5"/>
+    <w:abstractNumId w:val="6"/>
   </w:num>
   <w:num w:numId="10">
     <w:abstractNumId w:val="4"/>
   </w:num>
   <w:num w:numId="11">
-    <w:abstractNumId w:val="11"/>
+    <w:abstractNumId w:val="12"/>
   </w:num>
   <w:num w:numId="12">
     <w:abstractNumId w:val="0"/>
+  </w:num>
+  <w:num w:numId="13">
+    <w:abstractNumId w:val="5"/>
   </w:num>
 </w:numbering>
 </file>
@@ -16819,7 +17356,7 @@
 </file>
 
 <file path=customXml/itemProps1.xml><?xml version="1.0" encoding="utf-8"?>
-<ds:datastoreItem xmlns:ds="http://schemas.openxmlformats.org/officeDocument/2006/customXml" ds:itemID="{BAFBFFA7-6E4E-440F-8AD2-8398C30B1535}">
+<ds:datastoreItem xmlns:ds="http://schemas.openxmlformats.org/officeDocument/2006/customXml" ds:itemID="{140E7AAB-BA23-4AA0-9008-FA688EFEB1DB}">
   <ds:schemaRefs>
     <ds:schemaRef ds:uri="http://schemas.openxmlformats.org/officeDocument/2006/bibliography"/>
   </ds:schemaRefs>

</xml_diff>

<commit_message>
04.04 - Doc 3.2 AQI in Romania
</commit_message>
<xml_diff>
--- a/Documentatie/Lucrare de Dizertatie - Tarce Paul.docx
+++ b/Documentatie/Lucrare de Dizertatie - Tarce Paul.docx
@@ -114,7 +114,7 @@
                     <a:blip r:embed="rId9" cstate="print">
                       <a:extLst>
                         <a:ext uri="{28A0092B-C50C-407E-A947-70E740481C1C}">
-                          <a14:useLocalDpi xmlns:a14="http://schemas.microsoft.com/office/drawing/2010/main" xmlns:wps="http://schemas.microsoft.com/office/word/2010/wordprocessingShape" xmlns:wpi="http://schemas.microsoft.com/office/word/2010/wordprocessingInk" xmlns:wpg="http://schemas.microsoft.com/office/word/2010/wordprocessingGroup" xmlns:w15="http://schemas.microsoft.com/office/word/2012/wordml" xmlns:w14="http://schemas.microsoft.com/office/word/2010/wordml" xmlns:w="http://schemas.openxmlformats.org/wordprocessingml/2006/main" xmlns:w10="urn:schemas-microsoft-com:office:word" xmlns:wp14="http://schemas.microsoft.com/office/word/2010/wordprocessingDrawing" xmlns:v="urn:schemas-microsoft-com:vml" xmlns:o="urn:schemas-microsoft-com:office:office" xmlns:mc="http://schemas.openxmlformats.org/markup-compatibility/2006" xmlns:wpc="http://schemas.microsoft.com/office/word/2010/wordprocessingCanvas" xmlns="" xmlns:arto="http://schemas.microsoft.com/office/word/2006/arto" val="0"/>
+                          <a14:useLocalDpi xmlns:arto="http://schemas.microsoft.com/office/word/2006/arto" xmlns="" xmlns:wpc="http://schemas.microsoft.com/office/word/2010/wordprocessingCanvas" xmlns:mc="http://schemas.openxmlformats.org/markup-compatibility/2006" xmlns:o="urn:schemas-microsoft-com:office:office" xmlns:v="urn:schemas-microsoft-com:vml" xmlns:wp14="http://schemas.microsoft.com/office/word/2010/wordprocessingDrawing" xmlns:w10="urn:schemas-microsoft-com:office:word" xmlns:w="http://schemas.openxmlformats.org/wordprocessingml/2006/main" xmlns:w14="http://schemas.microsoft.com/office/word/2010/wordml" xmlns:w15="http://schemas.microsoft.com/office/word/2012/wordml" xmlns:wpg="http://schemas.microsoft.com/office/word/2010/wordprocessingGroup" xmlns:wpi="http://schemas.microsoft.com/office/word/2010/wordprocessingInk" xmlns:wps="http://schemas.microsoft.com/office/word/2010/wordprocessingShape" xmlns:a14="http://schemas.microsoft.com/office/drawing/2010/main" val="0"/>
                         </a:ext>
                       </a:extLst>
                     </a:blip>
@@ -886,7 +886,7 @@
           <w:r>
             <w:fldChar w:fldCharType="separate"/>
           </w:r>
-          <w:hyperlink w:anchor="_Toc36859019" w:history="1">
+          <w:hyperlink w:anchor="_Toc36949352" w:history="1">
             <w:r>
               <w:rPr>
                 <w:rStyle w:val="Hyperlink"/>
@@ -914,7 +914,7 @@
                 <w:noProof/>
                 <w:webHidden/>
               </w:rPr>
-              <w:instrText xml:space="preserve"> PAGEREF _Toc36859019 \h </w:instrText>
+              <w:instrText xml:space="preserve"> PAGEREF _Toc36949352 \h </w:instrText>
             </w:r>
             <w:r>
               <w:rPr>
@@ -957,7 +957,7 @@
               <w:noProof/>
             </w:rPr>
           </w:pPr>
-          <w:hyperlink w:anchor="_Toc36859020" w:history="1">
+          <w:hyperlink w:anchor="_Toc36949353" w:history="1">
             <w:r>
               <w:rPr>
                 <w:rStyle w:val="Hyperlink"/>
@@ -1000,7 +1000,7 @@
                 <w:noProof/>
                 <w:webHidden/>
               </w:rPr>
-              <w:instrText xml:space="preserve"> PAGEREF _Toc36859020 \h </w:instrText>
+              <w:instrText xml:space="preserve"> PAGEREF _Toc36949353 \h </w:instrText>
             </w:r>
             <w:r>
               <w:rPr>
@@ -1043,7 +1043,7 @@
               <w:noProof/>
             </w:rPr>
           </w:pPr>
-          <w:hyperlink w:anchor="_Toc36859021" w:history="1">
+          <w:hyperlink w:anchor="_Toc36949354" w:history="1">
             <w:r>
               <w:rPr>
                 <w:rStyle w:val="Hyperlink"/>
@@ -1086,7 +1086,7 @@
                 <w:noProof/>
                 <w:webHidden/>
               </w:rPr>
-              <w:instrText xml:space="preserve"> PAGEREF _Toc36859021 \h </w:instrText>
+              <w:instrText xml:space="preserve"> PAGEREF _Toc36949354 \h </w:instrText>
             </w:r>
             <w:r>
               <w:rPr>
@@ -1129,7 +1129,7 @@
               <w:noProof/>
             </w:rPr>
           </w:pPr>
-          <w:hyperlink w:anchor="_Toc36859022" w:history="1">
+          <w:hyperlink w:anchor="_Toc36949355" w:history="1">
             <w:r>
               <w:rPr>
                 <w:rStyle w:val="Hyperlink"/>
@@ -1172,7 +1172,7 @@
                 <w:noProof/>
                 <w:webHidden/>
               </w:rPr>
-              <w:instrText xml:space="preserve"> PAGEREF _Toc36859022 \h </w:instrText>
+              <w:instrText xml:space="preserve"> PAGEREF _Toc36949355 \h </w:instrText>
             </w:r>
             <w:r>
               <w:rPr>
@@ -1214,7 +1214,7 @@
               <w:noProof/>
             </w:rPr>
           </w:pPr>
-          <w:hyperlink w:anchor="_Toc36859023" w:history="1">
+          <w:hyperlink w:anchor="_Toc36949356" w:history="1">
             <w:r>
               <w:rPr>
                 <w:rStyle w:val="Hyperlink"/>
@@ -1242,7 +1242,7 @@
                 <w:noProof/>
                 <w:webHidden/>
               </w:rPr>
-              <w:instrText xml:space="preserve"> PAGEREF _Toc36859023 \h </w:instrText>
+              <w:instrText xml:space="preserve"> PAGEREF _Toc36949356 \h </w:instrText>
             </w:r>
             <w:r>
               <w:rPr>
@@ -1284,7 +1284,7 @@
               <w:noProof/>
             </w:rPr>
           </w:pPr>
-          <w:hyperlink w:anchor="_Toc36859024" w:history="1">
+          <w:hyperlink w:anchor="_Toc36949357" w:history="1">
             <w:r>
               <w:rPr>
                 <w:rStyle w:val="Hyperlink"/>
@@ -1313,7 +1313,7 @@
                 <w:noProof/>
                 <w:webHidden/>
               </w:rPr>
-              <w:instrText xml:space="preserve"> PAGEREF _Toc36859024 \h </w:instrText>
+              <w:instrText xml:space="preserve"> PAGEREF _Toc36949357 \h </w:instrText>
             </w:r>
             <w:r>
               <w:rPr>
@@ -1355,7 +1355,7 @@
               <w:noProof/>
             </w:rPr>
           </w:pPr>
-          <w:hyperlink w:anchor="_Toc36859025" w:history="1">
+          <w:hyperlink w:anchor="_Toc36949358" w:history="1">
             <w:r>
               <w:rPr>
                 <w:rStyle w:val="Hyperlink"/>
@@ -1383,7 +1383,7 @@
                 <w:noProof/>
                 <w:webHidden/>
               </w:rPr>
-              <w:instrText xml:space="preserve"> PAGEREF _Toc36859025 \h </w:instrText>
+              <w:instrText xml:space="preserve"> PAGEREF _Toc36949358 \h </w:instrText>
             </w:r>
             <w:r>
               <w:rPr>
@@ -1425,7 +1425,7 @@
               <w:noProof/>
             </w:rPr>
           </w:pPr>
-          <w:hyperlink w:anchor="_Toc36859026" w:history="1">
+          <w:hyperlink w:anchor="_Toc36949359" w:history="1">
             <w:r>
               <w:rPr>
                 <w:rStyle w:val="Hyperlink"/>
@@ -1433,7 +1433,7 @@
                 <w:noProof/>
                 <w:lang w:val="ro-RO"/>
               </w:rPr>
-              <w:t>Capitolul 3.Tehnologii folosite</w:t>
+              <w:t>Capitolul 3.Tehnologii folosite.Fundamente Teoretice</w:t>
             </w:r>
             <w:r>
               <w:rPr>
@@ -1454,7 +1454,7 @@
                 <w:noProof/>
                 <w:webHidden/>
               </w:rPr>
-              <w:instrText xml:space="preserve"> PAGEREF _Toc36859026 \h </w:instrText>
+              <w:instrText xml:space="preserve"> PAGEREF _Toc36949359 \h </w:instrText>
             </w:r>
             <w:r>
               <w:rPr>
@@ -1496,7 +1496,7 @@
               <w:noProof/>
             </w:rPr>
           </w:pPr>
-          <w:hyperlink w:anchor="_Toc36859027" w:history="1">
+          <w:hyperlink w:anchor="_Toc36949360" w:history="1">
             <w:r>
               <w:rPr>
                 <w:rStyle w:val="Hyperlink"/>
@@ -1524,7 +1524,7 @@
                 <w:noProof/>
                 <w:webHidden/>
               </w:rPr>
-              <w:instrText xml:space="preserve"> PAGEREF _Toc36859027 \h </w:instrText>
+              <w:instrText xml:space="preserve"> PAGEREF _Toc36949360 \h </w:instrText>
             </w:r>
             <w:r>
               <w:rPr>
@@ -1566,7 +1566,7 @@
               <w:noProof/>
             </w:rPr>
           </w:pPr>
-          <w:hyperlink w:anchor="_Toc36859028" w:history="1">
+          <w:hyperlink w:anchor="_Toc36949361" w:history="1">
             <w:r>
               <w:rPr>
                 <w:rStyle w:val="Hyperlink"/>
@@ -1594,7 +1594,7 @@
                 <w:noProof/>
                 <w:webHidden/>
               </w:rPr>
-              <w:instrText xml:space="preserve"> PAGEREF _Toc36859028 \h </w:instrText>
+              <w:instrText xml:space="preserve"> PAGEREF _Toc36949361 \h </w:instrText>
             </w:r>
             <w:r>
               <w:rPr>
@@ -1636,30 +1636,14 @@
               <w:noProof/>
             </w:rPr>
           </w:pPr>
-          <w:hyperlink w:anchor="_Toc36859029" w:history="1">
+          <w:hyperlink w:anchor="_Toc36949362" w:history="1">
             <w:r>
               <w:rPr>
                 <w:rStyle w:val="Hyperlink"/>
                 <w:rFonts w:eastAsia="Times New Roman"/>
                 <w:noProof/>
               </w:rPr>
-              <w:t xml:space="preserve">3.3 Factorii poluanți. </w:t>
-            </w:r>
-            <w:r>
-              <w:rPr>
-                <w:rStyle w:val="Hyperlink"/>
-                <w:rFonts w:eastAsia="Times New Roman"/>
-                <w:noProof/>
-              </w:rPr>
-              <w:t>S</w:t>
-            </w:r>
-            <w:r>
-              <w:rPr>
-                <w:rStyle w:val="Hyperlink"/>
-                <w:rFonts w:eastAsia="Times New Roman"/>
-                <w:noProof/>
-              </w:rPr>
-              <w:t>ubstanțe AIQ. Standarde de calitate</w:t>
+              <w:t>3.3 Factorii poluanți. Substanțe AQI. Standarde de calitate</w:t>
             </w:r>
             <w:r>
               <w:rPr>
@@ -1680,7 +1664,7 @@
                 <w:noProof/>
                 <w:webHidden/>
               </w:rPr>
-              <w:instrText xml:space="preserve"> PAGEREF _Toc36859029 \h </w:instrText>
+              <w:instrText xml:space="preserve"> PAGEREF _Toc36949362 \h </w:instrText>
             </w:r>
             <w:r>
               <w:rPr>
@@ -1722,7 +1706,7 @@
               <w:noProof/>
             </w:rPr>
           </w:pPr>
-          <w:hyperlink w:anchor="_Toc36859030" w:history="1">
+          <w:hyperlink w:anchor="_Toc36949363" w:history="1">
             <w:r>
               <w:rPr>
                 <w:rStyle w:val="Hyperlink"/>
@@ -1750,7 +1734,7 @@
                 <w:noProof/>
                 <w:webHidden/>
               </w:rPr>
-              <w:instrText xml:space="preserve"> PAGEREF _Toc36859030 \h </w:instrText>
+              <w:instrText xml:space="preserve"> PAGEREF _Toc36949363 \h </w:instrText>
             </w:r>
             <w:r>
               <w:rPr>
@@ -1770,7 +1754,7 @@
                 <w:noProof/>
                 <w:webHidden/>
               </w:rPr>
-              <w:t>25</w:t>
+              <w:t>29</w:t>
             </w:r>
             <w:r>
               <w:rPr>
@@ -2062,7 +2046,7 @@
           <w:lang w:val="ro-RO"/>
         </w:rPr>
       </w:pPr>
-      <w:bookmarkStart w:id="0" w:name="_Toc36859019"/>
+      <w:bookmarkStart w:id="0" w:name="_Toc36949352"/>
       <w:r>
         <w:rPr>
           <w:sz w:val="36"/>
@@ -2104,7 +2088,7 @@
         </w:rPr>
         <w:t xml:space="preserve"> </w:t>
       </w:r>
-      <w:bookmarkStart w:id="1" w:name="_Toc36859020"/>
+      <w:bookmarkStart w:id="1" w:name="_Toc36949353"/>
       <w:r>
         <w:rPr>
           <w:sz w:val="32"/>
@@ -3275,7 +3259,7 @@
         </w:rPr>
         <w:t xml:space="preserve"> </w:t>
       </w:r>
-      <w:bookmarkStart w:id="3" w:name="_Toc36859021"/>
+      <w:bookmarkStart w:id="3" w:name="_Toc36949354"/>
       <w:r>
         <w:rPr>
           <w:sz w:val="32"/>
@@ -4319,7 +4303,7 @@
         </w:rPr>
         <w:t xml:space="preserve"> </w:t>
       </w:r>
-      <w:bookmarkStart w:id="4" w:name="_Toc36859022"/>
+      <w:bookmarkStart w:id="4" w:name="_Toc36949355"/>
       <w:r>
         <w:rPr>
           <w:sz w:val="32"/>
@@ -4933,7 +4917,7 @@
           <w:lang w:val="ro-RO"/>
         </w:rPr>
       </w:pPr>
-      <w:bookmarkStart w:id="5" w:name="_Toc36859023"/>
+      <w:bookmarkStart w:id="5" w:name="_Toc36949356"/>
       <w:r>
         <w:rPr>
           <w:sz w:val="36"/>
@@ -5086,7 +5070,7 @@
           <w:lang w:val="ro-RO"/>
         </w:rPr>
       </w:pPr>
-      <w:bookmarkStart w:id="6" w:name="_Toc36859024"/>
+      <w:bookmarkStart w:id="6" w:name="_Toc36949357"/>
       <w:r>
         <w:rPr>
           <w:rFonts w:eastAsia="Times New Roman"/>
@@ -5973,7 +5957,7 @@
           <w:rFonts w:eastAsia="Times New Roman"/>
         </w:rPr>
       </w:pPr>
-      <w:bookmarkStart w:id="7" w:name="_Toc36859025"/>
+      <w:bookmarkStart w:id="7" w:name="_Toc36949358"/>
       <w:r>
         <w:rPr>
           <w:rFonts w:eastAsia="Times New Roman"/>
@@ -8048,7 +8032,7 @@
         </w:rPr>
       </w:pPr>
       <w:bookmarkStart w:id="8" w:name="_Toc517617477"/>
-      <w:bookmarkStart w:id="9" w:name="_Toc36859026"/>
+      <w:bookmarkStart w:id="9" w:name="_Toc36949359"/>
       <w:r>
         <w:rPr>
           <w:rFonts w:ascii="Times New Roman" w:hAnsi="Times New Roman" w:cs="Times New Roman"/>
@@ -8069,6 +8053,15 @@
         <w:t>.Tehnologii folosite</w:t>
       </w:r>
       <w:bookmarkEnd w:id="8"/>
+      <w:r>
+        <w:rPr>
+          <w:rFonts w:ascii="Times New Roman" w:hAnsi="Times New Roman" w:cs="Times New Roman"/>
+          <w:sz w:val="36"/>
+          <w:szCs w:val="36"/>
+          <w:lang w:val="ro-RO"/>
+        </w:rPr>
+        <w:t>.Fundamente Teoretice</w:t>
+      </w:r>
       <w:bookmarkEnd w:id="9"/>
     </w:p>
     <w:p>
@@ -8145,7 +8138,7 @@
         </w:rPr>
         <w:tab/>
       </w:r>
-      <w:bookmarkStart w:id="10" w:name="_Toc36859027"/>
+      <w:bookmarkStart w:id="10" w:name="_Toc36949360"/>
       <w:r>
         <w:rPr>
           <w:rFonts w:eastAsia="Times New Roman"/>
@@ -9332,7 +9325,7 @@
           <w:szCs w:val="32"/>
         </w:rPr>
       </w:pPr>
-      <w:bookmarkStart w:id="11" w:name="_Toc36859028"/>
+      <w:bookmarkStart w:id="11" w:name="_Toc36949361"/>
       <w:r>
         <w:rPr>
           <w:rFonts w:eastAsia="Times New Roman"/>
@@ -10025,7 +10018,16 @@
           <w:szCs w:val="24"/>
           <w:lang w:val="ro-RO"/>
         </w:rPr>
-        <w:t xml:space="preserve">GATT se foloseste de ATT(indică cum se folosește pentru descoperire, citire, scriere atribute) și definește felul în care dispozitivele BLE comunică între ele.  Conform </w:t>
+        <w:t xml:space="preserve">GATT se foloseste de ATT(indică cum se folosește pentru descoperire, citire, scriere </w:t>
+      </w:r>
+      <w:r>
+        <w:rPr>
+          <w:rFonts w:ascii="Times New Roman" w:hAnsi="Times New Roman" w:cs="Times New Roman"/>
+          <w:sz w:val="24"/>
+          <w:szCs w:val="24"/>
+          <w:lang w:val="ro-RO"/>
+        </w:rPr>
+        <w:t xml:space="preserve">atribute) și definește felul în care dispozitivele BLE comunică între ele.  Conform </w:t>
       </w:r>
       <w:r>
         <w:rPr>
@@ -10105,15 +10107,7 @@
           <w:sz w:val="24"/>
           <w:szCs w:val="24"/>
         </w:rPr>
-        <w:t xml:space="preserve"> </w:t>
-      </w:r>
-      <w:r>
-        <w:rPr>
-          <w:rFonts w:ascii="Times New Roman" w:hAnsi="Times New Roman" w:cs="Times New Roman"/>
-          <w:sz w:val="24"/>
-          <w:szCs w:val="24"/>
-        </w:rPr>
-        <w:t>[23][24]</w:t>
+        <w:t xml:space="preserve"> [23][24]</w:t>
       </w:r>
       <w:r>
         <w:rPr>
@@ -10243,7 +10237,7 @@
         </w:rPr>
         <w:tab/>
       </w:r>
-      <w:bookmarkStart w:id="12" w:name="_Toc36859029"/>
+      <w:bookmarkStart w:id="12" w:name="_Toc36949362"/>
       <w:r>
         <w:rPr>
           <w:rFonts w:eastAsia="Times New Roman"/>
@@ -11039,34 +11033,1558 @@
     </w:p>
     <w:p>
       <w:pPr>
-        <w:spacing w:line="360" w:lineRule="auto"/>
-        <w:jc w:val="both"/>
-        <w:rPr>
-          <w:rFonts w:ascii="Times New Roman" w:hAnsi="Times New Roman" w:cs="Times New Roman"/>
-          <w:b/>
-          <w:sz w:val="24"/>
-          <w:szCs w:val="24"/>
-          <w:lang w:val="ro-RO"/>
-        </w:rPr>
-      </w:pPr>
-      <w:r>
-        <w:rPr>
-          <w:rFonts w:ascii="Times New Roman" w:hAnsi="Times New Roman" w:cs="Times New Roman"/>
-          <w:b/>
-          <w:sz w:val="24"/>
-          <w:szCs w:val="24"/>
-          <w:lang w:val="ro-RO"/>
-        </w:rPr>
-        <w:t xml:space="preserve">Standarde de calitate </w:t>
-      </w:r>
-    </w:p>
-    <w:p>
-      <w:pPr>
         <w:pStyle w:val="ListParagraph"/>
         <w:numPr>
           <w:ilvl w:val="0"/>
           <w:numId w:val="13"/>
         </w:numPr>
+        <w:jc w:val="both"/>
+        <w:rPr>
+          <w:rFonts w:ascii="Times New Roman" w:hAnsi="Times New Roman" w:cs="Times New Roman"/>
+          <w:b/>
+          <w:sz w:val="24"/>
+          <w:szCs w:val="24"/>
+        </w:rPr>
+      </w:pPr>
+      <w:r>
+        <w:rPr>
+          <w:rFonts w:ascii="Times New Roman" w:hAnsi="Times New Roman" w:cs="Times New Roman"/>
+          <w:b/>
+          <w:sz w:val="24"/>
+          <w:szCs w:val="24"/>
+        </w:rPr>
+        <w:t>Rom</w:t>
+      </w:r>
+      <w:r>
+        <w:rPr>
+          <w:rFonts w:ascii="Times New Roman" w:hAnsi="Times New Roman" w:cs="Times New Roman"/>
+          <w:b/>
+          <w:sz w:val="24"/>
+          <w:szCs w:val="24"/>
+          <w:lang w:val="ro-RO"/>
+        </w:rPr>
+        <w:t xml:space="preserve">ânia </w:t>
+      </w:r>
+    </w:p>
+    <w:p>
+      <w:pPr>
+        <w:spacing w:after="0" w:line="360" w:lineRule="auto"/>
+        <w:ind w:firstLine="360"/>
+        <w:jc w:val="both"/>
+        <w:rPr>
+          <w:rFonts w:ascii="Times New Roman" w:hAnsi="Times New Roman" w:cs="Times New Roman"/>
+          <w:sz w:val="24"/>
+          <w:szCs w:val="24"/>
+        </w:rPr>
+      </w:pPr>
+      <w:r>
+        <w:rPr>
+          <w:rFonts w:ascii="Times New Roman" w:hAnsi="Times New Roman" w:cs="Times New Roman"/>
+          <w:sz w:val="24"/>
+          <w:szCs w:val="24"/>
+        </w:rPr>
+        <w:t>În România,</w:t>
+      </w:r>
+      <w:r>
+        <w:rPr>
+          <w:rFonts w:ascii="Times New Roman" w:hAnsi="Times New Roman" w:cs="Times New Roman"/>
+          <w:sz w:val="24"/>
+          <w:szCs w:val="24"/>
+        </w:rPr>
+        <w:t xml:space="preserve"> institui</w:t>
+      </w:r>
+      <w:r>
+        <w:rPr>
+          <w:rFonts w:ascii="Times New Roman" w:hAnsi="Times New Roman" w:cs="Times New Roman"/>
+          <w:sz w:val="24"/>
+          <w:szCs w:val="24"/>
+          <w:lang w:val="ro-RO"/>
+        </w:rPr>
+        <w:t xml:space="preserve">ția administrației pubilce care se ocupă de protecția mediului, printre care și de calitatea aerului este </w:t>
+      </w:r>
+      <w:r>
+        <w:rPr>
+          <w:rFonts w:ascii="Times New Roman" w:hAnsi="Times New Roman" w:cs="Times New Roman"/>
+          <w:sz w:val="24"/>
+          <w:szCs w:val="24"/>
+        </w:rPr>
+        <w:t>ANMP( Agen</w:t>
+      </w:r>
+      <w:r>
+        <w:rPr>
+          <w:rFonts w:ascii="Times New Roman" w:hAnsi="Times New Roman" w:cs="Times New Roman"/>
+          <w:sz w:val="24"/>
+          <w:szCs w:val="24"/>
+          <w:lang w:val="ro-RO"/>
+        </w:rPr>
+        <w:t>ția Națională pentru Protecția Mediului)</w:t>
+      </w:r>
+      <w:r>
+        <w:rPr>
+          <w:rFonts w:ascii="Times New Roman" w:hAnsi="Times New Roman" w:cs="Times New Roman"/>
+          <w:sz w:val="24"/>
+          <w:szCs w:val="24"/>
+        </w:rPr>
+        <w:t>.</w:t>
+      </w:r>
+      <w:r>
+        <w:rPr>
+          <w:rFonts w:ascii="Times New Roman" w:hAnsi="Times New Roman" w:cs="Times New Roman"/>
+          <w:sz w:val="24"/>
+          <w:szCs w:val="24"/>
+        </w:rPr>
+        <w:t xml:space="preserve"> </w:t>
+      </w:r>
+      <w:r>
+        <w:rPr>
+          <w:rFonts w:ascii="Times New Roman" w:hAnsi="Times New Roman" w:cs="Times New Roman"/>
+          <w:sz w:val="24"/>
+          <w:szCs w:val="24"/>
+        </w:rPr>
+        <w:t>A</w:t>
+      </w:r>
+      <w:r>
+        <w:rPr>
+          <w:rFonts w:ascii="Times New Roman" w:hAnsi="Times New Roman" w:cs="Times New Roman"/>
+          <w:sz w:val="24"/>
+          <w:szCs w:val="24"/>
+        </w:rPr>
+        <w:t xml:space="preserve">NMP </w:t>
+      </w:r>
+      <w:r>
+        <w:rPr>
+          <w:rFonts w:ascii="Times New Roman" w:hAnsi="Times New Roman" w:cs="Times New Roman"/>
+          <w:sz w:val="24"/>
+          <w:szCs w:val="24"/>
+          <w:lang w:val="ro-RO"/>
+        </w:rPr>
+        <w:t>se asigură de monitorizarea calității aerului prin RNMCA (</w:t>
+      </w:r>
+      <w:r>
+        <w:rPr>
+          <w:rFonts w:ascii="Times New Roman" w:hAnsi="Times New Roman" w:cs="Times New Roman"/>
+          <w:sz w:val="24"/>
+          <w:szCs w:val="24"/>
+        </w:rPr>
+        <w:t>Re</w:t>
+      </w:r>
+      <w:r>
+        <w:rPr>
+          <w:rFonts w:ascii="Times New Roman" w:hAnsi="Times New Roman" w:cs="Times New Roman"/>
+          <w:sz w:val="24"/>
+          <w:szCs w:val="24"/>
+          <w:lang w:val="ro-RO"/>
+        </w:rPr>
+        <w:t xml:space="preserve">țeaua Națională de Monitorizare a Calității aerului) . RNMCA </w:t>
+      </w:r>
+      <w:r>
+        <w:rPr>
+          <w:rFonts w:ascii="Times New Roman" w:hAnsi="Times New Roman" w:cs="Times New Roman"/>
+          <w:sz w:val="24"/>
+          <w:szCs w:val="24"/>
+        </w:rPr>
+        <w:t>se ocupă la nivel național de</w:t>
+      </w:r>
+      <w:r>
+        <w:rPr>
+          <w:rFonts w:ascii="Times New Roman" w:hAnsi="Times New Roman" w:cs="Times New Roman"/>
+          <w:sz w:val="24"/>
+          <w:szCs w:val="24"/>
+        </w:rPr>
+        <w:t xml:space="preserve"> prelevarea datelor cu echipamente speciale</w:t>
+      </w:r>
+      <w:r>
+        <w:rPr>
+          <w:rFonts w:ascii="Times New Roman" w:hAnsi="Times New Roman" w:cs="Times New Roman"/>
+          <w:sz w:val="24"/>
+          <w:szCs w:val="24"/>
+        </w:rPr>
+        <w:t xml:space="preserve"> monitorizarea</w:t>
+      </w:r>
+      <w:r>
+        <w:rPr>
+          <w:rFonts w:ascii="Times New Roman" w:hAnsi="Times New Roman" w:cs="Times New Roman"/>
+          <w:sz w:val="24"/>
+          <w:szCs w:val="24"/>
+        </w:rPr>
+        <w:t xml:space="preserve"> și informarea populație cu privire la datele </w:t>
+      </w:r>
+      <w:r>
+        <w:rPr>
+          <w:rFonts w:ascii="Times New Roman" w:hAnsi="Times New Roman" w:cs="Times New Roman"/>
+          <w:sz w:val="24"/>
+          <w:szCs w:val="24"/>
+        </w:rPr>
+        <w:t>oficiale</w:t>
+      </w:r>
+      <w:r>
+        <w:rPr>
+          <w:rFonts w:ascii="Times New Roman" w:hAnsi="Times New Roman" w:cs="Times New Roman"/>
+          <w:sz w:val="24"/>
+          <w:szCs w:val="24"/>
+        </w:rPr>
+        <w:t xml:space="preserve"> despre nivelul</w:t>
+      </w:r>
+      <w:r>
+        <w:rPr>
+          <w:rFonts w:ascii="Times New Roman" w:hAnsi="Times New Roman" w:cs="Times New Roman"/>
+          <w:sz w:val="24"/>
+          <w:szCs w:val="24"/>
+        </w:rPr>
+        <w:t xml:space="preserve"> calității aerului</w:t>
+      </w:r>
+      <w:r>
+        <w:rPr>
+          <w:rFonts w:ascii="Times New Roman" w:hAnsi="Times New Roman" w:cs="Times New Roman"/>
+          <w:sz w:val="24"/>
+          <w:szCs w:val="24"/>
+        </w:rPr>
+        <w:t xml:space="preserve"> este “Calitate Aer – Re</w:t>
+      </w:r>
+      <w:r>
+        <w:rPr>
+          <w:rFonts w:ascii="Times New Roman" w:hAnsi="Times New Roman" w:cs="Times New Roman"/>
+          <w:sz w:val="24"/>
+          <w:szCs w:val="24"/>
+          <w:lang w:val="ro-RO"/>
+        </w:rPr>
+        <w:t>ț</w:t>
+      </w:r>
+      <w:r>
+        <w:rPr>
+          <w:rFonts w:ascii="Times New Roman" w:hAnsi="Times New Roman" w:cs="Times New Roman"/>
+          <w:sz w:val="24"/>
+          <w:szCs w:val="24"/>
+          <w:lang w:val="ro-RO"/>
+        </w:rPr>
+        <w:t xml:space="preserve">eaua Națională de Monitorizare </w:t>
+      </w:r>
+      <w:r>
+        <w:rPr>
+          <w:rFonts w:ascii="Times New Roman" w:hAnsi="Times New Roman" w:cs="Times New Roman"/>
+          <w:sz w:val="24"/>
+          <w:szCs w:val="24"/>
+          <w:lang w:val="ro-RO"/>
+        </w:rPr>
+        <w:t>a Calității Aerului</w:t>
+      </w:r>
+      <w:r>
+        <w:rPr>
+          <w:rFonts w:ascii="Times New Roman" w:hAnsi="Times New Roman" w:cs="Times New Roman"/>
+          <w:sz w:val="24"/>
+          <w:szCs w:val="24"/>
+        </w:rPr>
+        <w:t>”</w:t>
+      </w:r>
+      <w:r>
+        <w:rPr>
+          <w:rFonts w:ascii="Times New Roman" w:hAnsi="Times New Roman" w:cs="Times New Roman"/>
+          <w:sz w:val="24"/>
+          <w:szCs w:val="24"/>
+        </w:rPr>
+        <w:t>[27]</w:t>
+      </w:r>
+      <w:r>
+        <w:rPr>
+          <w:rFonts w:ascii="Times New Roman" w:hAnsi="Times New Roman" w:cs="Times New Roman"/>
+          <w:sz w:val="24"/>
+          <w:szCs w:val="24"/>
+        </w:rPr>
+        <w:t xml:space="preserve">. </w:t>
+      </w:r>
+      <w:r>
+        <w:rPr>
+          <w:rFonts w:ascii="Times New Roman" w:hAnsi="Times New Roman" w:cs="Times New Roman"/>
+          <w:sz w:val="24"/>
+          <w:szCs w:val="24"/>
+        </w:rPr>
+        <w:t xml:space="preserve">RNMCA </w:t>
+      </w:r>
+      <w:r>
+        <w:rPr>
+          <w:rFonts w:ascii="Times New Roman" w:hAnsi="Times New Roman" w:cs="Times New Roman"/>
+          <w:sz w:val="24"/>
+          <w:szCs w:val="24"/>
+        </w:rPr>
+        <w:t>realizează măsurători pentru dioxid de oxizi de azot(NOx), ozon(O</w:t>
+      </w:r>
+      <w:r>
+        <w:rPr>
+          <w:rFonts w:ascii="Times New Roman" w:hAnsi="Times New Roman" w:cs="Times New Roman"/>
+          <w:sz w:val="24"/>
+          <w:szCs w:val="24"/>
+          <w:vertAlign w:val="subscript"/>
+        </w:rPr>
+        <w:t>3</w:t>
+      </w:r>
+      <w:r>
+        <w:rPr>
+          <w:rFonts w:ascii="Times New Roman" w:hAnsi="Times New Roman" w:cs="Times New Roman"/>
+          <w:sz w:val="24"/>
+          <w:szCs w:val="24"/>
+        </w:rPr>
+        <w:t>), sulf(SO</w:t>
+      </w:r>
+      <w:r>
+        <w:rPr>
+          <w:rFonts w:ascii="Times New Roman" w:hAnsi="Times New Roman" w:cs="Times New Roman"/>
+          <w:sz w:val="24"/>
+          <w:szCs w:val="24"/>
+          <w:vertAlign w:val="subscript"/>
+        </w:rPr>
+        <w:t>2</w:t>
+      </w:r>
+      <w:r>
+        <w:rPr>
+          <w:rFonts w:ascii="Times New Roman" w:hAnsi="Times New Roman" w:cs="Times New Roman"/>
+          <w:sz w:val="24"/>
+          <w:szCs w:val="24"/>
+        </w:rPr>
+        <w:t>),  particule în suspensie(PM</w:t>
+      </w:r>
+      <w:r>
+        <w:rPr>
+          <w:rFonts w:ascii="Times New Roman" w:hAnsi="Times New Roman" w:cs="Times New Roman"/>
+          <w:sz w:val="24"/>
+          <w:szCs w:val="24"/>
+          <w:vertAlign w:val="subscript"/>
+        </w:rPr>
+        <w:t>10/2.5</w:t>
+      </w:r>
+      <w:r>
+        <w:rPr>
+          <w:rFonts w:ascii="Times New Roman" w:hAnsi="Times New Roman" w:cs="Times New Roman"/>
+          <w:sz w:val="24"/>
+          <w:szCs w:val="24"/>
+        </w:rPr>
+        <w:t>), monoxizi de carbon(CO) ( monitorizate în general și de alte ag</w:t>
+      </w:r>
+      <w:r>
+        <w:rPr>
+          <w:rFonts w:ascii="Times New Roman" w:hAnsi="Times New Roman" w:cs="Times New Roman"/>
+          <w:sz w:val="24"/>
+          <w:szCs w:val="24"/>
+        </w:rPr>
+        <w:t>enții din alte țări), dar și alte substanțe precum: nichel, plumb, benzen, arsen, plumb etc.</w:t>
+      </w:r>
+      <w:r>
+        <w:rPr>
+          <w:rFonts w:ascii="Times New Roman" w:hAnsi="Times New Roman" w:cs="Times New Roman"/>
+          <w:sz w:val="24"/>
+          <w:szCs w:val="24"/>
+        </w:rPr>
+        <w:t xml:space="preserve"> </w:t>
+      </w:r>
+      <w:r>
+        <w:rPr>
+          <w:rFonts w:ascii="Times New Roman" w:hAnsi="Times New Roman" w:cs="Times New Roman"/>
+          <w:sz w:val="24"/>
+          <w:szCs w:val="24"/>
+        </w:rPr>
+        <w:t>[27] Conform [27</w:t>
+      </w:r>
+      <w:r>
+        <w:rPr>
+          <w:rFonts w:ascii="Times New Roman" w:hAnsi="Times New Roman" w:cs="Times New Roman"/>
+          <w:sz w:val="24"/>
+          <w:szCs w:val="24"/>
+        </w:rPr>
+        <w:t xml:space="preserve">], </w:t>
+      </w:r>
+      <w:r>
+        <w:rPr>
+          <w:rFonts w:ascii="Times New Roman" w:hAnsi="Times New Roman" w:cs="Times New Roman"/>
+          <w:sz w:val="24"/>
+          <w:szCs w:val="24"/>
+          <w:lang w:val="ro-RO"/>
+        </w:rPr>
+        <w:t>România are 148 de stații de monotorizare continuă a calității aerului</w:t>
+      </w:r>
+      <w:r>
+        <w:rPr>
+          <w:rFonts w:ascii="Times New Roman" w:hAnsi="Times New Roman" w:cs="Times New Roman"/>
+          <w:sz w:val="24"/>
+          <w:szCs w:val="24"/>
+        </w:rPr>
+        <w:t>. RNMCA mai cuprinde 41 de centre</w:t>
+      </w:r>
+      <w:r>
+        <w:rPr>
+          <w:rFonts w:ascii="Times New Roman" w:hAnsi="Times New Roman" w:cs="Times New Roman"/>
+          <w:sz w:val="24"/>
+          <w:szCs w:val="24"/>
+        </w:rPr>
+        <w:t xml:space="preserve"> locale(la ANMP) </w:t>
+      </w:r>
+      <w:r>
+        <w:rPr>
+          <w:rFonts w:ascii="Times New Roman" w:hAnsi="Times New Roman" w:cs="Times New Roman"/>
+          <w:sz w:val="24"/>
+          <w:szCs w:val="24"/>
+          <w:lang w:val="ro-RO"/>
+        </w:rPr>
+        <w:t xml:space="preserve">și în site-ul </w:t>
+      </w:r>
+      <w:r>
+        <w:rPr>
+          <w:rFonts w:ascii="Times New Roman" w:hAnsi="Times New Roman" w:cs="Times New Roman"/>
+          <w:sz w:val="24"/>
+          <w:szCs w:val="24"/>
+        </w:rPr>
+        <w:t>[27] sunt publicate datele despre calitatea aerului.</w:t>
+      </w:r>
+      <w:r>
+        <w:rPr>
+          <w:rFonts w:ascii="Times New Roman" w:hAnsi="Times New Roman" w:cs="Times New Roman"/>
+          <w:sz w:val="24"/>
+          <w:szCs w:val="24"/>
+        </w:rPr>
+        <w:t xml:space="preserve"> Cele 148 de stații sunt de mai multe tipuri: 30 de tip trafic, 58 industriale, 37 de fond urban, 13 de fond subteran, 7 de fond regional, 3 de tip EMEP. [27][28]. În continuare vor fi prezentate</w:t>
+      </w:r>
+      <w:r>
+        <w:rPr>
+          <w:rFonts w:ascii="Times New Roman" w:hAnsi="Times New Roman" w:cs="Times New Roman"/>
+          <w:sz w:val="24"/>
+          <w:szCs w:val="24"/>
+        </w:rPr>
+        <w:t xml:space="preserve">, conform [27] </w:t>
+      </w:r>
+      <w:r>
+        <w:rPr>
+          <w:rFonts w:ascii="Times New Roman" w:hAnsi="Times New Roman" w:cs="Times New Roman"/>
+          <w:sz w:val="24"/>
+          <w:szCs w:val="24"/>
+          <w:lang w:val="ro-RO"/>
+        </w:rPr>
+        <w:t xml:space="preserve">și </w:t>
+      </w:r>
+      <w:r>
+        <w:rPr>
+          <w:rFonts w:ascii="Times New Roman" w:hAnsi="Times New Roman" w:cs="Times New Roman"/>
+          <w:sz w:val="24"/>
+          <w:szCs w:val="24"/>
+        </w:rPr>
+        <w:t>[28]</w:t>
+      </w:r>
+      <w:r>
+        <w:rPr>
+          <w:rFonts w:ascii="Times New Roman" w:hAnsi="Times New Roman" w:cs="Times New Roman"/>
+          <w:sz w:val="24"/>
+          <w:szCs w:val="24"/>
+        </w:rPr>
+        <w:t xml:space="preserve"> </w:t>
+      </w:r>
+      <w:r>
+        <w:rPr>
+          <w:rFonts w:ascii="Times New Roman" w:hAnsi="Times New Roman" w:cs="Times New Roman"/>
+          <w:sz w:val="24"/>
+          <w:szCs w:val="24"/>
+        </w:rPr>
+        <w:t>anumite valori și praguri</w:t>
+      </w:r>
+      <w:r>
+        <w:rPr>
+          <w:rFonts w:ascii="Times New Roman" w:hAnsi="Times New Roman" w:cs="Times New Roman"/>
+          <w:sz w:val="24"/>
+          <w:szCs w:val="24"/>
+        </w:rPr>
+        <w:t>(standarde) impuse prin legislație</w:t>
+      </w:r>
+      <w:r>
+        <w:rPr>
+          <w:rFonts w:ascii="Times New Roman" w:hAnsi="Times New Roman" w:cs="Times New Roman"/>
+          <w:sz w:val="24"/>
+          <w:szCs w:val="24"/>
+        </w:rPr>
+        <w:t xml:space="preserve"> cu ajutorul cărora se calculeazaă indicele de calitate al aerului în România.</w:t>
+      </w:r>
+    </w:p>
+    <w:p>
+      <w:pPr>
+        <w:spacing w:after="0"/>
+        <w:ind w:firstLine="360"/>
+        <w:jc w:val="center"/>
+        <w:rPr>
+          <w:rFonts w:ascii="Times New Roman" w:hAnsi="Times New Roman" w:cs="Times New Roman"/>
+          <w:noProof/>
+          <w:sz w:val="24"/>
+          <w:szCs w:val="24"/>
+        </w:rPr>
+      </w:pPr>
+      <w:r>
+        <w:rPr>
+          <w:rFonts w:ascii="Times New Roman" w:hAnsi="Times New Roman" w:cs="Times New Roman"/>
+          <w:noProof/>
+          <w:sz w:val="24"/>
+          <w:szCs w:val="24"/>
+        </w:rPr>
+        <w:lastRenderedPageBreak/>
+        <w:drawing>
+          <wp:inline distT="0" distB="0" distL="0" distR="0">
+            <wp:extent cx="2618740" cy="1866900"/>
+            <wp:effectExtent l="19050" t="19050" r="10160" b="19050"/>
+            <wp:docPr id="15" name="Picture 1"/>
+            <wp:cNvGraphicFramePr>
+              <a:graphicFrameLocks xmlns:a="http://schemas.openxmlformats.org/drawingml/2006/main" noChangeAspect="1"/>
+            </wp:cNvGraphicFramePr>
+            <a:graphic xmlns:a="http://schemas.openxmlformats.org/drawingml/2006/main">
+              <a:graphicData uri="http://schemas.openxmlformats.org/drawingml/2006/picture">
+                <pic:pic xmlns:pic="http://schemas.openxmlformats.org/drawingml/2006/picture">
+                  <pic:nvPicPr>
+                    <pic:cNvPr id="0" name="Picture 1"/>
+                    <pic:cNvPicPr>
+                      <a:picLocks noChangeAspect="1" noChangeArrowheads="1"/>
+                    </pic:cNvPicPr>
+                  </pic:nvPicPr>
+                  <pic:blipFill>
+                    <a:blip r:embed="rId26" cstate="print"/>
+                    <a:srcRect/>
+                    <a:stretch>
+                      <a:fillRect/>
+                    </a:stretch>
+                  </pic:blipFill>
+                  <pic:spPr bwMode="auto">
+                    <a:xfrm>
+                      <a:off x="0" y="0"/>
+                      <a:ext cx="2617824" cy="1866247"/>
+                    </a:xfrm>
+                    <a:prstGeom prst="rect">
+                      <a:avLst/>
+                    </a:prstGeom>
+                    <a:noFill/>
+                    <a:ln w="9525">
+                      <a:solidFill>
+                        <a:schemeClr val="accent1"/>
+                      </a:solidFill>
+                      <a:miter lim="800000"/>
+                      <a:headEnd/>
+                      <a:tailEnd/>
+                    </a:ln>
+                  </pic:spPr>
+                </pic:pic>
+              </a:graphicData>
+            </a:graphic>
+          </wp:inline>
+        </w:drawing>
+      </w:r>
+      <w:r>
+        <w:rPr>
+          <w:rFonts w:ascii="Times New Roman" w:hAnsi="Times New Roman" w:cs="Times New Roman"/>
+          <w:noProof/>
+          <w:sz w:val="24"/>
+          <w:szCs w:val="24"/>
+        </w:rPr>
+        <w:t xml:space="preserve">  </w:t>
+      </w:r>
+      <w:r>
+        <w:rPr>
+          <w:rFonts w:ascii="Times New Roman" w:hAnsi="Times New Roman" w:cs="Times New Roman"/>
+          <w:noProof/>
+          <w:sz w:val="24"/>
+          <w:szCs w:val="24"/>
+        </w:rPr>
+        <w:drawing>
+          <wp:inline distT="0" distB="0" distL="0" distR="0">
+            <wp:extent cx="2555875" cy="1819275"/>
+            <wp:effectExtent l="19050" t="19050" r="15875" b="28575"/>
+            <wp:docPr id="25" name="Picture 16"/>
+            <wp:cNvGraphicFramePr>
+              <a:graphicFrameLocks xmlns:a="http://schemas.openxmlformats.org/drawingml/2006/main" noChangeAspect="1"/>
+            </wp:cNvGraphicFramePr>
+            <a:graphic xmlns:a="http://schemas.openxmlformats.org/drawingml/2006/main">
+              <a:graphicData uri="http://schemas.openxmlformats.org/drawingml/2006/picture">
+                <pic:pic xmlns:pic="http://schemas.openxmlformats.org/drawingml/2006/picture">
+                  <pic:nvPicPr>
+                    <pic:cNvPr id="0" name="Picture 16"/>
+                    <pic:cNvPicPr>
+                      <a:picLocks noChangeAspect="1" noChangeArrowheads="1"/>
+                    </pic:cNvPicPr>
+                  </pic:nvPicPr>
+                  <pic:blipFill>
+                    <a:blip r:embed="rId27" cstate="print"/>
+                    <a:srcRect/>
+                    <a:stretch>
+                      <a:fillRect/>
+                    </a:stretch>
+                  </pic:blipFill>
+                  <pic:spPr bwMode="auto">
+                    <a:xfrm>
+                      <a:off x="0" y="0"/>
+                      <a:ext cx="2561251" cy="1823102"/>
+                    </a:xfrm>
+                    <a:prstGeom prst="rect">
+                      <a:avLst/>
+                    </a:prstGeom>
+                    <a:noFill/>
+                    <a:ln w="9525">
+                      <a:solidFill>
+                        <a:schemeClr val="accent1"/>
+                      </a:solidFill>
+                      <a:miter lim="800000"/>
+                      <a:headEnd/>
+                      <a:tailEnd/>
+                    </a:ln>
+                  </pic:spPr>
+                </pic:pic>
+              </a:graphicData>
+            </a:graphic>
+          </wp:inline>
+        </w:drawing>
+      </w:r>
+    </w:p>
+    <w:p>
+      <w:pPr>
+        <w:spacing w:after="0"/>
+        <w:ind w:firstLine="360"/>
+        <w:jc w:val="center"/>
+        <w:rPr>
+          <w:rFonts w:ascii="Times New Roman" w:hAnsi="Times New Roman" w:cs="Times New Roman"/>
+          <w:sz w:val="24"/>
+          <w:szCs w:val="24"/>
+          <w:lang w:val="ro-RO"/>
+        </w:rPr>
+      </w:pPr>
+      <w:r>
+        <w:rPr>
+          <w:rFonts w:ascii="Times New Roman" w:hAnsi="Times New Roman" w:cs="Times New Roman"/>
+          <w:noProof/>
+          <w:sz w:val="24"/>
+          <w:szCs w:val="24"/>
+        </w:rPr>
+        <w:t xml:space="preserve">Fig 3.5 </w:t>
+      </w:r>
+    </w:p>
+    <w:p>
+      <w:pPr>
+        <w:spacing w:after="0"/>
+        <w:jc w:val="center"/>
+        <w:rPr>
+          <w:rFonts w:ascii="Times New Roman" w:hAnsi="Times New Roman" w:cs="Times New Roman"/>
+          <w:sz w:val="24"/>
+          <w:szCs w:val="24"/>
+          <w:lang w:val="ro-RO"/>
+        </w:rPr>
+      </w:pPr>
+      <w:r>
+        <w:rPr>
+          <w:rFonts w:ascii="Times New Roman" w:hAnsi="Times New Roman" w:cs="Times New Roman"/>
+          <w:sz w:val="24"/>
+          <w:szCs w:val="24"/>
+          <w:lang w:val="ro-RO"/>
+        </w:rPr>
+        <w:t xml:space="preserve">     </w:t>
+      </w:r>
+      <w:r>
+        <w:rPr>
+          <w:rFonts w:ascii="Times New Roman" w:hAnsi="Times New Roman" w:cs="Times New Roman"/>
+          <w:noProof/>
+          <w:sz w:val="24"/>
+          <w:szCs w:val="24"/>
+        </w:rPr>
+        <w:drawing>
+          <wp:inline distT="0" distB="0" distL="0" distR="0">
+            <wp:extent cx="2586399" cy="1821537"/>
+            <wp:effectExtent l="19050" t="19050" r="23451" b="26313"/>
+            <wp:docPr id="26" name="Picture 19"/>
+            <wp:cNvGraphicFramePr>
+              <a:graphicFrameLocks xmlns:a="http://schemas.openxmlformats.org/drawingml/2006/main" noChangeAspect="1"/>
+            </wp:cNvGraphicFramePr>
+            <a:graphic xmlns:a="http://schemas.openxmlformats.org/drawingml/2006/main">
+              <a:graphicData uri="http://schemas.openxmlformats.org/drawingml/2006/picture">
+                <pic:pic xmlns:pic="http://schemas.openxmlformats.org/drawingml/2006/picture">
+                  <pic:nvPicPr>
+                    <pic:cNvPr id="0" name="Picture 19"/>
+                    <pic:cNvPicPr>
+                      <a:picLocks noChangeAspect="1" noChangeArrowheads="1"/>
+                    </pic:cNvPicPr>
+                  </pic:nvPicPr>
+                  <pic:blipFill>
+                    <a:blip r:embed="rId28" cstate="print"/>
+                    <a:srcRect/>
+                    <a:stretch>
+                      <a:fillRect/>
+                    </a:stretch>
+                  </pic:blipFill>
+                  <pic:spPr bwMode="auto">
+                    <a:xfrm>
+                      <a:off x="0" y="0"/>
+                      <a:ext cx="2584448" cy="1820163"/>
+                    </a:xfrm>
+                    <a:prstGeom prst="rect">
+                      <a:avLst/>
+                    </a:prstGeom>
+                    <a:noFill/>
+                    <a:ln w="9525">
+                      <a:solidFill>
+                        <a:schemeClr val="accent1"/>
+                      </a:solidFill>
+                      <a:miter lim="800000"/>
+                      <a:headEnd/>
+                      <a:tailEnd/>
+                    </a:ln>
+                  </pic:spPr>
+                </pic:pic>
+              </a:graphicData>
+            </a:graphic>
+          </wp:inline>
+        </w:drawing>
+      </w:r>
+      <w:r>
+        <w:rPr>
+          <w:rFonts w:ascii="Times New Roman" w:hAnsi="Times New Roman" w:cs="Times New Roman"/>
+          <w:sz w:val="24"/>
+          <w:szCs w:val="24"/>
+          <w:lang w:val="ro-RO"/>
+        </w:rPr>
+        <w:t xml:space="preserve">   </w:t>
+      </w:r>
+      <w:r>
+        <w:rPr>
+          <w:rFonts w:ascii="Times New Roman" w:hAnsi="Times New Roman" w:cs="Times New Roman"/>
+          <w:sz w:val="24"/>
+          <w:szCs w:val="24"/>
+          <w:lang w:val="ro-RO"/>
+        </w:rPr>
+        <w:drawing>
+          <wp:inline distT="0" distB="0" distL="0" distR="0">
+            <wp:extent cx="2552434" cy="1821887"/>
+            <wp:effectExtent l="19050" t="19050" r="19316" b="25963"/>
+            <wp:docPr id="28" name="Picture 22"/>
+            <wp:cNvGraphicFramePr>
+              <a:graphicFrameLocks xmlns:a="http://schemas.openxmlformats.org/drawingml/2006/main" noChangeAspect="1"/>
+            </wp:cNvGraphicFramePr>
+            <a:graphic xmlns:a="http://schemas.openxmlformats.org/drawingml/2006/main">
+              <a:graphicData uri="http://schemas.openxmlformats.org/drawingml/2006/picture">
+                <pic:pic xmlns:pic="http://schemas.openxmlformats.org/drawingml/2006/picture">
+                  <pic:nvPicPr>
+                    <pic:cNvPr id="0" name="Picture 22"/>
+                    <pic:cNvPicPr>
+                      <a:picLocks noChangeAspect="1" noChangeArrowheads="1"/>
+                    </pic:cNvPicPr>
+                  </pic:nvPicPr>
+                  <pic:blipFill>
+                    <a:blip r:embed="rId29" cstate="print"/>
+                    <a:srcRect/>
+                    <a:stretch>
+                      <a:fillRect/>
+                    </a:stretch>
+                  </pic:blipFill>
+                  <pic:spPr bwMode="auto">
+                    <a:xfrm>
+                      <a:off x="0" y="0"/>
+                      <a:ext cx="2549820" cy="1820021"/>
+                    </a:xfrm>
+                    <a:prstGeom prst="rect">
+                      <a:avLst/>
+                    </a:prstGeom>
+                    <a:noFill/>
+                    <a:ln w="9525">
+                      <a:solidFill>
+                        <a:schemeClr val="accent1"/>
+                      </a:solidFill>
+                      <a:miter lim="800000"/>
+                      <a:headEnd/>
+                      <a:tailEnd/>
+                    </a:ln>
+                  </pic:spPr>
+                </pic:pic>
+              </a:graphicData>
+            </a:graphic>
+          </wp:inline>
+        </w:drawing>
+      </w:r>
+    </w:p>
+    <w:p>
+      <w:pPr>
+        <w:spacing w:after="0"/>
+        <w:jc w:val="center"/>
+        <w:rPr>
+          <w:rFonts w:ascii="Times New Roman" w:hAnsi="Times New Roman" w:cs="Times New Roman"/>
+          <w:sz w:val="24"/>
+          <w:szCs w:val="24"/>
+          <w:lang w:val="ro-RO"/>
+        </w:rPr>
+      </w:pPr>
+      <w:r>
+        <w:rPr>
+          <w:rFonts w:ascii="Times New Roman" w:hAnsi="Times New Roman" w:cs="Times New Roman"/>
+          <w:sz w:val="24"/>
+          <w:szCs w:val="24"/>
+          <w:lang w:val="ro-RO"/>
+        </w:rPr>
+        <w:t xml:space="preserve">Fig 3.6 </w:t>
+      </w:r>
+    </w:p>
+    <w:p>
+      <w:pPr>
+        <w:spacing w:after="0"/>
+        <w:ind w:firstLine="360"/>
+        <w:jc w:val="center"/>
+        <w:rPr>
+          <w:rFonts w:ascii="Times New Roman" w:hAnsi="Times New Roman" w:cs="Times New Roman"/>
+          <w:sz w:val="24"/>
+          <w:szCs w:val="24"/>
+          <w:lang w:val="ro-RO"/>
+        </w:rPr>
+      </w:pPr>
+      <w:r>
+        <w:rPr>
+          <w:rFonts w:ascii="Times New Roman" w:hAnsi="Times New Roman" w:cs="Times New Roman"/>
+          <w:sz w:val="24"/>
+          <w:szCs w:val="24"/>
+          <w:lang w:val="ro-RO"/>
+        </w:rPr>
+        <w:drawing>
+          <wp:inline distT="0" distB="0" distL="0" distR="0">
+            <wp:extent cx="2552065" cy="1809750"/>
+            <wp:effectExtent l="19050" t="19050" r="19685" b="19050"/>
+            <wp:docPr id="33" name="Picture 25"/>
+            <wp:cNvGraphicFramePr>
+              <a:graphicFrameLocks xmlns:a="http://schemas.openxmlformats.org/drawingml/2006/main" noChangeAspect="1"/>
+            </wp:cNvGraphicFramePr>
+            <a:graphic xmlns:a="http://schemas.openxmlformats.org/drawingml/2006/main">
+              <a:graphicData uri="http://schemas.openxmlformats.org/drawingml/2006/picture">
+                <pic:pic xmlns:pic="http://schemas.openxmlformats.org/drawingml/2006/picture">
+                  <pic:nvPicPr>
+                    <pic:cNvPr id="0" name="Picture 25"/>
+                    <pic:cNvPicPr>
+                      <a:picLocks noChangeAspect="1" noChangeArrowheads="1"/>
+                    </pic:cNvPicPr>
+                  </pic:nvPicPr>
+                  <pic:blipFill>
+                    <a:blip r:embed="rId30" cstate="print"/>
+                    <a:srcRect/>
+                    <a:stretch>
+                      <a:fillRect/>
+                    </a:stretch>
+                  </pic:blipFill>
+                  <pic:spPr bwMode="auto">
+                    <a:xfrm>
+                      <a:off x="0" y="0"/>
+                      <a:ext cx="2549778" cy="1808128"/>
+                    </a:xfrm>
+                    <a:prstGeom prst="rect">
+                      <a:avLst/>
+                    </a:prstGeom>
+                    <a:noFill/>
+                    <a:ln w="9525">
+                      <a:solidFill>
+                        <a:schemeClr val="accent1"/>
+                      </a:solidFill>
+                      <a:miter lim="800000"/>
+                      <a:headEnd/>
+                      <a:tailEnd/>
+                    </a:ln>
+                  </pic:spPr>
+                </pic:pic>
+              </a:graphicData>
+            </a:graphic>
+          </wp:inline>
+        </w:drawing>
+      </w:r>
+      <w:r>
+        <w:rPr>
+          <w:rFonts w:ascii="Times New Roman" w:hAnsi="Times New Roman" w:cs="Times New Roman"/>
+          <w:sz w:val="24"/>
+          <w:szCs w:val="24"/>
+          <w:lang w:val="ro-RO"/>
+        </w:rPr>
+        <w:t xml:space="preserve">    </w:t>
+      </w:r>
+      <w:r>
+        <w:rPr>
+          <w:rFonts w:ascii="Times New Roman" w:hAnsi="Times New Roman" w:cs="Times New Roman"/>
+          <w:sz w:val="24"/>
+          <w:szCs w:val="24"/>
+          <w:lang w:val="ro-RO"/>
+        </w:rPr>
+        <w:drawing>
+          <wp:inline distT="0" distB="0" distL="0" distR="0">
+            <wp:extent cx="2595245" cy="1781175"/>
+            <wp:effectExtent l="19050" t="19050" r="14605" b="28575"/>
+            <wp:docPr id="22" name="Picture 10"/>
+            <wp:cNvGraphicFramePr>
+              <a:graphicFrameLocks xmlns:a="http://schemas.openxmlformats.org/drawingml/2006/main" noChangeAspect="1"/>
+            </wp:cNvGraphicFramePr>
+            <a:graphic xmlns:a="http://schemas.openxmlformats.org/drawingml/2006/main">
+              <a:graphicData uri="http://schemas.openxmlformats.org/drawingml/2006/picture">
+                <pic:pic xmlns:pic="http://schemas.openxmlformats.org/drawingml/2006/picture">
+                  <pic:nvPicPr>
+                    <pic:cNvPr id="0" name="Picture 10"/>
+                    <pic:cNvPicPr>
+                      <a:picLocks noChangeAspect="1" noChangeArrowheads="1"/>
+                    </pic:cNvPicPr>
+                  </pic:nvPicPr>
+                  <pic:blipFill>
+                    <a:blip r:embed="rId31" cstate="print"/>
+                    <a:srcRect/>
+                    <a:stretch>
+                      <a:fillRect/>
+                    </a:stretch>
+                  </pic:blipFill>
+                  <pic:spPr bwMode="auto">
+                    <a:xfrm>
+                      <a:off x="0" y="0"/>
+                      <a:ext cx="2600594" cy="1784846"/>
+                    </a:xfrm>
+                    <a:prstGeom prst="rect">
+                      <a:avLst/>
+                    </a:prstGeom>
+                    <a:noFill/>
+                    <a:ln w="9525">
+                      <a:solidFill>
+                        <a:schemeClr val="accent1"/>
+                      </a:solidFill>
+                      <a:miter lim="800000"/>
+                      <a:headEnd/>
+                      <a:tailEnd/>
+                    </a:ln>
+                  </pic:spPr>
+                </pic:pic>
+              </a:graphicData>
+            </a:graphic>
+          </wp:inline>
+        </w:drawing>
+      </w:r>
+    </w:p>
+    <w:p>
+      <w:pPr>
+        <w:spacing w:after="0"/>
+        <w:ind w:firstLine="360"/>
+        <w:jc w:val="center"/>
+        <w:rPr>
+          <w:rFonts w:ascii="Times New Roman" w:hAnsi="Times New Roman" w:cs="Times New Roman"/>
+          <w:sz w:val="24"/>
+          <w:szCs w:val="24"/>
+          <w:lang w:val="ro-RO"/>
+        </w:rPr>
+      </w:pPr>
+      <w:r>
+        <w:rPr>
+          <w:rFonts w:ascii="Times New Roman" w:hAnsi="Times New Roman" w:cs="Times New Roman"/>
+          <w:sz w:val="24"/>
+          <w:szCs w:val="24"/>
+          <w:lang w:val="ro-RO"/>
+        </w:rPr>
+        <w:t xml:space="preserve">Fig 3.7 </w:t>
+      </w:r>
+    </w:p>
+    <w:p>
+      <w:pPr>
+        <w:spacing w:after="0"/>
+        <w:ind w:firstLine="360"/>
+        <w:jc w:val="center"/>
+        <w:rPr>
+          <w:rFonts w:ascii="Times New Roman" w:hAnsi="Times New Roman" w:cs="Times New Roman"/>
+          <w:sz w:val="24"/>
+          <w:szCs w:val="24"/>
+          <w:lang w:val="ro-RO"/>
+        </w:rPr>
+      </w:pPr>
+      <w:r>
+        <w:rPr>
+          <w:rFonts w:ascii="Times New Roman" w:hAnsi="Times New Roman" w:cs="Times New Roman"/>
+          <w:noProof/>
+          <w:sz w:val="24"/>
+          <w:szCs w:val="24"/>
+        </w:rPr>
+        <w:drawing>
+          <wp:anchor distT="0" distB="0" distL="114300" distR="114300" simplePos="0" relativeHeight="251663360" behindDoc="0" locked="0" layoutInCell="1" allowOverlap="1">
+            <wp:simplePos x="0" y="0"/>
+            <wp:positionH relativeFrom="column">
+              <wp:posOffset>3162300</wp:posOffset>
+            </wp:positionH>
+            <wp:positionV relativeFrom="paragraph">
+              <wp:posOffset>365760</wp:posOffset>
+            </wp:positionV>
+            <wp:extent cx="2713355" cy="839470"/>
+            <wp:effectExtent l="19050" t="19050" r="10795" b="17780"/>
+            <wp:wrapSquare wrapText="bothSides"/>
+            <wp:docPr id="35" name="Picture 31"/>
+            <wp:cNvGraphicFramePr>
+              <a:graphicFrameLocks xmlns:a="http://schemas.openxmlformats.org/drawingml/2006/main" noChangeAspect="1"/>
+            </wp:cNvGraphicFramePr>
+            <a:graphic xmlns:a="http://schemas.openxmlformats.org/drawingml/2006/main">
+              <a:graphicData uri="http://schemas.openxmlformats.org/drawingml/2006/picture">
+                <pic:pic xmlns:pic="http://schemas.openxmlformats.org/drawingml/2006/picture">
+                  <pic:nvPicPr>
+                    <pic:cNvPr id="0" name="Picture 31"/>
+                    <pic:cNvPicPr>
+                      <a:picLocks noChangeAspect="1" noChangeArrowheads="1"/>
+                    </pic:cNvPicPr>
+                  </pic:nvPicPr>
+                  <pic:blipFill>
+                    <a:blip r:embed="rId32" cstate="print"/>
+                    <a:srcRect/>
+                    <a:stretch>
+                      <a:fillRect/>
+                    </a:stretch>
+                  </pic:blipFill>
+                  <pic:spPr bwMode="auto">
+                    <a:xfrm>
+                      <a:off x="0" y="0"/>
+                      <a:ext cx="2713355" cy="839470"/>
+                    </a:xfrm>
+                    <a:prstGeom prst="rect">
+                      <a:avLst/>
+                    </a:prstGeom>
+                    <a:noFill/>
+                    <a:ln w="9525">
+                      <a:solidFill>
+                        <a:schemeClr val="accent1"/>
+                      </a:solidFill>
+                      <a:miter lim="800000"/>
+                      <a:headEnd/>
+                      <a:tailEnd/>
+                    </a:ln>
+                  </pic:spPr>
+                </pic:pic>
+              </a:graphicData>
+            </a:graphic>
+          </wp:anchor>
+        </w:drawing>
+      </w:r>
+      <w:r>
+        <w:rPr>
+          <w:rFonts w:ascii="Times New Roman" w:hAnsi="Times New Roman" w:cs="Times New Roman"/>
+          <w:sz w:val="24"/>
+          <w:szCs w:val="24"/>
+          <w:lang w:val="ro-RO"/>
+        </w:rPr>
+        <w:t xml:space="preserve">    </w:t>
+      </w:r>
+      <w:r>
+        <w:rPr>
+          <w:rFonts w:ascii="Times New Roman" w:hAnsi="Times New Roman" w:cs="Times New Roman"/>
+          <w:noProof/>
+          <w:sz w:val="24"/>
+          <w:szCs w:val="24"/>
+        </w:rPr>
+        <w:drawing>
+          <wp:inline distT="0" distB="0" distL="0" distR="0">
+            <wp:extent cx="2562484" cy="1574091"/>
+            <wp:effectExtent l="19050" t="19050" r="28316" b="26109"/>
+            <wp:docPr id="34" name="Picture 28"/>
+            <wp:cNvGraphicFramePr>
+              <a:graphicFrameLocks xmlns:a="http://schemas.openxmlformats.org/drawingml/2006/main" noChangeAspect="1"/>
+            </wp:cNvGraphicFramePr>
+            <a:graphic xmlns:a="http://schemas.openxmlformats.org/drawingml/2006/main">
+              <a:graphicData uri="http://schemas.openxmlformats.org/drawingml/2006/picture">
+                <pic:pic xmlns:pic="http://schemas.openxmlformats.org/drawingml/2006/picture">
+                  <pic:nvPicPr>
+                    <pic:cNvPr id="0" name="Picture 28"/>
+                    <pic:cNvPicPr>
+                      <a:picLocks noChangeAspect="1" noChangeArrowheads="1"/>
+                    </pic:cNvPicPr>
+                  </pic:nvPicPr>
+                  <pic:blipFill>
+                    <a:blip r:embed="rId33" cstate="print"/>
+                    <a:srcRect/>
+                    <a:stretch>
+                      <a:fillRect/>
+                    </a:stretch>
+                  </pic:blipFill>
+                  <pic:spPr bwMode="auto">
+                    <a:xfrm>
+                      <a:off x="0" y="0"/>
+                      <a:ext cx="2558380" cy="1571570"/>
+                    </a:xfrm>
+                    <a:prstGeom prst="rect">
+                      <a:avLst/>
+                    </a:prstGeom>
+                    <a:noFill/>
+                    <a:ln w="9525">
+                      <a:solidFill>
+                        <a:schemeClr val="accent1"/>
+                      </a:solidFill>
+                      <a:miter lim="800000"/>
+                      <a:headEnd/>
+                      <a:tailEnd/>
+                    </a:ln>
+                  </pic:spPr>
+                </pic:pic>
+              </a:graphicData>
+            </a:graphic>
+          </wp:inline>
+        </w:drawing>
+      </w:r>
+    </w:p>
+    <w:p>
+      <w:pPr>
+        <w:spacing w:after="0"/>
+        <w:rPr>
+          <w:rFonts w:ascii="Times New Roman" w:hAnsi="Times New Roman" w:cs="Times New Roman"/>
+          <w:sz w:val="24"/>
+          <w:szCs w:val="24"/>
+          <w:lang w:val="ro-RO"/>
+        </w:rPr>
+      </w:pPr>
+      <w:r>
+        <w:rPr>
+          <w:rFonts w:ascii="Times New Roman" w:hAnsi="Times New Roman" w:cs="Times New Roman"/>
+          <w:sz w:val="24"/>
+          <w:szCs w:val="24"/>
+          <w:lang w:val="ro-RO"/>
+        </w:rPr>
+        <w:tab/>
+      </w:r>
+      <w:r>
+        <w:rPr>
+          <w:rFonts w:ascii="Times New Roman" w:hAnsi="Times New Roman" w:cs="Times New Roman"/>
+          <w:sz w:val="24"/>
+          <w:szCs w:val="24"/>
+          <w:lang w:val="ro-RO"/>
+        </w:rPr>
+        <w:tab/>
+      </w:r>
+      <w:r>
+        <w:rPr>
+          <w:rFonts w:ascii="Times New Roman" w:hAnsi="Times New Roman" w:cs="Times New Roman"/>
+          <w:sz w:val="24"/>
+          <w:szCs w:val="24"/>
+          <w:lang w:val="ro-RO"/>
+        </w:rPr>
+        <w:tab/>
+      </w:r>
+      <w:r>
+        <w:rPr>
+          <w:rFonts w:ascii="Times New Roman" w:hAnsi="Times New Roman" w:cs="Times New Roman"/>
+          <w:sz w:val="24"/>
+          <w:szCs w:val="24"/>
+          <w:lang w:val="ro-RO"/>
+        </w:rPr>
+        <w:tab/>
+      </w:r>
+      <w:r>
+        <w:rPr>
+          <w:rFonts w:ascii="Times New Roman" w:hAnsi="Times New Roman" w:cs="Times New Roman"/>
+          <w:sz w:val="24"/>
+          <w:szCs w:val="24"/>
+          <w:lang w:val="ro-RO"/>
+        </w:rPr>
+        <w:tab/>
+      </w:r>
+      <w:r>
+        <w:rPr>
+          <w:rFonts w:ascii="Times New Roman" w:hAnsi="Times New Roman" w:cs="Times New Roman"/>
+          <w:sz w:val="24"/>
+          <w:szCs w:val="24"/>
+          <w:lang w:val="ro-RO"/>
+        </w:rPr>
+        <w:tab/>
+        <w:t xml:space="preserve">   Fig 3.8 </w:t>
+      </w:r>
+    </w:p>
+    <w:p>
+      <w:pPr>
+        <w:spacing w:after="0" w:line="240" w:lineRule="auto"/>
+        <w:ind w:firstLine="360"/>
+        <w:jc w:val="center"/>
+        <w:rPr>
+          <w:rFonts w:ascii="Times New Roman" w:hAnsi="Times New Roman" w:cs="Times New Roman"/>
+          <w:sz w:val="24"/>
+          <w:szCs w:val="24"/>
+          <w:lang w:val="ro-RO"/>
+        </w:rPr>
+      </w:pPr>
+      <w:r>
+        <w:rPr>
+          <w:rFonts w:ascii="Times New Roman" w:hAnsi="Times New Roman" w:cs="Times New Roman"/>
+          <w:noProof/>
+          <w:sz w:val="24"/>
+          <w:szCs w:val="24"/>
+        </w:rPr>
+        <w:lastRenderedPageBreak/>
+        <w:drawing>
+          <wp:anchor distT="0" distB="0" distL="114300" distR="114300" simplePos="0" relativeHeight="251664384" behindDoc="0" locked="0" layoutInCell="1" allowOverlap="1">
+            <wp:simplePos x="0" y="0"/>
+            <wp:positionH relativeFrom="column">
+              <wp:posOffset>3315970</wp:posOffset>
+            </wp:positionH>
+            <wp:positionV relativeFrom="paragraph">
+              <wp:posOffset>104775</wp:posOffset>
+            </wp:positionV>
+            <wp:extent cx="2512695" cy="1828800"/>
+            <wp:effectExtent l="19050" t="19050" r="20955" b="19050"/>
+            <wp:wrapSquare wrapText="bothSides"/>
+            <wp:docPr id="37" name="Picture 34"/>
+            <wp:cNvGraphicFramePr>
+              <a:graphicFrameLocks xmlns:a="http://schemas.openxmlformats.org/drawingml/2006/main" noChangeAspect="1"/>
+            </wp:cNvGraphicFramePr>
+            <a:graphic xmlns:a="http://schemas.openxmlformats.org/drawingml/2006/main">
+              <a:graphicData uri="http://schemas.openxmlformats.org/drawingml/2006/picture">
+                <pic:pic xmlns:pic="http://schemas.openxmlformats.org/drawingml/2006/picture">
+                  <pic:nvPicPr>
+                    <pic:cNvPr id="0" name="Picture 34"/>
+                    <pic:cNvPicPr>
+                      <a:picLocks noChangeAspect="1" noChangeArrowheads="1"/>
+                    </pic:cNvPicPr>
+                  </pic:nvPicPr>
+                  <pic:blipFill>
+                    <a:blip r:embed="rId34" cstate="print"/>
+                    <a:srcRect/>
+                    <a:stretch>
+                      <a:fillRect/>
+                    </a:stretch>
+                  </pic:blipFill>
+                  <pic:spPr bwMode="auto">
+                    <a:xfrm>
+                      <a:off x="0" y="0"/>
+                      <a:ext cx="2512695" cy="1828800"/>
+                    </a:xfrm>
+                    <a:prstGeom prst="rect">
+                      <a:avLst/>
+                    </a:prstGeom>
+                    <a:noFill/>
+                    <a:ln w="9525">
+                      <a:solidFill>
+                        <a:schemeClr val="accent1"/>
+                      </a:solidFill>
+                      <a:miter lim="800000"/>
+                      <a:headEnd/>
+                      <a:tailEnd/>
+                    </a:ln>
+                  </pic:spPr>
+                </pic:pic>
+              </a:graphicData>
+            </a:graphic>
+          </wp:anchor>
+        </w:drawing>
+      </w:r>
+      <w:r>
+        <w:rPr>
+          <w:rFonts w:ascii="Times New Roman" w:hAnsi="Times New Roman" w:cs="Times New Roman"/>
+          <w:sz w:val="24"/>
+          <w:szCs w:val="24"/>
+          <w:lang w:val="ro-RO"/>
+        </w:rPr>
+        <w:drawing>
+          <wp:inline distT="0" distB="0" distL="0" distR="0">
+            <wp:extent cx="2557987" cy="1024520"/>
+            <wp:effectExtent l="19050" t="19050" r="13763" b="23230"/>
+            <wp:docPr id="30" name="Picture 4"/>
+            <wp:cNvGraphicFramePr>
+              <a:graphicFrameLocks xmlns:a="http://schemas.openxmlformats.org/drawingml/2006/main" noChangeAspect="1"/>
+            </wp:cNvGraphicFramePr>
+            <a:graphic xmlns:a="http://schemas.openxmlformats.org/drawingml/2006/main">
+              <a:graphicData uri="http://schemas.openxmlformats.org/drawingml/2006/picture">
+                <pic:pic xmlns:pic="http://schemas.openxmlformats.org/drawingml/2006/picture">
+                  <pic:nvPicPr>
+                    <pic:cNvPr id="0" name="Picture 4"/>
+                    <pic:cNvPicPr>
+                      <a:picLocks noChangeAspect="1" noChangeArrowheads="1"/>
+                    </pic:cNvPicPr>
+                  </pic:nvPicPr>
+                  <pic:blipFill>
+                    <a:blip r:embed="rId35" cstate="print"/>
+                    <a:srcRect/>
+                    <a:stretch>
+                      <a:fillRect/>
+                    </a:stretch>
+                  </pic:blipFill>
+                  <pic:spPr bwMode="auto">
+                    <a:xfrm>
+                      <a:off x="0" y="0"/>
+                      <a:ext cx="2570503" cy="1029533"/>
+                    </a:xfrm>
+                    <a:prstGeom prst="rect">
+                      <a:avLst/>
+                    </a:prstGeom>
+                    <a:noFill/>
+                    <a:ln w="9525">
+                      <a:solidFill>
+                        <a:schemeClr val="accent1"/>
+                      </a:solidFill>
+                      <a:miter lim="800000"/>
+                      <a:headEnd/>
+                      <a:tailEnd/>
+                    </a:ln>
+                  </pic:spPr>
+                </pic:pic>
+              </a:graphicData>
+            </a:graphic>
+          </wp:inline>
+        </w:drawing>
+      </w:r>
+    </w:p>
+    <w:p>
+      <w:pPr>
+        <w:spacing w:after="0"/>
+        <w:ind w:firstLine="360"/>
+        <w:jc w:val="center"/>
+        <w:rPr>
+          <w:rFonts w:ascii="Times New Roman" w:hAnsi="Times New Roman" w:cs="Times New Roman"/>
+          <w:noProof/>
+          <w:sz w:val="24"/>
+          <w:szCs w:val="24"/>
+        </w:rPr>
+      </w:pPr>
+      <w:r>
+        <w:rPr>
+          <w:rFonts w:ascii="Times New Roman" w:hAnsi="Times New Roman" w:cs="Times New Roman"/>
+          <w:sz w:val="24"/>
+          <w:szCs w:val="24"/>
+          <w:lang w:val="ro-RO"/>
+        </w:rPr>
+        <w:drawing>
+          <wp:inline distT="0" distB="0" distL="0" distR="0">
+            <wp:extent cx="2561959" cy="1115134"/>
+            <wp:effectExtent l="19050" t="19050" r="9791" b="27866"/>
+            <wp:docPr id="36" name="Picture 7"/>
+            <wp:cNvGraphicFramePr>
+              <a:graphicFrameLocks xmlns:a="http://schemas.openxmlformats.org/drawingml/2006/main" noChangeAspect="1"/>
+            </wp:cNvGraphicFramePr>
+            <a:graphic xmlns:a="http://schemas.openxmlformats.org/drawingml/2006/main">
+              <a:graphicData uri="http://schemas.openxmlformats.org/drawingml/2006/picture">
+                <pic:pic xmlns:pic="http://schemas.openxmlformats.org/drawingml/2006/picture">
+                  <pic:nvPicPr>
+                    <pic:cNvPr id="0" name="Picture 7"/>
+                    <pic:cNvPicPr>
+                      <a:picLocks noChangeAspect="1" noChangeArrowheads="1"/>
+                    </pic:cNvPicPr>
+                  </pic:nvPicPr>
+                  <pic:blipFill>
+                    <a:blip r:embed="rId36" cstate="print"/>
+                    <a:srcRect/>
+                    <a:stretch>
+                      <a:fillRect/>
+                    </a:stretch>
+                  </pic:blipFill>
+                  <pic:spPr bwMode="auto">
+                    <a:xfrm>
+                      <a:off x="0" y="0"/>
+                      <a:ext cx="2565769" cy="1112593"/>
+                    </a:xfrm>
+                    <a:prstGeom prst="rect">
+                      <a:avLst/>
+                    </a:prstGeom>
+                    <a:noFill/>
+                    <a:ln w="9525">
+                      <a:solidFill>
+                        <a:schemeClr val="accent1"/>
+                      </a:solidFill>
+                      <a:miter lim="800000"/>
+                      <a:headEnd/>
+                      <a:tailEnd/>
+                    </a:ln>
+                  </pic:spPr>
+                </pic:pic>
+              </a:graphicData>
+            </a:graphic>
+          </wp:inline>
+        </w:drawing>
+      </w:r>
+    </w:p>
+    <w:p>
+      <w:pPr>
+        <w:spacing w:after="0"/>
+        <w:ind w:firstLine="360"/>
+        <w:jc w:val="center"/>
+        <w:rPr>
+          <w:rFonts w:ascii="Times New Roman" w:hAnsi="Times New Roman" w:cs="Times New Roman"/>
+          <w:noProof/>
+          <w:sz w:val="24"/>
+          <w:szCs w:val="24"/>
+        </w:rPr>
+      </w:pPr>
+      <w:r>
+        <w:rPr>
+          <w:rFonts w:ascii="Times New Roman" w:hAnsi="Times New Roman" w:cs="Times New Roman"/>
+          <w:noProof/>
+          <w:sz w:val="24"/>
+          <w:szCs w:val="24"/>
+        </w:rPr>
+        <w:t xml:space="preserve">Fig 3.9 </w:t>
+      </w:r>
+    </w:p>
+    <w:p>
+      <w:pPr>
+        <w:spacing w:after="0"/>
+        <w:ind w:firstLine="360"/>
+        <w:jc w:val="both"/>
+        <w:rPr>
+          <w:rFonts w:ascii="Times New Roman" w:hAnsi="Times New Roman" w:cs="Times New Roman"/>
+          <w:sz w:val="24"/>
+          <w:szCs w:val="24"/>
+          <w:lang w:val="ro-RO"/>
+        </w:rPr>
+      </w:pPr>
+    </w:p>
+    <w:p>
+      <w:pPr>
+        <w:spacing w:after="120"/>
+        <w:ind w:left="360" w:firstLine="360"/>
+        <w:jc w:val="center"/>
+        <w:rPr>
+          <w:rFonts w:ascii="Times New Roman" w:hAnsi="Times New Roman" w:cs="Times New Roman"/>
+          <w:sz w:val="24"/>
+          <w:szCs w:val="24"/>
+          <w:lang w:val="ro-RO"/>
+        </w:rPr>
+      </w:pPr>
+      <w:r>
+        <w:rPr>
+          <w:rFonts w:ascii="Times New Roman" w:hAnsi="Times New Roman" w:cs="Times New Roman"/>
+          <w:sz w:val="24"/>
+          <w:szCs w:val="24"/>
+          <w:lang w:val="ro-RO"/>
+        </w:rPr>
+        <w:drawing>
+          <wp:inline distT="0" distB="0" distL="0" distR="0">
+            <wp:extent cx="4762430" cy="797442"/>
+            <wp:effectExtent l="19050" t="0" r="70" b="0"/>
+            <wp:docPr id="40" name="Picture 37"/>
+            <wp:cNvGraphicFramePr>
+              <a:graphicFrameLocks xmlns:a="http://schemas.openxmlformats.org/drawingml/2006/main" noChangeAspect="1"/>
+            </wp:cNvGraphicFramePr>
+            <a:graphic xmlns:a="http://schemas.openxmlformats.org/drawingml/2006/main">
+              <a:graphicData uri="http://schemas.openxmlformats.org/drawingml/2006/picture">
+                <pic:pic xmlns:pic="http://schemas.openxmlformats.org/drawingml/2006/picture">
+                  <pic:nvPicPr>
+                    <pic:cNvPr id="0" name="Picture 37"/>
+                    <pic:cNvPicPr>
+                      <a:picLocks noChangeAspect="1" noChangeArrowheads="1"/>
+                    </pic:cNvPicPr>
+                  </pic:nvPicPr>
+                  <pic:blipFill>
+                    <a:blip r:embed="rId37" cstate="print"/>
+                    <a:srcRect/>
+                    <a:stretch>
+                      <a:fillRect/>
+                    </a:stretch>
+                  </pic:blipFill>
+                  <pic:spPr bwMode="auto">
+                    <a:xfrm>
+                      <a:off x="0" y="0"/>
+                      <a:ext cx="4763135" cy="797560"/>
+                    </a:xfrm>
+                    <a:prstGeom prst="rect">
+                      <a:avLst/>
+                    </a:prstGeom>
+                    <a:noFill/>
+                    <a:ln w="9525">
+                      <a:noFill/>
+                      <a:miter lim="800000"/>
+                      <a:headEnd/>
+                      <a:tailEnd/>
+                    </a:ln>
+                  </pic:spPr>
+                </pic:pic>
+              </a:graphicData>
+            </a:graphic>
+          </wp:inline>
+        </w:drawing>
+      </w:r>
+    </w:p>
+    <w:p>
+      <w:pPr>
+        <w:ind w:left="360" w:firstLine="360"/>
+        <w:jc w:val="center"/>
+        <w:rPr>
+          <w:rFonts w:ascii="Times New Roman" w:hAnsi="Times New Roman" w:cs="Times New Roman"/>
+          <w:sz w:val="24"/>
+          <w:szCs w:val="24"/>
+          <w:lang w:val="ro-RO"/>
+        </w:rPr>
+      </w:pPr>
+      <w:r>
+        <w:rPr>
+          <w:rFonts w:ascii="Times New Roman" w:hAnsi="Times New Roman" w:cs="Times New Roman"/>
+          <w:sz w:val="24"/>
+          <w:szCs w:val="24"/>
+          <w:lang w:val="ro-RO"/>
+        </w:rPr>
+        <w:t xml:space="preserve">Figura 3.10 </w:t>
+      </w:r>
+    </w:p>
+    <w:p>
+      <w:pPr>
+        <w:ind w:left="360" w:firstLine="360"/>
+        <w:jc w:val="both"/>
+        <w:rPr>
+          <w:rFonts w:ascii="Times New Roman" w:hAnsi="Times New Roman" w:cs="Times New Roman"/>
+          <w:sz w:val="24"/>
+          <w:szCs w:val="24"/>
+        </w:rPr>
+      </w:pPr>
+      <w:r>
+        <w:rPr>
+          <w:rFonts w:ascii="Times New Roman" w:hAnsi="Times New Roman" w:cs="Times New Roman"/>
+          <w:sz w:val="24"/>
+          <w:szCs w:val="24"/>
+          <w:lang w:val="ro-RO"/>
+        </w:rPr>
+        <w:t>Indicele(AQI</w:t>
+      </w:r>
+      <w:r>
+        <w:rPr>
+          <w:rFonts w:ascii="Times New Roman" w:hAnsi="Times New Roman" w:cs="Times New Roman"/>
+          <w:sz w:val="24"/>
+          <w:szCs w:val="24"/>
+          <w:lang w:val="ro-RO"/>
+        </w:rPr>
+        <w:t xml:space="preserve"> – Fig 3.10)</w:t>
+      </w:r>
+      <w:r>
+        <w:rPr>
+          <w:rFonts w:ascii="Times New Roman" w:hAnsi="Times New Roman" w:cs="Times New Roman"/>
+          <w:sz w:val="24"/>
+          <w:szCs w:val="24"/>
+          <w:lang w:val="ro-RO"/>
+        </w:rPr>
+        <w:t xml:space="preserve"> se stabilește conform </w:t>
+      </w:r>
+      <w:r>
+        <w:rPr>
+          <w:rFonts w:ascii="Times New Roman" w:hAnsi="Times New Roman" w:cs="Times New Roman"/>
+          <w:sz w:val="24"/>
+          <w:szCs w:val="24"/>
+        </w:rPr>
+        <w:t>[27] ca fiind cel mai mare dintre indicii poluan</w:t>
+      </w:r>
+      <w:r>
+        <w:rPr>
+          <w:rFonts w:ascii="Times New Roman" w:hAnsi="Times New Roman" w:cs="Times New Roman"/>
+          <w:sz w:val="24"/>
+          <w:szCs w:val="24"/>
+          <w:lang w:val="ro-RO"/>
+        </w:rPr>
+        <w:t>ților pentru care se înregistrează valori. Ca să se poată calcula, trebuie să fie disponibili valori pentru cel putin 3 poluanți.</w:t>
+      </w:r>
+      <w:r>
+        <w:rPr>
+          <w:rFonts w:ascii="Times New Roman" w:hAnsi="Times New Roman" w:cs="Times New Roman"/>
+          <w:sz w:val="24"/>
+          <w:szCs w:val="24"/>
+          <w:lang w:val="ro-RO"/>
+        </w:rPr>
+        <w:t xml:space="preserve"> </w:t>
+      </w:r>
+      <w:r>
+        <w:rPr>
+          <w:rFonts w:ascii="Times New Roman" w:hAnsi="Times New Roman" w:cs="Times New Roman"/>
+          <w:sz w:val="24"/>
+          <w:szCs w:val="24"/>
+          <w:lang w:val="ro-RO"/>
+        </w:rPr>
+        <w:t>Pentru acest proiect vor fi folosite ca și valori (limită, de alertă, țintă) și ca și standard cele de mai sus din Legea nr. 104 din 15 Iunie 2011</w:t>
+      </w:r>
+      <w:r>
+        <w:rPr>
+          <w:rFonts w:ascii="Times New Roman" w:hAnsi="Times New Roman" w:cs="Times New Roman"/>
+          <w:sz w:val="24"/>
+          <w:szCs w:val="24"/>
+        </w:rPr>
+        <w:t>[28]</w:t>
+      </w:r>
+    </w:p>
+    <w:p>
+      <w:pPr>
+        <w:pStyle w:val="ListParagraph"/>
+        <w:numPr>
+          <w:ilvl w:val="0"/>
+          <w:numId w:val="14"/>
+        </w:numPr>
         <w:spacing w:line="360" w:lineRule="auto"/>
         <w:jc w:val="both"/>
         <w:rPr>
@@ -11094,6 +12612,57 @@
         <w:jc w:val="both"/>
         <w:rPr>
           <w:rFonts w:ascii="Times New Roman" w:hAnsi="Times New Roman" w:cs="Times New Roman"/>
+          <w:b/>
+          <w:sz w:val="24"/>
+          <w:szCs w:val="24"/>
+          <w:lang w:val="ro-RO"/>
+        </w:rPr>
+      </w:pPr>
+      <w:r>
+        <w:rPr>
+          <w:rFonts w:ascii="Times New Roman" w:hAnsi="Times New Roman" w:cs="Times New Roman"/>
+          <w:b/>
+          <w:sz w:val="24"/>
+          <w:szCs w:val="24"/>
+          <w:lang w:val="ro-RO"/>
+        </w:rPr>
+        <w:t xml:space="preserve">Standarde de calitate </w:t>
+      </w:r>
+    </w:p>
+    <w:p>
+      <w:pPr>
+        <w:pStyle w:val="ListParagraph"/>
+        <w:numPr>
+          <w:ilvl w:val="0"/>
+          <w:numId w:val="14"/>
+        </w:numPr>
+        <w:spacing w:line="360" w:lineRule="auto"/>
+        <w:jc w:val="both"/>
+        <w:rPr>
+          <w:rFonts w:ascii="Times New Roman" w:hAnsi="Times New Roman" w:cs="Times New Roman"/>
+          <w:b/>
+          <w:sz w:val="24"/>
+          <w:szCs w:val="24"/>
+          <w:lang w:val="ro-RO"/>
+        </w:rPr>
+      </w:pPr>
+      <w:r>
+        <w:rPr>
+          <w:rFonts w:ascii="Times New Roman" w:hAnsi="Times New Roman" w:cs="Times New Roman"/>
+          <w:b/>
+          <w:sz w:val="24"/>
+          <w:szCs w:val="24"/>
+          <w:lang w:val="ro-RO"/>
+        </w:rPr>
+        <w:t>EAA – European Environment Agency</w:t>
+      </w:r>
+    </w:p>
+    <w:p>
+      <w:pPr>
+        <w:spacing w:line="360" w:lineRule="auto"/>
+        <w:jc w:val="both"/>
+        <w:rPr>
+          <w:rFonts w:ascii="Times New Roman" w:hAnsi="Times New Roman" w:cs="Times New Roman"/>
           <w:sz w:val="24"/>
           <w:szCs w:val="24"/>
           <w:lang w:val="ro-RO"/>
@@ -11103,11 +12672,12 @@
         <w:rPr>
           <w:noProof/>
         </w:rPr>
+        <w:lastRenderedPageBreak/>
         <w:drawing>
           <wp:inline distT="0" distB="0" distL="0" distR="0">
             <wp:extent cx="6675366" cy="2778826"/>
             <wp:effectExtent l="19050" t="0" r="0" b="0"/>
-            <wp:docPr id="14" name="Picture 1" descr="https://www.eea.europa.eu/themes/air/AQtableok.JPG"/>
+            <wp:docPr id="46" name="Picture 1" descr="https://www.eea.europa.eu/themes/air/AQtableok.JPG"/>
             <wp:cNvGraphicFramePr>
               <a:graphicFrameLocks xmlns:a="http://schemas.openxmlformats.org/drawingml/2006/main" noChangeAspect="1"/>
             </wp:cNvGraphicFramePr>
@@ -11121,7 +12691,7 @@
                     </pic:cNvPicPr>
                   </pic:nvPicPr>
                   <pic:blipFill>
-                    <a:blip r:embed="rId26" cstate="print"/>
+                    <a:blip r:embed="rId38" cstate="print"/>
                     <a:srcRect/>
                     <a:stretch>
                       <a:fillRect/>
@@ -11152,50 +12722,86 @@
     </w:p>
     <w:p>
       <w:pPr>
+        <w:pStyle w:val="ListParagraph"/>
         <w:jc w:val="both"/>
         <w:rPr>
           <w:rFonts w:ascii="Times New Roman" w:hAnsi="Times New Roman" w:cs="Times New Roman"/>
-          <w:sz w:val="24"/>
-          <w:szCs w:val="24"/>
-        </w:rPr>
-      </w:pPr>
+          <w:b/>
+          <w:sz w:val="24"/>
+          <w:szCs w:val="24"/>
+        </w:rPr>
+      </w:pPr>
+      <w:r>
+        <w:rPr>
+          <w:rFonts w:ascii="Times New Roman" w:hAnsi="Times New Roman" w:cs="Times New Roman"/>
+          <w:b/>
+          <w:sz w:val="24"/>
+          <w:szCs w:val="24"/>
+        </w:rPr>
+        <w:t xml:space="preserve"> </w:t>
+      </w:r>
+      <w:r>
+        <w:rPr>
+          <w:rFonts w:ascii="Georgia" w:hAnsi="Georgia"/>
+          <w:color w:val="000000"/>
+          <w:sz w:val="34"/>
+          <w:szCs w:val="34"/>
+          <w:shd w:val="clear" w:color="auto" w:fill="FFFFFF"/>
+        </w:rPr>
+        <w:t>Rețeaua Națională de Monitorizare a Calității Aerului (RNMCA) și prezentate online pe </w:t>
+      </w:r>
+      <w:hyperlink r:id="rId39" w:tgtFrame="_blank" w:history="1">
+        <w:r>
+          <w:rPr>
+            <w:rStyle w:val="Hyperlink"/>
+            <w:rFonts w:ascii="Georgia" w:hAnsi="Georgia"/>
+            <w:color w:val="000000"/>
+            <w:sz w:val="34"/>
+            <w:szCs w:val="34"/>
+            <w:shd w:val="clear" w:color="auto" w:fill="FFFFFF"/>
+          </w:rPr>
+          <w:t>calitateaer.ro</w:t>
+        </w:r>
+      </w:hyperlink>
+      <w:r>
+        <w:rPr>
+          <w:rFonts w:ascii="Georgia" w:hAnsi="Georgia"/>
+          <w:color w:val="000000"/>
+          <w:sz w:val="34"/>
+          <w:szCs w:val="34"/>
+          <w:shd w:val="clear" w:color="auto" w:fill="FFFFFF"/>
+        </w:rPr>
+        <w:t xml:space="preserve">. = </w:t>
+      </w:r>
+      <w:r>
+        <w:rPr>
+          <w:rFonts w:ascii="Georgia" w:hAnsi="Georgia"/>
+          <w:color w:val="000000"/>
+          <w:sz w:val="34"/>
+          <w:szCs w:val="34"/>
+          <w:shd w:val="clear" w:color="auto" w:fill="FFFFFF"/>
+        </w:rPr>
+        <w:t>vice.com/ro/article/wxexkm/senzorii-care-masoara-calitatea-aerului-in-bucuresti</w:t>
+      </w:r>
     </w:p>
     <w:p>
       <w:pPr>
         <w:jc w:val="both"/>
         <w:rPr>
           <w:rFonts w:ascii="Times New Roman" w:hAnsi="Times New Roman" w:cs="Times New Roman"/>
-          <w:sz w:val="24"/>
-          <w:szCs w:val="24"/>
-        </w:rPr>
-      </w:pPr>
-    </w:p>
-    <w:p>
-      <w:pPr>
-        <w:rPr>
-          <w:rFonts w:ascii="Times New Roman" w:hAnsi="Times New Roman" w:cs="Times New Roman"/>
-          <w:sz w:val="24"/>
-          <w:szCs w:val="24"/>
-        </w:rPr>
-      </w:pPr>
-    </w:p>
-    <w:p>
-      <w:pPr>
-        <w:rPr>
-          <w:rFonts w:ascii="Times New Roman" w:hAnsi="Times New Roman" w:cs="Times New Roman"/>
-          <w:sz w:val="24"/>
-          <w:szCs w:val="24"/>
-        </w:rPr>
-      </w:pPr>
-    </w:p>
-    <w:p>
-      <w:pPr>
-        <w:rPr>
-          <w:rFonts w:ascii="Times New Roman" w:hAnsi="Times New Roman" w:cs="Times New Roman"/>
-          <w:sz w:val="24"/>
-          <w:szCs w:val="24"/>
-        </w:rPr>
-      </w:pPr>
+          <w:b/>
+          <w:sz w:val="24"/>
+          <w:szCs w:val="24"/>
+        </w:rPr>
+      </w:pPr>
+      <w:hyperlink r:id="rId40" w:history="1">
+        <w:r>
+          <w:rPr>
+            <w:rStyle w:val="Hyperlink"/>
+          </w:rPr>
+          <w:t>http://www.calitateaer.ro/public/legislation-page/guides-recomandation-page/?__locale=ro</w:t>
+        </w:r>
+      </w:hyperlink>
     </w:p>
     <w:p>
       <w:pPr>
@@ -11485,6 +13091,7 @@
           <w:sz w:val="24"/>
           <w:szCs w:val="24"/>
         </w:rPr>
+        <w:lastRenderedPageBreak/>
         <w:t xml:space="preserve">check  </w:t>
       </w:r>
       <w:r>
@@ -11520,95 +13127,6 @@
         </w:rPr>
         <w:t xml:space="preserve"> - pt standarde  si metode </w:t>
       </w:r>
-    </w:p>
-    <w:p>
-      <w:pPr>
-        <w:spacing w:line="360" w:lineRule="auto"/>
-        <w:jc w:val="both"/>
-        <w:rPr>
-          <w:rFonts w:ascii="Times New Roman" w:hAnsi="Times New Roman" w:cs="Times New Roman"/>
-          <w:sz w:val="24"/>
-          <w:szCs w:val="24"/>
-          <w:lang w:val="ro-RO"/>
-        </w:rPr>
-      </w:pPr>
-    </w:p>
-    <w:p>
-      <w:pPr>
-        <w:spacing w:line="360" w:lineRule="auto"/>
-        <w:rPr>
-          <w:rFonts w:ascii="Times New Roman" w:hAnsi="Times New Roman" w:cs="Times New Roman"/>
-          <w:sz w:val="24"/>
-          <w:szCs w:val="24"/>
-          <w:lang w:val="ro-RO"/>
-        </w:rPr>
-      </w:pPr>
-    </w:p>
-    <w:p>
-      <w:pPr>
-        <w:spacing w:line="360" w:lineRule="auto"/>
-        <w:rPr>
-          <w:rFonts w:ascii="Times New Roman" w:hAnsi="Times New Roman" w:cs="Times New Roman"/>
-          <w:sz w:val="24"/>
-          <w:szCs w:val="24"/>
-          <w:lang w:val="ro-RO"/>
-        </w:rPr>
-      </w:pPr>
-    </w:p>
-    <w:p>
-      <w:pPr>
-        <w:spacing w:line="360" w:lineRule="auto"/>
-        <w:rPr>
-          <w:rFonts w:ascii="Times New Roman" w:hAnsi="Times New Roman" w:cs="Times New Roman"/>
-          <w:sz w:val="24"/>
-          <w:szCs w:val="24"/>
-          <w:lang w:val="ro-RO"/>
-        </w:rPr>
-      </w:pPr>
-    </w:p>
-    <w:p>
-      <w:pPr>
-        <w:spacing w:line="360" w:lineRule="auto"/>
-        <w:rPr>
-          <w:rFonts w:ascii="Times New Roman" w:hAnsi="Times New Roman" w:cs="Times New Roman"/>
-          <w:sz w:val="24"/>
-          <w:szCs w:val="24"/>
-          <w:lang w:val="ro-RO"/>
-        </w:rPr>
-      </w:pPr>
-    </w:p>
-    <w:p>
-      <w:pPr>
-        <w:spacing w:line="360" w:lineRule="auto"/>
-        <w:rPr>
-          <w:rFonts w:ascii="Times New Roman" w:hAnsi="Times New Roman" w:cs="Times New Roman"/>
-          <w:sz w:val="24"/>
-          <w:szCs w:val="24"/>
-          <w:lang w:val="ro-RO"/>
-        </w:rPr>
-      </w:pPr>
-    </w:p>
-    <w:p>
-      <w:pPr>
-        <w:spacing w:line="360" w:lineRule="auto"/>
-        <w:rPr>
-          <w:rFonts w:ascii="Times New Roman" w:hAnsi="Times New Roman" w:cs="Times New Roman"/>
-          <w:sz w:val="24"/>
-          <w:szCs w:val="24"/>
-          <w:lang w:val="ro-RO"/>
-        </w:rPr>
-      </w:pPr>
-    </w:p>
-    <w:p>
-      <w:pPr>
-        <w:spacing w:line="360" w:lineRule="auto"/>
-        <w:rPr>
-          <w:rFonts w:ascii="Times New Roman" w:hAnsi="Times New Roman" w:cs="Times New Roman"/>
-          <w:sz w:val="24"/>
-          <w:szCs w:val="24"/>
-          <w:lang w:val="ro-RO"/>
-        </w:rPr>
-      </w:pPr>
     </w:p>
     <w:p>
       <w:pPr>
@@ -12168,6 +13686,7 @@
           <w:sz w:val="24"/>
           <w:szCs w:val="24"/>
         </w:rPr>
+        <w:lastRenderedPageBreak/>
         <w:t> </w:t>
       </w:r>
       <w:r>
@@ -12239,7 +13758,6 @@
           <w:sz w:val="24"/>
           <w:szCs w:val="24"/>
         </w:rPr>
-        <w:lastRenderedPageBreak/>
         <w:t>5. Rezultate experimebtale..cat iese</w:t>
       </w:r>
     </w:p>
@@ -12450,6 +13968,55 @@
     </w:p>
     <w:p>
       <w:pPr>
+        <w:rPr>
+          <w:lang w:val="ro-RO"/>
+        </w:rPr>
+      </w:pPr>
+    </w:p>
+    <w:p>
+      <w:pPr>
+        <w:rPr>
+          <w:lang w:val="ro-RO"/>
+        </w:rPr>
+      </w:pPr>
+    </w:p>
+    <w:p>
+      <w:pPr>
+        <w:rPr>
+          <w:lang w:val="ro-RO"/>
+        </w:rPr>
+      </w:pPr>
+    </w:p>
+    <w:p>
+      <w:pPr>
+        <w:rPr>
+          <w:lang w:val="ro-RO"/>
+        </w:rPr>
+      </w:pPr>
+    </w:p>
+    <w:p>
+      <w:pPr>
+        <w:rPr>
+          <w:lang w:val="ro-RO"/>
+        </w:rPr>
+      </w:pPr>
+    </w:p>
+    <w:p>
+      <w:pPr>
+        <w:rPr>
+          <w:lang w:val="ro-RO"/>
+        </w:rPr>
+      </w:pPr>
+    </w:p>
+    <w:p>
+      <w:pPr>
+        <w:rPr>
+          <w:lang w:val="ro-RO"/>
+        </w:rPr>
+      </w:pPr>
+    </w:p>
+    <w:p>
+      <w:pPr>
         <w:pStyle w:val="Heading1"/>
         <w:spacing w:line="360" w:lineRule="auto"/>
         <w:jc w:val="center"/>
@@ -12460,13 +14027,14 @@
         </w:rPr>
       </w:pPr>
       <w:bookmarkStart w:id="13" w:name="_Toc517617496"/>
-      <w:bookmarkStart w:id="14" w:name="_Toc36859030"/>
+      <w:bookmarkStart w:id="14" w:name="_Toc36949363"/>
       <w:r>
         <w:rPr>
           <w:sz w:val="36"/>
           <w:szCs w:val="36"/>
           <w:lang w:val="ro-RO"/>
         </w:rPr>
+        <w:lastRenderedPageBreak/>
         <w:t>Capitolul 7</w:t>
       </w:r>
       <w:r>
@@ -12747,7 +14315,6 @@
           <w:sz w:val="24"/>
           <w:szCs w:val="24"/>
         </w:rPr>
-        <w:lastRenderedPageBreak/>
         <w:tab/>
       </w:r>
       <w:r>
@@ -13064,7 +14631,7 @@
         </w:rPr>
         <w:t xml:space="preserve">[8] </w:t>
       </w:r>
-      <w:hyperlink r:id="rId27" w:history="1">
+      <w:hyperlink r:id="rId41" w:history="1">
         <w:r>
           <w:rPr>
             <w:rStyle w:val="Hyperlink"/>
@@ -13103,7 +14670,7 @@
         </w:rPr>
         <w:t xml:space="preserve">[9] </w:t>
       </w:r>
-      <w:hyperlink r:id="rId28" w:anchor="dossierSummary__chapter2" w:history="1">
+      <w:hyperlink r:id="rId42" w:anchor="dossierSummary__chapter2" w:history="1">
         <w:r>
           <w:rPr>
             <w:rStyle w:val="Hyperlink"/>
@@ -13140,7 +14707,7 @@
         </w:rPr>
         <w:t xml:space="preserve"> </w:t>
       </w:r>
-      <w:hyperlink r:id="rId29" w:history="1">
+      <w:hyperlink r:id="rId43" w:history="1">
         <w:r>
           <w:rPr>
             <w:rStyle w:val="Hyperlink"/>
@@ -13239,7 +14806,7 @@
         </w:rPr>
         <w:t xml:space="preserve">[13] </w:t>
       </w:r>
-      <w:hyperlink r:id="rId30" w:history="1">
+      <w:hyperlink r:id="rId44" w:history="1">
         <w:r>
           <w:rPr>
             <w:rStyle w:val="Hyperlink"/>
@@ -13268,7 +14835,7 @@
         </w:rPr>
         <w:t xml:space="preserve">[14] </w:t>
       </w:r>
-      <w:hyperlink r:id="rId31" w:history="1">
+      <w:hyperlink r:id="rId45" w:history="1">
         <w:r>
           <w:rPr>
             <w:rStyle w:val="Hyperlink"/>
@@ -13332,7 +14899,7 @@
         </w:rPr>
         <w:t xml:space="preserve">[16] </w:t>
       </w:r>
-      <w:hyperlink r:id="rId32" w:history="1">
+      <w:hyperlink r:id="rId46" w:history="1">
         <w:r>
           <w:rPr>
             <w:rStyle w:val="Hyperlink"/>
@@ -13359,7 +14926,6 @@
           <w:sz w:val="24"/>
           <w:szCs w:val="24"/>
         </w:rPr>
-        <w:lastRenderedPageBreak/>
         <w:t>[17]</w:t>
       </w:r>
       <w:r>
@@ -13385,12 +14951,25 @@
           <w:sz w:val="24"/>
           <w:szCs w:val="24"/>
         </w:rPr>
-        <w:t>, Fourth Edition, Indianapolis, Indiana, 2017</w:t>
+        <w:t xml:space="preserve">, Fourth Edition, </w:t>
+      </w:r>
+      <w:r>
+        <w:rPr>
+          <w:rFonts w:ascii="Times New Roman" w:hAnsi="Times New Roman" w:cs="Times New Roman"/>
+          <w:sz w:val="24"/>
+          <w:szCs w:val="24"/>
+        </w:rPr>
+        <w:t>Indianapolis, Indiana, 2017</w:t>
       </w:r>
     </w:p>
     <w:p>
       <w:pPr>
         <w:spacing w:after="120"/>
+        <w:rPr>
+          <w:rFonts w:ascii="Times New Roman" w:hAnsi="Times New Roman" w:cs="Times New Roman"/>
+          <w:sz w:val="24"/>
+          <w:szCs w:val="24"/>
+        </w:rPr>
       </w:pPr>
       <w:r>
         <w:rPr>
@@ -13400,10 +14979,13 @@
         </w:rPr>
         <w:t xml:space="preserve">[18] </w:t>
       </w:r>
-      <w:hyperlink r:id="rId33" w:anchor="Android_1.0_(API_1)" w:history="1">
+      <w:hyperlink r:id="rId47" w:anchor="Android_1.0_(API_1)" w:history="1">
         <w:r>
           <w:rPr>
             <w:rStyle w:val="Hyperlink"/>
+            <w:rFonts w:ascii="Times New Roman" w:hAnsi="Times New Roman" w:cs="Times New Roman"/>
+            <w:sz w:val="24"/>
+            <w:szCs w:val="24"/>
           </w:rPr>
           <w:t>https://en.wikipedia.org/wiki/Android_version_history#Android_1.0_(API_1)</w:t>
         </w:r>
@@ -13414,11 +14996,15 @@
         <w:spacing w:after="120"/>
         <w:rPr>
           <w:rFonts w:ascii="Times New Roman" w:hAnsi="Times New Roman" w:cs="Times New Roman"/>
-        </w:rPr>
-      </w:pPr>
-      <w:r>
-        <w:rPr>
-          <w:rFonts w:ascii="Times New Roman" w:hAnsi="Times New Roman" w:cs="Times New Roman"/>
+          <w:sz w:val="24"/>
+          <w:szCs w:val="24"/>
+        </w:rPr>
+      </w:pPr>
+      <w:r>
+        <w:rPr>
+          <w:rFonts w:ascii="Times New Roman" w:hAnsi="Times New Roman" w:cs="Times New Roman"/>
+          <w:sz w:val="24"/>
+          <w:szCs w:val="24"/>
         </w:rPr>
         <w:t xml:space="preserve">[19] Chryssa Alifer, </w:t>
       </w:r>
@@ -13426,24 +15012,32 @@
         <w:rPr>
           <w:rFonts w:ascii="Times New Roman" w:hAnsi="Times New Roman" w:cs="Times New Roman"/>
           <w:i/>
+          <w:sz w:val="24"/>
+          <w:szCs w:val="24"/>
         </w:rPr>
         <w:t>Android Programming Cookbook. Kick-start your Android projects</w:t>
       </w:r>
       <w:r>
         <w:rPr>
           <w:rFonts w:ascii="Times New Roman" w:hAnsi="Times New Roman" w:cs="Times New Roman"/>
+          <w:sz w:val="24"/>
+          <w:szCs w:val="24"/>
         </w:rPr>
         <w:t>, Exelixis Media P.C.,</w:t>
       </w:r>
       <w:r>
         <w:rPr>
           <w:rFonts w:ascii="Times New Roman" w:hAnsi="Times New Roman" w:cs="Times New Roman"/>
+          <w:sz w:val="24"/>
+          <w:szCs w:val="24"/>
         </w:rPr>
         <w:t xml:space="preserve">Atena, </w:t>
       </w:r>
       <w:r>
         <w:rPr>
           <w:rFonts w:ascii="Times New Roman" w:hAnsi="Times New Roman" w:cs="Times New Roman"/>
+          <w:sz w:val="24"/>
+          <w:szCs w:val="24"/>
         </w:rPr>
         <w:t>2016</w:t>
       </w:r>
@@ -13453,11 +15047,15 @@
         <w:spacing w:after="120"/>
         <w:rPr>
           <w:rFonts w:ascii="Times New Roman" w:hAnsi="Times New Roman" w:cs="Times New Roman"/>
-        </w:rPr>
-      </w:pPr>
-      <w:r>
-        <w:rPr>
-          <w:rFonts w:ascii="Times New Roman" w:hAnsi="Times New Roman" w:cs="Times New Roman"/>
+          <w:sz w:val="24"/>
+          <w:szCs w:val="24"/>
+        </w:rPr>
+      </w:pPr>
+      <w:r>
+        <w:rPr>
+          <w:rFonts w:ascii="Times New Roman" w:hAnsi="Times New Roman" w:cs="Times New Roman"/>
+          <w:sz w:val="24"/>
+          <w:szCs w:val="24"/>
         </w:rPr>
         <w:t xml:space="preserve">[20]  John Horton, </w:t>
       </w:r>
@@ -13465,26 +15063,18 @@
         <w:rPr>
           <w:rFonts w:ascii="Times New Roman" w:hAnsi="Times New Roman" w:cs="Times New Roman"/>
           <w:i/>
+          <w:sz w:val="24"/>
+          <w:szCs w:val="24"/>
         </w:rPr>
         <w:t>Android Programming for Beginners</w:t>
       </w:r>
       <w:r>
         <w:rPr>
           <w:rFonts w:ascii="Times New Roman" w:hAnsi="Times New Roman" w:cs="Times New Roman"/>
-        </w:rPr>
-        <w:t xml:space="preserve">, Packt Publishing, </w:t>
-      </w:r>
-      <w:r>
-        <w:rPr>
-          <w:rFonts w:ascii="Times New Roman" w:hAnsi="Times New Roman" w:cs="Times New Roman"/>
-        </w:rPr>
-        <w:t>Birmingham</w:t>
-      </w:r>
-      <w:r>
-        <w:rPr>
-          <w:rFonts w:ascii="Times New Roman" w:hAnsi="Times New Roman" w:cs="Times New Roman"/>
-        </w:rPr>
-        <w:t>, 2015</w:t>
+          <w:sz w:val="24"/>
+          <w:szCs w:val="24"/>
+        </w:rPr>
+        <w:t>, Packt Publishing, Birmingham, 2015</w:t>
       </w:r>
     </w:p>
     <w:p>
@@ -13492,11 +15082,15 @@
         <w:spacing w:after="120"/>
         <w:rPr>
           <w:rFonts w:ascii="Times New Roman" w:hAnsi="Times New Roman" w:cs="Times New Roman"/>
-        </w:rPr>
-      </w:pPr>
-      <w:r>
-        <w:rPr>
-          <w:rFonts w:ascii="Times New Roman" w:hAnsi="Times New Roman" w:cs="Times New Roman"/>
+          <w:sz w:val="24"/>
+          <w:szCs w:val="24"/>
+        </w:rPr>
+      </w:pPr>
+      <w:r>
+        <w:rPr>
+          <w:rFonts w:ascii="Times New Roman" w:hAnsi="Times New Roman" w:cs="Times New Roman"/>
+          <w:sz w:val="24"/>
+          <w:szCs w:val="24"/>
         </w:rPr>
         <w:t xml:space="preserve">[21] Android ATC(Advanced Training Consultants) Team, </w:t>
       </w:r>
@@ -13504,12 +15098,16 @@
         <w:rPr>
           <w:rFonts w:ascii="Times New Roman" w:hAnsi="Times New Roman" w:cs="Times New Roman"/>
           <w:i/>
+          <w:sz w:val="24"/>
+          <w:szCs w:val="24"/>
         </w:rPr>
         <w:t xml:space="preserve"> Java Fundamentals for Android Development, </w:t>
       </w:r>
       <w:r>
         <w:rPr>
           <w:rFonts w:ascii="Times New Roman" w:hAnsi="Times New Roman" w:cs="Times New Roman"/>
+          <w:sz w:val="24"/>
+          <w:szCs w:val="24"/>
         </w:rPr>
         <w:t>Android ATC, 2017</w:t>
       </w:r>
@@ -13519,11 +15117,15 @@
         <w:spacing w:after="120"/>
         <w:rPr>
           <w:rFonts w:ascii="Times New Roman" w:hAnsi="Times New Roman" w:cs="Times New Roman"/>
-        </w:rPr>
-      </w:pPr>
-      <w:r>
-        <w:rPr>
-          <w:rFonts w:ascii="Times New Roman" w:hAnsi="Times New Roman" w:cs="Times New Roman"/>
+          <w:sz w:val="24"/>
+          <w:szCs w:val="24"/>
+        </w:rPr>
+      </w:pPr>
+      <w:r>
+        <w:rPr>
+          <w:rFonts w:ascii="Times New Roman" w:hAnsi="Times New Roman" w:cs="Times New Roman"/>
+          <w:sz w:val="24"/>
+          <w:szCs w:val="24"/>
         </w:rPr>
         <w:t xml:space="preserve">[22] Robin Heydon, </w:t>
       </w:r>
@@ -13531,12 +15133,16 @@
         <w:rPr>
           <w:rFonts w:ascii="Times New Roman" w:hAnsi="Times New Roman" w:cs="Times New Roman"/>
           <w:i/>
+          <w:sz w:val="24"/>
+          <w:szCs w:val="24"/>
         </w:rPr>
         <w:t>Bluetooth Low Energy. The Developer’s Handbook.</w:t>
       </w:r>
       <w:r>
         <w:rPr>
           <w:rFonts w:ascii="Times New Roman" w:hAnsi="Times New Roman" w:cs="Times New Roman"/>
+          <w:sz w:val="24"/>
+          <w:szCs w:val="24"/>
         </w:rPr>
         <w:t>, Pearson Education, Inc, 2013</w:t>
       </w:r>
@@ -13544,10 +15150,17 @@
     <w:p>
       <w:pPr>
         <w:spacing w:after="120"/>
-      </w:pPr>
-      <w:r>
-        <w:rPr>
-          <w:rFonts w:ascii="Times New Roman" w:hAnsi="Times New Roman" w:cs="Times New Roman"/>
+        <w:rPr>
+          <w:rFonts w:ascii="Times New Roman" w:hAnsi="Times New Roman" w:cs="Times New Roman"/>
+          <w:sz w:val="24"/>
+          <w:szCs w:val="24"/>
+        </w:rPr>
+      </w:pPr>
+      <w:r>
+        <w:rPr>
+          <w:rFonts w:ascii="Times New Roman" w:hAnsi="Times New Roman" w:cs="Times New Roman"/>
+          <w:sz w:val="24"/>
+          <w:szCs w:val="24"/>
         </w:rPr>
         <w:t xml:space="preserve">[23] Flavia Martelli, </w:t>
       </w:r>
@@ -13555,12 +15168,16 @@
         <w:rPr>
           <w:rFonts w:ascii="Times New Roman" w:hAnsi="Times New Roman" w:cs="Times New Roman"/>
           <w:i/>
+          <w:sz w:val="24"/>
+          <w:szCs w:val="24"/>
         </w:rPr>
         <w:t>Wireless Sensor Networks.</w:t>
       </w:r>
       <w:r>
         <w:rPr>
           <w:rFonts w:ascii="Times New Roman" w:hAnsi="Times New Roman" w:cs="Times New Roman"/>
+          <w:sz w:val="24"/>
+          <w:szCs w:val="24"/>
         </w:rPr>
         <w:t xml:space="preserve"> </w:t>
       </w:r>
@@ -13568,6 +15185,8 @@
         <w:rPr>
           <w:rFonts w:ascii="Times New Roman" w:hAnsi="Times New Roman" w:cs="Times New Roman"/>
           <w:i/>
+          <w:sz w:val="24"/>
+          <w:szCs w:val="24"/>
         </w:rPr>
         <w:t>Bluetooth Low Energy</w:t>
       </w:r>
@@ -13575,6 +15194,8 @@
         <w:rPr>
           <w:rFonts w:ascii="Times New Roman" w:hAnsi="Times New Roman" w:cs="Times New Roman"/>
           <w:i/>
+          <w:sz w:val="24"/>
+          <w:szCs w:val="24"/>
         </w:rPr>
         <w:t xml:space="preserve">, </w:t>
       </w:r>
@@ -13582,48 +15203,82 @@
         <w:rPr>
           <w:rFonts w:ascii="Times New Roman" w:hAnsi="Times New Roman" w:cs="Times New Roman"/>
           <w:i/>
+          <w:sz w:val="24"/>
+          <w:szCs w:val="24"/>
         </w:rPr>
         <w:t xml:space="preserve"> </w:t>
       </w:r>
       <w:r>
         <w:rPr>
           <w:rFonts w:ascii="Times New Roman" w:hAnsi="Times New Roman" w:cs="Times New Roman"/>
+          <w:sz w:val="24"/>
+          <w:szCs w:val="24"/>
         </w:rPr>
         <w:t xml:space="preserve">University of Bologna, 2014 =&gt; </w:t>
       </w:r>
-      <w:hyperlink r:id="rId34" w:history="1">
+      <w:hyperlink r:id="rId48" w:history="1">
         <w:r>
           <w:rPr>
             <w:rStyle w:val="Hyperlink"/>
+            <w:rFonts w:ascii="Times New Roman" w:hAnsi="Times New Roman" w:cs="Times New Roman"/>
+            <w:sz w:val="24"/>
+            <w:szCs w:val="24"/>
           </w:rPr>
           <w:t>https://scholar.google.com/citations?user=oevKCYoAAAAJ&amp;hl=en</w:t>
         </w:r>
       </w:hyperlink>
     </w:p>
     <w:p>
-      <w:r>
+      <w:pPr>
+        <w:rPr>
+          <w:rFonts w:ascii="Times New Roman" w:hAnsi="Times New Roman" w:cs="Times New Roman"/>
+          <w:sz w:val="24"/>
+          <w:szCs w:val="24"/>
+        </w:rPr>
+      </w:pPr>
+      <w:r>
+        <w:rPr>
+          <w:rFonts w:ascii="Times New Roman" w:hAnsi="Times New Roman" w:cs="Times New Roman"/>
+          <w:sz w:val="24"/>
+          <w:szCs w:val="24"/>
+        </w:rPr>
         <w:t xml:space="preserve">[24] </w:t>
       </w:r>
-      <w:hyperlink r:id="rId35" w:history="1">
+      <w:hyperlink r:id="rId49" w:history="1">
         <w:r>
           <w:rPr>
             <w:rStyle w:val="Hyperlink"/>
+            <w:rFonts w:ascii="Times New Roman" w:hAnsi="Times New Roman" w:cs="Times New Roman"/>
+            <w:sz w:val="24"/>
+            <w:szCs w:val="24"/>
           </w:rPr>
           <w:t>https://www.rfwireless-world.com/Terminology/BLE-Protocol-Stack-Architecture.html</w:t>
         </w:r>
       </w:hyperlink>
     </w:p>
     <w:p>
-      <w:r>
-        <w:t>[25]</w:t>
-      </w:r>
-      <w:r>
-        <w:t xml:space="preserve"> </w:t>
-      </w:r>
-      <w:hyperlink r:id="rId36" w:history="1">
+      <w:pPr>
+        <w:rPr>
+          <w:rFonts w:ascii="Times New Roman" w:hAnsi="Times New Roman" w:cs="Times New Roman"/>
+          <w:sz w:val="24"/>
+          <w:szCs w:val="24"/>
+        </w:rPr>
+      </w:pPr>
+      <w:r>
+        <w:rPr>
+          <w:rFonts w:ascii="Times New Roman" w:hAnsi="Times New Roman" w:cs="Times New Roman"/>
+          <w:sz w:val="24"/>
+          <w:szCs w:val="24"/>
+        </w:rPr>
+        <w:t xml:space="preserve">[25] </w:t>
+      </w:r>
+      <w:hyperlink r:id="rId50" w:history="1">
         <w:r>
           <w:rPr>
             <w:rStyle w:val="Hyperlink"/>
+            <w:rFonts w:ascii="Times New Roman" w:hAnsi="Times New Roman" w:cs="Times New Roman"/>
+            <w:sz w:val="24"/>
+            <w:szCs w:val="24"/>
           </w:rPr>
           <w:t>https://developer.android.com/guide/topics/connectivity/bluetooth-le</w:t>
         </w:r>
@@ -13633,22 +15288,108 @@
       <w:pPr>
         <w:rPr>
           <w:rFonts w:ascii="Times New Roman" w:hAnsi="Times New Roman" w:cs="Times New Roman"/>
+          <w:sz w:val="24"/>
+          <w:szCs w:val="24"/>
+        </w:rPr>
+      </w:pPr>
+      <w:r>
+        <w:rPr>
+          <w:rFonts w:ascii="Times New Roman" w:hAnsi="Times New Roman" w:cs="Times New Roman"/>
+          <w:sz w:val="24"/>
+          <w:szCs w:val="24"/>
+        </w:rPr>
+        <w:t xml:space="preserve">[26] Nicholas Rees, </w:t>
+      </w:r>
+      <w:r>
+        <w:rPr>
+          <w:rFonts w:ascii="Times New Roman" w:hAnsi="Times New Roman" w:cs="Times New Roman"/>
+          <w:i/>
+          <w:sz w:val="24"/>
+          <w:szCs w:val="24"/>
+        </w:rPr>
+        <w:t>Clear the air for children. The impact of air pollution on children</w:t>
+      </w:r>
+      <w:r>
+        <w:rPr>
+          <w:rFonts w:ascii="Times New Roman" w:hAnsi="Times New Roman" w:cs="Times New Roman"/>
+          <w:sz w:val="24"/>
+          <w:szCs w:val="24"/>
+        </w:rPr>
+        <w:t>, UNICEF, 2016</w:t>
+      </w:r>
+    </w:p>
+    <w:p>
+      <w:pPr>
+        <w:rPr>
+          <w:rFonts w:ascii="Times New Roman" w:hAnsi="Times New Roman" w:cs="Times New Roman"/>
+          <w:sz w:val="24"/>
+          <w:szCs w:val="24"/>
+          <w:lang w:val="ro-RO"/>
+        </w:rPr>
+      </w:pPr>
+      <w:r>
+        <w:rPr>
+          <w:rFonts w:ascii="Times New Roman" w:hAnsi="Times New Roman" w:cs="Times New Roman"/>
+          <w:sz w:val="24"/>
+          <w:szCs w:val="24"/>
+        </w:rPr>
+        <w:t xml:space="preserve">[27] </w:t>
+      </w:r>
+      <w:hyperlink r:id="rId51" w:history="1">
+        <w:r>
+          <w:rPr>
+            <w:rStyle w:val="Hyperlink"/>
+            <w:rFonts w:ascii="Times New Roman" w:hAnsi="Times New Roman" w:cs="Times New Roman"/>
+            <w:sz w:val="24"/>
+            <w:szCs w:val="24"/>
+          </w:rPr>
+          <w:t>http://www.calitateaer.ro/public/description-page/general-info-page/index.html</w:t>
+        </w:r>
+      </w:hyperlink>
+      <w:r>
+        <w:rPr>
+          <w:rFonts w:ascii="Times New Roman" w:hAnsi="Times New Roman" w:cs="Times New Roman"/>
+          <w:sz w:val="24"/>
+          <w:szCs w:val="24"/>
+        </w:rPr>
+        <w:t xml:space="preserve"> , Calitate Aer. Re</w:t>
+      </w:r>
+      <w:r>
+        <w:rPr>
+          <w:rFonts w:ascii="Times New Roman" w:hAnsi="Times New Roman" w:cs="Times New Roman"/>
+          <w:sz w:val="24"/>
+          <w:szCs w:val="24"/>
+          <w:lang w:val="ro-RO"/>
+        </w:rPr>
+        <w:t>țeaua Națională de Monitorizare a Calității Aerului</w:t>
+      </w:r>
+    </w:p>
+    <w:p>
+      <w:pPr>
+        <w:rPr>
+          <w:rFonts w:ascii="Times New Roman" w:hAnsi="Times New Roman" w:cs="Times New Roman"/>
           <w:b/>
           <w:sz w:val="24"/>
           <w:szCs w:val="24"/>
-        </w:rPr>
-      </w:pPr>
-      <w:r>
-        <w:t xml:space="preserve">[26] Nicholas Rees, </w:t>
-      </w:r>
-      <w:r>
-        <w:rPr>
-          <w:i/>
-        </w:rPr>
-        <w:t>Clear the air for children. The impact of air pollution on children</w:t>
-      </w:r>
-      <w:r>
-        <w:t>, UNICEF, 2016</w:t>
+          <w:lang w:val="ro-RO"/>
+        </w:rPr>
+      </w:pPr>
+      <w:r>
+        <w:rPr>
+          <w:rFonts w:ascii="Times New Roman" w:hAnsi="Times New Roman" w:cs="Times New Roman"/>
+          <w:sz w:val="24"/>
+          <w:szCs w:val="24"/>
+        </w:rPr>
+        <w:t xml:space="preserve">[28] LEGE nr. 104 din 15 iunie 2011 privind calitatea aerului </w:t>
+      </w:r>
+      <w:r>
+        <w:rPr>
+          <w:rFonts w:ascii="Times New Roman" w:hAnsi="Times New Roman" w:cs="Times New Roman"/>
+          <w:sz w:val="24"/>
+          <w:szCs w:val="24"/>
+          <w:lang w:val="ro-RO"/>
+        </w:rPr>
+        <w:t>înconjurător. Parlamentul României.</w:t>
       </w:r>
     </w:p>
     <w:p>
@@ -13656,16 +15397,6 @@
         <w:spacing w:after="120"/>
         <w:rPr>
           <w:rFonts w:ascii="Times New Roman" w:hAnsi="Times New Roman" w:cs="Times New Roman"/>
-          <w:sz w:val="24"/>
-          <w:szCs w:val="24"/>
-        </w:rPr>
-      </w:pPr>
-    </w:p>
-    <w:p>
-      <w:pPr>
-        <w:spacing w:after="120"/>
-        <w:rPr>
-          <w:rFonts w:ascii="Times New Roman" w:hAnsi="Times New Roman" w:cs="Times New Roman"/>
           <w:b/>
           <w:sz w:val="24"/>
           <w:szCs w:val="24"/>
@@ -13678,6 +15409,7 @@
           <w:sz w:val="24"/>
           <w:szCs w:val="24"/>
         </w:rPr>
+        <w:lastRenderedPageBreak/>
         <w:t>Abrevieri</w:t>
       </w:r>
     </w:p>
@@ -14154,7 +15886,7 @@
         </w:rPr>
         <w:t xml:space="preserve">[img1] [img2]  </w:t>
       </w:r>
-      <w:hyperlink r:id="rId37" w:history="1">
+      <w:hyperlink r:id="rId52" w:history="1">
         <w:r>
           <w:rPr>
             <w:rStyle w:val="Hyperlink"/>
@@ -14185,7 +15917,7 @@
         </w:rPr>
         <w:t xml:space="preserve">[img3] </w:t>
       </w:r>
-      <w:hyperlink r:id="rId38" w:history="1">
+      <w:hyperlink r:id="rId53" w:history="1">
         <w:r>
           <w:rPr>
             <w:rStyle w:val="Hyperlink"/>
@@ -14215,10 +15947,9 @@
           <w:sz w:val="24"/>
           <w:szCs w:val="24"/>
         </w:rPr>
-        <w:lastRenderedPageBreak/>
         <w:t xml:space="preserve">[img4] </w:t>
       </w:r>
-      <w:hyperlink r:id="rId39" w:history="1">
+      <w:hyperlink r:id="rId54" w:history="1">
         <w:r>
           <w:rPr>
             <w:rStyle w:val="Hyperlink"/>
@@ -14259,7 +15990,7 @@
         </w:rPr>
         <w:t xml:space="preserve">img5] </w:t>
       </w:r>
-      <w:hyperlink r:id="rId40" w:history="1">
+      <w:hyperlink r:id="rId55" w:history="1">
         <w:r>
           <w:rPr>
             <w:rStyle w:val="Hyperlink"/>
@@ -14317,7 +16048,7 @@
         </w:rPr>
         <w:t xml:space="preserve"> </w:t>
       </w:r>
-      <w:hyperlink r:id="rId41" w:history="1">
+      <w:hyperlink r:id="rId56" w:history="1">
         <w:r>
           <w:rPr>
             <w:rStyle w:val="Hyperlink"/>
@@ -14346,7 +16077,7 @@
         </w:rPr>
         <w:t xml:space="preserve">[img8] - </w:t>
       </w:r>
-      <w:hyperlink r:id="rId42" w:history="1">
+      <w:hyperlink r:id="rId57" w:history="1">
         <w:r>
           <w:rPr>
             <w:rStyle w:val="Hyperlink"/>
@@ -14384,7 +16115,7 @@
         </w:rPr>
         <w:t xml:space="preserve"> </w:t>
       </w:r>
-      <w:hyperlink r:id="rId43" w:history="1">
+      <w:hyperlink r:id="rId58" w:history="1">
         <w:r>
           <w:rPr>
             <w:rStyle w:val="Hyperlink"/>
@@ -14413,7 +16144,7 @@
         </w:rPr>
         <w:t xml:space="preserve">[img10] </w:t>
       </w:r>
-      <w:hyperlink r:id="rId44" w:history="1">
+      <w:hyperlink r:id="rId59" w:history="1">
         <w:r>
           <w:rPr>
             <w:rStyle w:val="Hyperlink"/>
@@ -14442,7 +16173,7 @@
         </w:rPr>
         <w:t xml:space="preserve">[img11] </w:t>
       </w:r>
-      <w:hyperlink r:id="rId45" w:history="1">
+      <w:hyperlink r:id="rId60" w:history="1">
         <w:r>
           <w:rPr>
             <w:rStyle w:val="Hyperlink"/>
@@ -14471,7 +16202,7 @@
         </w:rPr>
         <w:t xml:space="preserve">[img12] </w:t>
       </w:r>
-      <w:hyperlink r:id="rId46" w:history="1">
+      <w:hyperlink r:id="rId61" w:history="1">
         <w:r>
           <w:rPr>
             <w:rStyle w:val="Hyperlink"/>
@@ -14493,7 +16224,7 @@
         </w:rPr>
         <w:t xml:space="preserve">[img13] </w:t>
       </w:r>
-      <w:hyperlink r:id="rId47" w:history="1">
+      <w:hyperlink r:id="rId62" w:history="1">
         <w:r>
           <w:rPr>
             <w:rStyle w:val="Hyperlink"/>
@@ -14507,9 +16238,10 @@
         <w:rPr>
           <w:b/>
         </w:rPr>
+        <w:lastRenderedPageBreak/>
         <w:t xml:space="preserve">[img14] </w:t>
       </w:r>
-      <w:hyperlink r:id="rId48" w:history="1">
+      <w:hyperlink r:id="rId63" w:history="1">
         <w:r>
           <w:rPr>
             <w:rStyle w:val="Hyperlink"/>
@@ -14533,7 +16265,7 @@
         </w:rPr>
         <w:t xml:space="preserve">[img15] </w:t>
       </w:r>
-      <w:hyperlink r:id="rId49" w:history="1">
+      <w:hyperlink r:id="rId64" w:history="1">
         <w:r>
           <w:rPr>
             <w:rStyle w:val="Hyperlink"/>
@@ -14572,7 +16304,7 @@
           <w:szCs w:val="24"/>
         </w:rPr>
       </w:pPr>
-      <w:hyperlink r:id="rId50" w:history="1">
+      <w:hyperlink r:id="rId65" w:history="1">
         <w:r>
           <w:rPr>
             <w:rStyle w:val="Hyperlink"/>
@@ -14593,7 +16325,7 @@
           <w:szCs w:val="24"/>
         </w:rPr>
       </w:pPr>
-      <w:hyperlink r:id="rId51" w:history="1">
+      <w:hyperlink r:id="rId66" w:history="1">
         <w:r>
           <w:rPr>
             <w:rStyle w:val="Hyperlink"/>
@@ -14639,7 +16371,7 @@
         </w:rPr>
         <w:t xml:space="preserve">] </w:t>
       </w:r>
-      <w:hyperlink r:id="rId52" w:history="1">
+      <w:hyperlink r:id="rId67" w:history="1">
         <w:r>
           <w:rPr>
             <w:rStyle w:val="Hyperlink"/>
@@ -14688,7 +16420,7 @@
         </w:rPr>
         <w:t>Computation of the AQI requires an air pollutant concentration over a specified averaging period, obtained from an </w:t>
       </w:r>
-      <w:hyperlink r:id="rId53" w:anchor="air_quality_monitoring" w:tooltip="Environmental monitoring" w:history="1">
+      <w:hyperlink r:id="rId68" w:anchor="air_quality_monitoring" w:tooltip="Environmental monitoring" w:history="1">
         <w:r>
           <w:rPr>
             <w:rStyle w:val="Hyperlink"/>
@@ -14711,7 +16443,7 @@
         </w:rPr>
         <w:t> or </w:t>
       </w:r>
-      <w:hyperlink r:id="rId54" w:tooltip="Atmospheric dispersion modeling" w:history="1">
+      <w:hyperlink r:id="rId69" w:tooltip="Atmospheric dispersion modeling" w:history="1">
         <w:r>
           <w:rPr>
             <w:rStyle w:val="Hyperlink"/>
@@ -14734,7 +16466,7 @@
         </w:rPr>
         <w:t>. Taken together, concentration and time represent the </w:t>
       </w:r>
-      <w:hyperlink r:id="rId55" w:tooltip="Dose response" w:history="1">
+      <w:hyperlink r:id="rId70" w:tooltip="Dose response" w:history="1">
         <w:r>
           <w:rPr>
             <w:rStyle w:val="Hyperlink"/>
@@ -14757,7 +16489,7 @@
         </w:rPr>
         <w:t> of the air pollutant. Health effects corresponding to a given dose are established by epidemiological research.</w:t>
       </w:r>
-      <w:hyperlink r:id="rId56" w:anchor="cite_note-4" w:history="1">
+      <w:hyperlink r:id="rId71" w:anchor="cite_note-4" w:history="1">
         <w:r>
           <w:rPr>
             <w:rStyle w:val="Hyperlink"/>
@@ -14807,7 +16539,6 @@
           <w:color w:val="222222"/>
           <w:shd w:val="clear" w:color="auto" w:fill="FFFFFF"/>
         </w:rPr>
-        <w:lastRenderedPageBreak/>
         <w:t>-</w:t>
       </w:r>
       <w:r>
@@ -14816,7 +16547,7 @@
         </w:rPr>
         <w:t>Most air contaminants do not have an associated AQI. Many countries monitor </w:t>
       </w:r>
-      <w:hyperlink r:id="rId57" w:tooltip="Ground-level ozone" w:history="1">
+      <w:hyperlink r:id="rId72" w:tooltip="Ground-level ozone" w:history="1">
         <w:r>
           <w:rPr>
             <w:rStyle w:val="Hyperlink"/>
@@ -14831,7 +16562,7 @@
         </w:rPr>
         <w:t>, </w:t>
       </w:r>
-      <w:hyperlink r:id="rId58" w:tooltip="Atmospheric particulate matter" w:history="1">
+      <w:hyperlink r:id="rId73" w:tooltip="Atmospheric particulate matter" w:history="1">
         <w:r>
           <w:rPr>
             <w:rStyle w:val="Hyperlink"/>
@@ -14846,7 +16577,7 @@
         </w:rPr>
         <w:t>, </w:t>
       </w:r>
-      <w:hyperlink r:id="rId59" w:tooltip="Sulfur dioxide" w:history="1">
+      <w:hyperlink r:id="rId74" w:tooltip="Sulfur dioxide" w:history="1">
         <w:r>
           <w:rPr>
             <w:rStyle w:val="Hyperlink"/>
@@ -14861,7 +16592,7 @@
         </w:rPr>
         <w:t>, </w:t>
       </w:r>
-      <w:hyperlink r:id="rId60" w:tooltip="Carbon monoxide" w:history="1">
+      <w:hyperlink r:id="rId75" w:tooltip="Carbon monoxide" w:history="1">
         <w:r>
           <w:rPr>
             <w:rStyle w:val="Hyperlink"/>
@@ -14876,7 +16607,7 @@
         </w:rPr>
         <w:t> and </w:t>
       </w:r>
-      <w:hyperlink r:id="rId61" w:tooltip="Nitrogen dioxide" w:history="1">
+      <w:hyperlink r:id="rId76" w:tooltip="Nitrogen dioxide" w:history="1">
         <w:r>
           <w:rPr>
             <w:rStyle w:val="Hyperlink"/>
@@ -14891,7 +16622,7 @@
         </w:rPr>
         <w:t>, and calculate air quality indices for these pollutants.</w:t>
       </w:r>
-      <w:hyperlink r:id="rId62" w:anchor="cite_note-aqi_basic-10" w:history="1">
+      <w:hyperlink r:id="rId77" w:anchor="cite_note-aqi_basic-10" w:history="1">
         <w:r>
           <w:rPr>
             <w:rStyle w:val="Hyperlink"/>
@@ -14917,7 +16648,7 @@
         </w:rPr>
         <w:t>The definition of the AQI in a particular nation reflects the discourse surrounding the development of national air quality standards in that nation.</w:t>
       </w:r>
-      <w:hyperlink r:id="rId63" w:anchor="cite_note-11" w:history="1">
+      <w:hyperlink r:id="rId78" w:anchor="cite_note-11" w:history="1">
         <w:r>
           <w:rPr>
             <w:rStyle w:val="Hyperlink"/>
@@ -14933,7 +16664,7 @@
         </w:rPr>
         <w:t> A website allowing government agencies anywhere in the world to submit their real-time air monitoring data for display using a common definition of the air quality index has recently become available.</w:t>
       </w:r>
-      <w:hyperlink r:id="rId64" w:anchor="cite_note-12" w:history="1">
+      <w:hyperlink r:id="rId79" w:anchor="cite_note-12" w:history="1">
         <w:r>
           <w:rPr>
             <w:rStyle w:val="Hyperlink"/>
@@ -15028,8 +16759,8 @@
       </w:pPr>
     </w:p>
     <w:sectPr>
-      <w:headerReference w:type="default" r:id="rId65"/>
-      <w:footerReference w:type="default" r:id="rId66"/>
+      <w:headerReference w:type="default" r:id="rId80"/>
+      <w:footerReference w:type="default" r:id="rId81"/>
       <w:pgSz w:w="12240" w:h="15840"/>
       <w:pgMar w:top="1440" w:right="1440" w:bottom="1440" w:left="1440" w:header="720" w:footer="720" w:gutter="0"/>
       <w:cols w:space="720"/>
@@ -15085,7 +16816,7 @@
             <w:rPr>
               <w:noProof/>
             </w:rPr>
-            <w:t>23</w:t>
+            <w:t>2</w:t>
           </w:r>
         </w:fldSimple>
       </w:p>
@@ -15152,14 +16883,15 @@
     <w:pPr>
       <w:pStyle w:val="Header"/>
     </w:pPr>
-    <w:fldSimple w:instr=" STYLEREF  &quot;Heading 1&quot;  \* MERGEFORMAT ">
-      <w:r>
-        <w:rPr>
-          <w:noProof/>
-        </w:rPr>
-        <w:t>Capitolul 3.Tehnologii folosite</w:t>
-      </w:r>
-    </w:fldSimple>
+    <w:r>
+      <w:fldChar w:fldCharType="begin"/>
+    </w:r>
+    <w:r>
+      <w:instrText xml:space="preserve"> STYLEREF  "Heading 1"  \* MERGEFORMAT </w:instrText>
+    </w:r>
+    <w:r>
+      <w:fldChar w:fldCharType="end"/>
+    </w:r>
   </w:p>
 </w:hdr>
 </file>
@@ -15167,6 +16899,95 @@
 <file path=word/numbering.xml><?xml version="1.0" encoding="utf-8"?>
 <w:numbering xmlns:ve="http://schemas.openxmlformats.org/markup-compatibility/2006" xmlns:o="urn:schemas-microsoft-com:office:office" xmlns:r="http://schemas.openxmlformats.org/officeDocument/2006/relationships" xmlns:m="http://schemas.openxmlformats.org/officeDocument/2006/math" xmlns:v="urn:schemas-microsoft-com:vml" xmlns:wp="http://schemas.openxmlformats.org/drawingml/2006/wordprocessingDrawing" xmlns:w10="urn:schemas-microsoft-com:office:word" xmlns:w="http://schemas.openxmlformats.org/wordprocessingml/2006/main" xmlns:wne="http://schemas.microsoft.com/office/word/2006/wordml">
   <w:abstractNum w:abstractNumId="0">
+    <w:nsid w:val="08B40CA5"/>
+    <w:multiLevelType w:val="hybridMultilevel"/>
+    <w:tmpl w:val="C9929E74"/>
+    <w:lvl w:ilvl="0" w:tplc="04090011">
+      <w:start w:val="1"/>
+      <w:numFmt w:val="decimal"/>
+      <w:lvlText w:val="%1)"/>
+      <w:lvlJc w:val="left"/>
+      <w:pPr>
+        <w:ind w:left="720" w:hanging="360"/>
+      </w:pPr>
+      <w:rPr>
+        <w:rFonts w:hint="default"/>
+      </w:rPr>
+    </w:lvl>
+    <w:lvl w:ilvl="1" w:tplc="04090019">
+      <w:start w:val="1"/>
+      <w:numFmt w:val="lowerLetter"/>
+      <w:lvlText w:val="%2."/>
+      <w:lvlJc w:val="left"/>
+      <w:pPr>
+        <w:ind w:left="1440" w:hanging="360"/>
+      </w:pPr>
+    </w:lvl>
+    <w:lvl w:ilvl="2" w:tplc="0409001B" w:tentative="1">
+      <w:start w:val="1"/>
+      <w:numFmt w:val="lowerRoman"/>
+      <w:lvlText w:val="%3."/>
+      <w:lvlJc w:val="right"/>
+      <w:pPr>
+        <w:ind w:left="2160" w:hanging="180"/>
+      </w:pPr>
+    </w:lvl>
+    <w:lvl w:ilvl="3" w:tplc="0409000F" w:tentative="1">
+      <w:start w:val="1"/>
+      <w:numFmt w:val="decimal"/>
+      <w:lvlText w:val="%4."/>
+      <w:lvlJc w:val="left"/>
+      <w:pPr>
+        <w:ind w:left="2880" w:hanging="360"/>
+      </w:pPr>
+    </w:lvl>
+    <w:lvl w:ilvl="4" w:tplc="04090019" w:tentative="1">
+      <w:start w:val="1"/>
+      <w:numFmt w:val="lowerLetter"/>
+      <w:lvlText w:val="%5."/>
+      <w:lvlJc w:val="left"/>
+      <w:pPr>
+        <w:ind w:left="3600" w:hanging="360"/>
+      </w:pPr>
+    </w:lvl>
+    <w:lvl w:ilvl="5" w:tplc="0409001B" w:tentative="1">
+      <w:start w:val="1"/>
+      <w:numFmt w:val="lowerRoman"/>
+      <w:lvlText w:val="%6."/>
+      <w:lvlJc w:val="right"/>
+      <w:pPr>
+        <w:ind w:left="4320" w:hanging="180"/>
+      </w:pPr>
+    </w:lvl>
+    <w:lvl w:ilvl="6" w:tplc="0409000F" w:tentative="1">
+      <w:start w:val="1"/>
+      <w:numFmt w:val="decimal"/>
+      <w:lvlText w:val="%7."/>
+      <w:lvlJc w:val="left"/>
+      <w:pPr>
+        <w:ind w:left="5040" w:hanging="360"/>
+      </w:pPr>
+    </w:lvl>
+    <w:lvl w:ilvl="7" w:tplc="04090019" w:tentative="1">
+      <w:start w:val="1"/>
+      <w:numFmt w:val="lowerLetter"/>
+      <w:lvlText w:val="%8."/>
+      <w:lvlJc w:val="left"/>
+      <w:pPr>
+        <w:ind w:left="5760" w:hanging="360"/>
+      </w:pPr>
+    </w:lvl>
+    <w:lvl w:ilvl="8" w:tplc="0409001B" w:tentative="1">
+      <w:start w:val="1"/>
+      <w:numFmt w:val="lowerRoman"/>
+      <w:lvlText w:val="%9."/>
+      <w:lvlJc w:val="right"/>
+      <w:pPr>
+        <w:ind w:left="6480" w:hanging="180"/>
+      </w:pPr>
+    </w:lvl>
+  </w:abstractNum>
+  <w:abstractNum w:abstractNumId="1">
     <w:nsid w:val="132E6EB9"/>
     <w:multiLevelType w:val="hybridMultilevel"/>
     <w:tmpl w:val="EA12495E"/>
@@ -15279,7 +17100,7 @@
       </w:rPr>
     </w:lvl>
   </w:abstractNum>
-  <w:abstractNum w:abstractNumId="1">
+  <w:abstractNum w:abstractNumId="2">
     <w:nsid w:val="14315AD0"/>
     <w:multiLevelType w:val="multilevel"/>
     <w:tmpl w:val="2D848684"/>
@@ -15392,7 +17213,7 @@
       </w:rPr>
     </w:lvl>
   </w:abstractNum>
-  <w:abstractNum w:abstractNumId="2">
+  <w:abstractNum w:abstractNumId="3">
     <w:nsid w:val="1A7D64A6"/>
     <w:multiLevelType w:val="hybridMultilevel"/>
     <w:tmpl w:val="F612AF62"/>
@@ -15505,7 +17326,7 @@
       </w:rPr>
     </w:lvl>
   </w:abstractNum>
-  <w:abstractNum w:abstractNumId="3">
+  <w:abstractNum w:abstractNumId="4">
     <w:nsid w:val="1D964549"/>
     <w:multiLevelType w:val="multilevel"/>
     <w:tmpl w:val="2D848684"/>
@@ -15618,7 +17439,7 @@
       </w:rPr>
     </w:lvl>
   </w:abstractNum>
-  <w:abstractNum w:abstractNumId="4">
+  <w:abstractNum w:abstractNumId="5">
     <w:nsid w:val="2204376C"/>
     <w:multiLevelType w:val="hybridMultilevel"/>
     <w:tmpl w:val="ED708802"/>
@@ -15731,7 +17552,7 @@
       </w:rPr>
     </w:lvl>
   </w:abstractNum>
-  <w:abstractNum w:abstractNumId="5">
+  <w:abstractNum w:abstractNumId="6">
     <w:nsid w:val="2B9B2494"/>
     <w:multiLevelType w:val="hybridMultilevel"/>
     <w:tmpl w:val="C9929E74"/>
@@ -15739,6 +17560,208 @@
       <w:start w:val="1"/>
       <w:numFmt w:val="decimal"/>
       <w:lvlText w:val="%1)"/>
+      <w:lvlJc w:val="left"/>
+      <w:pPr>
+        <w:ind w:left="720" w:hanging="360"/>
+      </w:pPr>
+      <w:rPr>
+        <w:rFonts w:hint="default"/>
+      </w:rPr>
+    </w:lvl>
+    <w:lvl w:ilvl="1" w:tplc="04090019">
+      <w:start w:val="1"/>
+      <w:numFmt w:val="lowerLetter"/>
+      <w:lvlText w:val="%2."/>
+      <w:lvlJc w:val="left"/>
+      <w:pPr>
+        <w:ind w:left="1440" w:hanging="360"/>
+      </w:pPr>
+    </w:lvl>
+    <w:lvl w:ilvl="2" w:tplc="0409001B" w:tentative="1">
+      <w:start w:val="1"/>
+      <w:numFmt w:val="lowerRoman"/>
+      <w:lvlText w:val="%3."/>
+      <w:lvlJc w:val="right"/>
+      <w:pPr>
+        <w:ind w:left="2160" w:hanging="180"/>
+      </w:pPr>
+    </w:lvl>
+    <w:lvl w:ilvl="3" w:tplc="0409000F" w:tentative="1">
+      <w:start w:val="1"/>
+      <w:numFmt w:val="decimal"/>
+      <w:lvlText w:val="%4."/>
+      <w:lvlJc w:val="left"/>
+      <w:pPr>
+        <w:ind w:left="2880" w:hanging="360"/>
+      </w:pPr>
+    </w:lvl>
+    <w:lvl w:ilvl="4" w:tplc="04090019" w:tentative="1">
+      <w:start w:val="1"/>
+      <w:numFmt w:val="lowerLetter"/>
+      <w:lvlText w:val="%5."/>
+      <w:lvlJc w:val="left"/>
+      <w:pPr>
+        <w:ind w:left="3600" w:hanging="360"/>
+      </w:pPr>
+    </w:lvl>
+    <w:lvl w:ilvl="5" w:tplc="0409001B" w:tentative="1">
+      <w:start w:val="1"/>
+      <w:numFmt w:val="lowerRoman"/>
+      <w:lvlText w:val="%6."/>
+      <w:lvlJc w:val="right"/>
+      <w:pPr>
+        <w:ind w:left="4320" w:hanging="180"/>
+      </w:pPr>
+    </w:lvl>
+    <w:lvl w:ilvl="6" w:tplc="0409000F" w:tentative="1">
+      <w:start w:val="1"/>
+      <w:numFmt w:val="decimal"/>
+      <w:lvlText w:val="%7."/>
+      <w:lvlJc w:val="left"/>
+      <w:pPr>
+        <w:ind w:left="5040" w:hanging="360"/>
+      </w:pPr>
+    </w:lvl>
+    <w:lvl w:ilvl="7" w:tplc="04090019" w:tentative="1">
+      <w:start w:val="1"/>
+      <w:numFmt w:val="lowerLetter"/>
+      <w:lvlText w:val="%8."/>
+      <w:lvlJc w:val="left"/>
+      <w:pPr>
+        <w:ind w:left="5760" w:hanging="360"/>
+      </w:pPr>
+    </w:lvl>
+    <w:lvl w:ilvl="8" w:tplc="0409001B" w:tentative="1">
+      <w:start w:val="1"/>
+      <w:numFmt w:val="lowerRoman"/>
+      <w:lvlText w:val="%9."/>
+      <w:lvlJc w:val="right"/>
+      <w:pPr>
+        <w:ind w:left="6480" w:hanging="180"/>
+      </w:pPr>
+    </w:lvl>
+  </w:abstractNum>
+  <w:abstractNum w:abstractNumId="7">
+    <w:nsid w:val="31F00B7B"/>
+    <w:multiLevelType w:val="hybridMultilevel"/>
+    <w:tmpl w:val="5FA4719A"/>
+    <w:lvl w:ilvl="0" w:tplc="0409000B">
+      <w:start w:val="1"/>
+      <w:numFmt w:val="bullet"/>
+      <w:lvlText w:val=""/>
+      <w:lvlJc w:val="left"/>
+      <w:pPr>
+        <w:ind w:left="1725" w:hanging="360"/>
+      </w:pPr>
+      <w:rPr>
+        <w:rFonts w:ascii="Wingdings" w:hAnsi="Wingdings" w:hint="default"/>
+      </w:rPr>
+    </w:lvl>
+    <w:lvl w:ilvl="1" w:tplc="04090003" w:tentative="1">
+      <w:start w:val="1"/>
+      <w:numFmt w:val="bullet"/>
+      <w:lvlText w:val="o"/>
+      <w:lvlJc w:val="left"/>
+      <w:pPr>
+        <w:ind w:left="2445" w:hanging="360"/>
+      </w:pPr>
+      <w:rPr>
+        <w:rFonts w:ascii="Courier New" w:hAnsi="Courier New" w:cs="Courier New" w:hint="default"/>
+      </w:rPr>
+    </w:lvl>
+    <w:lvl w:ilvl="2" w:tplc="04090005" w:tentative="1">
+      <w:start w:val="1"/>
+      <w:numFmt w:val="bullet"/>
+      <w:lvlText w:val=""/>
+      <w:lvlJc w:val="left"/>
+      <w:pPr>
+        <w:ind w:left="3165" w:hanging="360"/>
+      </w:pPr>
+      <w:rPr>
+        <w:rFonts w:ascii="Wingdings" w:hAnsi="Wingdings" w:hint="default"/>
+      </w:rPr>
+    </w:lvl>
+    <w:lvl w:ilvl="3" w:tplc="04090001" w:tentative="1">
+      <w:start w:val="1"/>
+      <w:numFmt w:val="bullet"/>
+      <w:lvlText w:val=""/>
+      <w:lvlJc w:val="left"/>
+      <w:pPr>
+        <w:ind w:left="3885" w:hanging="360"/>
+      </w:pPr>
+      <w:rPr>
+        <w:rFonts w:ascii="Symbol" w:hAnsi="Symbol" w:hint="default"/>
+      </w:rPr>
+    </w:lvl>
+    <w:lvl w:ilvl="4" w:tplc="04090003" w:tentative="1">
+      <w:start w:val="1"/>
+      <w:numFmt w:val="bullet"/>
+      <w:lvlText w:val="o"/>
+      <w:lvlJc w:val="left"/>
+      <w:pPr>
+        <w:ind w:left="4605" w:hanging="360"/>
+      </w:pPr>
+      <w:rPr>
+        <w:rFonts w:ascii="Courier New" w:hAnsi="Courier New" w:cs="Courier New" w:hint="default"/>
+      </w:rPr>
+    </w:lvl>
+    <w:lvl w:ilvl="5" w:tplc="04090005" w:tentative="1">
+      <w:start w:val="1"/>
+      <w:numFmt w:val="bullet"/>
+      <w:lvlText w:val=""/>
+      <w:lvlJc w:val="left"/>
+      <w:pPr>
+        <w:ind w:left="5325" w:hanging="360"/>
+      </w:pPr>
+      <w:rPr>
+        <w:rFonts w:ascii="Wingdings" w:hAnsi="Wingdings" w:hint="default"/>
+      </w:rPr>
+    </w:lvl>
+    <w:lvl w:ilvl="6" w:tplc="04090001" w:tentative="1">
+      <w:start w:val="1"/>
+      <w:numFmt w:val="bullet"/>
+      <w:lvlText w:val=""/>
+      <w:lvlJc w:val="left"/>
+      <w:pPr>
+        <w:ind w:left="6045" w:hanging="360"/>
+      </w:pPr>
+      <w:rPr>
+        <w:rFonts w:ascii="Symbol" w:hAnsi="Symbol" w:hint="default"/>
+      </w:rPr>
+    </w:lvl>
+    <w:lvl w:ilvl="7" w:tplc="04090003" w:tentative="1">
+      <w:start w:val="1"/>
+      <w:numFmt w:val="bullet"/>
+      <w:lvlText w:val="o"/>
+      <w:lvlJc w:val="left"/>
+      <w:pPr>
+        <w:ind w:left="6765" w:hanging="360"/>
+      </w:pPr>
+      <w:rPr>
+        <w:rFonts w:ascii="Courier New" w:hAnsi="Courier New" w:cs="Courier New" w:hint="default"/>
+      </w:rPr>
+    </w:lvl>
+    <w:lvl w:ilvl="8" w:tplc="04090005" w:tentative="1">
+      <w:start w:val="1"/>
+      <w:numFmt w:val="bullet"/>
+      <w:lvlText w:val=""/>
+      <w:lvlJc w:val="left"/>
+      <w:pPr>
+        <w:ind w:left="7485" w:hanging="360"/>
+      </w:pPr>
+      <w:rPr>
+        <w:rFonts w:ascii="Wingdings" w:hAnsi="Wingdings" w:hint="default"/>
+      </w:rPr>
+    </w:lvl>
+  </w:abstractNum>
+  <w:abstractNum w:abstractNumId="8">
+    <w:nsid w:val="50B8639B"/>
+    <w:multiLevelType w:val="hybridMultilevel"/>
+    <w:tmpl w:val="A3F0C6BC"/>
+    <w:lvl w:ilvl="0" w:tplc="0409000F">
+      <w:start w:val="1"/>
+      <w:numFmt w:val="decimal"/>
+      <w:lvlText w:val="%1."/>
       <w:lvlJc w:val="left"/>
       <w:pPr>
         <w:ind w:left="720" w:hanging="360"/>
@@ -15820,20 +17843,19 @@
       </w:pPr>
     </w:lvl>
   </w:abstractNum>
-  <w:abstractNum w:abstractNumId="6">
-    <w:nsid w:val="31F00B7B"/>
+  <w:abstractNum w:abstractNumId="9">
+    <w:nsid w:val="60B43669"/>
     <w:multiLevelType w:val="hybridMultilevel"/>
-    <w:tmpl w:val="5FA4719A"/>
-    <w:lvl w:ilvl="0" w:tplc="0409000B">
-      <w:start w:val="1"/>
+    <w:tmpl w:val="A13E4CC0"/>
+    <w:lvl w:ilvl="0" w:tplc="E622312A">
       <w:numFmt w:val="bullet"/>
-      <w:lvlText w:val=""/>
+      <w:lvlText w:val=""/>
       <w:lvlJc w:val="left"/>
       <w:pPr>
-        <w:ind w:left="1725" w:hanging="360"/>
+        <w:ind w:left="1005" w:hanging="360"/>
       </w:pPr>
       <w:rPr>
-        <w:rFonts w:ascii="Wingdings" w:hAnsi="Wingdings" w:hint="default"/>
+        <w:rFonts w:ascii="Wingdings" w:eastAsia="Times New Roman" w:hAnsi="Wingdings" w:cs="Times New Roman" w:hint="default"/>
       </w:rPr>
     </w:lvl>
     <w:lvl w:ilvl="1" w:tplc="04090003" w:tentative="1">
@@ -15842,7 +17864,7 @@
       <w:lvlText w:val="o"/>
       <w:lvlJc w:val="left"/>
       <w:pPr>
-        <w:ind w:left="2445" w:hanging="360"/>
+        <w:ind w:left="1725" w:hanging="360"/>
       </w:pPr>
       <w:rPr>
         <w:rFonts w:ascii="Courier New" w:hAnsi="Courier New" w:cs="Courier New" w:hint="default"/>
@@ -15854,7 +17876,7 @@
       <w:lvlText w:val=""/>
       <w:lvlJc w:val="left"/>
       <w:pPr>
-        <w:ind w:left="3165" w:hanging="360"/>
+        <w:ind w:left="2445" w:hanging="360"/>
       </w:pPr>
       <w:rPr>
         <w:rFonts w:ascii="Wingdings" w:hAnsi="Wingdings" w:hint="default"/>
@@ -15866,7 +17888,7 @@
       <w:lvlText w:val=""/>
       <w:lvlJc w:val="left"/>
       <w:pPr>
-        <w:ind w:left="3885" w:hanging="360"/>
+        <w:ind w:left="3165" w:hanging="360"/>
       </w:pPr>
       <w:rPr>
         <w:rFonts w:ascii="Symbol" w:hAnsi="Symbol" w:hint="default"/>
@@ -15878,7 +17900,7 @@
       <w:lvlText w:val="o"/>
       <w:lvlJc w:val="left"/>
       <w:pPr>
-        <w:ind w:left="4605" w:hanging="360"/>
+        <w:ind w:left="3885" w:hanging="360"/>
       </w:pPr>
       <w:rPr>
         <w:rFonts w:ascii="Courier New" w:hAnsi="Courier New" w:cs="Courier New" w:hint="default"/>
@@ -15890,7 +17912,7 @@
       <w:lvlText w:val=""/>
       <w:lvlJc w:val="left"/>
       <w:pPr>
-        <w:ind w:left="5325" w:hanging="360"/>
+        <w:ind w:left="4605" w:hanging="360"/>
       </w:pPr>
       <w:rPr>
         <w:rFonts w:ascii="Wingdings" w:hAnsi="Wingdings" w:hint="default"/>
@@ -15902,7 +17924,7 @@
       <w:lvlText w:val=""/>
       <w:lvlJc w:val="left"/>
       <w:pPr>
-        <w:ind w:left="6045" w:hanging="360"/>
+        <w:ind w:left="5325" w:hanging="360"/>
       </w:pPr>
       <w:rPr>
         <w:rFonts w:ascii="Symbol" w:hAnsi="Symbol" w:hint="default"/>
@@ -15914,7 +17936,7 @@
       <w:lvlText w:val="o"/>
       <w:lvlJc w:val="left"/>
       <w:pPr>
-        <w:ind w:left="6765" w:hanging="360"/>
+        <w:ind w:left="6045" w:hanging="360"/>
       </w:pPr>
       <w:rPr>
         <w:rFonts w:ascii="Courier New" w:hAnsi="Courier New" w:cs="Courier New" w:hint="default"/>
@@ -15926,124 +17948,148 @@
       <w:lvlText w:val=""/>
       <w:lvlJc w:val="left"/>
       <w:pPr>
-        <w:ind w:left="7485" w:hanging="360"/>
+        <w:ind w:left="6765" w:hanging="360"/>
       </w:pPr>
       <w:rPr>
         <w:rFonts w:ascii="Wingdings" w:hAnsi="Wingdings" w:hint="default"/>
       </w:rPr>
     </w:lvl>
   </w:abstractNum>
-  <w:abstractNum w:abstractNumId="7">
-    <w:nsid w:val="50B8639B"/>
-    <w:multiLevelType w:val="hybridMultilevel"/>
-    <w:tmpl w:val="A3F0C6BC"/>
-    <w:lvl w:ilvl="0" w:tplc="0409000F">
+  <w:abstractNum w:abstractNumId="10">
+    <w:nsid w:val="61605E37"/>
+    <w:multiLevelType w:val="multilevel"/>
+    <w:tmpl w:val="2D848684"/>
+    <w:lvl w:ilvl="0">
       <w:start w:val="1"/>
       <w:numFmt w:val="decimal"/>
-      <w:lvlText w:val="%1."/>
+      <w:lvlText w:val="%1"/>
       <w:lvlJc w:val="left"/>
       <w:pPr>
-        <w:ind w:left="720" w:hanging="360"/>
+        <w:ind w:left="465" w:hanging="465"/>
       </w:pPr>
       <w:rPr>
         <w:rFonts w:hint="default"/>
       </w:rPr>
     </w:lvl>
-    <w:lvl w:ilvl="1" w:tplc="04090019" w:tentative="1">
-      <w:start w:val="1"/>
-      <w:numFmt w:val="lowerLetter"/>
-      <w:lvlText w:val="%2."/>
-      <w:lvlJc w:val="left"/>
-      <w:pPr>
-        <w:ind w:left="1440" w:hanging="360"/>
-      </w:pPr>
-    </w:lvl>
-    <w:lvl w:ilvl="2" w:tplc="0409001B" w:tentative="1">
-      <w:start w:val="1"/>
-      <w:numFmt w:val="lowerRoman"/>
-      <w:lvlText w:val="%3."/>
-      <w:lvlJc w:val="right"/>
-      <w:pPr>
-        <w:ind w:left="2160" w:hanging="180"/>
-      </w:pPr>
-    </w:lvl>
-    <w:lvl w:ilvl="3" w:tplc="0409000F" w:tentative="1">
+    <w:lvl w:ilvl="1">
       <w:start w:val="1"/>
       <w:numFmt w:val="decimal"/>
-      <w:lvlText w:val="%4."/>
+      <w:lvlText w:val="%1.%2"/>
       <w:lvlJc w:val="left"/>
       <w:pPr>
-        <w:ind w:left="2880" w:hanging="360"/>
-      </w:pPr>
+        <w:ind w:left="645" w:hanging="465"/>
+      </w:pPr>
+      <w:rPr>
+        <w:rFonts w:hint="default"/>
+      </w:rPr>
     </w:lvl>
-    <w:lvl w:ilvl="4" w:tplc="04090019" w:tentative="1">
-      <w:start w:val="1"/>
-      <w:numFmt w:val="lowerLetter"/>
-      <w:lvlText w:val="%5."/>
-      <w:lvlJc w:val="left"/>
-      <w:pPr>
-        <w:ind w:left="3600" w:hanging="360"/>
-      </w:pPr>
-    </w:lvl>
-    <w:lvl w:ilvl="5" w:tplc="0409001B" w:tentative="1">
-      <w:start w:val="1"/>
-      <w:numFmt w:val="lowerRoman"/>
-      <w:lvlText w:val="%6."/>
-      <w:lvlJc w:val="right"/>
-      <w:pPr>
-        <w:ind w:left="4320" w:hanging="180"/>
-      </w:pPr>
-    </w:lvl>
-    <w:lvl w:ilvl="6" w:tplc="0409000F" w:tentative="1">
+    <w:lvl w:ilvl="2">
       <w:start w:val="1"/>
       <w:numFmt w:val="decimal"/>
-      <w:lvlText w:val="%7."/>
+      <w:lvlText w:val="%1.%2.%3"/>
       <w:lvlJc w:val="left"/>
       <w:pPr>
-        <w:ind w:left="5040" w:hanging="360"/>
-      </w:pPr>
+        <w:ind w:left="720" w:hanging="720"/>
+      </w:pPr>
+      <w:rPr>
+        <w:rFonts w:hint="default"/>
+      </w:rPr>
     </w:lvl>
-    <w:lvl w:ilvl="7" w:tplc="04090019" w:tentative="1">
+    <w:lvl w:ilvl="3">
       <w:start w:val="1"/>
-      <w:numFmt w:val="lowerLetter"/>
-      <w:lvlText w:val="%8."/>
+      <w:numFmt w:val="decimal"/>
+      <w:lvlText w:val="%1.%2.%3.%4"/>
       <w:lvlJc w:val="left"/>
       <w:pPr>
-        <w:ind w:left="5760" w:hanging="360"/>
-      </w:pPr>
+        <w:ind w:left="720" w:hanging="720"/>
+      </w:pPr>
+      <w:rPr>
+        <w:rFonts w:hint="default"/>
+      </w:rPr>
     </w:lvl>
-    <w:lvl w:ilvl="8" w:tplc="0409001B" w:tentative="1">
+    <w:lvl w:ilvl="4">
       <w:start w:val="1"/>
-      <w:numFmt w:val="lowerRoman"/>
-      <w:lvlText w:val="%9."/>
-      <w:lvlJc w:val="right"/>
-      <w:pPr>
-        <w:ind w:left="6480" w:hanging="180"/>
-      </w:pPr>
+      <w:numFmt w:val="decimal"/>
+      <w:lvlText w:val="%1.%2.%3.%4.%5"/>
+      <w:lvlJc w:val="left"/>
+      <w:pPr>
+        <w:ind w:left="1080" w:hanging="1080"/>
+      </w:pPr>
+      <w:rPr>
+        <w:rFonts w:hint="default"/>
+      </w:rPr>
+    </w:lvl>
+    <w:lvl w:ilvl="5">
+      <w:start w:val="1"/>
+      <w:numFmt w:val="decimal"/>
+      <w:lvlText w:val="%1.%2.%3.%4.%5.%6"/>
+      <w:lvlJc w:val="left"/>
+      <w:pPr>
+        <w:ind w:left="1080" w:hanging="1080"/>
+      </w:pPr>
+      <w:rPr>
+        <w:rFonts w:hint="default"/>
+      </w:rPr>
+    </w:lvl>
+    <w:lvl w:ilvl="6">
+      <w:start w:val="1"/>
+      <w:numFmt w:val="decimal"/>
+      <w:lvlText w:val="%1.%2.%3.%4.%5.%6.%7"/>
+      <w:lvlJc w:val="left"/>
+      <w:pPr>
+        <w:ind w:left="1440" w:hanging="1440"/>
+      </w:pPr>
+      <w:rPr>
+        <w:rFonts w:hint="default"/>
+      </w:rPr>
+    </w:lvl>
+    <w:lvl w:ilvl="7">
+      <w:start w:val="1"/>
+      <w:numFmt w:val="decimal"/>
+      <w:lvlText w:val="%1.%2.%3.%4.%5.%6.%7.%8"/>
+      <w:lvlJc w:val="left"/>
+      <w:pPr>
+        <w:ind w:left="1440" w:hanging="1440"/>
+      </w:pPr>
+      <w:rPr>
+        <w:rFonts w:hint="default"/>
+      </w:rPr>
+    </w:lvl>
+    <w:lvl w:ilvl="8">
+      <w:start w:val="1"/>
+      <w:numFmt w:val="decimal"/>
+      <w:lvlText w:val="%1.%2.%3.%4.%5.%6.%7.%8.%9"/>
+      <w:lvlJc w:val="left"/>
+      <w:pPr>
+        <w:ind w:left="1440" w:hanging="1440"/>
+      </w:pPr>
+      <w:rPr>
+        <w:rFonts w:hint="default"/>
+      </w:rPr>
     </w:lvl>
   </w:abstractNum>
-  <w:abstractNum w:abstractNumId="8">
-    <w:nsid w:val="60B43669"/>
+  <w:abstractNum w:abstractNumId="11">
+    <w:nsid w:val="672D69EF"/>
     <w:multiLevelType w:val="hybridMultilevel"/>
-    <w:tmpl w:val="A13E4CC0"/>
-    <w:lvl w:ilvl="0" w:tplc="E622312A">
+    <w:tmpl w:val="DB6428B8"/>
+    <w:lvl w:ilvl="0" w:tplc="15F6E0A0">
       <w:numFmt w:val="bullet"/>
-      <w:lvlText w:val=""/>
+      <w:lvlText w:val="-"/>
       <w:lvlJc w:val="left"/>
       <w:pPr>
-        <w:ind w:left="1005" w:hanging="360"/>
+        <w:ind w:left="720" w:hanging="360"/>
       </w:pPr>
       <w:rPr>
-        <w:rFonts w:ascii="Wingdings" w:eastAsia="Times New Roman" w:hAnsi="Wingdings" w:cs="Times New Roman" w:hint="default"/>
+        <w:rFonts w:ascii="Times New Roman" w:eastAsia="Times New Roman" w:hAnsi="Times New Roman" w:cs="Times New Roman" w:hint="default"/>
       </w:rPr>
     </w:lvl>
-    <w:lvl w:ilvl="1" w:tplc="04090003" w:tentative="1">
+    <w:lvl w:ilvl="1" w:tplc="04090003">
       <w:start w:val="1"/>
       <w:numFmt w:val="bullet"/>
       <w:lvlText w:val="o"/>
       <w:lvlJc w:val="left"/>
       <w:pPr>
-        <w:ind w:left="1725" w:hanging="360"/>
+        <w:ind w:left="1440" w:hanging="360"/>
       </w:pPr>
       <w:rPr>
         <w:rFonts w:ascii="Courier New" w:hAnsi="Courier New" w:cs="Courier New" w:hint="default"/>
@@ -16055,7 +18101,7 @@
       <w:lvlText w:val=""/>
       <w:lvlJc w:val="left"/>
       <w:pPr>
-        <w:ind w:left="2445" w:hanging="360"/>
+        <w:ind w:left="2160" w:hanging="360"/>
       </w:pPr>
       <w:rPr>
         <w:rFonts w:ascii="Wingdings" w:hAnsi="Wingdings" w:hint="default"/>
@@ -16067,7 +18113,7 @@
       <w:lvlText w:val=""/>
       <w:lvlJc w:val="left"/>
       <w:pPr>
-        <w:ind w:left="3165" w:hanging="360"/>
+        <w:ind w:left="2880" w:hanging="360"/>
       </w:pPr>
       <w:rPr>
         <w:rFonts w:ascii="Symbol" w:hAnsi="Symbol" w:hint="default"/>
@@ -16079,7 +18125,7 @@
       <w:lvlText w:val="o"/>
       <w:lvlJc w:val="left"/>
       <w:pPr>
-        <w:ind w:left="3885" w:hanging="360"/>
+        <w:ind w:left="3600" w:hanging="360"/>
       </w:pPr>
       <w:rPr>
         <w:rFonts w:ascii="Courier New" w:hAnsi="Courier New" w:cs="Courier New" w:hint="default"/>
@@ -16091,7 +18137,7 @@
       <w:lvlText w:val=""/>
       <w:lvlJc w:val="left"/>
       <w:pPr>
-        <w:ind w:left="4605" w:hanging="360"/>
+        <w:ind w:left="4320" w:hanging="360"/>
       </w:pPr>
       <w:rPr>
         <w:rFonts w:ascii="Wingdings" w:hAnsi="Wingdings" w:hint="default"/>
@@ -16103,7 +18149,7 @@
       <w:lvlText w:val=""/>
       <w:lvlJc w:val="left"/>
       <w:pPr>
-        <w:ind w:left="5325" w:hanging="360"/>
+        <w:ind w:left="5040" w:hanging="360"/>
       </w:pPr>
       <w:rPr>
         <w:rFonts w:ascii="Symbol" w:hAnsi="Symbol" w:hint="default"/>
@@ -16115,7 +18161,7 @@
       <w:lvlText w:val="o"/>
       <w:lvlJc w:val="left"/>
       <w:pPr>
-        <w:ind w:left="6045" w:hanging="360"/>
+        <w:ind w:left="5760" w:hanging="360"/>
       </w:pPr>
       <w:rPr>
         <w:rFonts w:ascii="Courier New" w:hAnsi="Courier New" w:cs="Courier New" w:hint="default"/>
@@ -16127,136 +18173,24 @@
       <w:lvlText w:val=""/>
       <w:lvlJc w:val="left"/>
       <w:pPr>
-        <w:ind w:left="6765" w:hanging="360"/>
+        <w:ind w:left="6480" w:hanging="360"/>
       </w:pPr>
       <w:rPr>
         <w:rFonts w:ascii="Wingdings" w:hAnsi="Wingdings" w:hint="default"/>
       </w:rPr>
     </w:lvl>
   </w:abstractNum>
-  <w:abstractNum w:abstractNumId="9">
-    <w:nsid w:val="61605E37"/>
-    <w:multiLevelType w:val="multilevel"/>
-    <w:tmpl w:val="2D848684"/>
-    <w:lvl w:ilvl="0">
+  <w:abstractNum w:abstractNumId="12">
+    <w:nsid w:val="76AF792D"/>
+    <w:multiLevelType w:val="hybridMultilevel"/>
+    <w:tmpl w:val="2E7CA37C"/>
+    <w:lvl w:ilvl="0" w:tplc="85C2F1CE">
       <w:start w:val="1"/>
-      <w:numFmt w:val="decimal"/>
-      <w:lvlText w:val="%1"/>
-      <w:lvlJc w:val="left"/>
-      <w:pPr>
-        <w:ind w:left="465" w:hanging="465"/>
-      </w:pPr>
-      <w:rPr>
-        <w:rFonts w:hint="default"/>
-      </w:rPr>
-    </w:lvl>
-    <w:lvl w:ilvl="1">
-      <w:start w:val="1"/>
-      <w:numFmt w:val="decimal"/>
-      <w:lvlText w:val="%1.%2"/>
-      <w:lvlJc w:val="left"/>
-      <w:pPr>
-        <w:ind w:left="645" w:hanging="465"/>
-      </w:pPr>
-      <w:rPr>
-        <w:rFonts w:hint="default"/>
-      </w:rPr>
-    </w:lvl>
-    <w:lvl w:ilvl="2">
-      <w:start w:val="1"/>
-      <w:numFmt w:val="decimal"/>
-      <w:lvlText w:val="%1.%2.%3"/>
-      <w:lvlJc w:val="left"/>
-      <w:pPr>
-        <w:ind w:left="720" w:hanging="720"/>
-      </w:pPr>
-      <w:rPr>
-        <w:rFonts w:hint="default"/>
-      </w:rPr>
-    </w:lvl>
-    <w:lvl w:ilvl="3">
-      <w:start w:val="1"/>
-      <w:numFmt w:val="decimal"/>
-      <w:lvlText w:val="%1.%2.%3.%4"/>
-      <w:lvlJc w:val="left"/>
-      <w:pPr>
-        <w:ind w:left="720" w:hanging="720"/>
-      </w:pPr>
-      <w:rPr>
-        <w:rFonts w:hint="default"/>
-      </w:rPr>
-    </w:lvl>
-    <w:lvl w:ilvl="4">
-      <w:start w:val="1"/>
-      <w:numFmt w:val="decimal"/>
-      <w:lvlText w:val="%1.%2.%3.%4.%5"/>
-      <w:lvlJc w:val="left"/>
-      <w:pPr>
-        <w:ind w:left="1080" w:hanging="1080"/>
-      </w:pPr>
-      <w:rPr>
-        <w:rFonts w:hint="default"/>
-      </w:rPr>
-    </w:lvl>
-    <w:lvl w:ilvl="5">
-      <w:start w:val="1"/>
-      <w:numFmt w:val="decimal"/>
-      <w:lvlText w:val="%1.%2.%3.%4.%5.%6"/>
-      <w:lvlJc w:val="left"/>
-      <w:pPr>
-        <w:ind w:left="1080" w:hanging="1080"/>
-      </w:pPr>
-      <w:rPr>
-        <w:rFonts w:hint="default"/>
-      </w:rPr>
-    </w:lvl>
-    <w:lvl w:ilvl="6">
-      <w:start w:val="1"/>
-      <w:numFmt w:val="decimal"/>
-      <w:lvlText w:val="%1.%2.%3.%4.%5.%6.%7"/>
-      <w:lvlJc w:val="left"/>
-      <w:pPr>
-        <w:ind w:left="1440" w:hanging="1440"/>
-      </w:pPr>
-      <w:rPr>
-        <w:rFonts w:hint="default"/>
-      </w:rPr>
-    </w:lvl>
-    <w:lvl w:ilvl="7">
-      <w:start w:val="1"/>
-      <w:numFmt w:val="decimal"/>
-      <w:lvlText w:val="%1.%2.%3.%4.%5.%6.%7.%8"/>
-      <w:lvlJc w:val="left"/>
-      <w:pPr>
-        <w:ind w:left="1440" w:hanging="1440"/>
-      </w:pPr>
-      <w:rPr>
-        <w:rFonts w:hint="default"/>
-      </w:rPr>
-    </w:lvl>
-    <w:lvl w:ilvl="8">
-      <w:start w:val="1"/>
-      <w:numFmt w:val="decimal"/>
-      <w:lvlText w:val="%1.%2.%3.%4.%5.%6.%7.%8.%9"/>
-      <w:lvlJc w:val="left"/>
-      <w:pPr>
-        <w:ind w:left="1440" w:hanging="1440"/>
-      </w:pPr>
-      <w:rPr>
-        <w:rFonts w:hint="default"/>
-      </w:rPr>
-    </w:lvl>
-  </w:abstractNum>
-  <w:abstractNum w:abstractNumId="10">
-    <w:nsid w:val="672D69EF"/>
-    <w:multiLevelType w:val="hybridMultilevel"/>
-    <w:tmpl w:val="DB6428B8"/>
-    <w:lvl w:ilvl="0" w:tplc="15F6E0A0">
       <w:numFmt w:val="bullet"/>
       <w:lvlText w:val="-"/>
       <w:lvlJc w:val="left"/>
       <w:pPr>
-        <w:ind w:left="720" w:hanging="360"/>
+        <w:ind w:left="1005" w:hanging="360"/>
       </w:pPr>
       <w:rPr>
         <w:rFonts w:ascii="Times New Roman" w:eastAsia="Times New Roman" w:hAnsi="Times New Roman" w:cs="Times New Roman" w:hint="default"/>
@@ -16268,7 +18202,7 @@
       <w:lvlText w:val="o"/>
       <w:lvlJc w:val="left"/>
       <w:pPr>
-        <w:ind w:left="1440" w:hanging="360"/>
+        <w:ind w:left="1725" w:hanging="360"/>
       </w:pPr>
       <w:rPr>
         <w:rFonts w:ascii="Courier New" w:hAnsi="Courier New" w:cs="Courier New" w:hint="default"/>
@@ -16280,7 +18214,7 @@
       <w:lvlText w:val=""/>
       <w:lvlJc w:val="left"/>
       <w:pPr>
-        <w:ind w:left="2160" w:hanging="360"/>
+        <w:ind w:left="2445" w:hanging="360"/>
       </w:pPr>
       <w:rPr>
         <w:rFonts w:ascii="Wingdings" w:hAnsi="Wingdings" w:hint="default"/>
@@ -16292,7 +18226,7 @@
       <w:lvlText w:val=""/>
       <w:lvlJc w:val="left"/>
       <w:pPr>
-        <w:ind w:left="2880" w:hanging="360"/>
+        <w:ind w:left="3165" w:hanging="360"/>
       </w:pPr>
       <w:rPr>
         <w:rFonts w:ascii="Symbol" w:hAnsi="Symbol" w:hint="default"/>
@@ -16304,7 +18238,7 @@
       <w:lvlText w:val="o"/>
       <w:lvlJc w:val="left"/>
       <w:pPr>
-        <w:ind w:left="3600" w:hanging="360"/>
+        <w:ind w:left="3885" w:hanging="360"/>
       </w:pPr>
       <w:rPr>
         <w:rFonts w:ascii="Courier New" w:hAnsi="Courier New" w:cs="Courier New" w:hint="default"/>
@@ -16316,7 +18250,7 @@
       <w:lvlText w:val=""/>
       <w:lvlJc w:val="left"/>
       <w:pPr>
-        <w:ind w:left="4320" w:hanging="360"/>
+        <w:ind w:left="4605" w:hanging="360"/>
       </w:pPr>
       <w:rPr>
         <w:rFonts w:ascii="Wingdings" w:hAnsi="Wingdings" w:hint="default"/>
@@ -16328,7 +18262,7 @@
       <w:lvlText w:val=""/>
       <w:lvlJc w:val="left"/>
       <w:pPr>
-        <w:ind w:left="5040" w:hanging="360"/>
+        <w:ind w:left="5325" w:hanging="360"/>
       </w:pPr>
       <w:rPr>
         <w:rFonts w:ascii="Symbol" w:hAnsi="Symbol" w:hint="default"/>
@@ -16340,7 +18274,7 @@
       <w:lvlText w:val="o"/>
       <w:lvlJc w:val="left"/>
       <w:pPr>
-        <w:ind w:left="5760" w:hanging="360"/>
+        <w:ind w:left="6045" w:hanging="360"/>
       </w:pPr>
       <w:rPr>
         <w:rFonts w:ascii="Courier New" w:hAnsi="Courier New" w:cs="Courier New" w:hint="default"/>
@@ -16352,36 +18286,36 @@
       <w:lvlText w:val=""/>
       <w:lvlJc w:val="left"/>
       <w:pPr>
-        <w:ind w:left="6480" w:hanging="360"/>
+        <w:ind w:left="6765" w:hanging="360"/>
       </w:pPr>
       <w:rPr>
         <w:rFonts w:ascii="Wingdings" w:hAnsi="Wingdings" w:hint="default"/>
       </w:rPr>
     </w:lvl>
   </w:abstractNum>
-  <w:abstractNum w:abstractNumId="11">
-    <w:nsid w:val="76AF792D"/>
+  <w:abstractNum w:abstractNumId="13">
+    <w:nsid w:val="7952102C"/>
     <w:multiLevelType w:val="hybridMultilevel"/>
-    <w:tmpl w:val="2E7CA37C"/>
-    <w:lvl w:ilvl="0" w:tplc="85C2F1CE">
+    <w:tmpl w:val="253E41A4"/>
+    <w:lvl w:ilvl="0" w:tplc="04090001">
       <w:start w:val="1"/>
       <w:numFmt w:val="bullet"/>
-      <w:lvlText w:val="-"/>
+      <w:lvlText w:val=""/>
       <w:lvlJc w:val="left"/>
       <w:pPr>
-        <w:ind w:left="1005" w:hanging="360"/>
+        <w:ind w:left="1505" w:hanging="360"/>
       </w:pPr>
       <w:rPr>
-        <w:rFonts w:ascii="Times New Roman" w:eastAsia="Times New Roman" w:hAnsi="Times New Roman" w:cs="Times New Roman" w:hint="default"/>
+        <w:rFonts w:ascii="Symbol" w:hAnsi="Symbol" w:hint="default"/>
       </w:rPr>
     </w:lvl>
-    <w:lvl w:ilvl="1" w:tplc="04090003">
+    <w:lvl w:ilvl="1" w:tplc="04090003" w:tentative="1">
       <w:start w:val="1"/>
       <w:numFmt w:val="bullet"/>
       <w:lvlText w:val="o"/>
       <w:lvlJc w:val="left"/>
       <w:pPr>
-        <w:ind w:left="1725" w:hanging="360"/>
+        <w:ind w:left="2225" w:hanging="360"/>
       </w:pPr>
       <w:rPr>
         <w:rFonts w:ascii="Courier New" w:hAnsi="Courier New" w:cs="Courier New" w:hint="default"/>
@@ -16393,7 +18327,7 @@
       <w:lvlText w:val=""/>
       <w:lvlJc w:val="left"/>
       <w:pPr>
-        <w:ind w:left="2445" w:hanging="360"/>
+        <w:ind w:left="2945" w:hanging="360"/>
       </w:pPr>
       <w:rPr>
         <w:rFonts w:ascii="Wingdings" w:hAnsi="Wingdings" w:hint="default"/>
@@ -16405,7 +18339,7 @@
       <w:lvlText w:val=""/>
       <w:lvlJc w:val="left"/>
       <w:pPr>
-        <w:ind w:left="3165" w:hanging="360"/>
+        <w:ind w:left="3665" w:hanging="360"/>
       </w:pPr>
       <w:rPr>
         <w:rFonts w:ascii="Symbol" w:hAnsi="Symbol" w:hint="default"/>
@@ -16417,7 +18351,7 @@
       <w:lvlText w:val="o"/>
       <w:lvlJc w:val="left"/>
       <w:pPr>
-        <w:ind w:left="3885" w:hanging="360"/>
+        <w:ind w:left="4385" w:hanging="360"/>
       </w:pPr>
       <w:rPr>
         <w:rFonts w:ascii="Courier New" w:hAnsi="Courier New" w:cs="Courier New" w:hint="default"/>
@@ -16429,7 +18363,7 @@
       <w:lvlText w:val=""/>
       <w:lvlJc w:val="left"/>
       <w:pPr>
-        <w:ind w:left="4605" w:hanging="360"/>
+        <w:ind w:left="5105" w:hanging="360"/>
       </w:pPr>
       <w:rPr>
         <w:rFonts w:ascii="Wingdings" w:hAnsi="Wingdings" w:hint="default"/>
@@ -16441,7 +18375,7 @@
       <w:lvlText w:val=""/>
       <w:lvlJc w:val="left"/>
       <w:pPr>
-        <w:ind w:left="5325" w:hanging="360"/>
+        <w:ind w:left="5825" w:hanging="360"/>
       </w:pPr>
       <w:rPr>
         <w:rFonts w:ascii="Symbol" w:hAnsi="Symbol" w:hint="default"/>
@@ -16453,7 +18387,7 @@
       <w:lvlText w:val="o"/>
       <w:lvlJc w:val="left"/>
       <w:pPr>
-        <w:ind w:left="6045" w:hanging="360"/>
+        <w:ind w:left="6545" w:hanging="360"/>
       </w:pPr>
       <w:rPr>
         <w:rFonts w:ascii="Courier New" w:hAnsi="Courier New" w:cs="Courier New" w:hint="default"/>
@@ -16465,119 +18399,6 @@
       <w:lvlText w:val=""/>
       <w:lvlJc w:val="left"/>
       <w:pPr>
-        <w:ind w:left="6765" w:hanging="360"/>
-      </w:pPr>
-      <w:rPr>
-        <w:rFonts w:ascii="Wingdings" w:hAnsi="Wingdings" w:hint="default"/>
-      </w:rPr>
-    </w:lvl>
-  </w:abstractNum>
-  <w:abstractNum w:abstractNumId="12">
-    <w:nsid w:val="7952102C"/>
-    <w:multiLevelType w:val="hybridMultilevel"/>
-    <w:tmpl w:val="253E41A4"/>
-    <w:lvl w:ilvl="0" w:tplc="04090001">
-      <w:start w:val="1"/>
-      <w:numFmt w:val="bullet"/>
-      <w:lvlText w:val=""/>
-      <w:lvlJc w:val="left"/>
-      <w:pPr>
-        <w:ind w:left="1505" w:hanging="360"/>
-      </w:pPr>
-      <w:rPr>
-        <w:rFonts w:ascii="Symbol" w:hAnsi="Symbol" w:hint="default"/>
-      </w:rPr>
-    </w:lvl>
-    <w:lvl w:ilvl="1" w:tplc="04090003" w:tentative="1">
-      <w:start w:val="1"/>
-      <w:numFmt w:val="bullet"/>
-      <w:lvlText w:val="o"/>
-      <w:lvlJc w:val="left"/>
-      <w:pPr>
-        <w:ind w:left="2225" w:hanging="360"/>
-      </w:pPr>
-      <w:rPr>
-        <w:rFonts w:ascii="Courier New" w:hAnsi="Courier New" w:cs="Courier New" w:hint="default"/>
-      </w:rPr>
-    </w:lvl>
-    <w:lvl w:ilvl="2" w:tplc="04090005" w:tentative="1">
-      <w:start w:val="1"/>
-      <w:numFmt w:val="bullet"/>
-      <w:lvlText w:val=""/>
-      <w:lvlJc w:val="left"/>
-      <w:pPr>
-        <w:ind w:left="2945" w:hanging="360"/>
-      </w:pPr>
-      <w:rPr>
-        <w:rFonts w:ascii="Wingdings" w:hAnsi="Wingdings" w:hint="default"/>
-      </w:rPr>
-    </w:lvl>
-    <w:lvl w:ilvl="3" w:tplc="04090001" w:tentative="1">
-      <w:start w:val="1"/>
-      <w:numFmt w:val="bullet"/>
-      <w:lvlText w:val=""/>
-      <w:lvlJc w:val="left"/>
-      <w:pPr>
-        <w:ind w:left="3665" w:hanging="360"/>
-      </w:pPr>
-      <w:rPr>
-        <w:rFonts w:ascii="Symbol" w:hAnsi="Symbol" w:hint="default"/>
-      </w:rPr>
-    </w:lvl>
-    <w:lvl w:ilvl="4" w:tplc="04090003" w:tentative="1">
-      <w:start w:val="1"/>
-      <w:numFmt w:val="bullet"/>
-      <w:lvlText w:val="o"/>
-      <w:lvlJc w:val="left"/>
-      <w:pPr>
-        <w:ind w:left="4385" w:hanging="360"/>
-      </w:pPr>
-      <w:rPr>
-        <w:rFonts w:ascii="Courier New" w:hAnsi="Courier New" w:cs="Courier New" w:hint="default"/>
-      </w:rPr>
-    </w:lvl>
-    <w:lvl w:ilvl="5" w:tplc="04090005" w:tentative="1">
-      <w:start w:val="1"/>
-      <w:numFmt w:val="bullet"/>
-      <w:lvlText w:val=""/>
-      <w:lvlJc w:val="left"/>
-      <w:pPr>
-        <w:ind w:left="5105" w:hanging="360"/>
-      </w:pPr>
-      <w:rPr>
-        <w:rFonts w:ascii="Wingdings" w:hAnsi="Wingdings" w:hint="default"/>
-      </w:rPr>
-    </w:lvl>
-    <w:lvl w:ilvl="6" w:tplc="04090001" w:tentative="1">
-      <w:start w:val="1"/>
-      <w:numFmt w:val="bullet"/>
-      <w:lvlText w:val=""/>
-      <w:lvlJc w:val="left"/>
-      <w:pPr>
-        <w:ind w:left="5825" w:hanging="360"/>
-      </w:pPr>
-      <w:rPr>
-        <w:rFonts w:ascii="Symbol" w:hAnsi="Symbol" w:hint="default"/>
-      </w:rPr>
-    </w:lvl>
-    <w:lvl w:ilvl="7" w:tplc="04090003" w:tentative="1">
-      <w:start w:val="1"/>
-      <w:numFmt w:val="bullet"/>
-      <w:lvlText w:val="o"/>
-      <w:lvlJc w:val="left"/>
-      <w:pPr>
-        <w:ind w:left="6545" w:hanging="360"/>
-      </w:pPr>
-      <w:rPr>
-        <w:rFonts w:ascii="Courier New" w:hAnsi="Courier New" w:cs="Courier New" w:hint="default"/>
-      </w:rPr>
-    </w:lvl>
-    <w:lvl w:ilvl="8" w:tplc="04090005" w:tentative="1">
-      <w:start w:val="1"/>
-      <w:numFmt w:val="bullet"/>
-      <w:lvlText w:val=""/>
-      <w:lvlJc w:val="left"/>
-      <w:pPr>
         <w:ind w:left="7265" w:hanging="360"/>
       </w:pPr>
       <w:rPr>
@@ -16586,43 +18407,46 @@
     </w:lvl>
   </w:abstractNum>
   <w:num w:numId="1">
+    <w:abstractNumId w:val="2"/>
+  </w:num>
+  <w:num w:numId="2">
+    <w:abstractNumId w:val="11"/>
+  </w:num>
+  <w:num w:numId="3">
+    <w:abstractNumId w:val="4"/>
+  </w:num>
+  <w:num w:numId="4">
+    <w:abstractNumId w:val="12"/>
+  </w:num>
+  <w:num w:numId="5">
+    <w:abstractNumId w:val="10"/>
+  </w:num>
+  <w:num w:numId="6">
+    <w:abstractNumId w:val="9"/>
+  </w:num>
+  <w:num w:numId="7">
+    <w:abstractNumId w:val="3"/>
+  </w:num>
+  <w:num w:numId="8">
+    <w:abstractNumId w:val="8"/>
+  </w:num>
+  <w:num w:numId="9">
+    <w:abstractNumId w:val="7"/>
+  </w:num>
+  <w:num w:numId="10">
+    <w:abstractNumId w:val="5"/>
+  </w:num>
+  <w:num w:numId="11">
+    <w:abstractNumId w:val="13"/>
+  </w:num>
+  <w:num w:numId="12">
     <w:abstractNumId w:val="1"/>
   </w:num>
-  <w:num w:numId="2">
-    <w:abstractNumId w:val="10"/>
-  </w:num>
-  <w:num w:numId="3">
-    <w:abstractNumId w:val="3"/>
-  </w:num>
-  <w:num w:numId="4">
-    <w:abstractNumId w:val="11"/>
-  </w:num>
-  <w:num w:numId="5">
-    <w:abstractNumId w:val="9"/>
-  </w:num>
-  <w:num w:numId="6">
-    <w:abstractNumId w:val="8"/>
-  </w:num>
-  <w:num w:numId="7">
-    <w:abstractNumId w:val="2"/>
-  </w:num>
-  <w:num w:numId="8">
-    <w:abstractNumId w:val="7"/>
-  </w:num>
-  <w:num w:numId="9">
+  <w:num w:numId="13">
     <w:abstractNumId w:val="6"/>
   </w:num>
-  <w:num w:numId="10">
-    <w:abstractNumId w:val="4"/>
-  </w:num>
-  <w:num w:numId="11">
-    <w:abstractNumId w:val="12"/>
-  </w:num>
-  <w:num w:numId="12">
+  <w:num w:numId="14">
     <w:abstractNumId w:val="0"/>
-  </w:num>
-  <w:num w:numId="13">
-    <w:abstractNumId w:val="5"/>
   </w:num>
 </w:numbering>
 </file>
@@ -17356,7 +19180,7 @@
 </file>
 
 <file path=customXml/itemProps1.xml><?xml version="1.0" encoding="utf-8"?>
-<ds:datastoreItem xmlns:ds="http://schemas.openxmlformats.org/officeDocument/2006/customXml" ds:itemID="{140E7AAB-BA23-4AA0-9008-FA688EFEB1DB}">
+<ds:datastoreItem xmlns:ds="http://schemas.openxmlformats.org/officeDocument/2006/customXml" ds:itemID="{7CD2E356-5DB6-4909-98CF-56C2FD855CFE}">
   <ds:schemaRefs>
     <ds:schemaRef ds:uri="http://schemas.openxmlformats.org/officeDocument/2006/bibliography"/>
   </ds:schemaRefs>

</xml_diff>

<commit_message>
07.04 - Doc. Mod calcul AQI
China, Canada - sfarsit standarde
</commit_message>
<xml_diff>
--- a/Documentatie/Lucrare de Dizertatie - Tarce Paul.docx
+++ b/Documentatie/Lucrare de Dizertatie - Tarce Paul.docx
@@ -114,7 +114,7 @@
                     <a:blip r:embed="rId9" cstate="print">
                       <a:extLst>
                         <a:ext uri="{28A0092B-C50C-407E-A947-70E740481C1C}">
-                          <a14:useLocalDpi xmlns:a14="http://schemas.microsoft.com/office/drawing/2010/main" xmlns:wps="http://schemas.microsoft.com/office/word/2010/wordprocessingShape" xmlns:wpi="http://schemas.microsoft.com/office/word/2010/wordprocessingInk" xmlns:wpg="http://schemas.microsoft.com/office/word/2010/wordprocessingGroup" xmlns:w15="http://schemas.microsoft.com/office/word/2012/wordml" xmlns:w14="http://schemas.microsoft.com/office/word/2010/wordml" xmlns:w="http://schemas.openxmlformats.org/wordprocessingml/2006/main" xmlns:w10="urn:schemas-microsoft-com:office:word" xmlns:wp14="http://schemas.microsoft.com/office/word/2010/wordprocessingDrawing" xmlns:v="urn:schemas-microsoft-com:vml" xmlns:o="urn:schemas-microsoft-com:office:office" xmlns:mc="http://schemas.openxmlformats.org/markup-compatibility/2006" xmlns:wpc="http://schemas.microsoft.com/office/word/2010/wordprocessingCanvas" xmlns="" xmlns:arto="http://schemas.microsoft.com/office/word/2006/arto" val="0"/>
+                          <a14:useLocalDpi xmlns:arto="http://schemas.microsoft.com/office/word/2006/arto" xmlns="" xmlns:wpc="http://schemas.microsoft.com/office/word/2010/wordprocessingCanvas" xmlns:mc="http://schemas.openxmlformats.org/markup-compatibility/2006" xmlns:o="urn:schemas-microsoft-com:office:office" xmlns:v="urn:schemas-microsoft-com:vml" xmlns:wp14="http://schemas.microsoft.com/office/word/2010/wordprocessingDrawing" xmlns:w10="urn:schemas-microsoft-com:office:word" xmlns:w="http://schemas.openxmlformats.org/wordprocessingml/2006/main" xmlns:w14="http://schemas.microsoft.com/office/word/2010/wordml" xmlns:w15="http://schemas.microsoft.com/office/word/2012/wordml" xmlns:wpg="http://schemas.microsoft.com/office/word/2010/wordprocessingGroup" xmlns:wpi="http://schemas.microsoft.com/office/word/2010/wordprocessingInk" xmlns:wps="http://schemas.microsoft.com/office/word/2010/wordprocessingShape" xmlns:a14="http://schemas.microsoft.com/office/drawing/2010/main" val="0"/>
                         </a:ext>
                       </a:extLst>
                     </a:blip>
@@ -886,7 +886,7 @@
           <w:r>
             <w:fldChar w:fldCharType="separate"/>
           </w:r>
-          <w:hyperlink w:anchor="_Toc37032505" w:history="1">
+          <w:hyperlink w:anchor="_Toc37204067" w:history="1">
             <w:r>
               <w:rPr>
                 <w:rStyle w:val="Hyperlink"/>
@@ -914,7 +914,7 @@
                 <w:noProof/>
                 <w:webHidden/>
               </w:rPr>
-              <w:instrText xml:space="preserve"> PAGEREF _Toc37032505 \h </w:instrText>
+              <w:instrText xml:space="preserve"> PAGEREF _Toc37204067 \h </w:instrText>
             </w:r>
             <w:r>
               <w:rPr>
@@ -957,7 +957,7 @@
               <w:noProof/>
             </w:rPr>
           </w:pPr>
-          <w:hyperlink w:anchor="_Toc37032506" w:history="1">
+          <w:hyperlink w:anchor="_Toc37204068" w:history="1">
             <w:r>
               <w:rPr>
                 <w:rStyle w:val="Hyperlink"/>
@@ -1000,7 +1000,7 @@
                 <w:noProof/>
                 <w:webHidden/>
               </w:rPr>
-              <w:instrText xml:space="preserve"> PAGEREF _Toc37032506 \h </w:instrText>
+              <w:instrText xml:space="preserve"> PAGEREF _Toc37204068 \h </w:instrText>
             </w:r>
             <w:r>
               <w:rPr>
@@ -1043,7 +1043,7 @@
               <w:noProof/>
             </w:rPr>
           </w:pPr>
-          <w:hyperlink w:anchor="_Toc37032507" w:history="1">
+          <w:hyperlink w:anchor="_Toc37204069" w:history="1">
             <w:r>
               <w:rPr>
                 <w:rStyle w:val="Hyperlink"/>
@@ -1086,7 +1086,7 @@
                 <w:noProof/>
                 <w:webHidden/>
               </w:rPr>
-              <w:instrText xml:space="preserve"> PAGEREF _Toc37032507 \h </w:instrText>
+              <w:instrText xml:space="preserve"> PAGEREF _Toc37204069 \h </w:instrText>
             </w:r>
             <w:r>
               <w:rPr>
@@ -1129,7 +1129,7 @@
               <w:noProof/>
             </w:rPr>
           </w:pPr>
-          <w:hyperlink w:anchor="_Toc37032508" w:history="1">
+          <w:hyperlink w:anchor="_Toc37204070" w:history="1">
             <w:r>
               <w:rPr>
                 <w:rStyle w:val="Hyperlink"/>
@@ -1172,7 +1172,7 @@
                 <w:noProof/>
                 <w:webHidden/>
               </w:rPr>
-              <w:instrText xml:space="preserve"> PAGEREF _Toc37032508 \h </w:instrText>
+              <w:instrText xml:space="preserve"> PAGEREF _Toc37204070 \h </w:instrText>
             </w:r>
             <w:r>
               <w:rPr>
@@ -1214,7 +1214,7 @@
               <w:noProof/>
             </w:rPr>
           </w:pPr>
-          <w:hyperlink w:anchor="_Toc37032509" w:history="1">
+          <w:hyperlink w:anchor="_Toc37204071" w:history="1">
             <w:r>
               <w:rPr>
                 <w:rStyle w:val="Hyperlink"/>
@@ -1242,7 +1242,7 @@
                 <w:noProof/>
                 <w:webHidden/>
               </w:rPr>
-              <w:instrText xml:space="preserve"> PAGEREF _Toc37032509 \h </w:instrText>
+              <w:instrText xml:space="preserve"> PAGEREF _Toc37204071 \h </w:instrText>
             </w:r>
             <w:r>
               <w:rPr>
@@ -1284,7 +1284,7 @@
               <w:noProof/>
             </w:rPr>
           </w:pPr>
-          <w:hyperlink w:anchor="_Toc37032510" w:history="1">
+          <w:hyperlink w:anchor="_Toc37204072" w:history="1">
             <w:r>
               <w:rPr>
                 <w:rStyle w:val="Hyperlink"/>
@@ -1313,7 +1313,7 @@
                 <w:noProof/>
                 <w:webHidden/>
               </w:rPr>
-              <w:instrText xml:space="preserve"> PAGEREF _Toc37032510 \h </w:instrText>
+              <w:instrText xml:space="preserve"> PAGEREF _Toc37204072 \h </w:instrText>
             </w:r>
             <w:r>
               <w:rPr>
@@ -1355,7 +1355,7 @@
               <w:noProof/>
             </w:rPr>
           </w:pPr>
-          <w:hyperlink w:anchor="_Toc37032511" w:history="1">
+          <w:hyperlink w:anchor="_Toc37204073" w:history="1">
             <w:r>
               <w:rPr>
                 <w:rStyle w:val="Hyperlink"/>
@@ -1383,7 +1383,7 @@
                 <w:noProof/>
                 <w:webHidden/>
               </w:rPr>
-              <w:instrText xml:space="preserve"> PAGEREF _Toc37032511 \h </w:instrText>
+              <w:instrText xml:space="preserve"> PAGEREF _Toc37204073 \h </w:instrText>
             </w:r>
             <w:r>
               <w:rPr>
@@ -1425,7 +1425,7 @@
               <w:noProof/>
             </w:rPr>
           </w:pPr>
-          <w:hyperlink w:anchor="_Toc37032512" w:history="1">
+          <w:hyperlink w:anchor="_Toc37204074" w:history="1">
             <w:r>
               <w:rPr>
                 <w:rStyle w:val="Hyperlink"/>
@@ -1454,7 +1454,7 @@
                 <w:noProof/>
                 <w:webHidden/>
               </w:rPr>
-              <w:instrText xml:space="preserve"> PAGEREF _Toc37032512 \h </w:instrText>
+              <w:instrText xml:space="preserve"> PAGEREF _Toc37204074 \h </w:instrText>
             </w:r>
             <w:r>
               <w:rPr>
@@ -1496,7 +1496,7 @@
               <w:noProof/>
             </w:rPr>
           </w:pPr>
-          <w:hyperlink w:anchor="_Toc37032513" w:history="1">
+          <w:hyperlink w:anchor="_Toc37204075" w:history="1">
             <w:r>
               <w:rPr>
                 <w:rStyle w:val="Hyperlink"/>
@@ -1524,7 +1524,7 @@
                 <w:noProof/>
                 <w:webHidden/>
               </w:rPr>
-              <w:instrText xml:space="preserve"> PAGEREF _Toc37032513 \h </w:instrText>
+              <w:instrText xml:space="preserve"> PAGEREF _Toc37204075 \h </w:instrText>
             </w:r>
             <w:r>
               <w:rPr>
@@ -1566,7 +1566,7 @@
               <w:noProof/>
             </w:rPr>
           </w:pPr>
-          <w:hyperlink w:anchor="_Toc37032514" w:history="1">
+          <w:hyperlink w:anchor="_Toc37204076" w:history="1">
             <w:r>
               <w:rPr>
                 <w:rStyle w:val="Hyperlink"/>
@@ -1594,7 +1594,7 @@
                 <w:noProof/>
                 <w:webHidden/>
               </w:rPr>
-              <w:instrText xml:space="preserve"> PAGEREF _Toc37032514 \h </w:instrText>
+              <w:instrText xml:space="preserve"> PAGEREF _Toc37204076 \h </w:instrText>
             </w:r>
             <w:r>
               <w:rPr>
@@ -1636,7 +1636,7 @@
               <w:noProof/>
             </w:rPr>
           </w:pPr>
-          <w:hyperlink w:anchor="_Toc37032515" w:history="1">
+          <w:hyperlink w:anchor="_Toc37204077" w:history="1">
             <w:r>
               <w:rPr>
                 <w:rStyle w:val="Hyperlink"/>
@@ -1664,7 +1664,7 @@
                 <w:noProof/>
                 <w:webHidden/>
               </w:rPr>
-              <w:instrText xml:space="preserve"> PAGEREF _Toc37032515 \h </w:instrText>
+              <w:instrText xml:space="preserve"> PAGEREF _Toc37204077 \h </w:instrText>
             </w:r>
             <w:r>
               <w:rPr>
@@ -1684,7 +1684,144 @@
                 <w:noProof/>
                 <w:webHidden/>
               </w:rPr>
-              <w:t>21</w:t>
+              <w:t>22</w:t>
+            </w:r>
+            <w:r>
+              <w:rPr>
+                <w:noProof/>
+                <w:webHidden/>
+              </w:rPr>
+              <w:fldChar w:fldCharType="end"/>
+            </w:r>
+          </w:hyperlink>
+        </w:p>
+        <w:p>
+          <w:pPr>
+            <w:pStyle w:val="TOC3"/>
+            <w:tabs>
+              <w:tab w:val="right" w:leader="dot" w:pos="9350"/>
+            </w:tabs>
+            <w:rPr>
+              <w:noProof/>
+            </w:rPr>
+          </w:pPr>
+          <w:hyperlink w:anchor="_Toc37204078" w:history="1">
+            <w:r>
+              <w:rPr>
+                <w:rStyle w:val="Hyperlink"/>
+                <w:noProof/>
+              </w:rPr>
+              <w:t>3.3.1 Factori Poluanți</w:t>
+            </w:r>
+            <w:r>
+              <w:rPr>
+                <w:noProof/>
+                <w:webHidden/>
+              </w:rPr>
+              <w:tab/>
+            </w:r>
+            <w:r>
+              <w:rPr>
+                <w:noProof/>
+                <w:webHidden/>
+              </w:rPr>
+              <w:fldChar w:fldCharType="begin"/>
+            </w:r>
+            <w:r>
+              <w:rPr>
+                <w:noProof/>
+                <w:webHidden/>
+              </w:rPr>
+              <w:instrText xml:space="preserve"> PAGEREF _Toc37204078 \h </w:instrText>
+            </w:r>
+            <w:r>
+              <w:rPr>
+                <w:noProof/>
+                <w:webHidden/>
+              </w:rPr>
+            </w:r>
+            <w:r>
+              <w:rPr>
+                <w:noProof/>
+                <w:webHidden/>
+              </w:rPr>
+              <w:fldChar w:fldCharType="separate"/>
+            </w:r>
+            <w:r>
+              <w:rPr>
+                <w:noProof/>
+                <w:webHidden/>
+              </w:rPr>
+              <w:t>22</w:t>
+            </w:r>
+            <w:r>
+              <w:rPr>
+                <w:noProof/>
+                <w:webHidden/>
+              </w:rPr>
+              <w:fldChar w:fldCharType="end"/>
+            </w:r>
+          </w:hyperlink>
+        </w:p>
+        <w:p>
+          <w:pPr>
+            <w:pStyle w:val="TOC3"/>
+            <w:tabs>
+              <w:tab w:val="right" w:leader="dot" w:pos="9350"/>
+            </w:tabs>
+            <w:rPr>
+              <w:noProof/>
+            </w:rPr>
+          </w:pPr>
+          <w:hyperlink w:anchor="_Toc37204079" w:history="1">
+            <w:r>
+              <w:rPr>
+                <w:rStyle w:val="Hyperlink"/>
+                <w:noProof/>
+                <w:lang w:val="ro-RO"/>
+              </w:rPr>
+              <w:t>3.3.2 Air Quality Index: Mod de calcul în diferie țări. Standarde de calitate</w:t>
+            </w:r>
+            <w:r>
+              <w:rPr>
+                <w:noProof/>
+                <w:webHidden/>
+              </w:rPr>
+              <w:tab/>
+            </w:r>
+            <w:r>
+              <w:rPr>
+                <w:noProof/>
+                <w:webHidden/>
+              </w:rPr>
+              <w:fldChar w:fldCharType="begin"/>
+            </w:r>
+            <w:r>
+              <w:rPr>
+                <w:noProof/>
+                <w:webHidden/>
+              </w:rPr>
+              <w:instrText xml:space="preserve"> PAGEREF _Toc37204079 \h </w:instrText>
+            </w:r>
+            <w:r>
+              <w:rPr>
+                <w:noProof/>
+                <w:webHidden/>
+              </w:rPr>
+            </w:r>
+            <w:r>
+              <w:rPr>
+                <w:noProof/>
+                <w:webHidden/>
+              </w:rPr>
+              <w:fldChar w:fldCharType="separate"/>
+            </w:r>
+            <w:r>
+              <w:rPr>
+                <w:noProof/>
+                <w:webHidden/>
+              </w:rPr>
+              <w:t>23</w:t>
             </w:r>
             <w:r>
               <w:rPr>
@@ -1706,7 +1843,7 @@
               <w:noProof/>
             </w:rPr>
           </w:pPr>
-          <w:hyperlink w:anchor="_Toc37032516" w:history="1">
+          <w:hyperlink w:anchor="_Toc37204080" w:history="1">
             <w:r>
               <w:rPr>
                 <w:rStyle w:val="Hyperlink"/>
@@ -1734,7 +1871,7 @@
                 <w:noProof/>
                 <w:webHidden/>
               </w:rPr>
-              <w:instrText xml:space="preserve"> PAGEREF _Toc37032516 \h </w:instrText>
+              <w:instrText xml:space="preserve"> PAGEREF _Toc37204080 \h </w:instrText>
             </w:r>
             <w:r>
               <w:rPr>
@@ -2046,7 +2183,7 @@
           <w:lang w:val="ro-RO"/>
         </w:rPr>
       </w:pPr>
-      <w:bookmarkStart w:id="0" w:name="_Toc37032505"/>
+      <w:bookmarkStart w:id="0" w:name="_Toc37204067"/>
       <w:r>
         <w:rPr>
           <w:sz w:val="36"/>
@@ -2088,7 +2225,7 @@
         </w:rPr>
         <w:t xml:space="preserve"> </w:t>
       </w:r>
-      <w:bookmarkStart w:id="1" w:name="_Toc37032506"/>
+      <w:bookmarkStart w:id="1" w:name="_Toc37204068"/>
       <w:r>
         <w:rPr>
           <w:sz w:val="32"/>
@@ -2414,17 +2551,7 @@
           <w:szCs w:val="24"/>
           <w:lang w:val="ro-RO"/>
         </w:rPr>
-        <w:t xml:space="preserve"> din cauză că nu mai este folosit doar pentru a vorbi și a trimite mesaje este numit smart-phone, un fel de calculator personal portabil, cu dimensiuni, evident, mult mai mici.</w:t>
-      </w:r>
-      <w:r>
-        <w:rPr>
-          <w:rFonts w:ascii="Times New Roman" w:eastAsia="Times New Roman" w:hAnsi="Times New Roman" w:cs="Times New Roman"/>
-          <w:color w:val="000000"/>
-          <w:sz w:val="24"/>
-          <w:szCs w:val="24"/>
-          <w:lang w:val="ro-RO"/>
-        </w:rPr>
-        <w:t xml:space="preserve"> Având o multitudine de funcții și de posibilități de </w:t>
+        <w:t xml:space="preserve"> din cauză că nu mai este folosit doar </w:t>
       </w:r>
       <w:r>
         <w:rPr>
@@ -2435,7 +2562,17 @@
           <w:lang w:val="ro-RO"/>
         </w:rPr>
         <w:lastRenderedPageBreak/>
-        <w:t>conectare, telefonul a ajuns să fie folosit în conexiunie cu multe dispozitive(fizice). Toate acestea pentru ca utilizatorul să aibă acces la informații precise și în timp scurt.</w:t>
+        <w:t>pentru a vorbi și a trimite mesaje este numit smart-phone, un fel de calculator personal portabil, cu dimensiuni, evident, mult mai mici.</w:t>
+      </w:r>
+      <w:r>
+        <w:rPr>
+          <w:rFonts w:ascii="Times New Roman" w:eastAsia="Times New Roman" w:hAnsi="Times New Roman" w:cs="Times New Roman"/>
+          <w:color w:val="000000"/>
+          <w:sz w:val="24"/>
+          <w:szCs w:val="24"/>
+          <w:lang w:val="ro-RO"/>
+        </w:rPr>
+        <w:t xml:space="preserve"> Având o multitudine de funcții și de posibilități de conectare, telefonul a ajuns să fie folosit în conexiunie cu multe dispozitive(fizice). Toate acestea pentru ca utilizatorul să aibă acces la informații precise și în timp scurt.</w:t>
       </w:r>
       <w:r>
         <w:rPr>
@@ -2970,7 +3107,18 @@
           <w:szCs w:val="24"/>
           <w:lang w:val="ro-RO"/>
         </w:rPr>
-        <w:t xml:space="preserve"> prin care se raportează calitatea aerului. El redă cat de curat sau</w:t>
+        <w:t xml:space="preserve"> prin care se </w:t>
+      </w:r>
+      <w:r>
+        <w:rPr>
+          <w:rFonts w:ascii="Times New Roman" w:eastAsia="Times New Roman" w:hAnsi="Times New Roman" w:cs="Times New Roman"/>
+          <w:color w:val="000000"/>
+          <w:sz w:val="24"/>
+          <w:szCs w:val="24"/>
+          <w:lang w:val="ro-RO"/>
+        </w:rPr>
+        <w:lastRenderedPageBreak/>
+        <w:t>raportează calitatea aerului. El redă cat de curat sau</w:t>
       </w:r>
       <w:r>
         <w:rPr>
@@ -3031,7 +3179,6 @@
           <w:sz w:val="24"/>
           <w:szCs w:val="24"/>
         </w:rPr>
-        <w:lastRenderedPageBreak/>
         <w:t>Conform [5], indicii de calitate ai aerului au scopul de a traduce măsurătorile concentrațiilor a unui amestec complex de poluanți într-un singur element care indică calitatea aerului din mediul înconjurător, în mod relativ.</w:t>
       </w:r>
       <w:r>
@@ -3259,7 +3406,7 @@
         </w:rPr>
         <w:t xml:space="preserve"> </w:t>
       </w:r>
-      <w:bookmarkStart w:id="3" w:name="_Toc37032507"/>
+      <w:bookmarkStart w:id="3" w:name="_Toc37204069"/>
       <w:r>
         <w:rPr>
           <w:sz w:val="32"/>
@@ -3467,17 +3614,7 @@
           <w:szCs w:val="24"/>
           <w:lang w:val="ro-RO"/>
         </w:rPr>
-        <w:t xml:space="preserve">tient la orice oră de calitatea aerului chiar din proximitatea lui, datele acestea fiind mult mai exacte ca unele obtinute la nivel de localitate sau național. Aceste date din proximitate pot să varieze mult mai mult, în functie de circumstante( geam deschis sau închis în încăpere, oră de vârf în oraș, </w:t>
-      </w:r>
-      <w:r>
-        <w:rPr>
-          <w:rFonts w:ascii="Times New Roman" w:eastAsia="Times New Roman" w:hAnsi="Times New Roman" w:cs="Times New Roman"/>
-          <w:color w:val="000000"/>
-          <w:sz w:val="24"/>
-          <w:szCs w:val="24"/>
-          <w:lang w:val="ro-RO"/>
-        </w:rPr>
-        <w:t xml:space="preserve">incendii, industrie poluantă în </w:t>
+        <w:t xml:space="preserve">tient la orice oră de calitatea aerului chiar din proximitatea lui, datele acestea fiind mult mai exacte ca unele obtinute la nivel de localitate sau </w:t>
       </w:r>
       <w:r>
         <w:rPr>
@@ -3488,7 +3625,17 @@
           <w:lang w:val="ro-RO"/>
         </w:rPr>
         <w:lastRenderedPageBreak/>
-        <w:t>apropiere), de aceea este de folos a avea un dispozitiv portabil conectat la aplicația mobilă</w:t>
+        <w:t xml:space="preserve">național. Aceste date din proximitate pot să varieze mult mai mult, în functie de circumstante( geam deschis sau închis în încăpere, oră de vârf în oraș, </w:t>
+      </w:r>
+      <w:r>
+        <w:rPr>
+          <w:rFonts w:ascii="Times New Roman" w:eastAsia="Times New Roman" w:hAnsi="Times New Roman" w:cs="Times New Roman"/>
+          <w:color w:val="000000"/>
+          <w:sz w:val="24"/>
+          <w:szCs w:val="24"/>
+          <w:lang w:val="ro-RO"/>
+        </w:rPr>
+        <w:t>incendii, industrie poluantă în apropiere), de aceea este de folos a avea un dispozitiv portabil conectat la aplicația mobilă</w:t>
       </w:r>
       <w:r>
         <w:rPr>
@@ -3823,7 +3970,7 @@
           <w:sz w:val="24"/>
           <w:szCs w:val="24"/>
         </w:rPr>
-        <w:t xml:space="preserve">[11] Smartphone-urile din ziua de azi sunt echipate cu capabilități din ce în ce mai avansate și complexe precum: navigație, camere foto de rezoluție și claritate mare, redare audio video, internet GSM și Wi-Fi de mare viteză, cititoare de amprente, </w:t>
+        <w:t xml:space="preserve">[11] Smartphone-urile din ziua de azi sunt echipate cu </w:t>
       </w:r>
       <w:r>
         <w:rPr>
@@ -3833,7 +3980,7 @@
           <w:szCs w:val="24"/>
         </w:rPr>
         <w:lastRenderedPageBreak/>
-        <w:t>recunoaștere facială și multe altele. Primele smartphone-uri au apărut pe piață încă din 1993 și erau destinate în mare parte pentru corporații în scopuri de muncă sau afaceri. Apoi a urmat perioada iPhone, care în 2007 a introdus pentru prima dată pe piață un smartphone pentru publicul larg</w:t>
+        <w:t>capabilități din ce în ce mai avansate și complexe precum: navigație, camere foto de rezoluție și claritate mare, redare audio video, internet GSM și Wi-Fi de mare viteză, cititoare de amprente, recunoaștere facială și multe altele. Primele smartphone-uri au apărut pe piață încă din 1993 și erau destinate în mare parte pentru corporații în scopuri de muncă sau afaceri. Apoi a urmat perioada iPhone, care în 2007 a introdus pentru prima dată pe piață un smartphone pentru publicul larg</w:t>
       </w:r>
       <w:r>
         <w:rPr>
@@ -4303,7 +4450,7 @@
         </w:rPr>
         <w:t xml:space="preserve"> </w:t>
       </w:r>
-      <w:bookmarkStart w:id="4" w:name="_Toc37032508"/>
+      <w:bookmarkStart w:id="4" w:name="_Toc37204070"/>
       <w:r>
         <w:rPr>
           <w:sz w:val="32"/>
@@ -4917,14 +5064,13 @@
           <w:lang w:val="ro-RO"/>
         </w:rPr>
       </w:pPr>
-      <w:bookmarkStart w:id="5" w:name="_Toc37032509"/>
+      <w:bookmarkStart w:id="5" w:name="_Toc37204071"/>
       <w:r>
         <w:rPr>
           <w:sz w:val="36"/>
           <w:szCs w:val="36"/>
           <w:lang w:val="ro-RO"/>
         </w:rPr>
-        <w:lastRenderedPageBreak/>
         <w:t>Capitolul 2</w:t>
       </w:r>
       <w:r>
@@ -5070,7 +5216,7 @@
           <w:lang w:val="ro-RO"/>
         </w:rPr>
       </w:pPr>
-      <w:bookmarkStart w:id="6" w:name="_Toc37032510"/>
+      <w:bookmarkStart w:id="6" w:name="_Toc37204072"/>
       <w:r>
         <w:rPr>
           <w:rFonts w:eastAsia="Times New Roman"/>
@@ -5379,16 +5525,7 @@
           <w:szCs w:val="24"/>
           <w:lang w:val="ro-RO"/>
         </w:rPr>
-        <w:t xml:space="preserve">ția are peste 100 de mii de instalări de pe Google Play și redă nivelul de poluare din zona utilizatorului și din întreaga lume. Pentru orașele mari </w:t>
-      </w:r>
-      <w:r>
-        <w:rPr>
-          <w:rFonts w:ascii="Times New Roman" w:hAnsi="Times New Roman" w:cs="Times New Roman"/>
-          <w:sz w:val="24"/>
-          <w:szCs w:val="24"/>
-          <w:lang w:val="ro-RO"/>
-        </w:rPr>
-        <w:t xml:space="preserve">oferă informații și la nivel de străzi. Aplicația oferă și prognoza pe 72 de ore a calității aerului. Ca și funcționalități </w:t>
+        <w:t xml:space="preserve">ția are peste 100 de mii de instalări de pe Google Play și redă nivelul de </w:t>
       </w:r>
       <w:r>
         <w:rPr>
@@ -5398,7 +5535,16 @@
           <w:lang w:val="ro-RO"/>
         </w:rPr>
         <w:lastRenderedPageBreak/>
-        <w:t>cheie</w:t>
+        <w:t xml:space="preserve">poluare din zona utilizatorului și din întreaga lume. Pentru orașele mari </w:t>
+      </w:r>
+      <w:r>
+        <w:rPr>
+          <w:rFonts w:ascii="Times New Roman" w:hAnsi="Times New Roman" w:cs="Times New Roman"/>
+          <w:sz w:val="24"/>
+          <w:szCs w:val="24"/>
+          <w:lang w:val="ro-RO"/>
+        </w:rPr>
+        <w:t>oferă informații și la nivel de străzi. Aplicația oferă și prognoza pe 72 de ore a calității aerului. Ca și funcționalități cheie</w:t>
       </w:r>
       <w:r>
         <w:rPr>
@@ -5798,7 +5944,7 @@
           <w:szCs w:val="24"/>
           <w:lang w:val="ro-RO"/>
         </w:rPr>
-        <w:t xml:space="preserve"> ajutandu-i să respire ce mai curat aer posibil. Unul din mijloacele cu care realizează acest lucru este aplicația AirVisual App prezentată în imaginile de mai sus. Această aplicație are peste 1 milion de instalări pe Google Play și </w:t>
+        <w:t xml:space="preserve"> ajutandu-i să respire ce mai curat aer posibil. </w:t>
       </w:r>
       <w:r>
         <w:rPr>
@@ -5810,7 +5956,7 @@
           <w:lang w:val="ro-RO"/>
         </w:rPr>
         <w:lastRenderedPageBreak/>
-        <w:t xml:space="preserve">accesează date de la agenții guvernamentale și imagini din satelit pentru a oferii </w:t>
+        <w:t xml:space="preserve">Unul din mijloacele cu care realizează acest lucru este aplicația AirVisual App prezentată în imaginile de mai sus. Această aplicație are peste 1 milion de instalări pe Google Play și accesează date de la agenții guvernamentale și imagini din satelit pentru a oferii </w:t>
       </w:r>
       <w:r>
         <w:rPr>
@@ -5957,7 +6103,7 @@
           <w:rFonts w:eastAsia="Times New Roman"/>
         </w:rPr>
       </w:pPr>
-      <w:bookmarkStart w:id="7" w:name="_Toc37032511"/>
+      <w:bookmarkStart w:id="7" w:name="_Toc37204073"/>
       <w:r>
         <w:rPr>
           <w:rFonts w:eastAsia="Times New Roman"/>
@@ -6117,7 +6263,17 @@
           <w:szCs w:val="24"/>
           <w:lang w:val="ro-RO"/>
         </w:rPr>
-        <w:t xml:space="preserve">și cetățenii nu au acces neaparat la ele. Se dorește astfel o soluție mai cu aplicabilitate la nivel de individ și de locație. </w:t>
+        <w:t xml:space="preserve">și cetățenii nu au acces neaparat la ele. Se dorește astfel o soluție mai cu </w:t>
+      </w:r>
+      <w:r>
+        <w:rPr>
+          <w:rFonts w:ascii="Times New Roman" w:hAnsi="Times New Roman" w:cs="Times New Roman"/>
+          <w:sz w:val="24"/>
+          <w:szCs w:val="24"/>
+          <w:lang w:val="ro-RO"/>
+        </w:rPr>
+        <w:lastRenderedPageBreak/>
+        <w:t xml:space="preserve">aplicabilitate la nivel de individ și de locație. </w:t>
       </w:r>
       <w:r>
         <w:rPr>
@@ -6160,17 +6316,7 @@
           <w:szCs w:val="24"/>
           <w:lang w:val="ro-RO"/>
         </w:rPr>
-        <w:t xml:space="preserve">ății aerului în zonele urbane care se bazează pe mai multi senzori/noduri </w:t>
-      </w:r>
-      <w:r>
-        <w:rPr>
-          <w:rFonts w:ascii="Times New Roman" w:hAnsi="Times New Roman" w:cs="Times New Roman"/>
-          <w:sz w:val="24"/>
-          <w:szCs w:val="24"/>
-          <w:lang w:val="ro-RO"/>
-        </w:rPr>
-        <w:lastRenderedPageBreak/>
-        <w:t xml:space="preserve">interconectate( care măsoară gaze precum ozon, monoxid de carbon și dioxid de azot ). Acești senzori pot fi plasați de către utilizatori în </w:t>
+        <w:t xml:space="preserve">ății aerului în zonele urbane care se bazează pe mai multi senzori/noduri interconectate( care măsoară gaze precum ozon, monoxid de carbon și dioxid de azot ). Acești senzori pot fi plasați de către utilizatori în </w:t>
       </w:r>
       <w:r>
         <w:rPr>
@@ -6479,6 +6625,7 @@
           <w:szCs w:val="24"/>
           <w:lang w:val="ro-RO"/>
         </w:rPr>
+        <w:lastRenderedPageBreak/>
         <w:tab/>
       </w:r>
       <w:r>
@@ -6505,17 +6652,7 @@
           <w:szCs w:val="24"/>
           <w:lang w:val="ro-RO"/>
         </w:rPr>
-        <w:t xml:space="preserve">eles. Au făcut aceasta pentru că în ciuda faptului </w:t>
-      </w:r>
-      <w:r>
-        <w:rPr>
-          <w:rFonts w:ascii="Times New Roman" w:hAnsi="Times New Roman" w:cs="Times New Roman"/>
-          <w:sz w:val="24"/>
-          <w:szCs w:val="24"/>
-          <w:lang w:val="ro-RO"/>
-        </w:rPr>
-        <w:lastRenderedPageBreak/>
-        <w:t>că unele organizații oficiale care se ocupa de AQI definesc valori limită pentru fiecare poluant și metode specifice de măsurare, în acest proiect se folosesc senzori ieftini care nu au calitatea celor folosiți de sursele oficiale.</w:t>
+        <w:t>eles. Au făcut aceasta pentru că în ciuda faptului că unele organizații oficiale care se ocupa de AQI definesc valori limită pentru fiecare poluant și metode specifice de măsurare, în acest proiect se folosesc senzori ieftini care nu au calitatea celor folosiți de sursele oficiale.</w:t>
       </w:r>
       <w:r>
         <w:rPr>
@@ -6934,7 +7071,17 @@
           <w:szCs w:val="24"/>
           <w:lang w:val="ro-RO"/>
         </w:rPr>
-        <w:t xml:space="preserve"> comparativ cu stațiile folosite de agențiile de mediu. Pe partea de senzori la </w:t>
+        <w:t xml:space="preserve"> comparativ cu </w:t>
+      </w:r>
+      <w:r>
+        <w:rPr>
+          <w:rFonts w:ascii="Times New Roman" w:hAnsi="Times New Roman" w:cs="Times New Roman"/>
+          <w:sz w:val="24"/>
+          <w:szCs w:val="24"/>
+          <w:lang w:val="ro-RO"/>
+        </w:rPr>
+        <w:lastRenderedPageBreak/>
+        <w:t xml:space="preserve">stațiile folosite de agențiile de mediu. Pe partea de senzori la </w:t>
       </w:r>
       <w:r>
         <w:rPr>
@@ -7066,7 +7213,6 @@
           <w:szCs w:val="24"/>
           <w:lang w:val="ro-RO"/>
         </w:rPr>
-        <w:lastRenderedPageBreak/>
         <w:t>modul WiFi pentru conexiunie TPC/IP, UDP, HTTTP/S . Senzorii de pe modul sunt pentru CO, NO</w:t>
       </w:r>
       <w:r>
@@ -8032,7 +8178,7 @@
         </w:rPr>
       </w:pPr>
       <w:bookmarkStart w:id="8" w:name="_Toc517617477"/>
-      <w:bookmarkStart w:id="9" w:name="_Toc37032512"/>
+      <w:bookmarkStart w:id="9" w:name="_Toc37204074"/>
       <w:r>
         <w:rPr>
           <w:rFonts w:ascii="Times New Roman" w:hAnsi="Times New Roman" w:cs="Times New Roman"/>
@@ -8040,7 +8186,6 @@
           <w:szCs w:val="36"/>
           <w:lang w:val="ro-RO"/>
         </w:rPr>
-        <w:lastRenderedPageBreak/>
         <w:t>Capitolul 3</w:t>
       </w:r>
       <w:r>
@@ -8138,7 +8283,7 @@
         </w:rPr>
         <w:tab/>
       </w:r>
-      <w:bookmarkStart w:id="10" w:name="_Toc37032513"/>
+      <w:bookmarkStart w:id="10" w:name="_Toc37204075"/>
       <w:r>
         <w:rPr>
           <w:rFonts w:eastAsia="Times New Roman"/>
@@ -8343,6 +8488,7 @@
           <w:sz w:val="24"/>
           <w:szCs w:val="24"/>
         </w:rPr>
+        <w:lastRenderedPageBreak/>
         <w:t xml:space="preserve"> </w:t>
       </w:r>
       <w:r>
@@ -8400,7 +8546,6 @@
           <w:szCs w:val="24"/>
           <w:lang w:val="ro-RO"/>
         </w:rPr>
-        <w:lastRenderedPageBreak/>
         <w:tab/>
         <w:t>Arhitectura sistemului Android, împarte acest sistem în cinci subsisteme(sau layers) după cum se vede în Figura 3.1</w:t>
       </w:r>
@@ -8656,6 +8801,7 @@
           <w:szCs w:val="24"/>
           <w:lang w:val="ro-RO"/>
         </w:rPr>
+        <w:lastRenderedPageBreak/>
         <w:t>Applications: cel mai înalt nivel. Sunt aplicații de sine stătătoare, funcționale</w:t>
       </w:r>
     </w:p>
@@ -8743,16 +8889,7 @@
           <w:sz w:val="24"/>
           <w:szCs w:val="24"/>
         </w:rPr>
-        <w:t xml:space="preserve"> este un mediu de dezvoltare care este folosit pentru a dezvolta aplicații pentru sistemul de operare Android. Este mediul de dezvoltare oficial pentru </w:t>
-      </w:r>
-      <w:r>
-        <w:rPr>
-          <w:rFonts w:ascii="Times New Roman" w:hAnsi="Times New Roman" w:cs="Times New Roman"/>
-          <w:sz w:val="24"/>
-          <w:szCs w:val="24"/>
-        </w:rPr>
-        <w:lastRenderedPageBreak/>
-        <w:t>Android și prin simpla lui descărcare și instalare utilizatorul obține tot ce are nevoie pentru a începe dezvoltarea. Cand spunem dezvoltare ne referim la mai mulți pași precum, scriere cod, compilarea lui, rularea și depanarea lui și simularea sau emularea</w:t>
+        <w:t xml:space="preserve"> este un mediu de dezvoltare care este folosit pentru a dezvolta aplicații pentru sistemul de operare Android. Este mediul de dezvoltare oficial pentru Android și prin simpla lui descărcare și instalare utilizatorul obține tot ce are nevoie pentru a începe dezvoltarea. Cand spunem dezvoltare ne referim la mai mulți pași precum, scriere cod, compilarea lui, rularea și depanarea lui și simularea sau emularea</w:t>
       </w:r>
       <w:r>
         <w:rPr>
@@ -8924,7 +9061,16 @@
           <w:sz w:val="24"/>
           <w:szCs w:val="24"/>
         </w:rPr>
-        <w:t>Software Development Kit-ul conține o mulțime de biblioteci de care utilizatorul are nevoie și oferă posibilitatea descărcării unor emulatoare de Android. Aceste emulatoare permit rularea aplicațiilor dezvoltate pe un program în interiorul lui Android Studio, fără a mai avea nevoie de un dispozitiv fizic. Dac</w:t>
+        <w:t xml:space="preserve">Software Development Kit-ul conține o mulțime de biblioteci de care utilizatorul are nevoie și oferă posibilitatea descărcării unor emulatoare de Android. Aceste emulatoare permit rularea aplicațiilor dezvoltate pe un program în interiorul lui Android Studio, fără a mai avea </w:t>
+      </w:r>
+      <w:r>
+        <w:rPr>
+          <w:rFonts w:ascii="Times New Roman" w:hAnsi="Times New Roman" w:cs="Times New Roman"/>
+          <w:sz w:val="24"/>
+          <w:szCs w:val="24"/>
+        </w:rPr>
+        <w:lastRenderedPageBreak/>
+        <w:t>nevoie de un dispozitiv fizic. Dac</w:t>
       </w:r>
       <w:r>
         <w:rPr>
@@ -9035,17 +9181,7 @@
           <w:szCs w:val="24"/>
           <w:lang w:val="ro-RO"/>
         </w:rPr>
-        <w:t xml:space="preserve">țial a fost făcut pentru televiziune pe cablu digitală, dar </w:t>
-      </w:r>
-      <w:r>
-        <w:rPr>
-          <w:rFonts w:ascii="Times New Roman" w:hAnsi="Times New Roman" w:cs="Times New Roman"/>
-          <w:sz w:val="24"/>
-          <w:szCs w:val="24"/>
-          <w:lang w:val="ro-RO"/>
-        </w:rPr>
-        <w:lastRenderedPageBreak/>
-        <w:t>odată cu apariția internetului limbajul Java s-a dovedit a fi cel mai potrivit, primul mare succes fiind incorporarea lui în navigatorul Netscape. De atunci, Java a ajuns să fie cel mai popular limbaj de programare fiind folosit într-o multitudine de aplicații, de la telefoane mobile, la aplicații bancare și de la jocuri la aplicații web. Acest lucru se datorează robusteții lui reutilizabilității lui(fiind orientat pe obiecte un cod odată scris poate să fie reutilizat)</w:t>
+        <w:t>țial a fost făcut pentru televiziune pe cablu digitală, dar odată cu apariția internetului limbajul Java s-a dovedit a fi cel mai potrivit, primul mare succes fiind incorporarea lui în navigatorul Netscape. De atunci, Java a ajuns să fie cel mai popular limbaj de programare fiind folosit într-o multitudine de aplicații, de la telefoane mobile, la aplicații bancare și de la jocuri la aplicații web. Acest lucru se datorează robusteții lui reutilizabilității lui(fiind orientat pe obiecte un cod odată scris poate să fie reutilizat)</w:t>
       </w:r>
       <w:r>
         <w:rPr>
@@ -9198,6 +9334,7 @@
         <w:rPr>
           <w:noProof/>
         </w:rPr>
+        <w:lastRenderedPageBreak/>
         <w:drawing>
           <wp:inline distT="0" distB="0" distL="0" distR="0">
             <wp:extent cx="5365907" cy="2998381"/>
@@ -9325,14 +9462,13 @@
           <w:szCs w:val="32"/>
         </w:rPr>
       </w:pPr>
-      <w:bookmarkStart w:id="11" w:name="_Toc37032514"/>
+      <w:bookmarkStart w:id="11" w:name="_Toc37204076"/>
       <w:r>
         <w:rPr>
           <w:rFonts w:eastAsia="Times New Roman"/>
           <w:sz w:val="32"/>
           <w:szCs w:val="32"/>
         </w:rPr>
-        <w:lastRenderedPageBreak/>
         <w:t>3.2</w:t>
       </w:r>
       <w:r>
@@ -9504,7 +9640,16 @@
           <w:sz w:val="24"/>
           <w:szCs w:val="24"/>
         </w:rPr>
-        <w:t>Dezvoltarea lui nu s-a axat doar pe creșterea vitezei datelor, ci pe a optimiza la maxim consumul de energie.</w:t>
+        <w:t xml:space="preserve">Dezvoltarea lui nu s-a </w:t>
+      </w:r>
+      <w:r>
+        <w:rPr>
+          <w:rFonts w:ascii="Times New Roman" w:hAnsi="Times New Roman" w:cs="Times New Roman"/>
+          <w:sz w:val="24"/>
+          <w:szCs w:val="24"/>
+        </w:rPr>
+        <w:lastRenderedPageBreak/>
+        <w:t>axat doar pe creșterea vitezei datelor, ci pe a optimiza la maxim consumul de energie.</w:t>
       </w:r>
       <w:r>
         <w:rPr>
@@ -9726,7 +9871,6 @@
           <w:sz w:val="24"/>
           <w:szCs w:val="24"/>
         </w:rPr>
-        <w:lastRenderedPageBreak/>
         <w:t xml:space="preserve">Aplicații pentru automatizare a caselor: dispozitive de proximitate(beacons), dispozitive de măsurare a calității aerului, de reglare a căldurii sau a nivelului de luminozitate și multe altele.  </w:t>
       </w:r>
       <w:r>
@@ -9880,6 +10024,7 @@
         <w:rPr>
           <w:noProof/>
         </w:rPr>
+        <w:lastRenderedPageBreak/>
         <w:drawing>
           <wp:inline distT="0" distB="0" distL="0" distR="0">
             <wp:extent cx="5422009" cy="3484170"/>
@@ -9996,7 +10141,6 @@
           <w:szCs w:val="24"/>
           <w:lang w:val="ro-RO"/>
         </w:rPr>
-        <w:lastRenderedPageBreak/>
         <w:t xml:space="preserve">ATT permite lui BLE să facă disponibile sau să expună  anumite date. Un atribut este identificat printr-un UUID și permisii de citire sau de scriere. Este un protocol între un client (care cere informații, indicații) și un server(care are atribute, preia cereri, le prelucrează și răspunde). </w:t>
       </w:r>
     </w:p>
@@ -10201,7 +10345,6 @@
     <w:p>
       <w:pPr>
         <w:spacing w:line="360" w:lineRule="auto"/>
-        <w:ind w:firstLine="720"/>
         <w:jc w:val="both"/>
         <w:rPr>
           <w:rFonts w:ascii="Times New Roman" w:hAnsi="Times New Roman" w:cs="Times New Roman"/>
@@ -10237,7 +10380,7 @@
         </w:rPr>
         <w:tab/>
       </w:r>
-      <w:bookmarkStart w:id="12" w:name="_Toc37032515"/>
+      <w:bookmarkStart w:id="12" w:name="_Toc37204077"/>
       <w:r>
         <w:rPr>
           <w:rFonts w:eastAsia="Times New Roman"/>
@@ -10298,6 +10441,27 @@
     </w:p>
     <w:p>
       <w:pPr>
+        <w:pStyle w:val="Heading3"/>
+        <w:rPr>
+          <w:sz w:val="24"/>
+          <w:szCs w:val="24"/>
+        </w:rPr>
+      </w:pPr>
+      <w:r>
+        <w:tab/>
+      </w:r>
+      <w:bookmarkStart w:id="13" w:name="_Toc37204078"/>
+      <w:r>
+        <w:rPr>
+          <w:sz w:val="24"/>
+          <w:szCs w:val="24"/>
+        </w:rPr>
+        <w:t>3.3.1 Factori Poluanți</w:t>
+      </w:r>
+      <w:bookmarkEnd w:id="13"/>
+    </w:p>
+    <w:p>
+      <w:pPr>
         <w:spacing w:line="360" w:lineRule="auto"/>
         <w:jc w:val="both"/>
         <w:rPr>
@@ -10306,17 +10470,6 @@
           <w:szCs w:val="24"/>
         </w:rPr>
       </w:pPr>
-    </w:p>
-    <w:p>
-      <w:pPr>
-        <w:spacing w:line="360" w:lineRule="auto"/>
-        <w:jc w:val="both"/>
-        <w:rPr>
-          <w:rFonts w:ascii="Times New Roman" w:hAnsi="Times New Roman" w:cs="Times New Roman"/>
-          <w:sz w:val="24"/>
-          <w:szCs w:val="24"/>
-        </w:rPr>
-      </w:pPr>
       <w:r>
         <w:rPr>
           <w:rFonts w:ascii="Times New Roman" w:hAnsi="Times New Roman" w:cs="Times New Roman"/>
@@ -10429,16 +10582,7 @@
           <w:sz w:val="24"/>
           <w:szCs w:val="24"/>
         </w:rPr>
-        <w:t xml:space="preserve">. Poluarea din exterior este o problema tot mai mare, aceasta crescând cu 8% din 2008 în </w:t>
-      </w:r>
-      <w:r>
-        <w:rPr>
-          <w:rFonts w:ascii="Times New Roman" w:hAnsi="Times New Roman" w:cs="Times New Roman"/>
-          <w:sz w:val="24"/>
-          <w:szCs w:val="24"/>
-        </w:rPr>
-        <w:lastRenderedPageBreak/>
-        <w:t xml:space="preserve">2013, urbanizarea fiind una din cauze. </w:t>
+        <w:t xml:space="preserve">. Poluarea din exterior este o problema tot mai mare, aceasta crescând cu 8% din 2008 în 2013, urbanizarea fiind una din cauze. </w:t>
       </w:r>
       <w:r>
         <w:rPr>
@@ -10644,6 +10788,7 @@
           <w:szCs w:val="24"/>
           <w:lang w:val="ro-RO"/>
         </w:rPr>
+        <w:lastRenderedPageBreak/>
         <w:t>SO</w:t>
       </w:r>
       <w:r>
@@ -10826,17 +10971,7 @@
           <w:szCs w:val="24"/>
           <w:lang w:val="ro-RO"/>
         </w:rPr>
-        <w:t xml:space="preserve">Compuși Organici Volatili(VOC) – sunt gaze emișe din surse care există în interior. VOC este mai mare în interior ca în exterior. Pot să fie de la parfumuri, produse de curățare,  vopsele, solvenți organici, produse de dezinfectare, degresare sau alți </w:t>
-      </w:r>
-      <w:r>
-        <w:rPr>
-          <w:rFonts w:ascii="Times New Roman" w:hAnsi="Times New Roman" w:cs="Times New Roman"/>
-          <w:sz w:val="24"/>
-          <w:szCs w:val="24"/>
-          <w:lang w:val="ro-RO"/>
-        </w:rPr>
-        <w:lastRenderedPageBreak/>
-        <w:t xml:space="preserve">combustibili. VOC pot provoca iritații ale ochilor, nasului, gâtului, dureri de cap, pierdere de coordonare, daune la sistemul central nervos. </w:t>
+        <w:t xml:space="preserve">Compuși Organici Volatili(VOC) – sunt gaze emișe din surse care există în interior. VOC este mai mare în interior ca în exterior. Pot să fie de la parfumuri, produse de curățare,  vopsele, solvenți organici, produse de dezinfectare, degresare sau alți combustibili. VOC pot provoca iritații ale ochilor, nasului, gâtului, dureri de cap, pierdere de coordonare, daune la sistemul central nervos. </w:t>
       </w:r>
     </w:p>
     <w:p>
@@ -10855,20 +10990,24 @@
     </w:p>
     <w:p>
       <w:pPr>
-        <w:spacing w:line="360" w:lineRule="auto"/>
-        <w:jc w:val="both"/>
-        <w:rPr>
-          <w:rFonts w:ascii="Times New Roman" w:hAnsi="Times New Roman" w:cs="Times New Roman"/>
-          <w:b/>
-          <w:sz w:val="24"/>
-          <w:szCs w:val="24"/>
-          <w:lang w:val="ro-RO"/>
-        </w:rPr>
-      </w:pPr>
-      <w:r>
-        <w:rPr>
-          <w:rFonts w:ascii="Times New Roman" w:hAnsi="Times New Roman" w:cs="Times New Roman"/>
-          <w:b/>
+        <w:pStyle w:val="Heading3"/>
+        <w:rPr>
+          <w:sz w:val="24"/>
+          <w:szCs w:val="24"/>
+          <w:lang w:val="ro-RO"/>
+        </w:rPr>
+      </w:pPr>
+      <w:bookmarkStart w:id="14" w:name="_Toc37204079"/>
+      <w:r>
+        <w:rPr>
+          <w:sz w:val="24"/>
+          <w:szCs w:val="24"/>
+          <w:lang w:val="ro-RO"/>
+        </w:rPr>
+        <w:t>3.3.2</w:t>
+      </w:r>
+      <w:r>
+        <w:rPr>
           <w:sz w:val="24"/>
           <w:szCs w:val="24"/>
           <w:lang w:val="ro-RO"/>
@@ -10877,8 +11016,6 @@
       </w:r>
       <w:r>
         <w:rPr>
-          <w:rFonts w:ascii="Times New Roman" w:hAnsi="Times New Roman" w:cs="Times New Roman"/>
-          <w:b/>
           <w:sz w:val="24"/>
           <w:szCs w:val="24"/>
           <w:lang w:val="ro-RO"/>
@@ -10887,14 +11024,13 @@
       </w:r>
       <w:r>
         <w:rPr>
-          <w:rFonts w:ascii="Times New Roman" w:hAnsi="Times New Roman" w:cs="Times New Roman"/>
-          <w:b/>
-          <w:sz w:val="24"/>
-          <w:szCs w:val="24"/>
-          <w:lang w:val="ro-RO"/>
-        </w:rPr>
-        <w:t>(AQI)</w:t>
-      </w:r>
+          <w:sz w:val="24"/>
+          <w:szCs w:val="24"/>
+          <w:lang w:val="ro-RO"/>
+        </w:rPr>
+        <w:t>: Mod de calcul în diferie țări. Standarde de calitate</w:t>
+      </w:r>
+      <w:bookmarkEnd w:id="14"/>
     </w:p>
     <w:p>
       <w:pPr>
@@ -11093,6 +11229,7 @@
           <w:sz w:val="24"/>
           <w:szCs w:val="24"/>
         </w:rPr>
+        <w:lastRenderedPageBreak/>
         <w:t>În România,</w:t>
       </w:r>
       <w:r>
@@ -11570,7 +11707,6 @@
           <w:sz w:val="24"/>
           <w:szCs w:val="24"/>
         </w:rPr>
-        <w:lastRenderedPageBreak/>
         <w:drawing>
           <wp:inline distT="0" distB="0" distL="0" distR="0">
             <wp:extent cx="2618740" cy="1866900"/>
@@ -11999,6 +12135,7 @@
           <w:sz w:val="24"/>
           <w:szCs w:val="24"/>
         </w:rPr>
+        <w:lastRenderedPageBreak/>
         <w:drawing>
           <wp:inline distT="0" distB="0" distL="0" distR="0">
             <wp:extent cx="2552065" cy="1809750"/>
@@ -12490,7 +12627,6 @@
           <w:sz w:val="24"/>
           <w:szCs w:val="24"/>
         </w:rPr>
-        <w:lastRenderedPageBreak/>
         <w:drawing>
           <wp:anchor distT="0" distB="0" distL="114300" distR="114300" simplePos="0" relativeHeight="251664384" behindDoc="0" locked="0" layoutInCell="1" allowOverlap="1">
             <wp:simplePos x="0" y="0"/>
@@ -12995,7 +13131,17 @@
           <w:szCs w:val="24"/>
           <w:lang w:val="ro-RO"/>
         </w:rPr>
-        <w:t xml:space="preserve"> pentru care se înregistrează valori. Ca să se poată calcula, trebuie să fie disponibili valori pentru cel putin 3 poluanți.</w:t>
+        <w:t xml:space="preserve"> pentru care se înregistrează valori. Ca să se poată calcula, trebuie să fie disponibili </w:t>
+      </w:r>
+      <w:r>
+        <w:rPr>
+          <w:rFonts w:ascii="Times New Roman" w:hAnsi="Times New Roman" w:cs="Times New Roman"/>
+          <w:sz w:val="24"/>
+          <w:szCs w:val="24"/>
+          <w:lang w:val="ro-RO"/>
+        </w:rPr>
+        <w:lastRenderedPageBreak/>
+        <w:t>valori pentru cel putin 3 poluanți.</w:t>
       </w:r>
       <w:r>
         <w:rPr>
@@ -13368,17 +13514,7 @@
           <w:szCs w:val="24"/>
           <w:lang w:val="ro-RO"/>
         </w:rPr>
-        <w:t xml:space="preserve"> Indicele e </w:t>
-      </w:r>
-      <w:r>
-        <w:rPr>
-          <w:rFonts w:ascii="Times New Roman" w:hAnsi="Times New Roman" w:cs="Times New Roman"/>
-          <w:sz w:val="24"/>
-          <w:szCs w:val="24"/>
-          <w:lang w:val="ro-RO"/>
-        </w:rPr>
-        <w:lastRenderedPageBreak/>
-        <w:t xml:space="preserve">determinat regulat la 1h sau 24h. Unei anumite concentrații ii corespunde un anume indice care are asociat un nume(din cele 5). </w:t>
+        <w:t xml:space="preserve"> Indicele e determinat regulat la 1h sau 24h. Unei anumite concentrații ii corespunde un anume indice care are asociat un nume(din cele 5). </w:t>
       </w:r>
       <w:r>
         <w:rPr>
@@ -13658,6 +13794,15 @@
           <w:szCs w:val="24"/>
           <w:lang w:val="ro-RO"/>
         </w:rPr>
+        <w:t xml:space="preserve"> CAQI</w:t>
+      </w:r>
+      <w:r>
+        <w:rPr>
+          <w:rFonts w:ascii="Times New Roman" w:hAnsi="Times New Roman" w:cs="Times New Roman"/>
+          <w:sz w:val="24"/>
+          <w:szCs w:val="24"/>
+          <w:lang w:val="ro-RO"/>
+        </w:rPr>
         <w:t xml:space="preserve"> [img27]</w:t>
       </w:r>
     </w:p>
@@ -13720,6 +13865,7 @@
           <w:szCs w:val="24"/>
           <w:lang w:val="ro-RO"/>
         </w:rPr>
+        <w:lastRenderedPageBreak/>
         <w:t xml:space="preserve">În Statele Unite ale Americii, agenția de protecție a mediului (EPA) a făcut un indice care e împărțit </w:t>
       </w:r>
       <w:r>
@@ -14740,88 +14886,111 @@
           <w:sz w:val="24"/>
           <w:szCs w:val="24"/>
         </w:rPr>
+        <w:t xml:space="preserve"> valoare indice pentru BP</w:t>
+      </w:r>
+      <w:r>
+        <w:rPr>
+          <w:rFonts w:ascii="Times New Roman" w:hAnsi="Times New Roman" w:cs="Times New Roman"/>
+          <w:sz w:val="24"/>
+          <w:szCs w:val="24"/>
+          <w:vertAlign w:val="subscript"/>
+        </w:rPr>
+        <w:t>LO</w:t>
+      </w:r>
+      <w:r>
+        <w:rPr>
+          <w:rFonts w:ascii="Times New Roman" w:hAnsi="Times New Roman" w:cs="Times New Roman"/>
+          <w:sz w:val="24"/>
+          <w:szCs w:val="24"/>
+        </w:rPr>
+        <w:t>.</w:t>
+      </w:r>
+      <w:r>
+        <w:rPr>
+          <w:rFonts w:ascii="Times New Roman" w:hAnsi="Times New Roman" w:cs="Times New Roman"/>
+          <w:sz w:val="24"/>
+          <w:szCs w:val="24"/>
+          <w:lang w:val="ro-RO"/>
+        </w:rPr>
+        <w:tab/>
+      </w:r>
+      <w:r>
+        <w:rPr>
+          <w:rFonts w:ascii="Times New Roman" w:hAnsi="Times New Roman" w:cs="Times New Roman"/>
+          <w:sz w:val="24"/>
+          <w:szCs w:val="24"/>
+          <w:lang w:val="ro-RO"/>
+        </w:rPr>
+        <w:t>Cel mai mare I</w:t>
+      </w:r>
+      <w:r>
+        <w:rPr>
+          <w:rFonts w:ascii="Times New Roman" w:hAnsi="Times New Roman" w:cs="Times New Roman"/>
+          <w:sz w:val="24"/>
+          <w:szCs w:val="24"/>
+          <w:vertAlign w:val="subscript"/>
+          <w:lang w:val="ro-RO"/>
+        </w:rPr>
+        <w:t xml:space="preserve">p </w:t>
+      </w:r>
+      <w:r>
+        <w:rPr>
+          <w:rFonts w:ascii="Times New Roman" w:hAnsi="Times New Roman" w:cs="Times New Roman"/>
+          <w:sz w:val="24"/>
+          <w:szCs w:val="24"/>
+          <w:lang w:val="ro-RO"/>
+        </w:rPr>
+        <w:t xml:space="preserve"> va fi AQI.</w:t>
+      </w:r>
+      <w:r>
+        <w:rPr>
+          <w:rFonts w:ascii="Times New Roman" w:hAnsi="Times New Roman" w:cs="Times New Roman"/>
+          <w:sz w:val="24"/>
+          <w:szCs w:val="24"/>
+          <w:lang w:val="ro-RO"/>
+        </w:rPr>
         <w:t xml:space="preserve"> </w:t>
       </w:r>
-      <w:r>
-        <w:rPr>
-          <w:rFonts w:ascii="Times New Roman" w:hAnsi="Times New Roman" w:cs="Times New Roman"/>
-          <w:sz w:val="24"/>
-          <w:szCs w:val="24"/>
-        </w:rPr>
-        <w:lastRenderedPageBreak/>
-        <w:t>valoare indice pentru BP</w:t>
-      </w:r>
-      <w:r>
-        <w:rPr>
-          <w:rFonts w:ascii="Times New Roman" w:hAnsi="Times New Roman" w:cs="Times New Roman"/>
-          <w:sz w:val="24"/>
-          <w:szCs w:val="24"/>
-          <w:vertAlign w:val="subscript"/>
-        </w:rPr>
-        <w:t>LO</w:t>
-      </w:r>
-      <w:r>
-        <w:rPr>
-          <w:rFonts w:ascii="Times New Roman" w:hAnsi="Times New Roman" w:cs="Times New Roman"/>
-          <w:sz w:val="24"/>
-          <w:szCs w:val="24"/>
-        </w:rPr>
-        <w:t>.</w:t>
-      </w:r>
-      <w:r>
-        <w:rPr>
-          <w:rFonts w:ascii="Times New Roman" w:hAnsi="Times New Roman" w:cs="Times New Roman"/>
-          <w:sz w:val="24"/>
-          <w:szCs w:val="24"/>
-          <w:lang w:val="ro-RO"/>
-        </w:rPr>
-        <w:tab/>
-      </w:r>
-      <w:r>
-        <w:rPr>
-          <w:rFonts w:ascii="Times New Roman" w:hAnsi="Times New Roman" w:cs="Times New Roman"/>
-          <w:sz w:val="24"/>
-          <w:szCs w:val="24"/>
-          <w:lang w:val="ro-RO"/>
-        </w:rPr>
-        <w:t>Cel mai mare I</w:t>
-      </w:r>
-      <w:r>
-        <w:rPr>
-          <w:rFonts w:ascii="Times New Roman" w:hAnsi="Times New Roman" w:cs="Times New Roman"/>
-          <w:sz w:val="24"/>
-          <w:szCs w:val="24"/>
-          <w:vertAlign w:val="subscript"/>
-          <w:lang w:val="ro-RO"/>
-        </w:rPr>
-        <w:t xml:space="preserve">p </w:t>
-      </w:r>
-      <w:r>
-        <w:rPr>
-          <w:rFonts w:ascii="Times New Roman" w:hAnsi="Times New Roman" w:cs="Times New Roman"/>
-          <w:sz w:val="24"/>
-          <w:szCs w:val="24"/>
-          <w:lang w:val="ro-RO"/>
-        </w:rPr>
-        <w:t xml:space="preserve"> va fi AQI.</w:t>
-      </w:r>
-      <w:r>
-        <w:rPr>
-          <w:rFonts w:ascii="Times New Roman" w:hAnsi="Times New Roman" w:cs="Times New Roman"/>
-          <w:sz w:val="24"/>
-          <w:szCs w:val="24"/>
-          <w:lang w:val="ro-RO"/>
-        </w:rPr>
-        <w:t xml:space="preserve"> </w:t>
-      </w:r>
-      <w:r>
-        <w:rPr>
-          <w:rFonts w:ascii="Times New Roman" w:hAnsi="Times New Roman" w:cs="Times New Roman"/>
-          <w:sz w:val="24"/>
-          <w:szCs w:val="24"/>
-          <w:lang w:val="ro-RO"/>
-        </w:rPr>
-        <w:t xml:space="preserve">NAAQS(standardele) în SUA,conform </w:t>
+    </w:p>
+    <w:p>
+      <w:pPr>
+        <w:spacing w:after="0" w:line="360" w:lineRule="auto"/>
+        <w:ind w:firstLine="720"/>
+        <w:jc w:val="both"/>
+        <w:rPr>
+          <w:rFonts w:ascii="Times New Roman" w:hAnsi="Times New Roman" w:cs="Times New Roman"/>
+          <w:sz w:val="24"/>
+          <w:szCs w:val="24"/>
+          <w:lang w:val="ro-RO"/>
+        </w:rPr>
+      </w:pPr>
+      <w:r>
+        <w:rPr>
+          <w:rFonts w:ascii="Times New Roman" w:hAnsi="Times New Roman" w:cs="Times New Roman"/>
+          <w:sz w:val="24"/>
+          <w:szCs w:val="24"/>
+          <w:lang w:val="ro-RO"/>
+        </w:rPr>
+        <w:t>NAAQS(</w:t>
+      </w:r>
+      <w:r>
+        <w:rPr>
+          <w:rFonts w:ascii="Times New Roman" w:hAnsi="Times New Roman" w:cs="Times New Roman"/>
+          <w:b/>
+          <w:sz w:val="24"/>
+          <w:szCs w:val="24"/>
+          <w:lang w:val="ro-RO"/>
+        </w:rPr>
+        <w:t>standardele</w:t>
+      </w:r>
+      <w:r>
+        <w:rPr>
+          <w:rFonts w:ascii="Times New Roman" w:hAnsi="Times New Roman" w:cs="Times New Roman"/>
+          <w:sz w:val="24"/>
+          <w:szCs w:val="24"/>
+          <w:lang w:val="ro-RO"/>
+        </w:rPr>
+        <w:t xml:space="preserve">) în SUA,conform </w:t>
       </w:r>
       <w:r>
         <w:rPr>
@@ -15538,6 +15707,7 @@
           <w:sz w:val="24"/>
           <w:szCs w:val="24"/>
         </w:rPr>
+        <w:lastRenderedPageBreak/>
         <w:drawing>
           <wp:inline distT="0" distB="0" distL="0" distR="0">
             <wp:extent cx="5945815" cy="542261"/>
@@ -15707,6 +15877,7 @@
           <w:rFonts w:ascii="Times New Roman" w:hAnsi="Times New Roman" w:cs="Times New Roman"/>
           <w:sz w:val="24"/>
           <w:szCs w:val="24"/>
+          <w:lang w:val="ro-RO"/>
         </w:rPr>
       </w:pPr>
       <w:r>
@@ -15749,18 +15920,284 @@
           <w:sz w:val="24"/>
           <w:szCs w:val="24"/>
         </w:rPr>
-        <w:t xml:space="preserve">e concentrația poluantului și c e factorul de scalare.[7]. </w:t>
+        <w:t>e concentrația poluantului și c e factorul de scalare.</w:t>
+      </w:r>
+      <w:r>
+        <w:rPr>
+          <w:rFonts w:ascii="Times New Roman" w:hAnsi="Times New Roman" w:cs="Times New Roman"/>
+          <w:sz w:val="24"/>
+          <w:szCs w:val="24"/>
+        </w:rPr>
+        <w:t xml:space="preserve"> Factorul de scalare c se calculează în funcție de mortatlitatea generată de poluare.</w:t>
+      </w:r>
+      <w:r>
+        <w:rPr>
+          <w:rFonts w:ascii="Times New Roman" w:hAnsi="Times New Roman" w:cs="Times New Roman"/>
+          <w:sz w:val="24"/>
+          <w:szCs w:val="24"/>
+        </w:rPr>
+        <w:t>[7]</w:t>
+      </w:r>
+      <w:r>
+        <w:rPr>
+          <w:rFonts w:ascii="Times New Roman" w:hAnsi="Times New Roman" w:cs="Times New Roman"/>
+          <w:sz w:val="24"/>
+          <w:szCs w:val="24"/>
+        </w:rPr>
+        <w:t>[34]</w:t>
+      </w:r>
+      <w:r>
+        <w:rPr>
+          <w:rFonts w:ascii="Times New Roman" w:hAnsi="Times New Roman" w:cs="Times New Roman"/>
+          <w:sz w:val="24"/>
+          <w:szCs w:val="24"/>
+        </w:rPr>
+        <w:t>.</w:t>
+      </w:r>
+      <w:r>
+        <w:rPr>
+          <w:rFonts w:ascii="Times New Roman" w:hAnsi="Times New Roman" w:cs="Times New Roman"/>
+          <w:sz w:val="24"/>
+          <w:szCs w:val="24"/>
+        </w:rPr>
+        <w:t xml:space="preserve"> </w:t>
+      </w:r>
+      <w:r>
+        <w:rPr>
+          <w:rFonts w:ascii="Times New Roman" w:hAnsi="Times New Roman" w:cs="Times New Roman"/>
+          <w:sz w:val="24"/>
+          <w:szCs w:val="24"/>
+          <w:lang w:val="ro-RO"/>
+        </w:rPr>
+        <w:t>AQHI e calculat la fiecare stație pentru cele 3 ore precedente.</w:t>
+      </w:r>
+      <w:r>
+        <w:rPr>
+          <w:rFonts w:ascii="Times New Roman" w:hAnsi="Times New Roman" w:cs="Times New Roman"/>
+          <w:sz w:val="24"/>
+          <w:szCs w:val="24"/>
+        </w:rPr>
+        <w:t xml:space="preserve"> </w:t>
+      </w:r>
+      <w:r>
+        <w:rPr>
+          <w:rFonts w:ascii="Times New Roman" w:hAnsi="Times New Roman" w:cs="Times New Roman"/>
+          <w:sz w:val="24"/>
+          <w:szCs w:val="24"/>
+          <w:lang w:val="ro-RO"/>
+        </w:rPr>
+        <w:t>În general, pentru AQHI se iau în considerare NO</w:t>
+      </w:r>
+      <w:r>
+        <w:rPr>
+          <w:rFonts w:ascii="Times New Roman" w:hAnsi="Times New Roman" w:cs="Times New Roman"/>
+          <w:sz w:val="24"/>
+          <w:szCs w:val="24"/>
+          <w:vertAlign w:val="subscript"/>
+          <w:lang w:val="ro-RO"/>
+        </w:rPr>
+        <w:t>2</w:t>
+      </w:r>
+      <w:r>
+        <w:rPr>
+          <w:rFonts w:ascii="Times New Roman" w:hAnsi="Times New Roman" w:cs="Times New Roman"/>
+          <w:sz w:val="24"/>
+          <w:szCs w:val="24"/>
+          <w:lang w:val="ro-RO"/>
+        </w:rPr>
+        <w:t xml:space="preserve"> , O</w:t>
+      </w:r>
+      <w:r>
+        <w:rPr>
+          <w:rFonts w:ascii="Times New Roman" w:hAnsi="Times New Roman" w:cs="Times New Roman"/>
+          <w:sz w:val="24"/>
+          <w:szCs w:val="24"/>
+          <w:vertAlign w:val="subscript"/>
+          <w:lang w:val="ro-RO"/>
+        </w:rPr>
+        <w:t>3</w:t>
+      </w:r>
+      <w:r>
+        <w:rPr>
+          <w:rFonts w:ascii="Times New Roman" w:hAnsi="Times New Roman" w:cs="Times New Roman"/>
+          <w:sz w:val="24"/>
+          <w:szCs w:val="24"/>
+          <w:lang w:val="ro-RO"/>
+        </w:rPr>
+        <w:t xml:space="preserve"> și PM</w:t>
+      </w:r>
+      <w:r>
+        <w:rPr>
+          <w:rFonts w:ascii="Times New Roman" w:hAnsi="Times New Roman" w:cs="Times New Roman"/>
+          <w:sz w:val="24"/>
+          <w:szCs w:val="24"/>
+          <w:vertAlign w:val="subscript"/>
+          <w:lang w:val="ro-RO"/>
+        </w:rPr>
+        <w:t>2.5</w:t>
+      </w:r>
+      <w:r>
+        <w:rPr>
+          <w:rFonts w:ascii="Times New Roman" w:hAnsi="Times New Roman" w:cs="Times New Roman"/>
+          <w:sz w:val="24"/>
+          <w:szCs w:val="24"/>
+          <w:lang w:val="ro-RO"/>
+        </w:rPr>
+        <w:t xml:space="preserve"> pentru că despre CO și SO</w:t>
+      </w:r>
+      <w:r>
+        <w:rPr>
+          <w:rFonts w:ascii="Times New Roman" w:hAnsi="Times New Roman" w:cs="Times New Roman"/>
+          <w:sz w:val="24"/>
+          <w:szCs w:val="24"/>
+          <w:vertAlign w:val="subscript"/>
+          <w:lang w:val="ro-RO"/>
+        </w:rPr>
+        <w:t>2</w:t>
+      </w:r>
+      <w:r>
+        <w:rPr>
+          <w:rFonts w:ascii="Times New Roman" w:hAnsi="Times New Roman" w:cs="Times New Roman"/>
+          <w:sz w:val="24"/>
+          <w:szCs w:val="24"/>
+          <w:lang w:val="ro-RO"/>
+        </w:rPr>
+        <w:t xml:space="preserve"> nu se cunosc atâtea informații despre cum afectează sănătatea și s-au scos din formula.</w:t>
+      </w:r>
+      <w:r>
+        <w:rPr>
+          <w:rFonts w:ascii="Times New Roman" w:hAnsi="Times New Roman" w:cs="Times New Roman"/>
+          <w:sz w:val="24"/>
+          <w:szCs w:val="24"/>
+          <w:lang w:val="ro-RO"/>
+        </w:rPr>
+        <w:t xml:space="preserve"> </w:t>
+      </w:r>
+      <w:r>
+        <w:rPr>
+          <w:rFonts w:ascii="Times New Roman" w:hAnsi="Times New Roman" w:cs="Times New Roman"/>
+          <w:sz w:val="24"/>
+          <w:szCs w:val="24"/>
+          <w:lang w:val="ro-RO"/>
+        </w:rPr>
+        <w:t xml:space="preserve"> Astfel, formula devine</w:t>
+      </w:r>
+      <w:r>
+        <w:rPr>
+          <w:rFonts w:ascii="Times New Roman" w:hAnsi="Times New Roman" w:cs="Times New Roman"/>
+          <w:sz w:val="24"/>
+          <w:szCs w:val="24"/>
+          <w:lang w:val="ro-RO"/>
+        </w:rPr>
+        <w:t xml:space="preserve"> conform [34] </w:t>
+      </w:r>
+      <w:r>
+        <w:rPr>
+          <w:rFonts w:ascii="Times New Roman" w:hAnsi="Times New Roman" w:cs="Times New Roman"/>
+          <w:sz w:val="24"/>
+          <w:szCs w:val="24"/>
+          <w:lang w:val="ro-RO"/>
+        </w:rPr>
+        <w:t xml:space="preserve"> : </w:t>
       </w:r>
     </w:p>
     <w:p>
       <w:pPr>
         <w:spacing w:after="0" w:line="360" w:lineRule="auto"/>
-        <w:ind w:left="360"/>
+        <w:ind w:firstLine="360"/>
         <w:jc w:val="both"/>
         <w:rPr>
           <w:rFonts w:ascii="Times New Roman" w:hAnsi="Times New Roman" w:cs="Times New Roman"/>
           <w:sz w:val="24"/>
           <w:szCs w:val="24"/>
+          <w:lang w:val="ro-RO"/>
+        </w:rPr>
+      </w:pPr>
+      <w:r>
+        <w:rPr>
+          <w:rFonts w:ascii="Times New Roman" w:hAnsi="Times New Roman" w:cs="Times New Roman"/>
+          <w:noProof/>
+          <w:sz w:val="24"/>
+          <w:szCs w:val="24"/>
+        </w:rPr>
+        <w:drawing>
+          <wp:inline distT="0" distB="0" distL="0" distR="0">
+            <wp:extent cx="5839490" cy="574158"/>
+            <wp:effectExtent l="19050" t="0" r="8860" b="0"/>
+            <wp:docPr id="16" name="Picture 1"/>
+            <wp:cNvGraphicFramePr>
+              <a:graphicFrameLocks xmlns:a="http://schemas.openxmlformats.org/drawingml/2006/main" noChangeAspect="1"/>
+            </wp:cNvGraphicFramePr>
+            <a:graphic xmlns:a="http://schemas.openxmlformats.org/drawingml/2006/main">
+              <a:graphicData uri="http://schemas.openxmlformats.org/drawingml/2006/picture">
+                <pic:pic xmlns:pic="http://schemas.openxmlformats.org/drawingml/2006/picture">
+                  <pic:nvPicPr>
+                    <pic:cNvPr id="0" name="Picture 1"/>
+                    <pic:cNvPicPr>
+                      <a:picLocks noChangeAspect="1" noChangeArrowheads="1"/>
+                    </pic:cNvPicPr>
+                  </pic:nvPicPr>
+                  <pic:blipFill>
+                    <a:blip r:embed="rId42" cstate="print"/>
+                    <a:srcRect/>
+                    <a:stretch>
+                      <a:fillRect/>
+                    </a:stretch>
+                  </pic:blipFill>
+                  <pic:spPr bwMode="auto">
+                    <a:xfrm>
+                      <a:off x="0" y="0"/>
+                      <a:ext cx="5837375" cy="573950"/>
+                    </a:xfrm>
+                    <a:prstGeom prst="rect">
+                      <a:avLst/>
+                    </a:prstGeom>
+                    <a:noFill/>
+                    <a:ln w="9525">
+                      <a:noFill/>
+                      <a:miter lim="800000"/>
+                      <a:headEnd/>
+                      <a:tailEnd/>
+                    </a:ln>
+                  </pic:spPr>
+                </pic:pic>
+              </a:graphicData>
+            </a:graphic>
+          </wp:inline>
+        </w:drawing>
+      </w:r>
+    </w:p>
+    <w:p>
+      <w:pPr>
+        <w:spacing w:after="0" w:line="360" w:lineRule="auto"/>
+        <w:ind w:firstLine="360"/>
+        <w:jc w:val="both"/>
+        <w:rPr>
+          <w:rFonts w:ascii="Times New Roman" w:hAnsi="Times New Roman" w:cs="Times New Roman"/>
+          <w:sz w:val="24"/>
+          <w:szCs w:val="24"/>
+          <w:lang w:val="ro-RO"/>
+        </w:rPr>
+      </w:pPr>
+      <w:r>
+        <w:rPr>
+          <w:rFonts w:ascii="Times New Roman" w:hAnsi="Times New Roman" w:cs="Times New Roman"/>
+          <w:sz w:val="24"/>
+          <w:szCs w:val="24"/>
+          <w:lang w:val="ro-RO"/>
+        </w:rPr>
+        <w:t>Deci, în Canada, indicele de calitate ala aerului se calculează în funcție de toți poluanții (prin agregarea lor</w:t>
+      </w:r>
+    </w:p>
+    <w:p>
+      <w:pPr>
+        <w:spacing w:after="0" w:line="360" w:lineRule="auto"/>
+        <w:jc w:val="both"/>
+        <w:rPr>
+          <w:rFonts w:ascii="Times New Roman" w:hAnsi="Times New Roman" w:cs="Times New Roman"/>
+          <w:sz w:val="24"/>
+          <w:szCs w:val="24"/>
+          <w:lang w:val="ro-RO"/>
         </w:rPr>
       </w:pPr>
     </w:p>
@@ -15787,8 +16224,473 @@
           <w:sz w:val="24"/>
           <w:szCs w:val="24"/>
         </w:rPr>
-        <w:t xml:space="preserve">China </w:t>
-      </w:r>
+        <w:t xml:space="preserve">API – China </w:t>
+      </w:r>
+    </w:p>
+    <w:p>
+      <w:pPr>
+        <w:spacing w:after="0" w:line="360" w:lineRule="auto"/>
+        <w:ind w:firstLine="360"/>
+        <w:jc w:val="both"/>
+        <w:rPr>
+          <w:rFonts w:ascii="Times New Roman" w:hAnsi="Times New Roman" w:cs="Times New Roman"/>
+          <w:sz w:val="24"/>
+          <w:szCs w:val="24"/>
+        </w:rPr>
+      </w:pPr>
+      <w:r>
+        <w:rPr>
+          <w:rFonts w:ascii="Times New Roman" w:hAnsi="Times New Roman" w:cs="Times New Roman"/>
+          <w:sz w:val="24"/>
+          <w:szCs w:val="24"/>
+          <w:lang w:val="ro-RO"/>
+        </w:rPr>
+        <w:t>În China, indicele folosit pentru măsurarea calității aerului este API – Air Pollution Index. Pentru calculul lui se folosesc poluanții: SO</w:t>
+      </w:r>
+      <w:r>
+        <w:rPr>
+          <w:rFonts w:ascii="Times New Roman" w:hAnsi="Times New Roman" w:cs="Times New Roman"/>
+          <w:sz w:val="24"/>
+          <w:szCs w:val="24"/>
+          <w:vertAlign w:val="subscript"/>
+          <w:lang w:val="ro-RO"/>
+        </w:rPr>
+        <w:t>2</w:t>
+      </w:r>
+      <w:r>
+        <w:rPr>
+          <w:rFonts w:ascii="Times New Roman" w:hAnsi="Times New Roman" w:cs="Times New Roman"/>
+          <w:sz w:val="24"/>
+          <w:szCs w:val="24"/>
+          <w:lang w:val="ro-RO"/>
+        </w:rPr>
+        <w:t>, NO</w:t>
+      </w:r>
+      <w:r>
+        <w:rPr>
+          <w:rFonts w:ascii="Times New Roman" w:hAnsi="Times New Roman" w:cs="Times New Roman"/>
+          <w:sz w:val="24"/>
+          <w:szCs w:val="24"/>
+          <w:vertAlign w:val="subscript"/>
+          <w:lang w:val="ro-RO"/>
+        </w:rPr>
+        <w:t>2</w:t>
+      </w:r>
+      <w:r>
+        <w:rPr>
+          <w:rFonts w:ascii="Times New Roman" w:hAnsi="Times New Roman" w:cs="Times New Roman"/>
+          <w:sz w:val="24"/>
+          <w:szCs w:val="24"/>
+          <w:lang w:val="ro-RO"/>
+        </w:rPr>
+        <w:t>, și PM</w:t>
+      </w:r>
+      <w:r>
+        <w:rPr>
+          <w:rFonts w:ascii="Times New Roman" w:hAnsi="Times New Roman" w:cs="Times New Roman"/>
+          <w:sz w:val="24"/>
+          <w:szCs w:val="24"/>
+          <w:vertAlign w:val="subscript"/>
+          <w:lang w:val="ro-RO"/>
+        </w:rPr>
+        <w:t>10</w:t>
+      </w:r>
+      <w:r>
+        <w:rPr>
+          <w:rFonts w:ascii="Times New Roman" w:hAnsi="Times New Roman" w:cs="Times New Roman"/>
+          <w:sz w:val="24"/>
+          <w:szCs w:val="24"/>
+          <w:lang w:val="ro-RO"/>
+        </w:rPr>
+        <w:t xml:space="preserve">. Acest indice a fost ales pentru că este ușor de înteles de către populație și este baza pe standardul NAAQS GB3095-1996( National Ambient Air Quality Standard). </w:t>
+      </w:r>
+      <w:r>
+        <w:rPr>
+          <w:rFonts w:ascii="Times New Roman" w:hAnsi="Times New Roman" w:cs="Times New Roman"/>
+          <w:sz w:val="24"/>
+          <w:szCs w:val="24"/>
+        </w:rPr>
+        <w:t xml:space="preserve">[35] </w:t>
+      </w:r>
+    </w:p>
+    <w:p>
+      <w:pPr>
+        <w:spacing w:after="0" w:line="360" w:lineRule="auto"/>
+        <w:ind w:left="360"/>
+        <w:jc w:val="both"/>
+        <w:rPr>
+          <w:rFonts w:ascii="Times New Roman" w:hAnsi="Times New Roman" w:cs="Times New Roman"/>
+          <w:sz w:val="24"/>
+          <w:szCs w:val="24"/>
+        </w:rPr>
+      </w:pPr>
+      <w:r>
+        <w:rPr>
+          <w:rFonts w:ascii="Times New Roman" w:hAnsi="Times New Roman" w:cs="Times New Roman"/>
+          <w:sz w:val="24"/>
+          <w:szCs w:val="24"/>
+        </w:rPr>
+        <w:t xml:space="preserve">                    </w:t>
+      </w:r>
+      <w:r>
+        <w:rPr>
+          <w:rFonts w:ascii="Times New Roman" w:hAnsi="Times New Roman" w:cs="Times New Roman"/>
+          <w:noProof/>
+          <w:sz w:val="24"/>
+          <w:szCs w:val="24"/>
+        </w:rPr>
+        <w:drawing>
+          <wp:inline distT="0" distB="0" distL="0" distR="0">
+            <wp:extent cx="2410091" cy="1783728"/>
+            <wp:effectExtent l="19050" t="0" r="9259" b="0"/>
+            <wp:docPr id="19" name="Picture 4"/>
+            <wp:cNvGraphicFramePr>
+              <a:graphicFrameLocks xmlns:a="http://schemas.openxmlformats.org/drawingml/2006/main" noChangeAspect="1"/>
+            </wp:cNvGraphicFramePr>
+            <a:graphic xmlns:a="http://schemas.openxmlformats.org/drawingml/2006/main">
+              <a:graphicData uri="http://schemas.openxmlformats.org/drawingml/2006/picture">
+                <pic:pic xmlns:pic="http://schemas.openxmlformats.org/drawingml/2006/picture">
+                  <pic:nvPicPr>
+                    <pic:cNvPr id="0" name="Picture 4"/>
+                    <pic:cNvPicPr>
+                      <a:picLocks noChangeAspect="1" noChangeArrowheads="1"/>
+                    </pic:cNvPicPr>
+                  </pic:nvPicPr>
+                  <pic:blipFill>
+                    <a:blip r:embed="rId43" cstate="print"/>
+                    <a:srcRect/>
+                    <a:stretch>
+                      <a:fillRect/>
+                    </a:stretch>
+                  </pic:blipFill>
+                  <pic:spPr bwMode="auto">
+                    <a:xfrm>
+                      <a:off x="0" y="0"/>
+                      <a:ext cx="2413635" cy="1786351"/>
+                    </a:xfrm>
+                    <a:prstGeom prst="rect">
+                      <a:avLst/>
+                    </a:prstGeom>
+                    <a:noFill/>
+                    <a:ln w="9525">
+                      <a:noFill/>
+                      <a:miter lim="800000"/>
+                      <a:headEnd/>
+                      <a:tailEnd/>
+                    </a:ln>
+                  </pic:spPr>
+                </pic:pic>
+              </a:graphicData>
+            </a:graphic>
+          </wp:inline>
+        </w:drawing>
+      </w:r>
+      <w:r>
+        <w:rPr>
+          <w:rFonts w:ascii="Times New Roman" w:hAnsi="Times New Roman" w:cs="Times New Roman"/>
+          <w:sz w:val="24"/>
+          <w:szCs w:val="24"/>
+        </w:rPr>
+        <w:t xml:space="preserve"> </w:t>
+      </w:r>
+      <w:r>
+        <w:rPr>
+          <w:rFonts w:ascii="Times New Roman" w:hAnsi="Times New Roman" w:cs="Times New Roman"/>
+          <w:noProof/>
+          <w:sz w:val="24"/>
+          <w:szCs w:val="24"/>
+        </w:rPr>
+        <w:drawing>
+          <wp:inline distT="0" distB="0" distL="0" distR="0">
+            <wp:extent cx="1771824" cy="1786270"/>
+            <wp:effectExtent l="19050" t="0" r="0" b="0"/>
+            <wp:docPr id="27" name="Picture 7"/>
+            <wp:cNvGraphicFramePr>
+              <a:graphicFrameLocks xmlns:a="http://schemas.openxmlformats.org/drawingml/2006/main" noChangeAspect="1"/>
+            </wp:cNvGraphicFramePr>
+            <a:graphic xmlns:a="http://schemas.openxmlformats.org/drawingml/2006/main">
+              <a:graphicData uri="http://schemas.openxmlformats.org/drawingml/2006/picture">
+                <pic:pic xmlns:pic="http://schemas.openxmlformats.org/drawingml/2006/picture">
+                  <pic:nvPicPr>
+                    <pic:cNvPr id="0" name="Picture 7"/>
+                    <pic:cNvPicPr>
+                      <a:picLocks noChangeAspect="1" noChangeArrowheads="1"/>
+                    </pic:cNvPicPr>
+                  </pic:nvPicPr>
+                  <pic:blipFill>
+                    <a:blip r:embed="rId44" cstate="print"/>
+                    <a:srcRect/>
+                    <a:stretch>
+                      <a:fillRect/>
+                    </a:stretch>
+                  </pic:blipFill>
+                  <pic:spPr bwMode="auto">
+                    <a:xfrm>
+                      <a:off x="0" y="0"/>
+                      <a:ext cx="1771628" cy="1786072"/>
+                    </a:xfrm>
+                    <a:prstGeom prst="rect">
+                      <a:avLst/>
+                    </a:prstGeom>
+                    <a:noFill/>
+                    <a:ln w="9525">
+                      <a:noFill/>
+                      <a:miter lim="800000"/>
+                      <a:headEnd/>
+                      <a:tailEnd/>
+                    </a:ln>
+                  </pic:spPr>
+                </pic:pic>
+              </a:graphicData>
+            </a:graphic>
+          </wp:inline>
+        </w:drawing>
+      </w:r>
+    </w:p>
+    <w:p>
+      <w:pPr>
+        <w:spacing w:after="0" w:line="360" w:lineRule="auto"/>
+        <w:ind w:left="360"/>
+        <w:jc w:val="both"/>
+        <w:rPr>
+          <w:rFonts w:ascii="Times New Roman" w:hAnsi="Times New Roman" w:cs="Times New Roman"/>
+          <w:sz w:val="24"/>
+          <w:szCs w:val="24"/>
+          <w:lang w:val="ro-RO"/>
+        </w:rPr>
+      </w:pPr>
+      <w:r>
+        <w:rPr>
+          <w:rFonts w:ascii="Times New Roman" w:hAnsi="Times New Roman" w:cs="Times New Roman"/>
+          <w:sz w:val="24"/>
+          <w:szCs w:val="24"/>
+        </w:rPr>
+        <w:tab/>
+      </w:r>
+      <w:r>
+        <w:rPr>
+          <w:rFonts w:ascii="Times New Roman" w:hAnsi="Times New Roman" w:cs="Times New Roman"/>
+          <w:sz w:val="24"/>
+          <w:szCs w:val="24"/>
+        </w:rPr>
+        <w:tab/>
+        <w:t xml:space="preserve">        </w:t>
+      </w:r>
+      <w:r>
+        <w:rPr>
+          <w:rFonts w:ascii="Times New Roman" w:hAnsi="Times New Roman" w:cs="Times New Roman"/>
+          <w:sz w:val="24"/>
+          <w:szCs w:val="24"/>
+        </w:rPr>
+        <w:tab/>
+        <w:t>Fig 3.12 Valori API( concentra</w:t>
+      </w:r>
+      <w:r>
+        <w:rPr>
+          <w:rFonts w:ascii="Times New Roman" w:hAnsi="Times New Roman" w:cs="Times New Roman"/>
+          <w:sz w:val="24"/>
+          <w:szCs w:val="24"/>
+          <w:lang w:val="ro-RO"/>
+        </w:rPr>
+        <w:t>ția în µg/m</w:t>
+      </w:r>
+      <w:r>
+        <w:rPr>
+          <w:rFonts w:ascii="Times New Roman" w:hAnsi="Times New Roman" w:cs="Times New Roman"/>
+          <w:sz w:val="24"/>
+          <w:szCs w:val="24"/>
+          <w:vertAlign w:val="superscript"/>
+          <w:lang w:val="ro-RO"/>
+        </w:rPr>
+        <w:t xml:space="preserve">3 </w:t>
+      </w:r>
+      <w:r>
+        <w:rPr>
+          <w:rFonts w:ascii="Times New Roman" w:hAnsi="Times New Roman" w:cs="Times New Roman"/>
+          <w:sz w:val="24"/>
+          <w:szCs w:val="24"/>
+          <w:lang w:val="ro-RO"/>
+        </w:rPr>
+        <w:t>)</w:t>
+      </w:r>
+    </w:p>
+    <w:p>
+      <w:pPr>
+        <w:spacing w:after="0" w:line="360" w:lineRule="auto"/>
+        <w:ind w:left="360"/>
+        <w:jc w:val="both"/>
+        <w:rPr>
+          <w:rFonts w:ascii="Times New Roman" w:hAnsi="Times New Roman" w:cs="Times New Roman"/>
+          <w:sz w:val="24"/>
+          <w:szCs w:val="24"/>
+          <w:lang w:val="ro-RO"/>
+        </w:rPr>
+      </w:pPr>
+      <w:r>
+        <w:rPr>
+          <w:rFonts w:ascii="Times New Roman" w:hAnsi="Times New Roman" w:cs="Times New Roman"/>
+          <w:sz w:val="24"/>
+          <w:szCs w:val="24"/>
+          <w:lang w:val="ro-RO"/>
+        </w:rPr>
+        <w:t xml:space="preserve">Modul de calcul este: </w:t>
+      </w:r>
+    </w:p>
+    <w:p>
+      <w:pPr>
+        <w:spacing w:after="0" w:line="360" w:lineRule="auto"/>
+        <w:ind w:left="360"/>
+        <w:jc w:val="both"/>
+        <w:rPr>
+          <w:rFonts w:ascii="Times New Roman" w:hAnsi="Times New Roman" w:cs="Times New Roman"/>
+          <w:sz w:val="24"/>
+          <w:szCs w:val="24"/>
+        </w:rPr>
+      </w:pPr>
+      <w:r>
+        <w:rPr>
+          <w:noProof/>
+        </w:rPr>
+        <w:lastRenderedPageBreak/>
+        <w:drawing>
+          <wp:inline distT="0" distB="0" distL="0" distR="0">
+            <wp:extent cx="2158365" cy="318770"/>
+            <wp:effectExtent l="19050" t="0" r="0" b="0"/>
+            <wp:docPr id="31" name="Picture 10"/>
+            <wp:cNvGraphicFramePr>
+              <a:graphicFrameLocks xmlns:a="http://schemas.openxmlformats.org/drawingml/2006/main" noChangeAspect="1"/>
+            </wp:cNvGraphicFramePr>
+            <a:graphic xmlns:a="http://schemas.openxmlformats.org/drawingml/2006/main">
+              <a:graphicData uri="http://schemas.openxmlformats.org/drawingml/2006/picture">
+                <pic:pic xmlns:pic="http://schemas.openxmlformats.org/drawingml/2006/picture">
+                  <pic:nvPicPr>
+                    <pic:cNvPr id="0" name="Picture 10"/>
+                    <pic:cNvPicPr>
+                      <a:picLocks noChangeAspect="1" noChangeArrowheads="1"/>
+                    </pic:cNvPicPr>
+                  </pic:nvPicPr>
+                  <pic:blipFill>
+                    <a:blip r:embed="rId45" cstate="print"/>
+                    <a:srcRect/>
+                    <a:stretch>
+                      <a:fillRect/>
+                    </a:stretch>
+                  </pic:blipFill>
+                  <pic:spPr bwMode="auto">
+                    <a:xfrm>
+                      <a:off x="0" y="0"/>
+                      <a:ext cx="2158365" cy="318770"/>
+                    </a:xfrm>
+                    <a:prstGeom prst="rect">
+                      <a:avLst/>
+                    </a:prstGeom>
+                    <a:noFill/>
+                    <a:ln w="9525">
+                      <a:noFill/>
+                      <a:miter lim="800000"/>
+                      <a:headEnd/>
+                      <a:tailEnd/>
+                    </a:ln>
+                  </pic:spPr>
+                </pic:pic>
+              </a:graphicData>
+            </a:graphic>
+          </wp:inline>
+        </w:drawing>
+      </w:r>
+      <w:r>
+        <w:rPr>
+          <w:rFonts w:ascii="Times New Roman" w:hAnsi="Times New Roman" w:cs="Times New Roman"/>
+          <w:sz w:val="24"/>
+          <w:szCs w:val="24"/>
+        </w:rPr>
+        <w:t xml:space="preserve">  (1)           </w:t>
+      </w:r>
+      <w:r>
+        <w:rPr>
+          <w:rFonts w:ascii="Times New Roman" w:hAnsi="Times New Roman" w:cs="Times New Roman"/>
+          <w:noProof/>
+          <w:sz w:val="24"/>
+          <w:szCs w:val="24"/>
+        </w:rPr>
+        <w:drawing>
+          <wp:inline distT="0" distB="0" distL="0" distR="0">
+            <wp:extent cx="2126615" cy="393700"/>
+            <wp:effectExtent l="19050" t="0" r="6985" b="0"/>
+            <wp:docPr id="32" name="Picture 13"/>
+            <wp:cNvGraphicFramePr>
+              <a:graphicFrameLocks xmlns:a="http://schemas.openxmlformats.org/drawingml/2006/main" noChangeAspect="1"/>
+            </wp:cNvGraphicFramePr>
+            <a:graphic xmlns:a="http://schemas.openxmlformats.org/drawingml/2006/main">
+              <a:graphicData uri="http://schemas.openxmlformats.org/drawingml/2006/picture">
+                <pic:pic xmlns:pic="http://schemas.openxmlformats.org/drawingml/2006/picture">
+                  <pic:nvPicPr>
+                    <pic:cNvPr id="0" name="Picture 13"/>
+                    <pic:cNvPicPr>
+                      <a:picLocks noChangeAspect="1" noChangeArrowheads="1"/>
+                    </pic:cNvPicPr>
+                  </pic:nvPicPr>
+                  <pic:blipFill>
+                    <a:blip r:embed="rId46" cstate="print"/>
+                    <a:srcRect/>
+                    <a:stretch>
+                      <a:fillRect/>
+                    </a:stretch>
+                  </pic:blipFill>
+                  <pic:spPr bwMode="auto">
+                    <a:xfrm>
+                      <a:off x="0" y="0"/>
+                      <a:ext cx="2126615" cy="393700"/>
+                    </a:xfrm>
+                    <a:prstGeom prst="rect">
+                      <a:avLst/>
+                    </a:prstGeom>
+                    <a:noFill/>
+                    <a:ln w="9525">
+                      <a:noFill/>
+                      <a:miter lim="800000"/>
+                      <a:headEnd/>
+                      <a:tailEnd/>
+                    </a:ln>
+                  </pic:spPr>
+                </pic:pic>
+              </a:graphicData>
+            </a:graphic>
+          </wp:inline>
+        </w:drawing>
+      </w:r>
+      <w:r>
+        <w:rPr>
+          <w:rFonts w:ascii="Times New Roman" w:hAnsi="Times New Roman" w:cs="Times New Roman"/>
+          <w:sz w:val="24"/>
+          <w:szCs w:val="24"/>
+        </w:rPr>
+        <w:t>(2)</w:t>
+      </w:r>
+    </w:p>
+    <w:p>
+      <w:pPr>
+        <w:spacing w:after="0" w:line="360" w:lineRule="auto"/>
+        <w:ind w:left="360"/>
+        <w:jc w:val="both"/>
+        <w:rPr>
+          <w:rFonts w:ascii="Times New Roman" w:hAnsi="Times New Roman" w:cs="Times New Roman"/>
+          <w:sz w:val="24"/>
+          <w:szCs w:val="24"/>
+        </w:rPr>
+      </w:pPr>
+    </w:p>
+    <w:p>
+      <w:pPr>
+        <w:spacing w:after="0" w:line="360" w:lineRule="auto"/>
+        <w:ind w:left="360"/>
+        <w:jc w:val="both"/>
+        <w:rPr>
+          <w:rFonts w:ascii="Times New Roman" w:hAnsi="Times New Roman" w:cs="Times New Roman"/>
+          <w:sz w:val="24"/>
+          <w:szCs w:val="24"/>
+        </w:rPr>
+      </w:pPr>
     </w:p>
     <w:p>
       <w:pPr>
@@ -15802,6 +16704,15 @@
           <w:lang w:val="ro-RO"/>
         </w:rPr>
       </w:pPr>
+      <w:r>
+        <w:rPr>
+          <w:rFonts w:ascii="Times New Roman" w:hAnsi="Times New Roman" w:cs="Times New Roman"/>
+          <w:sz w:val="24"/>
+          <w:szCs w:val="24"/>
+          <w:lang w:val="ro-RO"/>
+        </w:rPr>
+        <w:t>AQHI e calculat la fiecare stație pentru cele 3 ore precedente</w:t>
+      </w:r>
     </w:p>
     <w:p>
       <w:pPr>
@@ -15857,7 +16768,6 @@
         <w:rPr>
           <w:noProof/>
         </w:rPr>
-        <w:lastRenderedPageBreak/>
         <w:drawing>
           <wp:inline distT="0" distB="0" distL="0" distR="0">
             <wp:extent cx="6675366" cy="2778826"/>
@@ -15876,7 +16786,7 @@
                     </pic:cNvPicPr>
                   </pic:nvPicPr>
                   <pic:blipFill>
-                    <a:blip r:embed="rId42" cstate="print"/>
+                    <a:blip r:embed="rId47" cstate="print"/>
                     <a:srcRect/>
                     <a:stretch>
                       <a:fillRect/>
@@ -15935,7 +16845,7 @@
         </w:rPr>
         <w:t>Rețeaua Națională de Monitorizare a Calității Aerului (RNMCA) și prezentate online pe </w:t>
       </w:r>
-      <w:hyperlink r:id="rId43" w:tgtFrame="_blank" w:history="1">
+      <w:hyperlink r:id="rId48" w:tgtFrame="_blank" w:history="1">
         <w:r>
           <w:rPr>
             <w:rStyle w:val="Hyperlink"/>
@@ -15979,7 +16889,7 @@
           <w:szCs w:val="24"/>
         </w:rPr>
       </w:pPr>
-      <w:hyperlink r:id="rId44" w:history="1">
+      <w:hyperlink r:id="rId49" w:history="1">
         <w:r>
           <w:rPr>
             <w:rStyle w:val="Hyperlink"/>
@@ -16015,6 +16925,7 @@
           <w:szCs w:val="24"/>
           <w:lang w:val="ro-RO"/>
         </w:rPr>
+        <w:lastRenderedPageBreak/>
         <w:tab/>
       </w:r>
       <w:r>
@@ -16288,7 +17199,6 @@
           <w:sz w:val="24"/>
           <w:szCs w:val="24"/>
         </w:rPr>
-        <w:lastRenderedPageBreak/>
         <w:t xml:space="preserve">check  </w:t>
       </w:r>
       <w:r>
@@ -16659,6 +17569,7 @@
           <w:sz w:val="24"/>
           <w:szCs w:val="24"/>
         </w:rPr>
+        <w:lastRenderedPageBreak/>
         <w:t>2. State of the art - descriere aplicații similare - descriere articole similare -  2-5 pag</w:t>
       </w:r>
     </w:p>
@@ -16883,7 +17794,6 @@
           <w:sz w:val="24"/>
           <w:szCs w:val="24"/>
         </w:rPr>
-        <w:lastRenderedPageBreak/>
         <w:t> </w:t>
       </w:r>
       <w:r>
@@ -17129,84 +18039,6 @@
     </w:p>
     <w:p>
       <w:pPr>
-        <w:spacing w:line="360" w:lineRule="auto"/>
-        <w:rPr>
-          <w:rFonts w:ascii="Times New Roman" w:hAnsi="Times New Roman" w:cs="Times New Roman"/>
-          <w:sz w:val="24"/>
-          <w:szCs w:val="24"/>
-          <w:lang w:val="ro-RO"/>
-        </w:rPr>
-      </w:pPr>
-    </w:p>
-    <w:p>
-      <w:pPr>
-        <w:spacing w:line="360" w:lineRule="auto"/>
-        <w:rPr>
-          <w:rFonts w:ascii="Times New Roman" w:hAnsi="Times New Roman" w:cs="Times New Roman"/>
-          <w:sz w:val="24"/>
-          <w:szCs w:val="24"/>
-          <w:lang w:val="ro-RO"/>
-        </w:rPr>
-      </w:pPr>
-    </w:p>
-    <w:p>
-      <w:pPr>
-        <w:rPr>
-          <w:lang w:val="ro-RO"/>
-        </w:rPr>
-      </w:pPr>
-    </w:p>
-    <w:p>
-      <w:pPr>
-        <w:rPr>
-          <w:lang w:val="ro-RO"/>
-        </w:rPr>
-      </w:pPr>
-    </w:p>
-    <w:p>
-      <w:pPr>
-        <w:rPr>
-          <w:lang w:val="ro-RO"/>
-        </w:rPr>
-      </w:pPr>
-    </w:p>
-    <w:p>
-      <w:pPr>
-        <w:rPr>
-          <w:lang w:val="ro-RO"/>
-        </w:rPr>
-      </w:pPr>
-    </w:p>
-    <w:p>
-      <w:pPr>
-        <w:rPr>
-          <w:lang w:val="ro-RO"/>
-        </w:rPr>
-      </w:pPr>
-    </w:p>
-    <w:p>
-      <w:pPr>
-        <w:rPr>
-          <w:lang w:val="ro-RO"/>
-        </w:rPr>
-      </w:pPr>
-    </w:p>
-    <w:p>
-      <w:pPr>
-        <w:rPr>
-          <w:lang w:val="ro-RO"/>
-        </w:rPr>
-      </w:pPr>
-    </w:p>
-    <w:p>
-      <w:pPr>
-        <w:rPr>
-          <w:lang w:val="ro-RO"/>
-        </w:rPr>
-      </w:pPr>
-    </w:p>
-    <w:p>
-      <w:pPr>
         <w:rPr>
           <w:lang w:val="ro-RO"/>
         </w:rPr>
@@ -17223,15 +18055,14 @@
           <w:lang w:val="ro-RO"/>
         </w:rPr>
       </w:pPr>
-      <w:bookmarkStart w:id="13" w:name="_Toc517617496"/>
-      <w:bookmarkStart w:id="14" w:name="_Toc37032516"/>
+      <w:bookmarkStart w:id="15" w:name="_Toc517617496"/>
+      <w:bookmarkStart w:id="16" w:name="_Toc37204080"/>
       <w:r>
         <w:rPr>
           <w:sz w:val="36"/>
           <w:szCs w:val="36"/>
           <w:lang w:val="ro-RO"/>
         </w:rPr>
-        <w:lastRenderedPageBreak/>
         <w:t>Capitolul 7</w:t>
       </w:r>
       <w:r>
@@ -17250,8 +18081,8 @@
         </w:rPr>
         <w:t xml:space="preserve"> Bibliografie</w:t>
       </w:r>
-      <w:bookmarkEnd w:id="13"/>
-      <w:bookmarkEnd w:id="14"/>
+      <w:bookmarkEnd w:id="15"/>
+      <w:bookmarkEnd w:id="16"/>
     </w:p>
     <w:p>
       <w:pPr>
@@ -17271,6 +18102,7 @@
         <w:rPr>
           <w:rFonts w:ascii="Times New Roman" w:hAnsi="Times New Roman" w:cs="Times New Roman"/>
         </w:rPr>
+        <w:lastRenderedPageBreak/>
         <w:t xml:space="preserve">[1] Central Pollution Control Board, Ministry of Environment, Forests &amp; Climate Change, </w:t>
       </w:r>
     </w:p>
@@ -17396,14 +18228,6 @@
           <w:rFonts w:ascii="Times New Roman" w:hAnsi="Times New Roman" w:cs="Times New Roman"/>
         </w:rPr>
       </w:pPr>
-    </w:p>
-    <w:p>
-      <w:pPr>
-        <w:spacing w:after="120"/>
-        <w:rPr>
-          <w:rFonts w:ascii="Times New Roman" w:hAnsi="Times New Roman" w:cs="Times New Roman"/>
-        </w:rPr>
-      </w:pPr>
       <w:r>
         <w:rPr>
           <w:rFonts w:ascii="Times New Roman" w:hAnsi="Times New Roman" w:cs="Times New Roman"/>
@@ -17491,14 +18315,6 @@
           <w:rFonts w:ascii="Times New Roman" w:hAnsi="Times New Roman" w:cs="Times New Roman"/>
         </w:rPr>
       </w:pPr>
-    </w:p>
-    <w:p>
-      <w:pPr>
-        <w:spacing w:after="120"/>
-        <w:rPr>
-          <w:rFonts w:ascii="Times New Roman" w:hAnsi="Times New Roman" w:cs="Times New Roman"/>
-        </w:rPr>
-      </w:pPr>
       <w:r>
         <w:rPr>
           <w:rFonts w:ascii="Times New Roman" w:hAnsi="Times New Roman" w:cs="Times New Roman"/>
@@ -17547,14 +18363,6 @@
           <w:rFonts w:ascii="Times New Roman" w:hAnsi="Times New Roman" w:cs="Times New Roman"/>
         </w:rPr>
       </w:pPr>
-    </w:p>
-    <w:p>
-      <w:pPr>
-        <w:spacing w:after="120"/>
-        <w:rPr>
-          <w:rFonts w:ascii="Times New Roman" w:hAnsi="Times New Roman" w:cs="Times New Roman"/>
-        </w:rPr>
-      </w:pPr>
       <w:r>
         <w:rPr>
           <w:rFonts w:ascii="Times New Roman" w:hAnsi="Times New Roman" w:cs="Times New Roman"/>
@@ -17607,42 +18415,67 @@
         <w:spacing w:after="120"/>
         <w:rPr>
           <w:rFonts w:ascii="Times New Roman" w:hAnsi="Times New Roman" w:cs="Times New Roman"/>
-        </w:rPr>
-      </w:pPr>
+          <w:i/>
+        </w:rPr>
+      </w:pPr>
+      <w:r>
+        <w:rPr>
+          <w:rFonts w:ascii="Times New Roman" w:hAnsi="Times New Roman" w:cs="Times New Roman"/>
+        </w:rPr>
+        <w:t xml:space="preserve">[6] Dr. Ramamohana Reddy Appannagari, </w:t>
+      </w:r>
+      <w:r>
+        <w:rPr>
+          <w:rFonts w:ascii="Times New Roman" w:hAnsi="Times New Roman" w:cs="Times New Roman"/>
+          <w:i/>
+        </w:rPr>
+        <w:t xml:space="preserve">Environmental Pollution Causes and Consequences:A Study, </w:t>
+      </w:r>
+      <w:r>
+        <w:rPr>
+          <w:rFonts w:ascii="Times New Roman" w:hAnsi="Times New Roman" w:cs="Times New Roman"/>
+        </w:rPr>
+        <w:t>North Asia International Journal of Social Science &amp; Humanities, 2017</w:t>
+      </w:r>
+      <w:r>
+        <w:rPr>
+          <w:rFonts w:ascii="Times New Roman" w:hAnsi="Times New Roman" w:cs="Times New Roman"/>
+          <w:i/>
+        </w:rPr>
+        <w:t xml:space="preserve"> </w:t>
+      </w:r>
     </w:p>
     <w:p>
       <w:pPr>
         <w:spacing w:after="120"/>
         <w:rPr>
           <w:rFonts w:ascii="Times New Roman" w:hAnsi="Times New Roman" w:cs="Times New Roman"/>
+        </w:rPr>
+      </w:pPr>
+      <w:r>
+        <w:rPr>
+          <w:rFonts w:ascii="Times New Roman" w:hAnsi="Times New Roman" w:cs="Times New Roman"/>
+        </w:rPr>
+        <w:t xml:space="preserve">[7] Kanchan, Amit Kumar GOrai, Pramila Goyal,  </w:t>
+      </w:r>
+      <w:r>
+        <w:rPr>
+          <w:rFonts w:ascii="Times New Roman" w:hAnsi="Times New Roman" w:cs="Times New Roman"/>
           <w:i/>
         </w:rPr>
-      </w:pPr>
-      <w:r>
-        <w:rPr>
-          <w:rFonts w:ascii="Times New Roman" w:hAnsi="Times New Roman" w:cs="Times New Roman"/>
-        </w:rPr>
-        <w:t xml:space="preserve">[6] Dr. Ramamohana Reddy Appannagari, </w:t>
-      </w:r>
-      <w:r>
-        <w:rPr>
-          <w:rFonts w:ascii="Times New Roman" w:hAnsi="Times New Roman" w:cs="Times New Roman"/>
-          <w:i/>
-        </w:rPr>
-        <w:t xml:space="preserve">Environmental Pollution Causes and Consequences:A Study, </w:t>
-      </w:r>
-      <w:r>
-        <w:rPr>
-          <w:rFonts w:ascii="Times New Roman" w:hAnsi="Times New Roman" w:cs="Times New Roman"/>
-        </w:rPr>
-        <w:t>North Asia International Journal of Social Science &amp; Humanities, 2017</w:t>
-      </w:r>
-      <w:r>
-        <w:rPr>
-          <w:rFonts w:ascii="Times New Roman" w:hAnsi="Times New Roman" w:cs="Times New Roman"/>
-          <w:i/>
-        </w:rPr>
-        <w:t xml:space="preserve"> </w:t>
+        <w:t>A Review on Air Quality Indexing System</w:t>
+      </w:r>
+      <w:r>
+        <w:rPr>
+          <w:rFonts w:ascii="Times New Roman" w:hAnsi="Times New Roman" w:cs="Times New Roman"/>
+        </w:rPr>
+        <w:t xml:space="preserve">, </w:t>
+      </w:r>
+      <w:r>
+        <w:rPr>
+          <w:rFonts w:ascii="Times New Roman" w:hAnsi="Times New Roman" w:cs="Times New Roman"/>
+        </w:rPr>
+        <w:t>Asian Journal of Atmospheric Environment, June 2015</w:t>
       </w:r>
     </w:p>
     <w:p>
@@ -17650,48 +18483,6 @@
         <w:spacing w:after="120"/>
         <w:rPr>
           <w:rFonts w:ascii="Times New Roman" w:hAnsi="Times New Roman" w:cs="Times New Roman"/>
-          <w:i/>
-        </w:rPr>
-      </w:pPr>
-    </w:p>
-    <w:p>
-      <w:pPr>
-        <w:spacing w:after="120"/>
-        <w:rPr>
-          <w:rFonts w:ascii="Times New Roman" w:hAnsi="Times New Roman" w:cs="Times New Roman"/>
-        </w:rPr>
-      </w:pPr>
-      <w:r>
-        <w:rPr>
-          <w:rFonts w:ascii="Times New Roman" w:hAnsi="Times New Roman" w:cs="Times New Roman"/>
-        </w:rPr>
-        <w:t xml:space="preserve">[7] Kanchan, Amit Kumar GOrai, Pramila Goyal,  </w:t>
-      </w:r>
-      <w:r>
-        <w:rPr>
-          <w:rFonts w:ascii="Times New Roman" w:hAnsi="Times New Roman" w:cs="Times New Roman"/>
-          <w:i/>
-        </w:rPr>
-        <w:t>A Review on Air Quality Indexing System</w:t>
-      </w:r>
-      <w:r>
-        <w:rPr>
-          <w:rFonts w:ascii="Times New Roman" w:hAnsi="Times New Roman" w:cs="Times New Roman"/>
-        </w:rPr>
-        <w:t xml:space="preserve">, </w:t>
-      </w:r>
-      <w:r>
-        <w:rPr>
-          <w:rFonts w:ascii="Times New Roman" w:hAnsi="Times New Roman" w:cs="Times New Roman"/>
-        </w:rPr>
-        <w:t>Asian Journal of Atmospheric Environment, June 2015</w:t>
-      </w:r>
-    </w:p>
-    <w:p>
-      <w:pPr>
-        <w:spacing w:after="120"/>
-        <w:rPr>
-          <w:rFonts w:ascii="Times New Roman" w:hAnsi="Times New Roman" w:cs="Times New Roman"/>
         </w:rPr>
       </w:pPr>
       <w:r>
@@ -17700,7 +18491,7 @@
         </w:rPr>
         <w:t xml:space="preserve">[8] </w:t>
       </w:r>
-      <w:hyperlink r:id="rId45" w:history="1">
+      <w:hyperlink r:id="rId50" w:history="1">
         <w:r>
           <w:rPr>
             <w:rStyle w:val="Hyperlink"/>
@@ -17717,21 +18508,13 @@
           <w:rFonts w:ascii="Times New Roman" w:hAnsi="Times New Roman" w:cs="Times New Roman"/>
         </w:rPr>
       </w:pPr>
-    </w:p>
-    <w:p>
-      <w:pPr>
-        <w:spacing w:after="120"/>
-        <w:rPr>
-          <w:rFonts w:ascii="Times New Roman" w:hAnsi="Times New Roman" w:cs="Times New Roman"/>
-        </w:rPr>
-      </w:pPr>
       <w:r>
         <w:rPr>
           <w:rFonts w:ascii="Times New Roman" w:hAnsi="Times New Roman" w:cs="Times New Roman"/>
         </w:rPr>
         <w:t xml:space="preserve">[9] </w:t>
       </w:r>
-      <w:hyperlink r:id="rId46" w:anchor="dossierSummary__chapter2" w:history="1">
+      <w:hyperlink r:id="rId51" w:anchor="dossierSummary__chapter2" w:history="1">
         <w:r>
           <w:rPr>
             <w:rStyle w:val="Hyperlink"/>
@@ -17760,7 +18543,7 @@
         </w:rPr>
         <w:t xml:space="preserve"> </w:t>
       </w:r>
-      <w:hyperlink r:id="rId47" w:history="1">
+      <w:hyperlink r:id="rId52" w:history="1">
         <w:r>
           <w:rPr>
             <w:rStyle w:val="Hyperlink"/>
@@ -17781,7 +18564,6 @@
         <w:rPr>
           <w:rFonts w:ascii="Times New Roman" w:hAnsi="Times New Roman" w:cs="Times New Roman"/>
         </w:rPr>
-        <w:lastRenderedPageBreak/>
         <w:t xml:space="preserve">[11] Daniel Hintze, Philipp Hintze, Rainard D. Findling, Rene Mayrhofer, </w:t>
       </w:r>
       <w:r>
@@ -17838,7 +18620,7 @@
         </w:rPr>
         <w:t xml:space="preserve">[13] </w:t>
       </w:r>
-      <w:hyperlink r:id="rId48" w:history="1">
+      <w:hyperlink r:id="rId53" w:history="1">
         <w:r>
           <w:rPr>
             <w:rStyle w:val="Hyperlink"/>
@@ -17861,7 +18643,7 @@
         </w:rPr>
         <w:t xml:space="preserve">[14] </w:t>
       </w:r>
-      <w:hyperlink r:id="rId49" w:history="1">
+      <w:hyperlink r:id="rId54" w:history="1">
         <w:r>
           <w:rPr>
             <w:rStyle w:val="Hyperlink"/>
@@ -17911,7 +18693,7 @@
         </w:rPr>
         <w:t xml:space="preserve">[16] </w:t>
       </w:r>
-      <w:hyperlink r:id="rId50" w:history="1">
+      <w:hyperlink r:id="rId55" w:history="1">
         <w:r>
           <w:rPr>
             <w:rStyle w:val="Hyperlink"/>
@@ -17932,6 +18714,7 @@
         <w:rPr>
           <w:rFonts w:ascii="Times New Roman" w:hAnsi="Times New Roman" w:cs="Times New Roman"/>
         </w:rPr>
+        <w:lastRenderedPageBreak/>
         <w:t xml:space="preserve">[17] J.F DiMarzio, </w:t>
       </w:r>
       <w:r>
@@ -17961,7 +18744,7 @@
         </w:rPr>
         <w:t xml:space="preserve">[18] </w:t>
       </w:r>
-      <w:hyperlink r:id="rId51" w:anchor="Android_1.0_(API_1)" w:history="1">
+      <w:hyperlink r:id="rId56" w:anchor="Android_1.0_(API_1)" w:history="1">
         <w:r>
           <w:rPr>
             <w:rStyle w:val="Hyperlink"/>
@@ -18144,7 +18927,7 @@
         </w:rPr>
         <w:t xml:space="preserve">University of Bologna, 2014 =&gt; </w:t>
       </w:r>
-      <w:hyperlink r:id="rId52" w:history="1">
+      <w:hyperlink r:id="rId57" w:history="1">
         <w:r>
           <w:rPr>
             <w:rStyle w:val="Hyperlink"/>
@@ -18166,7 +18949,7 @@
         </w:rPr>
         <w:t xml:space="preserve">[24] </w:t>
       </w:r>
-      <w:hyperlink r:id="rId53" w:history="1">
+      <w:hyperlink r:id="rId58" w:history="1">
         <w:r>
           <w:rPr>
             <w:rStyle w:val="Hyperlink"/>
@@ -18188,7 +18971,7 @@
         </w:rPr>
         <w:t xml:space="preserve">[25] </w:t>
       </w:r>
-      <w:hyperlink r:id="rId54" w:history="1">
+      <w:hyperlink r:id="rId59" w:history="1">
         <w:r>
           <w:rPr>
             <w:rStyle w:val="Hyperlink"/>
@@ -18237,7 +19020,7 @@
         </w:rPr>
         <w:t xml:space="preserve">[27] </w:t>
       </w:r>
-      <w:hyperlink r:id="rId55" w:history="1">
+      <w:hyperlink r:id="rId60" w:history="1">
         <w:r>
           <w:rPr>
             <w:rStyle w:val="Hyperlink"/>
@@ -18262,6 +19045,7 @@
     </w:p>
     <w:p>
       <w:pPr>
+        <w:spacing w:after="120"/>
         <w:rPr>
           <w:rFonts w:ascii="Times New Roman" w:hAnsi="Times New Roman" w:cs="Times New Roman"/>
           <w:lang w:val="ro-RO"/>
@@ -18282,61 +19066,92 @@
       </w:r>
     </w:p>
     <w:p>
-      <w:r>
-        <w:rPr>
-          <w:rFonts w:ascii="Times New Roman" w:hAnsi="Times New Roman" w:cs="Times New Roman"/>
-        </w:rPr>
-        <w:t>[29]</w:t>
-      </w:r>
-      <w:r>
-        <w:t xml:space="preserve"> </w:t>
-      </w:r>
-      <w:hyperlink r:id="rId56" w:history="1">
+      <w:pPr>
+        <w:spacing w:after="120"/>
+        <w:rPr>
+          <w:rFonts w:ascii="Times New Roman" w:hAnsi="Times New Roman" w:cs="Times New Roman"/>
+        </w:rPr>
+      </w:pPr>
+      <w:r>
+        <w:rPr>
+          <w:rFonts w:ascii="Times New Roman" w:hAnsi="Times New Roman" w:cs="Times New Roman"/>
+        </w:rPr>
+        <w:t xml:space="preserve">[29] </w:t>
+      </w:r>
+      <w:hyperlink r:id="rId61" w:history="1">
         <w:r>
           <w:rPr>
             <w:rStyle w:val="Hyperlink"/>
+            <w:rFonts w:ascii="Times New Roman" w:hAnsi="Times New Roman" w:cs="Times New Roman"/>
           </w:rPr>
           <w:t>https://www.eea.europa.eu/about-us</w:t>
         </w:r>
       </w:hyperlink>
     </w:p>
     <w:p>
-      <w:r>
+      <w:pPr>
+        <w:spacing w:after="120"/>
+        <w:rPr>
+          <w:rFonts w:ascii="Times New Roman" w:hAnsi="Times New Roman" w:cs="Times New Roman"/>
+        </w:rPr>
+      </w:pPr>
+      <w:r>
+        <w:rPr>
+          <w:rFonts w:ascii="Times New Roman" w:hAnsi="Times New Roman" w:cs="Times New Roman"/>
+        </w:rPr>
         <w:t xml:space="preserve">[30] </w:t>
       </w:r>
-      <w:hyperlink r:id="rId57" w:history="1">
+      <w:hyperlink r:id="rId62" w:history="1">
         <w:r>
           <w:rPr>
             <w:rStyle w:val="Hyperlink"/>
+            <w:rFonts w:ascii="Times New Roman" w:hAnsi="Times New Roman" w:cs="Times New Roman"/>
           </w:rPr>
           <w:t>https://en.wikipedia.org/wiki/Air_quality_index</w:t>
         </w:r>
       </w:hyperlink>
     </w:p>
     <w:p>
-      <w:r>
-        <w:t>[31]</w:t>
-      </w:r>
-      <w:r>
-        <w:t xml:space="preserve"> </w:t>
-      </w:r>
-      <w:hyperlink r:id="rId58" w:history="1">
+      <w:pPr>
+        <w:spacing w:after="120"/>
+        <w:rPr>
+          <w:rFonts w:ascii="Times New Roman" w:hAnsi="Times New Roman" w:cs="Times New Roman"/>
+        </w:rPr>
+      </w:pPr>
+      <w:r>
+        <w:rPr>
+          <w:rFonts w:ascii="Times New Roman" w:hAnsi="Times New Roman" w:cs="Times New Roman"/>
+        </w:rPr>
+        <w:t xml:space="preserve">[31] </w:t>
+      </w:r>
+      <w:hyperlink r:id="rId63" w:history="1">
         <w:r>
           <w:rPr>
             <w:rStyle w:val="Hyperlink"/>
+            <w:rFonts w:ascii="Times New Roman" w:hAnsi="Times New Roman" w:cs="Times New Roman"/>
           </w:rPr>
           <w:t>https://aerlive.ro/ce-este-ica-indicele-de-calitatea-aerului/</w:t>
         </w:r>
       </w:hyperlink>
     </w:p>
     <w:p>
-      <w:r>
+      <w:pPr>
+        <w:spacing w:after="120"/>
+        <w:rPr>
+          <w:rFonts w:ascii="Times New Roman" w:hAnsi="Times New Roman" w:cs="Times New Roman"/>
+        </w:rPr>
+      </w:pPr>
+      <w:r>
+        <w:rPr>
+          <w:rFonts w:ascii="Times New Roman" w:hAnsi="Times New Roman" w:cs="Times New Roman"/>
+        </w:rPr>
         <w:t xml:space="preserve">[32] </w:t>
       </w:r>
-      <w:hyperlink r:id="rId59" w:history="1">
+      <w:hyperlink r:id="rId64" w:history="1">
         <w:r>
           <w:rPr>
             <w:rStyle w:val="Hyperlink"/>
+            <w:rFonts w:ascii="Times New Roman" w:hAnsi="Times New Roman" w:cs="Times New Roman"/>
           </w:rPr>
           <w:t>http://www.airqualityontario.com/science/aqhi_description.php</w:t>
         </w:r>
@@ -18344,19 +19159,22 @@
     </w:p>
     <w:p>
       <w:pPr>
-        <w:rPr>
-          <w:rFonts w:ascii="Times New Roman" w:hAnsi="Times New Roman" w:cs="Times New Roman"/>
-          <w:b/>
-          <w:sz w:val="24"/>
-        </w:rPr>
-      </w:pPr>
-      <w:r>
+        <w:spacing w:after="120"/>
+        <w:rPr>
+          <w:rFonts w:ascii="Times New Roman" w:hAnsi="Times New Roman" w:cs="Times New Roman"/>
+        </w:rPr>
+      </w:pPr>
+      <w:r>
+        <w:rPr>
+          <w:rFonts w:ascii="Times New Roman" w:hAnsi="Times New Roman" w:cs="Times New Roman"/>
+        </w:rPr>
         <w:t xml:space="preserve">[33] </w:t>
       </w:r>
-      <w:hyperlink r:id="rId60" w:history="1">
+      <w:hyperlink r:id="rId65" w:history="1">
         <w:r>
           <w:rPr>
             <w:rStyle w:val="Hyperlink"/>
+            <w:rFonts w:ascii="Times New Roman" w:hAnsi="Times New Roman" w:cs="Times New Roman"/>
           </w:rPr>
           <w:t>https://www.researchgate.net/figure/National-Ambient-Air-Quality-Standards-by-US-Environmental-Protection-Agency-USEPA_tbl1_268791401</w:t>
         </w:r>
@@ -18367,15 +19185,69 @@
         <w:spacing w:after="120"/>
         <w:rPr>
           <w:rFonts w:ascii="Times New Roman" w:hAnsi="Times New Roman" w:cs="Times New Roman"/>
+        </w:rPr>
+      </w:pPr>
+      <w:r>
+        <w:rPr>
+          <w:rFonts w:ascii="Times New Roman" w:hAnsi="Times New Roman" w:cs="Times New Roman"/>
+        </w:rPr>
+        <w:t xml:space="preserve"> [34] D.M Stieb, R.T Burnett, M. Smith-Doiron, O.Brion, H. Hyun Shin, V. Economou, </w:t>
+      </w:r>
+      <w:r>
+        <w:rPr>
+          <w:rFonts w:ascii="Times New Roman" w:hAnsi="Times New Roman" w:cs="Times New Roman"/>
+          <w:i/>
+        </w:rPr>
+        <w:t>A New Multipollutant, No-Treshdold Air Quality Health Index Based on Short-Term Associations Observed in Dailty Time-Series Analyses,</w:t>
+      </w:r>
+      <w:r>
+        <w:rPr>
+          <w:rFonts w:ascii="Times New Roman" w:hAnsi="Times New Roman" w:cs="Times New Roman"/>
+        </w:rPr>
+        <w:t xml:space="preserve"> Journal of the Air &amp; Waste Management Association, 2012</w:t>
+      </w:r>
+    </w:p>
+    <w:p>
+      <w:pPr>
+        <w:spacing w:after="120"/>
+        <w:rPr>
+          <w:rFonts w:ascii="Times New Roman" w:hAnsi="Times New Roman" w:cs="Times New Roman"/>
           <w:b/>
         </w:rPr>
       </w:pPr>
       <w:r>
         <w:rPr>
           <w:rFonts w:ascii="Times New Roman" w:hAnsi="Times New Roman" w:cs="Times New Roman"/>
+        </w:rPr>
+        <w:t xml:space="preserve">[35] Youping Li, Ya Zhongyu Fan, Hong Zhou, Zhengzheng Yang, </w:t>
+      </w:r>
+      <w:r>
+        <w:rPr>
+          <w:rFonts w:ascii="Times New Roman" w:hAnsi="Times New Roman" w:cs="Times New Roman"/>
+          <w:i/>
+        </w:rPr>
+        <w:t>Assesemnt and comparison of three different air quality indices in China</w:t>
+      </w:r>
+      <w:r>
+        <w:rPr>
+          <w:rFonts w:ascii="Times New Roman" w:hAnsi="Times New Roman" w:cs="Times New Roman"/>
+        </w:rPr>
+        <w:t>, Environmental Engineering Research 2018, Volume 23</w:t>
+      </w:r>
+    </w:p>
+    <w:p>
+      <w:pPr>
+        <w:spacing w:after="120"/>
+        <w:rPr>
+          <w:rFonts w:ascii="Times New Roman" w:hAnsi="Times New Roman" w:cs="Times New Roman"/>
           <w:b/>
         </w:rPr>
-        <w:lastRenderedPageBreak/>
+      </w:pPr>
+      <w:r>
+        <w:rPr>
+          <w:rFonts w:ascii="Times New Roman" w:hAnsi="Times New Roman" w:cs="Times New Roman"/>
+          <w:b/>
+        </w:rPr>
         <w:t>Abrevieri</w:t>
       </w:r>
     </w:p>
@@ -18498,6 +19370,7 @@
           <w:rFonts w:ascii="Times New Roman" w:hAnsi="Times New Roman" w:cs="Times New Roman"/>
           <w:lang w:val="ro-RO"/>
         </w:rPr>
+        <w:lastRenderedPageBreak/>
         <w:t>SO</w:t>
       </w:r>
       <w:r>
@@ -18781,6 +19654,27 @@
     </w:p>
     <w:p>
       <w:pPr>
+        <w:pStyle w:val="ListParagraph"/>
+        <w:numPr>
+          <w:ilvl w:val="0"/>
+          <w:numId w:val="2"/>
+        </w:numPr>
+        <w:spacing w:before="240" w:after="120"/>
+        <w:rPr>
+          <w:rFonts w:ascii="Times New Roman" w:hAnsi="Times New Roman" w:cs="Times New Roman"/>
+          <w:lang w:val="ro-RO"/>
+        </w:rPr>
+      </w:pPr>
+      <w:r>
+        <w:rPr>
+          <w:rFonts w:ascii="Times New Roman" w:hAnsi="Times New Roman" w:cs="Times New Roman"/>
+          <w:lang w:val="ro-RO"/>
+        </w:rPr>
+        <w:t>AQHI – Air Quality Health Index</w:t>
+      </w:r>
+    </w:p>
+    <w:p>
+      <w:pPr>
         <w:spacing w:after="120"/>
         <w:rPr>
           <w:rFonts w:ascii="Times New Roman" w:hAnsi="Times New Roman" w:cs="Times New Roman"/>
@@ -18812,16 +19706,26 @@
         <w:spacing w:after="0"/>
         <w:rPr>
           <w:rFonts w:ascii="Times New Roman" w:hAnsi="Times New Roman" w:cs="Times New Roman"/>
-        </w:rPr>
-      </w:pPr>
-      <w:r>
-        <w:rPr>
-          <w:rFonts w:ascii="Times New Roman" w:hAnsi="Times New Roman" w:cs="Times New Roman"/>
           <w:b/>
+          <w:lang w:val="ro-RO"/>
+        </w:rPr>
+      </w:pPr>
+    </w:p>
+    <w:p>
+      <w:pPr>
+        <w:spacing w:after="0"/>
+        <w:rPr>
+          <w:rFonts w:ascii="Times New Roman" w:hAnsi="Times New Roman" w:cs="Times New Roman"/>
+        </w:rPr>
+      </w:pPr>
+      <w:r>
+        <w:rPr>
+          <w:rFonts w:ascii="Times New Roman" w:hAnsi="Times New Roman" w:cs="Times New Roman"/>
+          <w:b/>
         </w:rPr>
         <w:t xml:space="preserve">[img1] [img2]  </w:t>
       </w:r>
-      <w:hyperlink r:id="rId61" w:history="1">
+      <w:hyperlink r:id="rId66" w:history="1">
         <w:r>
           <w:rPr>
             <w:rStyle w:val="Hyperlink"/>
@@ -18847,7 +19751,7 @@
         </w:rPr>
         <w:t xml:space="preserve">[img3] </w:t>
       </w:r>
-      <w:hyperlink r:id="rId62" w:history="1">
+      <w:hyperlink r:id="rId67" w:history="1">
         <w:r>
           <w:rPr>
             <w:rStyle w:val="Hyperlink"/>
@@ -18874,7 +19778,7 @@
         </w:rPr>
         <w:t xml:space="preserve">[img4] </w:t>
       </w:r>
-      <w:hyperlink r:id="rId63" w:history="1">
+      <w:hyperlink r:id="rId68" w:history="1">
         <w:r>
           <w:rPr>
             <w:rStyle w:val="Hyperlink"/>
@@ -18908,7 +19812,7 @@
         </w:rPr>
         <w:t xml:space="preserve">img5] </w:t>
       </w:r>
-      <w:hyperlink r:id="rId64" w:history="1">
+      <w:hyperlink r:id="rId69" w:history="1">
         <w:r>
           <w:rPr>
             <w:rStyle w:val="Hyperlink"/>
@@ -18956,7 +19860,7 @@
         </w:rPr>
         <w:t xml:space="preserve"> </w:t>
       </w:r>
-      <w:hyperlink r:id="rId65" w:history="1">
+      <w:hyperlink r:id="rId70" w:history="1">
         <w:r>
           <w:rPr>
             <w:rStyle w:val="Hyperlink"/>
@@ -18980,7 +19884,7 @@
         </w:rPr>
         <w:t xml:space="preserve">[img8] - </w:t>
       </w:r>
-      <w:hyperlink r:id="rId66" w:history="1">
+      <w:hyperlink r:id="rId71" w:history="1">
         <w:r>
           <w:rPr>
             <w:rStyle w:val="Hyperlink"/>
@@ -19011,7 +19915,7 @@
         </w:rPr>
         <w:t xml:space="preserve"> </w:t>
       </w:r>
-      <w:hyperlink r:id="rId67" w:history="1">
+      <w:hyperlink r:id="rId72" w:history="1">
         <w:r>
           <w:rPr>
             <w:rStyle w:val="Hyperlink"/>
@@ -19035,7 +19939,7 @@
         </w:rPr>
         <w:t xml:space="preserve">[img10] </w:t>
       </w:r>
-      <w:hyperlink r:id="rId68" w:history="1">
+      <w:hyperlink r:id="rId73" w:history="1">
         <w:r>
           <w:rPr>
             <w:rStyle w:val="Hyperlink"/>
@@ -19059,7 +19963,7 @@
         </w:rPr>
         <w:t xml:space="preserve">[img11] </w:t>
       </w:r>
-      <w:hyperlink r:id="rId69" w:history="1">
+      <w:hyperlink r:id="rId74" w:history="1">
         <w:r>
           <w:rPr>
             <w:rStyle w:val="Hyperlink"/>
@@ -19083,7 +19987,7 @@
         </w:rPr>
         <w:t xml:space="preserve">[img12] </w:t>
       </w:r>
-      <w:hyperlink r:id="rId70" w:history="1">
+      <w:hyperlink r:id="rId75" w:history="1">
         <w:r>
           <w:rPr>
             <w:rStyle w:val="Hyperlink"/>
@@ -19104,7 +20008,7 @@
         </w:rPr>
         <w:t xml:space="preserve">[img13] </w:t>
       </w:r>
-      <w:hyperlink r:id="rId71" w:history="1">
+      <w:hyperlink r:id="rId76" w:history="1">
         <w:r>
           <w:rPr>
             <w:rStyle w:val="Hyperlink"/>
@@ -19123,7 +20027,7 @@
         </w:rPr>
         <w:t xml:space="preserve">[img14] </w:t>
       </w:r>
-      <w:hyperlink r:id="rId72" w:history="1">
+      <w:hyperlink r:id="rId77" w:history="1">
         <w:r>
           <w:rPr>
             <w:rStyle w:val="Hyperlink"/>
@@ -19146,7 +20050,7 @@
         </w:rPr>
         <w:t xml:space="preserve">[img15] </w:t>
       </w:r>
-      <w:hyperlink r:id="rId73" w:history="1">
+      <w:hyperlink r:id="rId78" w:history="1">
         <w:r>
           <w:rPr>
             <w:rStyle w:val="Hyperlink"/>
@@ -19172,7 +20076,7 @@
         </w:rPr>
         <w:t xml:space="preserve">[img16] </w:t>
       </w:r>
-      <w:hyperlink r:id="rId74" w:history="1">
+      <w:hyperlink r:id="rId79" w:history="1">
         <w:r>
           <w:rPr>
             <w:rStyle w:val="Hyperlink"/>
@@ -19201,7 +20105,7 @@
       <w:r>
         <w:t xml:space="preserve"> </w:t>
       </w:r>
-      <w:hyperlink r:id="rId75" w:history="1">
+      <w:hyperlink r:id="rId80" w:history="1">
         <w:r>
           <w:rPr>
             <w:rStyle w:val="Hyperlink"/>
@@ -19230,7 +20134,7 @@
       <w:r>
         <w:t xml:space="preserve"> </w:t>
       </w:r>
-      <w:hyperlink r:id="rId76" w:history="1">
+      <w:hyperlink r:id="rId81" w:history="1">
         <w:r>
           <w:rPr>
             <w:rStyle w:val="Hyperlink"/>
@@ -19259,7 +20163,7 @@
       <w:r>
         <w:t xml:space="preserve"> </w:t>
       </w:r>
-      <w:hyperlink r:id="rId77" w:history="1">
+      <w:hyperlink r:id="rId82" w:history="1">
         <w:r>
           <w:rPr>
             <w:rStyle w:val="Hyperlink"/>
@@ -19288,7 +20192,7 @@
       <w:r>
         <w:t xml:space="preserve"> </w:t>
       </w:r>
-      <w:hyperlink r:id="rId78" w:history="1">
+      <w:hyperlink r:id="rId83" w:history="1">
         <w:r>
           <w:rPr>
             <w:rStyle w:val="Hyperlink"/>
@@ -19312,13 +20216,12 @@
           <w:b/>
           <w:lang w:val="ro-RO"/>
         </w:rPr>
-        <w:lastRenderedPageBreak/>
         <w:t>[img21]</w:t>
       </w:r>
       <w:r>
         <w:t xml:space="preserve"> </w:t>
       </w:r>
-      <w:hyperlink r:id="rId79" w:history="1">
+      <w:hyperlink r:id="rId84" w:history="1">
         <w:r>
           <w:rPr>
             <w:rStyle w:val="Hyperlink"/>
@@ -19347,7 +20250,7 @@
       <w:r>
         <w:t xml:space="preserve"> </w:t>
       </w:r>
-      <w:hyperlink r:id="rId80" w:history="1">
+      <w:hyperlink r:id="rId85" w:history="1">
         <w:r>
           <w:rPr>
             <w:rStyle w:val="Hyperlink"/>
@@ -19371,12 +20274,13 @@
           <w:b/>
           <w:lang w:val="ro-RO"/>
         </w:rPr>
+        <w:lastRenderedPageBreak/>
         <w:t>[img23]</w:t>
       </w:r>
       <w:r>
         <w:t xml:space="preserve"> </w:t>
       </w:r>
-      <w:hyperlink r:id="rId81" w:history="1">
+      <w:hyperlink r:id="rId86" w:history="1">
         <w:r>
           <w:rPr>
             <w:rStyle w:val="Hyperlink"/>
@@ -19405,7 +20309,7 @@
       <w:r>
         <w:t xml:space="preserve"> </w:t>
       </w:r>
-      <w:hyperlink r:id="rId82" w:history="1">
+      <w:hyperlink r:id="rId87" w:history="1">
         <w:r>
           <w:rPr>
             <w:rStyle w:val="Hyperlink"/>
@@ -19434,7 +20338,7 @@
       <w:r>
         <w:t xml:space="preserve"> </w:t>
       </w:r>
-      <w:hyperlink r:id="rId83" w:history="1">
+      <w:hyperlink r:id="rId88" w:history="1">
         <w:r>
           <w:rPr>
             <w:rStyle w:val="Hyperlink"/>
@@ -19460,7 +20364,7 @@
         </w:rPr>
         <w:t xml:space="preserve">[img26] </w:t>
       </w:r>
-      <w:hyperlink r:id="rId84" w:history="1">
+      <w:hyperlink r:id="rId89" w:history="1">
         <w:r>
           <w:rPr>
             <w:rStyle w:val="Hyperlink"/>
@@ -19490,7 +20394,7 @@
         </w:rPr>
         <w:t xml:space="preserve">[img27] </w:t>
       </w:r>
-      <w:hyperlink r:id="rId85" w:history="1">
+      <w:hyperlink r:id="rId90" w:history="1">
         <w:r>
           <w:rPr>
             <w:rStyle w:val="Hyperlink"/>
@@ -19500,7 +20404,10 @@
       </w:hyperlink>
     </w:p>
     <w:p>
-      <w:hyperlink r:id="rId86" w:history="1">
+      <w:pPr>
+        <w:spacing w:after="0"/>
+      </w:pPr>
+      <w:hyperlink r:id="rId91" w:history="1">
         <w:r>
           <w:rPr>
             <w:rStyle w:val="Hyperlink"/>
@@ -19514,21 +20421,15 @@
     </w:p>
     <w:p>
       <w:pPr>
-        <w:rPr>
-          <w:rFonts w:ascii="Times New Roman" w:hAnsi="Times New Roman" w:cs="Times New Roman"/>
+        <w:spacing w:after="0"/>
+      </w:pPr>
+      <w:r>
+        <w:rPr>
           <w:b/>
-          <w:sz w:val="24"/>
-          <w:szCs w:val="24"/>
-          <w:lang w:val="ro-RO"/>
-        </w:rPr>
-      </w:pPr>
-      <w:r>
-        <w:rPr>
-          <w:b/>
         </w:rPr>
         <w:t xml:space="preserve">[img28] </w:t>
       </w:r>
-      <w:hyperlink r:id="rId87" w:history="1">
+      <w:hyperlink r:id="rId92" w:history="1">
         <w:r>
           <w:rPr>
             <w:rStyle w:val="Hyperlink"/>
@@ -19546,7 +20447,7 @@
           <w:szCs w:val="24"/>
         </w:rPr>
       </w:pPr>
-      <w:hyperlink r:id="rId88" w:history="1">
+      <w:hyperlink r:id="rId93" w:history="1">
         <w:r>
           <w:rPr>
             <w:rStyle w:val="Hyperlink"/>
@@ -19592,7 +20493,7 @@
         </w:rPr>
         <w:t xml:space="preserve">] </w:t>
       </w:r>
-      <w:hyperlink r:id="rId89" w:history="1">
+      <w:hyperlink r:id="rId94" w:history="1">
         <w:r>
           <w:rPr>
             <w:rStyle w:val="Hyperlink"/>
@@ -19641,7 +20542,7 @@
         </w:rPr>
         <w:t>Computation of the AQI requires an air pollutant concentration over a specified averaging period, obtained from an </w:t>
       </w:r>
-      <w:hyperlink r:id="rId90" w:anchor="air_quality_monitoring" w:tooltip="Environmental monitoring" w:history="1">
+      <w:hyperlink r:id="rId95" w:anchor="air_quality_monitoring" w:tooltip="Environmental monitoring" w:history="1">
         <w:r>
           <w:rPr>
             <w:rStyle w:val="Hyperlink"/>
@@ -19664,7 +20565,7 @@
         </w:rPr>
         <w:t> or </w:t>
       </w:r>
-      <w:hyperlink r:id="rId91" w:tooltip="Atmospheric dispersion modeling" w:history="1">
+      <w:hyperlink r:id="rId96" w:tooltip="Atmospheric dispersion modeling" w:history="1">
         <w:r>
           <w:rPr>
             <w:rStyle w:val="Hyperlink"/>
@@ -19687,7 +20588,7 @@
         </w:rPr>
         <w:t>. Taken together, concentration and time represent the </w:t>
       </w:r>
-      <w:hyperlink r:id="rId92" w:tooltip="Dose response" w:history="1">
+      <w:hyperlink r:id="rId97" w:tooltip="Dose response" w:history="1">
         <w:r>
           <w:rPr>
             <w:rStyle w:val="Hyperlink"/>
@@ -19710,7 +20611,7 @@
         </w:rPr>
         <w:t> of the air pollutant. Health effects corresponding to a given dose are established by epidemiological research.</w:t>
       </w:r>
-      <w:hyperlink r:id="rId93" w:anchor="cite_note-4" w:history="1">
+      <w:hyperlink r:id="rId98" w:anchor="cite_note-4" w:history="1">
         <w:r>
           <w:rPr>
             <w:rStyle w:val="Hyperlink"/>
@@ -19768,7 +20669,7 @@
         </w:rPr>
         <w:t>Most air contaminants do not have an associated AQI. Many countries monitor </w:t>
       </w:r>
-      <w:hyperlink r:id="rId94" w:tooltip="Ground-level ozone" w:history="1">
+      <w:hyperlink r:id="rId99" w:tooltip="Ground-level ozone" w:history="1">
         <w:r>
           <w:rPr>
             <w:rStyle w:val="Hyperlink"/>
@@ -19783,7 +20684,7 @@
         </w:rPr>
         <w:t>, </w:t>
       </w:r>
-      <w:hyperlink r:id="rId95" w:tooltip="Atmospheric particulate matter" w:history="1">
+      <w:hyperlink r:id="rId100" w:tooltip="Atmospheric particulate matter" w:history="1">
         <w:r>
           <w:rPr>
             <w:rStyle w:val="Hyperlink"/>
@@ -19798,7 +20699,7 @@
         </w:rPr>
         <w:t>, </w:t>
       </w:r>
-      <w:hyperlink r:id="rId96" w:tooltip="Sulfur dioxide" w:history="1">
+      <w:hyperlink r:id="rId101" w:tooltip="Sulfur dioxide" w:history="1">
         <w:r>
           <w:rPr>
             <w:rStyle w:val="Hyperlink"/>
@@ -19813,7 +20714,7 @@
         </w:rPr>
         <w:t>, </w:t>
       </w:r>
-      <w:hyperlink r:id="rId97" w:tooltip="Carbon monoxide" w:history="1">
+      <w:hyperlink r:id="rId102" w:tooltip="Carbon monoxide" w:history="1">
         <w:r>
           <w:rPr>
             <w:rStyle w:val="Hyperlink"/>
@@ -19828,7 +20729,7 @@
         </w:rPr>
         <w:t> and </w:t>
       </w:r>
-      <w:hyperlink r:id="rId98" w:tooltip="Nitrogen dioxide" w:history="1">
+      <w:hyperlink r:id="rId103" w:tooltip="Nitrogen dioxide" w:history="1">
         <w:r>
           <w:rPr>
             <w:rStyle w:val="Hyperlink"/>
@@ -19843,7 +20744,7 @@
         </w:rPr>
         <w:t>, and calculate air quality indices for these pollutants.</w:t>
       </w:r>
-      <w:hyperlink r:id="rId99" w:anchor="cite_note-aqi_basic-10" w:history="1">
+      <w:hyperlink r:id="rId104" w:anchor="cite_note-aqi_basic-10" w:history="1">
         <w:r>
           <w:rPr>
             <w:rStyle w:val="Hyperlink"/>
@@ -19869,7 +20770,7 @@
         </w:rPr>
         <w:t>The definition of the AQI in a particular nation reflects the discourse surrounding the development of national air quality standards in that nation.</w:t>
       </w:r>
-      <w:hyperlink r:id="rId100" w:anchor="cite_note-11" w:history="1">
+      <w:hyperlink r:id="rId105" w:anchor="cite_note-11" w:history="1">
         <w:r>
           <w:rPr>
             <w:rStyle w:val="Hyperlink"/>
@@ -19885,7 +20786,7 @@
         </w:rPr>
         <w:t> A website allowing government agencies anywhere in the world to submit their real-time air monitoring data for display using a common definition of the air quality index has recently become available.</w:t>
       </w:r>
-      <w:hyperlink r:id="rId101" w:anchor="cite_note-12" w:history="1">
+      <w:hyperlink r:id="rId106" w:anchor="cite_note-12" w:history="1">
         <w:r>
           <w:rPr>
             <w:rStyle w:val="Hyperlink"/>
@@ -19980,8 +20881,8 @@
       </w:pPr>
     </w:p>
     <w:sectPr>
-      <w:headerReference w:type="default" r:id="rId102"/>
-      <w:footerReference w:type="default" r:id="rId103"/>
+      <w:headerReference w:type="default" r:id="rId107"/>
+      <w:footerReference w:type="default" r:id="rId108"/>
       <w:pgSz w:w="12240" w:h="15840"/>
       <w:pgMar w:top="1440" w:right="1440" w:bottom="1440" w:left="1440" w:header="720" w:footer="720" w:gutter="0"/>
       <w:cols w:space="720"/>
@@ -20037,7 +20938,7 @@
             <w:rPr>
               <w:noProof/>
             </w:rPr>
-            <w:t>24</w:t>
+            <w:t>28</w:t>
           </w:r>
         </w:fldSimple>
       </w:p>
@@ -21877,6 +22778,28 @@
       <w:color w:val="4F81BD" w:themeColor="accent1"/>
       <w:sz w:val="26"/>
       <w:szCs w:val="26"/>
+    </w:rPr>
+  </w:style>
+  <w:style w:type="paragraph" w:styleId="Heading3">
+    <w:name w:val="heading 3"/>
+    <w:basedOn w:val="Normal"/>
+    <w:next w:val="Normal"/>
+    <w:link w:val="Heading3Char"/>
+    <w:uiPriority w:val="9"/>
+    <w:unhideWhenUsed/>
+    <w:qFormat/>
+    <w:rsid w:val="00206C82"/>
+    <w:pPr>
+      <w:keepNext/>
+      <w:keepLines/>
+      <w:spacing w:before="200" w:after="0"/>
+      <w:outlineLvl w:val="2"/>
+    </w:pPr>
+    <w:rPr>
+      <w:rFonts w:asciiTheme="majorHAnsi" w:eastAsiaTheme="majorEastAsia" w:hAnsiTheme="majorHAnsi" w:cstheme="majorBidi"/>
+      <w:b/>
+      <w:bCs/>
+      <w:color w:val="4F81BD" w:themeColor="accent1"/>
     </w:rPr>
   </w:style>
   <w:style w:type="character" w:default="1" w:styleId="DefaultParagraphFont">
@@ -22107,6 +23030,32 @@
       <w:color w:val="800080" w:themeColor="followedHyperlink"/>
       <w:u w:val="single"/>
     </w:rPr>
+  </w:style>
+  <w:style w:type="character" w:customStyle="1" w:styleId="Heading3Char">
+    <w:name w:val="Heading 3 Char"/>
+    <w:basedOn w:val="DefaultParagraphFont"/>
+    <w:link w:val="Heading3"/>
+    <w:uiPriority w:val="9"/>
+    <w:rsid w:val="00206C82"/>
+    <w:rPr>
+      <w:rFonts w:asciiTheme="majorHAnsi" w:eastAsiaTheme="majorEastAsia" w:hAnsiTheme="majorHAnsi" w:cstheme="majorBidi"/>
+      <w:b/>
+      <w:bCs/>
+      <w:color w:val="4F81BD" w:themeColor="accent1"/>
+    </w:rPr>
+  </w:style>
+  <w:style w:type="paragraph" w:styleId="TOC3">
+    <w:name w:val="toc 3"/>
+    <w:basedOn w:val="Normal"/>
+    <w:next w:val="Normal"/>
+    <w:autoRedefine/>
+    <w:uiPriority w:val="39"/>
+    <w:unhideWhenUsed/>
+    <w:rsid w:val="0033246F"/>
+    <w:pPr>
+      <w:spacing w:after="100"/>
+      <w:ind w:left="440"/>
+    </w:pPr>
   </w:style>
 </w:styles>
 </file>
@@ -22399,7 +23348,7 @@
 </file>
 
 <file path=customXml/itemProps1.xml><?xml version="1.0" encoding="utf-8"?>
-<ds:datastoreItem xmlns:ds="http://schemas.openxmlformats.org/officeDocument/2006/customXml" ds:itemID="{CC216272-E79A-4073-AEB1-6920161699A8}">
+<ds:datastoreItem xmlns:ds="http://schemas.openxmlformats.org/officeDocument/2006/customXml" ds:itemID="{1D08F61D-D76F-4398-843F-A41E43230481}">
   <ds:schemaRefs>
     <ds:schemaRef ds:uri="http://schemas.openxmlformats.org/officeDocument/2006/bibliography"/>
   </ds:schemaRefs>

</xml_diff>

<commit_message>
08.04 - Update API
China, Malaezia Standards
</commit_message>
<xml_diff>
--- a/Documentatie/Lucrare de Dizertatie - Tarce Paul.docx
+++ b/Documentatie/Lucrare de Dizertatie - Tarce Paul.docx
@@ -114,7 +114,7 @@
                     <a:blip r:embed="rId9" cstate="print">
                       <a:extLst>
                         <a:ext uri="{28A0092B-C50C-407E-A947-70E740481C1C}">
-                          <a14:useLocalDpi xmlns:arto="http://schemas.microsoft.com/office/word/2006/arto" xmlns="" xmlns:wpc="http://schemas.microsoft.com/office/word/2010/wordprocessingCanvas" xmlns:mc="http://schemas.openxmlformats.org/markup-compatibility/2006" xmlns:o="urn:schemas-microsoft-com:office:office" xmlns:v="urn:schemas-microsoft-com:vml" xmlns:wp14="http://schemas.microsoft.com/office/word/2010/wordprocessingDrawing" xmlns:w10="urn:schemas-microsoft-com:office:word" xmlns:w="http://schemas.openxmlformats.org/wordprocessingml/2006/main" xmlns:w14="http://schemas.microsoft.com/office/word/2010/wordml" xmlns:w15="http://schemas.microsoft.com/office/word/2012/wordml" xmlns:wpg="http://schemas.microsoft.com/office/word/2010/wordprocessingGroup" xmlns:wpi="http://schemas.microsoft.com/office/word/2010/wordprocessingInk" xmlns:wps="http://schemas.microsoft.com/office/word/2010/wordprocessingShape" xmlns:a14="http://schemas.microsoft.com/office/drawing/2010/main" val="0"/>
+                          <a14:useLocalDpi xmlns:a14="http://schemas.microsoft.com/office/drawing/2010/main" xmlns:wps="http://schemas.microsoft.com/office/word/2010/wordprocessingShape" xmlns:wpi="http://schemas.microsoft.com/office/word/2010/wordprocessingInk" xmlns:wpg="http://schemas.microsoft.com/office/word/2010/wordprocessingGroup" xmlns:w15="http://schemas.microsoft.com/office/word/2012/wordml" xmlns:w14="http://schemas.microsoft.com/office/word/2010/wordml" xmlns:w="http://schemas.openxmlformats.org/wordprocessingml/2006/main" xmlns:w10="urn:schemas-microsoft-com:office:word" xmlns:wp14="http://schemas.microsoft.com/office/word/2010/wordprocessingDrawing" xmlns:v="urn:schemas-microsoft-com:vml" xmlns:o="urn:schemas-microsoft-com:office:office" xmlns:mc="http://schemas.openxmlformats.org/markup-compatibility/2006" xmlns:wpc="http://schemas.microsoft.com/office/word/2010/wordprocessingCanvas" xmlns="" xmlns:arto="http://schemas.microsoft.com/office/word/2006/arto" val="0"/>
                         </a:ext>
                       </a:extLst>
                     </a:blip>
@@ -2129,51 +2129,6 @@
     </w:p>
     <w:p>
       <w:pPr>
-        <w:spacing w:after="0" w:line="240" w:lineRule="auto"/>
-        <w:rPr>
-          <w:rFonts w:ascii="Arial" w:eastAsia="Times New Roman" w:hAnsi="Arial" w:cs="Arial"/>
-          <w:color w:val="000000"/>
-        </w:rPr>
-      </w:pPr>
-    </w:p>
-    <w:p>
-      <w:pPr>
-        <w:spacing w:after="0" w:line="240" w:lineRule="auto"/>
-        <w:rPr>
-          <w:rFonts w:ascii="Arial" w:eastAsia="Times New Roman" w:hAnsi="Arial" w:cs="Arial"/>
-          <w:color w:val="000000"/>
-        </w:rPr>
-      </w:pPr>
-    </w:p>
-    <w:p>
-      <w:pPr>
-        <w:spacing w:after="0" w:line="240" w:lineRule="auto"/>
-        <w:rPr>
-          <w:rFonts w:ascii="Arial" w:eastAsia="Times New Roman" w:hAnsi="Arial" w:cs="Arial"/>
-          <w:color w:val="000000"/>
-        </w:rPr>
-      </w:pPr>
-    </w:p>
-    <w:p>
-      <w:pPr>
-        <w:spacing w:after="0" w:line="240" w:lineRule="auto"/>
-        <w:rPr>
-          <w:rFonts w:ascii="Arial" w:eastAsia="Times New Roman" w:hAnsi="Arial" w:cs="Arial"/>
-          <w:color w:val="000000"/>
-        </w:rPr>
-      </w:pPr>
-    </w:p>
-    <w:p>
-      <w:pPr>
-        <w:spacing w:after="0" w:line="240" w:lineRule="auto"/>
-        <w:rPr>
-          <w:rFonts w:ascii="Arial" w:eastAsia="Times New Roman" w:hAnsi="Arial" w:cs="Arial"/>
-          <w:color w:val="000000"/>
-        </w:rPr>
-      </w:pPr>
-    </w:p>
-    <w:p>
-      <w:pPr>
         <w:pStyle w:val="Heading1"/>
         <w:spacing w:line="360" w:lineRule="auto"/>
         <w:jc w:val="center"/>
@@ -2190,6 +2145,7 @@
           <w:szCs w:val="36"/>
           <w:lang w:val="ro-RO"/>
         </w:rPr>
+        <w:lastRenderedPageBreak/>
         <w:t xml:space="preserve">Capitolul </w:t>
       </w:r>
       <w:r>
@@ -2551,18 +2507,7 @@
           <w:szCs w:val="24"/>
           <w:lang w:val="ro-RO"/>
         </w:rPr>
-        <w:t xml:space="preserve"> din cauză că nu mai este folosit doar </w:t>
-      </w:r>
-      <w:r>
-        <w:rPr>
-          <w:rFonts w:ascii="Times New Roman" w:eastAsia="Times New Roman" w:hAnsi="Times New Roman" w:cs="Times New Roman"/>
-          <w:color w:val="000000"/>
-          <w:sz w:val="24"/>
-          <w:szCs w:val="24"/>
-          <w:lang w:val="ro-RO"/>
-        </w:rPr>
-        <w:lastRenderedPageBreak/>
-        <w:t>pentru a vorbi și a trimite mesaje este numit smart-phone, un fel de calculator personal portabil, cu dimensiuni, evident, mult mai mici.</w:t>
+        <w:t xml:space="preserve"> din cauză că nu mai este folosit doar pentru a vorbi și a trimite mesaje este numit smart-phone, un fel de calculator personal portabil, cu dimensiuni, evident, mult mai mici.</w:t>
       </w:r>
       <w:r>
         <w:rPr>
@@ -2605,6 +2550,7 @@
           <w:szCs w:val="24"/>
           <w:lang w:val="ro-RO"/>
         </w:rPr>
+        <w:lastRenderedPageBreak/>
         <w:tab/>
         <w:t xml:space="preserve">Printre cele mai importante domenii care contribuie la automatizarea proceselor și care îi vin în ajutor omului este ingineria software. Tehnologia informației(sau IT-ul) este industria cea mai vibrantă și caracteristică vremurilor actuale. Date fiind aceste lucruri, acest proiect își propune să aducă soluții să descopere și să aprofundeze o </w:t>
       </w:r>
@@ -3107,18 +3053,7 @@
           <w:szCs w:val="24"/>
           <w:lang w:val="ro-RO"/>
         </w:rPr>
-        <w:t xml:space="preserve"> prin care se </w:t>
-      </w:r>
-      <w:r>
-        <w:rPr>
-          <w:rFonts w:ascii="Times New Roman" w:eastAsia="Times New Roman" w:hAnsi="Times New Roman" w:cs="Times New Roman"/>
-          <w:color w:val="000000"/>
-          <w:sz w:val="24"/>
-          <w:szCs w:val="24"/>
-          <w:lang w:val="ro-RO"/>
-        </w:rPr>
-        <w:lastRenderedPageBreak/>
-        <w:t>raportează calitatea aerului. El redă cat de curat sau</w:t>
+        <w:t xml:space="preserve"> prin care se raportează calitatea aerului. El redă cat de curat sau</w:t>
       </w:r>
       <w:r>
         <w:rPr>
@@ -3179,7 +3114,17 @@
           <w:sz w:val="24"/>
           <w:szCs w:val="24"/>
         </w:rPr>
-        <w:t>Conform [5], indicii de calitate ai aerului au scopul de a traduce măsurătorile concentrațiilor a unui amestec complex de poluanți într-un singur element care indică calitatea aerului din mediul înconjurător, în mod relativ.</w:t>
+        <w:t xml:space="preserve">Conform [5], indicii de calitate ai aerului au scopul de a traduce măsurătorile concentrațiilor a unui amestec complex de poluanți într-un singur element care indică calitatea </w:t>
+      </w:r>
+      <w:r>
+        <w:rPr>
+          <w:rFonts w:ascii="Times New Roman" w:eastAsia="Times New Roman" w:hAnsi="Times New Roman" w:cs="Times New Roman"/>
+          <w:color w:val="000000"/>
+          <w:sz w:val="24"/>
+          <w:szCs w:val="24"/>
+        </w:rPr>
+        <w:lastRenderedPageBreak/>
+        <w:t>aerului din mediul înconjurător, în mod relativ.</w:t>
       </w:r>
       <w:r>
         <w:rPr>
@@ -3614,7 +3559,76 @@
           <w:szCs w:val="24"/>
           <w:lang w:val="ro-RO"/>
         </w:rPr>
-        <w:t xml:space="preserve">tient la orice oră de calitatea aerului chiar din proximitatea lui, datele acestea fiind mult mai exacte ca unele obtinute la nivel de localitate sau </w:t>
+        <w:t xml:space="preserve">tient la orice oră de calitatea aerului chiar din proximitatea lui, datele acestea fiind mult mai exacte ca unele obtinute la nivel de localitate sau național. Aceste date din proximitate pot să varieze mult mai mult, în functie de circumstante( geam deschis sau închis în încăpere, oră de vârf în oraș, </w:t>
+      </w:r>
+      <w:r>
+        <w:rPr>
+          <w:rFonts w:ascii="Times New Roman" w:eastAsia="Times New Roman" w:hAnsi="Times New Roman" w:cs="Times New Roman"/>
+          <w:color w:val="000000"/>
+          <w:sz w:val="24"/>
+          <w:szCs w:val="24"/>
+          <w:lang w:val="ro-RO"/>
+        </w:rPr>
+        <w:t>incendii, industrie poluantă în apropiere), de aceea este de folos a avea un dispozitiv portabil conectat la aplicația mobilă</w:t>
+      </w:r>
+      <w:r>
+        <w:rPr>
+          <w:rFonts w:ascii="Times New Roman" w:eastAsia="Times New Roman" w:hAnsi="Times New Roman" w:cs="Times New Roman"/>
+          <w:color w:val="000000"/>
+          <w:sz w:val="24"/>
+          <w:szCs w:val="24"/>
+          <w:lang w:val="ro-RO"/>
+        </w:rPr>
+        <w:t xml:space="preserve"> prin care utilizatorul are acces la date sau este notificat.</w:t>
+      </w:r>
+      <w:r>
+        <w:rPr>
+          <w:rFonts w:ascii="Times New Roman" w:eastAsia="Times New Roman" w:hAnsi="Times New Roman" w:cs="Times New Roman"/>
+          <w:color w:val="000000"/>
+          <w:sz w:val="24"/>
+          <w:szCs w:val="24"/>
+          <w:lang w:val="ro-RO"/>
+        </w:rPr>
+        <w:t xml:space="preserve"> </w:t>
+      </w:r>
+      <w:r>
+        <w:rPr>
+          <w:rFonts w:ascii="Times New Roman" w:eastAsia="Times New Roman" w:hAnsi="Times New Roman" w:cs="Times New Roman"/>
+          <w:color w:val="000000"/>
+          <w:sz w:val="24"/>
+          <w:szCs w:val="24"/>
+          <w:lang w:val="ro-RO"/>
+        </w:rPr>
+        <w:t xml:space="preserve">În </w:t>
+      </w:r>
+      <w:r>
+        <w:rPr>
+          <w:rFonts w:ascii="Times New Roman" w:eastAsia="Times New Roman" w:hAnsi="Times New Roman" w:cs="Times New Roman"/>
+          <w:color w:val="000000"/>
+          <w:sz w:val="24"/>
+          <w:szCs w:val="24"/>
+        </w:rPr>
+        <w:t>[3] se arat</w:t>
+      </w:r>
+      <w:r>
+        <w:rPr>
+          <w:rFonts w:ascii="Times New Roman" w:eastAsia="Times New Roman" w:hAnsi="Times New Roman" w:cs="Times New Roman"/>
+          <w:color w:val="000000"/>
+          <w:sz w:val="24"/>
+          <w:szCs w:val="24"/>
+          <w:lang w:val="ro-RO"/>
+        </w:rPr>
+        <w:t>ă că g</w:t>
+      </w:r>
+      <w:r>
+        <w:rPr>
+          <w:rFonts w:ascii="Times New Roman" w:eastAsia="Times New Roman" w:hAnsi="Times New Roman" w:cs="Times New Roman"/>
+          <w:color w:val="000000"/>
+          <w:sz w:val="24"/>
+          <w:szCs w:val="24"/>
+          <w:lang w:val="ro-RO"/>
+        </w:rPr>
+        <w:t xml:space="preserve">rija crescută pentru </w:t>
       </w:r>
       <w:r>
         <w:rPr>
@@ -3625,76 +3639,7 @@
           <w:lang w:val="ro-RO"/>
         </w:rPr>
         <w:lastRenderedPageBreak/>
-        <w:t xml:space="preserve">național. Aceste date din proximitate pot să varieze mult mai mult, în functie de circumstante( geam deschis sau închis în încăpere, oră de vârf în oraș, </w:t>
-      </w:r>
-      <w:r>
-        <w:rPr>
-          <w:rFonts w:ascii="Times New Roman" w:eastAsia="Times New Roman" w:hAnsi="Times New Roman" w:cs="Times New Roman"/>
-          <w:color w:val="000000"/>
-          <w:sz w:val="24"/>
-          <w:szCs w:val="24"/>
-          <w:lang w:val="ro-RO"/>
-        </w:rPr>
-        <w:t>incendii, industrie poluantă în apropiere), de aceea este de folos a avea un dispozitiv portabil conectat la aplicația mobilă</w:t>
-      </w:r>
-      <w:r>
-        <w:rPr>
-          <w:rFonts w:ascii="Times New Roman" w:eastAsia="Times New Roman" w:hAnsi="Times New Roman" w:cs="Times New Roman"/>
-          <w:color w:val="000000"/>
-          <w:sz w:val="24"/>
-          <w:szCs w:val="24"/>
-          <w:lang w:val="ro-RO"/>
-        </w:rPr>
-        <w:t xml:space="preserve"> prin care utilizatorul are acces la date sau este notificat.</w:t>
-      </w:r>
-      <w:r>
-        <w:rPr>
-          <w:rFonts w:ascii="Times New Roman" w:eastAsia="Times New Roman" w:hAnsi="Times New Roman" w:cs="Times New Roman"/>
-          <w:color w:val="000000"/>
-          <w:sz w:val="24"/>
-          <w:szCs w:val="24"/>
-          <w:lang w:val="ro-RO"/>
-        </w:rPr>
-        <w:t xml:space="preserve"> </w:t>
-      </w:r>
-      <w:r>
-        <w:rPr>
-          <w:rFonts w:ascii="Times New Roman" w:eastAsia="Times New Roman" w:hAnsi="Times New Roman" w:cs="Times New Roman"/>
-          <w:color w:val="000000"/>
-          <w:sz w:val="24"/>
-          <w:szCs w:val="24"/>
-          <w:lang w:val="ro-RO"/>
-        </w:rPr>
-        <w:t xml:space="preserve">În </w:t>
-      </w:r>
-      <w:r>
-        <w:rPr>
-          <w:rFonts w:ascii="Times New Roman" w:eastAsia="Times New Roman" w:hAnsi="Times New Roman" w:cs="Times New Roman"/>
-          <w:color w:val="000000"/>
-          <w:sz w:val="24"/>
-          <w:szCs w:val="24"/>
-        </w:rPr>
-        <w:t>[3] se arat</w:t>
-      </w:r>
-      <w:r>
-        <w:rPr>
-          <w:rFonts w:ascii="Times New Roman" w:eastAsia="Times New Roman" w:hAnsi="Times New Roman" w:cs="Times New Roman"/>
-          <w:color w:val="000000"/>
-          <w:sz w:val="24"/>
-          <w:szCs w:val="24"/>
-          <w:lang w:val="ro-RO"/>
-        </w:rPr>
-        <w:t>ă că g</w:t>
-      </w:r>
-      <w:r>
-        <w:rPr>
-          <w:rFonts w:ascii="Times New Roman" w:eastAsia="Times New Roman" w:hAnsi="Times New Roman" w:cs="Times New Roman"/>
-          <w:color w:val="000000"/>
-          <w:sz w:val="24"/>
-          <w:szCs w:val="24"/>
-          <w:lang w:val="ro-RO"/>
-        </w:rPr>
-        <w:t xml:space="preserve">rija crescută pentru calitatea aerului de interior a accelerat dezvoltarea </w:t>
+        <w:t xml:space="preserve">calitatea aerului de interior a accelerat dezvoltarea </w:t>
       </w:r>
       <w:r>
         <w:rPr>
@@ -3970,7 +3915,7 @@
           <w:sz w:val="24"/>
           <w:szCs w:val="24"/>
         </w:rPr>
-        <w:t xml:space="preserve">[11] Smartphone-urile din ziua de azi sunt echipate cu </w:t>
+        <w:t xml:space="preserve">[11] Smartphone-urile din ziua de azi sunt echipate cu capabilități din ce în ce mai avansate și complexe precum: navigație, camere foto de rezoluție și claritate mare, redare audio video, internet GSM și Wi-Fi de mare viteză, cititoare de amprente, recunoaștere facială și multe altele. Primele smartphone-uri au apărut pe piață încă din 1993 și erau destinate în mare parte pentru corporații în scopuri de muncă sau afaceri. Apoi a urmat </w:t>
       </w:r>
       <w:r>
         <w:rPr>
@@ -3980,7 +3925,7 @@
           <w:szCs w:val="24"/>
         </w:rPr>
         <w:lastRenderedPageBreak/>
-        <w:t>capabilități din ce în ce mai avansate și complexe precum: navigație, camere foto de rezoluție și claritate mare, redare audio video, internet GSM și Wi-Fi de mare viteză, cititoare de amprente, recunoaștere facială și multe altele. Primele smartphone-uri au apărut pe piață încă din 1993 și erau destinate în mare parte pentru corporații în scopuri de muncă sau afaceri. Apoi a urmat perioada iPhone, care în 2007 a introdus pentru prima dată pe piață un smartphone pentru publicul larg</w:t>
+        <w:t>perioada iPhone, care în 2007 a introdus pentru prima dată pe piață un smartphone pentru publicul larg</w:t>
       </w:r>
       <w:r>
         <w:rPr>
@@ -4448,6 +4393,7 @@
           <w:szCs w:val="32"/>
           <w:lang w:val="ro-RO"/>
         </w:rPr>
+        <w:lastRenderedPageBreak/>
         <w:t xml:space="preserve"> </w:t>
       </w:r>
       <w:bookmarkStart w:id="4" w:name="_Toc37204070"/>
@@ -5071,6 +5017,7 @@
           <w:szCs w:val="36"/>
           <w:lang w:val="ro-RO"/>
         </w:rPr>
+        <w:lastRenderedPageBreak/>
         <w:t>Capitolul 2</w:t>
       </w:r>
       <w:r>
@@ -5525,7 +5472,16 @@
           <w:szCs w:val="24"/>
           <w:lang w:val="ro-RO"/>
         </w:rPr>
-        <w:t xml:space="preserve">ția are peste 100 de mii de instalări de pe Google Play și redă nivelul de </w:t>
+        <w:t xml:space="preserve">ția are peste 100 de mii de instalări de pe Google Play și redă nivelul de poluare din zona utilizatorului și din întreaga lume. Pentru orașele mari </w:t>
+      </w:r>
+      <w:r>
+        <w:rPr>
+          <w:rFonts w:ascii="Times New Roman" w:hAnsi="Times New Roman" w:cs="Times New Roman"/>
+          <w:sz w:val="24"/>
+          <w:szCs w:val="24"/>
+          <w:lang w:val="ro-RO"/>
+        </w:rPr>
+        <w:t xml:space="preserve">oferă informații și la nivel de străzi. Aplicația oferă și prognoza pe 72 de ore a calității aerului. Ca și funcționalități </w:t>
       </w:r>
       <w:r>
         <w:rPr>
@@ -5535,16 +5491,7 @@
           <w:lang w:val="ro-RO"/>
         </w:rPr>
         <w:lastRenderedPageBreak/>
-        <w:t xml:space="preserve">poluare din zona utilizatorului și din întreaga lume. Pentru orașele mari </w:t>
-      </w:r>
-      <w:r>
-        <w:rPr>
-          <w:rFonts w:ascii="Times New Roman" w:hAnsi="Times New Roman" w:cs="Times New Roman"/>
-          <w:sz w:val="24"/>
-          <w:szCs w:val="24"/>
-          <w:lang w:val="ro-RO"/>
-        </w:rPr>
-        <w:t>oferă informații și la nivel de străzi. Aplicația oferă și prognoza pe 72 de ore a calității aerului. Ca și funcționalități cheie</w:t>
+        <w:t>cheie</w:t>
       </w:r>
       <w:r>
         <w:rPr>
@@ -5944,7 +5891,7 @@
           <w:szCs w:val="24"/>
           <w:lang w:val="ro-RO"/>
         </w:rPr>
-        <w:t xml:space="preserve"> ajutandu-i să respire ce mai curat aer posibil. </w:t>
+        <w:t xml:space="preserve"> ajutandu-i să respire ce mai curat aer posibil. Unul din mijloacele cu care realizează acest lucru este aplicația AirVisual App prezentată în imaginile de mai sus. Această aplicație are peste 1 milion de instalări pe Google Play și </w:t>
       </w:r>
       <w:r>
         <w:rPr>
@@ -5956,7 +5903,7 @@
           <w:lang w:val="ro-RO"/>
         </w:rPr>
         <w:lastRenderedPageBreak/>
-        <w:t xml:space="preserve">Unul din mijloacele cu care realizează acest lucru este aplicația AirVisual App prezentată în imaginile de mai sus. Această aplicație are peste 1 milion de instalări pe Google Play și accesează date de la agenții guvernamentale și imagini din satelit pentru a oferii </w:t>
+        <w:t xml:space="preserve">accesează date de la agenții guvernamentale și imagini din satelit pentru a oferii </w:t>
       </w:r>
       <w:r>
         <w:rPr>
@@ -6263,7 +6210,50 @@
           <w:szCs w:val="24"/>
           <w:lang w:val="ro-RO"/>
         </w:rPr>
-        <w:t xml:space="preserve">și cetățenii nu au acces neaparat la ele. Se dorește astfel o soluție mai cu </w:t>
+        <w:t xml:space="preserve">și cetățenii nu au acces neaparat la ele. Se dorește astfel o soluție mai cu aplicabilitate la nivel de individ și de locație. </w:t>
+      </w:r>
+      <w:r>
+        <w:rPr>
+          <w:rFonts w:ascii="Times New Roman" w:hAnsi="Times New Roman" w:cs="Times New Roman"/>
+          <w:sz w:val="24"/>
+          <w:szCs w:val="24"/>
+        </w:rPr>
+        <w:t>[15] vine cu solu</w:t>
+      </w:r>
+      <w:r>
+        <w:rPr>
+          <w:rFonts w:ascii="Times New Roman" w:hAnsi="Times New Roman" w:cs="Times New Roman"/>
+          <w:sz w:val="24"/>
+          <w:szCs w:val="24"/>
+          <w:lang w:val="ro-RO"/>
+        </w:rPr>
+        <w:t xml:space="preserve">ția </w:t>
+      </w:r>
+      <w:r>
+        <w:rPr>
+          <w:rFonts w:ascii="Times New Roman" w:hAnsi="Times New Roman" w:cs="Times New Roman"/>
+          <w:i/>
+          <w:sz w:val="24"/>
+          <w:szCs w:val="24"/>
+        </w:rPr>
+        <w:t>uSense</w:t>
+      </w:r>
+      <w:r>
+        <w:rPr>
+          <w:rFonts w:ascii="Times New Roman" w:hAnsi="Times New Roman" w:cs="Times New Roman"/>
+          <w:sz w:val="24"/>
+          <w:szCs w:val="24"/>
+        </w:rPr>
+        <w:t xml:space="preserve"> care este un sistem de monitorizare a calit</w:t>
+      </w:r>
+      <w:r>
+        <w:rPr>
+          <w:rFonts w:ascii="Times New Roman" w:hAnsi="Times New Roman" w:cs="Times New Roman"/>
+          <w:sz w:val="24"/>
+          <w:szCs w:val="24"/>
+          <w:lang w:val="ro-RO"/>
+        </w:rPr>
+        <w:t xml:space="preserve">ății aerului în zonele urbane care se bazează pe mai multi senzori/noduri </w:t>
       </w:r>
       <w:r>
         <w:rPr>
@@ -6273,50 +6263,7 @@
           <w:lang w:val="ro-RO"/>
         </w:rPr>
         <w:lastRenderedPageBreak/>
-        <w:t xml:space="preserve">aplicabilitate la nivel de individ și de locație. </w:t>
-      </w:r>
-      <w:r>
-        <w:rPr>
-          <w:rFonts w:ascii="Times New Roman" w:hAnsi="Times New Roman" w:cs="Times New Roman"/>
-          <w:sz w:val="24"/>
-          <w:szCs w:val="24"/>
-        </w:rPr>
-        <w:t>[15] vine cu solu</w:t>
-      </w:r>
-      <w:r>
-        <w:rPr>
-          <w:rFonts w:ascii="Times New Roman" w:hAnsi="Times New Roman" w:cs="Times New Roman"/>
-          <w:sz w:val="24"/>
-          <w:szCs w:val="24"/>
-          <w:lang w:val="ro-RO"/>
-        </w:rPr>
-        <w:t xml:space="preserve">ția </w:t>
-      </w:r>
-      <w:r>
-        <w:rPr>
-          <w:rFonts w:ascii="Times New Roman" w:hAnsi="Times New Roman" w:cs="Times New Roman"/>
-          <w:i/>
-          <w:sz w:val="24"/>
-          <w:szCs w:val="24"/>
-        </w:rPr>
-        <w:t>uSense</w:t>
-      </w:r>
-      <w:r>
-        <w:rPr>
-          <w:rFonts w:ascii="Times New Roman" w:hAnsi="Times New Roman" w:cs="Times New Roman"/>
-          <w:sz w:val="24"/>
-          <w:szCs w:val="24"/>
-        </w:rPr>
-        <w:t xml:space="preserve"> care este un sistem de monitorizare a calit</w:t>
-      </w:r>
-      <w:r>
-        <w:rPr>
-          <w:rFonts w:ascii="Times New Roman" w:hAnsi="Times New Roman" w:cs="Times New Roman"/>
-          <w:sz w:val="24"/>
-          <w:szCs w:val="24"/>
-          <w:lang w:val="ro-RO"/>
-        </w:rPr>
-        <w:t xml:space="preserve">ății aerului în zonele urbane care se bazează pe mai multi senzori/noduri interconectate( care măsoară gaze precum ozon, monoxid de carbon și dioxid de azot ). Acești senzori pot fi plasați de către utilizatori în </w:t>
+        <w:t xml:space="preserve">interconectate( care măsoară gaze precum ozon, monoxid de carbon și dioxid de azot ). Acești senzori pot fi plasați de către utilizatori în </w:t>
       </w:r>
       <w:r>
         <w:rPr>
@@ -6625,34 +6572,43 @@
           <w:szCs w:val="24"/>
           <w:lang w:val="ro-RO"/>
         </w:rPr>
+        <w:tab/>
+      </w:r>
+      <w:r>
+        <w:rPr>
+          <w:rFonts w:ascii="Times New Roman" w:hAnsi="Times New Roman" w:cs="Times New Roman"/>
+          <w:sz w:val="24"/>
+          <w:szCs w:val="24"/>
+        </w:rPr>
+        <w:t>Autorii proiectului uSense – [15], au definit un AQI simplu pentru a furniza date despre nivelul polu</w:t>
+      </w:r>
+      <w:r>
+        <w:rPr>
+          <w:rFonts w:ascii="Times New Roman" w:hAnsi="Times New Roman" w:cs="Times New Roman"/>
+          <w:sz w:val="24"/>
+          <w:szCs w:val="24"/>
+          <w:lang w:val="ro-RO"/>
+        </w:rPr>
+        <w:t>ării care să fie ușor de citit și de înț</w:t>
+      </w:r>
+      <w:r>
+        <w:rPr>
+          <w:rFonts w:ascii="Times New Roman" w:hAnsi="Times New Roman" w:cs="Times New Roman"/>
+          <w:sz w:val="24"/>
+          <w:szCs w:val="24"/>
+          <w:lang w:val="ro-RO"/>
+        </w:rPr>
+        <w:t xml:space="preserve">eles. Au făcut aceasta pentru că în ciuda faptului </w:t>
+      </w:r>
+      <w:r>
+        <w:rPr>
+          <w:rFonts w:ascii="Times New Roman" w:hAnsi="Times New Roman" w:cs="Times New Roman"/>
+          <w:sz w:val="24"/>
+          <w:szCs w:val="24"/>
+          <w:lang w:val="ro-RO"/>
+        </w:rPr>
         <w:lastRenderedPageBreak/>
-        <w:tab/>
-      </w:r>
-      <w:r>
-        <w:rPr>
-          <w:rFonts w:ascii="Times New Roman" w:hAnsi="Times New Roman" w:cs="Times New Roman"/>
-          <w:sz w:val="24"/>
-          <w:szCs w:val="24"/>
-        </w:rPr>
-        <w:t>Autorii proiectului uSense – [15], au definit un AQI simplu pentru a furniza date despre nivelul polu</w:t>
-      </w:r>
-      <w:r>
-        <w:rPr>
-          <w:rFonts w:ascii="Times New Roman" w:hAnsi="Times New Roman" w:cs="Times New Roman"/>
-          <w:sz w:val="24"/>
-          <w:szCs w:val="24"/>
-          <w:lang w:val="ro-RO"/>
-        </w:rPr>
-        <w:t>ării care să fie ușor de citit și de înț</w:t>
-      </w:r>
-      <w:r>
-        <w:rPr>
-          <w:rFonts w:ascii="Times New Roman" w:hAnsi="Times New Roman" w:cs="Times New Roman"/>
-          <w:sz w:val="24"/>
-          <w:szCs w:val="24"/>
-          <w:lang w:val="ro-RO"/>
-        </w:rPr>
-        <w:t>eles. Au făcut aceasta pentru că în ciuda faptului că unele organizații oficiale care se ocupa de AQI definesc valori limită pentru fiecare poluant și metode specifice de măsurare, în acest proiect se folosesc senzori ieftini care nu au calitatea celor folosiți de sursele oficiale.</w:t>
+        <w:t>că unele organizații oficiale care se ocupa de AQI definesc valori limită pentru fiecare poluant și metode specifice de măsurare, în acest proiect se folosesc senzori ieftini care nu au calitatea celor folosiți de sursele oficiale.</w:t>
       </w:r>
       <w:r>
         <w:rPr>
@@ -7071,7 +7027,130 @@
           <w:szCs w:val="24"/>
           <w:lang w:val="ro-RO"/>
         </w:rPr>
-        <w:t xml:space="preserve"> comparativ cu </w:t>
+        <w:t xml:space="preserve"> comparativ cu stațiile folosite de agențiile de mediu. Pe partea de senzori la </w:t>
+      </w:r>
+      <w:r>
+        <w:rPr>
+          <w:rFonts w:ascii="Times New Roman" w:hAnsi="Times New Roman" w:cs="Times New Roman"/>
+          <w:sz w:val="24"/>
+          <w:szCs w:val="24"/>
+        </w:rPr>
+        <w:t xml:space="preserve">[15] s-au folosit </w:t>
+      </w:r>
+      <w:r>
+        <w:rPr>
+          <w:rFonts w:ascii="Times New Roman" w:hAnsi="Times New Roman" w:cs="Times New Roman"/>
+          <w:sz w:val="24"/>
+          <w:szCs w:val="24"/>
+        </w:rPr>
+        <w:t xml:space="preserve">un modul </w:t>
+      </w:r>
+      <w:r>
+        <w:rPr>
+          <w:rFonts w:ascii="Times New Roman" w:hAnsi="Times New Roman" w:cs="Times New Roman"/>
+          <w:sz w:val="24"/>
+          <w:szCs w:val="24"/>
+        </w:rPr>
+        <w:t xml:space="preserve"> de la platforma destinat</w:t>
+      </w:r>
+      <w:r>
+        <w:rPr>
+          <w:rFonts w:ascii="Times New Roman" w:hAnsi="Times New Roman" w:cs="Times New Roman"/>
+          <w:sz w:val="24"/>
+          <w:szCs w:val="24"/>
+          <w:lang w:val="ro-RO"/>
+        </w:rPr>
+        <w:t xml:space="preserve">ă IoT </w:t>
+      </w:r>
+      <w:r>
+        <w:rPr>
+          <w:rFonts w:ascii="Times New Roman" w:hAnsi="Times New Roman" w:cs="Times New Roman"/>
+          <w:sz w:val="24"/>
+          <w:szCs w:val="24"/>
+        </w:rPr>
+        <w:t xml:space="preserve"> </w:t>
+      </w:r>
+      <w:r>
+        <w:rPr>
+          <w:rFonts w:ascii="Times New Roman" w:hAnsi="Times New Roman" w:cs="Times New Roman"/>
+          <w:i/>
+          <w:sz w:val="24"/>
+          <w:szCs w:val="24"/>
+        </w:rPr>
+        <w:t>Libelium</w:t>
+      </w:r>
+      <w:r>
+        <w:rPr>
+          <w:rFonts w:ascii="Times New Roman" w:hAnsi="Times New Roman" w:cs="Times New Roman"/>
+          <w:i/>
+          <w:sz w:val="24"/>
+          <w:szCs w:val="24"/>
+          <w:lang w:val="ro-RO"/>
+        </w:rPr>
+        <w:t xml:space="preserve">. </w:t>
+      </w:r>
+      <w:r>
+        <w:rPr>
+          <w:rFonts w:ascii="Times New Roman" w:hAnsi="Times New Roman" w:cs="Times New Roman"/>
+          <w:sz w:val="24"/>
+          <w:szCs w:val="24"/>
+          <w:lang w:val="ro-RO"/>
+        </w:rPr>
+        <w:t xml:space="preserve">Modulul </w:t>
+      </w:r>
+      <w:r>
+        <w:rPr>
+          <w:rFonts w:ascii="Times New Roman" w:hAnsi="Times New Roman" w:cs="Times New Roman"/>
+          <w:sz w:val="24"/>
+          <w:szCs w:val="24"/>
+          <w:lang w:val="ro-RO"/>
+        </w:rPr>
+        <w:t xml:space="preserve"> se numes</w:t>
+      </w:r>
+      <w:r>
+        <w:rPr>
+          <w:rFonts w:ascii="Times New Roman" w:hAnsi="Times New Roman" w:cs="Times New Roman"/>
+          <w:sz w:val="24"/>
+          <w:szCs w:val="24"/>
+          <w:lang w:val="ro-RO"/>
+        </w:rPr>
+        <w:t>te</w:t>
+      </w:r>
+      <w:r>
+        <w:rPr>
+          <w:rFonts w:ascii="Times New Roman" w:hAnsi="Times New Roman" w:cs="Times New Roman"/>
+          <w:sz w:val="24"/>
+          <w:szCs w:val="24"/>
+          <w:lang w:val="ro-RO"/>
+        </w:rPr>
+        <w:t xml:space="preserve"> Libelium Wapsmote</w:t>
+      </w:r>
+      <w:r>
+        <w:rPr>
+          <w:rFonts w:ascii="Times New Roman" w:hAnsi="Times New Roman" w:cs="Times New Roman"/>
+          <w:sz w:val="24"/>
+          <w:szCs w:val="24"/>
+          <w:lang w:val="ro-RO"/>
+        </w:rPr>
+        <w:t>(Fig 2.6)</w:t>
+      </w:r>
+      <w:r>
+        <w:rPr>
+          <w:rFonts w:ascii="Times New Roman" w:hAnsi="Times New Roman" w:cs="Times New Roman"/>
+          <w:sz w:val="24"/>
+          <w:szCs w:val="24"/>
+          <w:lang w:val="ro-RO"/>
+        </w:rPr>
+        <w:t xml:space="preserve"> și </w:t>
+      </w:r>
+      <w:r>
+        <w:rPr>
+          <w:rFonts w:ascii="Times New Roman" w:hAnsi="Times New Roman" w:cs="Times New Roman"/>
+          <w:sz w:val="24"/>
+          <w:szCs w:val="24"/>
+          <w:lang w:val="ro-RO"/>
+        </w:rPr>
+        <w:t xml:space="preserve">au </w:t>
       </w:r>
       <w:r>
         <w:rPr>
@@ -7081,138 +7160,6 @@
           <w:lang w:val="ro-RO"/>
         </w:rPr>
         <w:lastRenderedPageBreak/>
-        <w:t xml:space="preserve">stațiile folosite de agențiile de mediu. Pe partea de senzori la </w:t>
-      </w:r>
-      <w:r>
-        <w:rPr>
-          <w:rFonts w:ascii="Times New Roman" w:hAnsi="Times New Roman" w:cs="Times New Roman"/>
-          <w:sz w:val="24"/>
-          <w:szCs w:val="24"/>
-        </w:rPr>
-        <w:t xml:space="preserve">[15] s-au folosit </w:t>
-      </w:r>
-      <w:r>
-        <w:rPr>
-          <w:rFonts w:ascii="Times New Roman" w:hAnsi="Times New Roman" w:cs="Times New Roman"/>
-          <w:sz w:val="24"/>
-          <w:szCs w:val="24"/>
-        </w:rPr>
-        <w:t xml:space="preserve">un modul </w:t>
-      </w:r>
-      <w:r>
-        <w:rPr>
-          <w:rFonts w:ascii="Times New Roman" w:hAnsi="Times New Roman" w:cs="Times New Roman"/>
-          <w:sz w:val="24"/>
-          <w:szCs w:val="24"/>
-        </w:rPr>
-        <w:t xml:space="preserve"> de la platforma destinat</w:t>
-      </w:r>
-      <w:r>
-        <w:rPr>
-          <w:rFonts w:ascii="Times New Roman" w:hAnsi="Times New Roman" w:cs="Times New Roman"/>
-          <w:sz w:val="24"/>
-          <w:szCs w:val="24"/>
-          <w:lang w:val="ro-RO"/>
-        </w:rPr>
-        <w:t xml:space="preserve">ă IoT </w:t>
-      </w:r>
-      <w:r>
-        <w:rPr>
-          <w:rFonts w:ascii="Times New Roman" w:hAnsi="Times New Roman" w:cs="Times New Roman"/>
-          <w:sz w:val="24"/>
-          <w:szCs w:val="24"/>
-        </w:rPr>
-        <w:t xml:space="preserve"> </w:t>
-      </w:r>
-      <w:r>
-        <w:rPr>
-          <w:rFonts w:ascii="Times New Roman" w:hAnsi="Times New Roman" w:cs="Times New Roman"/>
-          <w:i/>
-          <w:sz w:val="24"/>
-          <w:szCs w:val="24"/>
-        </w:rPr>
-        <w:t>Libelium</w:t>
-      </w:r>
-      <w:r>
-        <w:rPr>
-          <w:rFonts w:ascii="Times New Roman" w:hAnsi="Times New Roman" w:cs="Times New Roman"/>
-          <w:i/>
-          <w:sz w:val="24"/>
-          <w:szCs w:val="24"/>
-          <w:lang w:val="ro-RO"/>
-        </w:rPr>
-        <w:t xml:space="preserve">. </w:t>
-      </w:r>
-      <w:r>
-        <w:rPr>
-          <w:rFonts w:ascii="Times New Roman" w:hAnsi="Times New Roman" w:cs="Times New Roman"/>
-          <w:sz w:val="24"/>
-          <w:szCs w:val="24"/>
-          <w:lang w:val="ro-RO"/>
-        </w:rPr>
-        <w:t xml:space="preserve">Modulul </w:t>
-      </w:r>
-      <w:r>
-        <w:rPr>
-          <w:rFonts w:ascii="Times New Roman" w:hAnsi="Times New Roman" w:cs="Times New Roman"/>
-          <w:sz w:val="24"/>
-          <w:szCs w:val="24"/>
-          <w:lang w:val="ro-RO"/>
-        </w:rPr>
-        <w:t xml:space="preserve"> se numes</w:t>
-      </w:r>
-      <w:r>
-        <w:rPr>
-          <w:rFonts w:ascii="Times New Roman" w:hAnsi="Times New Roman" w:cs="Times New Roman"/>
-          <w:sz w:val="24"/>
-          <w:szCs w:val="24"/>
-          <w:lang w:val="ro-RO"/>
-        </w:rPr>
-        <w:t>te</w:t>
-      </w:r>
-      <w:r>
-        <w:rPr>
-          <w:rFonts w:ascii="Times New Roman" w:hAnsi="Times New Roman" w:cs="Times New Roman"/>
-          <w:sz w:val="24"/>
-          <w:szCs w:val="24"/>
-          <w:lang w:val="ro-RO"/>
-        </w:rPr>
-        <w:t xml:space="preserve"> Libelium Wapsmote</w:t>
-      </w:r>
-      <w:r>
-        <w:rPr>
-          <w:rFonts w:ascii="Times New Roman" w:hAnsi="Times New Roman" w:cs="Times New Roman"/>
-          <w:sz w:val="24"/>
-          <w:szCs w:val="24"/>
-          <w:lang w:val="ro-RO"/>
-        </w:rPr>
-        <w:t>(Fig 2.6)</w:t>
-      </w:r>
-      <w:r>
-        <w:rPr>
-          <w:rFonts w:ascii="Times New Roman" w:hAnsi="Times New Roman" w:cs="Times New Roman"/>
-          <w:sz w:val="24"/>
-          <w:szCs w:val="24"/>
-          <w:lang w:val="ro-RO"/>
-        </w:rPr>
-        <w:t xml:space="preserve"> și </w:t>
-      </w:r>
-      <w:r>
-        <w:rPr>
-          <w:rFonts w:ascii="Times New Roman" w:hAnsi="Times New Roman" w:cs="Times New Roman"/>
-          <w:sz w:val="24"/>
-          <w:szCs w:val="24"/>
-          <w:lang w:val="ro-RO"/>
-        </w:rPr>
-        <w:t xml:space="preserve">au </w:t>
-      </w:r>
-      <w:r>
-        <w:rPr>
-          <w:rFonts w:ascii="Times New Roman" w:hAnsi="Times New Roman" w:cs="Times New Roman"/>
-          <w:sz w:val="24"/>
-          <w:szCs w:val="24"/>
-          <w:lang w:val="ro-RO"/>
-        </w:rPr>
         <w:t>modul WiFi pentru conexiunie TPC/IP, UDP, HTTTP/S . Senzorii de pe modul sunt pentru CO, NO</w:t>
       </w:r>
       <w:r>
@@ -8186,6 +8133,7 @@
           <w:szCs w:val="36"/>
           <w:lang w:val="ro-RO"/>
         </w:rPr>
+        <w:lastRenderedPageBreak/>
         <w:t>Capitolul 3</w:t>
       </w:r>
       <w:r>
@@ -8488,7 +8436,6 @@
           <w:sz w:val="24"/>
           <w:szCs w:val="24"/>
         </w:rPr>
-        <w:lastRenderedPageBreak/>
         <w:t xml:space="preserve"> </w:t>
       </w:r>
       <w:r>
@@ -8546,6 +8493,7 @@
           <w:szCs w:val="24"/>
           <w:lang w:val="ro-RO"/>
         </w:rPr>
+        <w:lastRenderedPageBreak/>
         <w:tab/>
         <w:t>Arhitectura sistemului Android, împarte acest sistem în cinci subsisteme(sau layers) după cum se vede în Figura 3.1</w:t>
       </w:r>
@@ -8801,7 +8749,6 @@
           <w:szCs w:val="24"/>
           <w:lang w:val="ro-RO"/>
         </w:rPr>
-        <w:lastRenderedPageBreak/>
         <w:t>Applications: cel mai înalt nivel. Sunt aplicații de sine stătătoare, funcționale</w:t>
       </w:r>
     </w:p>
@@ -8889,7 +8836,16 @@
           <w:sz w:val="24"/>
           <w:szCs w:val="24"/>
         </w:rPr>
-        <w:t xml:space="preserve"> este un mediu de dezvoltare care este folosit pentru a dezvolta aplicații pentru sistemul de operare Android. Este mediul de dezvoltare oficial pentru Android și prin simpla lui descărcare și instalare utilizatorul obține tot ce are nevoie pentru a începe dezvoltarea. Cand spunem dezvoltare ne referim la mai mulți pași precum, scriere cod, compilarea lui, rularea și depanarea lui și simularea sau emularea</w:t>
+        <w:t xml:space="preserve"> este un mediu de dezvoltare care este folosit pentru a dezvolta aplicații pentru sistemul de operare Android. Este mediul de dezvoltare oficial pentru </w:t>
+      </w:r>
+      <w:r>
+        <w:rPr>
+          <w:rFonts w:ascii="Times New Roman" w:hAnsi="Times New Roman" w:cs="Times New Roman"/>
+          <w:sz w:val="24"/>
+          <w:szCs w:val="24"/>
+        </w:rPr>
+        <w:lastRenderedPageBreak/>
+        <w:t>Android și prin simpla lui descărcare și instalare utilizatorul obține tot ce are nevoie pentru a începe dezvoltarea. Cand spunem dezvoltare ne referim la mai mulți pași precum, scriere cod, compilarea lui, rularea și depanarea lui și simularea sau emularea</w:t>
       </w:r>
       <w:r>
         <w:rPr>
@@ -9061,16 +9017,7 @@
           <w:sz w:val="24"/>
           <w:szCs w:val="24"/>
         </w:rPr>
-        <w:t xml:space="preserve">Software Development Kit-ul conține o mulțime de biblioteci de care utilizatorul are nevoie și oferă posibilitatea descărcării unor emulatoare de Android. Aceste emulatoare permit rularea aplicațiilor dezvoltate pe un program în interiorul lui Android Studio, fără a mai avea </w:t>
-      </w:r>
-      <w:r>
-        <w:rPr>
-          <w:rFonts w:ascii="Times New Roman" w:hAnsi="Times New Roman" w:cs="Times New Roman"/>
-          <w:sz w:val="24"/>
-          <w:szCs w:val="24"/>
-        </w:rPr>
-        <w:lastRenderedPageBreak/>
-        <w:t>nevoie de un dispozitiv fizic. Dac</w:t>
+        <w:t>Software Development Kit-ul conține o mulțime de biblioteci de care utilizatorul are nevoie și oferă posibilitatea descărcării unor emulatoare de Android. Aceste emulatoare permit rularea aplicațiilor dezvoltate pe un program în interiorul lui Android Studio, fără a mai avea nevoie de un dispozitiv fizic. Dac</w:t>
       </w:r>
       <w:r>
         <w:rPr>
@@ -9181,7 +9128,17 @@
           <w:szCs w:val="24"/>
           <w:lang w:val="ro-RO"/>
         </w:rPr>
-        <w:t>țial a fost făcut pentru televiziune pe cablu digitală, dar odată cu apariția internetului limbajul Java s-a dovedit a fi cel mai potrivit, primul mare succes fiind incorporarea lui în navigatorul Netscape. De atunci, Java a ajuns să fie cel mai popular limbaj de programare fiind folosit într-o multitudine de aplicații, de la telefoane mobile, la aplicații bancare și de la jocuri la aplicații web. Acest lucru se datorează robusteții lui reutilizabilității lui(fiind orientat pe obiecte un cod odată scris poate să fie reutilizat)</w:t>
+        <w:t xml:space="preserve">țial a fost făcut pentru televiziune pe cablu digitală, dar </w:t>
+      </w:r>
+      <w:r>
+        <w:rPr>
+          <w:rFonts w:ascii="Times New Roman" w:hAnsi="Times New Roman" w:cs="Times New Roman"/>
+          <w:sz w:val="24"/>
+          <w:szCs w:val="24"/>
+          <w:lang w:val="ro-RO"/>
+        </w:rPr>
+        <w:lastRenderedPageBreak/>
+        <w:t>odată cu apariția internetului limbajul Java s-a dovedit a fi cel mai potrivit, primul mare succes fiind incorporarea lui în navigatorul Netscape. De atunci, Java a ajuns să fie cel mai popular limbaj de programare fiind folosit într-o multitudine de aplicații, de la telefoane mobile, la aplicații bancare și de la jocuri la aplicații web. Acest lucru se datorează robusteții lui reutilizabilității lui(fiind orientat pe obiecte un cod odată scris poate să fie reutilizat)</w:t>
       </w:r>
       <w:r>
         <w:rPr>
@@ -9334,7 +9291,6 @@
         <w:rPr>
           <w:noProof/>
         </w:rPr>
-        <w:lastRenderedPageBreak/>
         <w:drawing>
           <wp:inline distT="0" distB="0" distL="0" distR="0">
             <wp:extent cx="5365907" cy="2998381"/>
@@ -9469,6 +9425,7 @@
           <w:sz w:val="32"/>
           <w:szCs w:val="32"/>
         </w:rPr>
+        <w:lastRenderedPageBreak/>
         <w:t>3.2</w:t>
       </w:r>
       <w:r>
@@ -9640,16 +9597,7 @@
           <w:sz w:val="24"/>
           <w:szCs w:val="24"/>
         </w:rPr>
-        <w:t xml:space="preserve">Dezvoltarea lui nu s-a </w:t>
-      </w:r>
-      <w:r>
-        <w:rPr>
-          <w:rFonts w:ascii="Times New Roman" w:hAnsi="Times New Roman" w:cs="Times New Roman"/>
-          <w:sz w:val="24"/>
-          <w:szCs w:val="24"/>
-        </w:rPr>
-        <w:lastRenderedPageBreak/>
-        <w:t>axat doar pe creșterea vitezei datelor, ci pe a optimiza la maxim consumul de energie.</w:t>
+        <w:t>Dezvoltarea lui nu s-a axat doar pe creșterea vitezei datelor, ci pe a optimiza la maxim consumul de energie.</w:t>
       </w:r>
       <w:r>
         <w:rPr>
@@ -9871,6 +9819,7 @@
           <w:sz w:val="24"/>
           <w:szCs w:val="24"/>
         </w:rPr>
+        <w:lastRenderedPageBreak/>
         <w:t xml:space="preserve">Aplicații pentru automatizare a caselor: dispozitive de proximitate(beacons), dispozitive de măsurare a calității aerului, de reglare a căldurii sau a nivelului de luminozitate și multe altele.  </w:t>
       </w:r>
       <w:r>
@@ -10024,7 +9973,6 @@
         <w:rPr>
           <w:noProof/>
         </w:rPr>
-        <w:lastRenderedPageBreak/>
         <w:drawing>
           <wp:inline distT="0" distB="0" distL="0" distR="0">
             <wp:extent cx="5422009" cy="3484170"/>
@@ -10141,6 +10089,7 @@
           <w:szCs w:val="24"/>
           <w:lang w:val="ro-RO"/>
         </w:rPr>
+        <w:lastRenderedPageBreak/>
         <w:t xml:space="preserve">ATT permite lui BLE să facă disponibile sau să expună  anumite date. Un atribut este identificat printr-un UUID și permisii de citire sau de scriere. Este un protocol între un client (care cere informații, indicații) și un server(care are atribute, preia cereri, le prelucrează și răspunde). </w:t>
       </w:r>
     </w:p>
@@ -10582,7 +10531,16 @@
           <w:sz w:val="24"/>
           <w:szCs w:val="24"/>
         </w:rPr>
-        <w:t xml:space="preserve">. Poluarea din exterior este o problema tot mai mare, aceasta crescând cu 8% din 2008 în 2013, urbanizarea fiind una din cauze. </w:t>
+        <w:t xml:space="preserve">. Poluarea din exterior este o problema tot mai mare, aceasta crescând cu 8% din 2008 în </w:t>
+      </w:r>
+      <w:r>
+        <w:rPr>
+          <w:rFonts w:ascii="Times New Roman" w:hAnsi="Times New Roman" w:cs="Times New Roman"/>
+          <w:sz w:val="24"/>
+          <w:szCs w:val="24"/>
+        </w:rPr>
+        <w:lastRenderedPageBreak/>
+        <w:t xml:space="preserve">2013, urbanizarea fiind una din cauze. </w:t>
       </w:r>
       <w:r>
         <w:rPr>
@@ -10788,7 +10746,6 @@
           <w:szCs w:val="24"/>
           <w:lang w:val="ro-RO"/>
         </w:rPr>
-        <w:lastRenderedPageBreak/>
         <w:t>SO</w:t>
       </w:r>
       <w:r>
@@ -10971,7 +10928,17 @@
           <w:szCs w:val="24"/>
           <w:lang w:val="ro-RO"/>
         </w:rPr>
-        <w:t xml:space="preserve">Compuși Organici Volatili(VOC) – sunt gaze emișe din surse care există în interior. VOC este mai mare în interior ca în exterior. Pot să fie de la parfumuri, produse de curățare,  vopsele, solvenți organici, produse de dezinfectare, degresare sau alți combustibili. VOC pot provoca iritații ale ochilor, nasului, gâtului, dureri de cap, pierdere de coordonare, daune la sistemul central nervos. </w:t>
+        <w:t xml:space="preserve">Compuși Organici Volatili(VOC) – sunt gaze emișe din surse care există în interior. VOC este mai mare în interior ca în exterior. Pot să fie de la parfumuri, produse de curățare,  vopsele, solvenți organici, produse de dezinfectare, degresare sau alți </w:t>
+      </w:r>
+      <w:r>
+        <w:rPr>
+          <w:rFonts w:ascii="Times New Roman" w:hAnsi="Times New Roman" w:cs="Times New Roman"/>
+          <w:sz w:val="24"/>
+          <w:szCs w:val="24"/>
+          <w:lang w:val="ro-RO"/>
+        </w:rPr>
+        <w:lastRenderedPageBreak/>
+        <w:t xml:space="preserve">combustibili. VOC pot provoca iritații ale ochilor, nasului, gâtului, dureri de cap, pierdere de coordonare, daune la sistemul central nervos. </w:t>
       </w:r>
     </w:p>
     <w:p>
@@ -11229,7 +11196,6 @@
           <w:sz w:val="24"/>
           <w:szCs w:val="24"/>
         </w:rPr>
-        <w:lastRenderedPageBreak/>
         <w:t>În România,</w:t>
       </w:r>
       <w:r>
@@ -11707,6 +11673,7 @@
           <w:sz w:val="24"/>
           <w:szCs w:val="24"/>
         </w:rPr>
+        <w:lastRenderedPageBreak/>
         <w:drawing>
           <wp:inline distT="0" distB="0" distL="0" distR="0">
             <wp:extent cx="2618740" cy="1866900"/>
@@ -12135,7 +12102,6 @@
           <w:sz w:val="24"/>
           <w:szCs w:val="24"/>
         </w:rPr>
-        <w:lastRenderedPageBreak/>
         <w:drawing>
           <wp:inline distT="0" distB="0" distL="0" distR="0">
             <wp:extent cx="2552065" cy="1809750"/>
@@ -12627,6 +12593,7 @@
           <w:sz w:val="24"/>
           <w:szCs w:val="24"/>
         </w:rPr>
+        <w:lastRenderedPageBreak/>
         <w:drawing>
           <wp:anchor distT="0" distB="0" distL="114300" distR="114300" simplePos="0" relativeHeight="251664384" behindDoc="0" locked="0" layoutInCell="1" allowOverlap="1">
             <wp:simplePos x="0" y="0"/>
@@ -13131,17 +13098,7 @@
           <w:szCs w:val="24"/>
           <w:lang w:val="ro-RO"/>
         </w:rPr>
-        <w:t xml:space="preserve"> pentru care se înregistrează valori. Ca să se poată calcula, trebuie să fie disponibili </w:t>
-      </w:r>
-      <w:r>
-        <w:rPr>
-          <w:rFonts w:ascii="Times New Roman" w:hAnsi="Times New Roman" w:cs="Times New Roman"/>
-          <w:sz w:val="24"/>
-          <w:szCs w:val="24"/>
-          <w:lang w:val="ro-RO"/>
-        </w:rPr>
-        <w:lastRenderedPageBreak/>
-        <w:t>valori pentru cel putin 3 poluanți.</w:t>
+        <w:t xml:space="preserve"> pentru care se înregistrează valori. Ca să se poată calcula, trebuie să fie disponibili valori pentru cel putin 3 poluanți.</w:t>
       </w:r>
       <w:r>
         <w:rPr>
@@ -13514,7 +13471,17 @@
           <w:szCs w:val="24"/>
           <w:lang w:val="ro-RO"/>
         </w:rPr>
-        <w:t xml:space="preserve"> Indicele e determinat regulat la 1h sau 24h. Unei anumite concentrații ii corespunde un anume indice care are asociat un nume(din cele 5). </w:t>
+        <w:t xml:space="preserve"> Indicele e </w:t>
+      </w:r>
+      <w:r>
+        <w:rPr>
+          <w:rFonts w:ascii="Times New Roman" w:hAnsi="Times New Roman" w:cs="Times New Roman"/>
+          <w:sz w:val="24"/>
+          <w:szCs w:val="24"/>
+          <w:lang w:val="ro-RO"/>
+        </w:rPr>
+        <w:lastRenderedPageBreak/>
+        <w:t xml:space="preserve">determinat regulat la 1h sau 24h. Unei anumite concentrații ii corespunde un anume indice care are asociat un nume(din cele 5). </w:t>
       </w:r>
       <w:r>
         <w:rPr>
@@ -13865,7 +13832,6 @@
           <w:szCs w:val="24"/>
           <w:lang w:val="ro-RO"/>
         </w:rPr>
-        <w:lastRenderedPageBreak/>
         <w:t xml:space="preserve">În Statele Unite ale Americii, agenția de protecție a mediului (EPA) a făcut un indice care e împărțit </w:t>
       </w:r>
       <w:r>
@@ -14971,6 +14937,7 @@
           <w:szCs w:val="24"/>
           <w:lang w:val="ro-RO"/>
         </w:rPr>
+        <w:lastRenderedPageBreak/>
         <w:t>NAAQS(</w:t>
       </w:r>
       <w:r>
@@ -15605,7 +15572,7 @@
     </w:p>
     <w:p>
       <w:pPr>
-        <w:spacing w:after="0" w:line="360" w:lineRule="auto"/>
+        <w:spacing w:after="120" w:line="360" w:lineRule="auto"/>
         <w:ind w:firstLine="360"/>
         <w:jc w:val="both"/>
         <w:rPr>
@@ -15707,7 +15674,6 @@
           <w:sz w:val="24"/>
           <w:szCs w:val="24"/>
         </w:rPr>
-        <w:lastRenderedPageBreak/>
         <w:drawing>
           <wp:inline distT="0" distB="0" distL="0" distR="0">
             <wp:extent cx="5945815" cy="542261"/>
@@ -16186,6 +16152,7 @@
           <w:szCs w:val="24"/>
           <w:lang w:val="ro-RO"/>
         </w:rPr>
+        <w:lastRenderedPageBreak/>
         <w:t>Deci, în Canada, indicele de calitate ala aerului se calculează în funcție de toți poluanții (prin agregarea lor</w:t>
       </w:r>
     </w:p>
@@ -16224,12 +16191,30 @@
           <w:sz w:val="24"/>
           <w:szCs w:val="24"/>
         </w:rPr>
-        <w:t xml:space="preserve">API – China </w:t>
-      </w:r>
-    </w:p>
-    <w:p>
-      <w:pPr>
-        <w:spacing w:after="0" w:line="360" w:lineRule="auto"/>
+        <w:t xml:space="preserve">API – </w:t>
+      </w:r>
+      <w:r>
+        <w:rPr>
+          <w:rFonts w:ascii="Times New Roman" w:hAnsi="Times New Roman" w:cs="Times New Roman"/>
+          <w:b/>
+          <w:sz w:val="24"/>
+          <w:szCs w:val="24"/>
+        </w:rPr>
+        <w:t>Malaezia, China</w:t>
+      </w:r>
+      <w:r>
+        <w:rPr>
+          <w:rFonts w:ascii="Times New Roman" w:hAnsi="Times New Roman" w:cs="Times New Roman"/>
+          <w:b/>
+          <w:sz w:val="24"/>
+          <w:szCs w:val="24"/>
+        </w:rPr>
+        <w:t xml:space="preserve"> </w:t>
+      </w:r>
+    </w:p>
+    <w:p>
+      <w:pPr>
+        <w:spacing w:after="120" w:line="360" w:lineRule="auto"/>
         <w:ind w:firstLine="360"/>
         <w:jc w:val="both"/>
         <w:rPr>
@@ -16245,7 +16230,44 @@
           <w:szCs w:val="24"/>
           <w:lang w:val="ro-RO"/>
         </w:rPr>
-        <w:t>În China, indicele folosit pentru măsurarea calității aerului este API – Air Pollution Index. Pentru calculul lui se folosesc poluanții: SO</w:t>
+        <w:t xml:space="preserve">În </w:t>
+      </w:r>
+      <w:r>
+        <w:rPr>
+          <w:rFonts w:ascii="Times New Roman" w:hAnsi="Times New Roman" w:cs="Times New Roman"/>
+          <w:sz w:val="24"/>
+          <w:szCs w:val="24"/>
+          <w:lang w:val="ro-RO"/>
+        </w:rPr>
+        <w:t>Malaezia și pentru o vreme în China</w:t>
+      </w:r>
+      <w:r>
+        <w:rPr>
+          <w:rFonts w:ascii="Times New Roman" w:hAnsi="Times New Roman" w:cs="Times New Roman"/>
+          <w:sz w:val="24"/>
+          <w:szCs w:val="24"/>
+          <w:lang w:val="ro-RO"/>
+        </w:rPr>
+        <w:t xml:space="preserve">, indicele folosit pentru măsurarea calității aerului este API – </w:t>
+      </w:r>
+      <w:r>
+        <w:rPr>
+          <w:rFonts w:ascii="Times New Roman" w:hAnsi="Times New Roman" w:cs="Times New Roman"/>
+          <w:i/>
+          <w:sz w:val="24"/>
+          <w:szCs w:val="24"/>
+          <w:lang w:val="ro-RO"/>
+        </w:rPr>
+        <w:t>Air Pollution Index</w:t>
+      </w:r>
+      <w:r>
+        <w:rPr>
+          <w:rFonts w:ascii="Times New Roman" w:hAnsi="Times New Roman" w:cs="Times New Roman"/>
+          <w:sz w:val="24"/>
+          <w:szCs w:val="24"/>
+          <w:lang w:val="ro-RO"/>
+        </w:rPr>
+        <w:t>. Pentru calculul lui se folosesc poluanții: SO</w:t>
       </w:r>
       <w:r>
         <w:rPr>
@@ -16427,7 +16449,7 @@
                   <pic:spPr bwMode="auto">
                     <a:xfrm>
                       <a:off x="0" y="0"/>
-                      <a:ext cx="1771628" cy="1786072"/>
+                      <a:ext cx="1771824" cy="1786270"/>
                     </a:xfrm>
                     <a:prstGeom prst="rect">
                       <a:avLst/>
@@ -16449,14 +16471,12 @@
     </w:p>
     <w:p>
       <w:pPr>
-        <w:spacing w:after="0" w:line="360" w:lineRule="auto"/>
-        <w:ind w:left="360"/>
+        <w:spacing w:after="120" w:line="360" w:lineRule="auto"/>
         <w:jc w:val="both"/>
         <w:rPr>
           <w:rFonts w:ascii="Times New Roman" w:hAnsi="Times New Roman" w:cs="Times New Roman"/>
           <w:sz w:val="24"/>
           <w:szCs w:val="24"/>
-          <w:lang w:val="ro-RO"/>
         </w:rPr>
       </w:pPr>
       <w:r>
@@ -16483,7 +16503,23 @@
           <w:szCs w:val="24"/>
         </w:rPr>
         <w:tab/>
-        <w:t>Fig 3.12 Valori API( concentra</w:t>
+        <w:t>Fig</w:t>
+      </w:r>
+      <w:r>
+        <w:rPr>
+          <w:rFonts w:ascii="Times New Roman" w:hAnsi="Times New Roman" w:cs="Times New Roman"/>
+          <w:sz w:val="24"/>
+          <w:szCs w:val="24"/>
+        </w:rPr>
+        <w:t>ura</w:t>
+      </w:r>
+      <w:r>
+        <w:rPr>
+          <w:rFonts w:ascii="Times New Roman" w:hAnsi="Times New Roman" w:cs="Times New Roman"/>
+          <w:sz w:val="24"/>
+          <w:szCs w:val="24"/>
+        </w:rPr>
+        <w:t xml:space="preserve"> 3.12 Valori API( concentra</w:t>
       </w:r>
       <w:r>
         <w:rPr>
@@ -16513,11 +16549,27 @@
         </w:rPr>
         <w:t>)</w:t>
       </w:r>
+      <w:r>
+        <w:rPr>
+          <w:rFonts w:ascii="Times New Roman" w:hAnsi="Times New Roman" w:cs="Times New Roman"/>
+          <w:sz w:val="24"/>
+          <w:szCs w:val="24"/>
+          <w:lang w:val="ro-RO"/>
+        </w:rPr>
+        <w:t xml:space="preserve"> </w:t>
+      </w:r>
+      <w:r>
+        <w:rPr>
+          <w:rFonts w:ascii="Times New Roman" w:hAnsi="Times New Roman" w:cs="Times New Roman"/>
+          <w:sz w:val="24"/>
+          <w:szCs w:val="24"/>
+        </w:rPr>
+        <w:t>[img29]</w:t>
+      </w:r>
     </w:p>
     <w:p>
       <w:pPr>
         <w:spacing w:after="0" w:line="360" w:lineRule="auto"/>
-        <w:ind w:left="360"/>
         <w:jc w:val="both"/>
         <w:rPr>
           <w:rFonts w:ascii="Times New Roman" w:hAnsi="Times New Roman" w:cs="Times New Roman"/>
@@ -16533,13 +16585,30 @@
           <w:szCs w:val="24"/>
           <w:lang w:val="ro-RO"/>
         </w:rPr>
-        <w:t xml:space="preserve">Modul de calcul este: </w:t>
+        <w:t>Modul de calcul este</w:t>
+      </w:r>
+      <w:r>
+        <w:rPr>
+          <w:rFonts w:ascii="Times New Roman" w:hAnsi="Times New Roman" w:cs="Times New Roman"/>
+          <w:sz w:val="24"/>
+          <w:szCs w:val="24"/>
+          <w:lang w:val="ro-RO"/>
+        </w:rPr>
+        <w:t xml:space="preserve"> pentru Air Pollution Index(API) în China este </w:t>
+      </w:r>
+      <w:r>
+        <w:rPr>
+          <w:rFonts w:ascii="Times New Roman" w:hAnsi="Times New Roman" w:cs="Times New Roman"/>
+          <w:sz w:val="24"/>
+          <w:szCs w:val="24"/>
+          <w:lang w:val="ro-RO"/>
+        </w:rPr>
+        <w:t xml:space="preserve">: </w:t>
       </w:r>
     </w:p>
     <w:p>
       <w:pPr>
         <w:spacing w:after="0" w:line="360" w:lineRule="auto"/>
-        <w:ind w:left="360"/>
         <w:jc w:val="both"/>
         <w:rPr>
           <w:rFonts w:ascii="Times New Roman" w:hAnsi="Times New Roman" w:cs="Times New Roman"/>
@@ -16551,11 +16620,10 @@
         <w:rPr>
           <w:noProof/>
         </w:rPr>
-        <w:lastRenderedPageBreak/>
         <w:drawing>
           <wp:inline distT="0" distB="0" distL="0" distR="0">
-            <wp:extent cx="2158365" cy="318770"/>
-            <wp:effectExtent l="19050" t="0" r="0" b="0"/>
+            <wp:extent cx="2676649" cy="462553"/>
+            <wp:effectExtent l="19050" t="0" r="9401" b="0"/>
             <wp:docPr id="31" name="Picture 10"/>
             <wp:cNvGraphicFramePr>
               <a:graphicFrameLocks xmlns:a="http://schemas.openxmlformats.org/drawingml/2006/main" noChangeAspect="1"/>
@@ -16579,7 +16647,7 @@
                   <pic:spPr bwMode="auto">
                     <a:xfrm>
                       <a:off x="0" y="0"/>
-                      <a:ext cx="2158365" cy="318770"/>
+                      <a:ext cx="2697764" cy="466202"/>
                     </a:xfrm>
                     <a:prstGeom prst="rect">
                       <a:avLst/>
@@ -16604,7 +16672,15 @@
           <w:sz w:val="24"/>
           <w:szCs w:val="24"/>
         </w:rPr>
-        <w:t xml:space="preserve">  (1)           </w:t>
+        <w:t xml:space="preserve">  </w:t>
+      </w:r>
+      <w:r>
+        <w:rPr>
+          <w:rFonts w:ascii="Times New Roman" w:hAnsi="Times New Roman" w:cs="Times New Roman"/>
+          <w:sz w:val="24"/>
+          <w:szCs w:val="24"/>
+        </w:rPr>
+        <w:t xml:space="preserve">          </w:t>
       </w:r>
       <w:r>
         <w:rPr>
@@ -16615,8 +16691,8 @@
         </w:rPr>
         <w:drawing>
           <wp:inline distT="0" distB="0" distL="0" distR="0">
-            <wp:extent cx="2126615" cy="393700"/>
-            <wp:effectExtent l="19050" t="0" r="6985" b="0"/>
+            <wp:extent cx="2427267" cy="522370"/>
+            <wp:effectExtent l="19050" t="0" r="0" b="0"/>
             <wp:docPr id="32" name="Picture 13"/>
             <wp:cNvGraphicFramePr>
               <a:graphicFrameLocks xmlns:a="http://schemas.openxmlformats.org/drawingml/2006/main" noChangeAspect="1"/>
@@ -16640,7 +16716,7 @@
                   <pic:spPr bwMode="auto">
                     <a:xfrm>
                       <a:off x="0" y="0"/>
-                      <a:ext cx="2126615" cy="393700"/>
+                      <a:ext cx="2437194" cy="524506"/>
                     </a:xfrm>
                     <a:prstGeom prst="rect">
                       <a:avLst/>
@@ -16659,38 +16735,6 @@
           </wp:inline>
         </w:drawing>
       </w:r>
-      <w:r>
-        <w:rPr>
-          <w:rFonts w:ascii="Times New Roman" w:hAnsi="Times New Roman" w:cs="Times New Roman"/>
-          <w:sz w:val="24"/>
-          <w:szCs w:val="24"/>
-        </w:rPr>
-        <w:t>(2)</w:t>
-      </w:r>
-    </w:p>
-    <w:p>
-      <w:pPr>
-        <w:spacing w:after="0" w:line="360" w:lineRule="auto"/>
-        <w:ind w:left="360"/>
-        <w:jc w:val="both"/>
-        <w:rPr>
-          <w:rFonts w:ascii="Times New Roman" w:hAnsi="Times New Roman" w:cs="Times New Roman"/>
-          <w:sz w:val="24"/>
-          <w:szCs w:val="24"/>
-        </w:rPr>
-      </w:pPr>
-    </w:p>
-    <w:p>
-      <w:pPr>
-        <w:spacing w:after="0" w:line="360" w:lineRule="auto"/>
-        <w:ind w:left="360"/>
-        <w:jc w:val="both"/>
-        <w:rPr>
-          <w:rFonts w:ascii="Times New Roman" w:hAnsi="Times New Roman" w:cs="Times New Roman"/>
-          <w:sz w:val="24"/>
-          <w:szCs w:val="24"/>
-        </w:rPr>
-      </w:pPr>
     </w:p>
     <w:p>
       <w:pPr>
@@ -16701,57 +16745,520 @@
           <w:rFonts w:ascii="Times New Roman" w:hAnsi="Times New Roman" w:cs="Times New Roman"/>
           <w:sz w:val="24"/>
           <w:szCs w:val="24"/>
-          <w:lang w:val="ro-RO"/>
-        </w:rPr>
-      </w:pPr>
-      <w:r>
-        <w:rPr>
-          <w:rFonts w:ascii="Times New Roman" w:hAnsi="Times New Roman" w:cs="Times New Roman"/>
-          <w:sz w:val="24"/>
-          <w:szCs w:val="24"/>
-          <w:lang w:val="ro-RO"/>
-        </w:rPr>
-        <w:t>AQHI e calculat la fiecare stație pentru cele 3 ore precedente</w:t>
+          <w:vertAlign w:val="subscript"/>
+          <w:lang w:val="ro-RO"/>
+        </w:rPr>
+      </w:pPr>
+      <w:r>
+        <w:rPr>
+          <w:rFonts w:ascii="Times New Roman" w:hAnsi="Times New Roman" w:cs="Times New Roman"/>
+          <w:sz w:val="24"/>
+          <w:szCs w:val="24"/>
+          <w:lang w:val="ro-RO"/>
+        </w:rPr>
+        <w:t>În aceste formule API</w:t>
+      </w:r>
+      <w:r>
+        <w:rPr>
+          <w:rFonts w:ascii="Times New Roman" w:hAnsi="Times New Roman" w:cs="Times New Roman"/>
+          <w:sz w:val="24"/>
+          <w:szCs w:val="24"/>
+          <w:vertAlign w:val="subscript"/>
+          <w:lang w:val="ro-RO"/>
+        </w:rPr>
+        <w:t>i</w:t>
+      </w:r>
+      <w:r>
+        <w:rPr>
+          <w:rFonts w:ascii="Times New Roman" w:hAnsi="Times New Roman" w:cs="Times New Roman"/>
+          <w:sz w:val="24"/>
+          <w:szCs w:val="24"/>
+          <w:lang w:val="ro-RO"/>
+        </w:rPr>
+        <w:t xml:space="preserve"> reprezintă sub-indicele corespunzător polunatului </w:t>
+      </w:r>
+      <w:r>
+        <w:rPr>
+          <w:rFonts w:ascii="Times New Roman" w:hAnsi="Times New Roman" w:cs="Times New Roman"/>
+          <w:i/>
+          <w:sz w:val="24"/>
+          <w:szCs w:val="24"/>
+          <w:lang w:val="ro-RO"/>
+        </w:rPr>
+        <w:t>i</w:t>
+      </w:r>
+      <w:r>
+        <w:rPr>
+          <w:rFonts w:ascii="Times New Roman" w:hAnsi="Times New Roman" w:cs="Times New Roman"/>
+          <w:sz w:val="24"/>
+          <w:szCs w:val="24"/>
+          <w:lang w:val="ro-RO"/>
+        </w:rPr>
+        <w:t xml:space="preserve"> , c</w:t>
+      </w:r>
+      <w:r>
+        <w:rPr>
+          <w:rFonts w:ascii="Times New Roman" w:hAnsi="Times New Roman" w:cs="Times New Roman"/>
+          <w:sz w:val="24"/>
+          <w:szCs w:val="24"/>
+          <w:vertAlign w:val="subscript"/>
+          <w:lang w:val="ro-RO"/>
+        </w:rPr>
+        <w:t xml:space="preserve">i </w:t>
+      </w:r>
+      <w:r>
+        <w:rPr>
+          <w:rFonts w:ascii="Times New Roman" w:hAnsi="Times New Roman" w:cs="Times New Roman"/>
+          <w:sz w:val="24"/>
+          <w:szCs w:val="24"/>
+          <w:lang w:val="ro-RO"/>
+        </w:rPr>
+        <w:t xml:space="preserve">este concentrația medie a poluantului </w:t>
+      </w:r>
+      <w:r>
+        <w:rPr>
+          <w:rFonts w:ascii="Times New Roman" w:hAnsi="Times New Roman" w:cs="Times New Roman"/>
+          <w:i/>
+          <w:sz w:val="24"/>
+          <w:szCs w:val="24"/>
+          <w:lang w:val="ro-RO"/>
+        </w:rPr>
+        <w:t>i</w:t>
+      </w:r>
+      <w:r>
+        <w:rPr>
+          <w:rFonts w:ascii="Times New Roman" w:hAnsi="Times New Roman" w:cs="Times New Roman"/>
+          <w:sz w:val="24"/>
+          <w:szCs w:val="24"/>
+          <w:lang w:val="ro-RO"/>
+        </w:rPr>
+        <w:t xml:space="preserve"> , c</w:t>
+      </w:r>
+      <w:r>
+        <w:rPr>
+          <w:rFonts w:ascii="Times New Roman" w:hAnsi="Times New Roman" w:cs="Times New Roman"/>
+          <w:sz w:val="24"/>
+          <w:szCs w:val="24"/>
+          <w:vertAlign w:val="subscript"/>
+          <w:lang w:val="ro-RO"/>
+        </w:rPr>
+        <w:t>1</w:t>
+      </w:r>
+      <w:r>
+        <w:rPr>
+          <w:rFonts w:ascii="Times New Roman" w:hAnsi="Times New Roman" w:cs="Times New Roman"/>
+          <w:sz w:val="24"/>
+          <w:szCs w:val="24"/>
+          <w:lang w:val="ro-RO"/>
+        </w:rPr>
+        <w:t xml:space="preserve">- concentrația de breakpoint </w:t>
+      </w:r>
+      <w:r>
+        <w:rPr>
+          <w:rFonts w:ascii="Times New Roman" w:hAnsi="Times New Roman" w:cs="Times New Roman"/>
+          <w:sz w:val="24"/>
+          <w:szCs w:val="24"/>
+        </w:rPr>
+        <w:t>&lt;= c</w:t>
+      </w:r>
+      <w:r>
+        <w:rPr>
+          <w:rFonts w:ascii="Times New Roman" w:hAnsi="Times New Roman" w:cs="Times New Roman"/>
+          <w:sz w:val="24"/>
+          <w:szCs w:val="24"/>
+          <w:vertAlign w:val="subscript"/>
+        </w:rPr>
+        <w:t>i</w:t>
+      </w:r>
+      <w:r>
+        <w:rPr>
+          <w:rFonts w:ascii="Times New Roman" w:hAnsi="Times New Roman" w:cs="Times New Roman"/>
+          <w:sz w:val="24"/>
+          <w:szCs w:val="24"/>
+        </w:rPr>
+        <w:t xml:space="preserve"> ,  </w:t>
+      </w:r>
+      <w:r>
+        <w:rPr>
+          <w:rFonts w:ascii="Times New Roman" w:hAnsi="Times New Roman" w:cs="Times New Roman"/>
+          <w:sz w:val="24"/>
+          <w:szCs w:val="24"/>
+        </w:rPr>
+        <w:t>c</w:t>
+      </w:r>
+      <w:r>
+        <w:rPr>
+          <w:rFonts w:ascii="Times New Roman" w:hAnsi="Times New Roman" w:cs="Times New Roman"/>
+          <w:sz w:val="24"/>
+          <w:szCs w:val="24"/>
+          <w:vertAlign w:val="subscript"/>
+        </w:rPr>
+        <w:t>h</w:t>
+      </w:r>
+      <w:r>
+        <w:rPr>
+          <w:rFonts w:ascii="Times New Roman" w:hAnsi="Times New Roman" w:cs="Times New Roman"/>
+          <w:sz w:val="24"/>
+          <w:szCs w:val="24"/>
+        </w:rPr>
+        <w:t>, concentra</w:t>
+      </w:r>
+      <w:r>
+        <w:rPr>
+          <w:rFonts w:ascii="Times New Roman" w:hAnsi="Times New Roman" w:cs="Times New Roman"/>
+          <w:sz w:val="24"/>
+          <w:szCs w:val="24"/>
+          <w:lang w:val="ro-RO"/>
+        </w:rPr>
+        <w:t xml:space="preserve">ția de breakpoint </w:t>
+      </w:r>
+      <w:r>
+        <w:rPr>
+          <w:rFonts w:ascii="Times New Roman" w:hAnsi="Times New Roman" w:cs="Times New Roman"/>
+          <w:sz w:val="24"/>
+          <w:szCs w:val="24"/>
+        </w:rPr>
+        <w:t xml:space="preserve">&gt; </w:t>
+      </w:r>
+      <w:r>
+        <w:rPr>
+          <w:rFonts w:ascii="Times New Roman" w:hAnsi="Times New Roman" w:cs="Times New Roman"/>
+          <w:sz w:val="24"/>
+          <w:szCs w:val="24"/>
+          <w:lang w:val="ro-RO"/>
+        </w:rPr>
+        <w:t>c</w:t>
+      </w:r>
+      <w:r>
+        <w:rPr>
+          <w:rFonts w:ascii="Times New Roman" w:hAnsi="Times New Roman" w:cs="Times New Roman"/>
+          <w:sz w:val="24"/>
+          <w:szCs w:val="24"/>
+          <w:vertAlign w:val="subscript"/>
+          <w:lang w:val="ro-RO"/>
+        </w:rPr>
+        <w:t>i</w:t>
+      </w:r>
+      <w:r>
+        <w:rPr>
+          <w:rFonts w:ascii="Times New Roman" w:hAnsi="Times New Roman" w:cs="Times New Roman"/>
+          <w:sz w:val="24"/>
+          <w:szCs w:val="24"/>
+          <w:lang w:val="ro-RO"/>
+        </w:rPr>
+        <w:t>, API</w:t>
+      </w:r>
+      <w:r>
+        <w:rPr>
+          <w:rFonts w:ascii="Times New Roman" w:hAnsi="Times New Roman" w:cs="Times New Roman"/>
+          <w:sz w:val="24"/>
+          <w:szCs w:val="24"/>
+          <w:vertAlign w:val="subscript"/>
+          <w:lang w:val="ro-RO"/>
+        </w:rPr>
+        <w:t>h</w:t>
+      </w:r>
+      <w:r>
+        <w:rPr>
+          <w:rFonts w:ascii="Times New Roman" w:hAnsi="Times New Roman" w:cs="Times New Roman"/>
+          <w:sz w:val="24"/>
+          <w:szCs w:val="24"/>
+          <w:lang w:val="ro-RO"/>
+        </w:rPr>
+        <w:t xml:space="preserve"> și API</w:t>
+      </w:r>
+      <w:r>
+        <w:rPr>
+          <w:rFonts w:ascii="Times New Roman" w:hAnsi="Times New Roman" w:cs="Times New Roman"/>
+          <w:sz w:val="24"/>
+          <w:szCs w:val="24"/>
+          <w:vertAlign w:val="subscript"/>
+          <w:lang w:val="ro-RO"/>
+        </w:rPr>
+        <w:t>1</w:t>
+      </w:r>
+      <w:r>
+        <w:rPr>
+          <w:rFonts w:ascii="Times New Roman" w:hAnsi="Times New Roman" w:cs="Times New Roman"/>
+          <w:sz w:val="24"/>
+          <w:szCs w:val="24"/>
+          <w:lang w:val="ro-RO"/>
+        </w:rPr>
+        <w:t xml:space="preserve"> valorile incidilor asociați valorilor c</w:t>
+      </w:r>
+      <w:r>
+        <w:rPr>
+          <w:rFonts w:ascii="Times New Roman" w:hAnsi="Times New Roman" w:cs="Times New Roman"/>
+          <w:sz w:val="24"/>
+          <w:szCs w:val="24"/>
+          <w:lang w:val="ro-RO"/>
+        </w:rPr>
+        <w:softHyphen/>
+      </w:r>
+      <w:r>
+        <w:rPr>
+          <w:rFonts w:ascii="Times New Roman" w:hAnsi="Times New Roman" w:cs="Times New Roman"/>
+          <w:sz w:val="24"/>
+          <w:szCs w:val="24"/>
+          <w:vertAlign w:val="subscript"/>
+          <w:lang w:val="ro-RO"/>
+        </w:rPr>
+        <w:t xml:space="preserve">h </w:t>
+      </w:r>
+      <w:r>
+        <w:rPr>
+          <w:rFonts w:ascii="Times New Roman" w:hAnsi="Times New Roman" w:cs="Times New Roman"/>
+          <w:sz w:val="24"/>
+          <w:szCs w:val="24"/>
+          <w:lang w:val="ro-RO"/>
+        </w:rPr>
+        <w:t>și c</w:t>
+      </w:r>
+      <w:r>
+        <w:rPr>
+          <w:rFonts w:ascii="Times New Roman" w:hAnsi="Times New Roman" w:cs="Times New Roman"/>
+          <w:sz w:val="24"/>
+          <w:szCs w:val="24"/>
+          <w:vertAlign w:val="subscript"/>
+          <w:lang w:val="ro-RO"/>
+        </w:rPr>
+        <w:t>i</w:t>
+      </w:r>
+      <w:r>
+        <w:rPr>
+          <w:rFonts w:ascii="Times New Roman" w:hAnsi="Times New Roman" w:cs="Times New Roman"/>
+          <w:sz w:val="24"/>
+          <w:szCs w:val="24"/>
+          <w:lang w:val="ro-RO"/>
+        </w:rPr>
+        <w:t xml:space="preserve">,  n – numărul de poluanți. În Fig. 3.12 sunt descrise valorile API în funcție de valorile sub-indicilor în </w:t>
+      </w:r>
+      <w:r>
+        <w:rPr>
+          <w:rFonts w:ascii="Times New Roman" w:hAnsi="Times New Roman" w:cs="Times New Roman"/>
+          <w:sz w:val="24"/>
+          <w:szCs w:val="24"/>
+          <w:lang w:val="ro-RO"/>
+        </w:rPr>
+        <w:t>µg/m</w:t>
+      </w:r>
+      <w:r>
+        <w:rPr>
+          <w:rFonts w:ascii="Times New Roman" w:hAnsi="Times New Roman" w:cs="Times New Roman"/>
+          <w:sz w:val="24"/>
+          <w:szCs w:val="24"/>
+          <w:vertAlign w:val="superscript"/>
+          <w:lang w:val="ro-RO"/>
+        </w:rPr>
+        <w:t>3</w:t>
+      </w:r>
+      <w:r>
+        <w:rPr>
+          <w:rFonts w:ascii="Times New Roman" w:hAnsi="Times New Roman" w:cs="Times New Roman"/>
+          <w:sz w:val="24"/>
+          <w:szCs w:val="24"/>
+          <w:vertAlign w:val="subscript"/>
+          <w:lang w:val="ro-RO"/>
+        </w:rPr>
+        <w:t xml:space="preserve">,  </w:t>
       </w:r>
     </w:p>
     <w:p>
       <w:pPr>
         <w:spacing w:after="0" w:line="360" w:lineRule="auto"/>
         <w:ind w:firstLine="720"/>
-        <w:rPr>
-          <w:rFonts w:ascii="Times New Roman" w:hAnsi="Times New Roman" w:cs="Times New Roman"/>
-          <w:sz w:val="24"/>
-          <w:szCs w:val="24"/>
-          <w:lang w:val="ro-RO"/>
-        </w:rPr>
-      </w:pPr>
-    </w:p>
-    <w:p>
-      <w:pPr>
-        <w:spacing w:line="360" w:lineRule="auto"/>
         <w:jc w:val="both"/>
         <w:rPr>
-          <w:noProof/>
-        </w:rPr>
-      </w:pPr>
-    </w:p>
-    <w:p>
-      <w:pPr>
-        <w:spacing w:line="360" w:lineRule="auto"/>
+          <w:rFonts w:ascii="Times New Roman" w:hAnsi="Times New Roman" w:cs="Times New Roman"/>
+          <w:sz w:val="24"/>
+          <w:szCs w:val="24"/>
+        </w:rPr>
+      </w:pPr>
+      <w:r>
+        <w:rPr>
+          <w:rFonts w:ascii="Times New Roman" w:hAnsi="Times New Roman" w:cs="Times New Roman"/>
+          <w:sz w:val="24"/>
+          <w:szCs w:val="24"/>
+          <w:lang w:val="ro-RO"/>
+        </w:rPr>
+        <w:t>Când API are valoarea sub 50, calitatea aerului e considerată bună și doar atât. Daca este peste 50, poluantul care are valoarea API</w:t>
+      </w:r>
+      <w:r>
+        <w:rPr>
+          <w:rFonts w:ascii="Times New Roman" w:hAnsi="Times New Roman" w:cs="Times New Roman"/>
+          <w:sz w:val="24"/>
+          <w:szCs w:val="24"/>
+          <w:vertAlign w:val="subscript"/>
+          <w:lang w:val="ro-RO"/>
+        </w:rPr>
+        <w:t>i</w:t>
+      </w:r>
+      <w:r>
+        <w:rPr>
+          <w:rFonts w:ascii="Times New Roman" w:hAnsi="Times New Roman" w:cs="Times New Roman"/>
+          <w:sz w:val="24"/>
+          <w:szCs w:val="24"/>
+          <w:lang w:val="ro-RO"/>
+        </w:rPr>
+        <w:t xml:space="preserve"> cea mai mare este poluantul principal.</w:t>
+      </w:r>
+      <w:r>
+        <w:rPr>
+          <w:rFonts w:ascii="Times New Roman" w:hAnsi="Times New Roman" w:cs="Times New Roman"/>
+          <w:sz w:val="24"/>
+          <w:szCs w:val="24"/>
+          <w:lang w:val="ro-RO"/>
+        </w:rPr>
+        <w:t xml:space="preserve"> Pentru SO</w:t>
+      </w:r>
+      <w:r>
+        <w:rPr>
+          <w:rFonts w:ascii="Times New Roman" w:hAnsi="Times New Roman" w:cs="Times New Roman"/>
+          <w:sz w:val="24"/>
+          <w:szCs w:val="24"/>
+          <w:vertAlign w:val="subscript"/>
+          <w:lang w:val="ro-RO"/>
+        </w:rPr>
+        <w:t xml:space="preserve">2 </w:t>
+      </w:r>
+      <w:r>
+        <w:rPr>
+          <w:rFonts w:ascii="Times New Roman" w:hAnsi="Times New Roman" w:cs="Times New Roman"/>
+          <w:sz w:val="24"/>
+          <w:szCs w:val="24"/>
+          <w:lang w:val="ro-RO"/>
+        </w:rPr>
+        <w:t xml:space="preserve">se iau date pentru 24h, </w:t>
+      </w:r>
+      <w:r>
+        <w:rPr>
+          <w:rFonts w:ascii="Times New Roman" w:hAnsi="Times New Roman" w:cs="Times New Roman"/>
+          <w:sz w:val="24"/>
+          <w:szCs w:val="24"/>
+          <w:lang w:val="ro-RO"/>
+        </w:rPr>
+        <w:t>pentru NO</w:t>
+      </w:r>
+      <w:r>
+        <w:rPr>
+          <w:rFonts w:ascii="Times New Roman" w:hAnsi="Times New Roman" w:cs="Times New Roman"/>
+          <w:sz w:val="24"/>
+          <w:szCs w:val="24"/>
+          <w:vertAlign w:val="subscript"/>
+          <w:lang w:val="ro-RO"/>
+        </w:rPr>
+        <w:t>2</w:t>
+      </w:r>
+      <w:r>
+        <w:rPr>
+          <w:rFonts w:ascii="Times New Roman" w:hAnsi="Times New Roman" w:cs="Times New Roman"/>
+          <w:sz w:val="24"/>
+          <w:szCs w:val="24"/>
+          <w:lang w:val="ro-RO"/>
+        </w:rPr>
+        <w:t xml:space="preserve"> se măsoară 1h, și </w:t>
+      </w:r>
+      <w:r>
+        <w:rPr>
+          <w:rFonts w:ascii="Times New Roman" w:hAnsi="Times New Roman" w:cs="Times New Roman"/>
+          <w:sz w:val="24"/>
+          <w:szCs w:val="24"/>
+          <w:lang w:val="ro-RO"/>
+        </w:rPr>
+        <w:t>pentru PM</w:t>
+      </w:r>
+      <w:r>
+        <w:rPr>
+          <w:rFonts w:ascii="Times New Roman" w:hAnsi="Times New Roman" w:cs="Times New Roman"/>
+          <w:sz w:val="24"/>
+          <w:szCs w:val="24"/>
+          <w:vertAlign w:val="subscript"/>
+          <w:lang w:val="ro-RO"/>
+        </w:rPr>
+        <w:t>10</w:t>
+      </w:r>
+      <w:r>
+        <w:rPr>
+          <w:rFonts w:ascii="Times New Roman" w:hAnsi="Times New Roman" w:cs="Times New Roman"/>
+          <w:sz w:val="24"/>
+          <w:szCs w:val="24"/>
+          <w:lang w:val="ro-RO"/>
+        </w:rPr>
+        <w:t xml:space="preserve"> se iau date pentru 24h( se face media tuturor datelor primite de la senzori în aceste intervare orare și apoi se transformă prin a 2-a formulă în indice de calitate.</w:t>
+      </w:r>
+      <w:r>
+        <w:rPr>
+          <w:rFonts w:ascii="Times New Roman" w:hAnsi="Times New Roman" w:cs="Times New Roman"/>
+          <w:sz w:val="24"/>
+          <w:szCs w:val="24"/>
+          <w:lang w:val="ro-RO"/>
+        </w:rPr>
+        <w:t xml:space="preserve"> </w:t>
+      </w:r>
+      <w:r>
+        <w:rPr>
+          <w:rFonts w:ascii="Times New Roman" w:hAnsi="Times New Roman" w:cs="Times New Roman"/>
+          <w:sz w:val="24"/>
+          <w:szCs w:val="24"/>
+        </w:rPr>
+        <w:t>[35]</w:t>
+      </w:r>
+    </w:p>
+    <w:p>
+      <w:pPr>
+        <w:spacing w:after="0" w:line="360" w:lineRule="auto"/>
+        <w:ind w:left="-360"/>
         <w:jc w:val="both"/>
         <w:rPr>
-          <w:noProof/>
-        </w:rPr>
-      </w:pPr>
-    </w:p>
-    <w:p>
-      <w:pPr>
-        <w:spacing w:line="360" w:lineRule="auto"/>
+          <w:rFonts w:ascii="Times New Roman" w:hAnsi="Times New Roman" w:cs="Times New Roman"/>
+          <w:sz w:val="24"/>
+          <w:szCs w:val="24"/>
+        </w:rPr>
+      </w:pPr>
+    </w:p>
+    <w:p>
+      <w:pPr>
+        <w:spacing w:after="0" w:line="360" w:lineRule="auto"/>
         <w:jc w:val="both"/>
         <w:rPr>
-          <w:noProof/>
-        </w:rPr>
-      </w:pPr>
+          <w:rFonts w:ascii="Times New Roman" w:hAnsi="Times New Roman" w:cs="Times New Roman"/>
+          <w:sz w:val="24"/>
+          <w:szCs w:val="24"/>
+        </w:rPr>
+      </w:pPr>
+    </w:p>
+    <w:p>
+      <w:pPr>
+        <w:spacing w:after="0" w:line="360" w:lineRule="auto"/>
+        <w:jc w:val="both"/>
+        <w:rPr>
+          <w:rFonts w:ascii="Times New Roman" w:hAnsi="Times New Roman" w:cs="Times New Roman"/>
+          <w:sz w:val="24"/>
+          <w:szCs w:val="24"/>
+        </w:rPr>
+      </w:pPr>
+    </w:p>
+    <w:p>
+      <w:pPr>
+        <w:spacing w:after="0" w:line="360" w:lineRule="auto"/>
+        <w:ind w:firstLine="720"/>
+        <w:jc w:val="both"/>
+        <w:rPr>
+          <w:rFonts w:ascii="Times New Roman" w:hAnsi="Times New Roman" w:cs="Times New Roman"/>
+          <w:sz w:val="24"/>
+          <w:szCs w:val="24"/>
+          <w:lang w:val="ro-RO"/>
+        </w:rPr>
+      </w:pPr>
+      <w:r>
+        <w:rPr>
+          <w:rFonts w:ascii="Times New Roman" w:hAnsi="Times New Roman" w:cs="Times New Roman"/>
+          <w:sz w:val="24"/>
+          <w:szCs w:val="24"/>
+          <w:lang w:val="ro-RO"/>
+        </w:rPr>
+        <w:t>AQHI e calculat la fiecare stație pentru cele 3 ore precedente</w:t>
+      </w:r>
     </w:p>
     <w:p>
       <w:pPr>
@@ -16925,7 +17432,6 @@
           <w:szCs w:val="24"/>
           <w:lang w:val="ro-RO"/>
         </w:rPr>
-        <w:lastRenderedPageBreak/>
         <w:tab/>
       </w:r>
       <w:r>
@@ -17130,6 +17636,7 @@
           <w:sz w:val="24"/>
           <w:szCs w:val="24"/>
         </w:rPr>
+        <w:lastRenderedPageBreak/>
         <w:t>Bluetooth Low Energy – vs Bluetooth</w:t>
       </w:r>
     </w:p>
@@ -17569,7 +18076,6 @@
           <w:sz w:val="24"/>
           <w:szCs w:val="24"/>
         </w:rPr>
-        <w:lastRenderedPageBreak/>
         <w:t>2. State of the art - descriere aplicații similare - descriere articole similare -  2-5 pag</w:t>
       </w:r>
     </w:p>
@@ -17734,6 +18240,7 @@
           <w:sz w:val="24"/>
           <w:szCs w:val="24"/>
         </w:rPr>
+        <w:lastRenderedPageBreak/>
         <w:t> </w:t>
       </w:r>
       <w:r>
@@ -18046,6 +18553,69 @@
     </w:p>
     <w:p>
       <w:pPr>
+        <w:rPr>
+          <w:lang w:val="ro-RO"/>
+        </w:rPr>
+      </w:pPr>
+    </w:p>
+    <w:p>
+      <w:pPr>
+        <w:rPr>
+          <w:lang w:val="ro-RO"/>
+        </w:rPr>
+      </w:pPr>
+    </w:p>
+    <w:p>
+      <w:pPr>
+        <w:rPr>
+          <w:lang w:val="ro-RO"/>
+        </w:rPr>
+      </w:pPr>
+    </w:p>
+    <w:p>
+      <w:pPr>
+        <w:rPr>
+          <w:lang w:val="ro-RO"/>
+        </w:rPr>
+      </w:pPr>
+    </w:p>
+    <w:p>
+      <w:pPr>
+        <w:rPr>
+          <w:lang w:val="ro-RO"/>
+        </w:rPr>
+      </w:pPr>
+    </w:p>
+    <w:p>
+      <w:pPr>
+        <w:rPr>
+          <w:lang w:val="ro-RO"/>
+        </w:rPr>
+      </w:pPr>
+    </w:p>
+    <w:p>
+      <w:pPr>
+        <w:rPr>
+          <w:lang w:val="ro-RO"/>
+        </w:rPr>
+      </w:pPr>
+    </w:p>
+    <w:p>
+      <w:pPr>
+        <w:rPr>
+          <w:lang w:val="ro-RO"/>
+        </w:rPr>
+      </w:pPr>
+    </w:p>
+    <w:p>
+      <w:pPr>
+        <w:rPr>
+          <w:lang w:val="ro-RO"/>
+        </w:rPr>
+      </w:pPr>
+    </w:p>
+    <w:p>
+      <w:pPr>
         <w:pStyle w:val="Heading1"/>
         <w:spacing w:line="360" w:lineRule="auto"/>
         <w:jc w:val="center"/>
@@ -18063,6 +18633,7 @@
           <w:szCs w:val="36"/>
           <w:lang w:val="ro-RO"/>
         </w:rPr>
+        <w:lastRenderedPageBreak/>
         <w:t>Capitolul 7</w:t>
       </w:r>
       <w:r>
@@ -18102,7 +18673,6 @@
         <w:rPr>
           <w:rFonts w:ascii="Times New Roman" w:hAnsi="Times New Roman" w:cs="Times New Roman"/>
         </w:rPr>
-        <w:lastRenderedPageBreak/>
         <w:t xml:space="preserve">[1] Central Pollution Control Board, Ministry of Environment, Forests &amp; Climate Change, </w:t>
       </w:r>
     </w:p>
@@ -18664,6 +19234,7 @@
         <w:rPr>
           <w:rFonts w:ascii="Times New Roman" w:hAnsi="Times New Roman" w:cs="Times New Roman"/>
         </w:rPr>
+        <w:lastRenderedPageBreak/>
         <w:t xml:space="preserve">[15] Simone Brienza, Andrea Galli, Giuseppe Anastasi, Paolo Bruschi, </w:t>
       </w:r>
       <w:r>
@@ -18714,7 +19285,6 @@
         <w:rPr>
           <w:rFonts w:ascii="Times New Roman" w:hAnsi="Times New Roman" w:cs="Times New Roman"/>
         </w:rPr>
-        <w:lastRenderedPageBreak/>
         <w:t xml:space="preserve">[17] J.F DiMarzio, </w:t>
       </w:r>
       <w:r>
@@ -19307,6 +19877,7 @@
           <w:rFonts w:ascii="Times New Roman" w:hAnsi="Times New Roman" w:cs="Times New Roman"/>
           <w:lang w:val="ro-RO"/>
         </w:rPr>
+        <w:lastRenderedPageBreak/>
         <w:t xml:space="preserve">CAQI - </w:t>
       </w:r>
     </w:p>
@@ -19370,7 +19941,6 @@
           <w:rFonts w:ascii="Times New Roman" w:hAnsi="Times New Roman" w:cs="Times New Roman"/>
           <w:lang w:val="ro-RO"/>
         </w:rPr>
-        <w:lastRenderedPageBreak/>
         <w:t>SO</w:t>
       </w:r>
       <w:r>
@@ -20216,6 +20786,7 @@
           <w:b/>
           <w:lang w:val="ro-RO"/>
         </w:rPr>
+        <w:lastRenderedPageBreak/>
         <w:t>[img21]</w:t>
       </w:r>
       <w:r>
@@ -20274,7 +20845,6 @@
           <w:b/>
           <w:lang w:val="ro-RO"/>
         </w:rPr>
-        <w:lastRenderedPageBreak/>
         <w:t>[img23]</w:t>
       </w:r>
       <w:r>
@@ -20437,6 +21007,29 @@
           <w:t>http://www.airqualityontario.com/science/aqhi_description.php</w:t>
         </w:r>
       </w:hyperlink>
+    </w:p>
+    <w:p>
+      <w:pPr>
+        <w:spacing w:after="0"/>
+      </w:pPr>
+      <w:r>
+        <w:rPr>
+          <w:rFonts w:ascii="Times New Roman" w:hAnsi="Times New Roman" w:cs="Times New Roman"/>
+          <w:b/>
+          <w:sz w:val="24"/>
+          <w:szCs w:val="24"/>
+        </w:rPr>
+        <w:t>[img29]</w:t>
+      </w:r>
+      <w:r>
+        <w:rPr>
+          <w:rFonts w:ascii="Times New Roman" w:hAnsi="Times New Roman" w:cs="Times New Roman"/>
+          <w:b/>
+          <w:sz w:val="24"/>
+          <w:szCs w:val="24"/>
+        </w:rPr>
+        <w:t xml:space="preserve"> [35] </w:t>
+      </w:r>
     </w:p>
     <w:p>
       <w:pPr>
@@ -20938,7 +21531,7 @@
             <w:rPr>
               <w:noProof/>
             </w:rPr>
-            <w:t>28</w:t>
+            <w:t>35</w:t>
           </w:r>
         </w:fldSimple>
       </w:p>
@@ -21010,7 +21603,7 @@
         <w:rPr>
           <w:noProof/>
         </w:rPr>
-        <w:t>Capitolul 3.Tehnologii folosite.Fundamente Teoretice</w:t>
+        <w:t>Capitolul 7. Bibliografie</w:t>
       </w:r>
     </w:fldSimple>
   </w:p>
@@ -23348,7 +23941,7 @@
 </file>
 
 <file path=customXml/itemProps1.xml><?xml version="1.0" encoding="utf-8"?>
-<ds:datastoreItem xmlns:ds="http://schemas.openxmlformats.org/officeDocument/2006/customXml" ds:itemID="{1D08F61D-D76F-4398-843F-A41E43230481}">
+<ds:datastoreItem xmlns:ds="http://schemas.openxmlformats.org/officeDocument/2006/customXml" ds:itemID="{9AA8A083-E263-45D3-B66A-6C5DCEB031F4}">
   <ds:schemaRefs>
     <ds:schemaRef ds:uri="http://schemas.openxmlformats.org/officeDocument/2006/bibliography"/>
   </ds:schemaRefs>

</xml_diff>

<commit_message>
Start Cap 3.4 + corectat Cap.1
</commit_message>
<xml_diff>
--- a/Documentatie/Lucrare de Dizertatie - Tarce Paul.docx
+++ b/Documentatie/Lucrare de Dizertatie - Tarce Paul.docx
@@ -114,7 +114,7 @@
                     <a:blip r:embed="rId9" cstate="print">
                       <a:extLst>
                         <a:ext uri="{28A0092B-C50C-407E-A947-70E740481C1C}">
-                          <a14:useLocalDpi xmlns:a14="http://schemas.microsoft.com/office/drawing/2010/main" xmlns:wps="http://schemas.microsoft.com/office/word/2010/wordprocessingShape" xmlns:wpi="http://schemas.microsoft.com/office/word/2010/wordprocessingInk" xmlns:wpg="http://schemas.microsoft.com/office/word/2010/wordprocessingGroup" xmlns:w15="http://schemas.microsoft.com/office/word/2012/wordml" xmlns:w14="http://schemas.microsoft.com/office/word/2010/wordml" xmlns:w="http://schemas.openxmlformats.org/wordprocessingml/2006/main" xmlns:w10="urn:schemas-microsoft-com:office:word" xmlns:wp14="http://schemas.microsoft.com/office/word/2010/wordprocessingDrawing" xmlns:v="urn:schemas-microsoft-com:vml" xmlns:o="urn:schemas-microsoft-com:office:office" xmlns:mc="http://schemas.openxmlformats.org/markup-compatibility/2006" xmlns:wpc="http://schemas.microsoft.com/office/word/2010/wordprocessingCanvas" xmlns="" xmlns:arto="http://schemas.microsoft.com/office/word/2006/arto" val="0"/>
+                          <a14:useLocalDpi xmlns:arto="http://schemas.microsoft.com/office/word/2006/arto" xmlns="" xmlns:wpc="http://schemas.microsoft.com/office/word/2010/wordprocessingCanvas" xmlns:mc="http://schemas.openxmlformats.org/markup-compatibility/2006" xmlns:o="urn:schemas-microsoft-com:office:office" xmlns:v="urn:schemas-microsoft-com:vml" xmlns:wp14="http://schemas.microsoft.com/office/word/2010/wordprocessingDrawing" xmlns:w10="urn:schemas-microsoft-com:office:word" xmlns:w="http://schemas.openxmlformats.org/wordprocessingml/2006/main" xmlns:w14="http://schemas.microsoft.com/office/word/2010/wordml" xmlns:w15="http://schemas.microsoft.com/office/word/2012/wordml" xmlns:wpg="http://schemas.microsoft.com/office/word/2010/wordprocessingGroup" xmlns:wpi="http://schemas.microsoft.com/office/word/2010/wordprocessingInk" xmlns:wps="http://schemas.microsoft.com/office/word/2010/wordprocessingShape" xmlns:a14="http://schemas.microsoft.com/office/drawing/2010/main" val="0"/>
                         </a:ext>
                       </a:extLst>
                     </a:blip>
@@ -886,7 +886,7 @@
           <w:r>
             <w:fldChar w:fldCharType="separate"/>
           </w:r>
-          <w:hyperlink w:anchor="_Toc37204067" w:history="1">
+          <w:hyperlink w:anchor="_Toc37377174" w:history="1">
             <w:r>
               <w:rPr>
                 <w:rStyle w:val="Hyperlink"/>
@@ -914,7 +914,7 @@
                 <w:noProof/>
                 <w:webHidden/>
               </w:rPr>
-              <w:instrText xml:space="preserve"> PAGEREF _Toc37204067 \h </w:instrText>
+              <w:instrText xml:space="preserve"> PAGEREF _Toc37377174 \h </w:instrText>
             </w:r>
             <w:r>
               <w:rPr>
@@ -957,7 +957,7 @@
               <w:noProof/>
             </w:rPr>
           </w:pPr>
-          <w:hyperlink w:anchor="_Toc37204068" w:history="1">
+          <w:hyperlink w:anchor="_Toc37377175" w:history="1">
             <w:r>
               <w:rPr>
                 <w:rStyle w:val="Hyperlink"/>
@@ -1000,7 +1000,7 @@
                 <w:noProof/>
                 <w:webHidden/>
               </w:rPr>
-              <w:instrText xml:space="preserve"> PAGEREF _Toc37204068 \h </w:instrText>
+              <w:instrText xml:space="preserve"> PAGEREF _Toc37377175 \h </w:instrText>
             </w:r>
             <w:r>
               <w:rPr>
@@ -1043,7 +1043,7 @@
               <w:noProof/>
             </w:rPr>
           </w:pPr>
-          <w:hyperlink w:anchor="_Toc37204069" w:history="1">
+          <w:hyperlink w:anchor="_Toc37377176" w:history="1">
             <w:r>
               <w:rPr>
                 <w:rStyle w:val="Hyperlink"/>
@@ -1086,7 +1086,7 @@
                 <w:noProof/>
                 <w:webHidden/>
               </w:rPr>
-              <w:instrText xml:space="preserve"> PAGEREF _Toc37204069 \h </w:instrText>
+              <w:instrText xml:space="preserve"> PAGEREF _Toc37377176 \h </w:instrText>
             </w:r>
             <w:r>
               <w:rPr>
@@ -1129,7 +1129,7 @@
               <w:noProof/>
             </w:rPr>
           </w:pPr>
-          <w:hyperlink w:anchor="_Toc37204070" w:history="1">
+          <w:hyperlink w:anchor="_Toc37377177" w:history="1">
             <w:r>
               <w:rPr>
                 <w:rStyle w:val="Hyperlink"/>
@@ -1172,7 +1172,7 @@
                 <w:noProof/>
                 <w:webHidden/>
               </w:rPr>
-              <w:instrText xml:space="preserve"> PAGEREF _Toc37204070 \h </w:instrText>
+              <w:instrText xml:space="preserve"> PAGEREF _Toc37377177 \h </w:instrText>
             </w:r>
             <w:r>
               <w:rPr>
@@ -1214,7 +1214,7 @@
               <w:noProof/>
             </w:rPr>
           </w:pPr>
-          <w:hyperlink w:anchor="_Toc37204071" w:history="1">
+          <w:hyperlink w:anchor="_Toc37377178" w:history="1">
             <w:r>
               <w:rPr>
                 <w:rStyle w:val="Hyperlink"/>
@@ -1242,7 +1242,7 @@
                 <w:noProof/>
                 <w:webHidden/>
               </w:rPr>
-              <w:instrText xml:space="preserve"> PAGEREF _Toc37204071 \h </w:instrText>
+              <w:instrText xml:space="preserve"> PAGEREF _Toc37377178 \h </w:instrText>
             </w:r>
             <w:r>
               <w:rPr>
@@ -1284,7 +1284,7 @@
               <w:noProof/>
             </w:rPr>
           </w:pPr>
-          <w:hyperlink w:anchor="_Toc37204072" w:history="1">
+          <w:hyperlink w:anchor="_Toc37377179" w:history="1">
             <w:r>
               <w:rPr>
                 <w:rStyle w:val="Hyperlink"/>
@@ -1313,7 +1313,7 @@
                 <w:noProof/>
                 <w:webHidden/>
               </w:rPr>
-              <w:instrText xml:space="preserve"> PAGEREF _Toc37204072 \h </w:instrText>
+              <w:instrText xml:space="preserve"> PAGEREF _Toc37377179 \h </w:instrText>
             </w:r>
             <w:r>
               <w:rPr>
@@ -1355,7 +1355,7 @@
               <w:noProof/>
             </w:rPr>
           </w:pPr>
-          <w:hyperlink w:anchor="_Toc37204073" w:history="1">
+          <w:hyperlink w:anchor="_Toc37377180" w:history="1">
             <w:r>
               <w:rPr>
                 <w:rStyle w:val="Hyperlink"/>
@@ -1383,7 +1383,7 @@
                 <w:noProof/>
                 <w:webHidden/>
               </w:rPr>
-              <w:instrText xml:space="preserve"> PAGEREF _Toc37204073 \h </w:instrText>
+              <w:instrText xml:space="preserve"> PAGEREF _Toc37377180 \h </w:instrText>
             </w:r>
             <w:r>
               <w:rPr>
@@ -1425,7 +1425,7 @@
               <w:noProof/>
             </w:rPr>
           </w:pPr>
-          <w:hyperlink w:anchor="_Toc37204074" w:history="1">
+          <w:hyperlink w:anchor="_Toc37377181" w:history="1">
             <w:r>
               <w:rPr>
                 <w:rStyle w:val="Hyperlink"/>
@@ -1454,7 +1454,7 @@
                 <w:noProof/>
                 <w:webHidden/>
               </w:rPr>
-              <w:instrText xml:space="preserve"> PAGEREF _Toc37204074 \h </w:instrText>
+              <w:instrText xml:space="preserve"> PAGEREF _Toc37377181 \h </w:instrText>
             </w:r>
             <w:r>
               <w:rPr>
@@ -1496,7 +1496,7 @@
               <w:noProof/>
             </w:rPr>
           </w:pPr>
-          <w:hyperlink w:anchor="_Toc37204075" w:history="1">
+          <w:hyperlink w:anchor="_Toc37377182" w:history="1">
             <w:r>
               <w:rPr>
                 <w:rStyle w:val="Hyperlink"/>
@@ -1524,7 +1524,7 @@
                 <w:noProof/>
                 <w:webHidden/>
               </w:rPr>
-              <w:instrText xml:space="preserve"> PAGEREF _Toc37204075 \h </w:instrText>
+              <w:instrText xml:space="preserve"> PAGEREF _Toc37377182 \h </w:instrText>
             </w:r>
             <w:r>
               <w:rPr>
@@ -1566,7 +1566,7 @@
               <w:noProof/>
             </w:rPr>
           </w:pPr>
-          <w:hyperlink w:anchor="_Toc37204076" w:history="1">
+          <w:hyperlink w:anchor="_Toc37377183" w:history="1">
             <w:r>
               <w:rPr>
                 <w:rStyle w:val="Hyperlink"/>
@@ -1594,7 +1594,7 @@
                 <w:noProof/>
                 <w:webHidden/>
               </w:rPr>
-              <w:instrText xml:space="preserve"> PAGEREF _Toc37204076 \h </w:instrText>
+              <w:instrText xml:space="preserve"> PAGEREF _Toc37377183 \h </w:instrText>
             </w:r>
             <w:r>
               <w:rPr>
@@ -1636,7 +1636,7 @@
               <w:noProof/>
             </w:rPr>
           </w:pPr>
-          <w:hyperlink w:anchor="_Toc37204077" w:history="1">
+          <w:hyperlink w:anchor="_Toc37377184" w:history="1">
             <w:r>
               <w:rPr>
                 <w:rStyle w:val="Hyperlink"/>
@@ -1664,7 +1664,7 @@
                 <w:noProof/>
                 <w:webHidden/>
               </w:rPr>
-              <w:instrText xml:space="preserve"> PAGEREF _Toc37204077 \h </w:instrText>
+              <w:instrText xml:space="preserve"> PAGEREF _Toc37377184 \h </w:instrText>
             </w:r>
             <w:r>
               <w:rPr>
@@ -1684,7 +1684,7 @@
                 <w:noProof/>
                 <w:webHidden/>
               </w:rPr>
-              <w:t>22</w:t>
+              <w:t>21</w:t>
             </w:r>
             <w:r>
               <w:rPr>
@@ -1702,10 +1702,11 @@
               <w:tab w:val="right" w:leader="dot" w:pos="9350"/>
             </w:tabs>
             <w:rPr>
+              <w:rFonts w:eastAsiaTheme="minorEastAsia"/>
               <w:noProof/>
             </w:rPr>
           </w:pPr>
-          <w:hyperlink w:anchor="_Toc37204078" w:history="1">
+          <w:hyperlink w:anchor="_Toc37377185" w:history="1">
             <w:r>
               <w:rPr>
                 <w:rStyle w:val="Hyperlink"/>
@@ -1732,7 +1733,7 @@
                 <w:noProof/>
                 <w:webHidden/>
               </w:rPr>
-              <w:instrText xml:space="preserve"> PAGEREF _Toc37204078 \h </w:instrText>
+              <w:instrText xml:space="preserve"> PAGEREF _Toc37377185 \h </w:instrText>
             </w:r>
             <w:r>
               <w:rPr>
@@ -1752,7 +1753,7 @@
                 <w:noProof/>
                 <w:webHidden/>
               </w:rPr>
-              <w:t>22</w:t>
+              <w:t>21</w:t>
             </w:r>
             <w:r>
               <w:rPr>
@@ -1770,10 +1771,11 @@
               <w:tab w:val="right" w:leader="dot" w:pos="9350"/>
             </w:tabs>
             <w:rPr>
+              <w:rFonts w:eastAsiaTheme="minorEastAsia"/>
               <w:noProof/>
             </w:rPr>
           </w:pPr>
-          <w:hyperlink w:anchor="_Toc37204079" w:history="1">
+          <w:hyperlink w:anchor="_Toc37377186" w:history="1">
             <w:r>
               <w:rPr>
                 <w:rStyle w:val="Hyperlink"/>
@@ -1801,7 +1803,7 @@
                 <w:noProof/>
                 <w:webHidden/>
               </w:rPr>
-              <w:instrText xml:space="preserve"> PAGEREF _Toc37204079 \h </w:instrText>
+              <w:instrText xml:space="preserve"> PAGEREF _Toc37377186 \h </w:instrText>
             </w:r>
             <w:r>
               <w:rPr>
@@ -1834,6 +1836,76 @@
         </w:p>
         <w:p>
           <w:pPr>
+            <w:pStyle w:val="TOC2"/>
+            <w:tabs>
+              <w:tab w:val="right" w:leader="dot" w:pos="9350"/>
+            </w:tabs>
+            <w:rPr>
+              <w:rFonts w:asciiTheme="minorHAnsi" w:eastAsiaTheme="minorEastAsia" w:hAnsiTheme="minorHAnsi" w:cstheme="minorBidi"/>
+              <w:noProof/>
+            </w:rPr>
+          </w:pPr>
+          <w:hyperlink w:anchor="_Toc37377187" w:history="1">
+            <w:r>
+              <w:rPr>
+                <w:rStyle w:val="Hyperlink"/>
+                <w:rFonts w:eastAsia="Times New Roman"/>
+                <w:noProof/>
+              </w:rPr>
+              <w:t>3.4 Elemente specifice Android folosite</w:t>
+            </w:r>
+            <w:r>
+              <w:rPr>
+                <w:noProof/>
+                <w:webHidden/>
+              </w:rPr>
+              <w:tab/>
+            </w:r>
+            <w:r>
+              <w:rPr>
+                <w:noProof/>
+                <w:webHidden/>
+              </w:rPr>
+              <w:fldChar w:fldCharType="begin"/>
+            </w:r>
+            <w:r>
+              <w:rPr>
+                <w:noProof/>
+                <w:webHidden/>
+              </w:rPr>
+              <w:instrText xml:space="preserve"> PAGEREF _Toc37377187 \h </w:instrText>
+            </w:r>
+            <w:r>
+              <w:rPr>
+                <w:noProof/>
+                <w:webHidden/>
+              </w:rPr>
+            </w:r>
+            <w:r>
+              <w:rPr>
+                <w:noProof/>
+                <w:webHidden/>
+              </w:rPr>
+              <w:fldChar w:fldCharType="separate"/>
+            </w:r>
+            <w:r>
+              <w:rPr>
+                <w:noProof/>
+                <w:webHidden/>
+              </w:rPr>
+              <w:t>29</w:t>
+            </w:r>
+            <w:r>
+              <w:rPr>
+                <w:noProof/>
+                <w:webHidden/>
+              </w:rPr>
+              <w:fldChar w:fldCharType="end"/>
+            </w:r>
+          </w:hyperlink>
+        </w:p>
+        <w:p>
+          <w:pPr>
             <w:pStyle w:val="TOC1"/>
             <w:tabs>
               <w:tab w:val="right" w:leader="dot" w:pos="9350"/>
@@ -1843,7 +1915,7 @@
               <w:noProof/>
             </w:rPr>
           </w:pPr>
-          <w:hyperlink w:anchor="_Toc37204080" w:history="1">
+          <w:hyperlink w:anchor="_Toc37377188" w:history="1">
             <w:r>
               <w:rPr>
                 <w:rStyle w:val="Hyperlink"/>
@@ -1871,7 +1943,7 @@
                 <w:noProof/>
                 <w:webHidden/>
               </w:rPr>
-              <w:instrText xml:space="preserve"> PAGEREF _Toc37204080 \h </w:instrText>
+              <w:instrText xml:space="preserve"> PAGEREF _Toc37377188 \h </w:instrText>
             </w:r>
             <w:r>
               <w:rPr>
@@ -1891,7 +1963,7 @@
                 <w:noProof/>
                 <w:webHidden/>
               </w:rPr>
-              <w:t>31</w:t>
+              <w:t>33</w:t>
             </w:r>
             <w:r>
               <w:rPr>
@@ -2138,14 +2210,13 @@
           <w:lang w:val="ro-RO"/>
         </w:rPr>
       </w:pPr>
-      <w:bookmarkStart w:id="0" w:name="_Toc37204067"/>
+      <w:bookmarkStart w:id="0" w:name="_Toc37377174"/>
       <w:r>
         <w:rPr>
           <w:sz w:val="36"/>
           <w:szCs w:val="36"/>
           <w:lang w:val="ro-RO"/>
         </w:rPr>
-        <w:lastRenderedPageBreak/>
         <w:t xml:space="preserve">Capitolul </w:t>
       </w:r>
       <w:r>
@@ -2181,7 +2252,7 @@
         </w:rPr>
         <w:t xml:space="preserve"> </w:t>
       </w:r>
-      <w:bookmarkStart w:id="1" w:name="_Toc37204068"/>
+      <w:bookmarkStart w:id="1" w:name="_Toc37377175"/>
       <w:r>
         <w:rPr>
           <w:sz w:val="32"/>
@@ -2282,7 +2353,25 @@
           <w:sz w:val="24"/>
           <w:szCs w:val="24"/>
         </w:rPr>
-        <w:t>a permis pătrunderea acesteia în majoritatea domeniilor de activitate ale omului atât pe plan professional cât și pe plan personal. În această epocă digitală aproape orice informație dorită este la câteva click-uri distanță, datele sunt accesate și ci</w:t>
+        <w:t>a permis pătrunderea acesteia în majoritatea domeniilor de activitate ale omului atât pe plan</w:t>
+      </w:r>
+      <w:r>
+        <w:rPr>
+          <w:rFonts w:ascii="Times New Roman" w:eastAsia="Times New Roman" w:hAnsi="Times New Roman" w:cs="Times New Roman"/>
+          <w:color w:val="000000"/>
+          <w:sz w:val="24"/>
+          <w:szCs w:val="24"/>
+        </w:rPr>
+        <w:t xml:space="preserve"> </w:t>
+      </w:r>
+      <w:r>
+        <w:rPr>
+          <w:rFonts w:ascii="Times New Roman" w:eastAsia="Times New Roman" w:hAnsi="Times New Roman" w:cs="Times New Roman"/>
+          <w:color w:val="000000"/>
+          <w:sz w:val="24"/>
+          <w:szCs w:val="24"/>
+        </w:rPr>
+        <w:t xml:space="preserve"> professional cât și pe plan personal. În această epocă digitală aproape orice informație dorită este la câteva click-uri distanță, datele sunt accesate și ci</w:t>
       </w:r>
       <w:r>
         <w:rPr>
@@ -2327,7 +2416,25 @@
           <w:sz w:val="24"/>
           <w:szCs w:val="24"/>
         </w:rPr>
-        <w:t>internet de mare viteză iar recent o multitudine de accesorii si inovații smart destinate tot mai mul</w:t>
+        <w:t>internet de mare viteză iar rec</w:t>
+      </w:r>
+      <w:r>
+        <w:rPr>
+          <w:rFonts w:ascii="Times New Roman" w:eastAsia="Times New Roman" w:hAnsi="Times New Roman" w:cs="Times New Roman"/>
+          <w:color w:val="000000"/>
+          <w:sz w:val="24"/>
+          <w:szCs w:val="24"/>
+        </w:rPr>
+        <w:t>ent o multitudine de accesorii ș</w:t>
+      </w:r>
+      <w:r>
+        <w:rPr>
+          <w:rFonts w:ascii="Times New Roman" w:eastAsia="Times New Roman" w:hAnsi="Times New Roman" w:cs="Times New Roman"/>
+          <w:color w:val="000000"/>
+          <w:sz w:val="24"/>
+          <w:szCs w:val="24"/>
+        </w:rPr>
+        <w:t>i inovații smart destinate tot mai mul</w:t>
       </w:r>
       <w:r>
         <w:rPr>
@@ -2517,7 +2624,18 @@
           <w:szCs w:val="24"/>
           <w:lang w:val="ro-RO"/>
         </w:rPr>
-        <w:t xml:space="preserve"> Având o multitudine de funcții și de posibilități de conectare, telefonul a ajuns să fie folosit în conexiunie cu multe dispozitive(fizice). Toate acestea pentru ca utilizatorul să aibă acces la informații precise și în timp scurt.</w:t>
+        <w:t xml:space="preserve"> Având o multitudine de funcții și de posibilități de </w:t>
+      </w:r>
+      <w:r>
+        <w:rPr>
+          <w:rFonts w:ascii="Times New Roman" w:eastAsia="Times New Roman" w:hAnsi="Times New Roman" w:cs="Times New Roman"/>
+          <w:color w:val="000000"/>
+          <w:sz w:val="24"/>
+          <w:szCs w:val="24"/>
+          <w:lang w:val="ro-RO"/>
+        </w:rPr>
+        <w:lastRenderedPageBreak/>
+        <w:t>conectare, telefonul a ajuns să fie folosit în conexiunie cu multe dispozitive(fizice). Toate acestea pentru ca utilizatorul să aibă acces la informații precise și în timp scurt.</w:t>
       </w:r>
       <w:r>
         <w:rPr>
@@ -2550,7 +2668,6 @@
           <w:szCs w:val="24"/>
           <w:lang w:val="ro-RO"/>
         </w:rPr>
-        <w:lastRenderedPageBreak/>
         <w:tab/>
         <w:t xml:space="preserve">Printre cele mai importante domenii care contribuie la automatizarea proceselor și care îi vin în ajutor omului este ingineria software. Tehnologia informației(sau IT-ul) este industria cea mai vibrantă și caracteristică vremurilor actuale. Date fiind aceste lucruri, acest proiect își propune să aducă soluții să descopere și să aprofundeze o </w:t>
       </w:r>
@@ -3114,17 +3231,26 @@
           <w:sz w:val="24"/>
           <w:szCs w:val="24"/>
         </w:rPr>
-        <w:t xml:space="preserve">Conform [5], indicii de calitate ai aerului au scopul de a traduce măsurătorile concentrațiilor a unui amestec complex de poluanți într-un singur element care indică calitatea </w:t>
-      </w:r>
-      <w:r>
-        <w:rPr>
-          <w:rFonts w:ascii="Times New Roman" w:eastAsia="Times New Roman" w:hAnsi="Times New Roman" w:cs="Times New Roman"/>
-          <w:color w:val="000000"/>
-          <w:sz w:val="24"/>
-          <w:szCs w:val="24"/>
-        </w:rPr>
         <w:lastRenderedPageBreak/>
-        <w:t>aerului din mediul înconjurător, în mod relativ.</w:t>
+        <w:t>Conform [5], indicii de calitate ai aerului au scopul de a traduc</w:t>
+      </w:r>
+      <w:r>
+        <w:rPr>
+          <w:rFonts w:ascii="Times New Roman" w:eastAsia="Times New Roman" w:hAnsi="Times New Roman" w:cs="Times New Roman"/>
+          <w:color w:val="000000"/>
+          <w:sz w:val="24"/>
+          <w:szCs w:val="24"/>
+        </w:rPr>
+        <w:t xml:space="preserve">e măsurătorile concentrațiilor </w:t>
+      </w:r>
+      <w:r>
+        <w:rPr>
+          <w:rFonts w:ascii="Times New Roman" w:eastAsia="Times New Roman" w:hAnsi="Times New Roman" w:cs="Times New Roman"/>
+          <w:color w:val="000000"/>
+          <w:sz w:val="24"/>
+          <w:szCs w:val="24"/>
+        </w:rPr>
+        <w:t xml:space="preserve"> unui amestec complex de poluanți într-un singur element care indică calitatea aerului din mediul înconjurător, în mod relativ.</w:t>
       </w:r>
       <w:r>
         <w:rPr>
@@ -3351,7 +3477,7 @@
         </w:rPr>
         <w:t xml:space="preserve"> </w:t>
       </w:r>
-      <w:bookmarkStart w:id="3" w:name="_Toc37204069"/>
+      <w:bookmarkStart w:id="3" w:name="_Toc37377176"/>
       <w:r>
         <w:rPr>
           <w:sz w:val="32"/>
@@ -3499,7 +3625,17 @@
           <w:szCs w:val="24"/>
           <w:lang w:val="ro-RO"/>
         </w:rPr>
-        <w:t>). Soluția propusă constă în o</w:t>
+        <w:t>). Soluția propusă constă într-</w:t>
+      </w:r>
+      <w:r>
+        <w:rPr>
+          <w:rFonts w:ascii="Times New Roman" w:eastAsia="Times New Roman" w:hAnsi="Times New Roman" w:cs="Times New Roman"/>
+          <w:color w:val="000000"/>
+          <w:sz w:val="24"/>
+          <w:szCs w:val="24"/>
+          <w:lang w:val="ro-RO"/>
+        </w:rPr>
+        <w:t>o</w:t>
       </w:r>
       <w:r>
         <w:rPr>
@@ -3559,17 +3695,48 @@
           <w:szCs w:val="24"/>
           <w:lang w:val="ro-RO"/>
         </w:rPr>
-        <w:t xml:space="preserve">tient la orice oră de calitatea aerului chiar din proximitatea lui, datele acestea fiind mult mai exacte ca unele obtinute la nivel de localitate sau național. Aceste date din proximitate pot să varieze mult mai mult, în functie de circumstante( geam deschis sau închis în încăpere, oră de vârf în oraș, </w:t>
-      </w:r>
-      <w:r>
-        <w:rPr>
-          <w:rFonts w:ascii="Times New Roman" w:eastAsia="Times New Roman" w:hAnsi="Times New Roman" w:cs="Times New Roman"/>
-          <w:color w:val="000000"/>
-          <w:sz w:val="24"/>
-          <w:szCs w:val="24"/>
-          <w:lang w:val="ro-RO"/>
-        </w:rPr>
-        <w:t>incendii, industrie poluantă în apropiere), de aceea este de folos a avea un dispozitiv portabil conectat la aplicația mobilă</w:t>
+        <w:t>tient la orice oră de calitatea aerului chiar din proximitatea lui, datele acestea fiind mult mai exacte ca unele obtinute la nivel de localitate sau național. Aceste date din proximitate pot să varieze mult mai</w:t>
+      </w:r>
+      <w:r>
+        <w:rPr>
+          <w:rFonts w:ascii="Times New Roman" w:eastAsia="Times New Roman" w:hAnsi="Times New Roman" w:cs="Times New Roman"/>
+          <w:color w:val="000000"/>
+          <w:sz w:val="24"/>
+          <w:szCs w:val="24"/>
+          <w:lang w:val="ro-RO"/>
+        </w:rPr>
+        <w:t xml:space="preserve"> mult, în functie de circumstanț</w:t>
+      </w:r>
+      <w:r>
+        <w:rPr>
+          <w:rFonts w:ascii="Times New Roman" w:eastAsia="Times New Roman" w:hAnsi="Times New Roman" w:cs="Times New Roman"/>
+          <w:color w:val="000000"/>
+          <w:sz w:val="24"/>
+          <w:szCs w:val="24"/>
+          <w:lang w:val="ro-RO"/>
+        </w:rPr>
+        <w:t xml:space="preserve">e( geam deschis sau închis în încăpere, oră de vârf în oraș, </w:t>
+      </w:r>
+      <w:r>
+        <w:rPr>
+          <w:rFonts w:ascii="Times New Roman" w:eastAsia="Times New Roman" w:hAnsi="Times New Roman" w:cs="Times New Roman"/>
+          <w:color w:val="000000"/>
+          <w:sz w:val="24"/>
+          <w:szCs w:val="24"/>
+          <w:lang w:val="ro-RO"/>
+        </w:rPr>
+        <w:t xml:space="preserve">incendii, industrie poluantă în </w:t>
+      </w:r>
+      <w:r>
+        <w:rPr>
+          <w:rFonts w:ascii="Times New Roman" w:eastAsia="Times New Roman" w:hAnsi="Times New Roman" w:cs="Times New Roman"/>
+          <w:color w:val="000000"/>
+          <w:sz w:val="24"/>
+          <w:szCs w:val="24"/>
+          <w:lang w:val="ro-RO"/>
+        </w:rPr>
+        <w:lastRenderedPageBreak/>
+        <w:t>apropiere), de aceea este de folos a avea un dispozitiv portabil conectat la aplicația mobilă</w:t>
       </w:r>
       <w:r>
         <w:rPr>
@@ -3628,18 +3795,7 @@
           <w:szCs w:val="24"/>
           <w:lang w:val="ro-RO"/>
         </w:rPr>
-        <w:t xml:space="preserve">rija crescută pentru </w:t>
-      </w:r>
-      <w:r>
-        <w:rPr>
-          <w:rFonts w:ascii="Times New Roman" w:eastAsia="Times New Roman" w:hAnsi="Times New Roman" w:cs="Times New Roman"/>
-          <w:color w:val="000000"/>
-          <w:sz w:val="24"/>
-          <w:szCs w:val="24"/>
-          <w:lang w:val="ro-RO"/>
-        </w:rPr>
-        <w:lastRenderedPageBreak/>
-        <w:t xml:space="preserve">calitatea aerului de interior a accelerat dezvoltarea </w:t>
+        <w:t xml:space="preserve">rija crescută pentru calitatea aerului de interior a accelerat dezvoltarea </w:t>
       </w:r>
       <w:r>
         <w:rPr>
@@ -3732,7 +3888,27 @@
           <w:szCs w:val="24"/>
           <w:lang w:val="ro-RO"/>
         </w:rPr>
-        <w:t xml:space="preserve"> de a aduce o soluție cât mai compacă. De asemenea din punct de vedere a costurilor pentru echipamente , acestea sunt și se doresc a fi scăzute, pentru ca aplicația să fie accesibilă câtor mai mulți utilizatori.</w:t>
+        <w:t xml:space="preserve"> de a aduce o soluție cât mai compac</w:t>
+      </w:r>
+      <w:r>
+        <w:rPr>
+          <w:rFonts w:ascii="Times New Roman" w:eastAsia="Times New Roman" w:hAnsi="Times New Roman" w:cs="Times New Roman"/>
+          <w:color w:val="000000"/>
+          <w:sz w:val="24"/>
+          <w:szCs w:val="24"/>
+          <w:lang w:val="ro-RO"/>
+        </w:rPr>
+        <w:t>t</w:t>
+      </w:r>
+      <w:r>
+        <w:rPr>
+          <w:rFonts w:ascii="Times New Roman" w:eastAsia="Times New Roman" w:hAnsi="Times New Roman" w:cs="Times New Roman"/>
+          <w:color w:val="000000"/>
+          <w:sz w:val="24"/>
+          <w:szCs w:val="24"/>
+          <w:lang w:val="ro-RO"/>
+        </w:rPr>
+        <w:t>ă. De asemenea din punct de vedere a costurilor pentru echipamente , acestea sunt și se doresc a fi scăzute, pentru ca aplicația să fie accesibilă câtor mai mulți utilizatori.</w:t>
       </w:r>
     </w:p>
     <w:p>
@@ -3835,25 +4011,94 @@
           <w:szCs w:val="24"/>
           <w:lang w:val="ro-RO"/>
         </w:rPr>
-        <w:t>se poate folosi de stylus. Numărul de descărcări de aplicații mobile la nivel global a fost de 204 miliarde în anul 2019.</w:t>
-      </w:r>
-      <w:r>
-        <w:rPr>
-          <w:rFonts w:ascii="Times New Roman" w:eastAsia="Times New Roman" w:hAnsi="Times New Roman" w:cs="Times New Roman"/>
-          <w:color w:val="000000"/>
-          <w:sz w:val="24"/>
-          <w:szCs w:val="24"/>
-        </w:rPr>
-        <w:t>[9]</w:t>
-      </w:r>
-      <w:r>
-        <w:rPr>
-          <w:rFonts w:ascii="Times New Roman" w:eastAsia="Times New Roman" w:hAnsi="Times New Roman" w:cs="Times New Roman"/>
-          <w:color w:val="000000"/>
-          <w:sz w:val="24"/>
-          <w:szCs w:val="24"/>
-        </w:rPr>
-        <w:t xml:space="preserve"> Numărul de aplicații disponibile în Google Play Store a fost de 257 de milioane, în Apple App Store : 1.8 milioane si 669 de mii în Windows Store în 2019. </w:t>
+        <w:t>se poate folosi de stylus</w:t>
+      </w:r>
+      <w:r>
+        <w:rPr>
+          <w:rFonts w:ascii="Times New Roman" w:eastAsia="Times New Roman" w:hAnsi="Times New Roman" w:cs="Times New Roman"/>
+          <w:color w:val="000000"/>
+          <w:sz w:val="24"/>
+          <w:szCs w:val="24"/>
+          <w:lang w:val="ro-RO"/>
+        </w:rPr>
+        <w:t>-pen</w:t>
+      </w:r>
+      <w:r>
+        <w:rPr>
+          <w:rFonts w:ascii="Times New Roman" w:eastAsia="Times New Roman" w:hAnsi="Times New Roman" w:cs="Times New Roman"/>
+          <w:color w:val="000000"/>
+          <w:sz w:val="24"/>
+          <w:szCs w:val="24"/>
+          <w:lang w:val="ro-RO"/>
+        </w:rPr>
+        <w:t>.</w:t>
+      </w:r>
+      <w:r>
+        <w:rPr>
+          <w:rFonts w:ascii="Times New Roman" w:eastAsia="Times New Roman" w:hAnsi="Times New Roman" w:cs="Times New Roman"/>
+          <w:color w:val="000000"/>
+          <w:sz w:val="24"/>
+          <w:szCs w:val="24"/>
+          <w:lang w:val="ro-RO"/>
+        </w:rPr>
+        <w:t xml:space="preserve"> Conform </w:t>
+      </w:r>
+      <w:r>
+        <w:rPr>
+          <w:rFonts w:ascii="Times New Roman" w:eastAsia="Times New Roman" w:hAnsi="Times New Roman" w:cs="Times New Roman"/>
+          <w:color w:val="000000"/>
+          <w:sz w:val="24"/>
+          <w:szCs w:val="24"/>
+        </w:rPr>
+        <w:t>[9],</w:t>
+      </w:r>
+      <w:r>
+        <w:rPr>
+          <w:rFonts w:ascii="Times New Roman" w:eastAsia="Times New Roman" w:hAnsi="Times New Roman" w:cs="Times New Roman"/>
+          <w:color w:val="000000"/>
+          <w:sz w:val="24"/>
+          <w:szCs w:val="24"/>
+          <w:lang w:val="ro-RO"/>
+        </w:rPr>
+        <w:t xml:space="preserve"> n</w:t>
+      </w:r>
+      <w:r>
+        <w:rPr>
+          <w:rFonts w:ascii="Times New Roman" w:eastAsia="Times New Roman" w:hAnsi="Times New Roman" w:cs="Times New Roman"/>
+          <w:color w:val="000000"/>
+          <w:sz w:val="24"/>
+          <w:szCs w:val="24"/>
+          <w:lang w:val="ro-RO"/>
+        </w:rPr>
+        <w:t>umărul de descărcări de aplicații mobile la nivel global a fo</w:t>
+      </w:r>
+      <w:r>
+        <w:rPr>
+          <w:rFonts w:ascii="Times New Roman" w:eastAsia="Times New Roman" w:hAnsi="Times New Roman" w:cs="Times New Roman"/>
+          <w:color w:val="000000"/>
+          <w:sz w:val="24"/>
+          <w:szCs w:val="24"/>
+          <w:lang w:val="ro-RO"/>
+        </w:rPr>
+        <w:t xml:space="preserve">st de 204 miliarde în anul 2019, iar </w:t>
+      </w:r>
+      <w:r>
+        <w:rPr>
+          <w:rFonts w:ascii="Times New Roman" w:eastAsia="Times New Roman" w:hAnsi="Times New Roman" w:cs="Times New Roman"/>
+          <w:color w:val="000000"/>
+          <w:sz w:val="24"/>
+          <w:szCs w:val="24"/>
+        </w:rPr>
+        <w:t>n</w:t>
+      </w:r>
+      <w:r>
+        <w:rPr>
+          <w:rFonts w:ascii="Times New Roman" w:eastAsia="Times New Roman" w:hAnsi="Times New Roman" w:cs="Times New Roman"/>
+          <w:color w:val="000000"/>
+          <w:sz w:val="24"/>
+          <w:szCs w:val="24"/>
+        </w:rPr>
+        <w:t xml:space="preserve">umărul de aplicații disponibile în Google Play Store a fost de 257 de milioane, în Apple App Store : 1.8 milioane si 669 de mii în Windows Store în 2019. </w:t>
       </w:r>
     </w:p>
     <w:p>
@@ -3915,7 +4160,7 @@
           <w:sz w:val="24"/>
           <w:szCs w:val="24"/>
         </w:rPr>
-        <w:t xml:space="preserve">[11] Smartphone-urile din ziua de azi sunt echipate cu capabilități din ce în ce mai avansate și complexe precum: navigație, camere foto de rezoluție și claritate mare, redare audio video, internet GSM și Wi-Fi de mare viteză, cititoare de amprente, recunoaștere facială și multe altele. Primele smartphone-uri au apărut pe piață încă din 1993 și erau destinate în mare parte pentru corporații în scopuri de muncă sau afaceri. Apoi a urmat </w:t>
+        <w:t xml:space="preserve">[11] Smartphone-urile din ziua de azi sunt echipate cu capabilități din ce în ce mai avansate și complexe precum: navigație, camere foto de rezoluție și </w:t>
       </w:r>
       <w:r>
         <w:rPr>
@@ -3925,7 +4170,7 @@
           <w:szCs w:val="24"/>
         </w:rPr>
         <w:lastRenderedPageBreak/>
-        <w:t>perioada iPhone, care în 2007 a introdus pentru prima dată pe piață un smartphone pentru publicul larg</w:t>
+        <w:t>claritate mare, redare audio video, internet GSM și Wi-Fi de mare viteză, cititoare de amprente, recunoaștere facială și multe altele. Primele smartphone-uri au apărut pe piață încă din 1993 și erau destinate în mare parte pentru corporații în scopuri de muncă sau afaceri. Apoi a urmat perioada iPhone, care în 2007 a introdus pentru prima dată pe piață un smartphone pentru publicul larg</w:t>
       </w:r>
       <w:r>
         <w:rPr>
@@ -4393,10 +4638,9 @@
           <w:szCs w:val="32"/>
           <w:lang w:val="ro-RO"/>
         </w:rPr>
-        <w:lastRenderedPageBreak/>
         <w:t xml:space="preserve"> </w:t>
       </w:r>
-      <w:bookmarkStart w:id="4" w:name="_Toc37204070"/>
+      <w:bookmarkStart w:id="4" w:name="_Toc37377177"/>
       <w:r>
         <w:rPr>
           <w:sz w:val="32"/>
@@ -4478,7 +4722,27 @@
           <w:szCs w:val="24"/>
           <w:lang w:val="ro-RO"/>
         </w:rPr>
-        <w:t>intrându-se în mai multe detalii. Capitolele sunt :</w:t>
+        <w:t>intrându-se în mai multe detalii</w:t>
+      </w:r>
+      <w:r>
+        <w:rPr>
+          <w:rFonts w:ascii="Times New Roman" w:eastAsia="Times New Roman" w:hAnsi="Times New Roman" w:cs="Times New Roman"/>
+          <w:color w:val="000000"/>
+          <w:sz w:val="24"/>
+          <w:szCs w:val="24"/>
+          <w:lang w:val="ro-RO"/>
+        </w:rPr>
+        <w:t xml:space="preserve"> și studii de caz</w:t>
+      </w:r>
+      <w:r>
+        <w:rPr>
+          <w:rFonts w:ascii="Times New Roman" w:eastAsia="Times New Roman" w:hAnsi="Times New Roman" w:cs="Times New Roman"/>
+          <w:color w:val="000000"/>
+          <w:sz w:val="24"/>
+          <w:szCs w:val="24"/>
+          <w:lang w:val="ro-RO"/>
+        </w:rPr>
+        <w:t>. Capitolele sunt :</w:t>
       </w:r>
     </w:p>
     <w:p>
@@ -5010,7 +5274,7 @@
           <w:lang w:val="ro-RO"/>
         </w:rPr>
       </w:pPr>
-      <w:bookmarkStart w:id="5" w:name="_Toc37204071"/>
+      <w:bookmarkStart w:id="5" w:name="_Toc37377178"/>
       <w:r>
         <w:rPr>
           <w:sz w:val="36"/>
@@ -5163,7 +5427,7 @@
           <w:lang w:val="ro-RO"/>
         </w:rPr>
       </w:pPr>
-      <w:bookmarkStart w:id="6" w:name="_Toc37204072"/>
+      <w:bookmarkStart w:id="6" w:name="_Toc37377179"/>
       <w:r>
         <w:rPr>
           <w:rFonts w:eastAsia="Times New Roman"/>
@@ -6050,7 +6314,7 @@
           <w:rFonts w:eastAsia="Times New Roman"/>
         </w:rPr>
       </w:pPr>
-      <w:bookmarkStart w:id="7" w:name="_Toc37204073"/>
+      <w:bookmarkStart w:id="7" w:name="_Toc37377180"/>
       <w:r>
         <w:rPr>
           <w:rFonts w:eastAsia="Times New Roman"/>
@@ -8125,7 +8389,7 @@
         </w:rPr>
       </w:pPr>
       <w:bookmarkStart w:id="8" w:name="_Toc517617477"/>
-      <w:bookmarkStart w:id="9" w:name="_Toc37204074"/>
+      <w:bookmarkStart w:id="9" w:name="_Toc37377181"/>
       <w:r>
         <w:rPr>
           <w:rFonts w:ascii="Times New Roman" w:hAnsi="Times New Roman" w:cs="Times New Roman"/>
@@ -8231,7 +8495,7 @@
         </w:rPr>
         <w:tab/>
       </w:r>
-      <w:bookmarkStart w:id="10" w:name="_Toc37204075"/>
+      <w:bookmarkStart w:id="10" w:name="_Toc37377182"/>
       <w:r>
         <w:rPr>
           <w:rFonts w:eastAsia="Times New Roman"/>
@@ -9278,6 +9542,17 @@
     <w:p>
       <w:pPr>
         <w:spacing w:after="0" w:line="360" w:lineRule="auto"/>
+        <w:jc w:val="both"/>
+        <w:rPr>
+          <w:rFonts w:ascii="Times New Roman" w:hAnsi="Times New Roman" w:cs="Times New Roman"/>
+          <w:sz w:val="24"/>
+          <w:szCs w:val="24"/>
+        </w:rPr>
+      </w:pPr>
+    </w:p>
+    <w:p>
+      <w:pPr>
+        <w:spacing w:after="0" w:line="360" w:lineRule="auto"/>
         <w:ind w:left="360"/>
         <w:jc w:val="both"/>
         <w:rPr>
@@ -9418,7 +9693,7 @@
           <w:szCs w:val="32"/>
         </w:rPr>
       </w:pPr>
-      <w:bookmarkStart w:id="11" w:name="_Toc37204076"/>
+      <w:bookmarkStart w:id="11" w:name="_Toc37377183"/>
       <w:r>
         <w:rPr>
           <w:rFonts w:eastAsia="Times New Roman"/>
@@ -10329,7 +10604,7 @@
         </w:rPr>
         <w:tab/>
       </w:r>
-      <w:bookmarkStart w:id="12" w:name="_Toc37204077"/>
+      <w:bookmarkStart w:id="12" w:name="_Toc37377184"/>
       <w:r>
         <w:rPr>
           <w:rFonts w:eastAsia="Times New Roman"/>
@@ -10399,7 +10674,7 @@
       <w:r>
         <w:tab/>
       </w:r>
-      <w:bookmarkStart w:id="13" w:name="_Toc37204078"/>
+      <w:bookmarkStart w:id="13" w:name="_Toc37377185"/>
       <w:r>
         <w:rPr>
           <w:sz w:val="24"/>
@@ -10964,7 +11239,7 @@
           <w:lang w:val="ro-RO"/>
         </w:rPr>
       </w:pPr>
-      <w:bookmarkStart w:id="14" w:name="_Toc37204079"/>
+      <w:bookmarkStart w:id="14" w:name="_Toc37377186"/>
       <w:r>
         <w:rPr>
           <w:sz w:val="24"/>
@@ -17224,19 +17499,32 @@
           <w:rFonts w:ascii="Times New Roman" w:hAnsi="Times New Roman" w:cs="Times New Roman"/>
           <w:sz w:val="24"/>
           <w:szCs w:val="24"/>
-        </w:rPr>
-      </w:pPr>
-    </w:p>
-    <w:p>
-      <w:pPr>
-        <w:spacing w:after="0" w:line="360" w:lineRule="auto"/>
-        <w:jc w:val="both"/>
-        <w:rPr>
-          <w:rFonts w:ascii="Times New Roman" w:hAnsi="Times New Roman" w:cs="Times New Roman"/>
-          <w:sz w:val="24"/>
-          <w:szCs w:val="24"/>
-        </w:rPr>
-      </w:pPr>
+          <w:lang w:val="ro-RO"/>
+        </w:rPr>
+      </w:pPr>
+    </w:p>
+    <w:p>
+      <w:pPr>
+        <w:pStyle w:val="Heading2"/>
+        <w:jc w:val="center"/>
+        <w:rPr>
+          <w:rFonts w:ascii="Times New Roman" w:hAnsi="Times New Roman" w:cs="Times New Roman"/>
+          <w:sz w:val="32"/>
+          <w:szCs w:val="32"/>
+          <w:lang w:val="ro-RO"/>
+        </w:rPr>
+      </w:pPr>
+      <w:bookmarkStart w:id="15" w:name="_Toc37377187"/>
+      <w:r>
+        <w:rPr>
+          <w:rFonts w:eastAsia="Times New Roman"/>
+          <w:sz w:val="32"/>
+          <w:szCs w:val="32"/>
+        </w:rPr>
+        <w:lastRenderedPageBreak/>
+        <w:t>3.4 Elemente specifice Android folosite</w:t>
+      </w:r>
+      <w:bookmarkEnd w:id="15"/>
     </w:p>
     <w:p>
       <w:pPr>
@@ -17250,6 +17538,260 @@
           <w:lang w:val="ro-RO"/>
         </w:rPr>
       </w:pPr>
+    </w:p>
+    <w:p>
+      <w:pPr>
+        <w:spacing w:after="0" w:line="360" w:lineRule="auto"/>
+        <w:ind w:firstLine="720"/>
+        <w:jc w:val="both"/>
+        <w:rPr>
+          <w:rFonts w:ascii="Times New Roman" w:hAnsi="Times New Roman" w:cs="Times New Roman"/>
+          <w:sz w:val="24"/>
+          <w:szCs w:val="24"/>
+          <w:lang w:val="ro-RO"/>
+        </w:rPr>
+      </w:pPr>
+    </w:p>
+    <w:p>
+      <w:pPr>
+        <w:spacing w:after="0" w:line="360" w:lineRule="auto"/>
+        <w:ind w:firstLine="720"/>
+        <w:jc w:val="both"/>
+        <w:rPr>
+          <w:rFonts w:ascii="Times New Roman" w:hAnsi="Times New Roman" w:cs="Times New Roman"/>
+          <w:sz w:val="24"/>
+          <w:szCs w:val="24"/>
+          <w:lang w:val="ro-RO"/>
+        </w:rPr>
+      </w:pPr>
+      <w:r>
+        <w:rPr>
+          <w:rFonts w:ascii="Times New Roman" w:hAnsi="Times New Roman" w:cs="Times New Roman"/>
+          <w:sz w:val="24"/>
+          <w:szCs w:val="24"/>
+          <w:lang w:val="ro-RO"/>
+        </w:rPr>
+        <w:t>Pentru realizarea aplicației mobile s-au folosit o multitudine de elemente specifice Android</w:t>
+      </w:r>
+      <w:r>
+        <w:rPr>
+          <w:rFonts w:ascii="Times New Roman" w:hAnsi="Times New Roman" w:cs="Times New Roman"/>
+          <w:sz w:val="24"/>
+          <w:szCs w:val="24"/>
+          <w:lang w:val="ro-RO"/>
+        </w:rPr>
+        <w:t xml:space="preserve"> pornind de la cele de bază ( activități, servicii, intenturi) , până la cele mai particulare precum tehnologii de programare sepcifice Bluetooth Low Energy, programare concurentă, programare bazată pe evenimente. S-au folosit elemente din bibliotecile de bază Android, care vin odată cu instalarea Android Studio cu SKD-ul aferent, dar au fost și importate ulterior biblioteci pentru a lucra cu elemente noi( teme  noi, moderne, elemente grafice particulare sau legarea dinamică între GUI și activitate). Acestea vin în sprijinul programatorului, pentru ca acesta să aibă acces la elemente fie grafice, fie ce țin de model, de dinamica programului,  care îl vor ajuta să dezvolte o aplicație modernă și ușor de folosit de către utilizator.</w:t>
+      </w:r>
+    </w:p>
+    <w:p>
+      <w:pPr>
+        <w:spacing w:after="0" w:line="360" w:lineRule="auto"/>
+        <w:ind w:firstLine="720"/>
+        <w:jc w:val="both"/>
+        <w:rPr>
+          <w:rFonts w:ascii="Times New Roman" w:hAnsi="Times New Roman" w:cs="Times New Roman"/>
+          <w:sz w:val="24"/>
+          <w:szCs w:val="24"/>
+          <w:lang w:val="ro-RO"/>
+        </w:rPr>
+      </w:pPr>
+      <w:r>
+        <w:rPr>
+          <w:rFonts w:ascii="Times New Roman" w:hAnsi="Times New Roman" w:cs="Times New Roman"/>
+          <w:sz w:val="24"/>
+          <w:szCs w:val="24"/>
+          <w:lang w:val="ro-RO"/>
+        </w:rPr>
+        <w:t xml:space="preserve">În continuare vor fi prezentate câteva elemente reprezentative : activități, intenturi, servicii, broadcast receivers, biblioteci grafice(material design, gauges), butter knife,  </w:t>
+      </w:r>
+      <w:r>
+        <w:rPr>
+          <w:rFonts w:ascii="Times New Roman" w:hAnsi="Times New Roman" w:cs="Times New Roman"/>
+          <w:sz w:val="24"/>
+          <w:szCs w:val="24"/>
+          <w:lang w:val="ro-RO"/>
+        </w:rPr>
+        <w:t xml:space="preserve">Android SDK </w:t>
+      </w:r>
+    </w:p>
+    <w:p>
+      <w:pPr>
+        <w:spacing w:after="0" w:line="360" w:lineRule="auto"/>
+        <w:ind w:firstLine="720"/>
+        <w:jc w:val="both"/>
+        <w:rPr>
+          <w:rFonts w:ascii="Times New Roman" w:hAnsi="Times New Roman" w:cs="Times New Roman"/>
+          <w:sz w:val="24"/>
+          <w:szCs w:val="24"/>
+          <w:lang w:val="ro-RO"/>
+        </w:rPr>
+      </w:pPr>
+    </w:p>
+    <w:p>
+      <w:pPr>
+        <w:spacing w:after="0" w:line="360" w:lineRule="auto"/>
+        <w:jc w:val="both"/>
+        <w:rPr>
+          <w:rFonts w:ascii="Times New Roman" w:hAnsi="Times New Roman" w:cs="Times New Roman"/>
+          <w:b/>
+          <w:sz w:val="24"/>
+          <w:szCs w:val="24"/>
+          <w:lang w:val="ro-RO"/>
+        </w:rPr>
+      </w:pPr>
+      <w:r>
+        <w:rPr>
+          <w:rFonts w:ascii="Times New Roman" w:hAnsi="Times New Roman" w:cs="Times New Roman"/>
+          <w:b/>
+          <w:sz w:val="24"/>
+          <w:szCs w:val="24"/>
+          <w:lang w:val="ro-RO"/>
+        </w:rPr>
+        <w:t>Activități</w:t>
+      </w:r>
+    </w:p>
+    <w:p>
+      <w:pPr>
+        <w:spacing w:after="0" w:line="360" w:lineRule="auto"/>
+        <w:ind w:firstLine="720"/>
+        <w:jc w:val="both"/>
+        <w:rPr>
+          <w:rFonts w:ascii="Times New Roman" w:hAnsi="Times New Roman" w:cs="Times New Roman"/>
+          <w:sz w:val="24"/>
+          <w:szCs w:val="24"/>
+          <w:lang w:val="ro-RO"/>
+        </w:rPr>
+      </w:pPr>
+      <w:r>
+        <w:rPr>
+          <w:rFonts w:ascii="Times New Roman" w:hAnsi="Times New Roman" w:cs="Times New Roman"/>
+          <w:sz w:val="24"/>
+          <w:szCs w:val="24"/>
+          <w:lang w:val="ro-RO"/>
+        </w:rPr>
+        <w:t xml:space="preserve">Activitatea este o componentă fundamentală dintr-o aplicație Android. </w:t>
+      </w:r>
+      <w:r>
+        <w:rPr>
+          <w:rFonts w:ascii="Times New Roman" w:hAnsi="Times New Roman" w:cs="Times New Roman"/>
+          <w:sz w:val="24"/>
+          <w:szCs w:val="24"/>
+          <w:lang w:val="ro-RO"/>
+        </w:rPr>
+        <w:t xml:space="preserve">Principalul scop al unei activități este acela de a interacționa cu utilizatorul. </w:t>
+      </w:r>
+      <w:r>
+        <w:rPr>
+          <w:rFonts w:ascii="Times New Roman" w:hAnsi="Times New Roman" w:cs="Times New Roman"/>
+          <w:sz w:val="24"/>
+          <w:szCs w:val="24"/>
+          <w:lang w:val="ro-RO"/>
+        </w:rPr>
+        <w:t xml:space="preserve"> Modul în care activitățile sunt organizate, puse laoaltă și pornite dictează în mod fundamental modul de funcționare al aplicației.</w:t>
+      </w:r>
+    </w:p>
+    <w:p>
+      <w:pPr>
+        <w:spacing w:after="0" w:line="360" w:lineRule="auto"/>
+        <w:ind w:firstLine="720"/>
+        <w:jc w:val="both"/>
+        <w:rPr>
+          <w:rFonts w:ascii="Times New Roman" w:hAnsi="Times New Roman" w:cs="Times New Roman"/>
+          <w:sz w:val="24"/>
+          <w:szCs w:val="24"/>
+        </w:rPr>
+      </w:pPr>
+      <w:r>
+        <w:rPr>
+          <w:rFonts w:ascii="Times New Roman" w:hAnsi="Times New Roman" w:cs="Times New Roman"/>
+          <w:sz w:val="24"/>
+          <w:szCs w:val="24"/>
+          <w:lang w:val="ro-RO"/>
+        </w:rPr>
+        <w:t>Din momentul în care activitatea apare pe ecran, până în momentul în care dispare, ea trece prin mai multe mai multe faze care alcătuiesc ciclul de viață al unei activități</w:t>
+      </w:r>
+      <w:r>
+        <w:rPr>
+          <w:rFonts w:ascii="Times New Roman" w:hAnsi="Times New Roman" w:cs="Times New Roman"/>
+          <w:sz w:val="24"/>
+          <w:szCs w:val="24"/>
+          <w:lang w:val="ro-RO"/>
+        </w:rPr>
+        <w:t xml:space="preserve">. Activitatea pune la dispoziție o un ecran/fereastră unde va fi desenat GUI-ul aplicației și în general unei activități îi corespunde un ecran. </w:t>
+      </w:r>
+      <w:r>
+        <w:rPr>
+          <w:rFonts w:ascii="Times New Roman" w:hAnsi="Times New Roman" w:cs="Times New Roman"/>
+          <w:sz w:val="24"/>
+          <w:szCs w:val="24"/>
+        </w:rPr>
+        <w:t>[17][36]</w:t>
+      </w:r>
+    </w:p>
+    <w:p>
+      <w:pPr>
+        <w:spacing w:after="0" w:line="360" w:lineRule="auto"/>
+        <w:ind w:firstLine="720"/>
+        <w:jc w:val="both"/>
+        <w:rPr>
+          <w:rFonts w:ascii="Times New Roman" w:hAnsi="Times New Roman" w:cs="Times New Roman"/>
+          <w:sz w:val="24"/>
+          <w:szCs w:val="24"/>
+          <w:lang w:val="ro-RO"/>
+        </w:rPr>
+      </w:pPr>
+    </w:p>
+    <w:p>
+      <w:pPr>
+        <w:spacing w:after="0" w:line="360" w:lineRule="auto"/>
+        <w:ind w:firstLine="720"/>
+        <w:jc w:val="both"/>
+        <w:rPr>
+          <w:rFonts w:ascii="Times New Roman" w:hAnsi="Times New Roman" w:cs="Times New Roman"/>
+          <w:sz w:val="24"/>
+          <w:szCs w:val="24"/>
+          <w:lang w:val="ro-RO"/>
+        </w:rPr>
+      </w:pPr>
+    </w:p>
+    <w:p>
+      <w:pPr>
+        <w:spacing w:after="0" w:line="360" w:lineRule="auto"/>
+        <w:ind w:firstLine="720"/>
+        <w:jc w:val="both"/>
+        <w:rPr>
+          <w:rFonts w:ascii="Times New Roman" w:hAnsi="Times New Roman" w:cs="Times New Roman"/>
+          <w:sz w:val="24"/>
+          <w:szCs w:val="24"/>
+          <w:lang w:val="ro-RO"/>
+        </w:rPr>
+      </w:pPr>
+    </w:p>
+    <w:p>
+      <w:pPr>
+        <w:spacing w:after="0" w:line="360" w:lineRule="auto"/>
+        <w:ind w:firstLine="720"/>
+        <w:jc w:val="both"/>
+        <w:rPr>
+          <w:rFonts w:ascii="Times New Roman" w:hAnsi="Times New Roman" w:cs="Times New Roman"/>
+          <w:sz w:val="24"/>
+          <w:szCs w:val="24"/>
+          <w:lang w:val="ro-RO"/>
+        </w:rPr>
+      </w:pPr>
+    </w:p>
+    <w:p>
+      <w:pPr>
+        <w:spacing w:after="0" w:line="360" w:lineRule="auto"/>
+        <w:ind w:firstLine="720"/>
+        <w:jc w:val="both"/>
+        <w:rPr>
+          <w:rFonts w:ascii="Times New Roman" w:hAnsi="Times New Roman" w:cs="Times New Roman"/>
+          <w:sz w:val="24"/>
+          <w:szCs w:val="24"/>
+          <w:lang w:val="ro-RO"/>
+        </w:rPr>
+      </w:pPr>
       <w:r>
         <w:rPr>
           <w:rFonts w:ascii="Times New Roman" w:hAnsi="Times New Roman" w:cs="Times New Roman"/>
@@ -17275,6 +17817,7 @@
         <w:rPr>
           <w:noProof/>
         </w:rPr>
+        <w:lastRenderedPageBreak/>
         <w:drawing>
           <wp:inline distT="0" distB="0" distL="0" distR="0">
             <wp:extent cx="6675366" cy="2778826"/>
@@ -17612,6 +18155,14 @@
         </w:rPr>
         <w:t xml:space="preserve">Senzori folositi </w:t>
       </w:r>
+      <w:r>
+        <w:rPr>
+          <w:rFonts w:ascii="Times New Roman" w:eastAsia="Times New Roman" w:hAnsi="Times New Roman" w:cs="Times New Roman"/>
+          <w:sz w:val="24"/>
+          <w:szCs w:val="24"/>
+        </w:rPr>
+        <w:t>???</w:t>
+      </w:r>
     </w:p>
     <w:p>
       <w:pPr>
@@ -17636,7 +18187,6 @@
           <w:sz w:val="24"/>
           <w:szCs w:val="24"/>
         </w:rPr>
-        <w:lastRenderedPageBreak/>
         <w:t>Bluetooth Low Energy – vs Bluetooth</w:t>
       </w:r>
     </w:p>
@@ -17706,6 +18256,7 @@
           <w:sz w:val="24"/>
           <w:szCs w:val="24"/>
         </w:rPr>
+        <w:lastRenderedPageBreak/>
         <w:t xml:space="preserve">check  </w:t>
       </w:r>
       <w:r>
@@ -18240,7 +18791,6 @@
           <w:sz w:val="24"/>
           <w:szCs w:val="24"/>
         </w:rPr>
-        <w:lastRenderedPageBreak/>
         <w:t> </w:t>
       </w:r>
       <w:r>
@@ -18301,6 +18851,7 @@
           <w:sz w:val="24"/>
           <w:szCs w:val="24"/>
         </w:rPr>
+        <w:lastRenderedPageBreak/>
         <w:t> </w:t>
       </w:r>
       <w:r>
@@ -18616,6 +19167,20 @@
     </w:p>
     <w:p>
       <w:pPr>
+        <w:rPr>
+          <w:lang w:val="ro-RO"/>
+        </w:rPr>
+      </w:pPr>
+    </w:p>
+    <w:p>
+      <w:pPr>
+        <w:rPr>
+          <w:lang w:val="ro-RO"/>
+        </w:rPr>
+      </w:pPr>
+    </w:p>
+    <w:p>
+      <w:pPr>
         <w:pStyle w:val="Heading1"/>
         <w:spacing w:line="360" w:lineRule="auto"/>
         <w:jc w:val="center"/>
@@ -18625,8 +19190,8 @@
           <w:lang w:val="ro-RO"/>
         </w:rPr>
       </w:pPr>
-      <w:bookmarkStart w:id="15" w:name="_Toc517617496"/>
-      <w:bookmarkStart w:id="16" w:name="_Toc37204080"/>
+      <w:bookmarkStart w:id="16" w:name="_Toc517617496"/>
+      <w:bookmarkStart w:id="17" w:name="_Toc37377188"/>
       <w:r>
         <w:rPr>
           <w:sz w:val="36"/>
@@ -18652,8 +19217,8 @@
         </w:rPr>
         <w:t xml:space="preserve"> Bibliografie</w:t>
       </w:r>
-      <w:bookmarkEnd w:id="15"/>
       <w:bookmarkEnd w:id="16"/>
+      <w:bookmarkEnd w:id="17"/>
     </w:p>
     <w:p>
       <w:pPr>
@@ -19782,6 +20347,33 @@
         <w:spacing w:after="120"/>
         <w:rPr>
           <w:rFonts w:ascii="Times New Roman" w:hAnsi="Times New Roman" w:cs="Times New Roman"/>
+        </w:rPr>
+      </w:pPr>
+      <w:r>
+        <w:rPr>
+          <w:rFonts w:ascii="Times New Roman" w:hAnsi="Times New Roman" w:cs="Times New Roman"/>
+        </w:rPr>
+        <w:t xml:space="preserve">[35] Youping Li, Ya Zhongyu Fan, Hong Zhou, Zhengzheng Yang, </w:t>
+      </w:r>
+      <w:r>
+        <w:rPr>
+          <w:rFonts w:ascii="Times New Roman" w:hAnsi="Times New Roman" w:cs="Times New Roman"/>
+          <w:i/>
+        </w:rPr>
+        <w:t>Assesemnt and comparison of three different air quality indices in China</w:t>
+      </w:r>
+      <w:r>
+        <w:rPr>
+          <w:rFonts w:ascii="Times New Roman" w:hAnsi="Times New Roman" w:cs="Times New Roman"/>
+        </w:rPr>
+        <w:t>, Environmental Engineering Research 2018, Volume 23</w:t>
+      </w:r>
+    </w:p>
+    <w:p>
+      <w:pPr>
+        <w:spacing w:after="120"/>
+        <w:rPr>
+          <w:rFonts w:ascii="Times New Roman" w:hAnsi="Times New Roman" w:cs="Times New Roman"/>
           <w:b/>
         </w:rPr>
       </w:pPr>
@@ -19789,21 +20381,19 @@
         <w:rPr>
           <w:rFonts w:ascii="Times New Roman" w:hAnsi="Times New Roman" w:cs="Times New Roman"/>
         </w:rPr>
-        <w:t xml:space="preserve">[35] Youping Li, Ya Zhongyu Fan, Hong Zhou, Zhengzheng Yang, </w:t>
-      </w:r>
-      <w:r>
-        <w:rPr>
-          <w:rFonts w:ascii="Times New Roman" w:hAnsi="Times New Roman" w:cs="Times New Roman"/>
-          <w:i/>
-        </w:rPr>
-        <w:t>Assesemnt and comparison of three different air quality indices in China</w:t>
-      </w:r>
-      <w:r>
-        <w:rPr>
-          <w:rFonts w:ascii="Times New Roman" w:hAnsi="Times New Roman" w:cs="Times New Roman"/>
-        </w:rPr>
-        <w:t>, Environmental Engineering Research 2018, Volume 23</w:t>
-      </w:r>
+        <w:t>[36]</w:t>
+      </w:r>
+      <w:r>
+        <w:t xml:space="preserve"> </w:t>
+      </w:r>
+      <w:hyperlink r:id="rId66" w:history="1">
+        <w:r>
+          <w:rPr>
+            <w:rStyle w:val="Hyperlink"/>
+          </w:rPr>
+          <w:t>https://developer.android.com/guide/components/activities/intro-activities</w:t>
+        </w:r>
+      </w:hyperlink>
     </w:p>
     <w:p>
       <w:pPr>
@@ -19856,6 +20446,7 @@
           <w:rFonts w:ascii="Times New Roman" w:hAnsi="Times New Roman" w:cs="Times New Roman"/>
           <w:lang w:val="ro-RO"/>
         </w:rPr>
+        <w:lastRenderedPageBreak/>
         <w:t>AQI  - Air-Quality Index ( indicele de calitate al aerului)</w:t>
       </w:r>
     </w:p>
@@ -19877,7 +20468,6 @@
           <w:rFonts w:ascii="Times New Roman" w:hAnsi="Times New Roman" w:cs="Times New Roman"/>
           <w:lang w:val="ro-RO"/>
         </w:rPr>
-        <w:lastRenderedPageBreak/>
         <w:t xml:space="preserve">CAQI - </w:t>
       </w:r>
     </w:p>
@@ -20295,7 +20885,7 @@
         </w:rPr>
         <w:t xml:space="preserve">[img1] [img2]  </w:t>
       </w:r>
-      <w:hyperlink r:id="rId66" w:history="1">
+      <w:hyperlink r:id="rId67" w:history="1">
         <w:r>
           <w:rPr>
             <w:rStyle w:val="Hyperlink"/>
@@ -20321,7 +20911,7 @@
         </w:rPr>
         <w:t xml:space="preserve">[img3] </w:t>
       </w:r>
-      <w:hyperlink r:id="rId67" w:history="1">
+      <w:hyperlink r:id="rId68" w:history="1">
         <w:r>
           <w:rPr>
             <w:rStyle w:val="Hyperlink"/>
@@ -20348,7 +20938,7 @@
         </w:rPr>
         <w:t xml:space="preserve">[img4] </w:t>
       </w:r>
-      <w:hyperlink r:id="rId68" w:history="1">
+      <w:hyperlink r:id="rId69" w:history="1">
         <w:r>
           <w:rPr>
             <w:rStyle w:val="Hyperlink"/>
@@ -20382,7 +20972,7 @@
         </w:rPr>
         <w:t xml:space="preserve">img5] </w:t>
       </w:r>
-      <w:hyperlink r:id="rId69" w:history="1">
+      <w:hyperlink r:id="rId70" w:history="1">
         <w:r>
           <w:rPr>
             <w:rStyle w:val="Hyperlink"/>
@@ -20430,7 +21020,7 @@
         </w:rPr>
         <w:t xml:space="preserve"> </w:t>
       </w:r>
-      <w:hyperlink r:id="rId70" w:history="1">
+      <w:hyperlink r:id="rId71" w:history="1">
         <w:r>
           <w:rPr>
             <w:rStyle w:val="Hyperlink"/>
@@ -20454,7 +21044,7 @@
         </w:rPr>
         <w:t xml:space="preserve">[img8] - </w:t>
       </w:r>
-      <w:hyperlink r:id="rId71" w:history="1">
+      <w:hyperlink r:id="rId72" w:history="1">
         <w:r>
           <w:rPr>
             <w:rStyle w:val="Hyperlink"/>
@@ -20485,7 +21075,7 @@
         </w:rPr>
         <w:t xml:space="preserve"> </w:t>
       </w:r>
-      <w:hyperlink r:id="rId72" w:history="1">
+      <w:hyperlink r:id="rId73" w:history="1">
         <w:r>
           <w:rPr>
             <w:rStyle w:val="Hyperlink"/>
@@ -20509,7 +21099,7 @@
         </w:rPr>
         <w:t xml:space="preserve">[img10] </w:t>
       </w:r>
-      <w:hyperlink r:id="rId73" w:history="1">
+      <w:hyperlink r:id="rId74" w:history="1">
         <w:r>
           <w:rPr>
             <w:rStyle w:val="Hyperlink"/>
@@ -20533,7 +21123,7 @@
         </w:rPr>
         <w:t xml:space="preserve">[img11] </w:t>
       </w:r>
-      <w:hyperlink r:id="rId74" w:history="1">
+      <w:hyperlink r:id="rId75" w:history="1">
         <w:r>
           <w:rPr>
             <w:rStyle w:val="Hyperlink"/>
@@ -20557,7 +21147,7 @@
         </w:rPr>
         <w:t xml:space="preserve">[img12] </w:t>
       </w:r>
-      <w:hyperlink r:id="rId75" w:history="1">
+      <w:hyperlink r:id="rId76" w:history="1">
         <w:r>
           <w:rPr>
             <w:rStyle w:val="Hyperlink"/>
@@ -20578,7 +21168,7 @@
         </w:rPr>
         <w:t xml:space="preserve">[img13] </w:t>
       </w:r>
-      <w:hyperlink r:id="rId76" w:history="1">
+      <w:hyperlink r:id="rId77" w:history="1">
         <w:r>
           <w:rPr>
             <w:rStyle w:val="Hyperlink"/>
@@ -20597,7 +21187,7 @@
         </w:rPr>
         <w:t xml:space="preserve">[img14] </w:t>
       </w:r>
-      <w:hyperlink r:id="rId77" w:history="1">
+      <w:hyperlink r:id="rId78" w:history="1">
         <w:r>
           <w:rPr>
             <w:rStyle w:val="Hyperlink"/>
@@ -20620,7 +21210,7 @@
         </w:rPr>
         <w:t xml:space="preserve">[img15] </w:t>
       </w:r>
-      <w:hyperlink r:id="rId78" w:history="1">
+      <w:hyperlink r:id="rId79" w:history="1">
         <w:r>
           <w:rPr>
             <w:rStyle w:val="Hyperlink"/>
@@ -20646,7 +21236,7 @@
         </w:rPr>
         <w:t xml:space="preserve">[img16] </w:t>
       </w:r>
-      <w:hyperlink r:id="rId79" w:history="1">
+      <w:hyperlink r:id="rId80" w:history="1">
         <w:r>
           <w:rPr>
             <w:rStyle w:val="Hyperlink"/>
@@ -20675,7 +21265,7 @@
       <w:r>
         <w:t xml:space="preserve"> </w:t>
       </w:r>
-      <w:hyperlink r:id="rId80" w:history="1">
+      <w:hyperlink r:id="rId81" w:history="1">
         <w:r>
           <w:rPr>
             <w:rStyle w:val="Hyperlink"/>
@@ -20704,7 +21294,7 @@
       <w:r>
         <w:t xml:space="preserve"> </w:t>
       </w:r>
-      <w:hyperlink r:id="rId81" w:history="1">
+      <w:hyperlink r:id="rId82" w:history="1">
         <w:r>
           <w:rPr>
             <w:rStyle w:val="Hyperlink"/>
@@ -20733,7 +21323,7 @@
       <w:r>
         <w:t xml:space="preserve"> </w:t>
       </w:r>
-      <w:hyperlink r:id="rId82" w:history="1">
+      <w:hyperlink r:id="rId83" w:history="1">
         <w:r>
           <w:rPr>
             <w:rStyle w:val="Hyperlink"/>
@@ -20762,7 +21352,7 @@
       <w:r>
         <w:t xml:space="preserve"> </w:t>
       </w:r>
-      <w:hyperlink r:id="rId83" w:history="1">
+      <w:hyperlink r:id="rId84" w:history="1">
         <w:r>
           <w:rPr>
             <w:rStyle w:val="Hyperlink"/>
@@ -20792,7 +21382,7 @@
       <w:r>
         <w:t xml:space="preserve"> </w:t>
       </w:r>
-      <w:hyperlink r:id="rId84" w:history="1">
+      <w:hyperlink r:id="rId85" w:history="1">
         <w:r>
           <w:rPr>
             <w:rStyle w:val="Hyperlink"/>
@@ -20821,7 +21411,7 @@
       <w:r>
         <w:t xml:space="preserve"> </w:t>
       </w:r>
-      <w:hyperlink r:id="rId85" w:history="1">
+      <w:hyperlink r:id="rId86" w:history="1">
         <w:r>
           <w:rPr>
             <w:rStyle w:val="Hyperlink"/>
@@ -20850,7 +21440,7 @@
       <w:r>
         <w:t xml:space="preserve"> </w:t>
       </w:r>
-      <w:hyperlink r:id="rId86" w:history="1">
+      <w:hyperlink r:id="rId87" w:history="1">
         <w:r>
           <w:rPr>
             <w:rStyle w:val="Hyperlink"/>
@@ -20879,7 +21469,7 @@
       <w:r>
         <w:t xml:space="preserve"> </w:t>
       </w:r>
-      <w:hyperlink r:id="rId87" w:history="1">
+      <w:hyperlink r:id="rId88" w:history="1">
         <w:r>
           <w:rPr>
             <w:rStyle w:val="Hyperlink"/>
@@ -20908,7 +21498,7 @@
       <w:r>
         <w:t xml:space="preserve"> </w:t>
       </w:r>
-      <w:hyperlink r:id="rId88" w:history="1">
+      <w:hyperlink r:id="rId89" w:history="1">
         <w:r>
           <w:rPr>
             <w:rStyle w:val="Hyperlink"/>
@@ -20934,7 +21524,7 @@
         </w:rPr>
         <w:t xml:space="preserve">[img26] </w:t>
       </w:r>
-      <w:hyperlink r:id="rId89" w:history="1">
+      <w:hyperlink r:id="rId90" w:history="1">
         <w:r>
           <w:rPr>
             <w:rStyle w:val="Hyperlink"/>
@@ -20964,7 +21554,7 @@
         </w:rPr>
         <w:t xml:space="preserve">[img27] </w:t>
       </w:r>
-      <w:hyperlink r:id="rId90" w:history="1">
+      <w:hyperlink r:id="rId91" w:history="1">
         <w:r>
           <w:rPr>
             <w:rStyle w:val="Hyperlink"/>
@@ -20977,7 +21567,7 @@
       <w:pPr>
         <w:spacing w:after="0"/>
       </w:pPr>
-      <w:hyperlink r:id="rId91" w:history="1">
+      <w:hyperlink r:id="rId92" w:history="1">
         <w:r>
           <w:rPr>
             <w:rStyle w:val="Hyperlink"/>
@@ -20999,7 +21589,7 @@
         </w:rPr>
         <w:t xml:space="preserve">[img28] </w:t>
       </w:r>
-      <w:hyperlink r:id="rId92" w:history="1">
+      <w:hyperlink r:id="rId93" w:history="1">
         <w:r>
           <w:rPr>
             <w:rStyle w:val="Hyperlink"/>
@@ -21040,7 +21630,7 @@
           <w:szCs w:val="24"/>
         </w:rPr>
       </w:pPr>
-      <w:hyperlink r:id="rId93" w:history="1">
+      <w:hyperlink r:id="rId94" w:history="1">
         <w:r>
           <w:rPr>
             <w:rStyle w:val="Hyperlink"/>
@@ -21086,7 +21676,7 @@
         </w:rPr>
         <w:t xml:space="preserve">] </w:t>
       </w:r>
-      <w:hyperlink r:id="rId94" w:history="1">
+      <w:hyperlink r:id="rId95" w:history="1">
         <w:r>
           <w:rPr>
             <w:rStyle w:val="Hyperlink"/>
@@ -21135,7 +21725,7 @@
         </w:rPr>
         <w:t>Computation of the AQI requires an air pollutant concentration over a specified averaging period, obtained from an </w:t>
       </w:r>
-      <w:hyperlink r:id="rId95" w:anchor="air_quality_monitoring" w:tooltip="Environmental monitoring" w:history="1">
+      <w:hyperlink r:id="rId96" w:anchor="air_quality_monitoring" w:tooltip="Environmental monitoring" w:history="1">
         <w:r>
           <w:rPr>
             <w:rStyle w:val="Hyperlink"/>
@@ -21158,7 +21748,7 @@
         </w:rPr>
         <w:t> or </w:t>
       </w:r>
-      <w:hyperlink r:id="rId96" w:tooltip="Atmospheric dispersion modeling" w:history="1">
+      <w:hyperlink r:id="rId97" w:tooltip="Atmospheric dispersion modeling" w:history="1">
         <w:r>
           <w:rPr>
             <w:rStyle w:val="Hyperlink"/>
@@ -21181,7 +21771,7 @@
         </w:rPr>
         <w:t>. Taken together, concentration and time represent the </w:t>
       </w:r>
-      <w:hyperlink r:id="rId97" w:tooltip="Dose response" w:history="1">
+      <w:hyperlink r:id="rId98" w:tooltip="Dose response" w:history="1">
         <w:r>
           <w:rPr>
             <w:rStyle w:val="Hyperlink"/>
@@ -21204,7 +21794,7 @@
         </w:rPr>
         <w:t> of the air pollutant. Health effects corresponding to a given dose are established by epidemiological research.</w:t>
       </w:r>
-      <w:hyperlink r:id="rId98" w:anchor="cite_note-4" w:history="1">
+      <w:hyperlink r:id="rId99" w:anchor="cite_note-4" w:history="1">
         <w:r>
           <w:rPr>
             <w:rStyle w:val="Hyperlink"/>
@@ -21262,7 +21852,7 @@
         </w:rPr>
         <w:t>Most air contaminants do not have an associated AQI. Many countries monitor </w:t>
       </w:r>
-      <w:hyperlink r:id="rId99" w:tooltip="Ground-level ozone" w:history="1">
+      <w:hyperlink r:id="rId100" w:tooltip="Ground-level ozone" w:history="1">
         <w:r>
           <w:rPr>
             <w:rStyle w:val="Hyperlink"/>
@@ -21277,7 +21867,7 @@
         </w:rPr>
         <w:t>, </w:t>
       </w:r>
-      <w:hyperlink r:id="rId100" w:tooltip="Atmospheric particulate matter" w:history="1">
+      <w:hyperlink r:id="rId101" w:tooltip="Atmospheric particulate matter" w:history="1">
         <w:r>
           <w:rPr>
             <w:rStyle w:val="Hyperlink"/>
@@ -21292,7 +21882,7 @@
         </w:rPr>
         <w:t>, </w:t>
       </w:r>
-      <w:hyperlink r:id="rId101" w:tooltip="Sulfur dioxide" w:history="1">
+      <w:hyperlink r:id="rId102" w:tooltip="Sulfur dioxide" w:history="1">
         <w:r>
           <w:rPr>
             <w:rStyle w:val="Hyperlink"/>
@@ -21307,7 +21897,7 @@
         </w:rPr>
         <w:t>, </w:t>
       </w:r>
-      <w:hyperlink r:id="rId102" w:tooltip="Carbon monoxide" w:history="1">
+      <w:hyperlink r:id="rId103" w:tooltip="Carbon monoxide" w:history="1">
         <w:r>
           <w:rPr>
             <w:rStyle w:val="Hyperlink"/>
@@ -21322,7 +21912,7 @@
         </w:rPr>
         <w:t> and </w:t>
       </w:r>
-      <w:hyperlink r:id="rId103" w:tooltip="Nitrogen dioxide" w:history="1">
+      <w:hyperlink r:id="rId104" w:tooltip="Nitrogen dioxide" w:history="1">
         <w:r>
           <w:rPr>
             <w:rStyle w:val="Hyperlink"/>
@@ -21337,7 +21927,7 @@
         </w:rPr>
         <w:t>, and calculate air quality indices for these pollutants.</w:t>
       </w:r>
-      <w:hyperlink r:id="rId104" w:anchor="cite_note-aqi_basic-10" w:history="1">
+      <w:hyperlink r:id="rId105" w:anchor="cite_note-aqi_basic-10" w:history="1">
         <w:r>
           <w:rPr>
             <w:rStyle w:val="Hyperlink"/>
@@ -21363,7 +21953,7 @@
         </w:rPr>
         <w:t>The definition of the AQI in a particular nation reflects the discourse surrounding the development of national air quality standards in that nation.</w:t>
       </w:r>
-      <w:hyperlink r:id="rId105" w:anchor="cite_note-11" w:history="1">
+      <w:hyperlink r:id="rId106" w:anchor="cite_note-11" w:history="1">
         <w:r>
           <w:rPr>
             <w:rStyle w:val="Hyperlink"/>
@@ -21379,7 +21969,7 @@
         </w:rPr>
         <w:t> A website allowing government agencies anywhere in the world to submit their real-time air monitoring data for display using a common definition of the air quality index has recently become available.</w:t>
       </w:r>
-      <w:hyperlink r:id="rId106" w:anchor="cite_note-12" w:history="1">
+      <w:hyperlink r:id="rId107" w:anchor="cite_note-12" w:history="1">
         <w:r>
           <w:rPr>
             <w:rStyle w:val="Hyperlink"/>
@@ -21474,8 +22064,8 @@
       </w:pPr>
     </w:p>
     <w:sectPr>
-      <w:headerReference w:type="default" r:id="rId107"/>
-      <w:footerReference w:type="default" r:id="rId108"/>
+      <w:headerReference w:type="default" r:id="rId108"/>
+      <w:footerReference w:type="default" r:id="rId109"/>
       <w:pgSz w:w="12240" w:h="15840"/>
       <w:pgMar w:top="1440" w:right="1440" w:bottom="1440" w:left="1440" w:header="720" w:footer="720" w:gutter="0"/>
       <w:cols w:space="720"/>
@@ -21531,7 +22121,7 @@
             <w:rPr>
               <w:noProof/>
             </w:rPr>
-            <w:t>35</w:t>
+            <w:t>2</w:t>
           </w:r>
         </w:fldSimple>
       </w:p>
@@ -21598,14 +22188,15 @@
     <w:pPr>
       <w:pStyle w:val="Header"/>
     </w:pPr>
-    <w:fldSimple w:instr=" STYLEREF  &quot;Heading 1&quot;  \* MERGEFORMAT ">
-      <w:r>
-        <w:rPr>
-          <w:noProof/>
-        </w:rPr>
-        <w:t>Capitolul 7. Bibliografie</w:t>
-      </w:r>
-    </w:fldSimple>
+    <w:r>
+      <w:fldChar w:fldCharType="begin"/>
+    </w:r>
+    <w:r>
+      <w:instrText xml:space="preserve"> STYLEREF  "Heading 1"  \* MERGEFORMAT </w:instrText>
+    </w:r>
+    <w:r>
+      <w:fldChar w:fldCharType="end"/>
+    </w:r>
   </w:p>
 </w:hdr>
 </file>
@@ -23398,6 +23989,7 @@
   <w:style w:type="character" w:default="1" w:styleId="DefaultParagraphFont">
     <w:name w:val="Default Paragraph Font"/>
     <w:uiPriority w:val="1"/>
+    <w:semiHidden/>
     <w:unhideWhenUsed/>
   </w:style>
   <w:style w:type="table" w:default="1" w:styleId="TableNormal">
@@ -23941,7 +24533,7 @@
 </file>
 
 <file path=customXml/itemProps1.xml><?xml version="1.0" encoding="utf-8"?>
-<ds:datastoreItem xmlns:ds="http://schemas.openxmlformats.org/officeDocument/2006/customXml" ds:itemID="{9AA8A083-E263-45D3-B66A-6C5DCEB031F4}">
+<ds:datastoreItem xmlns:ds="http://schemas.openxmlformats.org/officeDocument/2006/customXml" ds:itemID="{F4F878C2-E74F-4C48-9D3A-BD2596ADB283}">
   <ds:schemaRefs>
     <ds:schemaRef ds:uri="http://schemas.openxmlformats.org/officeDocument/2006/bibliography"/>
   </ds:schemaRefs>

</xml_diff>

<commit_message>
11.04 - Doc cap 3.4
Elemente Android
</commit_message>
<xml_diff>
--- a/Documentatie/Lucrare de Dizertatie - Tarce Paul.docx
+++ b/Documentatie/Lucrare de Dizertatie - Tarce Paul.docx
@@ -886,7 +886,7 @@
           <w:r>
             <w:fldChar w:fldCharType="separate"/>
           </w:r>
-          <w:hyperlink w:anchor="_Toc37377174" w:history="1">
+          <w:hyperlink w:anchor="_Toc37551189" w:history="1">
             <w:r>
               <w:rPr>
                 <w:rStyle w:val="Hyperlink"/>
@@ -914,7 +914,7 @@
                 <w:noProof/>
                 <w:webHidden/>
               </w:rPr>
-              <w:instrText xml:space="preserve"> PAGEREF _Toc37377174 \h </w:instrText>
+              <w:instrText xml:space="preserve"> PAGEREF _Toc37551189 \h </w:instrText>
             </w:r>
             <w:r>
               <w:rPr>
@@ -957,7 +957,7 @@
               <w:noProof/>
             </w:rPr>
           </w:pPr>
-          <w:hyperlink w:anchor="_Toc37377175" w:history="1">
+          <w:hyperlink w:anchor="_Toc37551190" w:history="1">
             <w:r>
               <w:rPr>
                 <w:rStyle w:val="Hyperlink"/>
@@ -1000,7 +1000,7 @@
                 <w:noProof/>
                 <w:webHidden/>
               </w:rPr>
-              <w:instrText xml:space="preserve"> PAGEREF _Toc37377175 \h </w:instrText>
+              <w:instrText xml:space="preserve"> PAGEREF _Toc37551190 \h </w:instrText>
             </w:r>
             <w:r>
               <w:rPr>
@@ -1043,7 +1043,7 @@
               <w:noProof/>
             </w:rPr>
           </w:pPr>
-          <w:hyperlink w:anchor="_Toc37377176" w:history="1">
+          <w:hyperlink w:anchor="_Toc37551191" w:history="1">
             <w:r>
               <w:rPr>
                 <w:rStyle w:val="Hyperlink"/>
@@ -1086,7 +1086,7 @@
                 <w:noProof/>
                 <w:webHidden/>
               </w:rPr>
-              <w:instrText xml:space="preserve"> PAGEREF _Toc37377176 \h </w:instrText>
+              <w:instrText xml:space="preserve"> PAGEREF _Toc37551191 \h </w:instrText>
             </w:r>
             <w:r>
               <w:rPr>
@@ -1129,7 +1129,7 @@
               <w:noProof/>
             </w:rPr>
           </w:pPr>
-          <w:hyperlink w:anchor="_Toc37377177" w:history="1">
+          <w:hyperlink w:anchor="_Toc37551192" w:history="1">
             <w:r>
               <w:rPr>
                 <w:rStyle w:val="Hyperlink"/>
@@ -1172,7 +1172,7 @@
                 <w:noProof/>
                 <w:webHidden/>
               </w:rPr>
-              <w:instrText xml:space="preserve"> PAGEREF _Toc37377177 \h </w:instrText>
+              <w:instrText xml:space="preserve"> PAGEREF _Toc37551192 \h </w:instrText>
             </w:r>
             <w:r>
               <w:rPr>
@@ -1214,7 +1214,7 @@
               <w:noProof/>
             </w:rPr>
           </w:pPr>
-          <w:hyperlink w:anchor="_Toc37377178" w:history="1">
+          <w:hyperlink w:anchor="_Toc37551193" w:history="1">
             <w:r>
               <w:rPr>
                 <w:rStyle w:val="Hyperlink"/>
@@ -1242,7 +1242,7 @@
                 <w:noProof/>
                 <w:webHidden/>
               </w:rPr>
-              <w:instrText xml:space="preserve"> PAGEREF _Toc37377178 \h </w:instrText>
+              <w:instrText xml:space="preserve"> PAGEREF _Toc37551193 \h </w:instrText>
             </w:r>
             <w:r>
               <w:rPr>
@@ -1284,7 +1284,7 @@
               <w:noProof/>
             </w:rPr>
           </w:pPr>
-          <w:hyperlink w:anchor="_Toc37377179" w:history="1">
+          <w:hyperlink w:anchor="_Toc37551194" w:history="1">
             <w:r>
               <w:rPr>
                 <w:rStyle w:val="Hyperlink"/>
@@ -1313,7 +1313,7 @@
                 <w:noProof/>
                 <w:webHidden/>
               </w:rPr>
-              <w:instrText xml:space="preserve"> PAGEREF _Toc37377179 \h </w:instrText>
+              <w:instrText xml:space="preserve"> PAGEREF _Toc37551194 \h </w:instrText>
             </w:r>
             <w:r>
               <w:rPr>
@@ -1355,7 +1355,7 @@
               <w:noProof/>
             </w:rPr>
           </w:pPr>
-          <w:hyperlink w:anchor="_Toc37377180" w:history="1">
+          <w:hyperlink w:anchor="_Toc37551195" w:history="1">
             <w:r>
               <w:rPr>
                 <w:rStyle w:val="Hyperlink"/>
@@ -1383,7 +1383,7 @@
                 <w:noProof/>
                 <w:webHidden/>
               </w:rPr>
-              <w:instrText xml:space="preserve"> PAGEREF _Toc37377180 \h </w:instrText>
+              <w:instrText xml:space="preserve"> PAGEREF _Toc37551195 \h </w:instrText>
             </w:r>
             <w:r>
               <w:rPr>
@@ -1425,7 +1425,7 @@
               <w:noProof/>
             </w:rPr>
           </w:pPr>
-          <w:hyperlink w:anchor="_Toc37377181" w:history="1">
+          <w:hyperlink w:anchor="_Toc37551196" w:history="1">
             <w:r>
               <w:rPr>
                 <w:rStyle w:val="Hyperlink"/>
@@ -1454,7 +1454,7 @@
                 <w:noProof/>
                 <w:webHidden/>
               </w:rPr>
-              <w:instrText xml:space="preserve"> PAGEREF _Toc37377181 \h </w:instrText>
+              <w:instrText xml:space="preserve"> PAGEREF _Toc37551196 \h </w:instrText>
             </w:r>
             <w:r>
               <w:rPr>
@@ -1496,7 +1496,7 @@
               <w:noProof/>
             </w:rPr>
           </w:pPr>
-          <w:hyperlink w:anchor="_Toc37377182" w:history="1">
+          <w:hyperlink w:anchor="_Toc37551197" w:history="1">
             <w:r>
               <w:rPr>
                 <w:rStyle w:val="Hyperlink"/>
@@ -1524,7 +1524,7 @@
                 <w:noProof/>
                 <w:webHidden/>
               </w:rPr>
-              <w:instrText xml:space="preserve"> PAGEREF _Toc37377182 \h </w:instrText>
+              <w:instrText xml:space="preserve"> PAGEREF _Toc37551197 \h </w:instrText>
             </w:r>
             <w:r>
               <w:rPr>
@@ -1566,7 +1566,7 @@
               <w:noProof/>
             </w:rPr>
           </w:pPr>
-          <w:hyperlink w:anchor="_Toc37377183" w:history="1">
+          <w:hyperlink w:anchor="_Toc37551198" w:history="1">
             <w:r>
               <w:rPr>
                 <w:rStyle w:val="Hyperlink"/>
@@ -1594,7 +1594,7 @@
                 <w:noProof/>
                 <w:webHidden/>
               </w:rPr>
-              <w:instrText xml:space="preserve"> PAGEREF _Toc37377183 \h </w:instrText>
+              <w:instrText xml:space="preserve"> PAGEREF _Toc37551198 \h </w:instrText>
             </w:r>
             <w:r>
               <w:rPr>
@@ -1636,7 +1636,7 @@
               <w:noProof/>
             </w:rPr>
           </w:pPr>
-          <w:hyperlink w:anchor="_Toc37377184" w:history="1">
+          <w:hyperlink w:anchor="_Toc37551199" w:history="1">
             <w:r>
               <w:rPr>
                 <w:rStyle w:val="Hyperlink"/>
@@ -1664,7 +1664,7 @@
                 <w:noProof/>
                 <w:webHidden/>
               </w:rPr>
-              <w:instrText xml:space="preserve"> PAGEREF _Toc37377184 \h </w:instrText>
+              <w:instrText xml:space="preserve"> PAGEREF _Toc37551199 \h </w:instrText>
             </w:r>
             <w:r>
               <w:rPr>
@@ -1706,7 +1706,7 @@
               <w:noProof/>
             </w:rPr>
           </w:pPr>
-          <w:hyperlink w:anchor="_Toc37377185" w:history="1">
+          <w:hyperlink w:anchor="_Toc37551200" w:history="1">
             <w:r>
               <w:rPr>
                 <w:rStyle w:val="Hyperlink"/>
@@ -1733,7 +1733,7 @@
                 <w:noProof/>
                 <w:webHidden/>
               </w:rPr>
-              <w:instrText xml:space="preserve"> PAGEREF _Toc37377185 \h </w:instrText>
+              <w:instrText xml:space="preserve"> PAGEREF _Toc37551200 \h </w:instrText>
             </w:r>
             <w:r>
               <w:rPr>
@@ -1775,7 +1775,7 @@
               <w:noProof/>
             </w:rPr>
           </w:pPr>
-          <w:hyperlink w:anchor="_Toc37377186" w:history="1">
+          <w:hyperlink w:anchor="_Toc37551201" w:history="1">
             <w:r>
               <w:rPr>
                 <w:rStyle w:val="Hyperlink"/>
@@ -1803,7 +1803,7 @@
                 <w:noProof/>
                 <w:webHidden/>
               </w:rPr>
-              <w:instrText xml:space="preserve"> PAGEREF _Toc37377186 \h </w:instrText>
+              <w:instrText xml:space="preserve"> PAGEREF _Toc37551201 \h </w:instrText>
             </w:r>
             <w:r>
               <w:rPr>
@@ -1845,7 +1845,7 @@
               <w:noProof/>
             </w:rPr>
           </w:pPr>
-          <w:hyperlink w:anchor="_Toc37377187" w:history="1">
+          <w:hyperlink w:anchor="_Toc37551202" w:history="1">
             <w:r>
               <w:rPr>
                 <w:rStyle w:val="Hyperlink"/>
@@ -1873,7 +1873,7 @@
                 <w:noProof/>
                 <w:webHidden/>
               </w:rPr>
-              <w:instrText xml:space="preserve"> PAGEREF _Toc37377187 \h </w:instrText>
+              <w:instrText xml:space="preserve"> PAGEREF _Toc37551202 \h </w:instrText>
             </w:r>
             <w:r>
               <w:rPr>
@@ -1915,7 +1915,7 @@
               <w:noProof/>
             </w:rPr>
           </w:pPr>
-          <w:hyperlink w:anchor="_Toc37377188" w:history="1">
+          <w:hyperlink w:anchor="_Toc37551203" w:history="1">
             <w:r>
               <w:rPr>
                 <w:rStyle w:val="Hyperlink"/>
@@ -1943,7 +1943,7 @@
                 <w:noProof/>
                 <w:webHidden/>
               </w:rPr>
-              <w:instrText xml:space="preserve"> PAGEREF _Toc37377188 \h </w:instrText>
+              <w:instrText xml:space="preserve"> PAGEREF _Toc37551203 \h </w:instrText>
             </w:r>
             <w:r>
               <w:rPr>
@@ -1963,7 +1963,7 @@
                 <w:noProof/>
                 <w:webHidden/>
               </w:rPr>
-              <w:t>33</w:t>
+              <w:t>34</w:t>
             </w:r>
             <w:r>
               <w:rPr>
@@ -2210,7 +2210,7 @@
           <w:lang w:val="ro-RO"/>
         </w:rPr>
       </w:pPr>
-      <w:bookmarkStart w:id="0" w:name="_Toc37377174"/>
+      <w:bookmarkStart w:id="0" w:name="_Toc37551189"/>
       <w:r>
         <w:rPr>
           <w:sz w:val="36"/>
@@ -2252,7 +2252,7 @@
         </w:rPr>
         <w:t xml:space="preserve"> </w:t>
       </w:r>
-      <w:bookmarkStart w:id="1" w:name="_Toc37377175"/>
+      <w:bookmarkStart w:id="1" w:name="_Toc37551190"/>
       <w:r>
         <w:rPr>
           <w:sz w:val="32"/>
@@ -3477,7 +3477,7 @@
         </w:rPr>
         <w:t xml:space="preserve"> </w:t>
       </w:r>
-      <w:bookmarkStart w:id="3" w:name="_Toc37377176"/>
+      <w:bookmarkStart w:id="3" w:name="_Toc37551191"/>
       <w:r>
         <w:rPr>
           <w:sz w:val="32"/>
@@ -4640,7 +4640,7 @@
         </w:rPr>
         <w:t xml:space="preserve"> </w:t>
       </w:r>
-      <w:bookmarkStart w:id="4" w:name="_Toc37377177"/>
+      <w:bookmarkStart w:id="4" w:name="_Toc37551192"/>
       <w:r>
         <w:rPr>
           <w:sz w:val="32"/>
@@ -5274,7 +5274,7 @@
           <w:lang w:val="ro-RO"/>
         </w:rPr>
       </w:pPr>
-      <w:bookmarkStart w:id="5" w:name="_Toc37377178"/>
+      <w:bookmarkStart w:id="5" w:name="_Toc37551193"/>
       <w:r>
         <w:rPr>
           <w:sz w:val="36"/>
@@ -5371,7 +5371,27 @@
           <w:szCs w:val="24"/>
           <w:lang w:val="ro-RO"/>
         </w:rPr>
-        <w:t>. Unele oferă și informații despre categoriile vulnerabile la un anumit nivel de poluare și recomandă sau nu diferite activități în funcție de marimea AQI.</w:t>
+        <w:t>. Unele oferă și informații despre categoriile vulnerabile la un anumit nivel de poluare și recomandă sau nu dife</w:t>
+      </w:r>
+      <w:r>
+        <w:rPr>
+          <w:rFonts w:ascii="Times New Roman" w:eastAsia="Times New Roman" w:hAnsi="Times New Roman" w:cs="Times New Roman"/>
+          <w:color w:val="000000"/>
+          <w:sz w:val="24"/>
+          <w:szCs w:val="24"/>
+          <w:lang w:val="ro-RO"/>
+        </w:rPr>
+        <w:t>rite activități în funcție de mă</w:t>
+      </w:r>
+      <w:r>
+        <w:rPr>
+          <w:rFonts w:ascii="Times New Roman" w:eastAsia="Times New Roman" w:hAnsi="Times New Roman" w:cs="Times New Roman"/>
+          <w:color w:val="000000"/>
+          <w:sz w:val="24"/>
+          <w:szCs w:val="24"/>
+          <w:lang w:val="ro-RO"/>
+        </w:rPr>
+        <w:t>rimea AQI.</w:t>
       </w:r>
       <w:r>
         <w:rPr>
@@ -5391,7 +5411,27 @@
           <w:szCs w:val="24"/>
           <w:lang w:val="ro-RO"/>
         </w:rPr>
-        <w:t xml:space="preserve"> În continuare vor fi prezentate 3 dintre aceste aplicații </w:t>
+        <w:t xml:space="preserve"> Î</w:t>
+      </w:r>
+      <w:r>
+        <w:rPr>
+          <w:rFonts w:ascii="Times New Roman" w:eastAsia="Times New Roman" w:hAnsi="Times New Roman" w:cs="Times New Roman"/>
+          <w:color w:val="000000"/>
+          <w:sz w:val="24"/>
+          <w:szCs w:val="24"/>
+          <w:lang w:val="ro-RO"/>
+        </w:rPr>
+        <w:t>n continuare vor fi prezentate 2</w:t>
+      </w:r>
+      <w:r>
+        <w:rPr>
+          <w:rFonts w:ascii="Times New Roman" w:eastAsia="Times New Roman" w:hAnsi="Times New Roman" w:cs="Times New Roman"/>
+          <w:color w:val="000000"/>
+          <w:sz w:val="24"/>
+          <w:szCs w:val="24"/>
+          <w:lang w:val="ro-RO"/>
+        </w:rPr>
+        <w:t xml:space="preserve"> dintre aceste aplicații </w:t>
       </w:r>
       <w:r>
         <w:rPr>
@@ -5427,7 +5467,7 @@
           <w:lang w:val="ro-RO"/>
         </w:rPr>
       </w:pPr>
-      <w:bookmarkStart w:id="6" w:name="_Toc37377179"/>
+      <w:bookmarkStart w:id="6" w:name="_Toc37551194"/>
       <w:r>
         <w:rPr>
           <w:rFonts w:eastAsia="Times New Roman"/>
@@ -5711,7 +5751,16 @@
           <w:szCs w:val="24"/>
           <w:lang w:val="ro-RO"/>
         </w:rPr>
-        <w:t>si a-i da utilizatorului încredere și control asupra problematicii abordate</w:t>
+        <w:t>ș</w:t>
+      </w:r>
+      <w:r>
+        <w:rPr>
+          <w:rFonts w:ascii="Times New Roman" w:hAnsi="Times New Roman" w:cs="Times New Roman"/>
+          <w:sz w:val="24"/>
+          <w:szCs w:val="24"/>
+          <w:lang w:val="ro-RO"/>
+        </w:rPr>
+        <w:t>i a-i da utilizatorului încredere și control asupra problematicii abordate</w:t>
       </w:r>
       <w:r>
         <w:rPr>
@@ -6314,7 +6363,7 @@
           <w:rFonts w:eastAsia="Times New Roman"/>
         </w:rPr>
       </w:pPr>
-      <w:bookmarkStart w:id="7" w:name="_Toc37377180"/>
+      <w:bookmarkStart w:id="7" w:name="_Toc37551195"/>
       <w:r>
         <w:rPr>
           <w:rFonts w:eastAsia="Times New Roman"/>
@@ -8389,7 +8438,7 @@
         </w:rPr>
       </w:pPr>
       <w:bookmarkStart w:id="8" w:name="_Toc517617477"/>
-      <w:bookmarkStart w:id="9" w:name="_Toc37377181"/>
+      <w:bookmarkStart w:id="9" w:name="_Toc37551196"/>
       <w:r>
         <w:rPr>
           <w:rFonts w:ascii="Times New Roman" w:hAnsi="Times New Roman" w:cs="Times New Roman"/>
@@ -8495,7 +8544,7 @@
         </w:rPr>
         <w:tab/>
       </w:r>
-      <w:bookmarkStart w:id="10" w:name="_Toc37377182"/>
+      <w:bookmarkStart w:id="10" w:name="_Toc37551197"/>
       <w:r>
         <w:rPr>
           <w:rFonts w:eastAsia="Times New Roman"/>
@@ -9693,7 +9742,7 @@
           <w:szCs w:val="32"/>
         </w:rPr>
       </w:pPr>
-      <w:bookmarkStart w:id="11" w:name="_Toc37377183"/>
+      <w:bookmarkStart w:id="11" w:name="_Toc37551198"/>
       <w:r>
         <w:rPr>
           <w:rFonts w:eastAsia="Times New Roman"/>
@@ -10604,7 +10653,7 @@
         </w:rPr>
         <w:tab/>
       </w:r>
-      <w:bookmarkStart w:id="12" w:name="_Toc37377184"/>
+      <w:bookmarkStart w:id="12" w:name="_Toc37551199"/>
       <w:r>
         <w:rPr>
           <w:rFonts w:eastAsia="Times New Roman"/>
@@ -10674,7 +10723,7 @@
       <w:r>
         <w:tab/>
       </w:r>
-      <w:bookmarkStart w:id="13" w:name="_Toc37377185"/>
+      <w:bookmarkStart w:id="13" w:name="_Toc37551200"/>
       <w:r>
         <w:rPr>
           <w:sz w:val="24"/>
@@ -11239,7 +11288,7 @@
           <w:lang w:val="ro-RO"/>
         </w:rPr>
       </w:pPr>
-      <w:bookmarkStart w:id="14" w:name="_Toc37377186"/>
+      <w:bookmarkStart w:id="14" w:name="_Toc37551201"/>
       <w:r>
         <w:rPr>
           <w:sz w:val="24"/>
@@ -17514,7 +17563,7 @@
           <w:lang w:val="ro-RO"/>
         </w:rPr>
       </w:pPr>
-      <w:bookmarkStart w:id="15" w:name="_Toc37377187"/>
+      <w:bookmarkStart w:id="15" w:name="_Toc37551202"/>
       <w:r>
         <w:rPr>
           <w:rFonts w:eastAsia="Times New Roman"/>
@@ -17611,7 +17660,7 @@
           <w:szCs w:val="24"/>
           <w:lang w:val="ro-RO"/>
         </w:rPr>
-        <w:t xml:space="preserve">Android SDK </w:t>
+        <w:t>Android SDK. Se va începe cu componentele unei aplicații Android : activitățile, serviciile, broadcart receivers și content providers.</w:t>
       </w:r>
     </w:p>
     <w:p>
@@ -17689,6 +17738,15 @@
         </w:rPr>
         <w:t xml:space="preserve"> Modul în care activitățile sunt organizate, puse laoaltă și pornite dictează în mod fundamental modul de funcționare al aplicației.</w:t>
       </w:r>
+      <w:r>
+        <w:rPr>
+          <w:rFonts w:ascii="Times New Roman" w:hAnsi="Times New Roman" w:cs="Times New Roman"/>
+          <w:sz w:val="24"/>
+          <w:szCs w:val="24"/>
+          <w:lang w:val="ro-RO"/>
+        </w:rPr>
+        <w:t xml:space="preserve"> Cele mai mlte aplicații conțin mai multe activități dar din care una este activitatea principală. Aceasta este prima care apare la lansarea aplicației și din ea prin sunt pornite unele din celelalte activități.</w:t>
+      </w:r>
     </w:p>
     <w:p>
       <w:pPr>
@@ -17717,7 +17775,95 @@
           <w:szCs w:val="24"/>
           <w:lang w:val="ro-RO"/>
         </w:rPr>
-        <w:t xml:space="preserve">. Activitatea pune la dispoziție o un ecran/fereastră unde va fi desenat GUI-ul aplicației și în general unei activități îi corespunde un ecran. </w:t>
+        <w:t>. Activitatea pune la dispoziție o un ecran/fereastră unde va fi desenat GUI-ul aplicației și în general unei activități îi corespunde un ecran.</w:t>
+      </w:r>
+      <w:r>
+        <w:rPr>
+          <w:rFonts w:ascii="Times New Roman" w:hAnsi="Times New Roman" w:cs="Times New Roman"/>
+          <w:sz w:val="24"/>
+          <w:szCs w:val="24"/>
+          <w:lang w:val="ro-RO"/>
+        </w:rPr>
+        <w:t xml:space="preserve"> Clasa Activity este rolul de a facilita accesul intr-o aplicație din mai multe puncte. De exemplu dintr-o( o activitate anume ) se poate dori trimiterea unui mail. Lucrul acesta se face folosind o alta aplicație de poștă electronică care va fi deschisă din prima aplcație. Se va face saltul </w:t>
+      </w:r>
+      <w:r>
+        <w:rPr>
+          <w:rFonts w:ascii="Times New Roman" w:hAnsi="Times New Roman" w:cs="Times New Roman"/>
+          <w:sz w:val="24"/>
+          <w:szCs w:val="24"/>
+          <w:lang w:val="ro-RO"/>
+        </w:rPr>
+        <w:t xml:space="preserve">direct la activitatea responsabilă cu trimiterea mail-ului. </w:t>
+      </w:r>
+      <w:r>
+        <w:rPr>
+          <w:rFonts w:ascii="Times New Roman" w:hAnsi="Times New Roman" w:cs="Times New Roman"/>
+          <w:sz w:val="24"/>
+          <w:szCs w:val="24"/>
+          <w:lang w:val="ro-RO"/>
+        </w:rPr>
+        <w:t xml:space="preserve">Pentru a folosi </w:t>
+      </w:r>
+      <w:r>
+        <w:rPr>
+          <w:rFonts w:ascii="Times New Roman" w:hAnsi="Times New Roman" w:cs="Times New Roman"/>
+          <w:sz w:val="24"/>
+          <w:szCs w:val="24"/>
+          <w:lang w:val="ro-RO"/>
+        </w:rPr>
+        <w:lastRenderedPageBreak/>
+        <w:t xml:space="preserve">activități, acestea trebuie să fie inscrise în manifest-ul aplicației și copil pentru tag-urile </w:t>
+      </w:r>
+      <w:r>
+        <w:rPr>
+          <w:rFonts w:ascii="Times New Roman" w:hAnsi="Times New Roman" w:cs="Times New Roman"/>
+          <w:sz w:val="24"/>
+          <w:szCs w:val="24"/>
+        </w:rPr>
+        <w:t xml:space="preserve">&lt;manifest&gt; </w:t>
+      </w:r>
+      <w:r>
+        <w:rPr>
+          <w:rFonts w:ascii="Times New Roman" w:hAnsi="Times New Roman" w:cs="Times New Roman"/>
+          <w:sz w:val="24"/>
+          <w:szCs w:val="24"/>
+          <w:lang w:val="ro-RO"/>
+        </w:rPr>
+        <w:t xml:space="preserve">și </w:t>
+      </w:r>
+      <w:r>
+        <w:rPr>
+          <w:rFonts w:ascii="Times New Roman" w:hAnsi="Times New Roman" w:cs="Times New Roman"/>
+          <w:sz w:val="24"/>
+          <w:szCs w:val="24"/>
+        </w:rPr>
+        <w:t>&lt;application&gt;</w:t>
+      </w:r>
+      <w:r>
+        <w:rPr>
+          <w:rFonts w:ascii="Times New Roman" w:hAnsi="Times New Roman" w:cs="Times New Roman"/>
+          <w:sz w:val="24"/>
+          <w:szCs w:val="24"/>
+        </w:rPr>
+        <w:t>. Activitatea se specifică în modul acesta : &lt;activity android</w:t>
+      </w:r>
+      <w:r>
+        <w:rPr>
+          <w:rFonts w:ascii="Times New Roman" w:hAnsi="Times New Roman" w:cs="Times New Roman"/>
+          <w:sz w:val="24"/>
+          <w:szCs w:val="24"/>
+          <w:lang w:val="ro-RO"/>
+        </w:rPr>
+        <w:t xml:space="preserve"> </w:t>
+      </w:r>
+      <w:r>
+        <w:rPr>
+          <w:rFonts w:ascii="Times New Roman" w:hAnsi="Times New Roman" w:cs="Times New Roman"/>
+          <w:sz w:val="24"/>
+          <w:szCs w:val="24"/>
+          <w:lang w:val="ro-RO"/>
+        </w:rPr>
+        <w:t>:name =”.MainActivity”/&gt; .</w:t>
       </w:r>
       <w:r>
         <w:rPr>
@@ -17740,89 +17886,26 @@
           <w:lang w:val="ro-RO"/>
         </w:rPr>
       </w:pPr>
-    </w:p>
-    <w:p>
-      <w:pPr>
-        <w:spacing w:after="0" w:line="360" w:lineRule="auto"/>
-        <w:ind w:firstLine="720"/>
-        <w:jc w:val="both"/>
-        <w:rPr>
-          <w:rFonts w:ascii="Times New Roman" w:hAnsi="Times New Roman" w:cs="Times New Roman"/>
-          <w:sz w:val="24"/>
-          <w:szCs w:val="24"/>
-          <w:lang w:val="ro-RO"/>
-        </w:rPr>
-      </w:pPr>
-    </w:p>
-    <w:p>
-      <w:pPr>
-        <w:spacing w:after="0" w:line="360" w:lineRule="auto"/>
-        <w:ind w:firstLine="720"/>
-        <w:jc w:val="both"/>
-        <w:rPr>
-          <w:rFonts w:ascii="Times New Roman" w:hAnsi="Times New Roman" w:cs="Times New Roman"/>
-          <w:sz w:val="24"/>
-          <w:szCs w:val="24"/>
-          <w:lang w:val="ro-RO"/>
-        </w:rPr>
-      </w:pPr>
-    </w:p>
-    <w:p>
-      <w:pPr>
-        <w:spacing w:after="0" w:line="360" w:lineRule="auto"/>
-        <w:ind w:firstLine="720"/>
-        <w:jc w:val="both"/>
-        <w:rPr>
-          <w:rFonts w:ascii="Times New Roman" w:hAnsi="Times New Roman" w:cs="Times New Roman"/>
-          <w:sz w:val="24"/>
-          <w:szCs w:val="24"/>
-          <w:lang w:val="ro-RO"/>
-        </w:rPr>
-      </w:pPr>
-    </w:p>
-    <w:p>
-      <w:pPr>
-        <w:spacing w:after="0" w:line="360" w:lineRule="auto"/>
-        <w:ind w:firstLine="720"/>
-        <w:jc w:val="both"/>
-        <w:rPr>
-          <w:rFonts w:ascii="Times New Roman" w:hAnsi="Times New Roman" w:cs="Times New Roman"/>
-          <w:sz w:val="24"/>
-          <w:szCs w:val="24"/>
-          <w:lang w:val="ro-RO"/>
-        </w:rPr>
-      </w:pPr>
-      <w:r>
-        <w:rPr>
-          <w:rFonts w:ascii="Times New Roman" w:hAnsi="Times New Roman" w:cs="Times New Roman"/>
-          <w:sz w:val="24"/>
-          <w:szCs w:val="24"/>
-          <w:lang w:val="ro-RO"/>
-        </w:rPr>
-        <w:t>AQHI e calculat la fiecare stație pentru cele 3 ore precedente</w:t>
-      </w:r>
-    </w:p>
-    <w:p>
-      <w:pPr>
-        <w:spacing w:line="360" w:lineRule="auto"/>
-        <w:jc w:val="both"/>
-        <w:rPr>
-          <w:rFonts w:ascii="Times New Roman" w:hAnsi="Times New Roman" w:cs="Times New Roman"/>
-          <w:sz w:val="24"/>
-          <w:szCs w:val="24"/>
-          <w:lang w:val="ro-RO"/>
-        </w:rPr>
-      </w:pPr>
-      <w:r>
-        <w:rPr>
+      <w:r>
+        <w:rPr>
+          <w:rFonts w:ascii="Times New Roman" w:hAnsi="Times New Roman" w:cs="Times New Roman"/>
           <w:noProof/>
-        </w:rPr>
-        <w:lastRenderedPageBreak/>
+          <w:sz w:val="24"/>
+          <w:szCs w:val="24"/>
+        </w:rPr>
         <w:drawing>
-          <wp:inline distT="0" distB="0" distL="0" distR="0">
-            <wp:extent cx="6675366" cy="2778826"/>
-            <wp:effectExtent l="19050" t="0" r="0" b="0"/>
-            <wp:docPr id="46" name="Picture 1" descr="https://www.eea.europa.eu/themes/air/AQtableok.JPG"/>
+          <wp:anchor distT="0" distB="0" distL="114300" distR="114300" simplePos="0" relativeHeight="251666432" behindDoc="0" locked="0" layoutInCell="1" allowOverlap="1">
+            <wp:simplePos x="0" y="0"/>
+            <wp:positionH relativeFrom="column">
+              <wp:posOffset>2440940</wp:posOffset>
+            </wp:positionH>
+            <wp:positionV relativeFrom="paragraph">
+              <wp:posOffset>697230</wp:posOffset>
+            </wp:positionV>
+            <wp:extent cx="3695065" cy="5137150"/>
+            <wp:effectExtent l="19050" t="19050" r="19685" b="25400"/>
+            <wp:wrapSquare wrapText="bothSides"/>
+            <wp:docPr id="38" name="Picture 1" descr="https://ocw.cs.pub.ro/courses/_media/eim/laboratoare/laborator02/ciclul_de_viata_al_unei_activitati_2.png?w=700&amp;tok=1e9fbc"/>
             <wp:cNvGraphicFramePr>
               <a:graphicFrameLocks xmlns:a="http://schemas.openxmlformats.org/drawingml/2006/main" noChangeAspect="1"/>
             </wp:cNvGraphicFramePr>
@@ -17830,7 +17913,7 @@
               <a:graphicData uri="http://schemas.openxmlformats.org/drawingml/2006/picture">
                 <pic:pic xmlns:pic="http://schemas.openxmlformats.org/drawingml/2006/picture">
                   <pic:nvPicPr>
-                    <pic:cNvPr id="0" name="Picture 1" descr="https://www.eea.europa.eu/themes/air/AQtableok.JPG"/>
+                    <pic:cNvPr id="0" name="Picture 1" descr="https://ocw.cs.pub.ro/courses/_media/eim/laboratoare/laborator02/ciclul_de_viata_al_unei_activitati_2.png?w=700&amp;tok=1e9fbc"/>
                     <pic:cNvPicPr>
                       <a:picLocks noChangeAspect="1" noChangeArrowheads="1"/>
                     </pic:cNvPicPr>
@@ -17845,14 +17928,16 @@
                   <pic:spPr bwMode="auto">
                     <a:xfrm>
                       <a:off x="0" y="0"/>
-                      <a:ext cx="6690440" cy="2785101"/>
+                      <a:ext cx="3695065" cy="5137150"/>
                     </a:xfrm>
                     <a:prstGeom prst="rect">
                       <a:avLst/>
                     </a:prstGeom>
                     <a:noFill/>
                     <a:ln w="9525">
-                      <a:noFill/>
+                      <a:solidFill>
+                        <a:schemeClr val="accent1"/>
+                      </a:solidFill>
                       <a:miter lim="800000"/>
                       <a:headEnd/>
                       <a:tailEnd/>
@@ -17861,9 +17946,493 @@
                 </pic:pic>
               </a:graphicData>
             </a:graphic>
-          </wp:inline>
+          </wp:anchor>
         </w:drawing>
       </w:r>
+      <w:r>
+        <w:rPr>
+          <w:rFonts w:ascii="Times New Roman" w:hAnsi="Times New Roman" w:cs="Times New Roman"/>
+          <w:sz w:val="24"/>
+          <w:szCs w:val="24"/>
+        </w:rPr>
+        <w:tab/>
+        <w:t>O activitate se poate afla în mai multe stări precum : pornită , oprită , în pauză, distrusă. Toate tranzițiile între stări și stările acestea alcătuiesc ciclul de viață al unei activități</w:t>
+      </w:r>
+      <w:r>
+        <w:rPr>
+          <w:rFonts w:ascii="Times New Roman" w:hAnsi="Times New Roman" w:cs="Times New Roman"/>
+          <w:sz w:val="24"/>
+          <w:szCs w:val="24"/>
+        </w:rPr>
+        <w:t xml:space="preserve"> alcătuiesc ciclul de viață al unei activități. Fig. 3.13 descrie st</w:t>
+      </w:r>
+      <w:r>
+        <w:rPr>
+          <w:rFonts w:ascii="Times New Roman" w:hAnsi="Times New Roman" w:cs="Times New Roman"/>
+          <w:sz w:val="24"/>
+          <w:szCs w:val="24"/>
+          <w:lang w:val="ro-RO"/>
+        </w:rPr>
+        <w:t>ările aplicației și funcțiile callback apelate la trecerea dintr-o stare în alta. În aceste funcții programatorul decide ce acțiuni ia și cum se modifică programul când se schimbă stările.</w:t>
+      </w:r>
+      <w:r>
+        <w:rPr>
+          <w:rFonts w:ascii="Times New Roman" w:hAnsi="Times New Roman" w:cs="Times New Roman"/>
+          <w:sz w:val="24"/>
+          <w:szCs w:val="24"/>
+        </w:rPr>
+        <w:t xml:space="preserve"> </w:t>
+      </w:r>
+      <w:r>
+        <w:rPr>
+          <w:rFonts w:ascii="Times New Roman" w:hAnsi="Times New Roman" w:cs="Times New Roman"/>
+          <w:sz w:val="24"/>
+          <w:szCs w:val="24"/>
+        </w:rPr>
+        <w:t>[36]</w:t>
+      </w:r>
+      <w:r>
+        <w:rPr>
+          <w:rFonts w:ascii="Times New Roman" w:hAnsi="Times New Roman" w:cs="Times New Roman"/>
+          <w:sz w:val="24"/>
+          <w:szCs w:val="24"/>
+          <w:lang w:val="ro-RO"/>
+        </w:rPr>
+        <w:t xml:space="preserve"> </w:t>
+      </w:r>
+    </w:p>
+    <w:p>
+      <w:pPr>
+        <w:spacing w:after="0" w:line="360" w:lineRule="auto"/>
+        <w:jc w:val="both"/>
+        <w:rPr>
+          <w:rFonts w:ascii="Times New Roman" w:hAnsi="Times New Roman" w:cs="Times New Roman"/>
+          <w:sz w:val="24"/>
+          <w:szCs w:val="24"/>
+          <w:lang w:val="ro-RO"/>
+        </w:rPr>
+      </w:pPr>
+      <w:r>
+        <w:rPr>
+          <w:rFonts w:ascii="Times New Roman" w:hAnsi="Times New Roman" w:cs="Times New Roman"/>
+          <w:b/>
+          <w:sz w:val="24"/>
+          <w:szCs w:val="24"/>
+          <w:lang w:val="ro-RO"/>
+        </w:rPr>
+        <w:t xml:space="preserve">Intent </w:t>
+      </w:r>
+    </w:p>
+    <w:p>
+      <w:pPr>
+        <w:spacing w:after="0" w:line="360" w:lineRule="auto"/>
+        <w:jc w:val="both"/>
+        <w:rPr>
+          <w:rFonts w:ascii="Times New Roman" w:hAnsi="Times New Roman" w:cs="Times New Roman"/>
+          <w:sz w:val="24"/>
+          <w:szCs w:val="24"/>
+        </w:rPr>
+      </w:pPr>
+      <w:r>
+        <w:rPr>
+          <w:rFonts w:ascii="Times New Roman" w:hAnsi="Times New Roman" w:cs="Times New Roman"/>
+          <w:sz w:val="24"/>
+          <w:szCs w:val="24"/>
+          <w:lang w:val="ro-RO"/>
+        </w:rPr>
+        <w:t xml:space="preserve">Intent-urile sunt </w:t>
+      </w:r>
+      <w:r>
+        <w:rPr>
+          <w:rFonts w:ascii="Times New Roman" w:hAnsi="Times New Roman" w:cs="Times New Roman"/>
+          <w:sz w:val="24"/>
+          <w:szCs w:val="24"/>
+          <w:lang w:val="ro-RO"/>
+        </w:rPr>
+        <w:t>niște structuri cu ajutorul cărora se poate lansa o activitate din alt</w:t>
+      </w:r>
+      <w:r>
+        <w:rPr>
+          <w:rFonts w:ascii="Times New Roman" w:hAnsi="Times New Roman" w:cs="Times New Roman"/>
+          <w:sz w:val="24"/>
+          <w:szCs w:val="24"/>
+          <w:lang w:val="ro-RO"/>
+        </w:rPr>
+        <w:t>a, porni un serviciu, sau prin ele pot comunica diferitele componente. Sunt o structură de date care conține o descriere abstractă a unei acțiuni. Astfel intent-urile contribuie la decuplarea activitățiler și la comunicare.</w:t>
+      </w:r>
+      <w:r>
+        <w:rPr>
+          <w:rFonts w:ascii="Times New Roman" w:hAnsi="Times New Roman" w:cs="Times New Roman"/>
+          <w:sz w:val="24"/>
+          <w:szCs w:val="24"/>
+        </w:rPr>
+        <w:t>[36]</w:t>
+      </w:r>
+    </w:p>
+    <w:p>
+      <w:pPr>
+        <w:spacing w:after="0" w:line="360" w:lineRule="auto"/>
+        <w:jc w:val="both"/>
+        <w:rPr>
+          <w:rFonts w:ascii="Times New Roman" w:hAnsi="Times New Roman" w:cs="Times New Roman"/>
+          <w:sz w:val="24"/>
+          <w:szCs w:val="24"/>
+          <w:lang w:val="ro-RO"/>
+        </w:rPr>
+      </w:pPr>
+    </w:p>
+    <w:p>
+      <w:pPr>
+        <w:spacing w:after="0" w:line="360" w:lineRule="auto"/>
+        <w:jc w:val="both"/>
+        <w:rPr>
+          <w:rFonts w:ascii="Times New Roman" w:hAnsi="Times New Roman" w:cs="Times New Roman"/>
+          <w:b/>
+          <w:sz w:val="24"/>
+          <w:szCs w:val="24"/>
+          <w:lang w:val="ro-RO"/>
+        </w:rPr>
+      </w:pPr>
+      <w:r>
+        <w:rPr>
+          <w:rFonts w:ascii="Times New Roman" w:hAnsi="Times New Roman" w:cs="Times New Roman"/>
+          <w:b/>
+          <w:sz w:val="24"/>
+          <w:szCs w:val="24"/>
+          <w:lang w:val="ro-RO"/>
+        </w:rPr>
+        <w:t xml:space="preserve">Serviciile </w:t>
+      </w:r>
+    </w:p>
+    <w:p>
+      <w:pPr>
+        <w:spacing w:after="0" w:line="360" w:lineRule="auto"/>
+        <w:jc w:val="both"/>
+        <w:rPr>
+          <w:rFonts w:ascii="Times New Roman" w:hAnsi="Times New Roman" w:cs="Times New Roman"/>
+          <w:sz w:val="24"/>
+          <w:szCs w:val="24"/>
+          <w:lang w:val="ro-RO"/>
+        </w:rPr>
+      </w:pPr>
+      <w:r>
+        <w:rPr>
+          <w:rFonts w:ascii="Times New Roman" w:hAnsi="Times New Roman" w:cs="Times New Roman"/>
+          <w:sz w:val="24"/>
+          <w:szCs w:val="24"/>
+          <w:lang w:val="ro-RO"/>
+        </w:rPr>
+        <w:t xml:space="preserve">Serviciile sunt </w:t>
+      </w:r>
+      <w:r>
+        <w:rPr>
+          <w:rFonts w:ascii="Times New Roman" w:hAnsi="Times New Roman" w:cs="Times New Roman"/>
+          <w:sz w:val="24"/>
+          <w:szCs w:val="24"/>
+          <w:lang w:val="ro-RO"/>
+        </w:rPr>
+        <w:t xml:space="preserve">secvențe de cod sau </w:t>
+      </w:r>
+    </w:p>
+    <w:p>
+      <w:pPr>
+        <w:spacing w:after="120" w:line="360" w:lineRule="auto"/>
+        <w:jc w:val="both"/>
+        <w:rPr>
+          <w:rFonts w:ascii="Times New Roman" w:hAnsi="Times New Roman" w:cs="Times New Roman"/>
+          <w:sz w:val="24"/>
+          <w:szCs w:val="24"/>
+        </w:rPr>
+      </w:pPr>
+      <w:r>
+        <w:rPr>
+          <w:rFonts w:ascii="Times New Roman" w:hAnsi="Times New Roman" w:cs="Times New Roman"/>
+          <w:sz w:val="24"/>
+          <w:szCs w:val="24"/>
+          <w:lang w:val="ro-RO"/>
+        </w:rPr>
+        <w:t>aplicații care pot să ruleze operații aplicații</w:t>
+      </w:r>
+      <w:r>
+        <w:rPr>
+          <w:rFonts w:ascii="Times New Roman" w:hAnsi="Times New Roman" w:cs="Times New Roman"/>
+          <w:sz w:val="24"/>
+          <w:szCs w:val="24"/>
+          <w:lang w:val="ro-RO"/>
+        </w:rPr>
+        <w:tab/>
+      </w:r>
+      <w:r>
+        <w:rPr>
+          <w:rFonts w:ascii="Times New Roman" w:hAnsi="Times New Roman" w:cs="Times New Roman"/>
+          <w:sz w:val="24"/>
+          <w:szCs w:val="24"/>
+          <w:lang w:val="ro-RO"/>
+        </w:rPr>
+        <w:tab/>
+        <w:t xml:space="preserve"> Fig 3.13 Ciclul de viață activitate</w:t>
+      </w:r>
+      <w:r>
+        <w:rPr>
+          <w:rFonts w:ascii="Times New Roman" w:hAnsi="Times New Roman" w:cs="Times New Roman"/>
+          <w:sz w:val="24"/>
+          <w:szCs w:val="24"/>
+        </w:rPr>
+        <w:t>[img30]</w:t>
+      </w:r>
+    </w:p>
+    <w:p>
+      <w:pPr>
+        <w:spacing w:after="0" w:line="360" w:lineRule="auto"/>
+        <w:jc w:val="both"/>
+        <w:rPr>
+          <w:rFonts w:ascii="Times New Roman" w:hAnsi="Times New Roman" w:cs="Times New Roman"/>
+          <w:sz w:val="24"/>
+          <w:szCs w:val="24"/>
+          <w:lang w:val="ro-RO"/>
+        </w:rPr>
+      </w:pPr>
+      <w:r>
+        <w:rPr>
+          <w:rFonts w:ascii="Times New Roman" w:hAnsi="Times New Roman" w:cs="Times New Roman"/>
+          <w:sz w:val="24"/>
+          <w:szCs w:val="24"/>
+          <w:lang w:val="ro-RO"/>
+        </w:rPr>
+        <w:t xml:space="preserve">care pot să ruleze operații de lungă durată în spate (pe firul de execuție principal sau pe alt fir de exectuție decât cel principal dacă efectuează operații costisitoare). Un serviciu poate să fie pornit de către o altă componentă a aplicației Android și rulează în spate chiar daca se trece la alta aplicație. Un serviciu poate să ruleze muzică, să facă transfer de date, sau tranzacții în rețea. </w:t>
+      </w:r>
+      <w:r>
+        <w:rPr>
+          <w:rFonts w:ascii="Times New Roman" w:hAnsi="Times New Roman" w:cs="Times New Roman"/>
+          <w:sz w:val="24"/>
+          <w:szCs w:val="24"/>
+          <w:lang w:val="ro-RO"/>
+        </w:rPr>
+        <w:lastRenderedPageBreak/>
+        <w:t>Există 3 tipuri de servicii. Serviciile</w:t>
+      </w:r>
+      <w:r>
+        <w:rPr>
+          <w:rFonts w:ascii="Times New Roman" w:hAnsi="Times New Roman" w:cs="Times New Roman"/>
+          <w:sz w:val="24"/>
+          <w:szCs w:val="24"/>
+          <w:lang w:val="ro-RO"/>
+        </w:rPr>
+        <w:t xml:space="preserve"> </w:t>
+      </w:r>
+      <w:r>
+        <w:rPr>
+          <w:rFonts w:ascii="Times New Roman" w:hAnsi="Times New Roman" w:cs="Times New Roman"/>
+          <w:i/>
+          <w:sz w:val="24"/>
+          <w:szCs w:val="24"/>
+          <w:lang w:val="ro-RO"/>
+        </w:rPr>
+        <w:t xml:space="preserve">de prim plan </w:t>
+      </w:r>
+      <w:r>
+        <w:rPr>
+          <w:rFonts w:ascii="Times New Roman" w:hAnsi="Times New Roman" w:cs="Times New Roman"/>
+          <w:sz w:val="24"/>
+          <w:szCs w:val="24"/>
+          <w:lang w:val="ro-RO"/>
+        </w:rPr>
+        <w:t>–</w:t>
+      </w:r>
+      <w:r>
+        <w:rPr>
+          <w:rFonts w:ascii="Times New Roman" w:hAnsi="Times New Roman" w:cs="Times New Roman"/>
+          <w:sz w:val="24"/>
+          <w:szCs w:val="24"/>
+          <w:lang w:val="ro-RO"/>
+        </w:rPr>
+        <w:t xml:space="preserve"> </w:t>
+      </w:r>
+      <w:r>
+        <w:rPr>
+          <w:rFonts w:ascii="Times New Roman" w:hAnsi="Times New Roman" w:cs="Times New Roman"/>
+          <w:sz w:val="24"/>
+          <w:szCs w:val="24"/>
+          <w:lang w:val="ro-RO"/>
+        </w:rPr>
+        <w:t xml:space="preserve">realizează operații care pot fi observate de utilizator(precum rularea de muzică). El continuă și dacă utilizatorul nu foloseste aplicația. Serviciile </w:t>
+      </w:r>
+      <w:r>
+        <w:rPr>
+          <w:rFonts w:ascii="Times New Roman" w:hAnsi="Times New Roman" w:cs="Times New Roman"/>
+          <w:i/>
+          <w:sz w:val="24"/>
+          <w:szCs w:val="24"/>
+          <w:lang w:val="ro-RO"/>
+        </w:rPr>
+        <w:t xml:space="preserve">de fundal </w:t>
+      </w:r>
+      <w:r>
+        <w:rPr>
+          <w:rFonts w:ascii="Times New Roman" w:hAnsi="Times New Roman" w:cs="Times New Roman"/>
+          <w:sz w:val="24"/>
+          <w:szCs w:val="24"/>
+          <w:lang w:val="ro-RO"/>
+        </w:rPr>
+        <w:t xml:space="preserve">– realizează operații de care utilizatorul nu  este conștient neaparat(nu e anunțat).  Serviciile </w:t>
+      </w:r>
+      <w:r>
+        <w:rPr>
+          <w:rFonts w:ascii="Times New Roman" w:hAnsi="Times New Roman" w:cs="Times New Roman"/>
+          <w:i/>
+          <w:sz w:val="24"/>
+          <w:szCs w:val="24"/>
+          <w:lang w:val="ro-RO"/>
+        </w:rPr>
+        <w:t>legate(bound)</w:t>
+      </w:r>
+      <w:r>
+        <w:rPr>
+          <w:rFonts w:ascii="Times New Roman" w:hAnsi="Times New Roman" w:cs="Times New Roman"/>
+          <w:sz w:val="24"/>
+          <w:szCs w:val="24"/>
+          <w:lang w:val="ro-RO"/>
+        </w:rPr>
+        <w:t xml:space="preserve"> – o aplicație se poate lega la un serviciu prin operația </w:t>
+      </w:r>
+      <w:r>
+        <w:rPr>
+          <w:rFonts w:ascii="Times New Roman" w:hAnsi="Times New Roman" w:cs="Times New Roman"/>
+          <w:i/>
+          <w:sz w:val="24"/>
+          <w:szCs w:val="24"/>
+          <w:lang w:val="ro-RO"/>
+        </w:rPr>
+        <w:t>bindService()</w:t>
+      </w:r>
+      <w:r>
+        <w:rPr>
+          <w:rFonts w:ascii="Times New Roman" w:hAnsi="Times New Roman" w:cs="Times New Roman"/>
+          <w:b/>
+          <w:sz w:val="24"/>
+          <w:szCs w:val="24"/>
+          <w:lang w:val="ro-RO"/>
+        </w:rPr>
+        <w:t xml:space="preserve">. </w:t>
+      </w:r>
+      <w:r>
+        <w:rPr>
+          <w:rFonts w:ascii="Times New Roman" w:hAnsi="Times New Roman" w:cs="Times New Roman"/>
+          <w:sz w:val="24"/>
+          <w:szCs w:val="24"/>
+          <w:lang w:val="ro-RO"/>
+        </w:rPr>
+        <w:t xml:space="preserve">Acest fel de serviciu rulează doar când aplicația este legată la el. Aplicația poate să trimită cereri și să primească răspunsuri de la serviciu </w:t>
+      </w:r>
+      <w:r>
+        <w:rPr>
+          <w:rFonts w:ascii="Times New Roman" w:hAnsi="Times New Roman" w:cs="Times New Roman"/>
+          <w:sz w:val="24"/>
+          <w:szCs w:val="24"/>
+        </w:rPr>
+        <w:t>[36]</w:t>
+      </w:r>
+      <w:r>
+        <w:rPr>
+          <w:rFonts w:ascii="Times New Roman" w:hAnsi="Times New Roman" w:cs="Times New Roman"/>
+          <w:sz w:val="24"/>
+          <w:szCs w:val="24"/>
+          <w:lang w:val="ro-RO"/>
+        </w:rPr>
+        <w:t xml:space="preserve"> În acest proiect serviciul</w:t>
+      </w:r>
+      <w:r>
+        <w:rPr>
+          <w:rFonts w:ascii="Times New Roman" w:hAnsi="Times New Roman" w:cs="Times New Roman"/>
+          <w:sz w:val="24"/>
+          <w:szCs w:val="24"/>
+          <w:lang w:val="ro-RO"/>
+        </w:rPr>
+        <w:t xml:space="preserve"> prin care se realizează conexiunea prin BLE la modulul BLE se face prin Bound Service.</w:t>
+      </w:r>
+    </w:p>
+    <w:p>
+      <w:pPr>
+        <w:spacing w:after="0" w:line="360" w:lineRule="auto"/>
+        <w:ind w:firstLine="720"/>
+        <w:jc w:val="right"/>
+        <w:rPr>
+          <w:rFonts w:ascii="Times New Roman" w:hAnsi="Times New Roman" w:cs="Times New Roman"/>
+          <w:sz w:val="24"/>
+          <w:szCs w:val="24"/>
+        </w:rPr>
+      </w:pPr>
+    </w:p>
+    <w:p>
+      <w:pPr>
+        <w:spacing w:after="0" w:line="360" w:lineRule="auto"/>
+        <w:ind w:firstLine="720"/>
+        <w:jc w:val="both"/>
+        <w:rPr>
+          <w:rFonts w:ascii="Times New Roman" w:hAnsi="Times New Roman" w:cs="Times New Roman"/>
+          <w:sz w:val="24"/>
+          <w:szCs w:val="24"/>
+        </w:rPr>
+      </w:pPr>
+    </w:p>
+    <w:p>
+      <w:pPr>
+        <w:spacing w:after="0" w:line="360" w:lineRule="auto"/>
+        <w:jc w:val="both"/>
+        <w:rPr>
+          <w:rFonts w:ascii="Times New Roman" w:hAnsi="Times New Roman" w:cs="Times New Roman"/>
+          <w:sz w:val="24"/>
+          <w:szCs w:val="24"/>
+          <w:lang w:val="ro-RO"/>
+        </w:rPr>
+      </w:pPr>
+    </w:p>
+    <w:p>
+      <w:pPr>
+        <w:spacing w:after="0" w:line="360" w:lineRule="auto"/>
+        <w:ind w:firstLine="720"/>
+        <w:jc w:val="both"/>
+        <w:rPr>
+          <w:rFonts w:ascii="Times New Roman" w:hAnsi="Times New Roman" w:cs="Times New Roman"/>
+          <w:sz w:val="24"/>
+          <w:szCs w:val="24"/>
+          <w:lang w:val="ro-RO"/>
+        </w:rPr>
+      </w:pPr>
+    </w:p>
+    <w:p>
+      <w:pPr>
+        <w:spacing w:after="0" w:line="360" w:lineRule="auto"/>
+        <w:ind w:firstLine="720"/>
+        <w:jc w:val="both"/>
+        <w:rPr>
+          <w:rFonts w:ascii="Times New Roman" w:hAnsi="Times New Roman" w:cs="Times New Roman"/>
+          <w:sz w:val="24"/>
+          <w:szCs w:val="24"/>
+          <w:lang w:val="ro-RO"/>
+        </w:rPr>
+      </w:pPr>
+      <w:r>
+        <w:rPr>
+          <w:rFonts w:ascii="Times New Roman" w:hAnsi="Times New Roman" w:cs="Times New Roman"/>
+          <w:sz w:val="24"/>
+          <w:szCs w:val="24"/>
+          <w:lang w:val="ro-RO"/>
+        </w:rPr>
+        <w:t>AQHI e calculat la fiecare stație pentru cele 3 ore precedente</w:t>
+      </w:r>
+    </w:p>
+    <w:p>
+      <w:pPr>
+        <w:spacing w:line="360" w:lineRule="auto"/>
+        <w:jc w:val="both"/>
+        <w:rPr>
+          <w:rFonts w:ascii="Times New Roman" w:hAnsi="Times New Roman" w:cs="Times New Roman"/>
+          <w:sz w:val="24"/>
+          <w:szCs w:val="24"/>
+          <w:lang w:val="ro-RO"/>
+        </w:rPr>
+      </w:pPr>
     </w:p>
     <w:p>
       <w:pPr>
@@ -18187,6 +18756,7 @@
           <w:sz w:val="24"/>
           <w:szCs w:val="24"/>
         </w:rPr>
+        <w:lastRenderedPageBreak/>
         <w:t>Bluetooth Low Energy – vs Bluetooth</w:t>
       </w:r>
     </w:p>
@@ -18256,7 +18826,6 @@
           <w:sz w:val="24"/>
           <w:szCs w:val="24"/>
         </w:rPr>
-        <w:lastRenderedPageBreak/>
         <w:t xml:space="preserve">check  </w:t>
       </w:r>
       <w:r>
@@ -18791,6 +19360,7 @@
           <w:sz w:val="24"/>
           <w:szCs w:val="24"/>
         </w:rPr>
+        <w:lastRenderedPageBreak/>
         <w:t> </w:t>
       </w:r>
       <w:r>
@@ -18851,7 +19421,6 @@
           <w:sz w:val="24"/>
           <w:szCs w:val="24"/>
         </w:rPr>
-        <w:lastRenderedPageBreak/>
         <w:t> </w:t>
       </w:r>
       <w:r>
@@ -19191,7 +19760,7 @@
         </w:rPr>
       </w:pPr>
       <w:bookmarkStart w:id="16" w:name="_Toc517617496"/>
-      <w:bookmarkStart w:id="17" w:name="_Toc37377188"/>
+      <w:bookmarkStart w:id="17" w:name="_Toc37551203"/>
       <w:r>
         <w:rPr>
           <w:sz w:val="36"/>
@@ -21647,36 +22216,89 @@
           <w:sz w:val="24"/>
           <w:szCs w:val="24"/>
         </w:rPr>
-        <w:t xml:space="preserve"> PLUME </w:t>
-      </w:r>
-    </w:p>
-    <w:p>
-      <w:pPr>
-        <w:rPr>
-          <w:rFonts w:ascii="Times New Roman" w:hAnsi="Times New Roman" w:cs="Times New Roman"/>
-          <w:sz w:val="24"/>
-          <w:szCs w:val="24"/>
-        </w:rPr>
-      </w:pPr>
-      <w:r>
-        <w:rPr>
-          <w:rFonts w:ascii="Times New Roman" w:hAnsi="Times New Roman" w:cs="Times New Roman"/>
-          <w:sz w:val="24"/>
-          <w:szCs w:val="24"/>
-          <w:lang w:val="ro-RO"/>
+        <w:t xml:space="preserve"> </w:t>
+      </w:r>
+    </w:p>
+    <w:p>
+      <w:pPr>
+        <w:spacing w:after="120"/>
+        <w:rPr>
+          <w:rFonts w:ascii="Times New Roman" w:hAnsi="Times New Roman" w:cs="Times New Roman"/>
+          <w:sz w:val="24"/>
+          <w:szCs w:val="24"/>
+        </w:rPr>
+      </w:pPr>
+      <w:r>
+        <w:rPr>
+          <w:rFonts w:ascii="Times New Roman" w:hAnsi="Times New Roman" w:cs="Times New Roman"/>
+          <w:sz w:val="24"/>
+          <w:szCs w:val="24"/>
         </w:rPr>
         <w:t>[</w:t>
       </w:r>
       <w:r>
         <w:rPr>
           <w:rFonts w:ascii="Times New Roman" w:hAnsi="Times New Roman" w:cs="Times New Roman"/>
+          <w:b/>
+          <w:sz w:val="24"/>
+          <w:szCs w:val="24"/>
+        </w:rPr>
+        <w:t xml:space="preserve">img30] </w:t>
+      </w:r>
+      <w:hyperlink r:id="rId95" w:history="1">
+        <w:r>
+          <w:rPr>
+            <w:rStyle w:val="Hyperlink"/>
+          </w:rPr>
+          <w:t>https://ocw.cs.pub.ro/courses/eim/laboratoare/laborator02</w:t>
+        </w:r>
+      </w:hyperlink>
+    </w:p>
+    <w:p>
+      <w:pPr>
+        <w:spacing w:after="120"/>
+        <w:rPr>
+          <w:rFonts w:ascii="Times New Roman" w:hAnsi="Times New Roman" w:cs="Times New Roman"/>
+          <w:sz w:val="24"/>
+          <w:szCs w:val="24"/>
+        </w:rPr>
+      </w:pPr>
+      <w:r>
+        <w:rPr>
+          <w:rFonts w:ascii="Times New Roman" w:hAnsi="Times New Roman" w:cs="Times New Roman"/>
+          <w:sz w:val="24"/>
+          <w:szCs w:val="24"/>
+        </w:rPr>
+        <w:t xml:space="preserve">PLUME </w:t>
+      </w:r>
+    </w:p>
+    <w:p>
+      <w:pPr>
+        <w:rPr>
+          <w:rFonts w:ascii="Times New Roman" w:hAnsi="Times New Roman" w:cs="Times New Roman"/>
+          <w:sz w:val="24"/>
+          <w:szCs w:val="24"/>
+        </w:rPr>
+      </w:pPr>
+      <w:r>
+        <w:rPr>
+          <w:rFonts w:ascii="Times New Roman" w:hAnsi="Times New Roman" w:cs="Times New Roman"/>
+          <w:sz w:val="24"/>
+          <w:szCs w:val="24"/>
+          <w:lang w:val="ro-RO"/>
+        </w:rPr>
+        <w:t>[</w:t>
+      </w:r>
+      <w:r>
+        <w:rPr>
+          <w:rFonts w:ascii="Times New Roman" w:hAnsi="Times New Roman" w:cs="Times New Roman"/>
           <w:sz w:val="24"/>
           <w:szCs w:val="24"/>
           <w:lang w:val="ro-RO"/>
         </w:rPr>
         <w:t xml:space="preserve">] </w:t>
       </w:r>
-      <w:hyperlink r:id="rId95" w:history="1">
+      <w:hyperlink r:id="rId96" w:history="1">
         <w:r>
           <w:rPr>
             <w:rStyle w:val="Hyperlink"/>
@@ -21725,7 +22347,7 @@
         </w:rPr>
         <w:t>Computation of the AQI requires an air pollutant concentration over a specified averaging period, obtained from an </w:t>
       </w:r>
-      <w:hyperlink r:id="rId96" w:anchor="air_quality_monitoring" w:tooltip="Environmental monitoring" w:history="1">
+      <w:hyperlink r:id="rId97" w:anchor="air_quality_monitoring" w:tooltip="Environmental monitoring" w:history="1">
         <w:r>
           <w:rPr>
             <w:rStyle w:val="Hyperlink"/>
@@ -21748,7 +22370,7 @@
         </w:rPr>
         <w:t> or </w:t>
       </w:r>
-      <w:hyperlink r:id="rId97" w:tooltip="Atmospheric dispersion modeling" w:history="1">
+      <w:hyperlink r:id="rId98" w:tooltip="Atmospheric dispersion modeling" w:history="1">
         <w:r>
           <w:rPr>
             <w:rStyle w:val="Hyperlink"/>
@@ -21771,7 +22393,7 @@
         </w:rPr>
         <w:t>. Taken together, concentration and time represent the </w:t>
       </w:r>
-      <w:hyperlink r:id="rId98" w:tooltip="Dose response" w:history="1">
+      <w:hyperlink r:id="rId99" w:tooltip="Dose response" w:history="1">
         <w:r>
           <w:rPr>
             <w:rStyle w:val="Hyperlink"/>
@@ -21794,7 +22416,7 @@
         </w:rPr>
         <w:t> of the air pollutant. Health effects corresponding to a given dose are established by epidemiological research.</w:t>
       </w:r>
-      <w:hyperlink r:id="rId99" w:anchor="cite_note-4" w:history="1">
+      <w:hyperlink r:id="rId100" w:anchor="cite_note-4" w:history="1">
         <w:r>
           <w:rPr>
             <w:rStyle w:val="Hyperlink"/>
@@ -21852,7 +22474,7 @@
         </w:rPr>
         <w:t>Most air contaminants do not have an associated AQI. Many countries monitor </w:t>
       </w:r>
-      <w:hyperlink r:id="rId100" w:tooltip="Ground-level ozone" w:history="1">
+      <w:hyperlink r:id="rId101" w:tooltip="Ground-level ozone" w:history="1">
         <w:r>
           <w:rPr>
             <w:rStyle w:val="Hyperlink"/>
@@ -21867,7 +22489,7 @@
         </w:rPr>
         <w:t>, </w:t>
       </w:r>
-      <w:hyperlink r:id="rId101" w:tooltip="Atmospheric particulate matter" w:history="1">
+      <w:hyperlink r:id="rId102" w:tooltip="Atmospheric particulate matter" w:history="1">
         <w:r>
           <w:rPr>
             <w:rStyle w:val="Hyperlink"/>
@@ -21882,7 +22504,7 @@
         </w:rPr>
         <w:t>, </w:t>
       </w:r>
-      <w:hyperlink r:id="rId102" w:tooltip="Sulfur dioxide" w:history="1">
+      <w:hyperlink r:id="rId103" w:tooltip="Sulfur dioxide" w:history="1">
         <w:r>
           <w:rPr>
             <w:rStyle w:val="Hyperlink"/>
@@ -21897,7 +22519,7 @@
         </w:rPr>
         <w:t>, </w:t>
       </w:r>
-      <w:hyperlink r:id="rId103" w:tooltip="Carbon monoxide" w:history="1">
+      <w:hyperlink r:id="rId104" w:tooltip="Carbon monoxide" w:history="1">
         <w:r>
           <w:rPr>
             <w:rStyle w:val="Hyperlink"/>
@@ -21912,7 +22534,7 @@
         </w:rPr>
         <w:t> and </w:t>
       </w:r>
-      <w:hyperlink r:id="rId104" w:tooltip="Nitrogen dioxide" w:history="1">
+      <w:hyperlink r:id="rId105" w:tooltip="Nitrogen dioxide" w:history="1">
         <w:r>
           <w:rPr>
             <w:rStyle w:val="Hyperlink"/>
@@ -21927,7 +22549,7 @@
         </w:rPr>
         <w:t>, and calculate air quality indices for these pollutants.</w:t>
       </w:r>
-      <w:hyperlink r:id="rId105" w:anchor="cite_note-aqi_basic-10" w:history="1">
+      <w:hyperlink r:id="rId106" w:anchor="cite_note-aqi_basic-10" w:history="1">
         <w:r>
           <w:rPr>
             <w:rStyle w:val="Hyperlink"/>
@@ -21953,7 +22575,7 @@
         </w:rPr>
         <w:t>The definition of the AQI in a particular nation reflects the discourse surrounding the development of national air quality standards in that nation.</w:t>
       </w:r>
-      <w:hyperlink r:id="rId106" w:anchor="cite_note-11" w:history="1">
+      <w:hyperlink r:id="rId107" w:anchor="cite_note-11" w:history="1">
         <w:r>
           <w:rPr>
             <w:rStyle w:val="Hyperlink"/>
@@ -21969,7 +22591,7 @@
         </w:rPr>
         <w:t> A website allowing government agencies anywhere in the world to submit their real-time air monitoring data for display using a common definition of the air quality index has recently become available.</w:t>
       </w:r>
-      <w:hyperlink r:id="rId107" w:anchor="cite_note-12" w:history="1">
+      <w:hyperlink r:id="rId108" w:anchor="cite_note-12" w:history="1">
         <w:r>
           <w:rPr>
             <w:rStyle w:val="Hyperlink"/>
@@ -22044,17 +22666,6 @@
     </w:p>
     <w:p>
       <w:pPr>
-        <w:ind w:left="720"/>
-        <w:rPr>
-          <w:rFonts w:ascii="Times New Roman" w:hAnsi="Times New Roman" w:cs="Times New Roman"/>
-          <w:sz w:val="24"/>
-          <w:szCs w:val="24"/>
-          <w:lang w:val="ro-RO"/>
-        </w:rPr>
-      </w:pPr>
-    </w:p>
-    <w:p>
-      <w:pPr>
         <w:spacing w:line="360" w:lineRule="auto"/>
         <w:rPr>
           <w:rFonts w:ascii="Times New Roman" w:hAnsi="Times New Roman" w:cs="Times New Roman"/>
@@ -22064,8 +22675,8 @@
       </w:pPr>
     </w:p>
     <w:sectPr>
-      <w:headerReference w:type="default" r:id="rId108"/>
-      <w:footerReference w:type="default" r:id="rId109"/>
+      <w:headerReference w:type="default" r:id="rId109"/>
+      <w:footerReference w:type="default" r:id="rId110"/>
       <w:pgSz w:w="12240" w:h="15840"/>
       <w:pgMar w:top="1440" w:right="1440" w:bottom="1440" w:left="1440" w:header="720" w:footer="720" w:gutter="0"/>
       <w:cols w:space="720"/>
@@ -24533,7 +25144,7 @@
 </file>
 
 <file path=customXml/itemProps1.xml><?xml version="1.0" encoding="utf-8"?>
-<ds:datastoreItem xmlns:ds="http://schemas.openxmlformats.org/officeDocument/2006/customXml" ds:itemID="{F4F878C2-E74F-4C48-9D3A-BD2596ADB283}">
+<ds:datastoreItem xmlns:ds="http://schemas.openxmlformats.org/officeDocument/2006/customXml" ds:itemID="{18A4E55F-E1C0-4222-9106-7ED77401BE0F}">
   <ds:schemaRefs>
     <ds:schemaRef ds:uri="http://schemas.openxmlformats.org/officeDocument/2006/bibliography"/>
   </ds:schemaRefs>

</xml_diff>

<commit_message>
12,04 - Sfarsit Cap.3
</commit_message>
<xml_diff>
--- a/Documentatie/Lucrare de Dizertatie - Tarce Paul.docx
+++ b/Documentatie/Lucrare de Dizertatie - Tarce Paul.docx
@@ -114,7 +114,7 @@
                     <a:blip r:embed="rId9" cstate="print">
                       <a:extLst>
                         <a:ext uri="{28A0092B-C50C-407E-A947-70E740481C1C}">
-                          <a14:useLocalDpi xmlns:arto="http://schemas.microsoft.com/office/word/2006/arto" xmlns="" xmlns:wpc="http://schemas.microsoft.com/office/word/2010/wordprocessingCanvas" xmlns:mc="http://schemas.openxmlformats.org/markup-compatibility/2006" xmlns:o="urn:schemas-microsoft-com:office:office" xmlns:v="urn:schemas-microsoft-com:vml" xmlns:wp14="http://schemas.microsoft.com/office/word/2010/wordprocessingDrawing" xmlns:w10="urn:schemas-microsoft-com:office:word" xmlns:w="http://schemas.openxmlformats.org/wordprocessingml/2006/main" xmlns:w14="http://schemas.microsoft.com/office/word/2010/wordml" xmlns:w15="http://schemas.microsoft.com/office/word/2012/wordml" xmlns:wpg="http://schemas.microsoft.com/office/word/2010/wordprocessingGroup" xmlns:wpi="http://schemas.microsoft.com/office/word/2010/wordprocessingInk" xmlns:wps="http://schemas.microsoft.com/office/word/2010/wordprocessingShape" xmlns:a14="http://schemas.microsoft.com/office/drawing/2010/main" val="0"/>
+                          <a14:useLocalDpi xmlns:a14="http://schemas.microsoft.com/office/drawing/2010/main" xmlns:wps="http://schemas.microsoft.com/office/word/2010/wordprocessingShape" xmlns:wpi="http://schemas.microsoft.com/office/word/2010/wordprocessingInk" xmlns:wpg="http://schemas.microsoft.com/office/word/2010/wordprocessingGroup" xmlns:w15="http://schemas.microsoft.com/office/word/2012/wordml" xmlns:w14="http://schemas.microsoft.com/office/word/2010/wordml" xmlns:w="http://schemas.openxmlformats.org/wordprocessingml/2006/main" xmlns:w10="urn:schemas-microsoft-com:office:word" xmlns:wp14="http://schemas.microsoft.com/office/word/2010/wordprocessingDrawing" xmlns:v="urn:schemas-microsoft-com:vml" xmlns:o="urn:schemas-microsoft-com:office:office" xmlns:mc="http://schemas.openxmlformats.org/markup-compatibility/2006" xmlns:wpc="http://schemas.microsoft.com/office/word/2010/wordprocessingCanvas" xmlns="" xmlns:arto="http://schemas.microsoft.com/office/word/2006/arto" val="0"/>
                         </a:ext>
                       </a:extLst>
                     </a:blip>
@@ -886,7 +886,7 @@
           <w:r>
             <w:fldChar w:fldCharType="separate"/>
           </w:r>
-          <w:hyperlink w:anchor="_Toc37551189" w:history="1">
+          <w:hyperlink w:anchor="_Toc37610087" w:history="1">
             <w:r>
               <w:rPr>
                 <w:rStyle w:val="Hyperlink"/>
@@ -914,7 +914,7 @@
                 <w:noProof/>
                 <w:webHidden/>
               </w:rPr>
-              <w:instrText xml:space="preserve"> PAGEREF _Toc37551189 \h </w:instrText>
+              <w:instrText xml:space="preserve"> PAGEREF _Toc37610087 \h </w:instrText>
             </w:r>
             <w:r>
               <w:rPr>
@@ -957,7 +957,7 @@
               <w:noProof/>
             </w:rPr>
           </w:pPr>
-          <w:hyperlink w:anchor="_Toc37551190" w:history="1">
+          <w:hyperlink w:anchor="_Toc37610088" w:history="1">
             <w:r>
               <w:rPr>
                 <w:rStyle w:val="Hyperlink"/>
@@ -1000,7 +1000,7 @@
                 <w:noProof/>
                 <w:webHidden/>
               </w:rPr>
-              <w:instrText xml:space="preserve"> PAGEREF _Toc37551190 \h </w:instrText>
+              <w:instrText xml:space="preserve"> PAGEREF _Toc37610088 \h </w:instrText>
             </w:r>
             <w:r>
               <w:rPr>
@@ -1043,7 +1043,7 @@
               <w:noProof/>
             </w:rPr>
           </w:pPr>
-          <w:hyperlink w:anchor="_Toc37551191" w:history="1">
+          <w:hyperlink w:anchor="_Toc37610089" w:history="1">
             <w:r>
               <w:rPr>
                 <w:rStyle w:val="Hyperlink"/>
@@ -1086,7 +1086,7 @@
                 <w:noProof/>
                 <w:webHidden/>
               </w:rPr>
-              <w:instrText xml:space="preserve"> PAGEREF _Toc37551191 \h </w:instrText>
+              <w:instrText xml:space="preserve"> PAGEREF _Toc37610089 \h </w:instrText>
             </w:r>
             <w:r>
               <w:rPr>
@@ -1129,7 +1129,7 @@
               <w:noProof/>
             </w:rPr>
           </w:pPr>
-          <w:hyperlink w:anchor="_Toc37551192" w:history="1">
+          <w:hyperlink w:anchor="_Toc37610090" w:history="1">
             <w:r>
               <w:rPr>
                 <w:rStyle w:val="Hyperlink"/>
@@ -1172,7 +1172,7 @@
                 <w:noProof/>
                 <w:webHidden/>
               </w:rPr>
-              <w:instrText xml:space="preserve"> PAGEREF _Toc37551192 \h </w:instrText>
+              <w:instrText xml:space="preserve"> PAGEREF _Toc37610090 \h </w:instrText>
             </w:r>
             <w:r>
               <w:rPr>
@@ -1214,7 +1214,7 @@
               <w:noProof/>
             </w:rPr>
           </w:pPr>
-          <w:hyperlink w:anchor="_Toc37551193" w:history="1">
+          <w:hyperlink w:anchor="_Toc37610091" w:history="1">
             <w:r>
               <w:rPr>
                 <w:rStyle w:val="Hyperlink"/>
@@ -1242,7 +1242,7 @@
                 <w:noProof/>
                 <w:webHidden/>
               </w:rPr>
-              <w:instrText xml:space="preserve"> PAGEREF _Toc37551193 \h </w:instrText>
+              <w:instrText xml:space="preserve"> PAGEREF _Toc37610091 \h </w:instrText>
             </w:r>
             <w:r>
               <w:rPr>
@@ -1284,7 +1284,7 @@
               <w:noProof/>
             </w:rPr>
           </w:pPr>
-          <w:hyperlink w:anchor="_Toc37551194" w:history="1">
+          <w:hyperlink w:anchor="_Toc37610092" w:history="1">
             <w:r>
               <w:rPr>
                 <w:rStyle w:val="Hyperlink"/>
@@ -1313,7 +1313,7 @@
                 <w:noProof/>
                 <w:webHidden/>
               </w:rPr>
-              <w:instrText xml:space="preserve"> PAGEREF _Toc37551194 \h </w:instrText>
+              <w:instrText xml:space="preserve"> PAGEREF _Toc37610092 \h </w:instrText>
             </w:r>
             <w:r>
               <w:rPr>
@@ -1355,7 +1355,7 @@
               <w:noProof/>
             </w:rPr>
           </w:pPr>
-          <w:hyperlink w:anchor="_Toc37551195" w:history="1">
+          <w:hyperlink w:anchor="_Toc37610093" w:history="1">
             <w:r>
               <w:rPr>
                 <w:rStyle w:val="Hyperlink"/>
@@ -1383,7 +1383,7 @@
                 <w:noProof/>
                 <w:webHidden/>
               </w:rPr>
-              <w:instrText xml:space="preserve"> PAGEREF _Toc37551195 \h </w:instrText>
+              <w:instrText xml:space="preserve"> PAGEREF _Toc37610093 \h </w:instrText>
             </w:r>
             <w:r>
               <w:rPr>
@@ -1425,7 +1425,7 @@
               <w:noProof/>
             </w:rPr>
           </w:pPr>
-          <w:hyperlink w:anchor="_Toc37551196" w:history="1">
+          <w:hyperlink w:anchor="_Toc37610094" w:history="1">
             <w:r>
               <w:rPr>
                 <w:rStyle w:val="Hyperlink"/>
@@ -1454,7 +1454,7 @@
                 <w:noProof/>
                 <w:webHidden/>
               </w:rPr>
-              <w:instrText xml:space="preserve"> PAGEREF _Toc37551196 \h </w:instrText>
+              <w:instrText xml:space="preserve"> PAGEREF _Toc37610094 \h </w:instrText>
             </w:r>
             <w:r>
               <w:rPr>
@@ -1496,7 +1496,7 @@
               <w:noProof/>
             </w:rPr>
           </w:pPr>
-          <w:hyperlink w:anchor="_Toc37551197" w:history="1">
+          <w:hyperlink w:anchor="_Toc37610095" w:history="1">
             <w:r>
               <w:rPr>
                 <w:rStyle w:val="Hyperlink"/>
@@ -1524,7 +1524,7 @@
                 <w:noProof/>
                 <w:webHidden/>
               </w:rPr>
-              <w:instrText xml:space="preserve"> PAGEREF _Toc37551197 \h </w:instrText>
+              <w:instrText xml:space="preserve"> PAGEREF _Toc37610095 \h </w:instrText>
             </w:r>
             <w:r>
               <w:rPr>
@@ -1566,7 +1566,7 @@
               <w:noProof/>
             </w:rPr>
           </w:pPr>
-          <w:hyperlink w:anchor="_Toc37551198" w:history="1">
+          <w:hyperlink w:anchor="_Toc37610096" w:history="1">
             <w:r>
               <w:rPr>
                 <w:rStyle w:val="Hyperlink"/>
@@ -1594,7 +1594,7 @@
                 <w:noProof/>
                 <w:webHidden/>
               </w:rPr>
-              <w:instrText xml:space="preserve"> PAGEREF _Toc37551198 \h </w:instrText>
+              <w:instrText xml:space="preserve"> PAGEREF _Toc37610096 \h </w:instrText>
             </w:r>
             <w:r>
               <w:rPr>
@@ -1636,7 +1636,7 @@
               <w:noProof/>
             </w:rPr>
           </w:pPr>
-          <w:hyperlink w:anchor="_Toc37551199" w:history="1">
+          <w:hyperlink w:anchor="_Toc37610097" w:history="1">
             <w:r>
               <w:rPr>
                 <w:rStyle w:val="Hyperlink"/>
@@ -1664,7 +1664,7 @@
                 <w:noProof/>
                 <w:webHidden/>
               </w:rPr>
-              <w:instrText xml:space="preserve"> PAGEREF _Toc37551199 \h </w:instrText>
+              <w:instrText xml:space="preserve"> PAGEREF _Toc37610097 \h </w:instrText>
             </w:r>
             <w:r>
               <w:rPr>
@@ -1684,7 +1684,7 @@
                 <w:noProof/>
                 <w:webHidden/>
               </w:rPr>
-              <w:t>21</w:t>
+              <w:t>22</w:t>
             </w:r>
             <w:r>
               <w:rPr>
@@ -1706,7 +1706,7 @@
               <w:noProof/>
             </w:rPr>
           </w:pPr>
-          <w:hyperlink w:anchor="_Toc37551200" w:history="1">
+          <w:hyperlink w:anchor="_Toc37610098" w:history="1">
             <w:r>
               <w:rPr>
                 <w:rStyle w:val="Hyperlink"/>
@@ -1733,7 +1733,7 @@
                 <w:noProof/>
                 <w:webHidden/>
               </w:rPr>
-              <w:instrText xml:space="preserve"> PAGEREF _Toc37551200 \h </w:instrText>
+              <w:instrText xml:space="preserve"> PAGEREF _Toc37610098 \h </w:instrText>
             </w:r>
             <w:r>
               <w:rPr>
@@ -1753,7 +1753,7 @@
                 <w:noProof/>
                 <w:webHidden/>
               </w:rPr>
-              <w:t>21</w:t>
+              <w:t>22</w:t>
             </w:r>
             <w:r>
               <w:rPr>
@@ -1775,7 +1775,7 @@
               <w:noProof/>
             </w:rPr>
           </w:pPr>
-          <w:hyperlink w:anchor="_Toc37551201" w:history="1">
+          <w:hyperlink w:anchor="_Toc37610099" w:history="1">
             <w:r>
               <w:rPr>
                 <w:rStyle w:val="Hyperlink"/>
@@ -1803,7 +1803,7 @@
                 <w:noProof/>
                 <w:webHidden/>
               </w:rPr>
-              <w:instrText xml:space="preserve"> PAGEREF _Toc37551201 \h </w:instrText>
+              <w:instrText xml:space="preserve"> PAGEREF _Toc37610099 \h </w:instrText>
             </w:r>
             <w:r>
               <w:rPr>
@@ -1845,14 +1845,30 @@
               <w:noProof/>
             </w:rPr>
           </w:pPr>
-          <w:hyperlink w:anchor="_Toc37551202" w:history="1">
+          <w:hyperlink w:anchor="_Toc37610100" w:history="1">
             <w:r>
               <w:rPr>
                 <w:rStyle w:val="Hyperlink"/>
                 <w:rFonts w:eastAsia="Times New Roman"/>
                 <w:noProof/>
               </w:rPr>
-              <w:t>3.4 Elemente specifice Android folosite</w:t>
+              <w:t>3.4 Elemente specifice An</w:t>
+            </w:r>
+            <w:r>
+              <w:rPr>
+                <w:rStyle w:val="Hyperlink"/>
+                <w:rFonts w:eastAsia="Times New Roman"/>
+                <w:noProof/>
+              </w:rPr>
+              <w:t>d</w:t>
+            </w:r>
+            <w:r>
+              <w:rPr>
+                <w:rStyle w:val="Hyperlink"/>
+                <w:rFonts w:eastAsia="Times New Roman"/>
+                <w:noProof/>
+              </w:rPr>
+              <w:t>roid folosite</w:t>
             </w:r>
             <w:r>
               <w:rPr>
@@ -1873,7 +1889,7 @@
                 <w:noProof/>
                 <w:webHidden/>
               </w:rPr>
-              <w:instrText xml:space="preserve"> PAGEREF _Toc37551202 \h </w:instrText>
+              <w:instrText xml:space="preserve"> PAGEREF _Toc37610100 \h </w:instrText>
             </w:r>
             <w:r>
               <w:rPr>
@@ -1915,7 +1931,78 @@
               <w:noProof/>
             </w:rPr>
           </w:pPr>
-          <w:hyperlink w:anchor="_Toc37551203" w:history="1">
+          <w:hyperlink w:anchor="_Toc37610101" w:history="1">
+            <w:r>
+              <w:rPr>
+                <w:rStyle w:val="Hyperlink"/>
+                <w:rFonts w:ascii="Times New Roman" w:hAnsi="Times New Roman"/>
+                <w:noProof/>
+                <w:lang w:val="ro-RO"/>
+              </w:rPr>
+              <w:t>Capitolul 4.Implementarea soluției</w:t>
+            </w:r>
+            <w:r>
+              <w:rPr>
+                <w:noProof/>
+                <w:webHidden/>
+              </w:rPr>
+              <w:tab/>
+            </w:r>
+            <w:r>
+              <w:rPr>
+                <w:noProof/>
+                <w:webHidden/>
+              </w:rPr>
+              <w:fldChar w:fldCharType="begin"/>
+            </w:r>
+            <w:r>
+              <w:rPr>
+                <w:noProof/>
+                <w:webHidden/>
+              </w:rPr>
+              <w:instrText xml:space="preserve"> PAGEREF _Toc37610101 \h </w:instrText>
+            </w:r>
+            <w:r>
+              <w:rPr>
+                <w:noProof/>
+                <w:webHidden/>
+              </w:rPr>
+            </w:r>
+            <w:r>
+              <w:rPr>
+                <w:noProof/>
+                <w:webHidden/>
+              </w:rPr>
+              <w:fldChar w:fldCharType="separate"/>
+            </w:r>
+            <w:r>
+              <w:rPr>
+                <w:noProof/>
+                <w:webHidden/>
+              </w:rPr>
+              <w:t>33</w:t>
+            </w:r>
+            <w:r>
+              <w:rPr>
+                <w:noProof/>
+                <w:webHidden/>
+              </w:rPr>
+              <w:fldChar w:fldCharType="end"/>
+            </w:r>
+          </w:hyperlink>
+        </w:p>
+        <w:p>
+          <w:pPr>
+            <w:pStyle w:val="TOC1"/>
+            <w:tabs>
+              <w:tab w:val="right" w:leader="dot" w:pos="9350"/>
+            </w:tabs>
+            <w:rPr>
+              <w:rFonts w:asciiTheme="minorHAnsi" w:eastAsiaTheme="minorEastAsia" w:hAnsiTheme="minorHAnsi" w:cstheme="minorBidi"/>
+              <w:noProof/>
+            </w:rPr>
+          </w:pPr>
+          <w:hyperlink w:anchor="_Toc37610102" w:history="1">
             <w:r>
               <w:rPr>
                 <w:rStyle w:val="Hyperlink"/>
@@ -1943,7 +2030,7 @@
                 <w:noProof/>
                 <w:webHidden/>
               </w:rPr>
-              <w:instrText xml:space="preserve"> PAGEREF _Toc37551203 \h </w:instrText>
+              <w:instrText xml:space="preserve"> PAGEREF _Toc37610102 \h </w:instrText>
             </w:r>
             <w:r>
               <w:rPr>
@@ -1963,7 +2050,7 @@
                 <w:noProof/>
                 <w:webHidden/>
               </w:rPr>
-              <w:t>34</w:t>
+              <w:t>36</w:t>
             </w:r>
             <w:r>
               <w:rPr>
@@ -2210,7 +2297,7 @@
           <w:lang w:val="ro-RO"/>
         </w:rPr>
       </w:pPr>
-      <w:bookmarkStart w:id="0" w:name="_Toc37551189"/>
+      <w:bookmarkStart w:id="0" w:name="_Toc37610087"/>
       <w:r>
         <w:rPr>
           <w:sz w:val="36"/>
@@ -2252,7 +2339,7 @@
         </w:rPr>
         <w:t xml:space="preserve"> </w:t>
       </w:r>
-      <w:bookmarkStart w:id="1" w:name="_Toc37551190"/>
+      <w:bookmarkStart w:id="1" w:name="_Toc37610088"/>
       <w:r>
         <w:rPr>
           <w:sz w:val="32"/>
@@ -2614,17 +2701,7 @@
           <w:szCs w:val="24"/>
           <w:lang w:val="ro-RO"/>
         </w:rPr>
-        <w:t xml:space="preserve"> din cauză că nu mai este folosit doar pentru a vorbi și a trimite mesaje este numit smart-phone, un fel de calculator personal portabil, cu dimensiuni, evident, mult mai mici.</w:t>
-      </w:r>
-      <w:r>
-        <w:rPr>
-          <w:rFonts w:ascii="Times New Roman" w:eastAsia="Times New Roman" w:hAnsi="Times New Roman" w:cs="Times New Roman"/>
-          <w:color w:val="000000"/>
-          <w:sz w:val="24"/>
-          <w:szCs w:val="24"/>
-          <w:lang w:val="ro-RO"/>
-        </w:rPr>
-        <w:t xml:space="preserve"> Având o multitudine de funcții și de posibilități de </w:t>
+        <w:t xml:space="preserve"> din cauză că nu mai este folosit doar pentru a vorbi și a trimite mesaje este numit smart-phone, un fel de calculator personal portabil, </w:t>
       </w:r>
       <w:r>
         <w:rPr>
@@ -2635,7 +2712,17 @@
           <w:lang w:val="ro-RO"/>
         </w:rPr>
         <w:lastRenderedPageBreak/>
-        <w:t>conectare, telefonul a ajuns să fie folosit în conexiunie cu multe dispozitive(fizice). Toate acestea pentru ca utilizatorul să aibă acces la informații precise și în timp scurt.</w:t>
+        <w:t>cu dimensiuni, evident, mult mai mici.</w:t>
+      </w:r>
+      <w:r>
+        <w:rPr>
+          <w:rFonts w:ascii="Times New Roman" w:eastAsia="Times New Roman" w:hAnsi="Times New Roman" w:cs="Times New Roman"/>
+          <w:color w:val="000000"/>
+          <w:sz w:val="24"/>
+          <w:szCs w:val="24"/>
+          <w:lang w:val="ro-RO"/>
+        </w:rPr>
+        <w:t xml:space="preserve"> Având o multitudine de funcții și de posibilități de conectare, telefonul a ajuns să fie folosit în conexiunie cu multe dispozitive(fizice). Toate acestea pentru ca utilizatorul să aibă acces la informații precise și în timp scurt.</w:t>
       </w:r>
       <w:r>
         <w:rPr>
@@ -3170,7 +3257,18 @@
           <w:szCs w:val="24"/>
           <w:lang w:val="ro-RO"/>
         </w:rPr>
-        <w:t xml:space="preserve"> prin care se raportează calitatea aerului. El redă cat de curat sau</w:t>
+        <w:t xml:space="preserve"> prin care se </w:t>
+      </w:r>
+      <w:r>
+        <w:rPr>
+          <w:rFonts w:ascii="Times New Roman" w:eastAsia="Times New Roman" w:hAnsi="Times New Roman" w:cs="Times New Roman"/>
+          <w:color w:val="000000"/>
+          <w:sz w:val="24"/>
+          <w:szCs w:val="24"/>
+          <w:lang w:val="ro-RO"/>
+        </w:rPr>
+        <w:lastRenderedPageBreak/>
+        <w:t>raportează calitatea aerului. El redă cat de curat sau</w:t>
       </w:r>
       <w:r>
         <w:rPr>
@@ -3231,7 +3329,6 @@
           <w:sz w:val="24"/>
           <w:szCs w:val="24"/>
         </w:rPr>
-        <w:lastRenderedPageBreak/>
         <w:t>Conform [5], indicii de calitate ai aerului au scopul de a traduc</w:t>
       </w:r>
       <w:r>
@@ -3477,7 +3574,7 @@
         </w:rPr>
         <w:t xml:space="preserve"> </w:t>
       </w:r>
-      <w:bookmarkStart w:id="3" w:name="_Toc37551191"/>
+      <w:bookmarkStart w:id="3" w:name="_Toc37610089"/>
       <w:r>
         <w:rPr>
           <w:sz w:val="32"/>
@@ -3695,7 +3792,18 @@
           <w:szCs w:val="24"/>
           <w:lang w:val="ro-RO"/>
         </w:rPr>
-        <w:t>tient la orice oră de calitatea aerului chiar din proximitatea lui, datele acestea fiind mult mai exacte ca unele obtinute la nivel de localitate sau național. Aceste date din proximitate pot să varieze mult mai</w:t>
+        <w:t xml:space="preserve">tient la orice oră de calitatea aerului chiar din proximitatea lui, datele acestea fiind mult mai exacte ca unele obtinute la nivel de localitate sau </w:t>
+      </w:r>
+      <w:r>
+        <w:rPr>
+          <w:rFonts w:ascii="Times New Roman" w:eastAsia="Times New Roman" w:hAnsi="Times New Roman" w:cs="Times New Roman"/>
+          <w:color w:val="000000"/>
+          <w:sz w:val="24"/>
+          <w:szCs w:val="24"/>
+          <w:lang w:val="ro-RO"/>
+        </w:rPr>
+        <w:lastRenderedPageBreak/>
+        <w:t>național. Aceste date din proximitate pot să varieze mult mai</w:t>
       </w:r>
       <w:r>
         <w:rPr>
@@ -3725,18 +3833,7 @@
           <w:szCs w:val="24"/>
           <w:lang w:val="ro-RO"/>
         </w:rPr>
-        <w:t xml:space="preserve">incendii, industrie poluantă în </w:t>
-      </w:r>
-      <w:r>
-        <w:rPr>
-          <w:rFonts w:ascii="Times New Roman" w:eastAsia="Times New Roman" w:hAnsi="Times New Roman" w:cs="Times New Roman"/>
-          <w:color w:val="000000"/>
-          <w:sz w:val="24"/>
-          <w:szCs w:val="24"/>
-          <w:lang w:val="ro-RO"/>
-        </w:rPr>
-        <w:lastRenderedPageBreak/>
-        <w:t>apropiere), de aceea este de folos a avea un dispozitiv portabil conectat la aplicația mobilă</w:t>
+        <w:t>incendii, industrie poluantă în apropiere), de aceea este de folos a avea un dispozitiv portabil conectat la aplicația mobilă</w:t>
       </w:r>
       <w:r>
         <w:rPr>
@@ -4151,26 +4248,27 @@
           <w:szCs w:val="24"/>
           <w:lang w:val="ro-RO"/>
         </w:rPr>
-        <w:t>rului mare de dispozitive, există puține studii despre modul lor de utilizare la scară largă și despre impactul lor în societate.</w:t>
-      </w:r>
-      <w:r>
-        <w:rPr>
-          <w:rFonts w:ascii="Times New Roman" w:eastAsia="Times New Roman" w:hAnsi="Times New Roman" w:cs="Times New Roman"/>
-          <w:color w:val="000000"/>
-          <w:sz w:val="24"/>
-          <w:szCs w:val="24"/>
-        </w:rPr>
-        <w:t xml:space="preserve">[11] Smartphone-urile din ziua de azi sunt echipate cu capabilități din ce în ce mai avansate și complexe precum: navigație, camere foto de rezoluție și </w:t>
-      </w:r>
-      <w:r>
-        <w:rPr>
-          <w:rFonts w:ascii="Times New Roman" w:eastAsia="Times New Roman" w:hAnsi="Times New Roman" w:cs="Times New Roman"/>
-          <w:color w:val="000000"/>
-          <w:sz w:val="24"/>
-          <w:szCs w:val="24"/>
+        <w:t xml:space="preserve">rului mare de dispozitive, există puține studii despre modul lor de utilizare la scară largă și </w:t>
+      </w:r>
+      <w:r>
+        <w:rPr>
+          <w:rFonts w:ascii="Times New Roman" w:eastAsia="Times New Roman" w:hAnsi="Times New Roman" w:cs="Times New Roman"/>
+          <w:color w:val="000000"/>
+          <w:sz w:val="24"/>
+          <w:szCs w:val="24"/>
+          <w:lang w:val="ro-RO"/>
         </w:rPr>
         <w:lastRenderedPageBreak/>
-        <w:t>claritate mare, redare audio video, internet GSM și Wi-Fi de mare viteză, cititoare de amprente, recunoaștere facială și multe altele. Primele smartphone-uri au apărut pe piață încă din 1993 și erau destinate în mare parte pentru corporații în scopuri de muncă sau afaceri. Apoi a urmat perioada iPhone, care în 2007 a introdus pentru prima dată pe piață un smartphone pentru publicul larg</w:t>
+        <w:t>despre impactul lor în societate.</w:t>
+      </w:r>
+      <w:r>
+        <w:rPr>
+          <w:rFonts w:ascii="Times New Roman" w:eastAsia="Times New Roman" w:hAnsi="Times New Roman" w:cs="Times New Roman"/>
+          <w:color w:val="000000"/>
+          <w:sz w:val="24"/>
+          <w:szCs w:val="24"/>
+        </w:rPr>
+        <w:t>[11] Smartphone-urile din ziua de azi sunt echipate cu capabilități din ce în ce mai avansate și complexe precum: navigație, camere foto de rezoluție și claritate mare, redare audio video, internet GSM și Wi-Fi de mare viteză, cititoare de amprente, recunoaștere facială și multe altele. Primele smartphone-uri au apărut pe piață încă din 1993 și erau destinate în mare parte pentru corporații în scopuri de muncă sau afaceri. Apoi a urmat perioada iPhone, care în 2007 a introdus pentru prima dată pe piață un smartphone pentru publicul larg</w:t>
       </w:r>
       <w:r>
         <w:rPr>
@@ -4640,7 +4738,7 @@
         </w:rPr>
         <w:t xml:space="preserve"> </w:t>
       </w:r>
-      <w:bookmarkStart w:id="4" w:name="_Toc37551192"/>
+      <w:bookmarkStart w:id="4" w:name="_Toc37610090"/>
       <w:r>
         <w:rPr>
           <w:sz w:val="32"/>
@@ -5274,14 +5372,13 @@
           <w:lang w:val="ro-RO"/>
         </w:rPr>
       </w:pPr>
-      <w:bookmarkStart w:id="5" w:name="_Toc37551193"/>
+      <w:bookmarkStart w:id="5" w:name="_Toc37610091"/>
       <w:r>
         <w:rPr>
           <w:sz w:val="36"/>
           <w:szCs w:val="36"/>
           <w:lang w:val="ro-RO"/>
         </w:rPr>
-        <w:lastRenderedPageBreak/>
         <w:t>Capitolul 2</w:t>
       </w:r>
       <w:r>
@@ -5467,7 +5564,7 @@
           <w:lang w:val="ro-RO"/>
         </w:rPr>
       </w:pPr>
-      <w:bookmarkStart w:id="6" w:name="_Toc37551194"/>
+      <w:bookmarkStart w:id="6" w:name="_Toc37610092"/>
       <w:r>
         <w:rPr>
           <w:rFonts w:eastAsia="Times New Roman"/>
@@ -5760,7 +5857,17 @@
           <w:szCs w:val="24"/>
           <w:lang w:val="ro-RO"/>
         </w:rPr>
-        <w:t>i a-i da utilizatorului încredere și control asupra problematicii abordate</w:t>
+        <w:t xml:space="preserve">i a-i da utilizatorului încredere și control asupra problematicii </w:t>
+      </w:r>
+      <w:r>
+        <w:rPr>
+          <w:rFonts w:ascii="Times New Roman" w:hAnsi="Times New Roman" w:cs="Times New Roman"/>
+          <w:sz w:val="24"/>
+          <w:szCs w:val="24"/>
+          <w:lang w:val="ro-RO"/>
+        </w:rPr>
+        <w:lastRenderedPageBreak/>
+        <w:t>abordate</w:t>
       </w:r>
       <w:r>
         <w:rPr>
@@ -5794,17 +5901,7 @@
           <w:szCs w:val="24"/>
           <w:lang w:val="ro-RO"/>
         </w:rPr>
-        <w:t xml:space="preserve">oferă informații și la nivel de străzi. Aplicația oferă și prognoza pe 72 de ore a calității aerului. Ca și funcționalități </w:t>
-      </w:r>
-      <w:r>
-        <w:rPr>
-          <w:rFonts w:ascii="Times New Roman" w:hAnsi="Times New Roman" w:cs="Times New Roman"/>
-          <w:sz w:val="24"/>
-          <w:szCs w:val="24"/>
-          <w:lang w:val="ro-RO"/>
-        </w:rPr>
-        <w:lastRenderedPageBreak/>
-        <w:t>cheie</w:t>
+        <w:t>oferă informații și la nivel de străzi. Aplicația oferă și prognoza pe 72 de ore a calității aerului. Ca și funcționalități cheie</w:t>
       </w:r>
       <w:r>
         <w:rPr>
@@ -6193,7 +6290,7 @@
           <w:szCs w:val="24"/>
           <w:lang w:val="ro-RO"/>
         </w:rPr>
-        <w:t xml:space="preserve"> specializată în construirea produselor de curățare a aerului. IQAir are ca și scop și viziune a-i asista pe oameni în a trăi mai mult, mai sănătos</w:t>
+        <w:t xml:space="preserve"> specializată în construirea produselor de curățare a aerului. IQAir are ca și scop și viziune a-i </w:t>
       </w:r>
       <w:r>
         <w:rPr>
@@ -6204,7 +6301,8 @@
           <w:szCs w:val="24"/>
           <w:lang w:val="ro-RO"/>
         </w:rPr>
-        <w:t xml:space="preserve"> ajutandu-i să respire ce mai curat aer posibil. Unul din mijloacele cu care realizează acest lucru este aplicația AirVisual App prezentată în imaginile de mai sus. Această aplicație are peste 1 milion de instalări pe Google Play și </w:t>
+        <w:lastRenderedPageBreak/>
+        <w:t>asista pe oameni în a trăi mai mult, mai sănătos</w:t>
       </w:r>
       <w:r>
         <w:rPr>
@@ -6215,8 +6313,7 @@
           <w:szCs w:val="24"/>
           <w:lang w:val="ro-RO"/>
         </w:rPr>
-        <w:lastRenderedPageBreak/>
-        <w:t xml:space="preserve">accesează date de la agenții guvernamentale și imagini din satelit pentru a oferii </w:t>
+        <w:t xml:space="preserve"> ajutandu-i să respire ce mai curat aer posibil. Unul din mijloacele cu care realizează acest lucru este aplicația AirVisual App prezentată în imaginile de mai sus. Această aplicație are peste 1 milion de instalări pe Google Play și accesează date de la agenții guvernamentale și imagini din satelit pentru a oferii </w:t>
       </w:r>
       <w:r>
         <w:rPr>
@@ -6363,7 +6460,7 @@
           <w:rFonts w:eastAsia="Times New Roman"/>
         </w:rPr>
       </w:pPr>
-      <w:bookmarkStart w:id="7" w:name="_Toc37551195"/>
+      <w:bookmarkStart w:id="7" w:name="_Toc37610093"/>
       <w:r>
         <w:rPr>
           <w:rFonts w:eastAsia="Times New Roman"/>
@@ -6514,7 +6611,17 @@
           <w:szCs w:val="24"/>
           <w:lang w:val="ro-RO"/>
         </w:rPr>
-        <w:t xml:space="preserve">ă de obicei calitatea aerului este monitorizată prin sații mari și costisitoare instalate în locații strategice și gestionate de autoritățiile publice. Deci monitorizarea este limitată la cateva zone </w:t>
+        <w:t xml:space="preserve">ă de obicei calitatea aerului este monitorizată prin sații mari și costisitoare instalate în locații strategice și gestionate de autoritățiile publice. Deci monitorizarea este limitată </w:t>
+      </w:r>
+      <w:r>
+        <w:rPr>
+          <w:rFonts w:ascii="Times New Roman" w:hAnsi="Times New Roman" w:cs="Times New Roman"/>
+          <w:sz w:val="24"/>
+          <w:szCs w:val="24"/>
+          <w:lang w:val="ro-RO"/>
+        </w:rPr>
+        <w:lastRenderedPageBreak/>
+        <w:t xml:space="preserve">la cateva zone </w:t>
       </w:r>
       <w:r>
         <w:rPr>
@@ -6566,17 +6673,7 @@
           <w:szCs w:val="24"/>
           <w:lang w:val="ro-RO"/>
         </w:rPr>
-        <w:t xml:space="preserve">ății aerului în zonele urbane care se bazează pe mai multi senzori/noduri </w:t>
-      </w:r>
-      <w:r>
-        <w:rPr>
-          <w:rFonts w:ascii="Times New Roman" w:hAnsi="Times New Roman" w:cs="Times New Roman"/>
-          <w:sz w:val="24"/>
-          <w:szCs w:val="24"/>
-          <w:lang w:val="ro-RO"/>
-        </w:rPr>
-        <w:lastRenderedPageBreak/>
-        <w:t xml:space="preserve">interconectate( care măsoară gaze precum ozon, monoxid de carbon și dioxid de azot ). Acești senzori pot fi plasați de către utilizatori în </w:t>
+        <w:t xml:space="preserve">ății aerului în zonele urbane care se bazează pe mai multi senzori/noduri interconectate( care măsoară gaze precum ozon, monoxid de carbon și dioxid de azot ). Acești senzori pot fi plasați de către utilizatori în </w:t>
       </w:r>
       <w:r>
         <w:rPr>
@@ -6885,6 +6982,7 @@
           <w:szCs w:val="24"/>
           <w:lang w:val="ro-RO"/>
         </w:rPr>
+        <w:lastRenderedPageBreak/>
         <w:tab/>
       </w:r>
       <w:r>
@@ -6911,17 +7009,7 @@
           <w:szCs w:val="24"/>
           <w:lang w:val="ro-RO"/>
         </w:rPr>
-        <w:t xml:space="preserve">eles. Au făcut aceasta pentru că în ciuda faptului </w:t>
-      </w:r>
-      <w:r>
-        <w:rPr>
-          <w:rFonts w:ascii="Times New Roman" w:hAnsi="Times New Roman" w:cs="Times New Roman"/>
-          <w:sz w:val="24"/>
-          <w:szCs w:val="24"/>
-          <w:lang w:val="ro-RO"/>
-        </w:rPr>
-        <w:lastRenderedPageBreak/>
-        <w:t>că unele organizații oficiale care se ocupa de AQI definesc valori limită pentru fiecare poluant și metode specifice de măsurare, în acest proiect se folosesc senzori ieftini care nu au calitatea celor folosiți de sursele oficiale.</w:t>
+        <w:t>eles. Au făcut aceasta pentru că în ciuda faptului că unele organizații oficiale care se ocupa de AQI definesc valori limită pentru fiecare poluant și metode specifice de măsurare, în acest proiect se folosesc senzori ieftini care nu au calitatea celor folosiți de sursele oficiale.</w:t>
       </w:r>
       <w:r>
         <w:rPr>
@@ -7340,7 +7428,17 @@
           <w:szCs w:val="24"/>
           <w:lang w:val="ro-RO"/>
         </w:rPr>
-        <w:t xml:space="preserve"> comparativ cu stațiile folosite de agențiile de mediu. Pe partea de senzori la </w:t>
+        <w:t xml:space="preserve"> comparativ cu </w:t>
+      </w:r>
+      <w:r>
+        <w:rPr>
+          <w:rFonts w:ascii="Times New Roman" w:hAnsi="Times New Roman" w:cs="Times New Roman"/>
+          <w:sz w:val="24"/>
+          <w:szCs w:val="24"/>
+          <w:lang w:val="ro-RO"/>
+        </w:rPr>
+        <w:lastRenderedPageBreak/>
+        <w:t xml:space="preserve">stațiile folosite de agențiile de mediu. Pe partea de senzori la </w:t>
       </w:r>
       <w:r>
         <w:rPr>
@@ -7472,7 +7570,6 @@
           <w:szCs w:val="24"/>
           <w:lang w:val="ro-RO"/>
         </w:rPr>
-        <w:lastRenderedPageBreak/>
         <w:t>modul WiFi pentru conexiunie TPC/IP, UDP, HTTTP/S . Senzorii de pe modul sunt pentru CO, NO</w:t>
       </w:r>
       <w:r>
@@ -8438,7 +8535,7 @@
         </w:rPr>
       </w:pPr>
       <w:bookmarkStart w:id="8" w:name="_Toc517617477"/>
-      <w:bookmarkStart w:id="9" w:name="_Toc37551196"/>
+      <w:bookmarkStart w:id="9" w:name="_Toc37610094"/>
       <w:r>
         <w:rPr>
           <w:rFonts w:ascii="Times New Roman" w:hAnsi="Times New Roman" w:cs="Times New Roman"/>
@@ -8446,7 +8543,6 @@
           <w:szCs w:val="36"/>
           <w:lang w:val="ro-RO"/>
         </w:rPr>
-        <w:lastRenderedPageBreak/>
         <w:t>Capitolul 3</w:t>
       </w:r>
       <w:r>
@@ -8544,7 +8640,7 @@
         </w:rPr>
         <w:tab/>
       </w:r>
-      <w:bookmarkStart w:id="10" w:name="_Toc37551197"/>
+      <w:bookmarkStart w:id="10" w:name="_Toc37610095"/>
       <w:r>
         <w:rPr>
           <w:rFonts w:eastAsia="Times New Roman"/>
@@ -8749,6 +8845,7 @@
           <w:sz w:val="24"/>
           <w:szCs w:val="24"/>
         </w:rPr>
+        <w:lastRenderedPageBreak/>
         <w:t xml:space="preserve"> </w:t>
       </w:r>
       <w:r>
@@ -8806,7 +8903,6 @@
           <w:szCs w:val="24"/>
           <w:lang w:val="ro-RO"/>
         </w:rPr>
-        <w:lastRenderedPageBreak/>
         <w:tab/>
         <w:t>Arhitectura sistemului Android, împarte acest sistem în cinci subsisteme(sau layers) după cum se vede în Figura 3.1</w:t>
       </w:r>
@@ -9062,6 +9158,7 @@
           <w:szCs w:val="24"/>
           <w:lang w:val="ro-RO"/>
         </w:rPr>
+        <w:lastRenderedPageBreak/>
         <w:t>Applications: cel mai înalt nivel. Sunt aplicații de sine stătătoare, funcționale</w:t>
       </w:r>
     </w:p>
@@ -9149,16 +9246,7 @@
           <w:sz w:val="24"/>
           <w:szCs w:val="24"/>
         </w:rPr>
-        <w:t xml:space="preserve"> este un mediu de dezvoltare care este folosit pentru a dezvolta aplicații pentru sistemul de operare Android. Este mediul de dezvoltare oficial pentru </w:t>
-      </w:r>
-      <w:r>
-        <w:rPr>
-          <w:rFonts w:ascii="Times New Roman" w:hAnsi="Times New Roman" w:cs="Times New Roman"/>
-          <w:sz w:val="24"/>
-          <w:szCs w:val="24"/>
-        </w:rPr>
-        <w:lastRenderedPageBreak/>
-        <w:t>Android și prin simpla lui descărcare și instalare utilizatorul obține tot ce are nevoie pentru a începe dezvoltarea. Cand spunem dezvoltare ne referim la mai mulți pași precum, scriere cod, compilarea lui, rularea și depanarea lui și simularea sau emularea</w:t>
+        <w:t xml:space="preserve"> este un mediu de dezvoltare care este folosit pentru a dezvolta aplicații pentru sistemul de operare Android. Este mediul de dezvoltare oficial pentru Android și prin simpla lui descărcare și instalare utilizatorul obține tot ce are nevoie pentru a începe dezvoltarea. Cand spunem dezvoltare ne referim la mai mulți pași precum, scriere cod, compilarea lui, rularea și depanarea lui și simularea sau emularea</w:t>
       </w:r>
       <w:r>
         <w:rPr>
@@ -9330,7 +9418,16 @@
           <w:sz w:val="24"/>
           <w:szCs w:val="24"/>
         </w:rPr>
-        <w:t>Software Development Kit-ul conține o mulțime de biblioteci de care utilizatorul are nevoie și oferă posibilitatea descărcării unor emulatoare de Android. Aceste emulatoare permit rularea aplicațiilor dezvoltate pe un program în interiorul lui Android Studio, fără a mai avea nevoie de un dispozitiv fizic. Dac</w:t>
+        <w:t xml:space="preserve">Software Development Kit-ul conține o mulțime de biblioteci de care utilizatorul are nevoie și oferă posibilitatea descărcării unor emulatoare de Android. Aceste emulatoare permit rularea aplicațiilor dezvoltate pe un program în interiorul lui Android Studio, fără a mai avea </w:t>
+      </w:r>
+      <w:r>
+        <w:rPr>
+          <w:rFonts w:ascii="Times New Roman" w:hAnsi="Times New Roman" w:cs="Times New Roman"/>
+          <w:sz w:val="24"/>
+          <w:szCs w:val="24"/>
+        </w:rPr>
+        <w:lastRenderedPageBreak/>
+        <w:t>nevoie de un dispozitiv fizic. Dac</w:t>
       </w:r>
       <w:r>
         <w:rPr>
@@ -9441,17 +9538,7 @@
           <w:szCs w:val="24"/>
           <w:lang w:val="ro-RO"/>
         </w:rPr>
-        <w:t xml:space="preserve">țial a fost făcut pentru televiziune pe cablu digitală, dar </w:t>
-      </w:r>
-      <w:r>
-        <w:rPr>
-          <w:rFonts w:ascii="Times New Roman" w:hAnsi="Times New Roman" w:cs="Times New Roman"/>
-          <w:sz w:val="24"/>
-          <w:szCs w:val="24"/>
-          <w:lang w:val="ro-RO"/>
-        </w:rPr>
-        <w:lastRenderedPageBreak/>
-        <w:t>odată cu apariția internetului limbajul Java s-a dovedit a fi cel mai potrivit, primul mare succes fiind incorporarea lui în navigatorul Netscape. De atunci, Java a ajuns să fie cel mai popular limbaj de programare fiind folosit într-o multitudine de aplicații, de la telefoane mobile, la aplicații bancare și de la jocuri la aplicații web. Acest lucru se datorează robusteții lui reutilizabilității lui(fiind orientat pe obiecte un cod odată scris poate să fie reutilizat)</w:t>
+        <w:t>țial a fost făcut pentru televiziune pe cablu digitală, dar odată cu apariția internetului limbajul Java s-a dovedit a fi cel mai potrivit, primul mare succes fiind incorporarea lui în navigatorul Netscape. De atunci, Java a ajuns să fie cel mai popular limbaj de programare fiind folosit într-o multitudine de aplicații, de la telefoane mobile, la aplicații bancare și de la jocuri la aplicații web. Acest lucru se datorează robusteții lui reutilizabilității lui(fiind orientat pe obiecte un cod odată scris poate să fie reutilizat)</w:t>
       </w:r>
       <w:r>
         <w:rPr>
@@ -9615,6 +9702,7 @@
         <w:rPr>
           <w:noProof/>
         </w:rPr>
+        <w:lastRenderedPageBreak/>
         <w:drawing>
           <wp:inline distT="0" distB="0" distL="0" distR="0">
             <wp:extent cx="5365907" cy="2998381"/>
@@ -9742,14 +9830,13 @@
           <w:szCs w:val="32"/>
         </w:rPr>
       </w:pPr>
-      <w:bookmarkStart w:id="11" w:name="_Toc37551198"/>
+      <w:bookmarkStart w:id="11" w:name="_Toc37610096"/>
       <w:r>
         <w:rPr>
           <w:rFonts w:eastAsia="Times New Roman"/>
           <w:sz w:val="32"/>
           <w:szCs w:val="32"/>
         </w:rPr>
-        <w:lastRenderedPageBreak/>
         <w:t>3.2</w:t>
       </w:r>
       <w:r>
@@ -9921,7 +10008,16 @@
           <w:sz w:val="24"/>
           <w:szCs w:val="24"/>
         </w:rPr>
-        <w:t>Dezvoltarea lui nu s-a axat doar pe creșterea vitezei datelor, ci pe a optimiza la maxim consumul de energie.</w:t>
+        <w:t xml:space="preserve">Dezvoltarea lui nu s-a </w:t>
+      </w:r>
+      <w:r>
+        <w:rPr>
+          <w:rFonts w:ascii="Times New Roman" w:hAnsi="Times New Roman" w:cs="Times New Roman"/>
+          <w:sz w:val="24"/>
+          <w:szCs w:val="24"/>
+        </w:rPr>
+        <w:lastRenderedPageBreak/>
+        <w:t>axat doar pe creșterea vitezei datelor, ci pe a optimiza la maxim consumul de energie.</w:t>
       </w:r>
       <w:r>
         <w:rPr>
@@ -10143,7 +10239,6 @@
           <w:sz w:val="24"/>
           <w:szCs w:val="24"/>
         </w:rPr>
-        <w:lastRenderedPageBreak/>
         <w:t xml:space="preserve">Aplicații pentru automatizare a caselor: dispozitive de proximitate(beacons), dispozitive de măsurare a calității aerului, de reglare a căldurii sau a nivelului de luminozitate și multe altele.  </w:t>
       </w:r>
       <w:r>
@@ -10297,6 +10392,7 @@
         <w:rPr>
           <w:noProof/>
         </w:rPr>
+        <w:lastRenderedPageBreak/>
         <w:drawing>
           <wp:inline distT="0" distB="0" distL="0" distR="0">
             <wp:extent cx="5422009" cy="3484170"/>
@@ -10413,7 +10509,6 @@
           <w:szCs w:val="24"/>
           <w:lang w:val="ro-RO"/>
         </w:rPr>
-        <w:lastRenderedPageBreak/>
         <w:t xml:space="preserve">ATT permite lui BLE să facă disponibile sau să expună  anumite date. Un atribut este identificat printr-un UUID și permisii de citire sau de scriere. Este un protocol între un client (care cere informații, indicații) și un server(care are atribute, preia cereri, le prelucrează și răspunde). </w:t>
       </w:r>
     </w:p>
@@ -10653,7 +10748,7 @@
         </w:rPr>
         <w:tab/>
       </w:r>
-      <w:bookmarkStart w:id="12" w:name="_Toc37551199"/>
+      <w:bookmarkStart w:id="12" w:name="_Toc37610097"/>
       <w:r>
         <w:rPr>
           <w:rFonts w:eastAsia="Times New Roman"/>
@@ -10723,7 +10818,7 @@
       <w:r>
         <w:tab/>
       </w:r>
-      <w:bookmarkStart w:id="13" w:name="_Toc37551200"/>
+      <w:bookmarkStart w:id="13" w:name="_Toc37610098"/>
       <w:r>
         <w:rPr>
           <w:sz w:val="24"/>
@@ -10855,16 +10950,7 @@
           <w:sz w:val="24"/>
           <w:szCs w:val="24"/>
         </w:rPr>
-        <w:t xml:space="preserve">. Poluarea din exterior este o problema tot mai mare, aceasta crescând cu 8% din 2008 în </w:t>
-      </w:r>
-      <w:r>
-        <w:rPr>
-          <w:rFonts w:ascii="Times New Roman" w:hAnsi="Times New Roman" w:cs="Times New Roman"/>
-          <w:sz w:val="24"/>
-          <w:szCs w:val="24"/>
-        </w:rPr>
-        <w:lastRenderedPageBreak/>
-        <w:t xml:space="preserve">2013, urbanizarea fiind una din cauze. </w:t>
+        <w:t xml:space="preserve">. Poluarea din exterior este o problema tot mai mare, aceasta crescând cu 8% din 2008 în 2013, urbanizarea fiind una din cauze. </w:t>
       </w:r>
       <w:r>
         <w:rPr>
@@ -11070,6 +11156,7 @@
           <w:szCs w:val="24"/>
           <w:lang w:val="ro-RO"/>
         </w:rPr>
+        <w:lastRenderedPageBreak/>
         <w:t>SO</w:t>
       </w:r>
       <w:r>
@@ -11252,17 +11339,7 @@
           <w:szCs w:val="24"/>
           <w:lang w:val="ro-RO"/>
         </w:rPr>
-        <w:t xml:space="preserve">Compuși Organici Volatili(VOC) – sunt gaze emișe din surse care există în interior. VOC este mai mare în interior ca în exterior. Pot să fie de la parfumuri, produse de curățare,  vopsele, solvenți organici, produse de dezinfectare, degresare sau alți </w:t>
-      </w:r>
-      <w:r>
-        <w:rPr>
-          <w:rFonts w:ascii="Times New Roman" w:hAnsi="Times New Roman" w:cs="Times New Roman"/>
-          <w:sz w:val="24"/>
-          <w:szCs w:val="24"/>
-          <w:lang w:val="ro-RO"/>
-        </w:rPr>
-        <w:lastRenderedPageBreak/>
-        <w:t xml:space="preserve">combustibili. VOC pot provoca iritații ale ochilor, nasului, gâtului, dureri de cap, pierdere de coordonare, daune la sistemul central nervos. </w:t>
+        <w:t xml:space="preserve">Compuși Organici Volatili(VOC) – sunt gaze emișe din surse care există în interior. VOC este mai mare în interior ca în exterior. Pot să fie de la parfumuri, produse de curățare,  vopsele, solvenți organici, produse de dezinfectare, degresare sau alți combustibili. VOC pot provoca iritații ale ochilor, nasului, gâtului, dureri de cap, pierdere de coordonare, daune la sistemul central nervos. </w:t>
       </w:r>
     </w:p>
     <w:p>
@@ -11288,7 +11365,7 @@
           <w:lang w:val="ro-RO"/>
         </w:rPr>
       </w:pPr>
-      <w:bookmarkStart w:id="14" w:name="_Toc37551201"/>
+      <w:bookmarkStart w:id="14" w:name="_Toc37610099"/>
       <w:r>
         <w:rPr>
           <w:sz w:val="24"/>
@@ -11520,6 +11597,7 @@
           <w:sz w:val="24"/>
           <w:szCs w:val="24"/>
         </w:rPr>
+        <w:lastRenderedPageBreak/>
         <w:t>În România,</w:t>
       </w:r>
       <w:r>
@@ -11997,7 +12075,6 @@
           <w:sz w:val="24"/>
           <w:szCs w:val="24"/>
         </w:rPr>
-        <w:lastRenderedPageBreak/>
         <w:drawing>
           <wp:inline distT="0" distB="0" distL="0" distR="0">
             <wp:extent cx="2618740" cy="1866900"/>
@@ -12426,6 +12503,7 @@
           <w:sz w:val="24"/>
           <w:szCs w:val="24"/>
         </w:rPr>
+        <w:lastRenderedPageBreak/>
         <w:drawing>
           <wp:inline distT="0" distB="0" distL="0" distR="0">
             <wp:extent cx="2552065" cy="1809750"/>
@@ -12917,7 +12995,6 @@
           <w:sz w:val="24"/>
           <w:szCs w:val="24"/>
         </w:rPr>
-        <w:lastRenderedPageBreak/>
         <w:drawing>
           <wp:anchor distT="0" distB="0" distL="114300" distR="114300" simplePos="0" relativeHeight="251664384" behindDoc="0" locked="0" layoutInCell="1" allowOverlap="1">
             <wp:simplePos x="0" y="0"/>
@@ -13422,7 +13499,17 @@
           <w:szCs w:val="24"/>
           <w:lang w:val="ro-RO"/>
         </w:rPr>
-        <w:t xml:space="preserve"> pentru care se înregistrează valori. Ca să se poată calcula, trebuie să fie disponibili valori pentru cel putin 3 poluanți.</w:t>
+        <w:t xml:space="preserve"> pentru care se înregistrează valori. Ca să se poată calcula, trebuie să fie disponibili </w:t>
+      </w:r>
+      <w:r>
+        <w:rPr>
+          <w:rFonts w:ascii="Times New Roman" w:hAnsi="Times New Roman" w:cs="Times New Roman"/>
+          <w:sz w:val="24"/>
+          <w:szCs w:val="24"/>
+          <w:lang w:val="ro-RO"/>
+        </w:rPr>
+        <w:lastRenderedPageBreak/>
+        <w:t>valori pentru cel putin 3 poluanți.</w:t>
       </w:r>
       <w:r>
         <w:rPr>
@@ -13795,17 +13882,7 @@
           <w:szCs w:val="24"/>
           <w:lang w:val="ro-RO"/>
         </w:rPr>
-        <w:t xml:space="preserve"> Indicele e </w:t>
-      </w:r>
-      <w:r>
-        <w:rPr>
-          <w:rFonts w:ascii="Times New Roman" w:hAnsi="Times New Roman" w:cs="Times New Roman"/>
-          <w:sz w:val="24"/>
-          <w:szCs w:val="24"/>
-          <w:lang w:val="ro-RO"/>
-        </w:rPr>
-        <w:lastRenderedPageBreak/>
-        <w:t xml:space="preserve">determinat regulat la 1h sau 24h. Unei anumite concentrații ii corespunde un anume indice care are asociat un nume(din cele 5). </w:t>
+        <w:t xml:space="preserve"> Indicele e determinat regulat la 1h sau 24h. Unei anumite concentrații ii corespunde un anume indice care are asociat un nume(din cele 5). </w:t>
       </w:r>
       <w:r>
         <w:rPr>
@@ -14156,6 +14233,7 @@
           <w:szCs w:val="24"/>
           <w:lang w:val="ro-RO"/>
         </w:rPr>
+        <w:lastRenderedPageBreak/>
         <w:t xml:space="preserve">În Statele Unite ale Americii, agenția de protecție a mediului (EPA) a făcut un indice care e împărțit </w:t>
       </w:r>
       <w:r>
@@ -15261,7 +15339,6 @@
           <w:szCs w:val="24"/>
           <w:lang w:val="ro-RO"/>
         </w:rPr>
-        <w:lastRenderedPageBreak/>
         <w:t>NAAQS(</w:t>
       </w:r>
       <w:r>
@@ -15998,6 +16075,7 @@
           <w:sz w:val="24"/>
           <w:szCs w:val="24"/>
         </w:rPr>
+        <w:lastRenderedPageBreak/>
         <w:drawing>
           <wp:inline distT="0" distB="0" distL="0" distR="0">
             <wp:extent cx="5945815" cy="542261"/>
@@ -16476,7 +16554,6 @@
           <w:szCs w:val="24"/>
           <w:lang w:val="ro-RO"/>
         </w:rPr>
-        <w:lastRenderedPageBreak/>
         <w:t>Deci, în Canada, indicele de calitate ala aerului se calculează în funcție de toți poluanții (prin agregarea lor</w:t>
       </w:r>
     </w:p>
@@ -16909,6 +16986,7 @@
           <w:szCs w:val="24"/>
           <w:lang w:val="ro-RO"/>
         </w:rPr>
+        <w:lastRenderedPageBreak/>
         <w:t>Modul de calcul este</w:t>
       </w:r>
       <w:r>
@@ -17563,14 +17641,13 @@
           <w:lang w:val="ro-RO"/>
         </w:rPr>
       </w:pPr>
-      <w:bookmarkStart w:id="15" w:name="_Toc37551202"/>
+      <w:bookmarkStart w:id="15" w:name="_Toc37610100"/>
       <w:r>
         <w:rPr>
           <w:rFonts w:eastAsia="Times New Roman"/>
           <w:sz w:val="32"/>
           <w:szCs w:val="32"/>
         </w:rPr>
-        <w:lastRenderedPageBreak/>
         <w:t>3.4 Elemente specifice Android folosite</w:t>
       </w:r>
       <w:bookmarkEnd w:id="15"/>
@@ -17651,16 +17728,52 @@
           <w:szCs w:val="24"/>
           <w:lang w:val="ro-RO"/>
         </w:rPr>
-        <w:t xml:space="preserve">În continuare vor fi prezentate câteva elemente reprezentative : activități, intenturi, servicii, broadcast receivers, biblioteci grafice(material design, gauges), butter knife,  </w:t>
-      </w:r>
-      <w:r>
-        <w:rPr>
-          <w:rFonts w:ascii="Times New Roman" w:hAnsi="Times New Roman" w:cs="Times New Roman"/>
-          <w:sz w:val="24"/>
-          <w:szCs w:val="24"/>
-          <w:lang w:val="ro-RO"/>
-        </w:rPr>
-        <w:t>Android SDK. Se va începe cu componentele unei aplicații Android : activitățile, serviciile, broadcart receivers și content providers.</w:t>
+        <w:t>În continuare vor fi prezentate câteva elemente reprezentative</w:t>
+      </w:r>
+      <w:r>
+        <w:rPr>
+          <w:rFonts w:ascii="Times New Roman" w:hAnsi="Times New Roman" w:cs="Times New Roman"/>
+          <w:sz w:val="24"/>
+          <w:szCs w:val="24"/>
+          <w:lang w:val="ro-RO"/>
+        </w:rPr>
+        <w:t xml:space="preserve"> care s-au folosit în aplicația proiectului</w:t>
+      </w:r>
+      <w:r>
+        <w:rPr>
+          <w:rFonts w:ascii="Times New Roman" w:hAnsi="Times New Roman" w:cs="Times New Roman"/>
+          <w:sz w:val="24"/>
+          <w:szCs w:val="24"/>
+          <w:lang w:val="ro-RO"/>
+        </w:rPr>
+        <w:t xml:space="preserve"> : activități, intenturi, servicii, broadcast receivers, biblioteci grafice(material design, gauges), butter knife,  </w:t>
+      </w:r>
+      <w:r>
+        <w:rPr>
+          <w:rFonts w:ascii="Times New Roman" w:hAnsi="Times New Roman" w:cs="Times New Roman"/>
+          <w:sz w:val="24"/>
+          <w:szCs w:val="24"/>
+          <w:lang w:val="ro-RO"/>
+        </w:rPr>
+        <w:t>Android SDK. Se va începe cu componentele unei aplicații Android : activități</w:t>
+      </w:r>
+      <w:r>
+        <w:rPr>
+          <w:rFonts w:ascii="Times New Roman" w:hAnsi="Times New Roman" w:cs="Times New Roman"/>
+          <w:sz w:val="24"/>
+          <w:szCs w:val="24"/>
+          <w:lang w:val="ro-RO"/>
+        </w:rPr>
+        <w:t xml:space="preserve">le, serviciile, broadcast </w:t>
+      </w:r>
+      <w:r>
+        <w:rPr>
+          <w:rFonts w:ascii="Times New Roman" w:hAnsi="Times New Roman" w:cs="Times New Roman"/>
+          <w:sz w:val="24"/>
+          <w:szCs w:val="24"/>
+          <w:lang w:val="ro-RO"/>
+        </w:rPr>
+        <w:t>receivers și content providers.</w:t>
       </w:r>
     </w:p>
     <w:p>
@@ -17802,17 +17915,7 @@
           <w:szCs w:val="24"/>
           <w:lang w:val="ro-RO"/>
         </w:rPr>
-        <w:t xml:space="preserve">Pentru a folosi </w:t>
-      </w:r>
-      <w:r>
-        <w:rPr>
-          <w:rFonts w:ascii="Times New Roman" w:hAnsi="Times New Roman" w:cs="Times New Roman"/>
-          <w:sz w:val="24"/>
-          <w:szCs w:val="24"/>
-          <w:lang w:val="ro-RO"/>
-        </w:rPr>
-        <w:lastRenderedPageBreak/>
-        <w:t xml:space="preserve">activități, acestea trebuie să fie inscrise în manifest-ul aplicației și copil pentru tag-urile </w:t>
+        <w:t xml:space="preserve">Pentru a folosi activități, acestea trebuie să fie inscrise în manifest-ul aplicației și copil pentru tag-urile </w:t>
       </w:r>
       <w:r>
         <w:rPr>
@@ -17973,7 +18076,17 @@
           <w:szCs w:val="24"/>
           <w:lang w:val="ro-RO"/>
         </w:rPr>
-        <w:t>ările aplicației și funcțiile callback apelate la trecerea dintr-o stare în alta. În aceste funcții programatorul decide ce acțiuni ia și cum se modifică programul când se schimbă stările.</w:t>
+        <w:t xml:space="preserve">ările aplicației și funcțiile callback apelate la trecerea dintr-o </w:t>
+      </w:r>
+      <w:r>
+        <w:rPr>
+          <w:rFonts w:ascii="Times New Roman" w:hAnsi="Times New Roman" w:cs="Times New Roman"/>
+          <w:sz w:val="24"/>
+          <w:szCs w:val="24"/>
+          <w:lang w:val="ro-RO"/>
+        </w:rPr>
+        <w:lastRenderedPageBreak/>
+        <w:t>stare în alta. În aceste funcții programatorul decide ce acțiuni ia și cum se modifică programul când se schimbă stările.</w:t>
       </w:r>
       <w:r>
         <w:rPr>
@@ -18208,17 +18321,430 @@
           <w:szCs w:val="24"/>
           <w:lang w:val="ro-RO"/>
         </w:rPr>
+        <w:t>Există 3 tipuri de servicii. Serviciile</w:t>
+      </w:r>
+      <w:r>
+        <w:rPr>
+          <w:rFonts w:ascii="Times New Roman" w:hAnsi="Times New Roman" w:cs="Times New Roman"/>
+          <w:sz w:val="24"/>
+          <w:szCs w:val="24"/>
+          <w:lang w:val="ro-RO"/>
+        </w:rPr>
+        <w:t xml:space="preserve"> </w:t>
+      </w:r>
+      <w:r>
+        <w:rPr>
+          <w:rFonts w:ascii="Times New Roman" w:hAnsi="Times New Roman" w:cs="Times New Roman"/>
+          <w:i/>
+          <w:sz w:val="24"/>
+          <w:szCs w:val="24"/>
+          <w:lang w:val="ro-RO"/>
+        </w:rPr>
+        <w:t xml:space="preserve">de prim plan </w:t>
+      </w:r>
+      <w:r>
+        <w:rPr>
+          <w:rFonts w:ascii="Times New Roman" w:hAnsi="Times New Roman" w:cs="Times New Roman"/>
+          <w:sz w:val="24"/>
+          <w:szCs w:val="24"/>
+          <w:lang w:val="ro-RO"/>
+        </w:rPr>
+        <w:t>–</w:t>
+      </w:r>
+      <w:r>
+        <w:rPr>
+          <w:rFonts w:ascii="Times New Roman" w:hAnsi="Times New Roman" w:cs="Times New Roman"/>
+          <w:sz w:val="24"/>
+          <w:szCs w:val="24"/>
+          <w:lang w:val="ro-RO"/>
+        </w:rPr>
+        <w:t xml:space="preserve"> </w:t>
+      </w:r>
+      <w:r>
+        <w:rPr>
+          <w:rFonts w:ascii="Times New Roman" w:hAnsi="Times New Roman" w:cs="Times New Roman"/>
+          <w:sz w:val="24"/>
+          <w:szCs w:val="24"/>
+          <w:lang w:val="ro-RO"/>
+        </w:rPr>
+        <w:t xml:space="preserve">realizează operații care pot fi observate de utilizator(precum rularea de muzică). El continuă și dacă utilizatorul nu foloseste aplicația. Serviciile </w:t>
+      </w:r>
+      <w:r>
+        <w:rPr>
+          <w:rFonts w:ascii="Times New Roman" w:hAnsi="Times New Roman" w:cs="Times New Roman"/>
+          <w:i/>
+          <w:sz w:val="24"/>
+          <w:szCs w:val="24"/>
+          <w:lang w:val="ro-RO"/>
+        </w:rPr>
+        <w:t xml:space="preserve">de fundal </w:t>
+      </w:r>
+      <w:r>
+        <w:rPr>
+          <w:rFonts w:ascii="Times New Roman" w:hAnsi="Times New Roman" w:cs="Times New Roman"/>
+          <w:sz w:val="24"/>
+          <w:szCs w:val="24"/>
+          <w:lang w:val="ro-RO"/>
+        </w:rPr>
+        <w:t xml:space="preserve">– realizează operații de care utilizatorul nu  este conștient neaparat(nu e anunțat).  Serviciile </w:t>
+      </w:r>
+      <w:r>
+        <w:rPr>
+          <w:rFonts w:ascii="Times New Roman" w:hAnsi="Times New Roman" w:cs="Times New Roman"/>
+          <w:i/>
+          <w:sz w:val="24"/>
+          <w:szCs w:val="24"/>
+          <w:lang w:val="ro-RO"/>
+        </w:rPr>
+        <w:t>legate(bound)</w:t>
+      </w:r>
+      <w:r>
+        <w:rPr>
+          <w:rFonts w:ascii="Times New Roman" w:hAnsi="Times New Roman" w:cs="Times New Roman"/>
+          <w:sz w:val="24"/>
+          <w:szCs w:val="24"/>
+          <w:lang w:val="ro-RO"/>
+        </w:rPr>
+        <w:t xml:space="preserve"> – o aplicație se poate lega la un serviciu prin operația </w:t>
+      </w:r>
+      <w:r>
+        <w:rPr>
+          <w:rFonts w:ascii="Times New Roman" w:hAnsi="Times New Roman" w:cs="Times New Roman"/>
+          <w:i/>
+          <w:sz w:val="24"/>
+          <w:szCs w:val="24"/>
+          <w:lang w:val="ro-RO"/>
+        </w:rPr>
+        <w:t>bindService()</w:t>
+      </w:r>
+      <w:r>
+        <w:rPr>
+          <w:rFonts w:ascii="Times New Roman" w:hAnsi="Times New Roman" w:cs="Times New Roman"/>
+          <w:b/>
+          <w:sz w:val="24"/>
+          <w:szCs w:val="24"/>
+          <w:lang w:val="ro-RO"/>
+        </w:rPr>
+        <w:t xml:space="preserve">. </w:t>
+      </w:r>
+      <w:r>
+        <w:rPr>
+          <w:rFonts w:ascii="Times New Roman" w:hAnsi="Times New Roman" w:cs="Times New Roman"/>
+          <w:sz w:val="24"/>
+          <w:szCs w:val="24"/>
+          <w:lang w:val="ro-RO"/>
+        </w:rPr>
+        <w:t xml:space="preserve">Acest fel de serviciu rulează doar când aplicația este legată la el. Aplicația poate să trimită cereri și să primească răspunsuri de la serviciu </w:t>
+      </w:r>
+      <w:r>
+        <w:rPr>
+          <w:rFonts w:ascii="Times New Roman" w:hAnsi="Times New Roman" w:cs="Times New Roman"/>
+          <w:sz w:val="24"/>
+          <w:szCs w:val="24"/>
+        </w:rPr>
+        <w:t>[3</w:t>
+      </w:r>
+      <w:r>
+        <w:rPr>
+          <w:rFonts w:ascii="Times New Roman" w:hAnsi="Times New Roman" w:cs="Times New Roman"/>
+          <w:sz w:val="24"/>
+          <w:szCs w:val="24"/>
+        </w:rPr>
+        <w:t>7</w:t>
+      </w:r>
+      <w:r>
+        <w:rPr>
+          <w:rFonts w:ascii="Times New Roman" w:hAnsi="Times New Roman" w:cs="Times New Roman"/>
+          <w:sz w:val="24"/>
+          <w:szCs w:val="24"/>
+        </w:rPr>
+        <w:t>]</w:t>
+      </w:r>
+      <w:r>
+        <w:rPr>
+          <w:rFonts w:ascii="Times New Roman" w:hAnsi="Times New Roman" w:cs="Times New Roman"/>
+          <w:sz w:val="24"/>
+          <w:szCs w:val="24"/>
+          <w:lang w:val="ro-RO"/>
+        </w:rPr>
+        <w:t xml:space="preserve"> În acest proiect serviciul</w:t>
+      </w:r>
+      <w:r>
+        <w:rPr>
+          <w:rFonts w:ascii="Times New Roman" w:hAnsi="Times New Roman" w:cs="Times New Roman"/>
+          <w:sz w:val="24"/>
+          <w:szCs w:val="24"/>
+          <w:lang w:val="ro-RO"/>
+        </w:rPr>
+        <w:t xml:space="preserve"> prin care se realizează conexiunea prin BLE la modulul BLE se face prin Bound Service</w:t>
+      </w:r>
+    </w:p>
+    <w:p>
+      <w:pPr>
+        <w:spacing w:after="0" w:line="360" w:lineRule="auto"/>
+        <w:jc w:val="both"/>
+        <w:rPr>
+          <w:rFonts w:ascii="Times New Roman" w:hAnsi="Times New Roman" w:cs="Times New Roman"/>
+          <w:sz w:val="24"/>
+          <w:szCs w:val="24"/>
+          <w:lang w:val="ro-RO"/>
+        </w:rPr>
+      </w:pPr>
+      <w:r>
+        <w:rPr>
+          <w:rFonts w:ascii="Times New Roman" w:hAnsi="Times New Roman" w:cs="Times New Roman"/>
+          <w:sz w:val="24"/>
+          <w:szCs w:val="24"/>
+          <w:lang w:val="ro-RO"/>
+        </w:rPr>
+        <w:t>.</w:t>
+      </w:r>
+    </w:p>
+    <w:p>
+      <w:pPr>
+        <w:spacing w:after="0" w:line="360" w:lineRule="auto"/>
+        <w:jc w:val="both"/>
+        <w:rPr>
+          <w:rFonts w:ascii="Times New Roman" w:hAnsi="Times New Roman" w:cs="Times New Roman"/>
+          <w:b/>
+          <w:sz w:val="24"/>
+          <w:szCs w:val="24"/>
+          <w:lang w:val="ro-RO"/>
+        </w:rPr>
+      </w:pPr>
+      <w:r>
+        <w:rPr>
+          <w:rFonts w:ascii="Times New Roman" w:hAnsi="Times New Roman" w:cs="Times New Roman"/>
+          <w:b/>
+          <w:sz w:val="24"/>
+          <w:szCs w:val="24"/>
+          <w:lang w:val="ro-RO"/>
+        </w:rPr>
+        <w:t>Broadcast Receivers</w:t>
+      </w:r>
+    </w:p>
+    <w:p>
+      <w:pPr>
+        <w:spacing w:after="0" w:line="360" w:lineRule="auto"/>
+        <w:jc w:val="both"/>
+        <w:rPr>
+          <w:rFonts w:ascii="Times New Roman" w:hAnsi="Times New Roman" w:cs="Times New Roman"/>
+          <w:sz w:val="24"/>
+          <w:szCs w:val="24"/>
+          <w:lang w:val="ro-RO"/>
+        </w:rPr>
+      </w:pPr>
+      <w:r>
+        <w:rPr>
+          <w:rFonts w:ascii="Times New Roman" w:hAnsi="Times New Roman" w:cs="Times New Roman"/>
+          <w:b/>
+          <w:sz w:val="24"/>
+          <w:szCs w:val="24"/>
+          <w:lang w:val="ro-RO"/>
+        </w:rPr>
+        <w:tab/>
+      </w:r>
+      <w:r>
+        <w:rPr>
+          <w:rFonts w:ascii="Times New Roman" w:hAnsi="Times New Roman" w:cs="Times New Roman"/>
+          <w:sz w:val="24"/>
+          <w:szCs w:val="24"/>
+          <w:lang w:val="ro-RO"/>
+        </w:rPr>
+        <w:t>Broadcasturile sunt niște evenimente sau notificări pe care o aplicație le poate primi de la altă aplicație sau de la sistemul de operare Android</w:t>
+      </w:r>
+      <w:r>
+        <w:rPr>
+          <w:rFonts w:ascii="Times New Roman" w:hAnsi="Times New Roman" w:cs="Times New Roman"/>
+          <w:sz w:val="24"/>
+          <w:szCs w:val="24"/>
+          <w:lang w:val="ro-RO"/>
+        </w:rPr>
+        <w:t xml:space="preserve">( pe baza relației </w:t>
+      </w:r>
+      <w:r>
+        <w:rPr>
+          <w:rFonts w:ascii="Times New Roman" w:hAnsi="Times New Roman" w:cs="Times New Roman"/>
+          <w:i/>
+          <w:sz w:val="24"/>
+          <w:szCs w:val="24"/>
+          <w:lang w:val="ro-RO"/>
+        </w:rPr>
+        <w:t>publisher – subscriber</w:t>
+      </w:r>
+      <w:r>
+        <w:rPr>
+          <w:rFonts w:ascii="Times New Roman" w:hAnsi="Times New Roman" w:cs="Times New Roman"/>
+          <w:sz w:val="24"/>
+          <w:szCs w:val="24"/>
+          <w:lang w:val="ro-RO"/>
+        </w:rPr>
+        <w:t>)</w:t>
+      </w:r>
+      <w:r>
+        <w:rPr>
+          <w:rFonts w:ascii="Times New Roman" w:hAnsi="Times New Roman" w:cs="Times New Roman"/>
+          <w:sz w:val="24"/>
+          <w:szCs w:val="24"/>
+          <w:lang w:val="ro-RO"/>
+        </w:rPr>
+        <w:t>. Broadcasturile sunt încapsulate în Intenturi</w:t>
+      </w:r>
+      <w:r>
+        <w:rPr>
+          <w:rFonts w:ascii="Times New Roman" w:hAnsi="Times New Roman" w:cs="Times New Roman"/>
+          <w:sz w:val="24"/>
+          <w:szCs w:val="24"/>
+          <w:lang w:val="ro-RO"/>
+        </w:rPr>
+        <w:t>.</w:t>
+      </w:r>
+      <w:r>
+        <w:rPr>
+          <w:rFonts w:ascii="Times New Roman" w:hAnsi="Times New Roman" w:cs="Times New Roman"/>
+          <w:sz w:val="24"/>
+          <w:szCs w:val="24"/>
+          <w:lang w:val="ro-RO"/>
+        </w:rPr>
+        <w:t xml:space="preserve"> De asemenea componenta care generează aceste notificări sau broadcasturi (  publisher-ul ) va folosi </w:t>
+      </w:r>
+      <w:r>
+        <w:rPr>
+          <w:rFonts w:ascii="Times New Roman" w:hAnsi="Times New Roman" w:cs="Times New Roman"/>
+          <w:sz w:val="24"/>
+          <w:szCs w:val="24"/>
+          <w:lang w:val="ro-RO"/>
+        </w:rPr>
+        <w:t xml:space="preserve">pentru trimitere o funcție precum </w:t>
+      </w:r>
+      <w:r>
+        <w:rPr>
+          <w:rFonts w:ascii="Times New Roman" w:hAnsi="Times New Roman" w:cs="Times New Roman"/>
+          <w:i/>
+          <w:sz w:val="24"/>
+          <w:szCs w:val="24"/>
+          <w:lang w:val="ro-RO"/>
+        </w:rPr>
+        <w:t>sendBroadcast(Intent).</w:t>
+      </w:r>
+      <w:r>
+        <w:rPr>
+          <w:rFonts w:ascii="Times New Roman" w:hAnsi="Times New Roman" w:cs="Times New Roman"/>
+          <w:sz w:val="24"/>
+          <w:szCs w:val="24"/>
+          <w:lang w:val="ro-RO"/>
+        </w:rPr>
+        <w:t xml:space="preserve"> Mesajul de broadcaste e incapsulat în Intent și șirul de caractere de acțiune al intentului trebuie să conțină numele pachetului din care face parte. </w:t>
+      </w:r>
+      <w:r>
+        <w:rPr>
+          <w:rFonts w:ascii="Times New Roman" w:hAnsi="Times New Roman" w:cs="Times New Roman"/>
+          <w:sz w:val="24"/>
+          <w:szCs w:val="24"/>
+          <w:lang w:val="ro-RO"/>
+        </w:rPr>
+        <w:t xml:space="preserve"> </w:t>
+      </w:r>
+      <w:r>
+        <w:rPr>
+          <w:rFonts w:ascii="Times New Roman" w:hAnsi="Times New Roman" w:cs="Times New Roman"/>
+          <w:sz w:val="24"/>
+          <w:szCs w:val="24"/>
+        </w:rPr>
+        <w:t xml:space="preserve">[38].  </w:t>
+      </w:r>
+      <w:r>
+        <w:rPr>
+          <w:rFonts w:ascii="Times New Roman" w:hAnsi="Times New Roman" w:cs="Times New Roman"/>
+          <w:sz w:val="24"/>
+          <w:szCs w:val="24"/>
+          <w:lang w:val="ro-RO"/>
+        </w:rPr>
+        <w:t xml:space="preserve">În aplicația </w:t>
+      </w:r>
+      <w:r>
+        <w:rPr>
+          <w:rFonts w:ascii="Times New Roman" w:hAnsi="Times New Roman" w:cs="Times New Roman"/>
+          <w:sz w:val="24"/>
+          <w:szCs w:val="24"/>
+          <w:lang w:val="ro-RO"/>
+        </w:rPr>
         <w:lastRenderedPageBreak/>
-        <w:t>Există 3 tipuri de servicii. Serviciile</w:t>
-      </w:r>
-      <w:r>
-        <w:rPr>
-          <w:rFonts w:ascii="Times New Roman" w:hAnsi="Times New Roman" w:cs="Times New Roman"/>
-          <w:sz w:val="24"/>
-          <w:szCs w:val="24"/>
-          <w:lang w:val="ro-RO"/>
-        </w:rPr>
-        <w:t xml:space="preserve"> </w:t>
+        <w:t xml:space="preserve">acestui proiect se folosește un BroadcastReceiver, înregistrat în activitate(nu în manifest) prin care se primesc mesaje/acțiuni sau notificări din partea </w:t>
+      </w:r>
+      <w:r>
+        <w:rPr>
+          <w:rFonts w:ascii="Times New Roman" w:hAnsi="Times New Roman" w:cs="Times New Roman"/>
+          <w:sz w:val="24"/>
+          <w:szCs w:val="24"/>
+          <w:lang w:val="ro-RO"/>
+        </w:rPr>
+        <w:t xml:space="preserve">serviciului BLE. </w:t>
+      </w:r>
+    </w:p>
+    <w:p>
+      <w:pPr>
+        <w:spacing w:after="0" w:line="360" w:lineRule="auto"/>
+        <w:jc w:val="both"/>
+        <w:rPr>
+          <w:rFonts w:ascii="Times New Roman" w:hAnsi="Times New Roman" w:cs="Times New Roman"/>
+          <w:sz w:val="24"/>
+          <w:szCs w:val="24"/>
+          <w:lang w:val="ro-RO"/>
+        </w:rPr>
+      </w:pPr>
+    </w:p>
+    <w:p>
+      <w:pPr>
+        <w:spacing w:after="0" w:line="360" w:lineRule="auto"/>
+        <w:jc w:val="both"/>
+        <w:rPr>
+          <w:rFonts w:ascii="Times New Roman" w:hAnsi="Times New Roman" w:cs="Times New Roman"/>
+          <w:b/>
+          <w:sz w:val="24"/>
+          <w:szCs w:val="24"/>
+          <w:lang w:val="ro-RO"/>
+        </w:rPr>
+      </w:pPr>
+      <w:r>
+        <w:rPr>
+          <w:rFonts w:ascii="Times New Roman" w:hAnsi="Times New Roman" w:cs="Times New Roman"/>
+          <w:b/>
+          <w:sz w:val="24"/>
+          <w:szCs w:val="24"/>
+          <w:lang w:val="ro-RO"/>
+        </w:rPr>
+        <w:t xml:space="preserve">Biblioteca Butter Knife </w:t>
+      </w:r>
+    </w:p>
+    <w:p>
+      <w:pPr>
+        <w:spacing w:after="0" w:line="360" w:lineRule="auto"/>
+        <w:ind w:firstLine="720"/>
+        <w:jc w:val="both"/>
+        <w:rPr>
+          <w:rFonts w:ascii="Times New Roman" w:hAnsi="Times New Roman" w:cs="Times New Roman"/>
+          <w:sz w:val="24"/>
+          <w:szCs w:val="24"/>
+        </w:rPr>
+      </w:pPr>
+      <w:r>
+        <w:rPr>
+          <w:rFonts w:ascii="Times New Roman" w:hAnsi="Times New Roman" w:cs="Times New Roman"/>
+          <w:sz w:val="24"/>
+          <w:szCs w:val="24"/>
+          <w:lang w:val="ro-RO"/>
+        </w:rPr>
+        <w:t xml:space="preserve">Această bibliotecă este folosită pentru a găsi și a transforma( a face cast ) în mod automat View-ul dorit în Layout. Are rolul de a decupla partea de interfață grafică de codul din spatele acesteia. </w:t>
+      </w:r>
+      <w:r>
+        <w:rPr>
+          <w:rFonts w:ascii="Times New Roman" w:hAnsi="Times New Roman" w:cs="Times New Roman"/>
+          <w:sz w:val="24"/>
+          <w:szCs w:val="24"/>
+          <w:lang w:val="ro-RO"/>
+        </w:rPr>
+        <w:t xml:space="preserve">Folosind această bibliotecă ( cu adnotarea </w:t>
       </w:r>
       <w:r>
         <w:rPr>
@@ -18228,34 +18754,16 @@
           <w:szCs w:val="24"/>
           <w:lang w:val="ro-RO"/>
         </w:rPr>
-        <w:t xml:space="preserve">de prim plan </w:t>
-      </w:r>
-      <w:r>
-        <w:rPr>
-          <w:rFonts w:ascii="Times New Roman" w:hAnsi="Times New Roman" w:cs="Times New Roman"/>
-          <w:sz w:val="24"/>
-          <w:szCs w:val="24"/>
-          <w:lang w:val="ro-RO"/>
-        </w:rPr>
-        <w:t>–</w:t>
-      </w:r>
-      <w:r>
-        <w:rPr>
-          <w:rFonts w:ascii="Times New Roman" w:hAnsi="Times New Roman" w:cs="Times New Roman"/>
-          <w:sz w:val="24"/>
-          <w:szCs w:val="24"/>
-          <w:lang w:val="ro-RO"/>
-        </w:rPr>
-        <w:t xml:space="preserve"> </w:t>
-      </w:r>
-      <w:r>
-        <w:rPr>
-          <w:rFonts w:ascii="Times New Roman" w:hAnsi="Times New Roman" w:cs="Times New Roman"/>
-          <w:sz w:val="24"/>
-          <w:szCs w:val="24"/>
-          <w:lang w:val="ro-RO"/>
-        </w:rPr>
-        <w:t xml:space="preserve">realizează operații care pot fi observate de utilizator(precum rularea de muzică). El continuă și dacă utilizatorul nu foloseste aplicația. Serviciile </w:t>
+        <w:t>@BindView</w:t>
+      </w:r>
+      <w:r>
+        <w:rPr>
+          <w:rFonts w:ascii="Times New Roman" w:hAnsi="Times New Roman" w:cs="Times New Roman"/>
+          <w:sz w:val="24"/>
+          <w:szCs w:val="24"/>
+          <w:lang w:val="ro-RO"/>
+        </w:rPr>
+        <w:t xml:space="preserve"> exact langa declarația View-urilor în activitate) nu mai este necesară folosirea construcției </w:t>
       </w:r>
       <w:r>
         <w:rPr>
@@ -18265,16 +18773,120 @@
           <w:szCs w:val="24"/>
           <w:lang w:val="ro-RO"/>
         </w:rPr>
-        <w:t xml:space="preserve">de fundal </w:t>
-      </w:r>
-      <w:r>
-        <w:rPr>
-          <w:rFonts w:ascii="Times New Roman" w:hAnsi="Times New Roman" w:cs="Times New Roman"/>
-          <w:sz w:val="24"/>
-          <w:szCs w:val="24"/>
-          <w:lang w:val="ro-RO"/>
-        </w:rPr>
-        <w:t xml:space="preserve">– realizează operații de care utilizatorul nu  este conștient neaparat(nu e anunțat).  Serviciile </w:t>
+        <w:t xml:space="preserve">findViewById </w:t>
+      </w:r>
+      <w:r>
+        <w:rPr>
+          <w:rFonts w:ascii="Times New Roman" w:hAnsi="Times New Roman" w:cs="Times New Roman"/>
+          <w:sz w:val="24"/>
+          <w:szCs w:val="24"/>
+          <w:lang w:val="ro-RO"/>
+        </w:rPr>
+        <w:t>.</w:t>
+      </w:r>
+      <w:r>
+        <w:rPr>
+          <w:rFonts w:ascii="Times New Roman" w:hAnsi="Times New Roman" w:cs="Times New Roman"/>
+          <w:sz w:val="24"/>
+          <w:szCs w:val="24"/>
+        </w:rPr>
+        <w:t>[39]</w:t>
+      </w:r>
+    </w:p>
+    <w:p>
+      <w:pPr>
+        <w:spacing w:after="0" w:line="360" w:lineRule="auto"/>
+        <w:jc w:val="both"/>
+        <w:rPr>
+          <w:rFonts w:ascii="Times New Roman" w:hAnsi="Times New Roman" w:cs="Times New Roman"/>
+          <w:sz w:val="24"/>
+          <w:szCs w:val="24"/>
+        </w:rPr>
+      </w:pPr>
+    </w:p>
+    <w:p>
+      <w:pPr>
+        <w:spacing w:after="0" w:line="360" w:lineRule="auto"/>
+        <w:jc w:val="both"/>
+        <w:rPr>
+          <w:rFonts w:ascii="Times New Roman" w:hAnsi="Times New Roman" w:cs="Times New Roman"/>
+          <w:b/>
+          <w:sz w:val="24"/>
+          <w:szCs w:val="24"/>
+        </w:rPr>
+      </w:pPr>
+      <w:r>
+        <w:rPr>
+          <w:rFonts w:ascii="Times New Roman" w:hAnsi="Times New Roman" w:cs="Times New Roman"/>
+          <w:b/>
+          <w:sz w:val="24"/>
+          <w:szCs w:val="24"/>
+        </w:rPr>
+        <w:t xml:space="preserve">Biblioteca SpeedView </w:t>
+      </w:r>
+    </w:p>
+    <w:p>
+      <w:pPr>
+        <w:spacing w:after="0" w:line="360" w:lineRule="auto"/>
+        <w:jc w:val="both"/>
+        <w:rPr>
+          <w:rFonts w:ascii="Times New Roman" w:hAnsi="Times New Roman" w:cs="Times New Roman"/>
+          <w:sz w:val="24"/>
+          <w:szCs w:val="24"/>
+          <w:lang w:val="ro-RO"/>
+        </w:rPr>
+      </w:pPr>
+      <w:r>
+        <w:rPr>
+          <w:rFonts w:ascii="Times New Roman" w:hAnsi="Times New Roman" w:cs="Times New Roman"/>
+          <w:b/>
+          <w:sz w:val="24"/>
+          <w:szCs w:val="24"/>
+        </w:rPr>
+        <w:tab/>
+      </w:r>
+      <w:r>
+        <w:rPr>
+          <w:rFonts w:ascii="Times New Roman" w:hAnsi="Times New Roman" w:cs="Times New Roman"/>
+          <w:sz w:val="24"/>
+          <w:szCs w:val="24"/>
+        </w:rPr>
+        <w:t>Pe l</w:t>
+      </w:r>
+      <w:r>
+        <w:rPr>
+          <w:rFonts w:ascii="Times New Roman" w:hAnsi="Times New Roman" w:cs="Times New Roman"/>
+          <w:sz w:val="24"/>
+          <w:szCs w:val="24"/>
+          <w:lang w:val="ro-RO"/>
+        </w:rPr>
+        <w:t xml:space="preserve">ângă ButterKnife, s-a mai importat o bibliotecă, pe partea de interfață grafică, numită SpeedView disponibilă gratuit și deschisă la modificări la </w:t>
+      </w:r>
+      <w:r>
+        <w:rPr>
+          <w:rFonts w:ascii="Times New Roman" w:hAnsi="Times New Roman" w:cs="Times New Roman"/>
+          <w:sz w:val="24"/>
+          <w:szCs w:val="24"/>
+        </w:rPr>
+        <w:t>[40]. S-a decis folosirea acestei biblioteci, pentru c</w:t>
+      </w:r>
+      <w:r>
+        <w:rPr>
+          <w:rFonts w:ascii="Times New Roman" w:hAnsi="Times New Roman" w:cs="Times New Roman"/>
+          <w:sz w:val="24"/>
+          <w:szCs w:val="24"/>
+          <w:lang w:val="ro-RO"/>
+        </w:rPr>
+        <w:t xml:space="preserve">ă dezvoltarea unor interfețe grafice complexe și de mari dimensiuni nu se încadrează în scopul acestui proiect. Scopul proiectului este ca această aplicație mobilă să fie simplă și ea să se folosească în principal pentru măsurarea AQI și crearea unor studii pe baza rezultarelor obținute în diferite circumstanțe. </w:t>
+      </w:r>
+      <w:r>
+        <w:rPr>
+          <w:rFonts w:ascii="Times New Roman" w:hAnsi="Times New Roman" w:cs="Times New Roman"/>
+          <w:sz w:val="24"/>
+          <w:szCs w:val="24"/>
+          <w:lang w:val="ro-RO"/>
+        </w:rPr>
+        <w:t xml:space="preserve"> Această bibliotecă pune la dispoziție mai multe ceasuri sau vitezometre, din care pentru aplicație s-a ales </w:t>
       </w:r>
       <w:r>
         <w:rPr>
@@ -18284,16 +18896,16 @@
           <w:szCs w:val="24"/>
           <w:lang w:val="ro-RO"/>
         </w:rPr>
-        <w:t>legate(bound)</w:t>
-      </w:r>
-      <w:r>
-        <w:rPr>
-          <w:rFonts w:ascii="Times New Roman" w:hAnsi="Times New Roman" w:cs="Times New Roman"/>
-          <w:sz w:val="24"/>
-          <w:szCs w:val="24"/>
-          <w:lang w:val="ro-RO"/>
-        </w:rPr>
-        <w:t xml:space="preserve"> – o aplicație se poate lega la un serviciu prin operația </w:t>
+        <w:t>TubeSpedometer.</w:t>
+      </w:r>
+      <w:r>
+        <w:rPr>
+          <w:rFonts w:ascii="Times New Roman" w:hAnsi="Times New Roman" w:cs="Times New Roman"/>
+          <w:sz w:val="24"/>
+          <w:szCs w:val="24"/>
+          <w:lang w:val="ro-RO"/>
+        </w:rPr>
+        <w:t xml:space="preserve"> În spatele acestei decizii stă faptul că </w:t>
       </w:r>
       <w:r>
         <w:rPr>
@@ -18303,53 +18915,29 @@
           <w:szCs w:val="24"/>
           <w:lang w:val="ro-RO"/>
         </w:rPr>
-        <w:t>bindService()</w:t>
-      </w:r>
-      <w:r>
-        <w:rPr>
-          <w:rFonts w:ascii="Times New Roman" w:hAnsi="Times New Roman" w:cs="Times New Roman"/>
-          <w:b/>
-          <w:sz w:val="24"/>
-          <w:szCs w:val="24"/>
-          <w:lang w:val="ro-RO"/>
-        </w:rPr>
-        <w:t xml:space="preserve">. </w:t>
-      </w:r>
-      <w:r>
-        <w:rPr>
-          <w:rFonts w:ascii="Times New Roman" w:hAnsi="Times New Roman" w:cs="Times New Roman"/>
-          <w:sz w:val="24"/>
-          <w:szCs w:val="24"/>
-          <w:lang w:val="ro-RO"/>
-        </w:rPr>
-        <w:t xml:space="preserve">Acest fel de serviciu rulează doar când aplicația este legată la el. Aplicația poate să trimită cereri și să primească răspunsuri de la serviciu </w:t>
-      </w:r>
-      <w:r>
-        <w:rPr>
-          <w:rFonts w:ascii="Times New Roman" w:hAnsi="Times New Roman" w:cs="Times New Roman"/>
-          <w:sz w:val="24"/>
-          <w:szCs w:val="24"/>
-        </w:rPr>
-        <w:t>[36]</w:t>
-      </w:r>
-      <w:r>
-        <w:rPr>
-          <w:rFonts w:ascii="Times New Roman" w:hAnsi="Times New Roman" w:cs="Times New Roman"/>
-          <w:sz w:val="24"/>
-          <w:szCs w:val="24"/>
-          <w:lang w:val="ro-RO"/>
-        </w:rPr>
-        <w:t xml:space="preserve"> În acest proiect serviciul</w:t>
-      </w:r>
-      <w:r>
-        <w:rPr>
-          <w:rFonts w:ascii="Times New Roman" w:hAnsi="Times New Roman" w:cs="Times New Roman"/>
-          <w:sz w:val="24"/>
-          <w:szCs w:val="24"/>
-          <w:lang w:val="ro-RO"/>
-        </w:rPr>
-        <w:t xml:space="preserve"> prin care se realizează conexiunea prin BLE la modulul BLE se face prin Bound Service.</w:t>
-      </w:r>
+        <w:t xml:space="preserve">TubeSpeedometer </w:t>
+      </w:r>
+      <w:r>
+        <w:rPr>
+          <w:rFonts w:ascii="Times New Roman" w:hAnsi="Times New Roman" w:cs="Times New Roman"/>
+          <w:sz w:val="24"/>
+          <w:szCs w:val="24"/>
+          <w:lang w:val="ro-RO"/>
+        </w:rPr>
+        <w:t>are pe lângă afișarea unui număr mare în mijloc (pentru valoarea AQI) și posibilitatea afișării ceasului în diferite culori în funcție de valoarea măsurată( pe intervale). Acest lucru este în strânsă legătură cu afișarea AQI în multe țări (a se vedea capitolul 3.3.2) unde se folosesc culori de la verde ( AQI mic) la roșu sau negru sau violet (pentru AQI mare). Deci are un impact vizual foarte bun pentru utilizator.</w:t>
+      </w:r>
+    </w:p>
+    <w:p>
+      <w:pPr>
+        <w:spacing w:after="0" w:line="360" w:lineRule="auto"/>
+        <w:ind w:firstLine="720"/>
+        <w:jc w:val="both"/>
+        <w:rPr>
+          <w:rFonts w:ascii="Times New Roman" w:hAnsi="Times New Roman" w:cs="Times New Roman"/>
+          <w:sz w:val="24"/>
+          <w:szCs w:val="24"/>
+        </w:rPr>
+      </w:pPr>
     </w:p>
     <w:p>
       <w:pPr>
@@ -18374,6 +18962,312 @@
           <w:szCs w:val="24"/>
         </w:rPr>
       </w:pPr>
+    </w:p>
+    <w:p>
+      <w:pPr>
+        <w:spacing w:after="0" w:line="360" w:lineRule="auto"/>
+        <w:jc w:val="both"/>
+        <w:rPr>
+          <w:rFonts w:ascii="Times New Roman" w:hAnsi="Times New Roman" w:cs="Times New Roman"/>
+          <w:sz w:val="24"/>
+          <w:szCs w:val="24"/>
+          <w:lang w:val="ro-RO"/>
+        </w:rPr>
+      </w:pPr>
+    </w:p>
+    <w:p>
+      <w:pPr>
+        <w:spacing w:after="0" w:line="360" w:lineRule="auto"/>
+        <w:jc w:val="both"/>
+        <w:rPr>
+          <w:rFonts w:ascii="Times New Roman" w:hAnsi="Times New Roman" w:cs="Times New Roman"/>
+          <w:sz w:val="24"/>
+          <w:szCs w:val="24"/>
+          <w:lang w:val="ro-RO"/>
+        </w:rPr>
+      </w:pPr>
+    </w:p>
+    <w:p>
+      <w:pPr>
+        <w:spacing w:after="0" w:line="360" w:lineRule="auto"/>
+        <w:jc w:val="both"/>
+        <w:rPr>
+          <w:rFonts w:ascii="Times New Roman" w:hAnsi="Times New Roman" w:cs="Times New Roman"/>
+          <w:sz w:val="24"/>
+          <w:szCs w:val="24"/>
+          <w:lang w:val="ro-RO"/>
+        </w:rPr>
+      </w:pPr>
+    </w:p>
+    <w:p>
+      <w:pPr>
+        <w:spacing w:after="0" w:line="360" w:lineRule="auto"/>
+        <w:jc w:val="both"/>
+        <w:rPr>
+          <w:rFonts w:ascii="Times New Roman" w:hAnsi="Times New Roman" w:cs="Times New Roman"/>
+          <w:sz w:val="24"/>
+          <w:szCs w:val="24"/>
+          <w:lang w:val="ro-RO"/>
+        </w:rPr>
+      </w:pPr>
+    </w:p>
+    <w:p>
+      <w:pPr>
+        <w:spacing w:after="0" w:line="360" w:lineRule="auto"/>
+        <w:jc w:val="both"/>
+        <w:rPr>
+          <w:rFonts w:ascii="Times New Roman" w:hAnsi="Times New Roman" w:cs="Times New Roman"/>
+          <w:sz w:val="24"/>
+          <w:szCs w:val="24"/>
+          <w:lang w:val="ro-RO"/>
+        </w:rPr>
+      </w:pPr>
+    </w:p>
+    <w:p>
+      <w:pPr>
+        <w:spacing w:after="0" w:line="360" w:lineRule="auto"/>
+        <w:jc w:val="both"/>
+        <w:rPr>
+          <w:rFonts w:ascii="Times New Roman" w:hAnsi="Times New Roman" w:cs="Times New Roman"/>
+          <w:sz w:val="24"/>
+          <w:szCs w:val="24"/>
+          <w:lang w:val="ro-RO"/>
+        </w:rPr>
+      </w:pPr>
+    </w:p>
+    <w:p>
+      <w:pPr>
+        <w:spacing w:after="0" w:line="360" w:lineRule="auto"/>
+        <w:jc w:val="both"/>
+        <w:rPr>
+          <w:rFonts w:ascii="Times New Roman" w:hAnsi="Times New Roman" w:cs="Times New Roman"/>
+          <w:sz w:val="24"/>
+          <w:szCs w:val="24"/>
+          <w:lang w:val="ro-RO"/>
+        </w:rPr>
+      </w:pPr>
+    </w:p>
+    <w:p>
+      <w:pPr>
+        <w:spacing w:after="0" w:line="360" w:lineRule="auto"/>
+        <w:jc w:val="both"/>
+        <w:rPr>
+          <w:rFonts w:ascii="Times New Roman" w:hAnsi="Times New Roman" w:cs="Times New Roman"/>
+          <w:sz w:val="24"/>
+          <w:szCs w:val="24"/>
+          <w:lang w:val="ro-RO"/>
+        </w:rPr>
+      </w:pPr>
+    </w:p>
+    <w:p>
+      <w:pPr>
+        <w:spacing w:after="0" w:line="360" w:lineRule="auto"/>
+        <w:jc w:val="both"/>
+        <w:rPr>
+          <w:rFonts w:ascii="Times New Roman" w:hAnsi="Times New Roman" w:cs="Times New Roman"/>
+          <w:sz w:val="24"/>
+          <w:szCs w:val="24"/>
+          <w:lang w:val="ro-RO"/>
+        </w:rPr>
+      </w:pPr>
+    </w:p>
+    <w:p>
+      <w:pPr>
+        <w:spacing w:after="0" w:line="360" w:lineRule="auto"/>
+        <w:jc w:val="both"/>
+        <w:rPr>
+          <w:rFonts w:ascii="Times New Roman" w:hAnsi="Times New Roman" w:cs="Times New Roman"/>
+          <w:sz w:val="24"/>
+          <w:szCs w:val="24"/>
+          <w:lang w:val="ro-RO"/>
+        </w:rPr>
+      </w:pPr>
+    </w:p>
+    <w:p>
+      <w:pPr>
+        <w:spacing w:after="0" w:line="360" w:lineRule="auto"/>
+        <w:jc w:val="both"/>
+        <w:rPr>
+          <w:rFonts w:ascii="Times New Roman" w:hAnsi="Times New Roman" w:cs="Times New Roman"/>
+          <w:sz w:val="24"/>
+          <w:szCs w:val="24"/>
+          <w:lang w:val="ro-RO"/>
+        </w:rPr>
+      </w:pPr>
+    </w:p>
+    <w:p>
+      <w:pPr>
+        <w:spacing w:after="0" w:line="360" w:lineRule="auto"/>
+        <w:jc w:val="both"/>
+        <w:rPr>
+          <w:rFonts w:ascii="Times New Roman" w:hAnsi="Times New Roman" w:cs="Times New Roman"/>
+          <w:sz w:val="24"/>
+          <w:szCs w:val="24"/>
+          <w:lang w:val="ro-RO"/>
+        </w:rPr>
+      </w:pPr>
+    </w:p>
+    <w:p>
+      <w:pPr>
+        <w:spacing w:after="0" w:line="360" w:lineRule="auto"/>
+        <w:jc w:val="both"/>
+        <w:rPr>
+          <w:rFonts w:ascii="Times New Roman" w:hAnsi="Times New Roman" w:cs="Times New Roman"/>
+          <w:sz w:val="24"/>
+          <w:szCs w:val="24"/>
+          <w:lang w:val="ro-RO"/>
+        </w:rPr>
+      </w:pPr>
+    </w:p>
+    <w:p>
+      <w:pPr>
+        <w:spacing w:after="0" w:line="360" w:lineRule="auto"/>
+        <w:jc w:val="both"/>
+        <w:rPr>
+          <w:rFonts w:ascii="Times New Roman" w:hAnsi="Times New Roman" w:cs="Times New Roman"/>
+          <w:sz w:val="24"/>
+          <w:szCs w:val="24"/>
+          <w:lang w:val="ro-RO"/>
+        </w:rPr>
+      </w:pPr>
+    </w:p>
+    <w:p>
+      <w:pPr>
+        <w:spacing w:after="0" w:line="360" w:lineRule="auto"/>
+        <w:jc w:val="both"/>
+        <w:rPr>
+          <w:rFonts w:ascii="Times New Roman" w:hAnsi="Times New Roman" w:cs="Times New Roman"/>
+          <w:sz w:val="24"/>
+          <w:szCs w:val="24"/>
+          <w:lang w:val="ro-RO"/>
+        </w:rPr>
+      </w:pPr>
+    </w:p>
+    <w:p>
+      <w:pPr>
+        <w:spacing w:after="0" w:line="360" w:lineRule="auto"/>
+        <w:jc w:val="both"/>
+        <w:rPr>
+          <w:rFonts w:ascii="Times New Roman" w:hAnsi="Times New Roman" w:cs="Times New Roman"/>
+          <w:sz w:val="24"/>
+          <w:szCs w:val="24"/>
+          <w:lang w:val="ro-RO"/>
+        </w:rPr>
+      </w:pPr>
+    </w:p>
+    <w:p>
+      <w:pPr>
+        <w:spacing w:after="0" w:line="360" w:lineRule="auto"/>
+        <w:jc w:val="both"/>
+        <w:rPr>
+          <w:rFonts w:ascii="Times New Roman" w:hAnsi="Times New Roman" w:cs="Times New Roman"/>
+          <w:sz w:val="24"/>
+          <w:szCs w:val="24"/>
+          <w:lang w:val="ro-RO"/>
+        </w:rPr>
+      </w:pPr>
+    </w:p>
+    <w:p>
+      <w:pPr>
+        <w:spacing w:after="0" w:line="360" w:lineRule="auto"/>
+        <w:jc w:val="both"/>
+        <w:rPr>
+          <w:rFonts w:ascii="Times New Roman" w:hAnsi="Times New Roman" w:cs="Times New Roman"/>
+          <w:sz w:val="24"/>
+          <w:szCs w:val="24"/>
+          <w:lang w:val="ro-RO"/>
+        </w:rPr>
+      </w:pPr>
+    </w:p>
+    <w:p>
+      <w:pPr>
+        <w:spacing w:after="0" w:line="360" w:lineRule="auto"/>
+        <w:jc w:val="both"/>
+        <w:rPr>
+          <w:rFonts w:ascii="Times New Roman" w:hAnsi="Times New Roman" w:cs="Times New Roman"/>
+          <w:sz w:val="24"/>
+          <w:szCs w:val="24"/>
+          <w:lang w:val="ro-RO"/>
+        </w:rPr>
+      </w:pPr>
+    </w:p>
+    <w:p>
+      <w:pPr>
+        <w:spacing w:after="0" w:line="360" w:lineRule="auto"/>
+        <w:jc w:val="both"/>
+        <w:rPr>
+          <w:rFonts w:ascii="Times New Roman" w:hAnsi="Times New Roman" w:cs="Times New Roman"/>
+          <w:sz w:val="24"/>
+          <w:szCs w:val="24"/>
+          <w:lang w:val="ro-RO"/>
+        </w:rPr>
+      </w:pPr>
+    </w:p>
+    <w:p>
+      <w:pPr>
+        <w:spacing w:after="0" w:line="360" w:lineRule="auto"/>
+        <w:jc w:val="both"/>
+        <w:rPr>
+          <w:rFonts w:ascii="Times New Roman" w:hAnsi="Times New Roman" w:cs="Times New Roman"/>
+          <w:sz w:val="24"/>
+          <w:szCs w:val="24"/>
+          <w:lang w:val="ro-RO"/>
+        </w:rPr>
+      </w:pPr>
+    </w:p>
+    <w:p>
+      <w:pPr>
+        <w:spacing w:after="0" w:line="360" w:lineRule="auto"/>
+        <w:jc w:val="both"/>
+        <w:rPr>
+          <w:rFonts w:ascii="Times New Roman" w:hAnsi="Times New Roman" w:cs="Times New Roman"/>
+          <w:sz w:val="24"/>
+          <w:szCs w:val="24"/>
+          <w:lang w:val="ro-RO"/>
+        </w:rPr>
+      </w:pPr>
+    </w:p>
+    <w:p>
+      <w:pPr>
+        <w:pStyle w:val="Heading1"/>
+        <w:spacing w:line="360" w:lineRule="auto"/>
+        <w:jc w:val="center"/>
+        <w:rPr>
+          <w:rFonts w:ascii="Times New Roman" w:hAnsi="Times New Roman" w:cs="Times New Roman"/>
+          <w:sz w:val="36"/>
+          <w:szCs w:val="36"/>
+          <w:lang w:val="ro-RO"/>
+        </w:rPr>
+      </w:pPr>
+      <w:bookmarkStart w:id="16" w:name="_Toc37610101"/>
+      <w:r>
+        <w:rPr>
+          <w:rFonts w:ascii="Times New Roman" w:hAnsi="Times New Roman" w:cs="Times New Roman"/>
+          <w:sz w:val="36"/>
+          <w:szCs w:val="36"/>
+          <w:lang w:val="ro-RO"/>
+        </w:rPr>
+        <w:t>Capitolul 4</w:t>
+      </w:r>
+      <w:r>
+        <w:rPr>
+          <w:rFonts w:ascii="Times New Roman" w:hAnsi="Times New Roman" w:cs="Times New Roman"/>
+          <w:sz w:val="36"/>
+          <w:szCs w:val="36"/>
+          <w:lang w:val="ro-RO"/>
+        </w:rPr>
+        <w:t>.</w:t>
+      </w:r>
+      <w:r>
+        <w:rPr>
+          <w:rFonts w:ascii="Times New Roman" w:hAnsi="Times New Roman" w:cs="Times New Roman"/>
+          <w:sz w:val="36"/>
+          <w:szCs w:val="36"/>
+          <w:lang w:val="ro-RO"/>
+        </w:rPr>
+        <w:t>Implementarea soluției</w:t>
+      </w:r>
+      <w:bookmarkEnd w:id="16"/>
     </w:p>
     <w:p>
       <w:pPr>
@@ -18544,6 +19438,7 @@
           <w:szCs w:val="24"/>
           <w:lang w:val="ro-RO"/>
         </w:rPr>
+        <w:lastRenderedPageBreak/>
         <w:tab/>
       </w:r>
       <w:r>
@@ -18756,7 +19651,6 @@
           <w:sz w:val="24"/>
           <w:szCs w:val="24"/>
         </w:rPr>
-        <w:lastRenderedPageBreak/>
         <w:t>Bluetooth Low Energy – vs Bluetooth</w:t>
       </w:r>
     </w:p>
@@ -19196,6 +20090,7 @@
           <w:sz w:val="24"/>
           <w:szCs w:val="24"/>
         </w:rPr>
+        <w:lastRenderedPageBreak/>
         <w:t>2. State of the art - descriere aplicații similare - descriere articole similare -  2-5 pag</w:t>
       </w:r>
     </w:p>
@@ -19360,7 +20255,6 @@
           <w:sz w:val="24"/>
           <w:szCs w:val="24"/>
         </w:rPr>
-        <w:lastRenderedPageBreak/>
         <w:t> </w:t>
       </w:r>
       <w:r>
@@ -19759,15 +20653,14 @@
           <w:lang w:val="ro-RO"/>
         </w:rPr>
       </w:pPr>
-      <w:bookmarkStart w:id="16" w:name="_Toc517617496"/>
-      <w:bookmarkStart w:id="17" w:name="_Toc37551203"/>
+      <w:bookmarkStart w:id="17" w:name="_Toc517617496"/>
+      <w:bookmarkStart w:id="18" w:name="_Toc37610102"/>
       <w:r>
         <w:rPr>
           <w:sz w:val="36"/>
           <w:szCs w:val="36"/>
           <w:lang w:val="ro-RO"/>
         </w:rPr>
-        <w:lastRenderedPageBreak/>
         <w:t>Capitolul 7</w:t>
       </w:r>
       <w:r>
@@ -19786,8 +20679,8 @@
         </w:rPr>
         <w:t xml:space="preserve"> Bibliografie</w:t>
       </w:r>
-      <w:bookmarkEnd w:id="16"/>
       <w:bookmarkEnd w:id="17"/>
+      <w:bookmarkEnd w:id="18"/>
     </w:p>
     <w:p>
       <w:pPr>
@@ -20160,6 +21053,7 @@
         <w:rPr>
           <w:rFonts w:ascii="Times New Roman" w:hAnsi="Times New Roman" w:cs="Times New Roman"/>
         </w:rPr>
+        <w:lastRenderedPageBreak/>
         <w:t xml:space="preserve">[7] Kanchan, Amit Kumar GOrai, Pramila Goyal,  </w:t>
       </w:r>
       <w:r>
@@ -20368,7 +21262,6 @@
         <w:rPr>
           <w:rFonts w:ascii="Times New Roman" w:hAnsi="Times New Roman" w:cs="Times New Roman"/>
         </w:rPr>
-        <w:lastRenderedPageBreak/>
         <w:t xml:space="preserve">[15] Simone Brienza, Andrea Galli, Giuseppe Anastasi, Paolo Bruschi, </w:t>
       </w:r>
       <w:r>
@@ -20826,6 +21719,7 @@
         <w:rPr>
           <w:rFonts w:ascii="Times New Roman" w:hAnsi="Times New Roman" w:cs="Times New Roman"/>
         </w:rPr>
+        <w:lastRenderedPageBreak/>
         <w:t xml:space="preserve">[31] </w:t>
       </w:r>
       <w:hyperlink r:id="rId63" w:history="1">
@@ -20941,10 +21835,6 @@
     <w:p>
       <w:pPr>
         <w:spacing w:after="120"/>
-        <w:rPr>
-          <w:rFonts w:ascii="Times New Roman" w:hAnsi="Times New Roman" w:cs="Times New Roman"/>
-          <w:b/>
-        </w:rPr>
       </w:pPr>
       <w:r>
         <w:rPr>
@@ -20967,6 +21857,58 @@
     <w:p>
       <w:pPr>
         <w:spacing w:after="120"/>
+      </w:pPr>
+      <w:r>
+        <w:t xml:space="preserve">[37] </w:t>
+      </w:r>
+      <w:hyperlink r:id="rId67" w:history="1">
+        <w:r>
+          <w:rPr>
+            <w:rStyle w:val="Hyperlink"/>
+          </w:rPr>
+          <w:t>https://developer.android.com/guide/components/services</w:t>
+        </w:r>
+      </w:hyperlink>
+    </w:p>
+    <w:p>
+      <w:pPr>
+        <w:spacing w:after="120"/>
+      </w:pPr>
+      <w:r>
+        <w:t xml:space="preserve">[38] </w:t>
+      </w:r>
+      <w:hyperlink r:id="rId68" w:history="1">
+        <w:r>
+          <w:rPr>
+            <w:rStyle w:val="Hyperlink"/>
+          </w:rPr>
+          <w:t>https://developer.android.com/guide/components/broadcasts</w:t>
+        </w:r>
+      </w:hyperlink>
+    </w:p>
+    <w:p>
+      <w:pPr>
+        <w:spacing w:after="120"/>
+        <w:rPr>
+          <w:rFonts w:ascii="Times New Roman" w:hAnsi="Times New Roman" w:cs="Times New Roman"/>
+          <w:b/>
+        </w:rPr>
+      </w:pPr>
+      <w:r>
+        <w:t xml:space="preserve">[39] </w:t>
+      </w:r>
+      <w:hyperlink r:id="rId69" w:history="1">
+        <w:r>
+          <w:rPr>
+            <w:rStyle w:val="Hyperlink"/>
+          </w:rPr>
+          <w:t>http://jakewharton.github.io/butterknife/</w:t>
+        </w:r>
+      </w:hyperlink>
+    </w:p>
+    <w:p>
+      <w:pPr>
+        <w:spacing w:after="120"/>
         <w:rPr>
           <w:rFonts w:ascii="Times New Roman" w:hAnsi="Times New Roman" w:cs="Times New Roman"/>
           <w:b/>
@@ -21015,7 +21957,6 @@
           <w:rFonts w:ascii="Times New Roman" w:hAnsi="Times New Roman" w:cs="Times New Roman"/>
           <w:lang w:val="ro-RO"/>
         </w:rPr>
-        <w:lastRenderedPageBreak/>
         <w:t>AQI  - Air-Quality Index ( indicele de calitate al aerului)</w:t>
       </w:r>
     </w:p>
@@ -21454,7 +22395,7 @@
         </w:rPr>
         <w:t xml:space="preserve">[img1] [img2]  </w:t>
       </w:r>
-      <w:hyperlink r:id="rId67" w:history="1">
+      <w:hyperlink r:id="rId70" w:history="1">
         <w:r>
           <w:rPr>
             <w:rStyle w:val="Hyperlink"/>
@@ -21480,7 +22421,7 @@
         </w:rPr>
         <w:t xml:space="preserve">[img3] </w:t>
       </w:r>
-      <w:hyperlink r:id="rId68" w:history="1">
+      <w:hyperlink r:id="rId71" w:history="1">
         <w:r>
           <w:rPr>
             <w:rStyle w:val="Hyperlink"/>
@@ -21507,7 +22448,7 @@
         </w:rPr>
         <w:t xml:space="preserve">[img4] </w:t>
       </w:r>
-      <w:hyperlink r:id="rId69" w:history="1">
+      <w:hyperlink r:id="rId72" w:history="1">
         <w:r>
           <w:rPr>
             <w:rStyle w:val="Hyperlink"/>
@@ -21541,7 +22482,7 @@
         </w:rPr>
         <w:t xml:space="preserve">img5] </w:t>
       </w:r>
-      <w:hyperlink r:id="rId70" w:history="1">
+      <w:hyperlink r:id="rId73" w:history="1">
         <w:r>
           <w:rPr>
             <w:rStyle w:val="Hyperlink"/>
@@ -21581,6 +22522,7 @@
           <w:rFonts w:ascii="Times New Roman" w:hAnsi="Times New Roman" w:cs="Times New Roman"/>
           <w:b/>
         </w:rPr>
+        <w:lastRenderedPageBreak/>
         <w:t>[img7] -</w:t>
       </w:r>
       <w:r>
@@ -21589,7 +22531,7 @@
         </w:rPr>
         <w:t xml:space="preserve"> </w:t>
       </w:r>
-      <w:hyperlink r:id="rId71" w:history="1">
+      <w:hyperlink r:id="rId74" w:history="1">
         <w:r>
           <w:rPr>
             <w:rStyle w:val="Hyperlink"/>
@@ -21613,7 +22555,7 @@
         </w:rPr>
         <w:t xml:space="preserve">[img8] - </w:t>
       </w:r>
-      <w:hyperlink r:id="rId72" w:history="1">
+      <w:hyperlink r:id="rId75" w:history="1">
         <w:r>
           <w:rPr>
             <w:rStyle w:val="Hyperlink"/>
@@ -21644,7 +22586,7 @@
         </w:rPr>
         <w:t xml:space="preserve"> </w:t>
       </w:r>
-      <w:hyperlink r:id="rId73" w:history="1">
+      <w:hyperlink r:id="rId76" w:history="1">
         <w:r>
           <w:rPr>
             <w:rStyle w:val="Hyperlink"/>
@@ -21668,7 +22610,7 @@
         </w:rPr>
         <w:t xml:space="preserve">[img10] </w:t>
       </w:r>
-      <w:hyperlink r:id="rId74" w:history="1">
+      <w:hyperlink r:id="rId77" w:history="1">
         <w:r>
           <w:rPr>
             <w:rStyle w:val="Hyperlink"/>
@@ -21692,7 +22634,7 @@
         </w:rPr>
         <w:t xml:space="preserve">[img11] </w:t>
       </w:r>
-      <w:hyperlink r:id="rId75" w:history="1">
+      <w:hyperlink r:id="rId78" w:history="1">
         <w:r>
           <w:rPr>
             <w:rStyle w:val="Hyperlink"/>
@@ -21716,7 +22658,7 @@
         </w:rPr>
         <w:t xml:space="preserve">[img12] </w:t>
       </w:r>
-      <w:hyperlink r:id="rId76" w:history="1">
+      <w:hyperlink r:id="rId79" w:history="1">
         <w:r>
           <w:rPr>
             <w:rStyle w:val="Hyperlink"/>
@@ -21737,7 +22679,7 @@
         </w:rPr>
         <w:t xml:space="preserve">[img13] </w:t>
       </w:r>
-      <w:hyperlink r:id="rId77" w:history="1">
+      <w:hyperlink r:id="rId80" w:history="1">
         <w:r>
           <w:rPr>
             <w:rStyle w:val="Hyperlink"/>
@@ -21756,7 +22698,7 @@
         </w:rPr>
         <w:t xml:space="preserve">[img14] </w:t>
       </w:r>
-      <w:hyperlink r:id="rId78" w:history="1">
+      <w:hyperlink r:id="rId81" w:history="1">
         <w:r>
           <w:rPr>
             <w:rStyle w:val="Hyperlink"/>
@@ -21779,7 +22721,7 @@
         </w:rPr>
         <w:t xml:space="preserve">[img15] </w:t>
       </w:r>
-      <w:hyperlink r:id="rId79" w:history="1">
+      <w:hyperlink r:id="rId82" w:history="1">
         <w:r>
           <w:rPr>
             <w:rStyle w:val="Hyperlink"/>
@@ -21805,7 +22747,7 @@
         </w:rPr>
         <w:t xml:space="preserve">[img16] </w:t>
       </w:r>
-      <w:hyperlink r:id="rId80" w:history="1">
+      <w:hyperlink r:id="rId83" w:history="1">
         <w:r>
           <w:rPr>
             <w:rStyle w:val="Hyperlink"/>
@@ -21834,7 +22776,7 @@
       <w:r>
         <w:t xml:space="preserve"> </w:t>
       </w:r>
-      <w:hyperlink r:id="rId81" w:history="1">
+      <w:hyperlink r:id="rId84" w:history="1">
         <w:r>
           <w:rPr>
             <w:rStyle w:val="Hyperlink"/>
@@ -21863,7 +22805,7 @@
       <w:r>
         <w:t xml:space="preserve"> </w:t>
       </w:r>
-      <w:hyperlink r:id="rId82" w:history="1">
+      <w:hyperlink r:id="rId85" w:history="1">
         <w:r>
           <w:rPr>
             <w:rStyle w:val="Hyperlink"/>
@@ -21892,7 +22834,7 @@
       <w:r>
         <w:t xml:space="preserve"> </w:t>
       </w:r>
-      <w:hyperlink r:id="rId83" w:history="1">
+      <w:hyperlink r:id="rId86" w:history="1">
         <w:r>
           <w:rPr>
             <w:rStyle w:val="Hyperlink"/>
@@ -21921,7 +22863,7 @@
       <w:r>
         <w:t xml:space="preserve"> </w:t>
       </w:r>
-      <w:hyperlink r:id="rId84" w:history="1">
+      <w:hyperlink r:id="rId87" w:history="1">
         <w:r>
           <w:rPr>
             <w:rStyle w:val="Hyperlink"/>
@@ -21945,13 +22887,12 @@
           <w:b/>
           <w:lang w:val="ro-RO"/>
         </w:rPr>
-        <w:lastRenderedPageBreak/>
         <w:t>[img21]</w:t>
       </w:r>
       <w:r>
         <w:t xml:space="preserve"> </w:t>
       </w:r>
-      <w:hyperlink r:id="rId85" w:history="1">
+      <w:hyperlink r:id="rId88" w:history="1">
         <w:r>
           <w:rPr>
             <w:rStyle w:val="Hyperlink"/>
@@ -21980,7 +22921,7 @@
       <w:r>
         <w:t xml:space="preserve"> </w:t>
       </w:r>
-      <w:hyperlink r:id="rId86" w:history="1">
+      <w:hyperlink r:id="rId89" w:history="1">
         <w:r>
           <w:rPr>
             <w:rStyle w:val="Hyperlink"/>
@@ -22009,7 +22950,7 @@
       <w:r>
         <w:t xml:space="preserve"> </w:t>
       </w:r>
-      <w:hyperlink r:id="rId87" w:history="1">
+      <w:hyperlink r:id="rId90" w:history="1">
         <w:r>
           <w:rPr>
             <w:rStyle w:val="Hyperlink"/>
@@ -22038,7 +22979,7 @@
       <w:r>
         <w:t xml:space="preserve"> </w:t>
       </w:r>
-      <w:hyperlink r:id="rId88" w:history="1">
+      <w:hyperlink r:id="rId91" w:history="1">
         <w:r>
           <w:rPr>
             <w:rStyle w:val="Hyperlink"/>
@@ -22067,7 +23008,7 @@
       <w:r>
         <w:t xml:space="preserve"> </w:t>
       </w:r>
-      <w:hyperlink r:id="rId89" w:history="1">
+      <w:hyperlink r:id="rId92" w:history="1">
         <w:r>
           <w:rPr>
             <w:rStyle w:val="Hyperlink"/>
@@ -22093,7 +23034,7 @@
         </w:rPr>
         <w:t xml:space="preserve">[img26] </w:t>
       </w:r>
-      <w:hyperlink r:id="rId90" w:history="1">
+      <w:hyperlink r:id="rId93" w:history="1">
         <w:r>
           <w:rPr>
             <w:rStyle w:val="Hyperlink"/>
@@ -22123,7 +23064,7 @@
         </w:rPr>
         <w:t xml:space="preserve">[img27] </w:t>
       </w:r>
-      <w:hyperlink r:id="rId91" w:history="1">
+      <w:hyperlink r:id="rId94" w:history="1">
         <w:r>
           <w:rPr>
             <w:rStyle w:val="Hyperlink"/>
@@ -22136,7 +23077,7 @@
       <w:pPr>
         <w:spacing w:after="0"/>
       </w:pPr>
-      <w:hyperlink r:id="rId92" w:history="1">
+      <w:hyperlink r:id="rId95" w:history="1">
         <w:r>
           <w:rPr>
             <w:rStyle w:val="Hyperlink"/>
@@ -22158,7 +23099,7 @@
         </w:rPr>
         <w:t xml:space="preserve">[img28] </w:t>
       </w:r>
-      <w:hyperlink r:id="rId93" w:history="1">
+      <w:hyperlink r:id="rId96" w:history="1">
         <w:r>
           <w:rPr>
             <w:rStyle w:val="Hyperlink"/>
@@ -22199,7 +23140,7 @@
           <w:szCs w:val="24"/>
         </w:rPr>
       </w:pPr>
-      <w:hyperlink r:id="rId94" w:history="1">
+      <w:hyperlink r:id="rId97" w:history="1">
         <w:r>
           <w:rPr>
             <w:rStyle w:val="Hyperlink"/>
@@ -22245,7 +23186,7 @@
         </w:rPr>
         <w:t xml:space="preserve">img30] </w:t>
       </w:r>
-      <w:hyperlink r:id="rId95" w:history="1">
+      <w:hyperlink r:id="rId98" w:history="1">
         <w:r>
           <w:rPr>
             <w:rStyle w:val="Hyperlink"/>
@@ -22298,7 +23239,7 @@
         </w:rPr>
         <w:t xml:space="preserve">] </w:t>
       </w:r>
-      <w:hyperlink r:id="rId96" w:history="1">
+      <w:hyperlink r:id="rId99" w:history="1">
         <w:r>
           <w:rPr>
             <w:rStyle w:val="Hyperlink"/>
@@ -22347,7 +23288,7 @@
         </w:rPr>
         <w:t>Computation of the AQI requires an air pollutant concentration over a specified averaging period, obtained from an </w:t>
       </w:r>
-      <w:hyperlink r:id="rId97" w:anchor="air_quality_monitoring" w:tooltip="Environmental monitoring" w:history="1">
+      <w:hyperlink r:id="rId100" w:anchor="air_quality_monitoring" w:tooltip="Environmental monitoring" w:history="1">
         <w:r>
           <w:rPr>
             <w:rStyle w:val="Hyperlink"/>
@@ -22370,7 +23311,7 @@
         </w:rPr>
         <w:t> or </w:t>
       </w:r>
-      <w:hyperlink r:id="rId98" w:tooltip="Atmospheric dispersion modeling" w:history="1">
+      <w:hyperlink r:id="rId101" w:tooltip="Atmospheric dispersion modeling" w:history="1">
         <w:r>
           <w:rPr>
             <w:rStyle w:val="Hyperlink"/>
@@ -22391,9 +23332,20 @@
           <w:szCs w:val="24"/>
           <w:shd w:val="clear" w:color="auto" w:fill="FFFFFF"/>
         </w:rPr>
-        <w:t>. Taken together, concentration and time represent the </w:t>
-      </w:r>
-      <w:hyperlink r:id="rId99" w:tooltip="Dose response" w:history="1">
+        <w:t xml:space="preserve">. Taken together, concentration and time </w:t>
+      </w:r>
+      <w:r>
+        <w:rPr>
+          <w:rFonts w:ascii="Times New Roman" w:hAnsi="Times New Roman" w:cs="Times New Roman"/>
+          <w:color w:val="222222"/>
+          <w:sz w:val="24"/>
+          <w:szCs w:val="24"/>
+          <w:shd w:val="clear" w:color="auto" w:fill="FFFFFF"/>
+        </w:rPr>
+        <w:lastRenderedPageBreak/>
+        <w:t>represent the </w:t>
+      </w:r>
+      <w:hyperlink r:id="rId102" w:tooltip="Dose response" w:history="1">
         <w:r>
           <w:rPr>
             <w:rStyle w:val="Hyperlink"/>
@@ -22416,7 +23368,7 @@
         </w:rPr>
         <w:t> of the air pollutant. Health effects corresponding to a given dose are established by epidemiological research.</w:t>
       </w:r>
-      <w:hyperlink r:id="rId100" w:anchor="cite_note-4" w:history="1">
+      <w:hyperlink r:id="rId103" w:anchor="cite_note-4" w:history="1">
         <w:r>
           <w:rPr>
             <w:rStyle w:val="Hyperlink"/>
@@ -22474,7 +23426,7 @@
         </w:rPr>
         <w:t>Most air contaminants do not have an associated AQI. Many countries monitor </w:t>
       </w:r>
-      <w:hyperlink r:id="rId101" w:tooltip="Ground-level ozone" w:history="1">
+      <w:hyperlink r:id="rId104" w:tooltip="Ground-level ozone" w:history="1">
         <w:r>
           <w:rPr>
             <w:rStyle w:val="Hyperlink"/>
@@ -22489,7 +23441,7 @@
         </w:rPr>
         <w:t>, </w:t>
       </w:r>
-      <w:hyperlink r:id="rId102" w:tooltip="Atmospheric particulate matter" w:history="1">
+      <w:hyperlink r:id="rId105" w:tooltip="Atmospheric particulate matter" w:history="1">
         <w:r>
           <w:rPr>
             <w:rStyle w:val="Hyperlink"/>
@@ -22504,7 +23456,7 @@
         </w:rPr>
         <w:t>, </w:t>
       </w:r>
-      <w:hyperlink r:id="rId103" w:tooltip="Sulfur dioxide" w:history="1">
+      <w:hyperlink r:id="rId106" w:tooltip="Sulfur dioxide" w:history="1">
         <w:r>
           <w:rPr>
             <w:rStyle w:val="Hyperlink"/>
@@ -22519,7 +23471,7 @@
         </w:rPr>
         <w:t>, </w:t>
       </w:r>
-      <w:hyperlink r:id="rId104" w:tooltip="Carbon monoxide" w:history="1">
+      <w:hyperlink r:id="rId107" w:tooltip="Carbon monoxide" w:history="1">
         <w:r>
           <w:rPr>
             <w:rStyle w:val="Hyperlink"/>
@@ -22534,7 +23486,7 @@
         </w:rPr>
         <w:t> and </w:t>
       </w:r>
-      <w:hyperlink r:id="rId105" w:tooltip="Nitrogen dioxide" w:history="1">
+      <w:hyperlink r:id="rId108" w:tooltip="Nitrogen dioxide" w:history="1">
         <w:r>
           <w:rPr>
             <w:rStyle w:val="Hyperlink"/>
@@ -22549,7 +23501,7 @@
         </w:rPr>
         <w:t>, and calculate air quality indices for these pollutants.</w:t>
       </w:r>
-      <w:hyperlink r:id="rId106" w:anchor="cite_note-aqi_basic-10" w:history="1">
+      <w:hyperlink r:id="rId109" w:anchor="cite_note-aqi_basic-10" w:history="1">
         <w:r>
           <w:rPr>
             <w:rStyle w:val="Hyperlink"/>
@@ -22575,7 +23527,7 @@
         </w:rPr>
         <w:t>The definition of the AQI in a particular nation reflects the discourse surrounding the development of national air quality standards in that nation.</w:t>
       </w:r>
-      <w:hyperlink r:id="rId107" w:anchor="cite_note-11" w:history="1">
+      <w:hyperlink r:id="rId110" w:anchor="cite_note-11" w:history="1">
         <w:r>
           <w:rPr>
             <w:rStyle w:val="Hyperlink"/>
@@ -22591,7 +23543,7 @@
         </w:rPr>
         <w:t> A website allowing government agencies anywhere in the world to submit their real-time air monitoring data for display using a common definition of the air quality index has recently become available.</w:t>
       </w:r>
-      <w:hyperlink r:id="rId108" w:anchor="cite_note-12" w:history="1">
+      <w:hyperlink r:id="rId111" w:anchor="cite_note-12" w:history="1">
         <w:r>
           <w:rPr>
             <w:rStyle w:val="Hyperlink"/>
@@ -22675,8 +23627,8 @@
       </w:pPr>
     </w:p>
     <w:sectPr>
-      <w:headerReference w:type="default" r:id="rId109"/>
-      <w:footerReference w:type="default" r:id="rId110"/>
+      <w:headerReference w:type="default" r:id="rId112"/>
+      <w:footerReference w:type="default" r:id="rId113"/>
       <w:pgSz w:w="12240" w:h="15840"/>
       <w:pgMar w:top="1440" w:right="1440" w:bottom="1440" w:left="1440" w:header="720" w:footer="720" w:gutter="0"/>
       <w:cols w:space="720"/>
@@ -22732,7 +23684,7 @@
             <w:rPr>
               <w:noProof/>
             </w:rPr>
-            <w:t>2</w:t>
+            <w:t>11</w:t>
           </w:r>
         </w:fldSimple>
       </w:p>
@@ -22799,15 +23751,14 @@
     <w:pPr>
       <w:pStyle w:val="Header"/>
     </w:pPr>
-    <w:r>
-      <w:fldChar w:fldCharType="begin"/>
-    </w:r>
-    <w:r>
-      <w:instrText xml:space="preserve"> STYLEREF  "Heading 1"  \* MERGEFORMAT </w:instrText>
-    </w:r>
-    <w:r>
-      <w:fldChar w:fldCharType="end"/>
-    </w:r>
+    <w:fldSimple w:instr=" STYLEREF  &quot;Heading 1&quot;  \* MERGEFORMAT ">
+      <w:r>
+        <w:rPr>
+          <w:noProof/>
+        </w:rPr>
+        <w:t>Capitolul 2.State of the Art</w:t>
+      </w:r>
+    </w:fldSimple>
   </w:p>
 </w:hdr>
 </file>
@@ -25144,7 +26095,7 @@
 </file>
 
 <file path=customXml/itemProps1.xml><?xml version="1.0" encoding="utf-8"?>
-<ds:datastoreItem xmlns:ds="http://schemas.openxmlformats.org/officeDocument/2006/customXml" ds:itemID="{18A4E55F-E1C0-4222-9106-7ED77401BE0F}">
+<ds:datastoreItem xmlns:ds="http://schemas.openxmlformats.org/officeDocument/2006/customXml" ds:itemID="{B76E0BB9-A4D6-4C80-A43B-5EF26C87ED3F}">
   <ds:schemaRefs>
     <ds:schemaRef ds:uri="http://schemas.openxmlformats.org/officeDocument/2006/bibliography"/>
   </ds:schemaRefs>

</xml_diff>

<commit_message>
13.04 - Review Doc.Corectii gramaticale + alte notatii
Cu galben am marcat ce am facut/urmeaza sa fac/ nedumeriri
</commit_message>
<xml_diff>
--- a/Documentatie/Lucrare de Dizertatie - Tarce Paul.docx
+++ b/Documentatie/Lucrare de Dizertatie - Tarce Paul.docx
@@ -886,7 +886,7 @@
           <w:r>
             <w:fldChar w:fldCharType="separate"/>
           </w:r>
-          <w:hyperlink w:anchor="_Toc37610087" w:history="1">
+          <w:hyperlink w:anchor="_Toc37716824" w:history="1">
             <w:r>
               <w:rPr>
                 <w:rStyle w:val="Hyperlink"/>
@@ -914,7 +914,7 @@
                 <w:noProof/>
                 <w:webHidden/>
               </w:rPr>
-              <w:instrText xml:space="preserve"> PAGEREF _Toc37610087 \h </w:instrText>
+              <w:instrText xml:space="preserve"> PAGEREF _Toc37716824 \h </w:instrText>
             </w:r>
             <w:r>
               <w:rPr>
@@ -957,7 +957,7 @@
               <w:noProof/>
             </w:rPr>
           </w:pPr>
-          <w:hyperlink w:anchor="_Toc37610088" w:history="1">
+          <w:hyperlink w:anchor="_Toc37716825" w:history="1">
             <w:r>
               <w:rPr>
                 <w:rStyle w:val="Hyperlink"/>
@@ -1000,7 +1000,7 @@
                 <w:noProof/>
                 <w:webHidden/>
               </w:rPr>
-              <w:instrText xml:space="preserve"> PAGEREF _Toc37610088 \h </w:instrText>
+              <w:instrText xml:space="preserve"> PAGEREF _Toc37716825 \h </w:instrText>
             </w:r>
             <w:r>
               <w:rPr>
@@ -1043,7 +1043,7 @@
               <w:noProof/>
             </w:rPr>
           </w:pPr>
-          <w:hyperlink w:anchor="_Toc37610089" w:history="1">
+          <w:hyperlink w:anchor="_Toc37716826" w:history="1">
             <w:r>
               <w:rPr>
                 <w:rStyle w:val="Hyperlink"/>
@@ -1086,7 +1086,7 @@
                 <w:noProof/>
                 <w:webHidden/>
               </w:rPr>
-              <w:instrText xml:space="preserve"> PAGEREF _Toc37610089 \h </w:instrText>
+              <w:instrText xml:space="preserve"> PAGEREF _Toc37716826 \h </w:instrText>
             </w:r>
             <w:r>
               <w:rPr>
@@ -1129,7 +1129,7 @@
               <w:noProof/>
             </w:rPr>
           </w:pPr>
-          <w:hyperlink w:anchor="_Toc37610090" w:history="1">
+          <w:hyperlink w:anchor="_Toc37716827" w:history="1">
             <w:r>
               <w:rPr>
                 <w:rStyle w:val="Hyperlink"/>
@@ -1172,7 +1172,7 @@
                 <w:noProof/>
                 <w:webHidden/>
               </w:rPr>
-              <w:instrText xml:space="preserve"> PAGEREF _Toc37610090 \h </w:instrText>
+              <w:instrText xml:space="preserve"> PAGEREF _Toc37716827 \h </w:instrText>
             </w:r>
             <w:r>
               <w:rPr>
@@ -1214,7 +1214,7 @@
               <w:noProof/>
             </w:rPr>
           </w:pPr>
-          <w:hyperlink w:anchor="_Toc37610091" w:history="1">
+          <w:hyperlink w:anchor="_Toc37716828" w:history="1">
             <w:r>
               <w:rPr>
                 <w:rStyle w:val="Hyperlink"/>
@@ -1242,7 +1242,7 @@
                 <w:noProof/>
                 <w:webHidden/>
               </w:rPr>
-              <w:instrText xml:space="preserve"> PAGEREF _Toc37610091 \h </w:instrText>
+              <w:instrText xml:space="preserve"> PAGEREF _Toc37716828 \h </w:instrText>
             </w:r>
             <w:r>
               <w:rPr>
@@ -1284,7 +1284,7 @@
               <w:noProof/>
             </w:rPr>
           </w:pPr>
-          <w:hyperlink w:anchor="_Toc37610092" w:history="1">
+          <w:hyperlink w:anchor="_Toc37716829" w:history="1">
             <w:r>
               <w:rPr>
                 <w:rStyle w:val="Hyperlink"/>
@@ -1313,7 +1313,7 @@
                 <w:noProof/>
                 <w:webHidden/>
               </w:rPr>
-              <w:instrText xml:space="preserve"> PAGEREF _Toc37610092 \h </w:instrText>
+              <w:instrText xml:space="preserve"> PAGEREF _Toc37716829 \h </w:instrText>
             </w:r>
             <w:r>
               <w:rPr>
@@ -1355,7 +1355,7 @@
               <w:noProof/>
             </w:rPr>
           </w:pPr>
-          <w:hyperlink w:anchor="_Toc37610093" w:history="1">
+          <w:hyperlink w:anchor="_Toc37716830" w:history="1">
             <w:r>
               <w:rPr>
                 <w:rStyle w:val="Hyperlink"/>
@@ -1383,7 +1383,7 @@
                 <w:noProof/>
                 <w:webHidden/>
               </w:rPr>
-              <w:instrText xml:space="preserve"> PAGEREF _Toc37610093 \h </w:instrText>
+              <w:instrText xml:space="preserve"> PAGEREF _Toc37716830 \h </w:instrText>
             </w:r>
             <w:r>
               <w:rPr>
@@ -1425,7 +1425,7 @@
               <w:noProof/>
             </w:rPr>
           </w:pPr>
-          <w:hyperlink w:anchor="_Toc37610094" w:history="1">
+          <w:hyperlink w:anchor="_Toc37716831" w:history="1">
             <w:r>
               <w:rPr>
                 <w:rStyle w:val="Hyperlink"/>
@@ -1454,7 +1454,7 @@
                 <w:noProof/>
                 <w:webHidden/>
               </w:rPr>
-              <w:instrText xml:space="preserve"> PAGEREF _Toc37610094 \h </w:instrText>
+              <w:instrText xml:space="preserve"> PAGEREF _Toc37716831 \h </w:instrText>
             </w:r>
             <w:r>
               <w:rPr>
@@ -1496,7 +1496,7 @@
               <w:noProof/>
             </w:rPr>
           </w:pPr>
-          <w:hyperlink w:anchor="_Toc37610095" w:history="1">
+          <w:hyperlink w:anchor="_Toc37716832" w:history="1">
             <w:r>
               <w:rPr>
                 <w:rStyle w:val="Hyperlink"/>
@@ -1524,7 +1524,7 @@
                 <w:noProof/>
                 <w:webHidden/>
               </w:rPr>
-              <w:instrText xml:space="preserve"> PAGEREF _Toc37610095 \h </w:instrText>
+              <w:instrText xml:space="preserve"> PAGEREF _Toc37716832 \h </w:instrText>
             </w:r>
             <w:r>
               <w:rPr>
@@ -1566,7 +1566,7 @@
               <w:noProof/>
             </w:rPr>
           </w:pPr>
-          <w:hyperlink w:anchor="_Toc37610096" w:history="1">
+          <w:hyperlink w:anchor="_Toc37716833" w:history="1">
             <w:r>
               <w:rPr>
                 <w:rStyle w:val="Hyperlink"/>
@@ -1594,7 +1594,7 @@
                 <w:noProof/>
                 <w:webHidden/>
               </w:rPr>
-              <w:instrText xml:space="preserve"> PAGEREF _Toc37610096 \h </w:instrText>
+              <w:instrText xml:space="preserve"> PAGEREF _Toc37716833 \h </w:instrText>
             </w:r>
             <w:r>
               <w:rPr>
@@ -1636,7 +1636,7 @@
               <w:noProof/>
             </w:rPr>
           </w:pPr>
-          <w:hyperlink w:anchor="_Toc37610097" w:history="1">
+          <w:hyperlink w:anchor="_Toc37716834" w:history="1">
             <w:r>
               <w:rPr>
                 <w:rStyle w:val="Hyperlink"/>
@@ -1664,7 +1664,7 @@
                 <w:noProof/>
                 <w:webHidden/>
               </w:rPr>
-              <w:instrText xml:space="preserve"> PAGEREF _Toc37610097 \h </w:instrText>
+              <w:instrText xml:space="preserve"> PAGEREF _Toc37716834 \h </w:instrText>
             </w:r>
             <w:r>
               <w:rPr>
@@ -1684,7 +1684,7 @@
                 <w:noProof/>
                 <w:webHidden/>
               </w:rPr>
-              <w:t>22</w:t>
+              <w:t>21</w:t>
             </w:r>
             <w:r>
               <w:rPr>
@@ -1706,7 +1706,7 @@
               <w:noProof/>
             </w:rPr>
           </w:pPr>
-          <w:hyperlink w:anchor="_Toc37610098" w:history="1">
+          <w:hyperlink w:anchor="_Toc37716835" w:history="1">
             <w:r>
               <w:rPr>
                 <w:rStyle w:val="Hyperlink"/>
@@ -1733,7 +1733,7 @@
                 <w:noProof/>
                 <w:webHidden/>
               </w:rPr>
-              <w:instrText xml:space="preserve"> PAGEREF _Toc37610098 \h </w:instrText>
+              <w:instrText xml:space="preserve"> PAGEREF _Toc37716835 \h </w:instrText>
             </w:r>
             <w:r>
               <w:rPr>
@@ -1753,7 +1753,7 @@
                 <w:noProof/>
                 <w:webHidden/>
               </w:rPr>
-              <w:t>22</w:t>
+              <w:t>21</w:t>
             </w:r>
             <w:r>
               <w:rPr>
@@ -1775,7 +1775,7 @@
               <w:noProof/>
             </w:rPr>
           </w:pPr>
-          <w:hyperlink w:anchor="_Toc37610099" w:history="1">
+          <w:hyperlink w:anchor="_Toc37716836" w:history="1">
             <w:r>
               <w:rPr>
                 <w:rStyle w:val="Hyperlink"/>
@@ -1803,7 +1803,7 @@
                 <w:noProof/>
                 <w:webHidden/>
               </w:rPr>
-              <w:instrText xml:space="preserve"> PAGEREF _Toc37610099 \h </w:instrText>
+              <w:instrText xml:space="preserve"> PAGEREF _Toc37716836 \h </w:instrText>
             </w:r>
             <w:r>
               <w:rPr>
@@ -1845,30 +1845,14 @@
               <w:noProof/>
             </w:rPr>
           </w:pPr>
-          <w:hyperlink w:anchor="_Toc37610100" w:history="1">
+          <w:hyperlink w:anchor="_Toc37716837" w:history="1">
             <w:r>
               <w:rPr>
                 <w:rStyle w:val="Hyperlink"/>
                 <w:rFonts w:eastAsia="Times New Roman"/>
                 <w:noProof/>
               </w:rPr>
-              <w:t>3.4 Elemente specifice An</w:t>
-            </w:r>
-            <w:r>
-              <w:rPr>
-                <w:rStyle w:val="Hyperlink"/>
-                <w:rFonts w:eastAsia="Times New Roman"/>
-                <w:noProof/>
-              </w:rPr>
-              <w:t>d</w:t>
-            </w:r>
-            <w:r>
-              <w:rPr>
-                <w:rStyle w:val="Hyperlink"/>
-                <w:rFonts w:eastAsia="Times New Roman"/>
-                <w:noProof/>
-              </w:rPr>
-              <w:t>roid folosite</w:t>
+              <w:t>3.4 Elemente specifice Android folosite</w:t>
             </w:r>
             <w:r>
               <w:rPr>
@@ -1889,7 +1873,7 @@
                 <w:noProof/>
                 <w:webHidden/>
               </w:rPr>
-              <w:instrText xml:space="preserve"> PAGEREF _Toc37610100 \h </w:instrText>
+              <w:instrText xml:space="preserve"> PAGEREF _Toc37716837 \h </w:instrText>
             </w:r>
             <w:r>
               <w:rPr>
@@ -1931,7 +1915,7 @@
               <w:noProof/>
             </w:rPr>
           </w:pPr>
-          <w:hyperlink w:anchor="_Toc37610101" w:history="1">
+          <w:hyperlink w:anchor="_Toc37716838" w:history="1">
             <w:r>
               <w:rPr>
                 <w:rStyle w:val="Hyperlink"/>
@@ -1960,7 +1944,7 @@
                 <w:noProof/>
                 <w:webHidden/>
               </w:rPr>
-              <w:instrText xml:space="preserve"> PAGEREF _Toc37610101 \h </w:instrText>
+              <w:instrText xml:space="preserve"> PAGEREF _Toc37716838 \h </w:instrText>
             </w:r>
             <w:r>
               <w:rPr>
@@ -2002,7 +1986,7 @@
               <w:noProof/>
             </w:rPr>
           </w:pPr>
-          <w:hyperlink w:anchor="_Toc37610102" w:history="1">
+          <w:hyperlink w:anchor="_Toc37716839" w:history="1">
             <w:r>
               <w:rPr>
                 <w:rStyle w:val="Hyperlink"/>
@@ -2030,7 +2014,7 @@
                 <w:noProof/>
                 <w:webHidden/>
               </w:rPr>
-              <w:instrText xml:space="preserve"> PAGEREF _Toc37610102 \h </w:instrText>
+              <w:instrText xml:space="preserve"> PAGEREF _Toc37716839 \h </w:instrText>
             </w:r>
             <w:r>
               <w:rPr>
@@ -2050,7 +2034,7 @@
                 <w:noProof/>
                 <w:webHidden/>
               </w:rPr>
-              <w:t>36</w:t>
+              <w:t>35</w:t>
             </w:r>
             <w:r>
               <w:rPr>
@@ -2094,8 +2078,17 @@
         <w:rPr>
           <w:rFonts w:ascii="Arial" w:eastAsia="Times New Roman" w:hAnsi="Arial" w:cs="Arial"/>
           <w:color w:val="000000"/>
-        </w:rPr>
-      </w:pPr>
+          <w:highlight w:val="yellow"/>
+        </w:rPr>
+      </w:pPr>
+      <w:r>
+        <w:rPr>
+          <w:rFonts w:ascii="Arial" w:eastAsia="Times New Roman" w:hAnsi="Arial" w:cs="Arial"/>
+          <w:color w:val="000000"/>
+          <w:highlight w:val="yellow"/>
+        </w:rPr>
+        <w:t>Continutul lucrarii pana scris pana in prezent mai poate fi modificat. Am scris poate putin mai mult la unele lucruri ca sa am de unde sa aleg cand ramane varianta finala.</w:t>
+      </w:r>
     </w:p>
     <w:p>
       <w:pPr>
@@ -2105,6 +2098,21 @@
           <w:color w:val="000000"/>
         </w:rPr>
       </w:pPr>
+      <w:r>
+        <w:rPr>
+          <w:rFonts w:ascii="Arial" w:eastAsia="Times New Roman" w:hAnsi="Arial" w:cs="Arial"/>
+          <w:color w:val="000000"/>
+          <w:highlight w:val="yellow"/>
+        </w:rPr>
+        <w:t>Partea practica, implementarea va fi facuta dupa / in timpul implementarii aplicatiei – in legatura cu modulul bluetooth</w:t>
+      </w:r>
+      <w:r>
+        <w:rPr>
+          <w:rFonts w:ascii="Arial" w:eastAsia="Times New Roman" w:hAnsi="Arial" w:cs="Arial"/>
+          <w:color w:val="000000"/>
+        </w:rPr>
+        <w:t xml:space="preserve"> </w:t>
+      </w:r>
     </w:p>
     <w:p>
       <w:pPr>
@@ -2225,51 +2233,9 @@
     </w:p>
     <w:p>
       <w:pPr>
-        <w:spacing w:after="0" w:line="240" w:lineRule="auto"/>
-        <w:rPr>
-          <w:rFonts w:ascii="Arial" w:eastAsia="Times New Roman" w:hAnsi="Arial" w:cs="Arial"/>
-          <w:color w:val="000000"/>
-        </w:rPr>
-      </w:pPr>
-    </w:p>
-    <w:p>
-      <w:pPr>
-        <w:spacing w:after="0" w:line="240" w:lineRule="auto"/>
-        <w:rPr>
-          <w:rFonts w:ascii="Arial" w:eastAsia="Times New Roman" w:hAnsi="Arial" w:cs="Arial"/>
-          <w:color w:val="000000"/>
-        </w:rPr>
-      </w:pPr>
-    </w:p>
-    <w:p>
-      <w:pPr>
-        <w:spacing w:after="0" w:line="240" w:lineRule="auto"/>
-        <w:rPr>
-          <w:rFonts w:ascii="Arial" w:eastAsia="Times New Roman" w:hAnsi="Arial" w:cs="Arial"/>
-          <w:color w:val="000000"/>
-        </w:rPr>
-      </w:pPr>
-    </w:p>
-    <w:p>
-      <w:pPr>
-        <w:spacing w:after="0" w:line="240" w:lineRule="auto"/>
-        <w:rPr>
-          <w:rFonts w:ascii="Arial" w:eastAsia="Times New Roman" w:hAnsi="Arial" w:cs="Arial"/>
-          <w:color w:val="000000"/>
-        </w:rPr>
-      </w:pPr>
-    </w:p>
-    <w:p>
-      <w:pPr>
-        <w:spacing w:after="0" w:line="240" w:lineRule="auto"/>
-        <w:rPr>
-          <w:rFonts w:ascii="Arial" w:eastAsia="Times New Roman" w:hAnsi="Arial" w:cs="Arial"/>
-          <w:color w:val="000000"/>
-        </w:rPr>
-      </w:pPr>
-    </w:p>
-    <w:p>
-      <w:pPr>
+        <w:tabs>
+          <w:tab w:val="left" w:pos="3090"/>
+        </w:tabs>
         <w:spacing w:after="0" w:line="240" w:lineRule="auto"/>
         <w:rPr>
           <w:rFonts w:ascii="Arial" w:eastAsia="Times New Roman" w:hAnsi="Arial" w:cs="Arial"/>
@@ -2297,13 +2263,14 @@
           <w:lang w:val="ro-RO"/>
         </w:rPr>
       </w:pPr>
-      <w:bookmarkStart w:id="0" w:name="_Toc37610087"/>
+      <w:bookmarkStart w:id="0" w:name="_Toc37716824"/>
       <w:r>
         <w:rPr>
           <w:sz w:val="36"/>
           <w:szCs w:val="36"/>
           <w:lang w:val="ro-RO"/>
         </w:rPr>
+        <w:lastRenderedPageBreak/>
         <w:t xml:space="preserve">Capitolul </w:t>
       </w:r>
       <w:r>
@@ -2339,7 +2306,7 @@
         </w:rPr>
         <w:t xml:space="preserve"> </w:t>
       </w:r>
-      <w:bookmarkStart w:id="1" w:name="_Toc37610088"/>
+      <w:bookmarkStart w:id="1" w:name="_Toc37716825"/>
       <w:r>
         <w:rPr>
           <w:sz w:val="32"/>
@@ -2701,18 +2668,7 @@
           <w:szCs w:val="24"/>
           <w:lang w:val="ro-RO"/>
         </w:rPr>
-        <w:t xml:space="preserve"> din cauză că nu mai este folosit doar pentru a vorbi și a trimite mesaje este numit smart-phone, un fel de calculator personal portabil, </w:t>
-      </w:r>
-      <w:r>
-        <w:rPr>
-          <w:rFonts w:ascii="Times New Roman" w:eastAsia="Times New Roman" w:hAnsi="Times New Roman" w:cs="Times New Roman"/>
-          <w:color w:val="000000"/>
-          <w:sz w:val="24"/>
-          <w:szCs w:val="24"/>
-          <w:lang w:val="ro-RO"/>
-        </w:rPr>
-        <w:lastRenderedPageBreak/>
-        <w:t>cu dimensiuni, evident, mult mai mici.</w:t>
+        <w:t xml:space="preserve"> din cauză că nu mai este folosit doar pentru a vorbi și a trimite mesaje este numit smart-phone, un fel de calculator personal portabil, cu dimensiuni, evident, mult mai mici.</w:t>
       </w:r>
       <w:r>
         <w:rPr>
@@ -2755,6 +2711,7 @@
           <w:szCs w:val="24"/>
           <w:lang w:val="ro-RO"/>
         </w:rPr>
+        <w:lastRenderedPageBreak/>
         <w:tab/>
         <w:t xml:space="preserve">Printre cele mai importante domenii care contribuie la automatizarea proceselor și care îi vin în ajutor omului este ingineria software. Tehnologia informației(sau IT-ul) este industria cea mai vibrantă și caracteristică vremurilor actuale. Date fiind aceste lucruri, acest proiect își propune să aducă soluții să descopere și să aprofundeze o </w:t>
       </w:r>
@@ -3257,18 +3214,7 @@
           <w:szCs w:val="24"/>
           <w:lang w:val="ro-RO"/>
         </w:rPr>
-        <w:t xml:space="preserve"> prin care se </w:t>
-      </w:r>
-      <w:r>
-        <w:rPr>
-          <w:rFonts w:ascii="Times New Roman" w:eastAsia="Times New Roman" w:hAnsi="Times New Roman" w:cs="Times New Roman"/>
-          <w:color w:val="000000"/>
-          <w:sz w:val="24"/>
-          <w:szCs w:val="24"/>
-          <w:lang w:val="ro-RO"/>
-        </w:rPr>
-        <w:lastRenderedPageBreak/>
-        <w:t>raportează calitatea aerului. El redă cat de curat sau</w:t>
+        <w:t xml:space="preserve"> prin care se raportează calitatea aerului. El redă cat de curat sau</w:t>
       </w:r>
       <w:r>
         <w:rPr>
@@ -3347,7 +3293,17 @@
           <w:sz w:val="24"/>
           <w:szCs w:val="24"/>
         </w:rPr>
-        <w:t xml:space="preserve"> unui amestec complex de poluanți într-un singur element care indică calitatea aerului din mediul înconjurător, în mod relativ.</w:t>
+        <w:t xml:space="preserve"> unui amestec complex de poluanți într-un singur element care indică calitatea </w:t>
+      </w:r>
+      <w:r>
+        <w:rPr>
+          <w:rFonts w:ascii="Times New Roman" w:eastAsia="Times New Roman" w:hAnsi="Times New Roman" w:cs="Times New Roman"/>
+          <w:color w:val="000000"/>
+          <w:sz w:val="24"/>
+          <w:szCs w:val="24"/>
+        </w:rPr>
+        <w:lastRenderedPageBreak/>
+        <w:t>aerului din mediul înconjurător, în mod relativ.</w:t>
       </w:r>
       <w:r>
         <w:rPr>
@@ -3574,7 +3530,7 @@
         </w:rPr>
         <w:t xml:space="preserve"> </w:t>
       </w:r>
-      <w:bookmarkStart w:id="3" w:name="_Toc37610089"/>
+      <w:bookmarkStart w:id="3" w:name="_Toc37716826"/>
       <w:r>
         <w:rPr>
           <w:sz w:val="32"/>
@@ -3792,7 +3748,96 @@
           <w:szCs w:val="24"/>
           <w:lang w:val="ro-RO"/>
         </w:rPr>
-        <w:t xml:space="preserve">tient la orice oră de calitatea aerului chiar din proximitatea lui, datele acestea fiind mult mai exacte ca unele obtinute la nivel de localitate sau </w:t>
+        <w:t>tient la orice oră de calitatea aerului chiar din proximitatea lui, datele acestea fiind mult mai exacte ca unele obtinute la nivel de localitate sau național. Aceste date din proximitate pot să varieze mult mai</w:t>
+      </w:r>
+      <w:r>
+        <w:rPr>
+          <w:rFonts w:ascii="Times New Roman" w:eastAsia="Times New Roman" w:hAnsi="Times New Roman" w:cs="Times New Roman"/>
+          <w:color w:val="000000"/>
+          <w:sz w:val="24"/>
+          <w:szCs w:val="24"/>
+          <w:lang w:val="ro-RO"/>
+        </w:rPr>
+        <w:t xml:space="preserve"> mult, în functie de circumstanț</w:t>
+      </w:r>
+      <w:r>
+        <w:rPr>
+          <w:rFonts w:ascii="Times New Roman" w:eastAsia="Times New Roman" w:hAnsi="Times New Roman" w:cs="Times New Roman"/>
+          <w:color w:val="000000"/>
+          <w:sz w:val="24"/>
+          <w:szCs w:val="24"/>
+          <w:lang w:val="ro-RO"/>
+        </w:rPr>
+        <w:t xml:space="preserve">e( geam deschis sau închis în încăpere, oră de vârf în oraș, </w:t>
+      </w:r>
+      <w:r>
+        <w:rPr>
+          <w:rFonts w:ascii="Times New Roman" w:eastAsia="Times New Roman" w:hAnsi="Times New Roman" w:cs="Times New Roman"/>
+          <w:color w:val="000000"/>
+          <w:sz w:val="24"/>
+          <w:szCs w:val="24"/>
+          <w:lang w:val="ro-RO"/>
+        </w:rPr>
+        <w:t>incendii, industrie poluantă în apropiere), de aceea este de folos a avea un dispozitiv portabil conectat la aplicația mobilă</w:t>
+      </w:r>
+      <w:r>
+        <w:rPr>
+          <w:rFonts w:ascii="Times New Roman" w:eastAsia="Times New Roman" w:hAnsi="Times New Roman" w:cs="Times New Roman"/>
+          <w:color w:val="000000"/>
+          <w:sz w:val="24"/>
+          <w:szCs w:val="24"/>
+          <w:lang w:val="ro-RO"/>
+        </w:rPr>
+        <w:t xml:space="preserve"> prin care utilizatorul are acces la date sau este notificat.</w:t>
+      </w:r>
+      <w:r>
+        <w:rPr>
+          <w:rFonts w:ascii="Times New Roman" w:eastAsia="Times New Roman" w:hAnsi="Times New Roman" w:cs="Times New Roman"/>
+          <w:color w:val="000000"/>
+          <w:sz w:val="24"/>
+          <w:szCs w:val="24"/>
+          <w:lang w:val="ro-RO"/>
+        </w:rPr>
+        <w:t xml:space="preserve"> </w:t>
+      </w:r>
+      <w:r>
+        <w:rPr>
+          <w:rFonts w:ascii="Times New Roman" w:eastAsia="Times New Roman" w:hAnsi="Times New Roman" w:cs="Times New Roman"/>
+          <w:color w:val="000000"/>
+          <w:sz w:val="24"/>
+          <w:szCs w:val="24"/>
+          <w:lang w:val="ro-RO"/>
+        </w:rPr>
+        <w:t xml:space="preserve">În </w:t>
+      </w:r>
+      <w:r>
+        <w:rPr>
+          <w:rFonts w:ascii="Times New Roman" w:eastAsia="Times New Roman" w:hAnsi="Times New Roman" w:cs="Times New Roman"/>
+          <w:color w:val="000000"/>
+          <w:sz w:val="24"/>
+          <w:szCs w:val="24"/>
+        </w:rPr>
+        <w:t>[3] se arat</w:t>
+      </w:r>
+      <w:r>
+        <w:rPr>
+          <w:rFonts w:ascii="Times New Roman" w:eastAsia="Times New Roman" w:hAnsi="Times New Roman" w:cs="Times New Roman"/>
+          <w:color w:val="000000"/>
+          <w:sz w:val="24"/>
+          <w:szCs w:val="24"/>
+          <w:lang w:val="ro-RO"/>
+        </w:rPr>
+        <w:t>ă că g</w:t>
+      </w:r>
+      <w:r>
+        <w:rPr>
+          <w:rFonts w:ascii="Times New Roman" w:eastAsia="Times New Roman" w:hAnsi="Times New Roman" w:cs="Times New Roman"/>
+          <w:color w:val="000000"/>
+          <w:sz w:val="24"/>
+          <w:szCs w:val="24"/>
+          <w:lang w:val="ro-RO"/>
+        </w:rPr>
+        <w:t xml:space="preserve">rija crescută pentru </w:t>
       </w:r>
       <w:r>
         <w:rPr>
@@ -3803,96 +3848,7 @@
           <w:lang w:val="ro-RO"/>
         </w:rPr>
         <w:lastRenderedPageBreak/>
-        <w:t>național. Aceste date din proximitate pot să varieze mult mai</w:t>
-      </w:r>
-      <w:r>
-        <w:rPr>
-          <w:rFonts w:ascii="Times New Roman" w:eastAsia="Times New Roman" w:hAnsi="Times New Roman" w:cs="Times New Roman"/>
-          <w:color w:val="000000"/>
-          <w:sz w:val="24"/>
-          <w:szCs w:val="24"/>
-          <w:lang w:val="ro-RO"/>
-        </w:rPr>
-        <w:t xml:space="preserve"> mult, în functie de circumstanț</w:t>
-      </w:r>
-      <w:r>
-        <w:rPr>
-          <w:rFonts w:ascii="Times New Roman" w:eastAsia="Times New Roman" w:hAnsi="Times New Roman" w:cs="Times New Roman"/>
-          <w:color w:val="000000"/>
-          <w:sz w:val="24"/>
-          <w:szCs w:val="24"/>
-          <w:lang w:val="ro-RO"/>
-        </w:rPr>
-        <w:t xml:space="preserve">e( geam deschis sau închis în încăpere, oră de vârf în oraș, </w:t>
-      </w:r>
-      <w:r>
-        <w:rPr>
-          <w:rFonts w:ascii="Times New Roman" w:eastAsia="Times New Roman" w:hAnsi="Times New Roman" w:cs="Times New Roman"/>
-          <w:color w:val="000000"/>
-          <w:sz w:val="24"/>
-          <w:szCs w:val="24"/>
-          <w:lang w:val="ro-RO"/>
-        </w:rPr>
-        <w:t>incendii, industrie poluantă în apropiere), de aceea este de folos a avea un dispozitiv portabil conectat la aplicația mobilă</w:t>
-      </w:r>
-      <w:r>
-        <w:rPr>
-          <w:rFonts w:ascii="Times New Roman" w:eastAsia="Times New Roman" w:hAnsi="Times New Roman" w:cs="Times New Roman"/>
-          <w:color w:val="000000"/>
-          <w:sz w:val="24"/>
-          <w:szCs w:val="24"/>
-          <w:lang w:val="ro-RO"/>
-        </w:rPr>
-        <w:t xml:space="preserve"> prin care utilizatorul are acces la date sau este notificat.</w:t>
-      </w:r>
-      <w:r>
-        <w:rPr>
-          <w:rFonts w:ascii="Times New Roman" w:eastAsia="Times New Roman" w:hAnsi="Times New Roman" w:cs="Times New Roman"/>
-          <w:color w:val="000000"/>
-          <w:sz w:val="24"/>
-          <w:szCs w:val="24"/>
-          <w:lang w:val="ro-RO"/>
-        </w:rPr>
-        <w:t xml:space="preserve"> </w:t>
-      </w:r>
-      <w:r>
-        <w:rPr>
-          <w:rFonts w:ascii="Times New Roman" w:eastAsia="Times New Roman" w:hAnsi="Times New Roman" w:cs="Times New Roman"/>
-          <w:color w:val="000000"/>
-          <w:sz w:val="24"/>
-          <w:szCs w:val="24"/>
-          <w:lang w:val="ro-RO"/>
-        </w:rPr>
-        <w:t xml:space="preserve">În </w:t>
-      </w:r>
-      <w:r>
-        <w:rPr>
-          <w:rFonts w:ascii="Times New Roman" w:eastAsia="Times New Roman" w:hAnsi="Times New Roman" w:cs="Times New Roman"/>
-          <w:color w:val="000000"/>
-          <w:sz w:val="24"/>
-          <w:szCs w:val="24"/>
-        </w:rPr>
-        <w:t>[3] se arat</w:t>
-      </w:r>
-      <w:r>
-        <w:rPr>
-          <w:rFonts w:ascii="Times New Roman" w:eastAsia="Times New Roman" w:hAnsi="Times New Roman" w:cs="Times New Roman"/>
-          <w:color w:val="000000"/>
-          <w:sz w:val="24"/>
-          <w:szCs w:val="24"/>
-          <w:lang w:val="ro-RO"/>
-        </w:rPr>
-        <w:t>ă că g</w:t>
-      </w:r>
-      <w:r>
-        <w:rPr>
-          <w:rFonts w:ascii="Times New Roman" w:eastAsia="Times New Roman" w:hAnsi="Times New Roman" w:cs="Times New Roman"/>
-          <w:color w:val="000000"/>
-          <w:sz w:val="24"/>
-          <w:szCs w:val="24"/>
-          <w:lang w:val="ro-RO"/>
-        </w:rPr>
-        <w:t xml:space="preserve">rija crescută pentru calitatea aerului de interior a accelerat dezvoltarea </w:t>
+        <w:t xml:space="preserve">calitatea aerului de interior a accelerat dezvoltarea </w:t>
       </w:r>
       <w:r>
         <w:rPr>
@@ -4248,27 +4204,26 @@
           <w:szCs w:val="24"/>
           <w:lang w:val="ro-RO"/>
         </w:rPr>
-        <w:t xml:space="preserve">rului mare de dispozitive, există puține studii despre modul lor de utilizare la scară largă și </w:t>
-      </w:r>
-      <w:r>
-        <w:rPr>
-          <w:rFonts w:ascii="Times New Roman" w:eastAsia="Times New Roman" w:hAnsi="Times New Roman" w:cs="Times New Roman"/>
-          <w:color w:val="000000"/>
-          <w:sz w:val="24"/>
-          <w:szCs w:val="24"/>
-          <w:lang w:val="ro-RO"/>
+        <w:t>rului mare de dispozitive, există puține studii despre modul lor de utilizare la scară largă și despre impactul lor în societate.</w:t>
+      </w:r>
+      <w:r>
+        <w:rPr>
+          <w:rFonts w:ascii="Times New Roman" w:eastAsia="Times New Roman" w:hAnsi="Times New Roman" w:cs="Times New Roman"/>
+          <w:color w:val="000000"/>
+          <w:sz w:val="24"/>
+          <w:szCs w:val="24"/>
+        </w:rPr>
+        <w:t xml:space="preserve">[11] Smartphone-urile din ziua de azi sunt echipate cu capabilități din ce în ce mai avansate și complexe precum: navigație, camere foto de rezoluție și claritate mare, redare audio video, internet GSM și Wi-Fi de mare viteză, cititoare de amprente, recunoaștere facială și multe altele. Primele smartphone-uri au apărut pe piață încă din 1993 și </w:t>
+      </w:r>
+      <w:r>
+        <w:rPr>
+          <w:rFonts w:ascii="Times New Roman" w:eastAsia="Times New Roman" w:hAnsi="Times New Roman" w:cs="Times New Roman"/>
+          <w:color w:val="000000"/>
+          <w:sz w:val="24"/>
+          <w:szCs w:val="24"/>
         </w:rPr>
         <w:lastRenderedPageBreak/>
-        <w:t>despre impactul lor în societate.</w:t>
-      </w:r>
-      <w:r>
-        <w:rPr>
-          <w:rFonts w:ascii="Times New Roman" w:eastAsia="Times New Roman" w:hAnsi="Times New Roman" w:cs="Times New Roman"/>
-          <w:color w:val="000000"/>
-          <w:sz w:val="24"/>
-          <w:szCs w:val="24"/>
-        </w:rPr>
-        <w:t>[11] Smartphone-urile din ziua de azi sunt echipate cu capabilități din ce în ce mai avansate și complexe precum: navigație, camere foto de rezoluție și claritate mare, redare audio video, internet GSM și Wi-Fi de mare viteză, cititoare de amprente, recunoaștere facială și multe altele. Primele smartphone-uri au apărut pe piață încă din 1993 și erau destinate în mare parte pentru corporații în scopuri de muncă sau afaceri. Apoi a urmat perioada iPhone, care în 2007 a introdus pentru prima dată pe piață un smartphone pentru publicul larg</w:t>
+        <w:t>erau destinate în mare parte pentru corporații în scopuri de muncă sau afaceri. Apoi a urmat perioada iPhone, care în 2007 a introdus pentru prima dată pe piață un smartphone pentru publicul larg</w:t>
       </w:r>
       <w:r>
         <w:rPr>
@@ -4736,9 +4691,10 @@
           <w:szCs w:val="32"/>
           <w:lang w:val="ro-RO"/>
         </w:rPr>
+        <w:lastRenderedPageBreak/>
         <w:t xml:space="preserve"> </w:t>
       </w:r>
-      <w:bookmarkStart w:id="4" w:name="_Toc37610090"/>
+      <w:bookmarkStart w:id="4" w:name="_Toc37716827"/>
       <w:r>
         <w:rPr>
           <w:sz w:val="32"/>
@@ -5299,54 +5255,6 @@
     </w:p>
     <w:p>
       <w:pPr>
-        <w:pStyle w:val="ListParagraph"/>
-        <w:rPr>
-          <w:rFonts w:ascii="Times New Roman" w:eastAsia="Times New Roman" w:hAnsi="Times New Roman" w:cs="Times New Roman"/>
-          <w:color w:val="000000"/>
-          <w:sz w:val="24"/>
-          <w:szCs w:val="24"/>
-          <w:lang w:val="ro-RO"/>
-        </w:rPr>
-      </w:pPr>
-    </w:p>
-    <w:p>
-      <w:pPr>
-        <w:pStyle w:val="ListParagraph"/>
-        <w:tabs>
-          <w:tab w:val="left" w:pos="1758"/>
-        </w:tabs>
-        <w:spacing w:after="120" w:line="360" w:lineRule="auto"/>
-        <w:ind w:left="1440"/>
-        <w:jc w:val="both"/>
-        <w:rPr>
-          <w:rFonts w:ascii="Times New Roman" w:eastAsia="Times New Roman" w:hAnsi="Times New Roman" w:cs="Times New Roman"/>
-          <w:color w:val="000000"/>
-          <w:sz w:val="24"/>
-          <w:szCs w:val="24"/>
-          <w:lang w:val="ro-RO"/>
-        </w:rPr>
-      </w:pPr>
-    </w:p>
-    <w:p>
-      <w:pPr>
-        <w:pStyle w:val="ListParagraph"/>
-        <w:tabs>
-          <w:tab w:val="left" w:pos="1758"/>
-        </w:tabs>
-        <w:spacing w:after="120" w:line="360" w:lineRule="auto"/>
-        <w:ind w:left="1440"/>
-        <w:jc w:val="both"/>
-        <w:rPr>
-          <w:rFonts w:ascii="Times New Roman" w:eastAsia="Times New Roman" w:hAnsi="Times New Roman" w:cs="Times New Roman"/>
-          <w:color w:val="000000"/>
-          <w:sz w:val="24"/>
-          <w:szCs w:val="24"/>
-          <w:lang w:val="ro-RO"/>
-        </w:rPr>
-      </w:pPr>
-    </w:p>
-    <w:p>
-      <w:pPr>
         <w:tabs>
           <w:tab w:val="left" w:pos="1758"/>
         </w:tabs>
@@ -5363,6 +5271,22 @@
     </w:p>
     <w:p>
       <w:pPr>
+        <w:tabs>
+          <w:tab w:val="left" w:pos="1758"/>
+        </w:tabs>
+        <w:spacing w:after="120" w:line="360" w:lineRule="auto"/>
+        <w:jc w:val="both"/>
+        <w:rPr>
+          <w:rFonts w:ascii="Times New Roman" w:eastAsia="Times New Roman" w:hAnsi="Times New Roman" w:cs="Times New Roman"/>
+          <w:color w:val="000000"/>
+          <w:sz w:val="24"/>
+          <w:szCs w:val="24"/>
+          <w:lang w:val="ro-RO"/>
+        </w:rPr>
+      </w:pPr>
+    </w:p>
+    <w:p>
+      <w:pPr>
         <w:pStyle w:val="Heading1"/>
         <w:spacing w:line="360" w:lineRule="auto"/>
         <w:jc w:val="center"/>
@@ -5372,13 +5296,14 @@
           <w:lang w:val="ro-RO"/>
         </w:rPr>
       </w:pPr>
-      <w:bookmarkStart w:id="5" w:name="_Toc37610091"/>
+      <w:bookmarkStart w:id="5" w:name="_Toc37716828"/>
       <w:r>
         <w:rPr>
           <w:sz w:val="36"/>
           <w:szCs w:val="36"/>
           <w:lang w:val="ro-RO"/>
         </w:rPr>
+        <w:lastRenderedPageBreak/>
         <w:t>Capitolul 2</w:t>
       </w:r>
       <w:r>
@@ -5564,7 +5489,7 @@
           <w:lang w:val="ro-RO"/>
         </w:rPr>
       </w:pPr>
-      <w:bookmarkStart w:id="6" w:name="_Toc37610092"/>
+      <w:bookmarkStart w:id="6" w:name="_Toc37716829"/>
       <w:r>
         <w:rPr>
           <w:rFonts w:eastAsia="Times New Roman"/>
@@ -5787,6 +5712,18 @@
         </w:drawing>
       </w:r>
       <w:r>
+        <w:t>Fig 2.1,  Fig 2.2,  Fig 2.3, Interfa</w:t>
+      </w:r>
+      <w:r>
+        <w:rPr>
+          <w:lang w:val="ro-RO"/>
+        </w:rPr>
+        <w:t>ța aplicației AIR(Plume labs)</w:t>
+      </w:r>
+      <w:r>
+        <w:t xml:space="preserve"> </w:t>
+      </w:r>
+      <w:r>
         <w:t>[img1], [img2], [img3]</w:t>
       </w:r>
     </w:p>
@@ -5857,7 +5794,41 @@
           <w:szCs w:val="24"/>
           <w:lang w:val="ro-RO"/>
         </w:rPr>
-        <w:t xml:space="preserve">i a-i da utilizatorului încredere și control asupra problematicii </w:t>
+        <w:t>i a-i da utilizatorului încredere și control asupra problematicii abordate</w:t>
+      </w:r>
+      <w:r>
+        <w:rPr>
+          <w:rFonts w:ascii="Times New Roman" w:hAnsi="Times New Roman" w:cs="Times New Roman"/>
+          <w:sz w:val="24"/>
+          <w:szCs w:val="24"/>
+        </w:rPr>
+        <w:t>”.[13]</w:t>
+      </w:r>
+      <w:r>
+        <w:rPr>
+          <w:rFonts w:ascii="Times New Roman" w:hAnsi="Times New Roman" w:cs="Times New Roman"/>
+          <w:sz w:val="24"/>
+          <w:szCs w:val="24"/>
+        </w:rPr>
+        <w:t xml:space="preserve"> Aplica</w:t>
+      </w:r>
+      <w:r>
+        <w:rPr>
+          <w:rFonts w:ascii="Times New Roman" w:hAnsi="Times New Roman" w:cs="Times New Roman"/>
+          <w:sz w:val="24"/>
+          <w:szCs w:val="24"/>
+          <w:lang w:val="ro-RO"/>
+        </w:rPr>
+        <w:t xml:space="preserve">ția are peste 100 de mii de instalări de pe Google Play și redă nivelul de poluare din zona utilizatorului și din întreaga lume. Pentru orașele mari </w:t>
+      </w:r>
+      <w:r>
+        <w:rPr>
+          <w:rFonts w:ascii="Times New Roman" w:hAnsi="Times New Roman" w:cs="Times New Roman"/>
+          <w:sz w:val="24"/>
+          <w:szCs w:val="24"/>
+          <w:lang w:val="ro-RO"/>
+        </w:rPr>
+        <w:t xml:space="preserve">oferă informații și la nivel de străzi. Aplicația oferă și prognoza pe 72 de ore a calității aerului. Ca și funcționalități </w:t>
       </w:r>
       <w:r>
         <w:rPr>
@@ -5867,41 +5838,7 @@
           <w:lang w:val="ro-RO"/>
         </w:rPr>
         <w:lastRenderedPageBreak/>
-        <w:t>abordate</w:t>
-      </w:r>
-      <w:r>
-        <w:rPr>
-          <w:rFonts w:ascii="Times New Roman" w:hAnsi="Times New Roman" w:cs="Times New Roman"/>
-          <w:sz w:val="24"/>
-          <w:szCs w:val="24"/>
-        </w:rPr>
-        <w:t>”.[13]</w:t>
-      </w:r>
-      <w:r>
-        <w:rPr>
-          <w:rFonts w:ascii="Times New Roman" w:hAnsi="Times New Roman" w:cs="Times New Roman"/>
-          <w:sz w:val="24"/>
-          <w:szCs w:val="24"/>
-        </w:rPr>
-        <w:t xml:space="preserve"> Aplica</w:t>
-      </w:r>
-      <w:r>
-        <w:rPr>
-          <w:rFonts w:ascii="Times New Roman" w:hAnsi="Times New Roman" w:cs="Times New Roman"/>
-          <w:sz w:val="24"/>
-          <w:szCs w:val="24"/>
-          <w:lang w:val="ro-RO"/>
-        </w:rPr>
-        <w:t xml:space="preserve">ția are peste 100 de mii de instalări de pe Google Play și redă nivelul de poluare din zona utilizatorului și din întreaga lume. Pentru orașele mari </w:t>
-      </w:r>
-      <w:r>
-        <w:rPr>
-          <w:rFonts w:ascii="Times New Roman" w:hAnsi="Times New Roman" w:cs="Times New Roman"/>
-          <w:sz w:val="24"/>
-          <w:szCs w:val="24"/>
-          <w:lang w:val="ro-RO"/>
-        </w:rPr>
-        <w:t>oferă informații și la nivel de străzi. Aplicația oferă și prognoza pe 72 de ore a calității aerului. Ca și funcționalități cheie</w:t>
+        <w:t>cheie</w:t>
       </w:r>
       <w:r>
         <w:rPr>
@@ -6213,6 +6150,16 @@
           <w:szCs w:val="24"/>
           <w:lang w:val="ro-RO"/>
         </w:rPr>
+        <w:t xml:space="preserve">Fig 2.4, 2.5 Aplicația IQ Air  </w:t>
+      </w:r>
+      <w:r>
+        <w:rPr>
+          <w:rFonts w:ascii="Times New Roman" w:eastAsia="Times New Roman" w:hAnsi="Times New Roman" w:cs="Times New Roman"/>
+          <w:color w:val="000000"/>
+          <w:sz w:val="24"/>
+          <w:szCs w:val="24"/>
+          <w:lang w:val="ro-RO"/>
+        </w:rPr>
         <w:t>[img5]</w:t>
       </w:r>
     </w:p>
@@ -6290,7 +6237,7 @@
           <w:szCs w:val="24"/>
           <w:lang w:val="ro-RO"/>
         </w:rPr>
-        <w:t xml:space="preserve"> specializată în construirea produselor de curățare a aerului. IQAir are ca și scop și viziune a-i </w:t>
+        <w:t xml:space="preserve"> specializată în construirea produselor de curățare a aerului. IQAir are ca și scop și viziune a-i asista pe oameni în a trăi mai mult, mai sănătos</w:t>
       </w:r>
       <w:r>
         <w:rPr>
@@ -6301,8 +6248,30 @@
           <w:szCs w:val="24"/>
           <w:lang w:val="ro-RO"/>
         </w:rPr>
+        <w:t xml:space="preserve"> ajutâ</w:t>
+      </w:r>
+      <w:r>
+        <w:rPr>
+          <w:rFonts w:ascii="Times New Roman" w:eastAsia="Times New Roman" w:hAnsi="Times New Roman" w:cs="Times New Roman"/>
+          <w:noProof/>
+          <w:color w:val="000000"/>
+          <w:sz w:val="24"/>
+          <w:szCs w:val="24"/>
+          <w:lang w:val="ro-RO"/>
+        </w:rPr>
+        <w:t xml:space="preserve">ndu-i să respire ce mai curat aer posibil. Unul din mijloacele cu care realizează acest lucru este aplicația AirVisual App prezentată în imaginile de mai sus. Această aplicație are peste 1 milion de instalări pe Google Play și </w:t>
+      </w:r>
+      <w:r>
+        <w:rPr>
+          <w:rFonts w:ascii="Times New Roman" w:eastAsia="Times New Roman" w:hAnsi="Times New Roman" w:cs="Times New Roman"/>
+          <w:noProof/>
+          <w:color w:val="000000"/>
+          <w:sz w:val="24"/>
+          <w:szCs w:val="24"/>
+          <w:lang w:val="ro-RO"/>
+        </w:rPr>
         <w:lastRenderedPageBreak/>
-        <w:t>asista pe oameni în a trăi mai mult, mai sănătos</w:t>
+        <w:t xml:space="preserve">accesează date de la agenții guvernamentale și imagini din satelit pentru a oferii </w:t>
       </w:r>
       <w:r>
         <w:rPr>
@@ -6313,7 +6282,7 @@
           <w:szCs w:val="24"/>
           <w:lang w:val="ro-RO"/>
         </w:rPr>
-        <w:t xml:space="preserve"> ajutandu-i să respire ce mai curat aer posibil. Unul din mijloacele cu care realizează acest lucru este aplicația AirVisual App prezentată în imaginile de mai sus. Această aplicație are peste 1 milion de instalări pe Google Play și accesează date de la agenții guvernamentale și imagini din satelit pentru a oferii </w:t>
+        <w:t xml:space="preserve">cea mai curpinzătoare imagine </w:t>
       </w:r>
       <w:r>
         <w:rPr>
@@ -6324,7 +6293,7 @@
           <w:szCs w:val="24"/>
           <w:lang w:val="ro-RO"/>
         </w:rPr>
-        <w:t>cea mai curpinzătoare imagine  din lume cu privire la calitatea aerului. Cu ajutorul aplicației utilizatorul poate să își planifice și activitățiile din viitor pentru că are la dispoziție o prognoză pe șapte zile care are la bază algoritmi de machine learning și inteligență artificială.</w:t>
+        <w:t>din lume cu privire la calitatea aerului. Cu ajutorul aplicației utilizatorul poate să își planifice și activitățiile din viitor pentru că are la dispoziție o prognoză pe șapte zile care are la bază algoritmi de machine learning și inteligență artificială.</w:t>
       </w:r>
       <w:r>
         <w:rPr>
@@ -6425,7 +6394,29 @@
           <w:szCs w:val="24"/>
           <w:lang w:val="ro-RO"/>
         </w:rPr>
-        <w:t xml:space="preserve"> și grupurile predispuse mai mult la afectiuni cauzate de poluare și oferă informații relevante pentru aceștia</w:t>
+        <w:t xml:space="preserve"> </w:t>
+      </w:r>
+      <w:r>
+        <w:rPr>
+          <w:rFonts w:ascii="Times New Roman" w:eastAsia="Times New Roman" w:hAnsi="Times New Roman" w:cs="Times New Roman"/>
+          <w:noProof/>
+          <w:color w:val="000000"/>
+          <w:sz w:val="24"/>
+          <w:szCs w:val="24"/>
+          <w:lang w:val="ro-RO"/>
+        </w:rPr>
+        <w:t>grupurilor predispuse mai mult la afecț</w:t>
+      </w:r>
+      <w:r>
+        <w:rPr>
+          <w:rFonts w:ascii="Times New Roman" w:eastAsia="Times New Roman" w:hAnsi="Times New Roman" w:cs="Times New Roman"/>
+          <w:noProof/>
+          <w:color w:val="000000"/>
+          <w:sz w:val="24"/>
+          <w:szCs w:val="24"/>
+          <w:lang w:val="ro-RO"/>
+        </w:rPr>
+        <w:t>iuni cauzate de poluare și oferă informații relevante pentru aceștia</w:t>
       </w:r>
       <w:r>
         <w:rPr>
@@ -6460,7 +6451,7 @@
           <w:rFonts w:eastAsia="Times New Roman"/>
         </w:rPr>
       </w:pPr>
-      <w:bookmarkStart w:id="7" w:name="_Toc37610093"/>
+      <w:bookmarkStart w:id="7" w:name="_Toc37716830"/>
       <w:r>
         <w:rPr>
           <w:rFonts w:eastAsia="Times New Roman"/>
@@ -6509,7 +6500,39 @@
           <w:sz w:val="24"/>
           <w:szCs w:val="24"/>
         </w:rPr>
-        <w:t xml:space="preserve">În capitoul 1 s-a arătat că studiul calității aerului este unul de mare importanță din cauză că poluarea produce multe daune pentru organismele vii. Fiind un subiect și o problemă de asa mare interes pentru societatea actuală, s-au investit multe resurse în studiul poluării și în analiza și implementarea diferitelor soluții de monitorizare e ei, în primul rând( monitorizarea fiind și subiectul acestui proiect) și în reducerea ei. În continuare vor fi analizate câteva soluții de proiecte de cercetare cu proporții mai restânse, realizate în anii recenți. </w:t>
+        <w:t>În capitoul 1 s-a arătat că studiul calității aerului este unul de mare importanță din cauză că poluarea produce multe daune pentru organismele vii</w:t>
+      </w:r>
+      <w:r>
+        <w:rPr>
+          <w:rFonts w:ascii="Times New Roman" w:hAnsi="Times New Roman" w:cs="Times New Roman"/>
+          <w:sz w:val="24"/>
+          <w:szCs w:val="24"/>
+        </w:rPr>
+        <w:t xml:space="preserve"> și pentru mediu</w:t>
+      </w:r>
+      <w:r>
+        <w:rPr>
+          <w:rFonts w:ascii="Times New Roman" w:hAnsi="Times New Roman" w:cs="Times New Roman"/>
+          <w:sz w:val="24"/>
+          <w:szCs w:val="24"/>
+        </w:rPr>
+        <w:t>. Fiind un subiect și o problemă de asa mare interes pentru societatea actuală, s-au investit multe resurse în studiul poluării și în analiza și implementarea difer</w:t>
+      </w:r>
+      <w:r>
+        <w:rPr>
+          <w:rFonts w:ascii="Times New Roman" w:hAnsi="Times New Roman" w:cs="Times New Roman"/>
+          <w:sz w:val="24"/>
+          <w:szCs w:val="24"/>
+        </w:rPr>
+        <w:t>itelor soluții de monitorizare( monitorizarea fiind și subiectul acestui proiect) a ei</w:t>
+      </w:r>
+      <w:r>
+        <w:rPr>
+          <w:rFonts w:ascii="Times New Roman" w:hAnsi="Times New Roman" w:cs="Times New Roman"/>
+          <w:sz w:val="24"/>
+          <w:szCs w:val="24"/>
+        </w:rPr>
+        <w:t xml:space="preserve"> în primul rând și în reducerea ei. În continuare vor fi analizate câteva soluții de proiecte de cercetare cu proporții mai restânse, realizate în anii recenți. </w:t>
       </w:r>
     </w:p>
     <w:p>
@@ -6576,25 +6599,79 @@
           <w:sz w:val="24"/>
           <w:szCs w:val="24"/>
         </w:rPr>
-        <w:t xml:space="preserve"> realizat în [15] are faptul c</w:t>
-      </w:r>
-      <w:r>
-        <w:rPr>
-          <w:rFonts w:ascii="Times New Roman" w:hAnsi="Times New Roman" w:cs="Times New Roman"/>
-          <w:sz w:val="24"/>
-          <w:szCs w:val="24"/>
-          <w:lang w:val="ro-RO"/>
-        </w:rPr>
-        <w:t>ă monitorizarea calității aerului în zonele urbane  este esențial pentru ca autoritățile să poată lua decizii din timp în cazul în care se cere. Totul pentru a</w:t>
-      </w:r>
-      <w:r>
-        <w:rPr>
-          <w:rFonts w:ascii="Times New Roman" w:hAnsi="Times New Roman" w:cs="Times New Roman"/>
-          <w:sz w:val="24"/>
-          <w:szCs w:val="24"/>
-          <w:lang w:val="ro-RO"/>
-        </w:rPr>
-        <w:t xml:space="preserve"> menține sănătatea cetățenilor. Autorii motivează în </w:t>
+        <w:t>realizat în [15] are faptul c</w:t>
+      </w:r>
+      <w:r>
+        <w:rPr>
+          <w:rFonts w:ascii="Times New Roman" w:hAnsi="Times New Roman" w:cs="Times New Roman"/>
+          <w:sz w:val="24"/>
+          <w:szCs w:val="24"/>
+          <w:lang w:val="ro-RO"/>
+        </w:rPr>
+        <w:t>ă monitorizarea calității aerului în zonele urbane  este esențial</w:t>
+      </w:r>
+      <w:r>
+        <w:rPr>
+          <w:rFonts w:ascii="Times New Roman" w:hAnsi="Times New Roman" w:cs="Times New Roman"/>
+          <w:sz w:val="24"/>
+          <w:szCs w:val="24"/>
+          <w:lang w:val="ro-RO"/>
+        </w:rPr>
+        <w:t>ă</w:t>
+      </w:r>
+      <w:r>
+        <w:rPr>
+          <w:rFonts w:ascii="Times New Roman" w:hAnsi="Times New Roman" w:cs="Times New Roman"/>
+          <w:sz w:val="24"/>
+          <w:szCs w:val="24"/>
+          <w:lang w:val="ro-RO"/>
+        </w:rPr>
+        <w:t xml:space="preserve"> pentru ca autoritățile să poată lua decizii di</w:t>
+      </w:r>
+      <w:r>
+        <w:rPr>
+          <w:rFonts w:ascii="Times New Roman" w:hAnsi="Times New Roman" w:cs="Times New Roman"/>
+          <w:sz w:val="24"/>
+          <w:szCs w:val="24"/>
+          <w:lang w:val="ro-RO"/>
+        </w:rPr>
+        <w:t>n timp în cazul în care se cere, t</w:t>
+      </w:r>
+      <w:r>
+        <w:rPr>
+          <w:rFonts w:ascii="Times New Roman" w:hAnsi="Times New Roman" w:cs="Times New Roman"/>
+          <w:sz w:val="24"/>
+          <w:szCs w:val="24"/>
+          <w:lang w:val="ro-RO"/>
+        </w:rPr>
+        <w:t>otul pentru a</w:t>
+      </w:r>
+      <w:r>
+        <w:rPr>
+          <w:rFonts w:ascii="Times New Roman" w:hAnsi="Times New Roman" w:cs="Times New Roman"/>
+          <w:sz w:val="24"/>
+          <w:szCs w:val="24"/>
+          <w:lang w:val="ro-RO"/>
+        </w:rPr>
+        <w:t xml:space="preserve"> </w:t>
+      </w:r>
+      <w:r>
+        <w:rPr>
+          <w:rFonts w:ascii="Times New Roman" w:hAnsi="Times New Roman" w:cs="Times New Roman"/>
+          <w:sz w:val="24"/>
+          <w:szCs w:val="24"/>
+          <w:lang w:val="ro-RO"/>
+        </w:rPr>
+        <w:t>avea grijă de</w:t>
+      </w:r>
+      <w:r>
+        <w:rPr>
+          <w:rFonts w:ascii="Times New Roman" w:hAnsi="Times New Roman" w:cs="Times New Roman"/>
+          <w:sz w:val="24"/>
+          <w:szCs w:val="24"/>
+          <w:lang w:val="ro-RO"/>
+        </w:rPr>
+        <w:t xml:space="preserve"> sănătatea cetățenilor. Autorii motivează în </w:t>
       </w:r>
       <w:r>
         <w:rPr>
@@ -6611,7 +6688,149 @@
           <w:szCs w:val="24"/>
           <w:lang w:val="ro-RO"/>
         </w:rPr>
-        <w:t xml:space="preserve">ă de obicei calitatea aerului este monitorizată prin sații mari și costisitoare instalate în locații strategice și gestionate de autoritățiile publice. Deci monitorizarea este limitată </w:t>
+        <w:t>ă de obicei calitatea aerului este monitorizată prin s</w:t>
+      </w:r>
+      <w:r>
+        <w:rPr>
+          <w:rFonts w:ascii="Times New Roman" w:hAnsi="Times New Roman" w:cs="Times New Roman"/>
+          <w:sz w:val="24"/>
+          <w:szCs w:val="24"/>
+          <w:lang w:val="ro-RO"/>
+        </w:rPr>
+        <w:t>t</w:t>
+      </w:r>
+      <w:r>
+        <w:rPr>
+          <w:rFonts w:ascii="Times New Roman" w:hAnsi="Times New Roman" w:cs="Times New Roman"/>
+          <w:sz w:val="24"/>
+          <w:szCs w:val="24"/>
+          <w:lang w:val="ro-RO"/>
+        </w:rPr>
+        <w:t>ații mari și costisitoare instalate în locații strateg</w:t>
+      </w:r>
+      <w:r>
+        <w:rPr>
+          <w:rFonts w:ascii="Times New Roman" w:hAnsi="Times New Roman" w:cs="Times New Roman"/>
+          <w:sz w:val="24"/>
+          <w:szCs w:val="24"/>
+          <w:lang w:val="ro-RO"/>
+        </w:rPr>
+        <w:t>ice și gestionate de autorități</w:t>
+      </w:r>
+      <w:r>
+        <w:rPr>
+          <w:rFonts w:ascii="Times New Roman" w:hAnsi="Times New Roman" w:cs="Times New Roman"/>
+          <w:sz w:val="24"/>
+          <w:szCs w:val="24"/>
+          <w:lang w:val="ro-RO"/>
+        </w:rPr>
+        <w:t xml:space="preserve">le publice. Deci monitorizarea este limitată </w:t>
+      </w:r>
+      <w:r>
+        <w:rPr>
+          <w:rFonts w:ascii="Times New Roman" w:hAnsi="Times New Roman" w:cs="Times New Roman"/>
+          <w:sz w:val="24"/>
+          <w:szCs w:val="24"/>
+          <w:lang w:val="ro-RO"/>
+        </w:rPr>
+        <w:t>la câ</w:t>
+      </w:r>
+      <w:r>
+        <w:rPr>
+          <w:rFonts w:ascii="Times New Roman" w:hAnsi="Times New Roman" w:cs="Times New Roman"/>
+          <w:sz w:val="24"/>
+          <w:szCs w:val="24"/>
+          <w:lang w:val="ro-RO"/>
+        </w:rPr>
+        <w:t xml:space="preserve">teva zone </w:t>
+      </w:r>
+      <w:r>
+        <w:rPr>
+          <w:rFonts w:ascii="Times New Roman" w:hAnsi="Times New Roman" w:cs="Times New Roman"/>
+          <w:sz w:val="24"/>
+          <w:szCs w:val="24"/>
+          <w:lang w:val="ro-RO"/>
+        </w:rPr>
+        <w:t xml:space="preserve">și cetățenii nu au acces neaparat la ele. Se dorește astfel o soluție </w:t>
+      </w:r>
+      <w:r>
+        <w:rPr>
+          <w:rFonts w:ascii="Times New Roman" w:hAnsi="Times New Roman" w:cs="Times New Roman"/>
+          <w:sz w:val="24"/>
+          <w:szCs w:val="24"/>
+          <w:lang w:val="ro-RO"/>
+        </w:rPr>
+        <w:t>c</w:t>
+      </w:r>
+      <w:r>
+        <w:rPr>
+          <w:rFonts w:ascii="Times New Roman" w:hAnsi="Times New Roman" w:cs="Times New Roman"/>
+          <w:sz w:val="24"/>
+          <w:szCs w:val="24"/>
+          <w:lang w:val="ro-RO"/>
+        </w:rPr>
+        <w:t xml:space="preserve">u aplicabilitate </w:t>
+      </w:r>
+      <w:r>
+        <w:rPr>
+          <w:rFonts w:ascii="Times New Roman" w:hAnsi="Times New Roman" w:cs="Times New Roman"/>
+          <w:sz w:val="24"/>
+          <w:szCs w:val="24"/>
+          <w:lang w:val="ro-RO"/>
+        </w:rPr>
+        <w:t xml:space="preserve">mai mare </w:t>
+      </w:r>
+      <w:r>
+        <w:rPr>
+          <w:rFonts w:ascii="Times New Roman" w:hAnsi="Times New Roman" w:cs="Times New Roman"/>
+          <w:sz w:val="24"/>
+          <w:szCs w:val="24"/>
+          <w:lang w:val="ro-RO"/>
+        </w:rPr>
+        <w:t xml:space="preserve">la nivel de individ și de locație. </w:t>
+      </w:r>
+      <w:r>
+        <w:rPr>
+          <w:rFonts w:ascii="Times New Roman" w:hAnsi="Times New Roman" w:cs="Times New Roman"/>
+          <w:sz w:val="24"/>
+          <w:szCs w:val="24"/>
+        </w:rPr>
+        <w:t>[15] vine cu solu</w:t>
+      </w:r>
+      <w:r>
+        <w:rPr>
+          <w:rFonts w:ascii="Times New Roman" w:hAnsi="Times New Roman" w:cs="Times New Roman"/>
+          <w:sz w:val="24"/>
+          <w:szCs w:val="24"/>
+          <w:lang w:val="ro-RO"/>
+        </w:rPr>
+        <w:t xml:space="preserve">ția </w:t>
+      </w:r>
+      <w:r>
+        <w:rPr>
+          <w:rFonts w:ascii="Times New Roman" w:hAnsi="Times New Roman" w:cs="Times New Roman"/>
+          <w:i/>
+          <w:sz w:val="24"/>
+          <w:szCs w:val="24"/>
+        </w:rPr>
+        <w:t>uSense</w:t>
+      </w:r>
+      <w:r>
+        <w:rPr>
+          <w:rFonts w:ascii="Times New Roman" w:hAnsi="Times New Roman" w:cs="Times New Roman"/>
+          <w:sz w:val="24"/>
+          <w:szCs w:val="24"/>
+        </w:rPr>
+        <w:t xml:space="preserve"> care este un sistem de monitorizare a calit</w:t>
+      </w:r>
+      <w:r>
+        <w:rPr>
+          <w:rFonts w:ascii="Times New Roman" w:hAnsi="Times New Roman" w:cs="Times New Roman"/>
+          <w:sz w:val="24"/>
+          <w:szCs w:val="24"/>
+          <w:lang w:val="ro-RO"/>
+        </w:rPr>
+        <w:t xml:space="preserve">ății aerului în zonele urbane care se bazează pe mai multi senzori/noduri </w:t>
       </w:r>
       <w:r>
         <w:rPr>
@@ -6621,68 +6840,25 @@
           <w:lang w:val="ro-RO"/>
         </w:rPr>
         <w:lastRenderedPageBreak/>
-        <w:t xml:space="preserve">la cateva zone </w:t>
-      </w:r>
-      <w:r>
-        <w:rPr>
-          <w:rFonts w:ascii="Times New Roman" w:hAnsi="Times New Roman" w:cs="Times New Roman"/>
-          <w:sz w:val="24"/>
-          <w:szCs w:val="24"/>
-          <w:lang w:val="ro-RO"/>
-        </w:rPr>
-        <w:t xml:space="preserve">și cetățenii nu au acces neaparat la ele. Se dorește astfel o soluție mai cu aplicabilitate la nivel de individ și de locație. </w:t>
-      </w:r>
-      <w:r>
-        <w:rPr>
-          <w:rFonts w:ascii="Times New Roman" w:hAnsi="Times New Roman" w:cs="Times New Roman"/>
-          <w:sz w:val="24"/>
-          <w:szCs w:val="24"/>
-        </w:rPr>
-        <w:t>[15] vine cu solu</w:t>
-      </w:r>
-      <w:r>
-        <w:rPr>
-          <w:rFonts w:ascii="Times New Roman" w:hAnsi="Times New Roman" w:cs="Times New Roman"/>
-          <w:sz w:val="24"/>
-          <w:szCs w:val="24"/>
-          <w:lang w:val="ro-RO"/>
-        </w:rPr>
-        <w:t xml:space="preserve">ția </w:t>
-      </w:r>
-      <w:r>
-        <w:rPr>
-          <w:rFonts w:ascii="Times New Roman" w:hAnsi="Times New Roman" w:cs="Times New Roman"/>
-          <w:i/>
-          <w:sz w:val="24"/>
-          <w:szCs w:val="24"/>
-        </w:rPr>
-        <w:t>uSense</w:t>
-      </w:r>
-      <w:r>
-        <w:rPr>
-          <w:rFonts w:ascii="Times New Roman" w:hAnsi="Times New Roman" w:cs="Times New Roman"/>
-          <w:sz w:val="24"/>
-          <w:szCs w:val="24"/>
-        </w:rPr>
-        <w:t xml:space="preserve"> care este un sistem de monitorizare a calit</w:t>
-      </w:r>
-      <w:r>
-        <w:rPr>
-          <w:rFonts w:ascii="Times New Roman" w:hAnsi="Times New Roman" w:cs="Times New Roman"/>
-          <w:sz w:val="24"/>
-          <w:szCs w:val="24"/>
-          <w:lang w:val="ro-RO"/>
-        </w:rPr>
-        <w:t xml:space="preserve">ății aerului în zonele urbane care se bazează pe mai multi senzori/noduri interconectate( care măsoară gaze precum ozon, monoxid de carbon și dioxid de azot ). Acești senzori pot fi plasați de către utilizatori în </w:t>
-      </w:r>
-      <w:r>
-        <w:rPr>
-          <w:rFonts w:ascii="Times New Roman" w:hAnsi="Times New Roman" w:cs="Times New Roman"/>
-          <w:sz w:val="24"/>
-          <w:szCs w:val="24"/>
-          <w:lang w:val="ro-RO"/>
-        </w:rPr>
-        <w:t>locuințele lor și ei au baterii și se bazează pe Wi-Fi pentru transferul datelor. Scopul sistemului acestuia este să fie accesibil cât mai multor oameni, având costuri scăzute. Utilizatorii acestui sistem pot de asemenea să</w:t>
+        <w:t xml:space="preserve">interconectate( care măsoară gaze precum ozon, monoxid de carbon și dioxid de azot ). Acești senzori pot fi plasați de către utilizatori în </w:t>
+      </w:r>
+      <w:r>
+        <w:rPr>
+          <w:rFonts w:ascii="Times New Roman" w:hAnsi="Times New Roman" w:cs="Times New Roman"/>
+          <w:sz w:val="24"/>
+          <w:szCs w:val="24"/>
+          <w:lang w:val="ro-RO"/>
+        </w:rPr>
+        <w:t xml:space="preserve">locuințele lor, </w:t>
+      </w:r>
+      <w:r>
+        <w:rPr>
+          <w:rFonts w:ascii="Times New Roman" w:hAnsi="Times New Roman" w:cs="Times New Roman"/>
+          <w:sz w:val="24"/>
+          <w:szCs w:val="24"/>
+          <w:lang w:val="ro-RO"/>
+        </w:rPr>
+        <w:t>au baterii și se bazează pe Wi-Fi pentru transferul datelor. Scopul sistemului acestuia este să fie accesibil cât mai multor oameni, având costuri scăzute. Utilizatorii acestui sistem pot de asemenea să</w:t>
       </w:r>
       <w:r>
         <w:rPr>
@@ -6744,7 +6920,7 @@
           <w:szCs w:val="24"/>
           <w:lang w:val="ro-RO"/>
         </w:rPr>
-        <w:t>măsurătorile cu acești senzori propuși nu sunt la fel de exacte ca cele de la stațiile mari de la agenții, ele tot pot să dea informații utile în locații specifice.</w:t>
+        <w:t>măsurătorile cu acești senzori propuși nu sunt la fel de exacte, ele tot pot să dea informații utile în locații specifice.</w:t>
       </w:r>
     </w:p>
     <w:p>
@@ -6818,7 +6994,25 @@
           <w:szCs w:val="24"/>
           <w:lang w:val="ro-RO"/>
         </w:rPr>
-        <w:t xml:space="preserve"> Un alt motiv este că mulți ocupanți ai diferitor spații interioare au semnalat diferite simptome precum: snezații</w:t>
+        <w:t xml:space="preserve"> Un alt motiv este că mulți ocupanți ai diferitor spații interioare au semnalat diferite simptome precum: s</w:t>
+      </w:r>
+      <w:r>
+        <w:rPr>
+          <w:rFonts w:ascii="Times New Roman" w:hAnsi="Times New Roman" w:cs="Times New Roman"/>
+          <w:sz w:val="24"/>
+          <w:szCs w:val="24"/>
+          <w:lang w:val="ro-RO"/>
+        </w:rPr>
+        <w:t>e</w:t>
+      </w:r>
+      <w:r>
+        <w:rPr>
+          <w:rFonts w:ascii="Times New Roman" w:hAnsi="Times New Roman" w:cs="Times New Roman"/>
+          <w:sz w:val="24"/>
+          <w:szCs w:val="24"/>
+          <w:lang w:val="ro-RO"/>
+        </w:rPr>
+        <w:t>nezații</w:t>
       </w:r>
       <w:r>
         <w:rPr>
@@ -6982,34 +7176,43 @@
           <w:szCs w:val="24"/>
           <w:lang w:val="ro-RO"/>
         </w:rPr>
+        <w:tab/>
+      </w:r>
+      <w:r>
+        <w:rPr>
+          <w:rFonts w:ascii="Times New Roman" w:hAnsi="Times New Roman" w:cs="Times New Roman"/>
+          <w:sz w:val="24"/>
+          <w:szCs w:val="24"/>
+        </w:rPr>
+        <w:t>Autorii proiectului uSense – [15], au definit un AQI simplu pentru a furniza date despre nivelul polu</w:t>
+      </w:r>
+      <w:r>
+        <w:rPr>
+          <w:rFonts w:ascii="Times New Roman" w:hAnsi="Times New Roman" w:cs="Times New Roman"/>
+          <w:sz w:val="24"/>
+          <w:szCs w:val="24"/>
+          <w:lang w:val="ro-RO"/>
+        </w:rPr>
+        <w:t>ării care să fie ușor de citit și de înț</w:t>
+      </w:r>
+      <w:r>
+        <w:rPr>
+          <w:rFonts w:ascii="Times New Roman" w:hAnsi="Times New Roman" w:cs="Times New Roman"/>
+          <w:sz w:val="24"/>
+          <w:szCs w:val="24"/>
+          <w:lang w:val="ro-RO"/>
+        </w:rPr>
+        <w:t xml:space="preserve">eles. Au făcut aceasta pentru că în ciuda faptului </w:t>
+      </w:r>
+      <w:r>
+        <w:rPr>
+          <w:rFonts w:ascii="Times New Roman" w:hAnsi="Times New Roman" w:cs="Times New Roman"/>
+          <w:sz w:val="24"/>
+          <w:szCs w:val="24"/>
+          <w:lang w:val="ro-RO"/>
+        </w:rPr>
         <w:lastRenderedPageBreak/>
-        <w:tab/>
-      </w:r>
-      <w:r>
-        <w:rPr>
-          <w:rFonts w:ascii="Times New Roman" w:hAnsi="Times New Roman" w:cs="Times New Roman"/>
-          <w:sz w:val="24"/>
-          <w:szCs w:val="24"/>
-        </w:rPr>
-        <w:t>Autorii proiectului uSense – [15], au definit un AQI simplu pentru a furniza date despre nivelul polu</w:t>
-      </w:r>
-      <w:r>
-        <w:rPr>
-          <w:rFonts w:ascii="Times New Roman" w:hAnsi="Times New Roman" w:cs="Times New Roman"/>
-          <w:sz w:val="24"/>
-          <w:szCs w:val="24"/>
-          <w:lang w:val="ro-RO"/>
-        </w:rPr>
-        <w:t>ării care să fie ușor de citit și de înț</w:t>
-      </w:r>
-      <w:r>
-        <w:rPr>
-          <w:rFonts w:ascii="Times New Roman" w:hAnsi="Times New Roman" w:cs="Times New Roman"/>
-          <w:sz w:val="24"/>
-          <w:szCs w:val="24"/>
-          <w:lang w:val="ro-RO"/>
-        </w:rPr>
-        <w:t>eles. Au făcut aceasta pentru că în ciuda faptului că unele organizații oficiale care se ocupa de AQI definesc valori limită pentru fiecare poluant și metode specifice de măsurare, în acest proiect se folosesc senzori ieftini care nu au calitatea celor folosiți de sursele oficiale.</w:t>
+        <w:t>că unele organizații oficiale care se ocupa de AQI definesc valori limită pentru fiecare poluant și metode specifice de măsurare, în acest proiect se folosesc senzori ieftini care nu au calitatea celor folosiți de sursele oficiale.</w:t>
       </w:r>
       <w:r>
         <w:rPr>
@@ -7292,7 +7495,25 @@
           <w:szCs w:val="24"/>
           <w:lang w:val="ro-RO"/>
         </w:rPr>
-        <w:t xml:space="preserve">CAQI e calculat pentru valori ale poluanților adunate timp de 1 oră sau 24 de ore, iar indicele acesta este posibil să nu prezinte calitatea aerului actuală. Astfel, realizatorii proiectului [3] au definit un indicatori prescurtat CIAQI ( Comprehensive Indoor Air-Quality Indicator ) care e configurabil în funcție de mediul interior : casă, fabrică, teren de sport etc. Pentru acesta se iau în considerare </w:t>
+        <w:t>CAQI e calculat pentru valori ale poluanților adunate timp de 1 oră sau 24 de ore, iar indicele acesta este posibil să nu prezinte calitatea aerului actuală. Astfel, realizatorii proiectu</w:t>
+      </w:r>
+      <w:r>
+        <w:rPr>
+          <w:rFonts w:ascii="Times New Roman" w:hAnsi="Times New Roman" w:cs="Times New Roman"/>
+          <w:sz w:val="24"/>
+          <w:szCs w:val="24"/>
+          <w:lang w:val="ro-RO"/>
+        </w:rPr>
+        <w:t>lui [3] au definit un indicator</w:t>
+      </w:r>
+      <w:r>
+        <w:rPr>
+          <w:rFonts w:ascii="Times New Roman" w:hAnsi="Times New Roman" w:cs="Times New Roman"/>
+          <w:sz w:val="24"/>
+          <w:szCs w:val="24"/>
+          <w:lang w:val="ro-RO"/>
+        </w:rPr>
+        <w:t xml:space="preserve"> prescurtat CIAQI ( Comprehensive Indoor Air-Quality Indicator ) care e configurabil în funcție de mediul interior : casă, fabrică, teren de sport etc. Pentru acesta se iau în considerare </w:t>
       </w:r>
       <w:r>
         <w:rPr>
@@ -7428,7 +7649,130 @@
           <w:szCs w:val="24"/>
           <w:lang w:val="ro-RO"/>
         </w:rPr>
-        <w:t xml:space="preserve"> comparativ cu </w:t>
+        <w:t xml:space="preserve"> comparativ cu stațiile folosite de agențiile de mediu. Pe partea de senzori la </w:t>
+      </w:r>
+      <w:r>
+        <w:rPr>
+          <w:rFonts w:ascii="Times New Roman" w:hAnsi="Times New Roman" w:cs="Times New Roman"/>
+          <w:sz w:val="24"/>
+          <w:szCs w:val="24"/>
+        </w:rPr>
+        <w:t xml:space="preserve">[15] s-au folosit </w:t>
+      </w:r>
+      <w:r>
+        <w:rPr>
+          <w:rFonts w:ascii="Times New Roman" w:hAnsi="Times New Roman" w:cs="Times New Roman"/>
+          <w:sz w:val="24"/>
+          <w:szCs w:val="24"/>
+        </w:rPr>
+        <w:t xml:space="preserve">un modul </w:t>
+      </w:r>
+      <w:r>
+        <w:rPr>
+          <w:rFonts w:ascii="Times New Roman" w:hAnsi="Times New Roman" w:cs="Times New Roman"/>
+          <w:sz w:val="24"/>
+          <w:szCs w:val="24"/>
+        </w:rPr>
+        <w:t xml:space="preserve"> de la platforma destinat</w:t>
+      </w:r>
+      <w:r>
+        <w:rPr>
+          <w:rFonts w:ascii="Times New Roman" w:hAnsi="Times New Roman" w:cs="Times New Roman"/>
+          <w:sz w:val="24"/>
+          <w:szCs w:val="24"/>
+          <w:lang w:val="ro-RO"/>
+        </w:rPr>
+        <w:t xml:space="preserve">ă IoT </w:t>
+      </w:r>
+      <w:r>
+        <w:rPr>
+          <w:rFonts w:ascii="Times New Roman" w:hAnsi="Times New Roman" w:cs="Times New Roman"/>
+          <w:sz w:val="24"/>
+          <w:szCs w:val="24"/>
+        </w:rPr>
+        <w:t xml:space="preserve"> </w:t>
+      </w:r>
+      <w:r>
+        <w:rPr>
+          <w:rFonts w:ascii="Times New Roman" w:hAnsi="Times New Roman" w:cs="Times New Roman"/>
+          <w:i/>
+          <w:sz w:val="24"/>
+          <w:szCs w:val="24"/>
+        </w:rPr>
+        <w:t>Libelium</w:t>
+      </w:r>
+      <w:r>
+        <w:rPr>
+          <w:rFonts w:ascii="Times New Roman" w:hAnsi="Times New Roman" w:cs="Times New Roman"/>
+          <w:i/>
+          <w:sz w:val="24"/>
+          <w:szCs w:val="24"/>
+          <w:lang w:val="ro-RO"/>
+        </w:rPr>
+        <w:t xml:space="preserve">. </w:t>
+      </w:r>
+      <w:r>
+        <w:rPr>
+          <w:rFonts w:ascii="Times New Roman" w:hAnsi="Times New Roman" w:cs="Times New Roman"/>
+          <w:sz w:val="24"/>
+          <w:szCs w:val="24"/>
+          <w:lang w:val="ro-RO"/>
+        </w:rPr>
+        <w:t xml:space="preserve">Modulul </w:t>
+      </w:r>
+      <w:r>
+        <w:rPr>
+          <w:rFonts w:ascii="Times New Roman" w:hAnsi="Times New Roman" w:cs="Times New Roman"/>
+          <w:sz w:val="24"/>
+          <w:szCs w:val="24"/>
+          <w:lang w:val="ro-RO"/>
+        </w:rPr>
+        <w:t xml:space="preserve"> se numes</w:t>
+      </w:r>
+      <w:r>
+        <w:rPr>
+          <w:rFonts w:ascii="Times New Roman" w:hAnsi="Times New Roman" w:cs="Times New Roman"/>
+          <w:sz w:val="24"/>
+          <w:szCs w:val="24"/>
+          <w:lang w:val="ro-RO"/>
+        </w:rPr>
+        <w:t>te</w:t>
+      </w:r>
+      <w:r>
+        <w:rPr>
+          <w:rFonts w:ascii="Times New Roman" w:hAnsi="Times New Roman" w:cs="Times New Roman"/>
+          <w:sz w:val="24"/>
+          <w:szCs w:val="24"/>
+          <w:lang w:val="ro-RO"/>
+        </w:rPr>
+        <w:t xml:space="preserve"> Libelium Wapsmote</w:t>
+      </w:r>
+      <w:r>
+        <w:rPr>
+          <w:rFonts w:ascii="Times New Roman" w:hAnsi="Times New Roman" w:cs="Times New Roman"/>
+          <w:sz w:val="24"/>
+          <w:szCs w:val="24"/>
+          <w:lang w:val="ro-RO"/>
+        </w:rPr>
+        <w:t>(Fig 2.6)</w:t>
+      </w:r>
+      <w:r>
+        <w:rPr>
+          <w:rFonts w:ascii="Times New Roman" w:hAnsi="Times New Roman" w:cs="Times New Roman"/>
+          <w:sz w:val="24"/>
+          <w:szCs w:val="24"/>
+          <w:lang w:val="ro-RO"/>
+        </w:rPr>
+        <w:t xml:space="preserve"> și </w:t>
+      </w:r>
+      <w:r>
+        <w:rPr>
+          <w:rFonts w:ascii="Times New Roman" w:hAnsi="Times New Roman" w:cs="Times New Roman"/>
+          <w:sz w:val="24"/>
+          <w:szCs w:val="24"/>
+          <w:lang w:val="ro-RO"/>
+        </w:rPr>
+        <w:t xml:space="preserve">au </w:t>
       </w:r>
       <w:r>
         <w:rPr>
@@ -7438,138 +7782,6 @@
           <w:lang w:val="ro-RO"/>
         </w:rPr>
         <w:lastRenderedPageBreak/>
-        <w:t xml:space="preserve">stațiile folosite de agențiile de mediu. Pe partea de senzori la </w:t>
-      </w:r>
-      <w:r>
-        <w:rPr>
-          <w:rFonts w:ascii="Times New Roman" w:hAnsi="Times New Roman" w:cs="Times New Roman"/>
-          <w:sz w:val="24"/>
-          <w:szCs w:val="24"/>
-        </w:rPr>
-        <w:t xml:space="preserve">[15] s-au folosit </w:t>
-      </w:r>
-      <w:r>
-        <w:rPr>
-          <w:rFonts w:ascii="Times New Roman" w:hAnsi="Times New Roman" w:cs="Times New Roman"/>
-          <w:sz w:val="24"/>
-          <w:szCs w:val="24"/>
-        </w:rPr>
-        <w:t xml:space="preserve">un modul </w:t>
-      </w:r>
-      <w:r>
-        <w:rPr>
-          <w:rFonts w:ascii="Times New Roman" w:hAnsi="Times New Roman" w:cs="Times New Roman"/>
-          <w:sz w:val="24"/>
-          <w:szCs w:val="24"/>
-        </w:rPr>
-        <w:t xml:space="preserve"> de la platforma destinat</w:t>
-      </w:r>
-      <w:r>
-        <w:rPr>
-          <w:rFonts w:ascii="Times New Roman" w:hAnsi="Times New Roman" w:cs="Times New Roman"/>
-          <w:sz w:val="24"/>
-          <w:szCs w:val="24"/>
-          <w:lang w:val="ro-RO"/>
-        </w:rPr>
-        <w:t xml:space="preserve">ă IoT </w:t>
-      </w:r>
-      <w:r>
-        <w:rPr>
-          <w:rFonts w:ascii="Times New Roman" w:hAnsi="Times New Roman" w:cs="Times New Roman"/>
-          <w:sz w:val="24"/>
-          <w:szCs w:val="24"/>
-        </w:rPr>
-        <w:t xml:space="preserve"> </w:t>
-      </w:r>
-      <w:r>
-        <w:rPr>
-          <w:rFonts w:ascii="Times New Roman" w:hAnsi="Times New Roman" w:cs="Times New Roman"/>
-          <w:i/>
-          <w:sz w:val="24"/>
-          <w:szCs w:val="24"/>
-        </w:rPr>
-        <w:t>Libelium</w:t>
-      </w:r>
-      <w:r>
-        <w:rPr>
-          <w:rFonts w:ascii="Times New Roman" w:hAnsi="Times New Roman" w:cs="Times New Roman"/>
-          <w:i/>
-          <w:sz w:val="24"/>
-          <w:szCs w:val="24"/>
-          <w:lang w:val="ro-RO"/>
-        </w:rPr>
-        <w:t xml:space="preserve">. </w:t>
-      </w:r>
-      <w:r>
-        <w:rPr>
-          <w:rFonts w:ascii="Times New Roman" w:hAnsi="Times New Roman" w:cs="Times New Roman"/>
-          <w:sz w:val="24"/>
-          <w:szCs w:val="24"/>
-          <w:lang w:val="ro-RO"/>
-        </w:rPr>
-        <w:t xml:space="preserve">Modulul </w:t>
-      </w:r>
-      <w:r>
-        <w:rPr>
-          <w:rFonts w:ascii="Times New Roman" w:hAnsi="Times New Roman" w:cs="Times New Roman"/>
-          <w:sz w:val="24"/>
-          <w:szCs w:val="24"/>
-          <w:lang w:val="ro-RO"/>
-        </w:rPr>
-        <w:t xml:space="preserve"> se numes</w:t>
-      </w:r>
-      <w:r>
-        <w:rPr>
-          <w:rFonts w:ascii="Times New Roman" w:hAnsi="Times New Roman" w:cs="Times New Roman"/>
-          <w:sz w:val="24"/>
-          <w:szCs w:val="24"/>
-          <w:lang w:val="ro-RO"/>
-        </w:rPr>
-        <w:t>te</w:t>
-      </w:r>
-      <w:r>
-        <w:rPr>
-          <w:rFonts w:ascii="Times New Roman" w:hAnsi="Times New Roman" w:cs="Times New Roman"/>
-          <w:sz w:val="24"/>
-          <w:szCs w:val="24"/>
-          <w:lang w:val="ro-RO"/>
-        </w:rPr>
-        <w:t xml:space="preserve"> Libelium Wapsmote</w:t>
-      </w:r>
-      <w:r>
-        <w:rPr>
-          <w:rFonts w:ascii="Times New Roman" w:hAnsi="Times New Roman" w:cs="Times New Roman"/>
-          <w:sz w:val="24"/>
-          <w:szCs w:val="24"/>
-          <w:lang w:val="ro-RO"/>
-        </w:rPr>
-        <w:t>(Fig 2.6)</w:t>
-      </w:r>
-      <w:r>
-        <w:rPr>
-          <w:rFonts w:ascii="Times New Roman" w:hAnsi="Times New Roman" w:cs="Times New Roman"/>
-          <w:sz w:val="24"/>
-          <w:szCs w:val="24"/>
-          <w:lang w:val="ro-RO"/>
-        </w:rPr>
-        <w:t xml:space="preserve"> și </w:t>
-      </w:r>
-      <w:r>
-        <w:rPr>
-          <w:rFonts w:ascii="Times New Roman" w:hAnsi="Times New Roman" w:cs="Times New Roman"/>
-          <w:sz w:val="24"/>
-          <w:szCs w:val="24"/>
-          <w:lang w:val="ro-RO"/>
-        </w:rPr>
-        <w:t xml:space="preserve">au </w:t>
-      </w:r>
-      <w:r>
-        <w:rPr>
-          <w:rFonts w:ascii="Times New Roman" w:hAnsi="Times New Roman" w:cs="Times New Roman"/>
-          <w:sz w:val="24"/>
-          <w:szCs w:val="24"/>
-          <w:lang w:val="ro-RO"/>
-        </w:rPr>
         <w:t>modul WiFi pentru conexiunie TPC/IP, UDP, HTTTP/S . Senzorii de pe modul sunt pentru CO, NO</w:t>
       </w:r>
       <w:r>
@@ -7608,7 +7820,25 @@
           <w:szCs w:val="24"/>
           <w:lang w:val="ro-RO"/>
         </w:rPr>
-        <w:t>, temperatu,  umiditate și sunt : TGS2442</w:t>
+        <w:t>, temperatu</w:t>
+      </w:r>
+      <w:r>
+        <w:rPr>
+          <w:rFonts w:ascii="Times New Roman" w:hAnsi="Times New Roman" w:cs="Times New Roman"/>
+          <w:sz w:val="24"/>
+          <w:szCs w:val="24"/>
+          <w:lang w:val="ro-RO"/>
+        </w:rPr>
+        <w:t>ră</w:t>
+      </w:r>
+      <w:r>
+        <w:rPr>
+          <w:rFonts w:ascii="Times New Roman" w:hAnsi="Times New Roman" w:cs="Times New Roman"/>
+          <w:sz w:val="24"/>
+          <w:szCs w:val="24"/>
+          <w:lang w:val="ro-RO"/>
+        </w:rPr>
+        <w:t>,  umiditate și sunt : TGS2442</w:t>
       </w:r>
       <w:r>
         <w:rPr>
@@ -7717,9 +7947,28 @@
           <w:rFonts w:ascii="Times New Roman" w:hAnsi="Times New Roman" w:cs="Times New Roman"/>
           <w:sz w:val="24"/>
           <w:szCs w:val="24"/>
-          <w:lang w:val="ro-RO"/>
-        </w:rPr>
-        <w:t>- Fig</w:t>
+          <w:vertAlign w:val="subscript"/>
+          <w:lang w:val="ro-RO"/>
+        </w:rPr>
+        <w:t>2.5/10</w:t>
+      </w:r>
+      <w:r>
+        <w:rPr>
+          <w:rFonts w:ascii="Times New Roman" w:hAnsi="Times New Roman" w:cs="Times New Roman"/>
+          <w:sz w:val="24"/>
+          <w:szCs w:val="24"/>
+          <w:lang w:val="ro-RO"/>
+        </w:rPr>
+        <w:t xml:space="preserve"> -</w:t>
+      </w:r>
+      <w:r>
+        <w:rPr>
+          <w:rFonts w:ascii="Times New Roman" w:hAnsi="Times New Roman" w:cs="Times New Roman"/>
+          <w:sz w:val="24"/>
+          <w:szCs w:val="24"/>
+          <w:lang w:val="ro-RO"/>
+        </w:rPr>
+        <w:t xml:space="preserve"> Fig</w:t>
       </w:r>
       <w:r>
         <w:rPr>
@@ -8487,40 +8736,9 @@
           <w:rFonts w:ascii="Times New Roman" w:hAnsi="Times New Roman" w:cs="Times New Roman"/>
           <w:sz w:val="24"/>
           <w:szCs w:val="24"/>
-        </w:rPr>
-      </w:pPr>
-    </w:p>
-    <w:p>
-      <w:pPr>
-        <w:spacing w:line="360" w:lineRule="auto"/>
-        <w:jc w:val="both"/>
-        <w:rPr>
-          <w:rFonts w:ascii="Times New Roman" w:hAnsi="Times New Roman" w:cs="Times New Roman"/>
-          <w:sz w:val="24"/>
-          <w:szCs w:val="24"/>
-        </w:rPr>
-      </w:pPr>
-    </w:p>
-    <w:p>
-      <w:pPr>
-        <w:spacing w:line="360" w:lineRule="auto"/>
-        <w:jc w:val="both"/>
-        <w:rPr>
-          <w:rFonts w:ascii="Times New Roman" w:hAnsi="Times New Roman" w:cs="Times New Roman"/>
-          <w:sz w:val="24"/>
-          <w:szCs w:val="24"/>
-          <w:lang w:val="ro-RO"/>
-        </w:rPr>
-      </w:pPr>
-      <w:r>
-        <w:rPr>
-          <w:rFonts w:ascii="Times New Roman" w:hAnsi="Times New Roman" w:cs="Times New Roman"/>
-          <w:sz w:val="24"/>
-          <w:szCs w:val="24"/>
-          <w:lang w:val="ro-RO"/>
-        </w:rPr>
-        <w:tab/>
-      </w:r>
+          <w:lang w:val="ro-RO"/>
+        </w:rPr>
+      </w:pPr>
     </w:p>
     <w:p>
       <w:pPr>
@@ -8535,7 +8753,7 @@
         </w:rPr>
       </w:pPr>
       <w:bookmarkStart w:id="8" w:name="_Toc517617477"/>
-      <w:bookmarkStart w:id="9" w:name="_Toc37610094"/>
+      <w:bookmarkStart w:id="9" w:name="_Toc37716831"/>
       <w:r>
         <w:rPr>
           <w:rFonts w:ascii="Times New Roman" w:hAnsi="Times New Roman" w:cs="Times New Roman"/>
@@ -8543,6 +8761,7 @@
           <w:szCs w:val="36"/>
           <w:lang w:val="ro-RO"/>
         </w:rPr>
+        <w:lastRenderedPageBreak/>
         <w:t>Capitolul 3</w:t>
       </w:r>
       <w:r>
@@ -8568,14 +8787,40 @@
     </w:p>
     <w:p>
       <w:pPr>
+        <w:pStyle w:val="ListParagraph"/>
+        <w:numPr>
+          <w:ilvl w:val="0"/>
+          <w:numId w:val="4"/>
+        </w:numPr>
         <w:spacing w:line="360" w:lineRule="auto"/>
         <w:rPr>
           <w:rFonts w:ascii="Times New Roman" w:hAnsi="Times New Roman" w:cs="Times New Roman"/>
           <w:sz w:val="24"/>
           <w:szCs w:val="24"/>
-          <w:lang w:val="ro-RO"/>
-        </w:rPr>
-      </w:pPr>
+          <w:highlight w:val="yellow"/>
+          <w:lang w:val="ro-RO"/>
+        </w:rPr>
+      </w:pPr>
+      <w:r>
+        <w:rPr>
+          <w:rFonts w:ascii="Times New Roman" w:hAnsi="Times New Roman" w:cs="Times New Roman"/>
+          <w:sz w:val="24"/>
+          <w:szCs w:val="24"/>
+          <w:highlight w:val="yellow"/>
+          <w:lang w:val="ro-RO"/>
+        </w:rPr>
+        <w:t>în funcție de cât se va mai lucra la aplicația mobilă, la capitolul acesta mai pot să</w:t>
+      </w:r>
+      <w:r>
+        <w:rPr>
+          <w:rFonts w:ascii="Times New Roman" w:hAnsi="Times New Roman" w:cs="Times New Roman"/>
+          <w:sz w:val="24"/>
+          <w:szCs w:val="24"/>
+          <w:highlight w:val="yellow"/>
+          <w:lang w:val="ro-RO"/>
+        </w:rPr>
+        <w:t xml:space="preserve"> scriu si despre alte tehnologii si mai putin despre AQI sau Android</w:t>
+      </w:r>
     </w:p>
     <w:p>
       <w:pPr>
@@ -8596,7 +8841,80 @@
           <w:lang w:val="ro-RO"/>
         </w:rPr>
         <w:tab/>
-        <w:t>În capitolul curent vor fi prezentate tehnologiile folosite pentru dezvoltarea acestui proiect, precum și o detaliere a lucrurilor prezentate pe scurt în capitolele 1 și 2 despre AQI(metode de calcul și standarde de calitate). Tehnologiie se refera la uneltele de bază cu ajutorul cărora s-a creeat acest proiect, în mare parte fiind vorba despre crearea aplicației mobile la care s-a contribuit. Vor fi menționate și unele lucruri despre modulul bluetooth cu senzori de la care se iau date, care a fost construit anterior aplicației mobile. De asemenea se va detalia protocolul BLE( Bluetooth Low Energy ) care stă la baza comunic</w:t>
+        <w:t xml:space="preserve">În capitolul curent vor fi prezentate tehnologiile folosite pentru dezvoltarea acestui proiect, precum și o detaliere a lucrurilor prezentate pe scurt în capitolele 1 și 2 despre AQI(metode de calcul și standarde de </w:t>
+      </w:r>
+      <w:r>
+        <w:rPr>
+          <w:rFonts w:ascii="Times New Roman" w:hAnsi="Times New Roman" w:cs="Times New Roman"/>
+          <w:sz w:val="24"/>
+          <w:szCs w:val="24"/>
+          <w:lang w:val="ro-RO"/>
+        </w:rPr>
+        <w:t>calitate). Tehnologiie se referă</w:t>
+      </w:r>
+      <w:r>
+        <w:rPr>
+          <w:rFonts w:ascii="Times New Roman" w:hAnsi="Times New Roman" w:cs="Times New Roman"/>
+          <w:sz w:val="24"/>
+          <w:szCs w:val="24"/>
+          <w:lang w:val="ro-RO"/>
+        </w:rPr>
+        <w:t xml:space="preserve"> la uneltele de</w:t>
+      </w:r>
+      <w:r>
+        <w:rPr>
+          <w:rFonts w:ascii="Times New Roman" w:hAnsi="Times New Roman" w:cs="Times New Roman"/>
+          <w:sz w:val="24"/>
+          <w:szCs w:val="24"/>
+          <w:lang w:val="ro-RO"/>
+        </w:rPr>
+        <w:t xml:space="preserve"> bază cu ajutorul cărora s-a cre</w:t>
+      </w:r>
+      <w:r>
+        <w:rPr>
+          <w:rFonts w:ascii="Times New Roman" w:hAnsi="Times New Roman" w:cs="Times New Roman"/>
+          <w:sz w:val="24"/>
+          <w:szCs w:val="24"/>
+          <w:lang w:val="ro-RO"/>
+        </w:rPr>
+        <w:t>eat acest proiect, în mare parte fiind vorba despre crearea aplicației mobile</w:t>
+      </w:r>
+      <w:r>
+        <w:rPr>
+          <w:rFonts w:ascii="Times New Roman" w:hAnsi="Times New Roman" w:cs="Times New Roman"/>
+          <w:sz w:val="24"/>
+          <w:szCs w:val="24"/>
+          <w:lang w:val="ro-RO"/>
+        </w:rPr>
+        <w:t xml:space="preserve"> care a fost construită de la zero</w:t>
+      </w:r>
+      <w:r>
+        <w:rPr>
+          <w:rFonts w:ascii="Times New Roman" w:hAnsi="Times New Roman" w:cs="Times New Roman"/>
+          <w:sz w:val="24"/>
+          <w:szCs w:val="24"/>
+          <w:lang w:val="ro-RO"/>
+        </w:rPr>
+        <w:t xml:space="preserve">. </w:t>
+      </w:r>
+      <w:r>
+        <w:rPr>
+          <w:rFonts w:ascii="Times New Roman" w:hAnsi="Times New Roman" w:cs="Times New Roman"/>
+          <w:sz w:val="24"/>
+          <w:szCs w:val="24"/>
+          <w:highlight w:val="yellow"/>
+          <w:lang w:val="ro-RO"/>
+        </w:rPr>
+        <w:t>Vor fi menționate și unele lucruri despre modulul bluetooth cu senzori de la care se iau date, care a fost construit anterior aplicației mobile</w:t>
+      </w:r>
+      <w:r>
+        <w:rPr>
+          <w:rFonts w:ascii="Times New Roman" w:hAnsi="Times New Roman" w:cs="Times New Roman"/>
+          <w:sz w:val="24"/>
+          <w:szCs w:val="24"/>
+          <w:lang w:val="ro-RO"/>
+        </w:rPr>
+        <w:t>. De asemenea se va detalia protocolul BLE( Bluetooth Low Energy ) care stă la baza comunic</w:t>
       </w:r>
       <w:r>
         <w:rPr>
@@ -8607,18 +8925,6 @@
         </w:rPr>
         <w:t>ării dintre aplicația mobilă și modulul bluetooth.</w:t>
       </w:r>
-    </w:p>
-    <w:p>
-      <w:pPr>
-        <w:spacing w:line="360" w:lineRule="auto"/>
-        <w:jc w:val="both"/>
-        <w:rPr>
-          <w:rFonts w:ascii="Times New Roman" w:hAnsi="Times New Roman" w:cs="Times New Roman"/>
-          <w:sz w:val="24"/>
-          <w:szCs w:val="24"/>
-          <w:lang w:val="ro-RO"/>
-        </w:rPr>
-      </w:pPr>
     </w:p>
     <w:p>
       <w:pPr>
@@ -8640,7 +8946,7 @@
         </w:rPr>
         <w:tab/>
       </w:r>
-      <w:bookmarkStart w:id="10" w:name="_Toc37610095"/>
+      <w:bookmarkStart w:id="10" w:name="_Toc37716832"/>
       <w:r>
         <w:rPr>
           <w:rFonts w:eastAsia="Times New Roman"/>
@@ -8800,7 +9106,25 @@
           <w:szCs w:val="24"/>
           <w:lang w:val="ro-RO"/>
         </w:rPr>
-        <w:t xml:space="preserve"> există și derivate din acesta precum Android TV sau Android pentru ceasuri de mană – Wear OS.</w:t>
+        <w:t xml:space="preserve"> există și derivate din acesta precum Android TV </w:t>
+      </w:r>
+      <w:r>
+        <w:rPr>
+          <w:rFonts w:ascii="Times New Roman" w:hAnsi="Times New Roman" w:cs="Times New Roman"/>
+          <w:sz w:val="24"/>
+          <w:szCs w:val="24"/>
+          <w:lang w:val="ro-RO"/>
+        </w:rPr>
+        <w:t>sau Android pentru ceasuri de mâ</w:t>
+      </w:r>
+      <w:r>
+        <w:rPr>
+          <w:rFonts w:ascii="Times New Roman" w:hAnsi="Times New Roman" w:cs="Times New Roman"/>
+          <w:sz w:val="24"/>
+          <w:szCs w:val="24"/>
+          <w:lang w:val="ro-RO"/>
+        </w:rPr>
+        <w:t>nă – Wear OS.</w:t>
       </w:r>
       <w:r>
         <w:rPr>
@@ -8824,7 +9148,23 @@
           <w:sz w:val="24"/>
           <w:szCs w:val="24"/>
         </w:rPr>
-        <w:t xml:space="preserve"> Android se bazează pe o versiune modificată a sistemului de operare Linux. În 2005 Android a fost cumpărat de Google iar acesta a preluat dezvoltarea.Google a făcut ca Android să fie platformă deschisă(open source), deci oricine poate să ia codul sursă al sistemului și să aducă modificări. Din această cauză Android a devenit cel mai popular sistem de operare pentru mobile, producătorii avand posibilitatea să personalizeze sistemul. Android a fost o soluție de salvare pentru mulți producători  după apariția sistemului de la Apple iPhone și anume iOS.[17]</w:t>
+        <w:t xml:space="preserve"> Android se bazează pe o versiune modificată a sistemului de operare Linux. În 2005 Android a fost cumpărat de Google iar acesta a preluat dezvoltarea.Google a făcut ca Android să fie platformă deschisă(open source), deci oricine poate să ia codul sursă al sistemului și să aducă modificări. Din această cauză Android a devenit cel mai popular sistem de operare pentru mobile, producătorii </w:t>
+      </w:r>
+      <w:r>
+        <w:rPr>
+          <w:rFonts w:ascii="Times New Roman" w:hAnsi="Times New Roman" w:cs="Times New Roman"/>
+          <w:sz w:val="24"/>
+          <w:szCs w:val="24"/>
+        </w:rPr>
+        <w:t>având</w:t>
+      </w:r>
+      <w:r>
+        <w:rPr>
+          <w:rFonts w:ascii="Times New Roman" w:hAnsi="Times New Roman" w:cs="Times New Roman"/>
+          <w:sz w:val="24"/>
+          <w:szCs w:val="24"/>
+        </w:rPr>
+        <w:t xml:space="preserve"> posibilitatea să personalizeze sistemul. Android a fost o soluție de salvare pentru mulți producători  după apariția sistemului de la Apple iPhone și anume iOS.[17]</w:t>
       </w:r>
     </w:p>
     <w:p>
@@ -8845,7 +9185,6 @@
           <w:sz w:val="24"/>
           <w:szCs w:val="24"/>
         </w:rPr>
-        <w:lastRenderedPageBreak/>
         <w:t xml:space="preserve"> </w:t>
       </w:r>
       <w:r>
@@ -8873,7 +9212,25 @@
           <w:szCs w:val="24"/>
           <w:lang w:val="ro-RO"/>
         </w:rPr>
-        <w:t xml:space="preserve"> neavând un nume specific, dar având funcționalități de baza precum </w:t>
+        <w:t xml:space="preserve"> neavând un nume specific, d</w:t>
+      </w:r>
+      <w:r>
+        <w:rPr>
+          <w:rFonts w:ascii="Times New Roman" w:hAnsi="Times New Roman" w:cs="Times New Roman"/>
+          <w:sz w:val="24"/>
+          <w:szCs w:val="24"/>
+          <w:lang w:val="ro-RO"/>
+        </w:rPr>
+        <w:t>ar având funcționalități de bază</w:t>
+      </w:r>
+      <w:r>
+        <w:rPr>
+          <w:rFonts w:ascii="Times New Roman" w:hAnsi="Times New Roman" w:cs="Times New Roman"/>
+          <w:sz w:val="24"/>
+          <w:szCs w:val="24"/>
+          <w:lang w:val="ro-RO"/>
+        </w:rPr>
+        <w:t xml:space="preserve"> precum </w:t>
       </w:r>
       <w:r>
         <w:rPr>
@@ -8903,6 +9260,7 @@
           <w:szCs w:val="24"/>
           <w:lang w:val="ro-RO"/>
         </w:rPr>
+        <w:lastRenderedPageBreak/>
         <w:tab/>
         <w:t>Arhitectura sistemului Android, împarte acest sistem în cinci subsisteme(sau layers) după cum se vede în Figura 3.1</w:t>
       </w:r>
@@ -9108,7 +9466,43 @@
           <w:szCs w:val="24"/>
           <w:lang w:val="ro-RO"/>
         </w:rPr>
-        <w:t>Android runtime: conține un set de biblioteci nucleu prin care programatorii pot să scrie aplicații Android folosind limbajul de programare Java. Mai include masina virtuala Dalvik, care permite fiecărei aplicații Android să ruleze într-un proces unic( o instanță per mașină virtuală Dalvik)</w:t>
+        <w:t xml:space="preserve">Android runtime: conține un set de biblioteci nucleu prin care programatorii pot să scrie aplicații Android folosind limbajul de programare Java. Mai include </w:t>
+      </w:r>
+      <w:r>
+        <w:rPr>
+          <w:rFonts w:ascii="Times New Roman" w:hAnsi="Times New Roman" w:cs="Times New Roman"/>
+          <w:sz w:val="24"/>
+          <w:szCs w:val="24"/>
+          <w:lang w:val="ro-RO"/>
+        </w:rPr>
+        <w:t>mașina</w:t>
+      </w:r>
+      <w:r>
+        <w:rPr>
+          <w:rFonts w:ascii="Times New Roman" w:hAnsi="Times New Roman" w:cs="Times New Roman"/>
+          <w:sz w:val="24"/>
+          <w:szCs w:val="24"/>
+          <w:lang w:val="ro-RO"/>
+        </w:rPr>
+        <w:t xml:space="preserve"> </w:t>
+      </w:r>
+      <w:r>
+        <w:rPr>
+          <w:rFonts w:ascii="Times New Roman" w:hAnsi="Times New Roman" w:cs="Times New Roman"/>
+          <w:sz w:val="24"/>
+          <w:szCs w:val="24"/>
+          <w:lang w:val="ro-RO"/>
+        </w:rPr>
+        <w:t xml:space="preserve">virtuală </w:t>
+      </w:r>
+      <w:r>
+        <w:rPr>
+          <w:rFonts w:ascii="Times New Roman" w:hAnsi="Times New Roman" w:cs="Times New Roman"/>
+          <w:sz w:val="24"/>
+          <w:szCs w:val="24"/>
+          <w:lang w:val="ro-RO"/>
+        </w:rPr>
+        <w:t>Dalvik, care permite fiecărei aplicații Android să ruleze într-un proces unic( o instanță per mașină virtuală Dalvik)</w:t>
       </w:r>
     </w:p>
     <w:p>
@@ -9158,7 +9552,6 @@
           <w:szCs w:val="24"/>
           <w:lang w:val="ro-RO"/>
         </w:rPr>
-        <w:lastRenderedPageBreak/>
         <w:t>Applications: cel mai înalt nivel. Sunt aplicații de sine stătătoare, funcționale</w:t>
       </w:r>
     </w:p>
@@ -9230,6 +9623,14 @@
           <w:sz w:val="24"/>
           <w:szCs w:val="24"/>
         </w:rPr>
+        <w:t xml:space="preserve">Pentru a dezvlta aplicația mobilă, s-a folosit programul </w:t>
+      </w:r>
+      <w:r>
+        <w:rPr>
+          <w:rFonts w:ascii="Times New Roman" w:hAnsi="Times New Roman" w:cs="Times New Roman"/>
+          <w:sz w:val="24"/>
+          <w:szCs w:val="24"/>
+        </w:rPr>
         <w:t>Android Studio IDE</w:t>
       </w:r>
       <w:r>
@@ -9246,7 +9647,56 @@
           <w:sz w:val="24"/>
           <w:szCs w:val="24"/>
         </w:rPr>
-        <w:t xml:space="preserve"> este un mediu de dezvoltare care este folosit pentru a dezvolta aplicații pentru sistemul de operare Android. Este mediul de dezvoltare oficial pentru Android și prin simpla lui descărcare și instalare utilizatorul obține tot ce are nevoie pentru a începe dezvoltarea. Cand spunem dezvoltare ne referim la mai mulți pași precum, scriere cod, compilarea lui, rularea și depanarea lui și simularea sau emularea</w:t>
+        <w:t xml:space="preserve">. El </w:t>
+      </w:r>
+      <w:r>
+        <w:rPr>
+          <w:rFonts w:ascii="Times New Roman" w:hAnsi="Times New Roman" w:cs="Times New Roman"/>
+          <w:sz w:val="24"/>
+          <w:szCs w:val="24"/>
+        </w:rPr>
+        <w:t xml:space="preserve">este un mediu de dezvoltare care este folosit pentru a dezvolta aplicații pentru sistemul de </w:t>
+      </w:r>
+      <w:r>
+        <w:rPr>
+          <w:rFonts w:ascii="Times New Roman" w:hAnsi="Times New Roman" w:cs="Times New Roman"/>
+          <w:sz w:val="24"/>
+          <w:szCs w:val="24"/>
+        </w:rPr>
+        <w:lastRenderedPageBreak/>
+        <w:t xml:space="preserve">operare Android. Este mediul de dezvoltare oficial pentru Android și prin simpla lui descărcare și instalare utilizatorul obține tot ce </w:t>
+      </w:r>
+      <w:r>
+        <w:rPr>
+          <w:rFonts w:ascii="Times New Roman" w:hAnsi="Times New Roman" w:cs="Times New Roman"/>
+          <w:sz w:val="24"/>
+          <w:szCs w:val="24"/>
+        </w:rPr>
+        <w:t>este</w:t>
+      </w:r>
+      <w:r>
+        <w:rPr>
+          <w:rFonts w:ascii="Times New Roman" w:hAnsi="Times New Roman" w:cs="Times New Roman"/>
+          <w:sz w:val="24"/>
+          <w:szCs w:val="24"/>
+        </w:rPr>
+        <w:t xml:space="preserve"> nevoie pentru a începe dezvo</w:t>
+      </w:r>
+      <w:r>
+        <w:rPr>
+          <w:rFonts w:ascii="Times New Roman" w:hAnsi="Times New Roman" w:cs="Times New Roman"/>
+          <w:sz w:val="24"/>
+          <w:szCs w:val="24"/>
+        </w:rPr>
+        <w:t>ltarea. Câ</w:t>
+      </w:r>
+      <w:r>
+        <w:rPr>
+          <w:rFonts w:ascii="Times New Roman" w:hAnsi="Times New Roman" w:cs="Times New Roman"/>
+          <w:sz w:val="24"/>
+          <w:szCs w:val="24"/>
+        </w:rPr>
+        <w:t>nd spunem dezvoltare ne referim la mai mulți pași precum, scriere cod, compilarea lui, rularea și depanarea lui și simularea sau emularea</w:t>
       </w:r>
       <w:r>
         <w:rPr>
@@ -9409,25 +9859,15 @@
           <w:rFonts w:ascii="Times New Roman" w:hAnsi="Times New Roman" w:cs="Times New Roman"/>
           <w:sz w:val="24"/>
           <w:szCs w:val="24"/>
-          <w:lang w:val="ro-RO"/>
-        </w:rPr>
-      </w:pPr>
-      <w:r>
-        <w:rPr>
-          <w:rFonts w:ascii="Times New Roman" w:hAnsi="Times New Roman" w:cs="Times New Roman"/>
-          <w:sz w:val="24"/>
-          <w:szCs w:val="24"/>
-        </w:rPr>
-        <w:t xml:space="preserve">Software Development Kit-ul conține o mulțime de biblioteci de care utilizatorul are nevoie și oferă posibilitatea descărcării unor emulatoare de Android. Aceste emulatoare permit rularea aplicațiilor dezvoltate pe un program în interiorul lui Android Studio, fără a mai avea </w:t>
-      </w:r>
-      <w:r>
-        <w:rPr>
-          <w:rFonts w:ascii="Times New Roman" w:hAnsi="Times New Roman" w:cs="Times New Roman"/>
-          <w:sz w:val="24"/>
-          <w:szCs w:val="24"/>
-        </w:rPr>
-        <w:lastRenderedPageBreak/>
-        <w:t>nevoie de un dispozitiv fizic. Dac</w:t>
+        </w:rPr>
+      </w:pPr>
+      <w:r>
+        <w:rPr>
+          <w:rFonts w:ascii="Times New Roman" w:hAnsi="Times New Roman" w:cs="Times New Roman"/>
+          <w:sz w:val="24"/>
+          <w:szCs w:val="24"/>
+        </w:rPr>
+        <w:t>Software Development Kit-ul conține o mulțime de biblioteci de care utilizatorul are nevoie și oferă posibilitatea descărcării unor emulatoare de Android. Aceste emulatoare permit rularea aplicațiilor dezvoltate pe un program în interiorul lui Android Studio, fără a mai avea nevoie de un dispozitiv fizic. Dac</w:t>
       </w:r>
       <w:r>
         <w:rPr>
@@ -9446,6 +9886,31 @@
         </w:rPr>
         <w:t xml:space="preserve"> [17]</w:t>
       </w:r>
+    </w:p>
+    <w:p>
+      <w:pPr>
+        <w:spacing w:after="0" w:line="360" w:lineRule="auto"/>
+        <w:ind w:firstLine="720"/>
+        <w:jc w:val="both"/>
+        <w:rPr>
+          <w:rFonts w:ascii="Times New Roman" w:hAnsi="Times New Roman" w:cs="Times New Roman"/>
+          <w:sz w:val="24"/>
+          <w:szCs w:val="24"/>
+        </w:rPr>
+      </w:pPr>
+    </w:p>
+    <w:p>
+      <w:pPr>
+        <w:spacing w:after="0" w:line="360" w:lineRule="auto"/>
+        <w:ind w:firstLine="720"/>
+        <w:jc w:val="both"/>
+        <w:rPr>
+          <w:rFonts w:ascii="Times New Roman" w:hAnsi="Times New Roman" w:cs="Times New Roman"/>
+          <w:sz w:val="24"/>
+          <w:szCs w:val="24"/>
+          <w:lang w:val="ro-RO"/>
+        </w:rPr>
+      </w:pPr>
     </w:p>
     <w:p>
       <w:pPr>
@@ -9466,6 +9931,7 @@
           <w:sz w:val="28"/>
           <w:szCs w:val="28"/>
         </w:rPr>
+        <w:lastRenderedPageBreak/>
         <w:t xml:space="preserve">3.1.3 </w:t>
       </w:r>
       <w:r>
@@ -9583,7 +10049,15 @@
           <w:szCs w:val="24"/>
         </w:rPr>
         <w:tab/>
-        <w:t xml:space="preserve">Dupa ce un program este scris in Java pentru Android, acesta este compilat </w:t>
+        <w:t>După</w:t>
+      </w:r>
+      <w:r>
+        <w:rPr>
+          <w:rFonts w:ascii="Times New Roman" w:hAnsi="Times New Roman" w:cs="Times New Roman"/>
+          <w:sz w:val="24"/>
+          <w:szCs w:val="24"/>
+        </w:rPr>
+        <w:t xml:space="preserve"> ce un program este scris in Java pentru Android, acesta este compilat </w:t>
       </w:r>
       <w:r>
         <w:rPr>
@@ -9674,17 +10148,6 @@
         </w:rPr>
         <w:t>[img14]</w:t>
       </w:r>
-    </w:p>
-    <w:p>
-      <w:pPr>
-        <w:spacing w:after="0" w:line="360" w:lineRule="auto"/>
-        <w:jc w:val="both"/>
-        <w:rPr>
-          <w:rFonts w:ascii="Times New Roman" w:hAnsi="Times New Roman" w:cs="Times New Roman"/>
-          <w:sz w:val="24"/>
-          <w:szCs w:val="24"/>
-        </w:rPr>
-      </w:pPr>
     </w:p>
     <w:p>
       <w:pPr>
@@ -9702,11 +10165,10 @@
         <w:rPr>
           <w:noProof/>
         </w:rPr>
-        <w:lastRenderedPageBreak/>
         <w:drawing>
           <wp:inline distT="0" distB="0" distL="0" distR="0">
-            <wp:extent cx="5365907" cy="2998381"/>
-            <wp:effectExtent l="19050" t="19050" r="25243" b="11519"/>
+            <wp:extent cx="5366067" cy="2695575"/>
+            <wp:effectExtent l="19050" t="19050" r="25083" b="28575"/>
             <wp:docPr id="11" name="Picture 1" descr="https://miro.medium.com/max/1776/1*2wsimRFo3i2Ro-Fcpb_kyA.png"/>
             <wp:cNvGraphicFramePr>
               <a:graphicFrameLocks xmlns:a="http://schemas.openxmlformats.org/drawingml/2006/main" noChangeAspect="1"/>
@@ -9730,7 +10192,7 @@
                   <pic:spPr bwMode="auto">
                     <a:xfrm>
                       <a:off x="0" y="0"/>
-                      <a:ext cx="5375228" cy="3003589"/>
+                      <a:ext cx="5375228" cy="2700177"/>
                     </a:xfrm>
                     <a:prstGeom prst="rect">
                       <a:avLst/>
@@ -9810,18 +10272,6 @@
     </w:p>
     <w:p>
       <w:pPr>
-        <w:spacing w:after="0" w:line="360" w:lineRule="auto"/>
-        <w:ind w:left="360"/>
-        <w:jc w:val="center"/>
-        <w:rPr>
-          <w:rFonts w:ascii="Times New Roman" w:hAnsi="Times New Roman" w:cs="Times New Roman"/>
-          <w:sz w:val="24"/>
-          <w:szCs w:val="24"/>
-        </w:rPr>
-      </w:pPr>
-    </w:p>
-    <w:p>
-      <w:pPr>
         <w:pStyle w:val="Heading2"/>
         <w:jc w:val="center"/>
         <w:rPr>
@@ -9830,13 +10280,14 @@
           <w:szCs w:val="32"/>
         </w:rPr>
       </w:pPr>
-      <w:bookmarkStart w:id="11" w:name="_Toc37610096"/>
+      <w:bookmarkStart w:id="11" w:name="_Toc37716833"/>
       <w:r>
         <w:rPr>
           <w:rFonts w:eastAsia="Times New Roman"/>
           <w:sz w:val="32"/>
           <w:szCs w:val="32"/>
         </w:rPr>
+        <w:lastRenderedPageBreak/>
         <w:t>3.2</w:t>
       </w:r>
       <w:r>
@@ -9918,7 +10369,23 @@
           <w:sz w:val="24"/>
           <w:szCs w:val="24"/>
         </w:rPr>
-        <w:t xml:space="preserve">Bluetooth Low Energy(BLE) este o tehnologie mai recentă care are la bază protocolul Bluetooth, dar este proiectat să consume cât mai puțină energie posibilă. Deși are la bază Bluetooth, BLE are scopuri diferite și este destinat unei piețe diferite. Protocolul Bluetooth clasic a fost făcut pentru  a lega două medii tehnologice diferite sau la fel precum un telefon și un difuzor, sau un telefon și un </w:t>
+        <w:t>Bluetooth Low Energy(BLE) este o tehnologie mai recentă care are la bază protocolul Bluetooth, dar este proiectat să consume cât mai puțină energie posibilă. Deși are la bază Bluetooth, BLE are scopuri diferite și este destinat unei piețe diferite. Protocolul Blueto</w:t>
+      </w:r>
+      <w:r>
+        <w:rPr>
+          <w:rFonts w:ascii="Times New Roman" w:hAnsi="Times New Roman" w:cs="Times New Roman"/>
+          <w:sz w:val="24"/>
+          <w:szCs w:val="24"/>
+        </w:rPr>
+        <w:t xml:space="preserve">oth clasic a fost făcut pentru </w:t>
+      </w:r>
+      <w:r>
+        <w:rPr>
+          <w:rFonts w:ascii="Times New Roman" w:hAnsi="Times New Roman" w:cs="Times New Roman"/>
+          <w:sz w:val="24"/>
+          <w:szCs w:val="24"/>
+        </w:rPr>
+        <w:t xml:space="preserve">a lega două medii tehnologice diferite sau la fel precum un telefon și un difuzor, sau un telefon și un </w:t>
       </w:r>
       <w:r>
         <w:rPr>
@@ -9959,7 +10426,23 @@
           <w:sz w:val="24"/>
           <w:szCs w:val="24"/>
         </w:rPr>
-        <w:t xml:space="preserve"> cu 3 Mbps iar mai apoi Bluetooth varianta 3.0 a escaladat pana la sute de Mbps.. Spre deosebire de acesta, BLE</w:t>
+        <w:t xml:space="preserve"> cu 3 Mbps iar mai apoi Bluetooth varianta 3.0 a </w:t>
+      </w:r>
+      <w:r>
+        <w:rPr>
+          <w:rFonts w:ascii="Times New Roman" w:hAnsi="Times New Roman" w:cs="Times New Roman"/>
+          <w:sz w:val="24"/>
+          <w:szCs w:val="24"/>
+        </w:rPr>
+        <w:t>escaladat pana la sute de Mbps.</w:t>
+      </w:r>
+      <w:r>
+        <w:rPr>
+          <w:rFonts w:ascii="Times New Roman" w:hAnsi="Times New Roman" w:cs="Times New Roman"/>
+          <w:sz w:val="24"/>
+          <w:szCs w:val="24"/>
+        </w:rPr>
+        <w:t xml:space="preserve"> Spre deosebire de acesta, BLE</w:t>
       </w:r>
       <w:r>
         <w:rPr>
@@ -10008,16 +10491,7 @@
           <w:sz w:val="24"/>
           <w:szCs w:val="24"/>
         </w:rPr>
-        <w:t xml:space="preserve">Dezvoltarea lui nu s-a </w:t>
-      </w:r>
-      <w:r>
-        <w:rPr>
-          <w:rFonts w:ascii="Times New Roman" w:hAnsi="Times New Roman" w:cs="Times New Roman"/>
-          <w:sz w:val="24"/>
-          <w:szCs w:val="24"/>
-        </w:rPr>
-        <w:lastRenderedPageBreak/>
-        <w:t>axat doar pe creșterea vitezei datelor, ci pe a optimiza la maxim consumul de energie.</w:t>
+        <w:t>Dezvoltarea lui nu s-a axat doar pe creșterea vitezei datelor, ci pe a optimiza la maxim consumul de energie.</w:t>
       </w:r>
       <w:r>
         <w:rPr>
@@ -10239,6 +10713,7 @@
           <w:sz w:val="24"/>
           <w:szCs w:val="24"/>
         </w:rPr>
+        <w:lastRenderedPageBreak/>
         <w:t xml:space="preserve">Aplicații pentru automatizare a caselor: dispozitive de proximitate(beacons), dispozitive de măsurare a calității aerului, de reglare a căldurii sau a nivelului de luminozitate și multe altele.  </w:t>
       </w:r>
       <w:r>
@@ -10326,7 +10801,25 @@
           <w:szCs w:val="24"/>
           <w:lang w:val="ro-RO"/>
         </w:rPr>
-        <w:t xml:space="preserve"> gazda(host). Controlerul are nivelurile Fizic și Legătura de date, cel mai de jos, fiind partea hardware a arhitecturii. Este responsabil de operații la nivel fizic de transmitere, primire date la anumite frecvențe și de scanare, creare conexiuni, transmitere mesaje(advertising). Controlerrul comunică cu gazda printr-o interfață numită Host Controller Interface(HCI)</w:t>
+        <w:t xml:space="preserve"> gazda(host). Controlerul are nivelurile Fizic și Legătura de date, cel mai de jos, fiind partea hardware a arhitecturii. Este responsabil de operații la nivel fizic de transmitere, primire date la anumite frecvențe și de scanare, creare conexiuni, transmiter</w:t>
+      </w:r>
+      <w:r>
+        <w:rPr>
+          <w:rFonts w:ascii="Times New Roman" w:hAnsi="Times New Roman" w:cs="Times New Roman"/>
+          <w:sz w:val="24"/>
+          <w:szCs w:val="24"/>
+          <w:lang w:val="ro-RO"/>
+        </w:rPr>
+        <w:t>e mesaje(advertising). Controle</w:t>
+      </w:r>
+      <w:r>
+        <w:rPr>
+          <w:rFonts w:ascii="Times New Roman" w:hAnsi="Times New Roman" w:cs="Times New Roman"/>
+          <w:sz w:val="24"/>
+          <w:szCs w:val="24"/>
+          <w:lang w:val="ro-RO"/>
+        </w:rPr>
+        <w:t>rul comunică cu gazda printr-o interfață numită Host Controller Interface(HCI)</w:t>
       </w:r>
       <w:r>
         <w:rPr>
@@ -10392,7 +10885,6 @@
         <w:rPr>
           <w:noProof/>
         </w:rPr>
-        <w:lastRenderedPageBreak/>
         <w:drawing>
           <wp:inline distT="0" distB="0" distL="0" distR="0">
             <wp:extent cx="5422009" cy="3484170"/>
@@ -10509,6 +11001,7 @@
           <w:szCs w:val="24"/>
           <w:lang w:val="ro-RO"/>
         </w:rPr>
+        <w:lastRenderedPageBreak/>
         <w:t xml:space="preserve">ATT permite lui BLE să facă disponibile sau să expună  anumite date. Un atribut este identificat printr-un UUID și permisii de citire sau de scriere. Este un protocol între un client (care cere informații, indicații) și un server(care are atribute, preia cereri, le prelucrează și răspunde). </w:t>
       </w:r>
     </w:p>
@@ -10594,7 +11087,25 @@
           <w:szCs w:val="24"/>
           <w:lang w:val="ro-RO"/>
         </w:rPr>
-        <w:t>O caracteristică conține o valoare și 0 sau mai mulți descriptori( cu rolul de a aduce informații suplimentare despre caracteristic).</w:t>
+        <w:t>O caracteristică conține o valoare și 0 sau mai mulți descriptori( cu rolul de a aduce informații suplimentare despre caracteristic</w:t>
+      </w:r>
+      <w:r>
+        <w:rPr>
+          <w:rFonts w:ascii="Times New Roman" w:hAnsi="Times New Roman" w:cs="Times New Roman"/>
+          <w:sz w:val="24"/>
+          <w:szCs w:val="24"/>
+          <w:lang w:val="ro-RO"/>
+        </w:rPr>
+        <w:t>ă</w:t>
+      </w:r>
+      <w:r>
+        <w:rPr>
+          <w:rFonts w:ascii="Times New Roman" w:hAnsi="Times New Roman" w:cs="Times New Roman"/>
+          <w:sz w:val="24"/>
+          <w:szCs w:val="24"/>
+          <w:lang w:val="ro-RO"/>
+        </w:rPr>
+        <w:t>).</w:t>
       </w:r>
       <w:r>
         <w:rPr>
@@ -10628,7 +11139,25 @@
           <w:szCs w:val="24"/>
           <w:lang w:val="ro-RO"/>
         </w:rPr>
-        <w:t xml:space="preserve">  De exemplu un dispozitiv poate să aibă un profil de monitorizare a pulsului. Acest profil poate sa includă un serviciu de </w:t>
+        <w:t xml:space="preserve">  De exemplu un dispozitiv poate să aibă un profil de monitorizare a</w:t>
+      </w:r>
+      <w:r>
+        <w:rPr>
+          <w:rFonts w:ascii="Times New Roman" w:hAnsi="Times New Roman" w:cs="Times New Roman"/>
+          <w:sz w:val="24"/>
+          <w:szCs w:val="24"/>
+          <w:lang w:val="ro-RO"/>
+        </w:rPr>
+        <w:t xml:space="preserve"> pulsului. Acest profil poate să</w:t>
+      </w:r>
+      <w:r>
+        <w:rPr>
+          <w:rFonts w:ascii="Times New Roman" w:hAnsi="Times New Roman" w:cs="Times New Roman"/>
+          <w:sz w:val="24"/>
+          <w:szCs w:val="24"/>
+          <w:lang w:val="ro-RO"/>
+        </w:rPr>
+        <w:t xml:space="preserve"> includă un serviciu de </w:t>
       </w:r>
       <w:r>
         <w:rPr>
@@ -10653,7 +11182,34 @@
           <w:szCs w:val="24"/>
           <w:lang w:val="ro-RO"/>
         </w:rPr>
-        <w:t>și un alt serviciu de tensiunii( caracteristica fiind nivelul tensiunii</w:t>
+        <w:t>și un alt serviciu de</w:t>
+      </w:r>
+      <w:r>
+        <w:rPr>
+          <w:rFonts w:ascii="Times New Roman" w:hAnsi="Times New Roman" w:cs="Times New Roman"/>
+          <w:sz w:val="24"/>
+          <w:szCs w:val="24"/>
+          <w:lang w:val="ro-RO"/>
+        </w:rPr>
+        <w:t xml:space="preserve"> monitorizare a</w:t>
+      </w:r>
+      <w:r>
+        <w:rPr>
+          <w:rFonts w:ascii="Times New Roman" w:hAnsi="Times New Roman" w:cs="Times New Roman"/>
+          <w:sz w:val="24"/>
+          <w:szCs w:val="24"/>
+          <w:lang w:val="ro-RO"/>
+        </w:rPr>
+        <w:t xml:space="preserve"> tensiunii( caracteristica fiind nivelul tensiunii</w:t>
+      </w:r>
+      <w:r>
+        <w:rPr>
+          <w:rFonts w:ascii="Times New Roman" w:hAnsi="Times New Roman" w:cs="Times New Roman"/>
+          <w:sz w:val="24"/>
+          <w:szCs w:val="24"/>
+          <w:lang w:val="ro-RO"/>
+        </w:rPr>
+        <w:t>)</w:t>
       </w:r>
       <w:r>
         <w:rPr>
@@ -10679,7 +11235,25 @@
           <w:szCs w:val="24"/>
           <w:lang w:val="ro-RO"/>
         </w:rPr>
-        <w:t>ă această stivă de protocoale interacționează cu aplicațiile care folosesc protocolul BLE).</w:t>
+        <w:t>ă această stivă de protocoale interacționează cu aplicații</w:t>
+      </w:r>
+      <w:r>
+        <w:rPr>
+          <w:rFonts w:ascii="Times New Roman" w:hAnsi="Times New Roman" w:cs="Times New Roman"/>
+          <w:sz w:val="24"/>
+          <w:szCs w:val="24"/>
+          <w:lang w:val="ro-RO"/>
+        </w:rPr>
+        <w:t>le care folosesc protocolul BLE</w:t>
+      </w:r>
+      <w:r>
+        <w:rPr>
+          <w:rFonts w:ascii="Times New Roman" w:hAnsi="Times New Roman" w:cs="Times New Roman"/>
+          <w:sz w:val="24"/>
+          <w:szCs w:val="24"/>
+          <w:lang w:val="ro-RO"/>
+        </w:rPr>
+        <w:t>.</w:t>
       </w:r>
       <w:r>
         <w:rPr>
@@ -10707,7 +11281,23 @@
           <w:sz w:val="24"/>
           <w:szCs w:val="24"/>
         </w:rPr>
-        <w:t xml:space="preserve">-- to be continued if needed – more details about BLE </w:t>
+        <w:t xml:space="preserve">-- </w:t>
+      </w:r>
+      <w:r>
+        <w:rPr>
+          <w:rFonts w:ascii="Times New Roman" w:hAnsi="Times New Roman" w:cs="Times New Roman"/>
+          <w:sz w:val="24"/>
+          <w:szCs w:val="24"/>
+        </w:rPr>
+        <w:t xml:space="preserve">daca e necesar, mai pot scrie despre </w:t>
+      </w:r>
+      <w:r>
+        <w:rPr>
+          <w:rFonts w:ascii="Times New Roman" w:hAnsi="Times New Roman" w:cs="Times New Roman"/>
+          <w:sz w:val="24"/>
+          <w:szCs w:val="24"/>
+        </w:rPr>
+        <w:t xml:space="preserve"> BLE </w:t>
       </w:r>
     </w:p>
     <w:p>
@@ -10748,7 +11338,7 @@
         </w:rPr>
         <w:tab/>
       </w:r>
-      <w:bookmarkStart w:id="12" w:name="_Toc37610097"/>
+      <w:bookmarkStart w:id="12" w:name="_Toc37716834"/>
       <w:r>
         <w:rPr>
           <w:rFonts w:eastAsia="Times New Roman"/>
@@ -10818,7 +11408,7 @@
       <w:r>
         <w:tab/>
       </w:r>
-      <w:bookmarkStart w:id="13" w:name="_Toc37610098"/>
+      <w:bookmarkStart w:id="13" w:name="_Toc37716835"/>
       <w:r>
         <w:rPr>
           <w:sz w:val="24"/>
@@ -10853,7 +11443,23 @@
           <w:sz w:val="24"/>
           <w:szCs w:val="24"/>
         </w:rPr>
-        <w:t xml:space="preserve"> UNICEF( Fondul Internațional pentru Urgențe ale Copiilor Națiunilor Unite) a realizat un studiu “Clear The Air For Children”[26]. În acest studiu se arată că poluarea cauzată de om are surse precum: arderea combustibilor fosili, arderea deșeurilor, fum, praf din trafic, în general industria grea( fabricarea industrială ) și gaze de eșapament de la mijloace de transport( masini, avioane, vapoare). Incendiile de pajiști și păduri sunt o sursă de fum și materii</w:t>
+        <w:t xml:space="preserve"> UNICEF( Fondul Internațional pentru Urgențe ale Copiilor Națiunilor Unite) a realizat un studiu “Clear The Air For Children”[26]. În acest studiu se arată că poluarea cauzată de om are surse precum: arderea combustibilor fosili, arderea deșeurilor, fum, praf din trafic, în general industria grea( fabricarea industrială ) și gaze de eșapament </w:t>
+      </w:r>
+      <w:r>
+        <w:rPr>
+          <w:rFonts w:ascii="Times New Roman" w:hAnsi="Times New Roman" w:cs="Times New Roman"/>
+          <w:sz w:val="24"/>
+          <w:szCs w:val="24"/>
+        </w:rPr>
+        <w:t>de la mijloace de transport( mași</w:t>
+      </w:r>
+      <w:r>
+        <w:rPr>
+          <w:rFonts w:ascii="Times New Roman" w:hAnsi="Times New Roman" w:cs="Times New Roman"/>
+          <w:sz w:val="24"/>
+          <w:szCs w:val="24"/>
+        </w:rPr>
+        <w:t>ni, avioane, vapoare). Incendiile de pajiști și păduri sunt o sursă de fum și materii</w:t>
       </w:r>
       <w:r>
         <w:rPr>
@@ -10950,7 +11556,16 @@
           <w:sz w:val="24"/>
           <w:szCs w:val="24"/>
         </w:rPr>
-        <w:t xml:space="preserve">. Poluarea din exterior este o problema tot mai mare, aceasta crescând cu 8% din 2008 în 2013, urbanizarea fiind una din cauze. </w:t>
+        <w:t xml:space="preserve">. Poluarea din exterior este o problema tot mai mare, aceasta crescând cu 8% din 2008 în </w:t>
+      </w:r>
+      <w:r>
+        <w:rPr>
+          <w:rFonts w:ascii="Times New Roman" w:hAnsi="Times New Roman" w:cs="Times New Roman"/>
+          <w:sz w:val="24"/>
+          <w:szCs w:val="24"/>
+        </w:rPr>
+        <w:lastRenderedPageBreak/>
+        <w:t xml:space="preserve">2013, urbanizarea fiind una din cauze. </w:t>
       </w:r>
       <w:r>
         <w:rPr>
@@ -11023,7 +11638,25 @@
           <w:szCs w:val="24"/>
           <w:lang w:val="ro-RO"/>
         </w:rPr>
-        <w:t xml:space="preserve"> înconjurător. Mulți dintre poluanți sunt legți și este greu să se distingă efectele lor. Conform [4], </w:t>
+        <w:t xml:space="preserve"> înconjurător. Mulți dintre poluanți sunt legți și este greu să se distingă efectele lor</w:t>
+      </w:r>
+      <w:r>
+        <w:rPr>
+          <w:rFonts w:ascii="Times New Roman" w:hAnsi="Times New Roman" w:cs="Times New Roman"/>
+          <w:sz w:val="24"/>
+          <w:szCs w:val="24"/>
+          <w:lang w:val="ro-RO"/>
+        </w:rPr>
+        <w:t>. Ei sunt folosiți si pentru acest proiect</w:t>
+      </w:r>
+      <w:r>
+        <w:rPr>
+          <w:rFonts w:ascii="Times New Roman" w:hAnsi="Times New Roman" w:cs="Times New Roman"/>
+          <w:sz w:val="24"/>
+          <w:szCs w:val="24"/>
+          <w:lang w:val="ro-RO"/>
+        </w:rPr>
+        <w:t xml:space="preserve">. Conform [4], </w:t>
       </w:r>
       <w:r>
         <w:rPr>
@@ -11156,7 +11789,6 @@
           <w:szCs w:val="24"/>
           <w:lang w:val="ro-RO"/>
         </w:rPr>
-        <w:lastRenderedPageBreak/>
         <w:t>SO</w:t>
       </w:r>
       <w:r>
@@ -11176,7 +11808,25 @@
           <w:szCs w:val="24"/>
           <w:lang w:val="ro-RO"/>
         </w:rPr>
-        <w:t>– Dioxidul de sulf: e un gaz incolor puternic mirositor. Apare în umra arderii cărbunilor sau uleiurilor care conțin sulfură. Devine acid combinat cu apa și poate provoca ploi acide. Produce tuse, secreție de mucus și agravează astmul și bronșita.</w:t>
+        <w:t xml:space="preserve">– Dioxidul de sulf: e un gaz incolor puternic mirositor. Apare în </w:t>
+      </w:r>
+      <w:r>
+        <w:rPr>
+          <w:rFonts w:ascii="Times New Roman" w:hAnsi="Times New Roman" w:cs="Times New Roman"/>
+          <w:sz w:val="24"/>
+          <w:szCs w:val="24"/>
+          <w:lang w:val="ro-RO"/>
+        </w:rPr>
+        <w:t>urma</w:t>
+      </w:r>
+      <w:r>
+        <w:rPr>
+          <w:rFonts w:ascii="Times New Roman" w:hAnsi="Times New Roman" w:cs="Times New Roman"/>
+          <w:sz w:val="24"/>
+          <w:szCs w:val="24"/>
+          <w:lang w:val="ro-RO"/>
+        </w:rPr>
+        <w:t xml:space="preserve"> arderii cărbunilor sau uleiurilor care conțin sulfură. Devine acid combinat cu apa și poate provoca ploi acide. Produce tuse, secreție de mucus și agravează astmul și bronșita.</w:t>
       </w:r>
     </w:p>
     <w:p>
@@ -11202,7 +11852,25 @@
           <w:szCs w:val="24"/>
           <w:lang w:val="ro-RO"/>
         </w:rPr>
-        <w:t>CO – Monoxidul de Carbon: este un gaz incolor, nemirositor care este generat în mare parte de arderea combustibililor în vehicule. Poate provocadureri de cap, probleme cu vederea,  afectează funcția congnitivă și abilitatea de a realiza lucruri complexe. În cantități foarte mari provoacă pierderea consțiinței sau chiar moartea.</w:t>
+        <w:t>CO – Monoxidul de Carbon: este un gaz incolor, nemirositor care este generat în mare parte de arderea combustibililor în vehicule. Poate provoca</w:t>
+      </w:r>
+      <w:r>
+        <w:rPr>
+          <w:rFonts w:ascii="Times New Roman" w:hAnsi="Times New Roman" w:cs="Times New Roman"/>
+          <w:sz w:val="24"/>
+          <w:szCs w:val="24"/>
+          <w:lang w:val="ro-RO"/>
+        </w:rPr>
+        <w:t xml:space="preserve"> </w:t>
+      </w:r>
+      <w:r>
+        <w:rPr>
+          <w:rFonts w:ascii="Times New Roman" w:hAnsi="Times New Roman" w:cs="Times New Roman"/>
+          <w:sz w:val="24"/>
+          <w:szCs w:val="24"/>
+          <w:lang w:val="ro-RO"/>
+        </w:rPr>
+        <w:t>dureri de cap, probleme cu vederea,  afectează funcția congnitivă și abilitatea de a realiza lucruri complexe. În cantități foarte mari provoacă pierderea consțiinței sau chiar moartea.</w:t>
       </w:r>
     </w:p>
     <w:p>
@@ -11339,7 +12007,53 @@
           <w:szCs w:val="24"/>
           <w:lang w:val="ro-RO"/>
         </w:rPr>
-        <w:t xml:space="preserve">Compuși Organici Volatili(VOC) – sunt gaze emișe din surse care există în interior. VOC este mai mare în interior ca în exterior. Pot să fie de la parfumuri, produse de curățare,  vopsele, solvenți organici, produse de dezinfectare, degresare sau alți combustibili. VOC pot provoca iritații ale ochilor, nasului, gâtului, dureri de cap, pierdere de coordonare, daune la sistemul central nervos. </w:t>
+        <w:t>Compuși Organic</w:t>
+      </w:r>
+      <w:r>
+        <w:rPr>
+          <w:rFonts w:ascii="Times New Roman" w:hAnsi="Times New Roman" w:cs="Times New Roman"/>
+          <w:sz w:val="24"/>
+          <w:szCs w:val="24"/>
+          <w:lang w:val="ro-RO"/>
+        </w:rPr>
+        <w:t>i Volatili(VOC) – sunt gaze emis</w:t>
+      </w:r>
+      <w:r>
+        <w:rPr>
+          <w:rFonts w:ascii="Times New Roman" w:hAnsi="Times New Roman" w:cs="Times New Roman"/>
+          <w:sz w:val="24"/>
+          <w:szCs w:val="24"/>
+          <w:lang w:val="ro-RO"/>
+        </w:rPr>
+        <w:t>e din surse care există în interior. VOC este mai mare în interior ca în exterior. Pot să fie de la p</w:t>
+      </w:r>
+      <w:r>
+        <w:rPr>
+          <w:rFonts w:ascii="Times New Roman" w:hAnsi="Times New Roman" w:cs="Times New Roman"/>
+          <w:sz w:val="24"/>
+          <w:szCs w:val="24"/>
+          <w:lang w:val="ro-RO"/>
+        </w:rPr>
+        <w:t xml:space="preserve">arfumuri, produse de curățare, </w:t>
+      </w:r>
+      <w:r>
+        <w:rPr>
+          <w:rFonts w:ascii="Times New Roman" w:hAnsi="Times New Roman" w:cs="Times New Roman"/>
+          <w:sz w:val="24"/>
+          <w:szCs w:val="24"/>
+          <w:lang w:val="ro-RO"/>
+        </w:rPr>
+        <w:t xml:space="preserve">vopsele, solvenți organici, produse de dezinfectare, degresare sau alți </w:t>
+      </w:r>
+      <w:r>
+        <w:rPr>
+          <w:rFonts w:ascii="Times New Roman" w:hAnsi="Times New Roman" w:cs="Times New Roman"/>
+          <w:sz w:val="24"/>
+          <w:szCs w:val="24"/>
+          <w:lang w:val="ro-RO"/>
+        </w:rPr>
+        <w:lastRenderedPageBreak/>
+        <w:t xml:space="preserve">combustibili. VOC pot provoca iritații ale ochilor, nasului, gâtului, dureri de cap, pierdere de coordonare, daune la sistemul central nervos. </w:t>
       </w:r>
     </w:p>
     <w:p>
@@ -11359,13 +12073,14 @@
     <w:p>
       <w:pPr>
         <w:pStyle w:val="Heading3"/>
-        <w:rPr>
-          <w:sz w:val="24"/>
-          <w:szCs w:val="24"/>
-          <w:lang w:val="ro-RO"/>
-        </w:rPr>
-      </w:pPr>
-      <w:bookmarkStart w:id="14" w:name="_Toc37610099"/>
+        <w:spacing w:after="120"/>
+        <w:rPr>
+          <w:sz w:val="24"/>
+          <w:szCs w:val="24"/>
+          <w:lang w:val="ro-RO"/>
+        </w:rPr>
+      </w:pPr>
+      <w:bookmarkStart w:id="14" w:name="_Toc37716836"/>
       <w:r>
         <w:rPr>
           <w:sz w:val="24"/>
@@ -11447,7 +12162,25 @@
           <w:szCs w:val="24"/>
           <w:lang w:val="ro-RO"/>
         </w:rPr>
-        <w:t>(AQI). AQI exprimă și riscul la care se expune populația în urma expunerii la ar poluat. In general AQI se calculează folosind poluanții enumerați mai sus, și anume: SO</w:t>
+        <w:t>(AQI). AQI exprimă și riscul la care se expune populația î</w:t>
+      </w:r>
+      <w:r>
+        <w:rPr>
+          <w:rFonts w:ascii="Times New Roman" w:hAnsi="Times New Roman" w:cs="Times New Roman"/>
+          <w:sz w:val="24"/>
+          <w:szCs w:val="24"/>
+          <w:lang w:val="ro-RO"/>
+        </w:rPr>
+        <w:t>n urma expunerii la ar poluat. Î</w:t>
+      </w:r>
+      <w:r>
+        <w:rPr>
+          <w:rFonts w:ascii="Times New Roman" w:hAnsi="Times New Roman" w:cs="Times New Roman"/>
+          <w:sz w:val="24"/>
+          <w:szCs w:val="24"/>
+          <w:lang w:val="ro-RO"/>
+        </w:rPr>
+        <w:t>n general AQI se calculează folosind poluanții enumerați mai sus, și anume: SO</w:t>
       </w:r>
       <w:r>
         <w:rPr>
@@ -11597,7 +12330,6 @@
           <w:sz w:val="24"/>
           <w:szCs w:val="24"/>
         </w:rPr>
-        <w:lastRenderedPageBreak/>
         <w:t>În România,</w:t>
       </w:r>
       <w:r>
@@ -12053,7 +12785,23 @@
           <w:sz w:val="24"/>
           <w:szCs w:val="24"/>
         </w:rPr>
-        <w:t xml:space="preserve"> cu ajutorul cărora se calculeazaă indicele de calitate al aerului în România.</w:t>
+        <w:t xml:space="preserve"> </w:t>
+      </w:r>
+      <w:r>
+        <w:rPr>
+          <w:rFonts w:ascii="Times New Roman" w:hAnsi="Times New Roman" w:cs="Times New Roman"/>
+          <w:sz w:val="24"/>
+          <w:szCs w:val="24"/>
+        </w:rPr>
+        <w:t>cu ajutorul cărora se calculeaz</w:t>
+      </w:r>
+      <w:r>
+        <w:rPr>
+          <w:rFonts w:ascii="Times New Roman" w:hAnsi="Times New Roman" w:cs="Times New Roman"/>
+          <w:sz w:val="24"/>
+          <w:szCs w:val="24"/>
+        </w:rPr>
+        <w:t>ă indicele de calitate al aerului în România.</w:t>
       </w:r>
     </w:p>
     <w:p>
@@ -12075,6 +12823,7 @@
           <w:sz w:val="24"/>
           <w:szCs w:val="24"/>
         </w:rPr>
+        <w:lastRenderedPageBreak/>
         <w:drawing>
           <wp:inline distT="0" distB="0" distL="0" distR="0">
             <wp:extent cx="2618740" cy="1866900"/>
@@ -12503,7 +13252,6 @@
           <w:sz w:val="24"/>
           <w:szCs w:val="24"/>
         </w:rPr>
-        <w:lastRenderedPageBreak/>
         <w:drawing>
           <wp:inline distT="0" distB="0" distL="0" distR="0">
             <wp:extent cx="2552065" cy="1809750"/>
@@ -12995,6 +13743,7 @@
           <w:sz w:val="24"/>
           <w:szCs w:val="24"/>
         </w:rPr>
+        <w:lastRenderedPageBreak/>
         <w:drawing>
           <wp:anchor distT="0" distB="0" distL="114300" distR="114300" simplePos="0" relativeHeight="251664384" behindDoc="0" locked="0" layoutInCell="1" allowOverlap="1">
             <wp:simplePos x="0" y="0"/>
@@ -13499,17 +14248,7 @@
           <w:szCs w:val="24"/>
           <w:lang w:val="ro-RO"/>
         </w:rPr>
-        <w:t xml:space="preserve"> pentru care se înregistrează valori. Ca să se poată calcula, trebuie să fie disponibili </w:t>
-      </w:r>
-      <w:r>
-        <w:rPr>
-          <w:rFonts w:ascii="Times New Roman" w:hAnsi="Times New Roman" w:cs="Times New Roman"/>
-          <w:sz w:val="24"/>
-          <w:szCs w:val="24"/>
-          <w:lang w:val="ro-RO"/>
-        </w:rPr>
-        <w:lastRenderedPageBreak/>
-        <w:t>valori pentru cel putin 3 poluanți.</w:t>
+        <w:t xml:space="preserve"> pentru care se înregistrează valori. Ca să se poată calcula, trebuie să fie disponibili valori pentru cel putin 3 poluanți.</w:t>
       </w:r>
       <w:r>
         <w:rPr>
@@ -13589,7 +14328,23 @@
           <w:sz w:val="24"/>
           <w:szCs w:val="24"/>
         </w:rPr>
-        <w:t>promovarea unei cooperări crecute cu celelalte membre ale Uniunii Europene în vederea reducerii poluării aerului.”</w:t>
+        <w:t>promovarea unei cooperări cre</w:t>
+      </w:r>
+      <w:r>
+        <w:rPr>
+          <w:rFonts w:ascii="Times New Roman" w:hAnsi="Times New Roman" w:cs="Times New Roman"/>
+          <w:sz w:val="24"/>
+          <w:szCs w:val="24"/>
+        </w:rPr>
+        <w:t>s</w:t>
+      </w:r>
+      <w:r>
+        <w:rPr>
+          <w:rFonts w:ascii="Times New Roman" w:hAnsi="Times New Roman" w:cs="Times New Roman"/>
+          <w:sz w:val="24"/>
+          <w:szCs w:val="24"/>
+        </w:rPr>
+        <w:t>ute cu celelalte membre ale Uniunii Europene în vederea reducerii poluării aerului.”</w:t>
       </w:r>
       <w:r>
         <w:rPr>
@@ -13882,15 +14637,60 @@
           <w:szCs w:val="24"/>
           <w:lang w:val="ro-RO"/>
         </w:rPr>
-        <w:t xml:space="preserve"> Indicele e determinat regulat la 1h sau 24h. Unei anumite concentrații ii corespunde un anume indice care are asociat un nume(din cele 5). </w:t>
-      </w:r>
-      <w:r>
-        <w:rPr>
-          <w:rFonts w:ascii="Times New Roman" w:hAnsi="Times New Roman" w:cs="Times New Roman"/>
-          <w:sz w:val="24"/>
-          <w:szCs w:val="24"/>
-        </w:rPr>
-        <w:t>[7] [30]</w:t>
+        <w:t xml:space="preserve"> Indicele e </w:t>
+      </w:r>
+      <w:r>
+        <w:rPr>
+          <w:rFonts w:ascii="Times New Roman" w:hAnsi="Times New Roman" w:cs="Times New Roman"/>
+          <w:sz w:val="24"/>
+          <w:szCs w:val="24"/>
+          <w:lang w:val="ro-RO"/>
+        </w:rPr>
+        <w:lastRenderedPageBreak/>
+        <w:t xml:space="preserve">determinat regulat la 1h sau 24h. Unei anumite concentrații </w:t>
+      </w:r>
+      <w:r>
+        <w:rPr>
+          <w:rFonts w:ascii="Times New Roman" w:hAnsi="Times New Roman" w:cs="Times New Roman"/>
+          <w:sz w:val="24"/>
+          <w:szCs w:val="24"/>
+          <w:lang w:val="ro-RO"/>
+        </w:rPr>
+        <w:t>îi</w:t>
+      </w:r>
+      <w:r>
+        <w:rPr>
+          <w:rFonts w:ascii="Times New Roman" w:hAnsi="Times New Roman" w:cs="Times New Roman"/>
+          <w:sz w:val="24"/>
+          <w:szCs w:val="24"/>
+          <w:lang w:val="ro-RO"/>
+        </w:rPr>
+        <w:t xml:space="preserve"> corespunde un anume indice care are asociat un nume</w:t>
+      </w:r>
+      <w:r>
+        <w:rPr>
+          <w:rFonts w:ascii="Times New Roman" w:hAnsi="Times New Roman" w:cs="Times New Roman"/>
+          <w:sz w:val="24"/>
+          <w:szCs w:val="24"/>
+          <w:lang w:val="ro-RO"/>
+        </w:rPr>
+        <w:t>(din cele 5).</w:t>
+      </w:r>
+      <w:r>
+        <w:rPr>
+          <w:rFonts w:ascii="Times New Roman" w:hAnsi="Times New Roman" w:cs="Times New Roman"/>
+          <w:sz w:val="24"/>
+          <w:szCs w:val="24"/>
+        </w:rPr>
+        <w:t>[7]</w:t>
+      </w:r>
+      <w:r>
+        <w:rPr>
+          <w:rFonts w:ascii="Times New Roman" w:hAnsi="Times New Roman" w:cs="Times New Roman"/>
+          <w:sz w:val="24"/>
+          <w:szCs w:val="24"/>
+        </w:rPr>
+        <w:t>[30]</w:t>
       </w:r>
       <w:r>
         <w:rPr>
@@ -13924,7 +14724,25 @@
           <w:szCs w:val="24"/>
           <w:lang w:val="ro-RO"/>
         </w:rPr>
-        <w:t xml:space="preserve"> Indicele CAQI este calculat în două zone diferite: lângă drumuri și departe de drumuri. Langă drumuri poluanții obligatorii sunt NO</w:t>
+        <w:t xml:space="preserve"> Indicele CAQI este calculat în două zone diferite: lângă d</w:t>
+      </w:r>
+      <w:r>
+        <w:rPr>
+          <w:rFonts w:ascii="Times New Roman" w:hAnsi="Times New Roman" w:cs="Times New Roman"/>
+          <w:sz w:val="24"/>
+          <w:szCs w:val="24"/>
+          <w:lang w:val="ro-RO"/>
+        </w:rPr>
+        <w:t>rumuri și departe de drumuri. Lâ</w:t>
+      </w:r>
+      <w:r>
+        <w:rPr>
+          <w:rFonts w:ascii="Times New Roman" w:hAnsi="Times New Roman" w:cs="Times New Roman"/>
+          <w:sz w:val="24"/>
+          <w:szCs w:val="24"/>
+          <w:lang w:val="ro-RO"/>
+        </w:rPr>
+        <w:t>ngă drumuri poluanții obligatorii sunt NO</w:t>
       </w:r>
       <w:r>
         <w:rPr>
@@ -14233,7 +15051,6 @@
           <w:szCs w:val="24"/>
           <w:lang w:val="ro-RO"/>
         </w:rPr>
-        <w:lastRenderedPageBreak/>
         <w:t xml:space="preserve">În Statele Unite ale Americii, agenția de protecție a mediului (EPA) a făcut un indice care e împărțit </w:t>
       </w:r>
       <w:r>
@@ -14924,7 +15741,25 @@
           <w:szCs w:val="24"/>
           <w:lang w:val="ro-RO"/>
         </w:rPr>
-        <w:t xml:space="preserve">nevoi de calculul AQI a fiecărui poluant. Acest AQI individual se numește </w:t>
+        <w:t>nevoi</w:t>
+      </w:r>
+      <w:r>
+        <w:rPr>
+          <w:rFonts w:ascii="Times New Roman" w:hAnsi="Times New Roman" w:cs="Times New Roman"/>
+          <w:sz w:val="24"/>
+          <w:szCs w:val="24"/>
+          <w:lang w:val="ro-RO"/>
+        </w:rPr>
+        <w:t>e</w:t>
+      </w:r>
+      <w:r>
+        <w:rPr>
+          <w:rFonts w:ascii="Times New Roman" w:hAnsi="Times New Roman" w:cs="Times New Roman"/>
+          <w:sz w:val="24"/>
+          <w:szCs w:val="24"/>
+          <w:lang w:val="ro-RO"/>
+        </w:rPr>
+        <w:t xml:space="preserve"> de calculul AQI a fiecărui poluant. Acest AQI individual se numește </w:t>
       </w:r>
       <w:r>
         <w:rPr>
@@ -15339,6 +16174,7 @@
           <w:szCs w:val="24"/>
           <w:lang w:val="ro-RO"/>
         </w:rPr>
+        <w:lastRenderedPageBreak/>
         <w:t>NAAQS(</w:t>
       </w:r>
       <w:r>
@@ -15358,7 +16194,16 @@
           <w:szCs w:val="24"/>
           <w:lang w:val="ro-RO"/>
         </w:rPr>
-        <w:t xml:space="preserve">) în SUA,conform </w:t>
+        <w:t xml:space="preserve">) </w:t>
+      </w:r>
+      <w:r>
+        <w:rPr>
+          <w:rFonts w:ascii="Times New Roman" w:hAnsi="Times New Roman" w:cs="Times New Roman"/>
+          <w:sz w:val="24"/>
+          <w:szCs w:val="24"/>
+          <w:lang w:val="ro-RO"/>
+        </w:rPr>
+        <w:t xml:space="preserve">în SUA,conform </w:t>
       </w:r>
       <w:r>
         <w:rPr>
@@ -15399,15 +16244,6 @@
           <w:lang w:val="ro-RO"/>
         </w:rPr>
       </w:pPr>
-      <w:r>
-        <w:rPr>
-          <w:rFonts w:ascii="Times New Roman" w:hAnsi="Times New Roman" w:cs="Times New Roman"/>
-          <w:sz w:val="24"/>
-          <w:szCs w:val="24"/>
-          <w:lang w:val="ro-RO"/>
-        </w:rPr>
-        <w:tab/>
-      </w:r>
       <w:r>
         <w:rPr>
           <w:rFonts w:ascii="Times New Roman" w:hAnsi="Times New Roman" w:cs="Times New Roman"/>
@@ -16035,7 +16871,43 @@
           <w:szCs w:val="24"/>
           <w:lang w:val="ro-RO"/>
         </w:rPr>
-        <w:t xml:space="preserve">. Pentru indice peste 10 populația e informată că trebuie să reducă sau sa reprogrameze activitățile de afară, mai ales daca are simptome de iritații în gât sau tuse. Populația vulnerabilă ar trebui să evite să iasă afară. </w:t>
+        <w:t>. Pentru indice peste 10 populația e informată că trebuie să reducă sau s</w:t>
+      </w:r>
+      <w:r>
+        <w:rPr>
+          <w:rFonts w:ascii="Times New Roman" w:hAnsi="Times New Roman" w:cs="Times New Roman"/>
+          <w:sz w:val="24"/>
+          <w:szCs w:val="24"/>
+          <w:lang w:val="ro-RO"/>
+        </w:rPr>
+        <w:t xml:space="preserve">ă </w:t>
+      </w:r>
+      <w:r>
+        <w:rPr>
+          <w:rFonts w:ascii="Times New Roman" w:hAnsi="Times New Roman" w:cs="Times New Roman"/>
+          <w:sz w:val="24"/>
+          <w:szCs w:val="24"/>
+          <w:lang w:val="ro-RO"/>
+        </w:rPr>
+        <w:t>reprogrameze activitățile de afară, mai ales dac</w:t>
+      </w:r>
+      <w:r>
+        <w:rPr>
+          <w:rFonts w:ascii="Times New Roman" w:hAnsi="Times New Roman" w:cs="Times New Roman"/>
+          <w:sz w:val="24"/>
+          <w:szCs w:val="24"/>
+          <w:lang w:val="ro-RO"/>
+        </w:rPr>
+        <w:t>ă</w:t>
+      </w:r>
+      <w:r>
+        <w:rPr>
+          <w:rFonts w:ascii="Times New Roman" w:hAnsi="Times New Roman" w:cs="Times New Roman"/>
+          <w:sz w:val="24"/>
+          <w:szCs w:val="24"/>
+          <w:lang w:val="ro-RO"/>
+        </w:rPr>
+        <w:t xml:space="preserve"> are simptome de iritații în gât sau tuse. Populația vulnerabilă ar trebui să evite să iasă afară. </w:t>
       </w:r>
       <w:r>
         <w:rPr>
@@ -16075,7 +16947,6 @@
           <w:sz w:val="24"/>
           <w:szCs w:val="24"/>
         </w:rPr>
-        <w:lastRenderedPageBreak/>
         <w:drawing>
           <wp:inline distT="0" distB="0" distL="0" distR="0">
             <wp:extent cx="5945815" cy="542261"/>
@@ -16554,20 +17425,17 @@
           <w:szCs w:val="24"/>
           <w:lang w:val="ro-RO"/>
         </w:rPr>
-        <w:t>Deci, în Canada, indicele de calitate ala aerului se calculează în funcție de toți poluanții (prin agregarea lor</w:t>
-      </w:r>
-    </w:p>
-    <w:p>
-      <w:pPr>
-        <w:spacing w:after="0" w:line="360" w:lineRule="auto"/>
-        <w:jc w:val="both"/>
-        <w:rPr>
-          <w:rFonts w:ascii="Times New Roman" w:hAnsi="Times New Roman" w:cs="Times New Roman"/>
-          <w:sz w:val="24"/>
-          <w:szCs w:val="24"/>
-          <w:lang w:val="ro-RO"/>
-        </w:rPr>
-      </w:pPr>
+        <w:t xml:space="preserve">Deci, în Canada, indicele de calitate ala aerului se calculează </w:t>
+      </w:r>
+      <w:r>
+        <w:rPr>
+          <w:rFonts w:ascii="Times New Roman" w:hAnsi="Times New Roman" w:cs="Times New Roman"/>
+          <w:sz w:val="24"/>
+          <w:szCs w:val="24"/>
+          <w:lang w:val="ro-RO"/>
+        </w:rPr>
+        <w:t>prin agregarea poluanților</w:t>
+      </w:r>
     </w:p>
     <w:p>
       <w:pPr>
@@ -16592,6 +17460,7 @@
           <w:sz w:val="24"/>
           <w:szCs w:val="24"/>
         </w:rPr>
+        <w:lastRenderedPageBreak/>
         <w:t xml:space="preserve">API – </w:t>
       </w:r>
       <w:r>
@@ -16649,7 +17518,25 @@
           <w:szCs w:val="24"/>
           <w:lang w:val="ro-RO"/>
         </w:rPr>
-        <w:t xml:space="preserve">, indicele folosit pentru măsurarea calității aerului este API – </w:t>
+        <w:t>, indicele folosit pentru măsurarea calității aerului este</w:t>
+      </w:r>
+      <w:r>
+        <w:rPr>
+          <w:rFonts w:ascii="Times New Roman" w:hAnsi="Times New Roman" w:cs="Times New Roman"/>
+          <w:sz w:val="24"/>
+          <w:szCs w:val="24"/>
+          <w:lang w:val="ro-RO"/>
+        </w:rPr>
+        <w:t>/a fost</w:t>
+      </w:r>
+      <w:r>
+        <w:rPr>
+          <w:rFonts w:ascii="Times New Roman" w:hAnsi="Times New Roman" w:cs="Times New Roman"/>
+          <w:sz w:val="24"/>
+          <w:szCs w:val="24"/>
+          <w:lang w:val="ro-RO"/>
+        </w:rPr>
+        <w:t xml:space="preserve"> API – </w:t>
       </w:r>
       <w:r>
         <w:rPr>
@@ -16986,7 +17873,6 @@
           <w:szCs w:val="24"/>
           <w:lang w:val="ro-RO"/>
         </w:rPr>
-        <w:lastRenderedPageBreak/>
         <w:t>Modul de calcul este</w:t>
       </w:r>
       <w:r>
@@ -17632,6 +18518,30 @@
     </w:p>
     <w:p>
       <w:pPr>
+        <w:spacing w:after="0" w:line="360" w:lineRule="auto"/>
+        <w:jc w:val="both"/>
+        <w:rPr>
+          <w:rFonts w:ascii="Times New Roman" w:hAnsi="Times New Roman" w:cs="Times New Roman"/>
+          <w:sz w:val="24"/>
+          <w:szCs w:val="24"/>
+          <w:lang w:val="ro-RO"/>
+        </w:rPr>
+      </w:pPr>
+    </w:p>
+    <w:p>
+      <w:pPr>
+        <w:spacing w:after="0" w:line="360" w:lineRule="auto"/>
+        <w:jc w:val="both"/>
+        <w:rPr>
+          <w:rFonts w:ascii="Times New Roman" w:hAnsi="Times New Roman" w:cs="Times New Roman"/>
+          <w:sz w:val="24"/>
+          <w:szCs w:val="24"/>
+          <w:lang w:val="ro-RO"/>
+        </w:rPr>
+      </w:pPr>
+    </w:p>
+    <w:p>
+      <w:pPr>
         <w:pStyle w:val="Heading2"/>
         <w:jc w:val="center"/>
         <w:rPr>
@@ -17641,13 +18551,14 @@
           <w:lang w:val="ro-RO"/>
         </w:rPr>
       </w:pPr>
-      <w:bookmarkStart w:id="15" w:name="_Toc37610100"/>
+      <w:bookmarkStart w:id="15" w:name="_Toc37716837"/>
       <w:r>
         <w:rPr>
           <w:rFonts w:eastAsia="Times New Roman"/>
           <w:sz w:val="32"/>
           <w:szCs w:val="32"/>
         </w:rPr>
+        <w:lastRenderedPageBreak/>
         <w:t>3.4 Elemente specifice Android folosite</w:t>
       </w:r>
       <w:bookmarkEnd w:id="15"/>
@@ -17773,7 +18684,16 @@
           <w:szCs w:val="24"/>
           <w:lang w:val="ro-RO"/>
         </w:rPr>
-        <w:t>receivers și content providers.</w:t>
+        <w:t>rec</w:t>
+      </w:r>
+      <w:r>
+        <w:rPr>
+          <w:rFonts w:ascii="Times New Roman" w:hAnsi="Times New Roman" w:cs="Times New Roman"/>
+          <w:sz w:val="24"/>
+          <w:szCs w:val="24"/>
+          <w:lang w:val="ro-RO"/>
+        </w:rPr>
+        <w:t>eivers.</w:t>
       </w:r>
     </w:p>
     <w:p>
@@ -17858,7 +18778,7 @@
           <w:szCs w:val="24"/>
           <w:lang w:val="ro-RO"/>
         </w:rPr>
-        <w:t xml:space="preserve"> Cele mai mlte aplicații conțin mai multe activități dar din care una este activitatea principală. Aceasta este prima care apare la lansarea aplicației și din ea prin sunt pornite unele din celelalte activități.</w:t>
+        <w:t xml:space="preserve"> Cele mai mlte aplicații conțin mai multe activități dar din care una este activitatea principală. Aceasta este prima care apare la lansarea aplicației și din ea sunt pornite unele din celelalte activități.</w:t>
       </w:r>
     </w:p>
     <w:p>
@@ -17897,7 +18817,62 @@
           <w:szCs w:val="24"/>
           <w:lang w:val="ro-RO"/>
         </w:rPr>
-        <w:t xml:space="preserve"> Clasa Activity este rolul de a facilita accesul intr-o aplicație din mai multe puncte. De exemplu dintr-o( o activitate anume ) se poate dori trimiterea unui mail. Lucrul acesta se face folosind o alta aplicație de poștă electronică care va fi deschisă din prima aplcație. Se va face saltul </w:t>
+        <w:t xml:space="preserve"> Clasa </w:t>
+      </w:r>
+      <w:r>
+        <w:rPr>
+          <w:rFonts w:ascii="Times New Roman" w:hAnsi="Times New Roman" w:cs="Times New Roman"/>
+          <w:i/>
+          <w:sz w:val="24"/>
+          <w:szCs w:val="24"/>
+          <w:lang w:val="ro-RO"/>
+        </w:rPr>
+        <w:t>Activity</w:t>
+      </w:r>
+      <w:r>
+        <w:rPr>
+          <w:rFonts w:ascii="Times New Roman" w:hAnsi="Times New Roman" w:cs="Times New Roman"/>
+          <w:sz w:val="24"/>
+          <w:szCs w:val="24"/>
+          <w:lang w:val="ro-RO"/>
+        </w:rPr>
+        <w:t xml:space="preserve"> e</w:t>
+      </w:r>
+      <w:r>
+        <w:rPr>
+          <w:rFonts w:ascii="Times New Roman" w:hAnsi="Times New Roman" w:cs="Times New Roman"/>
+          <w:sz w:val="24"/>
+          <w:szCs w:val="24"/>
+          <w:lang w:val="ro-RO"/>
+        </w:rPr>
+        <w:t>ste rolul de a facilita accesul î</w:t>
+      </w:r>
+      <w:r>
+        <w:rPr>
+          <w:rFonts w:ascii="Times New Roman" w:hAnsi="Times New Roman" w:cs="Times New Roman"/>
+          <w:sz w:val="24"/>
+          <w:szCs w:val="24"/>
+          <w:lang w:val="ro-RO"/>
+        </w:rPr>
+        <w:t>ntr-o aplicație din mai m</w:t>
+      </w:r>
+      <w:r>
+        <w:rPr>
+          <w:rFonts w:ascii="Times New Roman" w:hAnsi="Times New Roman" w:cs="Times New Roman"/>
+          <w:sz w:val="24"/>
+          <w:szCs w:val="24"/>
+          <w:lang w:val="ro-RO"/>
+        </w:rPr>
+        <w:t>ulte puncte. De exemplu dintr-o activitate anume</w:t>
+      </w:r>
+      <w:r>
+        <w:rPr>
+          <w:rFonts w:ascii="Times New Roman" w:hAnsi="Times New Roman" w:cs="Times New Roman"/>
+          <w:sz w:val="24"/>
+          <w:szCs w:val="24"/>
+          <w:lang w:val="ro-RO"/>
+        </w:rPr>
+        <w:t xml:space="preserve"> se poate dori trimiterea unui mail. Lucrul acesta se face folosind o alta aplicație de poștă electronică care va fi deschisă din prima aplcație. Se va face saltul </w:t>
       </w:r>
       <w:r>
         <w:rPr>
@@ -17915,7 +18890,17 @@
           <w:szCs w:val="24"/>
           <w:lang w:val="ro-RO"/>
         </w:rPr>
-        <w:t xml:space="preserve">Pentru a folosi activități, acestea trebuie să fie inscrise în manifest-ul aplicației și copil pentru tag-urile </w:t>
+        <w:t xml:space="preserve">Pentru a folosi </w:t>
+      </w:r>
+      <w:r>
+        <w:rPr>
+          <w:rFonts w:ascii="Times New Roman" w:hAnsi="Times New Roman" w:cs="Times New Roman"/>
+          <w:sz w:val="24"/>
+          <w:szCs w:val="24"/>
+          <w:lang w:val="ro-RO"/>
+        </w:rPr>
+        <w:lastRenderedPageBreak/>
+        <w:t xml:space="preserve">activități, acestea trebuie să fie inscrise în manifest-ul aplicației și copil pentru tag-urile </w:t>
       </w:r>
       <w:r>
         <w:rPr>
@@ -18067,26 +19052,16 @@
           <w:sz w:val="24"/>
           <w:szCs w:val="24"/>
         </w:rPr>
-        <w:t xml:space="preserve"> alcătuiesc ciclul de viață al unei activități. Fig. 3.13 descrie st</w:t>
-      </w:r>
-      <w:r>
-        <w:rPr>
-          <w:rFonts w:ascii="Times New Roman" w:hAnsi="Times New Roman" w:cs="Times New Roman"/>
-          <w:sz w:val="24"/>
-          <w:szCs w:val="24"/>
-          <w:lang w:val="ro-RO"/>
-        </w:rPr>
-        <w:t xml:space="preserve">ările aplicației și funcțiile callback apelate la trecerea dintr-o </w:t>
-      </w:r>
-      <w:r>
-        <w:rPr>
-          <w:rFonts w:ascii="Times New Roman" w:hAnsi="Times New Roman" w:cs="Times New Roman"/>
-          <w:sz w:val="24"/>
-          <w:szCs w:val="24"/>
-          <w:lang w:val="ro-RO"/>
-        </w:rPr>
-        <w:lastRenderedPageBreak/>
-        <w:t>stare în alta. În aceste funcții programatorul decide ce acțiuni ia și cum se modifică programul când se schimbă stările.</w:t>
+        <w:t xml:space="preserve"> i. Fig. 3.13 descrie st</w:t>
+      </w:r>
+      <w:r>
+        <w:rPr>
+          <w:rFonts w:ascii="Times New Roman" w:hAnsi="Times New Roman" w:cs="Times New Roman"/>
+          <w:sz w:val="24"/>
+          <w:szCs w:val="24"/>
+          <w:lang w:val="ro-RO"/>
+        </w:rPr>
+        <w:t>ările aplicației și funcțiile callback apelate la trecerea dintr-o stare în alta. În aceste funcții programatorul decide ce acțiuni ia și cum se modifică programul când se schimbă stările.</w:t>
       </w:r>
       <w:r>
         <w:rPr>
@@ -18255,6 +19230,7 @@
           <w:rFonts w:ascii="Times New Roman" w:hAnsi="Times New Roman" w:cs="Times New Roman"/>
           <w:sz w:val="24"/>
           <w:szCs w:val="24"/>
+          <w:lang w:val="ro-RO"/>
         </w:rPr>
       </w:pPr>
       <w:r>
@@ -18273,6 +19249,24 @@
           <w:szCs w:val="24"/>
           <w:lang w:val="ro-RO"/>
         </w:rPr>
+        <w:t xml:space="preserve"> </w:t>
+      </w:r>
+      <w:r>
+        <w:rPr>
+          <w:rFonts w:ascii="Times New Roman" w:hAnsi="Times New Roman" w:cs="Times New Roman"/>
+          <w:sz w:val="24"/>
+          <w:szCs w:val="24"/>
+          <w:lang w:val="ro-RO"/>
+        </w:rPr>
+        <w:t>de lungă durată în spate (pe firul de execuție principal sau pe alt</w:t>
+      </w:r>
+      <w:r>
+        <w:rPr>
+          <w:rFonts w:ascii="Times New Roman" w:hAnsi="Times New Roman" w:cs="Times New Roman"/>
+          <w:sz w:val="24"/>
+          <w:szCs w:val="24"/>
+          <w:lang w:val="ro-RO"/>
+        </w:rPr>
         <w:tab/>
       </w:r>
       <w:r>
@@ -18283,6 +19277,23 @@
           <w:lang w:val="ro-RO"/>
         </w:rPr>
         <w:tab/>
+      </w:r>
+      <w:r>
+        <w:rPr>
+          <w:rFonts w:ascii="Times New Roman" w:hAnsi="Times New Roman" w:cs="Times New Roman"/>
+          <w:sz w:val="24"/>
+          <w:szCs w:val="24"/>
+          <w:lang w:val="ro-RO"/>
+        </w:rPr>
+        <w:tab/>
+      </w:r>
+      <w:r>
+        <w:rPr>
+          <w:rFonts w:ascii="Times New Roman" w:hAnsi="Times New Roman" w:cs="Times New Roman"/>
+          <w:sz w:val="24"/>
+          <w:szCs w:val="24"/>
+          <w:lang w:val="ro-RO"/>
+        </w:rPr>
         <w:t xml:space="preserve"> Fig 3.13 Ciclul de viață activitate</w:t>
       </w:r>
       <w:r>
@@ -18312,7 +19323,25 @@
           <w:szCs w:val="24"/>
           <w:lang w:val="ro-RO"/>
         </w:rPr>
-        <w:t xml:space="preserve">care pot să ruleze operații de lungă durată în spate (pe firul de execuție principal sau pe alt fir de exectuție decât cel principal dacă efectuează operații costisitoare). Un serviciu poate să fie pornit de către o altă componentă a aplicației Android și rulează în spate chiar daca se trece la alta aplicație. Un serviciu poate să ruleze muzică, să facă transfer de date, sau tranzacții în rețea. </w:t>
+        <w:t>fir de exectuție decât cel principal dacă efectuează operații costisitoare). Un serviciu poate să fie pornit de către o altă componentă a aplicației Androi</w:t>
+      </w:r>
+      <w:r>
+        <w:rPr>
+          <w:rFonts w:ascii="Times New Roman" w:hAnsi="Times New Roman" w:cs="Times New Roman"/>
+          <w:sz w:val="24"/>
+          <w:szCs w:val="24"/>
+          <w:lang w:val="ro-RO"/>
+        </w:rPr>
+        <w:t>d și rulează în spate chiar dacă se trece la altă</w:t>
+      </w:r>
+      <w:r>
+        <w:rPr>
+          <w:rFonts w:ascii="Times New Roman" w:hAnsi="Times New Roman" w:cs="Times New Roman"/>
+          <w:sz w:val="24"/>
+          <w:szCs w:val="24"/>
+          <w:lang w:val="ro-RO"/>
+        </w:rPr>
+        <w:t xml:space="preserve"> aplicație. Un serviciu poate să ruleze muzică, să facă transfer de date, sau tranzacții în rețea. </w:t>
       </w:r>
       <w:r>
         <w:rPr>
@@ -18367,7 +19396,35 @@
           <w:szCs w:val="24"/>
           <w:lang w:val="ro-RO"/>
         </w:rPr>
-        <w:t xml:space="preserve">realizează operații care pot fi observate de utilizator(precum rularea de muzică). El continuă și dacă utilizatorul nu foloseste aplicația. Serviciile </w:t>
+        <w:t xml:space="preserve">realizează operații care pot fi observate de </w:t>
+      </w:r>
+      <w:r>
+        <w:rPr>
+          <w:rFonts w:ascii="Times New Roman" w:hAnsi="Times New Roman" w:cs="Times New Roman"/>
+          <w:sz w:val="24"/>
+          <w:szCs w:val="24"/>
+          <w:lang w:val="ro-RO"/>
+        </w:rPr>
+        <w:lastRenderedPageBreak/>
+        <w:t>utilizator(precum rularea de muzică). El continuă</w:t>
+      </w:r>
+      <w:r>
+        <w:rPr>
+          <w:rFonts w:ascii="Times New Roman" w:hAnsi="Times New Roman" w:cs="Times New Roman"/>
+          <w:sz w:val="24"/>
+          <w:szCs w:val="24"/>
+          <w:lang w:val="ro-RO"/>
+        </w:rPr>
+        <w:t xml:space="preserve"> și dacă utilizatorul nu foloseș</w:t>
+      </w:r>
+      <w:r>
+        <w:rPr>
+          <w:rFonts w:ascii="Times New Roman" w:hAnsi="Times New Roman" w:cs="Times New Roman"/>
+          <w:sz w:val="24"/>
+          <w:szCs w:val="24"/>
+          <w:lang w:val="ro-RO"/>
+        </w:rPr>
+        <w:t xml:space="preserve">te aplicația. Serviciile </w:t>
       </w:r>
       <w:r>
         <w:rPr>
@@ -18606,7 +19663,25 @@
           <w:szCs w:val="24"/>
           <w:lang w:val="ro-RO"/>
         </w:rPr>
-        <w:t xml:space="preserve"> De asemenea componenta care generează aceste notificări sau broadcasturi (  publisher-ul ) va folosi </w:t>
+        <w:t xml:space="preserve"> De asemenea componenta care generează aceste</w:t>
+      </w:r>
+      <w:r>
+        <w:rPr>
+          <w:rFonts w:ascii="Times New Roman" w:hAnsi="Times New Roman" w:cs="Times New Roman"/>
+          <w:sz w:val="24"/>
+          <w:szCs w:val="24"/>
+          <w:lang w:val="ro-RO"/>
+        </w:rPr>
+        <w:t xml:space="preserve"> notificări sau broadcasturi (publisher-ul</w:t>
+      </w:r>
+      <w:r>
+        <w:rPr>
+          <w:rFonts w:ascii="Times New Roman" w:hAnsi="Times New Roman" w:cs="Times New Roman"/>
+          <w:sz w:val="24"/>
+          <w:szCs w:val="24"/>
+          <w:lang w:val="ro-RO"/>
+        </w:rPr>
+        <w:t xml:space="preserve">) va folosi </w:t>
       </w:r>
       <w:r>
         <w:rPr>
@@ -18634,15 +19709,6 @@
           <w:szCs w:val="24"/>
           <w:lang w:val="ro-RO"/>
         </w:rPr>
-        <w:t xml:space="preserve"> Mesajul de broadcaste e incapsulat în Intent și șirul de caractere de acțiune al intentului trebuie să conțină numele pachetului din care face parte. </w:t>
-      </w:r>
-      <w:r>
-        <w:rPr>
-          <w:rFonts w:ascii="Times New Roman" w:hAnsi="Times New Roman" w:cs="Times New Roman"/>
-          <w:sz w:val="24"/>
-          <w:szCs w:val="24"/>
-          <w:lang w:val="ro-RO"/>
-        </w:rPr>
         <w:t xml:space="preserve"> </w:t>
       </w:r>
       <w:r>
@@ -18650,6 +19716,33 @@
           <w:rFonts w:ascii="Times New Roman" w:hAnsi="Times New Roman" w:cs="Times New Roman"/>
           <w:sz w:val="24"/>
           <w:szCs w:val="24"/>
+          <w:lang w:val="ro-RO"/>
+        </w:rPr>
+        <w:t>Mesajul de broadcast e î</w:t>
+      </w:r>
+      <w:r>
+        <w:rPr>
+          <w:rFonts w:ascii="Times New Roman" w:hAnsi="Times New Roman" w:cs="Times New Roman"/>
+          <w:sz w:val="24"/>
+          <w:szCs w:val="24"/>
+          <w:lang w:val="ro-RO"/>
+        </w:rPr>
+        <w:t xml:space="preserve">ncapsulat în Intent și șirul de caractere de acțiune al intentului trebuie să conțină numele pachetului din care face parte. </w:t>
+      </w:r>
+      <w:r>
+        <w:rPr>
+          <w:rFonts w:ascii="Times New Roman" w:hAnsi="Times New Roman" w:cs="Times New Roman"/>
+          <w:sz w:val="24"/>
+          <w:szCs w:val="24"/>
+          <w:lang w:val="ro-RO"/>
+        </w:rPr>
+        <w:t xml:space="preserve"> </w:t>
+      </w:r>
+      <w:r>
+        <w:rPr>
+          <w:rFonts w:ascii="Times New Roman" w:hAnsi="Times New Roman" w:cs="Times New Roman"/>
+          <w:sz w:val="24"/>
+          <w:szCs w:val="24"/>
         </w:rPr>
         <w:t xml:space="preserve">[38].  </w:t>
       </w:r>
@@ -18660,17 +19753,7 @@
           <w:szCs w:val="24"/>
           <w:lang w:val="ro-RO"/>
         </w:rPr>
-        <w:t xml:space="preserve">În aplicația </w:t>
-      </w:r>
-      <w:r>
-        <w:rPr>
-          <w:rFonts w:ascii="Times New Roman" w:hAnsi="Times New Roman" w:cs="Times New Roman"/>
-          <w:sz w:val="24"/>
-          <w:szCs w:val="24"/>
-          <w:lang w:val="ro-RO"/>
-        </w:rPr>
-        <w:lastRenderedPageBreak/>
-        <w:t xml:space="preserve">acestui proiect se folosește un BroadcastReceiver, înregistrat în activitate(nu în manifest) prin care se primesc mesaje/acțiuni sau notificări din partea </w:t>
+        <w:t xml:space="preserve">În aplicația acestui proiect se folosește un BroadcastReceiver, înregistrat în activitate(nu în manifest) prin care se primesc mesaje/acțiuni sau notificări din partea </w:t>
       </w:r>
       <w:r>
         <w:rPr>
@@ -18763,7 +19846,25 @@
           <w:szCs w:val="24"/>
           <w:lang w:val="ro-RO"/>
         </w:rPr>
-        <w:t xml:space="preserve"> exact langa declarația View-urilor în activitate) nu mai este necesară folosirea construcției </w:t>
+        <w:t xml:space="preserve"> exact </w:t>
+      </w:r>
+      <w:r>
+        <w:rPr>
+          <w:rFonts w:ascii="Times New Roman" w:hAnsi="Times New Roman" w:cs="Times New Roman"/>
+          <w:sz w:val="24"/>
+          <w:szCs w:val="24"/>
+          <w:lang w:val="ro-RO"/>
+        </w:rPr>
+        <w:t>lângă</w:t>
+      </w:r>
+      <w:r>
+        <w:rPr>
+          <w:rFonts w:ascii="Times New Roman" w:hAnsi="Times New Roman" w:cs="Times New Roman"/>
+          <w:sz w:val="24"/>
+          <w:szCs w:val="24"/>
+          <w:lang w:val="ro-RO"/>
+        </w:rPr>
+        <w:t xml:space="preserve"> declarația View-urilor în activitate) nu mai este necesară folosirea construcției </w:t>
       </w:r>
       <w:r>
         <w:rPr>
@@ -18905,7 +20006,17 @@
           <w:szCs w:val="24"/>
           <w:lang w:val="ro-RO"/>
         </w:rPr>
-        <w:t xml:space="preserve"> În spatele acestei decizii stă faptul că </w:t>
+        <w:t xml:space="preserve"> În spatele acestei </w:t>
+      </w:r>
+      <w:r>
+        <w:rPr>
+          <w:rFonts w:ascii="Times New Roman" w:hAnsi="Times New Roman" w:cs="Times New Roman"/>
+          <w:sz w:val="24"/>
+          <w:szCs w:val="24"/>
+          <w:lang w:val="ro-RO"/>
+        </w:rPr>
+        <w:lastRenderedPageBreak/>
+        <w:t xml:space="preserve">decizii stă faptul că </w:t>
       </w:r>
       <w:r>
         <w:rPr>
@@ -18926,6 +20037,30 @@
         </w:rPr>
         <w:t>are pe lângă afișarea unui număr mare în mijloc (pentru valoarea AQI) și posibilitatea afișării ceasului în diferite culori în funcție de valoarea măsurată( pe intervale). Acest lucru este în strânsă legătură cu afișarea AQI în multe țări (a se vedea capitolul 3.3.2) unde se folosesc culori de la verde ( AQI mic) la roșu sau negru sau violet (pentru AQI mare). Deci are un impact vizual foarte bun pentru utilizator.</w:t>
       </w:r>
+    </w:p>
+    <w:p>
+      <w:pPr>
+        <w:spacing w:after="0" w:line="360" w:lineRule="auto"/>
+        <w:jc w:val="both"/>
+        <w:rPr>
+          <w:rFonts w:ascii="Times New Roman" w:hAnsi="Times New Roman" w:cs="Times New Roman"/>
+          <w:sz w:val="24"/>
+          <w:szCs w:val="24"/>
+          <w:lang w:val="ro-RO"/>
+        </w:rPr>
+      </w:pPr>
+    </w:p>
+    <w:p>
+      <w:pPr>
+        <w:spacing w:after="0" w:line="360" w:lineRule="auto"/>
+        <w:jc w:val="both"/>
+        <w:rPr>
+          <w:rFonts w:ascii="Times New Roman" w:hAnsi="Times New Roman" w:cs="Times New Roman"/>
+          <w:sz w:val="24"/>
+          <w:szCs w:val="24"/>
+          <w:lang w:val="ro-RO"/>
+        </w:rPr>
+      </w:pPr>
     </w:p>
     <w:p>
       <w:pPr>
@@ -19217,18 +20352,6 @@
     </w:p>
     <w:p>
       <w:pPr>
-        <w:spacing w:after="0" w:line="360" w:lineRule="auto"/>
-        <w:jc w:val="both"/>
-        <w:rPr>
-          <w:rFonts w:ascii="Times New Roman" w:hAnsi="Times New Roman" w:cs="Times New Roman"/>
-          <w:sz w:val="24"/>
-          <w:szCs w:val="24"/>
-          <w:lang w:val="ro-RO"/>
-        </w:rPr>
-      </w:pPr>
-    </w:p>
-    <w:p>
-      <w:pPr>
         <w:pStyle w:val="Heading1"/>
         <w:spacing w:line="360" w:lineRule="auto"/>
         <w:jc w:val="center"/>
@@ -19239,7 +20362,7 @@
           <w:lang w:val="ro-RO"/>
         </w:rPr>
       </w:pPr>
-      <w:bookmarkStart w:id="16" w:name="_Toc37610101"/>
+      <w:bookmarkStart w:id="16" w:name="_Toc37716838"/>
       <w:r>
         <w:rPr>
           <w:rFonts w:ascii="Times New Roman" w:hAnsi="Times New Roman" w:cs="Times New Roman"/>
@@ -19247,6 +20370,7 @@
           <w:szCs w:val="36"/>
           <w:lang w:val="ro-RO"/>
         </w:rPr>
+        <w:lastRenderedPageBreak/>
         <w:t>Capitolul 4</w:t>
       </w:r>
       <w:r>
@@ -19268,6 +20392,349 @@
         <w:t>Implementarea soluției</w:t>
       </w:r>
       <w:bookmarkEnd w:id="16"/>
+    </w:p>
+    <w:p>
+      <w:pPr>
+        <w:spacing w:after="0" w:line="360" w:lineRule="auto"/>
+        <w:jc w:val="both"/>
+        <w:rPr>
+          <w:rFonts w:ascii="Times New Roman" w:hAnsi="Times New Roman" w:cs="Times New Roman"/>
+          <w:sz w:val="24"/>
+          <w:szCs w:val="24"/>
+          <w:lang w:val="ro-RO"/>
+        </w:rPr>
+      </w:pPr>
+    </w:p>
+    <w:p>
+      <w:pPr>
+        <w:pStyle w:val="ListParagraph"/>
+        <w:numPr>
+          <w:ilvl w:val="0"/>
+          <w:numId w:val="4"/>
+        </w:numPr>
+        <w:spacing w:after="0" w:line="360" w:lineRule="auto"/>
+        <w:jc w:val="both"/>
+        <w:rPr>
+          <w:rFonts w:ascii="Times New Roman" w:hAnsi="Times New Roman" w:cs="Times New Roman"/>
+          <w:sz w:val="24"/>
+          <w:szCs w:val="24"/>
+          <w:highlight w:val="yellow"/>
+          <w:lang w:val="ro-RO"/>
+        </w:rPr>
+      </w:pPr>
+      <w:r>
+        <w:rPr>
+          <w:rFonts w:ascii="Times New Roman" w:hAnsi="Times New Roman" w:cs="Times New Roman"/>
+          <w:sz w:val="24"/>
+          <w:szCs w:val="24"/>
+          <w:highlight w:val="yellow"/>
+          <w:lang w:val="ro-RO"/>
+        </w:rPr>
+        <w:t>voi scrie la capitolul asta dupa ce voi fi înspre final cu implementarea aplicației , ca sa nu mai fie nevoie sa tot modific ulterior</w:t>
+      </w:r>
+      <w:r>
+        <w:rPr>
+          <w:rFonts w:ascii="Times New Roman" w:hAnsi="Times New Roman" w:cs="Times New Roman"/>
+          <w:sz w:val="24"/>
+          <w:szCs w:val="24"/>
+          <w:highlight w:val="yellow"/>
+          <w:lang w:val="ro-RO"/>
+        </w:rPr>
+        <w:t xml:space="preserve">  </w:t>
+      </w:r>
+    </w:p>
+    <w:p>
+      <w:pPr>
+        <w:spacing w:after="0" w:line="360" w:lineRule="auto"/>
+        <w:jc w:val="both"/>
+        <w:rPr>
+          <w:rFonts w:ascii="Times New Roman" w:hAnsi="Times New Roman" w:cs="Times New Roman"/>
+          <w:sz w:val="24"/>
+          <w:szCs w:val="24"/>
+          <w:highlight w:val="yellow"/>
+          <w:lang w:val="ro-RO"/>
+        </w:rPr>
+      </w:pPr>
+      <w:r>
+        <w:rPr>
+          <w:rFonts w:ascii="Times New Roman" w:hAnsi="Times New Roman" w:cs="Times New Roman"/>
+          <w:sz w:val="24"/>
+          <w:szCs w:val="24"/>
+          <w:highlight w:val="yellow"/>
+          <w:lang w:val="ro-RO"/>
+        </w:rPr>
+        <w:t xml:space="preserve">De scris: </w:t>
+      </w:r>
+    </w:p>
+    <w:p>
+      <w:pPr>
+        <w:pStyle w:val="ListParagraph"/>
+        <w:numPr>
+          <w:ilvl w:val="0"/>
+          <w:numId w:val="4"/>
+        </w:numPr>
+        <w:spacing w:after="0" w:line="360" w:lineRule="auto"/>
+        <w:jc w:val="both"/>
+        <w:rPr>
+          <w:rFonts w:ascii="Times New Roman" w:eastAsia="Times New Roman" w:hAnsi="Times New Roman" w:cs="Times New Roman"/>
+          <w:sz w:val="24"/>
+          <w:szCs w:val="24"/>
+        </w:rPr>
+      </w:pPr>
+      <w:r>
+        <w:rPr>
+          <w:rFonts w:ascii="Times New Roman" w:eastAsia="Times New Roman" w:hAnsi="Times New Roman" w:cs="Times New Roman"/>
+          <w:color w:val="000000"/>
+          <w:sz w:val="24"/>
+          <w:szCs w:val="24"/>
+        </w:rPr>
+        <w:t xml:space="preserve">       </w:t>
+      </w:r>
+      <w:r>
+        <w:rPr>
+          <w:rFonts w:ascii="Times New Roman" w:eastAsia="Times New Roman" w:hAnsi="Times New Roman" w:cs="Times New Roman"/>
+          <w:color w:val="000000"/>
+          <w:sz w:val="24"/>
+          <w:szCs w:val="24"/>
+        </w:rPr>
+        <w:t>- specificare cerinte - ce cerinte am plecare, USE- case-uri</w:t>
+      </w:r>
+    </w:p>
+    <w:p>
+      <w:pPr>
+        <w:pStyle w:val="ListParagraph"/>
+        <w:numPr>
+          <w:ilvl w:val="0"/>
+          <w:numId w:val="4"/>
+        </w:numPr>
+        <w:spacing w:after="0" w:line="360" w:lineRule="auto"/>
+        <w:jc w:val="both"/>
+        <w:rPr>
+          <w:rFonts w:ascii="Times New Roman" w:eastAsia="Times New Roman" w:hAnsi="Times New Roman" w:cs="Times New Roman"/>
+          <w:sz w:val="24"/>
+          <w:szCs w:val="24"/>
+        </w:rPr>
+      </w:pPr>
+      <w:r>
+        <w:rPr>
+          <w:rFonts w:ascii="Times New Roman" w:eastAsia="Times New Roman" w:hAnsi="Times New Roman" w:cs="Times New Roman"/>
+          <w:color w:val="000000"/>
+          <w:sz w:val="24"/>
+          <w:szCs w:val="24"/>
+        </w:rPr>
+        <w:t> </w:t>
+      </w:r>
+      <w:r>
+        <w:rPr>
+          <w:rFonts w:ascii="Times New Roman" w:eastAsia="Times New Roman" w:hAnsi="Times New Roman" w:cs="Times New Roman"/>
+          <w:color w:val="000000"/>
+          <w:sz w:val="24"/>
+          <w:szCs w:val="24"/>
+        </w:rPr>
+        <w:tab/>
+        <w:t>- arhitectura solutiei - scheme bloc, BD</w:t>
+      </w:r>
+    </w:p>
+    <w:p>
+      <w:pPr>
+        <w:pStyle w:val="ListParagraph"/>
+        <w:numPr>
+          <w:ilvl w:val="0"/>
+          <w:numId w:val="4"/>
+        </w:numPr>
+        <w:spacing w:after="0" w:line="360" w:lineRule="auto"/>
+        <w:jc w:val="both"/>
+        <w:rPr>
+          <w:rFonts w:ascii="Times New Roman" w:eastAsia="Times New Roman" w:hAnsi="Times New Roman" w:cs="Times New Roman"/>
+          <w:sz w:val="24"/>
+          <w:szCs w:val="24"/>
+        </w:rPr>
+      </w:pPr>
+      <w:r>
+        <w:rPr>
+          <w:rFonts w:ascii="Times New Roman" w:eastAsia="Times New Roman" w:hAnsi="Times New Roman" w:cs="Times New Roman"/>
+          <w:color w:val="000000"/>
+          <w:sz w:val="24"/>
+          <w:szCs w:val="24"/>
+        </w:rPr>
+        <w:t> </w:t>
+      </w:r>
+      <w:r>
+        <w:rPr>
+          <w:rFonts w:ascii="Times New Roman" w:eastAsia="Times New Roman" w:hAnsi="Times New Roman" w:cs="Times New Roman"/>
+          <w:color w:val="000000"/>
+          <w:sz w:val="24"/>
+          <w:szCs w:val="24"/>
+        </w:rPr>
+        <w:tab/>
+        <w:t>- proiectare detaliata - Clase , diagrame secventa, structura baza de date - UML</w:t>
+      </w:r>
+    </w:p>
+    <w:p>
+      <w:pPr>
+        <w:pStyle w:val="ListParagraph"/>
+        <w:numPr>
+          <w:ilvl w:val="0"/>
+          <w:numId w:val="4"/>
+        </w:numPr>
+        <w:spacing w:after="0" w:line="360" w:lineRule="auto"/>
+        <w:jc w:val="both"/>
+        <w:rPr>
+          <w:rFonts w:ascii="Times New Roman" w:eastAsia="Times New Roman" w:hAnsi="Times New Roman" w:cs="Times New Roman"/>
+          <w:sz w:val="24"/>
+          <w:szCs w:val="24"/>
+        </w:rPr>
+      </w:pPr>
+      <w:r>
+        <w:rPr>
+          <w:rFonts w:ascii="Times New Roman" w:eastAsia="Times New Roman" w:hAnsi="Times New Roman" w:cs="Times New Roman"/>
+          <w:color w:val="000000"/>
+          <w:sz w:val="24"/>
+          <w:szCs w:val="24"/>
+        </w:rPr>
+        <w:t> </w:t>
+      </w:r>
+      <w:r>
+        <w:rPr>
+          <w:rFonts w:ascii="Times New Roman" w:eastAsia="Times New Roman" w:hAnsi="Times New Roman" w:cs="Times New Roman"/>
+          <w:color w:val="000000"/>
+          <w:sz w:val="24"/>
+          <w:szCs w:val="24"/>
+        </w:rPr>
+        <w:tab/>
+        <w:t>- implementare - API-uri, portiuni de cod mai relevate, Biblioteci</w:t>
+      </w:r>
+    </w:p>
+    <w:p>
+      <w:pPr>
+        <w:pStyle w:val="ListParagraph"/>
+        <w:numPr>
+          <w:ilvl w:val="0"/>
+          <w:numId w:val="4"/>
+        </w:numPr>
+        <w:spacing w:after="0" w:line="360" w:lineRule="auto"/>
+        <w:jc w:val="both"/>
+        <w:rPr>
+          <w:rFonts w:ascii="Times New Roman" w:eastAsia="Times New Roman" w:hAnsi="Times New Roman" w:cs="Times New Roman"/>
+          <w:sz w:val="24"/>
+          <w:szCs w:val="24"/>
+        </w:rPr>
+      </w:pPr>
+      <w:r>
+        <w:rPr>
+          <w:rFonts w:ascii="Times New Roman" w:eastAsia="Times New Roman" w:hAnsi="Times New Roman" w:cs="Times New Roman"/>
+          <w:color w:val="000000"/>
+          <w:sz w:val="24"/>
+          <w:szCs w:val="24"/>
+        </w:rPr>
+        <w:t> </w:t>
+      </w:r>
+      <w:r>
+        <w:rPr>
+          <w:rFonts w:ascii="Times New Roman" w:eastAsia="Times New Roman" w:hAnsi="Times New Roman" w:cs="Times New Roman"/>
+          <w:color w:val="000000"/>
+          <w:sz w:val="24"/>
+          <w:szCs w:val="24"/>
+        </w:rPr>
+        <w:tab/>
+        <w:t>- testare - cum am făcut testare - automata , manuala. - nRF connect </w:t>
+      </w:r>
+    </w:p>
+    <w:p>
+      <w:pPr>
+        <w:spacing w:after="0" w:line="360" w:lineRule="auto"/>
+        <w:jc w:val="both"/>
+        <w:rPr>
+          <w:rFonts w:ascii="Times New Roman" w:hAnsi="Times New Roman" w:cs="Times New Roman"/>
+          <w:sz w:val="24"/>
+          <w:szCs w:val="24"/>
+          <w:lang w:val="ro-RO"/>
+        </w:rPr>
+      </w:pPr>
+    </w:p>
+    <w:p>
+      <w:pPr>
+        <w:spacing w:after="0" w:line="360" w:lineRule="auto"/>
+        <w:jc w:val="both"/>
+        <w:rPr>
+          <w:rFonts w:ascii="Times New Roman" w:hAnsi="Times New Roman" w:cs="Times New Roman"/>
+          <w:sz w:val="24"/>
+          <w:szCs w:val="24"/>
+          <w:lang w:val="ro-RO"/>
+        </w:rPr>
+      </w:pPr>
+    </w:p>
+    <w:p>
+      <w:pPr>
+        <w:spacing w:after="0" w:line="360" w:lineRule="auto"/>
+        <w:jc w:val="both"/>
+        <w:rPr>
+          <w:rFonts w:ascii="Times New Roman" w:hAnsi="Times New Roman" w:cs="Times New Roman"/>
+          <w:sz w:val="24"/>
+          <w:szCs w:val="24"/>
+          <w:lang w:val="ro-RO"/>
+        </w:rPr>
+      </w:pPr>
+    </w:p>
+    <w:p>
+      <w:pPr>
+        <w:spacing w:after="0" w:line="360" w:lineRule="auto"/>
+        <w:jc w:val="both"/>
+        <w:rPr>
+          <w:rFonts w:ascii="Times New Roman" w:hAnsi="Times New Roman" w:cs="Times New Roman"/>
+          <w:sz w:val="24"/>
+          <w:szCs w:val="24"/>
+          <w:lang w:val="ro-RO"/>
+        </w:rPr>
+      </w:pPr>
+    </w:p>
+    <w:p>
+      <w:pPr>
+        <w:spacing w:after="0" w:line="360" w:lineRule="auto"/>
+        <w:jc w:val="both"/>
+        <w:rPr>
+          <w:rFonts w:ascii="Times New Roman" w:hAnsi="Times New Roman" w:cs="Times New Roman"/>
+          <w:sz w:val="24"/>
+          <w:szCs w:val="24"/>
+          <w:lang w:val="ro-RO"/>
+        </w:rPr>
+      </w:pPr>
+    </w:p>
+    <w:p>
+      <w:pPr>
+        <w:spacing w:after="0" w:line="360" w:lineRule="auto"/>
+        <w:jc w:val="both"/>
+        <w:rPr>
+          <w:rFonts w:ascii="Times New Roman" w:hAnsi="Times New Roman" w:cs="Times New Roman"/>
+          <w:sz w:val="24"/>
+          <w:szCs w:val="24"/>
+          <w:lang w:val="ro-RO"/>
+        </w:rPr>
+      </w:pPr>
+    </w:p>
+    <w:p>
+      <w:pPr>
+        <w:spacing w:after="0" w:line="360" w:lineRule="auto"/>
+        <w:jc w:val="both"/>
+        <w:rPr>
+          <w:rFonts w:ascii="Times New Roman" w:hAnsi="Times New Roman" w:cs="Times New Roman"/>
+          <w:sz w:val="24"/>
+          <w:szCs w:val="24"/>
+          <w:lang w:val="ro-RO"/>
+        </w:rPr>
+      </w:pPr>
+    </w:p>
+    <w:p>
+      <w:pPr>
+        <w:spacing w:after="0" w:line="360" w:lineRule="auto"/>
+        <w:jc w:val="both"/>
+        <w:rPr>
+          <w:rFonts w:ascii="Times New Roman" w:hAnsi="Times New Roman" w:cs="Times New Roman"/>
+          <w:sz w:val="24"/>
+          <w:szCs w:val="24"/>
+          <w:lang w:val="ro-RO"/>
+        </w:rPr>
+      </w:pPr>
     </w:p>
     <w:p>
       <w:pPr>
@@ -19567,13 +21034,15 @@
         <w:jc w:val="both"/>
         <w:rPr>
           <w:rFonts w:ascii="Times New Roman" w:eastAsia="Times New Roman" w:hAnsi="Times New Roman" w:cs="Times New Roman"/>
-          <w:sz w:val="24"/>
-          <w:szCs w:val="24"/>
-        </w:rPr>
-      </w:pPr>
-      <w:r>
-        <w:rPr>
-          <w:rFonts w:ascii="Times New Roman" w:eastAsia="Times New Roman" w:hAnsi="Times New Roman" w:cs="Times New Roman"/>
+          <w:b/>
+          <w:sz w:val="24"/>
+          <w:szCs w:val="24"/>
+        </w:rPr>
+      </w:pPr>
+      <w:r>
+        <w:rPr>
+          <w:rFonts w:ascii="Times New Roman" w:eastAsia="Times New Roman" w:hAnsi="Times New Roman" w:cs="Times New Roman"/>
+          <w:b/>
           <w:sz w:val="24"/>
           <w:szCs w:val="24"/>
         </w:rPr>
@@ -19582,6 +21051,7 @@
       <w:r>
         <w:rPr>
           <w:rFonts w:ascii="Times New Roman" w:eastAsia="Times New Roman" w:hAnsi="Times New Roman" w:cs="Times New Roman"/>
+          <w:b/>
           <w:sz w:val="24"/>
           <w:szCs w:val="24"/>
         </w:rPr>
@@ -19590,6 +21060,7 @@
       <w:r>
         <w:rPr>
           <w:rFonts w:ascii="Times New Roman" w:eastAsia="Times New Roman" w:hAnsi="Times New Roman" w:cs="Times New Roman"/>
+          <w:b/>
           <w:sz w:val="24"/>
           <w:szCs w:val="24"/>
         </w:rPr>
@@ -19627,6 +21098,14 @@
         </w:rPr>
         <w:t>???</w:t>
       </w:r>
+      <w:r>
+        <w:rPr>
+          <w:rFonts w:ascii="Times New Roman" w:eastAsia="Times New Roman" w:hAnsi="Times New Roman" w:cs="Times New Roman"/>
+          <w:sz w:val="24"/>
+          <w:szCs w:val="24"/>
+        </w:rPr>
+        <w:t xml:space="preserve"> + Dispozitiv ??????????</w:t>
+      </w:r>
     </w:p>
     <w:p>
       <w:pPr>
@@ -19779,6 +21258,58 @@
     </w:p>
     <w:p>
       <w:pPr>
+        <w:spacing w:line="360" w:lineRule="auto"/>
+        <w:jc w:val="both"/>
+        <w:rPr>
+          <w:rFonts w:ascii="Times New Roman" w:hAnsi="Times New Roman" w:cs="Times New Roman"/>
+          <w:sz w:val="24"/>
+          <w:szCs w:val="24"/>
+          <w:lang w:val="ro-RO"/>
+        </w:rPr>
+      </w:pPr>
+      <w:r>
+        <w:rPr>
+          <w:rFonts w:ascii="Times New Roman" w:eastAsia="Times New Roman" w:hAnsi="Times New Roman" w:cs="Times New Roman"/>
+          <w:color w:val="000000"/>
+          <w:sz w:val="24"/>
+          <w:szCs w:val="24"/>
+          <w:u w:val="single"/>
+        </w:rPr>
+        <w:t xml:space="preserve">Contextul domeniului temei : </w:t>
+      </w:r>
+      <w:r>
+        <w:rPr>
+          <w:rFonts w:ascii="Times New Roman" w:eastAsia="Times New Roman" w:hAnsi="Times New Roman" w:cs="Times New Roman"/>
+          <w:b/>
+          <w:color w:val="000000"/>
+          <w:sz w:val="24"/>
+          <w:szCs w:val="24"/>
+          <w:u w:val="single"/>
+        </w:rPr>
+        <w:t xml:space="preserve"> </w:t>
+      </w:r>
+      <w:r>
+        <w:rPr>
+          <w:rFonts w:ascii="Times New Roman" w:eastAsia="Times New Roman" w:hAnsi="Times New Roman" w:cs="Times New Roman"/>
+          <w:b/>
+          <w:color w:val="000000"/>
+          <w:sz w:val="24"/>
+          <w:szCs w:val="24"/>
+        </w:rPr>
+        <w:t xml:space="preserve"> </w:t>
+      </w:r>
+      <w:r>
+        <w:rPr>
+          <w:rFonts w:ascii="Times New Roman" w:eastAsia="Times New Roman" w:hAnsi="Times New Roman" w:cs="Times New Roman"/>
+          <w:color w:val="000000"/>
+          <w:sz w:val="24"/>
+          <w:szCs w:val="24"/>
+        </w:rPr>
+        <w:t>Odată cu începuturile epocii industriale, automatizarea proceselor a devenit o prioritate pentru ingineri iar cuvântul “automat” a devenit un</w:t>
+      </w:r>
+    </w:p>
+    <w:p>
+      <w:pPr>
         <w:pStyle w:val="ListParagraph"/>
         <w:numPr>
           <w:ilvl w:val="0"/>
@@ -19793,6 +21324,15 @@
           <w:szCs w:val="24"/>
         </w:rPr>
       </w:pPr>
+      <w:r>
+        <w:rPr>
+          <w:rFonts w:ascii="Times New Roman" w:eastAsia="Times New Roman" w:hAnsi="Times New Roman" w:cs="Times New Roman"/>
+          <w:color w:val="000000"/>
+          <w:sz w:val="24"/>
+          <w:szCs w:val="24"/>
+        </w:rPr>
+        <w:t xml:space="preserve">tehnologia a adus si poluare </w:t>
+      </w:r>
     </w:p>
     <w:p>
       <w:pPr>
@@ -19817,59 +21357,7 @@
           <w:sz w:val="24"/>
           <w:szCs w:val="24"/>
         </w:rPr>
-        <w:t xml:space="preserve">a face viata mai usoara </w:t>
-      </w:r>
-    </w:p>
-    <w:p>
-      <w:pPr>
-        <w:spacing w:after="0" w:line="360" w:lineRule="auto"/>
-        <w:jc w:val="both"/>
-        <w:rPr>
-          <w:rFonts w:ascii="Times New Roman" w:eastAsia="Times New Roman" w:hAnsi="Times New Roman" w:cs="Times New Roman"/>
-          <w:color w:val="000000"/>
-          <w:sz w:val="24"/>
-          <w:szCs w:val="24"/>
-        </w:rPr>
-      </w:pPr>
-      <w:r>
-        <w:rPr>
-          <w:rFonts w:ascii="Times New Roman" w:eastAsia="Times New Roman" w:hAnsi="Times New Roman" w:cs="Times New Roman"/>
-          <w:color w:val="000000"/>
-          <w:sz w:val="24"/>
-          <w:szCs w:val="24"/>
-          <w:u w:val="single"/>
-        </w:rPr>
-        <w:t xml:space="preserve">Contextul domeniului temei : </w:t>
-      </w:r>
-      <w:r>
-        <w:rPr>
-          <w:rFonts w:ascii="Times New Roman" w:eastAsia="Times New Roman" w:hAnsi="Times New Roman" w:cs="Times New Roman"/>
-          <w:b/>
-          <w:color w:val="000000"/>
-          <w:sz w:val="24"/>
-          <w:szCs w:val="24"/>
-          <w:u w:val="single"/>
-        </w:rPr>
-        <w:t xml:space="preserve"> </w:t>
-      </w:r>
-      <w:r>
-        <w:rPr>
-          <w:rFonts w:ascii="Times New Roman" w:eastAsia="Times New Roman" w:hAnsi="Times New Roman" w:cs="Times New Roman"/>
-          <w:b/>
-          <w:color w:val="000000"/>
-          <w:sz w:val="24"/>
-          <w:szCs w:val="24"/>
-        </w:rPr>
-        <w:t xml:space="preserve"> </w:t>
-      </w:r>
-      <w:r>
-        <w:rPr>
-          <w:rFonts w:ascii="Times New Roman" w:eastAsia="Times New Roman" w:hAnsi="Times New Roman" w:cs="Times New Roman"/>
-          <w:color w:val="000000"/>
-          <w:sz w:val="24"/>
-          <w:szCs w:val="24"/>
-        </w:rPr>
-        <w:t>Odată cu începuturile epocii industriale, automatizarea proceselor a devenit o prioritate pentru ingineri iar cuvântul “automat” a devenit un</w:t>
+        <w:t>poluarea a ajuns una din marile problem ale planetei</w:t>
       </w:r>
     </w:p>
     <w:p>
@@ -19895,7 +21383,7 @@
           <w:sz w:val="24"/>
           <w:szCs w:val="24"/>
         </w:rPr>
-        <w:t xml:space="preserve">tehnologia a adus si poluare </w:t>
+        <w:t xml:space="preserve">cum afecteaza poluarea planeta – omul – fauna – animalele </w:t>
       </w:r>
     </w:p>
     <w:p>
@@ -19921,16 +21409,11 @@
           <w:sz w:val="24"/>
           <w:szCs w:val="24"/>
         </w:rPr>
-        <w:t>poluarea a ajuns una din marile problem ale planetei</w:t>
-      </w:r>
-    </w:p>
-    <w:p>
-      <w:pPr>
-        <w:pStyle w:val="ListParagraph"/>
-        <w:numPr>
-          <w:ilvl w:val="0"/>
-          <w:numId w:val="2"/>
-        </w:numPr>
+        <w:t>Cine masoara poluarea (in trecut vs in present )</w:t>
+      </w:r>
+    </w:p>
+    <w:p>
+      <w:pPr>
         <w:spacing w:after="0" w:line="360" w:lineRule="auto"/>
         <w:jc w:val="both"/>
         <w:rPr>
@@ -19940,23 +21423,9 @@
           <w:szCs w:val="24"/>
         </w:rPr>
       </w:pPr>
-      <w:r>
-        <w:rPr>
-          <w:rFonts w:ascii="Times New Roman" w:eastAsia="Times New Roman" w:hAnsi="Times New Roman" w:cs="Times New Roman"/>
-          <w:color w:val="000000"/>
-          <w:sz w:val="24"/>
-          <w:szCs w:val="24"/>
-        </w:rPr>
-        <w:t xml:space="preserve">cum afecteaza poluarea planeta – omul – fauna – animalele </w:t>
-      </w:r>
-    </w:p>
-    <w:p>
-      <w:pPr>
-        <w:pStyle w:val="ListParagraph"/>
-        <w:numPr>
-          <w:ilvl w:val="0"/>
-          <w:numId w:val="2"/>
-        </w:numPr>
+    </w:p>
+    <w:p>
+      <w:pPr>
         <w:spacing w:after="0" w:line="360" w:lineRule="auto"/>
         <w:jc w:val="both"/>
         <w:rPr>
@@ -19973,7 +21442,7 @@
           <w:sz w:val="24"/>
           <w:szCs w:val="24"/>
         </w:rPr>
-        <w:t>Cine masoara poluarea (in trecut vs in present )</w:t>
+        <w:t xml:space="preserve">Gadget personal – vs informare de la statii din orase </w:t>
       </w:r>
     </w:p>
     <w:p>
@@ -19994,19 +21463,18 @@
         <w:jc w:val="both"/>
         <w:rPr>
           <w:rFonts w:ascii="Times New Roman" w:eastAsia="Times New Roman" w:hAnsi="Times New Roman" w:cs="Times New Roman"/>
-          <w:color w:val="000000"/>
-          <w:sz w:val="24"/>
-          <w:szCs w:val="24"/>
-        </w:rPr>
-      </w:pPr>
-      <w:r>
-        <w:rPr>
-          <w:rFonts w:ascii="Times New Roman" w:eastAsia="Times New Roman" w:hAnsi="Times New Roman" w:cs="Times New Roman"/>
-          <w:color w:val="000000"/>
-          <w:sz w:val="24"/>
-          <w:szCs w:val="24"/>
-        </w:rPr>
-        <w:t xml:space="preserve">Gadget personal – vs informare de la statii din orase </w:t>
+          <w:sz w:val="24"/>
+          <w:szCs w:val="24"/>
+        </w:rPr>
+      </w:pPr>
+      <w:r>
+        <w:rPr>
+          <w:rFonts w:ascii="Times New Roman" w:eastAsia="Times New Roman" w:hAnsi="Times New Roman" w:cs="Times New Roman"/>
+          <w:color w:val="000000"/>
+          <w:sz w:val="24"/>
+          <w:szCs w:val="24"/>
+        </w:rPr>
+        <w:t>1. Intorducere - de scris despre contextul domeniului temei - generalitati ststistici - poluare , utilizare mobile scara larga, integrare senzori  - discutie</w:t>
       </w:r>
     </w:p>
     <w:p>
@@ -20015,11 +21483,20 @@
         <w:jc w:val="both"/>
         <w:rPr>
           <w:rFonts w:ascii="Times New Roman" w:eastAsia="Times New Roman" w:hAnsi="Times New Roman" w:cs="Times New Roman"/>
-          <w:color w:val="000000"/>
-          <w:sz w:val="24"/>
-          <w:szCs w:val="24"/>
-        </w:rPr>
-      </w:pPr>
+          <w:sz w:val="24"/>
+          <w:szCs w:val="24"/>
+        </w:rPr>
+      </w:pPr>
+      <w:r>
+        <w:rPr>
+          <w:rFonts w:ascii="Times New Roman" w:eastAsia="Times New Roman" w:hAnsi="Times New Roman" w:cs="Times New Roman"/>
+          <w:color w:val="000000"/>
+          <w:sz w:val="24"/>
+          <w:szCs w:val="24"/>
+        </w:rPr>
+        <w:tab/>
+        <w:t>- problema pe care incerc sa o rezolv, motivatia temei , solutia propusa - desceisa non-tehnic</w:t>
+      </w:r>
     </w:p>
     <w:p>
       <w:pPr>
@@ -20031,15 +21508,6 @@
           <w:szCs w:val="24"/>
         </w:rPr>
       </w:pPr>
-      <w:r>
-        <w:rPr>
-          <w:rFonts w:ascii="Times New Roman" w:eastAsia="Times New Roman" w:hAnsi="Times New Roman" w:cs="Times New Roman"/>
-          <w:color w:val="000000"/>
-          <w:sz w:val="24"/>
-          <w:szCs w:val="24"/>
-        </w:rPr>
-        <w:t>1. Intorducere - de scris despre contextul domeniului temei - generalitati ststistici - poluare , utilizare mobile scara larga, integrare senzori  - discutie</w:t>
-      </w:r>
     </w:p>
     <w:p>
       <w:pPr>
@@ -20058,39 +21526,6 @@
           <w:sz w:val="24"/>
           <w:szCs w:val="24"/>
         </w:rPr>
-        <w:tab/>
-        <w:t>- problema pe care incerc sa o rezolv, motivatia temei , solutia propusa - desceisa non-tehnic</w:t>
-      </w:r>
-    </w:p>
-    <w:p>
-      <w:pPr>
-        <w:spacing w:after="0" w:line="360" w:lineRule="auto"/>
-        <w:jc w:val="both"/>
-        <w:rPr>
-          <w:rFonts w:ascii="Times New Roman" w:eastAsia="Times New Roman" w:hAnsi="Times New Roman" w:cs="Times New Roman"/>
-          <w:sz w:val="24"/>
-          <w:szCs w:val="24"/>
-        </w:rPr>
-      </w:pPr>
-    </w:p>
-    <w:p>
-      <w:pPr>
-        <w:spacing w:after="0" w:line="360" w:lineRule="auto"/>
-        <w:jc w:val="both"/>
-        <w:rPr>
-          <w:rFonts w:ascii="Times New Roman" w:eastAsia="Times New Roman" w:hAnsi="Times New Roman" w:cs="Times New Roman"/>
-          <w:sz w:val="24"/>
-          <w:szCs w:val="24"/>
-        </w:rPr>
-      </w:pPr>
-      <w:r>
-        <w:rPr>
-          <w:rFonts w:ascii="Times New Roman" w:eastAsia="Times New Roman" w:hAnsi="Times New Roman" w:cs="Times New Roman"/>
-          <w:color w:val="000000"/>
-          <w:sz w:val="24"/>
-          <w:szCs w:val="24"/>
-        </w:rPr>
-        <w:lastRenderedPageBreak/>
         <w:t>2. State of the art - descriere aplicații similare - descriere articole similare -  2-5 pag</w:t>
       </w:r>
     </w:p>
@@ -20654,7 +22089,7 @@
         </w:rPr>
       </w:pPr>
       <w:bookmarkStart w:id="17" w:name="_Toc517617496"/>
-      <w:bookmarkStart w:id="18" w:name="_Toc37610102"/>
+      <w:bookmarkStart w:id="18" w:name="_Toc37716839"/>
       <w:r>
         <w:rPr>
           <w:sz w:val="36"/>
@@ -21053,40 +22488,40 @@
         <w:rPr>
           <w:rFonts w:ascii="Times New Roman" w:hAnsi="Times New Roman" w:cs="Times New Roman"/>
         </w:rPr>
+        <w:t xml:space="preserve">[7] Kanchan, Amit Kumar GOrai, Pramila Goyal,  </w:t>
+      </w:r>
+      <w:r>
+        <w:rPr>
+          <w:rFonts w:ascii="Times New Roman" w:hAnsi="Times New Roman" w:cs="Times New Roman"/>
+          <w:i/>
+        </w:rPr>
+        <w:t>A Review on Air Quality Indexing System</w:t>
+      </w:r>
+      <w:r>
+        <w:rPr>
+          <w:rFonts w:ascii="Times New Roman" w:hAnsi="Times New Roman" w:cs="Times New Roman"/>
+        </w:rPr>
+        <w:t xml:space="preserve">, </w:t>
+      </w:r>
+      <w:r>
+        <w:rPr>
+          <w:rFonts w:ascii="Times New Roman" w:hAnsi="Times New Roman" w:cs="Times New Roman"/>
+        </w:rPr>
+        <w:t>Asian Journal of Atmospheric Environment, June 2015</w:t>
+      </w:r>
+    </w:p>
+    <w:p>
+      <w:pPr>
+        <w:spacing w:after="120"/>
+        <w:rPr>
+          <w:rFonts w:ascii="Times New Roman" w:hAnsi="Times New Roman" w:cs="Times New Roman"/>
+        </w:rPr>
+      </w:pPr>
+      <w:r>
+        <w:rPr>
+          <w:rFonts w:ascii="Times New Roman" w:hAnsi="Times New Roman" w:cs="Times New Roman"/>
+        </w:rPr>
         <w:lastRenderedPageBreak/>
-        <w:t xml:space="preserve">[7] Kanchan, Amit Kumar GOrai, Pramila Goyal,  </w:t>
-      </w:r>
-      <w:r>
-        <w:rPr>
-          <w:rFonts w:ascii="Times New Roman" w:hAnsi="Times New Roman" w:cs="Times New Roman"/>
-          <w:i/>
-        </w:rPr>
-        <w:t>A Review on Air Quality Indexing System</w:t>
-      </w:r>
-      <w:r>
-        <w:rPr>
-          <w:rFonts w:ascii="Times New Roman" w:hAnsi="Times New Roman" w:cs="Times New Roman"/>
-        </w:rPr>
-        <w:t xml:space="preserve">, </w:t>
-      </w:r>
-      <w:r>
-        <w:rPr>
-          <w:rFonts w:ascii="Times New Roman" w:hAnsi="Times New Roman" w:cs="Times New Roman"/>
-        </w:rPr>
-        <w:t>Asian Journal of Atmospheric Environment, June 2015</w:t>
-      </w:r>
-    </w:p>
-    <w:p>
-      <w:pPr>
-        <w:spacing w:after="120"/>
-        <w:rPr>
-          <w:rFonts w:ascii="Times New Roman" w:hAnsi="Times New Roman" w:cs="Times New Roman"/>
-        </w:rPr>
-      </w:pPr>
-      <w:r>
-        <w:rPr>
-          <w:rFonts w:ascii="Times New Roman" w:hAnsi="Times New Roman" w:cs="Times New Roman"/>
-        </w:rPr>
         <w:t xml:space="preserve">[8] </w:t>
       </w:r>
       <w:hyperlink r:id="rId50" w:history="1">
@@ -21719,7 +23154,6 @@
         <w:rPr>
           <w:rFonts w:ascii="Times New Roman" w:hAnsi="Times New Roman" w:cs="Times New Roman"/>
         </w:rPr>
-        <w:lastRenderedPageBreak/>
         <w:t xml:space="preserve">[31] </w:t>
       </w:r>
       <w:hyperlink r:id="rId63" w:history="1">
@@ -21766,6 +23200,7 @@
         <w:rPr>
           <w:rFonts w:ascii="Times New Roman" w:hAnsi="Times New Roman" w:cs="Times New Roman"/>
         </w:rPr>
+        <w:lastRenderedPageBreak/>
         <w:t xml:space="preserve">[33] </w:t>
       </w:r>
       <w:hyperlink r:id="rId65" w:history="1">
@@ -22522,7 +23957,6 @@
           <w:rFonts w:ascii="Times New Roman" w:hAnsi="Times New Roman" w:cs="Times New Roman"/>
           <w:b/>
         </w:rPr>
-        <w:lastRenderedPageBreak/>
         <w:t>[img7] -</w:t>
       </w:r>
       <w:r>
@@ -22578,6 +24012,7 @@
           <w:rFonts w:ascii="Times New Roman" w:hAnsi="Times New Roman" w:cs="Times New Roman"/>
           <w:b/>
         </w:rPr>
+        <w:lastRenderedPageBreak/>
         <w:t>[img9]</w:t>
       </w:r>
       <w:r>
@@ -23332,18 +24767,7 @@
           <w:szCs w:val="24"/>
           <w:shd w:val="clear" w:color="auto" w:fill="FFFFFF"/>
         </w:rPr>
-        <w:t xml:space="preserve">. Taken together, concentration and time </w:t>
-      </w:r>
-      <w:r>
-        <w:rPr>
-          <w:rFonts w:ascii="Times New Roman" w:hAnsi="Times New Roman" w:cs="Times New Roman"/>
-          <w:color w:val="222222"/>
-          <w:sz w:val="24"/>
-          <w:szCs w:val="24"/>
-          <w:shd w:val="clear" w:color="auto" w:fill="FFFFFF"/>
-        </w:rPr>
-        <w:lastRenderedPageBreak/>
-        <w:t>represent the </w:t>
+        <w:t>. Taken together, concentration and time represent the </w:t>
       </w:r>
       <w:hyperlink r:id="rId102" w:tooltip="Dose response" w:history="1">
         <w:r>
@@ -23390,7 +24814,18 @@
           <w:szCs w:val="24"/>
           <w:shd w:val="clear" w:color="auto" w:fill="FFFFFF"/>
         </w:rPr>
-        <w:t> Air pollutants vary in potency, and the function used to convert from air pollutant concentration to AQI varies by pollutant. Its air quality index values are typically grouped into ranges. Each range is assigned a descriptor, a color code, and a standardized public health advisory.</w:t>
+        <w:t xml:space="preserve"> Air pollutants vary in potency, and the function used to convert from air pollutant concentration to AQI varies by pollutant. Its air quality index values </w:t>
+      </w:r>
+      <w:r>
+        <w:rPr>
+          <w:rFonts w:ascii="Times New Roman" w:hAnsi="Times New Roman" w:cs="Times New Roman"/>
+          <w:color w:val="222222"/>
+          <w:sz w:val="24"/>
+          <w:szCs w:val="24"/>
+          <w:shd w:val="clear" w:color="auto" w:fill="FFFFFF"/>
+        </w:rPr>
+        <w:lastRenderedPageBreak/>
+        <w:t>are typically grouped into ranges. Each range is assigned a descriptor, a color code, and a standardized public health advisory.</w:t>
       </w:r>
     </w:p>
     <w:p>
@@ -23684,7 +25119,7 @@
             <w:rPr>
               <w:noProof/>
             </w:rPr>
-            <w:t>11</w:t>
+            <w:t>7</w:t>
           </w:r>
         </w:fldSimple>
       </w:p>
@@ -23756,7 +25191,7 @@
         <w:rPr>
           <w:noProof/>
         </w:rPr>
-        <w:t>Capitolul 2.State of the Art</w:t>
+        <w:t>Capitolul 1.Introducere</w:t>
       </w:r>
     </w:fldSimple>
   </w:p>
@@ -23882,7 +25317,7 @@
         <w:rFonts w:ascii="Courier New" w:hAnsi="Courier New" w:cs="Courier New" w:hint="default"/>
       </w:rPr>
     </w:lvl>
-    <w:lvl w:ilvl="2" w:tplc="04090005" w:tentative="1">
+    <w:lvl w:ilvl="2" w:tplc="04090005">
       <w:start w:val="1"/>
       <w:numFmt w:val="bullet"/>
       <w:lvlText w:val=""/>
@@ -26095,7 +27530,7 @@
 </file>
 
 <file path=customXml/itemProps1.xml><?xml version="1.0" encoding="utf-8"?>
-<ds:datastoreItem xmlns:ds="http://schemas.openxmlformats.org/officeDocument/2006/customXml" ds:itemID="{B76E0BB9-A4D6-4C80-A43B-5EF26C87ED3F}">
+<ds:datastoreItem xmlns:ds="http://schemas.openxmlformats.org/officeDocument/2006/customXml" ds:itemID="{BCF52711-F2FF-4142-ACC6-D475D598CB11}">
   <ds:schemaRefs>
     <ds:schemaRef ds:uri="http://schemas.openxmlformats.org/officeDocument/2006/bibliography"/>
   </ds:schemaRefs>

</xml_diff>

<commit_message>
08,05 Documentatie - Start Cap 4 - Implementare
</commit_message>
<xml_diff>
--- a/Documentatie/Lucrare de Dizertatie - Tarce Paul.docx
+++ b/Documentatie/Lucrare de Dizertatie - Tarce Paul.docx
@@ -114,7 +114,7 @@
                     <a:blip r:embed="rId9" cstate="print">
                       <a:extLst>
                         <a:ext uri="{28A0092B-C50C-407E-A947-70E740481C1C}">
-                          <a14:useLocalDpi xmlns:a14="http://schemas.microsoft.com/office/drawing/2010/main" xmlns:wps="http://schemas.microsoft.com/office/word/2010/wordprocessingShape" xmlns:wpi="http://schemas.microsoft.com/office/word/2010/wordprocessingInk" xmlns:wpg="http://schemas.microsoft.com/office/word/2010/wordprocessingGroup" xmlns:w15="http://schemas.microsoft.com/office/word/2012/wordml" xmlns:w14="http://schemas.microsoft.com/office/word/2010/wordml" xmlns:w="http://schemas.openxmlformats.org/wordprocessingml/2006/main" xmlns:w10="urn:schemas-microsoft-com:office:word" xmlns:wp14="http://schemas.microsoft.com/office/word/2010/wordprocessingDrawing" xmlns:v="urn:schemas-microsoft-com:vml" xmlns:o="urn:schemas-microsoft-com:office:office" xmlns:mc="http://schemas.openxmlformats.org/markup-compatibility/2006" xmlns:wpc="http://schemas.microsoft.com/office/word/2010/wordprocessingCanvas" xmlns="" xmlns:arto="http://schemas.microsoft.com/office/word/2006/arto" val="0"/>
+                          <a14:useLocalDpi xmlns:arto="http://schemas.microsoft.com/office/word/2006/arto" xmlns="" xmlns:wpc="http://schemas.microsoft.com/office/word/2010/wordprocessingCanvas" xmlns:mc="http://schemas.openxmlformats.org/markup-compatibility/2006" xmlns:o="urn:schemas-microsoft-com:office:office" xmlns:v="urn:schemas-microsoft-com:vml" xmlns:wp14="http://schemas.microsoft.com/office/word/2010/wordprocessingDrawing" xmlns:w10="urn:schemas-microsoft-com:office:word" xmlns:w="http://schemas.openxmlformats.org/wordprocessingml/2006/main" xmlns:w14="http://schemas.microsoft.com/office/word/2010/wordml" xmlns:w15="http://schemas.microsoft.com/office/word/2012/wordml" xmlns:wpg="http://schemas.microsoft.com/office/word/2010/wordprocessingGroup" xmlns:wpi="http://schemas.microsoft.com/office/word/2010/wordprocessingInk" xmlns:wps="http://schemas.microsoft.com/office/word/2010/wordprocessingShape" xmlns:a14="http://schemas.microsoft.com/office/drawing/2010/main" val="0"/>
                         </a:ext>
                       </a:extLst>
                     </a:blip>
@@ -20407,6 +20407,278 @@
     </w:p>
     <w:p>
       <w:pPr>
+        <w:spacing w:after="0" w:line="360" w:lineRule="auto"/>
+        <w:jc w:val="both"/>
+        <w:rPr>
+          <w:rFonts w:ascii="Times New Roman" w:hAnsi="Times New Roman" w:cs="Times New Roman"/>
+          <w:sz w:val="24"/>
+          <w:szCs w:val="24"/>
+          <w:lang w:val="ro-RO"/>
+        </w:rPr>
+      </w:pPr>
+      <w:r>
+        <w:rPr>
+          <w:rFonts w:ascii="Times New Roman" w:hAnsi="Times New Roman" w:cs="Times New Roman"/>
+          <w:sz w:val="24"/>
+          <w:szCs w:val="24"/>
+          <w:lang w:val="ro-RO"/>
+        </w:rPr>
+        <w:tab/>
+      </w:r>
+      <w:r>
+        <w:rPr>
+          <w:rFonts w:ascii="Times New Roman" w:hAnsi="Times New Roman" w:cs="Times New Roman"/>
+          <w:sz w:val="24"/>
+          <w:szCs w:val="24"/>
+          <w:lang w:val="ro-RO"/>
+        </w:rPr>
+        <w:t>Dacă în ultimul capitol au fost abordate detaliile cu privire la tehnologiile folosite și la fundamentele teoretice pentru calculul AQI, în acest capitol va fi abordată implementarea practică a soluției pentru acest proiect. În această implementare s-au folosit</w:t>
+      </w:r>
+      <w:r>
+        <w:rPr>
+          <w:rFonts w:ascii="Times New Roman" w:hAnsi="Times New Roman" w:cs="Times New Roman"/>
+          <w:sz w:val="24"/>
+          <w:szCs w:val="24"/>
+          <w:lang w:val="ro-RO"/>
+        </w:rPr>
+        <w:t xml:space="preserve"> tehnologiile prezentate la capitolul 3 pentru aplicația mobilă, iar modul de calcul al AQI a fost implementat ca și un rezultat al studiilor făcute în capitolul 2 și 3 cu privire la AQI.</w:t>
+      </w:r>
+    </w:p>
+    <w:p>
+      <w:pPr>
+        <w:spacing w:after="0" w:line="360" w:lineRule="auto"/>
+        <w:jc w:val="both"/>
+        <w:rPr>
+          <w:rFonts w:ascii="Times New Roman" w:hAnsi="Times New Roman" w:cs="Times New Roman"/>
+          <w:sz w:val="24"/>
+          <w:szCs w:val="24"/>
+          <w:lang w:val="ro-RO"/>
+        </w:rPr>
+      </w:pPr>
+      <w:r>
+        <w:rPr>
+          <w:rFonts w:ascii="Times New Roman" w:hAnsi="Times New Roman" w:cs="Times New Roman"/>
+          <w:sz w:val="24"/>
+          <w:szCs w:val="24"/>
+          <w:lang w:val="ro-RO"/>
+        </w:rPr>
+        <w:tab/>
+        <w:t>În acest capitol se vor prezenta</w:t>
+      </w:r>
+      <w:r>
+        <w:rPr>
+          <w:rFonts w:ascii="Times New Roman" w:hAnsi="Times New Roman" w:cs="Times New Roman"/>
+          <w:sz w:val="24"/>
+          <w:szCs w:val="24"/>
+          <w:lang w:val="ro-RO"/>
+        </w:rPr>
+        <w:t xml:space="preserve"> în primul rând cerințele aplicației( ceea ce se dorește să facă aplicația), arhitectura soluției</w:t>
+      </w:r>
+      <w:r>
+        <w:rPr>
+          <w:rFonts w:ascii="Times New Roman" w:hAnsi="Times New Roman" w:cs="Times New Roman"/>
+          <w:sz w:val="24"/>
+          <w:szCs w:val="24"/>
+          <w:lang w:val="ro-RO"/>
+        </w:rPr>
+        <w:t xml:space="preserve">( </w:t>
+      </w:r>
+      <w:r>
+        <w:rPr>
+          <w:rFonts w:ascii="Times New Roman" w:hAnsi="Times New Roman" w:cs="Times New Roman"/>
+          <w:sz w:val="24"/>
+          <w:szCs w:val="24"/>
+          <w:lang w:val="ro-RO"/>
+        </w:rPr>
+        <w:t>scheme bloc</w:t>
+      </w:r>
+      <w:r>
+        <w:rPr>
+          <w:rFonts w:ascii="Times New Roman" w:hAnsi="Times New Roman" w:cs="Times New Roman"/>
+          <w:sz w:val="24"/>
+          <w:szCs w:val="24"/>
+          <w:lang w:val="ro-RO"/>
+        </w:rPr>
+        <w:t>, baze de date), proiectarea detaliată ( clase diagrame de secvență</w:t>
+      </w:r>
+      <w:r>
+        <w:rPr>
+          <w:rFonts w:ascii="Times New Roman" w:hAnsi="Times New Roman" w:cs="Times New Roman"/>
+          <w:sz w:val="24"/>
+          <w:szCs w:val="24"/>
+          <w:lang w:val="ro-RO"/>
+        </w:rPr>
+        <w:t>, structura bazei de date, diagrame UML)</w:t>
+      </w:r>
+      <w:r>
+        <w:rPr>
+          <w:rFonts w:ascii="Times New Roman" w:hAnsi="Times New Roman" w:cs="Times New Roman"/>
+          <w:sz w:val="24"/>
+          <w:szCs w:val="24"/>
+          <w:lang w:val="ro-RO"/>
+        </w:rPr>
+        <w:t xml:space="preserve"> și implementarea( cu API-urile aferente, porțiuni de cod mai relevante , biblioteci și alte detalii). În final se va aborda pe scurt partea de testare a aplicației.</w:t>
+      </w:r>
+    </w:p>
+    <w:p>
+      <w:pPr>
+        <w:spacing w:after="0" w:line="360" w:lineRule="auto"/>
+        <w:jc w:val="both"/>
+        <w:rPr>
+          <w:rFonts w:ascii="Times New Roman" w:hAnsi="Times New Roman" w:cs="Times New Roman"/>
+          <w:sz w:val="24"/>
+          <w:szCs w:val="24"/>
+          <w:lang w:val="ro-RO"/>
+        </w:rPr>
+      </w:pPr>
+    </w:p>
+    <w:p>
+      <w:pPr>
+        <w:pStyle w:val="Heading2"/>
+        <w:jc w:val="center"/>
+        <w:rPr>
+          <w:rFonts w:ascii="Times New Roman" w:hAnsi="Times New Roman" w:cs="Times New Roman"/>
+          <w:sz w:val="32"/>
+          <w:szCs w:val="32"/>
+          <w:lang w:val="ro-RO"/>
+        </w:rPr>
+      </w:pPr>
+      <w:r>
+        <w:rPr>
+          <w:rFonts w:ascii="Times New Roman" w:hAnsi="Times New Roman" w:cs="Times New Roman"/>
+          <w:sz w:val="32"/>
+          <w:szCs w:val="32"/>
+          <w:lang w:val="ro-RO"/>
+        </w:rPr>
+        <w:t>4.1</w:t>
+      </w:r>
+      <w:r>
+        <w:rPr>
+          <w:rFonts w:eastAsia="Times New Roman"/>
+          <w:sz w:val="32"/>
+          <w:szCs w:val="32"/>
+        </w:rPr>
+        <w:t xml:space="preserve"> Specificarea Cerin</w:t>
+      </w:r>
+      <w:r>
+        <w:rPr>
+          <w:rFonts w:eastAsia="Times New Roman"/>
+          <w:sz w:val="32"/>
+          <w:szCs w:val="32"/>
+          <w:lang w:val="ro-RO"/>
+        </w:rPr>
+        <w:t>țelor</w:t>
+      </w:r>
+    </w:p>
+    <w:p>
+      <w:pPr>
+        <w:spacing w:after="0" w:line="360" w:lineRule="auto"/>
+        <w:jc w:val="both"/>
+      </w:pPr>
+    </w:p>
+    <w:p>
+      <w:pPr>
+        <w:spacing w:after="0" w:line="360" w:lineRule="auto"/>
+        <w:jc w:val="both"/>
+        <w:rPr>
+          <w:rFonts w:ascii="Times New Roman" w:hAnsi="Times New Roman" w:cs="Times New Roman"/>
+          <w:sz w:val="24"/>
+          <w:szCs w:val="24"/>
+          <w:lang w:val="ro-RO"/>
+        </w:rPr>
+      </w:pPr>
+      <w:r>
+        <w:rPr>
+          <w:rFonts w:ascii="Times New Roman" w:hAnsi="Times New Roman" w:cs="Times New Roman"/>
+          <w:sz w:val="24"/>
+          <w:szCs w:val="24"/>
+          <w:lang w:val="ro-RO"/>
+        </w:rPr>
+        <w:t xml:space="preserve"> </w:t>
+      </w:r>
+      <w:r>
+        <w:rPr>
+          <w:rFonts w:ascii="Times New Roman" w:hAnsi="Times New Roman" w:cs="Times New Roman"/>
+          <w:sz w:val="24"/>
+          <w:szCs w:val="24"/>
+          <w:lang w:val="ro-RO"/>
+        </w:rPr>
+        <w:tab/>
+        <w:t>Aplicația mobilă care stă la baza proiectului are rolul de a funcționa ca și o interfață cu utilizatorul, prin care acesta va avea acces la datele de interes despre poluarea aerului, implicit despre Indicele de calitate al aerului(AQI). Această aplicație a fost gândită în primul rând în scop didactic și de cercetare, ea fiind folosită ca și instrument de studiu al AQI atât în spații închise dar și deschise.</w:t>
+      </w:r>
+      <w:r>
+        <w:rPr>
+          <w:rFonts w:ascii="Times New Roman" w:hAnsi="Times New Roman" w:cs="Times New Roman"/>
+          <w:sz w:val="24"/>
+          <w:szCs w:val="24"/>
+          <w:lang w:val="ro-RO"/>
+        </w:rPr>
+        <w:t xml:space="preserve"> Adăugarea unor noi funcționalități ce țin de utilizabilitate și posibilitatea punerii aplicației pe piață poate fi făcută ulterior ca si continuare a proiectului, dacă în faza de cercetare </w:t>
+      </w:r>
+      <w:r>
+        <w:rPr>
+          <w:rFonts w:ascii="Times New Roman" w:hAnsi="Times New Roman" w:cs="Times New Roman"/>
+          <w:sz w:val="24"/>
+          <w:szCs w:val="24"/>
+          <w:lang w:val="ro-RO"/>
+        </w:rPr>
+        <w:t>aceasta se dovedește a fi de folos.</w:t>
+      </w:r>
+    </w:p>
+    <w:p>
+      <w:pPr>
+        <w:spacing w:after="0" w:line="360" w:lineRule="auto"/>
+        <w:jc w:val="both"/>
+        <w:rPr>
+          <w:rFonts w:ascii="Times New Roman" w:hAnsi="Times New Roman" w:cs="Times New Roman"/>
+          <w:sz w:val="24"/>
+          <w:szCs w:val="24"/>
+          <w:lang w:val="ro-RO"/>
+        </w:rPr>
+      </w:pPr>
+      <w:r>
+        <w:rPr>
+          <w:rFonts w:ascii="Times New Roman" w:hAnsi="Times New Roman" w:cs="Times New Roman"/>
+          <w:sz w:val="24"/>
+          <w:szCs w:val="24"/>
+          <w:lang w:val="ro-RO"/>
+        </w:rPr>
+        <w:tab/>
+        <w:t xml:space="preserve">În primul rând pentru a avea o aplicație mobilă, este nevoie de un telefon mobil (smartphone), cu sistem de operare Android. Pentru această aplicație este necesar un sistem de operare pornind de la Android 4.3(API level 18), unde s-a introdus </w:t>
+      </w:r>
+      <w:r>
+        <w:rPr>
+          <w:rFonts w:ascii="Times New Roman" w:hAnsi="Times New Roman" w:cs="Times New Roman"/>
+          <w:sz w:val="24"/>
+          <w:szCs w:val="24"/>
+          <w:lang w:val="ro-RO"/>
+        </w:rPr>
+        <w:t xml:space="preserve">tehnologia Bluetooth Low Energy, asta presupunând că telefonul are adaptor bluetooth. </w:t>
+      </w:r>
+    </w:p>
+    <w:p>
+      <w:pPr>
+        <w:spacing w:after="0" w:line="360" w:lineRule="auto"/>
+        <w:jc w:val="both"/>
+        <w:rPr>
+          <w:rFonts w:ascii="Times New Roman" w:hAnsi="Times New Roman" w:cs="Times New Roman"/>
+          <w:sz w:val="24"/>
+          <w:szCs w:val="24"/>
+          <w:lang w:val="ro-RO"/>
+        </w:rPr>
+      </w:pPr>
+      <w:r>
+        <w:rPr>
+          <w:rFonts w:ascii="Times New Roman" w:hAnsi="Times New Roman" w:cs="Times New Roman"/>
+          <w:sz w:val="24"/>
+          <w:szCs w:val="24"/>
+          <w:lang w:val="ro-RO"/>
+        </w:rPr>
+        <w:tab/>
+      </w:r>
+    </w:p>
+    <w:p>
+      <w:pPr>
         <w:pStyle w:val="ListParagraph"/>
         <w:numPr>
           <w:ilvl w:val="0"/>
@@ -20488,6 +20760,7 @@
           <w:sz w:val="24"/>
           <w:szCs w:val="24"/>
         </w:rPr>
+        <w:lastRenderedPageBreak/>
         <w:t xml:space="preserve">       </w:t>
       </w:r>
       <w:r>
@@ -20678,27 +20951,43 @@
     </w:p>
     <w:p>
       <w:pPr>
-        <w:spacing w:after="0" w:line="360" w:lineRule="auto"/>
-        <w:jc w:val="both"/>
-        <w:rPr>
-          <w:rFonts w:ascii="Times New Roman" w:hAnsi="Times New Roman" w:cs="Times New Roman"/>
-          <w:sz w:val="24"/>
-          <w:szCs w:val="24"/>
-          <w:lang w:val="ro-RO"/>
-        </w:rPr>
-      </w:pPr>
-    </w:p>
-    <w:p>
-      <w:pPr>
-        <w:spacing w:after="0" w:line="360" w:lineRule="auto"/>
-        <w:jc w:val="both"/>
-        <w:rPr>
-          <w:rFonts w:ascii="Times New Roman" w:hAnsi="Times New Roman" w:cs="Times New Roman"/>
-          <w:sz w:val="24"/>
-          <w:szCs w:val="24"/>
-          <w:lang w:val="ro-RO"/>
-        </w:rPr>
-      </w:pPr>
+        <w:pStyle w:val="Heading1"/>
+        <w:spacing w:line="360" w:lineRule="auto"/>
+        <w:jc w:val="center"/>
+        <w:rPr>
+          <w:rFonts w:ascii="Times New Roman" w:hAnsi="Times New Roman" w:cs="Times New Roman"/>
+          <w:sz w:val="36"/>
+          <w:szCs w:val="36"/>
+          <w:lang w:val="ro-RO"/>
+        </w:rPr>
+      </w:pPr>
+      <w:r>
+        <w:rPr>
+          <w:rFonts w:ascii="Times New Roman" w:hAnsi="Times New Roman" w:cs="Times New Roman"/>
+          <w:sz w:val="36"/>
+          <w:szCs w:val="36"/>
+          <w:lang w:val="ro-RO"/>
+        </w:rPr>
+        <w:t>Capitolul 5</w:t>
+      </w:r>
+      <w:r>
+        <w:rPr>
+          <w:rFonts w:ascii="Times New Roman" w:hAnsi="Times New Roman" w:cs="Times New Roman"/>
+          <w:sz w:val="36"/>
+          <w:szCs w:val="36"/>
+          <w:lang w:val="ro-RO"/>
+        </w:rPr>
+        <w:t>.</w:t>
+      </w:r>
+      <w:r>
+        <w:rPr>
+          <w:rFonts w:ascii="Times New Roman" w:hAnsi="Times New Roman" w:cs="Times New Roman"/>
+          <w:sz w:val="36"/>
+          <w:szCs w:val="36"/>
+          <w:lang w:val="ro-RO"/>
+        </w:rPr>
+        <w:t>Rezultate experimentale</w:t>
+      </w:r>
     </w:p>
     <w:p>
       <w:pPr>
@@ -20905,7 +21194,6 @@
           <w:szCs w:val="24"/>
           <w:lang w:val="ro-RO"/>
         </w:rPr>
-        <w:lastRenderedPageBreak/>
         <w:tab/>
       </w:r>
       <w:r>
@@ -21011,6 +21299,7 @@
           <w:sz w:val="24"/>
           <w:szCs w:val="24"/>
         </w:rPr>
+        <w:lastRenderedPageBreak/>
         <w:t xml:space="preserve">Java, Java SDK,  </w:t>
       </w:r>
       <w:r>
@@ -21620,6 +21909,7 @@
           <w:sz w:val="24"/>
           <w:szCs w:val="24"/>
         </w:rPr>
+        <w:lastRenderedPageBreak/>
         <w:t>4. Implementarea solutiei 40% ( la 50 pag – 20 )</w:t>
       </w:r>
     </w:p>
@@ -22521,7 +22811,6 @@
         <w:rPr>
           <w:rFonts w:ascii="Times New Roman" w:hAnsi="Times New Roman" w:cs="Times New Roman"/>
         </w:rPr>
-        <w:lastRenderedPageBreak/>
         <w:t xml:space="preserve">[8] </w:t>
       </w:r>
       <w:hyperlink r:id="rId50" w:history="1">
@@ -22624,6 +22913,7 @@
         <w:rPr>
           <w:rFonts w:ascii="Times New Roman" w:hAnsi="Times New Roman" w:cs="Times New Roman"/>
         </w:rPr>
+        <w:lastRenderedPageBreak/>
         <w:t xml:space="preserve">[12]  Muhammad Sarwar, Tariq Rahim Soomro, </w:t>
       </w:r>
       <w:r>
@@ -23200,7 +23490,6 @@
         <w:rPr>
           <w:rFonts w:ascii="Times New Roman" w:hAnsi="Times New Roman" w:cs="Times New Roman"/>
         </w:rPr>
-        <w:lastRenderedPageBreak/>
         <w:t xml:space="preserve">[33] </w:t>
       </w:r>
       <w:hyperlink r:id="rId65" w:history="1">
@@ -23251,6 +23540,7 @@
         <w:rPr>
           <w:rFonts w:ascii="Times New Roman" w:hAnsi="Times New Roman" w:cs="Times New Roman"/>
         </w:rPr>
+        <w:lastRenderedPageBreak/>
         <w:t xml:space="preserve">[35] Youping Li, Ya Zhongyu Fan, Hong Zhou, Zhengzheng Yang, </w:t>
       </w:r>
       <w:r>
@@ -24012,7 +24302,6 @@
           <w:rFonts w:ascii="Times New Roman" w:hAnsi="Times New Roman" w:cs="Times New Roman"/>
           <w:b/>
         </w:rPr>
-        <w:lastRenderedPageBreak/>
         <w:t>[img9]</w:t>
       </w:r>
       <w:r>
@@ -24154,6 +24443,7 @@
         <w:rPr>
           <w:b/>
         </w:rPr>
+        <w:lastRenderedPageBreak/>
         <w:t xml:space="preserve">[img15] </w:t>
       </w:r>
       <w:hyperlink r:id="rId82" w:history="1">
@@ -24814,18 +25104,7 @@
           <w:szCs w:val="24"/>
           <w:shd w:val="clear" w:color="auto" w:fill="FFFFFF"/>
         </w:rPr>
-        <w:t xml:space="preserve"> Air pollutants vary in potency, and the function used to convert from air pollutant concentration to AQI varies by pollutant. Its air quality index values </w:t>
-      </w:r>
-      <w:r>
-        <w:rPr>
-          <w:rFonts w:ascii="Times New Roman" w:hAnsi="Times New Roman" w:cs="Times New Roman"/>
-          <w:color w:val="222222"/>
-          <w:sz w:val="24"/>
-          <w:szCs w:val="24"/>
-          <w:shd w:val="clear" w:color="auto" w:fill="FFFFFF"/>
-        </w:rPr>
-        <w:lastRenderedPageBreak/>
-        <w:t>are typically grouped into ranges. Each range is assigned a descriptor, a color code, and a standardized public health advisory.</w:t>
+        <w:t> Air pollutants vary in potency, and the function used to convert from air pollutant concentration to AQI varies by pollutant. Its air quality index values are typically grouped into ranges. Each range is assigned a descriptor, a color code, and a standardized public health advisory.</w:t>
       </w:r>
     </w:p>
     <w:p>
@@ -24853,6 +25132,7 @@
           <w:color w:val="222222"/>
           <w:shd w:val="clear" w:color="auto" w:fill="FFFFFF"/>
         </w:rPr>
+        <w:lastRenderedPageBreak/>
         <w:t>-</w:t>
       </w:r>
       <w:r>
@@ -25119,7 +25399,7 @@
             <w:rPr>
               <w:noProof/>
             </w:rPr>
-            <w:t>7</w:t>
+            <w:t>33</w:t>
           </w:r>
         </w:fldSimple>
       </w:p>
@@ -25191,7 +25471,7 @@
         <w:rPr>
           <w:noProof/>
         </w:rPr>
-        <w:t>Capitolul 1.Introducere</w:t>
+        <w:t>Capitolul 4.Implementarea soluției</w:t>
       </w:r>
     </w:fldSimple>
   </w:p>
@@ -26986,7 +27266,6 @@
   <w:style w:type="character" w:default="1" w:styleId="DefaultParagraphFont">
     <w:name w:val="Default Paragraph Font"/>
     <w:uiPriority w:val="1"/>
-    <w:semiHidden/>
     <w:unhideWhenUsed/>
   </w:style>
   <w:style w:type="table" w:default="1" w:styleId="TableNormal">
@@ -27530,7 +27809,7 @@
 </file>
 
 <file path=customXml/itemProps1.xml><?xml version="1.0" encoding="utf-8"?>
-<ds:datastoreItem xmlns:ds="http://schemas.openxmlformats.org/officeDocument/2006/customXml" ds:itemID="{BCF52711-F2FF-4142-ACC6-D475D598CB11}">
+<ds:datastoreItem xmlns:ds="http://schemas.openxmlformats.org/officeDocument/2006/customXml" ds:itemID="{532A3CDA-BF78-4349-8F8C-AD04695255E3}">
   <ds:schemaRefs>
     <ds:schemaRef ds:uri="http://schemas.openxmlformats.org/officeDocument/2006/bibliography"/>
   </ds:schemaRefs>

</xml_diff>

<commit_message>
09,05 4.1 Specificare Cerinte
</commit_message>
<xml_diff>
--- a/Documentatie/Lucrare de Dizertatie - Tarce Paul.docx
+++ b/Documentatie/Lucrare de Dizertatie - Tarce Paul.docx
@@ -114,7 +114,7 @@
                     <a:blip r:embed="rId9" cstate="print">
                       <a:extLst>
                         <a:ext uri="{28A0092B-C50C-407E-A947-70E740481C1C}">
-                          <a14:useLocalDpi xmlns:arto="http://schemas.microsoft.com/office/word/2006/arto" xmlns="" xmlns:wpc="http://schemas.microsoft.com/office/word/2010/wordprocessingCanvas" xmlns:mc="http://schemas.openxmlformats.org/markup-compatibility/2006" xmlns:o="urn:schemas-microsoft-com:office:office" xmlns:v="urn:schemas-microsoft-com:vml" xmlns:wp14="http://schemas.microsoft.com/office/word/2010/wordprocessingDrawing" xmlns:w10="urn:schemas-microsoft-com:office:word" xmlns:w="http://schemas.openxmlformats.org/wordprocessingml/2006/main" xmlns:w14="http://schemas.microsoft.com/office/word/2010/wordml" xmlns:w15="http://schemas.microsoft.com/office/word/2012/wordml" xmlns:wpg="http://schemas.microsoft.com/office/word/2010/wordprocessingGroup" xmlns:wpi="http://schemas.microsoft.com/office/word/2010/wordprocessingInk" xmlns:wps="http://schemas.microsoft.com/office/word/2010/wordprocessingShape" xmlns:a14="http://schemas.microsoft.com/office/drawing/2010/main" val="0"/>
+                          <a14:useLocalDpi xmlns:a14="http://schemas.microsoft.com/office/drawing/2010/main" xmlns:wps="http://schemas.microsoft.com/office/word/2010/wordprocessingShape" xmlns:wpi="http://schemas.microsoft.com/office/word/2010/wordprocessingInk" xmlns:wpg="http://schemas.microsoft.com/office/word/2010/wordprocessingGroup" xmlns:w15="http://schemas.microsoft.com/office/word/2012/wordml" xmlns:w14="http://schemas.microsoft.com/office/word/2010/wordml" xmlns:w="http://schemas.openxmlformats.org/wordprocessingml/2006/main" xmlns:w10="urn:schemas-microsoft-com:office:word" xmlns:wp14="http://schemas.microsoft.com/office/word/2010/wordprocessingDrawing" xmlns:v="urn:schemas-microsoft-com:vml" xmlns:o="urn:schemas-microsoft-com:office:office" xmlns:mc="http://schemas.openxmlformats.org/markup-compatibility/2006" xmlns:wpc="http://schemas.microsoft.com/office/word/2010/wordprocessingCanvas" xmlns="" xmlns:arto="http://schemas.microsoft.com/office/word/2006/arto" val="0"/>
                         </a:ext>
                       </a:extLst>
                     </a:blip>
@@ -886,7 +886,7 @@
           <w:r>
             <w:fldChar w:fldCharType="separate"/>
           </w:r>
-          <w:hyperlink w:anchor="_Toc37716824" w:history="1">
+          <w:hyperlink w:anchor="_Toc39968500" w:history="1">
             <w:r>
               <w:rPr>
                 <w:rStyle w:val="Hyperlink"/>
@@ -914,7 +914,7 @@
                 <w:noProof/>
                 <w:webHidden/>
               </w:rPr>
-              <w:instrText xml:space="preserve"> PAGEREF _Toc37716824 \h </w:instrText>
+              <w:instrText xml:space="preserve"> PAGEREF _Toc39968500 \h </w:instrText>
             </w:r>
             <w:r>
               <w:rPr>
@@ -957,7 +957,7 @@
               <w:noProof/>
             </w:rPr>
           </w:pPr>
-          <w:hyperlink w:anchor="_Toc37716825" w:history="1">
+          <w:hyperlink w:anchor="_Toc39968501" w:history="1">
             <w:r>
               <w:rPr>
                 <w:rStyle w:val="Hyperlink"/>
@@ -1000,7 +1000,7 @@
                 <w:noProof/>
                 <w:webHidden/>
               </w:rPr>
-              <w:instrText xml:space="preserve"> PAGEREF _Toc37716825 \h </w:instrText>
+              <w:instrText xml:space="preserve"> PAGEREF _Toc39968501 \h </w:instrText>
             </w:r>
             <w:r>
               <w:rPr>
@@ -1043,7 +1043,7 @@
               <w:noProof/>
             </w:rPr>
           </w:pPr>
-          <w:hyperlink w:anchor="_Toc37716826" w:history="1">
+          <w:hyperlink w:anchor="_Toc39968502" w:history="1">
             <w:r>
               <w:rPr>
                 <w:rStyle w:val="Hyperlink"/>
@@ -1086,7 +1086,7 @@
                 <w:noProof/>
                 <w:webHidden/>
               </w:rPr>
-              <w:instrText xml:space="preserve"> PAGEREF _Toc37716826 \h </w:instrText>
+              <w:instrText xml:space="preserve"> PAGEREF _Toc39968502 \h </w:instrText>
             </w:r>
             <w:r>
               <w:rPr>
@@ -1129,7 +1129,7 @@
               <w:noProof/>
             </w:rPr>
           </w:pPr>
-          <w:hyperlink w:anchor="_Toc37716827" w:history="1">
+          <w:hyperlink w:anchor="_Toc39968503" w:history="1">
             <w:r>
               <w:rPr>
                 <w:rStyle w:val="Hyperlink"/>
@@ -1172,7 +1172,7 @@
                 <w:noProof/>
                 <w:webHidden/>
               </w:rPr>
-              <w:instrText xml:space="preserve"> PAGEREF _Toc37716827 \h </w:instrText>
+              <w:instrText xml:space="preserve"> PAGEREF _Toc39968503 \h </w:instrText>
             </w:r>
             <w:r>
               <w:rPr>
@@ -1214,7 +1214,7 @@
               <w:noProof/>
             </w:rPr>
           </w:pPr>
-          <w:hyperlink w:anchor="_Toc37716828" w:history="1">
+          <w:hyperlink w:anchor="_Toc39968504" w:history="1">
             <w:r>
               <w:rPr>
                 <w:rStyle w:val="Hyperlink"/>
@@ -1242,7 +1242,7 @@
                 <w:noProof/>
                 <w:webHidden/>
               </w:rPr>
-              <w:instrText xml:space="preserve"> PAGEREF _Toc37716828 \h </w:instrText>
+              <w:instrText xml:space="preserve"> PAGEREF _Toc39968504 \h </w:instrText>
             </w:r>
             <w:r>
               <w:rPr>
@@ -1284,7 +1284,7 @@
               <w:noProof/>
             </w:rPr>
           </w:pPr>
-          <w:hyperlink w:anchor="_Toc37716829" w:history="1">
+          <w:hyperlink w:anchor="_Toc39968505" w:history="1">
             <w:r>
               <w:rPr>
                 <w:rStyle w:val="Hyperlink"/>
@@ -1313,7 +1313,7 @@
                 <w:noProof/>
                 <w:webHidden/>
               </w:rPr>
-              <w:instrText xml:space="preserve"> PAGEREF _Toc37716829 \h </w:instrText>
+              <w:instrText xml:space="preserve"> PAGEREF _Toc39968505 \h </w:instrText>
             </w:r>
             <w:r>
               <w:rPr>
@@ -1355,7 +1355,7 @@
               <w:noProof/>
             </w:rPr>
           </w:pPr>
-          <w:hyperlink w:anchor="_Toc37716830" w:history="1">
+          <w:hyperlink w:anchor="_Toc39968506" w:history="1">
             <w:r>
               <w:rPr>
                 <w:rStyle w:val="Hyperlink"/>
@@ -1383,7 +1383,7 @@
                 <w:noProof/>
                 <w:webHidden/>
               </w:rPr>
-              <w:instrText xml:space="preserve"> PAGEREF _Toc37716830 \h </w:instrText>
+              <w:instrText xml:space="preserve"> PAGEREF _Toc39968506 \h </w:instrText>
             </w:r>
             <w:r>
               <w:rPr>
@@ -1425,7 +1425,7 @@
               <w:noProof/>
             </w:rPr>
           </w:pPr>
-          <w:hyperlink w:anchor="_Toc37716831" w:history="1">
+          <w:hyperlink w:anchor="_Toc39968507" w:history="1">
             <w:r>
               <w:rPr>
                 <w:rStyle w:val="Hyperlink"/>
@@ -1454,7 +1454,7 @@
                 <w:noProof/>
                 <w:webHidden/>
               </w:rPr>
-              <w:instrText xml:space="preserve"> PAGEREF _Toc37716831 \h </w:instrText>
+              <w:instrText xml:space="preserve"> PAGEREF _Toc39968507 \h </w:instrText>
             </w:r>
             <w:r>
               <w:rPr>
@@ -1496,7 +1496,7 @@
               <w:noProof/>
             </w:rPr>
           </w:pPr>
-          <w:hyperlink w:anchor="_Toc37716832" w:history="1">
+          <w:hyperlink w:anchor="_Toc39968508" w:history="1">
             <w:r>
               <w:rPr>
                 <w:rStyle w:val="Hyperlink"/>
@@ -1524,7 +1524,7 @@
                 <w:noProof/>
                 <w:webHidden/>
               </w:rPr>
-              <w:instrText xml:space="preserve"> PAGEREF _Toc37716832 \h </w:instrText>
+              <w:instrText xml:space="preserve"> PAGEREF _Toc39968508 \h </w:instrText>
             </w:r>
             <w:r>
               <w:rPr>
@@ -1566,7 +1566,7 @@
               <w:noProof/>
             </w:rPr>
           </w:pPr>
-          <w:hyperlink w:anchor="_Toc37716833" w:history="1">
+          <w:hyperlink w:anchor="_Toc39968509" w:history="1">
             <w:r>
               <w:rPr>
                 <w:rStyle w:val="Hyperlink"/>
@@ -1594,7 +1594,7 @@
                 <w:noProof/>
                 <w:webHidden/>
               </w:rPr>
-              <w:instrText xml:space="preserve"> PAGEREF _Toc37716833 \h </w:instrText>
+              <w:instrText xml:space="preserve"> PAGEREF _Toc39968509 \h </w:instrText>
             </w:r>
             <w:r>
               <w:rPr>
@@ -1636,7 +1636,7 @@
               <w:noProof/>
             </w:rPr>
           </w:pPr>
-          <w:hyperlink w:anchor="_Toc37716834" w:history="1">
+          <w:hyperlink w:anchor="_Toc39968510" w:history="1">
             <w:r>
               <w:rPr>
                 <w:rStyle w:val="Hyperlink"/>
@@ -1664,7 +1664,7 @@
                 <w:noProof/>
                 <w:webHidden/>
               </w:rPr>
-              <w:instrText xml:space="preserve"> PAGEREF _Toc37716834 \h </w:instrText>
+              <w:instrText xml:space="preserve"> PAGEREF _Toc39968510 \h </w:instrText>
             </w:r>
             <w:r>
               <w:rPr>
@@ -1706,7 +1706,7 @@
               <w:noProof/>
             </w:rPr>
           </w:pPr>
-          <w:hyperlink w:anchor="_Toc37716835" w:history="1">
+          <w:hyperlink w:anchor="_Toc39968511" w:history="1">
             <w:r>
               <w:rPr>
                 <w:rStyle w:val="Hyperlink"/>
@@ -1733,7 +1733,7 @@
                 <w:noProof/>
                 <w:webHidden/>
               </w:rPr>
-              <w:instrText xml:space="preserve"> PAGEREF _Toc37716835 \h </w:instrText>
+              <w:instrText xml:space="preserve"> PAGEREF _Toc39968511 \h </w:instrText>
             </w:r>
             <w:r>
               <w:rPr>
@@ -1775,7 +1775,7 @@
               <w:noProof/>
             </w:rPr>
           </w:pPr>
-          <w:hyperlink w:anchor="_Toc37716836" w:history="1">
+          <w:hyperlink w:anchor="_Toc39968512" w:history="1">
             <w:r>
               <w:rPr>
                 <w:rStyle w:val="Hyperlink"/>
@@ -1803,7 +1803,7 @@
                 <w:noProof/>
                 <w:webHidden/>
               </w:rPr>
-              <w:instrText xml:space="preserve"> PAGEREF _Toc37716836 \h </w:instrText>
+              <w:instrText xml:space="preserve"> PAGEREF _Toc39968512 \h </w:instrText>
             </w:r>
             <w:r>
               <w:rPr>
@@ -1845,7 +1845,7 @@
               <w:noProof/>
             </w:rPr>
           </w:pPr>
-          <w:hyperlink w:anchor="_Toc37716837" w:history="1">
+          <w:hyperlink w:anchor="_Toc39968513" w:history="1">
             <w:r>
               <w:rPr>
                 <w:rStyle w:val="Hyperlink"/>
@@ -1873,7 +1873,7 @@
                 <w:noProof/>
                 <w:webHidden/>
               </w:rPr>
-              <w:instrText xml:space="preserve"> PAGEREF _Toc37716837 \h </w:instrText>
+              <w:instrText xml:space="preserve"> PAGEREF _Toc39968513 \h </w:instrText>
             </w:r>
             <w:r>
               <w:rPr>
@@ -1915,7 +1915,7 @@
               <w:noProof/>
             </w:rPr>
           </w:pPr>
-          <w:hyperlink w:anchor="_Toc37716838" w:history="1">
+          <w:hyperlink w:anchor="_Toc39968514" w:history="1">
             <w:r>
               <w:rPr>
                 <w:rStyle w:val="Hyperlink"/>
@@ -1944,7 +1944,95 @@
                 <w:noProof/>
                 <w:webHidden/>
               </w:rPr>
-              <w:instrText xml:space="preserve"> PAGEREF _Toc37716838 \h </w:instrText>
+              <w:instrText xml:space="preserve"> PAGEREF _Toc39968514 \h </w:instrText>
+            </w:r>
+            <w:r>
+              <w:rPr>
+                <w:noProof/>
+                <w:webHidden/>
+              </w:rPr>
+            </w:r>
+            <w:r>
+              <w:rPr>
+                <w:noProof/>
+                <w:webHidden/>
+              </w:rPr>
+              <w:fldChar w:fldCharType="separate"/>
+            </w:r>
+            <w:r>
+              <w:rPr>
+                <w:noProof/>
+                <w:webHidden/>
+              </w:rPr>
+              <w:t>33</w:t>
+            </w:r>
+            <w:r>
+              <w:rPr>
+                <w:noProof/>
+                <w:webHidden/>
+              </w:rPr>
+              <w:fldChar w:fldCharType="end"/>
+            </w:r>
+          </w:hyperlink>
+        </w:p>
+        <w:p>
+          <w:pPr>
+            <w:pStyle w:val="TOC2"/>
+            <w:tabs>
+              <w:tab w:val="right" w:leader="dot" w:pos="9350"/>
+            </w:tabs>
+            <w:rPr>
+              <w:rFonts w:asciiTheme="minorHAnsi" w:eastAsiaTheme="minorEastAsia" w:hAnsiTheme="minorHAnsi" w:cstheme="minorBidi"/>
+              <w:noProof/>
+            </w:rPr>
+          </w:pPr>
+          <w:hyperlink w:anchor="_Toc39968515" w:history="1">
+            <w:r>
+              <w:rPr>
+                <w:rStyle w:val="Hyperlink"/>
+                <w:rFonts w:ascii="Times New Roman" w:hAnsi="Times New Roman"/>
+                <w:noProof/>
+                <w:lang w:val="ro-RO"/>
+              </w:rPr>
+              <w:t>4.1</w:t>
+            </w:r>
+            <w:r>
+              <w:rPr>
+                <w:rStyle w:val="Hyperlink"/>
+                <w:rFonts w:eastAsia="Times New Roman"/>
+                <w:noProof/>
+              </w:rPr>
+              <w:t xml:space="preserve"> Specificarea Cerin</w:t>
+            </w:r>
+            <w:r>
+              <w:rPr>
+                <w:rStyle w:val="Hyperlink"/>
+                <w:rFonts w:eastAsia="Times New Roman"/>
+                <w:noProof/>
+                <w:lang w:val="ro-RO"/>
+              </w:rPr>
+              <w:t>țelor</w:t>
+            </w:r>
+            <w:r>
+              <w:rPr>
+                <w:noProof/>
+                <w:webHidden/>
+              </w:rPr>
+              <w:tab/>
+            </w:r>
+            <w:r>
+              <w:rPr>
+                <w:noProof/>
+                <w:webHidden/>
+              </w:rPr>
+              <w:fldChar w:fldCharType="begin"/>
+            </w:r>
+            <w:r>
+              <w:rPr>
+                <w:noProof/>
+                <w:webHidden/>
+              </w:rPr>
+              <w:instrText xml:space="preserve"> PAGEREF _Toc39968515 \h </w:instrText>
             </w:r>
             <w:r>
               <w:rPr>
@@ -1986,14 +2074,15 @@
               <w:noProof/>
             </w:rPr>
           </w:pPr>
-          <w:hyperlink w:anchor="_Toc37716839" w:history="1">
+          <w:hyperlink w:anchor="_Toc39968516" w:history="1">
             <w:r>
               <w:rPr>
                 <w:rStyle w:val="Hyperlink"/>
+                <w:rFonts w:ascii="Times New Roman" w:hAnsi="Times New Roman"/>
                 <w:noProof/>
                 <w:lang w:val="ro-RO"/>
               </w:rPr>
-              <w:t>Capitolul 7. Bibliografie</w:t>
+              <w:t>Capitolul 5.Rezultate experimentale</w:t>
             </w:r>
             <w:r>
               <w:rPr>
@@ -2014,7 +2103,7 @@
                 <w:noProof/>
                 <w:webHidden/>
               </w:rPr>
-              <w:instrText xml:space="preserve"> PAGEREF _Toc37716839 \h </w:instrText>
+              <w:instrText xml:space="preserve"> PAGEREF _Toc39968516 \h </w:instrText>
             </w:r>
             <w:r>
               <w:rPr>
@@ -2034,7 +2123,93 @@
                 <w:noProof/>
                 <w:webHidden/>
               </w:rPr>
-              <w:t>35</w:t>
+              <w:t>34</w:t>
+            </w:r>
+            <w:r>
+              <w:rPr>
+                <w:noProof/>
+                <w:webHidden/>
+              </w:rPr>
+              <w:fldChar w:fldCharType="end"/>
+            </w:r>
+          </w:hyperlink>
+        </w:p>
+        <w:p>
+          <w:pPr>
+            <w:pStyle w:val="TOC1"/>
+            <w:tabs>
+              <w:tab w:val="right" w:leader="dot" w:pos="9350"/>
+            </w:tabs>
+            <w:rPr>
+              <w:rFonts w:asciiTheme="minorHAnsi" w:eastAsiaTheme="minorEastAsia" w:hAnsiTheme="minorHAnsi" w:cstheme="minorBidi"/>
+              <w:noProof/>
+            </w:rPr>
+          </w:pPr>
+          <w:hyperlink w:anchor="_Toc39968517" w:history="1">
+            <w:r>
+              <w:rPr>
+                <w:rStyle w:val="Hyperlink"/>
+                <w:noProof/>
+                <w:lang w:val="ro-RO"/>
+              </w:rPr>
+              <w:t>Capitolul 7. Bib</w:t>
+            </w:r>
+            <w:r>
+              <w:rPr>
+                <w:rStyle w:val="Hyperlink"/>
+                <w:noProof/>
+                <w:lang w:val="ro-RO"/>
+              </w:rPr>
+              <w:t>l</w:t>
+            </w:r>
+            <w:r>
+              <w:rPr>
+                <w:rStyle w:val="Hyperlink"/>
+                <w:noProof/>
+                <w:lang w:val="ro-RO"/>
+              </w:rPr>
+              <w:t>iografie</w:t>
+            </w:r>
+            <w:r>
+              <w:rPr>
+                <w:noProof/>
+                <w:webHidden/>
+              </w:rPr>
+              <w:tab/>
+            </w:r>
+            <w:r>
+              <w:rPr>
+                <w:noProof/>
+                <w:webHidden/>
+              </w:rPr>
+              <w:fldChar w:fldCharType="begin"/>
+            </w:r>
+            <w:r>
+              <w:rPr>
+                <w:noProof/>
+                <w:webHidden/>
+              </w:rPr>
+              <w:instrText xml:space="preserve"> PAGEREF _Toc39968517 \h </w:instrText>
+            </w:r>
+            <w:r>
+              <w:rPr>
+                <w:noProof/>
+                <w:webHidden/>
+              </w:rPr>
+            </w:r>
+            <w:r>
+              <w:rPr>
+                <w:noProof/>
+                <w:webHidden/>
+              </w:rPr>
+              <w:fldChar w:fldCharType="separate"/>
+            </w:r>
+            <w:r>
+              <w:rPr>
+                <w:noProof/>
+                <w:webHidden/>
+              </w:rPr>
+              <w:t>37</w:t>
             </w:r>
             <w:r>
               <w:rPr>
@@ -2224,36 +2399,6 @@
     </w:p>
     <w:p>
       <w:pPr>
-        <w:spacing w:after="0" w:line="240" w:lineRule="auto"/>
-        <w:rPr>
-          <w:rFonts w:ascii="Arial" w:eastAsia="Times New Roman" w:hAnsi="Arial" w:cs="Arial"/>
-          <w:color w:val="000000"/>
-        </w:rPr>
-      </w:pPr>
-    </w:p>
-    <w:p>
-      <w:pPr>
-        <w:tabs>
-          <w:tab w:val="left" w:pos="3090"/>
-        </w:tabs>
-        <w:spacing w:after="0" w:line="240" w:lineRule="auto"/>
-        <w:rPr>
-          <w:rFonts w:ascii="Arial" w:eastAsia="Times New Roman" w:hAnsi="Arial" w:cs="Arial"/>
-          <w:color w:val="000000"/>
-        </w:rPr>
-      </w:pPr>
-    </w:p>
-    <w:p>
-      <w:pPr>
-        <w:spacing w:after="0" w:line="240" w:lineRule="auto"/>
-        <w:rPr>
-          <w:rFonts w:ascii="Arial" w:eastAsia="Times New Roman" w:hAnsi="Arial" w:cs="Arial"/>
-          <w:color w:val="000000"/>
-        </w:rPr>
-      </w:pPr>
-    </w:p>
-    <w:p>
-      <w:pPr>
         <w:pStyle w:val="Heading1"/>
         <w:spacing w:line="360" w:lineRule="auto"/>
         <w:jc w:val="center"/>
@@ -2263,7 +2408,7 @@
           <w:lang w:val="ro-RO"/>
         </w:rPr>
       </w:pPr>
-      <w:bookmarkStart w:id="0" w:name="_Toc37716824"/>
+      <w:bookmarkStart w:id="0" w:name="_Toc39968500"/>
       <w:r>
         <w:rPr>
           <w:sz w:val="36"/>
@@ -2306,7 +2451,7 @@
         </w:rPr>
         <w:t xml:space="preserve"> </w:t>
       </w:r>
-      <w:bookmarkStart w:id="1" w:name="_Toc37716825"/>
+      <w:bookmarkStart w:id="1" w:name="_Toc39968501"/>
       <w:r>
         <w:rPr>
           <w:sz w:val="32"/>
@@ -3530,7 +3675,7 @@
         </w:rPr>
         <w:t xml:space="preserve"> </w:t>
       </w:r>
-      <w:bookmarkStart w:id="3" w:name="_Toc37716826"/>
+      <w:bookmarkStart w:id="3" w:name="_Toc39968502"/>
       <w:r>
         <w:rPr>
           <w:sz w:val="32"/>
@@ -4694,7 +4839,7 @@
         <w:lastRenderedPageBreak/>
         <w:t xml:space="preserve"> </w:t>
       </w:r>
-      <w:bookmarkStart w:id="4" w:name="_Toc37716827"/>
+      <w:bookmarkStart w:id="4" w:name="_Toc39968503"/>
       <w:r>
         <w:rPr>
           <w:sz w:val="32"/>
@@ -5296,7 +5441,7 @@
           <w:lang w:val="ro-RO"/>
         </w:rPr>
       </w:pPr>
-      <w:bookmarkStart w:id="5" w:name="_Toc37716828"/>
+      <w:bookmarkStart w:id="5" w:name="_Toc39968504"/>
       <w:r>
         <w:rPr>
           <w:sz w:val="36"/>
@@ -5489,7 +5634,7 @@
           <w:lang w:val="ro-RO"/>
         </w:rPr>
       </w:pPr>
-      <w:bookmarkStart w:id="6" w:name="_Toc37716829"/>
+      <w:bookmarkStart w:id="6" w:name="_Toc39968505"/>
       <w:r>
         <w:rPr>
           <w:rFonts w:eastAsia="Times New Roman"/>
@@ -6451,7 +6596,7 @@
           <w:rFonts w:eastAsia="Times New Roman"/>
         </w:rPr>
       </w:pPr>
-      <w:bookmarkStart w:id="7" w:name="_Toc37716830"/>
+      <w:bookmarkStart w:id="7" w:name="_Toc39968506"/>
       <w:r>
         <w:rPr>
           <w:rFonts w:eastAsia="Times New Roman"/>
@@ -8753,7 +8898,7 @@
         </w:rPr>
       </w:pPr>
       <w:bookmarkStart w:id="8" w:name="_Toc517617477"/>
-      <w:bookmarkStart w:id="9" w:name="_Toc37716831"/>
+      <w:bookmarkStart w:id="9" w:name="_Toc39968507"/>
       <w:r>
         <w:rPr>
           <w:rFonts w:ascii="Times New Roman" w:hAnsi="Times New Roman" w:cs="Times New Roman"/>
@@ -8946,7 +9091,7 @@
         </w:rPr>
         <w:tab/>
       </w:r>
-      <w:bookmarkStart w:id="10" w:name="_Toc37716832"/>
+      <w:bookmarkStart w:id="10" w:name="_Toc39968508"/>
       <w:r>
         <w:rPr>
           <w:rFonts w:eastAsia="Times New Roman"/>
@@ -10280,7 +10425,7 @@
           <w:szCs w:val="32"/>
         </w:rPr>
       </w:pPr>
-      <w:bookmarkStart w:id="11" w:name="_Toc37716833"/>
+      <w:bookmarkStart w:id="11" w:name="_Toc39968509"/>
       <w:r>
         <w:rPr>
           <w:rFonts w:eastAsia="Times New Roman"/>
@@ -11338,7 +11483,7 @@
         </w:rPr>
         <w:tab/>
       </w:r>
-      <w:bookmarkStart w:id="12" w:name="_Toc37716834"/>
+      <w:bookmarkStart w:id="12" w:name="_Toc39968510"/>
       <w:r>
         <w:rPr>
           <w:rFonts w:eastAsia="Times New Roman"/>
@@ -11408,7 +11553,7 @@
       <w:r>
         <w:tab/>
       </w:r>
-      <w:bookmarkStart w:id="13" w:name="_Toc37716835"/>
+      <w:bookmarkStart w:id="13" w:name="_Toc39968511"/>
       <w:r>
         <w:rPr>
           <w:sz w:val="24"/>
@@ -12080,7 +12225,7 @@
           <w:lang w:val="ro-RO"/>
         </w:rPr>
       </w:pPr>
-      <w:bookmarkStart w:id="14" w:name="_Toc37716836"/>
+      <w:bookmarkStart w:id="14" w:name="_Toc39968512"/>
       <w:r>
         <w:rPr>
           <w:sz w:val="24"/>
@@ -18551,7 +18696,7 @@
           <w:lang w:val="ro-RO"/>
         </w:rPr>
       </w:pPr>
-      <w:bookmarkStart w:id="15" w:name="_Toc37716837"/>
+      <w:bookmarkStart w:id="15" w:name="_Toc39968513"/>
       <w:r>
         <w:rPr>
           <w:rFonts w:eastAsia="Times New Roman"/>
@@ -20362,7 +20507,7 @@
           <w:lang w:val="ro-RO"/>
         </w:rPr>
       </w:pPr>
-      <w:bookmarkStart w:id="16" w:name="_Toc37716838"/>
+      <w:bookmarkStart w:id="16" w:name="_Toc39968514"/>
       <w:r>
         <w:rPr>
           <w:rFonts w:ascii="Times New Roman" w:hAnsi="Times New Roman" w:cs="Times New Roman"/>
@@ -20443,6 +20588,15 @@
         </w:rPr>
         <w:t xml:space="preserve"> tehnologiile prezentate la capitolul 3 pentru aplicația mobilă, iar modul de calcul al AQI a fost implementat ca și un rezultat al studiilor făcute în capitolul 2 și 3 cu privire la AQI.</w:t>
       </w:r>
+      <w:r>
+        <w:rPr>
+          <w:rFonts w:ascii="Times New Roman" w:hAnsi="Times New Roman" w:cs="Times New Roman"/>
+          <w:sz w:val="24"/>
+          <w:szCs w:val="24"/>
+          <w:lang w:val="ro-RO"/>
+        </w:rPr>
+        <w:t xml:space="preserve"> Se vor urmări metodele practice de alcătuire a modelelor software și se va descrie interfața dintre aplicație software, modul hardware și mediu. </w:t>
+      </w:r>
     </w:p>
     <w:p>
       <w:pPr>
@@ -20543,6 +20697,7 @@
           <w:lang w:val="ro-RO"/>
         </w:rPr>
       </w:pPr>
+      <w:bookmarkStart w:id="17" w:name="_Toc39968515"/>
       <w:r>
         <w:rPr>
           <w:rFonts w:ascii="Times New Roman" w:hAnsi="Times New Roman" w:cs="Times New Roman"/>
@@ -20569,6 +20724,7 @@
         </w:rPr>
         <w:t>țelor</w:t>
       </w:r>
+      <w:bookmarkEnd w:id="17"/>
     </w:p>
     <w:p>
       <w:pPr>
@@ -20624,6 +20780,65 @@
         </w:rPr>
         <w:t>aceasta se dovedește a fi de folos.</w:t>
       </w:r>
+      <w:r>
+        <w:rPr>
+          <w:rFonts w:ascii="Times New Roman" w:hAnsi="Times New Roman" w:cs="Times New Roman"/>
+          <w:sz w:val="24"/>
+          <w:szCs w:val="24"/>
+          <w:lang w:val="ro-RO"/>
+        </w:rPr>
+        <w:t xml:space="preserve"> În continuare vor fi descrise cerințele acestui proiect și anume ceea ce se dorește ca această aplicație să facă și cum să fie de folos pentru  studiile realizate cu ea.</w:t>
+      </w:r>
+    </w:p>
+    <w:p>
+      <w:pPr>
+        <w:spacing w:after="0" w:line="360" w:lineRule="auto"/>
+        <w:jc w:val="both"/>
+        <w:rPr>
+          <w:rFonts w:ascii="Times New Roman" w:hAnsi="Times New Roman" w:cs="Times New Roman"/>
+          <w:sz w:val="24"/>
+          <w:szCs w:val="24"/>
+          <w:lang w:val="ro-RO"/>
+        </w:rPr>
+      </w:pPr>
+      <w:r>
+        <w:rPr>
+          <w:rFonts w:ascii="Times New Roman" w:hAnsi="Times New Roman" w:cs="Times New Roman"/>
+          <w:sz w:val="24"/>
+          <w:szCs w:val="24"/>
+          <w:lang w:val="ro-RO"/>
+        </w:rPr>
+        <w:tab/>
+        <w:t xml:space="preserve">Acest proiect este alcătuid din 2 componente principale. Unul dintre ele este modulul fizic de colectare a datelor ( cu senzori pentru substante poluante și cu un modul Bluetooth Low Energy încorporat). Acest modul </w:t>
+      </w:r>
+      <w:r>
+        <w:rPr>
+          <w:rFonts w:ascii="Times New Roman" w:hAnsi="Times New Roman" w:cs="Times New Roman"/>
+          <w:sz w:val="24"/>
+          <w:szCs w:val="24"/>
+          <w:lang w:val="ro-RO"/>
+        </w:rPr>
+        <w:t xml:space="preserve">nu a fost construit în cadrul acestui proiect. Natura proiectului este în principal legată mai mult de tehnologii Software și de folosirea acestora pentru calculul </w:t>
+      </w:r>
+      <w:r>
+        <w:rPr>
+          <w:rFonts w:ascii="Times New Roman" w:hAnsi="Times New Roman" w:cs="Times New Roman"/>
+          <w:sz w:val="24"/>
+          <w:szCs w:val="24"/>
+          <w:lang w:val="ro-RO"/>
+        </w:rPr>
+        <w:lastRenderedPageBreak/>
+        <w:t xml:space="preserve">AQI și nu de </w:t>
+      </w:r>
+      <w:r>
+        <w:rPr>
+          <w:rFonts w:ascii="Times New Roman" w:hAnsi="Times New Roman" w:cs="Times New Roman"/>
+          <w:sz w:val="24"/>
+          <w:szCs w:val="24"/>
+          <w:lang w:val="ro-RO"/>
+        </w:rPr>
+        <w:t>realizarea unui modul hardware. De aceea modulul HW va fi prezentat sumar, accentul punându-se pe interfețele lui ( modul lui de comunicare cu telefonul și datele primite de la senzori). Cealaltă componentă, care este și baza acestui proiect este aplicația mobilă Android.</w:t>
+      </w:r>
     </w:p>
     <w:p>
       <w:pPr>
@@ -20653,7 +20868,250 @@
           <w:szCs w:val="24"/>
           <w:lang w:val="ro-RO"/>
         </w:rPr>
-        <w:t xml:space="preserve">tehnologia Bluetooth Low Energy, asta presupunând că telefonul are adaptor bluetooth. </w:t>
+        <w:t>tehnologia Bluetooth Low Energy, asta presupunând că t</w:t>
+      </w:r>
+      <w:r>
+        <w:rPr>
+          <w:rFonts w:ascii="Times New Roman" w:hAnsi="Times New Roman" w:cs="Times New Roman"/>
+          <w:sz w:val="24"/>
+          <w:szCs w:val="24"/>
+          <w:lang w:val="ro-RO"/>
+        </w:rPr>
+        <w:t xml:space="preserve">elefonul are adaptor bluetooth. </w:t>
+      </w:r>
+      <w:r>
+        <w:rPr>
+          <w:rFonts w:ascii="Times New Roman" w:hAnsi="Times New Roman" w:cs="Times New Roman"/>
+          <w:sz w:val="24"/>
+          <w:szCs w:val="24"/>
+          <w:lang w:val="ro-RO"/>
+        </w:rPr>
+        <w:t>Tema proiectului constă într-un sistem de măsurare și de monitorizare a calității aerului din imediata apropiere a utilizatorului( cat permite distanța bluetooth). Modulul HW este mic si compact și poate fi purtat de către utilizator oriunde acesta se deplasează. Acesta trebuie să fie pornit de către utilizator și trebuie să aibă bateria încărcată înainte de încerca să se conecteze de pe aplicația mobilă.</w:t>
+      </w:r>
+    </w:p>
+    <w:p>
+      <w:pPr>
+        <w:spacing w:after="0" w:line="360" w:lineRule="auto"/>
+        <w:jc w:val="both"/>
+        <w:rPr>
+          <w:rFonts w:ascii="Times New Roman" w:hAnsi="Times New Roman" w:cs="Times New Roman"/>
+          <w:sz w:val="24"/>
+          <w:szCs w:val="24"/>
+          <w:lang w:val="ro-RO"/>
+        </w:rPr>
+      </w:pPr>
+    </w:p>
+    <w:p>
+      <w:pPr>
+        <w:spacing w:after="0" w:line="360" w:lineRule="auto"/>
+        <w:jc w:val="both"/>
+        <w:rPr>
+          <w:rFonts w:ascii="Times New Roman" w:hAnsi="Times New Roman" w:cs="Times New Roman"/>
+          <w:sz w:val="24"/>
+          <w:szCs w:val="24"/>
+          <w:lang w:val="ro-RO"/>
+        </w:rPr>
+      </w:pPr>
+      <w:r>
+        <w:rPr>
+          <w:rFonts w:ascii="Times New Roman" w:hAnsi="Times New Roman" w:cs="Times New Roman"/>
+          <w:sz w:val="24"/>
+          <w:szCs w:val="24"/>
+          <w:lang w:val="ro-RO"/>
+        </w:rPr>
+        <w:tab/>
+      </w:r>
+      <w:r>
+        <w:rPr>
+          <w:rFonts w:ascii="Times New Roman" w:hAnsi="Times New Roman" w:cs="Times New Roman"/>
+          <w:sz w:val="24"/>
+          <w:szCs w:val="24"/>
+          <w:lang w:val="ro-RO"/>
+        </w:rPr>
+        <w:tab/>
+      </w:r>
+      <w:r>
+        <w:rPr>
+          <w:rFonts w:ascii="Times New Roman" w:hAnsi="Times New Roman" w:cs="Times New Roman"/>
+          <w:sz w:val="24"/>
+          <w:szCs w:val="24"/>
+          <w:lang w:val="ro-RO"/>
+        </w:rPr>
+        <w:tab/>
+      </w:r>
+      <w:r>
+        <w:rPr>
+          <w:rFonts w:ascii="Times New Roman" w:hAnsi="Times New Roman" w:cs="Times New Roman"/>
+          <w:sz w:val="24"/>
+          <w:szCs w:val="24"/>
+          <w:lang w:val="ro-RO"/>
+        </w:rPr>
+        <w:tab/>
+      </w:r>
+      <w:r>
+        <w:rPr>
+          <w:rFonts w:ascii="Times New Roman" w:hAnsi="Times New Roman" w:cs="Times New Roman"/>
+          <w:sz w:val="24"/>
+          <w:szCs w:val="24"/>
+          <w:lang w:val="ro-RO"/>
+        </w:rPr>
+        <w:tab/>
+        <w:t xml:space="preserve">// poză – schema App mobilă – user – BLE –aer </w:t>
+      </w:r>
+    </w:p>
+    <w:p>
+      <w:pPr>
+        <w:spacing w:after="0" w:line="360" w:lineRule="auto"/>
+        <w:jc w:val="both"/>
+        <w:rPr>
+          <w:rFonts w:ascii="Times New Roman" w:hAnsi="Times New Roman" w:cs="Times New Roman"/>
+          <w:sz w:val="24"/>
+          <w:szCs w:val="24"/>
+          <w:lang w:val="ro-RO"/>
+        </w:rPr>
+      </w:pPr>
+      <w:r>
+        <w:rPr>
+          <w:rFonts w:ascii="Times New Roman" w:hAnsi="Times New Roman" w:cs="Times New Roman"/>
+          <w:sz w:val="24"/>
+          <w:szCs w:val="24"/>
+          <w:lang w:val="ro-RO"/>
+        </w:rPr>
+        <w:tab/>
+        <w:t xml:space="preserve">Prima mare funcționalitate pe care aplicația mobilă trebuie să o aibă este stabilirea unei legături stabile cu modulul HW. După cum s-a arătat în capitolul 3.2, Bluetooth Low Energy are o funcționare diferită față de Bluetooth-ul clasic, ceea ce aduce o provocare în plus în partea de stabilire a conexiunii( prin sotfware). Aplicația mobilă trebuie să implementeze toate particularitățile de baza BLE precum GATT, GAP, citire servicii și caracteristici. Toate acestea trebuie să fie făcute într-un timp mic. Dispozitivul HW poate să fie găsit prin scanare( în acest caz este nevoie ca serviciul de locație al telefonului să fie pornit) sau prin conectare cu dispozitivele legate(paired). </w:t>
+      </w:r>
+      <w:r>
+        <w:rPr>
+          <w:rFonts w:ascii="Times New Roman" w:hAnsi="Times New Roman" w:cs="Times New Roman"/>
+          <w:sz w:val="24"/>
+          <w:szCs w:val="24"/>
+          <w:lang w:val="ro-RO"/>
+        </w:rPr>
+        <w:tab/>
+      </w:r>
+    </w:p>
+    <w:p>
+      <w:pPr>
+        <w:spacing w:after="0" w:line="360" w:lineRule="auto"/>
+        <w:jc w:val="both"/>
+        <w:rPr>
+          <w:rFonts w:ascii="Times New Roman" w:hAnsi="Times New Roman" w:cs="Times New Roman"/>
+          <w:sz w:val="24"/>
+          <w:szCs w:val="24"/>
+          <w:lang w:val="ro-RO"/>
+        </w:rPr>
+      </w:pPr>
+      <w:r>
+        <w:rPr>
+          <w:rFonts w:ascii="Times New Roman" w:hAnsi="Times New Roman" w:cs="Times New Roman"/>
+          <w:sz w:val="24"/>
+          <w:szCs w:val="24"/>
+          <w:lang w:val="ro-RO"/>
+        </w:rPr>
+        <w:tab/>
+        <w:t>După scanare sau cerere de dispozitive legate(</w:t>
+      </w:r>
+      <w:r>
+        <w:rPr>
+          <w:rFonts w:ascii="Times New Roman" w:hAnsi="Times New Roman" w:cs="Times New Roman"/>
+          <w:i/>
+          <w:sz w:val="24"/>
+          <w:szCs w:val="24"/>
+          <w:lang w:val="ro-RO"/>
+        </w:rPr>
+        <w:t>Bounded Devices</w:t>
+      </w:r>
+      <w:r>
+        <w:rPr>
+          <w:rFonts w:ascii="Times New Roman" w:hAnsi="Times New Roman" w:cs="Times New Roman"/>
+          <w:sz w:val="24"/>
+          <w:szCs w:val="24"/>
+          <w:lang w:val="ro-RO"/>
+        </w:rPr>
+        <w:t xml:space="preserve">), numele modulului HW( </w:t>
+      </w:r>
+      <w:r>
+        <w:rPr>
+          <w:rFonts w:ascii="Times New Roman" w:hAnsi="Times New Roman" w:cs="Times New Roman"/>
+          <w:i/>
+          <w:sz w:val="24"/>
+          <w:szCs w:val="24"/>
+          <w:lang w:val="ro-RO"/>
+        </w:rPr>
+        <w:t>AirifyW4</w:t>
+      </w:r>
+      <w:r>
+        <w:rPr>
+          <w:rFonts w:ascii="Times New Roman" w:hAnsi="Times New Roman" w:cs="Times New Roman"/>
+          <w:sz w:val="24"/>
+          <w:szCs w:val="24"/>
+          <w:lang w:val="ro-RO"/>
+        </w:rPr>
+        <w:t xml:space="preserve"> în acest caz) ar trebui să fie vizibil. Utilizatorul trebuie să aibă posibilitatea ca după conectare să vizualizeze o listă cu serviciile găsite și să se poată conecta la acestea(</w:t>
+      </w:r>
+      <w:r>
+        <w:rPr>
+          <w:rFonts w:ascii="Times New Roman" w:hAnsi="Times New Roman" w:cs="Times New Roman"/>
+          <w:i/>
+          <w:sz w:val="24"/>
+          <w:szCs w:val="24"/>
+          <w:lang w:val="ro-RO"/>
+        </w:rPr>
+        <w:t>Connect Service)</w:t>
+      </w:r>
+      <w:r>
+        <w:rPr>
+          <w:rFonts w:ascii="Times New Roman" w:hAnsi="Times New Roman" w:cs="Times New Roman"/>
+          <w:sz w:val="24"/>
+          <w:szCs w:val="24"/>
+          <w:lang w:val="ro-RO"/>
+        </w:rPr>
+        <w:t>. Apoi, câtă vreme conexiunea rămâne activă, aplicația mobilă trebui să primească date în mod regulat de la modul.</w:t>
+      </w:r>
+    </w:p>
+    <w:p>
+      <w:pPr>
+        <w:spacing w:after="0" w:line="360" w:lineRule="auto"/>
+        <w:jc w:val="both"/>
+        <w:rPr>
+          <w:rFonts w:ascii="Times New Roman" w:hAnsi="Times New Roman" w:cs="Times New Roman"/>
+          <w:sz w:val="24"/>
+          <w:szCs w:val="24"/>
+          <w:lang w:val="ro-RO"/>
+        </w:rPr>
+      </w:pPr>
+      <w:r>
+        <w:rPr>
+          <w:rFonts w:ascii="Times New Roman" w:hAnsi="Times New Roman" w:cs="Times New Roman"/>
+          <w:sz w:val="24"/>
+          <w:szCs w:val="24"/>
+          <w:lang w:val="ro-RO"/>
+        </w:rPr>
+        <w:tab/>
+        <w:t>A doua mare funcționalitate pe care aplicația mobilă trebuie să o aibă este ca după preluarea datelor brute  de la modul să calculeze AQI. Acest lucru trebuie făcut conform algoritumilor specific aleși la proiectare și folosind documentația modulului( transformare tensiuni snezori în AQI final).</w:t>
+      </w:r>
+    </w:p>
+    <w:p>
+      <w:pPr>
+        <w:spacing w:after="0" w:line="360" w:lineRule="auto"/>
+        <w:jc w:val="both"/>
+        <w:rPr>
+          <w:rFonts w:ascii="Times New Roman" w:hAnsi="Times New Roman" w:cs="Times New Roman"/>
+          <w:sz w:val="24"/>
+          <w:szCs w:val="24"/>
+          <w:lang w:val="ro-RO"/>
+        </w:rPr>
+      </w:pPr>
+      <w:r>
+        <w:rPr>
+          <w:rFonts w:ascii="Times New Roman" w:hAnsi="Times New Roman" w:cs="Times New Roman"/>
+          <w:sz w:val="24"/>
+          <w:szCs w:val="24"/>
+          <w:lang w:val="ro-RO"/>
+        </w:rPr>
+        <w:lastRenderedPageBreak/>
+        <w:tab/>
+        <w:t xml:space="preserve">A treia funcționalitate mare este reprezentarea AQI pe interfața principală a aplicației. Datele despre AQI pe fiecare senzor și AQI general( mod de calcul de la capitoul 3) trebuie să fie stocate într-o bază de date. Pe interfața principală utilizatorul trebuie să vadă AQI în timp real( cu numere și culori sugestive) iar folosind datele din baza de date, să vadă datele colectate în trecut prin anumite grafice.  Astfel, pe baza acestor date, utilizatorul poate să reazlizele studii în diverse scenarii despre AQI, dar poate folosi aplicația și pentru nevoi personale( de exemplu când merge în zone predispuse la poluare mare, sau când desfășoară activități sportive). </w:t>
       </w:r>
     </w:p>
     <w:p>
@@ -20760,7 +21218,6 @@
           <w:sz w:val="24"/>
           <w:szCs w:val="24"/>
         </w:rPr>
-        <w:lastRenderedPageBreak/>
         <w:t xml:space="preserve">       </w:t>
       </w:r>
       <w:r>
@@ -20961,6 +21418,7 @@
           <w:lang w:val="ro-RO"/>
         </w:rPr>
       </w:pPr>
+      <w:bookmarkStart w:id="18" w:name="_Toc39968516"/>
       <w:r>
         <w:rPr>
           <w:rFonts w:ascii="Times New Roman" w:hAnsi="Times New Roman" w:cs="Times New Roman"/>
@@ -20988,6 +21446,7 @@
         </w:rPr>
         <w:t>Rezultate experimentale</w:t>
       </w:r>
+      <w:bookmarkEnd w:id="18"/>
     </w:p>
     <w:p>
       <w:pPr>
@@ -21145,6 +21604,7 @@
           <w:szCs w:val="34"/>
           <w:shd w:val="clear" w:color="auto" w:fill="FFFFFF"/>
         </w:rPr>
+        <w:lastRenderedPageBreak/>
         <w:t>vice.com/ro/article/wxexkm/senzorii-care-masoara-calitatea-aerului-in-bucuresti</w:t>
       </w:r>
     </w:p>
@@ -21299,7 +21759,6 @@
           <w:sz w:val="24"/>
           <w:szCs w:val="24"/>
         </w:rPr>
-        <w:lastRenderedPageBreak/>
         <w:t xml:space="preserve">Java, Java SDK,  </w:t>
       </w:r>
       <w:r>
@@ -21763,6 +22222,7 @@
           <w:sz w:val="24"/>
           <w:szCs w:val="24"/>
         </w:rPr>
+        <w:lastRenderedPageBreak/>
         <w:t>1. Intorducere - de scris despre contextul domeniului temei - generalitati ststistici - poluare , utilizare mobile scara larga, integrare senzori  - discutie</w:t>
       </w:r>
     </w:p>
@@ -21909,7 +22369,6 @@
           <w:sz w:val="24"/>
           <w:szCs w:val="24"/>
         </w:rPr>
-        <w:lastRenderedPageBreak/>
         <w:t>4. Implementarea solutiei 40% ( la 50 pag – 20 )</w:t>
       </w:r>
     </w:p>
@@ -22369,6 +22828,13 @@
     </w:p>
     <w:p>
       <w:pPr>
+        <w:rPr>
+          <w:lang w:val="ro-RO"/>
+        </w:rPr>
+      </w:pPr>
+    </w:p>
+    <w:p>
+      <w:pPr>
         <w:pStyle w:val="Heading1"/>
         <w:spacing w:line="360" w:lineRule="auto"/>
         <w:jc w:val="center"/>
@@ -22378,8 +22844,8 @@
           <w:lang w:val="ro-RO"/>
         </w:rPr>
       </w:pPr>
-      <w:bookmarkStart w:id="17" w:name="_Toc517617496"/>
-      <w:bookmarkStart w:id="18" w:name="_Toc37716839"/>
+      <w:bookmarkStart w:id="19" w:name="_Toc517617496"/>
+      <w:bookmarkStart w:id="20" w:name="_Toc39968517"/>
       <w:r>
         <w:rPr>
           <w:sz w:val="36"/>
@@ -22404,8 +22870,8 @@
         </w:rPr>
         <w:t xml:space="preserve"> Bibliografie</w:t>
       </w:r>
-      <w:bookmarkEnd w:id="17"/>
-      <w:bookmarkEnd w:id="18"/>
+      <w:bookmarkEnd w:id="19"/>
+      <w:bookmarkEnd w:id="20"/>
     </w:p>
     <w:p>
       <w:pPr>
@@ -22641,6 +23107,7 @@
         <w:rPr>
           <w:rFonts w:ascii="Times New Roman" w:hAnsi="Times New Roman" w:cs="Times New Roman"/>
         </w:rPr>
+        <w:lastRenderedPageBreak/>
         <w:t xml:space="preserve">[4] </w:t>
       </w:r>
       <w:r>
@@ -22913,7 +23380,6 @@
         <w:rPr>
           <w:rFonts w:ascii="Times New Roman" w:hAnsi="Times New Roman" w:cs="Times New Roman"/>
         </w:rPr>
-        <w:lastRenderedPageBreak/>
         <w:t xml:space="preserve">[12]  Muhammad Sarwar, Tariq Rahim Soomro, </w:t>
       </w:r>
       <w:r>
@@ -23291,6 +23757,7 @@
         <w:rPr>
           <w:rFonts w:ascii="Times New Roman" w:hAnsi="Times New Roman" w:cs="Times New Roman"/>
         </w:rPr>
+        <w:lastRenderedPageBreak/>
         <w:t xml:space="preserve">[25] </w:t>
       </w:r>
       <w:hyperlink r:id="rId59" w:history="1">
@@ -23540,7 +24007,6 @@
         <w:rPr>
           <w:rFonts w:ascii="Times New Roman" w:hAnsi="Times New Roman" w:cs="Times New Roman"/>
         </w:rPr>
-        <w:lastRenderedPageBreak/>
         <w:t xml:space="preserve">[35] Youping Li, Ya Zhongyu Fan, Hong Zhou, Zhengzheng Yang, </w:t>
       </w:r>
       <w:r>
@@ -24065,6 +24531,7 @@
           <w:rFonts w:ascii="Times New Roman" w:hAnsi="Times New Roman" w:cs="Times New Roman"/>
           <w:lang w:val="ro-RO"/>
         </w:rPr>
+        <w:lastRenderedPageBreak/>
         <w:t>AQHI – Air Quality Health Index</w:t>
       </w:r>
     </w:p>
@@ -24443,7 +24910,6 @@
         <w:rPr>
           <w:b/>
         </w:rPr>
-        <w:lastRenderedPageBreak/>
         <w:t xml:space="preserve">[img15] </w:t>
       </w:r>
       <w:hyperlink r:id="rId82" w:history="1">
@@ -24844,6 +25310,7 @@
           <w:sz w:val="24"/>
           <w:szCs w:val="24"/>
         </w:rPr>
+        <w:lastRenderedPageBreak/>
         <w:t>[img29]</w:t>
       </w:r>
       <w:r>
@@ -25132,7 +25599,6 @@
           <w:color w:val="222222"/>
           <w:shd w:val="clear" w:color="auto" w:fill="FFFFFF"/>
         </w:rPr>
-        <w:lastRenderedPageBreak/>
         <w:t>-</w:t>
       </w:r>
       <w:r>
@@ -25399,7 +25865,7 @@
             <w:rPr>
               <w:noProof/>
             </w:rPr>
-            <w:t>33</w:t>
+            <w:t>35</w:t>
           </w:r>
         </w:fldSimple>
       </w:p>
@@ -25471,7 +25937,7 @@
         <w:rPr>
           <w:noProof/>
         </w:rPr>
-        <w:t>Capitolul 4.Implementarea soluției</w:t>
+        <w:t>Capitolul 5.Rezultate experimentale</w:t>
       </w:r>
     </w:fldSimple>
   </w:p>
@@ -27266,6 +27732,7 @@
   <w:style w:type="character" w:default="1" w:styleId="DefaultParagraphFont">
     <w:name w:val="Default Paragraph Font"/>
     <w:uiPriority w:val="1"/>
+    <w:semiHidden/>
     <w:unhideWhenUsed/>
   </w:style>
   <w:style w:type="table" w:default="1" w:styleId="TableNormal">
@@ -27809,7 +28276,7 @@
 </file>
 
 <file path=customXml/itemProps1.xml><?xml version="1.0" encoding="utf-8"?>
-<ds:datastoreItem xmlns:ds="http://schemas.openxmlformats.org/officeDocument/2006/customXml" ds:itemID="{532A3CDA-BF78-4349-8F8C-AD04695255E3}">
+<ds:datastoreItem xmlns:ds="http://schemas.openxmlformats.org/officeDocument/2006/customXml" ds:itemID="{35528151-5392-4C02-8DA6-1979C738B398}">
   <ds:schemaRefs>
     <ds:schemaRef ds:uri="http://schemas.openxmlformats.org/officeDocument/2006/bibliography"/>
   </ds:schemaRefs>

</xml_diff>

<commit_message>
10.05 - Cap.4 - cerinte applicatie
</commit_message>
<xml_diff>
--- a/Documentatie/Lucrare de Dizertatie - Tarce Paul.docx
+++ b/Documentatie/Lucrare de Dizertatie - Tarce Paul.docx
@@ -114,7 +114,7 @@
                     <a:blip r:embed="rId9" cstate="print">
                       <a:extLst>
                         <a:ext uri="{28A0092B-C50C-407E-A947-70E740481C1C}">
-                          <a14:useLocalDpi xmlns:a14="http://schemas.microsoft.com/office/drawing/2010/main" xmlns:wps="http://schemas.microsoft.com/office/word/2010/wordprocessingShape" xmlns:wpi="http://schemas.microsoft.com/office/word/2010/wordprocessingInk" xmlns:wpg="http://schemas.microsoft.com/office/word/2010/wordprocessingGroup" xmlns:w15="http://schemas.microsoft.com/office/word/2012/wordml" xmlns:w14="http://schemas.microsoft.com/office/word/2010/wordml" xmlns:w="http://schemas.openxmlformats.org/wordprocessingml/2006/main" xmlns:w10="urn:schemas-microsoft-com:office:word" xmlns:wp14="http://schemas.microsoft.com/office/word/2010/wordprocessingDrawing" xmlns:v="urn:schemas-microsoft-com:vml" xmlns:o="urn:schemas-microsoft-com:office:office" xmlns:mc="http://schemas.openxmlformats.org/markup-compatibility/2006" xmlns:wpc="http://schemas.microsoft.com/office/word/2010/wordprocessingCanvas" xmlns="" xmlns:arto="http://schemas.microsoft.com/office/word/2006/arto" val="0"/>
+                          <a14:useLocalDpi xmlns:arto="http://schemas.microsoft.com/office/word/2006/arto" xmlns="" xmlns:wpc="http://schemas.microsoft.com/office/word/2010/wordprocessingCanvas" xmlns:mc="http://schemas.openxmlformats.org/markup-compatibility/2006" xmlns:o="urn:schemas-microsoft-com:office:office" xmlns:v="urn:schemas-microsoft-com:vml" xmlns:wp14="http://schemas.microsoft.com/office/word/2010/wordprocessingDrawing" xmlns:w10="urn:schemas-microsoft-com:office:word" xmlns:w="http://schemas.openxmlformats.org/wordprocessingml/2006/main" xmlns:w14="http://schemas.microsoft.com/office/word/2010/wordml" xmlns:w15="http://schemas.microsoft.com/office/word/2012/wordml" xmlns:wpg="http://schemas.microsoft.com/office/word/2010/wordprocessingGroup" xmlns:wpi="http://schemas.microsoft.com/office/word/2010/wordprocessingInk" xmlns:wps="http://schemas.microsoft.com/office/word/2010/wordprocessingShape" xmlns:a14="http://schemas.microsoft.com/office/drawing/2010/main" val="0"/>
                         </a:ext>
                       </a:extLst>
                     </a:blip>
@@ -2152,23 +2152,7 @@
                 <w:noProof/>
                 <w:lang w:val="ro-RO"/>
               </w:rPr>
-              <w:t>Capitolul 7. Bib</w:t>
-            </w:r>
-            <w:r>
-              <w:rPr>
-                <w:rStyle w:val="Hyperlink"/>
-                <w:noProof/>
-                <w:lang w:val="ro-RO"/>
-              </w:rPr>
-              <w:t>l</w:t>
-            </w:r>
-            <w:r>
-              <w:rPr>
-                <w:rStyle w:val="Hyperlink"/>
-                <w:noProof/>
-                <w:lang w:val="ro-RO"/>
-              </w:rPr>
-              <w:t>iografie</w:t>
+              <w:t>Capitolul 7. Bibliografie</w:t>
             </w:r>
             <w:r>
               <w:rPr>
@@ -21093,7 +21077,7 @@
     </w:p>
     <w:p>
       <w:pPr>
-        <w:spacing w:after="0" w:line="360" w:lineRule="auto"/>
+        <w:spacing w:after="120" w:line="360" w:lineRule="auto"/>
         <w:jc w:val="both"/>
         <w:rPr>
           <w:rFonts w:ascii="Times New Roman" w:hAnsi="Times New Roman" w:cs="Times New Roman"/>
@@ -21111,7 +21095,25 @@
         </w:rPr>
         <w:lastRenderedPageBreak/>
         <w:tab/>
-        <w:t xml:space="preserve">A treia funcționalitate mare este reprezentarea AQI pe interfața principală a aplicației. Datele despre AQI pe fiecare senzor și AQI general( mod de calcul de la capitoul 3) trebuie să fie stocate într-o bază de date. Pe interfața principală utilizatorul trebuie să vadă AQI în timp real( cu numere și culori sugestive) iar folosind datele din baza de date, să vadă datele colectate în trecut prin anumite grafice.  Astfel, pe baza acestor date, utilizatorul poate să reazlizele studii în diverse scenarii despre AQI, dar poate folosi aplicația și pentru nevoi personale( de exemplu când merge în zone predispuse la poluare mare, sau când desfășoară activități sportive). </w:t>
+        <w:t xml:space="preserve">A treia funcționalitate mare este reprezentarea AQI pe interfața principală a aplicației. Datele despre AQI pe fiecare senzor și AQI general( mod de calcul de la capitoul 3) trebuie să fie stocate într-o bază de date. Pe interfața principală utilizatorul trebuie să vadă AQI în timp real( cu numere și culori sugestive) iar folosind datele din baza de date, să vadă datele colectate în trecut prin anumite grafice.  Astfel, pe baza acestor date, utilizatorul poate să </w:t>
+      </w:r>
+      <w:r>
+        <w:rPr>
+          <w:rFonts w:ascii="Times New Roman" w:hAnsi="Times New Roman" w:cs="Times New Roman"/>
+          <w:sz w:val="24"/>
+          <w:szCs w:val="24"/>
+          <w:lang w:val="ro-RO"/>
+        </w:rPr>
+        <w:t>realizeze</w:t>
+      </w:r>
+      <w:r>
+        <w:rPr>
+          <w:rFonts w:ascii="Times New Roman" w:hAnsi="Times New Roman" w:cs="Times New Roman"/>
+          <w:sz w:val="24"/>
+          <w:szCs w:val="24"/>
+          <w:lang w:val="ro-RO"/>
+        </w:rPr>
+        <w:t xml:space="preserve"> studii în diverse scenarii despre AQI, dar poate folosi aplicația și pentru nevoi personale( de exemplu când merge în zone predispuse la poluare mare, sau când desfășoară activități sportive). </w:t>
       </w:r>
     </w:p>
     <w:p>
@@ -21120,6 +21122,7 @@
         <w:jc w:val="both"/>
         <w:rPr>
           <w:rFonts w:ascii="Times New Roman" w:hAnsi="Times New Roman" w:cs="Times New Roman"/>
+          <w:b/>
           <w:sz w:val="24"/>
           <w:szCs w:val="24"/>
           <w:lang w:val="ro-RO"/>
@@ -21133,6 +21136,57 @@
           <w:lang w:val="ro-RO"/>
         </w:rPr>
         <w:tab/>
+      </w:r>
+      <w:r>
+        <w:rPr>
+          <w:rFonts w:ascii="Times New Roman" w:hAnsi="Times New Roman" w:cs="Times New Roman"/>
+          <w:b/>
+          <w:sz w:val="24"/>
+          <w:szCs w:val="24"/>
+          <w:lang w:val="ro-RO"/>
+        </w:rPr>
+        <w:t>Scen</w:t>
+      </w:r>
+      <w:r>
+        <w:rPr>
+          <w:rFonts w:ascii="Times New Roman" w:hAnsi="Times New Roman" w:cs="Times New Roman"/>
+          <w:b/>
+          <w:sz w:val="24"/>
+          <w:szCs w:val="24"/>
+          <w:lang w:val="ro-RO"/>
+        </w:rPr>
+        <w:t>arii de folosire</w:t>
+      </w:r>
+    </w:p>
+    <w:p>
+      <w:pPr>
+        <w:spacing w:after="0" w:line="360" w:lineRule="auto"/>
+        <w:jc w:val="both"/>
+        <w:rPr>
+          <w:rFonts w:ascii="Times New Roman" w:hAnsi="Times New Roman" w:cs="Times New Roman"/>
+          <w:sz w:val="24"/>
+          <w:szCs w:val="24"/>
+          <w:lang w:val="ro-RO"/>
+        </w:rPr>
+      </w:pPr>
+      <w:r>
+        <w:rPr>
+          <w:rFonts w:ascii="Times New Roman" w:hAnsi="Times New Roman" w:cs="Times New Roman"/>
+          <w:sz w:val="24"/>
+          <w:szCs w:val="24"/>
+          <w:lang w:val="ro-RO"/>
+        </w:rPr>
+        <w:tab/>
+        <w:t>După cum s-a menționat și mai sus în prima ei instanță, aplicația aceasta are rolul de a servi ca un suport pentru cercetarea AQI în anumite situații. Deci ea este destinată unui grup restrâns de oameni</w:t>
+      </w:r>
+      <w:r>
+        <w:rPr>
+          <w:rFonts w:ascii="Times New Roman" w:hAnsi="Times New Roman" w:cs="Times New Roman"/>
+          <w:sz w:val="24"/>
+          <w:szCs w:val="24"/>
+          <w:lang w:val="ro-RO"/>
+        </w:rPr>
+        <w:t>( micro-niche ). Grupul țintă este redus, se rezumă la studenți, profesori din cadrul universităților( în domeniul tehnic în principal : calculatoare, electronică, chimie etc.)</w:t>
       </w:r>
     </w:p>
     <w:p>
@@ -21148,30 +21202,167 @@
           <w:rFonts w:ascii="Times New Roman" w:hAnsi="Times New Roman" w:cs="Times New Roman"/>
           <w:sz w:val="24"/>
           <w:szCs w:val="24"/>
-          <w:highlight w:val="yellow"/>
-          <w:lang w:val="ro-RO"/>
-        </w:rPr>
-      </w:pPr>
-      <w:r>
-        <w:rPr>
-          <w:rFonts w:ascii="Times New Roman" w:hAnsi="Times New Roman" w:cs="Times New Roman"/>
-          <w:sz w:val="24"/>
-          <w:szCs w:val="24"/>
-          <w:highlight w:val="yellow"/>
-          <w:lang w:val="ro-RO"/>
-        </w:rPr>
-        <w:t>voi scrie la capitolul asta dupa ce voi fi înspre final cu implementarea aplicației , ca sa nu mai fie nevoie sa tot modific ulterior</w:t>
-      </w:r>
-      <w:r>
-        <w:rPr>
-          <w:rFonts w:ascii="Times New Roman" w:hAnsi="Times New Roman" w:cs="Times New Roman"/>
-          <w:sz w:val="24"/>
-          <w:szCs w:val="24"/>
-          <w:highlight w:val="yellow"/>
-          <w:lang w:val="ro-RO"/>
-        </w:rPr>
-        <w:t xml:space="preserve">  </w:t>
-      </w:r>
+          <w:lang w:val="ro-RO"/>
+        </w:rPr>
+      </w:pPr>
+      <w:r>
+        <w:rPr>
+          <w:rFonts w:ascii="Times New Roman" w:hAnsi="Times New Roman" w:cs="Times New Roman"/>
+          <w:sz w:val="24"/>
+          <w:szCs w:val="24"/>
+          <w:lang w:val="ro-RO"/>
+        </w:rPr>
+        <w:t>Un scenariu de folosire ar fi monitorizarea AQI în timp real. Acest poate să fie făcut având modulul HW la cel putin 10m distanță și aplicația pornită cu bluetooth-ul activat. Utilizatorul poate să vadă în timp real cate este AQI pentru fiecare poluant și AQI general. Dacă</w:t>
+      </w:r>
+      <w:r>
+        <w:rPr>
+          <w:rFonts w:ascii="Times New Roman" w:hAnsi="Times New Roman" w:cs="Times New Roman"/>
+          <w:sz w:val="24"/>
+          <w:szCs w:val="24"/>
+          <w:lang w:val="ro-RO"/>
+        </w:rPr>
+        <w:t xml:space="preserve"> valoarea AQI depășește un anumit nivel specificat de utilizator acesta trebuie să fie notificat.</w:t>
+      </w:r>
+    </w:p>
+    <w:p>
+      <w:pPr>
+        <w:pStyle w:val="ListParagraph"/>
+        <w:numPr>
+          <w:ilvl w:val="0"/>
+          <w:numId w:val="4"/>
+        </w:numPr>
+        <w:spacing w:after="0" w:line="360" w:lineRule="auto"/>
+        <w:jc w:val="both"/>
+        <w:rPr>
+          <w:rFonts w:ascii="Times New Roman" w:hAnsi="Times New Roman" w:cs="Times New Roman"/>
+          <w:sz w:val="24"/>
+          <w:szCs w:val="24"/>
+          <w:lang w:val="ro-RO"/>
+        </w:rPr>
+      </w:pPr>
+      <w:r>
+        <w:rPr>
+          <w:rFonts w:ascii="Times New Roman" w:hAnsi="Times New Roman" w:cs="Times New Roman"/>
+          <w:sz w:val="24"/>
+          <w:szCs w:val="24"/>
+          <w:lang w:val="ro-RO"/>
+        </w:rPr>
+        <w:t>Un alt scenariu este acela în care aplicația este folosită pentru un timp mai îndelungat ( și în fundal) pentru a aduna date în baza de date. Când în baza de date există măsurători utilizatorul trebuie să aibă posibilitatea să vadă în aplicație aceste date reprezentate sub formă de grafice( axa x fiind axa timpului, iar axa y să fie pentru valoarea AQI). În acest mod aplicația poate fi folosită pentru a studia variația AQI în diferite situații : când se deschide un geam într-o cameră cu aer închis, pe drumul spre lucru, pe biciletă, când se iese/întră dintr-un/într-un oraș aglomerat, în plimbări de pe bulevarde aglomerate în parcuri și multe alte scenarii.</w:t>
+      </w:r>
+    </w:p>
+    <w:p>
+      <w:pPr>
+        <w:spacing w:after="0" w:line="360" w:lineRule="auto"/>
+        <w:jc w:val="both"/>
+        <w:rPr>
+          <w:rFonts w:ascii="Times New Roman" w:hAnsi="Times New Roman" w:cs="Times New Roman"/>
+          <w:sz w:val="24"/>
+          <w:szCs w:val="24"/>
+          <w:lang w:val="ro-RO"/>
+        </w:rPr>
+      </w:pPr>
+    </w:p>
+    <w:p>
+      <w:pPr>
+        <w:spacing w:after="0" w:line="360" w:lineRule="auto"/>
+        <w:jc w:val="both"/>
+        <w:rPr>
+          <w:rFonts w:ascii="Times New Roman" w:hAnsi="Times New Roman" w:cs="Times New Roman"/>
+          <w:sz w:val="24"/>
+          <w:szCs w:val="24"/>
+          <w:lang w:val="ro-RO"/>
+        </w:rPr>
+      </w:pPr>
+      <w:r>
+        <w:rPr>
+          <w:rFonts w:ascii="Times New Roman" w:hAnsi="Times New Roman" w:cs="Times New Roman"/>
+          <w:sz w:val="24"/>
+          <w:szCs w:val="24"/>
+          <w:lang w:val="ro-RO"/>
+        </w:rPr>
+        <w:tab/>
+        <w:t>În continuare, aceste scenarii se pot extinde, iar aplicația poate să migreze într-o zonă mai aproape de utilizatorii de rând( marea masă</w:t>
+      </w:r>
+      <w:r>
+        <w:rPr>
+          <w:rFonts w:ascii="Times New Roman" w:hAnsi="Times New Roman" w:cs="Times New Roman"/>
+          <w:sz w:val="24"/>
+          <w:szCs w:val="24"/>
+          <w:lang w:val="ro-RO"/>
+        </w:rPr>
+        <w:t xml:space="preserve"> ). În acest caz aplicația trebuie să răspundă mult mai multor cerințe, mai ales de interfațare corectă cu utilizatorul, de siguranță și autenticitate a datelor. Dar pentru că aplicația funcționează doar în legătură cu modulul bluetooth, acest lucru va fi posibil doar odată cu fabricarea modulelor.</w:t>
+      </w:r>
+    </w:p>
+    <w:p>
+      <w:pPr>
+        <w:pStyle w:val="Heading2"/>
+        <w:jc w:val="center"/>
+        <w:rPr>
+          <w:rFonts w:eastAsia="Times New Roman"/>
+          <w:sz w:val="32"/>
+          <w:szCs w:val="32"/>
+        </w:rPr>
+      </w:pPr>
+      <w:r>
+        <w:rPr>
+          <w:rFonts w:ascii="Times New Roman" w:hAnsi="Times New Roman" w:cs="Times New Roman"/>
+          <w:sz w:val="32"/>
+          <w:szCs w:val="32"/>
+          <w:lang w:val="ro-RO"/>
+        </w:rPr>
+        <w:lastRenderedPageBreak/>
+        <w:t>4.</w:t>
+      </w:r>
+      <w:r>
+        <w:rPr>
+          <w:rFonts w:ascii="Times New Roman" w:hAnsi="Times New Roman" w:cs="Times New Roman"/>
+          <w:sz w:val="32"/>
+          <w:szCs w:val="32"/>
+          <w:lang w:val="ro-RO"/>
+        </w:rPr>
+        <w:t>2</w:t>
+      </w:r>
+      <w:r>
+        <w:rPr>
+          <w:rFonts w:eastAsia="Times New Roman"/>
+          <w:sz w:val="32"/>
+          <w:szCs w:val="32"/>
+        </w:rPr>
+        <w:t xml:space="preserve"> </w:t>
+      </w:r>
+      <w:r>
+        <w:rPr>
+          <w:rFonts w:eastAsia="Times New Roman"/>
+          <w:sz w:val="32"/>
+          <w:szCs w:val="32"/>
+        </w:rPr>
+        <w:t>Arhitectura aplicației</w:t>
+      </w:r>
+    </w:p>
+    <w:p/>
+    <w:p>
+      <w:pPr>
+        <w:spacing w:after="0" w:line="360" w:lineRule="auto"/>
+        <w:jc w:val="both"/>
+        <w:rPr>
+          <w:rFonts w:ascii="Times New Roman" w:hAnsi="Times New Roman" w:cs="Times New Roman"/>
+          <w:sz w:val="24"/>
+          <w:szCs w:val="24"/>
+          <w:lang w:val="ro-RO"/>
+        </w:rPr>
+      </w:pPr>
+    </w:p>
+    <w:p>
+      <w:pPr>
+        <w:spacing w:after="0" w:line="360" w:lineRule="auto"/>
+        <w:jc w:val="both"/>
+        <w:rPr>
+          <w:rFonts w:ascii="Times New Roman" w:hAnsi="Times New Roman" w:cs="Times New Roman"/>
+          <w:sz w:val="24"/>
+          <w:szCs w:val="24"/>
+          <w:lang w:val="ro-RO"/>
+        </w:rPr>
+      </w:pPr>
     </w:p>
     <w:p>
       <w:pPr>
@@ -21604,7 +21795,6 @@
           <w:szCs w:val="34"/>
           <w:shd w:val="clear" w:color="auto" w:fill="FFFFFF"/>
         </w:rPr>
-        <w:lastRenderedPageBreak/>
         <w:t>vice.com/ro/article/wxexkm/senzorii-care-masoara-calitatea-aerului-in-bucuresti</w:t>
       </w:r>
     </w:p>
@@ -21654,6 +21844,7 @@
           <w:szCs w:val="24"/>
           <w:lang w:val="ro-RO"/>
         </w:rPr>
+        <w:lastRenderedPageBreak/>
         <w:tab/>
       </w:r>
       <w:r>
@@ -22222,7 +22413,6 @@
           <w:sz w:val="24"/>
           <w:szCs w:val="24"/>
         </w:rPr>
-        <w:lastRenderedPageBreak/>
         <w:t>1. Intorducere - de scris despre contextul domeniului temei - generalitati ststistici - poluare , utilizare mobile scara larga, integrare senzori  - discutie</w:t>
       </w:r>
     </w:p>
@@ -23107,7 +23297,6 @@
         <w:rPr>
           <w:rFonts w:ascii="Times New Roman" w:hAnsi="Times New Roman" w:cs="Times New Roman"/>
         </w:rPr>
-        <w:lastRenderedPageBreak/>
         <w:t xml:space="preserve">[4] </w:t>
       </w:r>
       <w:r>
@@ -23245,6 +23434,7 @@
         <w:rPr>
           <w:rFonts w:ascii="Times New Roman" w:hAnsi="Times New Roman" w:cs="Times New Roman"/>
         </w:rPr>
+        <w:lastRenderedPageBreak/>
         <w:t xml:space="preserve">[7] Kanchan, Amit Kumar GOrai, Pramila Goyal,  </w:t>
       </w:r>
       <w:r>
@@ -23757,7 +23947,6 @@
         <w:rPr>
           <w:rFonts w:ascii="Times New Roman" w:hAnsi="Times New Roman" w:cs="Times New Roman"/>
         </w:rPr>
-        <w:lastRenderedPageBreak/>
         <w:t xml:space="preserve">[25] </w:t>
       </w:r>
       <w:hyperlink r:id="rId59" w:history="1">
@@ -23911,6 +24100,7 @@
         <w:rPr>
           <w:rFonts w:ascii="Times New Roman" w:hAnsi="Times New Roman" w:cs="Times New Roman"/>
         </w:rPr>
+        <w:lastRenderedPageBreak/>
         <w:t xml:space="preserve">[31] </w:t>
       </w:r>
       <w:hyperlink r:id="rId63" w:history="1">
@@ -24531,7 +24721,6 @@
           <w:rFonts w:ascii="Times New Roman" w:hAnsi="Times New Roman" w:cs="Times New Roman"/>
           <w:lang w:val="ro-RO"/>
         </w:rPr>
-        <w:lastRenderedPageBreak/>
         <w:t>AQHI – Air Quality Health Index</w:t>
       </w:r>
     </w:p>
@@ -24714,6 +24903,7 @@
           <w:rFonts w:ascii="Times New Roman" w:hAnsi="Times New Roman" w:cs="Times New Roman"/>
           <w:b/>
         </w:rPr>
+        <w:lastRenderedPageBreak/>
         <w:t>[img7] -</w:t>
       </w:r>
       <w:r>
@@ -25310,7 +25500,6 @@
           <w:sz w:val="24"/>
           <w:szCs w:val="24"/>
         </w:rPr>
-        <w:lastRenderedPageBreak/>
         <w:t>[img29]</w:t>
       </w:r>
       <w:r>
@@ -25524,7 +25713,18 @@
           <w:szCs w:val="24"/>
           <w:shd w:val="clear" w:color="auto" w:fill="FFFFFF"/>
         </w:rPr>
-        <w:t>. Taken together, concentration and time represent the </w:t>
+        <w:t xml:space="preserve">. Taken together, concentration and time </w:t>
+      </w:r>
+      <w:r>
+        <w:rPr>
+          <w:rFonts w:ascii="Times New Roman" w:hAnsi="Times New Roman" w:cs="Times New Roman"/>
+          <w:color w:val="222222"/>
+          <w:sz w:val="24"/>
+          <w:szCs w:val="24"/>
+          <w:shd w:val="clear" w:color="auto" w:fill="FFFFFF"/>
+        </w:rPr>
+        <w:lastRenderedPageBreak/>
+        <w:t>represent the </w:t>
       </w:r>
       <w:hyperlink r:id="rId102" w:tooltip="Dose response" w:history="1">
         <w:r>
@@ -25865,7 +26065,7 @@
             <w:rPr>
               <w:noProof/>
             </w:rPr>
-            <w:t>35</w:t>
+            <w:t>43</w:t>
           </w:r>
         </w:fldSimple>
       </w:p>
@@ -25937,7 +26137,7 @@
         <w:rPr>
           <w:noProof/>
         </w:rPr>
-        <w:t>Capitolul 5.Rezultate experimentale</w:t>
+        <w:t>Capitolul 7. Bibliografie</w:t>
       </w:r>
     </w:fldSimple>
   </w:p>
@@ -28276,7 +28476,7 @@
 </file>
 
 <file path=customXml/itemProps1.xml><?xml version="1.0" encoding="utf-8"?>
-<ds:datastoreItem xmlns:ds="http://schemas.openxmlformats.org/officeDocument/2006/customXml" ds:itemID="{35528151-5392-4C02-8DA6-1979C738B398}">
+<ds:datastoreItem xmlns:ds="http://schemas.openxmlformats.org/officeDocument/2006/customXml" ds:itemID="{2FA556F8-3097-4B6F-9FC8-C38B78FFBE9A}">
   <ds:schemaRefs>
     <ds:schemaRef ds:uri="http://schemas.openxmlformats.org/officeDocument/2006/bibliography"/>
   </ds:schemaRefs>

</xml_diff>

<commit_message>
11.05 - Cap 4.1 - start 4.2 Arhitectura
</commit_message>
<xml_diff>
--- a/Documentatie/Lucrare de Dizertatie - Tarce Paul.docx
+++ b/Documentatie/Lucrare de Dizertatie - Tarce Paul.docx
@@ -114,7 +114,7 @@
                     <a:blip r:embed="rId9" cstate="print">
                       <a:extLst>
                         <a:ext uri="{28A0092B-C50C-407E-A947-70E740481C1C}">
-                          <a14:useLocalDpi xmlns:arto="http://schemas.microsoft.com/office/word/2006/arto" xmlns="" xmlns:wpc="http://schemas.microsoft.com/office/word/2010/wordprocessingCanvas" xmlns:mc="http://schemas.openxmlformats.org/markup-compatibility/2006" xmlns:o="urn:schemas-microsoft-com:office:office" xmlns:v="urn:schemas-microsoft-com:vml" xmlns:wp14="http://schemas.microsoft.com/office/word/2010/wordprocessingDrawing" xmlns:w10="urn:schemas-microsoft-com:office:word" xmlns:w="http://schemas.openxmlformats.org/wordprocessingml/2006/main" xmlns:w14="http://schemas.microsoft.com/office/word/2010/wordml" xmlns:w15="http://schemas.microsoft.com/office/word/2012/wordml" xmlns:wpg="http://schemas.microsoft.com/office/word/2010/wordprocessingGroup" xmlns:wpi="http://schemas.microsoft.com/office/word/2010/wordprocessingInk" xmlns:wps="http://schemas.microsoft.com/office/word/2010/wordprocessingShape" xmlns:a14="http://schemas.microsoft.com/office/drawing/2010/main" val="0"/>
+                          <a14:useLocalDpi xmlns:a14="http://schemas.microsoft.com/office/drawing/2010/main" xmlns:wps="http://schemas.microsoft.com/office/word/2010/wordprocessingShape" xmlns:wpi="http://schemas.microsoft.com/office/word/2010/wordprocessingInk" xmlns:wpg="http://schemas.microsoft.com/office/word/2010/wordprocessingGroup" xmlns:w15="http://schemas.microsoft.com/office/word/2012/wordml" xmlns:w14="http://schemas.microsoft.com/office/word/2010/wordml" xmlns:w="http://schemas.openxmlformats.org/wordprocessingml/2006/main" xmlns:w10="urn:schemas-microsoft-com:office:word" xmlns:wp14="http://schemas.microsoft.com/office/word/2010/wordprocessingDrawing" xmlns:v="urn:schemas-microsoft-com:vml" xmlns:o="urn:schemas-microsoft-com:office:office" xmlns:mc="http://schemas.openxmlformats.org/markup-compatibility/2006" xmlns:wpc="http://schemas.microsoft.com/office/word/2010/wordprocessingCanvas" xmlns="" xmlns:arto="http://schemas.microsoft.com/office/word/2006/arto" val="0"/>
                         </a:ext>
                       </a:extLst>
                     </a:blip>
@@ -886,7 +886,7 @@
           <w:r>
             <w:fldChar w:fldCharType="separate"/>
           </w:r>
-          <w:hyperlink w:anchor="_Toc39968500" w:history="1">
+          <w:hyperlink w:anchor="_Toc40141370" w:history="1">
             <w:r>
               <w:rPr>
                 <w:rStyle w:val="Hyperlink"/>
@@ -914,7 +914,7 @@
                 <w:noProof/>
                 <w:webHidden/>
               </w:rPr>
-              <w:instrText xml:space="preserve"> PAGEREF _Toc39968500 \h </w:instrText>
+              <w:instrText xml:space="preserve"> PAGEREF _Toc40141370 \h </w:instrText>
             </w:r>
             <w:r>
               <w:rPr>
@@ -957,7 +957,7 @@
               <w:noProof/>
             </w:rPr>
           </w:pPr>
-          <w:hyperlink w:anchor="_Toc39968501" w:history="1">
+          <w:hyperlink w:anchor="_Toc40141371" w:history="1">
             <w:r>
               <w:rPr>
                 <w:rStyle w:val="Hyperlink"/>
@@ -1000,7 +1000,7 @@
                 <w:noProof/>
                 <w:webHidden/>
               </w:rPr>
-              <w:instrText xml:space="preserve"> PAGEREF _Toc39968501 \h </w:instrText>
+              <w:instrText xml:space="preserve"> PAGEREF _Toc40141371 \h </w:instrText>
             </w:r>
             <w:r>
               <w:rPr>
@@ -1043,7 +1043,7 @@
               <w:noProof/>
             </w:rPr>
           </w:pPr>
-          <w:hyperlink w:anchor="_Toc39968502" w:history="1">
+          <w:hyperlink w:anchor="_Toc40141372" w:history="1">
             <w:r>
               <w:rPr>
                 <w:rStyle w:val="Hyperlink"/>
@@ -1086,7 +1086,7 @@
                 <w:noProof/>
                 <w:webHidden/>
               </w:rPr>
-              <w:instrText xml:space="preserve"> PAGEREF _Toc39968502 \h </w:instrText>
+              <w:instrText xml:space="preserve"> PAGEREF _Toc40141372 \h </w:instrText>
             </w:r>
             <w:r>
               <w:rPr>
@@ -1129,7 +1129,7 @@
               <w:noProof/>
             </w:rPr>
           </w:pPr>
-          <w:hyperlink w:anchor="_Toc39968503" w:history="1">
+          <w:hyperlink w:anchor="_Toc40141373" w:history="1">
             <w:r>
               <w:rPr>
                 <w:rStyle w:val="Hyperlink"/>
@@ -1172,7 +1172,7 @@
                 <w:noProof/>
                 <w:webHidden/>
               </w:rPr>
-              <w:instrText xml:space="preserve"> PAGEREF _Toc39968503 \h </w:instrText>
+              <w:instrText xml:space="preserve"> PAGEREF _Toc40141373 \h </w:instrText>
             </w:r>
             <w:r>
               <w:rPr>
@@ -1214,7 +1214,7 @@
               <w:noProof/>
             </w:rPr>
           </w:pPr>
-          <w:hyperlink w:anchor="_Toc39968504" w:history="1">
+          <w:hyperlink w:anchor="_Toc40141374" w:history="1">
             <w:r>
               <w:rPr>
                 <w:rStyle w:val="Hyperlink"/>
@@ -1242,7 +1242,7 @@
                 <w:noProof/>
                 <w:webHidden/>
               </w:rPr>
-              <w:instrText xml:space="preserve"> PAGEREF _Toc39968504 \h </w:instrText>
+              <w:instrText xml:space="preserve"> PAGEREF _Toc40141374 \h </w:instrText>
             </w:r>
             <w:r>
               <w:rPr>
@@ -1284,7 +1284,7 @@
               <w:noProof/>
             </w:rPr>
           </w:pPr>
-          <w:hyperlink w:anchor="_Toc39968505" w:history="1">
+          <w:hyperlink w:anchor="_Toc40141375" w:history="1">
             <w:r>
               <w:rPr>
                 <w:rStyle w:val="Hyperlink"/>
@@ -1313,7 +1313,7 @@
                 <w:noProof/>
                 <w:webHidden/>
               </w:rPr>
-              <w:instrText xml:space="preserve"> PAGEREF _Toc39968505 \h </w:instrText>
+              <w:instrText xml:space="preserve"> PAGEREF _Toc40141375 \h </w:instrText>
             </w:r>
             <w:r>
               <w:rPr>
@@ -1355,7 +1355,7 @@
               <w:noProof/>
             </w:rPr>
           </w:pPr>
-          <w:hyperlink w:anchor="_Toc39968506" w:history="1">
+          <w:hyperlink w:anchor="_Toc40141376" w:history="1">
             <w:r>
               <w:rPr>
                 <w:rStyle w:val="Hyperlink"/>
@@ -1383,7 +1383,7 @@
                 <w:noProof/>
                 <w:webHidden/>
               </w:rPr>
-              <w:instrText xml:space="preserve"> PAGEREF _Toc39968506 \h </w:instrText>
+              <w:instrText xml:space="preserve"> PAGEREF _Toc40141376 \h </w:instrText>
             </w:r>
             <w:r>
               <w:rPr>
@@ -1425,7 +1425,7 @@
               <w:noProof/>
             </w:rPr>
           </w:pPr>
-          <w:hyperlink w:anchor="_Toc39968507" w:history="1">
+          <w:hyperlink w:anchor="_Toc40141377" w:history="1">
             <w:r>
               <w:rPr>
                 <w:rStyle w:val="Hyperlink"/>
@@ -1454,7 +1454,7 @@
                 <w:noProof/>
                 <w:webHidden/>
               </w:rPr>
-              <w:instrText xml:space="preserve"> PAGEREF _Toc39968507 \h </w:instrText>
+              <w:instrText xml:space="preserve"> PAGEREF _Toc40141377 \h </w:instrText>
             </w:r>
             <w:r>
               <w:rPr>
@@ -1496,7 +1496,7 @@
               <w:noProof/>
             </w:rPr>
           </w:pPr>
-          <w:hyperlink w:anchor="_Toc39968508" w:history="1">
+          <w:hyperlink w:anchor="_Toc40141378" w:history="1">
             <w:r>
               <w:rPr>
                 <w:rStyle w:val="Hyperlink"/>
@@ -1524,7 +1524,7 @@
                 <w:noProof/>
                 <w:webHidden/>
               </w:rPr>
-              <w:instrText xml:space="preserve"> PAGEREF _Toc39968508 \h </w:instrText>
+              <w:instrText xml:space="preserve"> PAGEREF _Toc40141378 \h </w:instrText>
             </w:r>
             <w:r>
               <w:rPr>
@@ -1566,7 +1566,7 @@
               <w:noProof/>
             </w:rPr>
           </w:pPr>
-          <w:hyperlink w:anchor="_Toc39968509" w:history="1">
+          <w:hyperlink w:anchor="_Toc40141379" w:history="1">
             <w:r>
               <w:rPr>
                 <w:rStyle w:val="Hyperlink"/>
@@ -1594,7 +1594,7 @@
                 <w:noProof/>
                 <w:webHidden/>
               </w:rPr>
-              <w:instrText xml:space="preserve"> PAGEREF _Toc39968509 \h </w:instrText>
+              <w:instrText xml:space="preserve"> PAGEREF _Toc40141379 \h </w:instrText>
             </w:r>
             <w:r>
               <w:rPr>
@@ -1636,7 +1636,7 @@
               <w:noProof/>
             </w:rPr>
           </w:pPr>
-          <w:hyperlink w:anchor="_Toc39968510" w:history="1">
+          <w:hyperlink w:anchor="_Toc40141380" w:history="1">
             <w:r>
               <w:rPr>
                 <w:rStyle w:val="Hyperlink"/>
@@ -1664,7 +1664,7 @@
                 <w:noProof/>
                 <w:webHidden/>
               </w:rPr>
-              <w:instrText xml:space="preserve"> PAGEREF _Toc39968510 \h </w:instrText>
+              <w:instrText xml:space="preserve"> PAGEREF _Toc40141380 \h </w:instrText>
             </w:r>
             <w:r>
               <w:rPr>
@@ -1706,7 +1706,7 @@
               <w:noProof/>
             </w:rPr>
           </w:pPr>
-          <w:hyperlink w:anchor="_Toc39968511" w:history="1">
+          <w:hyperlink w:anchor="_Toc40141381" w:history="1">
             <w:r>
               <w:rPr>
                 <w:rStyle w:val="Hyperlink"/>
@@ -1733,7 +1733,7 @@
                 <w:noProof/>
                 <w:webHidden/>
               </w:rPr>
-              <w:instrText xml:space="preserve"> PAGEREF _Toc39968511 \h </w:instrText>
+              <w:instrText xml:space="preserve"> PAGEREF _Toc40141381 \h </w:instrText>
             </w:r>
             <w:r>
               <w:rPr>
@@ -1775,7 +1775,7 @@
               <w:noProof/>
             </w:rPr>
           </w:pPr>
-          <w:hyperlink w:anchor="_Toc39968512" w:history="1">
+          <w:hyperlink w:anchor="_Toc40141382" w:history="1">
             <w:r>
               <w:rPr>
                 <w:rStyle w:val="Hyperlink"/>
@@ -1803,7 +1803,7 @@
                 <w:noProof/>
                 <w:webHidden/>
               </w:rPr>
-              <w:instrText xml:space="preserve"> PAGEREF _Toc39968512 \h </w:instrText>
+              <w:instrText xml:space="preserve"> PAGEREF _Toc40141382 \h </w:instrText>
             </w:r>
             <w:r>
               <w:rPr>
@@ -1845,7 +1845,7 @@
               <w:noProof/>
             </w:rPr>
           </w:pPr>
-          <w:hyperlink w:anchor="_Toc39968513" w:history="1">
+          <w:hyperlink w:anchor="_Toc40141383" w:history="1">
             <w:r>
               <w:rPr>
                 <w:rStyle w:val="Hyperlink"/>
@@ -1873,7 +1873,7 @@
                 <w:noProof/>
                 <w:webHidden/>
               </w:rPr>
-              <w:instrText xml:space="preserve"> PAGEREF _Toc39968513 \h </w:instrText>
+              <w:instrText xml:space="preserve"> PAGEREF _Toc40141383 \h </w:instrText>
             </w:r>
             <w:r>
               <w:rPr>
@@ -1915,7 +1915,7 @@
               <w:noProof/>
             </w:rPr>
           </w:pPr>
-          <w:hyperlink w:anchor="_Toc39968514" w:history="1">
+          <w:hyperlink w:anchor="_Toc40141384" w:history="1">
             <w:r>
               <w:rPr>
                 <w:rStyle w:val="Hyperlink"/>
@@ -1944,7 +1944,7 @@
                 <w:noProof/>
                 <w:webHidden/>
               </w:rPr>
-              <w:instrText xml:space="preserve"> PAGEREF _Toc39968514 \h </w:instrText>
+              <w:instrText xml:space="preserve"> PAGEREF _Toc40141384 \h </w:instrText>
             </w:r>
             <w:r>
               <w:rPr>
@@ -1986,7 +1986,7 @@
               <w:noProof/>
             </w:rPr>
           </w:pPr>
-          <w:hyperlink w:anchor="_Toc39968515" w:history="1">
+          <w:hyperlink w:anchor="_Toc40141385" w:history="1">
             <w:r>
               <w:rPr>
                 <w:rStyle w:val="Hyperlink"/>
@@ -2032,7 +2032,7 @@
                 <w:noProof/>
                 <w:webHidden/>
               </w:rPr>
-              <w:instrText xml:space="preserve"> PAGEREF _Toc39968515 \h </w:instrText>
+              <w:instrText xml:space="preserve"> PAGEREF _Toc40141385 \h </w:instrText>
             </w:r>
             <w:r>
               <w:rPr>
@@ -2065,6 +2065,85 @@
         </w:p>
         <w:p>
           <w:pPr>
+            <w:pStyle w:val="TOC2"/>
+            <w:tabs>
+              <w:tab w:val="right" w:leader="dot" w:pos="9350"/>
+            </w:tabs>
+            <w:rPr>
+              <w:rFonts w:asciiTheme="minorHAnsi" w:eastAsiaTheme="minorEastAsia" w:hAnsiTheme="minorHAnsi" w:cstheme="minorBidi"/>
+              <w:noProof/>
+            </w:rPr>
+          </w:pPr>
+          <w:hyperlink w:anchor="_Toc40141386" w:history="1">
+            <w:r>
+              <w:rPr>
+                <w:rStyle w:val="Hyperlink"/>
+                <w:rFonts w:ascii="Times New Roman" w:hAnsi="Times New Roman"/>
+                <w:noProof/>
+                <w:lang w:val="ro-RO"/>
+              </w:rPr>
+              <w:t>4.2</w:t>
+            </w:r>
+            <w:r>
+              <w:rPr>
+                <w:rStyle w:val="Hyperlink"/>
+                <w:rFonts w:eastAsia="Times New Roman"/>
+                <w:noProof/>
+              </w:rPr>
+              <w:t xml:space="preserve"> Arhitectura aplicației</w:t>
+            </w:r>
+            <w:r>
+              <w:rPr>
+                <w:noProof/>
+                <w:webHidden/>
+              </w:rPr>
+              <w:tab/>
+            </w:r>
+            <w:r>
+              <w:rPr>
+                <w:noProof/>
+                <w:webHidden/>
+              </w:rPr>
+              <w:fldChar w:fldCharType="begin"/>
+            </w:r>
+            <w:r>
+              <w:rPr>
+                <w:noProof/>
+                <w:webHidden/>
+              </w:rPr>
+              <w:instrText xml:space="preserve"> PAGEREF _Toc40141386 \h </w:instrText>
+            </w:r>
+            <w:r>
+              <w:rPr>
+                <w:noProof/>
+                <w:webHidden/>
+              </w:rPr>
+            </w:r>
+            <w:r>
+              <w:rPr>
+                <w:noProof/>
+                <w:webHidden/>
+              </w:rPr>
+              <w:fldChar w:fldCharType="separate"/>
+            </w:r>
+            <w:r>
+              <w:rPr>
+                <w:noProof/>
+                <w:webHidden/>
+              </w:rPr>
+              <w:t>36</w:t>
+            </w:r>
+            <w:r>
+              <w:rPr>
+                <w:noProof/>
+                <w:webHidden/>
+              </w:rPr>
+              <w:fldChar w:fldCharType="end"/>
+            </w:r>
+          </w:hyperlink>
+        </w:p>
+        <w:p>
+          <w:pPr>
             <w:pStyle w:val="TOC1"/>
             <w:tabs>
               <w:tab w:val="right" w:leader="dot" w:pos="9350"/>
@@ -2074,7 +2153,7 @@
               <w:noProof/>
             </w:rPr>
           </w:pPr>
-          <w:hyperlink w:anchor="_Toc39968516" w:history="1">
+          <w:hyperlink w:anchor="_Toc40141387" w:history="1">
             <w:r>
               <w:rPr>
                 <w:rStyle w:val="Hyperlink"/>
@@ -2103,77 +2182,7 @@
                 <w:noProof/>
                 <w:webHidden/>
               </w:rPr>
-              <w:instrText xml: